<commit_message>
unmarked is not capitalized b/c library(unmarked)
</commit_message>
<xml_diff>
--- a/thesis_doc/Thesis.docx
+++ b/thesis_doc/Thesis.docx
@@ -1,6 +1,6 @@
 
 <file path=word/document.xml><?xml version="1.0" encoding="utf-8"?>
-<w:document xmlns:wpc="http://schemas.microsoft.com/office/word/2010/wordprocessingCanvas" xmlns:cx="http://schemas.microsoft.com/office/drawing/2014/chartex" xmlns:cx1="http://schemas.microsoft.com/office/drawing/2015/9/8/chartex" xmlns:mc="http://schemas.openxmlformats.org/markup-compatibility/2006" xmlns:o="urn:schemas-microsoft-com:office:office" xmlns:r="http://schemas.openxmlformats.org/officeDocument/2006/relationships" xmlns:m="http://schemas.openxmlformats.org/officeDocument/2006/math" xmlns:v="urn:schemas-microsoft-com:vml" xmlns:wp14="http://schemas.microsoft.com/office/word/2010/wordprocessingDrawing" xmlns:wp="http://schemas.openxmlformats.org/drawingml/2006/wordprocessingDrawing" xmlns:w10="urn:schemas-microsoft-com:office:word" xmlns:w="http://schemas.openxmlformats.org/wordprocessingml/2006/main" xmlns:w14="http://schemas.microsoft.com/office/word/2010/wordml" xmlns:w15="http://schemas.microsoft.com/office/word/2012/wordml" xmlns:w16se="http://schemas.microsoft.com/office/word/2015/wordml/symex" xmlns:wpg="http://schemas.microsoft.com/office/word/2010/wordprocessingGroup" xmlns:wpi="http://schemas.microsoft.com/office/word/2010/wordprocessingInk" xmlns:wne="http://schemas.microsoft.com/office/word/2006/wordml" xmlns:wps="http://schemas.microsoft.com/office/word/2010/wordprocessingShape" mc:Ignorable="w14 w15 w16se wp14">
+<w:document xmlns:wpc="http://schemas.microsoft.com/office/word/2010/wordprocessingCanvas" xmlns:cx="http://schemas.microsoft.com/office/drawing/2014/chartex" xmlns:cx1="http://schemas.microsoft.com/office/drawing/2015/9/8/chartex" xmlns:cx2="http://schemas.microsoft.com/office/drawing/2015/10/21/chartex" xmlns:cx3="http://schemas.microsoft.com/office/drawing/2016/5/9/chartex" xmlns:cx4="http://schemas.microsoft.com/office/drawing/2016/5/10/chartex" xmlns:cx5="http://schemas.microsoft.com/office/drawing/2016/5/11/chartex" xmlns:cx6="http://schemas.microsoft.com/office/drawing/2016/5/12/chartex" xmlns:cx7="http://schemas.microsoft.com/office/drawing/2016/5/13/chartex" xmlns:cx8="http://schemas.microsoft.com/office/drawing/2016/5/14/chartex" xmlns:mc="http://schemas.openxmlformats.org/markup-compatibility/2006" xmlns:aink="http://schemas.microsoft.com/office/drawing/2016/ink" xmlns:am3d="http://schemas.microsoft.com/office/drawing/2017/model3d" xmlns:o="urn:schemas-microsoft-com:office:office" xmlns:r="http://schemas.openxmlformats.org/officeDocument/2006/relationships" xmlns:m="http://schemas.openxmlformats.org/officeDocument/2006/math" xmlns:v="urn:schemas-microsoft-com:vml" xmlns:wp14="http://schemas.microsoft.com/office/word/2010/wordprocessingDrawing" xmlns:wp="http://schemas.openxmlformats.org/drawingml/2006/wordprocessingDrawing" xmlns:w10="urn:schemas-microsoft-com:office:word" xmlns:w="http://schemas.openxmlformats.org/wordprocessingml/2006/main" xmlns:w14="http://schemas.microsoft.com/office/word/2010/wordml" xmlns:w15="http://schemas.microsoft.com/office/word/2012/wordml" xmlns:w16cid="http://schemas.microsoft.com/office/word/2016/wordml/cid" xmlns:w16se="http://schemas.microsoft.com/office/word/2015/wordml/symex" xmlns:wpg="http://schemas.microsoft.com/office/word/2010/wordprocessingGroup" xmlns:wpi="http://schemas.microsoft.com/office/word/2010/wordprocessingInk" xmlns:wne="http://schemas.microsoft.com/office/word/2006/wordml" xmlns:wps="http://schemas.microsoft.com/office/word/2010/wordprocessingShape" mc:Ignorable="w14 w15 w16se w16cid wp14">
   <w:body>
     <w:p>
       <w:pPr>
@@ -88,162 +88,203 @@
           <w:sz w:val="24"/>
           <w:szCs w:val="24"/>
         </w:rPr>
+        <w:t xml:space="preserve"> (Noss et al. 1995)</w:t>
+      </w:r>
+      <w:r>
+        <w:rPr>
+          <w:rFonts w:ascii="Times New Roman" w:hAnsi="Times New Roman" w:cs="Times New Roman"/>
+          <w:bCs/>
+          <w:sz w:val="24"/>
+          <w:szCs w:val="24"/>
+        </w:rPr>
+        <w:t xml:space="preserve">. These fire-dependent ecosystems once covered vast areas of the continent, but </w:t>
+      </w:r>
+      <w:r>
+        <w:rPr>
+          <w:rFonts w:ascii="Times New Roman" w:hAnsi="Times New Roman" w:cs="Times New Roman"/>
+          <w:bCs/>
+          <w:sz w:val="24"/>
+          <w:szCs w:val="24"/>
+        </w:rPr>
+        <w:t>their distribution has</w:t>
+      </w:r>
+      <w:r>
+        <w:rPr>
+          <w:rFonts w:ascii="Times New Roman" w:hAnsi="Times New Roman" w:cs="Times New Roman"/>
+          <w:bCs/>
+          <w:sz w:val="24"/>
+          <w:szCs w:val="24"/>
+        </w:rPr>
+        <w:t xml:space="preserve"> been significantly reduced in the years since European settlement</w:t>
+      </w:r>
+      <w:r>
+        <w:rPr>
+          <w:rFonts w:ascii="Times New Roman" w:hAnsi="Times New Roman" w:cs="Times New Roman"/>
+          <w:bCs/>
+          <w:sz w:val="24"/>
+          <w:szCs w:val="24"/>
+        </w:rPr>
+        <w:t xml:space="preserve"> (Nuzzo, 1986)</w:t>
+      </w:r>
+      <w:r>
+        <w:rPr>
+          <w:rFonts w:ascii="Times New Roman" w:hAnsi="Times New Roman" w:cs="Times New Roman"/>
+          <w:bCs/>
+          <w:sz w:val="24"/>
+          <w:szCs w:val="24"/>
+        </w:rPr>
+        <w:t xml:space="preserve">. </w:t>
+      </w:r>
+      <w:r>
+        <w:rPr>
+          <w:rFonts w:ascii="Times New Roman" w:hAnsi="Times New Roman" w:cs="Times New Roman"/>
+          <w:sz w:val="24"/>
+          <w:szCs w:val="24"/>
+        </w:rPr>
+        <w:t>Once a dominant land cover, oak savanna has been reduced to less than 0.02% of its pre-se</w:t>
+      </w:r>
+      <w:r>
+        <w:rPr>
+          <w:rFonts w:ascii="Times New Roman" w:hAnsi="Times New Roman" w:cs="Times New Roman"/>
+          <w:sz w:val="24"/>
+          <w:szCs w:val="24"/>
+        </w:rPr>
+        <w:t>ttlement extent in the Midwest (Nuzzo</w:t>
+      </w:r>
+      <w:r>
+        <w:rPr>
+          <w:rFonts w:ascii="Times New Roman" w:hAnsi="Times New Roman" w:cs="Times New Roman"/>
+          <w:sz w:val="24"/>
+          <w:szCs w:val="24"/>
+        </w:rPr>
+        <w:t xml:space="preserve"> 1986) and is ranked as globally imperiled. </w:t>
+      </w:r>
+      <w:r>
+        <w:rPr>
+          <w:rFonts w:ascii="Times New Roman" w:hAnsi="Times New Roman" w:cs="Times New Roman"/>
+          <w:sz w:val="24"/>
+          <w:szCs w:val="24"/>
+        </w:rPr>
+        <w:t>In the United States, oak s</w:t>
+      </w:r>
+      <w:r>
+        <w:rPr>
+          <w:rFonts w:ascii="Times New Roman" w:hAnsi="Times New Roman" w:cs="Times New Roman"/>
+          <w:sz w:val="24"/>
+          <w:szCs w:val="24"/>
+        </w:rPr>
+        <w:t>avanna once stretched from the Upper Midwest south to eastern Texas (</w:t>
+      </w:r>
+      <w:r>
+        <w:rPr>
+          <w:rFonts w:ascii="Times New Roman" w:hAnsi="Times New Roman" w:cs="Times New Roman"/>
+          <w:sz w:val="24"/>
+          <w:szCs w:val="24"/>
+        </w:rPr>
+        <w:t xml:space="preserve">Nuzzo 1986, </w:t>
+      </w:r>
+      <w:r>
+        <w:rPr>
+          <w:rFonts w:ascii="Times New Roman" w:hAnsi="Times New Roman" w:cs="Times New Roman"/>
+          <w:sz w:val="24"/>
+          <w:szCs w:val="24"/>
+        </w:rPr>
+        <w:t>XXX</w:t>
+      </w:r>
+      <w:r>
+        <w:rPr>
+          <w:rFonts w:ascii="Times New Roman" w:hAnsi="Times New Roman" w:cs="Times New Roman"/>
+          <w:sz w:val="24"/>
+          <w:szCs w:val="24"/>
+        </w:rPr>
+        <w:t xml:space="preserve">that one map) and was an integral part of the transition zone between the mixed deciduous forests of the eastern part of the continent and the Great Plains to the west. </w:t>
+      </w:r>
+      <w:r>
+        <w:rPr>
+          <w:rFonts w:ascii="Times New Roman" w:hAnsi="Times New Roman" w:cs="Times New Roman"/>
+          <w:bCs/>
+          <w:sz w:val="24"/>
+          <w:szCs w:val="24"/>
+        </w:rPr>
+        <w:t xml:space="preserve"> In Minnesota, oak savanna and other upland habitats including mixed oak woodland and brushland once blended with areas of wetland in a broad swath that stretched across the state from the northwest to the southeast, forming a mosaicked transition zone between </w:t>
+      </w:r>
+      <w:r>
+        <w:rPr>
+          <w:rFonts w:ascii="Times New Roman" w:hAnsi="Times New Roman" w:cs="Times New Roman"/>
+          <w:sz w:val="24"/>
+          <w:szCs w:val="24"/>
+        </w:rPr>
+        <w:t xml:space="preserve">the mixed-hardwood, conifer, and peatland areas in the northern part of the state and the tallgrass prairie systems to the west and southwest </w:t>
+      </w:r>
+      <w:r>
+        <w:rPr>
+          <w:rFonts w:ascii="Times New Roman" w:hAnsi="Times New Roman" w:cs="Times New Roman"/>
+          <w:color w:val="FF0000"/>
+          <w:sz w:val="24"/>
+          <w:szCs w:val="24"/>
+        </w:rPr>
+        <w:t>(</w:t>
+      </w:r>
+      <w:r>
+        <w:rPr>
+          <w:rFonts w:ascii="Times New Roman" w:hAnsi="Times New Roman" w:cs="Times New Roman"/>
+          <w:color w:val="FF0000"/>
+          <w:sz w:val="24"/>
+          <w:szCs w:val="24"/>
+        </w:rPr>
+        <w:t>XXX</w:t>
+      </w:r>
+      <w:r>
+        <w:rPr>
+          <w:rFonts w:ascii="Times New Roman" w:hAnsi="Times New Roman" w:cs="Times New Roman"/>
+          <w:color w:val="FF0000"/>
+          <w:sz w:val="24"/>
+          <w:szCs w:val="24"/>
+        </w:rPr>
+        <w:t>Marshner 1974, Coffin 1988).</w:t>
+      </w:r>
+      <w:r>
+        <w:rPr>
+          <w:rFonts w:ascii="Times New Roman" w:hAnsi="Times New Roman" w:cs="Times New Roman"/>
+          <w:bCs/>
+          <w:color w:val="FF0000"/>
+          <w:sz w:val="24"/>
+          <w:szCs w:val="24"/>
+        </w:rPr>
+        <w:t xml:space="preserve"> </w:t>
+      </w:r>
+      <w:r>
+        <w:rPr>
+          <w:rFonts w:ascii="Times New Roman" w:hAnsi="Times New Roman" w:cs="Times New Roman"/>
+          <w:sz w:val="24"/>
+          <w:szCs w:val="24"/>
+        </w:rPr>
+        <w:t>The high biodiversity (</w:t>
+      </w:r>
+      <w:r>
+        <w:rPr>
+          <w:rFonts w:ascii="Times New Roman" w:hAnsi="Times New Roman" w:cs="Times New Roman"/>
+          <w:sz w:val="24"/>
+          <w:szCs w:val="24"/>
+        </w:rPr>
+        <w:t>XXX</w:t>
+      </w:r>
+      <w:r>
+        <w:rPr>
+          <w:rFonts w:ascii="Times New Roman" w:hAnsi="Times New Roman" w:cs="Times New Roman"/>
+          <w:sz w:val="24"/>
+          <w:szCs w:val="24"/>
+        </w:rPr>
+        <w:t>BIRDS, SGCN) associated with these habitat types is largely due to their function as an ecological transition between broad, disparate biomes</w:t>
+      </w:r>
+      <w:r>
+        <w:rPr>
+          <w:rFonts w:ascii="Times New Roman" w:hAnsi="Times New Roman" w:cs="Times New Roman"/>
+          <w:sz w:val="24"/>
+          <w:szCs w:val="24"/>
+        </w:rPr>
         <w:t xml:space="preserve"> (</w:t>
       </w:r>
-      <w:proofErr w:type="spellStart"/>
-      <w:r>
-        <w:rPr>
-          <w:rFonts w:ascii="Times New Roman" w:hAnsi="Times New Roman" w:cs="Times New Roman"/>
-          <w:bCs/>
-          <w:sz w:val="24"/>
-          <w:szCs w:val="24"/>
-        </w:rPr>
-        <w:t>Noss</w:t>
-      </w:r>
-      <w:proofErr w:type="spellEnd"/>
-      <w:r>
-        <w:rPr>
-          <w:rFonts w:ascii="Times New Roman" w:hAnsi="Times New Roman" w:cs="Times New Roman"/>
-          <w:bCs/>
-          <w:sz w:val="24"/>
-          <w:szCs w:val="24"/>
-        </w:rPr>
-        <w:t xml:space="preserve"> et al. 1995)</w:t>
-      </w:r>
-      <w:r>
-        <w:rPr>
-          <w:rFonts w:ascii="Times New Roman" w:hAnsi="Times New Roman" w:cs="Times New Roman"/>
-          <w:bCs/>
-          <w:sz w:val="24"/>
-          <w:szCs w:val="24"/>
-        </w:rPr>
-        <w:t xml:space="preserve">. These fire-dependent ecosystems once covered vast areas of the continent, but </w:t>
-      </w:r>
-      <w:r>
-        <w:rPr>
-          <w:rFonts w:ascii="Times New Roman" w:hAnsi="Times New Roman" w:cs="Times New Roman"/>
-          <w:bCs/>
-          <w:sz w:val="24"/>
-          <w:szCs w:val="24"/>
-        </w:rPr>
-        <w:t>their distribution has</w:t>
-      </w:r>
-      <w:r>
-        <w:rPr>
-          <w:rFonts w:ascii="Times New Roman" w:hAnsi="Times New Roman" w:cs="Times New Roman"/>
-          <w:bCs/>
-          <w:sz w:val="24"/>
-          <w:szCs w:val="24"/>
-        </w:rPr>
-        <w:t xml:space="preserve"> been significantly reduced in the years since European settlement</w:t>
-      </w:r>
-      <w:r>
-        <w:rPr>
-          <w:rFonts w:ascii="Times New Roman" w:hAnsi="Times New Roman" w:cs="Times New Roman"/>
-          <w:bCs/>
-          <w:sz w:val="24"/>
-          <w:szCs w:val="24"/>
-        </w:rPr>
-        <w:t xml:space="preserve"> (</w:t>
-      </w:r>
-      <w:proofErr w:type="spellStart"/>
-      <w:r>
-        <w:rPr>
-          <w:rFonts w:ascii="Times New Roman" w:hAnsi="Times New Roman" w:cs="Times New Roman"/>
-          <w:bCs/>
-          <w:sz w:val="24"/>
-          <w:szCs w:val="24"/>
-        </w:rPr>
-        <w:t>Nuzzo</w:t>
-      </w:r>
-      <w:proofErr w:type="spellEnd"/>
-      <w:r>
-        <w:rPr>
-          <w:rFonts w:ascii="Times New Roman" w:hAnsi="Times New Roman" w:cs="Times New Roman"/>
-          <w:bCs/>
-          <w:sz w:val="24"/>
-          <w:szCs w:val="24"/>
-        </w:rPr>
-        <w:t>, 1986)</w:t>
-      </w:r>
-      <w:r>
-        <w:rPr>
-          <w:rFonts w:ascii="Times New Roman" w:hAnsi="Times New Roman" w:cs="Times New Roman"/>
-          <w:bCs/>
-          <w:sz w:val="24"/>
-          <w:szCs w:val="24"/>
-        </w:rPr>
-        <w:t xml:space="preserve">. </w:t>
-      </w:r>
-      <w:r>
-        <w:rPr>
-          <w:rFonts w:ascii="Times New Roman" w:hAnsi="Times New Roman" w:cs="Times New Roman"/>
-          <w:sz w:val="24"/>
-          <w:szCs w:val="24"/>
-        </w:rPr>
-        <w:t>Once a dominant land cover, oak savanna has been reduced to less than 0.02% of its pre-se</w:t>
-      </w:r>
-      <w:r>
-        <w:rPr>
-          <w:rFonts w:ascii="Times New Roman" w:hAnsi="Times New Roman" w:cs="Times New Roman"/>
-          <w:sz w:val="24"/>
-          <w:szCs w:val="24"/>
-        </w:rPr>
-        <w:t>ttlement extent in the Midwest (</w:t>
-      </w:r>
-      <w:proofErr w:type="spellStart"/>
-      <w:r>
-        <w:rPr>
-          <w:rFonts w:ascii="Times New Roman" w:hAnsi="Times New Roman" w:cs="Times New Roman"/>
-          <w:sz w:val="24"/>
-          <w:szCs w:val="24"/>
-        </w:rPr>
-        <w:t>Nuzzo</w:t>
-      </w:r>
-      <w:proofErr w:type="spellEnd"/>
-      <w:r>
-        <w:rPr>
-          <w:rFonts w:ascii="Times New Roman" w:hAnsi="Times New Roman" w:cs="Times New Roman"/>
-          <w:sz w:val="24"/>
-          <w:szCs w:val="24"/>
-        </w:rPr>
-        <w:t xml:space="preserve"> 1986) and is ranked as globally imperiled. </w:t>
-      </w:r>
-      <w:r>
-        <w:rPr>
-          <w:rFonts w:ascii="Times New Roman" w:hAnsi="Times New Roman" w:cs="Times New Roman"/>
-          <w:sz w:val="24"/>
-          <w:szCs w:val="24"/>
-        </w:rPr>
-        <w:t>In the United States, oak s</w:t>
-      </w:r>
-      <w:r>
-        <w:rPr>
-          <w:rFonts w:ascii="Times New Roman" w:hAnsi="Times New Roman" w:cs="Times New Roman"/>
-          <w:sz w:val="24"/>
-          <w:szCs w:val="24"/>
-        </w:rPr>
-        <w:t>avanna once stretched from the Upper Midwest south to eastern Texas (</w:t>
-      </w:r>
-      <w:proofErr w:type="spellStart"/>
-      <w:r>
-        <w:rPr>
-          <w:rFonts w:ascii="Times New Roman" w:hAnsi="Times New Roman" w:cs="Times New Roman"/>
-          <w:sz w:val="24"/>
-          <w:szCs w:val="24"/>
-        </w:rPr>
-        <w:t>Nuzzo</w:t>
-      </w:r>
-      <w:proofErr w:type="spellEnd"/>
-      <w:r>
-        <w:rPr>
-          <w:rFonts w:ascii="Times New Roman" w:hAnsi="Times New Roman" w:cs="Times New Roman"/>
-          <w:sz w:val="24"/>
-          <w:szCs w:val="24"/>
-        </w:rPr>
-        <w:t xml:space="preserve"> 1986, </w:t>
-      </w:r>
-      <w:proofErr w:type="spellStart"/>
       <w:r>
         <w:rPr>
           <w:rFonts w:ascii="Times New Roman" w:hAnsi="Times New Roman" w:cs="Times New Roman"/>
@@ -258,139 +299,7 @@
           <w:sz w:val="24"/>
           <w:szCs w:val="24"/>
         </w:rPr>
-        <w:t>that</w:t>
-      </w:r>
-      <w:proofErr w:type="spellEnd"/>
-      <w:r>
-        <w:rPr>
-          <w:rFonts w:ascii="Times New Roman" w:hAnsi="Times New Roman" w:cs="Times New Roman"/>
-          <w:sz w:val="24"/>
-          <w:szCs w:val="24"/>
-        </w:rPr>
-        <w:t xml:space="preserve"> one map) and was an integral part of the transition zone between the mixed deciduous forests of the eastern part of the continent and the Great Plains to the west. </w:t>
-      </w:r>
-      <w:r>
-        <w:rPr>
-          <w:rFonts w:ascii="Times New Roman" w:hAnsi="Times New Roman" w:cs="Times New Roman"/>
-          <w:bCs/>
-          <w:sz w:val="24"/>
-          <w:szCs w:val="24"/>
-        </w:rPr>
-        <w:t xml:space="preserve"> In Minnesota, oak savanna and other upland habitats including mixed oak woodland and brushland once blended with areas of wetland in a broad swath that stretched across the state from the northwest to the southeast, forming a mosaicked transition zone between </w:t>
-      </w:r>
-      <w:r>
-        <w:rPr>
-          <w:rFonts w:ascii="Times New Roman" w:hAnsi="Times New Roman" w:cs="Times New Roman"/>
-          <w:sz w:val="24"/>
-          <w:szCs w:val="24"/>
-        </w:rPr>
-        <w:t xml:space="preserve">the mixed-hardwood, conifer, and peatland areas in the northern part of the state and the tallgrass prairie systems to the west and southwest </w:t>
-      </w:r>
-      <w:r>
-        <w:rPr>
-          <w:rFonts w:ascii="Times New Roman" w:hAnsi="Times New Roman" w:cs="Times New Roman"/>
-          <w:color w:val="FF0000"/>
-          <w:sz w:val="24"/>
-          <w:szCs w:val="24"/>
-        </w:rPr>
-        <w:t>(</w:t>
-      </w:r>
-      <w:proofErr w:type="spellStart"/>
-      <w:r>
-        <w:rPr>
-          <w:rFonts w:ascii="Times New Roman" w:hAnsi="Times New Roman" w:cs="Times New Roman"/>
-          <w:color w:val="FF0000"/>
-          <w:sz w:val="24"/>
-          <w:szCs w:val="24"/>
-        </w:rPr>
-        <w:t>XXX</w:t>
-      </w:r>
-      <w:r>
-        <w:rPr>
-          <w:rFonts w:ascii="Times New Roman" w:hAnsi="Times New Roman" w:cs="Times New Roman"/>
-          <w:color w:val="FF0000"/>
-          <w:sz w:val="24"/>
-          <w:szCs w:val="24"/>
-        </w:rPr>
-        <w:t>Marshner</w:t>
-      </w:r>
-      <w:proofErr w:type="spellEnd"/>
-      <w:r>
-        <w:rPr>
-          <w:rFonts w:ascii="Times New Roman" w:hAnsi="Times New Roman" w:cs="Times New Roman"/>
-          <w:color w:val="FF0000"/>
-          <w:sz w:val="24"/>
-          <w:szCs w:val="24"/>
-        </w:rPr>
-        <w:t xml:space="preserve"> 1974, Coffin 1988).</w:t>
-      </w:r>
-      <w:r>
-        <w:rPr>
-          <w:rFonts w:ascii="Times New Roman" w:hAnsi="Times New Roman" w:cs="Times New Roman"/>
-          <w:bCs/>
-          <w:color w:val="FF0000"/>
-          <w:sz w:val="24"/>
-          <w:szCs w:val="24"/>
-        </w:rPr>
-        <w:t xml:space="preserve"> </w:t>
-      </w:r>
-      <w:r>
-        <w:rPr>
-          <w:rFonts w:ascii="Times New Roman" w:hAnsi="Times New Roman" w:cs="Times New Roman"/>
-          <w:sz w:val="24"/>
-          <w:szCs w:val="24"/>
-        </w:rPr>
-        <w:t>The high biodiversity (</w:t>
-      </w:r>
-      <w:r>
-        <w:rPr>
-          <w:rFonts w:ascii="Times New Roman" w:hAnsi="Times New Roman" w:cs="Times New Roman"/>
-          <w:sz w:val="24"/>
-          <w:szCs w:val="24"/>
-        </w:rPr>
-        <w:t>XXX</w:t>
-      </w:r>
-      <w:r>
-        <w:rPr>
-          <w:rFonts w:ascii="Times New Roman" w:hAnsi="Times New Roman" w:cs="Times New Roman"/>
-          <w:sz w:val="24"/>
-          <w:szCs w:val="24"/>
-        </w:rPr>
-        <w:t>BIRDS, SGCN) associated with these habitat types is largely due to their function as an ecological transition between broad, disparate biomes</w:t>
-      </w:r>
-      <w:r>
-        <w:rPr>
-          <w:rFonts w:ascii="Times New Roman" w:hAnsi="Times New Roman" w:cs="Times New Roman"/>
-          <w:sz w:val="24"/>
-          <w:szCs w:val="24"/>
-        </w:rPr>
-        <w:t xml:space="preserve"> (</w:t>
-      </w:r>
-      <w:proofErr w:type="spellStart"/>
-      <w:r>
-        <w:rPr>
-          <w:rFonts w:ascii="Times New Roman" w:hAnsi="Times New Roman" w:cs="Times New Roman"/>
-          <w:sz w:val="24"/>
-          <w:szCs w:val="24"/>
-        </w:rPr>
-        <w:t>XXX</w:t>
-      </w:r>
-      <w:r>
-        <w:rPr>
-          <w:rFonts w:ascii="Times New Roman" w:hAnsi="Times New Roman" w:cs="Times New Roman"/>
-          <w:sz w:val="24"/>
-          <w:szCs w:val="24"/>
-        </w:rPr>
-        <w:t>citation</w:t>
-      </w:r>
-      <w:proofErr w:type="spellEnd"/>
-      <w:r>
-        <w:rPr>
-          <w:rFonts w:ascii="Times New Roman" w:hAnsi="Times New Roman" w:cs="Times New Roman"/>
-          <w:sz w:val="24"/>
-          <w:szCs w:val="24"/>
-        </w:rPr>
-        <w:t>)</w:t>
+        <w:t>citation)</w:t>
       </w:r>
       <w:r>
         <w:rPr>
@@ -702,7 +611,6 @@
         </w:rPr>
         <w:t xml:space="preserve"> sand dunes formed during periods of extreme drought in the mid-Holocene, between 8000-4000 years before present (</w:t>
       </w:r>
-      <w:proofErr w:type="spellStart"/>
       <w:r>
         <w:rPr>
           <w:rFonts w:ascii="Times New Roman" w:hAnsi="Times New Roman" w:cs="Times New Roman"/>
@@ -717,16 +625,7 @@
           <w:sz w:val="24"/>
           <w:szCs w:val="24"/>
         </w:rPr>
-        <w:t>Keen</w:t>
-      </w:r>
-      <w:proofErr w:type="spellEnd"/>
-      <w:r>
-        <w:rPr>
-          <w:rFonts w:ascii="Times New Roman" w:hAnsi="Times New Roman" w:cs="Times New Roman"/>
-          <w:sz w:val="24"/>
-          <w:szCs w:val="24"/>
-        </w:rPr>
-        <w:t xml:space="preserve"> 1985).  </w:t>
+        <w:t xml:space="preserve">Keen 1985).  </w:t>
       </w:r>
       <w:r>
         <w:rPr>
@@ -1443,7 +1342,6 @@
         </w:rPr>
         <w:t xml:space="preserve"> (</w:t>
       </w:r>
-      <w:proofErr w:type="spellStart"/>
       <w:r>
         <w:rPr>
           <w:rFonts w:ascii="Times New Roman" w:hAnsi="Times New Roman" w:cs="Times New Roman"/>
@@ -1461,18 +1359,7 @@
           <w:sz w:val="24"/>
           <w:szCs w:val="24"/>
         </w:rPr>
-        <w:t>appendix</w:t>
-      </w:r>
-      <w:proofErr w:type="spellEnd"/>
-      <w:r>
-        <w:rPr>
-          <w:rFonts w:ascii="Times New Roman" w:hAnsi="Times New Roman" w:cs="Times New Roman"/>
-          <w:bCs/>
-          <w:color w:val="FF0000"/>
-          <w:sz w:val="24"/>
-          <w:szCs w:val="24"/>
-        </w:rPr>
-        <w:t xml:space="preserve"> x</w:t>
+        <w:t>appendix x</w:t>
       </w:r>
       <w:r>
         <w:rPr>
@@ -1622,7 +1509,6 @@
         </w:rPr>
         <w:t>(</w:t>
       </w:r>
-      <w:proofErr w:type="spellStart"/>
       <w:r>
         <w:rPr>
           <w:rFonts w:ascii="Times New Roman" w:hAnsi="Times New Roman" w:cs="Times New Roman"/>
@@ -1641,9 +1527,8 @@
           <w:sz w:val="24"/>
           <w:szCs w:val="24"/>
         </w:rPr>
-        <w:t>Harper</w:t>
-      </w:r>
-      <w:proofErr w:type="spellEnd"/>
+        <w:t>Harper at al. 2010 and Hoaglund et al. 2012, SWG T-24-R1</w:t>
+      </w:r>
       <w:r>
         <w:rPr>
           <w:rFonts w:ascii="Times New Roman" w:hAnsi="Times New Roman" w:cs="Times New Roman"/>
@@ -1652,7 +1537,7 @@
           <w:sz w:val="24"/>
           <w:szCs w:val="24"/>
         </w:rPr>
-        <w:t xml:space="preserve"> at al. 2010 and Hoaglund et al. 2012, SWG T-24-R1</w:t>
+        <w:t>, 2009 SDSF Ecological Significance Doc</w:t>
       </w:r>
       <w:r>
         <w:rPr>
@@ -1662,16 +1547,6 @@
           <w:sz w:val="24"/>
           <w:szCs w:val="24"/>
         </w:rPr>
-        <w:t>, 2009 SDSF Ecological Significance Doc</w:t>
-      </w:r>
-      <w:r>
-        <w:rPr>
-          <w:rFonts w:ascii="Times New Roman" w:hAnsi="Times New Roman" w:cs="Times New Roman"/>
-          <w:bCs/>
-          <w:color w:val="FF0000"/>
-          <w:sz w:val="24"/>
-          <w:szCs w:val="24"/>
-        </w:rPr>
         <w:t xml:space="preserve">) </w:t>
       </w:r>
       <w:r>
@@ -1710,7 +1585,6 @@
         </w:rPr>
         <w:t xml:space="preserve"> </w:t>
       </w:r>
-      <w:proofErr w:type="spellStart"/>
       <w:r>
         <w:rPr>
           <w:rFonts w:ascii="Times New Roman" w:hAnsi="Times New Roman" w:cs="Times New Roman"/>
@@ -1719,9 +1593,26 @@
           <w:sz w:val="24"/>
           <w:szCs w:val="24"/>
         </w:rPr>
-        <w:t>Heterodon</w:t>
-      </w:r>
-      <w:proofErr w:type="spellEnd"/>
+        <w:t>Heterodon nasicus</w:t>
+      </w:r>
+      <w:r>
+        <w:rPr>
+          <w:rFonts w:ascii="Times New Roman" w:hAnsi="Times New Roman" w:cs="Times New Roman"/>
+          <w:bCs/>
+          <w:sz w:val="24"/>
+          <w:szCs w:val="24"/>
+        </w:rPr>
+        <w:t xml:space="preserve"> (plains hog-nosed snake),</w:t>
+      </w:r>
+      <w:r>
+        <w:rPr>
+          <w:rFonts w:ascii="Times New Roman" w:hAnsi="Times New Roman" w:cs="Times New Roman"/>
+          <w:bCs/>
+          <w:sz w:val="24"/>
+          <w:szCs w:val="24"/>
+        </w:rPr>
+        <w:t xml:space="preserve"> </w:t>
+      </w:r>
       <w:r>
         <w:rPr>
           <w:rFonts w:ascii="Times New Roman" w:hAnsi="Times New Roman" w:cs="Times New Roman"/>
@@ -1730,9 +1621,53 @@
           <w:sz w:val="24"/>
           <w:szCs w:val="24"/>
         </w:rPr>
+        <w:t>Pituophis catenifer</w:t>
+      </w:r>
+      <w:r>
+        <w:rPr>
+          <w:rFonts w:ascii="Times New Roman" w:hAnsi="Times New Roman" w:cs="Times New Roman"/>
+          <w:bCs/>
+          <w:sz w:val="24"/>
+          <w:szCs w:val="24"/>
+        </w:rPr>
         <w:t xml:space="preserve"> </w:t>
       </w:r>
-      <w:proofErr w:type="spellStart"/>
+      <w:r>
+        <w:rPr>
+          <w:rFonts w:ascii="Times New Roman" w:hAnsi="Times New Roman" w:cs="Times New Roman"/>
+          <w:bCs/>
+          <w:sz w:val="24"/>
+          <w:szCs w:val="24"/>
+        </w:rPr>
+        <w:t>(</w:t>
+      </w:r>
+      <w:r>
+        <w:rPr>
+          <w:rFonts w:ascii="Times New Roman" w:hAnsi="Times New Roman" w:cs="Times New Roman"/>
+          <w:bCs/>
+          <w:sz w:val="24"/>
+          <w:szCs w:val="24"/>
+        </w:rPr>
+        <w:t>g</w:t>
+      </w:r>
+      <w:r>
+        <w:rPr>
+          <w:rFonts w:ascii="Times New Roman" w:hAnsi="Times New Roman" w:cs="Times New Roman"/>
+          <w:bCs/>
+          <w:sz w:val="24"/>
+          <w:szCs w:val="24"/>
+        </w:rPr>
+        <w:t>ophersnake</w:t>
+      </w:r>
+      <w:r>
+        <w:rPr>
+          <w:rFonts w:ascii="Times New Roman" w:hAnsi="Times New Roman" w:cs="Times New Roman"/>
+          <w:bCs/>
+          <w:sz w:val="24"/>
+          <w:szCs w:val="24"/>
+        </w:rPr>
+        <w:t xml:space="preserve">), </w:t>
+      </w:r>
       <w:r>
         <w:rPr>
           <w:rFonts w:ascii="Times New Roman" w:hAnsi="Times New Roman" w:cs="Times New Roman"/>
@@ -1741,17 +1676,7 @@
           <w:sz w:val="24"/>
           <w:szCs w:val="24"/>
         </w:rPr>
-        <w:t>nasicus</w:t>
-      </w:r>
-      <w:proofErr w:type="spellEnd"/>
-      <w:r>
-        <w:rPr>
-          <w:rFonts w:ascii="Times New Roman" w:hAnsi="Times New Roman" w:cs="Times New Roman"/>
-          <w:bCs/>
-          <w:sz w:val="24"/>
-          <w:szCs w:val="24"/>
-        </w:rPr>
-        <w:t xml:space="preserve"> (plains hog-nosed snake),</w:t>
+        <w:t>Cicindela patruela</w:t>
       </w:r>
       <w:r>
         <w:rPr>
@@ -1762,7 +1687,33 @@
         </w:rPr>
         <w:t xml:space="preserve"> </w:t>
       </w:r>
-      <w:proofErr w:type="spellStart"/>
+      <w:r>
+        <w:rPr>
+          <w:rFonts w:ascii="Times New Roman" w:hAnsi="Times New Roman" w:cs="Times New Roman"/>
+          <w:bCs/>
+          <w:sz w:val="24"/>
+          <w:szCs w:val="24"/>
+        </w:rPr>
+        <w:t>(northern b</w:t>
+      </w:r>
+      <w:r>
+        <w:rPr>
+          <w:rFonts w:ascii="Times New Roman" w:hAnsi="Times New Roman" w:cs="Times New Roman"/>
+          <w:bCs/>
+          <w:sz w:val="24"/>
+          <w:szCs w:val="24"/>
+        </w:rPr>
+        <w:t>arrens tiger b</w:t>
+      </w:r>
+      <w:r>
+        <w:rPr>
+          <w:rFonts w:ascii="Times New Roman" w:hAnsi="Times New Roman" w:cs="Times New Roman"/>
+          <w:bCs/>
+          <w:sz w:val="24"/>
+          <w:szCs w:val="24"/>
+        </w:rPr>
+        <w:t xml:space="preserve">eetle), </w:t>
+      </w:r>
       <w:r>
         <w:rPr>
           <w:rFonts w:ascii="Times New Roman" w:hAnsi="Times New Roman" w:cs="Times New Roman"/>
@@ -1771,9 +1722,53 @@
           <w:sz w:val="24"/>
           <w:szCs w:val="24"/>
         </w:rPr>
-        <w:t>Pituophis</w:t>
-      </w:r>
-      <w:proofErr w:type="spellEnd"/>
+        <w:t>Hesperia leonardus leonardus</w:t>
+      </w:r>
+      <w:r>
+        <w:rPr>
+          <w:rFonts w:ascii="Times New Roman" w:hAnsi="Times New Roman" w:cs="Times New Roman"/>
+          <w:bCs/>
+          <w:sz w:val="24"/>
+          <w:szCs w:val="24"/>
+        </w:rPr>
+        <w:t xml:space="preserve"> </w:t>
+      </w:r>
+      <w:r>
+        <w:rPr>
+          <w:rFonts w:ascii="Times New Roman" w:hAnsi="Times New Roman" w:cs="Times New Roman"/>
+          <w:bCs/>
+          <w:sz w:val="24"/>
+          <w:szCs w:val="24"/>
+        </w:rPr>
+        <w:t>(</w:t>
+      </w:r>
+      <w:r>
+        <w:rPr>
+          <w:rFonts w:ascii="Times New Roman" w:hAnsi="Times New Roman" w:cs="Times New Roman"/>
+          <w:bCs/>
+          <w:sz w:val="24"/>
+          <w:szCs w:val="24"/>
+        </w:rPr>
+        <w:t>Leonard’s s</w:t>
+      </w:r>
+      <w:r>
+        <w:rPr>
+          <w:rFonts w:ascii="Times New Roman" w:hAnsi="Times New Roman" w:cs="Times New Roman"/>
+          <w:bCs/>
+          <w:sz w:val="24"/>
+          <w:szCs w:val="24"/>
+        </w:rPr>
+        <w:t>kipper),</w:t>
+      </w:r>
+      <w:r>
+        <w:rPr>
+          <w:rFonts w:ascii="Times New Roman" w:hAnsi="Times New Roman" w:cs="Times New Roman"/>
+          <w:bCs/>
+          <w:sz w:val="24"/>
+          <w:szCs w:val="24"/>
+        </w:rPr>
+        <w:t xml:space="preserve"> </w:t>
+      </w:r>
       <w:r>
         <w:rPr>
           <w:rFonts w:ascii="Times New Roman" w:hAnsi="Times New Roman" w:cs="Times New Roman"/>
@@ -1782,9 +1777,62 @@
           <w:sz w:val="24"/>
           <w:szCs w:val="24"/>
         </w:rPr>
+        <w:t>Chondestes grammacus</w:t>
+      </w:r>
+      <w:r>
+        <w:rPr>
+          <w:rFonts w:ascii="Times New Roman" w:hAnsi="Times New Roman" w:cs="Times New Roman"/>
+          <w:bCs/>
+          <w:sz w:val="24"/>
+          <w:szCs w:val="24"/>
+        </w:rPr>
         <w:t xml:space="preserve"> </w:t>
       </w:r>
-      <w:proofErr w:type="spellStart"/>
+      <w:r>
+        <w:rPr>
+          <w:rFonts w:ascii="Times New Roman" w:hAnsi="Times New Roman" w:cs="Times New Roman"/>
+          <w:bCs/>
+          <w:sz w:val="24"/>
+          <w:szCs w:val="24"/>
+        </w:rPr>
+        <w:t>(l</w:t>
+      </w:r>
+      <w:r>
+        <w:rPr>
+          <w:rFonts w:ascii="Times New Roman" w:hAnsi="Times New Roman" w:cs="Times New Roman"/>
+          <w:bCs/>
+          <w:sz w:val="24"/>
+          <w:szCs w:val="24"/>
+        </w:rPr>
+        <w:t>ark s</w:t>
+      </w:r>
+      <w:r>
+        <w:rPr>
+          <w:rFonts w:ascii="Times New Roman" w:hAnsi="Times New Roman" w:cs="Times New Roman"/>
+          <w:bCs/>
+          <w:sz w:val="24"/>
+          <w:szCs w:val="24"/>
+        </w:rPr>
+        <w:t>parrow</w:t>
+      </w:r>
+      <w:r>
+        <w:rPr>
+          <w:rFonts w:ascii="Times New Roman" w:hAnsi="Times New Roman" w:cs="Times New Roman"/>
+          <w:bCs/>
+          <w:sz w:val="24"/>
+          <w:szCs w:val="24"/>
+        </w:rPr>
+        <w:t>),</w:t>
+      </w:r>
+      <w:r>
+        <w:rPr>
+          <w:rFonts w:ascii="Times New Roman" w:hAnsi="Times New Roman" w:cs="Times New Roman"/>
+          <w:bCs/>
+          <w:sz w:val="24"/>
+          <w:szCs w:val="24"/>
+        </w:rPr>
+        <w:t xml:space="preserve"> and </w:t>
+      </w:r>
       <w:r>
         <w:rPr>
           <w:rFonts w:ascii="Times New Roman" w:hAnsi="Times New Roman" w:cs="Times New Roman"/>
@@ -1793,337 +1841,8 @@
           <w:sz w:val="24"/>
           <w:szCs w:val="24"/>
         </w:rPr>
-        <w:t>catenifer</w:t>
-      </w:r>
-      <w:proofErr w:type="spellEnd"/>
-      <w:r>
-        <w:rPr>
-          <w:rFonts w:ascii="Times New Roman" w:hAnsi="Times New Roman" w:cs="Times New Roman"/>
-          <w:bCs/>
-          <w:sz w:val="24"/>
-          <w:szCs w:val="24"/>
-        </w:rPr>
-        <w:t xml:space="preserve"> </w:t>
-      </w:r>
-      <w:r>
-        <w:rPr>
-          <w:rFonts w:ascii="Times New Roman" w:hAnsi="Times New Roman" w:cs="Times New Roman"/>
-          <w:bCs/>
-          <w:sz w:val="24"/>
-          <w:szCs w:val="24"/>
-        </w:rPr>
-        <w:t>(</w:t>
-      </w:r>
-      <w:proofErr w:type="spellStart"/>
-      <w:r>
-        <w:rPr>
-          <w:rFonts w:ascii="Times New Roman" w:hAnsi="Times New Roman" w:cs="Times New Roman"/>
-          <w:bCs/>
-          <w:sz w:val="24"/>
-          <w:szCs w:val="24"/>
-        </w:rPr>
-        <w:t>g</w:t>
-      </w:r>
-      <w:r>
-        <w:rPr>
-          <w:rFonts w:ascii="Times New Roman" w:hAnsi="Times New Roman" w:cs="Times New Roman"/>
-          <w:bCs/>
-          <w:sz w:val="24"/>
-          <w:szCs w:val="24"/>
-        </w:rPr>
-        <w:t>ophersnake</w:t>
-      </w:r>
-      <w:proofErr w:type="spellEnd"/>
-      <w:r>
-        <w:rPr>
-          <w:rFonts w:ascii="Times New Roman" w:hAnsi="Times New Roman" w:cs="Times New Roman"/>
-          <w:bCs/>
-          <w:sz w:val="24"/>
-          <w:szCs w:val="24"/>
-        </w:rPr>
-        <w:t xml:space="preserve">), </w:t>
-      </w:r>
-      <w:proofErr w:type="spellStart"/>
-      <w:r>
-        <w:rPr>
-          <w:rFonts w:ascii="Times New Roman" w:hAnsi="Times New Roman" w:cs="Times New Roman"/>
-          <w:bCs/>
-          <w:i/>
-          <w:sz w:val="24"/>
-          <w:szCs w:val="24"/>
-        </w:rPr>
-        <w:t>Cicindela</w:t>
-      </w:r>
-      <w:proofErr w:type="spellEnd"/>
-      <w:r>
-        <w:rPr>
-          <w:rFonts w:ascii="Times New Roman" w:hAnsi="Times New Roman" w:cs="Times New Roman"/>
-          <w:bCs/>
-          <w:i/>
-          <w:sz w:val="24"/>
-          <w:szCs w:val="24"/>
-        </w:rPr>
-        <w:t xml:space="preserve"> </w:t>
-      </w:r>
-      <w:proofErr w:type="spellStart"/>
-      <w:r>
-        <w:rPr>
-          <w:rFonts w:ascii="Times New Roman" w:hAnsi="Times New Roman" w:cs="Times New Roman"/>
-          <w:bCs/>
-          <w:i/>
-          <w:sz w:val="24"/>
-          <w:szCs w:val="24"/>
-        </w:rPr>
-        <w:t>patruela</w:t>
-      </w:r>
-      <w:proofErr w:type="spellEnd"/>
-      <w:r>
-        <w:rPr>
-          <w:rFonts w:ascii="Times New Roman" w:hAnsi="Times New Roman" w:cs="Times New Roman"/>
-          <w:bCs/>
-          <w:sz w:val="24"/>
-          <w:szCs w:val="24"/>
-        </w:rPr>
-        <w:t xml:space="preserve"> </w:t>
-      </w:r>
-      <w:r>
-        <w:rPr>
-          <w:rFonts w:ascii="Times New Roman" w:hAnsi="Times New Roman" w:cs="Times New Roman"/>
-          <w:bCs/>
-          <w:sz w:val="24"/>
-          <w:szCs w:val="24"/>
-        </w:rPr>
-        <w:t>(northern b</w:t>
-      </w:r>
-      <w:r>
-        <w:rPr>
-          <w:rFonts w:ascii="Times New Roman" w:hAnsi="Times New Roman" w:cs="Times New Roman"/>
-          <w:bCs/>
-          <w:sz w:val="24"/>
-          <w:szCs w:val="24"/>
-        </w:rPr>
-        <w:t>arrens tiger b</w:t>
-      </w:r>
-      <w:r>
-        <w:rPr>
-          <w:rFonts w:ascii="Times New Roman" w:hAnsi="Times New Roman" w:cs="Times New Roman"/>
-          <w:bCs/>
-          <w:sz w:val="24"/>
-          <w:szCs w:val="24"/>
-        </w:rPr>
-        <w:t xml:space="preserve">eetle), </w:t>
-      </w:r>
-      <w:r>
-        <w:rPr>
-          <w:rFonts w:ascii="Times New Roman" w:hAnsi="Times New Roman" w:cs="Times New Roman"/>
-          <w:bCs/>
-          <w:i/>
-          <w:sz w:val="24"/>
-          <w:szCs w:val="24"/>
-        </w:rPr>
-        <w:t xml:space="preserve">Hesperia </w:t>
-      </w:r>
-      <w:proofErr w:type="spellStart"/>
-      <w:r>
-        <w:rPr>
-          <w:rFonts w:ascii="Times New Roman" w:hAnsi="Times New Roman" w:cs="Times New Roman"/>
-          <w:bCs/>
-          <w:i/>
-          <w:sz w:val="24"/>
-          <w:szCs w:val="24"/>
-        </w:rPr>
-        <w:t>leonardus</w:t>
-      </w:r>
-      <w:proofErr w:type="spellEnd"/>
-      <w:r>
-        <w:rPr>
-          <w:rFonts w:ascii="Times New Roman" w:hAnsi="Times New Roman" w:cs="Times New Roman"/>
-          <w:bCs/>
-          <w:i/>
-          <w:sz w:val="24"/>
-          <w:szCs w:val="24"/>
-        </w:rPr>
-        <w:t xml:space="preserve"> </w:t>
-      </w:r>
-      <w:proofErr w:type="spellStart"/>
-      <w:r>
-        <w:rPr>
-          <w:rFonts w:ascii="Times New Roman" w:hAnsi="Times New Roman" w:cs="Times New Roman"/>
-          <w:bCs/>
-          <w:i/>
-          <w:sz w:val="24"/>
-          <w:szCs w:val="24"/>
-        </w:rPr>
-        <w:t>leonardus</w:t>
-      </w:r>
-      <w:proofErr w:type="spellEnd"/>
-      <w:r>
-        <w:rPr>
-          <w:rFonts w:ascii="Times New Roman" w:hAnsi="Times New Roman" w:cs="Times New Roman"/>
-          <w:bCs/>
-          <w:sz w:val="24"/>
-          <w:szCs w:val="24"/>
-        </w:rPr>
-        <w:t xml:space="preserve"> </w:t>
-      </w:r>
-      <w:r>
-        <w:rPr>
-          <w:rFonts w:ascii="Times New Roman" w:hAnsi="Times New Roman" w:cs="Times New Roman"/>
-          <w:bCs/>
-          <w:sz w:val="24"/>
-          <w:szCs w:val="24"/>
-        </w:rPr>
-        <w:t>(</w:t>
-      </w:r>
-      <w:r>
-        <w:rPr>
-          <w:rFonts w:ascii="Times New Roman" w:hAnsi="Times New Roman" w:cs="Times New Roman"/>
-          <w:bCs/>
-          <w:sz w:val="24"/>
-          <w:szCs w:val="24"/>
-        </w:rPr>
-        <w:t>Leonard’s s</w:t>
-      </w:r>
-      <w:r>
-        <w:rPr>
-          <w:rFonts w:ascii="Times New Roman" w:hAnsi="Times New Roman" w:cs="Times New Roman"/>
-          <w:bCs/>
-          <w:sz w:val="24"/>
-          <w:szCs w:val="24"/>
-        </w:rPr>
-        <w:t>kipper),</w:t>
-      </w:r>
-      <w:r>
-        <w:rPr>
-          <w:rFonts w:ascii="Times New Roman" w:hAnsi="Times New Roman" w:cs="Times New Roman"/>
-          <w:bCs/>
-          <w:sz w:val="24"/>
-          <w:szCs w:val="24"/>
-        </w:rPr>
-        <w:t xml:space="preserve"> </w:t>
-      </w:r>
-      <w:proofErr w:type="spellStart"/>
-      <w:r>
-        <w:rPr>
-          <w:rFonts w:ascii="Times New Roman" w:hAnsi="Times New Roman" w:cs="Times New Roman"/>
-          <w:bCs/>
-          <w:i/>
-          <w:sz w:val="24"/>
-          <w:szCs w:val="24"/>
-        </w:rPr>
-        <w:t>Chondestes</w:t>
-      </w:r>
-      <w:proofErr w:type="spellEnd"/>
-      <w:r>
-        <w:rPr>
-          <w:rFonts w:ascii="Times New Roman" w:hAnsi="Times New Roman" w:cs="Times New Roman"/>
-          <w:bCs/>
-          <w:i/>
-          <w:sz w:val="24"/>
-          <w:szCs w:val="24"/>
-        </w:rPr>
-        <w:t xml:space="preserve"> </w:t>
-      </w:r>
-      <w:proofErr w:type="spellStart"/>
-      <w:r>
-        <w:rPr>
-          <w:rFonts w:ascii="Times New Roman" w:hAnsi="Times New Roman" w:cs="Times New Roman"/>
-          <w:bCs/>
-          <w:i/>
-          <w:sz w:val="24"/>
-          <w:szCs w:val="24"/>
-        </w:rPr>
-        <w:t>grammacus</w:t>
-      </w:r>
-      <w:proofErr w:type="spellEnd"/>
-      <w:r>
-        <w:rPr>
-          <w:rFonts w:ascii="Times New Roman" w:hAnsi="Times New Roman" w:cs="Times New Roman"/>
-          <w:bCs/>
-          <w:sz w:val="24"/>
-          <w:szCs w:val="24"/>
-        </w:rPr>
-        <w:t xml:space="preserve"> </w:t>
-      </w:r>
-      <w:r>
-        <w:rPr>
-          <w:rFonts w:ascii="Times New Roman" w:hAnsi="Times New Roman" w:cs="Times New Roman"/>
-          <w:bCs/>
-          <w:sz w:val="24"/>
-          <w:szCs w:val="24"/>
-        </w:rPr>
-        <w:t>(l</w:t>
-      </w:r>
-      <w:r>
-        <w:rPr>
-          <w:rFonts w:ascii="Times New Roman" w:hAnsi="Times New Roman" w:cs="Times New Roman"/>
-          <w:bCs/>
-          <w:sz w:val="24"/>
-          <w:szCs w:val="24"/>
-        </w:rPr>
-        <w:t>ark s</w:t>
-      </w:r>
-      <w:r>
-        <w:rPr>
-          <w:rFonts w:ascii="Times New Roman" w:hAnsi="Times New Roman" w:cs="Times New Roman"/>
-          <w:bCs/>
-          <w:sz w:val="24"/>
-          <w:szCs w:val="24"/>
-        </w:rPr>
-        <w:t>parrow</w:t>
-      </w:r>
-      <w:r>
-        <w:rPr>
-          <w:rFonts w:ascii="Times New Roman" w:hAnsi="Times New Roman" w:cs="Times New Roman"/>
-          <w:bCs/>
-          <w:sz w:val="24"/>
-          <w:szCs w:val="24"/>
-        </w:rPr>
-        <w:t>),</w:t>
-      </w:r>
-      <w:r>
-        <w:rPr>
-          <w:rFonts w:ascii="Times New Roman" w:hAnsi="Times New Roman" w:cs="Times New Roman"/>
-          <w:bCs/>
-          <w:sz w:val="24"/>
-          <w:szCs w:val="24"/>
-        </w:rPr>
-        <w:t xml:space="preserve"> and </w:t>
-      </w:r>
-      <w:proofErr w:type="spellStart"/>
-      <w:r>
-        <w:rPr>
-          <w:rFonts w:ascii="Times New Roman" w:hAnsi="Times New Roman" w:cs="Times New Roman"/>
-          <w:bCs/>
-          <w:i/>
-          <w:sz w:val="24"/>
-          <w:szCs w:val="24"/>
-        </w:rPr>
-        <w:t>Pipilo</w:t>
-      </w:r>
-      <w:proofErr w:type="spellEnd"/>
-      <w:r>
-        <w:rPr>
-          <w:rFonts w:ascii="Times New Roman" w:hAnsi="Times New Roman" w:cs="Times New Roman"/>
-          <w:bCs/>
-          <w:i/>
-          <w:sz w:val="24"/>
-          <w:szCs w:val="24"/>
-        </w:rPr>
-        <w:t xml:space="preserve"> </w:t>
-      </w:r>
-      <w:proofErr w:type="spellStart"/>
-      <w:r>
-        <w:rPr>
-          <w:rFonts w:ascii="Times New Roman" w:hAnsi="Times New Roman" w:cs="Times New Roman"/>
-          <w:bCs/>
-          <w:i/>
-          <w:sz w:val="24"/>
-          <w:szCs w:val="24"/>
-        </w:rPr>
-        <w:t>erythrophthalmus</w:t>
-      </w:r>
-      <w:proofErr w:type="spellEnd"/>
+        <w:t>Pipilo erythrophthalmus</w:t>
+      </w:r>
       <w:r>
         <w:rPr>
           <w:rFonts w:ascii="Times New Roman" w:hAnsi="Times New Roman" w:cs="Times New Roman"/>
@@ -2425,7 +2144,6 @@
         </w:rPr>
         <w:t xml:space="preserve"> edge-dependent species with a relatively narrow habitat niche, most frequently associated with oak savannas, dry grasslands, or pastures scattered with small trees or shrubs (</w:t>
       </w:r>
-      <w:proofErr w:type="spellStart"/>
       <w:r>
         <w:rPr>
           <w:rFonts w:ascii="Times New Roman" w:hAnsi="Times New Roman" w:cs="Times New Roman"/>
@@ -2442,17 +2160,7 @@
           <w:sz w:val="24"/>
           <w:szCs w:val="24"/>
         </w:rPr>
-        <w:t>Pfannmuller</w:t>
-      </w:r>
-      <w:proofErr w:type="spellEnd"/>
-      <w:r>
-        <w:rPr>
-          <w:rFonts w:ascii="Times New Roman" w:hAnsi="Times New Roman" w:cs="Times New Roman"/>
-          <w:bCs/>
-          <w:sz w:val="24"/>
-          <w:szCs w:val="24"/>
-        </w:rPr>
-        <w:t xml:space="preserve"> et al. 2017). </w:t>
+        <w:t xml:space="preserve">Pfannmuller et al. 2017). </w:t>
       </w:r>
       <w:r>
         <w:rPr>
@@ -2554,7 +2262,6 @@
         </w:rPr>
         <w:t xml:space="preserve"> (</w:t>
       </w:r>
-      <w:proofErr w:type="spellStart"/>
       <w:r>
         <w:rPr>
           <w:rFonts w:ascii="Times New Roman" w:hAnsi="Times New Roman" w:cs="Times New Roman"/>
@@ -2580,17 +2287,7 @@
           <w:sz w:val="24"/>
           <w:szCs w:val="24"/>
         </w:rPr>
-        <w:t>n</w:t>
-      </w:r>
-      <w:proofErr w:type="spellEnd"/>
-      <w:r>
-        <w:rPr>
-          <w:rFonts w:ascii="Times New Roman" w:hAnsi="Times New Roman" w:cs="Times New Roman"/>
-          <w:bCs/>
-          <w:sz w:val="24"/>
-          <w:szCs w:val="24"/>
-        </w:rPr>
-        <w:t>, J. W. and J. R. Parrish 2000</w:t>
+        <w:t>n, J. W. and J. R. Parrish 2000</w:t>
       </w:r>
       <w:r>
         <w:rPr>
@@ -2601,25 +2298,14 @@
         </w:rPr>
         <w:t xml:space="preserve">). </w:t>
       </w:r>
-      <w:proofErr w:type="spellStart"/>
-      <w:r>
-        <w:rPr>
-          <w:rFonts w:ascii="Times New Roman" w:hAnsi="Times New Roman" w:cs="Times New Roman"/>
-          <w:bCs/>
-          <w:sz w:val="24"/>
-          <w:szCs w:val="24"/>
-        </w:rPr>
-        <w:t>Dechant</w:t>
-      </w:r>
-      <w:proofErr w:type="spellEnd"/>
-      <w:r>
-        <w:rPr>
-          <w:rFonts w:ascii="Times New Roman" w:hAnsi="Times New Roman" w:cs="Times New Roman"/>
-          <w:bCs/>
-          <w:sz w:val="24"/>
-          <w:szCs w:val="24"/>
-        </w:rPr>
-        <w:t xml:space="preserve"> et al. (</w:t>
+      <w:r>
+        <w:rPr>
+          <w:rFonts w:ascii="Times New Roman" w:hAnsi="Times New Roman" w:cs="Times New Roman"/>
+          <w:bCs/>
+          <w:sz w:val="24"/>
+          <w:szCs w:val="24"/>
+        </w:rPr>
+        <w:t>Dechant et al. (</w:t>
       </w:r>
       <w:proofErr w:type="gramStart"/>
       <w:r>
@@ -2767,25 +2453,14 @@
         </w:rPr>
         <w:t xml:space="preserve"> </w:t>
       </w:r>
-      <w:proofErr w:type="spellStart"/>
-      <w:r>
-        <w:rPr>
-          <w:rFonts w:ascii="Times New Roman" w:hAnsi="Times New Roman" w:cs="Times New Roman"/>
-          <w:bCs/>
-          <w:sz w:val="24"/>
-          <w:szCs w:val="24"/>
-        </w:rPr>
-        <w:t>Pfannmuller</w:t>
-      </w:r>
-      <w:proofErr w:type="spellEnd"/>
-      <w:r>
-        <w:rPr>
-          <w:rFonts w:ascii="Times New Roman" w:hAnsi="Times New Roman" w:cs="Times New Roman"/>
-          <w:bCs/>
-          <w:sz w:val="24"/>
-          <w:szCs w:val="24"/>
-        </w:rPr>
-        <w:t xml:space="preserve"> et al. 2017). </w:t>
+      <w:r>
+        <w:rPr>
+          <w:rFonts w:ascii="Times New Roman" w:hAnsi="Times New Roman" w:cs="Times New Roman"/>
+          <w:bCs/>
+          <w:sz w:val="24"/>
+          <w:szCs w:val="24"/>
+        </w:rPr>
+        <w:t xml:space="preserve">Pfannmuller et al. 2017). </w:t>
       </w:r>
       <w:r>
         <w:rPr>
@@ -2942,7 +2617,6 @@
         </w:rPr>
         <w:t>mainly associated with edge habitat between forested and non-forested areas (</w:t>
       </w:r>
-      <w:proofErr w:type="spellStart"/>
       <w:r>
         <w:rPr>
           <w:rFonts w:ascii="Times New Roman" w:hAnsi="Times New Roman" w:cs="Times New Roman"/>
@@ -2959,17 +2633,7 @@
           <w:sz w:val="24"/>
           <w:szCs w:val="24"/>
         </w:rPr>
-        <w:t>Greenlaw</w:t>
-      </w:r>
-      <w:proofErr w:type="spellEnd"/>
-      <w:r>
-        <w:rPr>
-          <w:rFonts w:ascii="Times New Roman" w:hAnsi="Times New Roman" w:cs="Times New Roman"/>
-          <w:bCs/>
-          <w:sz w:val="24"/>
-          <w:szCs w:val="24"/>
-        </w:rPr>
-        <w:t>, 2015).</w:t>
+        <w:t>Greenlaw, 2015).</w:t>
       </w:r>
       <w:r>
         <w:rPr>
@@ -3133,89 +2797,7 @@
           <w:sz w:val="24"/>
           <w:szCs w:val="24"/>
         </w:rPr>
-        <w:t>The plains hog-nosed snake (Special Concern) is a medium-sized, stout-bodied snake that prefers open, sandy, sparsely-vegetated habitat such as prairie and oak savanna (</w:t>
-      </w:r>
-      <w:proofErr w:type="spellStart"/>
-      <w:r>
-        <w:rPr>
-          <w:rFonts w:ascii="Times New Roman" w:hAnsi="Times New Roman" w:cs="Times New Roman"/>
-          <w:bCs/>
-          <w:sz w:val="24"/>
-          <w:szCs w:val="24"/>
-        </w:rPr>
-        <w:t>citeXXX</w:t>
-      </w:r>
-      <w:proofErr w:type="spellEnd"/>
-      <w:r>
-        <w:rPr>
-          <w:rFonts w:ascii="Times New Roman" w:hAnsi="Times New Roman" w:cs="Times New Roman"/>
-          <w:bCs/>
-          <w:sz w:val="24"/>
-          <w:szCs w:val="24"/>
-        </w:rPr>
-        <w:t>). This species overwinters beneath the frost line in mammal tunnels or self-dug burrows. This species is extremely cryptic and can be difficult to locate because of its habit of lying near the entrance to a burrow and quickly retreating when disturbed. Habitat fragmentation and loss are threats to this species, which has a relatively small home range and may have trouble dispersing (</w:t>
-      </w:r>
-      <w:proofErr w:type="spellStart"/>
-      <w:r>
-        <w:rPr>
-          <w:rFonts w:ascii="Times New Roman" w:hAnsi="Times New Roman" w:cs="Times New Roman"/>
-          <w:bCs/>
-          <w:sz w:val="24"/>
-          <w:szCs w:val="24"/>
-        </w:rPr>
-        <w:t>citexxxx</w:t>
-      </w:r>
-      <w:proofErr w:type="spellEnd"/>
-      <w:r>
-        <w:rPr>
-          <w:rFonts w:ascii="Times New Roman" w:hAnsi="Times New Roman" w:cs="Times New Roman"/>
-          <w:bCs/>
-          <w:sz w:val="24"/>
-          <w:szCs w:val="24"/>
-        </w:rPr>
-        <w:t xml:space="preserve"> Ernst and Barbour in MN Rare species guide) (</w:t>
-      </w:r>
-      <w:proofErr w:type="spellStart"/>
-      <w:r>
-        <w:rPr>
-          <w:rFonts w:ascii="Times New Roman" w:hAnsi="Times New Roman" w:cs="Times New Roman"/>
-          <w:bCs/>
-          <w:sz w:val="24"/>
-          <w:szCs w:val="24"/>
-        </w:rPr>
-        <w:t>citexxxx</w:t>
-      </w:r>
-      <w:proofErr w:type="spellEnd"/>
-      <w:r>
-        <w:rPr>
-          <w:rFonts w:ascii="Times New Roman" w:hAnsi="Times New Roman" w:cs="Times New Roman"/>
-          <w:bCs/>
-          <w:sz w:val="24"/>
-          <w:szCs w:val="24"/>
-        </w:rPr>
-        <w:t xml:space="preserve"> MN Rare species guide). According to the MN DNR rare species guide, grassland management practices that limit the encroachment of brush can enhance habitat for this species, and increasing habitat connectivity may enhance the viability of known populations. (</w:t>
-      </w:r>
-      <w:proofErr w:type="spellStart"/>
-      <w:proofErr w:type="gramStart"/>
-      <w:r>
-        <w:rPr>
-          <w:rFonts w:ascii="Times New Roman" w:hAnsi="Times New Roman" w:cs="Times New Roman"/>
-          <w:bCs/>
-          <w:sz w:val="24"/>
-          <w:szCs w:val="24"/>
-        </w:rPr>
-        <w:t>citexxxx</w:t>
-      </w:r>
-      <w:proofErr w:type="spellEnd"/>
-      <w:proofErr w:type="gramEnd"/>
-      <w:r>
-        <w:rPr>
-          <w:rFonts w:ascii="Times New Roman" w:hAnsi="Times New Roman" w:cs="Times New Roman"/>
-          <w:bCs/>
-          <w:sz w:val="24"/>
-          <w:szCs w:val="24"/>
-        </w:rPr>
-        <w:t xml:space="preserve"> Rare Species Guide) </w:t>
+        <w:t xml:space="preserve">The plains hog-nosed snake (Special Concern) is a medium-sized, stout-bodied snake that prefers open, sandy, sparsely-vegetated habitat such as prairie and oak savanna (citeXXX). This species overwinters beneath the frost line in mammal tunnels or self-dug burrows. This species is extremely cryptic and can be difficult to locate because of its habit of lying near the entrance to a burrow and quickly retreating when disturbed. Habitat fragmentation and loss are threats to this species, which has a relatively small home range and may have trouble dispersing (citexxxx Ernst and Barbour in MN Rare species guide) (citexxxx MN Rare species guide). According to the MN DNR rare species guide, grassland management practices that limit the encroachment of brush can enhance habitat for this species, and increasing habitat connectivity may enhance the viability of known populations. (citexxxx Rare Species Guide) </w:t>
       </w:r>
     </w:p>
     <w:p>
@@ -3247,67 +2829,7 @@
           <w:szCs w:val="24"/>
         </w:rPr>
         <w:lastRenderedPageBreak/>
-        <w:t xml:space="preserve">The </w:t>
-      </w:r>
-      <w:proofErr w:type="spellStart"/>
-      <w:r>
-        <w:rPr>
-          <w:rFonts w:ascii="Times New Roman" w:hAnsi="Times New Roman" w:cs="Times New Roman"/>
-          <w:bCs/>
-          <w:sz w:val="24"/>
-          <w:szCs w:val="24"/>
-        </w:rPr>
-        <w:t>gophersnake</w:t>
-      </w:r>
-      <w:proofErr w:type="spellEnd"/>
-      <w:r>
-        <w:rPr>
-          <w:rFonts w:ascii="Times New Roman" w:hAnsi="Times New Roman" w:cs="Times New Roman"/>
-          <w:bCs/>
-          <w:sz w:val="24"/>
-          <w:szCs w:val="24"/>
-        </w:rPr>
-        <w:t xml:space="preserve"> (Special Concern) is a large, heavy-bodied snake that is widely distributed throughout western and central North America, though in Minnesota most records are from counties along the Minnesota, Mississippi, and St. Croix rivers (</w:t>
-      </w:r>
-      <w:proofErr w:type="spellStart"/>
-      <w:r>
-        <w:rPr>
-          <w:rFonts w:ascii="Times New Roman" w:hAnsi="Times New Roman" w:cs="Times New Roman"/>
-          <w:bCs/>
-          <w:sz w:val="24"/>
-          <w:szCs w:val="24"/>
-        </w:rPr>
-        <w:t>citeXXX</w:t>
-      </w:r>
-      <w:proofErr w:type="spellEnd"/>
-      <w:r>
-        <w:rPr>
-          <w:rFonts w:ascii="Times New Roman" w:hAnsi="Times New Roman" w:cs="Times New Roman"/>
-          <w:bCs/>
-          <w:sz w:val="24"/>
-          <w:szCs w:val="24"/>
-        </w:rPr>
-        <w:t xml:space="preserve">). The </w:t>
-      </w:r>
-      <w:proofErr w:type="spellStart"/>
-      <w:r>
-        <w:rPr>
-          <w:rFonts w:ascii="Times New Roman" w:hAnsi="Times New Roman" w:cs="Times New Roman"/>
-          <w:bCs/>
-          <w:sz w:val="24"/>
-          <w:szCs w:val="24"/>
-        </w:rPr>
-        <w:t>gophersnake</w:t>
-      </w:r>
-      <w:proofErr w:type="spellEnd"/>
-      <w:r>
-        <w:rPr>
-          <w:rFonts w:ascii="Times New Roman" w:hAnsi="Times New Roman" w:cs="Times New Roman"/>
-          <w:bCs/>
-          <w:sz w:val="24"/>
-          <w:szCs w:val="24"/>
-        </w:rPr>
-        <w:t xml:space="preserve"> prefers areas of well-drained, loose, sandy soil. In Minnesota, dry sand prairies and bluff prairies are considered prime habitat. Primary threats include habitat loss, degradation, and fragmentation. We hypothesized that open sand, percent grass, number of gopher mounds, and canopy cover would most affect initial snake abundance, and that temperature at the start of the survey would most affect detection. </w:t>
+        <w:t xml:space="preserve">The gophersnake (Special Concern) is a large, heavy-bodied snake that is widely distributed throughout western and central North America, though in Minnesota most records are from counties along the Minnesota, Mississippi, and St. Croix rivers (citeXXX). The gophersnake prefers areas of well-drained, loose, sandy soil. In Minnesota, dry sand prairies and bluff prairies are considered prime habitat. Primary threats include habitat loss, degradation, and fragmentation. We hypothesized that open sand, percent grass, number of gopher mounds, and canopy cover would most affect initial snake abundance, and that temperature at the start of the survey would most affect detection. </w:t>
       </w:r>
     </w:p>
     <w:p>
@@ -3329,7 +2851,6 @@
         </w:rPr>
         <w:t>The Leonard’s skipper is a small prairie butterfly that prefers dry, sandy prairie and savanna dominated by native plant species (</w:t>
       </w:r>
-      <w:proofErr w:type="spellStart"/>
       <w:r>
         <w:rPr>
           <w:rFonts w:ascii="Times New Roman" w:hAnsi="Times New Roman" w:cs="Times New Roman"/>
@@ -3348,35 +2869,14 @@
         </w:rPr>
         <w:t>source</w:t>
       </w:r>
-      <w:proofErr w:type="spellEnd"/>
-      <w:r>
-        <w:rPr>
-          <w:rFonts w:ascii="Times New Roman" w:hAnsi="Times New Roman" w:cs="Times New Roman"/>
-          <w:bCs/>
-          <w:sz w:val="24"/>
-          <w:szCs w:val="24"/>
-        </w:rPr>
-        <w:t xml:space="preserve">, </w:t>
-      </w:r>
-      <w:proofErr w:type="spellStart"/>
-      <w:r>
-        <w:rPr>
-          <w:rFonts w:ascii="Times New Roman" w:hAnsi="Times New Roman" w:cs="Times New Roman"/>
-          <w:bCs/>
-          <w:sz w:val="24"/>
-          <w:szCs w:val="24"/>
-        </w:rPr>
-        <w:t>prob</w:t>
-      </w:r>
-      <w:proofErr w:type="spellEnd"/>
-      <w:r>
-        <w:rPr>
-          <w:rFonts w:ascii="Times New Roman" w:hAnsi="Times New Roman" w:cs="Times New Roman"/>
-          <w:bCs/>
-          <w:sz w:val="24"/>
-          <w:szCs w:val="24"/>
-        </w:rPr>
-        <w:t xml:space="preserve"> rare species guide</w:t>
+      <w:r>
+        <w:rPr>
+          <w:rFonts w:ascii="Times New Roman" w:hAnsi="Times New Roman" w:cs="Times New Roman"/>
+          <w:bCs/>
+          <w:sz w:val="24"/>
+          <w:szCs w:val="24"/>
+        </w:rPr>
+        <w:t>, prob rare species guide</w:t>
       </w:r>
       <w:r>
         <w:rPr>
@@ -3440,9 +2940,206 @@
           <w:sz w:val="24"/>
           <w:szCs w:val="24"/>
         </w:rPr>
-        <w:t xml:space="preserve">H. l. </w:t>
-      </w:r>
-      <w:proofErr w:type="spellStart"/>
+        <w:t>H. l. pawnee</w:t>
+      </w:r>
+      <w:r>
+        <w:rPr>
+          <w:rFonts w:ascii="Times New Roman" w:hAnsi="Times New Roman" w:cs="Times New Roman"/>
+          <w:bCs/>
+          <w:sz w:val="24"/>
+          <w:szCs w:val="24"/>
+        </w:rPr>
+        <w:t xml:space="preserve">, which occurs on mesic prairie further to the west and hybridizes with </w:t>
+      </w:r>
+      <w:r>
+        <w:rPr>
+          <w:rFonts w:ascii="Times New Roman" w:hAnsi="Times New Roman" w:cs="Times New Roman"/>
+          <w:bCs/>
+          <w:sz w:val="24"/>
+          <w:szCs w:val="24"/>
+        </w:rPr>
+        <w:t>Leonard’s skipper</w:t>
+      </w:r>
+      <w:r>
+        <w:rPr>
+          <w:rFonts w:ascii="Times New Roman" w:hAnsi="Times New Roman" w:cs="Times New Roman"/>
+          <w:bCs/>
+          <w:sz w:val="24"/>
+          <w:szCs w:val="24"/>
+        </w:rPr>
+        <w:t xml:space="preserve"> </w:t>
+      </w:r>
+      <w:r>
+        <w:rPr>
+          <w:rFonts w:ascii="Times New Roman" w:hAnsi="Times New Roman" w:cs="Times New Roman"/>
+          <w:bCs/>
+          <w:sz w:val="24"/>
+          <w:szCs w:val="24"/>
+        </w:rPr>
+        <w:t>(</w:t>
+      </w:r>
+      <w:r>
+        <w:rPr>
+          <w:rFonts w:ascii="Times New Roman" w:hAnsi="Times New Roman" w:cs="Times New Roman"/>
+          <w:bCs/>
+          <w:sz w:val="24"/>
+          <w:szCs w:val="24"/>
+        </w:rPr>
+        <w:t>XXX</w:t>
+      </w:r>
+      <w:r>
+        <w:rPr>
+          <w:rFonts w:ascii="Times New Roman" w:hAnsi="Times New Roman" w:cs="Times New Roman"/>
+          <w:bCs/>
+          <w:sz w:val="24"/>
+          <w:szCs w:val="24"/>
+        </w:rPr>
+        <w:t>Robert Dana, Pers. Communication).</w:t>
+      </w:r>
+      <w:r>
+        <w:rPr>
+          <w:rFonts w:ascii="Times New Roman" w:hAnsi="Times New Roman" w:cs="Times New Roman"/>
+          <w:bCs/>
+          <w:sz w:val="24"/>
+          <w:szCs w:val="24"/>
+        </w:rPr>
+        <w:t xml:space="preserve"> Adults emerge in August, feed on </w:t>
+      </w:r>
+      <w:r>
+        <w:rPr>
+          <w:rFonts w:ascii="Times New Roman" w:hAnsi="Times New Roman" w:cs="Times New Roman"/>
+          <w:bCs/>
+          <w:sz w:val="24"/>
+          <w:szCs w:val="24"/>
+        </w:rPr>
+        <w:t xml:space="preserve">varying </w:t>
+      </w:r>
+      <w:r>
+        <w:rPr>
+          <w:rFonts w:ascii="Times New Roman" w:hAnsi="Times New Roman" w:cs="Times New Roman"/>
+          <w:bCs/>
+          <w:sz w:val="24"/>
+          <w:szCs w:val="24"/>
+        </w:rPr>
+        <w:t xml:space="preserve">nectar sources, and lay eggs </w:t>
+      </w:r>
+      <w:r>
+        <w:rPr>
+          <w:rFonts w:ascii="Times New Roman" w:hAnsi="Times New Roman" w:cs="Times New Roman"/>
+          <w:bCs/>
+          <w:sz w:val="24"/>
+          <w:szCs w:val="24"/>
+        </w:rPr>
+        <w:t>shortly thereafter</w:t>
+      </w:r>
+      <w:r>
+        <w:rPr>
+          <w:rFonts w:ascii="Times New Roman" w:hAnsi="Times New Roman" w:cs="Times New Roman"/>
+          <w:bCs/>
+          <w:sz w:val="24"/>
+          <w:szCs w:val="24"/>
+        </w:rPr>
+        <w:t xml:space="preserve">. Eggs hatch in approximately 10 days, after which the larvae build refugium in the base of bunchgrasses from which they forage until entering diapause for the winter. Definitive information is not available, but larvae likely overwinter in the </w:t>
+      </w:r>
+      <w:r>
+        <w:rPr>
+          <w:rFonts w:ascii="Times New Roman" w:hAnsi="Times New Roman" w:cs="Times New Roman"/>
+          <w:bCs/>
+          <w:sz w:val="24"/>
+          <w:szCs w:val="24"/>
+        </w:rPr>
+        <w:t>tangle of vegetation at the base of</w:t>
+      </w:r>
+      <w:r>
+        <w:rPr>
+          <w:rFonts w:ascii="Times New Roman" w:hAnsi="Times New Roman" w:cs="Times New Roman"/>
+          <w:bCs/>
+          <w:sz w:val="24"/>
+          <w:szCs w:val="24"/>
+        </w:rPr>
+        <w:t xml:space="preserve"> bunchgrass</w:t>
+      </w:r>
+      <w:r>
+        <w:rPr>
+          <w:rFonts w:ascii="Times New Roman" w:hAnsi="Times New Roman" w:cs="Times New Roman"/>
+          <w:bCs/>
+          <w:sz w:val="24"/>
+          <w:szCs w:val="24"/>
+        </w:rPr>
+        <w:t>es</w:t>
+      </w:r>
+      <w:r>
+        <w:rPr>
+          <w:rFonts w:ascii="Times New Roman" w:hAnsi="Times New Roman" w:cs="Times New Roman"/>
+          <w:bCs/>
+          <w:sz w:val="24"/>
+          <w:szCs w:val="24"/>
+        </w:rPr>
+        <w:t xml:space="preserve"> or on the ground under the overhanging grass (</w:t>
+      </w:r>
+      <w:r>
+        <w:rPr>
+          <w:rFonts w:ascii="Times New Roman" w:hAnsi="Times New Roman" w:cs="Times New Roman"/>
+          <w:bCs/>
+          <w:sz w:val="24"/>
+          <w:szCs w:val="24"/>
+        </w:rPr>
+        <w:t>XXX</w:t>
+      </w:r>
+      <w:r>
+        <w:rPr>
+          <w:rFonts w:ascii="Times New Roman" w:hAnsi="Times New Roman" w:cs="Times New Roman"/>
+          <w:bCs/>
+          <w:sz w:val="24"/>
+          <w:szCs w:val="24"/>
+        </w:rPr>
+        <w:t>Robert Dana, pers. communication).</w:t>
+      </w:r>
+      <w:r>
+        <w:rPr>
+          <w:rFonts w:ascii="Times New Roman" w:hAnsi="Times New Roman" w:cs="Times New Roman"/>
+          <w:bCs/>
+          <w:sz w:val="24"/>
+          <w:szCs w:val="24"/>
+        </w:rPr>
+        <w:t xml:space="preserve"> The Leonard’s skipper seems to favor areas of mesic prairie that have open sand or other bare ground between clumps of bunchgrass. Leonard’s skippers were frequently observed nectaring on </w:t>
+      </w:r>
+      <w:r>
+        <w:rPr>
+          <w:rFonts w:ascii="Times New Roman" w:hAnsi="Times New Roman" w:cs="Times New Roman"/>
+          <w:bCs/>
+          <w:sz w:val="24"/>
+          <w:szCs w:val="24"/>
+        </w:rPr>
+        <w:t>b</w:t>
+      </w:r>
+      <w:r>
+        <w:rPr>
+          <w:rFonts w:ascii="Times New Roman" w:hAnsi="Times New Roman" w:cs="Times New Roman"/>
+          <w:bCs/>
+          <w:sz w:val="24"/>
+          <w:szCs w:val="24"/>
+        </w:rPr>
+        <w:t xml:space="preserve">lazing </w:t>
+      </w:r>
+      <w:r>
+        <w:rPr>
+          <w:rFonts w:ascii="Times New Roman" w:hAnsi="Times New Roman" w:cs="Times New Roman"/>
+          <w:bCs/>
+          <w:sz w:val="24"/>
+          <w:szCs w:val="24"/>
+        </w:rPr>
+        <w:t>s</w:t>
+      </w:r>
+      <w:r>
+        <w:rPr>
+          <w:rFonts w:ascii="Times New Roman" w:hAnsi="Times New Roman" w:cs="Times New Roman"/>
+          <w:bCs/>
+          <w:sz w:val="24"/>
+          <w:szCs w:val="24"/>
+        </w:rPr>
+        <w:t>tar (</w:t>
+      </w:r>
       <w:r>
         <w:rPr>
           <w:rFonts w:ascii="Times New Roman" w:hAnsi="Times New Roman" w:cs="Times New Roman"/>
@@ -3451,46 +3148,35 @@
           <w:sz w:val="24"/>
           <w:szCs w:val="24"/>
         </w:rPr>
-        <w:t>pawnee</w:t>
-      </w:r>
-      <w:proofErr w:type="spellEnd"/>
-      <w:r>
-        <w:rPr>
-          <w:rFonts w:ascii="Times New Roman" w:hAnsi="Times New Roman" w:cs="Times New Roman"/>
-          <w:bCs/>
-          <w:sz w:val="24"/>
-          <w:szCs w:val="24"/>
-        </w:rPr>
-        <w:t xml:space="preserve">, which occurs on mesic prairie further to the west and hybridizes with </w:t>
-      </w:r>
-      <w:r>
-        <w:rPr>
-          <w:rFonts w:ascii="Times New Roman" w:hAnsi="Times New Roman" w:cs="Times New Roman"/>
-          <w:bCs/>
-          <w:sz w:val="24"/>
-          <w:szCs w:val="24"/>
-        </w:rPr>
-        <w:t>Leonard’s skipper</w:t>
-      </w:r>
-      <w:r>
-        <w:rPr>
-          <w:rFonts w:ascii="Times New Roman" w:hAnsi="Times New Roman" w:cs="Times New Roman"/>
-          <w:bCs/>
-          <w:sz w:val="24"/>
-          <w:szCs w:val="24"/>
-        </w:rPr>
-        <w:t xml:space="preserve"> </w:t>
-      </w:r>
-      <w:r>
-        <w:rPr>
-          <w:rFonts w:ascii="Times New Roman" w:hAnsi="Times New Roman" w:cs="Times New Roman"/>
-          <w:bCs/>
-          <w:sz w:val="24"/>
-          <w:szCs w:val="24"/>
-        </w:rPr>
-        <w:t>(</w:t>
-      </w:r>
-      <w:proofErr w:type="spellStart"/>
+        <w:t xml:space="preserve">Liatris </w:t>
+      </w:r>
+      <w:r>
+        <w:rPr>
+          <w:rFonts w:ascii="Times New Roman" w:hAnsi="Times New Roman" w:cs="Times New Roman"/>
+          <w:bCs/>
+          <w:sz w:val="24"/>
+          <w:szCs w:val="24"/>
+        </w:rPr>
+        <w:t>spp.) during previous studies within the ASP</w:t>
+      </w:r>
+      <w:r>
+        <w:rPr>
+          <w:rFonts w:ascii="Times New Roman" w:hAnsi="Times New Roman" w:cs="Times New Roman"/>
+          <w:bCs/>
+          <w:sz w:val="24"/>
+          <w:szCs w:val="24"/>
+        </w:rPr>
+        <w:t>,</w:t>
+      </w:r>
+      <w:r>
+        <w:rPr>
+          <w:rFonts w:ascii="Times New Roman" w:hAnsi="Times New Roman" w:cs="Times New Roman"/>
+          <w:bCs/>
+          <w:sz w:val="24"/>
+          <w:szCs w:val="24"/>
+        </w:rPr>
+        <w:t xml:space="preserve"> and this genus is believed to be a preferred nectar source for adult skippers (</w:t>
+      </w:r>
       <w:r>
         <w:rPr>
           <w:rFonts w:ascii="Times New Roman" w:hAnsi="Times New Roman" w:cs="Times New Roman"/>
@@ -3507,262 +3193,8 @@
           <w:sz w:val="24"/>
           <w:szCs w:val="24"/>
         </w:rPr>
-        <w:t>Robert</w:t>
-      </w:r>
-      <w:proofErr w:type="spellEnd"/>
-      <w:r>
-        <w:rPr>
-          <w:rFonts w:ascii="Times New Roman" w:hAnsi="Times New Roman" w:cs="Times New Roman"/>
-          <w:bCs/>
-          <w:sz w:val="24"/>
-          <w:szCs w:val="24"/>
-        </w:rPr>
-        <w:t xml:space="preserve"> Dana, Pers. Communication).</w:t>
-      </w:r>
-      <w:r>
-        <w:rPr>
-          <w:rFonts w:ascii="Times New Roman" w:hAnsi="Times New Roman" w:cs="Times New Roman"/>
-          <w:bCs/>
-          <w:sz w:val="24"/>
-          <w:szCs w:val="24"/>
-        </w:rPr>
-        <w:t xml:space="preserve"> Adults emerge in August, feed on </w:t>
-      </w:r>
-      <w:r>
-        <w:rPr>
-          <w:rFonts w:ascii="Times New Roman" w:hAnsi="Times New Roman" w:cs="Times New Roman"/>
-          <w:bCs/>
-          <w:sz w:val="24"/>
-          <w:szCs w:val="24"/>
-        </w:rPr>
-        <w:t xml:space="preserve">varying </w:t>
-      </w:r>
-      <w:r>
-        <w:rPr>
-          <w:rFonts w:ascii="Times New Roman" w:hAnsi="Times New Roman" w:cs="Times New Roman"/>
-          <w:bCs/>
-          <w:sz w:val="24"/>
-          <w:szCs w:val="24"/>
-        </w:rPr>
-        <w:t xml:space="preserve">nectar sources, and lay eggs </w:t>
-      </w:r>
-      <w:r>
-        <w:rPr>
-          <w:rFonts w:ascii="Times New Roman" w:hAnsi="Times New Roman" w:cs="Times New Roman"/>
-          <w:bCs/>
-          <w:sz w:val="24"/>
-          <w:szCs w:val="24"/>
-        </w:rPr>
-        <w:t>shortly thereafter</w:t>
-      </w:r>
-      <w:r>
-        <w:rPr>
-          <w:rFonts w:ascii="Times New Roman" w:hAnsi="Times New Roman" w:cs="Times New Roman"/>
-          <w:bCs/>
-          <w:sz w:val="24"/>
-          <w:szCs w:val="24"/>
-        </w:rPr>
-        <w:t xml:space="preserve">. Eggs hatch in approximately 10 days, after which the larvae build refugium in the base of bunchgrasses from which they forage until entering diapause for the winter. Definitive information is not available, but larvae likely overwinter in the </w:t>
-      </w:r>
-      <w:r>
-        <w:rPr>
-          <w:rFonts w:ascii="Times New Roman" w:hAnsi="Times New Roman" w:cs="Times New Roman"/>
-          <w:bCs/>
-          <w:sz w:val="24"/>
-          <w:szCs w:val="24"/>
-        </w:rPr>
-        <w:t>tangle of vegetation at the base of</w:t>
-      </w:r>
-      <w:r>
-        <w:rPr>
-          <w:rFonts w:ascii="Times New Roman" w:hAnsi="Times New Roman" w:cs="Times New Roman"/>
-          <w:bCs/>
-          <w:sz w:val="24"/>
-          <w:szCs w:val="24"/>
-        </w:rPr>
-        <w:t xml:space="preserve"> bunchgrass</w:t>
-      </w:r>
-      <w:r>
-        <w:rPr>
-          <w:rFonts w:ascii="Times New Roman" w:hAnsi="Times New Roman" w:cs="Times New Roman"/>
-          <w:bCs/>
-          <w:sz w:val="24"/>
-          <w:szCs w:val="24"/>
-        </w:rPr>
-        <w:t>es</w:t>
-      </w:r>
-      <w:r>
-        <w:rPr>
-          <w:rFonts w:ascii="Times New Roman" w:hAnsi="Times New Roman" w:cs="Times New Roman"/>
-          <w:bCs/>
-          <w:sz w:val="24"/>
-          <w:szCs w:val="24"/>
-        </w:rPr>
-        <w:t xml:space="preserve"> or on the ground under the overhanging grass (</w:t>
-      </w:r>
-      <w:proofErr w:type="spellStart"/>
-      <w:r>
-        <w:rPr>
-          <w:rFonts w:ascii="Times New Roman" w:hAnsi="Times New Roman" w:cs="Times New Roman"/>
-          <w:bCs/>
-          <w:sz w:val="24"/>
-          <w:szCs w:val="24"/>
-        </w:rPr>
-        <w:t>XXX</w:t>
-      </w:r>
-      <w:r>
-        <w:rPr>
-          <w:rFonts w:ascii="Times New Roman" w:hAnsi="Times New Roman" w:cs="Times New Roman"/>
-          <w:bCs/>
-          <w:sz w:val="24"/>
-          <w:szCs w:val="24"/>
-        </w:rPr>
-        <w:t>Robert</w:t>
-      </w:r>
-      <w:proofErr w:type="spellEnd"/>
-      <w:r>
-        <w:rPr>
-          <w:rFonts w:ascii="Times New Roman" w:hAnsi="Times New Roman" w:cs="Times New Roman"/>
-          <w:bCs/>
-          <w:sz w:val="24"/>
-          <w:szCs w:val="24"/>
-        </w:rPr>
-        <w:t xml:space="preserve"> Dana, pers. communication).</w:t>
-      </w:r>
-      <w:r>
-        <w:rPr>
-          <w:rFonts w:ascii="Times New Roman" w:hAnsi="Times New Roman" w:cs="Times New Roman"/>
-          <w:bCs/>
-          <w:sz w:val="24"/>
-          <w:szCs w:val="24"/>
-        </w:rPr>
-        <w:t xml:space="preserve"> The Leonard’s skipper seems to favor areas of mesic prairie that have open sand or other bare ground between clumps of bunchgrass. Leonard’s skippers were frequently observed </w:t>
-      </w:r>
-      <w:proofErr w:type="spellStart"/>
-      <w:r>
-        <w:rPr>
-          <w:rFonts w:ascii="Times New Roman" w:hAnsi="Times New Roman" w:cs="Times New Roman"/>
-          <w:bCs/>
-          <w:sz w:val="24"/>
-          <w:szCs w:val="24"/>
-        </w:rPr>
-        <w:t>nectaring</w:t>
-      </w:r>
-      <w:proofErr w:type="spellEnd"/>
-      <w:r>
-        <w:rPr>
-          <w:rFonts w:ascii="Times New Roman" w:hAnsi="Times New Roman" w:cs="Times New Roman"/>
-          <w:bCs/>
-          <w:sz w:val="24"/>
-          <w:szCs w:val="24"/>
-        </w:rPr>
-        <w:t xml:space="preserve"> on </w:t>
-      </w:r>
-      <w:r>
-        <w:rPr>
-          <w:rFonts w:ascii="Times New Roman" w:hAnsi="Times New Roman" w:cs="Times New Roman"/>
-          <w:bCs/>
-          <w:sz w:val="24"/>
-          <w:szCs w:val="24"/>
-        </w:rPr>
-        <w:t>b</w:t>
-      </w:r>
-      <w:r>
-        <w:rPr>
-          <w:rFonts w:ascii="Times New Roman" w:hAnsi="Times New Roman" w:cs="Times New Roman"/>
-          <w:bCs/>
-          <w:sz w:val="24"/>
-          <w:szCs w:val="24"/>
-        </w:rPr>
-        <w:t xml:space="preserve">lazing </w:t>
-      </w:r>
-      <w:r>
-        <w:rPr>
-          <w:rFonts w:ascii="Times New Roman" w:hAnsi="Times New Roman" w:cs="Times New Roman"/>
-          <w:bCs/>
-          <w:sz w:val="24"/>
-          <w:szCs w:val="24"/>
-        </w:rPr>
-        <w:t>s</w:t>
-      </w:r>
-      <w:r>
-        <w:rPr>
-          <w:rFonts w:ascii="Times New Roman" w:hAnsi="Times New Roman" w:cs="Times New Roman"/>
-          <w:bCs/>
-          <w:sz w:val="24"/>
-          <w:szCs w:val="24"/>
-        </w:rPr>
-        <w:t>tar (</w:t>
-      </w:r>
-      <w:proofErr w:type="spellStart"/>
-      <w:r>
-        <w:rPr>
-          <w:rFonts w:ascii="Times New Roman" w:hAnsi="Times New Roman" w:cs="Times New Roman"/>
-          <w:bCs/>
-          <w:i/>
-          <w:sz w:val="24"/>
-          <w:szCs w:val="24"/>
-        </w:rPr>
-        <w:t>Liatris</w:t>
-      </w:r>
-      <w:proofErr w:type="spellEnd"/>
-      <w:r>
-        <w:rPr>
-          <w:rFonts w:ascii="Times New Roman" w:hAnsi="Times New Roman" w:cs="Times New Roman"/>
-          <w:bCs/>
-          <w:i/>
-          <w:sz w:val="24"/>
-          <w:szCs w:val="24"/>
-        </w:rPr>
-        <w:t xml:space="preserve"> </w:t>
-      </w:r>
-      <w:r>
-        <w:rPr>
-          <w:rFonts w:ascii="Times New Roman" w:hAnsi="Times New Roman" w:cs="Times New Roman"/>
-          <w:bCs/>
-          <w:sz w:val="24"/>
-          <w:szCs w:val="24"/>
-        </w:rPr>
-        <w:t>spp.) during previous studies within the ASP</w:t>
-      </w:r>
-      <w:r>
-        <w:rPr>
-          <w:rFonts w:ascii="Times New Roman" w:hAnsi="Times New Roman" w:cs="Times New Roman"/>
-          <w:bCs/>
-          <w:sz w:val="24"/>
-          <w:szCs w:val="24"/>
-        </w:rPr>
-        <w:t>,</w:t>
-      </w:r>
-      <w:r>
-        <w:rPr>
-          <w:rFonts w:ascii="Times New Roman" w:hAnsi="Times New Roman" w:cs="Times New Roman"/>
-          <w:bCs/>
-          <w:sz w:val="24"/>
-          <w:szCs w:val="24"/>
-        </w:rPr>
-        <w:t xml:space="preserve"> and this genus is believed to be a preferred nectar source for adult skippers (</w:t>
-      </w:r>
-      <w:proofErr w:type="spellStart"/>
-      <w:r>
-        <w:rPr>
-          <w:rFonts w:ascii="Times New Roman" w:hAnsi="Times New Roman" w:cs="Times New Roman"/>
-          <w:bCs/>
-          <w:sz w:val="24"/>
-          <w:szCs w:val="24"/>
-        </w:rPr>
-        <w:t>XXX</w:t>
-      </w:r>
-      <w:r>
-        <w:rPr>
-          <w:rFonts w:ascii="Times New Roman" w:hAnsi="Times New Roman" w:cs="Times New Roman"/>
-          <w:bCs/>
-          <w:sz w:val="24"/>
-          <w:szCs w:val="24"/>
-        </w:rPr>
         <w:t>source</w:t>
       </w:r>
-      <w:proofErr w:type="spellEnd"/>
       <w:r>
         <w:rPr>
           <w:rFonts w:ascii="Times New Roman" w:hAnsi="Times New Roman" w:cs="Times New Roman"/>
@@ -3882,77 +3314,15 @@
         </w:rPr>
         <w:t xml:space="preserve"> (</w:t>
       </w:r>
-      <w:proofErr w:type="spellStart"/>
-      <w:r>
-        <w:rPr>
-          <w:rFonts w:ascii="Times New Roman" w:hAnsi="Times New Roman" w:cs="Times New Roman"/>
-          <w:bCs/>
-          <w:sz w:val="24"/>
-          <w:szCs w:val="24"/>
-        </w:rPr>
-        <w:t>XXXsource</w:t>
-      </w:r>
-      <w:proofErr w:type="spellEnd"/>
-      <w:r>
-        <w:rPr>
-          <w:rFonts w:ascii="Times New Roman" w:hAnsi="Times New Roman" w:cs="Times New Roman"/>
-          <w:bCs/>
-          <w:sz w:val="24"/>
-          <w:szCs w:val="24"/>
-        </w:rPr>
-        <w:t xml:space="preserve">, </w:t>
-      </w:r>
-      <w:proofErr w:type="spellStart"/>
-      <w:r>
-        <w:rPr>
-          <w:rFonts w:ascii="Times New Roman" w:hAnsi="Times New Roman" w:cs="Times New Roman"/>
-          <w:bCs/>
-          <w:sz w:val="24"/>
-          <w:szCs w:val="24"/>
-        </w:rPr>
-        <w:t>prob</w:t>
-      </w:r>
-      <w:proofErr w:type="spellEnd"/>
-      <w:r>
-        <w:rPr>
-          <w:rFonts w:ascii="Times New Roman" w:hAnsi="Times New Roman" w:cs="Times New Roman"/>
-          <w:bCs/>
-          <w:sz w:val="24"/>
-          <w:szCs w:val="24"/>
-        </w:rPr>
-        <w:t xml:space="preserve"> </w:t>
-      </w:r>
-      <w:proofErr w:type="spellStart"/>
-      <w:r>
-        <w:rPr>
-          <w:rFonts w:ascii="Times New Roman" w:hAnsi="Times New Roman" w:cs="Times New Roman"/>
-          <w:bCs/>
-          <w:sz w:val="24"/>
-          <w:szCs w:val="24"/>
-        </w:rPr>
-        <w:t>mn</w:t>
-      </w:r>
-      <w:proofErr w:type="spellEnd"/>
-      <w:r>
-        <w:rPr>
-          <w:rFonts w:ascii="Times New Roman" w:hAnsi="Times New Roman" w:cs="Times New Roman"/>
-          <w:bCs/>
-          <w:sz w:val="24"/>
-          <w:szCs w:val="24"/>
-        </w:rPr>
-        <w:t xml:space="preserve"> </w:t>
-      </w:r>
-      <w:proofErr w:type="spellStart"/>
-      <w:r>
-        <w:rPr>
-          <w:rFonts w:ascii="Times New Roman" w:hAnsi="Times New Roman" w:cs="Times New Roman"/>
-          <w:bCs/>
-          <w:sz w:val="24"/>
-          <w:szCs w:val="24"/>
-        </w:rPr>
-        <w:t>dnr</w:t>
-      </w:r>
-      <w:proofErr w:type="spellEnd"/>
+      <w:r>
+        <w:rPr>
+          <w:rFonts w:ascii="Times New Roman" w:hAnsi="Times New Roman" w:cs="Times New Roman"/>
+          <w:bCs/>
+          <w:sz w:val="24"/>
+          <w:szCs w:val="24"/>
+        </w:rPr>
+        <w:t>XXXsource, prob mn dnr</w:t>
+      </w:r>
       <w:r>
         <w:rPr>
           <w:rFonts w:ascii="Times New Roman" w:hAnsi="Times New Roman" w:cs="Times New Roman"/>
@@ -4256,9 +3626,26 @@
           <w:sz w:val="24"/>
           <w:szCs w:val="24"/>
         </w:rPr>
+        <w:t xml:space="preserve"> nasicus</w:t>
+      </w:r>
+      <w:r>
+        <w:rPr>
+          <w:rFonts w:ascii="Times New Roman" w:hAnsi="Times New Roman" w:cs="Times New Roman"/>
+          <w:bCs/>
+          <w:sz w:val="24"/>
+          <w:szCs w:val="24"/>
+        </w:rPr>
+        <w:t>,</w:t>
+      </w:r>
+      <w:r>
+        <w:rPr>
+          <w:rFonts w:ascii="Times New Roman" w:hAnsi="Times New Roman" w:cs="Times New Roman"/>
+          <w:bCs/>
+          <w:sz w:val="24"/>
+          <w:szCs w:val="24"/>
+        </w:rPr>
         <w:t xml:space="preserve"> </w:t>
       </w:r>
-      <w:proofErr w:type="spellStart"/>
       <w:r>
         <w:rPr>
           <w:rFonts w:ascii="Times New Roman" w:hAnsi="Times New Roman" w:cs="Times New Roman"/>
@@ -4267,9 +3654,106 @@
           <w:sz w:val="24"/>
           <w:szCs w:val="24"/>
         </w:rPr>
-        <w:t>nasicus</w:t>
-      </w:r>
-      <w:proofErr w:type="spellEnd"/>
+        <w:t>P</w:t>
+      </w:r>
+      <w:r>
+        <w:rPr>
+          <w:rFonts w:ascii="Times New Roman" w:hAnsi="Times New Roman" w:cs="Times New Roman"/>
+          <w:bCs/>
+          <w:i/>
+          <w:sz w:val="24"/>
+          <w:szCs w:val="24"/>
+        </w:rPr>
+        <w:t>.</w:t>
+      </w:r>
+      <w:r>
+        <w:rPr>
+          <w:rFonts w:ascii="Times New Roman" w:hAnsi="Times New Roman" w:cs="Times New Roman"/>
+          <w:bCs/>
+          <w:i/>
+          <w:sz w:val="24"/>
+          <w:szCs w:val="24"/>
+        </w:rPr>
+        <w:t xml:space="preserve"> catenifer</w:t>
+      </w:r>
+      <w:r>
+        <w:rPr>
+          <w:rFonts w:ascii="Times New Roman" w:hAnsi="Times New Roman" w:cs="Times New Roman"/>
+          <w:bCs/>
+          <w:sz w:val="24"/>
+          <w:szCs w:val="24"/>
+        </w:rPr>
+        <w:t xml:space="preserve">, </w:t>
+      </w:r>
+      <w:r>
+        <w:rPr>
+          <w:rFonts w:ascii="Times New Roman" w:hAnsi="Times New Roman" w:cs="Times New Roman"/>
+          <w:bCs/>
+          <w:i/>
+          <w:sz w:val="24"/>
+          <w:szCs w:val="24"/>
+        </w:rPr>
+        <w:t>C</w:t>
+      </w:r>
+      <w:r>
+        <w:rPr>
+          <w:rFonts w:ascii="Times New Roman" w:hAnsi="Times New Roman" w:cs="Times New Roman"/>
+          <w:bCs/>
+          <w:i/>
+          <w:sz w:val="24"/>
+          <w:szCs w:val="24"/>
+        </w:rPr>
+        <w:t>.</w:t>
+      </w:r>
+      <w:r>
+        <w:rPr>
+          <w:rFonts w:ascii="Times New Roman" w:hAnsi="Times New Roman" w:cs="Times New Roman"/>
+          <w:bCs/>
+          <w:i/>
+          <w:sz w:val="24"/>
+          <w:szCs w:val="24"/>
+        </w:rPr>
+        <w:t xml:space="preserve"> patruela</w:t>
+      </w:r>
+      <w:r>
+        <w:rPr>
+          <w:rFonts w:ascii="Times New Roman" w:hAnsi="Times New Roman" w:cs="Times New Roman"/>
+          <w:bCs/>
+          <w:sz w:val="24"/>
+          <w:szCs w:val="24"/>
+        </w:rPr>
+        <w:t xml:space="preserve">, </w:t>
+      </w:r>
+      <w:r>
+        <w:rPr>
+          <w:rFonts w:ascii="Times New Roman" w:hAnsi="Times New Roman" w:cs="Times New Roman"/>
+          <w:bCs/>
+          <w:i/>
+          <w:sz w:val="24"/>
+          <w:szCs w:val="24"/>
+        </w:rPr>
+        <w:t>H</w:t>
+      </w:r>
+      <w:r>
+        <w:rPr>
+          <w:rFonts w:ascii="Times New Roman" w:hAnsi="Times New Roman" w:cs="Times New Roman"/>
+          <w:bCs/>
+          <w:i/>
+          <w:sz w:val="24"/>
+          <w:szCs w:val="24"/>
+        </w:rPr>
+        <w:t>. l.</w:t>
+      </w:r>
+      <w:r>
+        <w:rPr>
+          <w:rFonts w:ascii="Times New Roman" w:hAnsi="Times New Roman" w:cs="Times New Roman"/>
+          <w:bCs/>
+          <w:i/>
+          <w:sz w:val="24"/>
+          <w:szCs w:val="24"/>
+        </w:rPr>
+        <w:t xml:space="preserve"> leonardus</w:t>
+      </w:r>
       <w:r>
         <w:rPr>
           <w:rFonts w:ascii="Times New Roman" w:hAnsi="Times New Roman" w:cs="Times New Roman"/>
@@ -4296,7 +3780,7 @@
           <w:sz w:val="24"/>
           <w:szCs w:val="24"/>
         </w:rPr>
-        <w:t>P</w:t>
+        <w:t>C.</w:t>
       </w:r>
       <w:r>
         <w:rPr>
@@ -4306,7 +3790,25 @@
           <w:sz w:val="24"/>
           <w:szCs w:val="24"/>
         </w:rPr>
-        <w:t>.</w:t>
+        <w:t xml:space="preserve"> grammacus</w:t>
+      </w:r>
+      <w:r>
+        <w:rPr>
+          <w:rFonts w:ascii="Times New Roman" w:hAnsi="Times New Roman" w:cs="Times New Roman"/>
+          <w:bCs/>
+          <w:sz w:val="24"/>
+          <w:szCs w:val="24"/>
+        </w:rPr>
+        <w:t xml:space="preserve">, </w:t>
+      </w:r>
+      <w:r>
+        <w:rPr>
+          <w:rFonts w:ascii="Times New Roman" w:hAnsi="Times New Roman" w:cs="Times New Roman"/>
+          <w:bCs/>
+          <w:sz w:val="24"/>
+          <w:szCs w:val="24"/>
+        </w:rPr>
+        <w:t xml:space="preserve">and </w:t>
       </w:r>
       <w:r>
         <w:rPr>
@@ -4316,9 +3818,8 @@
           <w:sz w:val="24"/>
           <w:szCs w:val="24"/>
         </w:rPr>
-        <w:t xml:space="preserve"> </w:t>
-      </w:r>
-      <w:proofErr w:type="spellStart"/>
+        <w:t>P.</w:t>
+      </w:r>
       <w:r>
         <w:rPr>
           <w:rFonts w:ascii="Times New Roman" w:hAnsi="Times New Roman" w:cs="Times New Roman"/>
@@ -4327,211 +3828,8 @@
           <w:sz w:val="24"/>
           <w:szCs w:val="24"/>
         </w:rPr>
-        <w:t>catenifer</w:t>
-      </w:r>
-      <w:proofErr w:type="spellEnd"/>
-      <w:r>
-        <w:rPr>
-          <w:rFonts w:ascii="Times New Roman" w:hAnsi="Times New Roman" w:cs="Times New Roman"/>
-          <w:bCs/>
-          <w:sz w:val="24"/>
-          <w:szCs w:val="24"/>
-        </w:rPr>
-        <w:t xml:space="preserve">, </w:t>
-      </w:r>
-      <w:r>
-        <w:rPr>
-          <w:rFonts w:ascii="Times New Roman" w:hAnsi="Times New Roman" w:cs="Times New Roman"/>
-          <w:bCs/>
-          <w:i/>
-          <w:sz w:val="24"/>
-          <w:szCs w:val="24"/>
-        </w:rPr>
-        <w:t>C</w:t>
-      </w:r>
-      <w:r>
-        <w:rPr>
-          <w:rFonts w:ascii="Times New Roman" w:hAnsi="Times New Roman" w:cs="Times New Roman"/>
-          <w:bCs/>
-          <w:i/>
-          <w:sz w:val="24"/>
-          <w:szCs w:val="24"/>
-        </w:rPr>
-        <w:t>.</w:t>
-      </w:r>
-      <w:r>
-        <w:rPr>
-          <w:rFonts w:ascii="Times New Roman" w:hAnsi="Times New Roman" w:cs="Times New Roman"/>
-          <w:bCs/>
-          <w:i/>
-          <w:sz w:val="24"/>
-          <w:szCs w:val="24"/>
-        </w:rPr>
-        <w:t xml:space="preserve"> </w:t>
-      </w:r>
-      <w:proofErr w:type="spellStart"/>
-      <w:r>
-        <w:rPr>
-          <w:rFonts w:ascii="Times New Roman" w:hAnsi="Times New Roman" w:cs="Times New Roman"/>
-          <w:bCs/>
-          <w:i/>
-          <w:sz w:val="24"/>
-          <w:szCs w:val="24"/>
-        </w:rPr>
-        <w:t>patruela</w:t>
-      </w:r>
-      <w:proofErr w:type="spellEnd"/>
-      <w:r>
-        <w:rPr>
-          <w:rFonts w:ascii="Times New Roman" w:hAnsi="Times New Roman" w:cs="Times New Roman"/>
-          <w:bCs/>
-          <w:sz w:val="24"/>
-          <w:szCs w:val="24"/>
-        </w:rPr>
-        <w:t xml:space="preserve">, </w:t>
-      </w:r>
-      <w:r>
-        <w:rPr>
-          <w:rFonts w:ascii="Times New Roman" w:hAnsi="Times New Roman" w:cs="Times New Roman"/>
-          <w:bCs/>
-          <w:i/>
-          <w:sz w:val="24"/>
-          <w:szCs w:val="24"/>
-        </w:rPr>
-        <w:t>H</w:t>
-      </w:r>
-      <w:r>
-        <w:rPr>
-          <w:rFonts w:ascii="Times New Roman" w:hAnsi="Times New Roman" w:cs="Times New Roman"/>
-          <w:bCs/>
-          <w:i/>
-          <w:sz w:val="24"/>
-          <w:szCs w:val="24"/>
-        </w:rPr>
-        <w:t>. l.</w:t>
-      </w:r>
-      <w:r>
-        <w:rPr>
-          <w:rFonts w:ascii="Times New Roman" w:hAnsi="Times New Roman" w:cs="Times New Roman"/>
-          <w:bCs/>
-          <w:i/>
-          <w:sz w:val="24"/>
-          <w:szCs w:val="24"/>
-        </w:rPr>
-        <w:t xml:space="preserve"> </w:t>
-      </w:r>
-      <w:proofErr w:type="spellStart"/>
-      <w:r>
-        <w:rPr>
-          <w:rFonts w:ascii="Times New Roman" w:hAnsi="Times New Roman" w:cs="Times New Roman"/>
-          <w:bCs/>
-          <w:i/>
-          <w:sz w:val="24"/>
-          <w:szCs w:val="24"/>
-        </w:rPr>
-        <w:t>leonardus</w:t>
-      </w:r>
-      <w:proofErr w:type="spellEnd"/>
-      <w:r>
-        <w:rPr>
-          <w:rFonts w:ascii="Times New Roman" w:hAnsi="Times New Roman" w:cs="Times New Roman"/>
-          <w:bCs/>
-          <w:sz w:val="24"/>
-          <w:szCs w:val="24"/>
-        </w:rPr>
-        <w:t>,</w:t>
-      </w:r>
-      <w:r>
-        <w:rPr>
-          <w:rFonts w:ascii="Times New Roman" w:hAnsi="Times New Roman" w:cs="Times New Roman"/>
-          <w:bCs/>
-          <w:sz w:val="24"/>
-          <w:szCs w:val="24"/>
-        </w:rPr>
-        <w:t xml:space="preserve"> </w:t>
-      </w:r>
-      <w:r>
-        <w:rPr>
-          <w:rFonts w:ascii="Times New Roman" w:hAnsi="Times New Roman" w:cs="Times New Roman"/>
-          <w:bCs/>
-          <w:i/>
-          <w:sz w:val="24"/>
-          <w:szCs w:val="24"/>
-        </w:rPr>
-        <w:t>C.</w:t>
-      </w:r>
-      <w:r>
-        <w:rPr>
-          <w:rFonts w:ascii="Times New Roman" w:hAnsi="Times New Roman" w:cs="Times New Roman"/>
-          <w:bCs/>
-          <w:i/>
-          <w:sz w:val="24"/>
-          <w:szCs w:val="24"/>
-        </w:rPr>
-        <w:t xml:space="preserve"> </w:t>
-      </w:r>
-      <w:proofErr w:type="spellStart"/>
-      <w:r>
-        <w:rPr>
-          <w:rFonts w:ascii="Times New Roman" w:hAnsi="Times New Roman" w:cs="Times New Roman"/>
-          <w:bCs/>
-          <w:i/>
-          <w:sz w:val="24"/>
-          <w:szCs w:val="24"/>
-        </w:rPr>
-        <w:t>grammacus</w:t>
-      </w:r>
-      <w:proofErr w:type="spellEnd"/>
-      <w:r>
-        <w:rPr>
-          <w:rFonts w:ascii="Times New Roman" w:hAnsi="Times New Roman" w:cs="Times New Roman"/>
-          <w:bCs/>
-          <w:sz w:val="24"/>
-          <w:szCs w:val="24"/>
-        </w:rPr>
-        <w:t xml:space="preserve">, </w:t>
-      </w:r>
-      <w:r>
-        <w:rPr>
-          <w:rFonts w:ascii="Times New Roman" w:hAnsi="Times New Roman" w:cs="Times New Roman"/>
-          <w:bCs/>
-          <w:sz w:val="24"/>
-          <w:szCs w:val="24"/>
-        </w:rPr>
-        <w:t xml:space="preserve">and </w:t>
-      </w:r>
-      <w:r>
-        <w:rPr>
-          <w:rFonts w:ascii="Times New Roman" w:hAnsi="Times New Roman" w:cs="Times New Roman"/>
-          <w:bCs/>
-          <w:i/>
-          <w:sz w:val="24"/>
-          <w:szCs w:val="24"/>
-        </w:rPr>
-        <w:t>P.</w:t>
-      </w:r>
-      <w:r>
-        <w:rPr>
-          <w:rFonts w:ascii="Times New Roman" w:hAnsi="Times New Roman" w:cs="Times New Roman"/>
-          <w:bCs/>
-          <w:i/>
-          <w:sz w:val="24"/>
-          <w:szCs w:val="24"/>
-        </w:rPr>
-        <w:t xml:space="preserve"> </w:t>
-      </w:r>
-      <w:proofErr w:type="spellStart"/>
-      <w:r>
-        <w:rPr>
-          <w:rFonts w:ascii="Times New Roman" w:hAnsi="Times New Roman" w:cs="Times New Roman"/>
-          <w:bCs/>
-          <w:i/>
-          <w:sz w:val="24"/>
-          <w:szCs w:val="24"/>
-        </w:rPr>
-        <w:t>erythrophthalmus</w:t>
-      </w:r>
-      <w:proofErr w:type="spellEnd"/>
+        <w:t xml:space="preserve"> erythrophthalmus</w:t>
+      </w:r>
       <w:r>
         <w:rPr>
           <w:rFonts w:ascii="Times New Roman" w:hAnsi="Times New Roman" w:cs="Times New Roman"/>
@@ -5494,19 +4792,8 @@
           <w:sz w:val="24"/>
           <w:szCs w:val="24"/>
         </w:rPr>
-        <w:t xml:space="preserve">dic drawdowns and </w:t>
-      </w:r>
-      <w:proofErr w:type="spellStart"/>
-      <w:r>
-        <w:rPr>
-          <w:rFonts w:ascii="Times New Roman" w:hAnsi="Times New Roman" w:cs="Times New Roman"/>
-          <w:strike/>
-          <w:sz w:val="24"/>
-          <w:szCs w:val="24"/>
-        </w:rPr>
-        <w:t>floodings</w:t>
-      </w:r>
-      <w:proofErr w:type="spellEnd"/>
+        <w:t>dic drawdowns and floodings</w:t>
+      </w:r>
       <w:r>
         <w:rPr>
           <w:rFonts w:ascii="Times New Roman" w:hAnsi="Times New Roman" w:cs="Times New Roman"/>
@@ -6192,18 +5479,8 @@
           <w:sz w:val="24"/>
           <w:szCs w:val="24"/>
         </w:rPr>
-        <w:t xml:space="preserve">:00 h when wind was below 16 </w:t>
-      </w:r>
-      <w:proofErr w:type="spellStart"/>
-      <w:r>
-        <w:rPr>
-          <w:rFonts w:ascii="Times New Roman" w:hAnsi="Times New Roman" w:cs="Times New Roman"/>
-          <w:sz w:val="24"/>
-          <w:szCs w:val="24"/>
-        </w:rPr>
-        <w:t>kph</w:t>
-      </w:r>
-      <w:proofErr w:type="spellEnd"/>
+        <w:t>:00 h when wind was below 16 kph</w:t>
+      </w:r>
       <w:r>
         <w:rPr>
           <w:rFonts w:ascii="Times New Roman" w:hAnsi="Times New Roman" w:cs="Times New Roman"/>
@@ -6571,7 +5848,6 @@
         </w:rPr>
         <w:t>tar (</w:t>
       </w:r>
-      <w:proofErr w:type="spellStart"/>
       <w:r>
         <w:rPr>
           <w:rFonts w:ascii="Times New Roman" w:hAnsi="Times New Roman" w:cs="Times New Roman"/>
@@ -6581,7 +5857,6 @@
         </w:rPr>
         <w:t>Liatris</w:t>
       </w:r>
-      <w:proofErr w:type="spellEnd"/>
       <w:r>
         <w:rPr>
           <w:rFonts w:ascii="Times New Roman" w:hAnsi="Times New Roman" w:cs="Times New Roman"/>
@@ -6912,25 +6187,7 @@
           <w:sz w:val="24"/>
           <w:szCs w:val="24"/>
         </w:rPr>
-        <w:t xml:space="preserve">The </w:t>
-      </w:r>
-      <w:proofErr w:type="spellStart"/>
-      <w:r>
-        <w:rPr>
-          <w:rFonts w:ascii="Times New Roman" w:hAnsi="Times New Roman" w:cs="Times New Roman"/>
-          <w:sz w:val="24"/>
-          <w:szCs w:val="24"/>
-        </w:rPr>
-        <w:t>Gophersnake</w:t>
-      </w:r>
-      <w:proofErr w:type="spellEnd"/>
-      <w:r>
-        <w:rPr>
-          <w:rFonts w:ascii="Times New Roman" w:hAnsi="Times New Roman" w:cs="Times New Roman"/>
-          <w:sz w:val="24"/>
-          <w:szCs w:val="24"/>
-        </w:rPr>
-        <w:t xml:space="preserve"> and Hog-nosed snake</w:t>
+        <w:t>The Gophersnake and Hog-nosed snake</w:t>
       </w:r>
       <w:r>
         <w:rPr>
@@ -7024,9 +6281,26 @@
           <w:sz w:val="24"/>
           <w:szCs w:val="24"/>
         </w:rPr>
+        <w:t xml:space="preserve"> nasicus</w:t>
+      </w:r>
+      <w:r>
+        <w:rPr>
+          <w:rFonts w:ascii="Times New Roman" w:hAnsi="Times New Roman" w:cs="Times New Roman"/>
+          <w:bCs/>
+          <w:sz w:val="24"/>
+          <w:szCs w:val="24"/>
+        </w:rPr>
+        <w:t xml:space="preserve"> and</w:t>
+      </w:r>
+      <w:r>
+        <w:rPr>
+          <w:rFonts w:ascii="Times New Roman" w:hAnsi="Times New Roman" w:cs="Times New Roman"/>
+          <w:bCs/>
+          <w:sz w:val="24"/>
+          <w:szCs w:val="24"/>
+        </w:rPr>
         <w:t xml:space="preserve"> </w:t>
       </w:r>
-      <w:proofErr w:type="spellStart"/>
       <w:r>
         <w:rPr>
           <w:rFonts w:ascii="Times New Roman" w:hAnsi="Times New Roman" w:cs="Times New Roman"/>
@@ -7035,22 +6309,33 @@
           <w:sz w:val="24"/>
           <w:szCs w:val="24"/>
         </w:rPr>
-        <w:t>nasicus</w:t>
-      </w:r>
-      <w:proofErr w:type="spellEnd"/>
-      <w:r>
-        <w:rPr>
-          <w:rFonts w:ascii="Times New Roman" w:hAnsi="Times New Roman" w:cs="Times New Roman"/>
-          <w:bCs/>
-          <w:sz w:val="24"/>
-          <w:szCs w:val="24"/>
-        </w:rPr>
-        <w:t xml:space="preserve"> and</w:t>
-      </w:r>
-      <w:r>
-        <w:rPr>
-          <w:rFonts w:ascii="Times New Roman" w:hAnsi="Times New Roman" w:cs="Times New Roman"/>
-          <w:bCs/>
+        <w:t>P</w:t>
+      </w:r>
+      <w:r>
+        <w:rPr>
+          <w:rFonts w:ascii="Times New Roman" w:hAnsi="Times New Roman" w:cs="Times New Roman"/>
+          <w:bCs/>
+          <w:i/>
+          <w:sz w:val="24"/>
+          <w:szCs w:val="24"/>
+        </w:rPr>
+        <w:t>.</w:t>
+      </w:r>
+      <w:r>
+        <w:rPr>
+          <w:rFonts w:ascii="Times New Roman" w:hAnsi="Times New Roman" w:cs="Times New Roman"/>
+          <w:bCs/>
+          <w:i/>
+          <w:sz w:val="24"/>
+          <w:szCs w:val="24"/>
+        </w:rPr>
+        <w:t xml:space="preserve"> catenifer</w:t>
+      </w:r>
+      <w:r>
+        <w:rPr>
+          <w:rFonts w:ascii="Times New Roman" w:hAnsi="Times New Roman" w:cs="Times New Roman"/>
+          <w:bCs/>
+          <w:i/>
           <w:sz w:val="24"/>
           <w:szCs w:val="24"/>
         </w:rPr>
@@ -7060,58 +6345,6 @@
         <w:rPr>
           <w:rFonts w:ascii="Times New Roman" w:hAnsi="Times New Roman" w:cs="Times New Roman"/>
           <w:bCs/>
-          <w:i/>
-          <w:sz w:val="24"/>
-          <w:szCs w:val="24"/>
-        </w:rPr>
-        <w:t>P</w:t>
-      </w:r>
-      <w:r>
-        <w:rPr>
-          <w:rFonts w:ascii="Times New Roman" w:hAnsi="Times New Roman" w:cs="Times New Roman"/>
-          <w:bCs/>
-          <w:i/>
-          <w:sz w:val="24"/>
-          <w:szCs w:val="24"/>
-        </w:rPr>
-        <w:t>.</w:t>
-      </w:r>
-      <w:r>
-        <w:rPr>
-          <w:rFonts w:ascii="Times New Roman" w:hAnsi="Times New Roman" w:cs="Times New Roman"/>
-          <w:bCs/>
-          <w:i/>
-          <w:sz w:val="24"/>
-          <w:szCs w:val="24"/>
-        </w:rPr>
-        <w:t xml:space="preserve"> </w:t>
-      </w:r>
-      <w:proofErr w:type="spellStart"/>
-      <w:r>
-        <w:rPr>
-          <w:rFonts w:ascii="Times New Roman" w:hAnsi="Times New Roman" w:cs="Times New Roman"/>
-          <w:bCs/>
-          <w:i/>
-          <w:sz w:val="24"/>
-          <w:szCs w:val="24"/>
-        </w:rPr>
-        <w:t>catenifer</w:t>
-      </w:r>
-      <w:proofErr w:type="spellEnd"/>
-      <w:r>
-        <w:rPr>
-          <w:rFonts w:ascii="Times New Roman" w:hAnsi="Times New Roman" w:cs="Times New Roman"/>
-          <w:bCs/>
-          <w:i/>
-          <w:sz w:val="24"/>
-          <w:szCs w:val="24"/>
-        </w:rPr>
-        <w:t xml:space="preserve"> </w:t>
-      </w:r>
-      <w:r>
-        <w:rPr>
-          <w:rFonts w:ascii="Times New Roman" w:hAnsi="Times New Roman" w:cs="Times New Roman"/>
-          <w:bCs/>
           <w:sz w:val="24"/>
           <w:szCs w:val="24"/>
         </w:rPr>
@@ -7126,23 +6359,13 @@
         </w:rPr>
         <w:t xml:space="preserve">. </w:t>
       </w:r>
-      <w:proofErr w:type="spellStart"/>
-      <w:r>
-        <w:rPr>
-          <w:rFonts w:ascii="Times New Roman" w:hAnsi="Times New Roman" w:cs="Times New Roman"/>
-          <w:sz w:val="24"/>
-          <w:szCs w:val="24"/>
-        </w:rPr>
-        <w:t>Gophersnakes</w:t>
-      </w:r>
-      <w:proofErr w:type="spellEnd"/>
-      <w:r>
-        <w:rPr>
-          <w:rFonts w:ascii="Times New Roman" w:hAnsi="Times New Roman" w:cs="Times New Roman"/>
-          <w:sz w:val="24"/>
-          <w:szCs w:val="24"/>
-        </w:rPr>
-        <w:t xml:space="preserve"> were encountered: 2014; </w:t>
+      <w:r>
+        <w:rPr>
+          <w:rFonts w:ascii="Times New Roman" w:hAnsi="Times New Roman" w:cs="Times New Roman"/>
+          <w:sz w:val="24"/>
+          <w:szCs w:val="24"/>
+        </w:rPr>
+        <w:t xml:space="preserve">Gophersnakes were encountered: 2014; </w:t>
       </w:r>
       <w:r>
         <w:rPr>
@@ -7470,25 +6693,7 @@
           <w:sz w:val="24"/>
           <w:szCs w:val="24"/>
         </w:rPr>
-        <w:t xml:space="preserve">, </w:t>
-      </w:r>
-      <w:proofErr w:type="spellStart"/>
-      <w:r>
-        <w:rPr>
-          <w:rFonts w:ascii="Times New Roman" w:hAnsi="Times New Roman" w:cs="Times New Roman"/>
-          <w:sz w:val="24"/>
-          <w:szCs w:val="24"/>
-        </w:rPr>
-        <w:t>graminoid</w:t>
-      </w:r>
-      <w:proofErr w:type="spellEnd"/>
-      <w:r>
-        <w:rPr>
-          <w:rFonts w:ascii="Times New Roman" w:hAnsi="Times New Roman" w:cs="Times New Roman"/>
-          <w:sz w:val="24"/>
-          <w:szCs w:val="24"/>
-        </w:rPr>
-        <w:t xml:space="preserve"> cover</w:t>
+        <w:t>, graminoid cover</w:t>
       </w:r>
       <w:r>
         <w:rPr>
@@ -7628,25 +6833,7 @@
           <w:sz w:val="24"/>
           <w:szCs w:val="24"/>
         </w:rPr>
-        <w:t xml:space="preserve"> classified </w:t>
-      </w:r>
-      <w:proofErr w:type="spellStart"/>
-      <w:r>
-        <w:rPr>
-          <w:rFonts w:ascii="Times New Roman" w:hAnsi="Times New Roman" w:cs="Times New Roman"/>
-          <w:sz w:val="24"/>
-          <w:szCs w:val="24"/>
-        </w:rPr>
-        <w:t>overstory</w:t>
-      </w:r>
-      <w:proofErr w:type="spellEnd"/>
-      <w:r>
-        <w:rPr>
-          <w:rFonts w:ascii="Times New Roman" w:hAnsi="Times New Roman" w:cs="Times New Roman"/>
-          <w:sz w:val="24"/>
-          <w:szCs w:val="24"/>
-        </w:rPr>
-        <w:t xml:space="preserve"> habitat by</w:t>
+        <w:t xml:space="preserve"> classified overstory habitat by</w:t>
       </w:r>
       <w:r>
         <w:rPr>
@@ -7765,17 +6952,7 @@
           <w:sz w:val="24"/>
           <w:szCs w:val="24"/>
         </w:rPr>
-        <w:t xml:space="preserve">used a combination of frequentist and Bayesian </w:t>
-      </w:r>
-      <w:bookmarkStart w:id="0" w:name="_GoBack"/>
-      <w:bookmarkEnd w:id="0"/>
-      <w:r>
-        <w:rPr>
-          <w:rFonts w:ascii="Times New Roman" w:hAnsi="Times New Roman" w:cs="Times New Roman"/>
-          <w:sz w:val="24"/>
-          <w:szCs w:val="24"/>
-        </w:rPr>
-        <w:t>approaches to conduct</w:t>
+        <w:t>used a combination of frequentist and Bayesian approaches to conduct</w:t>
       </w:r>
       <w:r>
         <w:rPr>
@@ -7815,25 +6992,7 @@
           <w:sz w:val="24"/>
           <w:szCs w:val="24"/>
         </w:rPr>
-        <w:t xml:space="preserve">mbers?). The Plains Hog-nosed snake and </w:t>
-      </w:r>
-      <w:proofErr w:type="spellStart"/>
-      <w:r>
-        <w:rPr>
-          <w:rFonts w:ascii="Times New Roman" w:hAnsi="Times New Roman" w:cs="Times New Roman"/>
-          <w:sz w:val="24"/>
-          <w:szCs w:val="24"/>
-        </w:rPr>
-        <w:t>Gophersnake</w:t>
-      </w:r>
-      <w:proofErr w:type="spellEnd"/>
-      <w:r>
-        <w:rPr>
-          <w:rFonts w:ascii="Times New Roman" w:hAnsi="Times New Roman" w:cs="Times New Roman"/>
-          <w:sz w:val="24"/>
-          <w:szCs w:val="24"/>
-        </w:rPr>
-        <w:t xml:space="preserve"> were excluded from analysi</w:t>
+        <w:t>mbers?). The Plains Hog-nosed snake and Gophersnake were excluded from analysi</w:t>
       </w:r>
       <w:r>
         <w:rPr>
@@ -7876,33 +7035,7 @@
           <w:sz w:val="24"/>
           <w:szCs w:val="24"/>
         </w:rPr>
-        <w:t xml:space="preserve"> the basis of our strategy</w:t>
-      </w:r>
-      <w:r>
-        <w:rPr>
-          <w:rFonts w:ascii="Times New Roman" w:hAnsi="Times New Roman" w:cs="Times New Roman"/>
-          <w:sz w:val="24"/>
-          <w:szCs w:val="24"/>
-        </w:rPr>
-        <w:t xml:space="preserve"> (</w:t>
-      </w:r>
-      <w:proofErr w:type="spellStart"/>
-      <w:r>
-        <w:rPr>
-          <w:rFonts w:ascii="Times New Roman" w:hAnsi="Times New Roman" w:cs="Times New Roman"/>
-          <w:sz w:val="24"/>
-          <w:szCs w:val="24"/>
-        </w:rPr>
-        <w:t>Dail</w:t>
-      </w:r>
-      <w:proofErr w:type="spellEnd"/>
-      <w:r>
-        <w:rPr>
-          <w:rFonts w:ascii="Times New Roman" w:hAnsi="Times New Roman" w:cs="Times New Roman"/>
-          <w:sz w:val="24"/>
-          <w:szCs w:val="24"/>
-        </w:rPr>
-        <w:t xml:space="preserve"> and Madsen 2011, Hostetler and Chandler 2015)</w:t>
+        <w:t xml:space="preserve"> the basis of our strategy (Dail and Madsen 2011, Hostetler and Chandler 2015)</w:t>
       </w:r>
       <w:r>
         <w:rPr>
@@ -8224,85 +7357,15 @@
           <w:sz w:val="24"/>
           <w:szCs w:val="24"/>
         </w:rPr>
-        <w:t xml:space="preserve"> described by </w:t>
-      </w:r>
-      <w:proofErr w:type="spellStart"/>
-      <w:r>
-        <w:rPr>
-          <w:rFonts w:ascii="Times New Roman" w:hAnsi="Times New Roman" w:cs="Times New Roman"/>
-          <w:sz w:val="24"/>
-          <w:szCs w:val="24"/>
-        </w:rPr>
-        <w:t>Gudice</w:t>
-      </w:r>
-      <w:proofErr w:type="spellEnd"/>
-      <w:r>
-        <w:rPr>
-          <w:rFonts w:ascii="Times New Roman" w:hAnsi="Times New Roman" w:cs="Times New Roman"/>
-          <w:sz w:val="24"/>
-          <w:szCs w:val="24"/>
-        </w:rPr>
-        <w:t xml:space="preserve"> and </w:t>
-      </w:r>
-      <w:proofErr w:type="spellStart"/>
-      <w:r>
-        <w:rPr>
-          <w:rFonts w:ascii="Times New Roman" w:hAnsi="Times New Roman" w:cs="Times New Roman"/>
-          <w:sz w:val="24"/>
-          <w:szCs w:val="24"/>
-        </w:rPr>
-        <w:t>Fieberg</w:t>
-      </w:r>
-      <w:proofErr w:type="spellEnd"/>
-      <w:r>
-        <w:rPr>
-          <w:rFonts w:ascii="Times New Roman" w:hAnsi="Times New Roman" w:cs="Times New Roman"/>
-          <w:sz w:val="24"/>
-          <w:szCs w:val="24"/>
-        </w:rPr>
-        <w:t xml:space="preserve"> (20</w:t>
-      </w:r>
-      <w:r>
-        <w:rPr>
-          <w:rFonts w:ascii="Times New Roman" w:hAnsi="Times New Roman" w:cs="Times New Roman"/>
-          <w:sz w:val="24"/>
-          <w:szCs w:val="24"/>
-        </w:rPr>
-        <w:t>12?</w:t>
-      </w:r>
-      <w:r>
-        <w:rPr>
-          <w:rFonts w:ascii="Times New Roman" w:hAnsi="Times New Roman" w:cs="Times New Roman"/>
-          <w:sz w:val="24"/>
-          <w:szCs w:val="24"/>
-        </w:rPr>
-        <w:t>) and the generally sparse nature of some of our count data. We replicated each model using Poisson, negative binomial, and zero-inflated Poisson distributions to determine the best fit for our data.</w:t>
-      </w:r>
-      <w:r>
-        <w:rPr>
-          <w:rFonts w:ascii="Times New Roman" w:hAnsi="Times New Roman" w:cs="Times New Roman"/>
-          <w:sz w:val="24"/>
-          <w:szCs w:val="24"/>
-        </w:rPr>
-        <w:t xml:space="preserve"> Models were ranked based on </w:t>
-      </w:r>
-      <w:proofErr w:type="spellStart"/>
-      <w:r>
-        <w:rPr>
-          <w:rFonts w:ascii="Times New Roman" w:hAnsi="Times New Roman" w:cs="Times New Roman"/>
-          <w:sz w:val="24"/>
-          <w:szCs w:val="24"/>
-        </w:rPr>
-        <w:t>Akaike</w:t>
-      </w:r>
-      <w:proofErr w:type="spellEnd"/>
-      <w:r>
-        <w:rPr>
-          <w:rFonts w:ascii="Times New Roman" w:hAnsi="Times New Roman" w:cs="Times New Roman"/>
-          <w:sz w:val="24"/>
-          <w:szCs w:val="24"/>
-        </w:rPr>
-        <w:t xml:space="preserve"> information criterion (AIC) and </w:t>
+        <w:t xml:space="preserve"> described by Gudice and Fieberg (2012?) and the generally sparse nature of some of our count data. We replicated each model using Poisson, negative binomial, and zero-inflated Poisson distributions to determine the best fit for our data.</w:t>
+      </w:r>
+      <w:r>
+        <w:rPr>
+          <w:rFonts w:ascii="Times New Roman" w:hAnsi="Times New Roman" w:cs="Times New Roman"/>
+          <w:sz w:val="24"/>
+          <w:szCs w:val="24"/>
+        </w:rPr>
+        <w:t xml:space="preserve"> Models were ranked based on Akaike information criterion (AIC) and </w:t>
       </w:r>
       <w:r>
         <w:rPr>
@@ -8318,25 +7381,7 @@
           <w:sz w:val="24"/>
           <w:szCs w:val="24"/>
         </w:rPr>
-        <w:t>AIC values and only the top model was included in subsequent analysis steps (</w:t>
-      </w:r>
-      <w:proofErr w:type="spellStart"/>
-      <w:r>
-        <w:rPr>
-          <w:rFonts w:ascii="Times New Roman" w:hAnsi="Times New Roman" w:cs="Times New Roman"/>
-          <w:sz w:val="24"/>
-          <w:szCs w:val="24"/>
-        </w:rPr>
-        <w:t>Fondell</w:t>
-      </w:r>
-      <w:proofErr w:type="spellEnd"/>
-      <w:r>
-        <w:rPr>
-          <w:rFonts w:ascii="Times New Roman" w:hAnsi="Times New Roman" w:cs="Times New Roman"/>
-          <w:sz w:val="24"/>
-          <w:szCs w:val="24"/>
-        </w:rPr>
-        <w:t xml:space="preserve"> et al. 2008 in Arnold 2010).</w:t>
+        <w:t>AIC values and only the top model was included in subsequent analysis steps (Fondell et al. 2008 in Arnold 2010).</w:t>
       </w:r>
       <w:r>
         <w:rPr>
@@ -8547,7 +7592,25 @@
           <w:szCs w:val="24"/>
         </w:rPr>
         <w:lastRenderedPageBreak/>
-        <w:t>We used package Unmarked (XX Fiske and Chandler</w:t>
+        <w:t xml:space="preserve">We used package </w:t>
+      </w:r>
+      <w:r>
+        <w:rPr>
+          <w:rFonts w:ascii="Times New Roman" w:hAnsi="Times New Roman" w:cs="Times New Roman"/>
+          <w:sz w:val="24"/>
+          <w:szCs w:val="24"/>
+        </w:rPr>
+        <w:t>u</w:t>
+      </w:r>
+      <w:bookmarkStart w:id="0" w:name="_GoBack"/>
+      <w:bookmarkEnd w:id="0"/>
+      <w:r>
+        <w:rPr>
+          <w:rFonts w:ascii="Times New Roman" w:hAnsi="Times New Roman" w:cs="Times New Roman"/>
+          <w:sz w:val="24"/>
+          <w:szCs w:val="24"/>
+        </w:rPr>
+        <w:t>nmarked (XX Fiske and Chandler</w:t>
       </w:r>
       <w:r>
         <w:rPr>
@@ -8707,25 +7770,7 @@
           <w:sz w:val="24"/>
           <w:szCs w:val="24"/>
         </w:rPr>
-        <w:t xml:space="preserve">described by </w:t>
-      </w:r>
-      <w:proofErr w:type="spellStart"/>
-      <w:r>
-        <w:rPr>
-          <w:rFonts w:ascii="Times New Roman" w:hAnsi="Times New Roman" w:cs="Times New Roman"/>
-          <w:sz w:val="24"/>
-          <w:szCs w:val="24"/>
-        </w:rPr>
-        <w:t>Dail</w:t>
-      </w:r>
-      <w:proofErr w:type="spellEnd"/>
-      <w:r>
-        <w:rPr>
-          <w:rFonts w:ascii="Times New Roman" w:hAnsi="Times New Roman" w:cs="Times New Roman"/>
-          <w:sz w:val="24"/>
-          <w:szCs w:val="24"/>
-        </w:rPr>
-        <w:t xml:space="preserve"> and Madsen (2011)</w:t>
+        <w:t>described by Dail and Madsen (2011)</w:t>
       </w:r>
       <w:r>
         <w:rPr>
@@ -9041,25 +8086,7 @@
           <w:sz w:val="24"/>
           <w:szCs w:val="24"/>
         </w:rPr>
-        <w:t xml:space="preserve">(results not shown; see XX at </w:t>
-      </w:r>
-      <w:proofErr w:type="spellStart"/>
-      <w:r>
-        <w:rPr>
-          <w:rFonts w:ascii="Times New Roman" w:hAnsi="Times New Roman" w:cs="Times New Roman"/>
-          <w:sz w:val="24"/>
-          <w:szCs w:val="24"/>
-        </w:rPr>
-        <w:t>doiXX</w:t>
-      </w:r>
-      <w:proofErr w:type="spellEnd"/>
-      <w:r>
-        <w:rPr>
-          <w:rFonts w:ascii="Times New Roman" w:hAnsi="Times New Roman" w:cs="Times New Roman"/>
-          <w:sz w:val="24"/>
-          <w:szCs w:val="24"/>
-        </w:rPr>
-        <w:t>)</w:t>
+        <w:t>(results not shown; see XX at doiXX)</w:t>
       </w:r>
       <w:r>
         <w:rPr>
@@ -9556,25 +8583,7 @@
           <w:sz w:val="24"/>
           <w:szCs w:val="24"/>
         </w:rPr>
-        <w:t xml:space="preserve">lts not shown; see XX at </w:t>
-      </w:r>
-      <w:proofErr w:type="spellStart"/>
-      <w:r>
-        <w:rPr>
-          <w:rFonts w:ascii="Times New Roman" w:hAnsi="Times New Roman" w:cs="Times New Roman"/>
-          <w:sz w:val="24"/>
-          <w:szCs w:val="24"/>
-        </w:rPr>
-        <w:t>doiXX</w:t>
-      </w:r>
-      <w:proofErr w:type="spellEnd"/>
-      <w:r>
-        <w:rPr>
-          <w:rFonts w:ascii="Times New Roman" w:hAnsi="Times New Roman" w:cs="Times New Roman"/>
-          <w:sz w:val="24"/>
-          <w:szCs w:val="24"/>
-        </w:rPr>
-        <w:t>), we selected</w:t>
+        <w:t>lts not shown; see XX at doiXX), we selected</w:t>
       </w:r>
       <w:r>
         <w:rPr>
@@ -9598,25 +8607,7 @@
           <w:sz w:val="24"/>
           <w:szCs w:val="24"/>
         </w:rPr>
-        <w:t xml:space="preserve"> </w:t>
-      </w:r>
-      <w:proofErr w:type="spellStart"/>
-      <w:r>
-        <w:rPr>
-          <w:rFonts w:ascii="Times New Roman" w:hAnsi="Times New Roman" w:cs="Times New Roman"/>
-          <w:sz w:val="24"/>
-          <w:szCs w:val="24"/>
-        </w:rPr>
-        <w:t>liatris</w:t>
-      </w:r>
-      <w:proofErr w:type="spellEnd"/>
-      <w:r>
-        <w:rPr>
-          <w:rFonts w:ascii="Times New Roman" w:hAnsi="Times New Roman" w:cs="Times New Roman"/>
-          <w:sz w:val="24"/>
-          <w:szCs w:val="24"/>
-        </w:rPr>
-        <w:t xml:space="preserve"> stems and pre-survey disturbance </w:t>
+        <w:t xml:space="preserve"> liatris stems and pre-survey disturbance </w:t>
       </w:r>
       <w:r>
         <w:rPr>
@@ -9849,25 +8840,7 @@
           <w:sz w:val="24"/>
           <w:szCs w:val="24"/>
         </w:rPr>
-        <w:t xml:space="preserve">lts not shown; see XX at </w:t>
-      </w:r>
-      <w:proofErr w:type="spellStart"/>
-      <w:r>
-        <w:rPr>
-          <w:rFonts w:ascii="Times New Roman" w:hAnsi="Times New Roman" w:cs="Times New Roman"/>
-          <w:sz w:val="24"/>
-          <w:szCs w:val="24"/>
-        </w:rPr>
-        <w:t>doiXX</w:t>
-      </w:r>
-      <w:proofErr w:type="spellEnd"/>
-      <w:r>
-        <w:rPr>
-          <w:rFonts w:ascii="Times New Roman" w:hAnsi="Times New Roman" w:cs="Times New Roman"/>
-          <w:sz w:val="24"/>
-          <w:szCs w:val="24"/>
-        </w:rPr>
-        <w:t>), we selected</w:t>
+        <w:t>lts not shown; see XX at doiXX), we selected</w:t>
       </w:r>
       <w:r>
         <w:rPr>
@@ -10384,27 +9357,7 @@
           <w:szCs w:val="24"/>
         </w:rPr>
         <w:lastRenderedPageBreak/>
-        <w:t xml:space="preserve">pre-survey disturbance and occupancy was weakly positively correlated with mean plot-level </w:t>
-      </w:r>
-      <w:proofErr w:type="spellStart"/>
-      <w:r>
-        <w:rPr>
-          <w:rFonts w:ascii="Times New Roman" w:hAnsi="Times New Roman" w:cs="Times New Roman"/>
-          <w:bCs/>
-          <w:sz w:val="24"/>
-          <w:szCs w:val="24"/>
-        </w:rPr>
-        <w:t>liatris</w:t>
-      </w:r>
-      <w:proofErr w:type="spellEnd"/>
-      <w:r>
-        <w:rPr>
-          <w:rFonts w:ascii="Times New Roman" w:hAnsi="Times New Roman" w:cs="Times New Roman"/>
-          <w:bCs/>
-          <w:sz w:val="24"/>
-          <w:szCs w:val="24"/>
-        </w:rPr>
-        <w:t xml:space="preserve">. Tiger beetle abundance and occupancy were positively correlated with elevation CV and canopy.  </w:t>
+        <w:t xml:space="preserve">pre-survey disturbance and occupancy was weakly positively correlated with mean plot-level liatris. Tiger beetle abundance and occupancy were positively correlated with elevation CV and canopy.  </w:t>
       </w:r>
     </w:p>
     <w:p>
@@ -10769,27 +9722,7 @@
           <w:sz w:val="24"/>
           <w:szCs w:val="24"/>
         </w:rPr>
-        <w:t xml:space="preserve"> are bound to the same location over multiple seasons and development phases. They are vulnerable to spring fire as overwintering pupae (XXX cite </w:t>
-      </w:r>
-      <w:proofErr w:type="gramStart"/>
-      <w:r>
-        <w:rPr>
-          <w:rFonts w:ascii="Times New Roman" w:hAnsi="Times New Roman" w:cs="Times New Roman"/>
-          <w:bCs/>
-          <w:sz w:val="24"/>
-          <w:szCs w:val="24"/>
-        </w:rPr>
-        <w:t>dana</w:t>
-      </w:r>
-      <w:proofErr w:type="gramEnd"/>
-      <w:r>
-        <w:rPr>
-          <w:rFonts w:ascii="Times New Roman" w:hAnsi="Times New Roman" w:cs="Times New Roman"/>
-          <w:bCs/>
-          <w:sz w:val="24"/>
-          <w:szCs w:val="24"/>
-        </w:rPr>
-        <w:t>, others??)</w:t>
+        <w:t xml:space="preserve"> are bound to the same location over multiple seasons and development phases. They are vulnerable to spring fire as overwintering pupae (XXX cite dana, others??)</w:t>
       </w:r>
       <w:r>
         <w:rPr>
@@ -10897,27 +9830,7 @@
           <w:sz w:val="24"/>
           <w:szCs w:val="24"/>
         </w:rPr>
-        <w:t xml:space="preserve"> (abundant bunchgrass and other grass, </w:t>
-      </w:r>
-      <w:proofErr w:type="spellStart"/>
-      <w:r>
-        <w:rPr>
-          <w:rFonts w:ascii="Times New Roman" w:hAnsi="Times New Roman" w:cs="Times New Roman"/>
-          <w:bCs/>
-          <w:sz w:val="24"/>
-          <w:szCs w:val="24"/>
-        </w:rPr>
-        <w:t>liatris</w:t>
-      </w:r>
-      <w:proofErr w:type="spellEnd"/>
-      <w:r>
-        <w:rPr>
-          <w:rFonts w:ascii="Times New Roman" w:hAnsi="Times New Roman" w:cs="Times New Roman"/>
-          <w:bCs/>
-          <w:sz w:val="24"/>
-          <w:szCs w:val="24"/>
-        </w:rPr>
-        <w:t xml:space="preserve"> and other nectar sources, and bare ground)</w:t>
+        <w:t xml:space="preserve"> (abundant bunchgrass and other grass, liatris and other nectar sources, and bare ground)</w:t>
       </w:r>
       <w:r>
         <w:rPr>
@@ -11017,27 +9930,7 @@
           <w:sz w:val="24"/>
           <w:szCs w:val="24"/>
         </w:rPr>
-        <w:t xml:space="preserve">. These observations lend credence to the idea that skippers like the Leonard’s are struggling to persist in systems that do not provide suitable population-level </w:t>
-      </w:r>
-      <w:proofErr w:type="spellStart"/>
-      <w:r>
-        <w:rPr>
-          <w:rFonts w:ascii="Times New Roman" w:hAnsi="Times New Roman" w:cs="Times New Roman"/>
-          <w:bCs/>
-          <w:sz w:val="24"/>
-          <w:szCs w:val="24"/>
-        </w:rPr>
-        <w:t>refugia</w:t>
-      </w:r>
-      <w:proofErr w:type="spellEnd"/>
-      <w:r>
-        <w:rPr>
-          <w:rFonts w:ascii="Times New Roman" w:hAnsi="Times New Roman" w:cs="Times New Roman"/>
-          <w:bCs/>
-          <w:sz w:val="24"/>
-          <w:szCs w:val="24"/>
-        </w:rPr>
-        <w:t xml:space="preserve"> from detrimental management techniques and / or sufficient population recovery time between management</w:t>
+        <w:t>. These observations lend credence to the idea that skippers like the Leonard’s are struggling to persist in systems that do not provide suitable population-level refugia from detrimental management techniques and / or sufficient population recovery time between management</w:t>
       </w:r>
       <w:r>
         <w:rPr>
@@ -11151,27 +10044,7 @@
           <w:sz w:val="24"/>
           <w:szCs w:val="24"/>
         </w:rPr>
-        <w:t xml:space="preserve">Fire intensity varies based on fuel load (xxx cite) temperatures may be survivable a few millimeters below the surface.  </w:t>
-      </w:r>
-      <w:proofErr w:type="gramStart"/>
-      <w:r>
-        <w:rPr>
-          <w:rFonts w:ascii="Times New Roman" w:hAnsi="Times New Roman" w:cs="Times New Roman"/>
-          <w:bCs/>
-          <w:sz w:val="24"/>
-          <w:szCs w:val="24"/>
-        </w:rPr>
-        <w:t>and</w:t>
-      </w:r>
-      <w:proofErr w:type="gramEnd"/>
-      <w:r>
-        <w:rPr>
-          <w:rFonts w:ascii="Times New Roman" w:hAnsi="Times New Roman" w:cs="Times New Roman"/>
-          <w:bCs/>
-          <w:sz w:val="24"/>
-          <w:szCs w:val="24"/>
-        </w:rPr>
-        <w:t xml:space="preserve"> </w:t>
+        <w:t xml:space="preserve">Fire intensity varies based on fuel load (xxx cite) temperatures may be survivable a few millimeters below the surface.  and </w:t>
       </w:r>
       <w:r>
         <w:rPr>
@@ -11298,27 +10171,7 @@
           <w:sz w:val="24"/>
           <w:szCs w:val="24"/>
         </w:rPr>
-        <w:t xml:space="preserve"> … </w:t>
-      </w:r>
-      <w:proofErr w:type="gramStart"/>
-      <w:r>
-        <w:rPr>
-          <w:rFonts w:ascii="Times New Roman" w:hAnsi="Times New Roman" w:cs="Times New Roman"/>
-          <w:bCs/>
-          <w:sz w:val="24"/>
-          <w:szCs w:val="24"/>
-        </w:rPr>
-        <w:t>given</w:t>
-      </w:r>
-      <w:proofErr w:type="gramEnd"/>
-      <w:r>
-        <w:rPr>
-          <w:rFonts w:ascii="Times New Roman" w:hAnsi="Times New Roman" w:cs="Times New Roman"/>
-          <w:bCs/>
-          <w:sz w:val="24"/>
-          <w:szCs w:val="24"/>
-        </w:rPr>
-        <w:t xml:space="preserve"> these differences, it is important to plan carefully when conducting management activities in these habitats.</w:t>
+        <w:t xml:space="preserve"> … given these differences, it is important to plan carefully when conducting management activities in these habitats.</w:t>
       </w:r>
     </w:p>
     <w:p>
@@ -11360,7 +10213,7 @@
 </file>
 
 <file path=word/numbering.xml><?xml version="1.0" encoding="utf-8"?>
-<w:numbering xmlns:wpc="http://schemas.microsoft.com/office/word/2010/wordprocessingCanvas" xmlns:cx="http://schemas.microsoft.com/office/drawing/2014/chartex" xmlns:cx1="http://schemas.microsoft.com/office/drawing/2015/9/8/chartex" xmlns:mc="http://schemas.openxmlformats.org/markup-compatibility/2006" xmlns:o="urn:schemas-microsoft-com:office:office" xmlns:r="http://schemas.openxmlformats.org/officeDocument/2006/relationships" xmlns:m="http://schemas.openxmlformats.org/officeDocument/2006/math" xmlns:v="urn:schemas-microsoft-com:vml" xmlns:wp14="http://schemas.microsoft.com/office/word/2010/wordprocessingDrawing" xmlns:wp="http://schemas.openxmlformats.org/drawingml/2006/wordprocessingDrawing" xmlns:w10="urn:schemas-microsoft-com:office:word" xmlns:w="http://schemas.openxmlformats.org/wordprocessingml/2006/main" xmlns:w14="http://schemas.microsoft.com/office/word/2010/wordml" xmlns:w15="http://schemas.microsoft.com/office/word/2012/wordml" xmlns:w16se="http://schemas.microsoft.com/office/word/2015/wordml/symex" xmlns:wpg="http://schemas.microsoft.com/office/word/2010/wordprocessingGroup" xmlns:wpi="http://schemas.microsoft.com/office/word/2010/wordprocessingInk" xmlns:wne="http://schemas.microsoft.com/office/word/2006/wordml" xmlns:wps="http://schemas.microsoft.com/office/word/2010/wordprocessingShape" mc:Ignorable="w14 w15 w16se wp14">
+<w:numbering xmlns:wpc="http://schemas.microsoft.com/office/word/2010/wordprocessingCanvas" xmlns:cx="http://schemas.microsoft.com/office/drawing/2014/chartex" xmlns:cx1="http://schemas.microsoft.com/office/drawing/2015/9/8/chartex" xmlns:cx2="http://schemas.microsoft.com/office/drawing/2015/10/21/chartex" xmlns:cx3="http://schemas.microsoft.com/office/drawing/2016/5/9/chartex" xmlns:cx4="http://schemas.microsoft.com/office/drawing/2016/5/10/chartex" xmlns:cx5="http://schemas.microsoft.com/office/drawing/2016/5/11/chartex" xmlns:cx6="http://schemas.microsoft.com/office/drawing/2016/5/12/chartex" xmlns:cx7="http://schemas.microsoft.com/office/drawing/2016/5/13/chartex" xmlns:cx8="http://schemas.microsoft.com/office/drawing/2016/5/14/chartex" xmlns:mc="http://schemas.openxmlformats.org/markup-compatibility/2006" xmlns:aink="http://schemas.microsoft.com/office/drawing/2016/ink" xmlns:am3d="http://schemas.microsoft.com/office/drawing/2017/model3d" xmlns:o="urn:schemas-microsoft-com:office:office" xmlns:r="http://schemas.openxmlformats.org/officeDocument/2006/relationships" xmlns:m="http://schemas.openxmlformats.org/officeDocument/2006/math" xmlns:v="urn:schemas-microsoft-com:vml" xmlns:wp14="http://schemas.microsoft.com/office/word/2010/wordprocessingDrawing" xmlns:wp="http://schemas.openxmlformats.org/drawingml/2006/wordprocessingDrawing" xmlns:w10="urn:schemas-microsoft-com:office:word" xmlns:w="http://schemas.openxmlformats.org/wordprocessingml/2006/main" xmlns:w14="http://schemas.microsoft.com/office/word/2010/wordml" xmlns:w15="http://schemas.microsoft.com/office/word/2012/wordml" xmlns:w16cid="http://schemas.microsoft.com/office/word/2016/wordml/cid" xmlns:w16se="http://schemas.microsoft.com/office/word/2015/wordml/symex" xmlns:wpg="http://schemas.microsoft.com/office/word/2010/wordprocessingGroup" xmlns:wpi="http://schemas.microsoft.com/office/word/2010/wordprocessingInk" xmlns:wne="http://schemas.microsoft.com/office/word/2006/wordml" xmlns:wps="http://schemas.microsoft.com/office/word/2010/wordprocessingShape" mc:Ignorable="w14 w15 w16se w16cid wp14">
   <w:abstractNum w:abstractNumId="0" w15:restartNumberingAfterBreak="0">
     <w:nsid w:val="0E323CE1"/>
     <w:multiLevelType w:val="hybridMultilevel"/>
@@ -11457,7 +10310,7 @@
 </file>
 
 <file path=word/styles.xml><?xml version="1.0" encoding="utf-8"?>
-<w:styles xmlns:mc="http://schemas.openxmlformats.org/markup-compatibility/2006" xmlns:r="http://schemas.openxmlformats.org/officeDocument/2006/relationships" xmlns:w="http://schemas.openxmlformats.org/wordprocessingml/2006/main" xmlns:w14="http://schemas.microsoft.com/office/word/2010/wordml" xmlns:w15="http://schemas.microsoft.com/office/word/2012/wordml" xmlns:w16se="http://schemas.microsoft.com/office/word/2015/wordml/symex" mc:Ignorable="w14 w15 w16se">
+<w:styles xmlns:mc="http://schemas.openxmlformats.org/markup-compatibility/2006" xmlns:r="http://schemas.openxmlformats.org/officeDocument/2006/relationships" xmlns:w="http://schemas.openxmlformats.org/wordprocessingml/2006/main" xmlns:w14="http://schemas.microsoft.com/office/word/2010/wordml" xmlns:w15="http://schemas.microsoft.com/office/word/2012/wordml" xmlns:w16cid="http://schemas.microsoft.com/office/word/2016/wordml/cid" xmlns:w16se="http://schemas.microsoft.com/office/word/2015/wordml/symex" mc:Ignorable="w14 w15 w16se w16cid">
   <w:docDefaults>
     <w:rPrDefault>
       <w:rPr>
@@ -11473,7 +10326,7 @@
       </w:pPr>
     </w:pPrDefault>
   </w:docDefaults>
-  <w:latentStyles w:defLockedState="0" w:defUIPriority="99" w:defSemiHidden="0" w:defUnhideWhenUsed="0" w:defQFormat="0" w:count="371">
+  <w:latentStyles w:defLockedState="0" w:defUIPriority="99" w:defSemiHidden="0" w:defUnhideWhenUsed="0" w:defQFormat="0" w:count="375">
     <w:lsdException w:name="Normal" w:uiPriority="0" w:qFormat="1"/>
     <w:lsdException w:name="heading 1" w:uiPriority="9" w:qFormat="1"/>
     <w:lsdException w:name="heading 2" w:semiHidden="1" w:uiPriority="9" w:unhideWhenUsed="1" w:qFormat="1"/>
@@ -11579,7 +10432,6 @@
     <w:lsdException w:name="HTML Sample" w:semiHidden="1" w:unhideWhenUsed="1"/>
     <w:lsdException w:name="HTML Typewriter" w:semiHidden="1" w:unhideWhenUsed="1"/>
     <w:lsdException w:name="HTML Variable" w:semiHidden="1" w:unhideWhenUsed="1"/>
-    <w:lsdException w:name="Normal Table" w:semiHidden="1" w:unhideWhenUsed="1"/>
     <w:lsdException w:name="annotation subject" w:semiHidden="1" w:unhideWhenUsed="1"/>
     <w:lsdException w:name="No List" w:semiHidden="1" w:unhideWhenUsed="1"/>
     <w:lsdException w:name="Outline List 1" w:semiHidden="1" w:unhideWhenUsed="1"/>
@@ -11623,10 +10475,8 @@
     <w:lsdException w:name="Table Elegant" w:semiHidden="1" w:unhideWhenUsed="1"/>
     <w:lsdException w:name="Table Professional" w:semiHidden="1" w:unhideWhenUsed="1"/>
     <w:lsdException w:name="Table Subtle 1" w:semiHidden="1" w:unhideWhenUsed="1"/>
-    <w:lsdException w:name="Table Subtle 2" w:semiHidden="1" w:unhideWhenUsed="1"/>
     <w:lsdException w:name="Table Web 1" w:semiHidden="1" w:unhideWhenUsed="1"/>
     <w:lsdException w:name="Table Web 2" w:semiHidden="1" w:unhideWhenUsed="1"/>
-    <w:lsdException w:name="Table Web 3" w:semiHidden="1" w:unhideWhenUsed="1"/>
     <w:lsdException w:name="Balloon Text" w:semiHidden="1" w:unhideWhenUsed="1"/>
     <w:lsdException w:name="Table Grid" w:uiPriority="39"/>
     <w:lsdException w:name="Table Theme" w:semiHidden="1" w:unhideWhenUsed="1"/>
@@ -11845,6 +10695,10 @@
     <w:lsdException w:name="List Table 5 Dark Accent 6" w:uiPriority="50"/>
     <w:lsdException w:name="List Table 6 Colorful Accent 6" w:uiPriority="51"/>
     <w:lsdException w:name="List Table 7 Colorful Accent 6" w:uiPriority="52"/>
+    <w:lsdException w:name="Mention" w:semiHidden="1" w:unhideWhenUsed="1"/>
+    <w:lsdException w:name="Smart Hyperlink" w:semiHidden="1" w:unhideWhenUsed="1"/>
+    <w:lsdException w:name="Hashtag" w:semiHidden="1" w:unhideWhenUsed="1"/>
+    <w:lsdException w:name="Unresolved Mention" w:semiHidden="1" w:unhideWhenUsed="1"/>
   </w:latentStyles>
   <w:style w:type="paragraph" w:default="1" w:styleId="Normal">
     <w:name w:val="Normal"/>

</xml_diff>

<commit_message>
Minor edits before reorganizing statistical methods.
</commit_message>
<xml_diff>
--- a/thesis_doc/Thesis.docx
+++ b/thesis_doc/Thesis.docx
@@ -1,6 +1,6 @@
 
 <file path=word/document.xml><?xml version="1.0" encoding="utf-8"?>
-<w:document xmlns:wpc="http://schemas.microsoft.com/office/word/2010/wordprocessingCanvas" xmlns:cx="http://schemas.microsoft.com/office/drawing/2014/chartex" xmlns:cx1="http://schemas.microsoft.com/office/drawing/2015/9/8/chartex" xmlns:mc="http://schemas.openxmlformats.org/markup-compatibility/2006" xmlns:o="urn:schemas-microsoft-com:office:office" xmlns:r="http://schemas.openxmlformats.org/officeDocument/2006/relationships" xmlns:m="http://schemas.openxmlformats.org/officeDocument/2006/math" xmlns:v="urn:schemas-microsoft-com:vml" xmlns:wp14="http://schemas.microsoft.com/office/word/2010/wordprocessingDrawing" xmlns:wp="http://schemas.openxmlformats.org/drawingml/2006/wordprocessingDrawing" xmlns:w10="urn:schemas-microsoft-com:office:word" xmlns:w="http://schemas.openxmlformats.org/wordprocessingml/2006/main" xmlns:w14="http://schemas.microsoft.com/office/word/2010/wordml" xmlns:w15="http://schemas.microsoft.com/office/word/2012/wordml" xmlns:w16se="http://schemas.microsoft.com/office/word/2015/wordml/symex" xmlns:wpg="http://schemas.microsoft.com/office/word/2010/wordprocessingGroup" xmlns:wpi="http://schemas.microsoft.com/office/word/2010/wordprocessingInk" xmlns:wne="http://schemas.microsoft.com/office/word/2006/wordml" xmlns:wps="http://schemas.microsoft.com/office/word/2010/wordprocessingShape" mc:Ignorable="w14 w15 w16se wp14">
+<w:document xmlns:wpc="http://schemas.microsoft.com/office/word/2010/wordprocessingCanvas" xmlns:mc="http://schemas.openxmlformats.org/markup-compatibility/2006" xmlns:o="urn:schemas-microsoft-com:office:office" xmlns:r="http://schemas.openxmlformats.org/officeDocument/2006/relationships" xmlns:m="http://schemas.openxmlformats.org/officeDocument/2006/math" xmlns:v="urn:schemas-microsoft-com:vml" xmlns:wp14="http://schemas.microsoft.com/office/word/2010/wordprocessingDrawing" xmlns:wp="http://schemas.openxmlformats.org/drawingml/2006/wordprocessingDrawing" xmlns:w10="urn:schemas-microsoft-com:office:word" xmlns:w="http://schemas.openxmlformats.org/wordprocessingml/2006/main" xmlns:w14="http://schemas.microsoft.com/office/word/2010/wordml" xmlns:w15="http://schemas.microsoft.com/office/word/2012/wordml" xmlns:wpg="http://schemas.microsoft.com/office/word/2010/wordprocessingGroup" xmlns:wpi="http://schemas.microsoft.com/office/word/2010/wordprocessingInk" xmlns:wne="http://schemas.microsoft.com/office/word/2006/wordml" xmlns:wps="http://schemas.microsoft.com/office/word/2010/wordprocessingShape" mc:Ignorable="w14 w15 wp14">
   <w:body>
     <w:p>
       <w:pPr>
@@ -8028,55 +8028,31 @@
           <w:sz w:val="24"/>
           <w:szCs w:val="24"/>
         </w:rPr>
-        <w:t xml:space="preserve"> and Madsen 2011, Hostetler and Chandler 2015). Though very similar to its predecessor, the Hostetler variant specifically addresses the excess-zeroes that often result from field surveys of rare species by incorporating the flexibility to model data with negative binomial and zero-inflated Poisson distributions in addition to the default Poisson. These state-space abundance models rely on repeated observations </w:t>
-      </w:r>
-      <w:r>
-        <w:rPr>
-          <w:rFonts w:ascii="Times New Roman" w:hAnsi="Times New Roman" w:cs="Times New Roman"/>
-          <w:sz w:val="24"/>
-          <w:szCs w:val="24"/>
-        </w:rPr>
-        <w:t xml:space="preserve">from the same location to evaluate three conditionally related elements; </w:t>
-      </w:r>
-      <w:r>
-        <w:rPr>
-          <w:rFonts w:ascii="Times New Roman" w:hAnsi="Times New Roman" w:cs="Times New Roman"/>
-          <w:sz w:val="24"/>
-          <w:szCs w:val="24"/>
-        </w:rPr>
-        <w:t>initial abundance (</w:t>
-      </w:r>
-      <w:r>
-        <w:rPr>
-          <w:rFonts w:ascii="Times New Roman" w:hAnsi="Times New Roman" w:cs="Times New Roman"/>
-          <w:sz w:val="24"/>
-          <w:szCs w:val="24"/>
-        </w:rPr>
-        <w:t>XX</w:t>
-      </w:r>
-      <w:r>
-        <w:rPr>
-          <w:rFonts w:ascii="Times New Roman" w:hAnsi="Times New Roman" w:cs="Times New Roman"/>
-          <w:sz w:val="24"/>
-          <w:szCs w:val="24"/>
-        </w:rPr>
-        <w:t>), abundance at subsequent time periods (</w:t>
-      </w:r>
-      <w:r>
-        <w:rPr>
-          <w:rFonts w:ascii="Times New Roman" w:hAnsi="Times New Roman" w:cs="Times New Roman"/>
-          <w:sz w:val="24"/>
-          <w:szCs w:val="24"/>
-        </w:rPr>
-        <w:t>XX</w:t>
-      </w:r>
-      <w:r>
-        <w:rPr>
-          <w:rFonts w:ascii="Times New Roman" w:hAnsi="Times New Roman" w:cs="Times New Roman"/>
-          <w:sz w:val="24"/>
-          <w:szCs w:val="24"/>
-        </w:rPr>
-        <w:t>), and the detection process (</w:t>
+        <w:t xml:space="preserve"> and Madsen 2011, Hostetler and Chandler 2015). Though very similar to its predecessor, the Hostetler variant specifically addresses the excess-zeroes that often result from field surveys of rare species by incorporating the flexibility to model data with negative binomial and zero-inflated Poisson distributions in addition</w:t>
+      </w:r>
+      <w:r>
+        <w:rPr>
+          <w:rFonts w:ascii="Times New Roman" w:hAnsi="Times New Roman" w:cs="Times New Roman"/>
+          <w:sz w:val="24"/>
+          <w:szCs w:val="24"/>
+        </w:rPr>
+        <w:t xml:space="preserve"> to the default Poisson. S</w:t>
+      </w:r>
+      <w:r>
+        <w:rPr>
+          <w:rFonts w:ascii="Times New Roman" w:hAnsi="Times New Roman" w:cs="Times New Roman"/>
+          <w:sz w:val="24"/>
+          <w:szCs w:val="24"/>
+        </w:rPr>
+        <w:t xml:space="preserve">tate-space abundance models rely on repeated observations </w:t>
+      </w:r>
+      <w:r>
+        <w:rPr>
+          <w:rFonts w:ascii="Times New Roman" w:hAnsi="Times New Roman" w:cs="Times New Roman"/>
+          <w:sz w:val="24"/>
+          <w:szCs w:val="24"/>
+        </w:rPr>
+        <w:t>from the same location to evaluate three conditionally related elements; initial abundance (XX), abundance at subsequent time periods (XX), and the detection process (</w:t>
       </w:r>
       <w:r>
         <w:rPr>
@@ -8144,7 +8120,39 @@
           <w:sz w:val="24"/>
           <w:szCs w:val="24"/>
         </w:rPr>
-        <w:t xml:space="preserve"> and Madsen (2011) and Hostetler and Chandler (2015) also allow for dynamics between primary survey periods (e.g., years), specifically for </w:t>
+        <w:t xml:space="preserve"> and Madsen (2011) and Hostetler and Chandler (2015)</w:t>
+      </w:r>
+      <w:r>
+        <w:rPr>
+          <w:rFonts w:ascii="Times New Roman" w:hAnsi="Times New Roman" w:cs="Times New Roman"/>
+          <w:sz w:val="24"/>
+          <w:szCs w:val="24"/>
+        </w:rPr>
+        <w:t xml:space="preserve"> (hereafter, DM model and HC model, respectively)</w:t>
+      </w:r>
+      <w:r>
+        <w:rPr>
+          <w:rFonts w:ascii="Times New Roman" w:hAnsi="Times New Roman" w:cs="Times New Roman"/>
+          <w:sz w:val="24"/>
+          <w:szCs w:val="24"/>
+        </w:rPr>
+        <w:t xml:space="preserve"> </w:t>
+      </w:r>
+      <w:r>
+        <w:rPr>
+          <w:rFonts w:ascii="Times New Roman" w:hAnsi="Times New Roman" w:cs="Times New Roman"/>
+          <w:sz w:val="24"/>
+          <w:szCs w:val="24"/>
+        </w:rPr>
+        <w:t xml:space="preserve">build on the N-mixture abundance models originally </w:t>
+      </w:r>
+      <w:r>
+        <w:rPr>
+          <w:rFonts w:ascii="Times New Roman" w:hAnsi="Times New Roman" w:cs="Times New Roman"/>
+          <w:sz w:val="24"/>
+          <w:szCs w:val="24"/>
+        </w:rPr>
+        <w:t xml:space="preserve">proposed by </w:t>
       </w:r>
       <w:proofErr w:type="spellStart"/>
       <w:r>
@@ -8153,6 +8161,56 @@
           <w:sz w:val="24"/>
           <w:szCs w:val="24"/>
         </w:rPr>
+        <w:t>Royle</w:t>
+      </w:r>
+      <w:proofErr w:type="spellEnd"/>
+      <w:r>
+        <w:rPr>
+          <w:rFonts w:ascii="Times New Roman" w:hAnsi="Times New Roman" w:cs="Times New Roman"/>
+          <w:sz w:val="24"/>
+          <w:szCs w:val="24"/>
+        </w:rPr>
+        <w:t xml:space="preserve"> (2</w:t>
+      </w:r>
+      <w:r>
+        <w:rPr>
+          <w:rFonts w:ascii="Times New Roman" w:hAnsi="Times New Roman" w:cs="Times New Roman"/>
+          <w:sz w:val="24"/>
+          <w:szCs w:val="24"/>
+        </w:rPr>
+        <w:t xml:space="preserve">014 XX) but </w:t>
+      </w:r>
+      <w:r>
+        <w:rPr>
+          <w:rFonts w:ascii="Times New Roman" w:hAnsi="Times New Roman" w:cs="Times New Roman"/>
+          <w:sz w:val="24"/>
+          <w:szCs w:val="24"/>
+        </w:rPr>
+        <w:t xml:space="preserve">also allow for </w:t>
+      </w:r>
+      <w:r>
+        <w:rPr>
+          <w:rFonts w:ascii="Times New Roman" w:hAnsi="Times New Roman" w:cs="Times New Roman"/>
+          <w:sz w:val="24"/>
+          <w:szCs w:val="24"/>
+        </w:rPr>
+        <w:t xml:space="preserve">population </w:t>
+      </w:r>
+      <w:r>
+        <w:rPr>
+          <w:rFonts w:ascii="Times New Roman" w:hAnsi="Times New Roman" w:cs="Times New Roman"/>
+          <w:sz w:val="24"/>
+          <w:szCs w:val="24"/>
+        </w:rPr>
+        <w:t xml:space="preserve">dynamics between primary survey periods (e.g., years), specifically for </w:t>
+      </w:r>
+      <w:proofErr w:type="spellStart"/>
+      <w:r>
+        <w:rPr>
+          <w:rFonts w:ascii="Times New Roman" w:hAnsi="Times New Roman" w:cs="Times New Roman"/>
+          <w:sz w:val="24"/>
+          <w:szCs w:val="24"/>
+        </w:rPr>
         <w:t>metapopulation</w:t>
       </w:r>
       <w:proofErr w:type="spellEnd"/>
@@ -8162,15 +8220,7 @@
           <w:sz w:val="24"/>
           <w:szCs w:val="24"/>
         </w:rPr>
-        <w:t xml:space="preserve"> dynamics such as recruitment </w:t>
-      </w:r>
-      <w:r>
-        <w:rPr>
-          <w:rFonts w:ascii="Times New Roman" w:hAnsi="Times New Roman" w:cs="Times New Roman"/>
-          <w:sz w:val="24"/>
-          <w:szCs w:val="24"/>
-        </w:rPr>
-        <w:t>(</w:t>
+        <w:t xml:space="preserve"> dynamics such as recruitment (</w:t>
       </w:r>
       <w:r>
         <w:rPr>
@@ -8202,39 +8252,39 @@
           <w:sz w:val="24"/>
           <w:szCs w:val="24"/>
         </w:rPr>
-        <w:t>)</w:t>
-      </w:r>
-      <w:r>
-        <w:rPr>
-          <w:rFonts w:ascii="Times New Roman" w:hAnsi="Times New Roman" w:cs="Times New Roman"/>
-          <w:sz w:val="24"/>
-          <w:szCs w:val="24"/>
-        </w:rPr>
-        <w:t>. We included these dynamics without covariates, b</w:t>
-      </w:r>
-      <w:r>
-        <w:rPr>
-          <w:rFonts w:ascii="Times New Roman" w:hAnsi="Times New Roman" w:cs="Times New Roman"/>
-          <w:sz w:val="24"/>
-          <w:szCs w:val="24"/>
-        </w:rPr>
-        <w:t>ecause while a two-year study is not sufficient to examine what has affected recruitment and survival directly, it would have been erroneous to assume closure across seasons.</w:t>
-      </w:r>
-      <w:r>
-        <w:rPr>
-          <w:rFonts w:ascii="Times New Roman" w:hAnsi="Times New Roman" w:cs="Times New Roman"/>
-          <w:sz w:val="24"/>
-          <w:szCs w:val="24"/>
-        </w:rPr>
-        <w:t xml:space="preserve"> In addition to population closure within primary survey periods, important assumptions of this class of models also include </w:t>
-      </w:r>
-      <w:r>
-        <w:rPr>
-          <w:rFonts w:ascii="Times New Roman" w:hAnsi="Times New Roman" w:cs="Times New Roman"/>
-          <w:sz w:val="24"/>
-          <w:szCs w:val="24"/>
-        </w:rPr>
-        <w:t>constant detection probability across the study system (unless explained by observation variables), and equal abundance across the study system (unless explained by state variables) (XX confirm and rewrite assumptions).</w:t>
+        <w:t>). We included these dynamics without covariates, b</w:t>
+      </w:r>
+      <w:r>
+        <w:rPr>
+          <w:rFonts w:ascii="Times New Roman" w:hAnsi="Times New Roman" w:cs="Times New Roman"/>
+          <w:sz w:val="24"/>
+          <w:szCs w:val="24"/>
+        </w:rPr>
+        <w:t xml:space="preserve">ecause while a two-year study is not sufficient to examine </w:t>
+      </w:r>
+      <w:r>
+        <w:rPr>
+          <w:rFonts w:ascii="Times New Roman" w:hAnsi="Times New Roman" w:cs="Times New Roman"/>
+          <w:sz w:val="24"/>
+          <w:szCs w:val="24"/>
+        </w:rPr>
+        <w:t>factors that are driving</w:t>
+      </w:r>
+      <w:r>
+        <w:rPr>
+          <w:rFonts w:ascii="Times New Roman" w:hAnsi="Times New Roman" w:cs="Times New Roman"/>
+          <w:sz w:val="24"/>
+          <w:szCs w:val="24"/>
+        </w:rPr>
+        <w:t xml:space="preserve"> recruitment and survival directly, it would have been erroneous to assume closure across seasons.</w:t>
+      </w:r>
+      <w:r>
+        <w:rPr>
+          <w:rFonts w:ascii="Times New Roman" w:hAnsi="Times New Roman" w:cs="Times New Roman"/>
+          <w:sz w:val="24"/>
+          <w:szCs w:val="24"/>
+        </w:rPr>
+        <w:t xml:space="preserve"> In addition to population closure within primary survey periods, important assumptions of this class of models also include constant detection probability across the study system (unless explained by observation variables), and equal abundance across the study system (unless explained by state variables) (XX confirm and rewrite assumptions).</w:t>
       </w:r>
     </w:p>
     <w:p>
@@ -8322,15 +8372,82 @@
           <w:sz w:val="24"/>
           <w:szCs w:val="24"/>
         </w:rPr>
-        <w:t xml:space="preserve"> (2012XX) and the small sample size of our data, we chose not to include covariate interactions in our abundance models. </w:t>
-      </w:r>
-      <w:r>
-        <w:rPr>
-          <w:rFonts w:ascii="Times New Roman" w:hAnsi="Times New Roman" w:cs="Times New Roman"/>
-          <w:sz w:val="24"/>
-          <w:szCs w:val="24"/>
-        </w:rPr>
-        <w:t>We replicated each abundance covariate model using Poisson, negative binomial, and zero-inflated Poisson to determine the best f</w:t>
+        <w:t xml:space="preserve"> (2012XX)</w:t>
+      </w:r>
+      <w:r>
+        <w:rPr>
+          <w:rFonts w:ascii="Times New Roman" w:hAnsi="Times New Roman" w:cs="Times New Roman"/>
+          <w:sz w:val="24"/>
+          <w:szCs w:val="24"/>
+        </w:rPr>
+        <w:t>,</w:t>
+      </w:r>
+      <w:r>
+        <w:rPr>
+          <w:rFonts w:ascii="Times New Roman" w:hAnsi="Times New Roman" w:cs="Times New Roman"/>
+          <w:sz w:val="24"/>
+          <w:szCs w:val="24"/>
+        </w:rPr>
+        <w:t xml:space="preserve"> we chose not to include covariate interactions in our abundance models</w:t>
+      </w:r>
+      <w:r>
+        <w:rPr>
+          <w:rFonts w:ascii="Times New Roman" w:hAnsi="Times New Roman" w:cs="Times New Roman"/>
+          <w:sz w:val="24"/>
+          <w:szCs w:val="24"/>
+        </w:rPr>
+        <w:t xml:space="preserve"> due </w:t>
+      </w:r>
+      <w:r>
+        <w:rPr>
+          <w:rFonts w:ascii="Times New Roman" w:hAnsi="Times New Roman" w:cs="Times New Roman"/>
+          <w:sz w:val="24"/>
+          <w:szCs w:val="24"/>
+        </w:rPr>
+        <w:lastRenderedPageBreak/>
+        <w:t>to the small sample size of our data</w:t>
+      </w:r>
+      <w:r>
+        <w:rPr>
+          <w:rFonts w:ascii="Times New Roman" w:hAnsi="Times New Roman" w:cs="Times New Roman"/>
+          <w:sz w:val="24"/>
+          <w:szCs w:val="24"/>
+        </w:rPr>
+        <w:t xml:space="preserve">. </w:t>
+      </w:r>
+      <w:r>
+        <w:rPr>
+          <w:rFonts w:ascii="Times New Roman" w:hAnsi="Times New Roman" w:cs="Times New Roman"/>
+          <w:sz w:val="24"/>
+          <w:szCs w:val="24"/>
+        </w:rPr>
+        <w:t>We re</w:t>
+      </w:r>
+      <w:bookmarkStart w:id="0" w:name="_GoBack"/>
+      <w:bookmarkEnd w:id="0"/>
+      <w:r>
+        <w:rPr>
+          <w:rFonts w:ascii="Times New Roman" w:hAnsi="Times New Roman" w:cs="Times New Roman"/>
+          <w:sz w:val="24"/>
+          <w:szCs w:val="24"/>
+        </w:rPr>
+        <w:t xml:space="preserve">plicated each </w:t>
+      </w:r>
+      <w:r>
+        <w:rPr>
+          <w:rFonts w:ascii="Times New Roman" w:hAnsi="Times New Roman" w:cs="Times New Roman"/>
+          <w:sz w:val="24"/>
+          <w:szCs w:val="24"/>
+        </w:rPr>
+        <w:t xml:space="preserve">initial abundance </w:t>
+      </w:r>
+      <w:r>
+        <w:rPr>
+          <w:rFonts w:ascii="Times New Roman" w:hAnsi="Times New Roman" w:cs="Times New Roman"/>
+          <w:sz w:val="24"/>
+          <w:szCs w:val="24"/>
+        </w:rPr>
+        <w:t>model using Poisson, negative binomial, and zero-inflated Poisson to determine the best f</w:t>
       </w:r>
       <w:r>
         <w:rPr>
@@ -8346,16 +8463,7 @@
           <w:sz w:val="24"/>
           <w:szCs w:val="24"/>
         </w:rPr>
-        <w:t xml:space="preserve"> for our data, and </w:t>
-      </w:r>
-      <w:r>
-        <w:rPr>
-          <w:rFonts w:ascii="Times New Roman" w:hAnsi="Times New Roman" w:cs="Times New Roman"/>
-          <w:sz w:val="24"/>
-          <w:szCs w:val="24"/>
-        </w:rPr>
-        <w:lastRenderedPageBreak/>
-        <w:t xml:space="preserve">then ranked models based on </w:t>
+        <w:t xml:space="preserve"> for our data, and then ranked models based on </w:t>
       </w:r>
       <w:proofErr w:type="spellStart"/>
       <w:r>
@@ -8373,15 +8481,7 @@
           <w:sz w:val="24"/>
           <w:szCs w:val="24"/>
         </w:rPr>
-        <w:t xml:space="preserve"> information criterion (AIC) and </w:t>
-      </w:r>
-      <w:r>
-        <w:rPr>
-          <w:rFonts w:ascii="Times New Roman" w:hAnsi="Times New Roman" w:cs="Times New Roman"/>
-          <w:sz w:val="24"/>
-          <w:szCs w:val="24"/>
-        </w:rPr>
-        <w:t>Δ</w:t>
+        <w:t xml:space="preserve"> information criterion (AIC) and Δ</w:t>
       </w:r>
       <w:r>
         <w:rPr>
@@ -8443,15 +8543,13 @@
         </w:rPr>
         <w:t>specific</w:t>
       </w:r>
-      <w:bookmarkStart w:id="0" w:name="_GoBack"/>
-      <w:bookmarkEnd w:id="0"/>
-      <w:r>
-        <w:rPr>
-          <w:rFonts w:ascii="Times New Roman" w:hAnsi="Times New Roman" w:cs="Times New Roman"/>
-          <w:sz w:val="24"/>
-          <w:szCs w:val="24"/>
-        </w:rPr>
-        <w:t xml:space="preserve"> methodology differed from those described above for invertebrates (Leonard’s Skipper and Northern Barrens Tiger Beetle) in order to account for varying detection probabilities by individual, which is a violation of the model’s assumptions. To account for varying detection probabilities by inverts…..we fit a beta-binomial distribution….etc.</w:t>
+      <w:r>
+        <w:rPr>
+          <w:rFonts w:ascii="Times New Roman" w:hAnsi="Times New Roman" w:cs="Times New Roman"/>
+          <w:sz w:val="24"/>
+          <w:szCs w:val="24"/>
+        </w:rPr>
+        <w:t xml:space="preserve"> methodology differed from those described above for invertebrates (Leonard’s Skipper and Northern Barrens Tiger Beetle) </w:t>
       </w:r>
     </w:p>
     <w:p>
@@ -11013,7 +11111,7 @@
 </file>
 
 <file path=word/numbering.xml><?xml version="1.0" encoding="utf-8"?>
-<w:numbering xmlns:wpc="http://schemas.microsoft.com/office/word/2010/wordprocessingCanvas" xmlns:cx="http://schemas.microsoft.com/office/drawing/2014/chartex" xmlns:cx1="http://schemas.microsoft.com/office/drawing/2015/9/8/chartex" xmlns:mc="http://schemas.openxmlformats.org/markup-compatibility/2006" xmlns:o="urn:schemas-microsoft-com:office:office" xmlns:r="http://schemas.openxmlformats.org/officeDocument/2006/relationships" xmlns:m="http://schemas.openxmlformats.org/officeDocument/2006/math" xmlns:v="urn:schemas-microsoft-com:vml" xmlns:wp14="http://schemas.microsoft.com/office/word/2010/wordprocessingDrawing" xmlns:wp="http://schemas.openxmlformats.org/drawingml/2006/wordprocessingDrawing" xmlns:w10="urn:schemas-microsoft-com:office:word" xmlns:w="http://schemas.openxmlformats.org/wordprocessingml/2006/main" xmlns:w14="http://schemas.microsoft.com/office/word/2010/wordml" xmlns:w15="http://schemas.microsoft.com/office/word/2012/wordml" xmlns:w16se="http://schemas.microsoft.com/office/word/2015/wordml/symex" xmlns:wpg="http://schemas.microsoft.com/office/word/2010/wordprocessingGroup" xmlns:wpi="http://schemas.microsoft.com/office/word/2010/wordprocessingInk" xmlns:wne="http://schemas.microsoft.com/office/word/2006/wordml" xmlns:wps="http://schemas.microsoft.com/office/word/2010/wordprocessingShape" mc:Ignorable="w14 w15 w16se wp14">
+<w:numbering xmlns:wpc="http://schemas.microsoft.com/office/word/2010/wordprocessingCanvas" xmlns:mc="http://schemas.openxmlformats.org/markup-compatibility/2006" xmlns:o="urn:schemas-microsoft-com:office:office" xmlns:r="http://schemas.openxmlformats.org/officeDocument/2006/relationships" xmlns:m="http://schemas.openxmlformats.org/officeDocument/2006/math" xmlns:v="urn:schemas-microsoft-com:vml" xmlns:wp14="http://schemas.microsoft.com/office/word/2010/wordprocessingDrawing" xmlns:wp="http://schemas.openxmlformats.org/drawingml/2006/wordprocessingDrawing" xmlns:w10="urn:schemas-microsoft-com:office:word" xmlns:w="http://schemas.openxmlformats.org/wordprocessingml/2006/main" xmlns:w14="http://schemas.microsoft.com/office/word/2010/wordml" xmlns:w15="http://schemas.microsoft.com/office/word/2012/wordml" xmlns:wpg="http://schemas.microsoft.com/office/word/2010/wordprocessingGroup" xmlns:wpi="http://schemas.microsoft.com/office/word/2010/wordprocessingInk" xmlns:wne="http://schemas.microsoft.com/office/word/2006/wordml" xmlns:wps="http://schemas.microsoft.com/office/word/2010/wordprocessingShape" mc:Ignorable="w14 w15 wp14">
   <w:abstractNum w:abstractNumId="0" w15:restartNumberingAfterBreak="0">
     <w:nsid w:val="0E323CE1"/>
     <w:multiLevelType w:val="hybridMultilevel"/>
@@ -11110,7 +11208,7 @@
 </file>
 
 <file path=word/styles.xml><?xml version="1.0" encoding="utf-8"?>
-<w:styles xmlns:mc="http://schemas.openxmlformats.org/markup-compatibility/2006" xmlns:r="http://schemas.openxmlformats.org/officeDocument/2006/relationships" xmlns:w="http://schemas.openxmlformats.org/wordprocessingml/2006/main" xmlns:w14="http://schemas.microsoft.com/office/word/2010/wordml" xmlns:w15="http://schemas.microsoft.com/office/word/2012/wordml" xmlns:w16se="http://schemas.microsoft.com/office/word/2015/wordml/symex" mc:Ignorable="w14 w15 w16se">
+<w:styles xmlns:mc="http://schemas.openxmlformats.org/markup-compatibility/2006" xmlns:r="http://schemas.openxmlformats.org/officeDocument/2006/relationships" xmlns:w="http://schemas.openxmlformats.org/wordprocessingml/2006/main" xmlns:w14="http://schemas.microsoft.com/office/word/2010/wordml" xmlns:w15="http://schemas.microsoft.com/office/word/2012/wordml" mc:Ignorable="w14 w15">
   <w:docDefaults>
     <w:rPrDefault>
       <w:rPr>

</xml_diff>

<commit_message>
Reorganization of stat methods to remove ambiguity about which steps were used for which species
</commit_message>
<xml_diff>
--- a/thesis_doc/Thesis.docx
+++ b/thesis_doc/Thesis.docx
@@ -8302,7 +8302,32 @@
           <w:sz w:val="24"/>
           <w:szCs w:val="24"/>
         </w:rPr>
-        <w:t xml:space="preserve">For all target species that we analyzed, we first constructed hypothesis-based models of initial abundance () with individual site covariates chosen based on </w:t>
+        <w:t>For all target species that we analyzed, we first constructed hypothesis-based models of initial abundance (</w:t>
+      </w:r>
+      <w:r>
+        <w:rPr>
+          <w:rFonts w:ascii="Times New Roman" w:hAnsi="Times New Roman" w:cs="Times New Roman"/>
+          <w:sz w:val="24"/>
+          <w:szCs w:val="24"/>
+        </w:rPr>
+        <w:t>N</w:t>
+      </w:r>
+      <w:r>
+        <w:rPr>
+          <w:rFonts w:ascii="Times New Roman" w:hAnsi="Times New Roman" w:cs="Times New Roman"/>
+          <w:sz w:val="24"/>
+          <w:szCs w:val="24"/>
+          <w:vertAlign w:val="subscript"/>
+        </w:rPr>
+        <w:t>i,1</w:t>
+      </w:r>
+      <w:r>
+        <w:rPr>
+          <w:rFonts w:ascii="Times New Roman" w:hAnsi="Times New Roman" w:cs="Times New Roman"/>
+          <w:sz w:val="24"/>
+          <w:szCs w:val="24"/>
+        </w:rPr>
+        <w:t xml:space="preserve">) with individual site covariates chosen based on </w:t>
       </w:r>
       <w:r>
         <w:rPr>
@@ -8388,15 +8413,7 @@
           <w:sz w:val="24"/>
           <w:szCs w:val="24"/>
         </w:rPr>
-        <w:t xml:space="preserve"> we chose not to include covariate interactions in our abundance models</w:t>
-      </w:r>
-      <w:r>
-        <w:rPr>
-          <w:rFonts w:ascii="Times New Roman" w:hAnsi="Times New Roman" w:cs="Times New Roman"/>
-          <w:sz w:val="24"/>
-          <w:szCs w:val="24"/>
-        </w:rPr>
-        <w:t xml:space="preserve"> due </w:t>
+        <w:t xml:space="preserve"> we chose not to include covariate interactions in our abundance </w:t>
       </w:r>
       <w:r>
         <w:rPr>
@@ -8405,7 +8422,15 @@
           <w:szCs w:val="24"/>
         </w:rPr>
         <w:lastRenderedPageBreak/>
-        <w:t>to the small sample size of our data</w:t>
+        <w:t>models</w:t>
+      </w:r>
+      <w:r>
+        <w:rPr>
+          <w:rFonts w:ascii="Times New Roman" w:hAnsi="Times New Roman" w:cs="Times New Roman"/>
+          <w:sz w:val="24"/>
+          <w:szCs w:val="24"/>
+        </w:rPr>
+        <w:t xml:space="preserve"> due to the small sample size of our data</w:t>
       </w:r>
       <w:r>
         <w:rPr>
@@ -8421,17 +8446,7 @@
           <w:sz w:val="24"/>
           <w:szCs w:val="24"/>
         </w:rPr>
-        <w:t>We re</w:t>
-      </w:r>
-      <w:bookmarkStart w:id="0" w:name="_GoBack"/>
-      <w:bookmarkEnd w:id="0"/>
-      <w:r>
-        <w:rPr>
-          <w:rFonts w:ascii="Times New Roman" w:hAnsi="Times New Roman" w:cs="Times New Roman"/>
-          <w:sz w:val="24"/>
-          <w:szCs w:val="24"/>
-        </w:rPr>
-        <w:t xml:space="preserve">plicated each </w:t>
+        <w:t xml:space="preserve">We replicated each </w:t>
       </w:r>
       <w:r>
         <w:rPr>
@@ -8463,7 +8478,31 @@
           <w:sz w:val="24"/>
           <w:szCs w:val="24"/>
         </w:rPr>
-        <w:t xml:space="preserve"> for our data, and then ranked models based on </w:t>
+        <w:t xml:space="preserve"> for our data.</w:t>
+      </w:r>
+      <w:r>
+        <w:rPr>
+          <w:rFonts w:ascii="Times New Roman" w:hAnsi="Times New Roman" w:cs="Times New Roman"/>
+          <w:sz w:val="24"/>
+          <w:szCs w:val="24"/>
+        </w:rPr>
+        <w:t xml:space="preserve"> </w:t>
+      </w:r>
+      <w:r>
+        <w:rPr>
+          <w:rFonts w:ascii="Times New Roman" w:hAnsi="Times New Roman" w:cs="Times New Roman"/>
+          <w:sz w:val="24"/>
+          <w:szCs w:val="24"/>
+        </w:rPr>
+        <w:t>Models were subsequently ranked</w:t>
+      </w:r>
+      <w:r>
+        <w:rPr>
+          <w:rFonts w:ascii="Times New Roman" w:hAnsi="Times New Roman" w:cs="Times New Roman"/>
+          <w:sz w:val="24"/>
+          <w:szCs w:val="24"/>
+        </w:rPr>
+        <w:t xml:space="preserve"> based on </w:t>
       </w:r>
       <w:proofErr w:type="spellStart"/>
       <w:r>
@@ -8497,7 +8536,23 @@
           <w:sz w:val="24"/>
           <w:szCs w:val="24"/>
         </w:rPr>
-        <w:t xml:space="preserve"> (</w:t>
+        <w:t xml:space="preserve"> </w:t>
+      </w:r>
+      <w:r>
+        <w:rPr>
+          <w:rFonts w:ascii="Times New Roman" w:hAnsi="Times New Roman" w:cs="Times New Roman"/>
+          <w:sz w:val="24"/>
+          <w:szCs w:val="24"/>
+        </w:rPr>
+        <w:t xml:space="preserve">and only the best-ranked model was included in subsequent steps </w:t>
+      </w:r>
+      <w:r>
+        <w:rPr>
+          <w:rFonts w:ascii="Times New Roman" w:hAnsi="Times New Roman" w:cs="Times New Roman"/>
+          <w:sz w:val="24"/>
+          <w:szCs w:val="24"/>
+        </w:rPr>
+        <w:t>(</w:t>
       </w:r>
       <w:proofErr w:type="spellStart"/>
       <w:r>
@@ -8515,7 +8570,79 @@
           <w:sz w:val="24"/>
           <w:szCs w:val="24"/>
         </w:rPr>
-        <w:t xml:space="preserve"> et al. 2008 in Arnold 2010). Finally, we used the best-ranked abundance and distribution model to rank detection covariates. This variable selection process followed the example given in the supplementary material of Hostetler and Chandler (2015).</w:t>
+        <w:t xml:space="preserve"> et al. 2008 in Arnold 2010). </w:t>
+      </w:r>
+      <w:r>
+        <w:rPr>
+          <w:rFonts w:ascii="Times New Roman" w:hAnsi="Times New Roman" w:cs="Times New Roman"/>
+          <w:sz w:val="24"/>
+          <w:szCs w:val="24"/>
+        </w:rPr>
+        <w:t>For both of our avian target species (L</w:t>
+      </w:r>
+      <w:r>
+        <w:rPr>
+          <w:rFonts w:ascii="Times New Roman" w:hAnsi="Times New Roman" w:cs="Times New Roman"/>
+          <w:sz w:val="24"/>
+          <w:szCs w:val="24"/>
+        </w:rPr>
+        <w:t>ark Sparrow and Eastern Towhee)</w:t>
+      </w:r>
+      <w:r>
+        <w:rPr>
+          <w:rFonts w:ascii="Times New Roman" w:hAnsi="Times New Roman" w:cs="Times New Roman"/>
+          <w:sz w:val="24"/>
+          <w:szCs w:val="24"/>
+        </w:rPr>
+        <w:t>,</w:t>
+      </w:r>
+      <w:r>
+        <w:rPr>
+          <w:rFonts w:ascii="Times New Roman" w:hAnsi="Times New Roman" w:cs="Times New Roman"/>
+          <w:sz w:val="24"/>
+          <w:szCs w:val="24"/>
+        </w:rPr>
+        <w:t xml:space="preserve"> we </w:t>
+      </w:r>
+      <w:r>
+        <w:rPr>
+          <w:rFonts w:ascii="Times New Roman" w:hAnsi="Times New Roman" w:cs="Times New Roman"/>
+          <w:sz w:val="24"/>
+          <w:szCs w:val="24"/>
+        </w:rPr>
+        <w:t xml:space="preserve">then </w:t>
+      </w:r>
+      <w:r>
+        <w:rPr>
+          <w:rFonts w:ascii="Times New Roman" w:hAnsi="Times New Roman" w:cs="Times New Roman"/>
+          <w:sz w:val="24"/>
+          <w:szCs w:val="24"/>
+        </w:rPr>
+        <w:t>used the best</w:t>
+      </w:r>
+      <w:r>
+        <w:rPr>
+          <w:rFonts w:ascii="Times New Roman" w:hAnsi="Times New Roman" w:cs="Times New Roman"/>
+          <w:sz w:val="24"/>
+          <w:szCs w:val="24"/>
+        </w:rPr>
+        <w:t xml:space="preserve">-ranked initial abundance and distribution model to rank detection covariates. </w:t>
+      </w:r>
+      <w:r>
+        <w:rPr>
+          <w:rFonts w:ascii="Times New Roman" w:hAnsi="Times New Roman" w:cs="Times New Roman"/>
+          <w:sz w:val="24"/>
+          <w:szCs w:val="24"/>
+        </w:rPr>
+        <w:t>This variable selection process followed the example given in the supplementary material of Hostetler and Chandler (2015).</w:t>
+      </w:r>
+      <w:r>
+        <w:rPr>
+          <w:rFonts w:ascii="Times New Roman" w:hAnsi="Times New Roman" w:cs="Times New Roman"/>
+          <w:sz w:val="24"/>
+          <w:szCs w:val="24"/>
+        </w:rPr>
+        <w:t xml:space="preserve"> </w:t>
       </w:r>
     </w:p>
     <w:p>
@@ -8533,23 +8660,219 @@
           <w:sz w:val="24"/>
           <w:szCs w:val="24"/>
         </w:rPr>
-        <w:t xml:space="preserve">Although we conducted the same initial modeling step and followed the same general strategy for all target species, our </w:t>
-      </w:r>
-      <w:r>
-        <w:rPr>
-          <w:rFonts w:ascii="Times New Roman" w:hAnsi="Times New Roman" w:cs="Times New Roman"/>
-          <w:sz w:val="24"/>
-          <w:szCs w:val="24"/>
-        </w:rPr>
-        <w:t>specific</w:t>
-      </w:r>
-      <w:r>
-        <w:rPr>
-          <w:rFonts w:ascii="Times New Roman" w:hAnsi="Times New Roman" w:cs="Times New Roman"/>
-          <w:sz w:val="24"/>
-          <w:szCs w:val="24"/>
-        </w:rPr>
-        <w:t xml:space="preserve"> methodology differed from those described above for invertebrates (Leonard’s Skipper and Northern Barrens Tiger Beetle) </w:t>
+        <w:t xml:space="preserve">Although we conducted the same initial modeling step and followed the same general strategy </w:t>
+      </w:r>
+      <w:r>
+        <w:rPr>
+          <w:rFonts w:ascii="Times New Roman" w:hAnsi="Times New Roman" w:cs="Times New Roman"/>
+          <w:sz w:val="24"/>
+          <w:szCs w:val="24"/>
+        </w:rPr>
+        <w:t>described above</w:t>
+      </w:r>
+      <w:r>
+        <w:rPr>
+          <w:rFonts w:ascii="Times New Roman" w:hAnsi="Times New Roman" w:cs="Times New Roman"/>
+          <w:sz w:val="24"/>
+          <w:szCs w:val="24"/>
+        </w:rPr>
+        <w:t xml:space="preserve"> for all of our analyses</w:t>
+      </w:r>
+      <w:r>
+        <w:rPr>
+          <w:rFonts w:ascii="Times New Roman" w:hAnsi="Times New Roman" w:cs="Times New Roman"/>
+          <w:sz w:val="24"/>
+          <w:szCs w:val="24"/>
+        </w:rPr>
+        <w:t xml:space="preserve">, our specific methodology differed slightly for both of our invertebrate species </w:t>
+      </w:r>
+      <w:r>
+        <w:rPr>
+          <w:rFonts w:ascii="Times New Roman" w:hAnsi="Times New Roman" w:cs="Times New Roman"/>
+          <w:sz w:val="24"/>
+          <w:szCs w:val="24"/>
+        </w:rPr>
+        <w:t>(Leonard’s</w:t>
+      </w:r>
+      <w:r>
+        <w:rPr>
+          <w:rFonts w:ascii="Times New Roman" w:hAnsi="Times New Roman" w:cs="Times New Roman"/>
+          <w:sz w:val="24"/>
+          <w:szCs w:val="24"/>
+        </w:rPr>
+        <w:t xml:space="preserve"> skipper and</w:t>
+      </w:r>
+      <w:r>
+        <w:rPr>
+          <w:rFonts w:ascii="Times New Roman" w:hAnsi="Times New Roman" w:cs="Times New Roman"/>
+          <w:sz w:val="24"/>
+          <w:szCs w:val="24"/>
+        </w:rPr>
+        <w:t xml:space="preserve"> Northern Barrens Tiger Beetle)</w:t>
+      </w:r>
+      <w:r>
+        <w:rPr>
+          <w:rFonts w:ascii="Times New Roman" w:hAnsi="Times New Roman" w:cs="Times New Roman"/>
+          <w:sz w:val="24"/>
+          <w:szCs w:val="24"/>
+        </w:rPr>
+        <w:t>. In order to account for violations of the models’ assumptions given species ecology and/or our survey techniques, we conducted all subsequent modeling using a Bayesian methodology</w:t>
+      </w:r>
+      <w:r>
+        <w:rPr>
+          <w:rFonts w:ascii="Times New Roman" w:hAnsi="Times New Roman" w:cs="Times New Roman"/>
+          <w:sz w:val="24"/>
+          <w:szCs w:val="24"/>
+        </w:rPr>
+        <w:t xml:space="preserve"> in JAGS (XX Plummer?)</w:t>
+      </w:r>
+      <w:r>
+        <w:rPr>
+          <w:rFonts w:ascii="Times New Roman" w:hAnsi="Times New Roman" w:cs="Times New Roman"/>
+          <w:sz w:val="24"/>
+          <w:szCs w:val="24"/>
+        </w:rPr>
+        <w:t>.</w:t>
+      </w:r>
+      <w:r>
+        <w:rPr>
+          <w:rFonts w:ascii="Times New Roman" w:hAnsi="Times New Roman" w:cs="Times New Roman"/>
+          <w:sz w:val="24"/>
+          <w:szCs w:val="24"/>
+        </w:rPr>
+        <w:t xml:space="preserve"> For both invertebrate species, s</w:t>
+      </w:r>
+      <w:r>
+        <w:rPr>
+          <w:rFonts w:ascii="Times New Roman" w:hAnsi="Times New Roman" w:cs="Times New Roman"/>
+          <w:sz w:val="24"/>
+          <w:szCs w:val="24"/>
+        </w:rPr>
+        <w:t xml:space="preserve">urveyors had conducted targeted wandering transects focused on </w:t>
+      </w:r>
+      <w:r>
+        <w:rPr>
+          <w:rFonts w:ascii="Times New Roman" w:hAnsi="Times New Roman" w:cs="Times New Roman"/>
+          <w:sz w:val="24"/>
+          <w:szCs w:val="24"/>
+        </w:rPr>
+        <w:t>appropriate patches of habitat</w:t>
+      </w:r>
+      <w:r>
+        <w:rPr>
+          <w:rFonts w:ascii="Times New Roman" w:hAnsi="Times New Roman" w:cs="Times New Roman"/>
+          <w:sz w:val="24"/>
+          <w:szCs w:val="24"/>
+        </w:rPr>
+        <w:t xml:space="preserve"> and made an effort to not repeatedly traverse the same ground. As a result, individuals that were detected in one area of the plot were no longer available for detection once the surveyor had moved away. We accounted for this by </w:t>
+      </w:r>
+      <w:r>
+        <w:rPr>
+          <w:rFonts w:ascii="Times New Roman" w:hAnsi="Times New Roman" w:cs="Times New Roman"/>
+          <w:sz w:val="24"/>
+          <w:szCs w:val="24"/>
+        </w:rPr>
+        <w:t>fitting a beta-binomial distribution to detection, which allowed detection probability to vary by survey period</w:t>
+      </w:r>
+      <w:r>
+        <w:rPr>
+          <w:rFonts w:ascii="Times New Roman" w:hAnsi="Times New Roman" w:cs="Times New Roman"/>
+          <w:sz w:val="24"/>
+          <w:szCs w:val="24"/>
+        </w:rPr>
+        <w:t xml:space="preserve"> for both species</w:t>
+      </w:r>
+      <w:r>
+        <w:rPr>
+          <w:rFonts w:ascii="Times New Roman" w:hAnsi="Times New Roman" w:cs="Times New Roman"/>
+          <w:sz w:val="24"/>
+          <w:szCs w:val="24"/>
+        </w:rPr>
+        <w:t xml:space="preserve">.  </w:t>
+      </w:r>
+      <w:r>
+        <w:rPr>
+          <w:rFonts w:ascii="Times New Roman" w:hAnsi="Times New Roman" w:cs="Times New Roman"/>
+          <w:sz w:val="24"/>
+          <w:szCs w:val="24"/>
+        </w:rPr>
+        <w:t xml:space="preserve">We further modified the structure for the Northern Barrens tiger beetle, which exhibits a life history strategy such that there are multiple ‘flights’ of adults per season as immature individuals that have been developing underground emerge over the course of the season (describe this better.) As a result, we were unable to assume population closure within primary survey periods (years). To account for this additional violation, we did some real fancy shit. Real fancy. And now, let me introduce my main collaborator, who will tell you all about it…… </w:t>
+      </w:r>
+      <w:r>
+        <w:rPr>
+          <w:rFonts w:ascii="Times New Roman" w:hAnsi="Times New Roman" w:cs="Times New Roman"/>
+          <w:sz w:val="24"/>
+          <w:szCs w:val="24"/>
+        </w:rPr>
+        <w:t>Based on preliminary analyses</w:t>
+      </w:r>
+      <w:r>
+        <w:rPr>
+          <w:rFonts w:ascii="Times New Roman" w:hAnsi="Times New Roman" w:cs="Times New Roman"/>
+          <w:sz w:val="24"/>
+          <w:szCs w:val="24"/>
+        </w:rPr>
+        <w:t xml:space="preserve">, we did not fit covariates to detection probability because observations were insufficient for robust modeling </w:t>
+      </w:r>
+      <w:r>
+        <w:rPr>
+          <w:rFonts w:ascii="Times New Roman" w:hAnsi="Times New Roman" w:cs="Times New Roman"/>
+          <w:sz w:val="24"/>
+          <w:szCs w:val="24"/>
+        </w:rPr>
+        <w:t xml:space="preserve">(results not shown; see XX at </w:t>
+      </w:r>
+      <w:proofErr w:type="spellStart"/>
+      <w:r>
+        <w:rPr>
+          <w:rFonts w:ascii="Times New Roman" w:hAnsi="Times New Roman" w:cs="Times New Roman"/>
+          <w:sz w:val="24"/>
+          <w:szCs w:val="24"/>
+        </w:rPr>
+        <w:t>doiXX</w:t>
+      </w:r>
+      <w:proofErr w:type="spellEnd"/>
+      <w:r>
+        <w:rPr>
+          <w:rFonts w:ascii="Times New Roman" w:hAnsi="Times New Roman" w:cs="Times New Roman"/>
+          <w:sz w:val="24"/>
+          <w:szCs w:val="24"/>
+        </w:rPr>
+        <w:t>)</w:t>
+      </w:r>
+      <w:r>
+        <w:rPr>
+          <w:rFonts w:ascii="Times New Roman" w:hAnsi="Times New Roman" w:cs="Times New Roman"/>
+          <w:sz w:val="24"/>
+          <w:szCs w:val="24"/>
+        </w:rPr>
+        <w:t xml:space="preserve">. (XX </w:t>
+      </w:r>
+      <w:proofErr w:type="gramStart"/>
+      <w:r>
+        <w:rPr>
+          <w:rFonts w:ascii="Times New Roman" w:hAnsi="Times New Roman" w:cs="Times New Roman"/>
+          <w:sz w:val="24"/>
+          <w:szCs w:val="24"/>
+        </w:rPr>
+        <w:t>How</w:t>
+      </w:r>
+      <w:proofErr w:type="gramEnd"/>
+      <w:r>
+        <w:rPr>
+          <w:rFonts w:ascii="Times New Roman" w:hAnsi="Times New Roman" w:cs="Times New Roman"/>
+          <w:sz w:val="24"/>
+          <w:szCs w:val="24"/>
+        </w:rPr>
+        <w:t xml:space="preserve"> did we establish initial occupancy?)</w:t>
+      </w:r>
+      <w:r>
+        <w:rPr>
+          <w:rFonts w:ascii="Times New Roman" w:hAnsi="Times New Roman" w:cs="Times New Roman"/>
+          <w:sz w:val="24"/>
+          <w:szCs w:val="24"/>
+        </w:rPr>
+        <w:t xml:space="preserve"> (What exactly did we do for tiger beetles to account for population closure violation?)</w:t>
       </w:r>
     </w:p>
     <w:p>
@@ -8577,7 +8900,92 @@
           <w:sz w:val="24"/>
           <w:szCs w:val="24"/>
         </w:rPr>
-        <w:t>Analysis Methods – Leonard’s Skipper</w:t>
+        <w:lastRenderedPageBreak/>
+        <w:t>We used vague priors for (), (), () and fit a beta-binomial distribution to detection, which allows the detection probability to vary randomly by survey (period?)</w:t>
+      </w:r>
+      <w:r>
+        <w:rPr>
+          <w:rFonts w:ascii="Times New Roman" w:hAnsi="Times New Roman" w:cs="Times New Roman"/>
+          <w:sz w:val="24"/>
+          <w:szCs w:val="24"/>
+        </w:rPr>
+        <w:t>.</w:t>
+      </w:r>
+      <w:r>
+        <w:rPr>
+          <w:rFonts w:ascii="Times New Roman" w:hAnsi="Times New Roman" w:cs="Times New Roman"/>
+          <w:sz w:val="24"/>
+          <w:szCs w:val="24"/>
+        </w:rPr>
+        <w:t xml:space="preserve"> </w:t>
+      </w:r>
+      <w:r>
+        <w:rPr>
+          <w:rFonts w:ascii="Times New Roman" w:hAnsi="Times New Roman" w:cs="Times New Roman"/>
+          <w:sz w:val="24"/>
+          <w:szCs w:val="24"/>
+        </w:rPr>
+        <w:t>Based on preliminary analyses</w:t>
+      </w:r>
+      <w:r>
+        <w:rPr>
+          <w:rFonts w:ascii="Times New Roman" w:hAnsi="Times New Roman" w:cs="Times New Roman"/>
+          <w:sz w:val="24"/>
+          <w:szCs w:val="24"/>
+        </w:rPr>
+        <w:t xml:space="preserve">, we did not fit covariates to detection probability because observations were insufficient for robust modeling </w:t>
+      </w:r>
+      <w:r>
+        <w:rPr>
+          <w:rFonts w:ascii="Times New Roman" w:hAnsi="Times New Roman" w:cs="Times New Roman"/>
+          <w:sz w:val="24"/>
+          <w:szCs w:val="24"/>
+        </w:rPr>
+        <w:t xml:space="preserve">(results not shown; see XX at </w:t>
+      </w:r>
+      <w:proofErr w:type="spellStart"/>
+      <w:r>
+        <w:rPr>
+          <w:rFonts w:ascii="Times New Roman" w:hAnsi="Times New Roman" w:cs="Times New Roman"/>
+          <w:sz w:val="24"/>
+          <w:szCs w:val="24"/>
+        </w:rPr>
+        <w:t>doiXX</w:t>
+      </w:r>
+      <w:proofErr w:type="spellEnd"/>
+      <w:r>
+        <w:rPr>
+          <w:rFonts w:ascii="Times New Roman" w:hAnsi="Times New Roman" w:cs="Times New Roman"/>
+          <w:sz w:val="24"/>
+          <w:szCs w:val="24"/>
+        </w:rPr>
+        <w:t>)</w:t>
+      </w:r>
+      <w:r>
+        <w:rPr>
+          <w:rFonts w:ascii="Times New Roman" w:hAnsi="Times New Roman" w:cs="Times New Roman"/>
+          <w:sz w:val="24"/>
+          <w:szCs w:val="24"/>
+        </w:rPr>
+        <w:t xml:space="preserve">. (XX </w:t>
+      </w:r>
+      <w:proofErr w:type="gramStart"/>
+      <w:r>
+        <w:rPr>
+          <w:rFonts w:ascii="Times New Roman" w:hAnsi="Times New Roman" w:cs="Times New Roman"/>
+          <w:sz w:val="24"/>
+          <w:szCs w:val="24"/>
+        </w:rPr>
+        <w:t>How</w:t>
+      </w:r>
+      <w:proofErr w:type="gramEnd"/>
+      <w:r>
+        <w:rPr>
+          <w:rFonts w:ascii="Times New Roman" w:hAnsi="Times New Roman" w:cs="Times New Roman"/>
+          <w:sz w:val="24"/>
+          <w:szCs w:val="24"/>
+        </w:rPr>
+        <w:t xml:space="preserve"> did we establish initial occupancy?)</w:t>
       </w:r>
     </w:p>
     <w:p>
@@ -8589,298 +8997,31 @@
           <w:szCs w:val="24"/>
         </w:rPr>
       </w:pPr>
-      <w:r>
-        <w:rPr>
-          <w:rFonts w:ascii="Times New Roman" w:hAnsi="Times New Roman" w:cs="Times New Roman"/>
-          <w:sz w:val="24"/>
-          <w:szCs w:val="24"/>
-        </w:rPr>
-        <w:t>Our</w:t>
-      </w:r>
-      <w:r>
-        <w:rPr>
-          <w:rFonts w:ascii="Times New Roman" w:hAnsi="Times New Roman" w:cs="Times New Roman"/>
-          <w:sz w:val="24"/>
-          <w:szCs w:val="24"/>
-        </w:rPr>
-        <w:t xml:space="preserve"> analysis of Leonard’s Skipper data followed the same first step described above. </w:t>
-      </w:r>
-      <w:r>
-        <w:rPr>
-          <w:rFonts w:ascii="Times New Roman" w:hAnsi="Times New Roman" w:cs="Times New Roman"/>
-          <w:sz w:val="24"/>
-          <w:szCs w:val="24"/>
-        </w:rPr>
-        <w:t>We used unmarked as a variable selection tool in which we</w:t>
-      </w:r>
-      <w:r>
-        <w:rPr>
-          <w:rFonts w:ascii="Times New Roman" w:hAnsi="Times New Roman" w:cs="Times New Roman"/>
-          <w:sz w:val="24"/>
-          <w:szCs w:val="24"/>
-        </w:rPr>
-        <w:t xml:space="preserve"> constructed hypotheses-based single variable models of initial abundance. </w:t>
-      </w:r>
-      <w:r>
-        <w:rPr>
-          <w:rFonts w:ascii="Times New Roman" w:hAnsi="Times New Roman" w:cs="Times New Roman"/>
-          <w:sz w:val="24"/>
-          <w:szCs w:val="24"/>
-        </w:rPr>
-        <w:t>However, we could not assume constant detection probability as required by this modeling structure. S</w:t>
-      </w:r>
-      <w:r>
-        <w:rPr>
-          <w:rFonts w:ascii="Times New Roman" w:hAnsi="Times New Roman" w:cs="Times New Roman"/>
-          <w:sz w:val="24"/>
-          <w:szCs w:val="24"/>
-        </w:rPr>
-        <w:t xml:space="preserve">urveyors had conducted </w:t>
-      </w:r>
-      <w:r>
-        <w:rPr>
-          <w:rFonts w:ascii="Times New Roman" w:hAnsi="Times New Roman" w:cs="Times New Roman"/>
-          <w:sz w:val="24"/>
-          <w:szCs w:val="24"/>
-        </w:rPr>
-        <w:t>targeted wandering transect</w:t>
-      </w:r>
-      <w:r>
-        <w:rPr>
-          <w:rFonts w:ascii="Times New Roman" w:hAnsi="Times New Roman" w:cs="Times New Roman"/>
-          <w:sz w:val="24"/>
-          <w:szCs w:val="24"/>
-        </w:rPr>
-        <w:t>s</w:t>
-      </w:r>
-      <w:r>
-        <w:rPr>
-          <w:rFonts w:ascii="Times New Roman" w:hAnsi="Times New Roman" w:cs="Times New Roman"/>
-          <w:sz w:val="24"/>
-          <w:szCs w:val="24"/>
-        </w:rPr>
-        <w:t xml:space="preserve"> focused on nectar resources and made an effort to not repeatedly traverse the same ground. As a result, individuals that were detected in one area of the plot were no longer available for detection once the surveyor had moved away. We accounted for this by constructing a Bayesian model in</w:t>
-      </w:r>
-      <w:r>
-        <w:rPr>
-          <w:rFonts w:ascii="Times New Roman" w:hAnsi="Times New Roman" w:cs="Times New Roman"/>
-          <w:sz w:val="24"/>
-          <w:szCs w:val="24"/>
-        </w:rPr>
-        <w:t xml:space="preserve"> JAGS (XX Plummer?</w:t>
-      </w:r>
-      <w:r>
-        <w:rPr>
-          <w:rFonts w:ascii="Times New Roman" w:hAnsi="Times New Roman" w:cs="Times New Roman"/>
-          <w:sz w:val="24"/>
-          <w:szCs w:val="24"/>
-        </w:rPr>
-        <w:t>) that allowed detection probability t</w:t>
-      </w:r>
-      <w:r>
-        <w:rPr>
-          <w:rFonts w:ascii="Times New Roman" w:hAnsi="Times New Roman" w:cs="Times New Roman"/>
-          <w:sz w:val="24"/>
-          <w:szCs w:val="24"/>
-        </w:rPr>
-        <w:t xml:space="preserve">o vary among survey replicates. </w:t>
-      </w:r>
-      <w:r>
-        <w:rPr>
-          <w:rFonts w:ascii="Times New Roman" w:hAnsi="Times New Roman" w:cs="Times New Roman"/>
-          <w:sz w:val="24"/>
-          <w:szCs w:val="24"/>
-        </w:rPr>
-        <w:t>We</w:t>
-      </w:r>
-      <w:r>
-        <w:rPr>
-          <w:rFonts w:ascii="Times New Roman" w:hAnsi="Times New Roman" w:cs="Times New Roman"/>
-          <w:sz w:val="24"/>
-          <w:szCs w:val="24"/>
-        </w:rPr>
-        <w:t xml:space="preserve"> used vague priors for (), (), () and</w:t>
-      </w:r>
-      <w:r>
-        <w:rPr>
-          <w:rFonts w:ascii="Times New Roman" w:hAnsi="Times New Roman" w:cs="Times New Roman"/>
-          <w:sz w:val="24"/>
-          <w:szCs w:val="24"/>
-        </w:rPr>
-        <w:t xml:space="preserve"> fit a beta-binomial distribution to detection</w:t>
-      </w:r>
-      <w:r>
-        <w:rPr>
-          <w:rFonts w:ascii="Times New Roman" w:hAnsi="Times New Roman" w:cs="Times New Roman"/>
-          <w:sz w:val="24"/>
-          <w:szCs w:val="24"/>
-        </w:rPr>
-        <w:t>, which allows the detection</w:t>
-      </w:r>
-      <w:r>
-        <w:rPr>
-          <w:rFonts w:ascii="Times New Roman" w:hAnsi="Times New Roman" w:cs="Times New Roman"/>
-          <w:sz w:val="24"/>
-          <w:szCs w:val="24"/>
-        </w:rPr>
-        <w:t xml:space="preserve"> probability</w:t>
-      </w:r>
-      <w:r>
-        <w:rPr>
-          <w:rFonts w:ascii="Times New Roman" w:hAnsi="Times New Roman" w:cs="Times New Roman"/>
-          <w:sz w:val="24"/>
-          <w:szCs w:val="24"/>
-        </w:rPr>
-        <w:t xml:space="preserve"> to vary randomly by survey (period?)</w:t>
-      </w:r>
-      <w:r>
-        <w:rPr>
-          <w:rFonts w:ascii="Times New Roman" w:hAnsi="Times New Roman" w:cs="Times New Roman"/>
-          <w:sz w:val="24"/>
-          <w:szCs w:val="24"/>
-        </w:rPr>
-        <w:t>.</w:t>
-      </w:r>
-      <w:r>
-        <w:rPr>
-          <w:rFonts w:ascii="Times New Roman" w:hAnsi="Times New Roman" w:cs="Times New Roman"/>
-          <w:sz w:val="24"/>
-          <w:szCs w:val="24"/>
-        </w:rPr>
-        <w:t xml:space="preserve"> </w:t>
-      </w:r>
-      <w:r>
-        <w:rPr>
-          <w:rFonts w:ascii="Times New Roman" w:hAnsi="Times New Roman" w:cs="Times New Roman"/>
-          <w:sz w:val="24"/>
-          <w:szCs w:val="24"/>
-        </w:rPr>
-        <w:t>Based on preliminary analyses</w:t>
-      </w:r>
-      <w:r>
-        <w:rPr>
-          <w:rFonts w:ascii="Times New Roman" w:hAnsi="Times New Roman" w:cs="Times New Roman"/>
-          <w:sz w:val="24"/>
-          <w:szCs w:val="24"/>
-        </w:rPr>
-        <w:t xml:space="preserve">, we did not fit covariates to detection probability because observations were insufficient for robust modeling </w:t>
-      </w:r>
-      <w:r>
-        <w:rPr>
-          <w:rFonts w:ascii="Times New Roman" w:hAnsi="Times New Roman" w:cs="Times New Roman"/>
-          <w:sz w:val="24"/>
-          <w:szCs w:val="24"/>
-        </w:rPr>
-        <w:t xml:space="preserve">(results not shown; see XX at </w:t>
-      </w:r>
-      <w:proofErr w:type="spellStart"/>
-      <w:r>
-        <w:rPr>
-          <w:rFonts w:ascii="Times New Roman" w:hAnsi="Times New Roman" w:cs="Times New Roman"/>
-          <w:sz w:val="24"/>
-          <w:szCs w:val="24"/>
-        </w:rPr>
-        <w:t>doiXX</w:t>
-      </w:r>
-      <w:proofErr w:type="spellEnd"/>
-      <w:r>
-        <w:rPr>
-          <w:rFonts w:ascii="Times New Roman" w:hAnsi="Times New Roman" w:cs="Times New Roman"/>
-          <w:sz w:val="24"/>
-          <w:szCs w:val="24"/>
-        </w:rPr>
-        <w:t>)</w:t>
-      </w:r>
-      <w:r>
-        <w:rPr>
-          <w:rFonts w:ascii="Times New Roman" w:hAnsi="Times New Roman" w:cs="Times New Roman"/>
-          <w:sz w:val="24"/>
-          <w:szCs w:val="24"/>
-        </w:rPr>
-        <w:t>.</w:t>
-      </w:r>
-      <w:r>
-        <w:rPr>
-          <w:rFonts w:ascii="Times New Roman" w:hAnsi="Times New Roman" w:cs="Times New Roman"/>
-          <w:sz w:val="24"/>
-          <w:szCs w:val="24"/>
-        </w:rPr>
-        <w:t xml:space="preserve"> (XX </w:t>
-      </w:r>
-      <w:proofErr w:type="gramStart"/>
-      <w:r>
-        <w:rPr>
-          <w:rFonts w:ascii="Times New Roman" w:hAnsi="Times New Roman" w:cs="Times New Roman"/>
-          <w:sz w:val="24"/>
-          <w:szCs w:val="24"/>
-        </w:rPr>
-        <w:t>How</w:t>
-      </w:r>
-      <w:proofErr w:type="gramEnd"/>
-      <w:r>
-        <w:rPr>
-          <w:rFonts w:ascii="Times New Roman" w:hAnsi="Times New Roman" w:cs="Times New Roman"/>
-          <w:sz w:val="24"/>
-          <w:szCs w:val="24"/>
-        </w:rPr>
-        <w:t xml:space="preserve"> did we establish initial occupancy?)</w:t>
-      </w:r>
-    </w:p>
-    <w:p>
-      <w:pPr>
-        <w:spacing w:line="360" w:lineRule="auto"/>
-        <w:rPr>
-          <w:rFonts w:ascii="Times New Roman" w:hAnsi="Times New Roman" w:cs="Times New Roman"/>
-          <w:sz w:val="24"/>
-          <w:szCs w:val="24"/>
-        </w:rPr>
-      </w:pPr>
-    </w:p>
-    <w:p>
-      <w:pPr>
-        <w:spacing w:line="360" w:lineRule="auto"/>
-        <w:rPr>
-          <w:rFonts w:ascii="Times New Roman" w:hAnsi="Times New Roman" w:cs="Times New Roman"/>
-          <w:sz w:val="24"/>
-          <w:szCs w:val="24"/>
-        </w:rPr>
-      </w:pPr>
-      <w:r>
-        <w:rPr>
-          <w:rFonts w:ascii="Times New Roman" w:hAnsi="Times New Roman" w:cs="Times New Roman"/>
-          <w:sz w:val="24"/>
-          <w:szCs w:val="24"/>
-        </w:rPr>
-        <w:t>Analysis Methods – Northern Barrens Tiger Beetle</w:t>
-      </w:r>
-    </w:p>
-    <w:p>
-      <w:pPr>
-        <w:spacing w:line="360" w:lineRule="auto"/>
-        <w:rPr>
-          <w:rFonts w:ascii="Times New Roman" w:hAnsi="Times New Roman" w:cs="Times New Roman"/>
-          <w:sz w:val="24"/>
-          <w:szCs w:val="24"/>
-        </w:rPr>
-      </w:pPr>
-    </w:p>
-    <w:p>
-      <w:pPr>
-        <w:spacing w:line="360" w:lineRule="auto"/>
-        <w:rPr>
-          <w:rFonts w:ascii="Times New Roman" w:hAnsi="Times New Roman" w:cs="Times New Roman"/>
-          <w:sz w:val="24"/>
-          <w:szCs w:val="24"/>
-        </w:rPr>
-      </w:pPr>
-      <w:r>
-        <w:rPr>
-          <w:rFonts w:ascii="Times New Roman" w:hAnsi="Times New Roman" w:cs="Times New Roman"/>
-          <w:sz w:val="24"/>
-          <w:szCs w:val="24"/>
-        </w:rPr>
-        <w:lastRenderedPageBreak/>
-        <w:t>(XX Note – Pretty sure DM had dynamics and I only lifted the additional distributions (read: account for excess zeroes) from HC. I think a main advancement in HC is inclusion of ‘classic’ growth models, which I was not able to take advantage of because I only have 2 years of data).</w:t>
+      <w:bookmarkStart w:id="0" w:name="_GoBack"/>
+      <w:bookmarkEnd w:id="0"/>
+      <w:r>
+        <w:rPr>
+          <w:rFonts w:ascii="Times New Roman" w:hAnsi="Times New Roman" w:cs="Times New Roman"/>
+          <w:sz w:val="24"/>
+          <w:szCs w:val="24"/>
+        </w:rPr>
+        <w:t xml:space="preserve">We essentially used package unmarked as a variable selection tool, but constructed our final models in JAGS </w:t>
+      </w:r>
+      <w:r>
+        <w:rPr>
+          <w:rFonts w:ascii="Times New Roman" w:hAnsi="Times New Roman" w:cs="Times New Roman"/>
+          <w:sz w:val="24"/>
+          <w:szCs w:val="24"/>
+        </w:rPr>
+        <w:t>(XX Plummer?)</w:t>
+      </w:r>
+      <w:r>
+        <w:rPr>
+          <w:rFonts w:ascii="Times New Roman" w:hAnsi="Times New Roman" w:cs="Times New Roman"/>
+          <w:sz w:val="24"/>
+          <w:szCs w:val="24"/>
+        </w:rPr>
+        <w:t xml:space="preserve">. </w:t>
       </w:r>
     </w:p>
     <w:p>
@@ -9863,7 +10004,16 @@
           <w:sz w:val="24"/>
           <w:szCs w:val="24"/>
         </w:rPr>
-        <w:t xml:space="preserve"> 85% credible interval</w:t>
+        <w:t xml:space="preserve"> 85% credible </w:t>
+      </w:r>
+      <w:r>
+        <w:rPr>
+          <w:rFonts w:ascii="Times New Roman" w:hAnsi="Times New Roman" w:cs="Times New Roman"/>
+          <w:sz w:val="24"/>
+          <w:szCs w:val="24"/>
+        </w:rPr>
+        <w:lastRenderedPageBreak/>
+        <w:t>interval</w:t>
       </w:r>
       <w:r>
         <w:rPr>
@@ -10454,7 +10604,17 @@
           <w:sz w:val="24"/>
           <w:szCs w:val="24"/>
         </w:rPr>
-        <w:t xml:space="preserve"> prescribed burning (arguably a destructive technique from a young-rearing perspective) </w:t>
+        <w:t xml:space="preserve"> prescribed burning (arguably a destructive technique </w:t>
+      </w:r>
+      <w:r>
+        <w:rPr>
+          <w:rFonts w:ascii="Times New Roman" w:hAnsi="Times New Roman" w:cs="Times New Roman"/>
+          <w:bCs/>
+          <w:sz w:val="24"/>
+          <w:szCs w:val="24"/>
+        </w:rPr>
+        <w:lastRenderedPageBreak/>
+        <w:t xml:space="preserve">from a young-rearing perspective) </w:t>
       </w:r>
       <w:r>
         <w:rPr>
@@ -10571,17 +10731,7 @@
           <w:sz w:val="24"/>
           <w:szCs w:val="24"/>
         </w:rPr>
-        <w:t xml:space="preserve"> are bound to the same location over multiple seasons and development phases. They are </w:t>
-      </w:r>
-      <w:r>
-        <w:rPr>
-          <w:rFonts w:ascii="Times New Roman" w:hAnsi="Times New Roman" w:cs="Times New Roman"/>
-          <w:bCs/>
-          <w:sz w:val="24"/>
-          <w:szCs w:val="24"/>
-        </w:rPr>
-        <w:lastRenderedPageBreak/>
-        <w:t>vulnerable to spring fire as overwintering pupae (XXX cite dana, others??)</w:t>
+        <w:t xml:space="preserve"> are bound to the same location over multiple seasons and development phases. They are vulnerable to spring fire as overwintering pupae (XXX cite dana, others??)</w:t>
       </w:r>
       <w:r>
         <w:rPr>
@@ -10951,7 +11101,17 @@
           <w:sz w:val="24"/>
           <w:szCs w:val="24"/>
         </w:rPr>
-        <w:t xml:space="preserve">Although it is possible for them to recolonize and areas of forested habitat may not even present a significant barrier to utilization of appropriate areas (cite xxx), </w:t>
+        <w:t xml:space="preserve">Although it is possible for them to recolonize and areas of forested habitat may not even present a significant barrier to utilization of appropriate areas (cite </w:t>
+      </w:r>
+      <w:r>
+        <w:rPr>
+          <w:rFonts w:ascii="Times New Roman" w:hAnsi="Times New Roman" w:cs="Times New Roman"/>
+          <w:bCs/>
+          <w:sz w:val="24"/>
+          <w:szCs w:val="24"/>
+        </w:rPr>
+        <w:lastRenderedPageBreak/>
+        <w:t xml:space="preserve">xxx), </w:t>
       </w:r>
       <w:r>
         <w:rPr>

</xml_diff>

<commit_message>
Rough drafting of stastical methods for Inverts.
</commit_message>
<xml_diff>
--- a/thesis_doc/Thesis.docx
+++ b/thesis_doc/Thesis.docx
@@ -1,6 +1,6 @@
 
 <file path=word/document.xml><?xml version="1.0" encoding="utf-8"?>
-<w:document xmlns:wpc="http://schemas.microsoft.com/office/word/2010/wordprocessingCanvas" xmlns:mc="http://schemas.openxmlformats.org/markup-compatibility/2006" xmlns:o="urn:schemas-microsoft-com:office:office" xmlns:r="http://schemas.openxmlformats.org/officeDocument/2006/relationships" xmlns:m="http://schemas.openxmlformats.org/officeDocument/2006/math" xmlns:v="urn:schemas-microsoft-com:vml" xmlns:wp14="http://schemas.microsoft.com/office/word/2010/wordprocessingDrawing" xmlns:wp="http://schemas.openxmlformats.org/drawingml/2006/wordprocessingDrawing" xmlns:w10="urn:schemas-microsoft-com:office:word" xmlns:w="http://schemas.openxmlformats.org/wordprocessingml/2006/main" xmlns:w14="http://schemas.microsoft.com/office/word/2010/wordml" xmlns:w15="http://schemas.microsoft.com/office/word/2012/wordml" xmlns:wpg="http://schemas.microsoft.com/office/word/2010/wordprocessingGroup" xmlns:wpi="http://schemas.microsoft.com/office/word/2010/wordprocessingInk" xmlns:wne="http://schemas.microsoft.com/office/word/2006/wordml" xmlns:wps="http://schemas.microsoft.com/office/word/2010/wordprocessingShape" mc:Ignorable="w14 w15 wp14">
+<w:document xmlns:wpc="http://schemas.microsoft.com/office/word/2010/wordprocessingCanvas" xmlns:cx="http://schemas.microsoft.com/office/drawing/2014/chartex" xmlns:cx1="http://schemas.microsoft.com/office/drawing/2015/9/8/chartex" xmlns:mc="http://schemas.openxmlformats.org/markup-compatibility/2006" xmlns:o="urn:schemas-microsoft-com:office:office" xmlns:r="http://schemas.openxmlformats.org/officeDocument/2006/relationships" xmlns:m="http://schemas.openxmlformats.org/officeDocument/2006/math" xmlns:v="urn:schemas-microsoft-com:vml" xmlns:wp14="http://schemas.microsoft.com/office/word/2010/wordprocessingDrawing" xmlns:wp="http://schemas.openxmlformats.org/drawingml/2006/wordprocessingDrawing" xmlns:w10="urn:schemas-microsoft-com:office:word" xmlns:w="http://schemas.openxmlformats.org/wordprocessingml/2006/main" xmlns:w14="http://schemas.microsoft.com/office/word/2010/wordml" xmlns:w15="http://schemas.microsoft.com/office/word/2012/wordml" xmlns:w16se="http://schemas.microsoft.com/office/word/2015/wordml/symex" xmlns:wpg="http://schemas.microsoft.com/office/word/2010/wordprocessingGroup" xmlns:wpi="http://schemas.microsoft.com/office/word/2010/wordprocessingInk" xmlns:wne="http://schemas.microsoft.com/office/word/2006/wordml" xmlns:wps="http://schemas.microsoft.com/office/word/2010/wordprocessingShape" mc:Ignorable="w14 w15 w16se wp14">
   <w:body>
     <w:p>
       <w:pPr>
@@ -8068,7 +8068,71 @@
           <w:sz w:val="24"/>
           <w:szCs w:val="24"/>
         </w:rPr>
-        <w:t>). Although the evaluation of factors that influence a species’ detection probability may not be a primary goal of many studies, its inclusion in the process allows for inference about the proportion of negative observations (failures to detect the species of interest) that are erroneous versus the proportion that are due to a failure to detect</w:t>
+        <w:t>). Although the evaluation of factors that influence a species’ detection probability may not be a primary goal of many studies, its inclusion in the process allows for inference about the proportion of n</w:t>
+      </w:r>
+      <w:r>
+        <w:rPr>
+          <w:rFonts w:ascii="Times New Roman" w:hAnsi="Times New Roman" w:cs="Times New Roman"/>
+          <w:sz w:val="24"/>
+          <w:szCs w:val="24"/>
+        </w:rPr>
+        <w:t>ull</w:t>
+      </w:r>
+      <w:r>
+        <w:rPr>
+          <w:rFonts w:ascii="Times New Roman" w:hAnsi="Times New Roman" w:cs="Times New Roman"/>
+          <w:sz w:val="24"/>
+          <w:szCs w:val="24"/>
+        </w:rPr>
+        <w:t xml:space="preserve"> observations (</w:t>
+      </w:r>
+      <w:r>
+        <w:rPr>
+          <w:rFonts w:ascii="Times New Roman" w:hAnsi="Times New Roman" w:cs="Times New Roman"/>
+          <w:sz w:val="24"/>
+          <w:szCs w:val="24"/>
+        </w:rPr>
+        <w:t xml:space="preserve">i.e., </w:t>
+      </w:r>
+      <w:r>
+        <w:rPr>
+          <w:rFonts w:ascii="Times New Roman" w:hAnsi="Times New Roman" w:cs="Times New Roman"/>
+          <w:sz w:val="24"/>
+          <w:szCs w:val="24"/>
+        </w:rPr>
+        <w:t xml:space="preserve">failures to detect the species of interest) that are </w:t>
+      </w:r>
+      <w:r>
+        <w:rPr>
+          <w:rFonts w:ascii="Times New Roman" w:hAnsi="Times New Roman" w:cs="Times New Roman"/>
+          <w:sz w:val="24"/>
+          <w:szCs w:val="24"/>
+        </w:rPr>
+        <w:t>true absences</w:t>
+      </w:r>
+      <w:r>
+        <w:rPr>
+          <w:rFonts w:ascii="Times New Roman" w:hAnsi="Times New Roman" w:cs="Times New Roman"/>
+          <w:sz w:val="24"/>
+          <w:szCs w:val="24"/>
+        </w:rPr>
+        <w:t xml:space="preserve"> versus </w:t>
+      </w:r>
+      <w:r>
+        <w:rPr>
+          <w:rFonts w:ascii="Times New Roman" w:hAnsi="Times New Roman" w:cs="Times New Roman"/>
+          <w:sz w:val="24"/>
+          <w:szCs w:val="24"/>
+        </w:rPr>
+        <w:t>those</w:t>
+      </w:r>
+      <w:r>
+        <w:rPr>
+          <w:rFonts w:ascii="Times New Roman" w:hAnsi="Times New Roman" w:cs="Times New Roman"/>
+          <w:sz w:val="24"/>
+          <w:szCs w:val="24"/>
+        </w:rPr>
+        <w:t xml:space="preserve"> that are due to a failure to detect</w:t>
       </w:r>
       <w:r>
         <w:rPr>
@@ -8128,14 +8192,6 @@
           <w:sz w:val="24"/>
           <w:szCs w:val="24"/>
         </w:rPr>
-        <w:t xml:space="preserve"> (hereafter, DM model and HC model, respectively)</w:t>
-      </w:r>
-      <w:r>
-        <w:rPr>
-          <w:rFonts w:ascii="Times New Roman" w:hAnsi="Times New Roman" w:cs="Times New Roman"/>
-          <w:sz w:val="24"/>
-          <w:szCs w:val="24"/>
-        </w:rPr>
         <w:t xml:space="preserve"> </w:t>
       </w:r>
       <w:r>
@@ -8178,7 +8234,23 @@
           <w:sz w:val="24"/>
           <w:szCs w:val="24"/>
         </w:rPr>
-        <w:t xml:space="preserve">014 XX) but </w:t>
+        <w:t>014 XX)</w:t>
+      </w:r>
+      <w:r>
+        <w:rPr>
+          <w:rFonts w:ascii="Times New Roman" w:hAnsi="Times New Roman" w:cs="Times New Roman"/>
+          <w:sz w:val="24"/>
+          <w:szCs w:val="24"/>
+        </w:rPr>
+        <w:t>,</w:t>
+      </w:r>
+      <w:r>
+        <w:rPr>
+          <w:rFonts w:ascii="Times New Roman" w:hAnsi="Times New Roman" w:cs="Times New Roman"/>
+          <w:sz w:val="24"/>
+          <w:szCs w:val="24"/>
+        </w:rPr>
+        <w:t xml:space="preserve"> but </w:t>
       </w:r>
       <w:r>
         <w:rPr>
@@ -8413,7 +8485,47 @@
           <w:sz w:val="24"/>
           <w:szCs w:val="24"/>
         </w:rPr>
-        <w:t xml:space="preserve"> we chose not to include covariate interactions in our abundance </w:t>
+        <w:t xml:space="preserve"> we chose not to include covariate interactions in our abundance models</w:t>
+      </w:r>
+      <w:r>
+        <w:rPr>
+          <w:rFonts w:ascii="Times New Roman" w:hAnsi="Times New Roman" w:cs="Times New Roman"/>
+          <w:sz w:val="24"/>
+          <w:szCs w:val="24"/>
+        </w:rPr>
+        <w:t xml:space="preserve"> due to the small sample size of our data</w:t>
+      </w:r>
+      <w:r>
+        <w:rPr>
+          <w:rFonts w:ascii="Times New Roman" w:hAnsi="Times New Roman" w:cs="Times New Roman"/>
+          <w:sz w:val="24"/>
+          <w:szCs w:val="24"/>
+        </w:rPr>
+        <w:t xml:space="preserve">. </w:t>
+      </w:r>
+      <w:r>
+        <w:rPr>
+          <w:rFonts w:ascii="Times New Roman" w:hAnsi="Times New Roman" w:cs="Times New Roman"/>
+          <w:sz w:val="24"/>
+          <w:szCs w:val="24"/>
+        </w:rPr>
+        <w:t xml:space="preserve">We replicated each </w:t>
+      </w:r>
+      <w:r>
+        <w:rPr>
+          <w:rFonts w:ascii="Times New Roman" w:hAnsi="Times New Roman" w:cs="Times New Roman"/>
+          <w:sz w:val="24"/>
+          <w:szCs w:val="24"/>
+        </w:rPr>
+        <w:t xml:space="preserve">initial abundance </w:t>
+      </w:r>
+      <w:r>
+        <w:rPr>
+          <w:rFonts w:ascii="Times New Roman" w:hAnsi="Times New Roman" w:cs="Times New Roman"/>
+          <w:sz w:val="24"/>
+          <w:szCs w:val="24"/>
+        </w:rPr>
+        <w:t xml:space="preserve">model </w:t>
       </w:r>
       <w:r>
         <w:rPr>
@@ -8422,47 +8534,7 @@
           <w:szCs w:val="24"/>
         </w:rPr>
         <w:lastRenderedPageBreak/>
-        <w:t>models</w:t>
-      </w:r>
-      <w:r>
-        <w:rPr>
-          <w:rFonts w:ascii="Times New Roman" w:hAnsi="Times New Roman" w:cs="Times New Roman"/>
-          <w:sz w:val="24"/>
-          <w:szCs w:val="24"/>
-        </w:rPr>
-        <w:t xml:space="preserve"> due to the small sample size of our data</w:t>
-      </w:r>
-      <w:r>
-        <w:rPr>
-          <w:rFonts w:ascii="Times New Roman" w:hAnsi="Times New Roman" w:cs="Times New Roman"/>
-          <w:sz w:val="24"/>
-          <w:szCs w:val="24"/>
-        </w:rPr>
-        <w:t xml:space="preserve">. </w:t>
-      </w:r>
-      <w:r>
-        <w:rPr>
-          <w:rFonts w:ascii="Times New Roman" w:hAnsi="Times New Roman" w:cs="Times New Roman"/>
-          <w:sz w:val="24"/>
-          <w:szCs w:val="24"/>
-        </w:rPr>
-        <w:t xml:space="preserve">We replicated each </w:t>
-      </w:r>
-      <w:r>
-        <w:rPr>
-          <w:rFonts w:ascii="Times New Roman" w:hAnsi="Times New Roman" w:cs="Times New Roman"/>
-          <w:sz w:val="24"/>
-          <w:szCs w:val="24"/>
-        </w:rPr>
-        <w:t xml:space="preserve">initial abundance </w:t>
-      </w:r>
-      <w:r>
-        <w:rPr>
-          <w:rFonts w:ascii="Times New Roman" w:hAnsi="Times New Roman" w:cs="Times New Roman"/>
-          <w:sz w:val="24"/>
-          <w:szCs w:val="24"/>
-        </w:rPr>
-        <w:t>model using Poisson, negative binomial, and zero-inflated Poisson to determine the best f</w:t>
+        <w:t>using Poisson, negative binomial, and zero-inflated Poisson to determine the best f</w:t>
       </w:r>
       <w:r>
         <w:rPr>
@@ -8626,23 +8698,7 @@
           <w:sz w:val="24"/>
           <w:szCs w:val="24"/>
         </w:rPr>
-        <w:t xml:space="preserve">-ranked initial abundance and distribution model to rank detection covariates. </w:t>
-      </w:r>
-      <w:r>
-        <w:rPr>
-          <w:rFonts w:ascii="Times New Roman" w:hAnsi="Times New Roman" w:cs="Times New Roman"/>
-          <w:sz w:val="24"/>
-          <w:szCs w:val="24"/>
-        </w:rPr>
-        <w:t>This variable selection process followed the example given in the supplementary material of Hostetler and Chandler (2015).</w:t>
-      </w:r>
-      <w:r>
-        <w:rPr>
-          <w:rFonts w:ascii="Times New Roman" w:hAnsi="Times New Roman" w:cs="Times New Roman"/>
-          <w:sz w:val="24"/>
-          <w:szCs w:val="24"/>
-        </w:rPr>
-        <w:t xml:space="preserve"> </w:t>
+        <w:t xml:space="preserve">-ranked initial abundance and distribution model to rank detection covariates. This variable selection process followed the example given in the supplementary material of Hostetler and Chandler (2015). </w:t>
       </w:r>
     </w:p>
     <w:p>
@@ -8660,15 +8716,7 @@
           <w:sz w:val="24"/>
           <w:szCs w:val="24"/>
         </w:rPr>
-        <w:t xml:space="preserve">Although we conducted the same initial modeling step and followed the same general strategy </w:t>
-      </w:r>
-      <w:r>
-        <w:rPr>
-          <w:rFonts w:ascii="Times New Roman" w:hAnsi="Times New Roman" w:cs="Times New Roman"/>
-          <w:sz w:val="24"/>
-          <w:szCs w:val="24"/>
-        </w:rPr>
-        <w:t>described above</w:t>
+        <w:t>Although we conducted the same initial modeling step and followed the same general strategy described above</w:t>
       </w:r>
       <w:r>
         <w:rPr>
@@ -8684,39 +8732,7 @@
           <w:sz w:val="24"/>
           <w:szCs w:val="24"/>
         </w:rPr>
-        <w:t xml:space="preserve">, our specific methodology differed slightly for both of our invertebrate species </w:t>
-      </w:r>
-      <w:r>
-        <w:rPr>
-          <w:rFonts w:ascii="Times New Roman" w:hAnsi="Times New Roman" w:cs="Times New Roman"/>
-          <w:sz w:val="24"/>
-          <w:szCs w:val="24"/>
-        </w:rPr>
-        <w:t>(Leonard’s</w:t>
-      </w:r>
-      <w:r>
-        <w:rPr>
-          <w:rFonts w:ascii="Times New Roman" w:hAnsi="Times New Roman" w:cs="Times New Roman"/>
-          <w:sz w:val="24"/>
-          <w:szCs w:val="24"/>
-        </w:rPr>
-        <w:t xml:space="preserve"> skipper and</w:t>
-      </w:r>
-      <w:r>
-        <w:rPr>
-          <w:rFonts w:ascii="Times New Roman" w:hAnsi="Times New Roman" w:cs="Times New Roman"/>
-          <w:sz w:val="24"/>
-          <w:szCs w:val="24"/>
-        </w:rPr>
-        <w:t xml:space="preserve"> Northern Barrens Tiger Beetle)</w:t>
-      </w:r>
-      <w:r>
-        <w:rPr>
-          <w:rFonts w:ascii="Times New Roman" w:hAnsi="Times New Roman" w:cs="Times New Roman"/>
-          <w:sz w:val="24"/>
-          <w:szCs w:val="24"/>
-        </w:rPr>
-        <w:t>. In order to account for violations of the models’ assumptions given species ecology and/or our survey techniques, we conducted all subsequent modeling using a Bayesian methodology</w:t>
+        <w:t>, our specific methodology differed slightly for both of our invertebrate species (Leonard’s skipper and Northern Barrens Tiger Beetle). In order to account for violations of the models’ assumptions given species ecology and/or our survey techniques, we conducted all subsequent modeling using a Bayesian methodology</w:t>
       </w:r>
       <w:r>
         <w:rPr>
@@ -8740,139 +8756,73 @@
           <w:sz w:val="24"/>
           <w:szCs w:val="24"/>
         </w:rPr>
-        <w:t xml:space="preserve"> For both invertebrate species, s</w:t>
-      </w:r>
-      <w:r>
-        <w:rPr>
-          <w:rFonts w:ascii="Times New Roman" w:hAnsi="Times New Roman" w:cs="Times New Roman"/>
-          <w:sz w:val="24"/>
-          <w:szCs w:val="24"/>
-        </w:rPr>
-        <w:t xml:space="preserve">urveyors had conducted targeted wandering transects focused on </w:t>
-      </w:r>
-      <w:r>
-        <w:rPr>
-          <w:rFonts w:ascii="Times New Roman" w:hAnsi="Times New Roman" w:cs="Times New Roman"/>
-          <w:sz w:val="24"/>
-          <w:szCs w:val="24"/>
-        </w:rPr>
-        <w:t>appropriate patches of habitat</w:t>
-      </w:r>
-      <w:r>
-        <w:rPr>
-          <w:rFonts w:ascii="Times New Roman" w:hAnsi="Times New Roman" w:cs="Times New Roman"/>
-          <w:sz w:val="24"/>
-          <w:szCs w:val="24"/>
-        </w:rPr>
-        <w:t xml:space="preserve"> and made an effort to not repeatedly traverse the same ground. As a result, individuals that were detected in one area of the plot were no longer available for detection once the surveyor had moved away. We accounted for this by </w:t>
-      </w:r>
-      <w:r>
-        <w:rPr>
-          <w:rFonts w:ascii="Times New Roman" w:hAnsi="Times New Roman" w:cs="Times New Roman"/>
-          <w:sz w:val="24"/>
-          <w:szCs w:val="24"/>
-        </w:rPr>
-        <w:t>fitting a beta-binomial distribution to detection, which allowed detection probability to vary by survey period</w:t>
-      </w:r>
-      <w:r>
-        <w:rPr>
-          <w:rFonts w:ascii="Times New Roman" w:hAnsi="Times New Roman" w:cs="Times New Roman"/>
-          <w:sz w:val="24"/>
-          <w:szCs w:val="24"/>
-        </w:rPr>
-        <w:t xml:space="preserve"> for both species</w:t>
-      </w:r>
-      <w:r>
-        <w:rPr>
-          <w:rFonts w:ascii="Times New Roman" w:hAnsi="Times New Roman" w:cs="Times New Roman"/>
-          <w:sz w:val="24"/>
-          <w:szCs w:val="24"/>
-        </w:rPr>
-        <w:t xml:space="preserve">.  </w:t>
-      </w:r>
-      <w:r>
-        <w:rPr>
-          <w:rFonts w:ascii="Times New Roman" w:hAnsi="Times New Roman" w:cs="Times New Roman"/>
-          <w:sz w:val="24"/>
-          <w:szCs w:val="24"/>
-        </w:rPr>
-        <w:t xml:space="preserve">We further modified the structure for the Northern Barrens tiger beetle, which exhibits a life history strategy such that there are multiple ‘flights’ of adults per season as immature individuals that have been developing underground emerge over the course of the season (describe this better.) As a result, we were unable to assume population closure within primary survey periods (years). To account for this additional violation, we did some real fancy shit. Real fancy. And now, let me introduce my main collaborator, who will tell you all about it…… </w:t>
-      </w:r>
-      <w:r>
-        <w:rPr>
-          <w:rFonts w:ascii="Times New Roman" w:hAnsi="Times New Roman" w:cs="Times New Roman"/>
-          <w:sz w:val="24"/>
-          <w:szCs w:val="24"/>
-        </w:rPr>
-        <w:t>Based on preliminary analyses</w:t>
-      </w:r>
-      <w:r>
-        <w:rPr>
-          <w:rFonts w:ascii="Times New Roman" w:hAnsi="Times New Roman" w:cs="Times New Roman"/>
-          <w:sz w:val="24"/>
-          <w:szCs w:val="24"/>
-        </w:rPr>
-        <w:t xml:space="preserve">, we did not fit covariates to detection probability because observations were insufficient for robust modeling </w:t>
-      </w:r>
-      <w:r>
-        <w:rPr>
-          <w:rFonts w:ascii="Times New Roman" w:hAnsi="Times New Roman" w:cs="Times New Roman"/>
-          <w:sz w:val="24"/>
-          <w:szCs w:val="24"/>
-        </w:rPr>
-        <w:t xml:space="preserve">(results not shown; see XX at </w:t>
-      </w:r>
-      <w:proofErr w:type="spellStart"/>
-      <w:r>
-        <w:rPr>
-          <w:rFonts w:ascii="Times New Roman" w:hAnsi="Times New Roman" w:cs="Times New Roman"/>
-          <w:sz w:val="24"/>
-          <w:szCs w:val="24"/>
-        </w:rPr>
-        <w:t>doiXX</w:t>
-      </w:r>
-      <w:proofErr w:type="spellEnd"/>
-      <w:r>
-        <w:rPr>
-          <w:rFonts w:ascii="Times New Roman" w:hAnsi="Times New Roman" w:cs="Times New Roman"/>
-          <w:sz w:val="24"/>
-          <w:szCs w:val="24"/>
-        </w:rPr>
-        <w:t>)</w:t>
-      </w:r>
-      <w:r>
-        <w:rPr>
-          <w:rFonts w:ascii="Times New Roman" w:hAnsi="Times New Roman" w:cs="Times New Roman"/>
-          <w:sz w:val="24"/>
-          <w:szCs w:val="24"/>
-        </w:rPr>
-        <w:t xml:space="preserve">. (XX </w:t>
-      </w:r>
-      <w:proofErr w:type="gramStart"/>
-      <w:r>
-        <w:rPr>
-          <w:rFonts w:ascii="Times New Roman" w:hAnsi="Times New Roman" w:cs="Times New Roman"/>
-          <w:sz w:val="24"/>
-          <w:szCs w:val="24"/>
-        </w:rPr>
-        <w:t>How</w:t>
-      </w:r>
-      <w:proofErr w:type="gramEnd"/>
-      <w:r>
-        <w:rPr>
-          <w:rFonts w:ascii="Times New Roman" w:hAnsi="Times New Roman" w:cs="Times New Roman"/>
-          <w:sz w:val="24"/>
-          <w:szCs w:val="24"/>
-        </w:rPr>
-        <w:t xml:space="preserve"> did we establish initial occupancy?)</w:t>
-      </w:r>
-      <w:r>
-        <w:rPr>
-          <w:rFonts w:ascii="Times New Roman" w:hAnsi="Times New Roman" w:cs="Times New Roman"/>
-          <w:sz w:val="24"/>
-          <w:szCs w:val="24"/>
-        </w:rPr>
-        <w:t xml:space="preserve"> (What exactly did we do for tiger beetles to account for population closure violation?)</w:t>
+        <w:t xml:space="preserve"> </w:t>
+      </w:r>
+      <w:r>
+        <w:rPr>
+          <w:rFonts w:ascii="Times New Roman" w:hAnsi="Times New Roman" w:cs="Times New Roman"/>
+          <w:sz w:val="24"/>
+          <w:szCs w:val="24"/>
+        </w:rPr>
+        <w:t xml:space="preserve">We modified the structure </w:t>
+      </w:r>
+      <w:r>
+        <w:rPr>
+          <w:rFonts w:ascii="Times New Roman" w:hAnsi="Times New Roman" w:cs="Times New Roman"/>
+          <w:sz w:val="24"/>
+          <w:szCs w:val="24"/>
+        </w:rPr>
+        <w:t>to account for the closure assumption, which was violated due to life history and behavioral characteristics of both species. We first established initial plot occupancy (), followed by initial abundance in occupied plots. This strategy was necessary to prevent JAGS from attempting to estimate changes in abundance for plots that were unoccupied</w:t>
+      </w:r>
+      <w:r>
+        <w:rPr>
+          <w:rFonts w:ascii="Times New Roman" w:hAnsi="Times New Roman" w:cs="Times New Roman"/>
+          <w:sz w:val="24"/>
+          <w:szCs w:val="24"/>
+        </w:rPr>
+        <w:t xml:space="preserve"> (mention not having a long enough time-series for colonization/extinction?)</w:t>
+      </w:r>
+      <w:r>
+        <w:rPr>
+          <w:rFonts w:ascii="Times New Roman" w:hAnsi="Times New Roman" w:cs="Times New Roman"/>
+          <w:sz w:val="24"/>
+          <w:szCs w:val="24"/>
+        </w:rPr>
+        <w:t>.</w:t>
+      </w:r>
+      <w:r>
+        <w:rPr>
+          <w:rFonts w:ascii="Times New Roman" w:hAnsi="Times New Roman" w:cs="Times New Roman"/>
+          <w:sz w:val="24"/>
+          <w:szCs w:val="24"/>
+        </w:rPr>
+        <w:t xml:space="preserve"> We then allowed plot level abundance to vary around the mean (the mean for all plots? Or it varied around the initial abundance value for each plot? I am a little unclear here.</w:t>
+      </w:r>
+      <w:r>
+        <w:rPr>
+          <w:rFonts w:ascii="Times New Roman" w:hAnsi="Times New Roman" w:cs="Times New Roman"/>
+          <w:sz w:val="24"/>
+          <w:szCs w:val="24"/>
+        </w:rPr>
+        <w:t xml:space="preserve">) Incorporation of random error allowed for changes in abundance between surveys, but not between periods within the same survey. This resulted in an unknown, ‘true’ abundance value for each plot at any given time. Finally, we incorporated </w:t>
+      </w:r>
+      <w:bookmarkStart w:id="0" w:name="_GoBack"/>
+      <w:bookmarkEnd w:id="0"/>
+      <w:r>
+        <w:rPr>
+          <w:rFonts w:ascii="Times New Roman" w:hAnsi="Times New Roman" w:cs="Times New Roman"/>
+          <w:sz w:val="24"/>
+          <w:szCs w:val="24"/>
+        </w:rPr>
+        <w:t xml:space="preserve">the detection process. </w:t>
+      </w:r>
+      <w:r>
+        <w:rPr>
+          <w:rFonts w:ascii="Times New Roman" w:hAnsi="Times New Roman" w:cs="Times New Roman"/>
+          <w:sz w:val="24"/>
+          <w:szCs w:val="24"/>
+        </w:rPr>
+        <w:t>For both invertebrate species, surveyors had conducted targeted wandering transects focused on appropriate patches of habitat and made an effort to not repeatedly traverse the same ground. As a result, individuals that were detected in one area of the plot were no longer available for detection once the surveyor had moved away. We accounted for this by fitting a beta-binomial distribution to detection, which allowed detection probability to vary by survey period for both species.</w:t>
       </w:r>
     </w:p>
     <w:p>
@@ -8900,82 +8850,58 @@
           <w:sz w:val="24"/>
           <w:szCs w:val="24"/>
         </w:rPr>
+        <w:t>Based on preliminary analyses</w:t>
+      </w:r>
+      <w:r>
+        <w:rPr>
+          <w:rFonts w:ascii="Times New Roman" w:hAnsi="Times New Roman" w:cs="Times New Roman"/>
+          <w:sz w:val="24"/>
+          <w:szCs w:val="24"/>
+        </w:rPr>
+        <w:t xml:space="preserve">, we did not fit covariates to detection probability because observations were insufficient for robust modeling </w:t>
+      </w:r>
+      <w:r>
+        <w:rPr>
+          <w:rFonts w:ascii="Times New Roman" w:hAnsi="Times New Roman" w:cs="Times New Roman"/>
+          <w:sz w:val="24"/>
+          <w:szCs w:val="24"/>
+        </w:rPr>
+        <w:t xml:space="preserve">(results not shown; see XX at </w:t>
+      </w:r>
+      <w:proofErr w:type="spellStart"/>
+      <w:r>
+        <w:rPr>
+          <w:rFonts w:ascii="Times New Roman" w:hAnsi="Times New Roman" w:cs="Times New Roman"/>
+          <w:sz w:val="24"/>
+          <w:szCs w:val="24"/>
+        </w:rPr>
+        <w:t>doiXX</w:t>
+      </w:r>
+      <w:proofErr w:type="spellEnd"/>
+      <w:r>
+        <w:rPr>
+          <w:rFonts w:ascii="Times New Roman" w:hAnsi="Times New Roman" w:cs="Times New Roman"/>
+          <w:sz w:val="24"/>
+          <w:szCs w:val="24"/>
+        </w:rPr>
+        <w:t>)</w:t>
+      </w:r>
+      <w:r>
+        <w:rPr>
+          <w:rFonts w:ascii="Times New Roman" w:hAnsi="Times New Roman" w:cs="Times New Roman"/>
+          <w:sz w:val="24"/>
+          <w:szCs w:val="24"/>
+        </w:rPr>
+        <w:t xml:space="preserve">. (XX </w:t>
+      </w:r>
+      <w:proofErr w:type="gramStart"/>
+      <w:r>
+        <w:rPr>
+          <w:rFonts w:ascii="Times New Roman" w:hAnsi="Times New Roman" w:cs="Times New Roman"/>
+          <w:sz w:val="24"/>
+          <w:szCs w:val="24"/>
+        </w:rPr>
         <w:lastRenderedPageBreak/>
-        <w:t>We used vague priors for (), (), () and fit a beta-binomial distribution to detection, which allows the detection probability to vary randomly by survey (period?)</w:t>
-      </w:r>
-      <w:r>
-        <w:rPr>
-          <w:rFonts w:ascii="Times New Roman" w:hAnsi="Times New Roman" w:cs="Times New Roman"/>
-          <w:sz w:val="24"/>
-          <w:szCs w:val="24"/>
-        </w:rPr>
-        <w:t>.</w:t>
-      </w:r>
-      <w:r>
-        <w:rPr>
-          <w:rFonts w:ascii="Times New Roman" w:hAnsi="Times New Roman" w:cs="Times New Roman"/>
-          <w:sz w:val="24"/>
-          <w:szCs w:val="24"/>
-        </w:rPr>
-        <w:t xml:space="preserve"> </w:t>
-      </w:r>
-      <w:r>
-        <w:rPr>
-          <w:rFonts w:ascii="Times New Roman" w:hAnsi="Times New Roman" w:cs="Times New Roman"/>
-          <w:sz w:val="24"/>
-          <w:szCs w:val="24"/>
-        </w:rPr>
-        <w:t>Based on preliminary analyses</w:t>
-      </w:r>
-      <w:r>
-        <w:rPr>
-          <w:rFonts w:ascii="Times New Roman" w:hAnsi="Times New Roman" w:cs="Times New Roman"/>
-          <w:sz w:val="24"/>
-          <w:szCs w:val="24"/>
-        </w:rPr>
-        <w:t xml:space="preserve">, we did not fit covariates to detection probability because observations were insufficient for robust modeling </w:t>
-      </w:r>
-      <w:r>
-        <w:rPr>
-          <w:rFonts w:ascii="Times New Roman" w:hAnsi="Times New Roman" w:cs="Times New Roman"/>
-          <w:sz w:val="24"/>
-          <w:szCs w:val="24"/>
-        </w:rPr>
-        <w:t xml:space="preserve">(results not shown; see XX at </w:t>
-      </w:r>
-      <w:proofErr w:type="spellStart"/>
-      <w:r>
-        <w:rPr>
-          <w:rFonts w:ascii="Times New Roman" w:hAnsi="Times New Roman" w:cs="Times New Roman"/>
-          <w:sz w:val="24"/>
-          <w:szCs w:val="24"/>
-        </w:rPr>
-        <w:t>doiXX</w:t>
-      </w:r>
-      <w:proofErr w:type="spellEnd"/>
-      <w:r>
-        <w:rPr>
-          <w:rFonts w:ascii="Times New Roman" w:hAnsi="Times New Roman" w:cs="Times New Roman"/>
-          <w:sz w:val="24"/>
-          <w:szCs w:val="24"/>
-        </w:rPr>
-        <w:t>)</w:t>
-      </w:r>
-      <w:r>
-        <w:rPr>
-          <w:rFonts w:ascii="Times New Roman" w:hAnsi="Times New Roman" w:cs="Times New Roman"/>
-          <w:sz w:val="24"/>
-          <w:szCs w:val="24"/>
-        </w:rPr>
-        <w:t xml:space="preserve">. (XX </w:t>
-      </w:r>
-      <w:proofErr w:type="gramStart"/>
-      <w:r>
-        <w:rPr>
-          <w:rFonts w:ascii="Times New Roman" w:hAnsi="Times New Roman" w:cs="Times New Roman"/>
-          <w:sz w:val="24"/>
-          <w:szCs w:val="24"/>
-        </w:rPr>
         <w:t>How</w:t>
       </w:r>
       <w:proofErr w:type="gramEnd"/>
@@ -8985,7 +8911,7 @@
           <w:sz w:val="24"/>
           <w:szCs w:val="24"/>
         </w:rPr>
-        <w:t xml:space="preserve"> did we establish initial occupancy?)</w:t>
+        <w:t xml:space="preserve"> did we establish initial occupancy?) (What exactly did we do for tiger beetles to account for population closure violation?)</w:t>
       </w:r>
     </w:p>
     <w:p>
@@ -8997,31 +8923,125 @@
           <w:szCs w:val="24"/>
         </w:rPr>
       </w:pPr>
-      <w:bookmarkStart w:id="0" w:name="_GoBack"/>
-      <w:bookmarkEnd w:id="0"/>
-      <w:r>
-        <w:rPr>
-          <w:rFonts w:ascii="Times New Roman" w:hAnsi="Times New Roman" w:cs="Times New Roman"/>
-          <w:sz w:val="24"/>
-          <w:szCs w:val="24"/>
-        </w:rPr>
-        <w:t xml:space="preserve">We essentially used package unmarked as a variable selection tool, but constructed our final models in JAGS </w:t>
-      </w:r>
-      <w:r>
-        <w:rPr>
-          <w:rFonts w:ascii="Times New Roman" w:hAnsi="Times New Roman" w:cs="Times New Roman"/>
-          <w:sz w:val="24"/>
-          <w:szCs w:val="24"/>
-        </w:rPr>
-        <w:t>(XX Plummer?)</w:t>
-      </w:r>
-      <w:r>
-        <w:rPr>
-          <w:rFonts w:ascii="Times New Roman" w:hAnsi="Times New Roman" w:cs="Times New Roman"/>
-          <w:sz w:val="24"/>
-          <w:szCs w:val="24"/>
-        </w:rPr>
-        <w:t xml:space="preserve">. </w:t>
+    </w:p>
+    <w:p>
+      <w:pPr>
+        <w:spacing w:line="360" w:lineRule="auto"/>
+        <w:rPr>
+          <w:rFonts w:ascii="Times New Roman" w:hAnsi="Times New Roman" w:cs="Times New Roman"/>
+          <w:sz w:val="24"/>
+          <w:szCs w:val="24"/>
+        </w:rPr>
+      </w:pPr>
+      <w:r>
+        <w:rPr>
+          <w:rFonts w:ascii="Times New Roman" w:hAnsi="Times New Roman" w:cs="Times New Roman"/>
+          <w:sz w:val="24"/>
+          <w:szCs w:val="24"/>
+        </w:rPr>
+        <w:t>We used vague priors for (), (), () and fit a beta-binomial distribution to detection, which allows the detection probability to vary randomly by survey (period?)</w:t>
+      </w:r>
+      <w:r>
+        <w:rPr>
+          <w:rFonts w:ascii="Times New Roman" w:hAnsi="Times New Roman" w:cs="Times New Roman"/>
+          <w:sz w:val="24"/>
+          <w:szCs w:val="24"/>
+        </w:rPr>
+        <w:t>.</w:t>
+      </w:r>
+      <w:r>
+        <w:rPr>
+          <w:rFonts w:ascii="Times New Roman" w:hAnsi="Times New Roman" w:cs="Times New Roman"/>
+          <w:sz w:val="24"/>
+          <w:szCs w:val="24"/>
+        </w:rPr>
+        <w:t xml:space="preserve"> </w:t>
+      </w:r>
+      <w:r>
+        <w:rPr>
+          <w:rFonts w:ascii="Times New Roman" w:hAnsi="Times New Roman" w:cs="Times New Roman"/>
+          <w:sz w:val="24"/>
+          <w:szCs w:val="24"/>
+        </w:rPr>
+        <w:t>Based on preliminary analyses</w:t>
+      </w:r>
+      <w:r>
+        <w:rPr>
+          <w:rFonts w:ascii="Times New Roman" w:hAnsi="Times New Roman" w:cs="Times New Roman"/>
+          <w:sz w:val="24"/>
+          <w:szCs w:val="24"/>
+        </w:rPr>
+        <w:t xml:space="preserve">, we did not fit covariates to detection probability because observations were insufficient for robust modeling </w:t>
+      </w:r>
+      <w:r>
+        <w:rPr>
+          <w:rFonts w:ascii="Times New Roman" w:hAnsi="Times New Roman" w:cs="Times New Roman"/>
+          <w:sz w:val="24"/>
+          <w:szCs w:val="24"/>
+        </w:rPr>
+        <w:t xml:space="preserve">(results not shown; see XX at </w:t>
+      </w:r>
+      <w:proofErr w:type="spellStart"/>
+      <w:r>
+        <w:rPr>
+          <w:rFonts w:ascii="Times New Roman" w:hAnsi="Times New Roman" w:cs="Times New Roman"/>
+          <w:sz w:val="24"/>
+          <w:szCs w:val="24"/>
+        </w:rPr>
+        <w:t>doiXX</w:t>
+      </w:r>
+      <w:proofErr w:type="spellEnd"/>
+      <w:r>
+        <w:rPr>
+          <w:rFonts w:ascii="Times New Roman" w:hAnsi="Times New Roman" w:cs="Times New Roman"/>
+          <w:sz w:val="24"/>
+          <w:szCs w:val="24"/>
+        </w:rPr>
+        <w:t>)</w:t>
+      </w:r>
+      <w:r>
+        <w:rPr>
+          <w:rFonts w:ascii="Times New Roman" w:hAnsi="Times New Roman" w:cs="Times New Roman"/>
+          <w:sz w:val="24"/>
+          <w:szCs w:val="24"/>
+        </w:rPr>
+        <w:t xml:space="preserve">. (XX </w:t>
+      </w:r>
+      <w:proofErr w:type="gramStart"/>
+      <w:r>
+        <w:rPr>
+          <w:rFonts w:ascii="Times New Roman" w:hAnsi="Times New Roman" w:cs="Times New Roman"/>
+          <w:sz w:val="24"/>
+          <w:szCs w:val="24"/>
+        </w:rPr>
+        <w:t>How</w:t>
+      </w:r>
+      <w:proofErr w:type="gramEnd"/>
+      <w:r>
+        <w:rPr>
+          <w:rFonts w:ascii="Times New Roman" w:hAnsi="Times New Roman" w:cs="Times New Roman"/>
+          <w:sz w:val="24"/>
+          <w:szCs w:val="24"/>
+        </w:rPr>
+        <w:t xml:space="preserve"> did we establish initial occupancy?)</w:t>
+      </w:r>
+    </w:p>
+    <w:p>
+      <w:pPr>
+        <w:spacing w:line="360" w:lineRule="auto"/>
+        <w:rPr>
+          <w:rFonts w:ascii="Times New Roman" w:hAnsi="Times New Roman" w:cs="Times New Roman"/>
+          <w:sz w:val="24"/>
+          <w:szCs w:val="24"/>
+        </w:rPr>
+      </w:pPr>
+      <w:r>
+        <w:rPr>
+          <w:rFonts w:ascii="Times New Roman" w:hAnsi="Times New Roman" w:cs="Times New Roman"/>
+          <w:sz w:val="24"/>
+          <w:szCs w:val="24"/>
+        </w:rPr>
+        <w:t xml:space="preserve">We essentially used package unmarked as a variable selection tool, but constructed our final models in JAGS (XX Plummer?). </w:t>
       </w:r>
     </w:p>
     <w:p>
@@ -9689,7 +9709,24 @@
           <w:sz w:val="24"/>
           <w:szCs w:val="24"/>
         </w:rPr>
-        <w:t>(-3.9, 1.4 SD)</w:t>
+        <w:t>(</w:t>
+      </w:r>
+      <w:r>
+        <w:rPr>
+          <w:rFonts w:ascii="Times New Roman" w:hAnsi="Times New Roman" w:cs="Times New Roman"/>
+          <w:sz w:val="24"/>
+          <w:szCs w:val="24"/>
+          <w:highlight w:val="yellow"/>
+        </w:rPr>
+        <w:t>-3.9, 1.4 SD</w:t>
+      </w:r>
+      <w:r>
+        <w:rPr>
+          <w:rFonts w:ascii="Times New Roman" w:hAnsi="Times New Roman" w:cs="Times New Roman"/>
+          <w:sz w:val="24"/>
+          <w:szCs w:val="24"/>
+        </w:rPr>
+        <w:t>)</w:t>
       </w:r>
       <w:r>
         <w:rPr>
@@ -9786,6 +9823,7 @@
           <w:sz w:val="24"/>
           <w:szCs w:val="24"/>
         </w:rPr>
+        <w:lastRenderedPageBreak/>
         <w:t xml:space="preserve">Based on preliminary modeling in unmarked </w:t>
       </w:r>
       <w:r>
@@ -9940,7 +9978,24 @@
           <w:sz w:val="24"/>
           <w:szCs w:val="24"/>
         </w:rPr>
-        <w:t xml:space="preserve"> (0.7, 0.2 SD)</w:t>
+        <w:t xml:space="preserve"> (</w:t>
+      </w:r>
+      <w:r>
+        <w:rPr>
+          <w:rFonts w:ascii="Times New Roman" w:hAnsi="Times New Roman" w:cs="Times New Roman"/>
+          <w:sz w:val="24"/>
+          <w:szCs w:val="24"/>
+          <w:highlight w:val="yellow"/>
+        </w:rPr>
+        <w:t>0.7, 0.2 SD</w:t>
+      </w:r>
+      <w:r>
+        <w:rPr>
+          <w:rFonts w:ascii="Times New Roman" w:hAnsi="Times New Roman" w:cs="Times New Roman"/>
+          <w:sz w:val="24"/>
+          <w:szCs w:val="24"/>
+        </w:rPr>
+        <w:t>)</w:t>
       </w:r>
       <w:r>
         <w:rPr>
@@ -9964,7 +10019,24 @@
           <w:sz w:val="24"/>
           <w:szCs w:val="24"/>
         </w:rPr>
-        <w:t xml:space="preserve"> (0.3, 0.2 SD)</w:t>
+        <w:t xml:space="preserve"> (</w:t>
+      </w:r>
+      <w:r>
+        <w:rPr>
+          <w:rFonts w:ascii="Times New Roman" w:hAnsi="Times New Roman" w:cs="Times New Roman"/>
+          <w:sz w:val="24"/>
+          <w:szCs w:val="24"/>
+          <w:highlight w:val="yellow"/>
+        </w:rPr>
+        <w:t>0.3, 0.2 SD</w:t>
+      </w:r>
+      <w:r>
+        <w:rPr>
+          <w:rFonts w:ascii="Times New Roman" w:hAnsi="Times New Roman" w:cs="Times New Roman"/>
+          <w:sz w:val="24"/>
+          <w:szCs w:val="24"/>
+        </w:rPr>
+        <w:t>)</w:t>
       </w:r>
       <w:r>
         <w:rPr>
@@ -10004,16 +10076,7 @@
           <w:sz w:val="24"/>
           <w:szCs w:val="24"/>
         </w:rPr>
-        <w:t xml:space="preserve"> 85% credible </w:t>
-      </w:r>
-      <w:r>
-        <w:rPr>
-          <w:rFonts w:ascii="Times New Roman" w:hAnsi="Times New Roman" w:cs="Times New Roman"/>
-          <w:sz w:val="24"/>
-          <w:szCs w:val="24"/>
-        </w:rPr>
-        <w:lastRenderedPageBreak/>
-        <w:t>interval</w:t>
+        <w:t xml:space="preserve"> 85% credible interval</w:t>
       </w:r>
       <w:r>
         <w:rPr>
@@ -10045,13 +10108,23 @@
           <w:sz w:val="24"/>
           <w:szCs w:val="24"/>
         </w:rPr>
-        <w:t xml:space="preserve"> (0.</w:t>
-      </w:r>
-      <w:r>
-        <w:rPr>
-          <w:rFonts w:ascii="Times New Roman" w:hAnsi="Times New Roman" w:cs="Times New Roman"/>
-          <w:sz w:val="24"/>
-          <w:szCs w:val="24"/>
+        <w:t xml:space="preserve"> (</w:t>
+      </w:r>
+      <w:r>
+        <w:rPr>
+          <w:rFonts w:ascii="Times New Roman" w:hAnsi="Times New Roman" w:cs="Times New Roman"/>
+          <w:sz w:val="24"/>
+          <w:szCs w:val="24"/>
+          <w:highlight w:val="yellow"/>
+        </w:rPr>
+        <w:t>0.</w:t>
+      </w:r>
+      <w:r>
+        <w:rPr>
+          <w:rFonts w:ascii="Times New Roman" w:hAnsi="Times New Roman" w:cs="Times New Roman"/>
+          <w:sz w:val="24"/>
+          <w:szCs w:val="24"/>
+          <w:highlight w:val="yellow"/>
         </w:rPr>
         <w:t>37</w:t>
       </w:r>
@@ -10060,6 +10133,7 @@
           <w:rFonts w:ascii="Times New Roman" w:hAnsi="Times New Roman" w:cs="Times New Roman"/>
           <w:sz w:val="24"/>
           <w:szCs w:val="24"/>
+          <w:highlight w:val="yellow"/>
         </w:rPr>
         <w:t xml:space="preserve"> to</w:t>
       </w:r>
@@ -10068,6 +10142,7 @@
           <w:rFonts w:ascii="Times New Roman" w:hAnsi="Times New Roman" w:cs="Times New Roman"/>
           <w:sz w:val="24"/>
           <w:szCs w:val="24"/>
+          <w:highlight w:val="yellow"/>
         </w:rPr>
         <w:t xml:space="preserve"> </w:t>
       </w:r>
@@ -10076,6 +10151,7 @@
           <w:rFonts w:ascii="Times New Roman" w:hAnsi="Times New Roman" w:cs="Times New Roman"/>
           <w:sz w:val="24"/>
           <w:szCs w:val="24"/>
+          <w:highlight w:val="yellow"/>
         </w:rPr>
         <w:t>0.99 and</w:t>
       </w:r>
@@ -10084,6 +10160,7 @@
           <w:rFonts w:ascii="Times New Roman" w:hAnsi="Times New Roman" w:cs="Times New Roman"/>
           <w:sz w:val="24"/>
           <w:szCs w:val="24"/>
+          <w:highlight w:val="yellow"/>
         </w:rPr>
         <w:t xml:space="preserve"> </w:t>
       </w:r>
@@ -10092,6 +10169,7 @@
           <w:rFonts w:ascii="Times New Roman" w:hAnsi="Times New Roman" w:cs="Times New Roman"/>
           <w:sz w:val="24"/>
           <w:szCs w:val="24"/>
+          <w:highlight w:val="yellow"/>
         </w:rPr>
         <w:t>0.0</w:t>
       </w:r>
@@ -10100,6 +10178,7 @@
           <w:rFonts w:ascii="Times New Roman" w:hAnsi="Times New Roman" w:cs="Times New Roman"/>
           <w:sz w:val="24"/>
           <w:szCs w:val="24"/>
+          <w:highlight w:val="yellow"/>
         </w:rPr>
         <w:t>2</w:t>
       </w:r>
@@ -10108,6 +10187,7 @@
           <w:rFonts w:ascii="Times New Roman" w:hAnsi="Times New Roman" w:cs="Times New Roman"/>
           <w:sz w:val="24"/>
           <w:szCs w:val="24"/>
+          <w:highlight w:val="yellow"/>
         </w:rPr>
         <w:t xml:space="preserve"> to</w:t>
       </w:r>
@@ -10116,6 +10196,7 @@
           <w:rFonts w:ascii="Times New Roman" w:hAnsi="Times New Roman" w:cs="Times New Roman"/>
           <w:sz w:val="24"/>
           <w:szCs w:val="24"/>
+          <w:highlight w:val="yellow"/>
         </w:rPr>
         <w:t xml:space="preserve"> 0.6</w:t>
       </w:r>
@@ -10124,6 +10205,7 @@
           <w:rFonts w:ascii="Times New Roman" w:hAnsi="Times New Roman" w:cs="Times New Roman"/>
           <w:sz w:val="24"/>
           <w:szCs w:val="24"/>
+          <w:highlight w:val="yellow"/>
         </w:rPr>
         <w:t>4</w:t>
       </w:r>
@@ -10132,8 +10214,17 @@
           <w:rFonts w:ascii="Times New Roman" w:hAnsi="Times New Roman" w:cs="Times New Roman"/>
           <w:sz w:val="24"/>
           <w:szCs w:val="24"/>
-        </w:rPr>
-        <w:t>, respectively</w:t>
+          <w:highlight w:val="yellow"/>
+        </w:rPr>
+        <w:t>,</w:t>
+      </w:r>
+      <w:r>
+        <w:rPr>
+          <w:rFonts w:ascii="Times New Roman" w:hAnsi="Times New Roman" w:cs="Times New Roman"/>
+          <w:sz w:val="24"/>
+          <w:szCs w:val="24"/>
+        </w:rPr>
+        <w:t xml:space="preserve"> respectively</w:t>
       </w:r>
       <w:r>
         <w:rPr>
@@ -10181,7 +10272,58 @@
           <w:sz w:val="24"/>
           <w:szCs w:val="24"/>
         </w:rPr>
-        <w:t>Initial plot occupancy for tiger beetles was positively affected by both elevation (0.7, 0.3 SD) and canopy cover (0.8, 0.3 SD), with 85% credible intervals that did not include zero (0.2 to 1.1 and 0.3 to 1.3, respectively) (Fig. XX).</w:t>
+        <w:t>Initial plot occupancy for tiger beetles was positively affected by both elevation (</w:t>
+      </w:r>
+      <w:r>
+        <w:rPr>
+          <w:rFonts w:ascii="Times New Roman" w:hAnsi="Times New Roman" w:cs="Times New Roman"/>
+          <w:sz w:val="24"/>
+          <w:szCs w:val="24"/>
+          <w:highlight w:val="yellow"/>
+        </w:rPr>
+        <w:t>0.7, 0.3 SD</w:t>
+      </w:r>
+      <w:r>
+        <w:rPr>
+          <w:rFonts w:ascii="Times New Roman" w:hAnsi="Times New Roman" w:cs="Times New Roman"/>
+          <w:sz w:val="24"/>
+          <w:szCs w:val="24"/>
+        </w:rPr>
+        <w:t>) and canopy cover (</w:t>
+      </w:r>
+      <w:r>
+        <w:rPr>
+          <w:rFonts w:ascii="Times New Roman" w:hAnsi="Times New Roman" w:cs="Times New Roman"/>
+          <w:sz w:val="24"/>
+          <w:szCs w:val="24"/>
+          <w:highlight w:val="yellow"/>
+        </w:rPr>
+        <w:t>0.8, 0.3 SD</w:t>
+      </w:r>
+      <w:r>
+        <w:rPr>
+          <w:rFonts w:ascii="Times New Roman" w:hAnsi="Times New Roman" w:cs="Times New Roman"/>
+          <w:sz w:val="24"/>
+          <w:szCs w:val="24"/>
+        </w:rPr>
+        <w:t>), with 85% credible intervals that did not include zero (</w:t>
+      </w:r>
+      <w:r>
+        <w:rPr>
+          <w:rFonts w:ascii="Times New Roman" w:hAnsi="Times New Roman" w:cs="Times New Roman"/>
+          <w:sz w:val="24"/>
+          <w:szCs w:val="24"/>
+          <w:highlight w:val="yellow"/>
+        </w:rPr>
+        <w:t>0.2 to 1.1 and 0.3 to 1.3,</w:t>
+      </w:r>
+      <w:r>
+        <w:rPr>
+          <w:rFonts w:ascii="Times New Roman" w:hAnsi="Times New Roman" w:cs="Times New Roman"/>
+          <w:sz w:val="24"/>
+          <w:szCs w:val="24"/>
+        </w:rPr>
+        <w:t xml:space="preserve"> respectively) (Fig. XX).</w:t>
       </w:r>
       <w:r>
         <w:rPr>
@@ -10496,7 +10638,17 @@
           <w:sz w:val="24"/>
           <w:szCs w:val="24"/>
         </w:rPr>
-        <w:t>may be able to directly benefit from multiple direct management techniques within a relatively short timeframe.</w:t>
+        <w:t xml:space="preserve">may be able to directly benefit from multiple direct management techniques within a relatively short </w:t>
+      </w:r>
+      <w:r>
+        <w:rPr>
+          <w:rFonts w:ascii="Times New Roman" w:hAnsi="Times New Roman" w:cs="Times New Roman"/>
+          <w:bCs/>
+          <w:sz w:val="24"/>
+          <w:szCs w:val="24"/>
+        </w:rPr>
+        <w:lastRenderedPageBreak/>
+        <w:t>timeframe.</w:t>
       </w:r>
       <w:r>
         <w:rPr>
@@ -10604,17 +10756,7 @@
           <w:sz w:val="24"/>
           <w:szCs w:val="24"/>
         </w:rPr>
-        <w:t xml:space="preserve"> prescribed burning (arguably a destructive technique </w:t>
-      </w:r>
-      <w:r>
-        <w:rPr>
-          <w:rFonts w:ascii="Times New Roman" w:hAnsi="Times New Roman" w:cs="Times New Roman"/>
-          <w:bCs/>
-          <w:sz w:val="24"/>
-          <w:szCs w:val="24"/>
-        </w:rPr>
-        <w:lastRenderedPageBreak/>
-        <w:t xml:space="preserve">from a young-rearing perspective) </w:t>
+        <w:t xml:space="preserve"> prescribed burning (arguably a destructive technique from a young-rearing perspective) </w:t>
       </w:r>
       <w:r>
         <w:rPr>
@@ -11092,6 +11234,7 @@
           <w:sz w:val="24"/>
           <w:szCs w:val="24"/>
         </w:rPr>
+        <w:lastRenderedPageBreak/>
         <w:t xml:space="preserve">Fire intensity varies based on fuel load (xxx cite) temperatures may be survivable a few millimeters below the surface.  and </w:t>
       </w:r>
       <w:r>
@@ -11101,17 +11244,7 @@
           <w:sz w:val="24"/>
           <w:szCs w:val="24"/>
         </w:rPr>
-        <w:t xml:space="preserve">Although it is possible for them to recolonize and areas of forested habitat may not even present a significant barrier to utilization of appropriate areas (cite </w:t>
-      </w:r>
-      <w:r>
-        <w:rPr>
-          <w:rFonts w:ascii="Times New Roman" w:hAnsi="Times New Roman" w:cs="Times New Roman"/>
-          <w:bCs/>
-          <w:sz w:val="24"/>
-          <w:szCs w:val="24"/>
-        </w:rPr>
-        <w:lastRenderedPageBreak/>
-        <w:t xml:space="preserve">xxx), </w:t>
+        <w:t xml:space="preserve">Although it is possible for them to recolonize and areas of forested habitat may not even present a significant barrier to utilization of appropriate areas (cite xxx), </w:t>
       </w:r>
       <w:r>
         <w:rPr>
@@ -11271,7 +11404,7 @@
 </file>
 
 <file path=word/numbering.xml><?xml version="1.0" encoding="utf-8"?>
-<w:numbering xmlns:wpc="http://schemas.microsoft.com/office/word/2010/wordprocessingCanvas" xmlns:mc="http://schemas.openxmlformats.org/markup-compatibility/2006" xmlns:o="urn:schemas-microsoft-com:office:office" xmlns:r="http://schemas.openxmlformats.org/officeDocument/2006/relationships" xmlns:m="http://schemas.openxmlformats.org/officeDocument/2006/math" xmlns:v="urn:schemas-microsoft-com:vml" xmlns:wp14="http://schemas.microsoft.com/office/word/2010/wordprocessingDrawing" xmlns:wp="http://schemas.openxmlformats.org/drawingml/2006/wordprocessingDrawing" xmlns:w10="urn:schemas-microsoft-com:office:word" xmlns:w="http://schemas.openxmlformats.org/wordprocessingml/2006/main" xmlns:w14="http://schemas.microsoft.com/office/word/2010/wordml" xmlns:w15="http://schemas.microsoft.com/office/word/2012/wordml" xmlns:wpg="http://schemas.microsoft.com/office/word/2010/wordprocessingGroup" xmlns:wpi="http://schemas.microsoft.com/office/word/2010/wordprocessingInk" xmlns:wne="http://schemas.microsoft.com/office/word/2006/wordml" xmlns:wps="http://schemas.microsoft.com/office/word/2010/wordprocessingShape" mc:Ignorable="w14 w15 wp14">
+<w:numbering xmlns:wpc="http://schemas.microsoft.com/office/word/2010/wordprocessingCanvas" xmlns:cx="http://schemas.microsoft.com/office/drawing/2014/chartex" xmlns:cx1="http://schemas.microsoft.com/office/drawing/2015/9/8/chartex" xmlns:mc="http://schemas.openxmlformats.org/markup-compatibility/2006" xmlns:o="urn:schemas-microsoft-com:office:office" xmlns:r="http://schemas.openxmlformats.org/officeDocument/2006/relationships" xmlns:m="http://schemas.openxmlformats.org/officeDocument/2006/math" xmlns:v="urn:schemas-microsoft-com:vml" xmlns:wp14="http://schemas.microsoft.com/office/word/2010/wordprocessingDrawing" xmlns:wp="http://schemas.openxmlformats.org/drawingml/2006/wordprocessingDrawing" xmlns:w10="urn:schemas-microsoft-com:office:word" xmlns:w="http://schemas.openxmlformats.org/wordprocessingml/2006/main" xmlns:w14="http://schemas.microsoft.com/office/word/2010/wordml" xmlns:w15="http://schemas.microsoft.com/office/word/2012/wordml" xmlns:w16se="http://schemas.microsoft.com/office/word/2015/wordml/symex" xmlns:wpg="http://schemas.microsoft.com/office/word/2010/wordprocessingGroup" xmlns:wpi="http://schemas.microsoft.com/office/word/2010/wordprocessingInk" xmlns:wne="http://schemas.microsoft.com/office/word/2006/wordml" xmlns:wps="http://schemas.microsoft.com/office/word/2010/wordprocessingShape" mc:Ignorable="w14 w15 w16se wp14">
   <w:abstractNum w:abstractNumId="0" w15:restartNumberingAfterBreak="0">
     <w:nsid w:val="0E323CE1"/>
     <w:multiLevelType w:val="hybridMultilevel"/>
@@ -11368,7 +11501,7 @@
 </file>
 
 <file path=word/styles.xml><?xml version="1.0" encoding="utf-8"?>
-<w:styles xmlns:mc="http://schemas.openxmlformats.org/markup-compatibility/2006" xmlns:r="http://schemas.openxmlformats.org/officeDocument/2006/relationships" xmlns:w="http://schemas.openxmlformats.org/wordprocessingml/2006/main" xmlns:w14="http://schemas.microsoft.com/office/word/2010/wordml" xmlns:w15="http://schemas.microsoft.com/office/word/2012/wordml" mc:Ignorable="w14 w15">
+<w:styles xmlns:mc="http://schemas.openxmlformats.org/markup-compatibility/2006" xmlns:r="http://schemas.openxmlformats.org/officeDocument/2006/relationships" xmlns:w="http://schemas.openxmlformats.org/wordprocessingml/2006/main" xmlns:w14="http://schemas.microsoft.com/office/word/2010/wordml" xmlns:w15="http://schemas.microsoft.com/office/word/2012/wordml" xmlns:w16se="http://schemas.microsoft.com/office/word/2015/wordml/symex" mc:Ignorable="w14 w15 w16se">
   <w:docDefaults>
     <w:rPrDefault>
       <w:rPr>

</xml_diff>

<commit_message>
Further ironing of invert stat methods, plus adding a chunk of discussion taken from SWG final report.
</commit_message>
<xml_diff>
--- a/thesis_doc/Thesis.docx
+++ b/thesis_doc/Thesis.docx
@@ -1,6 +1,6 @@
 
 <file path=word/document.xml><?xml version="1.0" encoding="utf-8"?>
-<w:document xmlns:wpc="http://schemas.microsoft.com/office/word/2010/wordprocessingCanvas" xmlns:cx="http://schemas.microsoft.com/office/drawing/2014/chartex" xmlns:cx1="http://schemas.microsoft.com/office/drawing/2015/9/8/chartex" xmlns:mc="http://schemas.openxmlformats.org/markup-compatibility/2006" xmlns:o="urn:schemas-microsoft-com:office:office" xmlns:r="http://schemas.openxmlformats.org/officeDocument/2006/relationships" xmlns:m="http://schemas.openxmlformats.org/officeDocument/2006/math" xmlns:v="urn:schemas-microsoft-com:vml" xmlns:wp14="http://schemas.microsoft.com/office/word/2010/wordprocessingDrawing" xmlns:wp="http://schemas.openxmlformats.org/drawingml/2006/wordprocessingDrawing" xmlns:w10="urn:schemas-microsoft-com:office:word" xmlns:w="http://schemas.openxmlformats.org/wordprocessingml/2006/main" xmlns:w14="http://schemas.microsoft.com/office/word/2010/wordml" xmlns:w15="http://schemas.microsoft.com/office/word/2012/wordml" xmlns:w16se="http://schemas.microsoft.com/office/word/2015/wordml/symex" xmlns:wpg="http://schemas.microsoft.com/office/word/2010/wordprocessingGroup" xmlns:wpi="http://schemas.microsoft.com/office/word/2010/wordprocessingInk" xmlns:wne="http://schemas.microsoft.com/office/word/2006/wordml" xmlns:wps="http://schemas.microsoft.com/office/word/2010/wordprocessingShape" mc:Ignorable="w14 w15 w16se wp14">
+<w:document xmlns:wpc="http://schemas.microsoft.com/office/word/2010/wordprocessingCanvas" xmlns:mc="http://schemas.openxmlformats.org/markup-compatibility/2006" xmlns:o="urn:schemas-microsoft-com:office:office" xmlns:r="http://schemas.openxmlformats.org/officeDocument/2006/relationships" xmlns:m="http://schemas.openxmlformats.org/officeDocument/2006/math" xmlns:v="urn:schemas-microsoft-com:vml" xmlns:wp14="http://schemas.microsoft.com/office/word/2010/wordprocessingDrawing" xmlns:wp="http://schemas.openxmlformats.org/drawingml/2006/wordprocessingDrawing" xmlns:w10="urn:schemas-microsoft-com:office:word" xmlns:w="http://schemas.openxmlformats.org/wordprocessingml/2006/main" xmlns:w14="http://schemas.microsoft.com/office/word/2010/wordml" xmlns:w15="http://schemas.microsoft.com/office/word/2012/wordml" xmlns:wpg="http://schemas.microsoft.com/office/word/2010/wordprocessingGroup" xmlns:wpi="http://schemas.microsoft.com/office/word/2010/wordprocessingInk" xmlns:wne="http://schemas.microsoft.com/office/word/2006/wordml" xmlns:wps="http://schemas.microsoft.com/office/word/2010/wordprocessingShape" mc:Ignorable="w14 w15 wp14">
   <w:body>
     <w:p>
       <w:pPr>
@@ -5908,7 +5908,23 @@
           <w:sz w:val="24"/>
           <w:szCs w:val="24"/>
         </w:rPr>
-        <w:t xml:space="preserve">the DNR’s changing management strategy for the state forest an important goal of the </w:t>
+        <w:t>the DNR’s changing management strategy for the state forest</w:t>
+      </w:r>
+      <w:r>
+        <w:rPr>
+          <w:rFonts w:ascii="Times New Roman" w:hAnsi="Times New Roman" w:cs="Times New Roman"/>
+          <w:sz w:val="24"/>
+          <w:szCs w:val="24"/>
+        </w:rPr>
+        <w:t xml:space="preserve"> was</w:t>
+      </w:r>
+      <w:r>
+        <w:rPr>
+          <w:rFonts w:ascii="Times New Roman" w:hAnsi="Times New Roman" w:cs="Times New Roman"/>
+          <w:sz w:val="24"/>
+          <w:szCs w:val="24"/>
+        </w:rPr>
+        <w:t xml:space="preserve"> an important goal of </w:t>
       </w:r>
       <w:r>
         <w:rPr>
@@ -5917,7 +5933,7 @@
           <w:szCs w:val="24"/>
         </w:rPr>
         <w:lastRenderedPageBreak/>
-        <w:t>project.</w:t>
+        <w:t>the project.</w:t>
       </w:r>
       <w:r>
         <w:rPr>
@@ -6080,6 +6096,14 @@
         </w:rPr>
         <w:t xml:space="preserve"> and generate replicate observations at each site for use in estimating abundance and detection parameters (</w:t>
       </w:r>
+      <w:r>
+        <w:rPr>
+          <w:rFonts w:ascii="Times New Roman" w:hAnsi="Times New Roman" w:cs="Times New Roman"/>
+          <w:sz w:val="24"/>
+          <w:szCs w:val="24"/>
+        </w:rPr>
+        <w:t xml:space="preserve">XX citation needed? </w:t>
+      </w:r>
       <w:proofErr w:type="spellStart"/>
       <w:r>
         <w:rPr>
@@ -6087,7 +6111,7 @@
           <w:sz w:val="24"/>
           <w:szCs w:val="24"/>
         </w:rPr>
-        <w:t>Dail</w:t>
+        <w:t>Royle</w:t>
       </w:r>
       <w:proofErr w:type="spellEnd"/>
       <w:r>
@@ -6096,7 +6120,15 @@
           <w:sz w:val="24"/>
           <w:szCs w:val="24"/>
         </w:rPr>
-        <w:t xml:space="preserve"> Madsen in Hostetler Chandler)</w:t>
+        <w:t>, DM, of HC?</w:t>
+      </w:r>
+      <w:r>
+        <w:rPr>
+          <w:rFonts w:ascii="Times New Roman" w:hAnsi="Times New Roman" w:cs="Times New Roman"/>
+          <w:sz w:val="24"/>
+          <w:szCs w:val="24"/>
+        </w:rPr>
+        <w:t>)</w:t>
       </w:r>
       <w:r>
         <w:rPr>
@@ -6827,7 +6859,55 @@
           <w:sz w:val="24"/>
           <w:szCs w:val="24"/>
         </w:rPr>
-        <w:t xml:space="preserve"> beetles during the late summer and observations were also recorded during that time, although they were not being specifically targeted</w:t>
+        <w:t xml:space="preserve"> beetles </w:t>
+      </w:r>
+      <w:r>
+        <w:rPr>
+          <w:rFonts w:ascii="Times New Roman" w:hAnsi="Times New Roman" w:cs="Times New Roman"/>
+          <w:sz w:val="24"/>
+          <w:szCs w:val="24"/>
+        </w:rPr>
+        <w:t xml:space="preserve">as new adults emerge </w:t>
+      </w:r>
+      <w:r>
+        <w:rPr>
+          <w:rFonts w:ascii="Times New Roman" w:hAnsi="Times New Roman" w:cs="Times New Roman"/>
+          <w:sz w:val="24"/>
+          <w:szCs w:val="24"/>
+        </w:rPr>
+        <w:t>during the late summer</w:t>
+      </w:r>
+      <w:r>
+        <w:rPr>
+          <w:rFonts w:ascii="Times New Roman" w:hAnsi="Times New Roman" w:cs="Times New Roman"/>
+          <w:sz w:val="24"/>
+          <w:szCs w:val="24"/>
+        </w:rPr>
+        <w:t>. O</w:t>
+      </w:r>
+      <w:r>
+        <w:rPr>
+          <w:rFonts w:ascii="Times New Roman" w:hAnsi="Times New Roman" w:cs="Times New Roman"/>
+          <w:sz w:val="24"/>
+          <w:szCs w:val="24"/>
+        </w:rPr>
+        <w:t>bservations were also recorded during that time</w:t>
+      </w:r>
+      <w:r>
+        <w:rPr>
+          <w:rFonts w:ascii="Times New Roman" w:hAnsi="Times New Roman" w:cs="Times New Roman"/>
+          <w:sz w:val="24"/>
+          <w:szCs w:val="24"/>
+        </w:rPr>
+        <w:t xml:space="preserve"> period</w:t>
+      </w:r>
+      <w:r>
+        <w:rPr>
+          <w:rFonts w:ascii="Times New Roman" w:hAnsi="Times New Roman" w:cs="Times New Roman"/>
+          <w:sz w:val="24"/>
+          <w:szCs w:val="24"/>
+        </w:rPr>
+        <w:t>, although they were not being specifically targeted</w:t>
       </w:r>
       <w:r>
         <w:rPr>
@@ -7069,6 +7149,7 @@
       <w:r>
         <w:rPr>
           <w:rFonts w:ascii="Times New Roman" w:hAnsi="Times New Roman" w:cs="Times New Roman"/>
+          <w:strike/>
           <w:sz w:val="24"/>
           <w:szCs w:val="24"/>
         </w:rPr>
@@ -7077,6 +7158,7 @@
       <w:r>
         <w:rPr>
           <w:rFonts w:ascii="Times New Roman" w:hAnsi="Times New Roman" w:cs="Times New Roman"/>
+          <w:strike/>
           <w:sz w:val="24"/>
           <w:szCs w:val="24"/>
         </w:rPr>
@@ -7085,6 +7167,7 @@
       <w:r>
         <w:rPr>
           <w:rFonts w:ascii="Times New Roman" w:hAnsi="Times New Roman" w:cs="Times New Roman"/>
+          <w:strike/>
           <w:sz w:val="24"/>
           <w:szCs w:val="24"/>
         </w:rPr>
@@ -7095,144 +7178,105 @@
           <w:rFonts w:ascii="Times New Roman" w:hAnsi="Times New Roman" w:cs="Times New Roman"/>
           <w:bCs/>
           <w:i/>
-          <w:sz w:val="24"/>
-          <w:szCs w:val="24"/>
-        </w:rPr>
-        <w:t>H</w:t>
-      </w:r>
+          <w:strike/>
+          <w:sz w:val="24"/>
+          <w:szCs w:val="24"/>
+        </w:rPr>
+        <w:t xml:space="preserve">H. </w:t>
+      </w:r>
+      <w:proofErr w:type="spellStart"/>
       <w:r>
         <w:rPr>
           <w:rFonts w:ascii="Times New Roman" w:hAnsi="Times New Roman" w:cs="Times New Roman"/>
           <w:bCs/>
           <w:i/>
-          <w:sz w:val="24"/>
-          <w:szCs w:val="24"/>
-        </w:rPr>
-        <w:t>.</w:t>
+          <w:strike/>
+          <w:sz w:val="24"/>
+          <w:szCs w:val="24"/>
+        </w:rPr>
+        <w:t>nasicus</w:t>
+      </w:r>
+      <w:proofErr w:type="spellEnd"/>
+      <w:r>
+        <w:rPr>
+          <w:rFonts w:ascii="Times New Roman" w:hAnsi="Times New Roman" w:cs="Times New Roman"/>
+          <w:bCs/>
+          <w:strike/>
+          <w:sz w:val="24"/>
+          <w:szCs w:val="24"/>
+        </w:rPr>
+        <w:t xml:space="preserve"> and </w:t>
       </w:r>
       <w:r>
         <w:rPr>
           <w:rFonts w:ascii="Times New Roman" w:hAnsi="Times New Roman" w:cs="Times New Roman"/>
           <w:bCs/>
           <w:i/>
+          <w:strike/>
+          <w:sz w:val="24"/>
+          <w:szCs w:val="24"/>
+        </w:rPr>
+        <w:t xml:space="preserve">P. </w:t>
+      </w:r>
+      <w:proofErr w:type="spellStart"/>
+      <w:r>
+        <w:rPr>
+          <w:rFonts w:ascii="Times New Roman" w:hAnsi="Times New Roman" w:cs="Times New Roman"/>
+          <w:bCs/>
+          <w:i/>
+          <w:strike/>
+          <w:sz w:val="24"/>
+          <w:szCs w:val="24"/>
+        </w:rPr>
+        <w:t>catenifer</w:t>
+      </w:r>
+      <w:proofErr w:type="spellEnd"/>
+      <w:r>
+        <w:rPr>
+          <w:rFonts w:ascii="Times New Roman" w:hAnsi="Times New Roman" w:cs="Times New Roman"/>
+          <w:bCs/>
+          <w:i/>
+          <w:strike/>
           <w:sz w:val="24"/>
           <w:szCs w:val="24"/>
         </w:rPr>
         <w:t xml:space="preserve"> </w:t>
       </w:r>
+      <w:r>
+        <w:rPr>
+          <w:rFonts w:ascii="Times New Roman" w:hAnsi="Times New Roman" w:cs="Times New Roman"/>
+          <w:bCs/>
+          <w:strike/>
+          <w:sz w:val="24"/>
+          <w:szCs w:val="24"/>
+        </w:rPr>
+        <w:t>are omitted from further discussion, unless specifically mentioned</w:t>
+      </w:r>
+      <w:r>
+        <w:rPr>
+          <w:rFonts w:ascii="Times New Roman" w:hAnsi="Times New Roman" w:cs="Times New Roman"/>
+          <w:bCs/>
+          <w:strike/>
+          <w:sz w:val="24"/>
+          <w:szCs w:val="24"/>
+        </w:rPr>
+        <w:t xml:space="preserve">. </w:t>
+      </w:r>
       <w:proofErr w:type="spellStart"/>
       <w:r>
         <w:rPr>
           <w:rFonts w:ascii="Times New Roman" w:hAnsi="Times New Roman" w:cs="Times New Roman"/>
-          <w:bCs/>
-          <w:i/>
-          <w:sz w:val="24"/>
-          <w:szCs w:val="24"/>
-        </w:rPr>
-        <w:t>nasicus</w:t>
+          <w:strike/>
+          <w:sz w:val="24"/>
+          <w:szCs w:val="24"/>
+        </w:rPr>
+        <w:t>Gophersnakes</w:t>
       </w:r>
       <w:proofErr w:type="spellEnd"/>
       <w:r>
         <w:rPr>
           <w:rFonts w:ascii="Times New Roman" w:hAnsi="Times New Roman" w:cs="Times New Roman"/>
-          <w:bCs/>
-          <w:sz w:val="24"/>
-          <w:szCs w:val="24"/>
-        </w:rPr>
-        <w:t xml:space="preserve"> and</w:t>
-      </w:r>
-      <w:r>
-        <w:rPr>
-          <w:rFonts w:ascii="Times New Roman" w:hAnsi="Times New Roman" w:cs="Times New Roman"/>
-          <w:bCs/>
-          <w:sz w:val="24"/>
-          <w:szCs w:val="24"/>
-        </w:rPr>
-        <w:t xml:space="preserve"> </w:t>
-      </w:r>
-      <w:r>
-        <w:rPr>
-          <w:rFonts w:ascii="Times New Roman" w:hAnsi="Times New Roman" w:cs="Times New Roman"/>
-          <w:bCs/>
-          <w:i/>
-          <w:sz w:val="24"/>
-          <w:szCs w:val="24"/>
-        </w:rPr>
-        <w:t>P</w:t>
-      </w:r>
-      <w:r>
-        <w:rPr>
-          <w:rFonts w:ascii="Times New Roman" w:hAnsi="Times New Roman" w:cs="Times New Roman"/>
-          <w:bCs/>
-          <w:i/>
-          <w:sz w:val="24"/>
-          <w:szCs w:val="24"/>
-        </w:rPr>
-        <w:t>.</w:t>
-      </w:r>
-      <w:r>
-        <w:rPr>
-          <w:rFonts w:ascii="Times New Roman" w:hAnsi="Times New Roman" w:cs="Times New Roman"/>
-          <w:bCs/>
-          <w:i/>
-          <w:sz w:val="24"/>
-          <w:szCs w:val="24"/>
-        </w:rPr>
-        <w:t xml:space="preserve"> </w:t>
-      </w:r>
-      <w:proofErr w:type="spellStart"/>
-      <w:r>
-        <w:rPr>
-          <w:rFonts w:ascii="Times New Roman" w:hAnsi="Times New Roman" w:cs="Times New Roman"/>
-          <w:bCs/>
-          <w:i/>
-          <w:sz w:val="24"/>
-          <w:szCs w:val="24"/>
-        </w:rPr>
-        <w:t>catenifer</w:t>
-      </w:r>
-      <w:proofErr w:type="spellEnd"/>
-      <w:r>
-        <w:rPr>
-          <w:rFonts w:ascii="Times New Roman" w:hAnsi="Times New Roman" w:cs="Times New Roman"/>
-          <w:bCs/>
-          <w:i/>
-          <w:sz w:val="24"/>
-          <w:szCs w:val="24"/>
-        </w:rPr>
-        <w:t xml:space="preserve"> </w:t>
-      </w:r>
-      <w:r>
-        <w:rPr>
-          <w:rFonts w:ascii="Times New Roman" w:hAnsi="Times New Roman" w:cs="Times New Roman"/>
-          <w:bCs/>
-          <w:sz w:val="24"/>
-          <w:szCs w:val="24"/>
-        </w:rPr>
-        <w:t>are omitted from further discussion, unless specifically mentioned</w:t>
-      </w:r>
-      <w:r>
-        <w:rPr>
-          <w:rFonts w:ascii="Times New Roman" w:hAnsi="Times New Roman" w:cs="Times New Roman"/>
-          <w:bCs/>
-          <w:sz w:val="24"/>
-          <w:szCs w:val="24"/>
-        </w:rPr>
-        <w:t xml:space="preserve">. </w:t>
-      </w:r>
-      <w:proofErr w:type="spellStart"/>
-      <w:r>
-        <w:rPr>
-          <w:rFonts w:ascii="Times New Roman" w:hAnsi="Times New Roman" w:cs="Times New Roman"/>
-          <w:sz w:val="24"/>
-          <w:szCs w:val="24"/>
-        </w:rPr>
-        <w:t>Gophersnakes</w:t>
-      </w:r>
-      <w:proofErr w:type="spellEnd"/>
-      <w:r>
-        <w:rPr>
-          <w:rFonts w:ascii="Times New Roman" w:hAnsi="Times New Roman" w:cs="Times New Roman"/>
+          <w:strike/>
           <w:sz w:val="24"/>
           <w:szCs w:val="24"/>
         </w:rPr>
@@ -7242,6 +7286,7 @@
         <w:rPr>
           <w:rFonts w:ascii="Times New Roman" w:hAnsi="Times New Roman" w:cs="Times New Roman"/>
           <w:bCs/>
+          <w:strike/>
           <w:sz w:val="24"/>
           <w:szCs w:val="24"/>
         </w:rPr>
@@ -7251,101 +7296,12 @@
         <w:rPr>
           <w:rFonts w:ascii="Times New Roman" w:hAnsi="Times New Roman" w:cs="Times New Roman"/>
           <w:bCs/>
+          <w:strike/>
           <w:sz w:val="24"/>
           <w:szCs w:val="24"/>
         </w:rPr>
         <w:lastRenderedPageBreak/>
-        <w:t>with encounter, no re-d</w:t>
-      </w:r>
-      <w:r>
-        <w:rPr>
-          <w:rFonts w:ascii="Times New Roman" w:hAnsi="Times New Roman" w:cs="Times New Roman"/>
-          <w:bCs/>
-          <w:sz w:val="24"/>
-          <w:szCs w:val="24"/>
-        </w:rPr>
-        <w:t xml:space="preserve">etections. Total observed (N=1), 2015; </w:t>
-      </w:r>
-      <w:r>
-        <w:rPr>
-          <w:rFonts w:ascii="Times New Roman" w:hAnsi="Times New Roman" w:cs="Times New Roman"/>
-          <w:bCs/>
-          <w:sz w:val="24"/>
-          <w:szCs w:val="24"/>
-        </w:rPr>
-        <w:t>7 plots with encounters, no re-d</w:t>
-      </w:r>
-      <w:r>
-        <w:rPr>
-          <w:rFonts w:ascii="Times New Roman" w:hAnsi="Times New Roman" w:cs="Times New Roman"/>
-          <w:bCs/>
-          <w:sz w:val="24"/>
-          <w:szCs w:val="24"/>
-        </w:rPr>
-        <w:t xml:space="preserve">etections. Total observed (N=8), 2016; </w:t>
-      </w:r>
-      <w:r>
-        <w:rPr>
-          <w:rFonts w:ascii="Times New Roman" w:hAnsi="Times New Roman" w:cs="Times New Roman"/>
-          <w:bCs/>
-          <w:sz w:val="24"/>
-          <w:szCs w:val="24"/>
-        </w:rPr>
-        <w:t>8 plots with encounters, no re-detections. Total observed (N=8).</w:t>
-      </w:r>
-      <w:r>
-        <w:rPr>
-          <w:rFonts w:ascii="Times New Roman" w:hAnsi="Times New Roman" w:cs="Times New Roman"/>
-          <w:bCs/>
-          <w:sz w:val="24"/>
-          <w:szCs w:val="24"/>
-        </w:rPr>
-        <w:t xml:space="preserve"> Plains hog-nosed snakes were encountered: 2014; </w:t>
-      </w:r>
-      <w:r>
-        <w:rPr>
-          <w:rFonts w:ascii="Times New Roman" w:hAnsi="Times New Roman" w:cs="Times New Roman"/>
-          <w:bCs/>
-          <w:sz w:val="24"/>
-          <w:szCs w:val="24"/>
-        </w:rPr>
-        <w:t>3 plots with encounters, no re-d</w:t>
-      </w:r>
-      <w:r>
-        <w:rPr>
-          <w:rFonts w:ascii="Times New Roman" w:hAnsi="Times New Roman" w:cs="Times New Roman"/>
-          <w:bCs/>
-          <w:sz w:val="24"/>
-          <w:szCs w:val="24"/>
-        </w:rPr>
-        <w:t>etections. Total observed (N=4), 2015;</w:t>
-      </w:r>
-      <w:r>
-        <w:rPr>
-          <w:rFonts w:ascii="Times New Roman" w:hAnsi="Times New Roman" w:cs="Times New Roman"/>
-          <w:bCs/>
-          <w:sz w:val="24"/>
-          <w:szCs w:val="24"/>
-        </w:rPr>
-        <w:t xml:space="preserve"> 0 plots with encounters</w:t>
-      </w:r>
-      <w:r>
-        <w:rPr>
-          <w:rFonts w:ascii="Times New Roman" w:hAnsi="Times New Roman" w:cs="Times New Roman"/>
-          <w:bCs/>
-          <w:sz w:val="24"/>
-          <w:szCs w:val="24"/>
-        </w:rPr>
-        <w:t xml:space="preserve">, 2016; </w:t>
-      </w:r>
-      <w:r>
-        <w:rPr>
-          <w:rFonts w:ascii="Times New Roman" w:hAnsi="Times New Roman" w:cs="Times New Roman"/>
-          <w:bCs/>
-          <w:sz w:val="24"/>
-          <w:szCs w:val="24"/>
-        </w:rPr>
-        <w:t>1 plot with encounter, no re-detections. Total observed (N=1).</w:t>
+        <w:t>with encounter, no re-detections. Total observed (N=1), 2015; 7 plots with encounters, no re-detections. Total observed (N=8), 2016; 8 plots with encounters, no re-detections. Total observed (N=8). Plains hog-nosed snakes were encountered: 2014; 3 plots with encounters, no re-detections. Total observed (N=4), 2015; 0 plots with encounters, 2016; 1 plot with encounter, no re-detections. Total observed (N=1).</w:t>
       </w:r>
     </w:p>
     <w:p>
@@ -7804,7 +7760,15 @@
           <w:sz w:val="24"/>
           <w:szCs w:val="24"/>
         </w:rPr>
-        <w:t>subplot center with a XXX prism</w:t>
+        <w:t xml:space="preserve">subplot center with a </w:t>
+      </w:r>
+      <w:r>
+        <w:rPr>
+          <w:rFonts w:ascii="Times New Roman" w:hAnsi="Times New Roman" w:cs="Times New Roman"/>
+          <w:sz w:val="24"/>
+          <w:szCs w:val="24"/>
+        </w:rPr>
+        <w:t>densitometer,</w:t>
       </w:r>
       <w:r>
         <w:rPr>
@@ -8374,7 +8338,39 @@
           <w:sz w:val="24"/>
           <w:szCs w:val="24"/>
         </w:rPr>
-        <w:t>For all target species that we analyzed, we first constructed hypothesis-based models of initial abundance (</w:t>
+        <w:t>For all target species that we analyzed, we first</w:t>
+      </w:r>
+      <w:r>
+        <w:rPr>
+          <w:rFonts w:ascii="Times New Roman" w:hAnsi="Times New Roman" w:cs="Times New Roman"/>
+          <w:sz w:val="24"/>
+          <w:szCs w:val="24"/>
+        </w:rPr>
+        <w:t xml:space="preserve"> used </w:t>
+      </w:r>
+      <w:r>
+        <w:rPr>
+          <w:rFonts w:ascii="Times New Roman" w:hAnsi="Times New Roman" w:cs="Times New Roman"/>
+          <w:sz w:val="24"/>
+          <w:szCs w:val="24"/>
+        </w:rPr>
+        <w:t>package unmarked (XX Fiske and Chandler 2011) in Program R (Cite XXX)</w:t>
+      </w:r>
+      <w:r>
+        <w:rPr>
+          <w:rFonts w:ascii="Times New Roman" w:hAnsi="Times New Roman" w:cs="Times New Roman"/>
+          <w:sz w:val="24"/>
+          <w:szCs w:val="24"/>
+        </w:rPr>
+        <w:t xml:space="preserve"> to</w:t>
+      </w:r>
+      <w:r>
+        <w:rPr>
+          <w:rFonts w:ascii="Times New Roman" w:hAnsi="Times New Roman" w:cs="Times New Roman"/>
+          <w:sz w:val="24"/>
+          <w:szCs w:val="24"/>
+        </w:rPr>
+        <w:t xml:space="preserve"> constructed hypothesis-based models of initial abundance (</w:t>
       </w:r>
       <w:r>
         <w:rPr>
@@ -8433,7 +8429,15 @@
           <w:sz w:val="24"/>
           <w:szCs w:val="24"/>
         </w:rPr>
-        <w:t xml:space="preserve">study system in package unmarked (XX Fiske and Chandler 2011) in Program R (Cite XXX). Following the degree of freedom spending approach described by </w:t>
+        <w:t>study system</w:t>
+      </w:r>
+      <w:r>
+        <w:rPr>
+          <w:rFonts w:ascii="Times New Roman" w:hAnsi="Times New Roman" w:cs="Times New Roman"/>
+          <w:sz w:val="24"/>
+          <w:szCs w:val="24"/>
+        </w:rPr>
+        <w:t xml:space="preserve">. Following the degree of freedom spending approach described by </w:t>
       </w:r>
       <w:proofErr w:type="spellStart"/>
       <w:r>
@@ -8534,7 +8538,23 @@
           <w:szCs w:val="24"/>
         </w:rPr>
         <w:lastRenderedPageBreak/>
-        <w:t>using Poisson, negative binomial, and zero-inflated Poisson to determine the best f</w:t>
+        <w:t>using Poisson, negative binomial, and zero-inflated Poisson</w:t>
+      </w:r>
+      <w:r>
+        <w:rPr>
+          <w:rFonts w:ascii="Times New Roman" w:hAnsi="Times New Roman" w:cs="Times New Roman"/>
+          <w:sz w:val="24"/>
+          <w:szCs w:val="24"/>
+        </w:rPr>
+        <w:t xml:space="preserve"> distributions</w:t>
+      </w:r>
+      <w:r>
+        <w:rPr>
+          <w:rFonts w:ascii="Times New Roman" w:hAnsi="Times New Roman" w:cs="Times New Roman"/>
+          <w:sz w:val="24"/>
+          <w:szCs w:val="24"/>
+        </w:rPr>
+        <w:t xml:space="preserve"> to determine the best f</w:t>
       </w:r>
       <w:r>
         <w:rPr>
@@ -8698,7 +8718,7 @@
           <w:sz w:val="24"/>
           <w:szCs w:val="24"/>
         </w:rPr>
-        <w:t xml:space="preserve">-ranked initial abundance and distribution model to rank detection covariates. This variable selection process followed the example given in the supplementary material of Hostetler and Chandler (2015). </w:t>
+        <w:t xml:space="preserve">-ranked initial abundance model to rank detection covariates. This variable selection process followed the example given in the supplementary material of Hostetler and Chandler (2015). </w:t>
       </w:r>
     </w:p>
     <w:p>
@@ -8732,7 +8752,39 @@
           <w:sz w:val="24"/>
           <w:szCs w:val="24"/>
         </w:rPr>
-        <w:t>, our specific methodology differed slightly for both of our invertebrate species (Leonard’s skipper and Northern Barrens Tiger Beetle). In order to account for violations of the models’ assumptions given species ecology and/or our survey techniques, we conducted all subsequent modeling using a Bayesian methodology</w:t>
+        <w:t>, our specific methodology differed slightly for both of our invertebrate species (Leonard’s skipper and Northern Barrens Tiger Beetle). In order to account for violations of the models’ assumpti</w:t>
+      </w:r>
+      <w:r>
+        <w:rPr>
+          <w:rFonts w:ascii="Times New Roman" w:hAnsi="Times New Roman" w:cs="Times New Roman"/>
+          <w:sz w:val="24"/>
+          <w:szCs w:val="24"/>
+        </w:rPr>
+        <w:t>ons given species ecology and</w:t>
+      </w:r>
+      <w:r>
+        <w:rPr>
+          <w:rFonts w:ascii="Times New Roman" w:hAnsi="Times New Roman" w:cs="Times New Roman"/>
+          <w:sz w:val="24"/>
+          <w:szCs w:val="24"/>
+        </w:rPr>
+        <w:t xml:space="preserve"> our survey techniques, we conducted all subsequent modeling</w:t>
+      </w:r>
+      <w:r>
+        <w:rPr>
+          <w:rFonts w:ascii="Times New Roman" w:hAnsi="Times New Roman" w:cs="Times New Roman"/>
+          <w:sz w:val="24"/>
+          <w:szCs w:val="24"/>
+        </w:rPr>
+        <w:t xml:space="preserve"> for invertebrates</w:t>
+      </w:r>
+      <w:r>
+        <w:rPr>
+          <w:rFonts w:ascii="Times New Roman" w:hAnsi="Times New Roman" w:cs="Times New Roman"/>
+          <w:sz w:val="24"/>
+          <w:szCs w:val="24"/>
+        </w:rPr>
+        <w:t xml:space="preserve"> using a Bayesian methodology</w:t>
       </w:r>
       <w:r>
         <w:rPr>
@@ -8764,23 +8816,119 @@
           <w:sz w:val="24"/>
           <w:szCs w:val="24"/>
         </w:rPr>
-        <w:t xml:space="preserve">We modified the structure </w:t>
-      </w:r>
-      <w:r>
-        <w:rPr>
-          <w:rFonts w:ascii="Times New Roman" w:hAnsi="Times New Roman" w:cs="Times New Roman"/>
-          <w:sz w:val="24"/>
-          <w:szCs w:val="24"/>
-        </w:rPr>
-        <w:t>to account for the closure assumption, which was violated due to life history and behavioral characteristics of both species. We first established initial plot occupancy (), followed by initial abundance in occupied plots. This strategy was necessary to prevent JAGS from attempting to estimate changes in abundance for plots that were unoccupied</w:t>
-      </w:r>
-      <w:r>
-        <w:rPr>
-          <w:rFonts w:ascii="Times New Roman" w:hAnsi="Times New Roman" w:cs="Times New Roman"/>
-          <w:sz w:val="24"/>
-          <w:szCs w:val="24"/>
-        </w:rPr>
-        <w:t xml:space="preserve"> (mention not having a long enough time-series for colonization/extinction?)</w:t>
+        <w:t>We</w:t>
+      </w:r>
+      <w:r>
+        <w:rPr>
+          <w:rFonts w:ascii="Times New Roman" w:hAnsi="Times New Roman" w:cs="Times New Roman"/>
+          <w:sz w:val="24"/>
+          <w:szCs w:val="24"/>
+        </w:rPr>
+        <w:t xml:space="preserve"> first</w:t>
+      </w:r>
+      <w:r>
+        <w:rPr>
+          <w:rFonts w:ascii="Times New Roman" w:hAnsi="Times New Roman" w:cs="Times New Roman"/>
+          <w:sz w:val="24"/>
+          <w:szCs w:val="24"/>
+        </w:rPr>
+        <w:t xml:space="preserve"> modified the structure </w:t>
+      </w:r>
+      <w:r>
+        <w:rPr>
+          <w:rFonts w:ascii="Times New Roman" w:hAnsi="Times New Roman" w:cs="Times New Roman"/>
+          <w:sz w:val="24"/>
+          <w:szCs w:val="24"/>
+        </w:rPr>
+        <w:t>to account for the closure assumption, which was violated due to life history characteristics of both species</w:t>
+      </w:r>
+      <w:r>
+        <w:rPr>
+          <w:rFonts w:ascii="Times New Roman" w:hAnsi="Times New Roman" w:cs="Times New Roman"/>
+          <w:sz w:val="24"/>
+          <w:szCs w:val="24"/>
+        </w:rPr>
+        <w:t xml:space="preserve"> (do I need to describe these, here or elsewhere?)</w:t>
+      </w:r>
+      <w:r>
+        <w:rPr>
+          <w:rFonts w:ascii="Times New Roman" w:hAnsi="Times New Roman" w:cs="Times New Roman"/>
+          <w:sz w:val="24"/>
+          <w:szCs w:val="24"/>
+        </w:rPr>
+        <w:t>. We</w:t>
+      </w:r>
+      <w:r>
+        <w:rPr>
+          <w:rFonts w:ascii="Times New Roman" w:hAnsi="Times New Roman" w:cs="Times New Roman"/>
+          <w:sz w:val="24"/>
+          <w:szCs w:val="24"/>
+        </w:rPr>
+        <w:t xml:space="preserve"> established initial plot occupancy ()</w:t>
+      </w:r>
+      <w:r>
+        <w:rPr>
+          <w:rFonts w:ascii="Times New Roman" w:hAnsi="Times New Roman" w:cs="Times New Roman"/>
+          <w:sz w:val="24"/>
+          <w:szCs w:val="24"/>
+        </w:rPr>
+        <w:t xml:space="preserve"> (by….details)</w:t>
+      </w:r>
+      <w:r>
+        <w:rPr>
+          <w:rFonts w:ascii="Times New Roman" w:hAnsi="Times New Roman" w:cs="Times New Roman"/>
+          <w:sz w:val="24"/>
+          <w:szCs w:val="24"/>
+        </w:rPr>
+        <w:t>, followed by initial abundance</w:t>
+      </w:r>
+      <w:r>
+        <w:rPr>
+          <w:rFonts w:ascii="Times New Roman" w:hAnsi="Times New Roman" w:cs="Times New Roman"/>
+          <w:sz w:val="24"/>
+          <w:szCs w:val="24"/>
+        </w:rPr>
+        <w:t xml:space="preserve"> ()</w:t>
+      </w:r>
+      <w:r>
+        <w:rPr>
+          <w:rFonts w:ascii="Times New Roman" w:hAnsi="Times New Roman" w:cs="Times New Roman"/>
+          <w:sz w:val="24"/>
+          <w:szCs w:val="24"/>
+        </w:rPr>
+        <w:t xml:space="preserve"> </w:t>
+      </w:r>
+      <w:r>
+        <w:rPr>
+          <w:rFonts w:ascii="Times New Roman" w:hAnsi="Times New Roman" w:cs="Times New Roman"/>
+          <w:sz w:val="24"/>
+          <w:szCs w:val="24"/>
+        </w:rPr>
+        <w:t xml:space="preserve">(…also details?) </w:t>
+      </w:r>
+      <w:r>
+        <w:rPr>
+          <w:rFonts w:ascii="Times New Roman" w:hAnsi="Times New Roman" w:cs="Times New Roman"/>
+          <w:sz w:val="24"/>
+          <w:szCs w:val="24"/>
+        </w:rPr>
+        <w:t>in occupied plots. This strategy was necessary to prevent JAGS from attempting to estimate changes in abundance</w:t>
+      </w:r>
+      <w:r>
+        <w:rPr>
+          <w:rFonts w:ascii="Times New Roman" w:hAnsi="Times New Roman" w:cs="Times New Roman"/>
+          <w:sz w:val="24"/>
+          <w:szCs w:val="24"/>
+        </w:rPr>
+        <w:t xml:space="preserve"> (or initial abundance?)</w:t>
+      </w:r>
+      <w:r>
+        <w:rPr>
+          <w:rFonts w:ascii="Times New Roman" w:hAnsi="Times New Roman" w:cs="Times New Roman"/>
+          <w:sz w:val="24"/>
+          <w:szCs w:val="24"/>
+        </w:rPr>
+        <w:t xml:space="preserve"> for plots that were unoccupied</w:t>
       </w:r>
       <w:r>
         <w:rPr>
@@ -8796,33 +8944,137 @@
           <w:sz w:val="24"/>
           <w:szCs w:val="24"/>
         </w:rPr>
-        <w:t xml:space="preserve"> We then allowed plot level abundance to vary around the mean (the mean for all plots? Or it varied around the initial abundance value for each plot? I am a little unclear here.</w:t>
-      </w:r>
-      <w:r>
-        <w:rPr>
-          <w:rFonts w:ascii="Times New Roman" w:hAnsi="Times New Roman" w:cs="Times New Roman"/>
-          <w:sz w:val="24"/>
-          <w:szCs w:val="24"/>
-        </w:rPr>
-        <w:t xml:space="preserve">) Incorporation of random error allowed for changes in abundance between surveys, but not between periods within the same survey. This resulted in an unknown, ‘true’ abundance value for each plot at any given time. Finally, we incorporated </w:t>
-      </w:r>
-      <w:bookmarkStart w:id="0" w:name="_GoBack"/>
-      <w:bookmarkEnd w:id="0"/>
-      <w:r>
-        <w:rPr>
-          <w:rFonts w:ascii="Times New Roman" w:hAnsi="Times New Roman" w:cs="Times New Roman"/>
-          <w:sz w:val="24"/>
-          <w:szCs w:val="24"/>
-        </w:rPr>
-        <w:t xml:space="preserve">the detection process. </w:t>
-      </w:r>
-      <w:r>
-        <w:rPr>
-          <w:rFonts w:ascii="Times New Roman" w:hAnsi="Times New Roman" w:cs="Times New Roman"/>
-          <w:sz w:val="24"/>
-          <w:szCs w:val="24"/>
-        </w:rPr>
-        <w:t>For both invertebrate species, surveyors had conducted targeted wandering transects focused on appropriate patches of habitat and made an effort to not repeatedly traverse the same ground. As a result, individuals that were detected in one area of the plot were no longer available for detection once the surveyor had moved away. We accounted for this by fitting a beta-binomial distribution to detection, which allowed detection probability to vary by survey period for both species.</w:t>
+        <w:t xml:space="preserve"> We then allowed</w:t>
+      </w:r>
+      <w:r>
+        <w:rPr>
+          <w:rFonts w:ascii="Times New Roman" w:hAnsi="Times New Roman" w:cs="Times New Roman"/>
+          <w:sz w:val="24"/>
+          <w:szCs w:val="24"/>
+        </w:rPr>
+        <w:t xml:space="preserve"> subsequent</w:t>
+      </w:r>
+      <w:r>
+        <w:rPr>
+          <w:rFonts w:ascii="Times New Roman" w:hAnsi="Times New Roman" w:cs="Times New Roman"/>
+          <w:sz w:val="24"/>
+          <w:szCs w:val="24"/>
+        </w:rPr>
+        <w:t xml:space="preserve"> plot level abundance</w:t>
+      </w:r>
+      <w:r>
+        <w:rPr>
+          <w:rFonts w:ascii="Times New Roman" w:hAnsi="Times New Roman" w:cs="Times New Roman"/>
+          <w:sz w:val="24"/>
+          <w:szCs w:val="24"/>
+        </w:rPr>
+        <w:t xml:space="preserve"> values</w:t>
+      </w:r>
+      <w:r>
+        <w:rPr>
+          <w:rFonts w:ascii="Times New Roman" w:hAnsi="Times New Roman" w:cs="Times New Roman"/>
+          <w:sz w:val="24"/>
+          <w:szCs w:val="24"/>
+        </w:rPr>
+        <w:t xml:space="preserve"> to vary around the mean (the mean for all plots? Or it varied around the initial abundance value for each</w:t>
+      </w:r>
+      <w:r>
+        <w:rPr>
+          <w:rFonts w:ascii="Times New Roman" w:hAnsi="Times New Roman" w:cs="Times New Roman"/>
+          <w:sz w:val="24"/>
+          <w:szCs w:val="24"/>
+        </w:rPr>
+        <w:t xml:space="preserve"> occupied</w:t>
+      </w:r>
+      <w:r>
+        <w:rPr>
+          <w:rFonts w:ascii="Times New Roman" w:hAnsi="Times New Roman" w:cs="Times New Roman"/>
+          <w:sz w:val="24"/>
+          <w:szCs w:val="24"/>
+        </w:rPr>
+        <w:t xml:space="preserve"> plot? I am a little unclear here.</w:t>
+      </w:r>
+      <w:r>
+        <w:rPr>
+          <w:rFonts w:ascii="Times New Roman" w:hAnsi="Times New Roman" w:cs="Times New Roman"/>
+          <w:sz w:val="24"/>
+          <w:szCs w:val="24"/>
+        </w:rPr>
+        <w:t xml:space="preserve">) This resulted in an unknown, ‘true’ abundance value for each plot at any given </w:t>
+      </w:r>
+      <w:r>
+        <w:rPr>
+          <w:rFonts w:ascii="Times New Roman" w:hAnsi="Times New Roman" w:cs="Times New Roman"/>
+          <w:sz w:val="24"/>
+          <w:szCs w:val="24"/>
+        </w:rPr>
+        <w:t>survey time</w:t>
+      </w:r>
+      <w:r>
+        <w:rPr>
+          <w:rFonts w:ascii="Times New Roman" w:hAnsi="Times New Roman" w:cs="Times New Roman"/>
+          <w:sz w:val="24"/>
+          <w:szCs w:val="24"/>
+        </w:rPr>
+        <w:t>. Finally, we incorporated the detection process. For both invertebrate species, surveyors had conducted targeted wandering transects focused on appropriate patches of habitat and made an effort to not repeatedly traverse the same ground. As a result, individuals that were detected in one area of the plot were no longer available for detection once the surveyor had moved away. We accounted for this by fitting a beta-binomial distribution to detection, which allowed detection probability to vary by survey period for both species.</w:t>
+      </w:r>
+      <w:r>
+        <w:rPr>
+          <w:rFonts w:ascii="Times New Roman" w:hAnsi="Times New Roman" w:cs="Times New Roman"/>
+          <w:sz w:val="24"/>
+          <w:szCs w:val="24"/>
+        </w:rPr>
+        <w:t xml:space="preserve"> </w:t>
+      </w:r>
+      <w:r>
+        <w:rPr>
+          <w:rFonts w:ascii="Times New Roman" w:hAnsi="Times New Roman" w:cs="Times New Roman"/>
+          <w:sz w:val="24"/>
+          <w:szCs w:val="24"/>
+        </w:rPr>
+        <w:t>Based on preliminary analyses</w:t>
+      </w:r>
+      <w:r>
+        <w:rPr>
+          <w:rFonts w:ascii="Times New Roman" w:hAnsi="Times New Roman" w:cs="Times New Roman"/>
+          <w:sz w:val="24"/>
+          <w:szCs w:val="24"/>
+        </w:rPr>
+        <w:t xml:space="preserve">, we did not fit covariates to detection probability because observations were insufficient for robust modeling </w:t>
+      </w:r>
+      <w:r>
+        <w:rPr>
+          <w:rFonts w:ascii="Times New Roman" w:hAnsi="Times New Roman" w:cs="Times New Roman"/>
+          <w:sz w:val="24"/>
+          <w:szCs w:val="24"/>
+        </w:rPr>
+        <w:t xml:space="preserve">(results not shown; see XX at </w:t>
+      </w:r>
+      <w:proofErr w:type="spellStart"/>
+      <w:r>
+        <w:rPr>
+          <w:rFonts w:ascii="Times New Roman" w:hAnsi="Times New Roman" w:cs="Times New Roman"/>
+          <w:sz w:val="24"/>
+          <w:szCs w:val="24"/>
+        </w:rPr>
+        <w:t>doiXX</w:t>
+      </w:r>
+      <w:proofErr w:type="spellEnd"/>
+      <w:r>
+        <w:rPr>
+          <w:rFonts w:ascii="Times New Roman" w:hAnsi="Times New Roman" w:cs="Times New Roman"/>
+          <w:sz w:val="24"/>
+          <w:szCs w:val="24"/>
+        </w:rPr>
+        <w:t>)</w:t>
+      </w:r>
+      <w:r>
+        <w:rPr>
+          <w:rFonts w:ascii="Times New Roman" w:hAnsi="Times New Roman" w:cs="Times New Roman"/>
+          <w:sz w:val="24"/>
+          <w:szCs w:val="24"/>
+        </w:rPr>
+        <w:t>.</w:t>
       </w:r>
     </w:p>
     <w:p>
@@ -8844,75 +9096,6 @@
           <w:szCs w:val="24"/>
         </w:rPr>
       </w:pPr>
-      <w:r>
-        <w:rPr>
-          <w:rFonts w:ascii="Times New Roman" w:hAnsi="Times New Roman" w:cs="Times New Roman"/>
-          <w:sz w:val="24"/>
-          <w:szCs w:val="24"/>
-        </w:rPr>
-        <w:t>Based on preliminary analyses</w:t>
-      </w:r>
-      <w:r>
-        <w:rPr>
-          <w:rFonts w:ascii="Times New Roman" w:hAnsi="Times New Roman" w:cs="Times New Roman"/>
-          <w:sz w:val="24"/>
-          <w:szCs w:val="24"/>
-        </w:rPr>
-        <w:t xml:space="preserve">, we did not fit covariates to detection probability because observations were insufficient for robust modeling </w:t>
-      </w:r>
-      <w:r>
-        <w:rPr>
-          <w:rFonts w:ascii="Times New Roman" w:hAnsi="Times New Roman" w:cs="Times New Roman"/>
-          <w:sz w:val="24"/>
-          <w:szCs w:val="24"/>
-        </w:rPr>
-        <w:t xml:space="preserve">(results not shown; see XX at </w:t>
-      </w:r>
-      <w:proofErr w:type="spellStart"/>
-      <w:r>
-        <w:rPr>
-          <w:rFonts w:ascii="Times New Roman" w:hAnsi="Times New Roman" w:cs="Times New Roman"/>
-          <w:sz w:val="24"/>
-          <w:szCs w:val="24"/>
-        </w:rPr>
-        <w:t>doiXX</w:t>
-      </w:r>
-      <w:proofErr w:type="spellEnd"/>
-      <w:r>
-        <w:rPr>
-          <w:rFonts w:ascii="Times New Roman" w:hAnsi="Times New Roman" w:cs="Times New Roman"/>
-          <w:sz w:val="24"/>
-          <w:szCs w:val="24"/>
-        </w:rPr>
-        <w:t>)</w:t>
-      </w:r>
-      <w:r>
-        <w:rPr>
-          <w:rFonts w:ascii="Times New Roman" w:hAnsi="Times New Roman" w:cs="Times New Roman"/>
-          <w:sz w:val="24"/>
-          <w:szCs w:val="24"/>
-        </w:rPr>
-        <w:t xml:space="preserve">. (XX </w:t>
-      </w:r>
-      <w:proofErr w:type="gramStart"/>
-      <w:r>
-        <w:rPr>
-          <w:rFonts w:ascii="Times New Roman" w:hAnsi="Times New Roman" w:cs="Times New Roman"/>
-          <w:sz w:val="24"/>
-          <w:szCs w:val="24"/>
-        </w:rPr>
-        <w:lastRenderedPageBreak/>
-        <w:t>How</w:t>
-      </w:r>
-      <w:proofErr w:type="gramEnd"/>
-      <w:r>
-        <w:rPr>
-          <w:rFonts w:ascii="Times New Roman" w:hAnsi="Times New Roman" w:cs="Times New Roman"/>
-          <w:sz w:val="24"/>
-          <w:szCs w:val="24"/>
-        </w:rPr>
-        <w:t xml:space="preserve"> did we establish initial occupancy?) (What exactly did we do for tiger beetles to account for population closure violation?)</w:t>
-      </w:r>
     </w:p>
     <w:p>
       <w:pPr>
@@ -8923,6 +9106,15 @@
           <w:szCs w:val="24"/>
         </w:rPr>
       </w:pPr>
+      <w:r>
+        <w:rPr>
+          <w:rFonts w:ascii="Times New Roman" w:hAnsi="Times New Roman" w:cs="Times New Roman"/>
+          <w:sz w:val="24"/>
+          <w:szCs w:val="24"/>
+        </w:rPr>
+        <w:lastRenderedPageBreak/>
+        <w:t>Extra bits:</w:t>
+      </w:r>
     </w:p>
     <w:p>
       <w:pPr>
@@ -8939,6 +9131,102 @@
           <w:sz w:val="24"/>
           <w:szCs w:val="24"/>
         </w:rPr>
+        <w:t>(</w:t>
+      </w:r>
+      <w:proofErr w:type="gramStart"/>
+      <w:r>
+        <w:rPr>
+          <w:rFonts w:ascii="Times New Roman" w:hAnsi="Times New Roman" w:cs="Times New Roman"/>
+          <w:sz w:val="24"/>
+          <w:szCs w:val="24"/>
+        </w:rPr>
+        <w:t>mention</w:t>
+      </w:r>
+      <w:proofErr w:type="gramEnd"/>
+      <w:r>
+        <w:rPr>
+          <w:rFonts w:ascii="Times New Roman" w:hAnsi="Times New Roman" w:cs="Times New Roman"/>
+          <w:sz w:val="24"/>
+          <w:szCs w:val="24"/>
+        </w:rPr>
+        <w:t xml:space="preserve"> not having a long enough time-seri</w:t>
+      </w:r>
+      <w:r>
+        <w:rPr>
+          <w:rFonts w:ascii="Times New Roman" w:hAnsi="Times New Roman" w:cs="Times New Roman"/>
+          <w:sz w:val="24"/>
+          <w:szCs w:val="24"/>
+        </w:rPr>
+        <w:t>es for colonization/extinction? We did not attempt to model changes in occupancy because, similarly to the restrictions on modeling changes in abundance (recruitm</w:t>
+      </w:r>
+      <w:r>
+        <w:rPr>
+          <w:rFonts w:ascii="Times New Roman" w:hAnsi="Times New Roman" w:cs="Times New Roman"/>
+          <w:sz w:val="24"/>
+          <w:szCs w:val="24"/>
+        </w:rPr>
+        <w:t xml:space="preserve">ent and survival), </w:t>
+      </w:r>
+      <w:r>
+        <w:rPr>
+          <w:rFonts w:ascii="Times New Roman" w:hAnsi="Times New Roman" w:cs="Times New Roman"/>
+          <w:sz w:val="24"/>
+          <w:szCs w:val="24"/>
+        </w:rPr>
+        <w:t xml:space="preserve">our study was not conducted over a sufficient time period to model these changes (colonization and extinction)). </w:t>
+      </w:r>
+    </w:p>
+    <w:p>
+      <w:pPr>
+        <w:spacing w:line="360" w:lineRule="auto"/>
+        <w:rPr>
+          <w:rFonts w:ascii="Times New Roman" w:hAnsi="Times New Roman" w:cs="Times New Roman"/>
+          <w:sz w:val="24"/>
+          <w:szCs w:val="24"/>
+        </w:rPr>
+      </w:pPr>
+      <w:r>
+        <w:rPr>
+          <w:rFonts w:ascii="Times New Roman" w:hAnsi="Times New Roman" w:cs="Times New Roman"/>
+          <w:sz w:val="24"/>
+          <w:szCs w:val="24"/>
+        </w:rPr>
+        <w:t xml:space="preserve">(XX </w:t>
+      </w:r>
+      <w:proofErr w:type="gramStart"/>
+      <w:r>
+        <w:rPr>
+          <w:rFonts w:ascii="Times New Roman" w:hAnsi="Times New Roman" w:cs="Times New Roman"/>
+          <w:sz w:val="24"/>
+          <w:szCs w:val="24"/>
+        </w:rPr>
+        <w:t>How</w:t>
+      </w:r>
+      <w:proofErr w:type="gramEnd"/>
+      <w:r>
+        <w:rPr>
+          <w:rFonts w:ascii="Times New Roman" w:hAnsi="Times New Roman" w:cs="Times New Roman"/>
+          <w:sz w:val="24"/>
+          <w:szCs w:val="24"/>
+        </w:rPr>
+        <w:t xml:space="preserve"> did we establish initial occupancy?)</w:t>
+      </w:r>
+    </w:p>
+    <w:p>
+      <w:pPr>
+        <w:spacing w:line="360" w:lineRule="auto"/>
+        <w:rPr>
+          <w:rFonts w:ascii="Times New Roman" w:hAnsi="Times New Roman" w:cs="Times New Roman"/>
+          <w:sz w:val="24"/>
+          <w:szCs w:val="24"/>
+        </w:rPr>
+      </w:pPr>
+      <w:r>
+        <w:rPr>
+          <w:rFonts w:ascii="Times New Roman" w:hAnsi="Times New Roman" w:cs="Times New Roman"/>
+          <w:sz w:val="24"/>
+          <w:szCs w:val="24"/>
+        </w:rPr>
         <w:t>We used vague priors for (), (), () and fit a beta-binomial distribution to detection, which allows the detection probability to vary randomly by survey (period?)</w:t>
       </w:r>
       <w:r>
@@ -8956,74 +9244,6 @@
           <w:szCs w:val="24"/>
         </w:rPr>
         <w:t xml:space="preserve"> </w:t>
-      </w:r>
-      <w:r>
-        <w:rPr>
-          <w:rFonts w:ascii="Times New Roman" w:hAnsi="Times New Roman" w:cs="Times New Roman"/>
-          <w:sz w:val="24"/>
-          <w:szCs w:val="24"/>
-        </w:rPr>
-        <w:t>Based on preliminary analyses</w:t>
-      </w:r>
-      <w:r>
-        <w:rPr>
-          <w:rFonts w:ascii="Times New Roman" w:hAnsi="Times New Roman" w:cs="Times New Roman"/>
-          <w:sz w:val="24"/>
-          <w:szCs w:val="24"/>
-        </w:rPr>
-        <w:t xml:space="preserve">, we did not fit covariates to detection probability because observations were insufficient for robust modeling </w:t>
-      </w:r>
-      <w:r>
-        <w:rPr>
-          <w:rFonts w:ascii="Times New Roman" w:hAnsi="Times New Roman" w:cs="Times New Roman"/>
-          <w:sz w:val="24"/>
-          <w:szCs w:val="24"/>
-        </w:rPr>
-        <w:t xml:space="preserve">(results not shown; see XX at </w:t>
-      </w:r>
-      <w:proofErr w:type="spellStart"/>
-      <w:r>
-        <w:rPr>
-          <w:rFonts w:ascii="Times New Roman" w:hAnsi="Times New Roman" w:cs="Times New Roman"/>
-          <w:sz w:val="24"/>
-          <w:szCs w:val="24"/>
-        </w:rPr>
-        <w:t>doiXX</w:t>
-      </w:r>
-      <w:proofErr w:type="spellEnd"/>
-      <w:r>
-        <w:rPr>
-          <w:rFonts w:ascii="Times New Roman" w:hAnsi="Times New Roman" w:cs="Times New Roman"/>
-          <w:sz w:val="24"/>
-          <w:szCs w:val="24"/>
-        </w:rPr>
-        <w:t>)</w:t>
-      </w:r>
-      <w:r>
-        <w:rPr>
-          <w:rFonts w:ascii="Times New Roman" w:hAnsi="Times New Roman" w:cs="Times New Roman"/>
-          <w:sz w:val="24"/>
-          <w:szCs w:val="24"/>
-        </w:rPr>
-        <w:t xml:space="preserve">. (XX </w:t>
-      </w:r>
-      <w:proofErr w:type="gramStart"/>
-      <w:r>
-        <w:rPr>
-          <w:rFonts w:ascii="Times New Roman" w:hAnsi="Times New Roman" w:cs="Times New Roman"/>
-          <w:sz w:val="24"/>
-          <w:szCs w:val="24"/>
-        </w:rPr>
-        <w:t>How</w:t>
-      </w:r>
-      <w:proofErr w:type="gramEnd"/>
-      <w:r>
-        <w:rPr>
-          <w:rFonts w:ascii="Times New Roman" w:hAnsi="Times New Roman" w:cs="Times New Roman"/>
-          <w:sz w:val="24"/>
-          <w:szCs w:val="24"/>
-        </w:rPr>
-        <w:t xml:space="preserve"> did we establish initial occupancy?)</w:t>
       </w:r>
     </w:p>
     <w:p>
@@ -9709,16 +9929,7 @@
           <w:sz w:val="24"/>
           <w:szCs w:val="24"/>
         </w:rPr>
-        <w:t>(</w:t>
-      </w:r>
-      <w:r>
-        <w:rPr>
-          <w:rFonts w:ascii="Times New Roman" w:hAnsi="Times New Roman" w:cs="Times New Roman"/>
-          <w:sz w:val="24"/>
-          <w:szCs w:val="24"/>
-          <w:highlight w:val="yellow"/>
-        </w:rPr>
-        <w:t>-3.9, 1.4 SD</w:t>
+        <w:t>(-3.9, 1.4 SD</w:t>
       </w:r>
       <w:r>
         <w:rPr>
@@ -9985,7 +10196,6 @@
           <w:rFonts w:ascii="Times New Roman" w:hAnsi="Times New Roman" w:cs="Times New Roman"/>
           <w:sz w:val="24"/>
           <w:szCs w:val="24"/>
-          <w:highlight w:val="yellow"/>
         </w:rPr>
         <w:t>0.7, 0.2 SD</w:t>
       </w:r>
@@ -10026,7 +10236,6 @@
           <w:rFonts w:ascii="Times New Roman" w:hAnsi="Times New Roman" w:cs="Times New Roman"/>
           <w:sz w:val="24"/>
           <w:szCs w:val="24"/>
-          <w:highlight w:val="yellow"/>
         </w:rPr>
         <w:t>0.3, 0.2 SD</w:t>
       </w:r>
@@ -10115,7 +10324,6 @@
           <w:rFonts w:ascii="Times New Roman" w:hAnsi="Times New Roman" w:cs="Times New Roman"/>
           <w:sz w:val="24"/>
           <w:szCs w:val="24"/>
-          <w:highlight w:val="yellow"/>
         </w:rPr>
         <w:t>0.</w:t>
       </w:r>
@@ -10124,7 +10332,6 @@
           <w:rFonts w:ascii="Times New Roman" w:hAnsi="Times New Roman" w:cs="Times New Roman"/>
           <w:sz w:val="24"/>
           <w:szCs w:val="24"/>
-          <w:highlight w:val="yellow"/>
         </w:rPr>
         <w:t>37</w:t>
       </w:r>
@@ -10133,7 +10340,6 @@
           <w:rFonts w:ascii="Times New Roman" w:hAnsi="Times New Roman" w:cs="Times New Roman"/>
           <w:sz w:val="24"/>
           <w:szCs w:val="24"/>
-          <w:highlight w:val="yellow"/>
         </w:rPr>
         <w:t xml:space="preserve"> to</w:t>
       </w:r>
@@ -10142,7 +10348,6 @@
           <w:rFonts w:ascii="Times New Roman" w:hAnsi="Times New Roman" w:cs="Times New Roman"/>
           <w:sz w:val="24"/>
           <w:szCs w:val="24"/>
-          <w:highlight w:val="yellow"/>
         </w:rPr>
         <w:t xml:space="preserve"> </w:t>
       </w:r>
@@ -10151,7 +10356,6 @@
           <w:rFonts w:ascii="Times New Roman" w:hAnsi="Times New Roman" w:cs="Times New Roman"/>
           <w:sz w:val="24"/>
           <w:szCs w:val="24"/>
-          <w:highlight w:val="yellow"/>
         </w:rPr>
         <w:t>0.99 and</w:t>
       </w:r>
@@ -10160,7 +10364,6 @@
           <w:rFonts w:ascii="Times New Roman" w:hAnsi="Times New Roman" w:cs="Times New Roman"/>
           <w:sz w:val="24"/>
           <w:szCs w:val="24"/>
-          <w:highlight w:val="yellow"/>
         </w:rPr>
         <w:t xml:space="preserve"> </w:t>
       </w:r>
@@ -10169,7 +10372,6 @@
           <w:rFonts w:ascii="Times New Roman" w:hAnsi="Times New Roman" w:cs="Times New Roman"/>
           <w:sz w:val="24"/>
           <w:szCs w:val="24"/>
-          <w:highlight w:val="yellow"/>
         </w:rPr>
         <w:t>0.0</w:t>
       </w:r>
@@ -10178,7 +10380,6 @@
           <w:rFonts w:ascii="Times New Roman" w:hAnsi="Times New Roman" w:cs="Times New Roman"/>
           <w:sz w:val="24"/>
           <w:szCs w:val="24"/>
-          <w:highlight w:val="yellow"/>
         </w:rPr>
         <w:t>2</w:t>
       </w:r>
@@ -10187,7 +10388,6 @@
           <w:rFonts w:ascii="Times New Roman" w:hAnsi="Times New Roman" w:cs="Times New Roman"/>
           <w:sz w:val="24"/>
           <w:szCs w:val="24"/>
-          <w:highlight w:val="yellow"/>
         </w:rPr>
         <w:t xml:space="preserve"> to</w:t>
       </w:r>
@@ -10196,7 +10396,6 @@
           <w:rFonts w:ascii="Times New Roman" w:hAnsi="Times New Roman" w:cs="Times New Roman"/>
           <w:sz w:val="24"/>
           <w:szCs w:val="24"/>
-          <w:highlight w:val="yellow"/>
         </w:rPr>
         <w:t xml:space="preserve"> 0.6</w:t>
       </w:r>
@@ -10205,7 +10404,6 @@
           <w:rFonts w:ascii="Times New Roman" w:hAnsi="Times New Roman" w:cs="Times New Roman"/>
           <w:sz w:val="24"/>
           <w:szCs w:val="24"/>
-          <w:highlight w:val="yellow"/>
         </w:rPr>
         <w:t>4</w:t>
       </w:r>
@@ -10214,17 +10412,8 @@
           <w:rFonts w:ascii="Times New Roman" w:hAnsi="Times New Roman" w:cs="Times New Roman"/>
           <w:sz w:val="24"/>
           <w:szCs w:val="24"/>
-          <w:highlight w:val="yellow"/>
-        </w:rPr>
-        <w:t>,</w:t>
-      </w:r>
-      <w:r>
-        <w:rPr>
-          <w:rFonts w:ascii="Times New Roman" w:hAnsi="Times New Roman" w:cs="Times New Roman"/>
-          <w:sz w:val="24"/>
-          <w:szCs w:val="24"/>
-        </w:rPr>
-        <w:t xml:space="preserve"> respectively</w:t>
+        </w:rPr>
+        <w:t>, respectively</w:t>
       </w:r>
       <w:r>
         <w:rPr>
@@ -10272,33 +10461,31 @@
           <w:sz w:val="24"/>
           <w:szCs w:val="24"/>
         </w:rPr>
-        <w:t>Initial plot occupancy for tiger beetles was positively affected by both elevation (</w:t>
-      </w:r>
-      <w:r>
-        <w:rPr>
-          <w:rFonts w:ascii="Times New Roman" w:hAnsi="Times New Roman" w:cs="Times New Roman"/>
-          <w:sz w:val="24"/>
-          <w:szCs w:val="24"/>
-          <w:highlight w:val="yellow"/>
-        </w:rPr>
-        <w:t>0.7, 0.3 SD</w:t>
-      </w:r>
-      <w:r>
-        <w:rPr>
-          <w:rFonts w:ascii="Times New Roman" w:hAnsi="Times New Roman" w:cs="Times New Roman"/>
-          <w:sz w:val="24"/>
-          <w:szCs w:val="24"/>
-        </w:rPr>
-        <w:t>) and canopy cover (</w:t>
-      </w:r>
-      <w:r>
-        <w:rPr>
-          <w:rFonts w:ascii="Times New Roman" w:hAnsi="Times New Roman" w:cs="Times New Roman"/>
-          <w:sz w:val="24"/>
-          <w:szCs w:val="24"/>
-          <w:highlight w:val="yellow"/>
-        </w:rPr>
-        <w:t>0.8, 0.3 SD</w:t>
+        <w:t xml:space="preserve">Initial plot occupancy for tiger beetles was positively affected by both elevation </w:t>
+      </w:r>
+      <w:r>
+        <w:rPr>
+          <w:rFonts w:ascii="Times New Roman" w:hAnsi="Times New Roman" w:cs="Times New Roman"/>
+          <w:sz w:val="24"/>
+          <w:szCs w:val="24"/>
+        </w:rPr>
+        <w:t>(0.7, 0.3 SD)</w:t>
+      </w:r>
+      <w:r>
+        <w:rPr>
+          <w:rFonts w:ascii="Times New Roman" w:hAnsi="Times New Roman" w:cs="Times New Roman"/>
+          <w:sz w:val="24"/>
+          <w:szCs w:val="24"/>
+        </w:rPr>
+        <w:t xml:space="preserve"> and canopy cover </w:t>
+      </w:r>
+      <w:r>
+        <w:rPr>
+          <w:rFonts w:ascii="Times New Roman" w:hAnsi="Times New Roman" w:cs="Times New Roman"/>
+          <w:sz w:val="24"/>
+          <w:szCs w:val="24"/>
+        </w:rPr>
+        <w:t>(0.8, 0.3 SD</w:t>
       </w:r>
       <w:r>
         <w:rPr>
@@ -10313,17 +10500,16 @@
           <w:rFonts w:ascii="Times New Roman" w:hAnsi="Times New Roman" w:cs="Times New Roman"/>
           <w:sz w:val="24"/>
           <w:szCs w:val="24"/>
-          <w:highlight w:val="yellow"/>
-        </w:rPr>
-        <w:t>0.2 to 1.1 and 0.3 to 1.3,</w:t>
-      </w:r>
-      <w:r>
-        <w:rPr>
-          <w:rFonts w:ascii="Times New Roman" w:hAnsi="Times New Roman" w:cs="Times New Roman"/>
-          <w:sz w:val="24"/>
-          <w:szCs w:val="24"/>
-        </w:rPr>
-        <w:t xml:space="preserve"> respectively) (Fig. XX).</w:t>
+        </w:rPr>
+        <w:t>0.2 to 1.1 and 0.3 to 1.3, respectively</w:t>
+      </w:r>
+      <w:r>
+        <w:rPr>
+          <w:rFonts w:ascii="Times New Roman" w:hAnsi="Times New Roman" w:cs="Times New Roman"/>
+          <w:sz w:val="24"/>
+          <w:szCs w:val="24"/>
+        </w:rPr>
+        <w:t>) (Fig. XX).</w:t>
       </w:r>
       <w:r>
         <w:rPr>
@@ -10521,124 +10707,7 @@
           <w:sz w:val="24"/>
           <w:szCs w:val="24"/>
         </w:rPr>
-        <w:t xml:space="preserve">Our results illuminate the complicated nature of species’ habitat relationships and highlight the difficulty encountered when designing projects to restore and manage habitat for the benefit of </w:t>
-      </w:r>
-      <w:r>
-        <w:rPr>
-          <w:rFonts w:ascii="Times New Roman" w:hAnsi="Times New Roman" w:cs="Times New Roman"/>
-          <w:bCs/>
-          <w:sz w:val="24"/>
-          <w:szCs w:val="24"/>
-        </w:rPr>
-        <w:t>the native fauna as a whole</w:t>
-      </w:r>
-      <w:r>
-        <w:rPr>
-          <w:rFonts w:ascii="Times New Roman" w:hAnsi="Times New Roman" w:cs="Times New Roman"/>
-          <w:bCs/>
-          <w:sz w:val="24"/>
-          <w:szCs w:val="24"/>
-        </w:rPr>
-        <w:t xml:space="preserve">. </w:t>
-      </w:r>
-      <w:r>
-        <w:rPr>
-          <w:rFonts w:ascii="Times New Roman" w:hAnsi="Times New Roman" w:cs="Times New Roman"/>
-          <w:bCs/>
-          <w:sz w:val="24"/>
-          <w:szCs w:val="24"/>
-        </w:rPr>
-        <w:t xml:space="preserve">Although some of our target species’ responses to habitat are in direct conflict with one another, this is unsurprising given their individual life-histories. For example, </w:t>
-      </w:r>
-      <w:r>
-        <w:rPr>
-          <w:rFonts w:ascii="Times New Roman" w:hAnsi="Times New Roman" w:cs="Times New Roman"/>
-          <w:bCs/>
-          <w:sz w:val="24"/>
-          <w:szCs w:val="24"/>
-        </w:rPr>
-        <w:t>lark sparrow and Leonard’s skipper have disparate associations with management disturbance (logging, burning, and grazing.) Lark sparrow</w:t>
-      </w:r>
-      <w:r>
-        <w:rPr>
-          <w:rFonts w:ascii="Times New Roman" w:hAnsi="Times New Roman" w:cs="Times New Roman"/>
-          <w:bCs/>
-          <w:sz w:val="24"/>
-          <w:szCs w:val="24"/>
-        </w:rPr>
-        <w:t xml:space="preserve"> responds positively, possibly because it</w:t>
-      </w:r>
-      <w:r>
-        <w:rPr>
-          <w:rFonts w:ascii="Times New Roman" w:hAnsi="Times New Roman" w:cs="Times New Roman"/>
-          <w:bCs/>
-          <w:sz w:val="24"/>
-          <w:szCs w:val="24"/>
-        </w:rPr>
-        <w:t xml:space="preserve"> is mobile, </w:t>
-      </w:r>
-      <w:r>
-        <w:rPr>
-          <w:rFonts w:ascii="Times New Roman" w:hAnsi="Times New Roman" w:cs="Times New Roman"/>
-          <w:bCs/>
-          <w:sz w:val="24"/>
-          <w:szCs w:val="24"/>
-        </w:rPr>
-        <w:t>may have many</w:t>
-      </w:r>
-      <w:r>
-        <w:rPr>
-          <w:rFonts w:ascii="Times New Roman" w:hAnsi="Times New Roman" w:cs="Times New Roman"/>
-          <w:bCs/>
-          <w:sz w:val="24"/>
-          <w:szCs w:val="24"/>
-        </w:rPr>
-        <w:t xml:space="preserve"> </w:t>
-      </w:r>
-      <w:r>
-        <w:rPr>
-          <w:rFonts w:ascii="Times New Roman" w:hAnsi="Times New Roman" w:cs="Times New Roman"/>
-          <w:bCs/>
-          <w:sz w:val="24"/>
-          <w:szCs w:val="24"/>
-        </w:rPr>
-        <w:t xml:space="preserve">individuals </w:t>
-      </w:r>
-      <w:r>
-        <w:rPr>
-          <w:rFonts w:ascii="Times New Roman" w:hAnsi="Times New Roman" w:cs="Times New Roman"/>
-          <w:bCs/>
-          <w:sz w:val="24"/>
-          <w:szCs w:val="24"/>
-        </w:rPr>
-        <w:t>searching for territory</w:t>
-      </w:r>
-      <w:r>
-        <w:rPr>
-          <w:rFonts w:ascii="Times New Roman" w:hAnsi="Times New Roman" w:cs="Times New Roman"/>
-          <w:bCs/>
-          <w:sz w:val="24"/>
-          <w:szCs w:val="24"/>
-        </w:rPr>
-        <w:t xml:space="preserve"> each breeding season</w:t>
-      </w:r>
-      <w:r>
-        <w:rPr>
-          <w:rFonts w:ascii="Times New Roman" w:hAnsi="Times New Roman" w:cs="Times New Roman"/>
-          <w:bCs/>
-          <w:sz w:val="24"/>
-          <w:szCs w:val="24"/>
-        </w:rPr>
-        <w:t xml:space="preserve">, and </w:t>
-      </w:r>
-      <w:r>
-        <w:rPr>
-          <w:rFonts w:ascii="Times New Roman" w:hAnsi="Times New Roman" w:cs="Times New Roman"/>
-          <w:bCs/>
-          <w:sz w:val="24"/>
-          <w:szCs w:val="24"/>
-        </w:rPr>
-        <w:t xml:space="preserve">may be able to directly benefit from multiple direct management techniques within a relatively short </w:t>
+        <w:t xml:space="preserve">Our results illuminate the complicated nature of wildlife habitat interactions and highlight the difficulty encountered when designing projects to restore and manage habitat for the benefit of the native fauna as a whole. Although some of our target species’ responses to habitat were in direct conflict with one another, this was unsurprising given their individual life-histories. For example, within our study system lark sparrow and Leonard’s skipper had disparate associations with management disturbance (logging, burning, and grazing.) Lark sparrow responded positively, possibly because it is mobile, may have many individuals searching for territory each breeding season, and may be able to directly benefit from multiple direct management techniques </w:t>
       </w:r>
       <w:r>
         <w:rPr>
@@ -10648,497 +10717,7 @@
           <w:szCs w:val="24"/>
         </w:rPr>
         <w:lastRenderedPageBreak/>
-        <w:t>timeframe.</w:t>
-      </w:r>
-      <w:r>
-        <w:rPr>
-          <w:rFonts w:ascii="Times New Roman" w:hAnsi="Times New Roman" w:cs="Times New Roman"/>
-          <w:bCs/>
-          <w:sz w:val="24"/>
-          <w:szCs w:val="24"/>
-        </w:rPr>
-        <w:t xml:space="preserve"> O</w:t>
-      </w:r>
-      <w:r>
-        <w:rPr>
-          <w:rFonts w:ascii="Times New Roman" w:hAnsi="Times New Roman" w:cs="Times New Roman"/>
-          <w:bCs/>
-          <w:sz w:val="24"/>
-          <w:szCs w:val="24"/>
-        </w:rPr>
-        <w:t>pen soil created as a result of burning or grazing may provide foraging opportunities</w:t>
-      </w:r>
-      <w:r>
-        <w:rPr>
-          <w:rFonts w:ascii="Times New Roman" w:hAnsi="Times New Roman" w:cs="Times New Roman"/>
-          <w:bCs/>
-          <w:sz w:val="24"/>
-          <w:szCs w:val="24"/>
-        </w:rPr>
-        <w:t xml:space="preserve"> almost immediately, and </w:t>
-      </w:r>
-      <w:r>
-        <w:rPr>
-          <w:rFonts w:ascii="Times New Roman" w:hAnsi="Times New Roman" w:cs="Times New Roman"/>
-          <w:bCs/>
-          <w:sz w:val="24"/>
-          <w:szCs w:val="24"/>
-        </w:rPr>
-        <w:t xml:space="preserve">canopy </w:t>
-      </w:r>
-      <w:r>
-        <w:rPr>
-          <w:rFonts w:ascii="Times New Roman" w:hAnsi="Times New Roman" w:cs="Times New Roman"/>
-          <w:bCs/>
-          <w:sz w:val="24"/>
-          <w:szCs w:val="24"/>
-        </w:rPr>
-        <w:t xml:space="preserve">openings created by logging could be considered </w:t>
-      </w:r>
-      <w:r>
-        <w:rPr>
-          <w:rFonts w:ascii="Times New Roman" w:hAnsi="Times New Roman" w:cs="Times New Roman"/>
-          <w:bCs/>
-          <w:sz w:val="24"/>
-          <w:szCs w:val="24"/>
-        </w:rPr>
-        <w:t>to be available the same or the</w:t>
-      </w:r>
-      <w:r>
-        <w:rPr>
-          <w:rFonts w:ascii="Times New Roman" w:hAnsi="Times New Roman" w:cs="Times New Roman"/>
-          <w:bCs/>
-          <w:sz w:val="24"/>
-          <w:szCs w:val="24"/>
-        </w:rPr>
-        <w:t xml:space="preserve"> next year</w:t>
-      </w:r>
-      <w:r>
-        <w:rPr>
-          <w:rFonts w:ascii="Times New Roman" w:hAnsi="Times New Roman" w:cs="Times New Roman"/>
-          <w:bCs/>
-          <w:sz w:val="24"/>
-          <w:szCs w:val="24"/>
-        </w:rPr>
-        <w:t>, depending on when they were logged</w:t>
-      </w:r>
-      <w:r>
-        <w:rPr>
-          <w:rFonts w:ascii="Times New Roman" w:hAnsi="Times New Roman" w:cs="Times New Roman"/>
-          <w:bCs/>
-          <w:sz w:val="24"/>
-          <w:szCs w:val="24"/>
-        </w:rPr>
-        <w:t xml:space="preserve">. </w:t>
-      </w:r>
-      <w:r>
-        <w:rPr>
-          <w:rFonts w:ascii="Times New Roman" w:hAnsi="Times New Roman" w:cs="Times New Roman"/>
-          <w:bCs/>
-          <w:sz w:val="24"/>
-          <w:szCs w:val="24"/>
-        </w:rPr>
-        <w:t xml:space="preserve">Lark sparrows may </w:t>
-      </w:r>
-      <w:r>
-        <w:rPr>
-          <w:rFonts w:ascii="Times New Roman" w:hAnsi="Times New Roman" w:cs="Times New Roman"/>
-          <w:bCs/>
-          <w:sz w:val="24"/>
-          <w:szCs w:val="24"/>
-        </w:rPr>
-        <w:t>also avoid direct negative effects of</w:t>
-      </w:r>
-      <w:r>
-        <w:rPr>
-          <w:rFonts w:ascii="Times New Roman" w:hAnsi="Times New Roman" w:cs="Times New Roman"/>
-          <w:bCs/>
-          <w:sz w:val="24"/>
-          <w:szCs w:val="24"/>
-        </w:rPr>
-        <w:t xml:space="preserve"> prescribed burning (arguably a destructive technique from a young-rearing perspective) </w:t>
-      </w:r>
-      <w:r>
-        <w:rPr>
-          <w:rFonts w:ascii="Times New Roman" w:hAnsi="Times New Roman" w:cs="Times New Roman"/>
-          <w:bCs/>
-          <w:sz w:val="24"/>
-          <w:szCs w:val="24"/>
-        </w:rPr>
-        <w:t xml:space="preserve">as it </w:t>
-      </w:r>
-      <w:r>
-        <w:rPr>
-          <w:rFonts w:ascii="Times New Roman" w:hAnsi="Times New Roman" w:cs="Times New Roman"/>
-          <w:bCs/>
-          <w:sz w:val="24"/>
-          <w:szCs w:val="24"/>
-        </w:rPr>
-        <w:t>often occurs in the early spring</w:t>
-      </w:r>
-      <w:r>
-        <w:rPr>
-          <w:rFonts w:ascii="Times New Roman" w:hAnsi="Times New Roman" w:cs="Times New Roman"/>
-          <w:bCs/>
-          <w:sz w:val="24"/>
-          <w:szCs w:val="24"/>
-        </w:rPr>
-        <w:t xml:space="preserve"> before birds are present on territories</w:t>
-      </w:r>
-      <w:r>
-        <w:rPr>
-          <w:rFonts w:ascii="Times New Roman" w:hAnsi="Times New Roman" w:cs="Times New Roman"/>
-          <w:bCs/>
-          <w:sz w:val="24"/>
-          <w:szCs w:val="24"/>
-        </w:rPr>
-        <w:t xml:space="preserve"> </w:t>
-      </w:r>
-      <w:r>
-        <w:rPr>
-          <w:rFonts w:ascii="Times New Roman" w:hAnsi="Times New Roman" w:cs="Times New Roman"/>
-          <w:bCs/>
-          <w:sz w:val="24"/>
-          <w:szCs w:val="24"/>
-        </w:rPr>
-        <w:t>and so direct impact is limited.</w:t>
-      </w:r>
-      <w:r>
-        <w:rPr>
-          <w:rFonts w:ascii="Times New Roman" w:hAnsi="Times New Roman" w:cs="Times New Roman"/>
-          <w:bCs/>
-          <w:sz w:val="24"/>
-          <w:szCs w:val="24"/>
-        </w:rPr>
-        <w:t xml:space="preserve"> </w:t>
-      </w:r>
-      <w:r>
-        <w:rPr>
-          <w:rFonts w:ascii="Times New Roman" w:hAnsi="Times New Roman" w:cs="Times New Roman"/>
-          <w:bCs/>
-          <w:sz w:val="24"/>
-          <w:szCs w:val="24"/>
-        </w:rPr>
-        <w:t xml:space="preserve">Conversely, the Leonard’s skipper is negatively impacted by management disturbance. </w:t>
-      </w:r>
-      <w:r>
-        <w:rPr>
-          <w:rFonts w:ascii="Times New Roman" w:hAnsi="Times New Roman" w:cs="Times New Roman"/>
-          <w:bCs/>
-          <w:sz w:val="24"/>
-          <w:szCs w:val="24"/>
-        </w:rPr>
-        <w:t xml:space="preserve">Unlike the lark sparrow, their life cycle is very </w:t>
-      </w:r>
-      <w:r>
-        <w:rPr>
-          <w:rFonts w:ascii="Times New Roman" w:hAnsi="Times New Roman" w:cs="Times New Roman"/>
-          <w:bCs/>
-          <w:sz w:val="24"/>
-          <w:szCs w:val="24"/>
-        </w:rPr>
-        <w:t>likely to be interrupted by commonly used management techniques</w:t>
-      </w:r>
-      <w:r>
-        <w:rPr>
-          <w:rFonts w:ascii="Times New Roman" w:hAnsi="Times New Roman" w:cs="Times New Roman"/>
-          <w:bCs/>
-          <w:sz w:val="24"/>
-          <w:szCs w:val="24"/>
-        </w:rPr>
-        <w:t xml:space="preserve">. </w:t>
-      </w:r>
-      <w:r>
-        <w:rPr>
-          <w:rFonts w:ascii="Times New Roman" w:hAnsi="Times New Roman" w:cs="Times New Roman"/>
-          <w:bCs/>
-          <w:sz w:val="24"/>
-          <w:szCs w:val="24"/>
-        </w:rPr>
-        <w:t>Prairie skippers like the Leonard’</w:t>
-      </w:r>
-      <w:r>
-        <w:rPr>
-          <w:rFonts w:ascii="Times New Roman" w:hAnsi="Times New Roman" w:cs="Times New Roman"/>
-          <w:bCs/>
-          <w:sz w:val="24"/>
-          <w:szCs w:val="24"/>
-        </w:rPr>
-        <w:t>s</w:t>
-      </w:r>
-      <w:r>
-        <w:rPr>
-          <w:rFonts w:ascii="Times New Roman" w:hAnsi="Times New Roman" w:cs="Times New Roman"/>
-          <w:bCs/>
-          <w:sz w:val="24"/>
-          <w:szCs w:val="24"/>
-        </w:rPr>
-        <w:t xml:space="preserve"> are bound to the same location over multiple seasons and development phases. They are vulnerable to spring fire as overwintering pupae (XXX cite dana, others??)</w:t>
-      </w:r>
-      <w:r>
-        <w:rPr>
-          <w:rFonts w:ascii="Times New Roman" w:hAnsi="Times New Roman" w:cs="Times New Roman"/>
-          <w:bCs/>
-          <w:sz w:val="24"/>
-          <w:szCs w:val="24"/>
-        </w:rPr>
-        <w:t>, Grazing cows consume the grass upon which larvae are dependent and may inadvertently</w:t>
-      </w:r>
-      <w:r>
-        <w:rPr>
-          <w:rFonts w:ascii="Times New Roman" w:hAnsi="Times New Roman" w:cs="Times New Roman"/>
-          <w:bCs/>
-          <w:sz w:val="24"/>
-          <w:szCs w:val="24"/>
-        </w:rPr>
-        <w:t xml:space="preserve"> consume eggs and larvae</w:t>
-      </w:r>
-      <w:r>
-        <w:rPr>
-          <w:rFonts w:ascii="Times New Roman" w:hAnsi="Times New Roman" w:cs="Times New Roman"/>
-          <w:bCs/>
-          <w:sz w:val="24"/>
-          <w:szCs w:val="24"/>
-        </w:rPr>
-        <w:t xml:space="preserve"> while grazing</w:t>
-      </w:r>
-      <w:r>
-        <w:rPr>
-          <w:rFonts w:ascii="Times New Roman" w:hAnsi="Times New Roman" w:cs="Times New Roman"/>
-          <w:bCs/>
-          <w:sz w:val="24"/>
-          <w:szCs w:val="24"/>
-        </w:rPr>
-        <w:t xml:space="preserve">.  </w:t>
-      </w:r>
-      <w:r>
-        <w:rPr>
-          <w:rFonts w:ascii="Times New Roman" w:hAnsi="Times New Roman" w:cs="Times New Roman"/>
-          <w:bCs/>
-          <w:sz w:val="24"/>
-          <w:szCs w:val="24"/>
-        </w:rPr>
-        <w:t>Skippers</w:t>
-      </w:r>
-      <w:r>
-        <w:rPr>
-          <w:rFonts w:ascii="Times New Roman" w:hAnsi="Times New Roman" w:cs="Times New Roman"/>
-          <w:bCs/>
-          <w:sz w:val="24"/>
-          <w:szCs w:val="24"/>
-        </w:rPr>
-        <w:t xml:space="preserve"> also utilize different portions of habitat at different times</w:t>
-      </w:r>
-      <w:r>
-        <w:rPr>
-          <w:rFonts w:ascii="Times New Roman" w:hAnsi="Times New Roman" w:cs="Times New Roman"/>
-          <w:bCs/>
-          <w:sz w:val="24"/>
-          <w:szCs w:val="24"/>
-        </w:rPr>
-        <w:t xml:space="preserve"> during their life cycle</w:t>
-      </w:r>
-      <w:r>
-        <w:rPr>
-          <w:rFonts w:ascii="Times New Roman" w:hAnsi="Times New Roman" w:cs="Times New Roman"/>
-          <w:bCs/>
-          <w:sz w:val="24"/>
-          <w:szCs w:val="24"/>
-        </w:rPr>
-        <w:t>, so females that are attracted to lay eggs in areas with suitable nectar and larval resources may be operating in a population sink if the area is subsequently burned</w:t>
-      </w:r>
-      <w:r>
-        <w:rPr>
-          <w:rFonts w:ascii="Times New Roman" w:hAnsi="Times New Roman" w:cs="Times New Roman"/>
-          <w:bCs/>
-          <w:sz w:val="24"/>
-          <w:szCs w:val="24"/>
-        </w:rPr>
-        <w:t xml:space="preserve"> and the larvae destroyed</w:t>
-      </w:r>
-      <w:r>
-        <w:rPr>
-          <w:rFonts w:ascii="Times New Roman" w:hAnsi="Times New Roman" w:cs="Times New Roman"/>
-          <w:bCs/>
-          <w:sz w:val="24"/>
-          <w:szCs w:val="24"/>
-        </w:rPr>
-        <w:t xml:space="preserve"> the following</w:t>
-      </w:r>
-      <w:r>
-        <w:rPr>
-          <w:rFonts w:ascii="Times New Roman" w:hAnsi="Times New Roman" w:cs="Times New Roman"/>
-          <w:bCs/>
-          <w:sz w:val="24"/>
-          <w:szCs w:val="24"/>
-        </w:rPr>
-        <w:t xml:space="preserve"> spring. In addition to the support revealed by our models, observers noticed anecdotally that areas that seemed to provide ideal skipper habitat</w:t>
-      </w:r>
-      <w:r>
-        <w:rPr>
-          <w:rFonts w:ascii="Times New Roman" w:hAnsi="Times New Roman" w:cs="Times New Roman"/>
-          <w:bCs/>
-          <w:sz w:val="24"/>
-          <w:szCs w:val="24"/>
-        </w:rPr>
-        <w:t xml:space="preserve"> (abundant bunchgrass and other grass, </w:t>
-      </w:r>
-      <w:proofErr w:type="spellStart"/>
-      <w:r>
-        <w:rPr>
-          <w:rFonts w:ascii="Times New Roman" w:hAnsi="Times New Roman" w:cs="Times New Roman"/>
-          <w:bCs/>
-          <w:sz w:val="24"/>
-          <w:szCs w:val="24"/>
-        </w:rPr>
-        <w:t>liatris</w:t>
-      </w:r>
-      <w:proofErr w:type="spellEnd"/>
-      <w:r>
-        <w:rPr>
-          <w:rFonts w:ascii="Times New Roman" w:hAnsi="Times New Roman" w:cs="Times New Roman"/>
-          <w:bCs/>
-          <w:sz w:val="24"/>
-          <w:szCs w:val="24"/>
-        </w:rPr>
-        <w:t xml:space="preserve"> and other nectar sources, and bare ground)</w:t>
-      </w:r>
-      <w:r>
-        <w:rPr>
-          <w:rFonts w:ascii="Times New Roman" w:hAnsi="Times New Roman" w:cs="Times New Roman"/>
-          <w:bCs/>
-          <w:sz w:val="24"/>
-          <w:szCs w:val="24"/>
-        </w:rPr>
-        <w:t xml:space="preserve"> and had been previously occupied but intensively managed via burning and grazing</w:t>
-      </w:r>
-      <w:r>
-        <w:rPr>
-          <w:rFonts w:ascii="Times New Roman" w:hAnsi="Times New Roman" w:cs="Times New Roman"/>
-          <w:bCs/>
-          <w:sz w:val="24"/>
-          <w:szCs w:val="24"/>
-        </w:rPr>
-        <w:t xml:space="preserve"> were devoid of skippers, while</w:t>
-      </w:r>
-      <w:r>
-        <w:rPr>
-          <w:rFonts w:ascii="Times New Roman" w:hAnsi="Times New Roman" w:cs="Times New Roman"/>
-          <w:bCs/>
-          <w:sz w:val="24"/>
-          <w:szCs w:val="24"/>
-        </w:rPr>
-        <w:t xml:space="preserve"> </w:t>
-      </w:r>
-      <w:r>
-        <w:rPr>
-          <w:rFonts w:ascii="Times New Roman" w:hAnsi="Times New Roman" w:cs="Times New Roman"/>
-          <w:bCs/>
-          <w:sz w:val="24"/>
-          <w:szCs w:val="24"/>
-        </w:rPr>
-        <w:t>a</w:t>
-      </w:r>
-      <w:r>
-        <w:rPr>
-          <w:rFonts w:ascii="Times New Roman" w:hAnsi="Times New Roman" w:cs="Times New Roman"/>
-          <w:bCs/>
-          <w:sz w:val="24"/>
-          <w:szCs w:val="24"/>
-        </w:rPr>
-        <w:t>reas that provided seemingly marginal habitat</w:t>
-      </w:r>
-      <w:r>
-        <w:rPr>
-          <w:rFonts w:ascii="Times New Roman" w:hAnsi="Times New Roman" w:cs="Times New Roman"/>
-          <w:bCs/>
-          <w:sz w:val="24"/>
-          <w:szCs w:val="24"/>
-        </w:rPr>
-        <w:t xml:space="preserve"> (thickly grown grass, limited nectar resources, and limited bare ground)</w:t>
-      </w:r>
-      <w:r>
-        <w:rPr>
-          <w:rFonts w:ascii="Times New Roman" w:hAnsi="Times New Roman" w:cs="Times New Roman"/>
-          <w:bCs/>
-          <w:sz w:val="24"/>
-          <w:szCs w:val="24"/>
-        </w:rPr>
-        <w:t xml:space="preserve"> but had not been </w:t>
-      </w:r>
-      <w:r>
-        <w:rPr>
-          <w:rFonts w:ascii="Times New Roman" w:hAnsi="Times New Roman" w:cs="Times New Roman"/>
-          <w:bCs/>
-          <w:sz w:val="24"/>
-          <w:szCs w:val="24"/>
-        </w:rPr>
-        <w:t xml:space="preserve">recently altered by management </w:t>
-      </w:r>
-      <w:r>
-        <w:rPr>
-          <w:rFonts w:ascii="Times New Roman" w:hAnsi="Times New Roman" w:cs="Times New Roman"/>
-          <w:bCs/>
-          <w:sz w:val="24"/>
-          <w:szCs w:val="24"/>
-        </w:rPr>
-        <w:t xml:space="preserve">yielded some scattered </w:t>
-      </w:r>
-      <w:r>
-        <w:rPr>
-          <w:rFonts w:ascii="Times New Roman" w:hAnsi="Times New Roman" w:cs="Times New Roman"/>
-          <w:bCs/>
-          <w:sz w:val="24"/>
-          <w:szCs w:val="24"/>
-        </w:rPr>
-        <w:t>individuals</w:t>
-      </w:r>
-      <w:r>
-        <w:rPr>
-          <w:rFonts w:ascii="Times New Roman" w:hAnsi="Times New Roman" w:cs="Times New Roman"/>
-          <w:bCs/>
-          <w:sz w:val="24"/>
-          <w:szCs w:val="24"/>
-        </w:rPr>
-        <w:t xml:space="preserve">. These observations lend credence to the idea that skippers like the Leonard’s are struggling to persist in systems that do not provide suitable population-level </w:t>
-      </w:r>
-      <w:proofErr w:type="spellStart"/>
-      <w:r>
-        <w:rPr>
-          <w:rFonts w:ascii="Times New Roman" w:hAnsi="Times New Roman" w:cs="Times New Roman"/>
-          <w:bCs/>
-          <w:sz w:val="24"/>
-          <w:szCs w:val="24"/>
-        </w:rPr>
-        <w:t>refugia</w:t>
-      </w:r>
-      <w:proofErr w:type="spellEnd"/>
-      <w:r>
-        <w:rPr>
-          <w:rFonts w:ascii="Times New Roman" w:hAnsi="Times New Roman" w:cs="Times New Roman"/>
-          <w:bCs/>
-          <w:sz w:val="24"/>
-          <w:szCs w:val="24"/>
-        </w:rPr>
-        <w:t xml:space="preserve"> from detrimental management techniques and / or sufficient population recovery time between management</w:t>
-      </w:r>
-      <w:r>
-        <w:rPr>
-          <w:rFonts w:ascii="Times New Roman" w:hAnsi="Times New Roman" w:cs="Times New Roman"/>
-          <w:bCs/>
-          <w:sz w:val="24"/>
-          <w:szCs w:val="24"/>
-        </w:rPr>
-        <w:t xml:space="preserve"> events</w:t>
-      </w:r>
-      <w:r>
-        <w:rPr>
-          <w:rFonts w:ascii="Times New Roman" w:hAnsi="Times New Roman" w:cs="Times New Roman"/>
-          <w:bCs/>
-          <w:sz w:val="24"/>
-          <w:szCs w:val="24"/>
-        </w:rPr>
-        <w:t>.</w:t>
+        <w:t>within a relatively short timeframe. Open soil created as a result of burning or grazing may provide foraging opportunities almost immediately, and canopy openings created by logging could be considered to be available the same or the next year, depending on when they were logged. Lark sparrows may also avoid negative effects of prescribed burning because they often territorialize ASP habitat after early spring burns.</w:t>
       </w:r>
     </w:p>
     <w:p>
@@ -11161,34 +10740,187 @@
           <w:sz w:val="24"/>
           <w:szCs w:val="24"/>
         </w:rPr>
-        <w:t>Canopy cover also was also a seemingly confounding habitat characteristic.</w:t>
-      </w:r>
-      <w:r>
-        <w:rPr>
-          <w:rFonts w:ascii="Times New Roman" w:hAnsi="Times New Roman" w:cs="Times New Roman"/>
-          <w:bCs/>
-          <w:sz w:val="24"/>
-          <w:szCs w:val="24"/>
-        </w:rPr>
-        <w:t xml:space="preserve"> LASP and towhee – negative, CIPA, positive. </w:t>
-      </w:r>
-      <w:r>
-        <w:rPr>
-          <w:rFonts w:ascii="Times New Roman" w:hAnsi="Times New Roman" w:cs="Times New Roman"/>
-          <w:bCs/>
-          <w:sz w:val="24"/>
-          <w:szCs w:val="24"/>
-        </w:rPr>
-        <w:t xml:space="preserve"> </w:t>
-      </w:r>
-      <w:r>
-        <w:rPr>
-          <w:rFonts w:ascii="Times New Roman" w:hAnsi="Times New Roman" w:cs="Times New Roman"/>
-          <w:bCs/>
-          <w:sz w:val="24"/>
-          <w:szCs w:val="24"/>
-        </w:rPr>
-        <w:t>Furthermore, towhee’s wide distribution on the landscape and reputation as associated with transitional habitat suggest that they should not be a primary indicator of habitat quality, as they are sufficiently generalist to take advantage of a majority of the landscape.</w:t>
+        <w:t xml:space="preserve"> Although the benefits of fire and grazing as tools to restore and maintain prairie, savanna, and other upland habitats for native fauna are well-documented (</w:t>
+      </w:r>
+      <w:proofErr w:type="spellStart"/>
+      <w:r>
+        <w:rPr>
+          <w:rFonts w:ascii="Times New Roman" w:hAnsi="Times New Roman" w:cs="Times New Roman"/>
+          <w:bCs/>
+          <w:sz w:val="24"/>
+          <w:szCs w:val="24"/>
+        </w:rPr>
+        <w:t>Swengel</w:t>
+      </w:r>
+      <w:proofErr w:type="spellEnd"/>
+      <w:r>
+        <w:rPr>
+          <w:rFonts w:ascii="Times New Roman" w:hAnsi="Times New Roman" w:cs="Times New Roman"/>
+          <w:bCs/>
+          <w:sz w:val="24"/>
+          <w:szCs w:val="24"/>
+        </w:rPr>
+        <w:t xml:space="preserve"> 1998, Vander Yacht et al. 2016, Davis et al. 2001, Peterson and Reich 2001), the relative costs and benefits in terms of abundance, persistence, and survival vary across taxa and species (</w:t>
+      </w:r>
+      <w:proofErr w:type="spellStart"/>
+      <w:r>
+        <w:rPr>
+          <w:rFonts w:ascii="Times New Roman" w:hAnsi="Times New Roman" w:cs="Times New Roman"/>
+          <w:bCs/>
+          <w:sz w:val="24"/>
+          <w:szCs w:val="24"/>
+        </w:rPr>
+        <w:t>Bendel</w:t>
+      </w:r>
+      <w:proofErr w:type="spellEnd"/>
+      <w:r>
+        <w:rPr>
+          <w:rFonts w:ascii="Times New Roman" w:hAnsi="Times New Roman" w:cs="Times New Roman"/>
+          <w:bCs/>
+          <w:sz w:val="24"/>
+          <w:szCs w:val="24"/>
+        </w:rPr>
+        <w:t xml:space="preserve"> et al. 2018, Davis et al. 200, </w:t>
+      </w:r>
+      <w:proofErr w:type="spellStart"/>
+      <w:r>
+        <w:rPr>
+          <w:rFonts w:ascii="Times New Roman" w:hAnsi="Times New Roman" w:cs="Times New Roman"/>
+          <w:bCs/>
+          <w:sz w:val="24"/>
+          <w:szCs w:val="24"/>
+        </w:rPr>
+        <w:t>Swengel</w:t>
+      </w:r>
+      <w:proofErr w:type="spellEnd"/>
+      <w:r>
+        <w:rPr>
+          <w:rFonts w:ascii="Times New Roman" w:hAnsi="Times New Roman" w:cs="Times New Roman"/>
+          <w:bCs/>
+          <w:sz w:val="24"/>
+          <w:szCs w:val="24"/>
+        </w:rPr>
+        <w:t xml:space="preserve"> 1998). Burning and grazing both have the potential to significantly disrupt the life cycle of our target invertebrate species (Dana, 1991, </w:t>
+      </w:r>
+      <w:proofErr w:type="spellStart"/>
+      <w:r>
+        <w:rPr>
+          <w:rFonts w:ascii="Times New Roman" w:hAnsi="Times New Roman" w:cs="Times New Roman"/>
+          <w:bCs/>
+          <w:sz w:val="24"/>
+          <w:szCs w:val="24"/>
+        </w:rPr>
+        <w:t>Swengel</w:t>
+      </w:r>
+      <w:proofErr w:type="spellEnd"/>
+      <w:r>
+        <w:rPr>
+          <w:rFonts w:ascii="Times New Roman" w:hAnsi="Times New Roman" w:cs="Times New Roman"/>
+          <w:bCs/>
+          <w:sz w:val="24"/>
+          <w:szCs w:val="24"/>
+        </w:rPr>
+        <w:t xml:space="preserve"> 1996, </w:t>
+      </w:r>
+      <w:proofErr w:type="spellStart"/>
+      <w:r>
+        <w:rPr>
+          <w:rFonts w:ascii="Times New Roman" w:hAnsi="Times New Roman" w:cs="Times New Roman"/>
+          <w:bCs/>
+          <w:sz w:val="24"/>
+          <w:szCs w:val="24"/>
+        </w:rPr>
+        <w:t>Bendel</w:t>
+      </w:r>
+      <w:proofErr w:type="spellEnd"/>
+      <w:r>
+        <w:rPr>
+          <w:rFonts w:ascii="Times New Roman" w:hAnsi="Times New Roman" w:cs="Times New Roman"/>
+          <w:bCs/>
+          <w:sz w:val="24"/>
+          <w:szCs w:val="24"/>
+        </w:rPr>
+        <w:t xml:space="preserve"> et al. 2018). On an invertebrate </w:t>
+      </w:r>
+      <w:proofErr w:type="spellStart"/>
+      <w:r>
+        <w:rPr>
+          <w:rFonts w:ascii="Times New Roman" w:hAnsi="Times New Roman" w:cs="Times New Roman"/>
+          <w:bCs/>
+          <w:sz w:val="24"/>
+          <w:szCs w:val="24"/>
+        </w:rPr>
+        <w:t>metapopulation</w:t>
+      </w:r>
+      <w:proofErr w:type="spellEnd"/>
+      <w:r>
+        <w:rPr>
+          <w:rFonts w:ascii="Times New Roman" w:hAnsi="Times New Roman" w:cs="Times New Roman"/>
+          <w:bCs/>
+          <w:sz w:val="24"/>
+          <w:szCs w:val="24"/>
+        </w:rPr>
+        <w:t xml:space="preserve"> level, balance between local establishment </w:t>
+      </w:r>
+      <w:proofErr w:type="gramStart"/>
+      <w:r>
+        <w:rPr>
+          <w:rFonts w:ascii="Times New Roman" w:hAnsi="Times New Roman" w:cs="Times New Roman"/>
+          <w:bCs/>
+          <w:sz w:val="24"/>
+          <w:szCs w:val="24"/>
+        </w:rPr>
+        <w:t>or</w:t>
+      </w:r>
+      <w:proofErr w:type="gramEnd"/>
+      <w:r>
+        <w:rPr>
+          <w:rFonts w:ascii="Times New Roman" w:hAnsi="Times New Roman" w:cs="Times New Roman"/>
+          <w:bCs/>
+          <w:sz w:val="24"/>
+          <w:szCs w:val="24"/>
+        </w:rPr>
+        <w:t xml:space="preserve"> re-establishment and local extinction has probably been disrupted by fragmentation (Dana 1991) and careful management of protected tracts to minimize local extinctions is of critical importance (Goodman 1987 in Dana 1991). Habitat management must be carefully and thoughtfully planned to avoid unintended negative consequences for habitat specialist native invertebrate species, which are at increased risk of lasting negative effects on populations (</w:t>
+      </w:r>
+      <w:proofErr w:type="spellStart"/>
+      <w:r>
+        <w:rPr>
+          <w:rFonts w:ascii="Times New Roman" w:hAnsi="Times New Roman" w:cs="Times New Roman"/>
+          <w:bCs/>
+          <w:sz w:val="24"/>
+          <w:szCs w:val="24"/>
+        </w:rPr>
+        <w:t>Swengel</w:t>
+      </w:r>
+      <w:proofErr w:type="spellEnd"/>
+      <w:r>
+        <w:rPr>
+          <w:rFonts w:ascii="Times New Roman" w:hAnsi="Times New Roman" w:cs="Times New Roman"/>
+          <w:bCs/>
+          <w:sz w:val="24"/>
+          <w:szCs w:val="24"/>
+        </w:rPr>
+        <w:t xml:space="preserve"> 1996, Vogel et al. 2010). Within our study system, the Leonard’s skipper was negatively impacted by management disturbance. Unlike the lark sparrow, their life cycle is very likely to be interrupted by commonly used management techniques. Prairie skippers like the Leonard’s are bound to the same location over multiple seasons and development phases. They are vulnerable to spring fire as overwintering pupae (Dana 1991), and grazing cows consume the grass upon which larvae are dependent.  Skippers also inhabit different ecosystem components at different periods of their life cycle such that females may lay eggs in a desirable habitat in the fall only to have the larvae consumed by grazers or fires in the spring of the following year. In addition, observers noticed that areas with potentially ideal skipper habitat (i.e., understories with bunchgrass, </w:t>
+      </w:r>
+      <w:proofErr w:type="spellStart"/>
+      <w:r>
+        <w:rPr>
+          <w:rFonts w:ascii="Times New Roman" w:hAnsi="Times New Roman" w:cs="Times New Roman"/>
+          <w:bCs/>
+          <w:sz w:val="24"/>
+          <w:szCs w:val="24"/>
+        </w:rPr>
+        <w:t>liatris</w:t>
+      </w:r>
+      <w:proofErr w:type="spellEnd"/>
+      <w:r>
+        <w:rPr>
+          <w:rFonts w:ascii="Times New Roman" w:hAnsi="Times New Roman" w:cs="Times New Roman"/>
+          <w:bCs/>
+          <w:sz w:val="24"/>
+          <w:szCs w:val="24"/>
+        </w:rPr>
+        <w:t xml:space="preserve">, and other nectar sources interspersed by bare ground) that had been previously occupied were devoid of skippers after intensive management activities (burning and grazing). Contrastingly, areas that provided seemingly marginal habitat (thickly grown grass, limited nectar resources, and limited bare ground) but had not been recently altered by management yielded some scattered individuals. </w:t>
       </w:r>
     </w:p>
     <w:p>
@@ -11211,7 +10943,8 @@
           <w:sz w:val="24"/>
           <w:szCs w:val="24"/>
         </w:rPr>
-        <w:t>---------------------------------------------</w:t>
+        <w:lastRenderedPageBreak/>
+        <w:t xml:space="preserve">Similarly, canopy cover was associated with abundance of our target species in different ways within the system. Lark sparrow abundance was negatively related to canopy cover, while Northern barrens tiger beetle abundance was positively related. Again, this is unsurprising given the natural history of each species and is one more example of the difficulty associated with managing habitat for multiple species. Manipulation of canopy cover can be relatively straightforward from a management perspective, but the effects on wildlife are not as easy to define and can be dependent on the individual species and condition of the surrounding landscape (Vander Yacht et al. 2016). </w:t>
       </w:r>
     </w:p>
     <w:p>
@@ -11234,98 +10967,67 @@
           <w:sz w:val="24"/>
           <w:szCs w:val="24"/>
         </w:rPr>
-        <w:lastRenderedPageBreak/>
-        <w:t xml:space="preserve">Fire intensity varies based on fuel load (xxx cite) temperatures may be survivable a few millimeters below the surface.  and </w:t>
-      </w:r>
-      <w:r>
-        <w:rPr>
-          <w:rFonts w:ascii="Times New Roman" w:hAnsi="Times New Roman" w:cs="Times New Roman"/>
-          <w:bCs/>
-          <w:sz w:val="24"/>
-          <w:szCs w:val="24"/>
-        </w:rPr>
-        <w:t xml:space="preserve">Although it is possible for them to recolonize and areas of forested habitat may not even present a significant barrier to utilization of appropriate areas (cite xxx), </w:t>
-      </w:r>
-      <w:r>
-        <w:rPr>
-          <w:rFonts w:ascii="Times New Roman" w:hAnsi="Times New Roman" w:cs="Times New Roman"/>
-          <w:bCs/>
-          <w:sz w:val="24"/>
-          <w:szCs w:val="24"/>
-        </w:rPr>
-        <w:t xml:space="preserve">small </w:t>
-      </w:r>
-      <w:r>
-        <w:rPr>
-          <w:rFonts w:ascii="Times New Roman" w:hAnsi="Times New Roman" w:cs="Times New Roman"/>
-          <w:bCs/>
-          <w:sz w:val="24"/>
-          <w:szCs w:val="24"/>
-        </w:rPr>
-        <w:t>local</w:t>
-      </w:r>
-      <w:r>
-        <w:rPr>
-          <w:rFonts w:ascii="Times New Roman" w:hAnsi="Times New Roman" w:cs="Times New Roman"/>
-          <w:bCs/>
-          <w:sz w:val="24"/>
-          <w:szCs w:val="24"/>
-        </w:rPr>
-        <w:t>ized</w:t>
-      </w:r>
-      <w:r>
-        <w:rPr>
-          <w:rFonts w:ascii="Times New Roman" w:hAnsi="Times New Roman" w:cs="Times New Roman"/>
-          <w:bCs/>
-          <w:sz w:val="24"/>
-          <w:szCs w:val="24"/>
-        </w:rPr>
-        <w:t xml:space="preserve"> populations are </w:t>
-      </w:r>
-      <w:r>
-        <w:rPr>
-          <w:rFonts w:ascii="Times New Roman" w:hAnsi="Times New Roman" w:cs="Times New Roman"/>
-          <w:bCs/>
-          <w:sz w:val="24"/>
-          <w:szCs w:val="24"/>
-        </w:rPr>
-        <w:t xml:space="preserve">particularly </w:t>
-      </w:r>
-      <w:r>
-        <w:rPr>
-          <w:rFonts w:ascii="Times New Roman" w:hAnsi="Times New Roman" w:cs="Times New Roman"/>
-          <w:bCs/>
-          <w:sz w:val="24"/>
-          <w:szCs w:val="24"/>
-        </w:rPr>
-        <w:t xml:space="preserve">susceptible </w:t>
-      </w:r>
-      <w:r>
-        <w:rPr>
-          <w:rFonts w:ascii="Times New Roman" w:hAnsi="Times New Roman" w:cs="Times New Roman"/>
-          <w:bCs/>
-          <w:sz w:val="24"/>
-          <w:szCs w:val="24"/>
-        </w:rPr>
-        <w:t>to extirpation by disturbance</w:t>
-      </w:r>
-      <w:r>
-        <w:rPr>
-          <w:rFonts w:ascii="Times New Roman" w:hAnsi="Times New Roman" w:cs="Times New Roman"/>
-          <w:bCs/>
-          <w:sz w:val="24"/>
-          <w:szCs w:val="24"/>
-        </w:rPr>
-        <w:t xml:space="preserve"> (XXX cite.) Also mention the different instars and how above / below ground could make a difference? </w:t>
-      </w:r>
-      <w:r>
-        <w:rPr>
-          <w:rFonts w:ascii="Times New Roman" w:hAnsi="Times New Roman" w:cs="Times New Roman"/>
-          <w:bCs/>
-          <w:sz w:val="24"/>
-          <w:szCs w:val="24"/>
-        </w:rPr>
-        <w:t xml:space="preserve"> </w:t>
+        <w:t>These results and observations indicate that management and restoration should be planned at large spatial and temporal scales in order to benefit the multitude of species that depend on rare oak savanna, oak woodland, and prairie habitats, rather than benefitting a select few at the cost of the rest. Historically, disturbance was an integral part of the ASP landscape and many native plant and animal communities are well adapted to it (Henderson et al. 2017, Vander Yacht et al. 2016), but the function of this large-scale system has been compromised by habitat loss and fragmentation. One pressing concern is to better understand how to manage for disturbance-sensitive species within disturbance-dependent ecosystems (</w:t>
+      </w:r>
+      <w:proofErr w:type="spellStart"/>
+      <w:r>
+        <w:rPr>
+          <w:rFonts w:ascii="Times New Roman" w:hAnsi="Times New Roman" w:cs="Times New Roman"/>
+          <w:bCs/>
+          <w:sz w:val="24"/>
+          <w:szCs w:val="24"/>
+        </w:rPr>
+        <w:t>Moranz</w:t>
+      </w:r>
+      <w:proofErr w:type="spellEnd"/>
+      <w:r>
+        <w:rPr>
+          <w:rFonts w:ascii="Times New Roman" w:hAnsi="Times New Roman" w:cs="Times New Roman"/>
+          <w:bCs/>
+          <w:sz w:val="24"/>
+          <w:szCs w:val="24"/>
+        </w:rPr>
+        <w:t xml:space="preserve"> et al. 2014) on a reduced scale. Although restoration planning should be at a large scale to provide a variety of related habitat types on the landscape and should be planned over as long a term as is possible, actual restoration activities may need to be conducted at relatively small scales in order to provide </w:t>
+      </w:r>
+      <w:proofErr w:type="spellStart"/>
+      <w:r>
+        <w:rPr>
+          <w:rFonts w:ascii="Times New Roman" w:hAnsi="Times New Roman" w:cs="Times New Roman"/>
+          <w:bCs/>
+          <w:sz w:val="24"/>
+          <w:szCs w:val="24"/>
+        </w:rPr>
+        <w:t>refugium</w:t>
+      </w:r>
+      <w:proofErr w:type="spellEnd"/>
+      <w:r>
+        <w:rPr>
+          <w:rFonts w:ascii="Times New Roman" w:hAnsi="Times New Roman" w:cs="Times New Roman"/>
+          <w:bCs/>
+          <w:sz w:val="24"/>
+          <w:szCs w:val="24"/>
+        </w:rPr>
+        <w:t xml:space="preserve"> from which populations can recolonize and rebound and to protect relatively isolated populations from accidental extirpation. When possible, a variety of techniques should be considered in the overall management plan to account for species’ differential responses to management (Davis et al. 2000, </w:t>
+      </w:r>
+      <w:proofErr w:type="spellStart"/>
+      <w:r>
+        <w:rPr>
+          <w:rFonts w:ascii="Times New Roman" w:hAnsi="Times New Roman" w:cs="Times New Roman"/>
+          <w:bCs/>
+          <w:sz w:val="24"/>
+          <w:szCs w:val="24"/>
+        </w:rPr>
+        <w:t>Swengel</w:t>
+      </w:r>
+      <w:proofErr w:type="spellEnd"/>
+      <w:r>
+        <w:rPr>
+          <w:rFonts w:ascii="Times New Roman" w:hAnsi="Times New Roman" w:cs="Times New Roman"/>
+          <w:bCs/>
+          <w:sz w:val="24"/>
+          <w:szCs w:val="24"/>
+        </w:rPr>
+        <w:t xml:space="preserve"> 1996). </w:t>
       </w:r>
     </w:p>
     <w:p>
@@ -11355,15 +11057,6 @@
           <w:szCs w:val="24"/>
         </w:rPr>
       </w:pPr>
-      <w:r>
-        <w:rPr>
-          <w:rFonts w:ascii="Times New Roman" w:hAnsi="Times New Roman" w:cs="Times New Roman"/>
-          <w:bCs/>
-          <w:sz w:val="24"/>
-          <w:szCs w:val="24"/>
-        </w:rPr>
-        <w:t xml:space="preserve"> … given these differences, it is important to plan carefully when conducting management activities in these habitats.</w:t>
-      </w:r>
     </w:p>
     <w:p>
       <w:pPr>
@@ -11378,6 +11071,223 @@
           <w:szCs w:val="24"/>
         </w:rPr>
       </w:pPr>
+      <w:r>
+        <w:rPr>
+          <w:rFonts w:ascii="Times New Roman" w:hAnsi="Times New Roman" w:cs="Times New Roman"/>
+          <w:bCs/>
+          <w:sz w:val="24"/>
+          <w:szCs w:val="24"/>
+        </w:rPr>
+        <w:t>Recommendations for future research</w:t>
+      </w:r>
+    </w:p>
+    <w:p>
+      <w:pPr>
+        <w:autoSpaceDE w:val="0"/>
+        <w:autoSpaceDN w:val="0"/>
+        <w:spacing w:line="360" w:lineRule="auto"/>
+        <w:outlineLvl w:val="0"/>
+        <w:rPr>
+          <w:rFonts w:ascii="Times New Roman" w:hAnsi="Times New Roman" w:cs="Times New Roman"/>
+          <w:bCs/>
+          <w:sz w:val="24"/>
+          <w:szCs w:val="24"/>
+        </w:rPr>
+      </w:pPr>
+      <w:r>
+        <w:rPr>
+          <w:rFonts w:ascii="Times New Roman" w:hAnsi="Times New Roman" w:cs="Times New Roman"/>
+          <w:bCs/>
+          <w:sz w:val="24"/>
+          <w:szCs w:val="24"/>
+        </w:rPr>
+        <w:t xml:space="preserve">This study generated a number of potentially beneficial recommendations for the focus and design of future research. Due to low rates of detection for some species, the subsequent analyses were relatively low power for identifying strong wildlife-habitat relationships. Unfortunately, </w:t>
+      </w:r>
+      <w:r>
+        <w:rPr>
+          <w:rFonts w:ascii="Times New Roman" w:hAnsi="Times New Roman" w:cs="Times New Roman"/>
+          <w:bCs/>
+          <w:sz w:val="24"/>
+          <w:szCs w:val="24"/>
+        </w:rPr>
+        <w:lastRenderedPageBreak/>
+        <w:t>this is part of the challenge in working with rare and cryptic species, even when sampling units are well-matched to the spatial ecology of the target species and surveys are conducted using protocols that maximize detection (</w:t>
+      </w:r>
+      <w:proofErr w:type="spellStart"/>
+      <w:r>
+        <w:rPr>
+          <w:rFonts w:ascii="Times New Roman" w:hAnsi="Times New Roman" w:cs="Times New Roman"/>
+          <w:bCs/>
+          <w:sz w:val="24"/>
+          <w:szCs w:val="24"/>
+        </w:rPr>
+        <w:t>Guillera-Arroita</w:t>
+      </w:r>
+      <w:proofErr w:type="spellEnd"/>
+      <w:r>
+        <w:rPr>
+          <w:rFonts w:ascii="Times New Roman" w:hAnsi="Times New Roman" w:cs="Times New Roman"/>
+          <w:bCs/>
+          <w:sz w:val="24"/>
+          <w:szCs w:val="24"/>
+        </w:rPr>
+        <w:t xml:space="preserve">, </w:t>
+      </w:r>
+      <w:proofErr w:type="spellStart"/>
+      <w:r>
+        <w:rPr>
+          <w:rFonts w:ascii="Times New Roman" w:hAnsi="Times New Roman" w:cs="Times New Roman"/>
+          <w:bCs/>
+          <w:sz w:val="24"/>
+          <w:szCs w:val="24"/>
+        </w:rPr>
+        <w:t>Ridout</w:t>
+      </w:r>
+      <w:proofErr w:type="spellEnd"/>
+      <w:r>
+        <w:rPr>
+          <w:rFonts w:ascii="Times New Roman" w:hAnsi="Times New Roman" w:cs="Times New Roman"/>
+          <w:bCs/>
+          <w:sz w:val="24"/>
+          <w:szCs w:val="24"/>
+        </w:rPr>
+        <w:t xml:space="preserve">, &amp; Morgan, 2010; Mackenzie &amp; </w:t>
+      </w:r>
+      <w:proofErr w:type="spellStart"/>
+      <w:r>
+        <w:rPr>
+          <w:rFonts w:ascii="Times New Roman" w:hAnsi="Times New Roman" w:cs="Times New Roman"/>
+          <w:bCs/>
+          <w:sz w:val="24"/>
+          <w:szCs w:val="24"/>
+        </w:rPr>
+        <w:t>Royle</w:t>
+      </w:r>
+      <w:proofErr w:type="spellEnd"/>
+      <w:r>
+        <w:rPr>
+          <w:rFonts w:ascii="Times New Roman" w:hAnsi="Times New Roman" w:cs="Times New Roman"/>
+          <w:bCs/>
+          <w:sz w:val="24"/>
+          <w:szCs w:val="24"/>
+        </w:rPr>
+        <w:t>, 2005 in Specht 2017). An alternative might be the conditional occupancy method described by Specht et al. (2017), which is potentially more effective at low levels of occupancy and detection. It is also possible that the study design could be further refined to match the ecology of the study system and target species. We recommend conducting preliminary research into the specific home range sizes for target species before or during the process of experimental design and potentially focusing surveys on species-specific home range sizes rather than one primary plot size. We found that habitat types varied significantly over the 40 acres of a plot, yet the presence of target organisms in a small portion of suitable habitat could have confounded the relationships between occupancy, abundance, and plot-level habitat covariates. Especially for extremely rare species such as the Leonard’s skipper, this strategy could produce a more precise picture of specific habitat use.</w:t>
+      </w:r>
+    </w:p>
+    <w:p>
+      <w:pPr>
+        <w:autoSpaceDE w:val="0"/>
+        <w:autoSpaceDN w:val="0"/>
+        <w:spacing w:line="360" w:lineRule="auto"/>
+        <w:outlineLvl w:val="0"/>
+        <w:rPr>
+          <w:rFonts w:ascii="Times New Roman" w:hAnsi="Times New Roman" w:cs="Times New Roman"/>
+          <w:bCs/>
+          <w:sz w:val="24"/>
+          <w:szCs w:val="24"/>
+        </w:rPr>
+      </w:pPr>
+      <w:r>
+        <w:rPr>
+          <w:rFonts w:ascii="Times New Roman" w:hAnsi="Times New Roman" w:cs="Times New Roman"/>
+          <w:bCs/>
+          <w:sz w:val="24"/>
+          <w:szCs w:val="24"/>
+        </w:rPr>
+        <w:t xml:space="preserve">We also suggest conducting additional future surveys for target species. Repeating surveys may be especially useful for the study of rare species in restoration systems which may not respond to restoration efforts right away. The goal of this and other restoration projects is long-term habitat improvement, rather than instantaneous change. Measurable effects may take longer, particularly if species are very rare, are ineffective dispersers, or have low fecundity. Further, it may take a period of years for important habitat changes to take effect. A longer time period is likely more appropriate for detecting the types of </w:t>
+      </w:r>
+      <w:proofErr w:type="spellStart"/>
+      <w:r>
+        <w:rPr>
+          <w:rFonts w:ascii="Times New Roman" w:hAnsi="Times New Roman" w:cs="Times New Roman"/>
+          <w:bCs/>
+          <w:sz w:val="24"/>
+          <w:szCs w:val="24"/>
+        </w:rPr>
+        <w:t>metapopulation</w:t>
+      </w:r>
+      <w:proofErr w:type="spellEnd"/>
+      <w:r>
+        <w:rPr>
+          <w:rFonts w:ascii="Times New Roman" w:hAnsi="Times New Roman" w:cs="Times New Roman"/>
+          <w:bCs/>
+          <w:sz w:val="24"/>
+          <w:szCs w:val="24"/>
+        </w:rPr>
+        <w:t xml:space="preserve"> change that are often goals of habitat restoration efforts. In addition to providing a more reasonable timeframe for detecting and describing </w:t>
+      </w:r>
+      <w:proofErr w:type="spellStart"/>
+      <w:r>
+        <w:rPr>
+          <w:rFonts w:ascii="Times New Roman" w:hAnsi="Times New Roman" w:cs="Times New Roman"/>
+          <w:bCs/>
+          <w:sz w:val="24"/>
+          <w:szCs w:val="24"/>
+        </w:rPr>
+        <w:t>metapopulation</w:t>
+      </w:r>
+      <w:proofErr w:type="spellEnd"/>
+      <w:r>
+        <w:rPr>
+          <w:rFonts w:ascii="Times New Roman" w:hAnsi="Times New Roman" w:cs="Times New Roman"/>
+          <w:bCs/>
+          <w:sz w:val="24"/>
+          <w:szCs w:val="24"/>
+        </w:rPr>
+        <w:t xml:space="preserve"> dynamics (e.g., colonization, extinction, fecundity, etc.), repeating this type of study with a period of years between surveys (or clusters of surveys) may provide a more reasonable study framework from a cost perspective. The cost of field surveys for rare species in terms of effort can be prohibitively high, and it is generally beneficial to allocate effort in a cost-effective manner (</w:t>
+      </w:r>
+      <w:proofErr w:type="spellStart"/>
+      <w:r>
+        <w:rPr>
+          <w:rFonts w:ascii="Times New Roman" w:hAnsi="Times New Roman" w:cs="Times New Roman"/>
+          <w:bCs/>
+          <w:sz w:val="24"/>
+          <w:szCs w:val="24"/>
+        </w:rPr>
+        <w:t>MacKenzie</w:t>
+      </w:r>
+      <w:proofErr w:type="spellEnd"/>
+      <w:r>
+        <w:rPr>
+          <w:rFonts w:ascii="Times New Roman" w:hAnsi="Times New Roman" w:cs="Times New Roman"/>
+          <w:bCs/>
+          <w:sz w:val="24"/>
+          <w:szCs w:val="24"/>
+        </w:rPr>
+        <w:t xml:space="preserve"> and </w:t>
+      </w:r>
+      <w:proofErr w:type="spellStart"/>
+      <w:r>
+        <w:rPr>
+          <w:rFonts w:ascii="Times New Roman" w:hAnsi="Times New Roman" w:cs="Times New Roman"/>
+          <w:bCs/>
+          <w:sz w:val="24"/>
+          <w:szCs w:val="24"/>
+        </w:rPr>
+        <w:t>Royle</w:t>
+      </w:r>
+      <w:proofErr w:type="spellEnd"/>
+      <w:r>
+        <w:rPr>
+          <w:rFonts w:ascii="Times New Roman" w:hAnsi="Times New Roman" w:cs="Times New Roman"/>
+          <w:bCs/>
+          <w:sz w:val="24"/>
+          <w:szCs w:val="24"/>
+        </w:rPr>
+        <w:t xml:space="preserve"> 2005). For studies with multiple target species, it may be practical to conduct surveys on a staggered timeframe based on the management strategy and ecology of each target species. This study provides a baseline upon which further investigation of rare Anoka Sand Plain species population dynamics can be founded, and we </w:t>
+      </w:r>
+      <w:r>
+        <w:rPr>
+          <w:rFonts w:ascii="Times New Roman" w:hAnsi="Times New Roman" w:cs="Times New Roman"/>
+          <w:bCs/>
+          <w:sz w:val="24"/>
+          <w:szCs w:val="24"/>
+        </w:rPr>
+        <w:lastRenderedPageBreak/>
+        <w:t>hope the information provided here will be useful in further management and restoration efforts in the future.</w:t>
+      </w:r>
+      <w:bookmarkStart w:id="0" w:name="_GoBack"/>
+      <w:bookmarkEnd w:id="0"/>
     </w:p>
     <w:p>
       <w:pPr>
@@ -11404,7 +11314,7 @@
 </file>
 
 <file path=word/numbering.xml><?xml version="1.0" encoding="utf-8"?>
-<w:numbering xmlns:wpc="http://schemas.microsoft.com/office/word/2010/wordprocessingCanvas" xmlns:cx="http://schemas.microsoft.com/office/drawing/2014/chartex" xmlns:cx1="http://schemas.microsoft.com/office/drawing/2015/9/8/chartex" xmlns:mc="http://schemas.openxmlformats.org/markup-compatibility/2006" xmlns:o="urn:schemas-microsoft-com:office:office" xmlns:r="http://schemas.openxmlformats.org/officeDocument/2006/relationships" xmlns:m="http://schemas.openxmlformats.org/officeDocument/2006/math" xmlns:v="urn:schemas-microsoft-com:vml" xmlns:wp14="http://schemas.microsoft.com/office/word/2010/wordprocessingDrawing" xmlns:wp="http://schemas.openxmlformats.org/drawingml/2006/wordprocessingDrawing" xmlns:w10="urn:schemas-microsoft-com:office:word" xmlns:w="http://schemas.openxmlformats.org/wordprocessingml/2006/main" xmlns:w14="http://schemas.microsoft.com/office/word/2010/wordml" xmlns:w15="http://schemas.microsoft.com/office/word/2012/wordml" xmlns:w16se="http://schemas.microsoft.com/office/word/2015/wordml/symex" xmlns:wpg="http://schemas.microsoft.com/office/word/2010/wordprocessingGroup" xmlns:wpi="http://schemas.microsoft.com/office/word/2010/wordprocessingInk" xmlns:wne="http://schemas.microsoft.com/office/word/2006/wordml" xmlns:wps="http://schemas.microsoft.com/office/word/2010/wordprocessingShape" mc:Ignorable="w14 w15 w16se wp14">
+<w:numbering xmlns:wpc="http://schemas.microsoft.com/office/word/2010/wordprocessingCanvas" xmlns:mc="http://schemas.openxmlformats.org/markup-compatibility/2006" xmlns:o="urn:schemas-microsoft-com:office:office" xmlns:r="http://schemas.openxmlformats.org/officeDocument/2006/relationships" xmlns:m="http://schemas.openxmlformats.org/officeDocument/2006/math" xmlns:v="urn:schemas-microsoft-com:vml" xmlns:wp14="http://schemas.microsoft.com/office/word/2010/wordprocessingDrawing" xmlns:wp="http://schemas.openxmlformats.org/drawingml/2006/wordprocessingDrawing" xmlns:w10="urn:schemas-microsoft-com:office:word" xmlns:w="http://schemas.openxmlformats.org/wordprocessingml/2006/main" xmlns:w14="http://schemas.microsoft.com/office/word/2010/wordml" xmlns:w15="http://schemas.microsoft.com/office/word/2012/wordml" xmlns:wpg="http://schemas.microsoft.com/office/word/2010/wordprocessingGroup" xmlns:wpi="http://schemas.microsoft.com/office/word/2010/wordprocessingInk" xmlns:wne="http://schemas.microsoft.com/office/word/2006/wordml" xmlns:wps="http://schemas.microsoft.com/office/word/2010/wordprocessingShape" mc:Ignorable="w14 w15 wp14">
   <w:abstractNum w:abstractNumId="0" w15:restartNumberingAfterBreak="0">
     <w:nsid w:val="0E323CE1"/>
     <w:multiLevelType w:val="hybridMultilevel"/>
@@ -11501,7 +11411,7 @@
 </file>
 
 <file path=word/styles.xml><?xml version="1.0" encoding="utf-8"?>
-<w:styles xmlns:mc="http://schemas.openxmlformats.org/markup-compatibility/2006" xmlns:r="http://schemas.openxmlformats.org/officeDocument/2006/relationships" xmlns:w="http://schemas.openxmlformats.org/wordprocessingml/2006/main" xmlns:w14="http://schemas.microsoft.com/office/word/2010/wordml" xmlns:w15="http://schemas.microsoft.com/office/word/2012/wordml" xmlns:w16se="http://schemas.microsoft.com/office/word/2015/wordml/symex" mc:Ignorable="w14 w15 w16se">
+<w:styles xmlns:mc="http://schemas.openxmlformats.org/markup-compatibility/2006" xmlns:r="http://schemas.openxmlformats.org/officeDocument/2006/relationships" xmlns:w="http://schemas.openxmlformats.org/wordprocessingml/2006/main" xmlns:w14="http://schemas.microsoft.com/office/word/2010/wordml" xmlns:w15="http://schemas.microsoft.com/office/word/2012/wordml" mc:Ignorable="w14 w15">
   <w:docDefaults>
     <w:rPrDefault>
       <w:rPr>

</xml_diff>

<commit_message>
updated results with EATO beginning results
</commit_message>
<xml_diff>
--- a/thesis_doc/Thesis.docx
+++ b/thesis_doc/Thesis.docx
@@ -1,6 +1,6 @@
 
 <file path=word/document.xml><?xml version="1.0" encoding="utf-8"?>
-<w:document xmlns:wpc="http://schemas.microsoft.com/office/word/2010/wordprocessingCanvas" xmlns:mc="http://schemas.openxmlformats.org/markup-compatibility/2006" xmlns:o="urn:schemas-microsoft-com:office:office" xmlns:r="http://schemas.openxmlformats.org/officeDocument/2006/relationships" xmlns:m="http://schemas.openxmlformats.org/officeDocument/2006/math" xmlns:v="urn:schemas-microsoft-com:vml" xmlns:wp14="http://schemas.microsoft.com/office/word/2010/wordprocessingDrawing" xmlns:wp="http://schemas.openxmlformats.org/drawingml/2006/wordprocessingDrawing" xmlns:w10="urn:schemas-microsoft-com:office:word" xmlns:w="http://schemas.openxmlformats.org/wordprocessingml/2006/main" xmlns:w14="http://schemas.microsoft.com/office/word/2010/wordml" xmlns:w15="http://schemas.microsoft.com/office/word/2012/wordml" xmlns:wpg="http://schemas.microsoft.com/office/word/2010/wordprocessingGroup" xmlns:wpi="http://schemas.microsoft.com/office/word/2010/wordprocessingInk" xmlns:wne="http://schemas.microsoft.com/office/word/2006/wordml" xmlns:wps="http://schemas.microsoft.com/office/word/2010/wordprocessingShape" mc:Ignorable="w14 w15 wp14">
+<w:document xmlns:wpc="http://schemas.microsoft.com/office/word/2010/wordprocessingCanvas" xmlns:cx="http://schemas.microsoft.com/office/drawing/2014/chartex" xmlns:cx1="http://schemas.microsoft.com/office/drawing/2015/9/8/chartex" xmlns:mc="http://schemas.openxmlformats.org/markup-compatibility/2006" xmlns:o="urn:schemas-microsoft-com:office:office" xmlns:r="http://schemas.openxmlformats.org/officeDocument/2006/relationships" xmlns:m="http://schemas.openxmlformats.org/officeDocument/2006/math" xmlns:v="urn:schemas-microsoft-com:vml" xmlns:wp14="http://schemas.microsoft.com/office/word/2010/wordprocessingDrawing" xmlns:wp="http://schemas.openxmlformats.org/drawingml/2006/wordprocessingDrawing" xmlns:w10="urn:schemas-microsoft-com:office:word" xmlns:w="http://schemas.openxmlformats.org/wordprocessingml/2006/main" xmlns:w14="http://schemas.microsoft.com/office/word/2010/wordml" xmlns:w15="http://schemas.microsoft.com/office/word/2012/wordml" xmlns:w16se="http://schemas.microsoft.com/office/word/2015/wordml/symex" xmlns:wpg="http://schemas.microsoft.com/office/word/2010/wordprocessingGroup" xmlns:wpi="http://schemas.microsoft.com/office/word/2010/wordprocessingInk" xmlns:wne="http://schemas.microsoft.com/office/word/2006/wordml" xmlns:wps="http://schemas.microsoft.com/office/word/2010/wordprocessingShape" mc:Ignorable="w14 w15 w16se wp14">
   <w:body>
     <w:p>
       <w:pPr>
@@ -8346,23 +8346,7 @@
           <w:sz w:val="24"/>
           <w:szCs w:val="24"/>
         </w:rPr>
-        <w:t xml:space="preserve"> used </w:t>
-      </w:r>
-      <w:r>
-        <w:rPr>
-          <w:rFonts w:ascii="Times New Roman" w:hAnsi="Times New Roman" w:cs="Times New Roman"/>
-          <w:sz w:val="24"/>
-          <w:szCs w:val="24"/>
-        </w:rPr>
-        <w:t>package unmarked (XX Fiske and Chandler 2011) in Program R (Cite XXX)</w:t>
-      </w:r>
-      <w:r>
-        <w:rPr>
-          <w:rFonts w:ascii="Times New Roman" w:hAnsi="Times New Roman" w:cs="Times New Roman"/>
-          <w:sz w:val="24"/>
-          <w:szCs w:val="24"/>
-        </w:rPr>
-        <w:t xml:space="preserve"> to</w:t>
+        <w:t xml:space="preserve"> used package unmarked (XX Fiske and Chandler 2011) in Program R (Cite XXX) to</w:t>
       </w:r>
       <w:r>
         <w:rPr>
@@ -9149,15 +9133,7 @@
           <w:sz w:val="24"/>
           <w:szCs w:val="24"/>
         </w:rPr>
-        <w:t xml:space="preserve"> not having a long enough time-seri</w:t>
-      </w:r>
-      <w:r>
-        <w:rPr>
-          <w:rFonts w:ascii="Times New Roman" w:hAnsi="Times New Roman" w:cs="Times New Roman"/>
-          <w:sz w:val="24"/>
-          <w:szCs w:val="24"/>
-        </w:rPr>
-        <w:t>es for colonization/extinction? We did not attempt to model changes in occupancy because, similarly to the restrictions on modeling changes in abundance (recruitm</w:t>
+        <w:t xml:space="preserve"> not having a long enough time-series for colonization/extinction? We did not attempt to model changes in occupancy because, similarly to the restrictions on modeling changes in abundance (recruitm</w:t>
       </w:r>
       <w:r>
         <w:rPr>
@@ -9500,1016 +9476,6 @@
           <w:szCs w:val="24"/>
         </w:rPr>
         <w:t>.</w:t>
-      </w:r>
-      <w:r>
-        <w:rPr>
-          <w:rFonts w:ascii="Times New Roman" w:hAnsi="Times New Roman" w:cs="Times New Roman"/>
-          <w:sz w:val="24"/>
-          <w:szCs w:val="24"/>
-        </w:rPr>
-        <w:t xml:space="preserve"> </w:t>
-      </w:r>
-    </w:p>
-    <w:p>
-      <w:pPr>
-        <w:autoSpaceDE w:val="0"/>
-        <w:autoSpaceDN w:val="0"/>
-        <w:spacing w:line="360" w:lineRule="auto"/>
-        <w:outlineLvl w:val="0"/>
-        <w:rPr>
-          <w:rFonts w:ascii="Times New Roman" w:hAnsi="Times New Roman" w:cs="Times New Roman"/>
-          <w:sz w:val="24"/>
-          <w:szCs w:val="24"/>
-        </w:rPr>
-      </w:pPr>
-      <w:r>
-        <w:rPr>
-          <w:rFonts w:ascii="Times New Roman" w:hAnsi="Times New Roman" w:cs="Times New Roman"/>
-          <w:sz w:val="24"/>
-          <w:szCs w:val="24"/>
-        </w:rPr>
-        <w:t>Eastern Towhee</w:t>
-      </w:r>
-    </w:p>
-    <w:p>
-      <w:pPr>
-        <w:autoSpaceDE w:val="0"/>
-        <w:autoSpaceDN w:val="0"/>
-        <w:spacing w:line="360" w:lineRule="auto"/>
-        <w:rPr>
-          <w:rFonts w:ascii="Times New Roman" w:hAnsi="Times New Roman" w:cs="Times New Roman"/>
-          <w:sz w:val="24"/>
-          <w:szCs w:val="24"/>
-        </w:rPr>
-      </w:pPr>
-      <w:r>
-        <w:rPr>
-          <w:rFonts w:ascii="Times New Roman" w:hAnsi="Times New Roman" w:cs="Times New Roman"/>
-          <w:sz w:val="24"/>
-          <w:szCs w:val="24"/>
-        </w:rPr>
-        <w:t xml:space="preserve">Predicted </w:t>
-      </w:r>
-      <w:r>
-        <w:rPr>
-          <w:rFonts w:ascii="Times New Roman" w:hAnsi="Times New Roman" w:cs="Times New Roman"/>
-          <w:sz w:val="24"/>
-          <w:szCs w:val="24"/>
-        </w:rPr>
-        <w:t>E</w:t>
-      </w:r>
-      <w:r>
-        <w:rPr>
-          <w:rFonts w:ascii="Times New Roman" w:hAnsi="Times New Roman" w:cs="Times New Roman"/>
-          <w:sz w:val="24"/>
-          <w:szCs w:val="24"/>
-        </w:rPr>
-        <w:t xml:space="preserve">astern towhee abundance was </w:t>
-      </w:r>
-      <w:r>
-        <w:rPr>
-          <w:rFonts w:ascii="Times New Roman" w:hAnsi="Times New Roman" w:cs="Times New Roman"/>
-          <w:sz w:val="24"/>
-          <w:szCs w:val="24"/>
-        </w:rPr>
-        <w:t>negatively</w:t>
-      </w:r>
-      <w:r>
-        <w:rPr>
-          <w:rFonts w:ascii="Times New Roman" w:hAnsi="Times New Roman" w:cs="Times New Roman"/>
-          <w:sz w:val="24"/>
-          <w:szCs w:val="24"/>
-        </w:rPr>
-        <w:t xml:space="preserve"> affected by canopy cover</w:t>
-      </w:r>
-      <w:r>
-        <w:rPr>
-          <w:rFonts w:ascii="Times New Roman" w:hAnsi="Times New Roman" w:cs="Times New Roman"/>
-          <w:sz w:val="24"/>
-          <w:szCs w:val="24"/>
-        </w:rPr>
-        <w:t>, though results were only marginally significant</w:t>
-      </w:r>
-      <w:r>
-        <w:rPr>
-          <w:rFonts w:ascii="Times New Roman" w:hAnsi="Times New Roman" w:cs="Times New Roman"/>
-          <w:sz w:val="24"/>
-          <w:szCs w:val="24"/>
-        </w:rPr>
-        <w:t xml:space="preserve"> (</w:t>
-      </w:r>
-      <w:r>
-        <w:rPr>
-          <w:rFonts w:ascii="Times New Roman" w:hAnsi="Times New Roman" w:cs="Times New Roman"/>
-          <w:sz w:val="24"/>
-          <w:szCs w:val="24"/>
-        </w:rPr>
-        <w:t>Fig</w:t>
-      </w:r>
-      <w:r>
-        <w:rPr>
-          <w:rFonts w:ascii="Times New Roman" w:hAnsi="Times New Roman" w:cs="Times New Roman"/>
-          <w:sz w:val="24"/>
-          <w:szCs w:val="24"/>
-        </w:rPr>
-        <w:t>.</w:t>
-      </w:r>
-      <w:r>
-        <w:rPr>
-          <w:rFonts w:ascii="Times New Roman" w:hAnsi="Times New Roman" w:cs="Times New Roman"/>
-          <w:sz w:val="24"/>
-          <w:szCs w:val="24"/>
-        </w:rPr>
-        <w:t xml:space="preserve"> XX, </w:t>
-      </w:r>
-      <w:r>
-        <w:rPr>
-          <w:rFonts w:ascii="Times New Roman" w:hAnsi="Times New Roman" w:cs="Times New Roman"/>
-          <w:sz w:val="24"/>
-          <w:szCs w:val="24"/>
-        </w:rPr>
-        <w:t>Table XX)</w:t>
-      </w:r>
-      <w:r>
-        <w:rPr>
-          <w:rFonts w:ascii="Times New Roman" w:hAnsi="Times New Roman" w:cs="Times New Roman"/>
-          <w:sz w:val="24"/>
-          <w:szCs w:val="24"/>
-        </w:rPr>
-        <w:t xml:space="preserve">. Detection probability was </w:t>
-      </w:r>
-      <w:r>
-        <w:rPr>
-          <w:rFonts w:ascii="Times New Roman" w:hAnsi="Times New Roman" w:cs="Times New Roman"/>
-          <w:sz w:val="24"/>
-          <w:szCs w:val="24"/>
-        </w:rPr>
-        <w:t xml:space="preserve">positively </w:t>
-      </w:r>
-      <w:r>
-        <w:rPr>
-          <w:rFonts w:ascii="Times New Roman" w:hAnsi="Times New Roman" w:cs="Times New Roman"/>
-          <w:sz w:val="24"/>
-          <w:szCs w:val="24"/>
-        </w:rPr>
-        <w:t xml:space="preserve">affected by </w:t>
-      </w:r>
-      <w:r>
-        <w:rPr>
-          <w:rFonts w:ascii="Times New Roman" w:hAnsi="Times New Roman" w:cs="Times New Roman"/>
-          <w:sz w:val="24"/>
-          <w:szCs w:val="24"/>
-        </w:rPr>
-        <w:t xml:space="preserve">Julian </w:t>
-      </w:r>
-      <w:r>
-        <w:rPr>
-          <w:rFonts w:ascii="Times New Roman" w:hAnsi="Times New Roman" w:cs="Times New Roman"/>
-          <w:sz w:val="24"/>
-          <w:szCs w:val="24"/>
-        </w:rPr>
-        <w:t>date</w:t>
-      </w:r>
-      <w:r>
-        <w:rPr>
-          <w:rFonts w:ascii="Times New Roman" w:hAnsi="Times New Roman" w:cs="Times New Roman"/>
-          <w:sz w:val="24"/>
-          <w:szCs w:val="24"/>
-        </w:rPr>
-        <w:t xml:space="preserve"> (days after May 1) (Table XX)</w:t>
-      </w:r>
-      <w:r>
-        <w:rPr>
-          <w:rFonts w:ascii="Times New Roman" w:hAnsi="Times New Roman" w:cs="Times New Roman"/>
-          <w:sz w:val="24"/>
-          <w:szCs w:val="24"/>
-        </w:rPr>
-        <w:t>.</w:t>
-      </w:r>
-      <w:r>
-        <w:rPr>
-          <w:rFonts w:ascii="Times New Roman" w:hAnsi="Times New Roman" w:cs="Times New Roman"/>
-          <w:sz w:val="24"/>
-          <w:szCs w:val="24"/>
-        </w:rPr>
-        <w:t xml:space="preserve"> </w:t>
-      </w:r>
-    </w:p>
-    <w:p>
-      <w:pPr>
-        <w:autoSpaceDE w:val="0"/>
-        <w:autoSpaceDN w:val="0"/>
-        <w:spacing w:line="360" w:lineRule="auto"/>
-        <w:outlineLvl w:val="0"/>
-        <w:rPr>
-          <w:rFonts w:ascii="Times New Roman" w:hAnsi="Times New Roman" w:cs="Times New Roman"/>
-          <w:sz w:val="24"/>
-          <w:szCs w:val="24"/>
-        </w:rPr>
-      </w:pPr>
-      <w:r>
-        <w:rPr>
-          <w:rFonts w:ascii="Times New Roman" w:hAnsi="Times New Roman" w:cs="Times New Roman"/>
-          <w:sz w:val="24"/>
-          <w:szCs w:val="24"/>
-        </w:rPr>
-        <w:t>Leonard’s skipper</w:t>
-      </w:r>
-    </w:p>
-    <w:p>
-      <w:pPr>
-        <w:autoSpaceDE w:val="0"/>
-        <w:autoSpaceDN w:val="0"/>
-        <w:spacing w:line="360" w:lineRule="auto"/>
-        <w:rPr>
-          <w:rFonts w:ascii="Times New Roman" w:hAnsi="Times New Roman" w:cs="Times New Roman"/>
-          <w:sz w:val="24"/>
-          <w:szCs w:val="24"/>
-        </w:rPr>
-      </w:pPr>
-      <w:r>
-        <w:rPr>
-          <w:rFonts w:ascii="Times New Roman" w:hAnsi="Times New Roman" w:cs="Times New Roman"/>
-          <w:sz w:val="24"/>
-          <w:szCs w:val="24"/>
-        </w:rPr>
-        <w:t xml:space="preserve">Based on preliminary modeling in unmarked </w:t>
-      </w:r>
-      <w:r>
-        <w:rPr>
-          <w:rFonts w:ascii="Times New Roman" w:hAnsi="Times New Roman" w:cs="Times New Roman"/>
-          <w:sz w:val="24"/>
-          <w:szCs w:val="24"/>
-        </w:rPr>
-        <w:t>(resu</w:t>
-      </w:r>
-      <w:r>
-        <w:rPr>
-          <w:rFonts w:ascii="Times New Roman" w:hAnsi="Times New Roman" w:cs="Times New Roman"/>
-          <w:sz w:val="24"/>
-          <w:szCs w:val="24"/>
-        </w:rPr>
-        <w:t xml:space="preserve">lts not shown; see XX at </w:t>
-      </w:r>
-      <w:proofErr w:type="spellStart"/>
-      <w:r>
-        <w:rPr>
-          <w:rFonts w:ascii="Times New Roman" w:hAnsi="Times New Roman" w:cs="Times New Roman"/>
-          <w:sz w:val="24"/>
-          <w:szCs w:val="24"/>
-        </w:rPr>
-        <w:t>doiXX</w:t>
-      </w:r>
-      <w:proofErr w:type="spellEnd"/>
-      <w:r>
-        <w:rPr>
-          <w:rFonts w:ascii="Times New Roman" w:hAnsi="Times New Roman" w:cs="Times New Roman"/>
-          <w:sz w:val="24"/>
-          <w:szCs w:val="24"/>
-        </w:rPr>
-        <w:t>), we selected</w:t>
-      </w:r>
-      <w:r>
-        <w:rPr>
-          <w:rFonts w:ascii="Times New Roman" w:hAnsi="Times New Roman" w:cs="Times New Roman"/>
-          <w:sz w:val="24"/>
-          <w:szCs w:val="24"/>
-        </w:rPr>
-        <w:t xml:space="preserve"> </w:t>
-      </w:r>
-      <w:r>
-        <w:rPr>
-          <w:rFonts w:ascii="Times New Roman" w:hAnsi="Times New Roman" w:cs="Times New Roman"/>
-          <w:sz w:val="24"/>
-          <w:szCs w:val="24"/>
-        </w:rPr>
-        <w:t>mean number of</w:t>
-      </w:r>
-      <w:r>
-        <w:rPr>
-          <w:rFonts w:ascii="Times New Roman" w:hAnsi="Times New Roman" w:cs="Times New Roman"/>
-          <w:sz w:val="24"/>
-          <w:szCs w:val="24"/>
-        </w:rPr>
-        <w:t xml:space="preserve"> </w:t>
-      </w:r>
-      <w:proofErr w:type="spellStart"/>
-      <w:r>
-        <w:rPr>
-          <w:rFonts w:ascii="Times New Roman" w:hAnsi="Times New Roman" w:cs="Times New Roman"/>
-          <w:sz w:val="24"/>
-          <w:szCs w:val="24"/>
-        </w:rPr>
-        <w:t>liatris</w:t>
-      </w:r>
-      <w:proofErr w:type="spellEnd"/>
-      <w:r>
-        <w:rPr>
-          <w:rFonts w:ascii="Times New Roman" w:hAnsi="Times New Roman" w:cs="Times New Roman"/>
-          <w:sz w:val="24"/>
-          <w:szCs w:val="24"/>
-        </w:rPr>
-        <w:t xml:space="preserve"> stems and pre-survey disturbance </w:t>
-      </w:r>
-      <w:r>
-        <w:rPr>
-          <w:rFonts w:ascii="Times New Roman" w:hAnsi="Times New Roman" w:cs="Times New Roman"/>
-          <w:sz w:val="24"/>
-          <w:szCs w:val="24"/>
-        </w:rPr>
-        <w:t>(logging, grazing, or burning before 2015)</w:t>
-      </w:r>
-      <w:r>
-        <w:rPr>
-          <w:rFonts w:ascii="Times New Roman" w:hAnsi="Times New Roman" w:cs="Times New Roman"/>
-          <w:sz w:val="24"/>
-          <w:szCs w:val="24"/>
-        </w:rPr>
-        <w:t xml:space="preserve"> as</w:t>
-      </w:r>
-      <w:r>
-        <w:rPr>
-          <w:rFonts w:ascii="Times New Roman" w:hAnsi="Times New Roman" w:cs="Times New Roman"/>
-          <w:sz w:val="24"/>
-          <w:szCs w:val="24"/>
-        </w:rPr>
-        <w:t xml:space="preserve"> abundance and </w:t>
-      </w:r>
-      <w:r>
-        <w:rPr>
-          <w:rFonts w:ascii="Times New Roman" w:hAnsi="Times New Roman" w:cs="Times New Roman"/>
-          <w:sz w:val="24"/>
-          <w:szCs w:val="24"/>
-        </w:rPr>
-        <w:t>occupancy</w:t>
-      </w:r>
-      <w:r>
-        <w:rPr>
-          <w:rFonts w:ascii="Times New Roman" w:hAnsi="Times New Roman" w:cs="Times New Roman"/>
-          <w:sz w:val="24"/>
-          <w:szCs w:val="24"/>
-        </w:rPr>
-        <w:t xml:space="preserve"> covariates in our JAGS model</w:t>
-      </w:r>
-      <w:r>
-        <w:rPr>
-          <w:rFonts w:ascii="Times New Roman" w:hAnsi="Times New Roman" w:cs="Times New Roman"/>
-          <w:sz w:val="24"/>
-          <w:szCs w:val="24"/>
-        </w:rPr>
-        <w:t>.</w:t>
-      </w:r>
-      <w:r>
-        <w:rPr>
-          <w:rFonts w:ascii="Times New Roman" w:hAnsi="Times New Roman" w:cs="Times New Roman"/>
-          <w:sz w:val="24"/>
-          <w:szCs w:val="24"/>
-        </w:rPr>
-        <w:t xml:space="preserve"> </w:t>
-      </w:r>
-      <w:r>
-        <w:rPr>
-          <w:rFonts w:ascii="Times New Roman" w:hAnsi="Times New Roman" w:cs="Times New Roman"/>
-          <w:sz w:val="24"/>
-          <w:szCs w:val="24"/>
-        </w:rPr>
-        <w:t xml:space="preserve">Mean </w:t>
-      </w:r>
-      <w:r>
-        <w:rPr>
-          <w:rFonts w:ascii="Times New Roman" w:hAnsi="Times New Roman" w:cs="Times New Roman"/>
-          <w:sz w:val="24"/>
-          <w:szCs w:val="24"/>
-        </w:rPr>
-        <w:t xml:space="preserve">Leonard’s skipper abundance was </w:t>
-      </w:r>
-      <w:r>
-        <w:rPr>
-          <w:rFonts w:ascii="Times New Roman" w:hAnsi="Times New Roman" w:cs="Times New Roman"/>
-          <w:sz w:val="24"/>
-          <w:szCs w:val="24"/>
-        </w:rPr>
-        <w:t>negatively</w:t>
-      </w:r>
-      <w:r>
-        <w:rPr>
-          <w:rFonts w:ascii="Times New Roman" w:hAnsi="Times New Roman" w:cs="Times New Roman"/>
-          <w:sz w:val="24"/>
-          <w:szCs w:val="24"/>
-        </w:rPr>
-        <w:t xml:space="preserve"> affected by </w:t>
-      </w:r>
-      <w:r>
-        <w:rPr>
-          <w:rFonts w:ascii="Times New Roman" w:hAnsi="Times New Roman" w:cs="Times New Roman"/>
-          <w:sz w:val="24"/>
-          <w:szCs w:val="24"/>
-        </w:rPr>
-        <w:t xml:space="preserve">pre-survey </w:t>
-      </w:r>
-      <w:r>
-        <w:rPr>
-          <w:rFonts w:ascii="Times New Roman" w:hAnsi="Times New Roman" w:cs="Times New Roman"/>
-          <w:sz w:val="24"/>
-          <w:szCs w:val="24"/>
-        </w:rPr>
-        <w:t>disturbance</w:t>
-      </w:r>
-      <w:r>
-        <w:rPr>
-          <w:rFonts w:ascii="Times New Roman" w:hAnsi="Times New Roman" w:cs="Times New Roman"/>
-          <w:sz w:val="24"/>
-          <w:szCs w:val="24"/>
-        </w:rPr>
-        <w:t xml:space="preserve"> </w:t>
-      </w:r>
-      <w:r>
-        <w:rPr>
-          <w:rFonts w:ascii="Times New Roman" w:hAnsi="Times New Roman" w:cs="Times New Roman"/>
-          <w:sz w:val="24"/>
-          <w:szCs w:val="24"/>
-        </w:rPr>
-        <w:t>(-3.9, 1.4 SD</w:t>
-      </w:r>
-      <w:r>
-        <w:rPr>
-          <w:rFonts w:ascii="Times New Roman" w:hAnsi="Times New Roman" w:cs="Times New Roman"/>
-          <w:sz w:val="24"/>
-          <w:szCs w:val="24"/>
-        </w:rPr>
-        <w:t>)</w:t>
-      </w:r>
-      <w:r>
-        <w:rPr>
-          <w:rFonts w:ascii="Times New Roman" w:hAnsi="Times New Roman" w:cs="Times New Roman"/>
-          <w:sz w:val="24"/>
-          <w:szCs w:val="24"/>
-        </w:rPr>
-        <w:t xml:space="preserve"> </w:t>
-      </w:r>
-      <w:r>
-        <w:rPr>
-          <w:rFonts w:ascii="Times New Roman" w:hAnsi="Times New Roman" w:cs="Times New Roman"/>
-          <w:sz w:val="24"/>
-          <w:szCs w:val="24"/>
-        </w:rPr>
-        <w:t>(Fig</w:t>
-      </w:r>
-      <w:r>
-        <w:rPr>
-          <w:rFonts w:ascii="Times New Roman" w:hAnsi="Times New Roman" w:cs="Times New Roman"/>
-          <w:sz w:val="24"/>
-          <w:szCs w:val="24"/>
-        </w:rPr>
-        <w:t>.</w:t>
-      </w:r>
-      <w:r>
-        <w:rPr>
-          <w:rFonts w:ascii="Times New Roman" w:hAnsi="Times New Roman" w:cs="Times New Roman"/>
-          <w:sz w:val="24"/>
-          <w:szCs w:val="24"/>
-        </w:rPr>
-        <w:t xml:space="preserve"> XX)</w:t>
-      </w:r>
-      <w:r>
-        <w:rPr>
-          <w:rFonts w:ascii="Times New Roman" w:hAnsi="Times New Roman" w:cs="Times New Roman"/>
-          <w:sz w:val="24"/>
-          <w:szCs w:val="24"/>
-        </w:rPr>
-        <w:t xml:space="preserve">. </w:t>
-      </w:r>
-    </w:p>
-    <w:p>
-      <w:pPr>
-        <w:autoSpaceDE w:val="0"/>
-        <w:autoSpaceDN w:val="0"/>
-        <w:spacing w:line="360" w:lineRule="auto"/>
-        <w:outlineLvl w:val="0"/>
-        <w:rPr>
-          <w:rFonts w:ascii="Times New Roman" w:hAnsi="Times New Roman" w:cs="Times New Roman"/>
-          <w:sz w:val="24"/>
-          <w:szCs w:val="24"/>
-        </w:rPr>
-      </w:pPr>
-      <w:r>
-        <w:rPr>
-          <w:rFonts w:ascii="Times New Roman" w:hAnsi="Times New Roman" w:cs="Times New Roman"/>
-          <w:sz w:val="24"/>
-          <w:szCs w:val="24"/>
-        </w:rPr>
-        <w:t>Norther</w:t>
-      </w:r>
-      <w:r>
-        <w:rPr>
-          <w:rFonts w:ascii="Times New Roman" w:hAnsi="Times New Roman" w:cs="Times New Roman"/>
-          <w:sz w:val="24"/>
-          <w:szCs w:val="24"/>
-        </w:rPr>
-        <w:t>n</w:t>
-      </w:r>
-      <w:r>
-        <w:rPr>
-          <w:rFonts w:ascii="Times New Roman" w:hAnsi="Times New Roman" w:cs="Times New Roman"/>
-          <w:sz w:val="24"/>
-          <w:szCs w:val="24"/>
-        </w:rPr>
-        <w:t xml:space="preserve"> Barrens Tiger Beetle</w:t>
-      </w:r>
-    </w:p>
-    <w:p>
-      <w:pPr>
-        <w:autoSpaceDE w:val="0"/>
-        <w:autoSpaceDN w:val="0"/>
-        <w:spacing w:line="360" w:lineRule="auto"/>
-        <w:rPr>
-          <w:rFonts w:ascii="Times New Roman" w:hAnsi="Times New Roman" w:cs="Times New Roman"/>
-          <w:sz w:val="24"/>
-          <w:szCs w:val="24"/>
-        </w:rPr>
-      </w:pPr>
-      <w:r>
-        <w:rPr>
-          <w:rFonts w:ascii="Times New Roman" w:hAnsi="Times New Roman" w:cs="Times New Roman"/>
-          <w:sz w:val="24"/>
-          <w:szCs w:val="24"/>
-        </w:rPr>
-        <w:lastRenderedPageBreak/>
-        <w:t xml:space="preserve">Based on preliminary modeling in unmarked </w:t>
-      </w:r>
-      <w:r>
-        <w:rPr>
-          <w:rFonts w:ascii="Times New Roman" w:hAnsi="Times New Roman" w:cs="Times New Roman"/>
-          <w:sz w:val="24"/>
-          <w:szCs w:val="24"/>
-        </w:rPr>
-        <w:t>(resu</w:t>
-      </w:r>
-      <w:r>
-        <w:rPr>
-          <w:rFonts w:ascii="Times New Roman" w:hAnsi="Times New Roman" w:cs="Times New Roman"/>
-          <w:sz w:val="24"/>
-          <w:szCs w:val="24"/>
-        </w:rPr>
-        <w:t xml:space="preserve">lts not shown; see XX at </w:t>
-      </w:r>
-      <w:proofErr w:type="spellStart"/>
-      <w:r>
-        <w:rPr>
-          <w:rFonts w:ascii="Times New Roman" w:hAnsi="Times New Roman" w:cs="Times New Roman"/>
-          <w:sz w:val="24"/>
-          <w:szCs w:val="24"/>
-        </w:rPr>
-        <w:t>doiXX</w:t>
-      </w:r>
-      <w:proofErr w:type="spellEnd"/>
-      <w:r>
-        <w:rPr>
-          <w:rFonts w:ascii="Times New Roman" w:hAnsi="Times New Roman" w:cs="Times New Roman"/>
-          <w:sz w:val="24"/>
-          <w:szCs w:val="24"/>
-        </w:rPr>
-        <w:t>), we selected</w:t>
-      </w:r>
-      <w:r>
-        <w:rPr>
-          <w:rFonts w:ascii="Times New Roman" w:hAnsi="Times New Roman" w:cs="Times New Roman"/>
-          <w:sz w:val="24"/>
-          <w:szCs w:val="24"/>
-        </w:rPr>
-        <w:t xml:space="preserve"> coefficient of variation of elevation</w:t>
-      </w:r>
-      <w:r>
-        <w:rPr>
-          <w:rFonts w:ascii="Times New Roman" w:hAnsi="Times New Roman" w:cs="Times New Roman"/>
-          <w:sz w:val="24"/>
-          <w:szCs w:val="24"/>
-        </w:rPr>
-        <w:t xml:space="preserve"> </w:t>
-      </w:r>
-      <w:r>
-        <w:rPr>
-          <w:rFonts w:ascii="Times New Roman" w:hAnsi="Times New Roman" w:cs="Times New Roman"/>
-          <w:sz w:val="24"/>
-          <w:szCs w:val="24"/>
-        </w:rPr>
-        <w:t xml:space="preserve">(elevation CV) </w:t>
-      </w:r>
-      <w:r>
-        <w:rPr>
-          <w:rFonts w:ascii="Times New Roman" w:hAnsi="Times New Roman" w:cs="Times New Roman"/>
-          <w:sz w:val="24"/>
-          <w:szCs w:val="24"/>
-        </w:rPr>
-        <w:t xml:space="preserve">and </w:t>
-      </w:r>
-      <w:r>
-        <w:rPr>
-          <w:rFonts w:ascii="Times New Roman" w:hAnsi="Times New Roman" w:cs="Times New Roman"/>
-          <w:sz w:val="24"/>
-          <w:szCs w:val="24"/>
-        </w:rPr>
-        <w:t>canopy cover</w:t>
-      </w:r>
-      <w:r>
-        <w:rPr>
-          <w:rFonts w:ascii="Times New Roman" w:hAnsi="Times New Roman" w:cs="Times New Roman"/>
-          <w:sz w:val="24"/>
-          <w:szCs w:val="24"/>
-        </w:rPr>
-        <w:t xml:space="preserve"> as</w:t>
-      </w:r>
-      <w:r>
-        <w:rPr>
-          <w:rFonts w:ascii="Times New Roman" w:hAnsi="Times New Roman" w:cs="Times New Roman"/>
-          <w:sz w:val="24"/>
-          <w:szCs w:val="24"/>
-        </w:rPr>
-        <w:t xml:space="preserve"> abundance and </w:t>
-      </w:r>
-      <w:r>
-        <w:rPr>
-          <w:rFonts w:ascii="Times New Roman" w:hAnsi="Times New Roman" w:cs="Times New Roman"/>
-          <w:sz w:val="24"/>
-          <w:szCs w:val="24"/>
-        </w:rPr>
-        <w:t>occupancy</w:t>
-      </w:r>
-      <w:r>
-        <w:rPr>
-          <w:rFonts w:ascii="Times New Roman" w:hAnsi="Times New Roman" w:cs="Times New Roman"/>
-          <w:sz w:val="24"/>
-          <w:szCs w:val="24"/>
-        </w:rPr>
-        <w:t xml:space="preserve"> covariates in our JAGS model. </w:t>
-      </w:r>
-      <w:r>
-        <w:rPr>
-          <w:rFonts w:ascii="Times New Roman" w:hAnsi="Times New Roman" w:cs="Times New Roman"/>
-          <w:sz w:val="24"/>
-          <w:szCs w:val="24"/>
-        </w:rPr>
-        <w:t>Mean t</w:t>
-      </w:r>
-      <w:r>
-        <w:rPr>
-          <w:rFonts w:ascii="Times New Roman" w:hAnsi="Times New Roman" w:cs="Times New Roman"/>
-          <w:sz w:val="24"/>
-          <w:szCs w:val="24"/>
-        </w:rPr>
-        <w:t xml:space="preserve">iger beetle abundance was </w:t>
-      </w:r>
-      <w:r>
-        <w:rPr>
-          <w:rFonts w:ascii="Times New Roman" w:hAnsi="Times New Roman" w:cs="Times New Roman"/>
-          <w:sz w:val="24"/>
-          <w:szCs w:val="24"/>
-        </w:rPr>
-        <w:t xml:space="preserve">positively </w:t>
-      </w:r>
-      <w:r>
-        <w:rPr>
-          <w:rFonts w:ascii="Times New Roman" w:hAnsi="Times New Roman" w:cs="Times New Roman"/>
-          <w:sz w:val="24"/>
-          <w:szCs w:val="24"/>
-        </w:rPr>
-        <w:t xml:space="preserve">affected by </w:t>
-      </w:r>
-      <w:r>
-        <w:rPr>
-          <w:rFonts w:ascii="Times New Roman" w:hAnsi="Times New Roman" w:cs="Times New Roman"/>
-          <w:sz w:val="24"/>
-          <w:szCs w:val="24"/>
-        </w:rPr>
-        <w:t>elevation CV</w:t>
-      </w:r>
-      <w:r>
-        <w:rPr>
-          <w:rFonts w:ascii="Times New Roman" w:hAnsi="Times New Roman" w:cs="Times New Roman"/>
-          <w:sz w:val="24"/>
-          <w:szCs w:val="24"/>
-        </w:rPr>
-        <w:t xml:space="preserve"> (</w:t>
-      </w:r>
-      <w:r>
-        <w:rPr>
-          <w:rFonts w:ascii="Times New Roman" w:hAnsi="Times New Roman" w:cs="Times New Roman"/>
-          <w:sz w:val="24"/>
-          <w:szCs w:val="24"/>
-        </w:rPr>
-        <w:t>0.7, 0.2 SD</w:t>
-      </w:r>
-      <w:r>
-        <w:rPr>
-          <w:rFonts w:ascii="Times New Roman" w:hAnsi="Times New Roman" w:cs="Times New Roman"/>
-          <w:sz w:val="24"/>
-          <w:szCs w:val="24"/>
-        </w:rPr>
-        <w:t>)</w:t>
-      </w:r>
-      <w:r>
-        <w:rPr>
-          <w:rFonts w:ascii="Times New Roman" w:hAnsi="Times New Roman" w:cs="Times New Roman"/>
-          <w:sz w:val="24"/>
-          <w:szCs w:val="24"/>
-        </w:rPr>
-        <w:t xml:space="preserve"> and </w:t>
-      </w:r>
-      <w:r>
-        <w:rPr>
-          <w:rFonts w:ascii="Times New Roman" w:hAnsi="Times New Roman" w:cs="Times New Roman"/>
-          <w:sz w:val="24"/>
-          <w:szCs w:val="24"/>
-        </w:rPr>
-        <w:t>canopy cover</w:t>
-      </w:r>
-      <w:r>
-        <w:rPr>
-          <w:rFonts w:ascii="Times New Roman" w:hAnsi="Times New Roman" w:cs="Times New Roman"/>
-          <w:sz w:val="24"/>
-          <w:szCs w:val="24"/>
-        </w:rPr>
-        <w:t xml:space="preserve"> (</w:t>
-      </w:r>
-      <w:r>
-        <w:rPr>
-          <w:rFonts w:ascii="Times New Roman" w:hAnsi="Times New Roman" w:cs="Times New Roman"/>
-          <w:sz w:val="24"/>
-          <w:szCs w:val="24"/>
-        </w:rPr>
-        <w:t>0.3, 0.2 SD</w:t>
-      </w:r>
-      <w:r>
-        <w:rPr>
-          <w:rFonts w:ascii="Times New Roman" w:hAnsi="Times New Roman" w:cs="Times New Roman"/>
-          <w:sz w:val="24"/>
-          <w:szCs w:val="24"/>
-        </w:rPr>
-        <w:t>)</w:t>
-      </w:r>
-      <w:r>
-        <w:rPr>
-          <w:rFonts w:ascii="Times New Roman" w:hAnsi="Times New Roman" w:cs="Times New Roman"/>
-          <w:sz w:val="24"/>
-          <w:szCs w:val="24"/>
-        </w:rPr>
-        <w:t xml:space="preserve"> (Fig. XX)</w:t>
-      </w:r>
-      <w:r>
-        <w:rPr>
-          <w:rFonts w:ascii="Times New Roman" w:hAnsi="Times New Roman" w:cs="Times New Roman"/>
-          <w:sz w:val="24"/>
-          <w:szCs w:val="24"/>
-        </w:rPr>
-        <w:t>.</w:t>
-      </w:r>
-      <w:r>
-        <w:rPr>
-          <w:rFonts w:ascii="Times New Roman" w:hAnsi="Times New Roman" w:cs="Times New Roman"/>
-          <w:sz w:val="24"/>
-          <w:szCs w:val="24"/>
-        </w:rPr>
-        <w:t xml:space="preserve"> </w:t>
-      </w:r>
-      <w:r>
-        <w:rPr>
-          <w:rFonts w:ascii="Times New Roman" w:hAnsi="Times New Roman" w:cs="Times New Roman"/>
-          <w:sz w:val="24"/>
-          <w:szCs w:val="24"/>
-        </w:rPr>
-        <w:t>Both</w:t>
-      </w:r>
-      <w:r>
-        <w:rPr>
-          <w:rFonts w:ascii="Times New Roman" w:hAnsi="Times New Roman" w:cs="Times New Roman"/>
-          <w:sz w:val="24"/>
-          <w:szCs w:val="24"/>
-        </w:rPr>
-        <w:t xml:space="preserve"> 85% credible interval</w:t>
-      </w:r>
-      <w:r>
-        <w:rPr>
-          <w:rFonts w:ascii="Times New Roman" w:hAnsi="Times New Roman" w:cs="Times New Roman"/>
-          <w:sz w:val="24"/>
-          <w:szCs w:val="24"/>
-        </w:rPr>
-        <w:t>s</w:t>
-      </w:r>
-      <w:r>
-        <w:rPr>
-          <w:rFonts w:ascii="Times New Roman" w:hAnsi="Times New Roman" w:cs="Times New Roman"/>
-          <w:sz w:val="24"/>
-          <w:szCs w:val="24"/>
-        </w:rPr>
-        <w:t xml:space="preserve"> (CRI)</w:t>
-      </w:r>
-      <w:r>
-        <w:rPr>
-          <w:rFonts w:ascii="Times New Roman" w:hAnsi="Times New Roman" w:cs="Times New Roman"/>
-          <w:sz w:val="24"/>
-          <w:szCs w:val="24"/>
-        </w:rPr>
-        <w:t xml:space="preserve"> excluded zero</w:t>
-      </w:r>
-      <w:r>
-        <w:rPr>
-          <w:rFonts w:ascii="Times New Roman" w:hAnsi="Times New Roman" w:cs="Times New Roman"/>
-          <w:sz w:val="24"/>
-          <w:szCs w:val="24"/>
-        </w:rPr>
-        <w:t xml:space="preserve"> (</w:t>
-      </w:r>
-      <w:r>
-        <w:rPr>
-          <w:rFonts w:ascii="Times New Roman" w:hAnsi="Times New Roman" w:cs="Times New Roman"/>
-          <w:sz w:val="24"/>
-          <w:szCs w:val="24"/>
-        </w:rPr>
-        <w:t>0.</w:t>
-      </w:r>
-      <w:r>
-        <w:rPr>
-          <w:rFonts w:ascii="Times New Roman" w:hAnsi="Times New Roman" w:cs="Times New Roman"/>
-          <w:sz w:val="24"/>
-          <w:szCs w:val="24"/>
-        </w:rPr>
-        <w:t>37</w:t>
-      </w:r>
-      <w:r>
-        <w:rPr>
-          <w:rFonts w:ascii="Times New Roman" w:hAnsi="Times New Roman" w:cs="Times New Roman"/>
-          <w:sz w:val="24"/>
-          <w:szCs w:val="24"/>
-        </w:rPr>
-        <w:t xml:space="preserve"> to</w:t>
-      </w:r>
-      <w:r>
-        <w:rPr>
-          <w:rFonts w:ascii="Times New Roman" w:hAnsi="Times New Roman" w:cs="Times New Roman"/>
-          <w:sz w:val="24"/>
-          <w:szCs w:val="24"/>
-        </w:rPr>
-        <w:t xml:space="preserve"> </w:t>
-      </w:r>
-      <w:r>
-        <w:rPr>
-          <w:rFonts w:ascii="Times New Roman" w:hAnsi="Times New Roman" w:cs="Times New Roman"/>
-          <w:sz w:val="24"/>
-          <w:szCs w:val="24"/>
-        </w:rPr>
-        <w:t>0.99 and</w:t>
-      </w:r>
-      <w:r>
-        <w:rPr>
-          <w:rFonts w:ascii="Times New Roman" w:hAnsi="Times New Roman" w:cs="Times New Roman"/>
-          <w:sz w:val="24"/>
-          <w:szCs w:val="24"/>
-        </w:rPr>
-        <w:t xml:space="preserve"> </w:t>
-      </w:r>
-      <w:r>
-        <w:rPr>
-          <w:rFonts w:ascii="Times New Roman" w:hAnsi="Times New Roman" w:cs="Times New Roman"/>
-          <w:sz w:val="24"/>
-          <w:szCs w:val="24"/>
-        </w:rPr>
-        <w:t>0.0</w:t>
-      </w:r>
-      <w:r>
-        <w:rPr>
-          <w:rFonts w:ascii="Times New Roman" w:hAnsi="Times New Roman" w:cs="Times New Roman"/>
-          <w:sz w:val="24"/>
-          <w:szCs w:val="24"/>
-        </w:rPr>
-        <w:t>2</w:t>
-      </w:r>
-      <w:r>
-        <w:rPr>
-          <w:rFonts w:ascii="Times New Roman" w:hAnsi="Times New Roman" w:cs="Times New Roman"/>
-          <w:sz w:val="24"/>
-          <w:szCs w:val="24"/>
-        </w:rPr>
-        <w:t xml:space="preserve"> to</w:t>
-      </w:r>
-      <w:r>
-        <w:rPr>
-          <w:rFonts w:ascii="Times New Roman" w:hAnsi="Times New Roman" w:cs="Times New Roman"/>
-          <w:sz w:val="24"/>
-          <w:szCs w:val="24"/>
-        </w:rPr>
-        <w:t xml:space="preserve"> 0.6</w:t>
-      </w:r>
-      <w:r>
-        <w:rPr>
-          <w:rFonts w:ascii="Times New Roman" w:hAnsi="Times New Roman" w:cs="Times New Roman"/>
-          <w:sz w:val="24"/>
-          <w:szCs w:val="24"/>
-        </w:rPr>
-        <w:t>4</w:t>
-      </w:r>
-      <w:r>
-        <w:rPr>
-          <w:rFonts w:ascii="Times New Roman" w:hAnsi="Times New Roman" w:cs="Times New Roman"/>
-          <w:sz w:val="24"/>
-          <w:szCs w:val="24"/>
-        </w:rPr>
-        <w:t>, respectively</w:t>
-      </w:r>
-      <w:r>
-        <w:rPr>
-          <w:rFonts w:ascii="Times New Roman" w:hAnsi="Times New Roman" w:cs="Times New Roman"/>
-          <w:sz w:val="24"/>
-          <w:szCs w:val="24"/>
-        </w:rPr>
-        <w:t>)</w:t>
-      </w:r>
-      <w:r>
-        <w:rPr>
-          <w:rFonts w:ascii="Times New Roman" w:hAnsi="Times New Roman" w:cs="Times New Roman"/>
-          <w:sz w:val="24"/>
-          <w:szCs w:val="24"/>
-        </w:rPr>
-        <w:t xml:space="preserve"> (Fig. XX)</w:t>
-      </w:r>
-      <w:r>
-        <w:rPr>
-          <w:rFonts w:ascii="Times New Roman" w:hAnsi="Times New Roman" w:cs="Times New Roman"/>
-          <w:sz w:val="24"/>
-          <w:szCs w:val="24"/>
-        </w:rPr>
-        <w:t>, though canopy cover was only marginally significant</w:t>
-      </w:r>
-      <w:r>
-        <w:rPr>
-          <w:rFonts w:ascii="Times New Roman" w:hAnsi="Times New Roman" w:cs="Times New Roman"/>
-          <w:sz w:val="24"/>
-          <w:szCs w:val="24"/>
-        </w:rPr>
-        <w:t>.</w:t>
-      </w:r>
-      <w:r>
-        <w:rPr>
-          <w:rFonts w:ascii="Times New Roman" w:hAnsi="Times New Roman" w:cs="Times New Roman"/>
-          <w:sz w:val="24"/>
-          <w:szCs w:val="24"/>
-        </w:rPr>
-        <w:t xml:space="preserve"> </w:t>
-      </w:r>
-      <w:r>
-        <w:rPr>
-          <w:rFonts w:ascii="Times New Roman" w:hAnsi="Times New Roman" w:cs="Times New Roman"/>
-          <w:sz w:val="24"/>
-          <w:szCs w:val="24"/>
-        </w:rPr>
-        <w:t xml:space="preserve">Initial plot occupancy for tiger beetles was positively affected by both elevation </w:t>
-      </w:r>
-      <w:r>
-        <w:rPr>
-          <w:rFonts w:ascii="Times New Roman" w:hAnsi="Times New Roman" w:cs="Times New Roman"/>
-          <w:sz w:val="24"/>
-          <w:szCs w:val="24"/>
-        </w:rPr>
-        <w:t>(0.7, 0.3 SD)</w:t>
-      </w:r>
-      <w:r>
-        <w:rPr>
-          <w:rFonts w:ascii="Times New Roman" w:hAnsi="Times New Roman" w:cs="Times New Roman"/>
-          <w:sz w:val="24"/>
-          <w:szCs w:val="24"/>
-        </w:rPr>
-        <w:t xml:space="preserve"> and canopy cover </w:t>
-      </w:r>
-      <w:r>
-        <w:rPr>
-          <w:rFonts w:ascii="Times New Roman" w:hAnsi="Times New Roman" w:cs="Times New Roman"/>
-          <w:sz w:val="24"/>
-          <w:szCs w:val="24"/>
-        </w:rPr>
-        <w:t>(0.8, 0.3 SD</w:t>
-      </w:r>
-      <w:r>
-        <w:rPr>
-          <w:rFonts w:ascii="Times New Roman" w:hAnsi="Times New Roman" w:cs="Times New Roman"/>
-          <w:sz w:val="24"/>
-          <w:szCs w:val="24"/>
-        </w:rPr>
-        <w:t>), with 85% credible intervals that did not include zero (</w:t>
-      </w:r>
-      <w:r>
-        <w:rPr>
-          <w:rFonts w:ascii="Times New Roman" w:hAnsi="Times New Roman" w:cs="Times New Roman"/>
-          <w:sz w:val="24"/>
-          <w:szCs w:val="24"/>
-        </w:rPr>
-        <w:t>0.2 to 1.1 and 0.3 to 1.3, respectively</w:t>
-      </w:r>
-      <w:r>
-        <w:rPr>
-          <w:rFonts w:ascii="Times New Roman" w:hAnsi="Times New Roman" w:cs="Times New Roman"/>
-          <w:sz w:val="24"/>
-          <w:szCs w:val="24"/>
-        </w:rPr>
-        <w:t>) (Fig. XX).</w:t>
       </w:r>
       <w:r>
         <w:rPr>
@@ -10550,7 +9516,1466 @@
           <w:sz w:val="24"/>
           <w:szCs w:val="24"/>
         </w:rPr>
-        <w:t>Discussion</w:t>
+        <w:t>Eastern Towhee</w:t>
+      </w:r>
+    </w:p>
+    <w:p>
+      <w:pPr>
+        <w:autoSpaceDE w:val="0"/>
+        <w:autoSpaceDN w:val="0"/>
+        <w:spacing w:line="360" w:lineRule="auto"/>
+        <w:rPr>
+          <w:rFonts w:ascii="Times New Roman" w:hAnsi="Times New Roman" w:cs="Times New Roman"/>
+          <w:sz w:val="24"/>
+          <w:szCs w:val="24"/>
+        </w:rPr>
+      </w:pPr>
+      <w:r>
+        <w:rPr>
+          <w:rFonts w:ascii="Times New Roman" w:hAnsi="Times New Roman" w:cs="Times New Roman"/>
+          <w:sz w:val="24"/>
+          <w:szCs w:val="24"/>
+        </w:rPr>
+        <w:t xml:space="preserve">Predicted </w:t>
+      </w:r>
+      <w:r>
+        <w:rPr>
+          <w:rFonts w:ascii="Times New Roman" w:hAnsi="Times New Roman" w:cs="Times New Roman"/>
+          <w:sz w:val="24"/>
+          <w:szCs w:val="24"/>
+        </w:rPr>
+        <w:t>E</w:t>
+      </w:r>
+      <w:r>
+        <w:rPr>
+          <w:rFonts w:ascii="Times New Roman" w:hAnsi="Times New Roman" w:cs="Times New Roman"/>
+          <w:sz w:val="24"/>
+          <w:szCs w:val="24"/>
+        </w:rPr>
+        <w:t xml:space="preserve">astern towhee abundance was </w:t>
+      </w:r>
+      <w:r>
+        <w:rPr>
+          <w:rFonts w:ascii="Times New Roman" w:hAnsi="Times New Roman" w:cs="Times New Roman"/>
+          <w:sz w:val="24"/>
+          <w:szCs w:val="24"/>
+        </w:rPr>
+        <w:t>negatively</w:t>
+      </w:r>
+      <w:r>
+        <w:rPr>
+          <w:rFonts w:ascii="Times New Roman" w:hAnsi="Times New Roman" w:cs="Times New Roman"/>
+          <w:sz w:val="24"/>
+          <w:szCs w:val="24"/>
+        </w:rPr>
+        <w:t xml:space="preserve"> affected by canopy cover</w:t>
+      </w:r>
+      <w:r>
+        <w:rPr>
+          <w:rFonts w:ascii="Times New Roman" w:hAnsi="Times New Roman" w:cs="Times New Roman"/>
+          <w:sz w:val="24"/>
+          <w:szCs w:val="24"/>
+        </w:rPr>
+        <w:t>, though results were only marginally significant</w:t>
+      </w:r>
+      <w:r>
+        <w:rPr>
+          <w:rFonts w:ascii="Times New Roman" w:hAnsi="Times New Roman" w:cs="Times New Roman"/>
+          <w:sz w:val="24"/>
+          <w:szCs w:val="24"/>
+        </w:rPr>
+        <w:t xml:space="preserve"> (</w:t>
+      </w:r>
+      <w:r>
+        <w:rPr>
+          <w:rFonts w:ascii="Times New Roman" w:hAnsi="Times New Roman" w:cs="Times New Roman"/>
+          <w:sz w:val="24"/>
+          <w:szCs w:val="24"/>
+        </w:rPr>
+        <w:t>Fig</w:t>
+      </w:r>
+      <w:r>
+        <w:rPr>
+          <w:rFonts w:ascii="Times New Roman" w:hAnsi="Times New Roman" w:cs="Times New Roman"/>
+          <w:sz w:val="24"/>
+          <w:szCs w:val="24"/>
+        </w:rPr>
+        <w:t>.</w:t>
+      </w:r>
+      <w:r>
+        <w:rPr>
+          <w:rFonts w:ascii="Times New Roman" w:hAnsi="Times New Roman" w:cs="Times New Roman"/>
+          <w:sz w:val="24"/>
+          <w:szCs w:val="24"/>
+        </w:rPr>
+        <w:t xml:space="preserve"> XX, </w:t>
+      </w:r>
+      <w:r>
+        <w:rPr>
+          <w:rFonts w:ascii="Times New Roman" w:hAnsi="Times New Roman" w:cs="Times New Roman"/>
+          <w:sz w:val="24"/>
+          <w:szCs w:val="24"/>
+        </w:rPr>
+        <w:t>Table XX)</w:t>
+      </w:r>
+      <w:r>
+        <w:rPr>
+          <w:rFonts w:ascii="Times New Roman" w:hAnsi="Times New Roman" w:cs="Times New Roman"/>
+          <w:sz w:val="24"/>
+          <w:szCs w:val="24"/>
+        </w:rPr>
+        <w:t xml:space="preserve">. Detection probability was </w:t>
+      </w:r>
+      <w:r>
+        <w:rPr>
+          <w:rFonts w:ascii="Times New Roman" w:hAnsi="Times New Roman" w:cs="Times New Roman"/>
+          <w:sz w:val="24"/>
+          <w:szCs w:val="24"/>
+        </w:rPr>
+        <w:t xml:space="preserve">positively </w:t>
+      </w:r>
+      <w:r>
+        <w:rPr>
+          <w:rFonts w:ascii="Times New Roman" w:hAnsi="Times New Roman" w:cs="Times New Roman"/>
+          <w:sz w:val="24"/>
+          <w:szCs w:val="24"/>
+        </w:rPr>
+        <w:t xml:space="preserve">affected by </w:t>
+      </w:r>
+      <w:r>
+        <w:rPr>
+          <w:rFonts w:ascii="Times New Roman" w:hAnsi="Times New Roman" w:cs="Times New Roman"/>
+          <w:sz w:val="24"/>
+          <w:szCs w:val="24"/>
+        </w:rPr>
+        <w:t xml:space="preserve">Julian </w:t>
+      </w:r>
+      <w:r>
+        <w:rPr>
+          <w:rFonts w:ascii="Times New Roman" w:hAnsi="Times New Roman" w:cs="Times New Roman"/>
+          <w:sz w:val="24"/>
+          <w:szCs w:val="24"/>
+        </w:rPr>
+        <w:t>date</w:t>
+      </w:r>
+      <w:r>
+        <w:rPr>
+          <w:rFonts w:ascii="Times New Roman" w:hAnsi="Times New Roman" w:cs="Times New Roman"/>
+          <w:sz w:val="24"/>
+          <w:szCs w:val="24"/>
+        </w:rPr>
+        <w:t xml:space="preserve"> (days after May 1) (Table XX)</w:t>
+      </w:r>
+      <w:r>
+        <w:rPr>
+          <w:rFonts w:ascii="Times New Roman" w:hAnsi="Times New Roman" w:cs="Times New Roman"/>
+          <w:sz w:val="24"/>
+          <w:szCs w:val="24"/>
+        </w:rPr>
+        <w:t>.</w:t>
+      </w:r>
+      <w:r>
+        <w:rPr>
+          <w:rFonts w:ascii="Times New Roman" w:hAnsi="Times New Roman" w:cs="Times New Roman"/>
+          <w:sz w:val="24"/>
+          <w:szCs w:val="24"/>
+        </w:rPr>
+        <w:t xml:space="preserve"> </w:t>
+      </w:r>
+    </w:p>
+    <w:p>
+      <w:pPr>
+        <w:autoSpaceDE w:val="0"/>
+        <w:autoSpaceDN w:val="0"/>
+        <w:spacing w:line="360" w:lineRule="auto"/>
+        <w:rPr>
+          <w:rFonts w:ascii="Times New Roman" w:hAnsi="Times New Roman" w:cs="Times New Roman"/>
+          <w:sz w:val="20"/>
+          <w:szCs w:val="20"/>
+        </w:rPr>
+      </w:pPr>
+      <w:r>
+        <w:rPr>
+          <w:rFonts w:ascii="Times New Roman" w:hAnsi="Times New Roman" w:cs="Times New Roman"/>
+          <w:sz w:val="20"/>
+          <w:szCs w:val="20"/>
+        </w:rPr>
+        <w:t xml:space="preserve">Table 1XX. Eastern Towhee abundance models ranked by </w:t>
+      </w:r>
+      <w:proofErr w:type="spellStart"/>
+      <w:r>
+        <w:rPr>
+          <w:rFonts w:ascii="Times New Roman" w:hAnsi="Times New Roman" w:cs="Times New Roman"/>
+          <w:sz w:val="20"/>
+          <w:szCs w:val="20"/>
+        </w:rPr>
+        <w:t>AikeeXX</w:t>
+      </w:r>
+      <w:proofErr w:type="spellEnd"/>
+      <w:r>
+        <w:rPr>
+          <w:rFonts w:ascii="Times New Roman" w:hAnsi="Times New Roman" w:cs="Times New Roman"/>
+          <w:sz w:val="20"/>
+          <w:szCs w:val="20"/>
+        </w:rPr>
+        <w:t xml:space="preserve"> (AIC). Abundance was Poisson distributed in all models. Parameter estimates are given with 85% confidence intervals. Bolded parameter estimates are significant at p &lt; 0.15.</w:t>
+      </w:r>
+    </w:p>
+    <w:tbl>
+      <w:tblPr>
+        <w:tblStyle w:val="TableGrid"/>
+        <w:tblW w:w="7782" w:type="dxa"/>
+        <w:tblBorders>
+          <w:top w:val="none" w:sz="0" w:space="0" w:color="auto"/>
+          <w:left w:val="none" w:sz="0" w:space="0" w:color="auto"/>
+          <w:bottom w:val="none" w:sz="0" w:space="0" w:color="auto"/>
+          <w:right w:val="none" w:sz="0" w:space="0" w:color="auto"/>
+          <w:insideH w:val="none" w:sz="0" w:space="0" w:color="auto"/>
+          <w:insideV w:val="none" w:sz="0" w:space="0" w:color="auto"/>
+        </w:tblBorders>
+        <w:tblLayout w:type="fixed"/>
+        <w:tblCellMar>
+          <w:left w:w="0" w:type="dxa"/>
+          <w:right w:w="0" w:type="dxa"/>
+        </w:tblCellMar>
+        <w:tblLook w:val="04A0" w:firstRow="1" w:lastRow="0" w:firstColumn="1" w:lastColumn="0" w:noHBand="0" w:noVBand="1"/>
+      </w:tblPr>
+      <w:tblGrid>
+        <w:gridCol w:w="1176"/>
+        <w:gridCol w:w="885"/>
+        <w:gridCol w:w="945"/>
+        <w:gridCol w:w="1005"/>
+        <w:gridCol w:w="885"/>
+        <w:gridCol w:w="945"/>
+        <w:gridCol w:w="945"/>
+        <w:gridCol w:w="996"/>
+      </w:tblGrid>
+      <w:tr>
+        <w:tc>
+          <w:tcPr>
+            <w:tcW w:w="1176" w:type="dxa"/>
+            <w:tcBorders>
+              <w:top w:val="single" w:sz="4" w:space="0" w:color="auto"/>
+            </w:tcBorders>
+          </w:tcPr>
+          <w:p>
+            <w:pPr>
+              <w:autoSpaceDE w:val="0"/>
+              <w:autoSpaceDN w:val="0"/>
+              <w:spacing w:line="360" w:lineRule="auto"/>
+              <w:rPr>
+                <w:rFonts w:ascii="Times New Roman" w:hAnsi="Times New Roman" w:cs="Times New Roman"/>
+                <w:sz w:val="18"/>
+                <w:szCs w:val="18"/>
+              </w:rPr>
+            </w:pPr>
+            <w:r>
+              <w:rPr>
+                <w:rFonts w:ascii="Times New Roman" w:hAnsi="Times New Roman" w:cs="Times New Roman"/>
+                <w:sz w:val="18"/>
+                <w:szCs w:val="18"/>
+              </w:rPr>
+              <w:t>Model</w:t>
+            </w:r>
+          </w:p>
+        </w:tc>
+        <w:tc>
+          <w:tcPr>
+            <w:tcW w:w="1830" w:type="dxa"/>
+            <w:gridSpan w:val="2"/>
+            <w:tcBorders>
+              <w:top w:val="single" w:sz="4" w:space="0" w:color="auto"/>
+            </w:tcBorders>
+          </w:tcPr>
+          <w:p>
+            <w:pPr>
+              <w:autoSpaceDE w:val="0"/>
+              <w:autoSpaceDN w:val="0"/>
+              <w:spacing w:line="360" w:lineRule="auto"/>
+              <w:rPr>
+                <w:rFonts w:ascii="Times New Roman" w:hAnsi="Times New Roman" w:cs="Times New Roman"/>
+                <w:sz w:val="18"/>
+                <w:szCs w:val="18"/>
+              </w:rPr>
+            </w:pPr>
+            <w:r>
+              <w:rPr>
+                <w:rFonts w:ascii="Times New Roman" w:hAnsi="Times New Roman" w:cs="Times New Roman"/>
+                <w:sz w:val="18"/>
+                <w:szCs w:val="18"/>
+              </w:rPr>
+              <w:t>Abundance Model</w:t>
+            </w:r>
+          </w:p>
+        </w:tc>
+        <w:tc>
+          <w:tcPr>
+            <w:tcW w:w="1890" w:type="dxa"/>
+            <w:gridSpan w:val="2"/>
+            <w:tcBorders>
+              <w:top w:val="single" w:sz="4" w:space="0" w:color="auto"/>
+            </w:tcBorders>
+          </w:tcPr>
+          <w:p>
+            <w:pPr>
+              <w:autoSpaceDE w:val="0"/>
+              <w:autoSpaceDN w:val="0"/>
+              <w:spacing w:line="360" w:lineRule="auto"/>
+              <w:rPr>
+                <w:rFonts w:ascii="Times New Roman" w:hAnsi="Times New Roman" w:cs="Times New Roman"/>
+                <w:sz w:val="18"/>
+                <w:szCs w:val="18"/>
+              </w:rPr>
+            </w:pPr>
+            <w:r>
+              <w:rPr>
+                <w:rFonts w:ascii="Times New Roman" w:hAnsi="Times New Roman" w:cs="Times New Roman"/>
+                <w:sz w:val="18"/>
+                <w:szCs w:val="18"/>
+              </w:rPr>
+              <w:t>Detection Model</w:t>
+            </w:r>
+          </w:p>
+        </w:tc>
+        <w:tc>
+          <w:tcPr>
+            <w:tcW w:w="1890" w:type="dxa"/>
+            <w:gridSpan w:val="2"/>
+            <w:tcBorders>
+              <w:top w:val="single" w:sz="4" w:space="0" w:color="auto"/>
+            </w:tcBorders>
+          </w:tcPr>
+          <w:p>
+            <w:pPr>
+              <w:autoSpaceDE w:val="0"/>
+              <w:autoSpaceDN w:val="0"/>
+              <w:spacing w:line="360" w:lineRule="auto"/>
+              <w:rPr>
+                <w:rFonts w:ascii="Times New Roman" w:hAnsi="Times New Roman" w:cs="Times New Roman"/>
+                <w:sz w:val="18"/>
+                <w:szCs w:val="18"/>
+              </w:rPr>
+            </w:pPr>
+            <w:r>
+              <w:rPr>
+                <w:rFonts w:ascii="Times New Roman" w:hAnsi="Times New Roman" w:cs="Times New Roman"/>
+                <w:sz w:val="18"/>
+                <w:szCs w:val="18"/>
+              </w:rPr>
+              <w:t>Dynamics</w:t>
+            </w:r>
+          </w:p>
+        </w:tc>
+        <w:tc>
+          <w:tcPr>
+            <w:tcW w:w="996" w:type="dxa"/>
+            <w:tcBorders>
+              <w:top w:val="single" w:sz="4" w:space="0" w:color="auto"/>
+            </w:tcBorders>
+          </w:tcPr>
+          <w:p>
+            <w:pPr>
+              <w:autoSpaceDE w:val="0"/>
+              <w:autoSpaceDN w:val="0"/>
+              <w:spacing w:line="360" w:lineRule="auto"/>
+              <w:rPr>
+                <w:rFonts w:ascii="Times New Roman" w:hAnsi="Times New Roman" w:cs="Times New Roman"/>
+                <w:sz w:val="18"/>
+                <w:szCs w:val="18"/>
+              </w:rPr>
+            </w:pPr>
+            <w:r>
+              <w:rPr>
+                <w:rFonts w:ascii="Times New Roman" w:hAnsi="Times New Roman" w:cs="Times New Roman"/>
+                <w:sz w:val="18"/>
+                <w:szCs w:val="18"/>
+              </w:rPr>
+              <w:t>AIC</w:t>
+            </w:r>
+          </w:p>
+        </w:tc>
+      </w:tr>
+      <w:tr>
+        <w:tc>
+          <w:tcPr>
+            <w:tcW w:w="1176" w:type="dxa"/>
+            <w:tcBorders>
+              <w:bottom w:val="single" w:sz="4" w:space="0" w:color="auto"/>
+            </w:tcBorders>
+          </w:tcPr>
+          <w:p>
+            <w:pPr>
+              <w:autoSpaceDE w:val="0"/>
+              <w:autoSpaceDN w:val="0"/>
+              <w:spacing w:line="360" w:lineRule="auto"/>
+              <w:rPr>
+                <w:rFonts w:ascii="Times New Roman" w:hAnsi="Times New Roman" w:cs="Times New Roman"/>
+                <w:sz w:val="18"/>
+                <w:szCs w:val="18"/>
+              </w:rPr>
+            </w:pPr>
+          </w:p>
+        </w:tc>
+        <w:tc>
+          <w:tcPr>
+            <w:tcW w:w="885" w:type="dxa"/>
+            <w:tcBorders>
+              <w:bottom w:val="single" w:sz="4" w:space="0" w:color="auto"/>
+            </w:tcBorders>
+          </w:tcPr>
+          <w:p>
+            <w:pPr>
+              <w:autoSpaceDE w:val="0"/>
+              <w:autoSpaceDN w:val="0"/>
+              <w:spacing w:line="360" w:lineRule="auto"/>
+              <w:rPr>
+                <w:rFonts w:ascii="Times New Roman" w:hAnsi="Times New Roman" w:cs="Times New Roman"/>
+                <w:sz w:val="18"/>
+                <w:szCs w:val="18"/>
+              </w:rPr>
+            </w:pPr>
+            <w:r>
+              <w:rPr>
+                <w:rFonts w:ascii="Times New Roman" w:hAnsi="Times New Roman" w:cs="Times New Roman"/>
+                <w:sz w:val="18"/>
+                <w:szCs w:val="18"/>
+              </w:rPr>
+              <w:t>B0lambda</w:t>
+            </w:r>
+          </w:p>
+        </w:tc>
+        <w:tc>
+          <w:tcPr>
+            <w:tcW w:w="945" w:type="dxa"/>
+            <w:tcBorders>
+              <w:bottom w:val="single" w:sz="4" w:space="0" w:color="auto"/>
+            </w:tcBorders>
+          </w:tcPr>
+          <w:p>
+            <w:pPr>
+              <w:autoSpaceDE w:val="0"/>
+              <w:autoSpaceDN w:val="0"/>
+              <w:spacing w:line="360" w:lineRule="auto"/>
+              <w:rPr>
+                <w:rFonts w:ascii="Times New Roman" w:hAnsi="Times New Roman" w:cs="Times New Roman"/>
+                <w:sz w:val="18"/>
+                <w:szCs w:val="18"/>
+              </w:rPr>
+            </w:pPr>
+            <w:r>
+              <w:rPr>
+                <w:rFonts w:ascii="Times New Roman" w:hAnsi="Times New Roman" w:cs="Times New Roman"/>
+                <w:sz w:val="18"/>
+                <w:szCs w:val="18"/>
+              </w:rPr>
+              <w:t>B1lambda</w:t>
+            </w:r>
+          </w:p>
+        </w:tc>
+        <w:tc>
+          <w:tcPr>
+            <w:tcW w:w="1005" w:type="dxa"/>
+            <w:tcBorders>
+              <w:bottom w:val="single" w:sz="4" w:space="0" w:color="auto"/>
+            </w:tcBorders>
+          </w:tcPr>
+          <w:p>
+            <w:pPr>
+              <w:autoSpaceDE w:val="0"/>
+              <w:autoSpaceDN w:val="0"/>
+              <w:spacing w:line="360" w:lineRule="auto"/>
+              <w:rPr>
+                <w:rFonts w:ascii="Times New Roman" w:hAnsi="Times New Roman" w:cs="Times New Roman"/>
+                <w:sz w:val="18"/>
+                <w:szCs w:val="18"/>
+              </w:rPr>
+            </w:pPr>
+            <w:r>
+              <w:rPr>
+                <w:rFonts w:ascii="Times New Roman" w:hAnsi="Times New Roman" w:cs="Times New Roman"/>
+                <w:sz w:val="18"/>
+                <w:szCs w:val="18"/>
+              </w:rPr>
+              <w:t>B0p</w:t>
+            </w:r>
+          </w:p>
+        </w:tc>
+        <w:tc>
+          <w:tcPr>
+            <w:tcW w:w="885" w:type="dxa"/>
+            <w:tcBorders>
+              <w:bottom w:val="single" w:sz="4" w:space="0" w:color="auto"/>
+            </w:tcBorders>
+          </w:tcPr>
+          <w:p>
+            <w:pPr>
+              <w:autoSpaceDE w:val="0"/>
+              <w:autoSpaceDN w:val="0"/>
+              <w:spacing w:line="360" w:lineRule="auto"/>
+              <w:rPr>
+                <w:rFonts w:ascii="Times New Roman" w:hAnsi="Times New Roman" w:cs="Times New Roman"/>
+                <w:sz w:val="18"/>
+                <w:szCs w:val="18"/>
+              </w:rPr>
+            </w:pPr>
+            <w:r>
+              <w:rPr>
+                <w:rFonts w:ascii="Times New Roman" w:hAnsi="Times New Roman" w:cs="Times New Roman"/>
+                <w:sz w:val="18"/>
+                <w:szCs w:val="18"/>
+              </w:rPr>
+              <w:t>B1p</w:t>
+            </w:r>
+          </w:p>
+        </w:tc>
+        <w:tc>
+          <w:tcPr>
+            <w:tcW w:w="945" w:type="dxa"/>
+            <w:tcBorders>
+              <w:bottom w:val="single" w:sz="4" w:space="0" w:color="auto"/>
+            </w:tcBorders>
+          </w:tcPr>
+          <w:p>
+            <w:pPr>
+              <w:autoSpaceDE w:val="0"/>
+              <w:autoSpaceDN w:val="0"/>
+              <w:spacing w:line="360" w:lineRule="auto"/>
+              <w:rPr>
+                <w:rFonts w:ascii="Times New Roman" w:hAnsi="Times New Roman" w:cs="Times New Roman"/>
+                <w:sz w:val="18"/>
+                <w:szCs w:val="18"/>
+              </w:rPr>
+            </w:pPr>
+            <w:r>
+              <w:rPr>
+                <w:rFonts w:ascii="Times New Roman" w:hAnsi="Times New Roman" w:cs="Times New Roman"/>
+                <w:sz w:val="18"/>
+                <w:szCs w:val="18"/>
+              </w:rPr>
+              <w:t>Omega</w:t>
+            </w:r>
+          </w:p>
+        </w:tc>
+        <w:tc>
+          <w:tcPr>
+            <w:tcW w:w="945" w:type="dxa"/>
+            <w:tcBorders>
+              <w:bottom w:val="single" w:sz="4" w:space="0" w:color="auto"/>
+            </w:tcBorders>
+          </w:tcPr>
+          <w:p>
+            <w:pPr>
+              <w:autoSpaceDE w:val="0"/>
+              <w:autoSpaceDN w:val="0"/>
+              <w:spacing w:line="360" w:lineRule="auto"/>
+              <w:rPr>
+                <w:rFonts w:ascii="Times New Roman" w:hAnsi="Times New Roman" w:cs="Times New Roman"/>
+                <w:sz w:val="18"/>
+                <w:szCs w:val="18"/>
+              </w:rPr>
+            </w:pPr>
+            <w:r>
+              <w:rPr>
+                <w:rFonts w:ascii="Times New Roman" w:hAnsi="Times New Roman" w:cs="Times New Roman"/>
+                <w:sz w:val="18"/>
+                <w:szCs w:val="18"/>
+              </w:rPr>
+              <w:t>gamma</w:t>
+            </w:r>
+          </w:p>
+        </w:tc>
+        <w:tc>
+          <w:tcPr>
+            <w:tcW w:w="996" w:type="dxa"/>
+            <w:tcBorders>
+              <w:bottom w:val="single" w:sz="4" w:space="0" w:color="auto"/>
+            </w:tcBorders>
+          </w:tcPr>
+          <w:p>
+            <w:pPr>
+              <w:autoSpaceDE w:val="0"/>
+              <w:autoSpaceDN w:val="0"/>
+              <w:spacing w:line="360" w:lineRule="auto"/>
+              <w:rPr>
+                <w:rFonts w:ascii="Times New Roman" w:hAnsi="Times New Roman" w:cs="Times New Roman"/>
+                <w:sz w:val="18"/>
+                <w:szCs w:val="18"/>
+              </w:rPr>
+            </w:pPr>
+          </w:p>
+        </w:tc>
+      </w:tr>
+      <w:tr>
+        <w:tc>
+          <w:tcPr>
+            <w:tcW w:w="1176" w:type="dxa"/>
+            <w:tcBorders>
+              <w:top w:val="single" w:sz="4" w:space="0" w:color="auto"/>
+            </w:tcBorders>
+          </w:tcPr>
+          <w:p>
+            <w:pPr>
+              <w:autoSpaceDE w:val="0"/>
+              <w:autoSpaceDN w:val="0"/>
+              <w:spacing w:line="360" w:lineRule="auto"/>
+              <w:rPr>
+                <w:rFonts w:ascii="Times New Roman" w:hAnsi="Times New Roman" w:cs="Times New Roman"/>
+                <w:sz w:val="18"/>
+                <w:szCs w:val="18"/>
+              </w:rPr>
+            </w:pPr>
+            <w:r>
+              <w:rPr>
+                <w:rFonts w:ascii="Times New Roman" w:hAnsi="Times New Roman" w:cs="Times New Roman"/>
+                <w:sz w:val="18"/>
+                <w:szCs w:val="18"/>
+              </w:rPr>
+              <w:t>Canopy</w:t>
+            </w:r>
+          </w:p>
+        </w:tc>
+        <w:tc>
+          <w:tcPr>
+            <w:tcW w:w="885" w:type="dxa"/>
+            <w:tcBorders>
+              <w:top w:val="single" w:sz="4" w:space="0" w:color="auto"/>
+            </w:tcBorders>
+          </w:tcPr>
+          <w:p>
+            <w:pPr>
+              <w:autoSpaceDE w:val="0"/>
+              <w:autoSpaceDN w:val="0"/>
+              <w:spacing w:line="360" w:lineRule="auto"/>
+              <w:jc w:val="center"/>
+              <w:rPr>
+                <w:rFonts w:ascii="Times New Roman" w:hAnsi="Times New Roman" w:cs="Times New Roman"/>
+                <w:b/>
+                <w:sz w:val="18"/>
+                <w:szCs w:val="18"/>
+              </w:rPr>
+            </w:pPr>
+            <w:r>
+              <w:rPr>
+                <w:rFonts w:ascii="Times New Roman" w:hAnsi="Times New Roman" w:cs="Times New Roman"/>
+                <w:b/>
+                <w:sz w:val="18"/>
+                <w:szCs w:val="18"/>
+              </w:rPr>
+              <w:t>1.01</w:t>
+            </w:r>
+          </w:p>
+          <w:p>
+            <w:pPr>
+              <w:autoSpaceDE w:val="0"/>
+              <w:autoSpaceDN w:val="0"/>
+              <w:spacing w:line="360" w:lineRule="auto"/>
+              <w:jc w:val="center"/>
+              <w:rPr>
+                <w:rFonts w:ascii="Times New Roman" w:hAnsi="Times New Roman" w:cs="Times New Roman"/>
+                <w:sz w:val="18"/>
+                <w:szCs w:val="18"/>
+              </w:rPr>
+            </w:pPr>
+            <w:r>
+              <w:rPr>
+                <w:rFonts w:ascii="Times New Roman" w:hAnsi="Times New Roman" w:cs="Times New Roman"/>
+                <w:b/>
+                <w:sz w:val="18"/>
+                <w:szCs w:val="18"/>
+              </w:rPr>
+              <w:t>(0.85,1.17)</w:t>
+            </w:r>
+          </w:p>
+        </w:tc>
+        <w:tc>
+          <w:tcPr>
+            <w:tcW w:w="945" w:type="dxa"/>
+            <w:tcBorders>
+              <w:top w:val="single" w:sz="4" w:space="0" w:color="auto"/>
+            </w:tcBorders>
+          </w:tcPr>
+          <w:p>
+            <w:pPr>
+              <w:autoSpaceDE w:val="0"/>
+              <w:autoSpaceDN w:val="0"/>
+              <w:spacing w:line="360" w:lineRule="auto"/>
+              <w:jc w:val="center"/>
+              <w:rPr>
+                <w:rFonts w:ascii="Times New Roman" w:hAnsi="Times New Roman" w:cs="Times New Roman"/>
+                <w:b/>
+                <w:sz w:val="18"/>
+                <w:szCs w:val="18"/>
+              </w:rPr>
+            </w:pPr>
+            <w:r>
+              <w:rPr>
+                <w:rFonts w:ascii="Times New Roman" w:hAnsi="Times New Roman" w:cs="Times New Roman"/>
+                <w:b/>
+                <w:sz w:val="18"/>
+                <w:szCs w:val="18"/>
+              </w:rPr>
+              <w:t>-0.13</w:t>
+            </w:r>
+          </w:p>
+          <w:p>
+            <w:pPr>
+              <w:autoSpaceDE w:val="0"/>
+              <w:autoSpaceDN w:val="0"/>
+              <w:spacing w:line="360" w:lineRule="auto"/>
+              <w:jc w:val="center"/>
+              <w:rPr>
+                <w:rFonts w:ascii="Times New Roman" w:hAnsi="Times New Roman" w:cs="Times New Roman"/>
+                <w:sz w:val="18"/>
+                <w:szCs w:val="18"/>
+              </w:rPr>
+            </w:pPr>
+            <w:r>
+              <w:rPr>
+                <w:rFonts w:ascii="Times New Roman" w:hAnsi="Times New Roman" w:cs="Times New Roman"/>
+                <w:b/>
+                <w:sz w:val="18"/>
+                <w:szCs w:val="18"/>
+              </w:rPr>
+              <w:t>(-0.25,0.00)</w:t>
+            </w:r>
+          </w:p>
+        </w:tc>
+        <w:tc>
+          <w:tcPr>
+            <w:tcW w:w="1005" w:type="dxa"/>
+            <w:tcBorders>
+              <w:top w:val="single" w:sz="4" w:space="0" w:color="auto"/>
+            </w:tcBorders>
+          </w:tcPr>
+          <w:p>
+            <w:pPr>
+              <w:autoSpaceDE w:val="0"/>
+              <w:autoSpaceDN w:val="0"/>
+              <w:spacing w:line="360" w:lineRule="auto"/>
+              <w:jc w:val="center"/>
+              <w:rPr>
+                <w:rFonts w:ascii="Times New Roman" w:hAnsi="Times New Roman" w:cs="Times New Roman"/>
+                <w:b/>
+                <w:sz w:val="18"/>
+                <w:szCs w:val="18"/>
+              </w:rPr>
+            </w:pPr>
+            <w:r>
+              <w:rPr>
+                <w:rFonts w:ascii="Times New Roman" w:hAnsi="Times New Roman" w:cs="Times New Roman"/>
+                <w:b/>
+                <w:sz w:val="18"/>
+                <w:szCs w:val="18"/>
+              </w:rPr>
+              <w:t>-0.41</w:t>
+            </w:r>
+          </w:p>
+          <w:p>
+            <w:pPr>
+              <w:autoSpaceDE w:val="0"/>
+              <w:autoSpaceDN w:val="0"/>
+              <w:spacing w:line="360" w:lineRule="auto"/>
+              <w:jc w:val="center"/>
+              <w:rPr>
+                <w:rFonts w:ascii="Times New Roman" w:hAnsi="Times New Roman" w:cs="Times New Roman"/>
+                <w:b/>
+                <w:sz w:val="18"/>
+                <w:szCs w:val="18"/>
+              </w:rPr>
+            </w:pPr>
+            <w:r>
+              <w:rPr>
+                <w:rFonts w:ascii="Times New Roman" w:hAnsi="Times New Roman" w:cs="Times New Roman"/>
+                <w:b/>
+                <w:sz w:val="18"/>
+                <w:szCs w:val="18"/>
+              </w:rPr>
+              <w:t>(-0.60,-0.23)</w:t>
+            </w:r>
+          </w:p>
+        </w:tc>
+        <w:tc>
+          <w:tcPr>
+            <w:tcW w:w="885" w:type="dxa"/>
+            <w:tcBorders>
+              <w:top w:val="single" w:sz="4" w:space="0" w:color="auto"/>
+            </w:tcBorders>
+          </w:tcPr>
+          <w:p>
+            <w:pPr>
+              <w:autoSpaceDE w:val="0"/>
+              <w:autoSpaceDN w:val="0"/>
+              <w:spacing w:line="360" w:lineRule="auto"/>
+              <w:jc w:val="center"/>
+              <w:rPr>
+                <w:rFonts w:ascii="Times New Roman" w:hAnsi="Times New Roman" w:cs="Times New Roman"/>
+                <w:b/>
+                <w:sz w:val="18"/>
+                <w:szCs w:val="18"/>
+              </w:rPr>
+            </w:pPr>
+            <w:r>
+              <w:rPr>
+                <w:rFonts w:ascii="Times New Roman" w:hAnsi="Times New Roman" w:cs="Times New Roman"/>
+                <w:b/>
+                <w:sz w:val="18"/>
+                <w:szCs w:val="18"/>
+              </w:rPr>
+              <w:t>0.12</w:t>
+            </w:r>
+          </w:p>
+          <w:p>
+            <w:pPr>
+              <w:autoSpaceDE w:val="0"/>
+              <w:autoSpaceDN w:val="0"/>
+              <w:spacing w:line="360" w:lineRule="auto"/>
+              <w:jc w:val="center"/>
+              <w:rPr>
+                <w:rFonts w:ascii="Times New Roman" w:hAnsi="Times New Roman" w:cs="Times New Roman"/>
+                <w:b/>
+                <w:sz w:val="18"/>
+                <w:szCs w:val="18"/>
+              </w:rPr>
+            </w:pPr>
+            <w:r>
+              <w:rPr>
+                <w:rFonts w:ascii="Times New Roman" w:hAnsi="Times New Roman" w:cs="Times New Roman"/>
+                <w:b/>
+                <w:sz w:val="18"/>
+                <w:szCs w:val="18"/>
+              </w:rPr>
+              <w:t>(0.05,0.19)</w:t>
+            </w:r>
+          </w:p>
+        </w:tc>
+        <w:tc>
+          <w:tcPr>
+            <w:tcW w:w="945" w:type="dxa"/>
+            <w:tcBorders>
+              <w:top w:val="single" w:sz="4" w:space="0" w:color="auto"/>
+            </w:tcBorders>
+          </w:tcPr>
+          <w:p>
+            <w:pPr>
+              <w:autoSpaceDE w:val="0"/>
+              <w:autoSpaceDN w:val="0"/>
+              <w:spacing w:line="360" w:lineRule="auto"/>
+              <w:jc w:val="center"/>
+              <w:rPr>
+                <w:rFonts w:ascii="Times New Roman" w:hAnsi="Times New Roman" w:cs="Times New Roman"/>
+                <w:sz w:val="18"/>
+                <w:szCs w:val="18"/>
+              </w:rPr>
+            </w:pPr>
+            <w:r>
+              <w:rPr>
+                <w:rFonts w:ascii="Times New Roman" w:hAnsi="Times New Roman" w:cs="Times New Roman"/>
+                <w:sz w:val="18"/>
+                <w:szCs w:val="18"/>
+              </w:rPr>
+              <w:t>0.54</w:t>
+            </w:r>
+          </w:p>
+          <w:p>
+            <w:pPr>
+              <w:autoSpaceDE w:val="0"/>
+              <w:autoSpaceDN w:val="0"/>
+              <w:spacing w:line="360" w:lineRule="auto"/>
+              <w:jc w:val="center"/>
+              <w:rPr>
+                <w:rFonts w:ascii="Times New Roman" w:hAnsi="Times New Roman" w:cs="Times New Roman"/>
+                <w:sz w:val="18"/>
+                <w:szCs w:val="18"/>
+              </w:rPr>
+            </w:pPr>
+            <w:r>
+              <w:rPr>
+                <w:rFonts w:ascii="Times New Roman" w:hAnsi="Times New Roman" w:cs="Times New Roman"/>
+                <w:sz w:val="18"/>
+                <w:szCs w:val="18"/>
+              </w:rPr>
+              <w:t>(-0.22,1.29)</w:t>
+            </w:r>
+          </w:p>
+        </w:tc>
+        <w:tc>
+          <w:tcPr>
+            <w:tcW w:w="945" w:type="dxa"/>
+            <w:tcBorders>
+              <w:top w:val="single" w:sz="4" w:space="0" w:color="auto"/>
+            </w:tcBorders>
+          </w:tcPr>
+          <w:p>
+            <w:pPr>
+              <w:autoSpaceDE w:val="0"/>
+              <w:autoSpaceDN w:val="0"/>
+              <w:spacing w:line="360" w:lineRule="auto"/>
+              <w:jc w:val="center"/>
+              <w:rPr>
+                <w:rFonts w:ascii="Times New Roman" w:hAnsi="Times New Roman" w:cs="Times New Roman"/>
+                <w:sz w:val="18"/>
+                <w:szCs w:val="18"/>
+              </w:rPr>
+            </w:pPr>
+            <w:r>
+              <w:rPr>
+                <w:rFonts w:ascii="Times New Roman" w:hAnsi="Times New Roman" w:cs="Times New Roman"/>
+                <w:sz w:val="18"/>
+                <w:szCs w:val="18"/>
+              </w:rPr>
+              <w:t>0.04</w:t>
+            </w:r>
+          </w:p>
+          <w:p>
+            <w:pPr>
+              <w:autoSpaceDE w:val="0"/>
+              <w:autoSpaceDN w:val="0"/>
+              <w:spacing w:line="360" w:lineRule="auto"/>
+              <w:jc w:val="center"/>
+              <w:rPr>
+                <w:rFonts w:ascii="Times New Roman" w:hAnsi="Times New Roman" w:cs="Times New Roman"/>
+                <w:sz w:val="18"/>
+                <w:szCs w:val="18"/>
+              </w:rPr>
+            </w:pPr>
+            <w:r>
+              <w:rPr>
+                <w:rFonts w:ascii="Times New Roman" w:hAnsi="Times New Roman" w:cs="Times New Roman"/>
+                <w:sz w:val="18"/>
+                <w:szCs w:val="18"/>
+              </w:rPr>
+              <w:t>(-0.45,0.53)</w:t>
+            </w:r>
+          </w:p>
+        </w:tc>
+        <w:tc>
+          <w:tcPr>
+            <w:tcW w:w="996" w:type="dxa"/>
+            <w:tcBorders>
+              <w:top w:val="single" w:sz="4" w:space="0" w:color="auto"/>
+            </w:tcBorders>
+          </w:tcPr>
+          <w:p>
+            <w:pPr>
+              <w:autoSpaceDE w:val="0"/>
+              <w:autoSpaceDN w:val="0"/>
+              <w:spacing w:line="360" w:lineRule="auto"/>
+              <w:jc w:val="center"/>
+              <w:rPr>
+                <w:rFonts w:ascii="Times New Roman" w:hAnsi="Times New Roman" w:cs="Times New Roman"/>
+                <w:sz w:val="18"/>
+                <w:szCs w:val="18"/>
+              </w:rPr>
+            </w:pPr>
+            <w:r>
+              <w:rPr>
+                <w:rFonts w:ascii="Times New Roman" w:hAnsi="Times New Roman" w:cs="Times New Roman"/>
+                <w:sz w:val="18"/>
+                <w:szCs w:val="18"/>
+              </w:rPr>
+              <w:t>1723.19</w:t>
+            </w:r>
+          </w:p>
+        </w:tc>
+      </w:tr>
+      <w:tr>
+        <w:tc>
+          <w:tcPr>
+            <w:tcW w:w="1176" w:type="dxa"/>
+          </w:tcPr>
+          <w:p>
+            <w:pPr>
+              <w:autoSpaceDE w:val="0"/>
+              <w:autoSpaceDN w:val="0"/>
+              <w:spacing w:line="360" w:lineRule="auto"/>
+              <w:rPr>
+                <w:rFonts w:ascii="Times New Roman" w:hAnsi="Times New Roman" w:cs="Times New Roman"/>
+                <w:sz w:val="18"/>
+                <w:szCs w:val="18"/>
+              </w:rPr>
+            </w:pPr>
+            <w:r>
+              <w:rPr>
+                <w:rFonts w:ascii="Times New Roman" w:hAnsi="Times New Roman" w:cs="Times New Roman"/>
+                <w:sz w:val="18"/>
+                <w:szCs w:val="18"/>
+              </w:rPr>
+              <w:lastRenderedPageBreak/>
+              <w:t>Null</w:t>
+            </w:r>
+          </w:p>
+        </w:tc>
+        <w:tc>
+          <w:tcPr>
+            <w:tcW w:w="885" w:type="dxa"/>
+          </w:tcPr>
+          <w:p>
+            <w:pPr>
+              <w:autoSpaceDE w:val="0"/>
+              <w:autoSpaceDN w:val="0"/>
+              <w:spacing w:line="360" w:lineRule="auto"/>
+              <w:jc w:val="center"/>
+              <w:rPr>
+                <w:rFonts w:ascii="Times New Roman" w:hAnsi="Times New Roman" w:cs="Times New Roman"/>
+                <w:sz w:val="18"/>
+                <w:szCs w:val="18"/>
+              </w:rPr>
+            </w:pPr>
+          </w:p>
+        </w:tc>
+        <w:tc>
+          <w:tcPr>
+            <w:tcW w:w="945" w:type="dxa"/>
+          </w:tcPr>
+          <w:p>
+            <w:pPr>
+              <w:autoSpaceDE w:val="0"/>
+              <w:autoSpaceDN w:val="0"/>
+              <w:spacing w:line="360" w:lineRule="auto"/>
+              <w:jc w:val="center"/>
+              <w:rPr>
+                <w:rFonts w:ascii="Times New Roman" w:hAnsi="Times New Roman" w:cs="Times New Roman"/>
+                <w:sz w:val="18"/>
+                <w:szCs w:val="18"/>
+              </w:rPr>
+            </w:pPr>
+          </w:p>
+        </w:tc>
+        <w:tc>
+          <w:tcPr>
+            <w:tcW w:w="1005" w:type="dxa"/>
+          </w:tcPr>
+          <w:p>
+            <w:pPr>
+              <w:autoSpaceDE w:val="0"/>
+              <w:autoSpaceDN w:val="0"/>
+              <w:spacing w:line="360" w:lineRule="auto"/>
+              <w:jc w:val="center"/>
+              <w:rPr>
+                <w:rFonts w:ascii="Times New Roman" w:hAnsi="Times New Roman" w:cs="Times New Roman"/>
+                <w:sz w:val="18"/>
+                <w:szCs w:val="18"/>
+              </w:rPr>
+            </w:pPr>
+          </w:p>
+        </w:tc>
+        <w:tc>
+          <w:tcPr>
+            <w:tcW w:w="885" w:type="dxa"/>
+          </w:tcPr>
+          <w:p>
+            <w:pPr>
+              <w:autoSpaceDE w:val="0"/>
+              <w:autoSpaceDN w:val="0"/>
+              <w:spacing w:line="360" w:lineRule="auto"/>
+              <w:jc w:val="center"/>
+              <w:rPr>
+                <w:rFonts w:ascii="Times New Roman" w:hAnsi="Times New Roman" w:cs="Times New Roman"/>
+                <w:sz w:val="18"/>
+                <w:szCs w:val="18"/>
+              </w:rPr>
+            </w:pPr>
+          </w:p>
+        </w:tc>
+        <w:tc>
+          <w:tcPr>
+            <w:tcW w:w="945" w:type="dxa"/>
+          </w:tcPr>
+          <w:p>
+            <w:pPr>
+              <w:autoSpaceDE w:val="0"/>
+              <w:autoSpaceDN w:val="0"/>
+              <w:spacing w:line="360" w:lineRule="auto"/>
+              <w:jc w:val="center"/>
+              <w:rPr>
+                <w:rFonts w:ascii="Times New Roman" w:hAnsi="Times New Roman" w:cs="Times New Roman"/>
+                <w:sz w:val="18"/>
+                <w:szCs w:val="18"/>
+              </w:rPr>
+            </w:pPr>
+          </w:p>
+        </w:tc>
+        <w:tc>
+          <w:tcPr>
+            <w:tcW w:w="945" w:type="dxa"/>
+          </w:tcPr>
+          <w:p>
+            <w:pPr>
+              <w:autoSpaceDE w:val="0"/>
+              <w:autoSpaceDN w:val="0"/>
+              <w:spacing w:line="360" w:lineRule="auto"/>
+              <w:jc w:val="center"/>
+              <w:rPr>
+                <w:rFonts w:ascii="Times New Roman" w:hAnsi="Times New Roman" w:cs="Times New Roman"/>
+                <w:sz w:val="18"/>
+                <w:szCs w:val="18"/>
+              </w:rPr>
+            </w:pPr>
+          </w:p>
+        </w:tc>
+        <w:tc>
+          <w:tcPr>
+            <w:tcW w:w="996" w:type="dxa"/>
+          </w:tcPr>
+          <w:p>
+            <w:pPr>
+              <w:autoSpaceDE w:val="0"/>
+              <w:autoSpaceDN w:val="0"/>
+              <w:spacing w:line="360" w:lineRule="auto"/>
+              <w:jc w:val="center"/>
+              <w:rPr>
+                <w:rFonts w:ascii="Times New Roman" w:hAnsi="Times New Roman" w:cs="Times New Roman"/>
+                <w:sz w:val="18"/>
+                <w:szCs w:val="18"/>
+              </w:rPr>
+            </w:pPr>
+            <w:r>
+              <w:rPr>
+                <w:rFonts w:ascii="Times New Roman" w:hAnsi="Times New Roman" w:cs="Times New Roman"/>
+                <w:sz w:val="18"/>
+                <w:szCs w:val="18"/>
+              </w:rPr>
+              <w:t>1723.26</w:t>
+            </w:r>
+          </w:p>
+        </w:tc>
+      </w:tr>
+      <w:tr>
+        <w:tc>
+          <w:tcPr>
+            <w:tcW w:w="1176" w:type="dxa"/>
+            <w:tcBorders>
+              <w:bottom w:val="single" w:sz="4" w:space="0" w:color="auto"/>
+            </w:tcBorders>
+          </w:tcPr>
+          <w:p>
+            <w:pPr>
+              <w:autoSpaceDE w:val="0"/>
+              <w:autoSpaceDN w:val="0"/>
+              <w:spacing w:line="360" w:lineRule="auto"/>
+              <w:rPr>
+                <w:rFonts w:ascii="Times New Roman" w:hAnsi="Times New Roman" w:cs="Times New Roman"/>
+                <w:sz w:val="18"/>
+                <w:szCs w:val="18"/>
+              </w:rPr>
+            </w:pPr>
+            <w:r>
+              <w:rPr>
+                <w:rFonts w:ascii="Times New Roman" w:hAnsi="Times New Roman" w:cs="Times New Roman"/>
+                <w:sz w:val="18"/>
+                <w:szCs w:val="18"/>
+              </w:rPr>
+              <w:t>Disturbance</w:t>
+            </w:r>
+          </w:p>
+        </w:tc>
+        <w:tc>
+          <w:tcPr>
+            <w:tcW w:w="885" w:type="dxa"/>
+            <w:tcBorders>
+              <w:bottom w:val="single" w:sz="4" w:space="0" w:color="auto"/>
+            </w:tcBorders>
+          </w:tcPr>
+          <w:p>
+            <w:pPr>
+              <w:autoSpaceDE w:val="0"/>
+              <w:autoSpaceDN w:val="0"/>
+              <w:spacing w:line="360" w:lineRule="auto"/>
+              <w:jc w:val="center"/>
+              <w:rPr>
+                <w:rFonts w:ascii="Times New Roman" w:hAnsi="Times New Roman" w:cs="Times New Roman"/>
+                <w:sz w:val="18"/>
+                <w:szCs w:val="18"/>
+              </w:rPr>
+            </w:pPr>
+          </w:p>
+        </w:tc>
+        <w:tc>
+          <w:tcPr>
+            <w:tcW w:w="945" w:type="dxa"/>
+            <w:tcBorders>
+              <w:bottom w:val="single" w:sz="4" w:space="0" w:color="auto"/>
+            </w:tcBorders>
+          </w:tcPr>
+          <w:p>
+            <w:pPr>
+              <w:autoSpaceDE w:val="0"/>
+              <w:autoSpaceDN w:val="0"/>
+              <w:spacing w:line="360" w:lineRule="auto"/>
+              <w:jc w:val="center"/>
+              <w:rPr>
+                <w:rFonts w:ascii="Times New Roman" w:hAnsi="Times New Roman" w:cs="Times New Roman"/>
+                <w:sz w:val="18"/>
+                <w:szCs w:val="18"/>
+              </w:rPr>
+            </w:pPr>
+          </w:p>
+        </w:tc>
+        <w:tc>
+          <w:tcPr>
+            <w:tcW w:w="1005" w:type="dxa"/>
+            <w:tcBorders>
+              <w:bottom w:val="single" w:sz="4" w:space="0" w:color="auto"/>
+            </w:tcBorders>
+          </w:tcPr>
+          <w:p>
+            <w:pPr>
+              <w:autoSpaceDE w:val="0"/>
+              <w:autoSpaceDN w:val="0"/>
+              <w:spacing w:line="360" w:lineRule="auto"/>
+              <w:jc w:val="center"/>
+              <w:rPr>
+                <w:rFonts w:ascii="Times New Roman" w:hAnsi="Times New Roman" w:cs="Times New Roman"/>
+                <w:sz w:val="18"/>
+                <w:szCs w:val="18"/>
+              </w:rPr>
+            </w:pPr>
+          </w:p>
+        </w:tc>
+        <w:tc>
+          <w:tcPr>
+            <w:tcW w:w="885" w:type="dxa"/>
+            <w:tcBorders>
+              <w:bottom w:val="single" w:sz="4" w:space="0" w:color="auto"/>
+            </w:tcBorders>
+          </w:tcPr>
+          <w:p>
+            <w:pPr>
+              <w:autoSpaceDE w:val="0"/>
+              <w:autoSpaceDN w:val="0"/>
+              <w:spacing w:line="360" w:lineRule="auto"/>
+              <w:jc w:val="center"/>
+              <w:rPr>
+                <w:rFonts w:ascii="Times New Roman" w:hAnsi="Times New Roman" w:cs="Times New Roman"/>
+                <w:sz w:val="18"/>
+                <w:szCs w:val="18"/>
+              </w:rPr>
+            </w:pPr>
+          </w:p>
+        </w:tc>
+        <w:tc>
+          <w:tcPr>
+            <w:tcW w:w="945" w:type="dxa"/>
+            <w:tcBorders>
+              <w:bottom w:val="single" w:sz="4" w:space="0" w:color="auto"/>
+            </w:tcBorders>
+          </w:tcPr>
+          <w:p>
+            <w:pPr>
+              <w:autoSpaceDE w:val="0"/>
+              <w:autoSpaceDN w:val="0"/>
+              <w:spacing w:line="360" w:lineRule="auto"/>
+              <w:jc w:val="center"/>
+              <w:rPr>
+                <w:rFonts w:ascii="Times New Roman" w:hAnsi="Times New Roman" w:cs="Times New Roman"/>
+                <w:sz w:val="18"/>
+                <w:szCs w:val="18"/>
+              </w:rPr>
+            </w:pPr>
+          </w:p>
+        </w:tc>
+        <w:tc>
+          <w:tcPr>
+            <w:tcW w:w="945" w:type="dxa"/>
+            <w:tcBorders>
+              <w:bottom w:val="single" w:sz="4" w:space="0" w:color="auto"/>
+            </w:tcBorders>
+          </w:tcPr>
+          <w:p>
+            <w:pPr>
+              <w:autoSpaceDE w:val="0"/>
+              <w:autoSpaceDN w:val="0"/>
+              <w:spacing w:line="360" w:lineRule="auto"/>
+              <w:jc w:val="center"/>
+              <w:rPr>
+                <w:rFonts w:ascii="Times New Roman" w:hAnsi="Times New Roman" w:cs="Times New Roman"/>
+                <w:sz w:val="18"/>
+                <w:szCs w:val="18"/>
+              </w:rPr>
+            </w:pPr>
+          </w:p>
+        </w:tc>
+        <w:tc>
+          <w:tcPr>
+            <w:tcW w:w="996" w:type="dxa"/>
+            <w:tcBorders>
+              <w:bottom w:val="single" w:sz="4" w:space="0" w:color="auto"/>
+            </w:tcBorders>
+          </w:tcPr>
+          <w:p>
+            <w:pPr>
+              <w:autoSpaceDE w:val="0"/>
+              <w:autoSpaceDN w:val="0"/>
+              <w:spacing w:line="360" w:lineRule="auto"/>
+              <w:jc w:val="center"/>
+              <w:rPr>
+                <w:rFonts w:ascii="Times New Roman" w:hAnsi="Times New Roman" w:cs="Times New Roman"/>
+                <w:sz w:val="18"/>
+                <w:szCs w:val="18"/>
+              </w:rPr>
+            </w:pPr>
+            <w:r>
+              <w:rPr>
+                <w:rFonts w:ascii="Times New Roman" w:hAnsi="Times New Roman" w:cs="Times New Roman"/>
+                <w:sz w:val="18"/>
+                <w:szCs w:val="18"/>
+              </w:rPr>
+              <w:t>1725.21</w:t>
+            </w:r>
+          </w:p>
+        </w:tc>
+      </w:tr>
+    </w:tbl>
+    <w:p>
+      <w:pPr>
+        <w:autoSpaceDE w:val="0"/>
+        <w:autoSpaceDN w:val="0"/>
+        <w:spacing w:line="360" w:lineRule="auto"/>
+        <w:rPr>
+          <w:rFonts w:ascii="Times New Roman" w:hAnsi="Times New Roman" w:cs="Times New Roman"/>
+          <w:sz w:val="24"/>
+          <w:szCs w:val="24"/>
+        </w:rPr>
+      </w:pPr>
+    </w:p>
+    <w:p>
+      <w:pPr>
+        <w:autoSpaceDE w:val="0"/>
+        <w:autoSpaceDN w:val="0"/>
+        <w:spacing w:line="360" w:lineRule="auto"/>
+        <w:rPr>
+          <w:rFonts w:ascii="Times New Roman" w:hAnsi="Times New Roman" w:cs="Times New Roman"/>
+          <w:sz w:val="24"/>
+          <w:szCs w:val="24"/>
+        </w:rPr>
+      </w:pPr>
+      <w:r>
+        <w:rPr>
+          <w:rFonts w:ascii="Times New Roman" w:hAnsi="Times New Roman" w:cs="Times New Roman"/>
+          <w:noProof/>
+          <w:sz w:val="24"/>
+          <w:szCs w:val="24"/>
+        </w:rPr>
+        <w:drawing>
+          <wp:inline distT="0" distB="0" distL="0" distR="0">
+            <wp:extent cx="3949194" cy="2595245"/>
+            <wp:effectExtent l="0" t="0" r="0" b="0"/>
+            <wp:docPr id="1" name="Picture 1"/>
+            <wp:cNvGraphicFramePr>
+              <a:graphicFrameLocks xmlns:a="http://schemas.openxmlformats.org/drawingml/2006/main" noChangeAspect="1"/>
+            </wp:cNvGraphicFramePr>
+            <a:graphic xmlns:a="http://schemas.openxmlformats.org/drawingml/2006/main">
+              <a:graphicData uri="http://schemas.openxmlformats.org/drawingml/2006/picture">
+                <pic:pic xmlns:pic="http://schemas.openxmlformats.org/drawingml/2006/picture">
+                  <pic:nvPicPr>
+                    <pic:cNvPr id="1" name="EATO_plotA_thesis.png"/>
+                    <pic:cNvPicPr/>
+                  </pic:nvPicPr>
+                  <pic:blipFill>
+                    <a:blip r:embed="rId5" cstate="print">
+                      <a:extLst>
+                        <a:ext uri="{28A0092B-C50C-407E-A947-70E740481C1C}">
+                          <a14:useLocalDpi xmlns:a14="http://schemas.microsoft.com/office/drawing/2010/main" val="0"/>
+                        </a:ext>
+                      </a:extLst>
+                    </a:blip>
+                    <a:stretch>
+                      <a:fillRect/>
+                    </a:stretch>
+                  </pic:blipFill>
+                  <pic:spPr>
+                    <a:xfrm>
+                      <a:off x="0" y="0"/>
+                      <a:ext cx="3961364" cy="2603243"/>
+                    </a:xfrm>
+                    <a:prstGeom prst="rect">
+                      <a:avLst/>
+                    </a:prstGeom>
+                  </pic:spPr>
+                </pic:pic>
+              </a:graphicData>
+            </a:graphic>
+          </wp:inline>
+        </w:drawing>
+      </w:r>
+      <w:r>
+        <w:rPr>
+          <w:rFonts w:ascii="Times New Roman" w:hAnsi="Times New Roman" w:cs="Times New Roman"/>
+          <w:noProof/>
+          <w:sz w:val="24"/>
+          <w:szCs w:val="24"/>
+        </w:rPr>
+        <w:drawing>
+          <wp:inline distT="0" distB="0" distL="0" distR="0">
+            <wp:extent cx="3950208" cy="2595911"/>
+            <wp:effectExtent l="0" t="0" r="0" b="0"/>
+            <wp:docPr id="2" name="Picture 2"/>
+            <wp:cNvGraphicFramePr>
+              <a:graphicFrameLocks xmlns:a="http://schemas.openxmlformats.org/drawingml/2006/main" noChangeAspect="1"/>
+            </wp:cNvGraphicFramePr>
+            <a:graphic xmlns:a="http://schemas.openxmlformats.org/drawingml/2006/main">
+              <a:graphicData uri="http://schemas.openxmlformats.org/drawingml/2006/picture">
+                <pic:pic xmlns:pic="http://schemas.openxmlformats.org/drawingml/2006/picture">
+                  <pic:nvPicPr>
+                    <pic:cNvPr id="2" name="EATO_plotB_thesis.png"/>
+                    <pic:cNvPicPr/>
+                  </pic:nvPicPr>
+                  <pic:blipFill>
+                    <a:blip r:embed="rId6" cstate="print">
+                      <a:extLst>
+                        <a:ext uri="{28A0092B-C50C-407E-A947-70E740481C1C}">
+                          <a14:useLocalDpi xmlns:a14="http://schemas.microsoft.com/office/drawing/2010/main" val="0"/>
+                        </a:ext>
+                      </a:extLst>
+                    </a:blip>
+                    <a:stretch>
+                      <a:fillRect/>
+                    </a:stretch>
+                  </pic:blipFill>
+                  <pic:spPr>
+                    <a:xfrm>
+                      <a:off x="0" y="0"/>
+                      <a:ext cx="3950208" cy="2595911"/>
+                    </a:xfrm>
+                    <a:prstGeom prst="rect">
+                      <a:avLst/>
+                    </a:prstGeom>
+                  </pic:spPr>
+                </pic:pic>
+              </a:graphicData>
+            </a:graphic>
+          </wp:inline>
+        </w:drawing>
+      </w:r>
+    </w:p>
+    <w:p>
+      <w:pPr>
+        <w:autoSpaceDE w:val="0"/>
+        <w:autoSpaceDN w:val="0"/>
+        <w:spacing w:line="360" w:lineRule="auto"/>
+        <w:rPr>
+          <w:rFonts w:ascii="Times New Roman" w:hAnsi="Times New Roman" w:cs="Times New Roman"/>
+          <w:sz w:val="20"/>
+          <w:szCs w:val="20"/>
+        </w:rPr>
+      </w:pPr>
+      <w:r>
+        <w:rPr>
+          <w:rFonts w:ascii="Times New Roman" w:hAnsi="Times New Roman" w:cs="Times New Roman"/>
+          <w:sz w:val="20"/>
+          <w:szCs w:val="20"/>
+        </w:rPr>
+        <w:t>Figure 2XX. Eastern Towhee mean abunda</w:t>
+      </w:r>
+      <w:bookmarkStart w:id="0" w:name="_GoBack"/>
+      <w:bookmarkEnd w:id="0"/>
+      <w:r>
+        <w:rPr>
+          <w:rFonts w:ascii="Times New Roman" w:hAnsi="Times New Roman" w:cs="Times New Roman"/>
+          <w:sz w:val="20"/>
+          <w:szCs w:val="20"/>
+        </w:rPr>
+        <w:t xml:space="preserve">nce versus canopy cover (A) and probability of detection versus date (B). Grey bands are 85% confidence intervals. </w:t>
       </w:r>
     </w:p>
     <w:p>
@@ -10571,7 +10996,271 @@
           <w:sz w:val="24"/>
           <w:szCs w:val="24"/>
         </w:rPr>
-        <w:t>Brief summary of the main things that we found.</w:t>
+        <w:t>Leonard’s skipper</w:t>
+      </w:r>
+    </w:p>
+    <w:p>
+      <w:pPr>
+        <w:autoSpaceDE w:val="0"/>
+        <w:autoSpaceDN w:val="0"/>
+        <w:spacing w:line="360" w:lineRule="auto"/>
+        <w:rPr>
+          <w:rFonts w:ascii="Times New Roman" w:hAnsi="Times New Roman" w:cs="Times New Roman"/>
+          <w:sz w:val="24"/>
+          <w:szCs w:val="24"/>
+        </w:rPr>
+      </w:pPr>
+      <w:r>
+        <w:rPr>
+          <w:rFonts w:ascii="Times New Roman" w:hAnsi="Times New Roman" w:cs="Times New Roman"/>
+          <w:sz w:val="24"/>
+          <w:szCs w:val="24"/>
+        </w:rPr>
+        <w:t xml:space="preserve">Based on preliminary modeling in unmarked </w:t>
+      </w:r>
+      <w:r>
+        <w:rPr>
+          <w:rFonts w:ascii="Times New Roman" w:hAnsi="Times New Roman" w:cs="Times New Roman"/>
+          <w:sz w:val="24"/>
+          <w:szCs w:val="24"/>
+        </w:rPr>
+        <w:t>(resu</w:t>
+      </w:r>
+      <w:r>
+        <w:rPr>
+          <w:rFonts w:ascii="Times New Roman" w:hAnsi="Times New Roman" w:cs="Times New Roman"/>
+          <w:sz w:val="24"/>
+          <w:szCs w:val="24"/>
+        </w:rPr>
+        <w:t xml:space="preserve">lts not shown; see XX at </w:t>
+      </w:r>
+      <w:proofErr w:type="spellStart"/>
+      <w:r>
+        <w:rPr>
+          <w:rFonts w:ascii="Times New Roman" w:hAnsi="Times New Roman" w:cs="Times New Roman"/>
+          <w:sz w:val="24"/>
+          <w:szCs w:val="24"/>
+        </w:rPr>
+        <w:t>doiXX</w:t>
+      </w:r>
+      <w:proofErr w:type="spellEnd"/>
+      <w:r>
+        <w:rPr>
+          <w:rFonts w:ascii="Times New Roman" w:hAnsi="Times New Roman" w:cs="Times New Roman"/>
+          <w:sz w:val="24"/>
+          <w:szCs w:val="24"/>
+        </w:rPr>
+        <w:t>), we selected</w:t>
+      </w:r>
+      <w:r>
+        <w:rPr>
+          <w:rFonts w:ascii="Times New Roman" w:hAnsi="Times New Roman" w:cs="Times New Roman"/>
+          <w:sz w:val="24"/>
+          <w:szCs w:val="24"/>
+        </w:rPr>
+        <w:t xml:space="preserve"> </w:t>
+      </w:r>
+      <w:r>
+        <w:rPr>
+          <w:rFonts w:ascii="Times New Roman" w:hAnsi="Times New Roman" w:cs="Times New Roman"/>
+          <w:sz w:val="24"/>
+          <w:szCs w:val="24"/>
+        </w:rPr>
+        <w:t>mean number of</w:t>
+      </w:r>
+      <w:r>
+        <w:rPr>
+          <w:rFonts w:ascii="Times New Roman" w:hAnsi="Times New Roman" w:cs="Times New Roman"/>
+          <w:sz w:val="24"/>
+          <w:szCs w:val="24"/>
+        </w:rPr>
+        <w:t xml:space="preserve"> </w:t>
+      </w:r>
+      <w:proofErr w:type="spellStart"/>
+      <w:r>
+        <w:rPr>
+          <w:rFonts w:ascii="Times New Roman" w:hAnsi="Times New Roman" w:cs="Times New Roman"/>
+          <w:sz w:val="24"/>
+          <w:szCs w:val="24"/>
+        </w:rPr>
+        <w:t>liatris</w:t>
+      </w:r>
+      <w:proofErr w:type="spellEnd"/>
+      <w:r>
+        <w:rPr>
+          <w:rFonts w:ascii="Times New Roman" w:hAnsi="Times New Roman" w:cs="Times New Roman"/>
+          <w:sz w:val="24"/>
+          <w:szCs w:val="24"/>
+        </w:rPr>
+        <w:t xml:space="preserve"> stems and pre-survey disturbance </w:t>
+      </w:r>
+      <w:r>
+        <w:rPr>
+          <w:rFonts w:ascii="Times New Roman" w:hAnsi="Times New Roman" w:cs="Times New Roman"/>
+          <w:sz w:val="24"/>
+          <w:szCs w:val="24"/>
+        </w:rPr>
+        <w:t>(logging, grazing, or burning before 2015)</w:t>
+      </w:r>
+      <w:r>
+        <w:rPr>
+          <w:rFonts w:ascii="Times New Roman" w:hAnsi="Times New Roman" w:cs="Times New Roman"/>
+          <w:sz w:val="24"/>
+          <w:szCs w:val="24"/>
+        </w:rPr>
+        <w:t xml:space="preserve"> as</w:t>
+      </w:r>
+      <w:r>
+        <w:rPr>
+          <w:rFonts w:ascii="Times New Roman" w:hAnsi="Times New Roman" w:cs="Times New Roman"/>
+          <w:sz w:val="24"/>
+          <w:szCs w:val="24"/>
+        </w:rPr>
+        <w:t xml:space="preserve"> abundance and </w:t>
+      </w:r>
+      <w:r>
+        <w:rPr>
+          <w:rFonts w:ascii="Times New Roman" w:hAnsi="Times New Roman" w:cs="Times New Roman"/>
+          <w:sz w:val="24"/>
+          <w:szCs w:val="24"/>
+        </w:rPr>
+        <w:t>occupancy</w:t>
+      </w:r>
+      <w:r>
+        <w:rPr>
+          <w:rFonts w:ascii="Times New Roman" w:hAnsi="Times New Roman" w:cs="Times New Roman"/>
+          <w:sz w:val="24"/>
+          <w:szCs w:val="24"/>
+        </w:rPr>
+        <w:t xml:space="preserve"> covariates in our JAGS model</w:t>
+      </w:r>
+      <w:r>
+        <w:rPr>
+          <w:rFonts w:ascii="Times New Roman" w:hAnsi="Times New Roman" w:cs="Times New Roman"/>
+          <w:sz w:val="24"/>
+          <w:szCs w:val="24"/>
+        </w:rPr>
+        <w:t>.</w:t>
+      </w:r>
+      <w:r>
+        <w:rPr>
+          <w:rFonts w:ascii="Times New Roman" w:hAnsi="Times New Roman" w:cs="Times New Roman"/>
+          <w:sz w:val="24"/>
+          <w:szCs w:val="24"/>
+        </w:rPr>
+        <w:t xml:space="preserve"> </w:t>
+      </w:r>
+      <w:r>
+        <w:rPr>
+          <w:rFonts w:ascii="Times New Roman" w:hAnsi="Times New Roman" w:cs="Times New Roman"/>
+          <w:sz w:val="24"/>
+          <w:szCs w:val="24"/>
+        </w:rPr>
+        <w:t xml:space="preserve">Mean </w:t>
+      </w:r>
+      <w:r>
+        <w:rPr>
+          <w:rFonts w:ascii="Times New Roman" w:hAnsi="Times New Roman" w:cs="Times New Roman"/>
+          <w:sz w:val="24"/>
+          <w:szCs w:val="24"/>
+        </w:rPr>
+        <w:t xml:space="preserve">Leonard’s skipper abundance was </w:t>
+      </w:r>
+      <w:r>
+        <w:rPr>
+          <w:rFonts w:ascii="Times New Roman" w:hAnsi="Times New Roman" w:cs="Times New Roman"/>
+          <w:sz w:val="24"/>
+          <w:szCs w:val="24"/>
+        </w:rPr>
+        <w:t>negatively</w:t>
+      </w:r>
+      <w:r>
+        <w:rPr>
+          <w:rFonts w:ascii="Times New Roman" w:hAnsi="Times New Roman" w:cs="Times New Roman"/>
+          <w:sz w:val="24"/>
+          <w:szCs w:val="24"/>
+        </w:rPr>
+        <w:t xml:space="preserve"> affected by </w:t>
+      </w:r>
+      <w:r>
+        <w:rPr>
+          <w:rFonts w:ascii="Times New Roman" w:hAnsi="Times New Roman" w:cs="Times New Roman"/>
+          <w:sz w:val="24"/>
+          <w:szCs w:val="24"/>
+        </w:rPr>
+        <w:t xml:space="preserve">pre-survey </w:t>
+      </w:r>
+      <w:r>
+        <w:rPr>
+          <w:rFonts w:ascii="Times New Roman" w:hAnsi="Times New Roman" w:cs="Times New Roman"/>
+          <w:sz w:val="24"/>
+          <w:szCs w:val="24"/>
+        </w:rPr>
+        <w:t>disturbance</w:t>
+      </w:r>
+      <w:r>
+        <w:rPr>
+          <w:rFonts w:ascii="Times New Roman" w:hAnsi="Times New Roman" w:cs="Times New Roman"/>
+          <w:sz w:val="24"/>
+          <w:szCs w:val="24"/>
+        </w:rPr>
+        <w:t xml:space="preserve"> </w:t>
+      </w:r>
+      <w:r>
+        <w:rPr>
+          <w:rFonts w:ascii="Times New Roman" w:hAnsi="Times New Roman" w:cs="Times New Roman"/>
+          <w:sz w:val="24"/>
+          <w:szCs w:val="24"/>
+        </w:rPr>
+        <w:t>(-3.9, 1.4 SD</w:t>
+      </w:r>
+      <w:r>
+        <w:rPr>
+          <w:rFonts w:ascii="Times New Roman" w:hAnsi="Times New Roman" w:cs="Times New Roman"/>
+          <w:sz w:val="24"/>
+          <w:szCs w:val="24"/>
+        </w:rPr>
+        <w:t>)</w:t>
+      </w:r>
+      <w:r>
+        <w:rPr>
+          <w:rFonts w:ascii="Times New Roman" w:hAnsi="Times New Roman" w:cs="Times New Roman"/>
+          <w:sz w:val="24"/>
+          <w:szCs w:val="24"/>
+        </w:rPr>
+        <w:t xml:space="preserve"> </w:t>
+      </w:r>
+      <w:r>
+        <w:rPr>
+          <w:rFonts w:ascii="Times New Roman" w:hAnsi="Times New Roman" w:cs="Times New Roman"/>
+          <w:sz w:val="24"/>
+          <w:szCs w:val="24"/>
+        </w:rPr>
+        <w:t>(Fig</w:t>
+      </w:r>
+      <w:r>
+        <w:rPr>
+          <w:rFonts w:ascii="Times New Roman" w:hAnsi="Times New Roman" w:cs="Times New Roman"/>
+          <w:sz w:val="24"/>
+          <w:szCs w:val="24"/>
+        </w:rPr>
+        <w:t>.</w:t>
+      </w:r>
+      <w:r>
+        <w:rPr>
+          <w:rFonts w:ascii="Times New Roman" w:hAnsi="Times New Roman" w:cs="Times New Roman"/>
+          <w:sz w:val="24"/>
+          <w:szCs w:val="24"/>
+        </w:rPr>
+        <w:t xml:space="preserve"> XX)</w:t>
+      </w:r>
+      <w:r>
+        <w:rPr>
+          <w:rFonts w:ascii="Times New Roman" w:hAnsi="Times New Roman" w:cs="Times New Roman"/>
+          <w:sz w:val="24"/>
+          <w:szCs w:val="24"/>
+        </w:rPr>
+        <w:t xml:space="preserve">. </w:t>
       </w:r>
     </w:p>
     <w:p>
@@ -10582,7 +11271,6 @@
         <w:outlineLvl w:val="0"/>
         <w:rPr>
           <w:rFonts w:ascii="Times New Roman" w:hAnsi="Times New Roman" w:cs="Times New Roman"/>
-          <w:bCs/>
           <w:sz w:val="24"/>
           <w:szCs w:val="24"/>
         </w:rPr>
@@ -10593,98 +11281,24 @@
           <w:sz w:val="24"/>
           <w:szCs w:val="24"/>
         </w:rPr>
-        <w:t xml:space="preserve">We found that species’ predicted abundance and detection probability were affected by habitat features and management disturbances, with at least one variable per species receiving significant statistical support. </w:t>
-      </w:r>
-      <w:r>
-        <w:rPr>
-          <w:rFonts w:ascii="Times New Roman" w:hAnsi="Times New Roman" w:cs="Times New Roman"/>
-          <w:sz w:val="24"/>
-          <w:szCs w:val="24"/>
-        </w:rPr>
-        <w:t>Specifically, we found support for our hypotheses that lark sparrow</w:t>
-      </w:r>
-      <w:r>
-        <w:rPr>
-          <w:rFonts w:ascii="Times New Roman" w:hAnsi="Times New Roman" w:cs="Times New Roman"/>
-          <w:bCs/>
-          <w:sz w:val="24"/>
-          <w:szCs w:val="24"/>
-        </w:rPr>
-        <w:t xml:space="preserve"> </w:t>
-      </w:r>
-      <w:r>
-        <w:rPr>
-          <w:rFonts w:ascii="Times New Roman" w:hAnsi="Times New Roman" w:cs="Times New Roman"/>
-          <w:bCs/>
-          <w:sz w:val="24"/>
-          <w:szCs w:val="24"/>
-        </w:rPr>
-        <w:t xml:space="preserve">abundance </w:t>
-      </w:r>
-      <w:r>
-        <w:rPr>
-          <w:rFonts w:ascii="Times New Roman" w:hAnsi="Times New Roman" w:cs="Times New Roman"/>
-          <w:bCs/>
-          <w:sz w:val="24"/>
-          <w:szCs w:val="24"/>
-        </w:rPr>
-        <w:t>would be negatively related to</w:t>
-      </w:r>
-      <w:r>
-        <w:rPr>
-          <w:rFonts w:ascii="Times New Roman" w:hAnsi="Times New Roman" w:cs="Times New Roman"/>
-          <w:bCs/>
-          <w:sz w:val="24"/>
-          <w:szCs w:val="24"/>
-        </w:rPr>
-        <w:t xml:space="preserve"> canopy cover and</w:t>
-      </w:r>
-      <w:r>
-        <w:rPr>
-          <w:rFonts w:ascii="Times New Roman" w:hAnsi="Times New Roman" w:cs="Times New Roman"/>
-          <w:bCs/>
-          <w:sz w:val="24"/>
-          <w:szCs w:val="24"/>
-        </w:rPr>
-        <w:t xml:space="preserve"> positively related to sites with shrubby habitat and management-related disturbances.</w:t>
-      </w:r>
-      <w:r>
-        <w:rPr>
-          <w:rFonts w:ascii="Times New Roman" w:hAnsi="Times New Roman" w:cs="Times New Roman"/>
-          <w:bCs/>
-          <w:sz w:val="24"/>
-          <w:szCs w:val="24"/>
-        </w:rPr>
-        <w:t xml:space="preserve"> We also found support for our hypothesis that Eastern towhee would be negatively correlated with canopy cover. </w:t>
-      </w:r>
-      <w:r>
-        <w:rPr>
-          <w:rFonts w:ascii="Times New Roman" w:hAnsi="Times New Roman" w:cs="Times New Roman"/>
-          <w:bCs/>
-          <w:sz w:val="24"/>
-          <w:szCs w:val="24"/>
-        </w:rPr>
-        <w:t xml:space="preserve">We similarly found support for our invertebrate models; Leonard’s skipper abundance was negatively correlated with pre-survey disturbance and occupancy was weakly positively correlated with mean plot-level </w:t>
-      </w:r>
-      <w:proofErr w:type="spellStart"/>
-      <w:r>
-        <w:rPr>
-          <w:rFonts w:ascii="Times New Roman" w:hAnsi="Times New Roman" w:cs="Times New Roman"/>
-          <w:bCs/>
-          <w:sz w:val="24"/>
-          <w:szCs w:val="24"/>
-        </w:rPr>
-        <w:t>liatris</w:t>
-      </w:r>
-      <w:proofErr w:type="spellEnd"/>
-      <w:r>
-        <w:rPr>
-          <w:rFonts w:ascii="Times New Roman" w:hAnsi="Times New Roman" w:cs="Times New Roman"/>
-          <w:bCs/>
-          <w:sz w:val="24"/>
-          <w:szCs w:val="24"/>
-        </w:rPr>
-        <w:t xml:space="preserve">. Tiger beetle abundance and occupancy were positively correlated with elevation CV and canopy.  </w:t>
+        <w:lastRenderedPageBreak/>
+        <w:t>Norther</w:t>
+      </w:r>
+      <w:r>
+        <w:rPr>
+          <w:rFonts w:ascii="Times New Roman" w:hAnsi="Times New Roman" w:cs="Times New Roman"/>
+          <w:sz w:val="24"/>
+          <w:szCs w:val="24"/>
+        </w:rPr>
+        <w:t>n</w:t>
+      </w:r>
+      <w:r>
+        <w:rPr>
+          <w:rFonts w:ascii="Times New Roman" w:hAnsi="Times New Roman" w:cs="Times New Roman"/>
+          <w:sz w:val="24"/>
+          <w:szCs w:val="24"/>
+        </w:rPr>
+        <w:t xml:space="preserve"> Barrens Tiger Beetle</w:t>
       </w:r>
     </w:p>
     <w:p>
@@ -10692,10 +11306,8 @@
         <w:autoSpaceDE w:val="0"/>
         <w:autoSpaceDN w:val="0"/>
         <w:spacing w:line="360" w:lineRule="auto"/>
-        <w:outlineLvl w:val="0"/>
-        <w:rPr>
-          <w:rFonts w:ascii="Times New Roman" w:hAnsi="Times New Roman" w:cs="Times New Roman"/>
-          <w:bCs/>
+        <w:rPr>
+          <w:rFonts w:ascii="Times New Roman" w:hAnsi="Times New Roman" w:cs="Times New Roman"/>
           <w:sz w:val="24"/>
           <w:szCs w:val="24"/>
         </w:rPr>
@@ -10703,21 +11315,492 @@
       <w:r>
         <w:rPr>
           <w:rFonts w:ascii="Times New Roman" w:hAnsi="Times New Roman" w:cs="Times New Roman"/>
-          <w:bCs/>
-          <w:sz w:val="24"/>
-          <w:szCs w:val="24"/>
-        </w:rPr>
-        <w:t xml:space="preserve">Our results illuminate the complicated nature of wildlife habitat interactions and highlight the difficulty encountered when designing projects to restore and manage habitat for the benefit of the native fauna as a whole. Although some of our target species’ responses to habitat were in direct conflict with one another, this was unsurprising given their individual life-histories. For example, within our study system lark sparrow and Leonard’s skipper had disparate associations with management disturbance (logging, burning, and grazing.) Lark sparrow responded positively, possibly because it is mobile, may have many individuals searching for territory each breeding season, and may be able to directly benefit from multiple direct management techniques </w:t>
-      </w:r>
-      <w:r>
-        <w:rPr>
-          <w:rFonts w:ascii="Times New Roman" w:hAnsi="Times New Roman" w:cs="Times New Roman"/>
-          <w:bCs/>
-          <w:sz w:val="24"/>
-          <w:szCs w:val="24"/>
-        </w:rPr>
-        <w:lastRenderedPageBreak/>
-        <w:t>within a relatively short timeframe. Open soil created as a result of burning or grazing may provide foraging opportunities almost immediately, and canopy openings created by logging could be considered to be available the same or the next year, depending on when they were logged. Lark sparrows may also avoid negative effects of prescribed burning because they often territorialize ASP habitat after early spring burns.</w:t>
+          <w:sz w:val="24"/>
+          <w:szCs w:val="24"/>
+        </w:rPr>
+        <w:t xml:space="preserve">Based on preliminary modeling in unmarked </w:t>
+      </w:r>
+      <w:r>
+        <w:rPr>
+          <w:rFonts w:ascii="Times New Roman" w:hAnsi="Times New Roman" w:cs="Times New Roman"/>
+          <w:sz w:val="24"/>
+          <w:szCs w:val="24"/>
+        </w:rPr>
+        <w:t>(resu</w:t>
+      </w:r>
+      <w:r>
+        <w:rPr>
+          <w:rFonts w:ascii="Times New Roman" w:hAnsi="Times New Roman" w:cs="Times New Roman"/>
+          <w:sz w:val="24"/>
+          <w:szCs w:val="24"/>
+        </w:rPr>
+        <w:t xml:space="preserve">lts not shown; see XX at </w:t>
+      </w:r>
+      <w:proofErr w:type="spellStart"/>
+      <w:r>
+        <w:rPr>
+          <w:rFonts w:ascii="Times New Roman" w:hAnsi="Times New Roman" w:cs="Times New Roman"/>
+          <w:sz w:val="24"/>
+          <w:szCs w:val="24"/>
+        </w:rPr>
+        <w:t>doiXX</w:t>
+      </w:r>
+      <w:proofErr w:type="spellEnd"/>
+      <w:r>
+        <w:rPr>
+          <w:rFonts w:ascii="Times New Roman" w:hAnsi="Times New Roman" w:cs="Times New Roman"/>
+          <w:sz w:val="24"/>
+          <w:szCs w:val="24"/>
+        </w:rPr>
+        <w:t>), we selected</w:t>
+      </w:r>
+      <w:r>
+        <w:rPr>
+          <w:rFonts w:ascii="Times New Roman" w:hAnsi="Times New Roman" w:cs="Times New Roman"/>
+          <w:sz w:val="24"/>
+          <w:szCs w:val="24"/>
+        </w:rPr>
+        <w:t xml:space="preserve"> coefficient of variation of elevation</w:t>
+      </w:r>
+      <w:r>
+        <w:rPr>
+          <w:rFonts w:ascii="Times New Roman" w:hAnsi="Times New Roman" w:cs="Times New Roman"/>
+          <w:sz w:val="24"/>
+          <w:szCs w:val="24"/>
+        </w:rPr>
+        <w:t xml:space="preserve"> </w:t>
+      </w:r>
+      <w:r>
+        <w:rPr>
+          <w:rFonts w:ascii="Times New Roman" w:hAnsi="Times New Roman" w:cs="Times New Roman"/>
+          <w:sz w:val="24"/>
+          <w:szCs w:val="24"/>
+        </w:rPr>
+        <w:t xml:space="preserve">(elevation CV) </w:t>
+      </w:r>
+      <w:r>
+        <w:rPr>
+          <w:rFonts w:ascii="Times New Roman" w:hAnsi="Times New Roman" w:cs="Times New Roman"/>
+          <w:sz w:val="24"/>
+          <w:szCs w:val="24"/>
+        </w:rPr>
+        <w:t xml:space="preserve">and </w:t>
+      </w:r>
+      <w:r>
+        <w:rPr>
+          <w:rFonts w:ascii="Times New Roman" w:hAnsi="Times New Roman" w:cs="Times New Roman"/>
+          <w:sz w:val="24"/>
+          <w:szCs w:val="24"/>
+        </w:rPr>
+        <w:t>canopy cover</w:t>
+      </w:r>
+      <w:r>
+        <w:rPr>
+          <w:rFonts w:ascii="Times New Roman" w:hAnsi="Times New Roman" w:cs="Times New Roman"/>
+          <w:sz w:val="24"/>
+          <w:szCs w:val="24"/>
+        </w:rPr>
+        <w:t xml:space="preserve"> as</w:t>
+      </w:r>
+      <w:r>
+        <w:rPr>
+          <w:rFonts w:ascii="Times New Roman" w:hAnsi="Times New Roman" w:cs="Times New Roman"/>
+          <w:sz w:val="24"/>
+          <w:szCs w:val="24"/>
+        </w:rPr>
+        <w:t xml:space="preserve"> abundance and </w:t>
+      </w:r>
+      <w:r>
+        <w:rPr>
+          <w:rFonts w:ascii="Times New Roman" w:hAnsi="Times New Roman" w:cs="Times New Roman"/>
+          <w:sz w:val="24"/>
+          <w:szCs w:val="24"/>
+        </w:rPr>
+        <w:t>occupancy</w:t>
+      </w:r>
+      <w:r>
+        <w:rPr>
+          <w:rFonts w:ascii="Times New Roman" w:hAnsi="Times New Roman" w:cs="Times New Roman"/>
+          <w:sz w:val="24"/>
+          <w:szCs w:val="24"/>
+        </w:rPr>
+        <w:t xml:space="preserve"> covariates in our JAGS model. </w:t>
+      </w:r>
+      <w:r>
+        <w:rPr>
+          <w:rFonts w:ascii="Times New Roman" w:hAnsi="Times New Roman" w:cs="Times New Roman"/>
+          <w:sz w:val="24"/>
+          <w:szCs w:val="24"/>
+        </w:rPr>
+        <w:t>Mean t</w:t>
+      </w:r>
+      <w:r>
+        <w:rPr>
+          <w:rFonts w:ascii="Times New Roman" w:hAnsi="Times New Roman" w:cs="Times New Roman"/>
+          <w:sz w:val="24"/>
+          <w:szCs w:val="24"/>
+        </w:rPr>
+        <w:t xml:space="preserve">iger beetle abundance was </w:t>
+      </w:r>
+      <w:r>
+        <w:rPr>
+          <w:rFonts w:ascii="Times New Roman" w:hAnsi="Times New Roman" w:cs="Times New Roman"/>
+          <w:sz w:val="24"/>
+          <w:szCs w:val="24"/>
+        </w:rPr>
+        <w:t xml:space="preserve">positively </w:t>
+      </w:r>
+      <w:r>
+        <w:rPr>
+          <w:rFonts w:ascii="Times New Roman" w:hAnsi="Times New Roman" w:cs="Times New Roman"/>
+          <w:sz w:val="24"/>
+          <w:szCs w:val="24"/>
+        </w:rPr>
+        <w:t xml:space="preserve">affected by </w:t>
+      </w:r>
+      <w:r>
+        <w:rPr>
+          <w:rFonts w:ascii="Times New Roman" w:hAnsi="Times New Roman" w:cs="Times New Roman"/>
+          <w:sz w:val="24"/>
+          <w:szCs w:val="24"/>
+        </w:rPr>
+        <w:t>elevation CV</w:t>
+      </w:r>
+      <w:r>
+        <w:rPr>
+          <w:rFonts w:ascii="Times New Roman" w:hAnsi="Times New Roman" w:cs="Times New Roman"/>
+          <w:sz w:val="24"/>
+          <w:szCs w:val="24"/>
+        </w:rPr>
+        <w:t xml:space="preserve"> (</w:t>
+      </w:r>
+      <w:r>
+        <w:rPr>
+          <w:rFonts w:ascii="Times New Roman" w:hAnsi="Times New Roman" w:cs="Times New Roman"/>
+          <w:sz w:val="24"/>
+          <w:szCs w:val="24"/>
+        </w:rPr>
+        <w:t>0.7, 0.2 SD</w:t>
+      </w:r>
+      <w:r>
+        <w:rPr>
+          <w:rFonts w:ascii="Times New Roman" w:hAnsi="Times New Roman" w:cs="Times New Roman"/>
+          <w:sz w:val="24"/>
+          <w:szCs w:val="24"/>
+        </w:rPr>
+        <w:t>)</w:t>
+      </w:r>
+      <w:r>
+        <w:rPr>
+          <w:rFonts w:ascii="Times New Roman" w:hAnsi="Times New Roman" w:cs="Times New Roman"/>
+          <w:sz w:val="24"/>
+          <w:szCs w:val="24"/>
+        </w:rPr>
+        <w:t xml:space="preserve"> and </w:t>
+      </w:r>
+      <w:r>
+        <w:rPr>
+          <w:rFonts w:ascii="Times New Roman" w:hAnsi="Times New Roman" w:cs="Times New Roman"/>
+          <w:sz w:val="24"/>
+          <w:szCs w:val="24"/>
+        </w:rPr>
+        <w:t>canopy cover</w:t>
+      </w:r>
+      <w:r>
+        <w:rPr>
+          <w:rFonts w:ascii="Times New Roman" w:hAnsi="Times New Roman" w:cs="Times New Roman"/>
+          <w:sz w:val="24"/>
+          <w:szCs w:val="24"/>
+        </w:rPr>
+        <w:t xml:space="preserve"> (</w:t>
+      </w:r>
+      <w:r>
+        <w:rPr>
+          <w:rFonts w:ascii="Times New Roman" w:hAnsi="Times New Roman" w:cs="Times New Roman"/>
+          <w:sz w:val="24"/>
+          <w:szCs w:val="24"/>
+        </w:rPr>
+        <w:t>0.3, 0.2 SD</w:t>
+      </w:r>
+      <w:r>
+        <w:rPr>
+          <w:rFonts w:ascii="Times New Roman" w:hAnsi="Times New Roman" w:cs="Times New Roman"/>
+          <w:sz w:val="24"/>
+          <w:szCs w:val="24"/>
+        </w:rPr>
+        <w:t>)</w:t>
+      </w:r>
+      <w:r>
+        <w:rPr>
+          <w:rFonts w:ascii="Times New Roman" w:hAnsi="Times New Roman" w:cs="Times New Roman"/>
+          <w:sz w:val="24"/>
+          <w:szCs w:val="24"/>
+        </w:rPr>
+        <w:t xml:space="preserve"> (Fig. XX)</w:t>
+      </w:r>
+      <w:r>
+        <w:rPr>
+          <w:rFonts w:ascii="Times New Roman" w:hAnsi="Times New Roman" w:cs="Times New Roman"/>
+          <w:sz w:val="24"/>
+          <w:szCs w:val="24"/>
+        </w:rPr>
+        <w:t>.</w:t>
+      </w:r>
+      <w:r>
+        <w:rPr>
+          <w:rFonts w:ascii="Times New Roman" w:hAnsi="Times New Roman" w:cs="Times New Roman"/>
+          <w:sz w:val="24"/>
+          <w:szCs w:val="24"/>
+        </w:rPr>
+        <w:t xml:space="preserve"> </w:t>
+      </w:r>
+      <w:r>
+        <w:rPr>
+          <w:rFonts w:ascii="Times New Roman" w:hAnsi="Times New Roman" w:cs="Times New Roman"/>
+          <w:sz w:val="24"/>
+          <w:szCs w:val="24"/>
+        </w:rPr>
+        <w:t>Both</w:t>
+      </w:r>
+      <w:r>
+        <w:rPr>
+          <w:rFonts w:ascii="Times New Roman" w:hAnsi="Times New Roman" w:cs="Times New Roman"/>
+          <w:sz w:val="24"/>
+          <w:szCs w:val="24"/>
+        </w:rPr>
+        <w:t xml:space="preserve"> 85% credible interval</w:t>
+      </w:r>
+      <w:r>
+        <w:rPr>
+          <w:rFonts w:ascii="Times New Roman" w:hAnsi="Times New Roman" w:cs="Times New Roman"/>
+          <w:sz w:val="24"/>
+          <w:szCs w:val="24"/>
+        </w:rPr>
+        <w:t>s</w:t>
+      </w:r>
+      <w:r>
+        <w:rPr>
+          <w:rFonts w:ascii="Times New Roman" w:hAnsi="Times New Roman" w:cs="Times New Roman"/>
+          <w:sz w:val="24"/>
+          <w:szCs w:val="24"/>
+        </w:rPr>
+        <w:t xml:space="preserve"> (CRI)</w:t>
+      </w:r>
+      <w:r>
+        <w:rPr>
+          <w:rFonts w:ascii="Times New Roman" w:hAnsi="Times New Roman" w:cs="Times New Roman"/>
+          <w:sz w:val="24"/>
+          <w:szCs w:val="24"/>
+        </w:rPr>
+        <w:t xml:space="preserve"> excluded zero</w:t>
+      </w:r>
+      <w:r>
+        <w:rPr>
+          <w:rFonts w:ascii="Times New Roman" w:hAnsi="Times New Roman" w:cs="Times New Roman"/>
+          <w:sz w:val="24"/>
+          <w:szCs w:val="24"/>
+        </w:rPr>
+        <w:t xml:space="preserve"> (</w:t>
+      </w:r>
+      <w:r>
+        <w:rPr>
+          <w:rFonts w:ascii="Times New Roman" w:hAnsi="Times New Roman" w:cs="Times New Roman"/>
+          <w:sz w:val="24"/>
+          <w:szCs w:val="24"/>
+        </w:rPr>
+        <w:t>0.</w:t>
+      </w:r>
+      <w:r>
+        <w:rPr>
+          <w:rFonts w:ascii="Times New Roman" w:hAnsi="Times New Roman" w:cs="Times New Roman"/>
+          <w:sz w:val="24"/>
+          <w:szCs w:val="24"/>
+        </w:rPr>
+        <w:t>37</w:t>
+      </w:r>
+      <w:r>
+        <w:rPr>
+          <w:rFonts w:ascii="Times New Roman" w:hAnsi="Times New Roman" w:cs="Times New Roman"/>
+          <w:sz w:val="24"/>
+          <w:szCs w:val="24"/>
+        </w:rPr>
+        <w:t xml:space="preserve"> to</w:t>
+      </w:r>
+      <w:r>
+        <w:rPr>
+          <w:rFonts w:ascii="Times New Roman" w:hAnsi="Times New Roman" w:cs="Times New Roman"/>
+          <w:sz w:val="24"/>
+          <w:szCs w:val="24"/>
+        </w:rPr>
+        <w:t xml:space="preserve"> </w:t>
+      </w:r>
+      <w:r>
+        <w:rPr>
+          <w:rFonts w:ascii="Times New Roman" w:hAnsi="Times New Roman" w:cs="Times New Roman"/>
+          <w:sz w:val="24"/>
+          <w:szCs w:val="24"/>
+        </w:rPr>
+        <w:t>0.99 and</w:t>
+      </w:r>
+      <w:r>
+        <w:rPr>
+          <w:rFonts w:ascii="Times New Roman" w:hAnsi="Times New Roman" w:cs="Times New Roman"/>
+          <w:sz w:val="24"/>
+          <w:szCs w:val="24"/>
+        </w:rPr>
+        <w:t xml:space="preserve"> </w:t>
+      </w:r>
+      <w:r>
+        <w:rPr>
+          <w:rFonts w:ascii="Times New Roman" w:hAnsi="Times New Roman" w:cs="Times New Roman"/>
+          <w:sz w:val="24"/>
+          <w:szCs w:val="24"/>
+        </w:rPr>
+        <w:t>0.0</w:t>
+      </w:r>
+      <w:r>
+        <w:rPr>
+          <w:rFonts w:ascii="Times New Roman" w:hAnsi="Times New Roman" w:cs="Times New Roman"/>
+          <w:sz w:val="24"/>
+          <w:szCs w:val="24"/>
+        </w:rPr>
+        <w:t>2</w:t>
+      </w:r>
+      <w:r>
+        <w:rPr>
+          <w:rFonts w:ascii="Times New Roman" w:hAnsi="Times New Roman" w:cs="Times New Roman"/>
+          <w:sz w:val="24"/>
+          <w:szCs w:val="24"/>
+        </w:rPr>
+        <w:t xml:space="preserve"> to</w:t>
+      </w:r>
+      <w:r>
+        <w:rPr>
+          <w:rFonts w:ascii="Times New Roman" w:hAnsi="Times New Roman" w:cs="Times New Roman"/>
+          <w:sz w:val="24"/>
+          <w:szCs w:val="24"/>
+        </w:rPr>
+        <w:t xml:space="preserve"> 0.6</w:t>
+      </w:r>
+      <w:r>
+        <w:rPr>
+          <w:rFonts w:ascii="Times New Roman" w:hAnsi="Times New Roman" w:cs="Times New Roman"/>
+          <w:sz w:val="24"/>
+          <w:szCs w:val="24"/>
+        </w:rPr>
+        <w:t>4</w:t>
+      </w:r>
+      <w:r>
+        <w:rPr>
+          <w:rFonts w:ascii="Times New Roman" w:hAnsi="Times New Roman" w:cs="Times New Roman"/>
+          <w:sz w:val="24"/>
+          <w:szCs w:val="24"/>
+        </w:rPr>
+        <w:t>, respectively</w:t>
+      </w:r>
+      <w:r>
+        <w:rPr>
+          <w:rFonts w:ascii="Times New Roman" w:hAnsi="Times New Roman" w:cs="Times New Roman"/>
+          <w:sz w:val="24"/>
+          <w:szCs w:val="24"/>
+        </w:rPr>
+        <w:t>)</w:t>
+      </w:r>
+      <w:r>
+        <w:rPr>
+          <w:rFonts w:ascii="Times New Roman" w:hAnsi="Times New Roman" w:cs="Times New Roman"/>
+          <w:sz w:val="24"/>
+          <w:szCs w:val="24"/>
+        </w:rPr>
+        <w:t xml:space="preserve"> (Fig. XX)</w:t>
+      </w:r>
+      <w:r>
+        <w:rPr>
+          <w:rFonts w:ascii="Times New Roman" w:hAnsi="Times New Roman" w:cs="Times New Roman"/>
+          <w:sz w:val="24"/>
+          <w:szCs w:val="24"/>
+        </w:rPr>
+        <w:t>, though canopy cover was only marginally significant</w:t>
+      </w:r>
+      <w:r>
+        <w:rPr>
+          <w:rFonts w:ascii="Times New Roman" w:hAnsi="Times New Roman" w:cs="Times New Roman"/>
+          <w:sz w:val="24"/>
+          <w:szCs w:val="24"/>
+        </w:rPr>
+        <w:t>.</w:t>
+      </w:r>
+      <w:r>
+        <w:rPr>
+          <w:rFonts w:ascii="Times New Roman" w:hAnsi="Times New Roman" w:cs="Times New Roman"/>
+          <w:sz w:val="24"/>
+          <w:szCs w:val="24"/>
+        </w:rPr>
+        <w:t xml:space="preserve"> </w:t>
+      </w:r>
+      <w:r>
+        <w:rPr>
+          <w:rFonts w:ascii="Times New Roman" w:hAnsi="Times New Roman" w:cs="Times New Roman"/>
+          <w:sz w:val="24"/>
+          <w:szCs w:val="24"/>
+        </w:rPr>
+        <w:t xml:space="preserve">Initial plot occupancy for tiger beetles was positively affected by both elevation </w:t>
+      </w:r>
+      <w:r>
+        <w:rPr>
+          <w:rFonts w:ascii="Times New Roman" w:hAnsi="Times New Roman" w:cs="Times New Roman"/>
+          <w:sz w:val="24"/>
+          <w:szCs w:val="24"/>
+        </w:rPr>
+        <w:t>(0.7, 0.3 SD)</w:t>
+      </w:r>
+      <w:r>
+        <w:rPr>
+          <w:rFonts w:ascii="Times New Roman" w:hAnsi="Times New Roman" w:cs="Times New Roman"/>
+          <w:sz w:val="24"/>
+          <w:szCs w:val="24"/>
+        </w:rPr>
+        <w:t xml:space="preserve"> and canopy cover </w:t>
+      </w:r>
+      <w:r>
+        <w:rPr>
+          <w:rFonts w:ascii="Times New Roman" w:hAnsi="Times New Roman" w:cs="Times New Roman"/>
+          <w:sz w:val="24"/>
+          <w:szCs w:val="24"/>
+        </w:rPr>
+        <w:t>(0.8, 0.3 SD</w:t>
+      </w:r>
+      <w:r>
+        <w:rPr>
+          <w:rFonts w:ascii="Times New Roman" w:hAnsi="Times New Roman" w:cs="Times New Roman"/>
+          <w:sz w:val="24"/>
+          <w:szCs w:val="24"/>
+        </w:rPr>
+        <w:t>), with 85% credible intervals that did not include zero (</w:t>
+      </w:r>
+      <w:r>
+        <w:rPr>
+          <w:rFonts w:ascii="Times New Roman" w:hAnsi="Times New Roman" w:cs="Times New Roman"/>
+          <w:sz w:val="24"/>
+          <w:szCs w:val="24"/>
+        </w:rPr>
+        <w:t>0.2 to 1.1 and 0.3 to 1.3, respectively</w:t>
+      </w:r>
+      <w:r>
+        <w:rPr>
+          <w:rFonts w:ascii="Times New Roman" w:hAnsi="Times New Roman" w:cs="Times New Roman"/>
+          <w:sz w:val="24"/>
+          <w:szCs w:val="24"/>
+        </w:rPr>
+        <w:t>) (Fig. XX).</w:t>
+      </w:r>
+      <w:r>
+        <w:rPr>
+          <w:rFonts w:ascii="Times New Roman" w:hAnsi="Times New Roman" w:cs="Times New Roman"/>
+          <w:sz w:val="24"/>
+          <w:szCs w:val="24"/>
+        </w:rPr>
+        <w:t xml:space="preserve"> </w:t>
       </w:r>
     </w:p>
     <w:p>
@@ -10725,320 +11808,8 @@
         <w:autoSpaceDE w:val="0"/>
         <w:autoSpaceDN w:val="0"/>
         <w:spacing w:line="360" w:lineRule="auto"/>
-        <w:outlineLvl w:val="0"/>
-        <w:rPr>
-          <w:rFonts w:ascii="Times New Roman" w:hAnsi="Times New Roman" w:cs="Times New Roman"/>
-          <w:bCs/>
-          <w:sz w:val="24"/>
-          <w:szCs w:val="24"/>
-        </w:rPr>
-      </w:pPr>
-      <w:r>
-        <w:rPr>
-          <w:rFonts w:ascii="Times New Roman" w:hAnsi="Times New Roman" w:cs="Times New Roman"/>
-          <w:bCs/>
-          <w:sz w:val="24"/>
-          <w:szCs w:val="24"/>
-        </w:rPr>
-        <w:t xml:space="preserve"> Although the benefits of fire and grazing as tools to restore and maintain prairie, savanna, and other upland habitats for native fauna are well-documented (</w:t>
-      </w:r>
-      <w:proofErr w:type="spellStart"/>
-      <w:r>
-        <w:rPr>
-          <w:rFonts w:ascii="Times New Roman" w:hAnsi="Times New Roman" w:cs="Times New Roman"/>
-          <w:bCs/>
-          <w:sz w:val="24"/>
-          <w:szCs w:val="24"/>
-        </w:rPr>
-        <w:t>Swengel</w:t>
-      </w:r>
-      <w:proofErr w:type="spellEnd"/>
-      <w:r>
-        <w:rPr>
-          <w:rFonts w:ascii="Times New Roman" w:hAnsi="Times New Roman" w:cs="Times New Roman"/>
-          <w:bCs/>
-          <w:sz w:val="24"/>
-          <w:szCs w:val="24"/>
-        </w:rPr>
-        <w:t xml:space="preserve"> 1998, Vander Yacht et al. 2016, Davis et al. 2001, Peterson and Reich 2001), the relative costs and benefits in terms of abundance, persistence, and survival vary across taxa and species (</w:t>
-      </w:r>
-      <w:proofErr w:type="spellStart"/>
-      <w:r>
-        <w:rPr>
-          <w:rFonts w:ascii="Times New Roman" w:hAnsi="Times New Roman" w:cs="Times New Roman"/>
-          <w:bCs/>
-          <w:sz w:val="24"/>
-          <w:szCs w:val="24"/>
-        </w:rPr>
-        <w:t>Bendel</w:t>
-      </w:r>
-      <w:proofErr w:type="spellEnd"/>
-      <w:r>
-        <w:rPr>
-          <w:rFonts w:ascii="Times New Roman" w:hAnsi="Times New Roman" w:cs="Times New Roman"/>
-          <w:bCs/>
-          <w:sz w:val="24"/>
-          <w:szCs w:val="24"/>
-        </w:rPr>
-        <w:t xml:space="preserve"> et al. 2018, Davis et al. 200, </w:t>
-      </w:r>
-      <w:proofErr w:type="spellStart"/>
-      <w:r>
-        <w:rPr>
-          <w:rFonts w:ascii="Times New Roman" w:hAnsi="Times New Roman" w:cs="Times New Roman"/>
-          <w:bCs/>
-          <w:sz w:val="24"/>
-          <w:szCs w:val="24"/>
-        </w:rPr>
-        <w:t>Swengel</w:t>
-      </w:r>
-      <w:proofErr w:type="spellEnd"/>
-      <w:r>
-        <w:rPr>
-          <w:rFonts w:ascii="Times New Roman" w:hAnsi="Times New Roman" w:cs="Times New Roman"/>
-          <w:bCs/>
-          <w:sz w:val="24"/>
-          <w:szCs w:val="24"/>
-        </w:rPr>
-        <w:t xml:space="preserve"> 1998). Burning and grazing both have the potential to significantly disrupt the life cycle of our target invertebrate species (Dana, 1991, </w:t>
-      </w:r>
-      <w:proofErr w:type="spellStart"/>
-      <w:r>
-        <w:rPr>
-          <w:rFonts w:ascii="Times New Roman" w:hAnsi="Times New Roman" w:cs="Times New Roman"/>
-          <w:bCs/>
-          <w:sz w:val="24"/>
-          <w:szCs w:val="24"/>
-        </w:rPr>
-        <w:t>Swengel</w:t>
-      </w:r>
-      <w:proofErr w:type="spellEnd"/>
-      <w:r>
-        <w:rPr>
-          <w:rFonts w:ascii="Times New Roman" w:hAnsi="Times New Roman" w:cs="Times New Roman"/>
-          <w:bCs/>
-          <w:sz w:val="24"/>
-          <w:szCs w:val="24"/>
-        </w:rPr>
-        <w:t xml:space="preserve"> 1996, </w:t>
-      </w:r>
-      <w:proofErr w:type="spellStart"/>
-      <w:r>
-        <w:rPr>
-          <w:rFonts w:ascii="Times New Roman" w:hAnsi="Times New Roman" w:cs="Times New Roman"/>
-          <w:bCs/>
-          <w:sz w:val="24"/>
-          <w:szCs w:val="24"/>
-        </w:rPr>
-        <w:t>Bendel</w:t>
-      </w:r>
-      <w:proofErr w:type="spellEnd"/>
-      <w:r>
-        <w:rPr>
-          <w:rFonts w:ascii="Times New Roman" w:hAnsi="Times New Roman" w:cs="Times New Roman"/>
-          <w:bCs/>
-          <w:sz w:val="24"/>
-          <w:szCs w:val="24"/>
-        </w:rPr>
-        <w:t xml:space="preserve"> et al. 2018). On an invertebrate </w:t>
-      </w:r>
-      <w:proofErr w:type="spellStart"/>
-      <w:r>
-        <w:rPr>
-          <w:rFonts w:ascii="Times New Roman" w:hAnsi="Times New Roman" w:cs="Times New Roman"/>
-          <w:bCs/>
-          <w:sz w:val="24"/>
-          <w:szCs w:val="24"/>
-        </w:rPr>
-        <w:t>metapopulation</w:t>
-      </w:r>
-      <w:proofErr w:type="spellEnd"/>
-      <w:r>
-        <w:rPr>
-          <w:rFonts w:ascii="Times New Roman" w:hAnsi="Times New Roman" w:cs="Times New Roman"/>
-          <w:bCs/>
-          <w:sz w:val="24"/>
-          <w:szCs w:val="24"/>
-        </w:rPr>
-        <w:t xml:space="preserve"> level, balance between local establishment </w:t>
-      </w:r>
-      <w:proofErr w:type="gramStart"/>
-      <w:r>
-        <w:rPr>
-          <w:rFonts w:ascii="Times New Roman" w:hAnsi="Times New Roman" w:cs="Times New Roman"/>
-          <w:bCs/>
-          <w:sz w:val="24"/>
-          <w:szCs w:val="24"/>
-        </w:rPr>
-        <w:t>or</w:t>
-      </w:r>
-      <w:proofErr w:type="gramEnd"/>
-      <w:r>
-        <w:rPr>
-          <w:rFonts w:ascii="Times New Roman" w:hAnsi="Times New Roman" w:cs="Times New Roman"/>
-          <w:bCs/>
-          <w:sz w:val="24"/>
-          <w:szCs w:val="24"/>
-        </w:rPr>
-        <w:t xml:space="preserve"> re-establishment and local extinction has probably been disrupted by fragmentation (Dana 1991) and careful management of protected tracts to minimize local extinctions is of critical importance (Goodman 1987 in Dana 1991). Habitat management must be carefully and thoughtfully planned to avoid unintended negative consequences for habitat specialist native invertebrate species, which are at increased risk of lasting negative effects on populations (</w:t>
-      </w:r>
-      <w:proofErr w:type="spellStart"/>
-      <w:r>
-        <w:rPr>
-          <w:rFonts w:ascii="Times New Roman" w:hAnsi="Times New Roman" w:cs="Times New Roman"/>
-          <w:bCs/>
-          <w:sz w:val="24"/>
-          <w:szCs w:val="24"/>
-        </w:rPr>
-        <w:t>Swengel</w:t>
-      </w:r>
-      <w:proofErr w:type="spellEnd"/>
-      <w:r>
-        <w:rPr>
-          <w:rFonts w:ascii="Times New Roman" w:hAnsi="Times New Roman" w:cs="Times New Roman"/>
-          <w:bCs/>
-          <w:sz w:val="24"/>
-          <w:szCs w:val="24"/>
-        </w:rPr>
-        <w:t xml:space="preserve"> 1996, Vogel et al. 2010). Within our study system, the Leonard’s skipper was negatively impacted by management disturbance. Unlike the lark sparrow, their life cycle is very likely to be interrupted by commonly used management techniques. Prairie skippers like the Leonard’s are bound to the same location over multiple seasons and development phases. They are vulnerable to spring fire as overwintering pupae (Dana 1991), and grazing cows consume the grass upon which larvae are dependent.  Skippers also inhabit different ecosystem components at different periods of their life cycle such that females may lay eggs in a desirable habitat in the fall only to have the larvae consumed by grazers or fires in the spring of the following year. In addition, observers noticed that areas with potentially ideal skipper habitat (i.e., understories with bunchgrass, </w:t>
-      </w:r>
-      <w:proofErr w:type="spellStart"/>
-      <w:r>
-        <w:rPr>
-          <w:rFonts w:ascii="Times New Roman" w:hAnsi="Times New Roman" w:cs="Times New Roman"/>
-          <w:bCs/>
-          <w:sz w:val="24"/>
-          <w:szCs w:val="24"/>
-        </w:rPr>
-        <w:t>liatris</w:t>
-      </w:r>
-      <w:proofErr w:type="spellEnd"/>
-      <w:r>
-        <w:rPr>
-          <w:rFonts w:ascii="Times New Roman" w:hAnsi="Times New Roman" w:cs="Times New Roman"/>
-          <w:bCs/>
-          <w:sz w:val="24"/>
-          <w:szCs w:val="24"/>
-        </w:rPr>
-        <w:t xml:space="preserve">, and other nectar sources interspersed by bare ground) that had been previously occupied were devoid of skippers after intensive management activities (burning and grazing). Contrastingly, areas that provided seemingly marginal habitat (thickly grown grass, limited nectar resources, and limited bare ground) but had not been recently altered by management yielded some scattered individuals. </w:t>
-      </w:r>
-    </w:p>
-    <w:p>
-      <w:pPr>
-        <w:autoSpaceDE w:val="0"/>
-        <w:autoSpaceDN w:val="0"/>
-        <w:spacing w:line="360" w:lineRule="auto"/>
-        <w:outlineLvl w:val="0"/>
-        <w:rPr>
-          <w:rFonts w:ascii="Times New Roman" w:hAnsi="Times New Roman" w:cs="Times New Roman"/>
-          <w:bCs/>
-          <w:sz w:val="24"/>
-          <w:szCs w:val="24"/>
-        </w:rPr>
-      </w:pPr>
-      <w:r>
-        <w:rPr>
-          <w:rFonts w:ascii="Times New Roman" w:hAnsi="Times New Roman" w:cs="Times New Roman"/>
-          <w:bCs/>
-          <w:sz w:val="24"/>
-          <w:szCs w:val="24"/>
-        </w:rPr>
-        <w:lastRenderedPageBreak/>
-        <w:t xml:space="preserve">Similarly, canopy cover was associated with abundance of our target species in different ways within the system. Lark sparrow abundance was negatively related to canopy cover, while Northern barrens tiger beetle abundance was positively related. Again, this is unsurprising given the natural history of each species and is one more example of the difficulty associated with managing habitat for multiple species. Manipulation of canopy cover can be relatively straightforward from a management perspective, but the effects on wildlife are not as easy to define and can be dependent on the individual species and condition of the surrounding landscape (Vander Yacht et al. 2016). </w:t>
-      </w:r>
-    </w:p>
-    <w:p>
-      <w:pPr>
-        <w:autoSpaceDE w:val="0"/>
-        <w:autoSpaceDN w:val="0"/>
-        <w:spacing w:line="360" w:lineRule="auto"/>
-        <w:outlineLvl w:val="0"/>
-        <w:rPr>
-          <w:rFonts w:ascii="Times New Roman" w:hAnsi="Times New Roman" w:cs="Times New Roman"/>
-          <w:bCs/>
-          <w:sz w:val="24"/>
-          <w:szCs w:val="24"/>
-        </w:rPr>
-      </w:pPr>
-      <w:r>
-        <w:rPr>
-          <w:rFonts w:ascii="Times New Roman" w:hAnsi="Times New Roman" w:cs="Times New Roman"/>
-          <w:bCs/>
-          <w:sz w:val="24"/>
-          <w:szCs w:val="24"/>
-        </w:rPr>
-        <w:t>These results and observations indicate that management and restoration should be planned at large spatial and temporal scales in order to benefit the multitude of species that depend on rare oak savanna, oak woodland, and prairie habitats, rather than benefitting a select few at the cost of the rest. Historically, disturbance was an integral part of the ASP landscape and many native plant and animal communities are well adapted to it (Henderson et al. 2017, Vander Yacht et al. 2016), but the function of this large-scale system has been compromised by habitat loss and fragmentation. One pressing concern is to better understand how to manage for disturbance-sensitive species within disturbance-dependent ecosystems (</w:t>
-      </w:r>
-      <w:proofErr w:type="spellStart"/>
-      <w:r>
-        <w:rPr>
-          <w:rFonts w:ascii="Times New Roman" w:hAnsi="Times New Roman" w:cs="Times New Roman"/>
-          <w:bCs/>
-          <w:sz w:val="24"/>
-          <w:szCs w:val="24"/>
-        </w:rPr>
-        <w:t>Moranz</w:t>
-      </w:r>
-      <w:proofErr w:type="spellEnd"/>
-      <w:r>
-        <w:rPr>
-          <w:rFonts w:ascii="Times New Roman" w:hAnsi="Times New Roman" w:cs="Times New Roman"/>
-          <w:bCs/>
-          <w:sz w:val="24"/>
-          <w:szCs w:val="24"/>
-        </w:rPr>
-        <w:t xml:space="preserve"> et al. 2014) on a reduced scale. Although restoration planning should be at a large scale to provide a variety of related habitat types on the landscape and should be planned over as long a term as is possible, actual restoration activities may need to be conducted at relatively small scales in order to provide </w:t>
-      </w:r>
-      <w:proofErr w:type="spellStart"/>
-      <w:r>
-        <w:rPr>
-          <w:rFonts w:ascii="Times New Roman" w:hAnsi="Times New Roman" w:cs="Times New Roman"/>
-          <w:bCs/>
-          <w:sz w:val="24"/>
-          <w:szCs w:val="24"/>
-        </w:rPr>
-        <w:t>refugium</w:t>
-      </w:r>
-      <w:proofErr w:type="spellEnd"/>
-      <w:r>
-        <w:rPr>
-          <w:rFonts w:ascii="Times New Roman" w:hAnsi="Times New Roman" w:cs="Times New Roman"/>
-          <w:bCs/>
-          <w:sz w:val="24"/>
-          <w:szCs w:val="24"/>
-        </w:rPr>
-        <w:t xml:space="preserve"> from which populations can recolonize and rebound and to protect relatively isolated populations from accidental extirpation. When possible, a variety of techniques should be considered in the overall management plan to account for species’ differential responses to management (Davis et al. 2000, </w:t>
-      </w:r>
-      <w:proofErr w:type="spellStart"/>
-      <w:r>
-        <w:rPr>
-          <w:rFonts w:ascii="Times New Roman" w:hAnsi="Times New Roman" w:cs="Times New Roman"/>
-          <w:bCs/>
-          <w:sz w:val="24"/>
-          <w:szCs w:val="24"/>
-        </w:rPr>
-        <w:t>Swengel</w:t>
-      </w:r>
-      <w:proofErr w:type="spellEnd"/>
-      <w:r>
-        <w:rPr>
-          <w:rFonts w:ascii="Times New Roman" w:hAnsi="Times New Roman" w:cs="Times New Roman"/>
-          <w:bCs/>
-          <w:sz w:val="24"/>
-          <w:szCs w:val="24"/>
-        </w:rPr>
-        <w:t xml:space="preserve"> 1996). </w:t>
-      </w:r>
-    </w:p>
-    <w:p>
-      <w:pPr>
-        <w:autoSpaceDE w:val="0"/>
-        <w:autoSpaceDN w:val="0"/>
-        <w:spacing w:line="360" w:lineRule="auto"/>
-        <w:outlineLvl w:val="0"/>
-        <w:rPr>
-          <w:rFonts w:ascii="Times New Roman" w:hAnsi="Times New Roman" w:cs="Times New Roman"/>
-          <w:bCs/>
+        <w:rPr>
+          <w:rFonts w:ascii="Times New Roman" w:hAnsi="Times New Roman" w:cs="Times New Roman"/>
           <w:sz w:val="24"/>
           <w:szCs w:val="24"/>
         </w:rPr>
@@ -11052,6 +11823,513 @@
         <w:outlineLvl w:val="0"/>
         <w:rPr>
           <w:rFonts w:ascii="Times New Roman" w:hAnsi="Times New Roman" w:cs="Times New Roman"/>
+          <w:sz w:val="24"/>
+          <w:szCs w:val="24"/>
+        </w:rPr>
+      </w:pPr>
+      <w:r>
+        <w:rPr>
+          <w:rFonts w:ascii="Times New Roman" w:hAnsi="Times New Roman" w:cs="Times New Roman"/>
+          <w:sz w:val="24"/>
+          <w:szCs w:val="24"/>
+        </w:rPr>
+        <w:t>Discussion</w:t>
+      </w:r>
+    </w:p>
+    <w:p>
+      <w:pPr>
+        <w:autoSpaceDE w:val="0"/>
+        <w:autoSpaceDN w:val="0"/>
+        <w:spacing w:line="360" w:lineRule="auto"/>
+        <w:outlineLvl w:val="0"/>
+        <w:rPr>
+          <w:rFonts w:ascii="Times New Roman" w:hAnsi="Times New Roman" w:cs="Times New Roman"/>
+          <w:sz w:val="24"/>
+          <w:szCs w:val="24"/>
+        </w:rPr>
+      </w:pPr>
+      <w:r>
+        <w:rPr>
+          <w:rFonts w:ascii="Times New Roman" w:hAnsi="Times New Roman" w:cs="Times New Roman"/>
+          <w:sz w:val="24"/>
+          <w:szCs w:val="24"/>
+        </w:rPr>
+        <w:t>Brief summary of the main things that we found.</w:t>
+      </w:r>
+    </w:p>
+    <w:p>
+      <w:pPr>
+        <w:autoSpaceDE w:val="0"/>
+        <w:autoSpaceDN w:val="0"/>
+        <w:spacing w:line="360" w:lineRule="auto"/>
+        <w:outlineLvl w:val="0"/>
+        <w:rPr>
+          <w:rFonts w:ascii="Times New Roman" w:hAnsi="Times New Roman" w:cs="Times New Roman"/>
+          <w:bCs/>
+          <w:sz w:val="24"/>
+          <w:szCs w:val="24"/>
+        </w:rPr>
+      </w:pPr>
+      <w:r>
+        <w:rPr>
+          <w:rFonts w:ascii="Times New Roman" w:hAnsi="Times New Roman" w:cs="Times New Roman"/>
+          <w:sz w:val="24"/>
+          <w:szCs w:val="24"/>
+        </w:rPr>
+        <w:t xml:space="preserve">We found that species’ predicted abundance and detection probability were affected by habitat features and management disturbances, with at least one variable per species receiving significant statistical support. </w:t>
+      </w:r>
+      <w:r>
+        <w:rPr>
+          <w:rFonts w:ascii="Times New Roman" w:hAnsi="Times New Roman" w:cs="Times New Roman"/>
+          <w:sz w:val="24"/>
+          <w:szCs w:val="24"/>
+        </w:rPr>
+        <w:t>Specifically, we found support for our hypotheses that lark sparrow</w:t>
+      </w:r>
+      <w:r>
+        <w:rPr>
+          <w:rFonts w:ascii="Times New Roman" w:hAnsi="Times New Roman" w:cs="Times New Roman"/>
+          <w:bCs/>
+          <w:sz w:val="24"/>
+          <w:szCs w:val="24"/>
+        </w:rPr>
+        <w:t xml:space="preserve"> </w:t>
+      </w:r>
+      <w:r>
+        <w:rPr>
+          <w:rFonts w:ascii="Times New Roman" w:hAnsi="Times New Roman" w:cs="Times New Roman"/>
+          <w:bCs/>
+          <w:sz w:val="24"/>
+          <w:szCs w:val="24"/>
+        </w:rPr>
+        <w:t xml:space="preserve">abundance </w:t>
+      </w:r>
+      <w:r>
+        <w:rPr>
+          <w:rFonts w:ascii="Times New Roman" w:hAnsi="Times New Roman" w:cs="Times New Roman"/>
+          <w:bCs/>
+          <w:sz w:val="24"/>
+          <w:szCs w:val="24"/>
+        </w:rPr>
+        <w:t>would be negatively related to</w:t>
+      </w:r>
+      <w:r>
+        <w:rPr>
+          <w:rFonts w:ascii="Times New Roman" w:hAnsi="Times New Roman" w:cs="Times New Roman"/>
+          <w:bCs/>
+          <w:sz w:val="24"/>
+          <w:szCs w:val="24"/>
+        </w:rPr>
+        <w:t xml:space="preserve"> canopy cover and</w:t>
+      </w:r>
+      <w:r>
+        <w:rPr>
+          <w:rFonts w:ascii="Times New Roman" w:hAnsi="Times New Roman" w:cs="Times New Roman"/>
+          <w:bCs/>
+          <w:sz w:val="24"/>
+          <w:szCs w:val="24"/>
+        </w:rPr>
+        <w:t xml:space="preserve"> positively related to sites with shrubby habitat and management-related disturbances.</w:t>
+      </w:r>
+      <w:r>
+        <w:rPr>
+          <w:rFonts w:ascii="Times New Roman" w:hAnsi="Times New Roman" w:cs="Times New Roman"/>
+          <w:bCs/>
+          <w:sz w:val="24"/>
+          <w:szCs w:val="24"/>
+        </w:rPr>
+        <w:t xml:space="preserve"> We also found support for our hypothesis that Eastern towhee would be negatively correlated with canopy cover. </w:t>
+      </w:r>
+      <w:r>
+        <w:rPr>
+          <w:rFonts w:ascii="Times New Roman" w:hAnsi="Times New Roman" w:cs="Times New Roman"/>
+          <w:bCs/>
+          <w:sz w:val="24"/>
+          <w:szCs w:val="24"/>
+        </w:rPr>
+        <w:t xml:space="preserve">We similarly found support for our invertebrate models; Leonard’s skipper abundance was negatively correlated with pre-survey disturbance and occupancy was weakly positively correlated with mean plot-level </w:t>
+      </w:r>
+      <w:proofErr w:type="spellStart"/>
+      <w:r>
+        <w:rPr>
+          <w:rFonts w:ascii="Times New Roman" w:hAnsi="Times New Roman" w:cs="Times New Roman"/>
+          <w:bCs/>
+          <w:sz w:val="24"/>
+          <w:szCs w:val="24"/>
+        </w:rPr>
+        <w:t>liatris</w:t>
+      </w:r>
+      <w:proofErr w:type="spellEnd"/>
+      <w:r>
+        <w:rPr>
+          <w:rFonts w:ascii="Times New Roman" w:hAnsi="Times New Roman" w:cs="Times New Roman"/>
+          <w:bCs/>
+          <w:sz w:val="24"/>
+          <w:szCs w:val="24"/>
+        </w:rPr>
+        <w:t xml:space="preserve">. Tiger beetle abundance and occupancy were positively correlated with elevation CV and canopy.  </w:t>
+      </w:r>
+    </w:p>
+    <w:p>
+      <w:pPr>
+        <w:autoSpaceDE w:val="0"/>
+        <w:autoSpaceDN w:val="0"/>
+        <w:spacing w:line="360" w:lineRule="auto"/>
+        <w:outlineLvl w:val="0"/>
+        <w:rPr>
+          <w:rFonts w:ascii="Times New Roman" w:hAnsi="Times New Roman" w:cs="Times New Roman"/>
+          <w:bCs/>
+          <w:sz w:val="24"/>
+          <w:szCs w:val="24"/>
+        </w:rPr>
+      </w:pPr>
+      <w:r>
+        <w:rPr>
+          <w:rFonts w:ascii="Times New Roman" w:hAnsi="Times New Roman" w:cs="Times New Roman"/>
+          <w:bCs/>
+          <w:sz w:val="24"/>
+          <w:szCs w:val="24"/>
+        </w:rPr>
+        <w:t xml:space="preserve">Our results illuminate the complicated nature of wildlife habitat interactions and highlight the difficulty encountered when designing projects to restore and manage habitat for the benefit of the native fauna as a whole. Although some of our target species’ responses to habitat were in direct conflict with one another, this was unsurprising given their individual life-histories. For example, within our study system lark sparrow and Leonard’s skipper had disparate associations with management disturbance (logging, burning, and grazing.) Lark sparrow responded positively, possibly because it is mobile, may have many individuals searching for territory each </w:t>
+      </w:r>
+      <w:r>
+        <w:rPr>
+          <w:rFonts w:ascii="Times New Roman" w:hAnsi="Times New Roman" w:cs="Times New Roman"/>
+          <w:bCs/>
+          <w:sz w:val="24"/>
+          <w:szCs w:val="24"/>
+        </w:rPr>
+        <w:lastRenderedPageBreak/>
+        <w:t>breeding season, and may be able to directly benefit from multiple direct management techniques within a relatively short timeframe. Open soil created as a result of burning or grazing may provide foraging opportunities almost immediately, and canopy openings created by logging could be considered to be available the same or the next year, depending on when they were logged. Lark sparrows may also avoid negative effects of prescribed burning because they often territorialize ASP habitat after early spring burns.</w:t>
+      </w:r>
+    </w:p>
+    <w:p>
+      <w:pPr>
+        <w:autoSpaceDE w:val="0"/>
+        <w:autoSpaceDN w:val="0"/>
+        <w:spacing w:line="360" w:lineRule="auto"/>
+        <w:outlineLvl w:val="0"/>
+        <w:rPr>
+          <w:rFonts w:ascii="Times New Roman" w:hAnsi="Times New Roman" w:cs="Times New Roman"/>
+          <w:bCs/>
+          <w:sz w:val="24"/>
+          <w:szCs w:val="24"/>
+        </w:rPr>
+      </w:pPr>
+      <w:r>
+        <w:rPr>
+          <w:rFonts w:ascii="Times New Roman" w:hAnsi="Times New Roman" w:cs="Times New Roman"/>
+          <w:bCs/>
+          <w:sz w:val="24"/>
+          <w:szCs w:val="24"/>
+        </w:rPr>
+        <w:t xml:space="preserve"> Although the benefits of fire and grazing as tools to restore and maintain prairie, savanna, and other upland habitats for native fauna are well-documented (</w:t>
+      </w:r>
+      <w:proofErr w:type="spellStart"/>
+      <w:r>
+        <w:rPr>
+          <w:rFonts w:ascii="Times New Roman" w:hAnsi="Times New Roman" w:cs="Times New Roman"/>
+          <w:bCs/>
+          <w:sz w:val="24"/>
+          <w:szCs w:val="24"/>
+        </w:rPr>
+        <w:t>Swengel</w:t>
+      </w:r>
+      <w:proofErr w:type="spellEnd"/>
+      <w:r>
+        <w:rPr>
+          <w:rFonts w:ascii="Times New Roman" w:hAnsi="Times New Roman" w:cs="Times New Roman"/>
+          <w:bCs/>
+          <w:sz w:val="24"/>
+          <w:szCs w:val="24"/>
+        </w:rPr>
+        <w:t xml:space="preserve"> 1998, Vander Yacht et al. 2016, Davis et al. 2001, Peterson and Reich 2001), the relative costs and benefits in terms of abundance, persistence, and survival vary across taxa and species (</w:t>
+      </w:r>
+      <w:proofErr w:type="spellStart"/>
+      <w:r>
+        <w:rPr>
+          <w:rFonts w:ascii="Times New Roman" w:hAnsi="Times New Roman" w:cs="Times New Roman"/>
+          <w:bCs/>
+          <w:sz w:val="24"/>
+          <w:szCs w:val="24"/>
+        </w:rPr>
+        <w:t>Bendel</w:t>
+      </w:r>
+      <w:proofErr w:type="spellEnd"/>
+      <w:r>
+        <w:rPr>
+          <w:rFonts w:ascii="Times New Roman" w:hAnsi="Times New Roman" w:cs="Times New Roman"/>
+          <w:bCs/>
+          <w:sz w:val="24"/>
+          <w:szCs w:val="24"/>
+        </w:rPr>
+        <w:t xml:space="preserve"> et al. 2018, Davis et al. 200, </w:t>
+      </w:r>
+      <w:proofErr w:type="spellStart"/>
+      <w:r>
+        <w:rPr>
+          <w:rFonts w:ascii="Times New Roman" w:hAnsi="Times New Roman" w:cs="Times New Roman"/>
+          <w:bCs/>
+          <w:sz w:val="24"/>
+          <w:szCs w:val="24"/>
+        </w:rPr>
+        <w:t>Swengel</w:t>
+      </w:r>
+      <w:proofErr w:type="spellEnd"/>
+      <w:r>
+        <w:rPr>
+          <w:rFonts w:ascii="Times New Roman" w:hAnsi="Times New Roman" w:cs="Times New Roman"/>
+          <w:bCs/>
+          <w:sz w:val="24"/>
+          <w:szCs w:val="24"/>
+        </w:rPr>
+        <w:t xml:space="preserve"> 1998). Burning and grazing both have the potential to significantly disrupt the life cycle of our target invertebrate species (Dana, 1991, </w:t>
+      </w:r>
+      <w:proofErr w:type="spellStart"/>
+      <w:r>
+        <w:rPr>
+          <w:rFonts w:ascii="Times New Roman" w:hAnsi="Times New Roman" w:cs="Times New Roman"/>
+          <w:bCs/>
+          <w:sz w:val="24"/>
+          <w:szCs w:val="24"/>
+        </w:rPr>
+        <w:t>Swengel</w:t>
+      </w:r>
+      <w:proofErr w:type="spellEnd"/>
+      <w:r>
+        <w:rPr>
+          <w:rFonts w:ascii="Times New Roman" w:hAnsi="Times New Roman" w:cs="Times New Roman"/>
+          <w:bCs/>
+          <w:sz w:val="24"/>
+          <w:szCs w:val="24"/>
+        </w:rPr>
+        <w:t xml:space="preserve"> 1996, </w:t>
+      </w:r>
+      <w:proofErr w:type="spellStart"/>
+      <w:r>
+        <w:rPr>
+          <w:rFonts w:ascii="Times New Roman" w:hAnsi="Times New Roman" w:cs="Times New Roman"/>
+          <w:bCs/>
+          <w:sz w:val="24"/>
+          <w:szCs w:val="24"/>
+        </w:rPr>
+        <w:t>Bendel</w:t>
+      </w:r>
+      <w:proofErr w:type="spellEnd"/>
+      <w:r>
+        <w:rPr>
+          <w:rFonts w:ascii="Times New Roman" w:hAnsi="Times New Roman" w:cs="Times New Roman"/>
+          <w:bCs/>
+          <w:sz w:val="24"/>
+          <w:szCs w:val="24"/>
+        </w:rPr>
+        <w:t xml:space="preserve"> et al. 2018). On an invertebrate </w:t>
+      </w:r>
+      <w:proofErr w:type="spellStart"/>
+      <w:r>
+        <w:rPr>
+          <w:rFonts w:ascii="Times New Roman" w:hAnsi="Times New Roman" w:cs="Times New Roman"/>
+          <w:bCs/>
+          <w:sz w:val="24"/>
+          <w:szCs w:val="24"/>
+        </w:rPr>
+        <w:t>metapopulation</w:t>
+      </w:r>
+      <w:proofErr w:type="spellEnd"/>
+      <w:r>
+        <w:rPr>
+          <w:rFonts w:ascii="Times New Roman" w:hAnsi="Times New Roman" w:cs="Times New Roman"/>
+          <w:bCs/>
+          <w:sz w:val="24"/>
+          <w:szCs w:val="24"/>
+        </w:rPr>
+        <w:t xml:space="preserve"> level, balance between local establishment </w:t>
+      </w:r>
+      <w:proofErr w:type="gramStart"/>
+      <w:r>
+        <w:rPr>
+          <w:rFonts w:ascii="Times New Roman" w:hAnsi="Times New Roman" w:cs="Times New Roman"/>
+          <w:bCs/>
+          <w:sz w:val="24"/>
+          <w:szCs w:val="24"/>
+        </w:rPr>
+        <w:t>or</w:t>
+      </w:r>
+      <w:proofErr w:type="gramEnd"/>
+      <w:r>
+        <w:rPr>
+          <w:rFonts w:ascii="Times New Roman" w:hAnsi="Times New Roman" w:cs="Times New Roman"/>
+          <w:bCs/>
+          <w:sz w:val="24"/>
+          <w:szCs w:val="24"/>
+        </w:rPr>
+        <w:t xml:space="preserve"> re-establishment and local extinction has probably been disrupted by fragmentation (Dana 1991) and careful management of protected tracts to minimize local extinctions is of critical importance (Goodman 1987 in Dana 1991). Habitat management must be carefully and thoughtfully planned to avoid unintended negative consequences for habitat specialist native invertebrate species, which are at increased risk of lasting negative effects on populations (</w:t>
+      </w:r>
+      <w:proofErr w:type="spellStart"/>
+      <w:r>
+        <w:rPr>
+          <w:rFonts w:ascii="Times New Roman" w:hAnsi="Times New Roman" w:cs="Times New Roman"/>
+          <w:bCs/>
+          <w:sz w:val="24"/>
+          <w:szCs w:val="24"/>
+        </w:rPr>
+        <w:t>Swengel</w:t>
+      </w:r>
+      <w:proofErr w:type="spellEnd"/>
+      <w:r>
+        <w:rPr>
+          <w:rFonts w:ascii="Times New Roman" w:hAnsi="Times New Roman" w:cs="Times New Roman"/>
+          <w:bCs/>
+          <w:sz w:val="24"/>
+          <w:szCs w:val="24"/>
+        </w:rPr>
+        <w:t xml:space="preserve"> 1996, Vogel et al. 2010). Within our study system, the Leonard’s skipper was negatively impacted by management disturbance. Unlike the lark sparrow, their life cycle is very likely to be interrupted by commonly used management techniques. Prairie skippers like the Leonard’s are bound to the same location over multiple seasons and development phases. They are vulnerable to spring fire as overwintering pupae (Dana 1991), and grazing cows consume the grass upon which larvae are dependent.  Skippers also inhabit different ecosystem components at different periods of their life cycle such that females may lay eggs in a desirable habitat in the fall only to have the larvae consumed by grazers or fires in the spring of the following year. In addition, observers noticed that areas with potentially ideal skipper habitat (i.e., understories with bunchgrass, </w:t>
+      </w:r>
+      <w:proofErr w:type="spellStart"/>
+      <w:r>
+        <w:rPr>
+          <w:rFonts w:ascii="Times New Roman" w:hAnsi="Times New Roman" w:cs="Times New Roman"/>
+          <w:bCs/>
+          <w:sz w:val="24"/>
+          <w:szCs w:val="24"/>
+        </w:rPr>
+        <w:t>liatris</w:t>
+      </w:r>
+      <w:proofErr w:type="spellEnd"/>
+      <w:r>
+        <w:rPr>
+          <w:rFonts w:ascii="Times New Roman" w:hAnsi="Times New Roman" w:cs="Times New Roman"/>
+          <w:bCs/>
+          <w:sz w:val="24"/>
+          <w:szCs w:val="24"/>
+        </w:rPr>
+        <w:t xml:space="preserve">, and other nectar sources interspersed by bare ground) that had been previously occupied were devoid of skippers after intensive management activities (burning and grazing). Contrastingly, areas that provided seemingly marginal habitat (thickly grown grass, limited nectar resources, and limited </w:t>
+      </w:r>
+      <w:r>
+        <w:rPr>
+          <w:rFonts w:ascii="Times New Roman" w:hAnsi="Times New Roman" w:cs="Times New Roman"/>
+          <w:bCs/>
+          <w:sz w:val="24"/>
+          <w:szCs w:val="24"/>
+        </w:rPr>
+        <w:lastRenderedPageBreak/>
+        <w:t xml:space="preserve">bare ground) but had not been recently altered by management yielded some scattered individuals. </w:t>
+      </w:r>
+    </w:p>
+    <w:p>
+      <w:pPr>
+        <w:autoSpaceDE w:val="0"/>
+        <w:autoSpaceDN w:val="0"/>
+        <w:spacing w:line="360" w:lineRule="auto"/>
+        <w:outlineLvl w:val="0"/>
+        <w:rPr>
+          <w:rFonts w:ascii="Times New Roman" w:hAnsi="Times New Roman" w:cs="Times New Roman"/>
+          <w:bCs/>
+          <w:sz w:val="24"/>
+          <w:szCs w:val="24"/>
+        </w:rPr>
+      </w:pPr>
+      <w:r>
+        <w:rPr>
+          <w:rFonts w:ascii="Times New Roman" w:hAnsi="Times New Roman" w:cs="Times New Roman"/>
+          <w:bCs/>
+          <w:sz w:val="24"/>
+          <w:szCs w:val="24"/>
+        </w:rPr>
+        <w:t xml:space="preserve">Similarly, canopy cover was associated with abundance of our target species in different ways within the system. Lark sparrow abundance was negatively related to canopy cover, while Northern barrens tiger beetle abundance was positively related. Again, this is unsurprising given the natural history of each species and is one more example of the difficulty associated with managing habitat for multiple species. Manipulation of canopy cover can be relatively straightforward from a management perspective, but the effects on wildlife are not as easy to define and can be dependent on the individual species and condition of the surrounding landscape (Vander Yacht et al. 2016). </w:t>
+      </w:r>
+    </w:p>
+    <w:p>
+      <w:pPr>
+        <w:autoSpaceDE w:val="0"/>
+        <w:autoSpaceDN w:val="0"/>
+        <w:spacing w:line="360" w:lineRule="auto"/>
+        <w:outlineLvl w:val="0"/>
+        <w:rPr>
+          <w:rFonts w:ascii="Times New Roman" w:hAnsi="Times New Roman" w:cs="Times New Roman"/>
+          <w:bCs/>
+          <w:sz w:val="24"/>
+          <w:szCs w:val="24"/>
+        </w:rPr>
+      </w:pPr>
+      <w:r>
+        <w:rPr>
+          <w:rFonts w:ascii="Times New Roman" w:hAnsi="Times New Roman" w:cs="Times New Roman"/>
+          <w:bCs/>
+          <w:sz w:val="24"/>
+          <w:szCs w:val="24"/>
+        </w:rPr>
+        <w:t>These results and observations indicate that management and restoration should be planned at large spatial and temporal scales in order to benefit the multitude of species that depend on rare oak savanna, oak woodland, and prairie habitats, rather than benefitting a select few at the cost of the rest. Historically, disturbance was an integral part of the ASP landscape and many native plant and animal communities are well adapted to it (Henderson et al. 2017, Vander Yacht et al. 2016), but the function of this large-scale system has been compromised by habitat loss and fragmentation. One pressing concern is to better understand how to manage for disturbance-sensitive species within disturbance-dependent ecosystems (</w:t>
+      </w:r>
+      <w:proofErr w:type="spellStart"/>
+      <w:r>
+        <w:rPr>
+          <w:rFonts w:ascii="Times New Roman" w:hAnsi="Times New Roman" w:cs="Times New Roman"/>
+          <w:bCs/>
+          <w:sz w:val="24"/>
+          <w:szCs w:val="24"/>
+        </w:rPr>
+        <w:t>Moranz</w:t>
+      </w:r>
+      <w:proofErr w:type="spellEnd"/>
+      <w:r>
+        <w:rPr>
+          <w:rFonts w:ascii="Times New Roman" w:hAnsi="Times New Roman" w:cs="Times New Roman"/>
+          <w:bCs/>
+          <w:sz w:val="24"/>
+          <w:szCs w:val="24"/>
+        </w:rPr>
+        <w:t xml:space="preserve"> et al. 2014) on a reduced scale. Although restoration planning should be at a large scale to provide a variety of related habitat types on the landscape and should be planned over as long a term as is possible, actual restoration activities may need to be conducted at relatively small scales in order to provide </w:t>
+      </w:r>
+      <w:proofErr w:type="spellStart"/>
+      <w:r>
+        <w:rPr>
+          <w:rFonts w:ascii="Times New Roman" w:hAnsi="Times New Roman" w:cs="Times New Roman"/>
+          <w:bCs/>
+          <w:sz w:val="24"/>
+          <w:szCs w:val="24"/>
+        </w:rPr>
+        <w:t>refugium</w:t>
+      </w:r>
+      <w:proofErr w:type="spellEnd"/>
+      <w:r>
+        <w:rPr>
+          <w:rFonts w:ascii="Times New Roman" w:hAnsi="Times New Roman" w:cs="Times New Roman"/>
+          <w:bCs/>
+          <w:sz w:val="24"/>
+          <w:szCs w:val="24"/>
+        </w:rPr>
+        <w:t xml:space="preserve"> from which populations can recolonize and rebound and to protect relatively isolated populations from accidental extirpation. When possible, a variety of techniques should be considered in the overall management plan to account for species’ differential responses to management (Davis et al. 2000, </w:t>
+      </w:r>
+      <w:proofErr w:type="spellStart"/>
+      <w:r>
+        <w:rPr>
+          <w:rFonts w:ascii="Times New Roman" w:hAnsi="Times New Roman" w:cs="Times New Roman"/>
+          <w:bCs/>
+          <w:sz w:val="24"/>
+          <w:szCs w:val="24"/>
+        </w:rPr>
+        <w:t>Swengel</w:t>
+      </w:r>
+      <w:proofErr w:type="spellEnd"/>
+      <w:r>
+        <w:rPr>
+          <w:rFonts w:ascii="Times New Roman" w:hAnsi="Times New Roman" w:cs="Times New Roman"/>
+          <w:bCs/>
+          <w:sz w:val="24"/>
+          <w:szCs w:val="24"/>
+        </w:rPr>
+        <w:t xml:space="preserve"> 1996). </w:t>
+      </w:r>
+    </w:p>
+    <w:p>
+      <w:pPr>
+        <w:autoSpaceDE w:val="0"/>
+        <w:autoSpaceDN w:val="0"/>
+        <w:spacing w:line="360" w:lineRule="auto"/>
+        <w:outlineLvl w:val="0"/>
+        <w:rPr>
+          <w:rFonts w:ascii="Times New Roman" w:hAnsi="Times New Roman" w:cs="Times New Roman"/>
           <w:bCs/>
           <w:sz w:val="24"/>
           <w:szCs w:val="24"/>
@@ -11071,15 +12349,6 @@
           <w:szCs w:val="24"/>
         </w:rPr>
       </w:pPr>
-      <w:r>
-        <w:rPr>
-          <w:rFonts w:ascii="Times New Roman" w:hAnsi="Times New Roman" w:cs="Times New Roman"/>
-          <w:bCs/>
-          <w:sz w:val="24"/>
-          <w:szCs w:val="24"/>
-        </w:rPr>
-        <w:t>Recommendations for future research</w:t>
-      </w:r>
     </w:p>
     <w:p>
       <w:pPr>
@@ -11101,77 +12370,7 @@
           <w:sz w:val="24"/>
           <w:szCs w:val="24"/>
         </w:rPr>
-        <w:t xml:space="preserve">This study generated a number of potentially beneficial recommendations for the focus and design of future research. Due to low rates of detection for some species, the subsequent analyses were relatively low power for identifying strong wildlife-habitat relationships. Unfortunately, </w:t>
-      </w:r>
-      <w:r>
-        <w:rPr>
-          <w:rFonts w:ascii="Times New Roman" w:hAnsi="Times New Roman" w:cs="Times New Roman"/>
-          <w:bCs/>
-          <w:sz w:val="24"/>
-          <w:szCs w:val="24"/>
-        </w:rPr>
-        <w:lastRenderedPageBreak/>
-        <w:t>this is part of the challenge in working with rare and cryptic species, even when sampling units are well-matched to the spatial ecology of the target species and surveys are conducted using protocols that maximize detection (</w:t>
-      </w:r>
-      <w:proofErr w:type="spellStart"/>
-      <w:r>
-        <w:rPr>
-          <w:rFonts w:ascii="Times New Roman" w:hAnsi="Times New Roman" w:cs="Times New Roman"/>
-          <w:bCs/>
-          <w:sz w:val="24"/>
-          <w:szCs w:val="24"/>
-        </w:rPr>
-        <w:t>Guillera-Arroita</w:t>
-      </w:r>
-      <w:proofErr w:type="spellEnd"/>
-      <w:r>
-        <w:rPr>
-          <w:rFonts w:ascii="Times New Roman" w:hAnsi="Times New Roman" w:cs="Times New Roman"/>
-          <w:bCs/>
-          <w:sz w:val="24"/>
-          <w:szCs w:val="24"/>
-        </w:rPr>
-        <w:t xml:space="preserve">, </w:t>
-      </w:r>
-      <w:proofErr w:type="spellStart"/>
-      <w:r>
-        <w:rPr>
-          <w:rFonts w:ascii="Times New Roman" w:hAnsi="Times New Roman" w:cs="Times New Roman"/>
-          <w:bCs/>
-          <w:sz w:val="24"/>
-          <w:szCs w:val="24"/>
-        </w:rPr>
-        <w:t>Ridout</w:t>
-      </w:r>
-      <w:proofErr w:type="spellEnd"/>
-      <w:r>
-        <w:rPr>
-          <w:rFonts w:ascii="Times New Roman" w:hAnsi="Times New Roman" w:cs="Times New Roman"/>
-          <w:bCs/>
-          <w:sz w:val="24"/>
-          <w:szCs w:val="24"/>
-        </w:rPr>
-        <w:t xml:space="preserve">, &amp; Morgan, 2010; Mackenzie &amp; </w:t>
-      </w:r>
-      <w:proofErr w:type="spellStart"/>
-      <w:r>
-        <w:rPr>
-          <w:rFonts w:ascii="Times New Roman" w:hAnsi="Times New Roman" w:cs="Times New Roman"/>
-          <w:bCs/>
-          <w:sz w:val="24"/>
-          <w:szCs w:val="24"/>
-        </w:rPr>
-        <w:t>Royle</w:t>
-      </w:r>
-      <w:proofErr w:type="spellEnd"/>
-      <w:r>
-        <w:rPr>
-          <w:rFonts w:ascii="Times New Roman" w:hAnsi="Times New Roman" w:cs="Times New Roman"/>
-          <w:bCs/>
-          <w:sz w:val="24"/>
-          <w:szCs w:val="24"/>
-        </w:rPr>
-        <w:t>, 2005 in Specht 2017). An alternative might be the conditional occupancy method described by Specht et al. (2017), which is potentially more effective at low levels of occupancy and detection. It is also possible that the study design could be further refined to match the ecology of the study system and target species. We recommend conducting preliminary research into the specific home range sizes for target species before or during the process of experimental design and potentially focusing surveys on species-specific home range sizes rather than one primary plot size. We found that habitat types varied significantly over the 40 acres of a plot, yet the presence of target organisms in a small portion of suitable habitat could have confounded the relationships between occupancy, abundance, and plot-level habitat covariates. Especially for extremely rare species such as the Leonard’s skipper, this strategy could produce a more precise picture of specific habitat use.</w:t>
+        <w:t>Recommendations for future research</w:t>
       </w:r>
     </w:p>
     <w:p>
@@ -11194,6 +12393,90 @@
           <w:sz w:val="24"/>
           <w:szCs w:val="24"/>
         </w:rPr>
+        <w:lastRenderedPageBreak/>
+        <w:t>This study generated a number of potentially beneficial recommendations for the focus and design of future research. Due to low rates of detection for some species, the subsequent analyses were relatively low power for identifying strong wildlife-habitat relationships. Unfortunately, this is part of the challenge in working with rare and cryptic species, even when sampling units are well-matched to the spatial ecology of the target species and surveys are conducted using protocols that maximize detection (</w:t>
+      </w:r>
+      <w:proofErr w:type="spellStart"/>
+      <w:r>
+        <w:rPr>
+          <w:rFonts w:ascii="Times New Roman" w:hAnsi="Times New Roman" w:cs="Times New Roman"/>
+          <w:bCs/>
+          <w:sz w:val="24"/>
+          <w:szCs w:val="24"/>
+        </w:rPr>
+        <w:t>Guillera-Arroita</w:t>
+      </w:r>
+      <w:proofErr w:type="spellEnd"/>
+      <w:r>
+        <w:rPr>
+          <w:rFonts w:ascii="Times New Roman" w:hAnsi="Times New Roman" w:cs="Times New Roman"/>
+          <w:bCs/>
+          <w:sz w:val="24"/>
+          <w:szCs w:val="24"/>
+        </w:rPr>
+        <w:t xml:space="preserve">, </w:t>
+      </w:r>
+      <w:proofErr w:type="spellStart"/>
+      <w:r>
+        <w:rPr>
+          <w:rFonts w:ascii="Times New Roman" w:hAnsi="Times New Roman" w:cs="Times New Roman"/>
+          <w:bCs/>
+          <w:sz w:val="24"/>
+          <w:szCs w:val="24"/>
+        </w:rPr>
+        <w:t>Ridout</w:t>
+      </w:r>
+      <w:proofErr w:type="spellEnd"/>
+      <w:r>
+        <w:rPr>
+          <w:rFonts w:ascii="Times New Roman" w:hAnsi="Times New Roman" w:cs="Times New Roman"/>
+          <w:bCs/>
+          <w:sz w:val="24"/>
+          <w:szCs w:val="24"/>
+        </w:rPr>
+        <w:t xml:space="preserve">, &amp; Morgan, 2010; Mackenzie &amp; </w:t>
+      </w:r>
+      <w:proofErr w:type="spellStart"/>
+      <w:r>
+        <w:rPr>
+          <w:rFonts w:ascii="Times New Roman" w:hAnsi="Times New Roman" w:cs="Times New Roman"/>
+          <w:bCs/>
+          <w:sz w:val="24"/>
+          <w:szCs w:val="24"/>
+        </w:rPr>
+        <w:t>Royle</w:t>
+      </w:r>
+      <w:proofErr w:type="spellEnd"/>
+      <w:r>
+        <w:rPr>
+          <w:rFonts w:ascii="Times New Roman" w:hAnsi="Times New Roman" w:cs="Times New Roman"/>
+          <w:bCs/>
+          <w:sz w:val="24"/>
+          <w:szCs w:val="24"/>
+        </w:rPr>
+        <w:t>, 2005 in Specht 2017). An alternative might be the conditional occupancy method described by Specht et al. (2017), which is potentially more effective at low levels of occupancy and detection. It is also possible that the study design could be further refined to match the ecology of the study system and target species. We recommend conducting preliminary research into the specific home range sizes for target species before or during the process of experimental design and potentially focusing surveys on species-specific home range sizes rather than one primary plot size. We found that habitat types varied significantly over the 40 acres of a plot, yet the presence of target organisms in a small portion of suitable habitat could have confounded the relationships between occupancy, abundance, and plot-level habitat covariates. Especially for extremely rare species such as the Leonard’s skipper, this strategy could produce a more precise picture of specific habitat use.</w:t>
+      </w:r>
+    </w:p>
+    <w:p>
+      <w:pPr>
+        <w:autoSpaceDE w:val="0"/>
+        <w:autoSpaceDN w:val="0"/>
+        <w:spacing w:line="360" w:lineRule="auto"/>
+        <w:outlineLvl w:val="0"/>
+        <w:rPr>
+          <w:rFonts w:ascii="Times New Roman" w:hAnsi="Times New Roman" w:cs="Times New Roman"/>
+          <w:bCs/>
+          <w:sz w:val="24"/>
+          <w:szCs w:val="24"/>
+        </w:rPr>
+      </w:pPr>
+      <w:r>
+        <w:rPr>
+          <w:rFonts w:ascii="Times New Roman" w:hAnsi="Times New Roman" w:cs="Times New Roman"/>
+          <w:bCs/>
+          <w:sz w:val="24"/>
+          <w:szCs w:val="24"/>
+        </w:rPr>
         <w:t xml:space="preserve">We also suggest conducting additional future surveys for target species. Repeating surveys may be especially useful for the study of rare species in restoration systems which may not respond to restoration efforts right away. The goal of this and other restoration projects is long-term habitat improvement, rather than instantaneous change. Measurable effects may take longer, particularly if species are very rare, are ineffective dispersers, or have low fecundity. Further, it may take a period of years for important habitat changes to take effect. A longer time period is likely more appropriate for detecting the types of </w:t>
       </w:r>
       <w:proofErr w:type="spellStart"/>
@@ -11274,7 +12557,7 @@
           <w:sz w:val="24"/>
           <w:szCs w:val="24"/>
         </w:rPr>
-        <w:t xml:space="preserve"> 2005). For studies with multiple target species, it may be practical to conduct surveys on a staggered timeframe based on the management strategy and ecology of each target species. This study provides a baseline upon which further investigation of rare Anoka Sand Plain species population dynamics can be founded, and we </w:t>
+        <w:t xml:space="preserve"> 2005). For studies with multiple target species, it may be practical to conduct surveys on a staggered timeframe based on the management </w:t>
       </w:r>
       <w:r>
         <w:rPr>
@@ -11284,10 +12567,8 @@
           <w:szCs w:val="24"/>
         </w:rPr>
         <w:lastRenderedPageBreak/>
-        <w:t>hope the information provided here will be useful in further management and restoration efforts in the future.</w:t>
-      </w:r>
-      <w:bookmarkStart w:id="0" w:name="_GoBack"/>
-      <w:bookmarkEnd w:id="0"/>
+        <w:t>strategy and ecology of each target species. This study provides a baseline upon which further investigation of rare Anoka Sand Plain species population dynamics can be founded, and we hope the information provided here will be useful in further management and restoration efforts in the future.</w:t>
+      </w:r>
     </w:p>
     <w:p>
       <w:pPr>
@@ -11314,7 +12595,7 @@
 </file>
 
 <file path=word/numbering.xml><?xml version="1.0" encoding="utf-8"?>
-<w:numbering xmlns:wpc="http://schemas.microsoft.com/office/word/2010/wordprocessingCanvas" xmlns:mc="http://schemas.openxmlformats.org/markup-compatibility/2006" xmlns:o="urn:schemas-microsoft-com:office:office" xmlns:r="http://schemas.openxmlformats.org/officeDocument/2006/relationships" xmlns:m="http://schemas.openxmlformats.org/officeDocument/2006/math" xmlns:v="urn:schemas-microsoft-com:vml" xmlns:wp14="http://schemas.microsoft.com/office/word/2010/wordprocessingDrawing" xmlns:wp="http://schemas.openxmlformats.org/drawingml/2006/wordprocessingDrawing" xmlns:w10="urn:schemas-microsoft-com:office:word" xmlns:w="http://schemas.openxmlformats.org/wordprocessingml/2006/main" xmlns:w14="http://schemas.microsoft.com/office/word/2010/wordml" xmlns:w15="http://schemas.microsoft.com/office/word/2012/wordml" xmlns:wpg="http://schemas.microsoft.com/office/word/2010/wordprocessingGroup" xmlns:wpi="http://schemas.microsoft.com/office/word/2010/wordprocessingInk" xmlns:wne="http://schemas.microsoft.com/office/word/2006/wordml" xmlns:wps="http://schemas.microsoft.com/office/word/2010/wordprocessingShape" mc:Ignorable="w14 w15 wp14">
+<w:numbering xmlns:wpc="http://schemas.microsoft.com/office/word/2010/wordprocessingCanvas" xmlns:cx="http://schemas.microsoft.com/office/drawing/2014/chartex" xmlns:cx1="http://schemas.microsoft.com/office/drawing/2015/9/8/chartex" xmlns:mc="http://schemas.openxmlformats.org/markup-compatibility/2006" xmlns:o="urn:schemas-microsoft-com:office:office" xmlns:r="http://schemas.openxmlformats.org/officeDocument/2006/relationships" xmlns:m="http://schemas.openxmlformats.org/officeDocument/2006/math" xmlns:v="urn:schemas-microsoft-com:vml" xmlns:wp14="http://schemas.microsoft.com/office/word/2010/wordprocessingDrawing" xmlns:wp="http://schemas.openxmlformats.org/drawingml/2006/wordprocessingDrawing" xmlns:w10="urn:schemas-microsoft-com:office:word" xmlns:w="http://schemas.openxmlformats.org/wordprocessingml/2006/main" xmlns:w14="http://schemas.microsoft.com/office/word/2010/wordml" xmlns:w15="http://schemas.microsoft.com/office/word/2012/wordml" xmlns:w16se="http://schemas.microsoft.com/office/word/2015/wordml/symex" xmlns:wpg="http://schemas.microsoft.com/office/word/2010/wordprocessingGroup" xmlns:wpi="http://schemas.microsoft.com/office/word/2010/wordprocessingInk" xmlns:wne="http://schemas.microsoft.com/office/word/2006/wordml" xmlns:wps="http://schemas.microsoft.com/office/word/2010/wordprocessingShape" mc:Ignorable="w14 w15 w16se wp14">
   <w:abstractNum w:abstractNumId="0" w15:restartNumberingAfterBreak="0">
     <w:nsid w:val="0E323CE1"/>
     <w:multiLevelType w:val="hybridMultilevel"/>
@@ -11411,7 +12692,7 @@
 </file>
 
 <file path=word/styles.xml><?xml version="1.0" encoding="utf-8"?>
-<w:styles xmlns:mc="http://schemas.openxmlformats.org/markup-compatibility/2006" xmlns:r="http://schemas.openxmlformats.org/officeDocument/2006/relationships" xmlns:w="http://schemas.openxmlformats.org/wordprocessingml/2006/main" xmlns:w14="http://schemas.microsoft.com/office/word/2010/wordml" xmlns:w15="http://schemas.microsoft.com/office/word/2012/wordml" mc:Ignorable="w14 w15">
+<w:styles xmlns:mc="http://schemas.openxmlformats.org/markup-compatibility/2006" xmlns:r="http://schemas.openxmlformats.org/officeDocument/2006/relationships" xmlns:w="http://schemas.openxmlformats.org/wordprocessingml/2006/main" xmlns:w14="http://schemas.microsoft.com/office/word/2010/wordml" xmlns:w15="http://schemas.microsoft.com/office/word/2012/wordml" xmlns:w16se="http://schemas.microsoft.com/office/word/2015/wordml/symex" mc:Ignorable="w14 w15 w16se">
   <w:docDefaults>
     <w:rPrDefault>
       <w:rPr>
@@ -11850,6 +13131,25 @@
     <w:unhideWhenUsed/>
     <w:rsid w:val="004129B5"/>
   </w:style>
+  <w:style w:type="table" w:styleId="TableGrid">
+    <w:name w:val="Table Grid"/>
+    <w:basedOn w:val="TableNormal"/>
+    <w:uiPriority w:val="39"/>
+    <w:rsid w:val="001C2D3F"/>
+    <w:pPr>
+      <w:spacing w:after="0" w:line="240" w:lineRule="auto"/>
+    </w:pPr>
+    <w:tblPr>
+      <w:tblBorders>
+        <w:top w:val="single" w:sz="4" w:space="0" w:color="auto"/>
+        <w:left w:val="single" w:sz="4" w:space="0" w:color="auto"/>
+        <w:bottom w:val="single" w:sz="4" w:space="0" w:color="auto"/>
+        <w:right w:val="single" w:sz="4" w:space="0" w:color="auto"/>
+        <w:insideH w:val="single" w:sz="4" w:space="0" w:color="auto"/>
+        <w:insideV w:val="single" w:sz="4" w:space="0" w:color="auto"/>
+      </w:tblBorders>
+    </w:tblPr>
+  </w:style>
 </w:styles>
 </file>
 

</xml_diff>

<commit_message>
Added ggsave code to 09_abundance for LASP abundance plots. Output plots and inserted in thesis document. EATO plots were re-output but no changes were made.
</commit_message>
<xml_diff>
--- a/thesis_doc/Thesis.docx
+++ b/thesis_doc/Thesis.docx
@@ -13592,8 +13592,6 @@
         </w:rPr>
         <w:t xml:space="preserve"> distributed in all models. Parameter estimates are given with 85% confidence intervals. Bolded parameter estimates are significant at p &lt; 0.15.</w:t>
       </w:r>
-      <w:bookmarkStart w:id="0" w:name="_GoBack"/>
-      <w:bookmarkEnd w:id="0"/>
     </w:p>
     <w:tbl>
       <w:tblPr>
@@ -16343,6 +16341,209 @@
         <w:autoSpaceDE w:val="0"/>
         <w:autoSpaceDN w:val="0"/>
         <w:spacing w:line="360" w:lineRule="auto"/>
+        <w:rPr>
+          <w:rFonts w:ascii="Times New Roman" w:hAnsi="Times New Roman" w:cs="Times New Roman"/>
+          <w:sz w:val="24"/>
+          <w:szCs w:val="24"/>
+        </w:rPr>
+      </w:pPr>
+      <w:r>
+        <w:rPr>
+          <w:rFonts w:ascii="Times New Roman" w:hAnsi="Times New Roman" w:cs="Times New Roman"/>
+          <w:noProof/>
+          <w:sz w:val="24"/>
+          <w:szCs w:val="24"/>
+        </w:rPr>
+        <w:drawing>
+          <wp:inline distT="0" distB="0" distL="0" distR="0">
+            <wp:extent cx="4381500" cy="2841890"/>
+            <wp:effectExtent l="0" t="0" r="0" b="0"/>
+            <wp:docPr id="3" name="Picture 3"/>
+            <wp:cNvGraphicFramePr>
+              <a:graphicFrameLocks xmlns:a="http://schemas.openxmlformats.org/drawingml/2006/main" noChangeAspect="1"/>
+            </wp:cNvGraphicFramePr>
+            <a:graphic xmlns:a="http://schemas.openxmlformats.org/drawingml/2006/main">
+              <a:graphicData uri="http://schemas.openxmlformats.org/drawingml/2006/picture">
+                <pic:pic xmlns:pic="http://schemas.openxmlformats.org/drawingml/2006/picture">
+                  <pic:nvPicPr>
+                    <pic:cNvPr id="3" name="LASP_plotA_thesis.png"/>
+                    <pic:cNvPicPr/>
+                  </pic:nvPicPr>
+                  <pic:blipFill>
+                    <a:blip r:embed="rId5" cstate="print">
+                      <a:extLst>
+                        <a:ext uri="{28A0092B-C50C-407E-A947-70E740481C1C}">
+                          <a14:useLocalDpi xmlns:a14="http://schemas.microsoft.com/office/drawing/2010/main" val="0"/>
+                        </a:ext>
+                      </a:extLst>
+                    </a:blip>
+                    <a:stretch>
+                      <a:fillRect/>
+                    </a:stretch>
+                  </pic:blipFill>
+                  <pic:spPr>
+                    <a:xfrm>
+                      <a:off x="0" y="0"/>
+                      <a:ext cx="4387183" cy="2845576"/>
+                    </a:xfrm>
+                    <a:prstGeom prst="rect">
+                      <a:avLst/>
+                    </a:prstGeom>
+                  </pic:spPr>
+                </pic:pic>
+              </a:graphicData>
+            </a:graphic>
+          </wp:inline>
+        </w:drawing>
+      </w:r>
+    </w:p>
+    <w:p>
+      <w:pPr>
+        <w:autoSpaceDE w:val="0"/>
+        <w:autoSpaceDN w:val="0"/>
+        <w:spacing w:line="360" w:lineRule="auto"/>
+        <w:rPr>
+          <w:rFonts w:ascii="Times New Roman" w:hAnsi="Times New Roman" w:cs="Times New Roman"/>
+          <w:sz w:val="24"/>
+          <w:szCs w:val="24"/>
+        </w:rPr>
+      </w:pPr>
+      <w:r>
+        <w:rPr>
+          <w:rFonts w:ascii="Times New Roman" w:hAnsi="Times New Roman" w:cs="Times New Roman"/>
+          <w:noProof/>
+          <w:sz w:val="24"/>
+          <w:szCs w:val="24"/>
+        </w:rPr>
+        <w:lastRenderedPageBreak/>
+        <w:drawing>
+          <wp:inline distT="0" distB="0" distL="0" distR="0">
+            <wp:extent cx="4191000" cy="2718329"/>
+            <wp:effectExtent l="0" t="0" r="0" b="6350"/>
+            <wp:docPr id="4" name="Picture 4"/>
+            <wp:cNvGraphicFramePr>
+              <a:graphicFrameLocks xmlns:a="http://schemas.openxmlformats.org/drawingml/2006/main" noChangeAspect="1"/>
+            </wp:cNvGraphicFramePr>
+            <a:graphic xmlns:a="http://schemas.openxmlformats.org/drawingml/2006/main">
+              <a:graphicData uri="http://schemas.openxmlformats.org/drawingml/2006/picture">
+                <pic:pic xmlns:pic="http://schemas.openxmlformats.org/drawingml/2006/picture">
+                  <pic:nvPicPr>
+                    <pic:cNvPr id="4" name="LASP_plotB_thesis.png"/>
+                    <pic:cNvPicPr/>
+                  </pic:nvPicPr>
+                  <pic:blipFill>
+                    <a:blip r:embed="rId6" cstate="print">
+                      <a:extLst>
+                        <a:ext uri="{28A0092B-C50C-407E-A947-70E740481C1C}">
+                          <a14:useLocalDpi xmlns:a14="http://schemas.microsoft.com/office/drawing/2010/main" val="0"/>
+                        </a:ext>
+                      </a:extLst>
+                    </a:blip>
+                    <a:stretch>
+                      <a:fillRect/>
+                    </a:stretch>
+                  </pic:blipFill>
+                  <pic:spPr>
+                    <a:xfrm>
+                      <a:off x="0" y="0"/>
+                      <a:ext cx="4195460" cy="2721222"/>
+                    </a:xfrm>
+                    <a:prstGeom prst="rect">
+                      <a:avLst/>
+                    </a:prstGeom>
+                  </pic:spPr>
+                </pic:pic>
+              </a:graphicData>
+            </a:graphic>
+          </wp:inline>
+        </w:drawing>
+      </w:r>
+    </w:p>
+    <w:p>
+      <w:pPr>
+        <w:autoSpaceDE w:val="0"/>
+        <w:autoSpaceDN w:val="0"/>
+        <w:spacing w:line="360" w:lineRule="auto"/>
+        <w:rPr>
+          <w:rFonts w:ascii="Times New Roman" w:hAnsi="Times New Roman" w:cs="Times New Roman"/>
+          <w:sz w:val="20"/>
+          <w:szCs w:val="20"/>
+        </w:rPr>
+      </w:pPr>
+      <w:r>
+        <w:rPr>
+          <w:rFonts w:ascii="Times New Roman" w:hAnsi="Times New Roman" w:cs="Times New Roman"/>
+          <w:sz w:val="20"/>
+          <w:szCs w:val="20"/>
+        </w:rPr>
+        <w:t xml:space="preserve">Figure </w:t>
+      </w:r>
+      <w:r>
+        <w:rPr>
+          <w:rFonts w:ascii="Times New Roman" w:hAnsi="Times New Roman" w:cs="Times New Roman"/>
+          <w:sz w:val="20"/>
+          <w:szCs w:val="20"/>
+        </w:rPr>
+        <w:t>1</w:t>
+      </w:r>
+      <w:r>
+        <w:rPr>
+          <w:rFonts w:ascii="Times New Roman" w:hAnsi="Times New Roman" w:cs="Times New Roman"/>
+          <w:sz w:val="20"/>
+          <w:szCs w:val="20"/>
+        </w:rPr>
+        <w:t xml:space="preserve">XX. </w:t>
+      </w:r>
+      <w:r>
+        <w:rPr>
+          <w:rFonts w:ascii="Times New Roman" w:hAnsi="Times New Roman" w:cs="Times New Roman"/>
+          <w:sz w:val="20"/>
+          <w:szCs w:val="20"/>
+        </w:rPr>
+        <w:t>Lark sparrow</w:t>
+      </w:r>
+      <w:r>
+        <w:rPr>
+          <w:rFonts w:ascii="Times New Roman" w:hAnsi="Times New Roman" w:cs="Times New Roman"/>
+          <w:sz w:val="20"/>
+          <w:szCs w:val="20"/>
+        </w:rPr>
+        <w:t xml:space="preserve"> mean abundance versus canopy cover (A) </w:t>
+      </w:r>
+      <w:r>
+        <w:rPr>
+          <w:rFonts w:ascii="Times New Roman" w:hAnsi="Times New Roman" w:cs="Times New Roman"/>
+          <w:sz w:val="20"/>
+          <w:szCs w:val="20"/>
+        </w:rPr>
+        <w:t xml:space="preserve">and number of woody stems (B). </w:t>
+      </w:r>
+      <w:r>
+        <w:rPr>
+          <w:rFonts w:ascii="Times New Roman" w:hAnsi="Times New Roman" w:cs="Times New Roman"/>
+          <w:sz w:val="20"/>
+          <w:szCs w:val="20"/>
+        </w:rPr>
+        <w:t>Grey bands are 85% confidence intervals.</w:t>
+      </w:r>
+    </w:p>
+    <w:p>
+      <w:pPr>
+        <w:autoSpaceDE w:val="0"/>
+        <w:autoSpaceDN w:val="0"/>
+        <w:spacing w:line="360" w:lineRule="auto"/>
+        <w:rPr>
+          <w:rFonts w:ascii="Times New Roman" w:hAnsi="Times New Roman" w:cs="Times New Roman"/>
+          <w:sz w:val="24"/>
+          <w:szCs w:val="24"/>
+        </w:rPr>
+      </w:pPr>
+    </w:p>
+    <w:p>
+      <w:pPr>
+        <w:autoSpaceDE w:val="0"/>
+        <w:autoSpaceDN w:val="0"/>
+        <w:spacing w:line="360" w:lineRule="auto"/>
         <w:outlineLvl w:val="0"/>
         <w:rPr>
           <w:rFonts w:ascii="Times New Roman" w:hAnsi="Times New Roman" w:cs="Times New Roman"/>
@@ -18146,7 +18347,7 @@
                     <pic:cNvPicPr/>
                   </pic:nvPicPr>
                   <pic:blipFill>
-                    <a:blip r:embed="rId5" cstate="print">
+                    <a:blip r:embed="rId7" cstate="print">
                       <a:extLst>
                         <a:ext uri="{28A0092B-C50C-407E-A947-70E740481C1C}">
                           <a14:useLocalDpi xmlns:a14="http://schemas.microsoft.com/office/drawing/2010/main" val="0"/>
@@ -18195,7 +18396,7 @@
                     <pic:cNvPicPr/>
                   </pic:nvPicPr>
                   <pic:blipFill>
-                    <a:blip r:embed="rId6" cstate="print">
+                    <a:blip r:embed="rId8" cstate="print">
                       <a:extLst>
                         <a:ext uri="{28A0092B-C50C-407E-A947-70E740481C1C}">
                           <a14:useLocalDpi xmlns:a14="http://schemas.microsoft.com/office/drawing/2010/main" val="0"/>
@@ -18239,8 +18440,18 @@
           <w:sz w:val="20"/>
           <w:szCs w:val="20"/>
         </w:rPr>
-        <w:t xml:space="preserve">Figure 2XX. Eastern Towhee mean abundance versus canopy cover (A) and probability of detection versus date (B). Grey bands are 85% confidence intervals. </w:t>
-      </w:r>
+        <w:t>Figure 2</w:t>
+      </w:r>
+      <w:r>
+        <w:rPr>
+          <w:rFonts w:ascii="Times New Roman" w:hAnsi="Times New Roman" w:cs="Times New Roman"/>
+          <w:sz w:val="20"/>
+          <w:szCs w:val="20"/>
+        </w:rPr>
+        <w:t xml:space="preserve">XX. Eastern Towhee mean abundance versus canopy cover (A) and probability of detection versus date (B). Grey bands are 85% confidence intervals. </w:t>
+      </w:r>
+      <w:bookmarkStart w:id="0" w:name="_GoBack"/>
+      <w:bookmarkEnd w:id="0"/>
     </w:p>
     <w:p>
       <w:pPr>
@@ -20415,6 +20626,7 @@
   <w:style w:type="character" w:default="1" w:styleId="DefaultParagraphFont">
     <w:name w:val="Default Paragraph Font"/>
     <w:uiPriority w:val="1"/>
+    <w:semiHidden/>
     <w:unhideWhenUsed/>
   </w:style>
   <w:style w:type="table" w:default="1" w:styleId="TableNormal">

</xml_diff>

<commit_message>
results edits during FaceTime
</commit_message>
<xml_diff>
--- a/thesis_doc/Thesis.docx
+++ b/thesis_doc/Thesis.docx
@@ -1,6 +1,6 @@
 
 <file path=word/document.xml><?xml version="1.0" encoding="utf-8"?>
-<w:document xmlns:wpc="http://schemas.microsoft.com/office/word/2010/wordprocessingCanvas" xmlns:mc="http://schemas.openxmlformats.org/markup-compatibility/2006" xmlns:o="urn:schemas-microsoft-com:office:office" xmlns:r="http://schemas.openxmlformats.org/officeDocument/2006/relationships" xmlns:m="http://schemas.openxmlformats.org/officeDocument/2006/math" xmlns:v="urn:schemas-microsoft-com:vml" xmlns:wp14="http://schemas.microsoft.com/office/word/2010/wordprocessingDrawing" xmlns:wp="http://schemas.openxmlformats.org/drawingml/2006/wordprocessingDrawing" xmlns:w10="urn:schemas-microsoft-com:office:word" xmlns:w="http://schemas.openxmlformats.org/wordprocessingml/2006/main" xmlns:w14="http://schemas.microsoft.com/office/word/2010/wordml" xmlns:w15="http://schemas.microsoft.com/office/word/2012/wordml" xmlns:wpg="http://schemas.microsoft.com/office/word/2010/wordprocessingGroup" xmlns:wpi="http://schemas.microsoft.com/office/word/2010/wordprocessingInk" xmlns:wne="http://schemas.microsoft.com/office/word/2006/wordml" xmlns:wps="http://schemas.microsoft.com/office/word/2010/wordprocessingShape" mc:Ignorable="w14 w15 wp14">
+<w:document xmlns:wpc="http://schemas.microsoft.com/office/word/2010/wordprocessingCanvas" xmlns:cx="http://schemas.microsoft.com/office/drawing/2014/chartex" xmlns:cx1="http://schemas.microsoft.com/office/drawing/2015/9/8/chartex" xmlns:cx2="http://schemas.microsoft.com/office/drawing/2015/10/21/chartex" xmlns:cx3="http://schemas.microsoft.com/office/drawing/2016/5/9/chartex" xmlns:cx4="http://schemas.microsoft.com/office/drawing/2016/5/10/chartex" xmlns:cx5="http://schemas.microsoft.com/office/drawing/2016/5/11/chartex" xmlns:cx6="http://schemas.microsoft.com/office/drawing/2016/5/12/chartex" xmlns:cx7="http://schemas.microsoft.com/office/drawing/2016/5/13/chartex" xmlns:cx8="http://schemas.microsoft.com/office/drawing/2016/5/14/chartex" xmlns:mc="http://schemas.openxmlformats.org/markup-compatibility/2006" xmlns:aink="http://schemas.microsoft.com/office/drawing/2016/ink" xmlns:am3d="http://schemas.microsoft.com/office/drawing/2017/model3d" xmlns:o="urn:schemas-microsoft-com:office:office" xmlns:r="http://schemas.openxmlformats.org/officeDocument/2006/relationships" xmlns:m="http://schemas.openxmlformats.org/officeDocument/2006/math" xmlns:v="urn:schemas-microsoft-com:vml" xmlns:wp14="http://schemas.microsoft.com/office/word/2010/wordprocessingDrawing" xmlns:wp="http://schemas.openxmlformats.org/drawingml/2006/wordprocessingDrawing" xmlns:w10="urn:schemas-microsoft-com:office:word" xmlns:w="http://schemas.openxmlformats.org/wordprocessingml/2006/main" xmlns:w14="http://schemas.microsoft.com/office/word/2010/wordml" xmlns:w15="http://schemas.microsoft.com/office/word/2012/wordml" xmlns:w16cid="http://schemas.microsoft.com/office/word/2016/wordml/cid" xmlns:w16se="http://schemas.microsoft.com/office/word/2015/wordml/symex" xmlns:wpg="http://schemas.microsoft.com/office/word/2010/wordprocessingGroup" xmlns:wpi="http://schemas.microsoft.com/office/word/2010/wordprocessingInk" xmlns:wne="http://schemas.microsoft.com/office/word/2006/wordml" xmlns:wps="http://schemas.microsoft.com/office/word/2010/wordprocessingShape" mc:Ignorable="w14 w15 w16se w16cid wp14">
   <w:body>
     <w:p>
       <w:pPr>
@@ -144,32 +144,258 @@
           <w:sz w:val="24"/>
           <w:szCs w:val="24"/>
         </w:rPr>
+        <w:t xml:space="preserve"> (Nuzzo, 1986)</w:t>
+      </w:r>
+      <w:r>
+        <w:rPr>
+          <w:rFonts w:ascii="Times New Roman" w:hAnsi="Times New Roman" w:cs="Times New Roman"/>
+          <w:bCs/>
+          <w:sz w:val="24"/>
+          <w:szCs w:val="24"/>
+        </w:rPr>
+        <w:t xml:space="preserve">. </w:t>
+      </w:r>
+      <w:r>
+        <w:rPr>
+          <w:rFonts w:ascii="Times New Roman" w:hAnsi="Times New Roman" w:cs="Times New Roman"/>
+          <w:sz w:val="24"/>
+          <w:szCs w:val="24"/>
+        </w:rPr>
+        <w:t>Once a dominant land cover, oak savanna has been reduced to less than 0.02% of its pre-se</w:t>
+      </w:r>
+      <w:r>
+        <w:rPr>
+          <w:rFonts w:ascii="Times New Roman" w:hAnsi="Times New Roman" w:cs="Times New Roman"/>
+          <w:sz w:val="24"/>
+          <w:szCs w:val="24"/>
+        </w:rPr>
+        <w:t>ttlement extent in the Midwest (Nuzzo</w:t>
+      </w:r>
+      <w:r>
+        <w:rPr>
+          <w:rFonts w:ascii="Times New Roman" w:hAnsi="Times New Roman" w:cs="Times New Roman"/>
+          <w:sz w:val="24"/>
+          <w:szCs w:val="24"/>
+        </w:rPr>
+        <w:t xml:space="preserve"> 1986) and is ranked as globally imperiled. </w:t>
+      </w:r>
+      <w:r>
+        <w:rPr>
+          <w:rFonts w:ascii="Times New Roman" w:hAnsi="Times New Roman" w:cs="Times New Roman"/>
+          <w:sz w:val="24"/>
+          <w:szCs w:val="24"/>
+        </w:rPr>
+        <w:t>In the United States, oak s</w:t>
+      </w:r>
+      <w:r>
+        <w:rPr>
+          <w:rFonts w:ascii="Times New Roman" w:hAnsi="Times New Roman" w:cs="Times New Roman"/>
+          <w:sz w:val="24"/>
+          <w:szCs w:val="24"/>
+        </w:rPr>
+        <w:t>avanna once stretched from the Upper Midwest south to eastern Texas (</w:t>
+      </w:r>
+      <w:r>
+        <w:rPr>
+          <w:rFonts w:ascii="Times New Roman" w:hAnsi="Times New Roman" w:cs="Times New Roman"/>
+          <w:sz w:val="24"/>
+          <w:szCs w:val="24"/>
+        </w:rPr>
+        <w:t xml:space="preserve">Nuzzo 1986, </w:t>
+      </w:r>
+      <w:proofErr w:type="spellStart"/>
+      <w:r>
+        <w:rPr>
+          <w:rFonts w:ascii="Times New Roman" w:hAnsi="Times New Roman" w:cs="Times New Roman"/>
+          <w:sz w:val="24"/>
+          <w:szCs w:val="24"/>
+        </w:rPr>
+        <w:t>XXX</w:t>
+      </w:r>
+      <w:r>
+        <w:rPr>
+          <w:rFonts w:ascii="Times New Roman" w:hAnsi="Times New Roman" w:cs="Times New Roman"/>
+          <w:sz w:val="24"/>
+          <w:szCs w:val="24"/>
+        </w:rPr>
+        <w:t>that</w:t>
+      </w:r>
+      <w:proofErr w:type="spellEnd"/>
+      <w:r>
+        <w:rPr>
+          <w:rFonts w:ascii="Times New Roman" w:hAnsi="Times New Roman" w:cs="Times New Roman"/>
+          <w:sz w:val="24"/>
+          <w:szCs w:val="24"/>
+        </w:rPr>
+        <w:t xml:space="preserve"> one map) and was an integral part of the transition zone between the mixed deciduous forests of the eastern part of the continent and the Great Plains to the west. </w:t>
+      </w:r>
+      <w:r>
+        <w:rPr>
+          <w:rFonts w:ascii="Times New Roman" w:hAnsi="Times New Roman" w:cs="Times New Roman"/>
+          <w:bCs/>
+          <w:sz w:val="24"/>
+          <w:szCs w:val="24"/>
+        </w:rPr>
+        <w:t xml:space="preserve"> In Minnesota, oak savanna and other upland habitats including mixed oak woodland and brushland once blended with areas of wetland in a broad swath that stretched across the state from the northwest to the southeast, forming a mosaicked transition zone between </w:t>
+      </w:r>
+      <w:r>
+        <w:rPr>
+          <w:rFonts w:ascii="Times New Roman" w:hAnsi="Times New Roman" w:cs="Times New Roman"/>
+          <w:sz w:val="24"/>
+          <w:szCs w:val="24"/>
+        </w:rPr>
+        <w:t xml:space="preserve">the mixed-hardwood, conifer, and peatland areas in the northern part of the state and the tallgrass prairie systems to the west and southwest </w:t>
+      </w:r>
+      <w:r>
+        <w:rPr>
+          <w:rFonts w:ascii="Times New Roman" w:hAnsi="Times New Roman" w:cs="Times New Roman"/>
+          <w:color w:val="FF0000"/>
+          <w:sz w:val="24"/>
+          <w:szCs w:val="24"/>
+        </w:rPr>
+        <w:t>(</w:t>
+      </w:r>
+      <w:proofErr w:type="spellStart"/>
+      <w:r>
+        <w:rPr>
+          <w:rFonts w:ascii="Times New Roman" w:hAnsi="Times New Roman" w:cs="Times New Roman"/>
+          <w:color w:val="FF0000"/>
+          <w:sz w:val="24"/>
+          <w:szCs w:val="24"/>
+        </w:rPr>
+        <w:t>XXX</w:t>
+      </w:r>
+      <w:r>
+        <w:rPr>
+          <w:rFonts w:ascii="Times New Roman" w:hAnsi="Times New Roman" w:cs="Times New Roman"/>
+          <w:color w:val="FF0000"/>
+          <w:sz w:val="24"/>
+          <w:szCs w:val="24"/>
+        </w:rPr>
+        <w:t>Marshner</w:t>
+      </w:r>
+      <w:proofErr w:type="spellEnd"/>
+      <w:r>
+        <w:rPr>
+          <w:rFonts w:ascii="Times New Roman" w:hAnsi="Times New Roman" w:cs="Times New Roman"/>
+          <w:color w:val="FF0000"/>
+          <w:sz w:val="24"/>
+          <w:szCs w:val="24"/>
+        </w:rPr>
+        <w:t xml:space="preserve"> 1974, Coffin 1988).</w:t>
+      </w:r>
+      <w:r>
+        <w:rPr>
+          <w:rFonts w:ascii="Times New Roman" w:hAnsi="Times New Roman" w:cs="Times New Roman"/>
+          <w:bCs/>
+          <w:color w:val="FF0000"/>
+          <w:sz w:val="24"/>
+          <w:szCs w:val="24"/>
+        </w:rPr>
+        <w:t xml:space="preserve"> </w:t>
+      </w:r>
+      <w:r>
+        <w:rPr>
+          <w:rFonts w:ascii="Times New Roman" w:hAnsi="Times New Roman" w:cs="Times New Roman"/>
+          <w:sz w:val="24"/>
+          <w:szCs w:val="24"/>
+        </w:rPr>
+        <w:t>The high biodiversity (</w:t>
+      </w:r>
+      <w:r>
+        <w:rPr>
+          <w:rFonts w:ascii="Times New Roman" w:hAnsi="Times New Roman" w:cs="Times New Roman"/>
+          <w:sz w:val="24"/>
+          <w:szCs w:val="24"/>
+        </w:rPr>
+        <w:t>XXX</w:t>
+      </w:r>
+      <w:r>
+        <w:rPr>
+          <w:rFonts w:ascii="Times New Roman" w:hAnsi="Times New Roman" w:cs="Times New Roman"/>
+          <w:sz w:val="24"/>
+          <w:szCs w:val="24"/>
+        </w:rPr>
+        <w:t>BIRDS, SGCN) associated with these habitat types is largely due to their function as an ecological transition between broad, disparate biomes</w:t>
+      </w:r>
+      <w:r>
+        <w:rPr>
+          <w:rFonts w:ascii="Times New Roman" w:hAnsi="Times New Roman" w:cs="Times New Roman"/>
+          <w:sz w:val="24"/>
+          <w:szCs w:val="24"/>
+        </w:rPr>
         <w:t xml:space="preserve"> (</w:t>
       </w:r>
       <w:proofErr w:type="spellStart"/>
       <w:r>
         <w:rPr>
           <w:rFonts w:ascii="Times New Roman" w:hAnsi="Times New Roman" w:cs="Times New Roman"/>
-          <w:bCs/>
-          <w:sz w:val="24"/>
-          <w:szCs w:val="24"/>
-        </w:rPr>
-        <w:t>Nuzzo</w:t>
+          <w:sz w:val="24"/>
+          <w:szCs w:val="24"/>
+        </w:rPr>
+        <w:t>XXX</w:t>
+      </w:r>
+      <w:r>
+        <w:rPr>
+          <w:rFonts w:ascii="Times New Roman" w:hAnsi="Times New Roman" w:cs="Times New Roman"/>
+          <w:sz w:val="24"/>
+          <w:szCs w:val="24"/>
+        </w:rPr>
+        <w:t>citation</w:t>
       </w:r>
       <w:proofErr w:type="spellEnd"/>
       <w:r>
         <w:rPr>
           <w:rFonts w:ascii="Times New Roman" w:hAnsi="Times New Roman" w:cs="Times New Roman"/>
-          <w:bCs/>
-          <w:sz w:val="24"/>
-          <w:szCs w:val="24"/>
-        </w:rPr>
-        <w:t>, 1986)</w:t>
-      </w:r>
-      <w:r>
-        <w:rPr>
-          <w:rFonts w:ascii="Times New Roman" w:hAnsi="Times New Roman" w:cs="Times New Roman"/>
-          <w:bCs/>
+          <w:sz w:val="24"/>
+          <w:szCs w:val="24"/>
+        </w:rPr>
+        <w:t>)</w:t>
+      </w:r>
+      <w:r>
+        <w:rPr>
+          <w:rFonts w:ascii="Times New Roman" w:hAnsi="Times New Roman" w:cs="Times New Roman"/>
+          <w:sz w:val="24"/>
+          <w:szCs w:val="24"/>
+        </w:rPr>
+        <w:t xml:space="preserve">.  </w:t>
+      </w:r>
+      <w:r>
+        <w:rPr>
+          <w:rFonts w:ascii="Times New Roman" w:hAnsi="Times New Roman" w:cs="Times New Roman"/>
+          <w:bCs/>
+          <w:sz w:val="24"/>
+          <w:szCs w:val="24"/>
+        </w:rPr>
+        <w:t xml:space="preserve">The original distribution of these habitats in Minnesota was </w:t>
+      </w:r>
+      <w:r>
+        <w:rPr>
+          <w:rFonts w:ascii="Times New Roman" w:hAnsi="Times New Roman" w:cs="Times New Roman"/>
+          <w:sz w:val="24"/>
+          <w:szCs w:val="24"/>
+        </w:rPr>
+        <w:t>largely determined by substrate and precipitation patterns and maintained partly by</w:t>
+      </w:r>
+      <w:r>
+        <w:rPr>
+          <w:rFonts w:ascii="Times New Roman" w:hAnsi="Times New Roman" w:cs="Times New Roman"/>
+          <w:sz w:val="24"/>
+          <w:szCs w:val="24"/>
+        </w:rPr>
+        <w:t xml:space="preserve"> cyclic fire</w:t>
+      </w:r>
+      <w:r>
+        <w:rPr>
+          <w:rFonts w:ascii="Times New Roman" w:hAnsi="Times New Roman" w:cs="Times New Roman"/>
+          <w:sz w:val="24"/>
+          <w:szCs w:val="24"/>
+        </w:rPr>
+        <w:t xml:space="preserve"> (XXX Keen 1986)</w:t>
+      </w:r>
+      <w:r>
+        <w:rPr>
+          <w:rFonts w:ascii="Times New Roman" w:hAnsi="Times New Roman" w:cs="Times New Roman"/>
           <w:sz w:val="24"/>
           <w:szCs w:val="24"/>
         </w:rPr>
@@ -181,292 +407,6 @@
           <w:sz w:val="24"/>
           <w:szCs w:val="24"/>
         </w:rPr>
-        <w:t>Once a dominant land cover, oak savanna has been reduced to less than 0.02% of its pre-se</w:t>
-      </w:r>
-      <w:r>
-        <w:rPr>
-          <w:rFonts w:ascii="Times New Roman" w:hAnsi="Times New Roman" w:cs="Times New Roman"/>
-          <w:sz w:val="24"/>
-          <w:szCs w:val="24"/>
-        </w:rPr>
-        <w:t>ttlement extent in the Midwest (</w:t>
-      </w:r>
-      <w:proofErr w:type="spellStart"/>
-      <w:r>
-        <w:rPr>
-          <w:rFonts w:ascii="Times New Roman" w:hAnsi="Times New Roman" w:cs="Times New Roman"/>
-          <w:sz w:val="24"/>
-          <w:szCs w:val="24"/>
-        </w:rPr>
-        <w:t>Nuzzo</w:t>
-      </w:r>
-      <w:proofErr w:type="spellEnd"/>
-      <w:r>
-        <w:rPr>
-          <w:rFonts w:ascii="Times New Roman" w:hAnsi="Times New Roman" w:cs="Times New Roman"/>
-          <w:sz w:val="24"/>
-          <w:szCs w:val="24"/>
-        </w:rPr>
-        <w:t xml:space="preserve"> 1986) and is ranked as globally imperiled. </w:t>
-      </w:r>
-      <w:r>
-        <w:rPr>
-          <w:rFonts w:ascii="Times New Roman" w:hAnsi="Times New Roman" w:cs="Times New Roman"/>
-          <w:sz w:val="24"/>
-          <w:szCs w:val="24"/>
-        </w:rPr>
-        <w:t>In the United States, oak s</w:t>
-      </w:r>
-      <w:r>
-        <w:rPr>
-          <w:rFonts w:ascii="Times New Roman" w:hAnsi="Times New Roman" w:cs="Times New Roman"/>
-          <w:sz w:val="24"/>
-          <w:szCs w:val="24"/>
-        </w:rPr>
-        <w:t>avanna once stretched from the Upper Midwest south to eastern Texas (</w:t>
-      </w:r>
-      <w:proofErr w:type="spellStart"/>
-      <w:r>
-        <w:rPr>
-          <w:rFonts w:ascii="Times New Roman" w:hAnsi="Times New Roman" w:cs="Times New Roman"/>
-          <w:sz w:val="24"/>
-          <w:szCs w:val="24"/>
-        </w:rPr>
-        <w:t>Nuzzo</w:t>
-      </w:r>
-      <w:proofErr w:type="spellEnd"/>
-      <w:r>
-        <w:rPr>
-          <w:rFonts w:ascii="Times New Roman" w:hAnsi="Times New Roman" w:cs="Times New Roman"/>
-          <w:sz w:val="24"/>
-          <w:szCs w:val="24"/>
-        </w:rPr>
-        <w:t xml:space="preserve"> 1986, </w:t>
-      </w:r>
-      <w:proofErr w:type="spellStart"/>
-      <w:r>
-        <w:rPr>
-          <w:rFonts w:ascii="Times New Roman" w:hAnsi="Times New Roman" w:cs="Times New Roman"/>
-          <w:sz w:val="24"/>
-          <w:szCs w:val="24"/>
-        </w:rPr>
-        <w:t>XXX</w:t>
-      </w:r>
-      <w:r>
-        <w:rPr>
-          <w:rFonts w:ascii="Times New Roman" w:hAnsi="Times New Roman" w:cs="Times New Roman"/>
-          <w:sz w:val="24"/>
-          <w:szCs w:val="24"/>
-        </w:rPr>
-        <w:t>that</w:t>
-      </w:r>
-      <w:proofErr w:type="spellEnd"/>
-      <w:r>
-        <w:rPr>
-          <w:rFonts w:ascii="Times New Roman" w:hAnsi="Times New Roman" w:cs="Times New Roman"/>
-          <w:sz w:val="24"/>
-          <w:szCs w:val="24"/>
-        </w:rPr>
-        <w:t xml:space="preserve"> one map) and was an integral part of the transition zone between the mixed deciduous forests of the eastern part of the continent and the Great Plains to the west. </w:t>
-      </w:r>
-      <w:r>
-        <w:rPr>
-          <w:rFonts w:ascii="Times New Roman" w:hAnsi="Times New Roman" w:cs="Times New Roman"/>
-          <w:bCs/>
-          <w:sz w:val="24"/>
-          <w:szCs w:val="24"/>
-        </w:rPr>
-        <w:t xml:space="preserve"> In Minnesota, oak savanna and other upland habitats including mixed oak woodland and </w:t>
-      </w:r>
-      <w:proofErr w:type="spellStart"/>
-      <w:r>
-        <w:rPr>
-          <w:rFonts w:ascii="Times New Roman" w:hAnsi="Times New Roman" w:cs="Times New Roman"/>
-          <w:bCs/>
-          <w:sz w:val="24"/>
-          <w:szCs w:val="24"/>
-        </w:rPr>
-        <w:t>brushland</w:t>
-      </w:r>
-      <w:proofErr w:type="spellEnd"/>
-      <w:r>
-        <w:rPr>
-          <w:rFonts w:ascii="Times New Roman" w:hAnsi="Times New Roman" w:cs="Times New Roman"/>
-          <w:bCs/>
-          <w:sz w:val="24"/>
-          <w:szCs w:val="24"/>
-        </w:rPr>
-        <w:t xml:space="preserve"> once blended with areas of wetland in a broad swath that stretched across the state from the northwest to the southeast, forming a mosaicked transition zone between </w:t>
-      </w:r>
-      <w:r>
-        <w:rPr>
-          <w:rFonts w:ascii="Times New Roman" w:hAnsi="Times New Roman" w:cs="Times New Roman"/>
-          <w:sz w:val="24"/>
-          <w:szCs w:val="24"/>
-        </w:rPr>
-        <w:t xml:space="preserve">the mixed-hardwood, conifer, and peatland areas in the northern part of the state and the tallgrass prairie systems to the west and southwest </w:t>
-      </w:r>
-      <w:r>
-        <w:rPr>
-          <w:rFonts w:ascii="Times New Roman" w:hAnsi="Times New Roman" w:cs="Times New Roman"/>
-          <w:color w:val="FF0000"/>
-          <w:sz w:val="24"/>
-          <w:szCs w:val="24"/>
-        </w:rPr>
-        <w:t>(</w:t>
-      </w:r>
-      <w:proofErr w:type="spellStart"/>
-      <w:r>
-        <w:rPr>
-          <w:rFonts w:ascii="Times New Roman" w:hAnsi="Times New Roman" w:cs="Times New Roman"/>
-          <w:color w:val="FF0000"/>
-          <w:sz w:val="24"/>
-          <w:szCs w:val="24"/>
-        </w:rPr>
-        <w:t>XXX</w:t>
-      </w:r>
-      <w:r>
-        <w:rPr>
-          <w:rFonts w:ascii="Times New Roman" w:hAnsi="Times New Roman" w:cs="Times New Roman"/>
-          <w:color w:val="FF0000"/>
-          <w:sz w:val="24"/>
-          <w:szCs w:val="24"/>
-        </w:rPr>
-        <w:t>Marshner</w:t>
-      </w:r>
-      <w:proofErr w:type="spellEnd"/>
-      <w:r>
-        <w:rPr>
-          <w:rFonts w:ascii="Times New Roman" w:hAnsi="Times New Roman" w:cs="Times New Roman"/>
-          <w:color w:val="FF0000"/>
-          <w:sz w:val="24"/>
-          <w:szCs w:val="24"/>
-        </w:rPr>
-        <w:t xml:space="preserve"> 1974, Coffin 1988).</w:t>
-      </w:r>
-      <w:r>
-        <w:rPr>
-          <w:rFonts w:ascii="Times New Roman" w:hAnsi="Times New Roman" w:cs="Times New Roman"/>
-          <w:bCs/>
-          <w:color w:val="FF0000"/>
-          <w:sz w:val="24"/>
-          <w:szCs w:val="24"/>
-        </w:rPr>
-        <w:t xml:space="preserve"> </w:t>
-      </w:r>
-      <w:r>
-        <w:rPr>
-          <w:rFonts w:ascii="Times New Roman" w:hAnsi="Times New Roman" w:cs="Times New Roman"/>
-          <w:sz w:val="24"/>
-          <w:szCs w:val="24"/>
-        </w:rPr>
-        <w:t>The high biodiversity (</w:t>
-      </w:r>
-      <w:r>
-        <w:rPr>
-          <w:rFonts w:ascii="Times New Roman" w:hAnsi="Times New Roman" w:cs="Times New Roman"/>
-          <w:sz w:val="24"/>
-          <w:szCs w:val="24"/>
-        </w:rPr>
-        <w:t>XXX</w:t>
-      </w:r>
-      <w:r>
-        <w:rPr>
-          <w:rFonts w:ascii="Times New Roman" w:hAnsi="Times New Roman" w:cs="Times New Roman"/>
-          <w:sz w:val="24"/>
-          <w:szCs w:val="24"/>
-        </w:rPr>
-        <w:t>BIRDS, SGCN) associated with these habitat types is largely due to their function as an ecological transition between broad, disparate biomes</w:t>
-      </w:r>
-      <w:r>
-        <w:rPr>
-          <w:rFonts w:ascii="Times New Roman" w:hAnsi="Times New Roman" w:cs="Times New Roman"/>
-          <w:sz w:val="24"/>
-          <w:szCs w:val="24"/>
-        </w:rPr>
-        <w:t xml:space="preserve"> (</w:t>
-      </w:r>
-      <w:proofErr w:type="spellStart"/>
-      <w:r>
-        <w:rPr>
-          <w:rFonts w:ascii="Times New Roman" w:hAnsi="Times New Roman" w:cs="Times New Roman"/>
-          <w:sz w:val="24"/>
-          <w:szCs w:val="24"/>
-        </w:rPr>
-        <w:t>XXX</w:t>
-      </w:r>
-      <w:r>
-        <w:rPr>
-          <w:rFonts w:ascii="Times New Roman" w:hAnsi="Times New Roman" w:cs="Times New Roman"/>
-          <w:sz w:val="24"/>
-          <w:szCs w:val="24"/>
-        </w:rPr>
-        <w:t>citation</w:t>
-      </w:r>
-      <w:proofErr w:type="spellEnd"/>
-      <w:r>
-        <w:rPr>
-          <w:rFonts w:ascii="Times New Roman" w:hAnsi="Times New Roman" w:cs="Times New Roman"/>
-          <w:sz w:val="24"/>
-          <w:szCs w:val="24"/>
-        </w:rPr>
-        <w:t>)</w:t>
-      </w:r>
-      <w:r>
-        <w:rPr>
-          <w:rFonts w:ascii="Times New Roman" w:hAnsi="Times New Roman" w:cs="Times New Roman"/>
-          <w:sz w:val="24"/>
-          <w:szCs w:val="24"/>
-        </w:rPr>
-        <w:t xml:space="preserve">.  </w:t>
-      </w:r>
-      <w:r>
-        <w:rPr>
-          <w:rFonts w:ascii="Times New Roman" w:hAnsi="Times New Roman" w:cs="Times New Roman"/>
-          <w:bCs/>
-          <w:sz w:val="24"/>
-          <w:szCs w:val="24"/>
-        </w:rPr>
-        <w:t xml:space="preserve">The original distribution of these habitats in Minnesota was </w:t>
-      </w:r>
-      <w:r>
-        <w:rPr>
-          <w:rFonts w:ascii="Times New Roman" w:hAnsi="Times New Roman" w:cs="Times New Roman"/>
-          <w:sz w:val="24"/>
-          <w:szCs w:val="24"/>
-        </w:rPr>
-        <w:t>largely determined by substrate and precipitation patterns and maintained partly by</w:t>
-      </w:r>
-      <w:r>
-        <w:rPr>
-          <w:rFonts w:ascii="Times New Roman" w:hAnsi="Times New Roman" w:cs="Times New Roman"/>
-          <w:sz w:val="24"/>
-          <w:szCs w:val="24"/>
-        </w:rPr>
-        <w:t xml:space="preserve"> cyclic fire</w:t>
-      </w:r>
-      <w:r>
-        <w:rPr>
-          <w:rFonts w:ascii="Times New Roman" w:hAnsi="Times New Roman" w:cs="Times New Roman"/>
-          <w:sz w:val="24"/>
-          <w:szCs w:val="24"/>
-        </w:rPr>
-        <w:t xml:space="preserve"> (XXX Keen 1986)</w:t>
-      </w:r>
-      <w:r>
-        <w:rPr>
-          <w:rFonts w:ascii="Times New Roman" w:hAnsi="Times New Roman" w:cs="Times New Roman"/>
-          <w:sz w:val="24"/>
-          <w:szCs w:val="24"/>
-        </w:rPr>
-        <w:t xml:space="preserve">. </w:t>
-      </w:r>
-      <w:r>
-        <w:rPr>
-          <w:rFonts w:ascii="Times New Roman" w:hAnsi="Times New Roman" w:cs="Times New Roman"/>
-          <w:sz w:val="24"/>
-          <w:szCs w:val="24"/>
-        </w:rPr>
         <w:t>In the years since European settlement of the continent,</w:t>
       </w:r>
       <w:r>
@@ -475,25 +415,7 @@
           <w:sz w:val="24"/>
           <w:szCs w:val="24"/>
         </w:rPr>
-        <w:t xml:space="preserve"> human intervention in the form of fire suppression and elimination of non-agricultural grazing have allowed the natural succession of oak savanna and prairie habitats into mixed deciduous woodland and </w:t>
-      </w:r>
-      <w:proofErr w:type="spellStart"/>
-      <w:r>
-        <w:rPr>
-          <w:rFonts w:ascii="Times New Roman" w:hAnsi="Times New Roman" w:cs="Times New Roman"/>
-          <w:sz w:val="24"/>
-          <w:szCs w:val="24"/>
-        </w:rPr>
-        <w:t>brushland</w:t>
-      </w:r>
-      <w:proofErr w:type="spellEnd"/>
-      <w:r>
-        <w:rPr>
-          <w:rFonts w:ascii="Times New Roman" w:hAnsi="Times New Roman" w:cs="Times New Roman"/>
-          <w:sz w:val="24"/>
-          <w:szCs w:val="24"/>
-        </w:rPr>
-        <w:t xml:space="preserve">, while land conversion for agriculture, urban expansion, and timber production have eliminated native habitat and altered the landscape. </w:t>
+        <w:t xml:space="preserve"> human intervention in the form of fire suppression and elimination of non-agricultural grazing have allowed the natural succession of oak savanna and prairie habitats into mixed deciduous woodland and brushland, while land conversion for agriculture, urban expansion, and timber production have eliminated native habitat and altered the landscape. </w:t>
       </w:r>
       <w:r>
         <w:rPr>
@@ -3598,7 +3520,43 @@
           <w:sz w:val="24"/>
           <w:szCs w:val="24"/>
         </w:rPr>
-        <w:t xml:space="preserve">. Eggs hatch in approximately 10 days, after which the larvae build </w:t>
+        <w:t xml:space="preserve">. Eggs hatch in approximately 10 days, after which the larvae build refugium in the base of bunchgrasses from which they forage until entering diapause for the winter. Definitive information is not available, but larvae likely overwinter in the </w:t>
+      </w:r>
+      <w:r>
+        <w:rPr>
+          <w:rFonts w:ascii="Times New Roman" w:hAnsi="Times New Roman" w:cs="Times New Roman"/>
+          <w:bCs/>
+          <w:sz w:val="24"/>
+          <w:szCs w:val="24"/>
+        </w:rPr>
+        <w:t>tangle of vegetation at the base of</w:t>
+      </w:r>
+      <w:r>
+        <w:rPr>
+          <w:rFonts w:ascii="Times New Roman" w:hAnsi="Times New Roman" w:cs="Times New Roman"/>
+          <w:bCs/>
+          <w:sz w:val="24"/>
+          <w:szCs w:val="24"/>
+        </w:rPr>
+        <w:t xml:space="preserve"> bunchgrass</w:t>
+      </w:r>
+      <w:r>
+        <w:rPr>
+          <w:rFonts w:ascii="Times New Roman" w:hAnsi="Times New Roman" w:cs="Times New Roman"/>
+          <w:bCs/>
+          <w:sz w:val="24"/>
+          <w:szCs w:val="24"/>
+        </w:rPr>
+        <w:t>es</w:t>
+      </w:r>
+      <w:r>
+        <w:rPr>
+          <w:rFonts w:ascii="Times New Roman" w:hAnsi="Times New Roman" w:cs="Times New Roman"/>
+          <w:bCs/>
+          <w:sz w:val="24"/>
+          <w:szCs w:val="24"/>
+        </w:rPr>
+        <w:t xml:space="preserve"> or on the ground under the overhanging grass (</w:t>
       </w:r>
       <w:proofErr w:type="spellStart"/>
       <w:r>
@@ -3608,7 +3566,16 @@
           <w:sz w:val="24"/>
           <w:szCs w:val="24"/>
         </w:rPr>
-        <w:t>refugium</w:t>
+        <w:t>XXX</w:t>
+      </w:r>
+      <w:r>
+        <w:rPr>
+          <w:rFonts w:ascii="Times New Roman" w:hAnsi="Times New Roman" w:cs="Times New Roman"/>
+          <w:bCs/>
+          <w:sz w:val="24"/>
+          <w:szCs w:val="24"/>
+        </w:rPr>
+        <w:t>Robert</w:t>
       </w:r>
       <w:proofErr w:type="spellEnd"/>
       <w:r>
@@ -3618,43 +3585,16 @@
           <w:sz w:val="24"/>
           <w:szCs w:val="24"/>
         </w:rPr>
-        <w:t xml:space="preserve"> in the base of bunchgrasses from which they forage until entering diapause for the winter. Definitive information is not available, but larvae likely overwinter in the </w:t>
-      </w:r>
-      <w:r>
-        <w:rPr>
-          <w:rFonts w:ascii="Times New Roman" w:hAnsi="Times New Roman" w:cs="Times New Roman"/>
-          <w:bCs/>
-          <w:sz w:val="24"/>
-          <w:szCs w:val="24"/>
-        </w:rPr>
-        <w:t>tangle of vegetation at the base of</w:t>
-      </w:r>
-      <w:r>
-        <w:rPr>
-          <w:rFonts w:ascii="Times New Roman" w:hAnsi="Times New Roman" w:cs="Times New Roman"/>
-          <w:bCs/>
-          <w:sz w:val="24"/>
-          <w:szCs w:val="24"/>
-        </w:rPr>
-        <w:t xml:space="preserve"> bunchgrass</w:t>
-      </w:r>
-      <w:r>
-        <w:rPr>
-          <w:rFonts w:ascii="Times New Roman" w:hAnsi="Times New Roman" w:cs="Times New Roman"/>
-          <w:bCs/>
-          <w:sz w:val="24"/>
-          <w:szCs w:val="24"/>
-        </w:rPr>
-        <w:t>es</w:t>
-      </w:r>
-      <w:r>
-        <w:rPr>
-          <w:rFonts w:ascii="Times New Roman" w:hAnsi="Times New Roman" w:cs="Times New Roman"/>
-          <w:bCs/>
-          <w:sz w:val="24"/>
-          <w:szCs w:val="24"/>
-        </w:rPr>
-        <w:t xml:space="preserve"> or on the ground under the overhanging grass (</w:t>
+        <w:t xml:space="preserve"> Dana, pers. communication).</w:t>
+      </w:r>
+      <w:r>
+        <w:rPr>
+          <w:rFonts w:ascii="Times New Roman" w:hAnsi="Times New Roman" w:cs="Times New Roman"/>
+          <w:bCs/>
+          <w:sz w:val="24"/>
+          <w:szCs w:val="24"/>
+        </w:rPr>
+        <w:t xml:space="preserve"> The Leonard’s skipper seems to favor areas of mesic prairie that have open sand or other bare ground between clumps of bunchgrass. Leonard’s skippers were frequently observed </w:t>
       </w:r>
       <w:proofErr w:type="spellStart"/>
       <w:r>
@@ -3664,6 +3604,111 @@
           <w:sz w:val="24"/>
           <w:szCs w:val="24"/>
         </w:rPr>
+        <w:t>nectaring</w:t>
+      </w:r>
+      <w:proofErr w:type="spellEnd"/>
+      <w:r>
+        <w:rPr>
+          <w:rFonts w:ascii="Times New Roman" w:hAnsi="Times New Roman" w:cs="Times New Roman"/>
+          <w:bCs/>
+          <w:sz w:val="24"/>
+          <w:szCs w:val="24"/>
+        </w:rPr>
+        <w:t xml:space="preserve"> on </w:t>
+      </w:r>
+      <w:r>
+        <w:rPr>
+          <w:rFonts w:ascii="Times New Roman" w:hAnsi="Times New Roman" w:cs="Times New Roman"/>
+          <w:bCs/>
+          <w:sz w:val="24"/>
+          <w:szCs w:val="24"/>
+        </w:rPr>
+        <w:t>b</w:t>
+      </w:r>
+      <w:r>
+        <w:rPr>
+          <w:rFonts w:ascii="Times New Roman" w:hAnsi="Times New Roman" w:cs="Times New Roman"/>
+          <w:bCs/>
+          <w:sz w:val="24"/>
+          <w:szCs w:val="24"/>
+        </w:rPr>
+        <w:t xml:space="preserve">lazing </w:t>
+      </w:r>
+      <w:r>
+        <w:rPr>
+          <w:rFonts w:ascii="Times New Roman" w:hAnsi="Times New Roman" w:cs="Times New Roman"/>
+          <w:bCs/>
+          <w:sz w:val="24"/>
+          <w:szCs w:val="24"/>
+        </w:rPr>
+        <w:t>s</w:t>
+      </w:r>
+      <w:r>
+        <w:rPr>
+          <w:rFonts w:ascii="Times New Roman" w:hAnsi="Times New Roman" w:cs="Times New Roman"/>
+          <w:bCs/>
+          <w:sz w:val="24"/>
+          <w:szCs w:val="24"/>
+        </w:rPr>
+        <w:t>tar (</w:t>
+      </w:r>
+      <w:proofErr w:type="spellStart"/>
+      <w:r>
+        <w:rPr>
+          <w:rFonts w:ascii="Times New Roman" w:hAnsi="Times New Roman" w:cs="Times New Roman"/>
+          <w:bCs/>
+          <w:i/>
+          <w:sz w:val="24"/>
+          <w:szCs w:val="24"/>
+        </w:rPr>
+        <w:t>Liatris</w:t>
+      </w:r>
+      <w:proofErr w:type="spellEnd"/>
+      <w:r>
+        <w:rPr>
+          <w:rFonts w:ascii="Times New Roman" w:hAnsi="Times New Roman" w:cs="Times New Roman"/>
+          <w:bCs/>
+          <w:i/>
+          <w:sz w:val="24"/>
+          <w:szCs w:val="24"/>
+        </w:rPr>
+        <w:t xml:space="preserve"> </w:t>
+      </w:r>
+      <w:r>
+        <w:rPr>
+          <w:rFonts w:ascii="Times New Roman" w:hAnsi="Times New Roman" w:cs="Times New Roman"/>
+          <w:bCs/>
+          <w:sz w:val="24"/>
+          <w:szCs w:val="24"/>
+        </w:rPr>
+        <w:t>spp.) during previous studies within the ASP</w:t>
+      </w:r>
+      <w:r>
+        <w:rPr>
+          <w:rFonts w:ascii="Times New Roman" w:hAnsi="Times New Roman" w:cs="Times New Roman"/>
+          <w:bCs/>
+          <w:sz w:val="24"/>
+          <w:szCs w:val="24"/>
+        </w:rPr>
+        <w:t>,</w:t>
+      </w:r>
+      <w:r>
+        <w:rPr>
+          <w:rFonts w:ascii="Times New Roman" w:hAnsi="Times New Roman" w:cs="Times New Roman"/>
+          <w:bCs/>
+          <w:sz w:val="24"/>
+          <w:szCs w:val="24"/>
+        </w:rPr>
+        <w:t xml:space="preserve"> and this genus is believed to be a preferred nectar source for adult skippers (</w:t>
+      </w:r>
+      <w:proofErr w:type="spellStart"/>
+      <w:r>
+        <w:rPr>
+          <w:rFonts w:ascii="Times New Roman" w:hAnsi="Times New Roman" w:cs="Times New Roman"/>
+          <w:bCs/>
+          <w:sz w:val="24"/>
+          <w:szCs w:val="24"/>
+        </w:rPr>
         <w:t>XXX</w:t>
       </w:r>
       <w:r>
@@ -3673,7 +3718,7 @@
           <w:sz w:val="24"/>
           <w:szCs w:val="24"/>
         </w:rPr>
-        <w:t>Robert</w:t>
+        <w:t>source</w:t>
       </w:r>
       <w:proofErr w:type="spellEnd"/>
       <w:r>
@@ -3683,149 +3728,6 @@
           <w:sz w:val="24"/>
           <w:szCs w:val="24"/>
         </w:rPr>
-        <w:t xml:space="preserve"> Dana, pers. communication).</w:t>
-      </w:r>
-      <w:r>
-        <w:rPr>
-          <w:rFonts w:ascii="Times New Roman" w:hAnsi="Times New Roman" w:cs="Times New Roman"/>
-          <w:bCs/>
-          <w:sz w:val="24"/>
-          <w:szCs w:val="24"/>
-        </w:rPr>
-        <w:t xml:space="preserve"> The Leonard’s skipper seems to favor areas of mesic prairie that have open sand or other bare ground between clumps of bunchgrass. Leonard’s skippers were frequently observed </w:t>
-      </w:r>
-      <w:proofErr w:type="spellStart"/>
-      <w:r>
-        <w:rPr>
-          <w:rFonts w:ascii="Times New Roman" w:hAnsi="Times New Roman" w:cs="Times New Roman"/>
-          <w:bCs/>
-          <w:sz w:val="24"/>
-          <w:szCs w:val="24"/>
-        </w:rPr>
-        <w:t>nectaring</w:t>
-      </w:r>
-      <w:proofErr w:type="spellEnd"/>
-      <w:r>
-        <w:rPr>
-          <w:rFonts w:ascii="Times New Roman" w:hAnsi="Times New Roman" w:cs="Times New Roman"/>
-          <w:bCs/>
-          <w:sz w:val="24"/>
-          <w:szCs w:val="24"/>
-        </w:rPr>
-        <w:t xml:space="preserve"> on </w:t>
-      </w:r>
-      <w:r>
-        <w:rPr>
-          <w:rFonts w:ascii="Times New Roman" w:hAnsi="Times New Roman" w:cs="Times New Roman"/>
-          <w:bCs/>
-          <w:sz w:val="24"/>
-          <w:szCs w:val="24"/>
-        </w:rPr>
-        <w:t>b</w:t>
-      </w:r>
-      <w:r>
-        <w:rPr>
-          <w:rFonts w:ascii="Times New Roman" w:hAnsi="Times New Roman" w:cs="Times New Roman"/>
-          <w:bCs/>
-          <w:sz w:val="24"/>
-          <w:szCs w:val="24"/>
-        </w:rPr>
-        <w:t xml:space="preserve">lazing </w:t>
-      </w:r>
-      <w:r>
-        <w:rPr>
-          <w:rFonts w:ascii="Times New Roman" w:hAnsi="Times New Roman" w:cs="Times New Roman"/>
-          <w:bCs/>
-          <w:sz w:val="24"/>
-          <w:szCs w:val="24"/>
-        </w:rPr>
-        <w:t>s</w:t>
-      </w:r>
-      <w:r>
-        <w:rPr>
-          <w:rFonts w:ascii="Times New Roman" w:hAnsi="Times New Roman" w:cs="Times New Roman"/>
-          <w:bCs/>
-          <w:sz w:val="24"/>
-          <w:szCs w:val="24"/>
-        </w:rPr>
-        <w:t>tar (</w:t>
-      </w:r>
-      <w:proofErr w:type="spellStart"/>
-      <w:r>
-        <w:rPr>
-          <w:rFonts w:ascii="Times New Roman" w:hAnsi="Times New Roman" w:cs="Times New Roman"/>
-          <w:bCs/>
-          <w:i/>
-          <w:sz w:val="24"/>
-          <w:szCs w:val="24"/>
-        </w:rPr>
-        <w:t>Liatris</w:t>
-      </w:r>
-      <w:proofErr w:type="spellEnd"/>
-      <w:r>
-        <w:rPr>
-          <w:rFonts w:ascii="Times New Roman" w:hAnsi="Times New Roman" w:cs="Times New Roman"/>
-          <w:bCs/>
-          <w:i/>
-          <w:sz w:val="24"/>
-          <w:szCs w:val="24"/>
-        </w:rPr>
-        <w:t xml:space="preserve"> </w:t>
-      </w:r>
-      <w:r>
-        <w:rPr>
-          <w:rFonts w:ascii="Times New Roman" w:hAnsi="Times New Roman" w:cs="Times New Roman"/>
-          <w:bCs/>
-          <w:sz w:val="24"/>
-          <w:szCs w:val="24"/>
-        </w:rPr>
-        <w:t>spp.) during previous studies within the ASP</w:t>
-      </w:r>
-      <w:r>
-        <w:rPr>
-          <w:rFonts w:ascii="Times New Roman" w:hAnsi="Times New Roman" w:cs="Times New Roman"/>
-          <w:bCs/>
-          <w:sz w:val="24"/>
-          <w:szCs w:val="24"/>
-        </w:rPr>
-        <w:t>,</w:t>
-      </w:r>
-      <w:r>
-        <w:rPr>
-          <w:rFonts w:ascii="Times New Roman" w:hAnsi="Times New Roman" w:cs="Times New Roman"/>
-          <w:bCs/>
-          <w:sz w:val="24"/>
-          <w:szCs w:val="24"/>
-        </w:rPr>
-        <w:t xml:space="preserve"> and this genus is believed to be a preferred nectar source for adult skippers (</w:t>
-      </w:r>
-      <w:proofErr w:type="spellStart"/>
-      <w:r>
-        <w:rPr>
-          <w:rFonts w:ascii="Times New Roman" w:hAnsi="Times New Roman" w:cs="Times New Roman"/>
-          <w:bCs/>
-          <w:sz w:val="24"/>
-          <w:szCs w:val="24"/>
-        </w:rPr>
-        <w:t>XXX</w:t>
-      </w:r>
-      <w:r>
-        <w:rPr>
-          <w:rFonts w:ascii="Times New Roman" w:hAnsi="Times New Roman" w:cs="Times New Roman"/>
-          <w:bCs/>
-          <w:sz w:val="24"/>
-          <w:szCs w:val="24"/>
-        </w:rPr>
-        <w:t>source</w:t>
-      </w:r>
-      <w:proofErr w:type="spellEnd"/>
-      <w:r>
-        <w:rPr>
-          <w:rFonts w:ascii="Times New Roman" w:hAnsi="Times New Roman" w:cs="Times New Roman"/>
-          <w:bCs/>
-          <w:sz w:val="24"/>
-          <w:szCs w:val="24"/>
-        </w:rPr>
         <w:t>, maybe invert surveys of SDSF</w:t>
       </w:r>
       <w:r>
@@ -3853,27 +3755,7 @@
           <w:sz w:val="24"/>
           <w:szCs w:val="24"/>
         </w:rPr>
-        <w:t xml:space="preserve">Leonard’s skipper abundance would be positively related to </w:t>
-      </w:r>
-      <w:proofErr w:type="spellStart"/>
-      <w:r>
-        <w:rPr>
-          <w:rFonts w:ascii="Times New Roman" w:hAnsi="Times New Roman" w:cs="Times New Roman"/>
-          <w:bCs/>
-          <w:sz w:val="24"/>
-          <w:szCs w:val="24"/>
-        </w:rPr>
-        <w:t>graminoid</w:t>
-      </w:r>
-      <w:proofErr w:type="spellEnd"/>
-      <w:r>
-        <w:rPr>
-          <w:rFonts w:ascii="Times New Roman" w:hAnsi="Times New Roman" w:cs="Times New Roman"/>
-          <w:bCs/>
-          <w:sz w:val="24"/>
-          <w:szCs w:val="24"/>
-        </w:rPr>
-        <w:t xml:space="preserve"> cover and blazing star abundance </w:t>
+        <w:t xml:space="preserve">Leonard’s skipper abundance would be positively related to graminoid cover and blazing star abundance </w:t>
       </w:r>
       <w:r>
         <w:rPr>
@@ -7536,25 +7418,7 @@
           <w:sz w:val="24"/>
           <w:szCs w:val="24"/>
         </w:rPr>
-        <w:t xml:space="preserve">, </w:t>
-      </w:r>
-      <w:proofErr w:type="spellStart"/>
-      <w:r>
-        <w:rPr>
-          <w:rFonts w:ascii="Times New Roman" w:hAnsi="Times New Roman" w:cs="Times New Roman"/>
-          <w:sz w:val="24"/>
-          <w:szCs w:val="24"/>
-        </w:rPr>
-        <w:t>graminoid</w:t>
-      </w:r>
-      <w:proofErr w:type="spellEnd"/>
-      <w:r>
-        <w:rPr>
-          <w:rFonts w:ascii="Times New Roman" w:hAnsi="Times New Roman" w:cs="Times New Roman"/>
-          <w:sz w:val="24"/>
-          <w:szCs w:val="24"/>
-        </w:rPr>
-        <w:t xml:space="preserve"> cover</w:t>
+        <w:t>, graminoid cover</w:t>
       </w:r>
       <w:r>
         <w:rPr>
@@ -7718,25 +7582,7 @@
           <w:sz w:val="24"/>
           <w:szCs w:val="24"/>
         </w:rPr>
-        <w:t xml:space="preserve"> classified </w:t>
-      </w:r>
-      <w:proofErr w:type="spellStart"/>
-      <w:r>
-        <w:rPr>
-          <w:rFonts w:ascii="Times New Roman" w:hAnsi="Times New Roman" w:cs="Times New Roman"/>
-          <w:sz w:val="24"/>
-          <w:szCs w:val="24"/>
-        </w:rPr>
-        <w:t>overstory</w:t>
-      </w:r>
-      <w:proofErr w:type="spellEnd"/>
-      <w:r>
-        <w:rPr>
-          <w:rFonts w:ascii="Times New Roman" w:hAnsi="Times New Roman" w:cs="Times New Roman"/>
-          <w:sz w:val="24"/>
-          <w:szCs w:val="24"/>
-        </w:rPr>
-        <w:t xml:space="preserve"> habitat by</w:t>
+        <w:t xml:space="preserve"> classified overstory habitat by</w:t>
       </w:r>
       <w:r>
         <w:rPr>
@@ -7921,25 +7767,7 @@
           <w:sz w:val="24"/>
           <w:szCs w:val="24"/>
         </w:rPr>
-        <w:t xml:space="preserve">(XX </w:t>
-      </w:r>
-      <w:proofErr w:type="gramStart"/>
-      <w:r>
-        <w:rPr>
-          <w:rFonts w:ascii="Times New Roman" w:hAnsi="Times New Roman" w:cs="Times New Roman"/>
-          <w:sz w:val="24"/>
-          <w:szCs w:val="24"/>
-        </w:rPr>
-        <w:t>Cut</w:t>
-      </w:r>
-      <w:proofErr w:type="gramEnd"/>
-      <w:r>
-        <w:rPr>
-          <w:rFonts w:ascii="Times New Roman" w:hAnsi="Times New Roman" w:cs="Times New Roman"/>
-          <w:sz w:val="24"/>
-          <w:szCs w:val="24"/>
-        </w:rPr>
-        <w:t xml:space="preserve"> this whole paragraph?)</w:t>
+        <w:t>(XX Cut this whole paragraph?)</w:t>
       </w:r>
     </w:p>
     <w:p>
@@ -8238,25 +8066,7 @@
           <w:sz w:val="24"/>
           <w:szCs w:val="24"/>
         </w:rPr>
-        <w:t xml:space="preserve">dynamics between primary survey periods (e.g., years), specifically for </w:t>
-      </w:r>
-      <w:proofErr w:type="spellStart"/>
-      <w:r>
-        <w:rPr>
-          <w:rFonts w:ascii="Times New Roman" w:hAnsi="Times New Roman" w:cs="Times New Roman"/>
-          <w:sz w:val="24"/>
-          <w:szCs w:val="24"/>
-        </w:rPr>
-        <w:t>metapopulation</w:t>
-      </w:r>
-      <w:proofErr w:type="spellEnd"/>
-      <w:r>
-        <w:rPr>
-          <w:rFonts w:ascii="Times New Roman" w:hAnsi="Times New Roman" w:cs="Times New Roman"/>
-          <w:sz w:val="24"/>
-          <w:szCs w:val="24"/>
-        </w:rPr>
-        <w:t xml:space="preserve"> dynamics such as recruitment (</w:t>
+        <w:t>dynamics between primary survey periods (e.g., years), specifically for metapopulation dynamics such as recruitment (</w:t>
       </w:r>
       <w:r>
         <w:rPr>
@@ -8373,6 +8183,7 @@
         <w:t xml:space="preserve">Assuming that </w:t>
       </w:r>
       <w:proofErr w:type="spellStart"/>
+      <w:proofErr w:type="gramStart"/>
       <w:r>
         <w:rPr>
           <w:rFonts w:ascii="Times New Roman" w:hAnsi="Times New Roman" w:cs="Times New Roman"/>
@@ -8390,18 +8201,7 @@
           <w:szCs w:val="24"/>
           <w:vertAlign w:val="subscript"/>
         </w:rPr>
-        <w:t>h</w:t>
-      </w:r>
-      <w:proofErr w:type="gramStart"/>
-      <w:r>
-        <w:rPr>
-          <w:rFonts w:ascii="Times New Roman" w:hAnsi="Times New Roman" w:cs="Times New Roman"/>
-          <w:i/>
-          <w:sz w:val="24"/>
-          <w:szCs w:val="24"/>
-          <w:vertAlign w:val="subscript"/>
-        </w:rPr>
-        <w:t>,t</w:t>
+        <w:t>h,t</w:t>
       </w:r>
       <w:proofErr w:type="spellEnd"/>
       <w:proofErr w:type="gramEnd"/>
@@ -8960,23 +8760,13 @@
           <w:szCs w:val="24"/>
         </w:rPr>
       </w:pPr>
-      <w:proofErr w:type="gramStart"/>
       <w:r>
         <w:rPr>
           <w:rFonts w:ascii="Times New Roman" w:eastAsiaTheme="minorEastAsia" w:hAnsi="Times New Roman" w:cs="Times New Roman"/>
           <w:sz w:val="24"/>
           <w:szCs w:val="24"/>
         </w:rPr>
-        <w:t>where</w:t>
-      </w:r>
-      <w:proofErr w:type="gramEnd"/>
-      <w:r>
-        <w:rPr>
-          <w:rFonts w:ascii="Times New Roman" w:eastAsiaTheme="minorEastAsia" w:hAnsi="Times New Roman" w:cs="Times New Roman"/>
-          <w:sz w:val="24"/>
-          <w:szCs w:val="24"/>
-        </w:rPr>
-        <w:t xml:space="preserve"> </w:t>
+        <w:t xml:space="preserve">where </w:t>
       </w:r>
       <m:oMath>
         <m:r>
@@ -9012,7 +8802,25 @@
           <w:sz w:val="24"/>
           <w:szCs w:val="24"/>
         </w:rPr>
-        <w:t xml:space="preserve"> is the proportion of unoccupied plots (i.e., the inflated zeros). Plot-level mean abundance is modeled with log-linear regression of plot-level covariates (</w:t>
+        <w:t xml:space="preserve"> is the proportion of unoccupied plots (i.e., the inflated </w:t>
+      </w:r>
+      <w:proofErr w:type="gramStart"/>
+      <w:r>
+        <w:rPr>
+          <w:rFonts w:ascii="Times New Roman" w:eastAsiaTheme="minorEastAsia" w:hAnsi="Times New Roman" w:cs="Times New Roman"/>
+          <w:sz w:val="24"/>
+          <w:szCs w:val="24"/>
+        </w:rPr>
+        <w:t>zeros).</w:t>
+      </w:r>
+      <w:proofErr w:type="gramEnd"/>
+      <w:r>
+        <w:rPr>
+          <w:rFonts w:ascii="Times New Roman" w:eastAsiaTheme="minorEastAsia" w:hAnsi="Times New Roman" w:cs="Times New Roman"/>
+          <w:sz w:val="24"/>
+          <w:szCs w:val="24"/>
+        </w:rPr>
+        <w:t xml:space="preserve"> Plot-level mean abundance is modeled with log-linear regression of plot-level covariates (</w:t>
       </w:r>
       <w:proofErr w:type="spellStart"/>
       <w:r>
@@ -9280,6 +9088,7 @@
         <w:t>Subsequent year abundance is then a combination of the surviving individuals from each plot (</w:t>
       </w:r>
       <w:proofErr w:type="spellStart"/>
+      <w:proofErr w:type="gramStart"/>
       <w:r>
         <w:rPr>
           <w:rFonts w:ascii="Times New Roman" w:eastAsiaTheme="minorEastAsia" w:hAnsi="Times New Roman" w:cs="Times New Roman"/>
@@ -9297,18 +9106,7 @@
           <w:szCs w:val="24"/>
           <w:vertAlign w:val="subscript"/>
         </w:rPr>
-        <w:t>h</w:t>
-      </w:r>
-      <w:proofErr w:type="gramStart"/>
-      <w:r>
-        <w:rPr>
-          <w:rFonts w:ascii="Times New Roman" w:eastAsiaTheme="minorEastAsia" w:hAnsi="Times New Roman" w:cs="Times New Roman"/>
-          <w:i/>
-          <w:sz w:val="24"/>
-          <w:szCs w:val="24"/>
-          <w:vertAlign w:val="subscript"/>
-        </w:rPr>
-        <w:t>,t</w:t>
+        <w:t>h,t</w:t>
       </w:r>
       <w:proofErr w:type="spellEnd"/>
       <w:proofErr w:type="gramEnd"/>
@@ -10575,25 +10373,7 @@
           <w:sz w:val="24"/>
           <w:szCs w:val="24"/>
         </w:rPr>
-        <w:t xml:space="preserve"> based on </w:t>
-      </w:r>
-      <w:proofErr w:type="spellStart"/>
-      <w:r>
-        <w:rPr>
-          <w:rFonts w:ascii="Times New Roman" w:hAnsi="Times New Roman" w:cs="Times New Roman"/>
-          <w:sz w:val="24"/>
-          <w:szCs w:val="24"/>
-        </w:rPr>
-        <w:t>Akaike</w:t>
-      </w:r>
-      <w:proofErr w:type="spellEnd"/>
-      <w:r>
-        <w:rPr>
-          <w:rFonts w:ascii="Times New Roman" w:hAnsi="Times New Roman" w:cs="Times New Roman"/>
-          <w:sz w:val="24"/>
-          <w:szCs w:val="24"/>
-        </w:rPr>
-        <w:t xml:space="preserve"> information criterion (AIC) and Δ</w:t>
+        <w:t xml:space="preserve"> based on Akaike information criterion (AIC) and Δ</w:t>
       </w:r>
       <w:r>
         <w:rPr>
@@ -10867,6 +10647,7 @@
         <w:t>(</w:t>
       </w:r>
       <w:proofErr w:type="spellStart"/>
+      <w:proofErr w:type="gramStart"/>
       <w:r>
         <w:rPr>
           <w:rFonts w:ascii="Times New Roman" w:hAnsi="Times New Roman" w:cs="Times New Roman"/>
@@ -10884,18 +10665,7 @@
           <w:szCs w:val="24"/>
           <w:vertAlign w:val="subscript"/>
         </w:rPr>
-        <w:t>h</w:t>
-      </w:r>
-      <w:proofErr w:type="gramStart"/>
-      <w:r>
-        <w:rPr>
-          <w:rFonts w:ascii="Times New Roman" w:hAnsi="Times New Roman" w:cs="Times New Roman"/>
-          <w:i/>
-          <w:sz w:val="24"/>
-          <w:szCs w:val="24"/>
-          <w:vertAlign w:val="subscript"/>
-        </w:rPr>
-        <w:t>,i</w:t>
+        <w:t>h,i</w:t>
       </w:r>
       <w:proofErr w:type="spellEnd"/>
       <w:proofErr w:type="gramEnd"/>
@@ -13534,23 +13304,13 @@
         </w:rPr>
         <w:t xml:space="preserve"> abundance models ranked by </w:t>
       </w:r>
-      <w:proofErr w:type="spellStart"/>
       <w:r>
         <w:rPr>
           <w:rFonts w:ascii="Times New Roman" w:hAnsi="Times New Roman" w:cs="Times New Roman"/>
           <w:sz w:val="20"/>
           <w:szCs w:val="20"/>
         </w:rPr>
-        <w:t>Akaike</w:t>
-      </w:r>
-      <w:proofErr w:type="spellEnd"/>
-      <w:r>
-        <w:rPr>
-          <w:rFonts w:ascii="Times New Roman" w:hAnsi="Times New Roman" w:cs="Times New Roman"/>
-          <w:sz w:val="20"/>
-          <w:szCs w:val="20"/>
-        </w:rPr>
-        <w:t xml:space="preserve"> </w:t>
+        <w:t xml:space="preserve">Akaike </w:t>
       </w:r>
       <w:r>
         <w:rPr>
@@ -15601,7 +15361,7 @@
                 <w:sz w:val="18"/>
                 <w:szCs w:val="18"/>
               </w:rPr>
-              <w:t>N/A</w:t>
+              <w:t>--</w:t>
             </w:r>
           </w:p>
           <w:p>
@@ -15622,7 +15382,7 @@
                 <w:sz w:val="18"/>
                 <w:szCs w:val="18"/>
               </w:rPr>
-              <w:t>N/A</w:t>
+              <w:t>--</w:t>
             </w:r>
           </w:p>
         </w:tc>
@@ -16356,8 +16116,8 @@
         </w:rPr>
         <w:drawing>
           <wp:inline distT="0" distB="0" distL="0" distR="0">
-            <wp:extent cx="4381500" cy="2841890"/>
-            <wp:effectExtent l="0" t="0" r="0" b="0"/>
+            <wp:extent cx="2727119" cy="1768840"/>
+            <wp:effectExtent l="0" t="0" r="3810" b="0"/>
             <wp:docPr id="3" name="Picture 3"/>
             <wp:cNvGraphicFramePr>
               <a:graphicFrameLocks xmlns:a="http://schemas.openxmlformats.org/drawingml/2006/main" noChangeAspect="1"/>
@@ -16384,7 +16144,7 @@
                   <pic:spPr>
                     <a:xfrm>
                       <a:off x="0" y="0"/>
-                      <a:ext cx="4387183" cy="2845576"/>
+                      <a:ext cx="2739306" cy="1776745"/>
                     </a:xfrm>
                     <a:prstGeom prst="rect">
                       <a:avLst/>
@@ -16396,18 +16156,6 @@
           </wp:inline>
         </w:drawing>
       </w:r>
-    </w:p>
-    <w:p>
-      <w:pPr>
-        <w:autoSpaceDE w:val="0"/>
-        <w:autoSpaceDN w:val="0"/>
-        <w:spacing w:line="360" w:lineRule="auto"/>
-        <w:rPr>
-          <w:rFonts w:ascii="Times New Roman" w:hAnsi="Times New Roman" w:cs="Times New Roman"/>
-          <w:sz w:val="24"/>
-          <w:szCs w:val="24"/>
-        </w:rPr>
-      </w:pPr>
       <w:r>
         <w:rPr>
           <w:rFonts w:ascii="Times New Roman" w:hAnsi="Times New Roman" w:cs="Times New Roman"/>
@@ -16415,11 +16163,10 @@
           <w:sz w:val="24"/>
           <w:szCs w:val="24"/>
         </w:rPr>
-        <w:lastRenderedPageBreak/>
         <w:drawing>
           <wp:inline distT="0" distB="0" distL="0" distR="0">
-            <wp:extent cx="4191000" cy="2718329"/>
-            <wp:effectExtent l="0" t="0" r="0" b="6350"/>
+            <wp:extent cx="2724912" cy="1767408"/>
+            <wp:effectExtent l="0" t="0" r="5715" b="0"/>
             <wp:docPr id="4" name="Picture 4"/>
             <wp:cNvGraphicFramePr>
               <a:graphicFrameLocks xmlns:a="http://schemas.openxmlformats.org/drawingml/2006/main" noChangeAspect="1"/>
@@ -16446,7 +16193,7 @@
                   <pic:spPr>
                     <a:xfrm>
                       <a:off x="0" y="0"/>
-                      <a:ext cx="4195460" cy="2721222"/>
+                      <a:ext cx="2724912" cy="1767408"/>
                     </a:xfrm>
                     <a:prstGeom prst="rect">
                       <a:avLst/>
@@ -16532,19 +16279,27 @@
         <w:autoSpaceDE w:val="0"/>
         <w:autoSpaceDN w:val="0"/>
         <w:spacing w:line="360" w:lineRule="auto"/>
+        <w:outlineLvl w:val="0"/>
         <w:rPr>
           <w:rFonts w:ascii="Times New Roman" w:hAnsi="Times New Roman" w:cs="Times New Roman"/>
           <w:sz w:val="24"/>
           <w:szCs w:val="24"/>
         </w:rPr>
       </w:pPr>
+      <w:r>
+        <w:rPr>
+          <w:rFonts w:ascii="Times New Roman" w:hAnsi="Times New Roman" w:cs="Times New Roman"/>
+          <w:sz w:val="24"/>
+          <w:szCs w:val="24"/>
+        </w:rPr>
+        <w:t>Eastern Towhee</w:t>
+      </w:r>
     </w:p>
     <w:p>
       <w:pPr>
         <w:autoSpaceDE w:val="0"/>
         <w:autoSpaceDN w:val="0"/>
         <w:spacing w:line="360" w:lineRule="auto"/>
-        <w:outlineLvl w:val="0"/>
         <w:rPr>
           <w:rFonts w:ascii="Times New Roman" w:hAnsi="Times New Roman" w:cs="Times New Roman"/>
           <w:sz w:val="24"/>
@@ -16557,7 +16312,151 @@
           <w:sz w:val="24"/>
           <w:szCs w:val="24"/>
         </w:rPr>
-        <w:t>Eastern Towhee</w:t>
+        <w:t xml:space="preserve">Predicted </w:t>
+      </w:r>
+      <w:r>
+        <w:rPr>
+          <w:rFonts w:ascii="Times New Roman" w:hAnsi="Times New Roman" w:cs="Times New Roman"/>
+          <w:sz w:val="24"/>
+          <w:szCs w:val="24"/>
+        </w:rPr>
+        <w:t>E</w:t>
+      </w:r>
+      <w:r>
+        <w:rPr>
+          <w:rFonts w:ascii="Times New Roman" w:hAnsi="Times New Roman" w:cs="Times New Roman"/>
+          <w:sz w:val="24"/>
+          <w:szCs w:val="24"/>
+        </w:rPr>
+        <w:t xml:space="preserve">astern towhee abundance was </w:t>
+      </w:r>
+      <w:r>
+        <w:rPr>
+          <w:rFonts w:ascii="Times New Roman" w:hAnsi="Times New Roman" w:cs="Times New Roman"/>
+          <w:sz w:val="24"/>
+          <w:szCs w:val="24"/>
+        </w:rPr>
+        <w:t>negatively</w:t>
+      </w:r>
+      <w:r>
+        <w:rPr>
+          <w:rFonts w:ascii="Times New Roman" w:hAnsi="Times New Roman" w:cs="Times New Roman"/>
+          <w:sz w:val="24"/>
+          <w:szCs w:val="24"/>
+        </w:rPr>
+        <w:t xml:space="preserve"> affected by canopy cover</w:t>
+      </w:r>
+      <w:r>
+        <w:rPr>
+          <w:rFonts w:ascii="Times New Roman" w:hAnsi="Times New Roman" w:cs="Times New Roman"/>
+          <w:sz w:val="24"/>
+          <w:szCs w:val="24"/>
+        </w:rPr>
+        <w:t>, though results were only marginally significant</w:t>
+      </w:r>
+      <w:r>
+        <w:rPr>
+          <w:rFonts w:ascii="Times New Roman" w:hAnsi="Times New Roman" w:cs="Times New Roman"/>
+          <w:sz w:val="24"/>
+          <w:szCs w:val="24"/>
+        </w:rPr>
+        <w:t xml:space="preserve"> (</w:t>
+      </w:r>
+      <w:r>
+        <w:rPr>
+          <w:rFonts w:ascii="Times New Roman" w:hAnsi="Times New Roman" w:cs="Times New Roman"/>
+          <w:sz w:val="24"/>
+          <w:szCs w:val="24"/>
+        </w:rPr>
+        <w:t>Fig</w:t>
+      </w:r>
+      <w:r>
+        <w:rPr>
+          <w:rFonts w:ascii="Times New Roman" w:hAnsi="Times New Roman" w:cs="Times New Roman"/>
+          <w:sz w:val="24"/>
+          <w:szCs w:val="24"/>
+        </w:rPr>
+        <w:t>.</w:t>
+      </w:r>
+      <w:r>
+        <w:rPr>
+          <w:rFonts w:ascii="Times New Roman" w:hAnsi="Times New Roman" w:cs="Times New Roman"/>
+          <w:sz w:val="24"/>
+          <w:szCs w:val="24"/>
+        </w:rPr>
+        <w:t xml:space="preserve"> XX, </w:t>
+      </w:r>
+      <w:r>
+        <w:rPr>
+          <w:rFonts w:ascii="Times New Roman" w:hAnsi="Times New Roman" w:cs="Times New Roman"/>
+          <w:sz w:val="24"/>
+          <w:szCs w:val="24"/>
+        </w:rPr>
+        <w:t>Table XX)</w:t>
+      </w:r>
+      <w:r>
+        <w:rPr>
+          <w:rFonts w:ascii="Times New Roman" w:hAnsi="Times New Roman" w:cs="Times New Roman"/>
+          <w:sz w:val="24"/>
+          <w:szCs w:val="24"/>
+        </w:rPr>
+        <w:t xml:space="preserve">. Detection probability was </w:t>
+      </w:r>
+      <w:r>
+        <w:rPr>
+          <w:rFonts w:ascii="Times New Roman" w:hAnsi="Times New Roman" w:cs="Times New Roman"/>
+          <w:sz w:val="24"/>
+          <w:szCs w:val="24"/>
+        </w:rPr>
+        <w:t xml:space="preserve">positively </w:t>
+      </w:r>
+      <w:r>
+        <w:rPr>
+          <w:rFonts w:ascii="Times New Roman" w:hAnsi="Times New Roman" w:cs="Times New Roman"/>
+          <w:sz w:val="24"/>
+          <w:szCs w:val="24"/>
+        </w:rPr>
+        <w:t xml:space="preserve">affected by </w:t>
+      </w:r>
+      <w:r>
+        <w:rPr>
+          <w:rFonts w:ascii="Times New Roman" w:hAnsi="Times New Roman" w:cs="Times New Roman"/>
+          <w:sz w:val="24"/>
+          <w:szCs w:val="24"/>
+        </w:rPr>
+        <w:t xml:space="preserve">Julian </w:t>
+      </w:r>
+      <w:r>
+        <w:rPr>
+          <w:rFonts w:ascii="Times New Roman" w:hAnsi="Times New Roman" w:cs="Times New Roman"/>
+          <w:sz w:val="24"/>
+          <w:szCs w:val="24"/>
+        </w:rPr>
+        <w:t>date</w:t>
+      </w:r>
+      <w:r>
+        <w:rPr>
+          <w:rFonts w:ascii="Times New Roman" w:hAnsi="Times New Roman" w:cs="Times New Roman"/>
+          <w:sz w:val="24"/>
+          <w:szCs w:val="24"/>
+        </w:rPr>
+        <w:t xml:space="preserve"> (days after May 1) (Table XX)</w:t>
+      </w:r>
+      <w:r>
+        <w:rPr>
+          <w:rFonts w:ascii="Times New Roman" w:hAnsi="Times New Roman" w:cs="Times New Roman"/>
+          <w:sz w:val="24"/>
+          <w:szCs w:val="24"/>
+        </w:rPr>
+        <w:t>.</w:t>
+      </w:r>
+      <w:r>
+        <w:rPr>
+          <w:rFonts w:ascii="Times New Roman" w:hAnsi="Times New Roman" w:cs="Times New Roman"/>
+          <w:sz w:val="24"/>
+          <w:szCs w:val="24"/>
+        </w:rPr>
+        <w:t xml:space="preserve"> </w:t>
       </w:r>
     </w:p>
     <w:p>
@@ -16567,170 +16466,6 @@
         <w:spacing w:line="360" w:lineRule="auto"/>
         <w:rPr>
           <w:rFonts w:ascii="Times New Roman" w:hAnsi="Times New Roman" w:cs="Times New Roman"/>
-          <w:sz w:val="24"/>
-          <w:szCs w:val="24"/>
-        </w:rPr>
-      </w:pPr>
-      <w:r>
-        <w:rPr>
-          <w:rFonts w:ascii="Times New Roman" w:hAnsi="Times New Roman" w:cs="Times New Roman"/>
-          <w:sz w:val="24"/>
-          <w:szCs w:val="24"/>
-        </w:rPr>
-        <w:t xml:space="preserve">Predicted </w:t>
-      </w:r>
-      <w:r>
-        <w:rPr>
-          <w:rFonts w:ascii="Times New Roman" w:hAnsi="Times New Roman" w:cs="Times New Roman"/>
-          <w:sz w:val="24"/>
-          <w:szCs w:val="24"/>
-        </w:rPr>
-        <w:t>E</w:t>
-      </w:r>
-      <w:r>
-        <w:rPr>
-          <w:rFonts w:ascii="Times New Roman" w:hAnsi="Times New Roman" w:cs="Times New Roman"/>
-          <w:sz w:val="24"/>
-          <w:szCs w:val="24"/>
-        </w:rPr>
-        <w:t xml:space="preserve">astern towhee abundance was </w:t>
-      </w:r>
-      <w:r>
-        <w:rPr>
-          <w:rFonts w:ascii="Times New Roman" w:hAnsi="Times New Roman" w:cs="Times New Roman"/>
-          <w:sz w:val="24"/>
-          <w:szCs w:val="24"/>
-        </w:rPr>
-        <w:t>negatively</w:t>
-      </w:r>
-      <w:r>
-        <w:rPr>
-          <w:rFonts w:ascii="Times New Roman" w:hAnsi="Times New Roman" w:cs="Times New Roman"/>
-          <w:sz w:val="24"/>
-          <w:szCs w:val="24"/>
-        </w:rPr>
-        <w:t xml:space="preserve"> affected by canopy cover</w:t>
-      </w:r>
-      <w:r>
-        <w:rPr>
-          <w:rFonts w:ascii="Times New Roman" w:hAnsi="Times New Roman" w:cs="Times New Roman"/>
-          <w:sz w:val="24"/>
-          <w:szCs w:val="24"/>
-        </w:rPr>
-        <w:t>, though results were only marginally significant</w:t>
-      </w:r>
-      <w:r>
-        <w:rPr>
-          <w:rFonts w:ascii="Times New Roman" w:hAnsi="Times New Roman" w:cs="Times New Roman"/>
-          <w:sz w:val="24"/>
-          <w:szCs w:val="24"/>
-        </w:rPr>
-        <w:t xml:space="preserve"> (</w:t>
-      </w:r>
-      <w:r>
-        <w:rPr>
-          <w:rFonts w:ascii="Times New Roman" w:hAnsi="Times New Roman" w:cs="Times New Roman"/>
-          <w:sz w:val="24"/>
-          <w:szCs w:val="24"/>
-        </w:rPr>
-        <w:t>Fig</w:t>
-      </w:r>
-      <w:r>
-        <w:rPr>
-          <w:rFonts w:ascii="Times New Roman" w:hAnsi="Times New Roman" w:cs="Times New Roman"/>
-          <w:sz w:val="24"/>
-          <w:szCs w:val="24"/>
-        </w:rPr>
-        <w:t>.</w:t>
-      </w:r>
-      <w:r>
-        <w:rPr>
-          <w:rFonts w:ascii="Times New Roman" w:hAnsi="Times New Roman" w:cs="Times New Roman"/>
-          <w:sz w:val="24"/>
-          <w:szCs w:val="24"/>
-        </w:rPr>
-        <w:t xml:space="preserve"> XX, </w:t>
-      </w:r>
-      <w:r>
-        <w:rPr>
-          <w:rFonts w:ascii="Times New Roman" w:hAnsi="Times New Roman" w:cs="Times New Roman"/>
-          <w:sz w:val="24"/>
-          <w:szCs w:val="24"/>
-        </w:rPr>
-        <w:t>Table XX)</w:t>
-      </w:r>
-      <w:r>
-        <w:rPr>
-          <w:rFonts w:ascii="Times New Roman" w:hAnsi="Times New Roman" w:cs="Times New Roman"/>
-          <w:sz w:val="24"/>
-          <w:szCs w:val="24"/>
-        </w:rPr>
-        <w:t xml:space="preserve">. Detection probability was </w:t>
-      </w:r>
-      <w:r>
-        <w:rPr>
-          <w:rFonts w:ascii="Times New Roman" w:hAnsi="Times New Roman" w:cs="Times New Roman"/>
-          <w:sz w:val="24"/>
-          <w:szCs w:val="24"/>
-        </w:rPr>
-        <w:t xml:space="preserve">positively </w:t>
-      </w:r>
-      <w:r>
-        <w:rPr>
-          <w:rFonts w:ascii="Times New Roman" w:hAnsi="Times New Roman" w:cs="Times New Roman"/>
-          <w:sz w:val="24"/>
-          <w:szCs w:val="24"/>
-        </w:rPr>
-        <w:t xml:space="preserve">affected by </w:t>
-      </w:r>
-      <w:r>
-        <w:rPr>
-          <w:rFonts w:ascii="Times New Roman" w:hAnsi="Times New Roman" w:cs="Times New Roman"/>
-          <w:sz w:val="24"/>
-          <w:szCs w:val="24"/>
-        </w:rPr>
-        <w:t xml:space="preserve">Julian </w:t>
-      </w:r>
-      <w:r>
-        <w:rPr>
-          <w:rFonts w:ascii="Times New Roman" w:hAnsi="Times New Roman" w:cs="Times New Roman"/>
-          <w:sz w:val="24"/>
-          <w:szCs w:val="24"/>
-        </w:rPr>
-        <w:t>date</w:t>
-      </w:r>
-      <w:r>
-        <w:rPr>
-          <w:rFonts w:ascii="Times New Roman" w:hAnsi="Times New Roman" w:cs="Times New Roman"/>
-          <w:sz w:val="24"/>
-          <w:szCs w:val="24"/>
-        </w:rPr>
-        <w:t xml:space="preserve"> (days after May 1) (Table XX)</w:t>
-      </w:r>
-      <w:r>
-        <w:rPr>
-          <w:rFonts w:ascii="Times New Roman" w:hAnsi="Times New Roman" w:cs="Times New Roman"/>
-          <w:sz w:val="24"/>
-          <w:szCs w:val="24"/>
-        </w:rPr>
-        <w:t>.</w:t>
-      </w:r>
-      <w:r>
-        <w:rPr>
-          <w:rFonts w:ascii="Times New Roman" w:hAnsi="Times New Roman" w:cs="Times New Roman"/>
-          <w:sz w:val="24"/>
-          <w:szCs w:val="24"/>
-        </w:rPr>
-        <w:t xml:space="preserve"> </w:t>
-      </w:r>
-    </w:p>
-    <w:p>
-      <w:pPr>
-        <w:autoSpaceDE w:val="0"/>
-        <w:autoSpaceDN w:val="0"/>
-        <w:spacing w:line="360" w:lineRule="auto"/>
-        <w:rPr>
-          <w:rFonts w:ascii="Times New Roman" w:hAnsi="Times New Roman" w:cs="Times New Roman"/>
           <w:sz w:val="20"/>
           <w:szCs w:val="20"/>
         </w:rPr>
@@ -16751,23 +16486,13 @@
         </w:rPr>
         <w:t xml:space="preserve">XX. Eastern Towhee abundance models ranked by </w:t>
       </w:r>
-      <w:proofErr w:type="spellStart"/>
       <w:r>
         <w:rPr>
           <w:rFonts w:ascii="Times New Roman" w:hAnsi="Times New Roman" w:cs="Times New Roman"/>
           <w:sz w:val="20"/>
           <w:szCs w:val="20"/>
         </w:rPr>
-        <w:t>Akaike</w:t>
-      </w:r>
-      <w:proofErr w:type="spellEnd"/>
-      <w:r>
-        <w:rPr>
-          <w:rFonts w:ascii="Times New Roman" w:hAnsi="Times New Roman" w:cs="Times New Roman"/>
-          <w:sz w:val="20"/>
-          <w:szCs w:val="20"/>
-        </w:rPr>
-        <w:t xml:space="preserve"> </w:t>
+        <w:t xml:space="preserve">Akaike </w:t>
       </w:r>
       <w:r>
         <w:rPr>
@@ -17675,7 +17400,7 @@
                 <w:sz w:val="18"/>
                 <w:szCs w:val="18"/>
               </w:rPr>
-              <w:t>N/A</w:t>
+              <w:t>--</w:t>
             </w:r>
           </w:p>
           <w:p>
@@ -17696,7 +17421,7 @@
                 <w:sz w:val="18"/>
                 <w:szCs w:val="18"/>
               </w:rPr>
-              <w:t>N/A</w:t>
+              <w:t>--</w:t>
             </w:r>
           </w:p>
         </w:tc>
@@ -18330,7 +18055,6 @@
           <w:sz w:val="24"/>
           <w:szCs w:val="24"/>
         </w:rPr>
-        <w:lastRenderedPageBreak/>
         <w:drawing>
           <wp:inline distT="0" distB="0" distL="0" distR="0">
             <wp:extent cx="3949194" cy="2595245"/>
@@ -18373,83 +18097,6 @@
           </wp:inline>
         </w:drawing>
       </w:r>
-      <w:r>
-        <w:rPr>
-          <w:rFonts w:ascii="Times New Roman" w:hAnsi="Times New Roman" w:cs="Times New Roman"/>
-          <w:noProof/>
-          <w:sz w:val="24"/>
-          <w:szCs w:val="24"/>
-        </w:rPr>
-        <w:drawing>
-          <wp:inline distT="0" distB="0" distL="0" distR="0">
-            <wp:extent cx="3950208" cy="2595911"/>
-            <wp:effectExtent l="0" t="0" r="0" b="0"/>
-            <wp:docPr id="2" name="Picture 2"/>
-            <wp:cNvGraphicFramePr>
-              <a:graphicFrameLocks xmlns:a="http://schemas.openxmlformats.org/drawingml/2006/main" noChangeAspect="1"/>
-            </wp:cNvGraphicFramePr>
-            <a:graphic xmlns:a="http://schemas.openxmlformats.org/drawingml/2006/main">
-              <a:graphicData uri="http://schemas.openxmlformats.org/drawingml/2006/picture">
-                <pic:pic xmlns:pic="http://schemas.openxmlformats.org/drawingml/2006/picture">
-                  <pic:nvPicPr>
-                    <pic:cNvPr id="2" name="EATO_plotB_thesis.png"/>
-                    <pic:cNvPicPr/>
-                  </pic:nvPicPr>
-                  <pic:blipFill>
-                    <a:blip r:embed="rId8" cstate="print">
-                      <a:extLst>
-                        <a:ext uri="{28A0092B-C50C-407E-A947-70E740481C1C}">
-                          <a14:useLocalDpi xmlns:a14="http://schemas.microsoft.com/office/drawing/2010/main" val="0"/>
-                        </a:ext>
-                      </a:extLst>
-                    </a:blip>
-                    <a:stretch>
-                      <a:fillRect/>
-                    </a:stretch>
-                  </pic:blipFill>
-                  <pic:spPr>
-                    <a:xfrm>
-                      <a:off x="0" y="0"/>
-                      <a:ext cx="3950208" cy="2595911"/>
-                    </a:xfrm>
-                    <a:prstGeom prst="rect">
-                      <a:avLst/>
-                    </a:prstGeom>
-                  </pic:spPr>
-                </pic:pic>
-              </a:graphicData>
-            </a:graphic>
-          </wp:inline>
-        </w:drawing>
-      </w:r>
-    </w:p>
-    <w:p>
-      <w:pPr>
-        <w:autoSpaceDE w:val="0"/>
-        <w:autoSpaceDN w:val="0"/>
-        <w:spacing w:line="360" w:lineRule="auto"/>
-        <w:rPr>
-          <w:rFonts w:ascii="Times New Roman" w:hAnsi="Times New Roman" w:cs="Times New Roman"/>
-          <w:sz w:val="20"/>
-          <w:szCs w:val="20"/>
-        </w:rPr>
-      </w:pPr>
-      <w:r>
-        <w:rPr>
-          <w:rFonts w:ascii="Times New Roman" w:hAnsi="Times New Roman" w:cs="Times New Roman"/>
-          <w:sz w:val="20"/>
-          <w:szCs w:val="20"/>
-        </w:rPr>
-        <w:t>Figure 2</w:t>
-      </w:r>
-      <w:r>
-        <w:rPr>
-          <w:rFonts w:ascii="Times New Roman" w:hAnsi="Times New Roman" w:cs="Times New Roman"/>
-          <w:sz w:val="20"/>
-          <w:szCs w:val="20"/>
-        </w:rPr>
-        <w:t xml:space="preserve">XX. Eastern Towhee mean abundance versus canopy cover (A) and probability of detection versus date (B). Grey bands are 85% confidence intervals. </w:t>
-      </w:r>
       <w:bookmarkStart w:id="0" w:name="_GoBack"/>
       <w:bookmarkEnd w:id="0"/>
     </w:p>
@@ -18458,284 +18105,27 @@
         <w:autoSpaceDE w:val="0"/>
         <w:autoSpaceDN w:val="0"/>
         <w:spacing w:line="360" w:lineRule="auto"/>
-        <w:outlineLvl w:val="0"/>
-        <w:rPr>
-          <w:rFonts w:ascii="Times New Roman" w:hAnsi="Times New Roman" w:cs="Times New Roman"/>
-          <w:sz w:val="24"/>
-          <w:szCs w:val="24"/>
+        <w:rPr>
+          <w:rFonts w:ascii="Times New Roman" w:hAnsi="Times New Roman" w:cs="Times New Roman"/>
+          <w:sz w:val="20"/>
+          <w:szCs w:val="20"/>
         </w:rPr>
       </w:pPr>
       <w:r>
         <w:rPr>
           <w:rFonts w:ascii="Times New Roman" w:hAnsi="Times New Roman" w:cs="Times New Roman"/>
-          <w:sz w:val="24"/>
-          <w:szCs w:val="24"/>
-        </w:rPr>
-        <w:t>Leonard’s skipper</w:t>
-      </w:r>
-    </w:p>
-    <w:p>
-      <w:pPr>
-        <w:autoSpaceDE w:val="0"/>
-        <w:autoSpaceDN w:val="0"/>
-        <w:spacing w:line="360" w:lineRule="auto"/>
-        <w:rPr>
-          <w:rFonts w:ascii="Times New Roman" w:hAnsi="Times New Roman" w:cs="Times New Roman"/>
-          <w:sz w:val="24"/>
-          <w:szCs w:val="24"/>
-        </w:rPr>
-      </w:pPr>
-      <w:r>
-        <w:rPr>
-          <w:rFonts w:ascii="Times New Roman" w:hAnsi="Times New Roman" w:cs="Times New Roman"/>
-          <w:sz w:val="24"/>
-          <w:szCs w:val="24"/>
-        </w:rPr>
-        <w:t xml:space="preserve">Based on preliminary modeling in unmarked </w:t>
-      </w:r>
-      <w:r>
-        <w:rPr>
-          <w:rFonts w:ascii="Times New Roman" w:hAnsi="Times New Roman" w:cs="Times New Roman"/>
-          <w:sz w:val="24"/>
-          <w:szCs w:val="24"/>
-        </w:rPr>
-        <w:t>(resu</w:t>
-      </w:r>
-      <w:r>
-        <w:rPr>
-          <w:rFonts w:ascii="Times New Roman" w:hAnsi="Times New Roman" w:cs="Times New Roman"/>
-          <w:sz w:val="24"/>
-          <w:szCs w:val="24"/>
-        </w:rPr>
-        <w:t xml:space="preserve">lts not shown; see XX at </w:t>
-      </w:r>
-      <w:proofErr w:type="spellStart"/>
-      <w:r>
-        <w:rPr>
-          <w:rFonts w:ascii="Times New Roman" w:hAnsi="Times New Roman" w:cs="Times New Roman"/>
-          <w:sz w:val="24"/>
-          <w:szCs w:val="24"/>
-        </w:rPr>
-        <w:t>doiXX</w:t>
-      </w:r>
-      <w:proofErr w:type="spellEnd"/>
-      <w:r>
-        <w:rPr>
-          <w:rFonts w:ascii="Times New Roman" w:hAnsi="Times New Roman" w:cs="Times New Roman"/>
-          <w:sz w:val="24"/>
-          <w:szCs w:val="24"/>
-        </w:rPr>
-        <w:t>), we selected</w:t>
-      </w:r>
-      <w:r>
-        <w:rPr>
-          <w:rFonts w:ascii="Times New Roman" w:hAnsi="Times New Roman" w:cs="Times New Roman"/>
-          <w:sz w:val="24"/>
-          <w:szCs w:val="24"/>
-        </w:rPr>
-        <w:t xml:space="preserve"> </w:t>
-      </w:r>
-      <w:r>
-        <w:rPr>
-          <w:rFonts w:ascii="Times New Roman" w:hAnsi="Times New Roman" w:cs="Times New Roman"/>
-          <w:sz w:val="24"/>
-          <w:szCs w:val="24"/>
-        </w:rPr>
-        <w:t>mean number of</w:t>
-      </w:r>
-      <w:r>
-        <w:rPr>
-          <w:rFonts w:ascii="Times New Roman" w:hAnsi="Times New Roman" w:cs="Times New Roman"/>
-          <w:sz w:val="24"/>
-          <w:szCs w:val="24"/>
-        </w:rPr>
-        <w:t xml:space="preserve"> </w:t>
-      </w:r>
-      <w:proofErr w:type="spellStart"/>
-      <w:r>
-        <w:rPr>
-          <w:rFonts w:ascii="Times New Roman" w:hAnsi="Times New Roman" w:cs="Times New Roman"/>
-          <w:sz w:val="24"/>
-          <w:szCs w:val="24"/>
-        </w:rPr>
-        <w:t>liatris</w:t>
-      </w:r>
-      <w:proofErr w:type="spellEnd"/>
-      <w:r>
-        <w:rPr>
-          <w:rFonts w:ascii="Times New Roman" w:hAnsi="Times New Roman" w:cs="Times New Roman"/>
-          <w:sz w:val="24"/>
-          <w:szCs w:val="24"/>
-        </w:rPr>
-        <w:t xml:space="preserve"> stems and pre-survey disturbance </w:t>
-      </w:r>
-      <w:r>
-        <w:rPr>
-          <w:rFonts w:ascii="Times New Roman" w:hAnsi="Times New Roman" w:cs="Times New Roman"/>
-          <w:sz w:val="24"/>
-          <w:szCs w:val="24"/>
-        </w:rPr>
-        <w:t>(logging, grazing, or burning before 2015)</w:t>
-      </w:r>
-      <w:r>
-        <w:rPr>
-          <w:rFonts w:ascii="Times New Roman" w:hAnsi="Times New Roman" w:cs="Times New Roman"/>
-          <w:sz w:val="24"/>
-          <w:szCs w:val="24"/>
-        </w:rPr>
-        <w:t xml:space="preserve"> as</w:t>
-      </w:r>
-      <w:r>
-        <w:rPr>
-          <w:rFonts w:ascii="Times New Roman" w:hAnsi="Times New Roman" w:cs="Times New Roman"/>
-          <w:sz w:val="24"/>
-          <w:szCs w:val="24"/>
-        </w:rPr>
-        <w:t xml:space="preserve"> abundance and </w:t>
-      </w:r>
-      <w:r>
-        <w:rPr>
-          <w:rFonts w:ascii="Times New Roman" w:hAnsi="Times New Roman" w:cs="Times New Roman"/>
-          <w:sz w:val="24"/>
-          <w:szCs w:val="24"/>
-        </w:rPr>
-        <w:t>occupancy</w:t>
-      </w:r>
-      <w:r>
-        <w:rPr>
-          <w:rFonts w:ascii="Times New Roman" w:hAnsi="Times New Roman" w:cs="Times New Roman"/>
-          <w:sz w:val="24"/>
-          <w:szCs w:val="24"/>
-        </w:rPr>
-        <w:t xml:space="preserve"> covariates in our JAGS model</w:t>
-      </w:r>
-      <w:r>
-        <w:rPr>
-          <w:rFonts w:ascii="Times New Roman" w:hAnsi="Times New Roman" w:cs="Times New Roman"/>
-          <w:sz w:val="24"/>
-          <w:szCs w:val="24"/>
-        </w:rPr>
-        <w:t>.</w:t>
-      </w:r>
-      <w:r>
-        <w:rPr>
-          <w:rFonts w:ascii="Times New Roman" w:hAnsi="Times New Roman" w:cs="Times New Roman"/>
-          <w:sz w:val="24"/>
-          <w:szCs w:val="24"/>
-        </w:rPr>
-        <w:t xml:space="preserve"> </w:t>
-      </w:r>
-      <w:r>
-        <w:rPr>
-          <w:rFonts w:ascii="Times New Roman" w:hAnsi="Times New Roman" w:cs="Times New Roman"/>
-          <w:sz w:val="24"/>
-          <w:szCs w:val="24"/>
-        </w:rPr>
-        <w:t xml:space="preserve">Mean </w:t>
-      </w:r>
-      <w:r>
-        <w:rPr>
-          <w:rFonts w:ascii="Times New Roman" w:hAnsi="Times New Roman" w:cs="Times New Roman"/>
-          <w:sz w:val="24"/>
-          <w:szCs w:val="24"/>
-        </w:rPr>
-        <w:t xml:space="preserve">Leonard’s skipper abundance was </w:t>
-      </w:r>
-      <w:r>
-        <w:rPr>
-          <w:rFonts w:ascii="Times New Roman" w:hAnsi="Times New Roman" w:cs="Times New Roman"/>
-          <w:sz w:val="24"/>
-          <w:szCs w:val="24"/>
-        </w:rPr>
-        <w:t>negatively</w:t>
-      </w:r>
-      <w:r>
-        <w:rPr>
-          <w:rFonts w:ascii="Times New Roman" w:hAnsi="Times New Roman" w:cs="Times New Roman"/>
-          <w:sz w:val="24"/>
-          <w:szCs w:val="24"/>
-        </w:rPr>
-        <w:t xml:space="preserve"> affected by </w:t>
-      </w:r>
-      <w:r>
-        <w:rPr>
-          <w:rFonts w:ascii="Times New Roman" w:hAnsi="Times New Roman" w:cs="Times New Roman"/>
-          <w:sz w:val="24"/>
-          <w:szCs w:val="24"/>
-        </w:rPr>
-        <w:t xml:space="preserve">pre-survey </w:t>
-      </w:r>
-      <w:r>
-        <w:rPr>
-          <w:rFonts w:ascii="Times New Roman" w:hAnsi="Times New Roman" w:cs="Times New Roman"/>
-          <w:sz w:val="24"/>
-          <w:szCs w:val="24"/>
-        </w:rPr>
-        <w:t>disturbance</w:t>
-      </w:r>
-      <w:r>
-        <w:rPr>
-          <w:rFonts w:ascii="Times New Roman" w:hAnsi="Times New Roman" w:cs="Times New Roman"/>
-          <w:sz w:val="24"/>
-          <w:szCs w:val="24"/>
-        </w:rPr>
-        <w:t xml:space="preserve"> </w:t>
-      </w:r>
-      <w:r>
-        <w:rPr>
-          <w:rFonts w:ascii="Times New Roman" w:hAnsi="Times New Roman" w:cs="Times New Roman"/>
-          <w:sz w:val="24"/>
-          <w:szCs w:val="24"/>
-        </w:rPr>
-        <w:t>(-3.9, 1.4 SD</w:t>
-      </w:r>
-      <w:r>
-        <w:rPr>
-          <w:rFonts w:ascii="Times New Roman" w:hAnsi="Times New Roman" w:cs="Times New Roman"/>
-          <w:sz w:val="24"/>
-          <w:szCs w:val="24"/>
-        </w:rPr>
-        <w:t>)</w:t>
-      </w:r>
-      <w:r>
-        <w:rPr>
-          <w:rFonts w:ascii="Times New Roman" w:hAnsi="Times New Roman" w:cs="Times New Roman"/>
-          <w:sz w:val="24"/>
-          <w:szCs w:val="24"/>
-        </w:rPr>
-        <w:t xml:space="preserve"> </w:t>
-      </w:r>
-      <w:r>
-        <w:rPr>
-          <w:rFonts w:ascii="Times New Roman" w:hAnsi="Times New Roman" w:cs="Times New Roman"/>
-          <w:sz w:val="24"/>
-          <w:szCs w:val="24"/>
-        </w:rPr>
-        <w:t>(Fig</w:t>
-      </w:r>
-      <w:r>
-        <w:rPr>
-          <w:rFonts w:ascii="Times New Roman" w:hAnsi="Times New Roman" w:cs="Times New Roman"/>
-          <w:sz w:val="24"/>
-          <w:szCs w:val="24"/>
-        </w:rPr>
-        <w:t>.</w:t>
-      </w:r>
-      <w:r>
-        <w:rPr>
-          <w:rFonts w:ascii="Times New Roman" w:hAnsi="Times New Roman" w:cs="Times New Roman"/>
-          <w:sz w:val="24"/>
-          <w:szCs w:val="24"/>
-        </w:rPr>
-        <w:t xml:space="preserve"> XX)</w:t>
-      </w:r>
-      <w:r>
-        <w:rPr>
-          <w:rFonts w:ascii="Times New Roman" w:hAnsi="Times New Roman" w:cs="Times New Roman"/>
-          <w:sz w:val="24"/>
-          <w:szCs w:val="24"/>
-        </w:rPr>
-        <w:t xml:space="preserve">. </w:t>
+          <w:sz w:val="20"/>
+          <w:szCs w:val="20"/>
+        </w:rPr>
+        <w:t>Figure 2</w:t>
+      </w:r>
+      <w:r>
+        <w:rPr>
+          <w:rFonts w:ascii="Times New Roman" w:hAnsi="Times New Roman" w:cs="Times New Roman"/>
+          <w:sz w:val="20"/>
+          <w:szCs w:val="20"/>
+        </w:rPr>
+        <w:t xml:space="preserve">XX. Eastern Towhee mean abundance versus canopy cover (A) and probability of detection versus date (B). Grey bands are 85% confidence intervals. </w:t>
       </w:r>
     </w:p>
     <w:p>
@@ -18756,23 +18146,7 @@
           <w:sz w:val="24"/>
           <w:szCs w:val="24"/>
         </w:rPr>
-        <w:t>Norther</w:t>
-      </w:r>
-      <w:r>
-        <w:rPr>
-          <w:rFonts w:ascii="Times New Roman" w:hAnsi="Times New Roman" w:cs="Times New Roman"/>
-          <w:sz w:val="24"/>
-          <w:szCs w:val="24"/>
-        </w:rPr>
-        <w:t>n</w:t>
-      </w:r>
-      <w:r>
-        <w:rPr>
-          <w:rFonts w:ascii="Times New Roman" w:hAnsi="Times New Roman" w:cs="Times New Roman"/>
-          <w:sz w:val="24"/>
-          <w:szCs w:val="24"/>
-        </w:rPr>
-        <w:t xml:space="preserve"> Barrens Tiger Beetle</w:t>
+        <w:t>Leonard’s skipper</w:t>
       </w:r>
     </w:p>
     <w:p>
@@ -18792,410 +18166,719 @@
           <w:sz w:val="24"/>
           <w:szCs w:val="24"/>
         </w:rPr>
+        <w:t xml:space="preserve">Based on preliminary modeling in unmarked </w:t>
+      </w:r>
+      <w:r>
+        <w:rPr>
+          <w:rFonts w:ascii="Times New Roman" w:hAnsi="Times New Roman" w:cs="Times New Roman"/>
+          <w:sz w:val="24"/>
+          <w:szCs w:val="24"/>
+        </w:rPr>
+        <w:t>(resu</w:t>
+      </w:r>
+      <w:r>
+        <w:rPr>
+          <w:rFonts w:ascii="Times New Roman" w:hAnsi="Times New Roman" w:cs="Times New Roman"/>
+          <w:sz w:val="24"/>
+          <w:szCs w:val="24"/>
+        </w:rPr>
+        <w:t xml:space="preserve">lts not shown; see XX at </w:t>
+      </w:r>
+      <w:proofErr w:type="spellStart"/>
+      <w:r>
+        <w:rPr>
+          <w:rFonts w:ascii="Times New Roman" w:hAnsi="Times New Roman" w:cs="Times New Roman"/>
+          <w:sz w:val="24"/>
+          <w:szCs w:val="24"/>
+        </w:rPr>
+        <w:t>doiXX</w:t>
+      </w:r>
+      <w:proofErr w:type="spellEnd"/>
+      <w:r>
+        <w:rPr>
+          <w:rFonts w:ascii="Times New Roman" w:hAnsi="Times New Roman" w:cs="Times New Roman"/>
+          <w:sz w:val="24"/>
+          <w:szCs w:val="24"/>
+        </w:rPr>
+        <w:t>), we selected</w:t>
+      </w:r>
+      <w:r>
+        <w:rPr>
+          <w:rFonts w:ascii="Times New Roman" w:hAnsi="Times New Roman" w:cs="Times New Roman"/>
+          <w:sz w:val="24"/>
+          <w:szCs w:val="24"/>
+        </w:rPr>
+        <w:t xml:space="preserve"> </w:t>
+      </w:r>
+      <w:r>
+        <w:rPr>
+          <w:rFonts w:ascii="Times New Roman" w:hAnsi="Times New Roman" w:cs="Times New Roman"/>
+          <w:sz w:val="24"/>
+          <w:szCs w:val="24"/>
+        </w:rPr>
+        <w:t>mean number of</w:t>
+      </w:r>
+      <w:r>
+        <w:rPr>
+          <w:rFonts w:ascii="Times New Roman" w:hAnsi="Times New Roman" w:cs="Times New Roman"/>
+          <w:sz w:val="24"/>
+          <w:szCs w:val="24"/>
+        </w:rPr>
+        <w:t xml:space="preserve"> </w:t>
+      </w:r>
+      <w:proofErr w:type="spellStart"/>
+      <w:r>
+        <w:rPr>
+          <w:rFonts w:ascii="Times New Roman" w:hAnsi="Times New Roman" w:cs="Times New Roman"/>
+          <w:sz w:val="24"/>
+          <w:szCs w:val="24"/>
+        </w:rPr>
+        <w:t>liatris</w:t>
+      </w:r>
+      <w:proofErr w:type="spellEnd"/>
+      <w:r>
+        <w:rPr>
+          <w:rFonts w:ascii="Times New Roman" w:hAnsi="Times New Roman" w:cs="Times New Roman"/>
+          <w:sz w:val="24"/>
+          <w:szCs w:val="24"/>
+        </w:rPr>
+        <w:t xml:space="preserve"> stems and pre-survey disturbance </w:t>
+      </w:r>
+      <w:r>
+        <w:rPr>
+          <w:rFonts w:ascii="Times New Roman" w:hAnsi="Times New Roman" w:cs="Times New Roman"/>
+          <w:sz w:val="24"/>
+          <w:szCs w:val="24"/>
+        </w:rPr>
+        <w:t>(logging, grazing, or burning before 2015)</w:t>
+      </w:r>
+      <w:r>
+        <w:rPr>
+          <w:rFonts w:ascii="Times New Roman" w:hAnsi="Times New Roman" w:cs="Times New Roman"/>
+          <w:sz w:val="24"/>
+          <w:szCs w:val="24"/>
+        </w:rPr>
+        <w:t xml:space="preserve"> as</w:t>
+      </w:r>
+      <w:r>
+        <w:rPr>
+          <w:rFonts w:ascii="Times New Roman" w:hAnsi="Times New Roman" w:cs="Times New Roman"/>
+          <w:sz w:val="24"/>
+          <w:szCs w:val="24"/>
+        </w:rPr>
+        <w:t xml:space="preserve"> abundance and </w:t>
+      </w:r>
+      <w:r>
+        <w:rPr>
+          <w:rFonts w:ascii="Times New Roman" w:hAnsi="Times New Roman" w:cs="Times New Roman"/>
+          <w:sz w:val="24"/>
+          <w:szCs w:val="24"/>
+        </w:rPr>
+        <w:t>occupancy</w:t>
+      </w:r>
+      <w:r>
+        <w:rPr>
+          <w:rFonts w:ascii="Times New Roman" w:hAnsi="Times New Roman" w:cs="Times New Roman"/>
+          <w:sz w:val="24"/>
+          <w:szCs w:val="24"/>
+        </w:rPr>
+        <w:t xml:space="preserve"> covariates in our JAGS model</w:t>
+      </w:r>
+      <w:r>
+        <w:rPr>
+          <w:rFonts w:ascii="Times New Roman" w:hAnsi="Times New Roman" w:cs="Times New Roman"/>
+          <w:sz w:val="24"/>
+          <w:szCs w:val="24"/>
+        </w:rPr>
+        <w:t>.</w:t>
+      </w:r>
+      <w:r>
+        <w:rPr>
+          <w:rFonts w:ascii="Times New Roman" w:hAnsi="Times New Roman" w:cs="Times New Roman"/>
+          <w:sz w:val="24"/>
+          <w:szCs w:val="24"/>
+        </w:rPr>
+        <w:t xml:space="preserve"> </w:t>
+      </w:r>
+      <w:r>
+        <w:rPr>
+          <w:rFonts w:ascii="Times New Roman" w:hAnsi="Times New Roman" w:cs="Times New Roman"/>
+          <w:sz w:val="24"/>
+          <w:szCs w:val="24"/>
+        </w:rPr>
+        <w:t xml:space="preserve">Mean </w:t>
+      </w:r>
+      <w:r>
+        <w:rPr>
+          <w:rFonts w:ascii="Times New Roman" w:hAnsi="Times New Roman" w:cs="Times New Roman"/>
+          <w:sz w:val="24"/>
+          <w:szCs w:val="24"/>
+        </w:rPr>
+        <w:t xml:space="preserve">Leonard’s skipper abundance was </w:t>
+      </w:r>
+      <w:r>
+        <w:rPr>
+          <w:rFonts w:ascii="Times New Roman" w:hAnsi="Times New Roman" w:cs="Times New Roman"/>
+          <w:sz w:val="24"/>
+          <w:szCs w:val="24"/>
+        </w:rPr>
+        <w:t>negatively</w:t>
+      </w:r>
+      <w:r>
+        <w:rPr>
+          <w:rFonts w:ascii="Times New Roman" w:hAnsi="Times New Roman" w:cs="Times New Roman"/>
+          <w:sz w:val="24"/>
+          <w:szCs w:val="24"/>
+        </w:rPr>
+        <w:t xml:space="preserve"> affected by </w:t>
+      </w:r>
+      <w:r>
+        <w:rPr>
+          <w:rFonts w:ascii="Times New Roman" w:hAnsi="Times New Roman" w:cs="Times New Roman"/>
+          <w:sz w:val="24"/>
+          <w:szCs w:val="24"/>
+        </w:rPr>
+        <w:t xml:space="preserve">pre-survey </w:t>
+      </w:r>
+      <w:r>
+        <w:rPr>
+          <w:rFonts w:ascii="Times New Roman" w:hAnsi="Times New Roman" w:cs="Times New Roman"/>
+          <w:sz w:val="24"/>
+          <w:szCs w:val="24"/>
+        </w:rPr>
+        <w:t>disturbance</w:t>
+      </w:r>
+      <w:r>
+        <w:rPr>
+          <w:rFonts w:ascii="Times New Roman" w:hAnsi="Times New Roman" w:cs="Times New Roman"/>
+          <w:sz w:val="24"/>
+          <w:szCs w:val="24"/>
+        </w:rPr>
+        <w:t xml:space="preserve"> </w:t>
+      </w:r>
+      <w:r>
+        <w:rPr>
+          <w:rFonts w:ascii="Times New Roman" w:hAnsi="Times New Roman" w:cs="Times New Roman"/>
+          <w:sz w:val="24"/>
+          <w:szCs w:val="24"/>
+        </w:rPr>
+        <w:t>(-3.9, 1.4 SD</w:t>
+      </w:r>
+      <w:r>
+        <w:rPr>
+          <w:rFonts w:ascii="Times New Roman" w:hAnsi="Times New Roman" w:cs="Times New Roman"/>
+          <w:sz w:val="24"/>
+          <w:szCs w:val="24"/>
+        </w:rPr>
+        <w:t>)</w:t>
+      </w:r>
+      <w:r>
+        <w:rPr>
+          <w:rFonts w:ascii="Times New Roman" w:hAnsi="Times New Roman" w:cs="Times New Roman"/>
+          <w:sz w:val="24"/>
+          <w:szCs w:val="24"/>
+        </w:rPr>
+        <w:t xml:space="preserve"> </w:t>
+      </w:r>
+      <w:r>
+        <w:rPr>
+          <w:rFonts w:ascii="Times New Roman" w:hAnsi="Times New Roman" w:cs="Times New Roman"/>
+          <w:sz w:val="24"/>
+          <w:szCs w:val="24"/>
+        </w:rPr>
+        <w:t>(Fig</w:t>
+      </w:r>
+      <w:r>
+        <w:rPr>
+          <w:rFonts w:ascii="Times New Roman" w:hAnsi="Times New Roman" w:cs="Times New Roman"/>
+          <w:sz w:val="24"/>
+          <w:szCs w:val="24"/>
+        </w:rPr>
+        <w:t>.</w:t>
+      </w:r>
+      <w:r>
+        <w:rPr>
+          <w:rFonts w:ascii="Times New Roman" w:hAnsi="Times New Roman" w:cs="Times New Roman"/>
+          <w:sz w:val="24"/>
+          <w:szCs w:val="24"/>
+        </w:rPr>
+        <w:t xml:space="preserve"> XX)</w:t>
+      </w:r>
+      <w:r>
+        <w:rPr>
+          <w:rFonts w:ascii="Times New Roman" w:hAnsi="Times New Roman" w:cs="Times New Roman"/>
+          <w:sz w:val="24"/>
+          <w:szCs w:val="24"/>
+        </w:rPr>
+        <w:t xml:space="preserve">. </w:t>
+      </w:r>
+    </w:p>
+    <w:p>
+      <w:pPr>
+        <w:autoSpaceDE w:val="0"/>
+        <w:autoSpaceDN w:val="0"/>
+        <w:spacing w:line="360" w:lineRule="auto"/>
+        <w:outlineLvl w:val="0"/>
+        <w:rPr>
+          <w:rFonts w:ascii="Times New Roman" w:hAnsi="Times New Roman" w:cs="Times New Roman"/>
+          <w:sz w:val="24"/>
+          <w:szCs w:val="24"/>
+        </w:rPr>
+      </w:pPr>
+      <w:r>
+        <w:rPr>
+          <w:rFonts w:ascii="Times New Roman" w:hAnsi="Times New Roman" w:cs="Times New Roman"/>
+          <w:sz w:val="24"/>
+          <w:szCs w:val="24"/>
+        </w:rPr>
+        <w:t>Norther</w:t>
+      </w:r>
+      <w:r>
+        <w:rPr>
+          <w:rFonts w:ascii="Times New Roman" w:hAnsi="Times New Roman" w:cs="Times New Roman"/>
+          <w:sz w:val="24"/>
+          <w:szCs w:val="24"/>
+        </w:rPr>
+        <w:t>n</w:t>
+      </w:r>
+      <w:r>
+        <w:rPr>
+          <w:rFonts w:ascii="Times New Roman" w:hAnsi="Times New Roman" w:cs="Times New Roman"/>
+          <w:sz w:val="24"/>
+          <w:szCs w:val="24"/>
+        </w:rPr>
+        <w:t xml:space="preserve"> Barrens Tiger Beetle</w:t>
+      </w:r>
+    </w:p>
+    <w:p>
+      <w:pPr>
+        <w:autoSpaceDE w:val="0"/>
+        <w:autoSpaceDN w:val="0"/>
+        <w:spacing w:line="360" w:lineRule="auto"/>
+        <w:rPr>
+          <w:rFonts w:ascii="Times New Roman" w:hAnsi="Times New Roman" w:cs="Times New Roman"/>
+          <w:sz w:val="24"/>
+          <w:szCs w:val="24"/>
+        </w:rPr>
+      </w:pPr>
+      <w:r>
+        <w:rPr>
+          <w:rFonts w:ascii="Times New Roman" w:hAnsi="Times New Roman" w:cs="Times New Roman"/>
+          <w:sz w:val="24"/>
+          <w:szCs w:val="24"/>
+        </w:rPr>
+        <w:t xml:space="preserve">Based on preliminary modeling in unmarked </w:t>
+      </w:r>
+      <w:r>
+        <w:rPr>
+          <w:rFonts w:ascii="Times New Roman" w:hAnsi="Times New Roman" w:cs="Times New Roman"/>
+          <w:sz w:val="24"/>
+          <w:szCs w:val="24"/>
+        </w:rPr>
+        <w:t>(resu</w:t>
+      </w:r>
+      <w:r>
+        <w:rPr>
+          <w:rFonts w:ascii="Times New Roman" w:hAnsi="Times New Roman" w:cs="Times New Roman"/>
+          <w:sz w:val="24"/>
+          <w:szCs w:val="24"/>
+        </w:rPr>
+        <w:t xml:space="preserve">lts not shown; see XX at </w:t>
+      </w:r>
+      <w:proofErr w:type="spellStart"/>
+      <w:r>
+        <w:rPr>
+          <w:rFonts w:ascii="Times New Roman" w:hAnsi="Times New Roman" w:cs="Times New Roman"/>
+          <w:sz w:val="24"/>
+          <w:szCs w:val="24"/>
+        </w:rPr>
+        <w:t>doiXX</w:t>
+      </w:r>
+      <w:proofErr w:type="spellEnd"/>
+      <w:r>
+        <w:rPr>
+          <w:rFonts w:ascii="Times New Roman" w:hAnsi="Times New Roman" w:cs="Times New Roman"/>
+          <w:sz w:val="24"/>
+          <w:szCs w:val="24"/>
+        </w:rPr>
+        <w:t>), we selected</w:t>
+      </w:r>
+      <w:r>
+        <w:rPr>
+          <w:rFonts w:ascii="Times New Roman" w:hAnsi="Times New Roman" w:cs="Times New Roman"/>
+          <w:sz w:val="24"/>
+          <w:szCs w:val="24"/>
+        </w:rPr>
+        <w:t xml:space="preserve"> coefficient of variation of elevation</w:t>
+      </w:r>
+      <w:r>
+        <w:rPr>
+          <w:rFonts w:ascii="Times New Roman" w:hAnsi="Times New Roman" w:cs="Times New Roman"/>
+          <w:sz w:val="24"/>
+          <w:szCs w:val="24"/>
+        </w:rPr>
+        <w:t xml:space="preserve"> </w:t>
+      </w:r>
+      <w:r>
+        <w:rPr>
+          <w:rFonts w:ascii="Times New Roman" w:hAnsi="Times New Roman" w:cs="Times New Roman"/>
+          <w:sz w:val="24"/>
+          <w:szCs w:val="24"/>
+        </w:rPr>
+        <w:t xml:space="preserve">(elevation CV) </w:t>
+      </w:r>
+      <w:r>
+        <w:rPr>
+          <w:rFonts w:ascii="Times New Roman" w:hAnsi="Times New Roman" w:cs="Times New Roman"/>
+          <w:sz w:val="24"/>
+          <w:szCs w:val="24"/>
+        </w:rPr>
+        <w:t xml:space="preserve">and </w:t>
+      </w:r>
+      <w:r>
+        <w:rPr>
+          <w:rFonts w:ascii="Times New Roman" w:hAnsi="Times New Roman" w:cs="Times New Roman"/>
+          <w:sz w:val="24"/>
+          <w:szCs w:val="24"/>
+        </w:rPr>
+        <w:t>canopy cover</w:t>
+      </w:r>
+      <w:r>
+        <w:rPr>
+          <w:rFonts w:ascii="Times New Roman" w:hAnsi="Times New Roman" w:cs="Times New Roman"/>
+          <w:sz w:val="24"/>
+          <w:szCs w:val="24"/>
+        </w:rPr>
+        <w:t xml:space="preserve"> as</w:t>
+      </w:r>
+      <w:r>
+        <w:rPr>
+          <w:rFonts w:ascii="Times New Roman" w:hAnsi="Times New Roman" w:cs="Times New Roman"/>
+          <w:sz w:val="24"/>
+          <w:szCs w:val="24"/>
+        </w:rPr>
+        <w:t xml:space="preserve"> abundance and </w:t>
+      </w:r>
+      <w:r>
+        <w:rPr>
+          <w:rFonts w:ascii="Times New Roman" w:hAnsi="Times New Roman" w:cs="Times New Roman"/>
+          <w:sz w:val="24"/>
+          <w:szCs w:val="24"/>
+        </w:rPr>
+        <w:t>occupancy</w:t>
+      </w:r>
+      <w:r>
+        <w:rPr>
+          <w:rFonts w:ascii="Times New Roman" w:hAnsi="Times New Roman" w:cs="Times New Roman"/>
+          <w:sz w:val="24"/>
+          <w:szCs w:val="24"/>
+        </w:rPr>
+        <w:t xml:space="preserve"> covariates in our JAGS model. </w:t>
+      </w:r>
+      <w:r>
+        <w:rPr>
+          <w:rFonts w:ascii="Times New Roman" w:hAnsi="Times New Roman" w:cs="Times New Roman"/>
+          <w:sz w:val="24"/>
+          <w:szCs w:val="24"/>
+        </w:rPr>
+        <w:t>Mean t</w:t>
+      </w:r>
+      <w:r>
+        <w:rPr>
+          <w:rFonts w:ascii="Times New Roman" w:hAnsi="Times New Roman" w:cs="Times New Roman"/>
+          <w:sz w:val="24"/>
+          <w:szCs w:val="24"/>
+        </w:rPr>
+        <w:t xml:space="preserve">iger beetle abundance was </w:t>
+      </w:r>
+      <w:r>
+        <w:rPr>
+          <w:rFonts w:ascii="Times New Roman" w:hAnsi="Times New Roman" w:cs="Times New Roman"/>
+          <w:sz w:val="24"/>
+          <w:szCs w:val="24"/>
+        </w:rPr>
+        <w:t xml:space="preserve">positively </w:t>
+      </w:r>
+      <w:r>
+        <w:rPr>
+          <w:rFonts w:ascii="Times New Roman" w:hAnsi="Times New Roman" w:cs="Times New Roman"/>
+          <w:sz w:val="24"/>
+          <w:szCs w:val="24"/>
+        </w:rPr>
+        <w:t xml:space="preserve">affected by </w:t>
+      </w:r>
+      <w:r>
+        <w:rPr>
+          <w:rFonts w:ascii="Times New Roman" w:hAnsi="Times New Roman" w:cs="Times New Roman"/>
+          <w:sz w:val="24"/>
+          <w:szCs w:val="24"/>
+        </w:rPr>
+        <w:t>elevation CV</w:t>
+      </w:r>
+      <w:r>
+        <w:rPr>
+          <w:rFonts w:ascii="Times New Roman" w:hAnsi="Times New Roman" w:cs="Times New Roman"/>
+          <w:sz w:val="24"/>
+          <w:szCs w:val="24"/>
+        </w:rPr>
+        <w:t xml:space="preserve"> (</w:t>
+      </w:r>
+      <w:r>
+        <w:rPr>
+          <w:rFonts w:ascii="Times New Roman" w:hAnsi="Times New Roman" w:cs="Times New Roman"/>
+          <w:sz w:val="24"/>
+          <w:szCs w:val="24"/>
+        </w:rPr>
+        <w:t>0.7, 0.2 SD</w:t>
+      </w:r>
+      <w:r>
+        <w:rPr>
+          <w:rFonts w:ascii="Times New Roman" w:hAnsi="Times New Roman" w:cs="Times New Roman"/>
+          <w:sz w:val="24"/>
+          <w:szCs w:val="24"/>
+        </w:rPr>
+        <w:t>)</w:t>
+      </w:r>
+      <w:r>
+        <w:rPr>
+          <w:rFonts w:ascii="Times New Roman" w:hAnsi="Times New Roman" w:cs="Times New Roman"/>
+          <w:sz w:val="24"/>
+          <w:szCs w:val="24"/>
+        </w:rPr>
+        <w:t xml:space="preserve"> and </w:t>
+      </w:r>
+      <w:r>
+        <w:rPr>
+          <w:rFonts w:ascii="Times New Roman" w:hAnsi="Times New Roman" w:cs="Times New Roman"/>
+          <w:sz w:val="24"/>
+          <w:szCs w:val="24"/>
+        </w:rPr>
+        <w:t>canopy cover</w:t>
+      </w:r>
+      <w:r>
+        <w:rPr>
+          <w:rFonts w:ascii="Times New Roman" w:hAnsi="Times New Roman" w:cs="Times New Roman"/>
+          <w:sz w:val="24"/>
+          <w:szCs w:val="24"/>
+        </w:rPr>
+        <w:t xml:space="preserve"> (</w:t>
+      </w:r>
+      <w:r>
+        <w:rPr>
+          <w:rFonts w:ascii="Times New Roman" w:hAnsi="Times New Roman" w:cs="Times New Roman"/>
+          <w:sz w:val="24"/>
+          <w:szCs w:val="24"/>
+        </w:rPr>
+        <w:t>0.3, 0.2 SD</w:t>
+      </w:r>
+      <w:r>
+        <w:rPr>
+          <w:rFonts w:ascii="Times New Roman" w:hAnsi="Times New Roman" w:cs="Times New Roman"/>
+          <w:sz w:val="24"/>
+          <w:szCs w:val="24"/>
+        </w:rPr>
+        <w:t>)</w:t>
+      </w:r>
+      <w:r>
+        <w:rPr>
+          <w:rFonts w:ascii="Times New Roman" w:hAnsi="Times New Roman" w:cs="Times New Roman"/>
+          <w:sz w:val="24"/>
+          <w:szCs w:val="24"/>
+        </w:rPr>
+        <w:t xml:space="preserve"> (Fig. XX)</w:t>
+      </w:r>
+      <w:r>
+        <w:rPr>
+          <w:rFonts w:ascii="Times New Roman" w:hAnsi="Times New Roman" w:cs="Times New Roman"/>
+          <w:sz w:val="24"/>
+          <w:szCs w:val="24"/>
+        </w:rPr>
+        <w:t>.</w:t>
+      </w:r>
+      <w:r>
+        <w:rPr>
+          <w:rFonts w:ascii="Times New Roman" w:hAnsi="Times New Roman" w:cs="Times New Roman"/>
+          <w:sz w:val="24"/>
+          <w:szCs w:val="24"/>
+        </w:rPr>
+        <w:t xml:space="preserve"> </w:t>
+      </w:r>
+      <w:r>
+        <w:rPr>
+          <w:rFonts w:ascii="Times New Roman" w:hAnsi="Times New Roman" w:cs="Times New Roman"/>
+          <w:sz w:val="24"/>
+          <w:szCs w:val="24"/>
+        </w:rPr>
+        <w:t>Both</w:t>
+      </w:r>
+      <w:r>
+        <w:rPr>
+          <w:rFonts w:ascii="Times New Roman" w:hAnsi="Times New Roman" w:cs="Times New Roman"/>
+          <w:sz w:val="24"/>
+          <w:szCs w:val="24"/>
+        </w:rPr>
+        <w:t xml:space="preserve"> 85% credible interval</w:t>
+      </w:r>
+      <w:r>
+        <w:rPr>
+          <w:rFonts w:ascii="Times New Roman" w:hAnsi="Times New Roman" w:cs="Times New Roman"/>
+          <w:sz w:val="24"/>
+          <w:szCs w:val="24"/>
+        </w:rPr>
+        <w:t>s</w:t>
+      </w:r>
+      <w:r>
+        <w:rPr>
+          <w:rFonts w:ascii="Times New Roman" w:hAnsi="Times New Roman" w:cs="Times New Roman"/>
+          <w:sz w:val="24"/>
+          <w:szCs w:val="24"/>
+        </w:rPr>
+        <w:t xml:space="preserve"> (CRI)</w:t>
+      </w:r>
+      <w:r>
+        <w:rPr>
+          <w:rFonts w:ascii="Times New Roman" w:hAnsi="Times New Roman" w:cs="Times New Roman"/>
+          <w:sz w:val="24"/>
+          <w:szCs w:val="24"/>
+        </w:rPr>
+        <w:t xml:space="preserve"> excluded zero</w:t>
+      </w:r>
+      <w:r>
+        <w:rPr>
+          <w:rFonts w:ascii="Times New Roman" w:hAnsi="Times New Roman" w:cs="Times New Roman"/>
+          <w:sz w:val="24"/>
+          <w:szCs w:val="24"/>
+        </w:rPr>
+        <w:t xml:space="preserve"> (</w:t>
+      </w:r>
+      <w:r>
+        <w:rPr>
+          <w:rFonts w:ascii="Times New Roman" w:hAnsi="Times New Roman" w:cs="Times New Roman"/>
+          <w:sz w:val="24"/>
+          <w:szCs w:val="24"/>
+        </w:rPr>
+        <w:t>0.</w:t>
+      </w:r>
+      <w:r>
+        <w:rPr>
+          <w:rFonts w:ascii="Times New Roman" w:hAnsi="Times New Roman" w:cs="Times New Roman"/>
+          <w:sz w:val="24"/>
+          <w:szCs w:val="24"/>
+        </w:rPr>
+        <w:t>37</w:t>
+      </w:r>
+      <w:r>
+        <w:rPr>
+          <w:rFonts w:ascii="Times New Roman" w:hAnsi="Times New Roman" w:cs="Times New Roman"/>
+          <w:sz w:val="24"/>
+          <w:szCs w:val="24"/>
+        </w:rPr>
+        <w:t xml:space="preserve"> to</w:t>
+      </w:r>
+      <w:r>
+        <w:rPr>
+          <w:rFonts w:ascii="Times New Roman" w:hAnsi="Times New Roman" w:cs="Times New Roman"/>
+          <w:sz w:val="24"/>
+          <w:szCs w:val="24"/>
+        </w:rPr>
+        <w:t xml:space="preserve"> </w:t>
+      </w:r>
+      <w:r>
+        <w:rPr>
+          <w:rFonts w:ascii="Times New Roman" w:hAnsi="Times New Roman" w:cs="Times New Roman"/>
+          <w:sz w:val="24"/>
+          <w:szCs w:val="24"/>
+        </w:rPr>
+        <w:t>0.99 and</w:t>
+      </w:r>
+      <w:r>
+        <w:rPr>
+          <w:rFonts w:ascii="Times New Roman" w:hAnsi="Times New Roman" w:cs="Times New Roman"/>
+          <w:sz w:val="24"/>
+          <w:szCs w:val="24"/>
+        </w:rPr>
+        <w:t xml:space="preserve"> </w:t>
+      </w:r>
+      <w:r>
+        <w:rPr>
+          <w:rFonts w:ascii="Times New Roman" w:hAnsi="Times New Roman" w:cs="Times New Roman"/>
+          <w:sz w:val="24"/>
+          <w:szCs w:val="24"/>
+        </w:rPr>
+        <w:t>0.0</w:t>
+      </w:r>
+      <w:r>
+        <w:rPr>
+          <w:rFonts w:ascii="Times New Roman" w:hAnsi="Times New Roman" w:cs="Times New Roman"/>
+          <w:sz w:val="24"/>
+          <w:szCs w:val="24"/>
+        </w:rPr>
+        <w:t>2</w:t>
+      </w:r>
+      <w:r>
+        <w:rPr>
+          <w:rFonts w:ascii="Times New Roman" w:hAnsi="Times New Roman" w:cs="Times New Roman"/>
+          <w:sz w:val="24"/>
+          <w:szCs w:val="24"/>
+        </w:rPr>
+        <w:t xml:space="preserve"> to</w:t>
+      </w:r>
+      <w:r>
+        <w:rPr>
+          <w:rFonts w:ascii="Times New Roman" w:hAnsi="Times New Roman" w:cs="Times New Roman"/>
+          <w:sz w:val="24"/>
+          <w:szCs w:val="24"/>
+        </w:rPr>
+        <w:t xml:space="preserve"> 0.6</w:t>
+      </w:r>
+      <w:r>
+        <w:rPr>
+          <w:rFonts w:ascii="Times New Roman" w:hAnsi="Times New Roman" w:cs="Times New Roman"/>
+          <w:sz w:val="24"/>
+          <w:szCs w:val="24"/>
+        </w:rPr>
+        <w:t>4</w:t>
+      </w:r>
+      <w:r>
+        <w:rPr>
+          <w:rFonts w:ascii="Times New Roman" w:hAnsi="Times New Roman" w:cs="Times New Roman"/>
+          <w:sz w:val="24"/>
+          <w:szCs w:val="24"/>
+        </w:rPr>
+        <w:t>, respectively</w:t>
+      </w:r>
+      <w:r>
+        <w:rPr>
+          <w:rFonts w:ascii="Times New Roman" w:hAnsi="Times New Roman" w:cs="Times New Roman"/>
+          <w:sz w:val="24"/>
+          <w:szCs w:val="24"/>
+        </w:rPr>
+        <w:t>)</w:t>
+      </w:r>
+      <w:r>
+        <w:rPr>
+          <w:rFonts w:ascii="Times New Roman" w:hAnsi="Times New Roman" w:cs="Times New Roman"/>
+          <w:sz w:val="24"/>
+          <w:szCs w:val="24"/>
+        </w:rPr>
+        <w:t xml:space="preserve"> (Fig. XX)</w:t>
+      </w:r>
+      <w:r>
+        <w:rPr>
+          <w:rFonts w:ascii="Times New Roman" w:hAnsi="Times New Roman" w:cs="Times New Roman"/>
+          <w:sz w:val="24"/>
+          <w:szCs w:val="24"/>
+        </w:rPr>
+        <w:t xml:space="preserve">, though </w:t>
+      </w:r>
+      <w:r>
+        <w:rPr>
+          <w:rFonts w:ascii="Times New Roman" w:hAnsi="Times New Roman" w:cs="Times New Roman"/>
+          <w:sz w:val="24"/>
+          <w:szCs w:val="24"/>
+        </w:rPr>
         <w:lastRenderedPageBreak/>
-        <w:t xml:space="preserve">Based on preliminary modeling in unmarked </w:t>
-      </w:r>
-      <w:r>
-        <w:rPr>
-          <w:rFonts w:ascii="Times New Roman" w:hAnsi="Times New Roman" w:cs="Times New Roman"/>
-          <w:sz w:val="24"/>
-          <w:szCs w:val="24"/>
-        </w:rPr>
-        <w:t>(resu</w:t>
-      </w:r>
-      <w:r>
-        <w:rPr>
-          <w:rFonts w:ascii="Times New Roman" w:hAnsi="Times New Roman" w:cs="Times New Roman"/>
-          <w:sz w:val="24"/>
-          <w:szCs w:val="24"/>
-        </w:rPr>
-        <w:t xml:space="preserve">lts not shown; see XX at </w:t>
-      </w:r>
-      <w:proofErr w:type="spellStart"/>
-      <w:r>
-        <w:rPr>
-          <w:rFonts w:ascii="Times New Roman" w:hAnsi="Times New Roman" w:cs="Times New Roman"/>
-          <w:sz w:val="24"/>
-          <w:szCs w:val="24"/>
-        </w:rPr>
-        <w:t>doiXX</w:t>
-      </w:r>
-      <w:proofErr w:type="spellEnd"/>
-      <w:r>
-        <w:rPr>
-          <w:rFonts w:ascii="Times New Roman" w:hAnsi="Times New Roman" w:cs="Times New Roman"/>
-          <w:sz w:val="24"/>
-          <w:szCs w:val="24"/>
-        </w:rPr>
-        <w:t>), we selected</w:t>
-      </w:r>
-      <w:r>
-        <w:rPr>
-          <w:rFonts w:ascii="Times New Roman" w:hAnsi="Times New Roman" w:cs="Times New Roman"/>
-          <w:sz w:val="24"/>
-          <w:szCs w:val="24"/>
-        </w:rPr>
-        <w:t xml:space="preserve"> coefficient of variation of elevation</w:t>
-      </w:r>
-      <w:r>
-        <w:rPr>
-          <w:rFonts w:ascii="Times New Roman" w:hAnsi="Times New Roman" w:cs="Times New Roman"/>
-          <w:sz w:val="24"/>
-          <w:szCs w:val="24"/>
-        </w:rPr>
-        <w:t xml:space="preserve"> </w:t>
-      </w:r>
-      <w:r>
-        <w:rPr>
-          <w:rFonts w:ascii="Times New Roman" w:hAnsi="Times New Roman" w:cs="Times New Roman"/>
-          <w:sz w:val="24"/>
-          <w:szCs w:val="24"/>
-        </w:rPr>
-        <w:t xml:space="preserve">(elevation CV) </w:t>
-      </w:r>
-      <w:r>
-        <w:rPr>
-          <w:rFonts w:ascii="Times New Roman" w:hAnsi="Times New Roman" w:cs="Times New Roman"/>
-          <w:sz w:val="24"/>
-          <w:szCs w:val="24"/>
-        </w:rPr>
-        <w:t xml:space="preserve">and </w:t>
-      </w:r>
-      <w:r>
-        <w:rPr>
-          <w:rFonts w:ascii="Times New Roman" w:hAnsi="Times New Roman" w:cs="Times New Roman"/>
-          <w:sz w:val="24"/>
-          <w:szCs w:val="24"/>
-        </w:rPr>
-        <w:t>canopy cover</w:t>
-      </w:r>
-      <w:r>
-        <w:rPr>
-          <w:rFonts w:ascii="Times New Roman" w:hAnsi="Times New Roman" w:cs="Times New Roman"/>
-          <w:sz w:val="24"/>
-          <w:szCs w:val="24"/>
-        </w:rPr>
-        <w:t xml:space="preserve"> as</w:t>
-      </w:r>
-      <w:r>
-        <w:rPr>
-          <w:rFonts w:ascii="Times New Roman" w:hAnsi="Times New Roman" w:cs="Times New Roman"/>
-          <w:sz w:val="24"/>
-          <w:szCs w:val="24"/>
-        </w:rPr>
-        <w:t xml:space="preserve"> abundance and </w:t>
-      </w:r>
-      <w:r>
-        <w:rPr>
-          <w:rFonts w:ascii="Times New Roman" w:hAnsi="Times New Roman" w:cs="Times New Roman"/>
-          <w:sz w:val="24"/>
-          <w:szCs w:val="24"/>
-        </w:rPr>
-        <w:t>occupancy</w:t>
-      </w:r>
-      <w:r>
-        <w:rPr>
-          <w:rFonts w:ascii="Times New Roman" w:hAnsi="Times New Roman" w:cs="Times New Roman"/>
-          <w:sz w:val="24"/>
-          <w:szCs w:val="24"/>
-        </w:rPr>
-        <w:t xml:space="preserve"> covariates in our JAGS model. </w:t>
-      </w:r>
-      <w:r>
-        <w:rPr>
-          <w:rFonts w:ascii="Times New Roman" w:hAnsi="Times New Roman" w:cs="Times New Roman"/>
-          <w:sz w:val="24"/>
-          <w:szCs w:val="24"/>
-        </w:rPr>
-        <w:t>Mean t</w:t>
-      </w:r>
-      <w:r>
-        <w:rPr>
-          <w:rFonts w:ascii="Times New Roman" w:hAnsi="Times New Roman" w:cs="Times New Roman"/>
-          <w:sz w:val="24"/>
-          <w:szCs w:val="24"/>
-        </w:rPr>
-        <w:t xml:space="preserve">iger beetle abundance was </w:t>
-      </w:r>
-      <w:r>
-        <w:rPr>
-          <w:rFonts w:ascii="Times New Roman" w:hAnsi="Times New Roman" w:cs="Times New Roman"/>
-          <w:sz w:val="24"/>
-          <w:szCs w:val="24"/>
-        </w:rPr>
-        <w:t xml:space="preserve">positively </w:t>
-      </w:r>
-      <w:r>
-        <w:rPr>
-          <w:rFonts w:ascii="Times New Roman" w:hAnsi="Times New Roman" w:cs="Times New Roman"/>
-          <w:sz w:val="24"/>
-          <w:szCs w:val="24"/>
-        </w:rPr>
-        <w:t xml:space="preserve">affected by </w:t>
-      </w:r>
-      <w:r>
-        <w:rPr>
-          <w:rFonts w:ascii="Times New Roman" w:hAnsi="Times New Roman" w:cs="Times New Roman"/>
-          <w:sz w:val="24"/>
-          <w:szCs w:val="24"/>
-        </w:rPr>
-        <w:t>elevation CV</w:t>
-      </w:r>
-      <w:r>
-        <w:rPr>
-          <w:rFonts w:ascii="Times New Roman" w:hAnsi="Times New Roman" w:cs="Times New Roman"/>
-          <w:sz w:val="24"/>
-          <w:szCs w:val="24"/>
-        </w:rPr>
-        <w:t xml:space="preserve"> (</w:t>
-      </w:r>
-      <w:r>
-        <w:rPr>
-          <w:rFonts w:ascii="Times New Roman" w:hAnsi="Times New Roman" w:cs="Times New Roman"/>
-          <w:sz w:val="24"/>
-          <w:szCs w:val="24"/>
-        </w:rPr>
-        <w:t>0.7, 0.2 SD</w:t>
-      </w:r>
-      <w:r>
-        <w:rPr>
-          <w:rFonts w:ascii="Times New Roman" w:hAnsi="Times New Roman" w:cs="Times New Roman"/>
-          <w:sz w:val="24"/>
-          <w:szCs w:val="24"/>
-        </w:rPr>
-        <w:t>)</w:t>
-      </w:r>
-      <w:r>
-        <w:rPr>
-          <w:rFonts w:ascii="Times New Roman" w:hAnsi="Times New Roman" w:cs="Times New Roman"/>
-          <w:sz w:val="24"/>
-          <w:szCs w:val="24"/>
-        </w:rPr>
-        <w:t xml:space="preserve"> and </w:t>
-      </w:r>
-      <w:r>
-        <w:rPr>
-          <w:rFonts w:ascii="Times New Roman" w:hAnsi="Times New Roman" w:cs="Times New Roman"/>
-          <w:sz w:val="24"/>
-          <w:szCs w:val="24"/>
-        </w:rPr>
-        <w:t>canopy cover</w:t>
-      </w:r>
-      <w:r>
-        <w:rPr>
-          <w:rFonts w:ascii="Times New Roman" w:hAnsi="Times New Roman" w:cs="Times New Roman"/>
-          <w:sz w:val="24"/>
-          <w:szCs w:val="24"/>
-        </w:rPr>
-        <w:t xml:space="preserve"> (</w:t>
-      </w:r>
-      <w:r>
-        <w:rPr>
-          <w:rFonts w:ascii="Times New Roman" w:hAnsi="Times New Roman" w:cs="Times New Roman"/>
-          <w:sz w:val="24"/>
-          <w:szCs w:val="24"/>
-        </w:rPr>
-        <w:t>0.3, 0.2 SD</w:t>
-      </w:r>
-      <w:r>
-        <w:rPr>
-          <w:rFonts w:ascii="Times New Roman" w:hAnsi="Times New Roman" w:cs="Times New Roman"/>
-          <w:sz w:val="24"/>
-          <w:szCs w:val="24"/>
-        </w:rPr>
-        <w:t>)</w:t>
-      </w:r>
-      <w:r>
-        <w:rPr>
-          <w:rFonts w:ascii="Times New Roman" w:hAnsi="Times New Roman" w:cs="Times New Roman"/>
-          <w:sz w:val="24"/>
-          <w:szCs w:val="24"/>
-        </w:rPr>
-        <w:t xml:space="preserve"> (Fig. XX)</w:t>
-      </w:r>
-      <w:r>
-        <w:rPr>
-          <w:rFonts w:ascii="Times New Roman" w:hAnsi="Times New Roman" w:cs="Times New Roman"/>
-          <w:sz w:val="24"/>
-          <w:szCs w:val="24"/>
-        </w:rPr>
-        <w:t>.</w:t>
-      </w:r>
-      <w:r>
-        <w:rPr>
-          <w:rFonts w:ascii="Times New Roman" w:hAnsi="Times New Roman" w:cs="Times New Roman"/>
-          <w:sz w:val="24"/>
-          <w:szCs w:val="24"/>
-        </w:rPr>
-        <w:t xml:space="preserve"> </w:t>
-      </w:r>
-      <w:r>
-        <w:rPr>
-          <w:rFonts w:ascii="Times New Roman" w:hAnsi="Times New Roman" w:cs="Times New Roman"/>
-          <w:sz w:val="24"/>
-          <w:szCs w:val="24"/>
-        </w:rPr>
-        <w:t>Both</w:t>
-      </w:r>
-      <w:r>
-        <w:rPr>
-          <w:rFonts w:ascii="Times New Roman" w:hAnsi="Times New Roman" w:cs="Times New Roman"/>
-          <w:sz w:val="24"/>
-          <w:szCs w:val="24"/>
-        </w:rPr>
-        <w:t xml:space="preserve"> 85% credible interval</w:t>
-      </w:r>
-      <w:r>
-        <w:rPr>
-          <w:rFonts w:ascii="Times New Roman" w:hAnsi="Times New Roman" w:cs="Times New Roman"/>
-          <w:sz w:val="24"/>
-          <w:szCs w:val="24"/>
-        </w:rPr>
-        <w:t>s</w:t>
-      </w:r>
-      <w:r>
-        <w:rPr>
-          <w:rFonts w:ascii="Times New Roman" w:hAnsi="Times New Roman" w:cs="Times New Roman"/>
-          <w:sz w:val="24"/>
-          <w:szCs w:val="24"/>
-        </w:rPr>
-        <w:t xml:space="preserve"> (CRI)</w:t>
-      </w:r>
-      <w:r>
-        <w:rPr>
-          <w:rFonts w:ascii="Times New Roman" w:hAnsi="Times New Roman" w:cs="Times New Roman"/>
-          <w:sz w:val="24"/>
-          <w:szCs w:val="24"/>
-        </w:rPr>
-        <w:t xml:space="preserve"> excluded zero</w:t>
-      </w:r>
-      <w:r>
-        <w:rPr>
-          <w:rFonts w:ascii="Times New Roman" w:hAnsi="Times New Roman" w:cs="Times New Roman"/>
-          <w:sz w:val="24"/>
-          <w:szCs w:val="24"/>
-        </w:rPr>
-        <w:t xml:space="preserve"> (</w:t>
-      </w:r>
-      <w:r>
-        <w:rPr>
-          <w:rFonts w:ascii="Times New Roman" w:hAnsi="Times New Roman" w:cs="Times New Roman"/>
-          <w:sz w:val="24"/>
-          <w:szCs w:val="24"/>
-        </w:rPr>
-        <w:t>0.</w:t>
-      </w:r>
-      <w:r>
-        <w:rPr>
-          <w:rFonts w:ascii="Times New Roman" w:hAnsi="Times New Roman" w:cs="Times New Roman"/>
-          <w:sz w:val="24"/>
-          <w:szCs w:val="24"/>
-        </w:rPr>
-        <w:t>37</w:t>
-      </w:r>
-      <w:r>
-        <w:rPr>
-          <w:rFonts w:ascii="Times New Roman" w:hAnsi="Times New Roman" w:cs="Times New Roman"/>
-          <w:sz w:val="24"/>
-          <w:szCs w:val="24"/>
-        </w:rPr>
-        <w:t xml:space="preserve"> to</w:t>
-      </w:r>
-      <w:r>
-        <w:rPr>
-          <w:rFonts w:ascii="Times New Roman" w:hAnsi="Times New Roman" w:cs="Times New Roman"/>
-          <w:sz w:val="24"/>
-          <w:szCs w:val="24"/>
-        </w:rPr>
-        <w:t xml:space="preserve"> </w:t>
-      </w:r>
-      <w:r>
-        <w:rPr>
-          <w:rFonts w:ascii="Times New Roman" w:hAnsi="Times New Roman" w:cs="Times New Roman"/>
-          <w:sz w:val="24"/>
-          <w:szCs w:val="24"/>
-        </w:rPr>
-        <w:t>0.99 and</w:t>
-      </w:r>
-      <w:r>
-        <w:rPr>
-          <w:rFonts w:ascii="Times New Roman" w:hAnsi="Times New Roman" w:cs="Times New Roman"/>
-          <w:sz w:val="24"/>
-          <w:szCs w:val="24"/>
-        </w:rPr>
-        <w:t xml:space="preserve"> </w:t>
-      </w:r>
-      <w:r>
-        <w:rPr>
-          <w:rFonts w:ascii="Times New Roman" w:hAnsi="Times New Roman" w:cs="Times New Roman"/>
-          <w:sz w:val="24"/>
-          <w:szCs w:val="24"/>
-        </w:rPr>
-        <w:t>0.0</w:t>
-      </w:r>
-      <w:r>
-        <w:rPr>
-          <w:rFonts w:ascii="Times New Roman" w:hAnsi="Times New Roman" w:cs="Times New Roman"/>
-          <w:sz w:val="24"/>
-          <w:szCs w:val="24"/>
-        </w:rPr>
-        <w:t>2</w:t>
-      </w:r>
-      <w:r>
-        <w:rPr>
-          <w:rFonts w:ascii="Times New Roman" w:hAnsi="Times New Roman" w:cs="Times New Roman"/>
-          <w:sz w:val="24"/>
-          <w:szCs w:val="24"/>
-        </w:rPr>
-        <w:t xml:space="preserve"> to</w:t>
-      </w:r>
-      <w:r>
-        <w:rPr>
-          <w:rFonts w:ascii="Times New Roman" w:hAnsi="Times New Roman" w:cs="Times New Roman"/>
-          <w:sz w:val="24"/>
-          <w:szCs w:val="24"/>
-        </w:rPr>
-        <w:t xml:space="preserve"> 0.6</w:t>
-      </w:r>
-      <w:r>
-        <w:rPr>
-          <w:rFonts w:ascii="Times New Roman" w:hAnsi="Times New Roman" w:cs="Times New Roman"/>
-          <w:sz w:val="24"/>
-          <w:szCs w:val="24"/>
-        </w:rPr>
-        <w:t>4</w:t>
-      </w:r>
-      <w:r>
-        <w:rPr>
-          <w:rFonts w:ascii="Times New Roman" w:hAnsi="Times New Roman" w:cs="Times New Roman"/>
-          <w:sz w:val="24"/>
-          <w:szCs w:val="24"/>
-        </w:rPr>
-        <w:t>, respectively</w:t>
-      </w:r>
-      <w:r>
-        <w:rPr>
-          <w:rFonts w:ascii="Times New Roman" w:hAnsi="Times New Roman" w:cs="Times New Roman"/>
-          <w:sz w:val="24"/>
-          <w:szCs w:val="24"/>
-        </w:rPr>
-        <w:t>)</w:t>
-      </w:r>
-      <w:r>
-        <w:rPr>
-          <w:rFonts w:ascii="Times New Roman" w:hAnsi="Times New Roman" w:cs="Times New Roman"/>
-          <w:sz w:val="24"/>
-          <w:szCs w:val="24"/>
-        </w:rPr>
-        <w:t xml:space="preserve"> (Fig. XX)</w:t>
-      </w:r>
-      <w:r>
-        <w:rPr>
-          <w:rFonts w:ascii="Times New Roman" w:hAnsi="Times New Roman" w:cs="Times New Roman"/>
-          <w:sz w:val="24"/>
-          <w:szCs w:val="24"/>
-        </w:rPr>
-        <w:t>, though canopy cover was only marginally significant</w:t>
+        <w:t>canopy cover was only marginally significant</w:t>
       </w:r>
       <w:r>
         <w:rPr>
@@ -19462,17 +19145,7 @@
           <w:sz w:val="24"/>
           <w:szCs w:val="24"/>
         </w:rPr>
-        <w:t xml:space="preserve"> possibly because it is mobile, may have many individuals searching for territory each breeding season, and may be able to directly benefit from multiple management techniques within a relatively short timeframe. Open soil created as a result of burning or grazing may provide foraging opportunities almost immediately, and canopy openings created by logging </w:t>
-      </w:r>
-      <w:r>
-        <w:rPr>
-          <w:rFonts w:ascii="Times New Roman" w:hAnsi="Times New Roman" w:cs="Times New Roman"/>
-          <w:bCs/>
-          <w:sz w:val="24"/>
-          <w:szCs w:val="24"/>
-        </w:rPr>
-        <w:lastRenderedPageBreak/>
-        <w:t>could be considered to be available the same or the next year, depending on when they were logged. Lark sparrows may also avoid negative effects of prescribed burning because they often territorialize ASP habitat after early spring burns.</w:t>
+        <w:t xml:space="preserve"> possibly because it is mobile, may have many individuals searching for territory each breeding season, and may be able to directly benefit from multiple management techniques within a relatively short timeframe. Open soil created as a result of burning or grazing may provide foraging opportunities almost immediately, and canopy openings created by logging could be considered to be available the same or the next year, depending on when they were logged. Lark sparrows may also avoid negative effects of prescribed burning because they often territorialize ASP habitat after early spring burns.</w:t>
       </w:r>
     </w:p>
     <w:p>
@@ -19495,6 +19168,7 @@
           <w:sz w:val="24"/>
           <w:szCs w:val="24"/>
         </w:rPr>
+        <w:lastRenderedPageBreak/>
         <w:t xml:space="preserve"> Although the benefits of fire and grazing as tools to restore and maintain prairie, savanna, and other upland habitats for native fauna are well-documented (</w:t>
       </w:r>
       <w:proofErr w:type="spellStart"/>
@@ -19515,7 +19189,7 @@
           <w:sz w:val="24"/>
           <w:szCs w:val="24"/>
         </w:rPr>
-        <w:t xml:space="preserve"> 1998, Vander Yacht et al. 2016, Davis et al. 2001, Peterson and Reich 2001), the relative costs and benefits in terms of abundance, persistence, and survival vary across taxa and species (</w:t>
+        <w:t xml:space="preserve"> 1998, Vander Yacht et al. 2016, Davis et al. 2001, Peterson and Reich 2001), the relative costs and benefits in terms of abundance, persistence, and survival vary across taxa and species (Bendel et al. 2018, Davis et al. 200, </w:t>
       </w:r>
       <w:proofErr w:type="spellStart"/>
       <w:r>
@@ -19525,7 +19199,7 @@
           <w:sz w:val="24"/>
           <w:szCs w:val="24"/>
         </w:rPr>
-        <w:t>Bendel</w:t>
+        <w:t>Swengel</w:t>
       </w:r>
       <w:proofErr w:type="spellEnd"/>
       <w:r>
@@ -19535,7 +19209,7 @@
           <w:sz w:val="24"/>
           <w:szCs w:val="24"/>
         </w:rPr>
-        <w:t xml:space="preserve"> et al. 2018, Davis et al. 200, </w:t>
+        <w:t xml:space="preserve"> 1998). Burning and grazing both have the potential to significantly disrupt the life cycle of our target invertebrate species (Dana, 1991, </w:t>
       </w:r>
       <w:proofErr w:type="spellStart"/>
       <w:r>
@@ -19555,67 +19229,7 @@
           <w:sz w:val="24"/>
           <w:szCs w:val="24"/>
         </w:rPr>
-        <w:t xml:space="preserve"> 1998). Burning and grazing both have the potential to significantly disrupt the life cycle of our target invertebrate species (Dana, 1991, </w:t>
-      </w:r>
-      <w:proofErr w:type="spellStart"/>
-      <w:r>
-        <w:rPr>
-          <w:rFonts w:ascii="Times New Roman" w:hAnsi="Times New Roman" w:cs="Times New Roman"/>
-          <w:bCs/>
-          <w:sz w:val="24"/>
-          <w:szCs w:val="24"/>
-        </w:rPr>
-        <w:t>Swengel</w:t>
-      </w:r>
-      <w:proofErr w:type="spellEnd"/>
-      <w:r>
-        <w:rPr>
-          <w:rFonts w:ascii="Times New Roman" w:hAnsi="Times New Roman" w:cs="Times New Roman"/>
-          <w:bCs/>
-          <w:sz w:val="24"/>
-          <w:szCs w:val="24"/>
-        </w:rPr>
-        <w:t xml:space="preserve"> 1996, </w:t>
-      </w:r>
-      <w:proofErr w:type="spellStart"/>
-      <w:r>
-        <w:rPr>
-          <w:rFonts w:ascii="Times New Roman" w:hAnsi="Times New Roman" w:cs="Times New Roman"/>
-          <w:bCs/>
-          <w:sz w:val="24"/>
-          <w:szCs w:val="24"/>
-        </w:rPr>
-        <w:t>Bendel</w:t>
-      </w:r>
-      <w:proofErr w:type="spellEnd"/>
-      <w:r>
-        <w:rPr>
-          <w:rFonts w:ascii="Times New Roman" w:hAnsi="Times New Roman" w:cs="Times New Roman"/>
-          <w:bCs/>
-          <w:sz w:val="24"/>
-          <w:szCs w:val="24"/>
-        </w:rPr>
-        <w:t xml:space="preserve"> et al. 2018). On an invertebrate </w:t>
-      </w:r>
-      <w:proofErr w:type="spellStart"/>
-      <w:r>
-        <w:rPr>
-          <w:rFonts w:ascii="Times New Roman" w:hAnsi="Times New Roman" w:cs="Times New Roman"/>
-          <w:bCs/>
-          <w:sz w:val="24"/>
-          <w:szCs w:val="24"/>
-        </w:rPr>
-        <w:t>metapopulation</w:t>
-      </w:r>
-      <w:proofErr w:type="spellEnd"/>
-      <w:r>
-        <w:rPr>
-          <w:rFonts w:ascii="Times New Roman" w:hAnsi="Times New Roman" w:cs="Times New Roman"/>
-          <w:bCs/>
-          <w:sz w:val="24"/>
-          <w:szCs w:val="24"/>
-        </w:rPr>
-        <w:t xml:space="preserve"> level, balance between local establishment </w:t>
+        <w:t xml:space="preserve"> 1996, Bendel et al. 2018). On an invertebrate metapopulation level, balance between local establishment or re-establishment and local extinction has </w:t>
       </w:r>
       <w:proofErr w:type="gramStart"/>
       <w:r>
@@ -19625,7 +19239,7 @@
           <w:sz w:val="24"/>
           <w:szCs w:val="24"/>
         </w:rPr>
-        <w:t>or</w:t>
+        <w:t>probably been</w:t>
       </w:r>
       <w:proofErr w:type="gramEnd"/>
       <w:r>
@@ -19635,7 +19249,7 @@
           <w:sz w:val="24"/>
           <w:szCs w:val="24"/>
         </w:rPr>
-        <w:t xml:space="preserve"> re-establishment and local extinction has probably been disrupted by fragmentation (Dana 1991) and careful management of protected tracts to minimize local extinctions is of critical importance (Goodman 1987 in Dana 1991). Habitat management must be carefully and thoughtfully planned to avoid unintended negative consequences for habitat specialist native invertebrate species, which are at increased risk of lasting negative effects on populations (</w:t>
+        <w:t xml:space="preserve"> disrupted by fragmentation (Dana 1991) and careful management of protected tracts to minimize local extinctions is of critical importance (Goodman 1987 in Dana 1991). Habitat management must be carefully and thoughtfully planned to avoid unintended negative consequences for habitat specialist native invertebrate species, which are at increased risk of lasting negative effects on populations (</w:t>
       </w:r>
       <w:proofErr w:type="spellStart"/>
       <w:r>
@@ -19716,8 +19330,17 @@
           <w:sz w:val="24"/>
           <w:szCs w:val="24"/>
         </w:rPr>
+        <w:t xml:space="preserve">Similarly, canopy cover was associated with abundance of our target species in different ways within the system. Lark sparrow abundance was negatively related to canopy cover, while Northern barrens tiger beetle abundance was positively related. Again, this is unsurprising given the natural history of each species and is one more example of the difficulty associated with managing habitat for multiple species. Manipulation of canopy cover can be relatively </w:t>
+      </w:r>
+      <w:r>
+        <w:rPr>
+          <w:rFonts w:ascii="Times New Roman" w:hAnsi="Times New Roman" w:cs="Times New Roman"/>
+          <w:bCs/>
+          <w:sz w:val="24"/>
+          <w:szCs w:val="24"/>
+        </w:rPr>
         <w:lastRenderedPageBreak/>
-        <w:t xml:space="preserve">Similarly, canopy cover was associated with abundance of our target species in different ways within the system. Lark sparrow abundance was negatively related to canopy cover, while Northern barrens tiger beetle abundance was positively related. Again, this is unsurprising given the natural history of each species and is one more example of the difficulty associated with managing habitat for multiple species. Manipulation of canopy cover can be relatively straightforward from a management perspective, but the effects on wildlife are not as easy to define and can be dependent on the individual species and condition of the surrounding landscape (Vander Yacht et al. 2016). </w:t>
+        <w:t xml:space="preserve">straightforward from a management perspective, but the effects on wildlife are not as easy to define and can be dependent on the individual species and condition of the surrounding landscape (Vander Yacht et al. 2016). </w:t>
       </w:r>
     </w:p>
     <w:p>
@@ -19760,27 +19383,7 @@
           <w:sz w:val="24"/>
           <w:szCs w:val="24"/>
         </w:rPr>
-        <w:t xml:space="preserve"> et al. 2014) on a reduced scale. Although restoration planning should be at a large scale to provide a variety of related habitat types on the landscape and should be planned over as long a term as is possible, actual restoration activities may need to be conducted at relatively small scales in order to provide </w:t>
-      </w:r>
-      <w:proofErr w:type="spellStart"/>
-      <w:r>
-        <w:rPr>
-          <w:rFonts w:ascii="Times New Roman" w:hAnsi="Times New Roman" w:cs="Times New Roman"/>
-          <w:bCs/>
-          <w:sz w:val="24"/>
-          <w:szCs w:val="24"/>
-        </w:rPr>
-        <w:t>refugium</w:t>
-      </w:r>
-      <w:proofErr w:type="spellEnd"/>
-      <w:r>
-        <w:rPr>
-          <w:rFonts w:ascii="Times New Roman" w:hAnsi="Times New Roman" w:cs="Times New Roman"/>
-          <w:bCs/>
-          <w:sz w:val="24"/>
-          <w:szCs w:val="24"/>
-        </w:rPr>
-        <w:t xml:space="preserve"> from which populations can recolonize and rebound and to protect relatively isolated populations from accidental extirpation. When possible, a variety of techniques should be considered in the overall management plan to account for species’ differential responses to management (Davis et al. 2000, </w:t>
+        <w:t xml:space="preserve"> et al. 2014) on a reduced scale. Although restoration planning should be at a large scale to provide a variety of related habitat types on the landscape and should be planned over as long a term as is possible, actual restoration activities may need to be conducted at relatively small scales in order to provide refugium from which populations can recolonize and rebound and to protect relatively isolated populations from accidental extirpation. When possible, a variety of techniques should be considered in the overall management plan to account for species’ differential responses to management (Davis et al. 2000, </w:t>
       </w:r>
       <w:proofErr w:type="spellStart"/>
       <w:r>
@@ -19860,7 +19463,67 @@
           <w:sz w:val="24"/>
           <w:szCs w:val="24"/>
         </w:rPr>
-        <w:t xml:space="preserve">This study generated a number of potentially beneficial recommendations for the focus and design of future research. Due to low rates of detection for some species, the subsequent analyses were relatively low power for identifying strong wildlife-habitat relationships. Unfortunately, this is part of the challenge in working with rare and cryptic species, even when sampling units are well-matched to the spatial ecology of the target species and surveys are conducted using </w:t>
+        <w:t>This study generated a number of potentially beneficial recommendations for the focus and design of future research. Due to low rates of detection for some species, the subsequent analyses were relatively low power for identifying strong wildlife-habitat relationships. Unfortunately, this is part of the challenge in working with rare and cryptic species, even when sampling units are well-matched to the spatial ecology of the target species and surveys are conducted using protocols that maximize detection (</w:t>
+      </w:r>
+      <w:proofErr w:type="spellStart"/>
+      <w:r>
+        <w:rPr>
+          <w:rFonts w:ascii="Times New Roman" w:hAnsi="Times New Roman" w:cs="Times New Roman"/>
+          <w:bCs/>
+          <w:sz w:val="24"/>
+          <w:szCs w:val="24"/>
+        </w:rPr>
+        <w:t>Guillera-Arroita</w:t>
+      </w:r>
+      <w:proofErr w:type="spellEnd"/>
+      <w:r>
+        <w:rPr>
+          <w:rFonts w:ascii="Times New Roman" w:hAnsi="Times New Roman" w:cs="Times New Roman"/>
+          <w:bCs/>
+          <w:sz w:val="24"/>
+          <w:szCs w:val="24"/>
+        </w:rPr>
+        <w:t xml:space="preserve">, </w:t>
+      </w:r>
+      <w:proofErr w:type="spellStart"/>
+      <w:r>
+        <w:rPr>
+          <w:rFonts w:ascii="Times New Roman" w:hAnsi="Times New Roman" w:cs="Times New Roman"/>
+          <w:bCs/>
+          <w:sz w:val="24"/>
+          <w:szCs w:val="24"/>
+        </w:rPr>
+        <w:t>Ridout</w:t>
+      </w:r>
+      <w:proofErr w:type="spellEnd"/>
+      <w:r>
+        <w:rPr>
+          <w:rFonts w:ascii="Times New Roman" w:hAnsi="Times New Roman" w:cs="Times New Roman"/>
+          <w:bCs/>
+          <w:sz w:val="24"/>
+          <w:szCs w:val="24"/>
+        </w:rPr>
+        <w:t xml:space="preserve">, &amp; Morgan, 2010; Mackenzie &amp; </w:t>
+      </w:r>
+      <w:proofErr w:type="spellStart"/>
+      <w:r>
+        <w:rPr>
+          <w:rFonts w:ascii="Times New Roman" w:hAnsi="Times New Roman" w:cs="Times New Roman"/>
+          <w:bCs/>
+          <w:sz w:val="24"/>
+          <w:szCs w:val="24"/>
+        </w:rPr>
+        <w:t>Royle</w:t>
+      </w:r>
+      <w:proofErr w:type="spellEnd"/>
+      <w:r>
+        <w:rPr>
+          <w:rFonts w:ascii="Times New Roman" w:hAnsi="Times New Roman" w:cs="Times New Roman"/>
+          <w:bCs/>
+          <w:sz w:val="24"/>
+          <w:szCs w:val="24"/>
+        </w:rPr>
+        <w:t xml:space="preserve">, 2005 in Specht 2017). An alternative might be the conditional occupancy method described by Specht et al. (2017), which is potentially more effective at low levels of occupancy and detection. It is also possible that the study design could be further refined to match the ecology of the study system and target species. We recommend conducting preliminary research </w:t>
       </w:r>
       <w:r>
         <w:rPr>
@@ -19870,67 +19533,7 @@
           <w:szCs w:val="24"/>
         </w:rPr>
         <w:lastRenderedPageBreak/>
-        <w:t>protocols that maximize detection (</w:t>
-      </w:r>
-      <w:proofErr w:type="spellStart"/>
-      <w:r>
-        <w:rPr>
-          <w:rFonts w:ascii="Times New Roman" w:hAnsi="Times New Roman" w:cs="Times New Roman"/>
-          <w:bCs/>
-          <w:sz w:val="24"/>
-          <w:szCs w:val="24"/>
-        </w:rPr>
-        <w:t>Guillera-Arroita</w:t>
-      </w:r>
-      <w:proofErr w:type="spellEnd"/>
-      <w:r>
-        <w:rPr>
-          <w:rFonts w:ascii="Times New Roman" w:hAnsi="Times New Roman" w:cs="Times New Roman"/>
-          <w:bCs/>
-          <w:sz w:val="24"/>
-          <w:szCs w:val="24"/>
-        </w:rPr>
-        <w:t xml:space="preserve">, </w:t>
-      </w:r>
-      <w:proofErr w:type="spellStart"/>
-      <w:r>
-        <w:rPr>
-          <w:rFonts w:ascii="Times New Roman" w:hAnsi="Times New Roman" w:cs="Times New Roman"/>
-          <w:bCs/>
-          <w:sz w:val="24"/>
-          <w:szCs w:val="24"/>
-        </w:rPr>
-        <w:t>Ridout</w:t>
-      </w:r>
-      <w:proofErr w:type="spellEnd"/>
-      <w:r>
-        <w:rPr>
-          <w:rFonts w:ascii="Times New Roman" w:hAnsi="Times New Roman" w:cs="Times New Roman"/>
-          <w:bCs/>
-          <w:sz w:val="24"/>
-          <w:szCs w:val="24"/>
-        </w:rPr>
-        <w:t xml:space="preserve">, &amp; Morgan, 2010; Mackenzie &amp; </w:t>
-      </w:r>
-      <w:proofErr w:type="spellStart"/>
-      <w:r>
-        <w:rPr>
-          <w:rFonts w:ascii="Times New Roman" w:hAnsi="Times New Roman" w:cs="Times New Roman"/>
-          <w:bCs/>
-          <w:sz w:val="24"/>
-          <w:szCs w:val="24"/>
-        </w:rPr>
-        <w:t>Royle</w:t>
-      </w:r>
-      <w:proofErr w:type="spellEnd"/>
-      <w:r>
-        <w:rPr>
-          <w:rFonts w:ascii="Times New Roman" w:hAnsi="Times New Roman" w:cs="Times New Roman"/>
-          <w:bCs/>
-          <w:sz w:val="24"/>
-          <w:szCs w:val="24"/>
-        </w:rPr>
-        <w:t>, 2005 in Specht 2017). An alternative might be the conditional occupancy method described by Specht et al. (2017), which is potentially more effective at low levels of occupancy and detection. It is also possible that the study design could be further refined to match the ecology of the study system and target species. We recommend conducting preliminary research into the specific home range sizes for target species before or during the process of experimental design and potentially focusing surveys on species-specific home range sizes rather than one primary plot size. We found that habitat types varied significantly over the 40 acres of a plot, yet the presence of target organisms in a small portion of suitable habitat could have confounded the relationships between occupancy, abundance, and plot-level habitat covariates. Especially for extremely rare species such as the Leonard’s skipper, this strategy could produce a more precise picture of specific habitat use.</w:t>
+        <w:t>into the specific home range sizes for target species before or during the process of experimental design and potentially focusing surveys on species-specific home range sizes rather than one primary plot size. We found that habitat types varied significantly over the 40 acres of a plot, yet the presence of target organisms in a small portion of suitable habitat could have confounded the relationships between occupancy, abundance, and plot-level habitat covariates. Especially for extremely rare species such as the Leonard’s skipper, this strategy could produce a more precise picture of specific habitat use.</w:t>
       </w:r>
     </w:p>
     <w:p>
@@ -19971,47 +19574,7 @@
           <w:sz w:val="24"/>
           <w:szCs w:val="24"/>
         </w:rPr>
-        <w:t xml:space="preserve">. A longer time period is likely more appropriate for detecting the types of </w:t>
-      </w:r>
-      <w:proofErr w:type="spellStart"/>
-      <w:r>
-        <w:rPr>
-          <w:rFonts w:ascii="Times New Roman" w:hAnsi="Times New Roman" w:cs="Times New Roman"/>
-          <w:bCs/>
-          <w:sz w:val="24"/>
-          <w:szCs w:val="24"/>
-        </w:rPr>
-        <w:t>metapopulation</w:t>
-      </w:r>
-      <w:proofErr w:type="spellEnd"/>
-      <w:r>
-        <w:rPr>
-          <w:rFonts w:ascii="Times New Roman" w:hAnsi="Times New Roman" w:cs="Times New Roman"/>
-          <w:bCs/>
-          <w:sz w:val="24"/>
-          <w:szCs w:val="24"/>
-        </w:rPr>
-        <w:t xml:space="preserve"> change that are often goals of habitat restoration efforts. In addition to providing a more reasonable timeframe for detecting and describing </w:t>
-      </w:r>
-      <w:proofErr w:type="spellStart"/>
-      <w:r>
-        <w:rPr>
-          <w:rFonts w:ascii="Times New Roman" w:hAnsi="Times New Roman" w:cs="Times New Roman"/>
-          <w:bCs/>
-          <w:sz w:val="24"/>
-          <w:szCs w:val="24"/>
-        </w:rPr>
-        <w:t>metapopulation</w:t>
-      </w:r>
-      <w:proofErr w:type="spellEnd"/>
-      <w:r>
-        <w:rPr>
-          <w:rFonts w:ascii="Times New Roman" w:hAnsi="Times New Roman" w:cs="Times New Roman"/>
-          <w:bCs/>
-          <w:sz w:val="24"/>
-          <w:szCs w:val="24"/>
-        </w:rPr>
-        <w:t xml:space="preserve"> dynamics (e.g., colonization, extinction, </w:t>
+        <w:t xml:space="preserve">. A longer time period is likely more appropriate for detecting the types of metapopulation change that are often goals of habitat restoration efforts. In addition to providing a more reasonable timeframe for detecting and describing metapopulation dynamics (e.g., colonization, extinction, </w:t>
       </w:r>
       <w:r>
         <w:rPr>
@@ -20133,7 +19696,7 @@
 </file>
 
 <file path=word/numbering.xml><?xml version="1.0" encoding="utf-8"?>
-<w:numbering xmlns:wpc="http://schemas.microsoft.com/office/word/2010/wordprocessingCanvas" xmlns:mc="http://schemas.openxmlformats.org/markup-compatibility/2006" xmlns:o="urn:schemas-microsoft-com:office:office" xmlns:r="http://schemas.openxmlformats.org/officeDocument/2006/relationships" xmlns:m="http://schemas.openxmlformats.org/officeDocument/2006/math" xmlns:v="urn:schemas-microsoft-com:vml" xmlns:wp14="http://schemas.microsoft.com/office/word/2010/wordprocessingDrawing" xmlns:wp="http://schemas.openxmlformats.org/drawingml/2006/wordprocessingDrawing" xmlns:w10="urn:schemas-microsoft-com:office:word" xmlns:w="http://schemas.openxmlformats.org/wordprocessingml/2006/main" xmlns:w14="http://schemas.microsoft.com/office/word/2010/wordml" xmlns:w15="http://schemas.microsoft.com/office/word/2012/wordml" xmlns:wpg="http://schemas.microsoft.com/office/word/2010/wordprocessingGroup" xmlns:wpi="http://schemas.microsoft.com/office/word/2010/wordprocessingInk" xmlns:wne="http://schemas.microsoft.com/office/word/2006/wordml" xmlns:wps="http://schemas.microsoft.com/office/word/2010/wordprocessingShape" mc:Ignorable="w14 w15 wp14">
+<w:numbering xmlns:wpc="http://schemas.microsoft.com/office/word/2010/wordprocessingCanvas" xmlns:cx="http://schemas.microsoft.com/office/drawing/2014/chartex" xmlns:cx1="http://schemas.microsoft.com/office/drawing/2015/9/8/chartex" xmlns:cx2="http://schemas.microsoft.com/office/drawing/2015/10/21/chartex" xmlns:cx3="http://schemas.microsoft.com/office/drawing/2016/5/9/chartex" xmlns:cx4="http://schemas.microsoft.com/office/drawing/2016/5/10/chartex" xmlns:cx5="http://schemas.microsoft.com/office/drawing/2016/5/11/chartex" xmlns:cx6="http://schemas.microsoft.com/office/drawing/2016/5/12/chartex" xmlns:cx7="http://schemas.microsoft.com/office/drawing/2016/5/13/chartex" xmlns:cx8="http://schemas.microsoft.com/office/drawing/2016/5/14/chartex" xmlns:mc="http://schemas.openxmlformats.org/markup-compatibility/2006" xmlns:aink="http://schemas.microsoft.com/office/drawing/2016/ink" xmlns:am3d="http://schemas.microsoft.com/office/drawing/2017/model3d" xmlns:o="urn:schemas-microsoft-com:office:office" xmlns:r="http://schemas.openxmlformats.org/officeDocument/2006/relationships" xmlns:m="http://schemas.openxmlformats.org/officeDocument/2006/math" xmlns:v="urn:schemas-microsoft-com:vml" xmlns:wp14="http://schemas.microsoft.com/office/word/2010/wordprocessingDrawing" xmlns:wp="http://schemas.openxmlformats.org/drawingml/2006/wordprocessingDrawing" xmlns:w10="urn:schemas-microsoft-com:office:word" xmlns:w="http://schemas.openxmlformats.org/wordprocessingml/2006/main" xmlns:w14="http://schemas.microsoft.com/office/word/2010/wordml" xmlns:w15="http://schemas.microsoft.com/office/word/2012/wordml" xmlns:w16cid="http://schemas.microsoft.com/office/word/2016/wordml/cid" xmlns:w16se="http://schemas.microsoft.com/office/word/2015/wordml/symex" xmlns:wpg="http://schemas.microsoft.com/office/word/2010/wordprocessingGroup" xmlns:wpi="http://schemas.microsoft.com/office/word/2010/wordprocessingInk" xmlns:wne="http://schemas.microsoft.com/office/word/2006/wordml" xmlns:wps="http://schemas.microsoft.com/office/word/2010/wordprocessingShape" mc:Ignorable="w14 w15 w16se w16cid wp14">
   <w:abstractNum w:abstractNumId="0" w15:restartNumberingAfterBreak="0">
     <w:nsid w:val="0E323CE1"/>
     <w:multiLevelType w:val="hybridMultilevel"/>
@@ -20230,7 +19793,7 @@
 </file>
 
 <file path=word/styles.xml><?xml version="1.0" encoding="utf-8"?>
-<w:styles xmlns:mc="http://schemas.openxmlformats.org/markup-compatibility/2006" xmlns:r="http://schemas.openxmlformats.org/officeDocument/2006/relationships" xmlns:w="http://schemas.openxmlformats.org/wordprocessingml/2006/main" xmlns:w14="http://schemas.microsoft.com/office/word/2010/wordml" xmlns:w15="http://schemas.microsoft.com/office/word/2012/wordml" mc:Ignorable="w14 w15">
+<w:styles xmlns:mc="http://schemas.openxmlformats.org/markup-compatibility/2006" xmlns:r="http://schemas.openxmlformats.org/officeDocument/2006/relationships" xmlns:w="http://schemas.openxmlformats.org/wordprocessingml/2006/main" xmlns:w14="http://schemas.microsoft.com/office/word/2010/wordml" xmlns:w15="http://schemas.microsoft.com/office/word/2012/wordml" xmlns:w16cid="http://schemas.microsoft.com/office/word/2016/wordml/cid" xmlns:w16se="http://schemas.microsoft.com/office/word/2015/wordml/symex" mc:Ignorable="w14 w15 w16se w16cid">
   <w:docDefaults>
     <w:rPrDefault>
       <w:rPr>
@@ -20246,7 +19809,7 @@
       </w:pPr>
     </w:pPrDefault>
   </w:docDefaults>
-  <w:latentStyles w:defLockedState="0" w:defUIPriority="99" w:defSemiHidden="0" w:defUnhideWhenUsed="0" w:defQFormat="0" w:count="371">
+  <w:latentStyles w:defLockedState="0" w:defUIPriority="99" w:defSemiHidden="0" w:defUnhideWhenUsed="0" w:defQFormat="0" w:count="375">
     <w:lsdException w:name="Normal" w:uiPriority="0" w:qFormat="1"/>
     <w:lsdException w:name="heading 1" w:uiPriority="9" w:qFormat="1"/>
     <w:lsdException w:name="heading 2" w:semiHidden="1" w:uiPriority="9" w:unhideWhenUsed="1" w:qFormat="1"/>
@@ -20352,7 +19915,6 @@
     <w:lsdException w:name="HTML Sample" w:semiHidden="1" w:unhideWhenUsed="1"/>
     <w:lsdException w:name="HTML Typewriter" w:semiHidden="1" w:unhideWhenUsed="1"/>
     <w:lsdException w:name="HTML Variable" w:semiHidden="1" w:unhideWhenUsed="1"/>
-    <w:lsdException w:name="Normal Table" w:semiHidden="1" w:unhideWhenUsed="1"/>
     <w:lsdException w:name="annotation subject" w:semiHidden="1" w:unhideWhenUsed="1"/>
     <w:lsdException w:name="No List" w:semiHidden="1" w:unhideWhenUsed="1"/>
     <w:lsdException w:name="Outline List 1" w:semiHidden="1" w:unhideWhenUsed="1"/>
@@ -20396,10 +19958,8 @@
     <w:lsdException w:name="Table Elegant" w:semiHidden="1" w:unhideWhenUsed="1"/>
     <w:lsdException w:name="Table Professional" w:semiHidden="1" w:unhideWhenUsed="1"/>
     <w:lsdException w:name="Table Subtle 1" w:semiHidden="1" w:unhideWhenUsed="1"/>
-    <w:lsdException w:name="Table Subtle 2" w:semiHidden="1" w:unhideWhenUsed="1"/>
     <w:lsdException w:name="Table Web 1" w:semiHidden="1" w:unhideWhenUsed="1"/>
     <w:lsdException w:name="Table Web 2" w:semiHidden="1" w:unhideWhenUsed="1"/>
-    <w:lsdException w:name="Table Web 3" w:semiHidden="1" w:unhideWhenUsed="1"/>
     <w:lsdException w:name="Balloon Text" w:semiHidden="1" w:unhideWhenUsed="1"/>
     <w:lsdException w:name="Table Grid" w:uiPriority="39"/>
     <w:lsdException w:name="Table Theme" w:semiHidden="1" w:unhideWhenUsed="1"/>
@@ -20618,6 +20178,10 @@
     <w:lsdException w:name="List Table 5 Dark Accent 6" w:uiPriority="50"/>
     <w:lsdException w:name="List Table 6 Colorful Accent 6" w:uiPriority="51"/>
     <w:lsdException w:name="List Table 7 Colorful Accent 6" w:uiPriority="52"/>
+    <w:lsdException w:name="Mention" w:semiHidden="1" w:unhideWhenUsed="1"/>
+    <w:lsdException w:name="Smart Hyperlink" w:semiHidden="1" w:unhideWhenUsed="1"/>
+    <w:lsdException w:name="Hashtag" w:semiHidden="1" w:unhideWhenUsed="1"/>
+    <w:lsdException w:name="Unresolved Mention" w:semiHidden="1" w:unhideWhenUsed="1"/>
   </w:latentStyles>
   <w:style w:type="paragraph" w:default="1" w:styleId="Normal">
     <w:name w:val="Normal"/>

</xml_diff>

<commit_message>
added violin plots and placeholder captions per FaceTime chat
</commit_message>
<xml_diff>
--- a/thesis_doc/Thesis.docx
+++ b/thesis_doc/Thesis.docx
@@ -88,122 +88,203 @@
           <w:sz w:val="24"/>
           <w:szCs w:val="24"/>
         </w:rPr>
+        <w:t xml:space="preserve"> (Noss et al. 1995)</w:t>
+      </w:r>
+      <w:r>
+        <w:rPr>
+          <w:rFonts w:ascii="Times New Roman" w:hAnsi="Times New Roman" w:cs="Times New Roman"/>
+          <w:bCs/>
+          <w:sz w:val="24"/>
+          <w:szCs w:val="24"/>
+        </w:rPr>
+        <w:t xml:space="preserve">. These fire-dependent ecosystems once covered vast areas of the continent, but </w:t>
+      </w:r>
+      <w:r>
+        <w:rPr>
+          <w:rFonts w:ascii="Times New Roman" w:hAnsi="Times New Roman" w:cs="Times New Roman"/>
+          <w:bCs/>
+          <w:sz w:val="24"/>
+          <w:szCs w:val="24"/>
+        </w:rPr>
+        <w:t>their distribution has</w:t>
+      </w:r>
+      <w:r>
+        <w:rPr>
+          <w:rFonts w:ascii="Times New Roman" w:hAnsi="Times New Roman" w:cs="Times New Roman"/>
+          <w:bCs/>
+          <w:sz w:val="24"/>
+          <w:szCs w:val="24"/>
+        </w:rPr>
+        <w:t xml:space="preserve"> been significantly reduced in the years since European settlement</w:t>
+      </w:r>
+      <w:r>
+        <w:rPr>
+          <w:rFonts w:ascii="Times New Roman" w:hAnsi="Times New Roman" w:cs="Times New Roman"/>
+          <w:bCs/>
+          <w:sz w:val="24"/>
+          <w:szCs w:val="24"/>
+        </w:rPr>
+        <w:t xml:space="preserve"> (Nuzzo, 1986)</w:t>
+      </w:r>
+      <w:r>
+        <w:rPr>
+          <w:rFonts w:ascii="Times New Roman" w:hAnsi="Times New Roman" w:cs="Times New Roman"/>
+          <w:bCs/>
+          <w:sz w:val="24"/>
+          <w:szCs w:val="24"/>
+        </w:rPr>
+        <w:t xml:space="preserve">. </w:t>
+      </w:r>
+      <w:r>
+        <w:rPr>
+          <w:rFonts w:ascii="Times New Roman" w:hAnsi="Times New Roman" w:cs="Times New Roman"/>
+          <w:sz w:val="24"/>
+          <w:szCs w:val="24"/>
+        </w:rPr>
+        <w:t>Once a dominant land cover, oak savanna has been reduced to less than 0.02% of its pre-se</w:t>
+      </w:r>
+      <w:r>
+        <w:rPr>
+          <w:rFonts w:ascii="Times New Roman" w:hAnsi="Times New Roman" w:cs="Times New Roman"/>
+          <w:sz w:val="24"/>
+          <w:szCs w:val="24"/>
+        </w:rPr>
+        <w:t>ttlement extent in the Midwest (Nuzzo</w:t>
+      </w:r>
+      <w:r>
+        <w:rPr>
+          <w:rFonts w:ascii="Times New Roman" w:hAnsi="Times New Roman" w:cs="Times New Roman"/>
+          <w:sz w:val="24"/>
+          <w:szCs w:val="24"/>
+        </w:rPr>
+        <w:t xml:space="preserve"> 1986) and is ranked as globally imperiled. </w:t>
+      </w:r>
+      <w:r>
+        <w:rPr>
+          <w:rFonts w:ascii="Times New Roman" w:hAnsi="Times New Roman" w:cs="Times New Roman"/>
+          <w:sz w:val="24"/>
+          <w:szCs w:val="24"/>
+        </w:rPr>
+        <w:t>In the United States, oak s</w:t>
+      </w:r>
+      <w:r>
+        <w:rPr>
+          <w:rFonts w:ascii="Times New Roman" w:hAnsi="Times New Roman" w:cs="Times New Roman"/>
+          <w:sz w:val="24"/>
+          <w:szCs w:val="24"/>
+        </w:rPr>
+        <w:t>avanna once stretched from the Upper Midwest south to eastern Texas (</w:t>
+      </w:r>
+      <w:r>
+        <w:rPr>
+          <w:rFonts w:ascii="Times New Roman" w:hAnsi="Times New Roman" w:cs="Times New Roman"/>
+          <w:sz w:val="24"/>
+          <w:szCs w:val="24"/>
+        </w:rPr>
+        <w:t xml:space="preserve">Nuzzo 1986, </w:t>
+      </w:r>
+      <w:r>
+        <w:rPr>
+          <w:rFonts w:ascii="Times New Roman" w:hAnsi="Times New Roman" w:cs="Times New Roman"/>
+          <w:sz w:val="24"/>
+          <w:szCs w:val="24"/>
+        </w:rPr>
+        <w:t>XXX</w:t>
+      </w:r>
+      <w:r>
+        <w:rPr>
+          <w:rFonts w:ascii="Times New Roman" w:hAnsi="Times New Roman" w:cs="Times New Roman"/>
+          <w:sz w:val="24"/>
+          <w:szCs w:val="24"/>
+        </w:rPr>
+        <w:t xml:space="preserve">that one map) and was an integral part of the transition zone between the mixed deciduous forests of the eastern part of the continent and the Great Plains to the west. </w:t>
+      </w:r>
+      <w:r>
+        <w:rPr>
+          <w:rFonts w:ascii="Times New Roman" w:hAnsi="Times New Roman" w:cs="Times New Roman"/>
+          <w:bCs/>
+          <w:sz w:val="24"/>
+          <w:szCs w:val="24"/>
+        </w:rPr>
+        <w:t xml:space="preserve"> In Minnesota, oak savanna and other upland habitats including mixed oak woodland and brushland once blended with areas of wetland in a broad swath that stretched across the state from the northwest to the southeast, forming a mosaicked transition zone between </w:t>
+      </w:r>
+      <w:r>
+        <w:rPr>
+          <w:rFonts w:ascii="Times New Roman" w:hAnsi="Times New Roman" w:cs="Times New Roman"/>
+          <w:sz w:val="24"/>
+          <w:szCs w:val="24"/>
+        </w:rPr>
+        <w:t xml:space="preserve">the mixed-hardwood, conifer, and peatland areas in the northern part of the state and the tallgrass prairie systems to the west and southwest </w:t>
+      </w:r>
+      <w:r>
+        <w:rPr>
+          <w:rFonts w:ascii="Times New Roman" w:hAnsi="Times New Roman" w:cs="Times New Roman"/>
+          <w:color w:val="FF0000"/>
+          <w:sz w:val="24"/>
+          <w:szCs w:val="24"/>
+        </w:rPr>
+        <w:t>(</w:t>
+      </w:r>
+      <w:r>
+        <w:rPr>
+          <w:rFonts w:ascii="Times New Roman" w:hAnsi="Times New Roman" w:cs="Times New Roman"/>
+          <w:color w:val="FF0000"/>
+          <w:sz w:val="24"/>
+          <w:szCs w:val="24"/>
+        </w:rPr>
+        <w:t>XXX</w:t>
+      </w:r>
+      <w:r>
+        <w:rPr>
+          <w:rFonts w:ascii="Times New Roman" w:hAnsi="Times New Roman" w:cs="Times New Roman"/>
+          <w:color w:val="FF0000"/>
+          <w:sz w:val="24"/>
+          <w:szCs w:val="24"/>
+        </w:rPr>
+        <w:t>Marshner 1974, Coffin 1988).</w:t>
+      </w:r>
+      <w:r>
+        <w:rPr>
+          <w:rFonts w:ascii="Times New Roman" w:hAnsi="Times New Roman" w:cs="Times New Roman"/>
+          <w:bCs/>
+          <w:color w:val="FF0000"/>
+          <w:sz w:val="24"/>
+          <w:szCs w:val="24"/>
+        </w:rPr>
+        <w:t xml:space="preserve"> </w:t>
+      </w:r>
+      <w:r>
+        <w:rPr>
+          <w:rFonts w:ascii="Times New Roman" w:hAnsi="Times New Roman" w:cs="Times New Roman"/>
+          <w:sz w:val="24"/>
+          <w:szCs w:val="24"/>
+        </w:rPr>
+        <w:t>The high biodiversity (</w:t>
+      </w:r>
+      <w:r>
+        <w:rPr>
+          <w:rFonts w:ascii="Times New Roman" w:hAnsi="Times New Roman" w:cs="Times New Roman"/>
+          <w:sz w:val="24"/>
+          <w:szCs w:val="24"/>
+        </w:rPr>
+        <w:t>XXX</w:t>
+      </w:r>
+      <w:r>
+        <w:rPr>
+          <w:rFonts w:ascii="Times New Roman" w:hAnsi="Times New Roman" w:cs="Times New Roman"/>
+          <w:sz w:val="24"/>
+          <w:szCs w:val="24"/>
+        </w:rPr>
+        <w:t>BIRDS, SGCN) associated with these habitat types is largely due to their function as an ecological transition between broad, disparate biomes</w:t>
+      </w:r>
+      <w:r>
+        <w:rPr>
+          <w:rFonts w:ascii="Times New Roman" w:hAnsi="Times New Roman" w:cs="Times New Roman"/>
+          <w:sz w:val="24"/>
+          <w:szCs w:val="24"/>
+        </w:rPr>
         <w:t xml:space="preserve"> (</w:t>
       </w:r>
-      <w:proofErr w:type="spellStart"/>
-      <w:r>
-        <w:rPr>
-          <w:rFonts w:ascii="Times New Roman" w:hAnsi="Times New Roman" w:cs="Times New Roman"/>
-          <w:bCs/>
-          <w:sz w:val="24"/>
-          <w:szCs w:val="24"/>
-        </w:rPr>
-        <w:t>Noss</w:t>
-      </w:r>
-      <w:proofErr w:type="spellEnd"/>
-      <w:r>
-        <w:rPr>
-          <w:rFonts w:ascii="Times New Roman" w:hAnsi="Times New Roman" w:cs="Times New Roman"/>
-          <w:bCs/>
-          <w:sz w:val="24"/>
-          <w:szCs w:val="24"/>
-        </w:rPr>
-        <w:t xml:space="preserve"> et al. 1995)</w:t>
-      </w:r>
-      <w:r>
-        <w:rPr>
-          <w:rFonts w:ascii="Times New Roman" w:hAnsi="Times New Roman" w:cs="Times New Roman"/>
-          <w:bCs/>
-          <w:sz w:val="24"/>
-          <w:szCs w:val="24"/>
-        </w:rPr>
-        <w:t xml:space="preserve">. These fire-dependent ecosystems once covered vast areas of the continent, but </w:t>
-      </w:r>
-      <w:r>
-        <w:rPr>
-          <w:rFonts w:ascii="Times New Roman" w:hAnsi="Times New Roman" w:cs="Times New Roman"/>
-          <w:bCs/>
-          <w:sz w:val="24"/>
-          <w:szCs w:val="24"/>
-        </w:rPr>
-        <w:t>their distribution has</w:t>
-      </w:r>
-      <w:r>
-        <w:rPr>
-          <w:rFonts w:ascii="Times New Roman" w:hAnsi="Times New Roman" w:cs="Times New Roman"/>
-          <w:bCs/>
-          <w:sz w:val="24"/>
-          <w:szCs w:val="24"/>
-        </w:rPr>
-        <w:t xml:space="preserve"> been significantly reduced in the years since European settlement</w:t>
-      </w:r>
-      <w:r>
-        <w:rPr>
-          <w:rFonts w:ascii="Times New Roman" w:hAnsi="Times New Roman" w:cs="Times New Roman"/>
-          <w:bCs/>
-          <w:sz w:val="24"/>
-          <w:szCs w:val="24"/>
-        </w:rPr>
-        <w:t xml:space="preserve"> (Nuzzo, 1986)</w:t>
-      </w:r>
-      <w:r>
-        <w:rPr>
-          <w:rFonts w:ascii="Times New Roman" w:hAnsi="Times New Roman" w:cs="Times New Roman"/>
-          <w:bCs/>
-          <w:sz w:val="24"/>
-          <w:szCs w:val="24"/>
-        </w:rPr>
-        <w:t xml:space="preserve">. </w:t>
-      </w:r>
-      <w:r>
-        <w:rPr>
-          <w:rFonts w:ascii="Times New Roman" w:hAnsi="Times New Roman" w:cs="Times New Roman"/>
-          <w:sz w:val="24"/>
-          <w:szCs w:val="24"/>
-        </w:rPr>
-        <w:t>Once a dominant land cover, oak savanna has been reduced to less than 0.02% of its pre-se</w:t>
-      </w:r>
-      <w:r>
-        <w:rPr>
-          <w:rFonts w:ascii="Times New Roman" w:hAnsi="Times New Roman" w:cs="Times New Roman"/>
-          <w:sz w:val="24"/>
-          <w:szCs w:val="24"/>
-        </w:rPr>
-        <w:t>ttlement extent in the Midwest (Nuzzo</w:t>
-      </w:r>
-      <w:r>
-        <w:rPr>
-          <w:rFonts w:ascii="Times New Roman" w:hAnsi="Times New Roman" w:cs="Times New Roman"/>
-          <w:sz w:val="24"/>
-          <w:szCs w:val="24"/>
-        </w:rPr>
-        <w:t xml:space="preserve"> 1986) and is ranked as globally imperiled. </w:t>
-      </w:r>
-      <w:r>
-        <w:rPr>
-          <w:rFonts w:ascii="Times New Roman" w:hAnsi="Times New Roman" w:cs="Times New Roman"/>
-          <w:sz w:val="24"/>
-          <w:szCs w:val="24"/>
-        </w:rPr>
-        <w:t>In the United States, oak s</w:t>
-      </w:r>
-      <w:r>
-        <w:rPr>
-          <w:rFonts w:ascii="Times New Roman" w:hAnsi="Times New Roman" w:cs="Times New Roman"/>
-          <w:sz w:val="24"/>
-          <w:szCs w:val="24"/>
-        </w:rPr>
-        <w:t>avanna once stretched from the Upper Midwest south to eastern Texas (</w:t>
-      </w:r>
-      <w:r>
-        <w:rPr>
-          <w:rFonts w:ascii="Times New Roman" w:hAnsi="Times New Roman" w:cs="Times New Roman"/>
-          <w:sz w:val="24"/>
-          <w:szCs w:val="24"/>
-        </w:rPr>
-        <w:t xml:space="preserve">Nuzzo 1986, </w:t>
-      </w:r>
-      <w:proofErr w:type="spellStart"/>
       <w:r>
         <w:rPr>
           <w:rFonts w:ascii="Times New Roman" w:hAnsi="Times New Roman" w:cs="Times New Roman"/>
@@ -218,139 +299,7 @@
           <w:sz w:val="24"/>
           <w:szCs w:val="24"/>
         </w:rPr>
-        <w:t>that</w:t>
-      </w:r>
-      <w:proofErr w:type="spellEnd"/>
-      <w:r>
-        <w:rPr>
-          <w:rFonts w:ascii="Times New Roman" w:hAnsi="Times New Roman" w:cs="Times New Roman"/>
-          <w:sz w:val="24"/>
-          <w:szCs w:val="24"/>
-        </w:rPr>
-        <w:t xml:space="preserve"> one map) and was an integral part of the transition zone between the mixed deciduous forests of the eastern part of the continent and the Great Plains to the west. </w:t>
-      </w:r>
-      <w:r>
-        <w:rPr>
-          <w:rFonts w:ascii="Times New Roman" w:hAnsi="Times New Roman" w:cs="Times New Roman"/>
-          <w:bCs/>
-          <w:sz w:val="24"/>
-          <w:szCs w:val="24"/>
-        </w:rPr>
-        <w:t xml:space="preserve"> In Minnesota, oak savanna and other upland habitats including mixed oak woodland and brushland once blended with areas of wetland in a broad swath that stretched across the state from the northwest to the southeast, forming a mosaicked transition zone between </w:t>
-      </w:r>
-      <w:r>
-        <w:rPr>
-          <w:rFonts w:ascii="Times New Roman" w:hAnsi="Times New Roman" w:cs="Times New Roman"/>
-          <w:sz w:val="24"/>
-          <w:szCs w:val="24"/>
-        </w:rPr>
-        <w:t xml:space="preserve">the mixed-hardwood, conifer, and peatland areas in the northern part of the state and the tallgrass prairie systems to the west and southwest </w:t>
-      </w:r>
-      <w:r>
-        <w:rPr>
-          <w:rFonts w:ascii="Times New Roman" w:hAnsi="Times New Roman" w:cs="Times New Roman"/>
-          <w:color w:val="FF0000"/>
-          <w:sz w:val="24"/>
-          <w:szCs w:val="24"/>
-        </w:rPr>
-        <w:t>(</w:t>
-      </w:r>
-      <w:proofErr w:type="spellStart"/>
-      <w:r>
-        <w:rPr>
-          <w:rFonts w:ascii="Times New Roman" w:hAnsi="Times New Roman" w:cs="Times New Roman"/>
-          <w:color w:val="FF0000"/>
-          <w:sz w:val="24"/>
-          <w:szCs w:val="24"/>
-        </w:rPr>
-        <w:t>XXX</w:t>
-      </w:r>
-      <w:r>
-        <w:rPr>
-          <w:rFonts w:ascii="Times New Roman" w:hAnsi="Times New Roman" w:cs="Times New Roman"/>
-          <w:color w:val="FF0000"/>
-          <w:sz w:val="24"/>
-          <w:szCs w:val="24"/>
-        </w:rPr>
-        <w:t>Marshner</w:t>
-      </w:r>
-      <w:proofErr w:type="spellEnd"/>
-      <w:r>
-        <w:rPr>
-          <w:rFonts w:ascii="Times New Roman" w:hAnsi="Times New Roman" w:cs="Times New Roman"/>
-          <w:color w:val="FF0000"/>
-          <w:sz w:val="24"/>
-          <w:szCs w:val="24"/>
-        </w:rPr>
-        <w:t xml:space="preserve"> 1974, Coffin 1988).</w:t>
-      </w:r>
-      <w:r>
-        <w:rPr>
-          <w:rFonts w:ascii="Times New Roman" w:hAnsi="Times New Roman" w:cs="Times New Roman"/>
-          <w:bCs/>
-          <w:color w:val="FF0000"/>
-          <w:sz w:val="24"/>
-          <w:szCs w:val="24"/>
-        </w:rPr>
-        <w:t xml:space="preserve"> </w:t>
-      </w:r>
-      <w:r>
-        <w:rPr>
-          <w:rFonts w:ascii="Times New Roman" w:hAnsi="Times New Roman" w:cs="Times New Roman"/>
-          <w:sz w:val="24"/>
-          <w:szCs w:val="24"/>
-        </w:rPr>
-        <w:t>The high biodiversity (</w:t>
-      </w:r>
-      <w:r>
-        <w:rPr>
-          <w:rFonts w:ascii="Times New Roman" w:hAnsi="Times New Roman" w:cs="Times New Roman"/>
-          <w:sz w:val="24"/>
-          <w:szCs w:val="24"/>
-        </w:rPr>
-        <w:t>XXX</w:t>
-      </w:r>
-      <w:r>
-        <w:rPr>
-          <w:rFonts w:ascii="Times New Roman" w:hAnsi="Times New Roman" w:cs="Times New Roman"/>
-          <w:sz w:val="24"/>
-          <w:szCs w:val="24"/>
-        </w:rPr>
-        <w:t>BIRDS, SGCN) associated with these habitat types is largely due to their function as an ecological transition between broad, disparate biomes</w:t>
-      </w:r>
-      <w:r>
-        <w:rPr>
-          <w:rFonts w:ascii="Times New Roman" w:hAnsi="Times New Roman" w:cs="Times New Roman"/>
-          <w:sz w:val="24"/>
-          <w:szCs w:val="24"/>
-        </w:rPr>
-        <w:t xml:space="preserve"> (</w:t>
-      </w:r>
-      <w:proofErr w:type="spellStart"/>
-      <w:r>
-        <w:rPr>
-          <w:rFonts w:ascii="Times New Roman" w:hAnsi="Times New Roman" w:cs="Times New Roman"/>
-          <w:sz w:val="24"/>
-          <w:szCs w:val="24"/>
-        </w:rPr>
-        <w:t>XXX</w:t>
-      </w:r>
-      <w:r>
-        <w:rPr>
-          <w:rFonts w:ascii="Times New Roman" w:hAnsi="Times New Roman" w:cs="Times New Roman"/>
-          <w:sz w:val="24"/>
-          <w:szCs w:val="24"/>
-        </w:rPr>
-        <w:t>citation</w:t>
-      </w:r>
-      <w:proofErr w:type="spellEnd"/>
-      <w:r>
-        <w:rPr>
-          <w:rFonts w:ascii="Times New Roman" w:hAnsi="Times New Roman" w:cs="Times New Roman"/>
-          <w:sz w:val="24"/>
-          <w:szCs w:val="24"/>
-        </w:rPr>
-        <w:t>)</w:t>
+        <w:t>citation)</w:t>
       </w:r>
       <w:r>
         <w:rPr>
@@ -662,7 +611,6 @@
         </w:rPr>
         <w:t xml:space="preserve"> sand dunes formed during periods of extreme drought in the mid-Holocene, between 8000-4000 years before present (</w:t>
       </w:r>
-      <w:proofErr w:type="spellStart"/>
       <w:r>
         <w:rPr>
           <w:rFonts w:ascii="Times New Roman" w:hAnsi="Times New Roman" w:cs="Times New Roman"/>
@@ -677,16 +625,7 @@
           <w:sz w:val="24"/>
           <w:szCs w:val="24"/>
         </w:rPr>
-        <w:t>Keen</w:t>
-      </w:r>
-      <w:proofErr w:type="spellEnd"/>
-      <w:r>
-        <w:rPr>
-          <w:rFonts w:ascii="Times New Roman" w:hAnsi="Times New Roman" w:cs="Times New Roman"/>
-          <w:sz w:val="24"/>
-          <w:szCs w:val="24"/>
-        </w:rPr>
-        <w:t xml:space="preserve"> 1985).  </w:t>
+        <w:t xml:space="preserve">Keen 1985).  </w:t>
       </w:r>
       <w:r>
         <w:rPr>
@@ -1403,7 +1342,6 @@
         </w:rPr>
         <w:t xml:space="preserve"> (</w:t>
       </w:r>
-      <w:proofErr w:type="spellStart"/>
       <w:r>
         <w:rPr>
           <w:rFonts w:ascii="Times New Roman" w:hAnsi="Times New Roman" w:cs="Times New Roman"/>
@@ -1421,18 +1359,7 @@
           <w:sz w:val="24"/>
           <w:szCs w:val="24"/>
         </w:rPr>
-        <w:t>appendix</w:t>
-      </w:r>
-      <w:proofErr w:type="spellEnd"/>
-      <w:r>
-        <w:rPr>
-          <w:rFonts w:ascii="Times New Roman" w:hAnsi="Times New Roman" w:cs="Times New Roman"/>
-          <w:bCs/>
-          <w:color w:val="FF0000"/>
-          <w:sz w:val="24"/>
-          <w:szCs w:val="24"/>
-        </w:rPr>
-        <w:t xml:space="preserve"> x</w:t>
+        <w:t>appendix x</w:t>
       </w:r>
       <w:r>
         <w:rPr>
@@ -1582,7 +1509,6 @@
         </w:rPr>
         <w:t>(</w:t>
       </w:r>
-      <w:proofErr w:type="spellStart"/>
       <w:r>
         <w:rPr>
           <w:rFonts w:ascii="Times New Roman" w:hAnsi="Times New Roman" w:cs="Times New Roman"/>
@@ -1601,9 +1527,8 @@
           <w:sz w:val="24"/>
           <w:szCs w:val="24"/>
         </w:rPr>
-        <w:t>Harper</w:t>
-      </w:r>
-      <w:proofErr w:type="spellEnd"/>
+        <w:t>Harper at al. 2010 and Hoaglund et al. 2012, SWG T-24-R1</w:t>
+      </w:r>
       <w:r>
         <w:rPr>
           <w:rFonts w:ascii="Times New Roman" w:hAnsi="Times New Roman" w:cs="Times New Roman"/>
@@ -1612,7 +1537,7 @@
           <w:sz w:val="24"/>
           <w:szCs w:val="24"/>
         </w:rPr>
-        <w:t xml:space="preserve"> at al. 2010 and Hoaglund et al. 2012, SWG T-24-R1</w:t>
+        <w:t>, 2009 SDSF Ecological Significance Doc</w:t>
       </w:r>
       <w:r>
         <w:rPr>
@@ -1622,16 +1547,6 @@
           <w:sz w:val="24"/>
           <w:szCs w:val="24"/>
         </w:rPr>
-        <w:t>, 2009 SDSF Ecological Significance Doc</w:t>
-      </w:r>
-      <w:r>
-        <w:rPr>
-          <w:rFonts w:ascii="Times New Roman" w:hAnsi="Times New Roman" w:cs="Times New Roman"/>
-          <w:bCs/>
-          <w:color w:val="FF0000"/>
-          <w:sz w:val="24"/>
-          <w:szCs w:val="24"/>
-        </w:rPr>
         <w:t xml:space="preserve">) </w:t>
       </w:r>
       <w:r>
@@ -1670,7 +1585,6 @@
         </w:rPr>
         <w:t xml:space="preserve"> </w:t>
       </w:r>
-      <w:proofErr w:type="spellStart"/>
       <w:r>
         <w:rPr>
           <w:rFonts w:ascii="Times New Roman" w:hAnsi="Times New Roman" w:cs="Times New Roman"/>
@@ -1679,9 +1593,26 @@
           <w:sz w:val="24"/>
           <w:szCs w:val="24"/>
         </w:rPr>
-        <w:t>Heterodon</w:t>
-      </w:r>
-      <w:proofErr w:type="spellEnd"/>
+        <w:t>Heterodon nasicus</w:t>
+      </w:r>
+      <w:r>
+        <w:rPr>
+          <w:rFonts w:ascii="Times New Roman" w:hAnsi="Times New Roman" w:cs="Times New Roman"/>
+          <w:bCs/>
+          <w:sz w:val="24"/>
+          <w:szCs w:val="24"/>
+        </w:rPr>
+        <w:t xml:space="preserve"> (plains hog-nosed snake),</w:t>
+      </w:r>
+      <w:r>
+        <w:rPr>
+          <w:rFonts w:ascii="Times New Roman" w:hAnsi="Times New Roman" w:cs="Times New Roman"/>
+          <w:bCs/>
+          <w:sz w:val="24"/>
+          <w:szCs w:val="24"/>
+        </w:rPr>
+        <w:t xml:space="preserve"> </w:t>
+      </w:r>
       <w:r>
         <w:rPr>
           <w:rFonts w:ascii="Times New Roman" w:hAnsi="Times New Roman" w:cs="Times New Roman"/>
@@ -1690,9 +1621,53 @@
           <w:sz w:val="24"/>
           <w:szCs w:val="24"/>
         </w:rPr>
+        <w:t>Pituophis catenifer</w:t>
+      </w:r>
+      <w:r>
+        <w:rPr>
+          <w:rFonts w:ascii="Times New Roman" w:hAnsi="Times New Roman" w:cs="Times New Roman"/>
+          <w:bCs/>
+          <w:sz w:val="24"/>
+          <w:szCs w:val="24"/>
+        </w:rPr>
         <w:t xml:space="preserve"> </w:t>
       </w:r>
-      <w:proofErr w:type="spellStart"/>
+      <w:r>
+        <w:rPr>
+          <w:rFonts w:ascii="Times New Roman" w:hAnsi="Times New Roman" w:cs="Times New Roman"/>
+          <w:bCs/>
+          <w:sz w:val="24"/>
+          <w:szCs w:val="24"/>
+        </w:rPr>
+        <w:t>(</w:t>
+      </w:r>
+      <w:r>
+        <w:rPr>
+          <w:rFonts w:ascii="Times New Roman" w:hAnsi="Times New Roman" w:cs="Times New Roman"/>
+          <w:bCs/>
+          <w:sz w:val="24"/>
+          <w:szCs w:val="24"/>
+        </w:rPr>
+        <w:t>g</w:t>
+      </w:r>
+      <w:r>
+        <w:rPr>
+          <w:rFonts w:ascii="Times New Roman" w:hAnsi="Times New Roman" w:cs="Times New Roman"/>
+          <w:bCs/>
+          <w:sz w:val="24"/>
+          <w:szCs w:val="24"/>
+        </w:rPr>
+        <w:t>ophersnake</w:t>
+      </w:r>
+      <w:r>
+        <w:rPr>
+          <w:rFonts w:ascii="Times New Roman" w:hAnsi="Times New Roman" w:cs="Times New Roman"/>
+          <w:bCs/>
+          <w:sz w:val="24"/>
+          <w:szCs w:val="24"/>
+        </w:rPr>
+        <w:t xml:space="preserve">), </w:t>
+      </w:r>
       <w:r>
         <w:rPr>
           <w:rFonts w:ascii="Times New Roman" w:hAnsi="Times New Roman" w:cs="Times New Roman"/>
@@ -1701,17 +1676,7 @@
           <w:sz w:val="24"/>
           <w:szCs w:val="24"/>
         </w:rPr>
-        <w:t>nasicus</w:t>
-      </w:r>
-      <w:proofErr w:type="spellEnd"/>
-      <w:r>
-        <w:rPr>
-          <w:rFonts w:ascii="Times New Roman" w:hAnsi="Times New Roman" w:cs="Times New Roman"/>
-          <w:bCs/>
-          <w:sz w:val="24"/>
-          <w:szCs w:val="24"/>
-        </w:rPr>
-        <w:t xml:space="preserve"> (plains hog-nosed snake),</w:t>
+        <w:t>Cicindela patruela</w:t>
       </w:r>
       <w:r>
         <w:rPr>
@@ -1722,7 +1687,33 @@
         </w:rPr>
         <w:t xml:space="preserve"> </w:t>
       </w:r>
-      <w:proofErr w:type="spellStart"/>
+      <w:r>
+        <w:rPr>
+          <w:rFonts w:ascii="Times New Roman" w:hAnsi="Times New Roman" w:cs="Times New Roman"/>
+          <w:bCs/>
+          <w:sz w:val="24"/>
+          <w:szCs w:val="24"/>
+        </w:rPr>
+        <w:t>(northern b</w:t>
+      </w:r>
+      <w:r>
+        <w:rPr>
+          <w:rFonts w:ascii="Times New Roman" w:hAnsi="Times New Roman" w:cs="Times New Roman"/>
+          <w:bCs/>
+          <w:sz w:val="24"/>
+          <w:szCs w:val="24"/>
+        </w:rPr>
+        <w:t>arrens tiger b</w:t>
+      </w:r>
+      <w:r>
+        <w:rPr>
+          <w:rFonts w:ascii="Times New Roman" w:hAnsi="Times New Roman" w:cs="Times New Roman"/>
+          <w:bCs/>
+          <w:sz w:val="24"/>
+          <w:szCs w:val="24"/>
+        </w:rPr>
+        <w:t xml:space="preserve">eetle), </w:t>
+      </w:r>
       <w:r>
         <w:rPr>
           <w:rFonts w:ascii="Times New Roman" w:hAnsi="Times New Roman" w:cs="Times New Roman"/>
@@ -1731,9 +1722,53 @@
           <w:sz w:val="24"/>
           <w:szCs w:val="24"/>
         </w:rPr>
-        <w:t>Pituophis</w:t>
-      </w:r>
-      <w:proofErr w:type="spellEnd"/>
+        <w:t>Hesperia leonardus leonardus</w:t>
+      </w:r>
+      <w:r>
+        <w:rPr>
+          <w:rFonts w:ascii="Times New Roman" w:hAnsi="Times New Roman" w:cs="Times New Roman"/>
+          <w:bCs/>
+          <w:sz w:val="24"/>
+          <w:szCs w:val="24"/>
+        </w:rPr>
+        <w:t xml:space="preserve"> </w:t>
+      </w:r>
+      <w:r>
+        <w:rPr>
+          <w:rFonts w:ascii="Times New Roman" w:hAnsi="Times New Roman" w:cs="Times New Roman"/>
+          <w:bCs/>
+          <w:sz w:val="24"/>
+          <w:szCs w:val="24"/>
+        </w:rPr>
+        <w:t>(</w:t>
+      </w:r>
+      <w:r>
+        <w:rPr>
+          <w:rFonts w:ascii="Times New Roman" w:hAnsi="Times New Roman" w:cs="Times New Roman"/>
+          <w:bCs/>
+          <w:sz w:val="24"/>
+          <w:szCs w:val="24"/>
+        </w:rPr>
+        <w:t>Leonard’s s</w:t>
+      </w:r>
+      <w:r>
+        <w:rPr>
+          <w:rFonts w:ascii="Times New Roman" w:hAnsi="Times New Roman" w:cs="Times New Roman"/>
+          <w:bCs/>
+          <w:sz w:val="24"/>
+          <w:szCs w:val="24"/>
+        </w:rPr>
+        <w:t>kipper),</w:t>
+      </w:r>
+      <w:r>
+        <w:rPr>
+          <w:rFonts w:ascii="Times New Roman" w:hAnsi="Times New Roman" w:cs="Times New Roman"/>
+          <w:bCs/>
+          <w:sz w:val="24"/>
+          <w:szCs w:val="24"/>
+        </w:rPr>
+        <w:t xml:space="preserve"> </w:t>
+      </w:r>
       <w:r>
         <w:rPr>
           <w:rFonts w:ascii="Times New Roman" w:hAnsi="Times New Roman" w:cs="Times New Roman"/>
@@ -1742,9 +1777,62 @@
           <w:sz w:val="24"/>
           <w:szCs w:val="24"/>
         </w:rPr>
+        <w:t>Chondestes grammacus</w:t>
+      </w:r>
+      <w:r>
+        <w:rPr>
+          <w:rFonts w:ascii="Times New Roman" w:hAnsi="Times New Roman" w:cs="Times New Roman"/>
+          <w:bCs/>
+          <w:sz w:val="24"/>
+          <w:szCs w:val="24"/>
+        </w:rPr>
         <w:t xml:space="preserve"> </w:t>
       </w:r>
-      <w:proofErr w:type="spellStart"/>
+      <w:r>
+        <w:rPr>
+          <w:rFonts w:ascii="Times New Roman" w:hAnsi="Times New Roman" w:cs="Times New Roman"/>
+          <w:bCs/>
+          <w:sz w:val="24"/>
+          <w:szCs w:val="24"/>
+        </w:rPr>
+        <w:t>(l</w:t>
+      </w:r>
+      <w:r>
+        <w:rPr>
+          <w:rFonts w:ascii="Times New Roman" w:hAnsi="Times New Roman" w:cs="Times New Roman"/>
+          <w:bCs/>
+          <w:sz w:val="24"/>
+          <w:szCs w:val="24"/>
+        </w:rPr>
+        <w:t>ark s</w:t>
+      </w:r>
+      <w:r>
+        <w:rPr>
+          <w:rFonts w:ascii="Times New Roman" w:hAnsi="Times New Roman" w:cs="Times New Roman"/>
+          <w:bCs/>
+          <w:sz w:val="24"/>
+          <w:szCs w:val="24"/>
+        </w:rPr>
+        <w:t>parrow</w:t>
+      </w:r>
+      <w:r>
+        <w:rPr>
+          <w:rFonts w:ascii="Times New Roman" w:hAnsi="Times New Roman" w:cs="Times New Roman"/>
+          <w:bCs/>
+          <w:sz w:val="24"/>
+          <w:szCs w:val="24"/>
+        </w:rPr>
+        <w:t>),</w:t>
+      </w:r>
+      <w:r>
+        <w:rPr>
+          <w:rFonts w:ascii="Times New Roman" w:hAnsi="Times New Roman" w:cs="Times New Roman"/>
+          <w:bCs/>
+          <w:sz w:val="24"/>
+          <w:szCs w:val="24"/>
+        </w:rPr>
+        <w:t xml:space="preserve"> and </w:t>
+      </w:r>
       <w:r>
         <w:rPr>
           <w:rFonts w:ascii="Times New Roman" w:hAnsi="Times New Roman" w:cs="Times New Roman"/>
@@ -1753,337 +1841,8 @@
           <w:sz w:val="24"/>
           <w:szCs w:val="24"/>
         </w:rPr>
-        <w:t>catenifer</w:t>
-      </w:r>
-      <w:proofErr w:type="spellEnd"/>
-      <w:r>
-        <w:rPr>
-          <w:rFonts w:ascii="Times New Roman" w:hAnsi="Times New Roman" w:cs="Times New Roman"/>
-          <w:bCs/>
-          <w:sz w:val="24"/>
-          <w:szCs w:val="24"/>
-        </w:rPr>
-        <w:t xml:space="preserve"> </w:t>
-      </w:r>
-      <w:r>
-        <w:rPr>
-          <w:rFonts w:ascii="Times New Roman" w:hAnsi="Times New Roman" w:cs="Times New Roman"/>
-          <w:bCs/>
-          <w:sz w:val="24"/>
-          <w:szCs w:val="24"/>
-        </w:rPr>
-        <w:t>(</w:t>
-      </w:r>
-      <w:proofErr w:type="spellStart"/>
-      <w:r>
-        <w:rPr>
-          <w:rFonts w:ascii="Times New Roman" w:hAnsi="Times New Roman" w:cs="Times New Roman"/>
-          <w:bCs/>
-          <w:sz w:val="24"/>
-          <w:szCs w:val="24"/>
-        </w:rPr>
-        <w:t>g</w:t>
-      </w:r>
-      <w:r>
-        <w:rPr>
-          <w:rFonts w:ascii="Times New Roman" w:hAnsi="Times New Roman" w:cs="Times New Roman"/>
-          <w:bCs/>
-          <w:sz w:val="24"/>
-          <w:szCs w:val="24"/>
-        </w:rPr>
-        <w:t>ophersnake</w:t>
-      </w:r>
-      <w:proofErr w:type="spellEnd"/>
-      <w:r>
-        <w:rPr>
-          <w:rFonts w:ascii="Times New Roman" w:hAnsi="Times New Roman" w:cs="Times New Roman"/>
-          <w:bCs/>
-          <w:sz w:val="24"/>
-          <w:szCs w:val="24"/>
-        </w:rPr>
-        <w:t xml:space="preserve">), </w:t>
-      </w:r>
-      <w:proofErr w:type="spellStart"/>
-      <w:r>
-        <w:rPr>
-          <w:rFonts w:ascii="Times New Roman" w:hAnsi="Times New Roman" w:cs="Times New Roman"/>
-          <w:bCs/>
-          <w:i/>
-          <w:sz w:val="24"/>
-          <w:szCs w:val="24"/>
-        </w:rPr>
-        <w:t>Cicindela</w:t>
-      </w:r>
-      <w:proofErr w:type="spellEnd"/>
-      <w:r>
-        <w:rPr>
-          <w:rFonts w:ascii="Times New Roman" w:hAnsi="Times New Roman" w:cs="Times New Roman"/>
-          <w:bCs/>
-          <w:i/>
-          <w:sz w:val="24"/>
-          <w:szCs w:val="24"/>
-        </w:rPr>
-        <w:t xml:space="preserve"> </w:t>
-      </w:r>
-      <w:proofErr w:type="spellStart"/>
-      <w:r>
-        <w:rPr>
-          <w:rFonts w:ascii="Times New Roman" w:hAnsi="Times New Roman" w:cs="Times New Roman"/>
-          <w:bCs/>
-          <w:i/>
-          <w:sz w:val="24"/>
-          <w:szCs w:val="24"/>
-        </w:rPr>
-        <w:t>patruela</w:t>
-      </w:r>
-      <w:proofErr w:type="spellEnd"/>
-      <w:r>
-        <w:rPr>
-          <w:rFonts w:ascii="Times New Roman" w:hAnsi="Times New Roman" w:cs="Times New Roman"/>
-          <w:bCs/>
-          <w:sz w:val="24"/>
-          <w:szCs w:val="24"/>
-        </w:rPr>
-        <w:t xml:space="preserve"> </w:t>
-      </w:r>
-      <w:r>
-        <w:rPr>
-          <w:rFonts w:ascii="Times New Roman" w:hAnsi="Times New Roman" w:cs="Times New Roman"/>
-          <w:bCs/>
-          <w:sz w:val="24"/>
-          <w:szCs w:val="24"/>
-        </w:rPr>
-        <w:t>(northern b</w:t>
-      </w:r>
-      <w:r>
-        <w:rPr>
-          <w:rFonts w:ascii="Times New Roman" w:hAnsi="Times New Roman" w:cs="Times New Roman"/>
-          <w:bCs/>
-          <w:sz w:val="24"/>
-          <w:szCs w:val="24"/>
-        </w:rPr>
-        <w:t>arrens tiger b</w:t>
-      </w:r>
-      <w:r>
-        <w:rPr>
-          <w:rFonts w:ascii="Times New Roman" w:hAnsi="Times New Roman" w:cs="Times New Roman"/>
-          <w:bCs/>
-          <w:sz w:val="24"/>
-          <w:szCs w:val="24"/>
-        </w:rPr>
-        <w:t xml:space="preserve">eetle), </w:t>
-      </w:r>
-      <w:r>
-        <w:rPr>
-          <w:rFonts w:ascii="Times New Roman" w:hAnsi="Times New Roman" w:cs="Times New Roman"/>
-          <w:bCs/>
-          <w:i/>
-          <w:sz w:val="24"/>
-          <w:szCs w:val="24"/>
-        </w:rPr>
-        <w:t xml:space="preserve">Hesperia </w:t>
-      </w:r>
-      <w:proofErr w:type="spellStart"/>
-      <w:r>
-        <w:rPr>
-          <w:rFonts w:ascii="Times New Roman" w:hAnsi="Times New Roman" w:cs="Times New Roman"/>
-          <w:bCs/>
-          <w:i/>
-          <w:sz w:val="24"/>
-          <w:szCs w:val="24"/>
-        </w:rPr>
-        <w:t>leonardus</w:t>
-      </w:r>
-      <w:proofErr w:type="spellEnd"/>
-      <w:r>
-        <w:rPr>
-          <w:rFonts w:ascii="Times New Roman" w:hAnsi="Times New Roman" w:cs="Times New Roman"/>
-          <w:bCs/>
-          <w:i/>
-          <w:sz w:val="24"/>
-          <w:szCs w:val="24"/>
-        </w:rPr>
-        <w:t xml:space="preserve"> </w:t>
-      </w:r>
-      <w:proofErr w:type="spellStart"/>
-      <w:r>
-        <w:rPr>
-          <w:rFonts w:ascii="Times New Roman" w:hAnsi="Times New Roman" w:cs="Times New Roman"/>
-          <w:bCs/>
-          <w:i/>
-          <w:sz w:val="24"/>
-          <w:szCs w:val="24"/>
-        </w:rPr>
-        <w:t>leonardus</w:t>
-      </w:r>
-      <w:proofErr w:type="spellEnd"/>
-      <w:r>
-        <w:rPr>
-          <w:rFonts w:ascii="Times New Roman" w:hAnsi="Times New Roman" w:cs="Times New Roman"/>
-          <w:bCs/>
-          <w:sz w:val="24"/>
-          <w:szCs w:val="24"/>
-        </w:rPr>
-        <w:t xml:space="preserve"> </w:t>
-      </w:r>
-      <w:r>
-        <w:rPr>
-          <w:rFonts w:ascii="Times New Roman" w:hAnsi="Times New Roman" w:cs="Times New Roman"/>
-          <w:bCs/>
-          <w:sz w:val="24"/>
-          <w:szCs w:val="24"/>
-        </w:rPr>
-        <w:t>(</w:t>
-      </w:r>
-      <w:r>
-        <w:rPr>
-          <w:rFonts w:ascii="Times New Roman" w:hAnsi="Times New Roman" w:cs="Times New Roman"/>
-          <w:bCs/>
-          <w:sz w:val="24"/>
-          <w:szCs w:val="24"/>
-        </w:rPr>
-        <w:t>Leonard’s s</w:t>
-      </w:r>
-      <w:r>
-        <w:rPr>
-          <w:rFonts w:ascii="Times New Roman" w:hAnsi="Times New Roman" w:cs="Times New Roman"/>
-          <w:bCs/>
-          <w:sz w:val="24"/>
-          <w:szCs w:val="24"/>
-        </w:rPr>
-        <w:t>kipper),</w:t>
-      </w:r>
-      <w:r>
-        <w:rPr>
-          <w:rFonts w:ascii="Times New Roman" w:hAnsi="Times New Roman" w:cs="Times New Roman"/>
-          <w:bCs/>
-          <w:sz w:val="24"/>
-          <w:szCs w:val="24"/>
-        </w:rPr>
-        <w:t xml:space="preserve"> </w:t>
-      </w:r>
-      <w:proofErr w:type="spellStart"/>
-      <w:r>
-        <w:rPr>
-          <w:rFonts w:ascii="Times New Roman" w:hAnsi="Times New Roman" w:cs="Times New Roman"/>
-          <w:bCs/>
-          <w:i/>
-          <w:sz w:val="24"/>
-          <w:szCs w:val="24"/>
-        </w:rPr>
-        <w:t>Chondestes</w:t>
-      </w:r>
-      <w:proofErr w:type="spellEnd"/>
-      <w:r>
-        <w:rPr>
-          <w:rFonts w:ascii="Times New Roman" w:hAnsi="Times New Roman" w:cs="Times New Roman"/>
-          <w:bCs/>
-          <w:i/>
-          <w:sz w:val="24"/>
-          <w:szCs w:val="24"/>
-        </w:rPr>
-        <w:t xml:space="preserve"> </w:t>
-      </w:r>
-      <w:proofErr w:type="spellStart"/>
-      <w:r>
-        <w:rPr>
-          <w:rFonts w:ascii="Times New Roman" w:hAnsi="Times New Roman" w:cs="Times New Roman"/>
-          <w:bCs/>
-          <w:i/>
-          <w:sz w:val="24"/>
-          <w:szCs w:val="24"/>
-        </w:rPr>
-        <w:t>grammacus</w:t>
-      </w:r>
-      <w:proofErr w:type="spellEnd"/>
-      <w:r>
-        <w:rPr>
-          <w:rFonts w:ascii="Times New Roman" w:hAnsi="Times New Roman" w:cs="Times New Roman"/>
-          <w:bCs/>
-          <w:sz w:val="24"/>
-          <w:szCs w:val="24"/>
-        </w:rPr>
-        <w:t xml:space="preserve"> </w:t>
-      </w:r>
-      <w:r>
-        <w:rPr>
-          <w:rFonts w:ascii="Times New Roman" w:hAnsi="Times New Roman" w:cs="Times New Roman"/>
-          <w:bCs/>
-          <w:sz w:val="24"/>
-          <w:szCs w:val="24"/>
-        </w:rPr>
-        <w:t>(l</w:t>
-      </w:r>
-      <w:r>
-        <w:rPr>
-          <w:rFonts w:ascii="Times New Roman" w:hAnsi="Times New Roman" w:cs="Times New Roman"/>
-          <w:bCs/>
-          <w:sz w:val="24"/>
-          <w:szCs w:val="24"/>
-        </w:rPr>
-        <w:t>ark s</w:t>
-      </w:r>
-      <w:r>
-        <w:rPr>
-          <w:rFonts w:ascii="Times New Roman" w:hAnsi="Times New Roman" w:cs="Times New Roman"/>
-          <w:bCs/>
-          <w:sz w:val="24"/>
-          <w:szCs w:val="24"/>
-        </w:rPr>
-        <w:t>parrow</w:t>
-      </w:r>
-      <w:r>
-        <w:rPr>
-          <w:rFonts w:ascii="Times New Roman" w:hAnsi="Times New Roman" w:cs="Times New Roman"/>
-          <w:bCs/>
-          <w:sz w:val="24"/>
-          <w:szCs w:val="24"/>
-        </w:rPr>
-        <w:t>),</w:t>
-      </w:r>
-      <w:r>
-        <w:rPr>
-          <w:rFonts w:ascii="Times New Roman" w:hAnsi="Times New Roman" w:cs="Times New Roman"/>
-          <w:bCs/>
-          <w:sz w:val="24"/>
-          <w:szCs w:val="24"/>
-        </w:rPr>
-        <w:t xml:space="preserve"> and </w:t>
-      </w:r>
-      <w:proofErr w:type="spellStart"/>
-      <w:r>
-        <w:rPr>
-          <w:rFonts w:ascii="Times New Roman" w:hAnsi="Times New Roman" w:cs="Times New Roman"/>
-          <w:bCs/>
-          <w:i/>
-          <w:sz w:val="24"/>
-          <w:szCs w:val="24"/>
-        </w:rPr>
-        <w:t>Pipilo</w:t>
-      </w:r>
-      <w:proofErr w:type="spellEnd"/>
-      <w:r>
-        <w:rPr>
-          <w:rFonts w:ascii="Times New Roman" w:hAnsi="Times New Roman" w:cs="Times New Roman"/>
-          <w:bCs/>
-          <w:i/>
-          <w:sz w:val="24"/>
-          <w:szCs w:val="24"/>
-        </w:rPr>
-        <w:t xml:space="preserve"> </w:t>
-      </w:r>
-      <w:proofErr w:type="spellStart"/>
-      <w:r>
-        <w:rPr>
-          <w:rFonts w:ascii="Times New Roman" w:hAnsi="Times New Roman" w:cs="Times New Roman"/>
-          <w:bCs/>
-          <w:i/>
-          <w:sz w:val="24"/>
-          <w:szCs w:val="24"/>
-        </w:rPr>
-        <w:t>erythrophthalmus</w:t>
-      </w:r>
-      <w:proofErr w:type="spellEnd"/>
+        <w:t>Pipilo erythrophthalmus</w:t>
+      </w:r>
       <w:r>
         <w:rPr>
           <w:rFonts w:ascii="Times New Roman" w:hAnsi="Times New Roman" w:cs="Times New Roman"/>
@@ -2385,7 +2144,6 @@
         </w:rPr>
         <w:t xml:space="preserve"> edge-dependent species with a relatively narrow habitat niche, most frequently associated with oak savannas, dry grasslands, or pastures scattered with small trees or shrubs (</w:t>
       </w:r>
-      <w:proofErr w:type="spellStart"/>
       <w:r>
         <w:rPr>
           <w:rFonts w:ascii="Times New Roman" w:hAnsi="Times New Roman" w:cs="Times New Roman"/>
@@ -2402,17 +2160,7 @@
           <w:sz w:val="24"/>
           <w:szCs w:val="24"/>
         </w:rPr>
-        <w:t>Pfannmuller</w:t>
-      </w:r>
-      <w:proofErr w:type="spellEnd"/>
-      <w:r>
-        <w:rPr>
-          <w:rFonts w:ascii="Times New Roman" w:hAnsi="Times New Roman" w:cs="Times New Roman"/>
-          <w:bCs/>
-          <w:sz w:val="24"/>
-          <w:szCs w:val="24"/>
-        </w:rPr>
-        <w:t xml:space="preserve"> et al. 2017). </w:t>
+        <w:t xml:space="preserve">Pfannmuller et al. 2017). </w:t>
       </w:r>
       <w:r>
         <w:rPr>
@@ -2514,7 +2262,6 @@
         </w:rPr>
         <w:t xml:space="preserve"> (</w:t>
       </w:r>
-      <w:proofErr w:type="spellStart"/>
       <w:r>
         <w:rPr>
           <w:rFonts w:ascii="Times New Roman" w:hAnsi="Times New Roman" w:cs="Times New Roman"/>
@@ -2540,17 +2287,7 @@
           <w:sz w:val="24"/>
           <w:szCs w:val="24"/>
         </w:rPr>
-        <w:t>n</w:t>
-      </w:r>
-      <w:proofErr w:type="spellEnd"/>
-      <w:r>
-        <w:rPr>
-          <w:rFonts w:ascii="Times New Roman" w:hAnsi="Times New Roman" w:cs="Times New Roman"/>
-          <w:bCs/>
-          <w:sz w:val="24"/>
-          <w:szCs w:val="24"/>
-        </w:rPr>
-        <w:t>, J. W. and J. R. Parrish 2000</w:t>
+        <w:t>n, J. W. and J. R. Parrish 2000</w:t>
       </w:r>
       <w:r>
         <w:rPr>
@@ -2561,27 +2298,15 @@
         </w:rPr>
         <w:t xml:space="preserve">). </w:t>
       </w:r>
-      <w:proofErr w:type="spellStart"/>
-      <w:r>
-        <w:rPr>
-          <w:rFonts w:ascii="Times New Roman" w:hAnsi="Times New Roman" w:cs="Times New Roman"/>
-          <w:bCs/>
-          <w:sz w:val="24"/>
-          <w:szCs w:val="24"/>
-        </w:rPr>
-        <w:t>Dechant</w:t>
-      </w:r>
-      <w:proofErr w:type="spellEnd"/>
-      <w:r>
-        <w:rPr>
-          <w:rFonts w:ascii="Times New Roman" w:hAnsi="Times New Roman" w:cs="Times New Roman"/>
-          <w:bCs/>
-          <w:sz w:val="24"/>
-          <w:szCs w:val="24"/>
-        </w:rPr>
-        <w:t xml:space="preserve"> et al. (</w:t>
-      </w:r>
-      <w:proofErr w:type="gramStart"/>
+      <w:r>
+        <w:rPr>
+          <w:rFonts w:ascii="Times New Roman" w:hAnsi="Times New Roman" w:cs="Times New Roman"/>
+          <w:bCs/>
+          <w:sz w:val="24"/>
+          <w:szCs w:val="24"/>
+        </w:rPr>
+        <w:t>Dechant et al. (</w:t>
+      </w:r>
       <w:r>
         <w:rPr>
           <w:rFonts w:ascii="Times New Roman" w:hAnsi="Times New Roman" w:cs="Times New Roman"/>
@@ -2600,7 +2325,6 @@
         </w:rPr>
         <w:t>[</w:t>
       </w:r>
-      <w:proofErr w:type="gramEnd"/>
       <w:r>
         <w:rPr>
           <w:rFonts w:ascii="Times New Roman" w:hAnsi="Times New Roman" w:cs="Times New Roman"/>
@@ -2727,25 +2451,14 @@
         </w:rPr>
         <w:t xml:space="preserve"> </w:t>
       </w:r>
-      <w:proofErr w:type="spellStart"/>
-      <w:r>
-        <w:rPr>
-          <w:rFonts w:ascii="Times New Roman" w:hAnsi="Times New Roman" w:cs="Times New Roman"/>
-          <w:bCs/>
-          <w:sz w:val="24"/>
-          <w:szCs w:val="24"/>
-        </w:rPr>
-        <w:t>Pfannmuller</w:t>
-      </w:r>
-      <w:proofErr w:type="spellEnd"/>
-      <w:r>
-        <w:rPr>
-          <w:rFonts w:ascii="Times New Roman" w:hAnsi="Times New Roman" w:cs="Times New Roman"/>
-          <w:bCs/>
-          <w:sz w:val="24"/>
-          <w:szCs w:val="24"/>
-        </w:rPr>
-        <w:t xml:space="preserve"> et al. 2017). </w:t>
+      <w:r>
+        <w:rPr>
+          <w:rFonts w:ascii="Times New Roman" w:hAnsi="Times New Roman" w:cs="Times New Roman"/>
+          <w:bCs/>
+          <w:sz w:val="24"/>
+          <w:szCs w:val="24"/>
+        </w:rPr>
+        <w:t xml:space="preserve">Pfannmuller et al. 2017). </w:t>
       </w:r>
       <w:r>
         <w:rPr>
@@ -2902,7 +2615,6 @@
         </w:rPr>
         <w:t>mainly associated with edge habitat between forested and non-forested areas (</w:t>
       </w:r>
-      <w:proofErr w:type="spellStart"/>
       <w:r>
         <w:rPr>
           <w:rFonts w:ascii="Times New Roman" w:hAnsi="Times New Roman" w:cs="Times New Roman"/>
@@ -2919,17 +2631,7 @@
           <w:sz w:val="24"/>
           <w:szCs w:val="24"/>
         </w:rPr>
-        <w:t>Greenlaw</w:t>
-      </w:r>
-      <w:proofErr w:type="spellEnd"/>
-      <w:r>
-        <w:rPr>
-          <w:rFonts w:ascii="Times New Roman" w:hAnsi="Times New Roman" w:cs="Times New Roman"/>
-          <w:bCs/>
-          <w:sz w:val="24"/>
-          <w:szCs w:val="24"/>
-        </w:rPr>
-        <w:t>, 2015).</w:t>
+        <w:t>Greenlaw, 2015).</w:t>
       </w:r>
       <w:r>
         <w:rPr>
@@ -3093,87 +2795,7 @@
           <w:sz w:val="24"/>
           <w:szCs w:val="24"/>
         </w:rPr>
-        <w:t>The plains hog-nosed snake (Special Concern) is a medium-sized, stout-bodied snake that prefers open, sandy, sparsely-vegetated habitat such as prairie and oak savanna (</w:t>
-      </w:r>
-      <w:proofErr w:type="spellStart"/>
-      <w:r>
-        <w:rPr>
-          <w:rFonts w:ascii="Times New Roman" w:hAnsi="Times New Roman" w:cs="Times New Roman"/>
-          <w:bCs/>
-          <w:sz w:val="24"/>
-          <w:szCs w:val="24"/>
-        </w:rPr>
-        <w:t>citeXXX</w:t>
-      </w:r>
-      <w:proofErr w:type="spellEnd"/>
-      <w:r>
-        <w:rPr>
-          <w:rFonts w:ascii="Times New Roman" w:hAnsi="Times New Roman" w:cs="Times New Roman"/>
-          <w:bCs/>
-          <w:sz w:val="24"/>
-          <w:szCs w:val="24"/>
-        </w:rPr>
-        <w:t>). This species overwinters beneath the frost line in mammal tunnels or self-dug burrows. This species is extremely cryptic and can be difficult to locate because of its habit of lying near the entrance to a burrow and quickly retreating when disturbed. Habitat fragmentation and loss are threats to this species, which has a relatively small home range and may have trouble dispersing (</w:t>
-      </w:r>
-      <w:proofErr w:type="spellStart"/>
-      <w:r>
-        <w:rPr>
-          <w:rFonts w:ascii="Times New Roman" w:hAnsi="Times New Roman" w:cs="Times New Roman"/>
-          <w:bCs/>
-          <w:sz w:val="24"/>
-          <w:szCs w:val="24"/>
-        </w:rPr>
-        <w:t>citexxxx</w:t>
-      </w:r>
-      <w:proofErr w:type="spellEnd"/>
-      <w:r>
-        <w:rPr>
-          <w:rFonts w:ascii="Times New Roman" w:hAnsi="Times New Roman" w:cs="Times New Roman"/>
-          <w:bCs/>
-          <w:sz w:val="24"/>
-          <w:szCs w:val="24"/>
-        </w:rPr>
-        <w:t xml:space="preserve"> Ernst and Barbour in MN Rare species guide) (</w:t>
-      </w:r>
-      <w:proofErr w:type="spellStart"/>
-      <w:r>
-        <w:rPr>
-          <w:rFonts w:ascii="Times New Roman" w:hAnsi="Times New Roman" w:cs="Times New Roman"/>
-          <w:bCs/>
-          <w:sz w:val="24"/>
-          <w:szCs w:val="24"/>
-        </w:rPr>
-        <w:t>citexxxx</w:t>
-      </w:r>
-      <w:proofErr w:type="spellEnd"/>
-      <w:r>
-        <w:rPr>
-          <w:rFonts w:ascii="Times New Roman" w:hAnsi="Times New Roman" w:cs="Times New Roman"/>
-          <w:bCs/>
-          <w:sz w:val="24"/>
-          <w:szCs w:val="24"/>
-        </w:rPr>
-        <w:t xml:space="preserve"> MN Rare species guide). According to the MN DNR rare species guide, grassland management practices that limit the encroachment of brush can enhance habitat for this species, and increasing habitat connectivity may enhance the viability of known populations. (</w:t>
-      </w:r>
-      <w:proofErr w:type="spellStart"/>
-      <w:r>
-        <w:rPr>
-          <w:rFonts w:ascii="Times New Roman" w:hAnsi="Times New Roman" w:cs="Times New Roman"/>
-          <w:bCs/>
-          <w:sz w:val="24"/>
-          <w:szCs w:val="24"/>
-        </w:rPr>
-        <w:t>citexxxx</w:t>
-      </w:r>
-      <w:proofErr w:type="spellEnd"/>
-      <w:r>
-        <w:rPr>
-          <w:rFonts w:ascii="Times New Roman" w:hAnsi="Times New Roman" w:cs="Times New Roman"/>
-          <w:bCs/>
-          <w:sz w:val="24"/>
-          <w:szCs w:val="24"/>
-        </w:rPr>
-        <w:t xml:space="preserve"> Rare Species Guide) </w:t>
+        <w:t xml:space="preserve">The plains hog-nosed snake (Special Concern) is a medium-sized, stout-bodied snake that prefers open, sandy, sparsely-vegetated habitat such as prairie and oak savanna (citeXXX). This species overwinters beneath the frost line in mammal tunnels or self-dug burrows. This species is extremely cryptic and can be difficult to locate because of its habit of lying near the entrance to a burrow and quickly retreating when disturbed. Habitat fragmentation and loss are threats to this species, which has a relatively small home range and may have trouble dispersing (citexxxx Ernst and Barbour in MN Rare species guide) (citexxxx MN Rare species guide). According to the MN DNR rare species guide, grassland management practices that limit the encroachment of brush can enhance habitat for this species, and increasing habitat connectivity may enhance the viability of known populations. (citexxxx Rare Species Guide) </w:t>
       </w:r>
     </w:p>
     <w:p>
@@ -3205,67 +2827,7 @@
           <w:szCs w:val="24"/>
         </w:rPr>
         <w:lastRenderedPageBreak/>
-        <w:t xml:space="preserve">The </w:t>
-      </w:r>
-      <w:proofErr w:type="spellStart"/>
-      <w:r>
-        <w:rPr>
-          <w:rFonts w:ascii="Times New Roman" w:hAnsi="Times New Roman" w:cs="Times New Roman"/>
-          <w:bCs/>
-          <w:sz w:val="24"/>
-          <w:szCs w:val="24"/>
-        </w:rPr>
-        <w:t>gophersnake</w:t>
-      </w:r>
-      <w:proofErr w:type="spellEnd"/>
-      <w:r>
-        <w:rPr>
-          <w:rFonts w:ascii="Times New Roman" w:hAnsi="Times New Roman" w:cs="Times New Roman"/>
-          <w:bCs/>
-          <w:sz w:val="24"/>
-          <w:szCs w:val="24"/>
-        </w:rPr>
-        <w:t xml:space="preserve"> (Special Concern) is a large, heavy-bodied snake that is widely distributed throughout western and central North America, though in Minnesota most records are from counties along the Minnesota, Mississippi, and St. Croix rivers (</w:t>
-      </w:r>
-      <w:proofErr w:type="spellStart"/>
-      <w:r>
-        <w:rPr>
-          <w:rFonts w:ascii="Times New Roman" w:hAnsi="Times New Roman" w:cs="Times New Roman"/>
-          <w:bCs/>
-          <w:sz w:val="24"/>
-          <w:szCs w:val="24"/>
-        </w:rPr>
-        <w:t>citeXXX</w:t>
-      </w:r>
-      <w:proofErr w:type="spellEnd"/>
-      <w:r>
-        <w:rPr>
-          <w:rFonts w:ascii="Times New Roman" w:hAnsi="Times New Roman" w:cs="Times New Roman"/>
-          <w:bCs/>
-          <w:sz w:val="24"/>
-          <w:szCs w:val="24"/>
-        </w:rPr>
-        <w:t xml:space="preserve">). The </w:t>
-      </w:r>
-      <w:proofErr w:type="spellStart"/>
-      <w:r>
-        <w:rPr>
-          <w:rFonts w:ascii="Times New Roman" w:hAnsi="Times New Roman" w:cs="Times New Roman"/>
-          <w:bCs/>
-          <w:sz w:val="24"/>
-          <w:szCs w:val="24"/>
-        </w:rPr>
-        <w:t>gophersnake</w:t>
-      </w:r>
-      <w:proofErr w:type="spellEnd"/>
-      <w:r>
-        <w:rPr>
-          <w:rFonts w:ascii="Times New Roman" w:hAnsi="Times New Roman" w:cs="Times New Roman"/>
-          <w:bCs/>
-          <w:sz w:val="24"/>
-          <w:szCs w:val="24"/>
-        </w:rPr>
-        <w:t xml:space="preserve"> prefers areas of well-drained, loose, sandy soil. In Minnesota, dry sand prairies and bluff prairies are considered prime habitat. Primary threats include habitat loss, degradation, and fragmentation. We hypothesized that open sand, percent grass, number of gopher mounds, and canopy cover would most affect initial snake abundance, and that temperature at the start of the survey would most affect detection. </w:t>
+        <w:t xml:space="preserve">The gophersnake (Special Concern) is a large, heavy-bodied snake that is widely distributed throughout western and central North America, though in Minnesota most records are from counties along the Minnesota, Mississippi, and St. Croix rivers (citeXXX). The gophersnake prefers areas of well-drained, loose, sandy soil. In Minnesota, dry sand prairies and bluff prairies are considered prime habitat. Primary threats include habitat loss, degradation, and fragmentation. We hypothesized that open sand, percent grass, number of gopher mounds, and canopy cover would most affect initial snake abundance, and that temperature at the start of the survey would most affect detection. </w:t>
       </w:r>
     </w:p>
     <w:p>
@@ -3287,7 +2849,6 @@
         </w:rPr>
         <w:t>The Leonard’s skipper is a small prairie butterfly that prefers dry, sandy prairie and savanna dominated by native plant species (</w:t>
       </w:r>
-      <w:proofErr w:type="spellStart"/>
       <w:r>
         <w:rPr>
           <w:rFonts w:ascii="Times New Roman" w:hAnsi="Times New Roman" w:cs="Times New Roman"/>
@@ -3306,35 +2867,14 @@
         </w:rPr>
         <w:t>source</w:t>
       </w:r>
-      <w:proofErr w:type="spellEnd"/>
-      <w:r>
-        <w:rPr>
-          <w:rFonts w:ascii="Times New Roman" w:hAnsi="Times New Roman" w:cs="Times New Roman"/>
-          <w:bCs/>
-          <w:sz w:val="24"/>
-          <w:szCs w:val="24"/>
-        </w:rPr>
-        <w:t xml:space="preserve">, </w:t>
-      </w:r>
-      <w:proofErr w:type="spellStart"/>
-      <w:r>
-        <w:rPr>
-          <w:rFonts w:ascii="Times New Roman" w:hAnsi="Times New Roman" w:cs="Times New Roman"/>
-          <w:bCs/>
-          <w:sz w:val="24"/>
-          <w:szCs w:val="24"/>
-        </w:rPr>
-        <w:t>prob</w:t>
-      </w:r>
-      <w:proofErr w:type="spellEnd"/>
-      <w:r>
-        <w:rPr>
-          <w:rFonts w:ascii="Times New Roman" w:hAnsi="Times New Roman" w:cs="Times New Roman"/>
-          <w:bCs/>
-          <w:sz w:val="24"/>
-          <w:szCs w:val="24"/>
-        </w:rPr>
-        <w:t xml:space="preserve"> rare species guide</w:t>
+      <w:r>
+        <w:rPr>
+          <w:rFonts w:ascii="Times New Roman" w:hAnsi="Times New Roman" w:cs="Times New Roman"/>
+          <w:bCs/>
+          <w:sz w:val="24"/>
+          <w:szCs w:val="24"/>
+        </w:rPr>
+        <w:t>, prob rare species guide</w:t>
       </w:r>
       <w:r>
         <w:rPr>
@@ -3398,9 +2938,206 @@
           <w:sz w:val="24"/>
           <w:szCs w:val="24"/>
         </w:rPr>
-        <w:t xml:space="preserve">H. l. </w:t>
-      </w:r>
-      <w:proofErr w:type="spellStart"/>
+        <w:t>H. l. pawnee</w:t>
+      </w:r>
+      <w:r>
+        <w:rPr>
+          <w:rFonts w:ascii="Times New Roman" w:hAnsi="Times New Roman" w:cs="Times New Roman"/>
+          <w:bCs/>
+          <w:sz w:val="24"/>
+          <w:szCs w:val="24"/>
+        </w:rPr>
+        <w:t xml:space="preserve">, which occurs on mesic prairie further to the west and hybridizes with </w:t>
+      </w:r>
+      <w:r>
+        <w:rPr>
+          <w:rFonts w:ascii="Times New Roman" w:hAnsi="Times New Roman" w:cs="Times New Roman"/>
+          <w:bCs/>
+          <w:sz w:val="24"/>
+          <w:szCs w:val="24"/>
+        </w:rPr>
+        <w:t>Leonard’s skipper</w:t>
+      </w:r>
+      <w:r>
+        <w:rPr>
+          <w:rFonts w:ascii="Times New Roman" w:hAnsi="Times New Roman" w:cs="Times New Roman"/>
+          <w:bCs/>
+          <w:sz w:val="24"/>
+          <w:szCs w:val="24"/>
+        </w:rPr>
+        <w:t xml:space="preserve"> </w:t>
+      </w:r>
+      <w:r>
+        <w:rPr>
+          <w:rFonts w:ascii="Times New Roman" w:hAnsi="Times New Roman" w:cs="Times New Roman"/>
+          <w:bCs/>
+          <w:sz w:val="24"/>
+          <w:szCs w:val="24"/>
+        </w:rPr>
+        <w:t>(</w:t>
+      </w:r>
+      <w:r>
+        <w:rPr>
+          <w:rFonts w:ascii="Times New Roman" w:hAnsi="Times New Roman" w:cs="Times New Roman"/>
+          <w:bCs/>
+          <w:sz w:val="24"/>
+          <w:szCs w:val="24"/>
+        </w:rPr>
+        <w:t>XXX</w:t>
+      </w:r>
+      <w:r>
+        <w:rPr>
+          <w:rFonts w:ascii="Times New Roman" w:hAnsi="Times New Roman" w:cs="Times New Roman"/>
+          <w:bCs/>
+          <w:sz w:val="24"/>
+          <w:szCs w:val="24"/>
+        </w:rPr>
+        <w:t>Robert Dana, Pers. Communication).</w:t>
+      </w:r>
+      <w:r>
+        <w:rPr>
+          <w:rFonts w:ascii="Times New Roman" w:hAnsi="Times New Roman" w:cs="Times New Roman"/>
+          <w:bCs/>
+          <w:sz w:val="24"/>
+          <w:szCs w:val="24"/>
+        </w:rPr>
+        <w:t xml:space="preserve"> Adults emerge in August, feed on </w:t>
+      </w:r>
+      <w:r>
+        <w:rPr>
+          <w:rFonts w:ascii="Times New Roman" w:hAnsi="Times New Roman" w:cs="Times New Roman"/>
+          <w:bCs/>
+          <w:sz w:val="24"/>
+          <w:szCs w:val="24"/>
+        </w:rPr>
+        <w:t xml:space="preserve">varying </w:t>
+      </w:r>
+      <w:r>
+        <w:rPr>
+          <w:rFonts w:ascii="Times New Roman" w:hAnsi="Times New Roman" w:cs="Times New Roman"/>
+          <w:bCs/>
+          <w:sz w:val="24"/>
+          <w:szCs w:val="24"/>
+        </w:rPr>
+        <w:t xml:space="preserve">nectar sources, and lay eggs </w:t>
+      </w:r>
+      <w:r>
+        <w:rPr>
+          <w:rFonts w:ascii="Times New Roman" w:hAnsi="Times New Roman" w:cs="Times New Roman"/>
+          <w:bCs/>
+          <w:sz w:val="24"/>
+          <w:szCs w:val="24"/>
+        </w:rPr>
+        <w:t>shortly thereafter</w:t>
+      </w:r>
+      <w:r>
+        <w:rPr>
+          <w:rFonts w:ascii="Times New Roman" w:hAnsi="Times New Roman" w:cs="Times New Roman"/>
+          <w:bCs/>
+          <w:sz w:val="24"/>
+          <w:szCs w:val="24"/>
+        </w:rPr>
+        <w:t xml:space="preserve">. Eggs hatch in approximately 10 days, after which the larvae build refugium in the base of bunchgrasses from which they forage until entering diapause for the winter. Definitive information is not available, but larvae likely overwinter in the </w:t>
+      </w:r>
+      <w:r>
+        <w:rPr>
+          <w:rFonts w:ascii="Times New Roman" w:hAnsi="Times New Roman" w:cs="Times New Roman"/>
+          <w:bCs/>
+          <w:sz w:val="24"/>
+          <w:szCs w:val="24"/>
+        </w:rPr>
+        <w:t>tangle of vegetation at the base of</w:t>
+      </w:r>
+      <w:r>
+        <w:rPr>
+          <w:rFonts w:ascii="Times New Roman" w:hAnsi="Times New Roman" w:cs="Times New Roman"/>
+          <w:bCs/>
+          <w:sz w:val="24"/>
+          <w:szCs w:val="24"/>
+        </w:rPr>
+        <w:t xml:space="preserve"> bunchgrass</w:t>
+      </w:r>
+      <w:r>
+        <w:rPr>
+          <w:rFonts w:ascii="Times New Roman" w:hAnsi="Times New Roman" w:cs="Times New Roman"/>
+          <w:bCs/>
+          <w:sz w:val="24"/>
+          <w:szCs w:val="24"/>
+        </w:rPr>
+        <w:t>es</w:t>
+      </w:r>
+      <w:r>
+        <w:rPr>
+          <w:rFonts w:ascii="Times New Roman" w:hAnsi="Times New Roman" w:cs="Times New Roman"/>
+          <w:bCs/>
+          <w:sz w:val="24"/>
+          <w:szCs w:val="24"/>
+        </w:rPr>
+        <w:t xml:space="preserve"> or on the ground under the overhanging grass (</w:t>
+      </w:r>
+      <w:r>
+        <w:rPr>
+          <w:rFonts w:ascii="Times New Roman" w:hAnsi="Times New Roman" w:cs="Times New Roman"/>
+          <w:bCs/>
+          <w:sz w:val="24"/>
+          <w:szCs w:val="24"/>
+        </w:rPr>
+        <w:t>XXX</w:t>
+      </w:r>
+      <w:r>
+        <w:rPr>
+          <w:rFonts w:ascii="Times New Roman" w:hAnsi="Times New Roman" w:cs="Times New Roman"/>
+          <w:bCs/>
+          <w:sz w:val="24"/>
+          <w:szCs w:val="24"/>
+        </w:rPr>
+        <w:t>Robert Dana, pers. communication).</w:t>
+      </w:r>
+      <w:r>
+        <w:rPr>
+          <w:rFonts w:ascii="Times New Roman" w:hAnsi="Times New Roman" w:cs="Times New Roman"/>
+          <w:bCs/>
+          <w:sz w:val="24"/>
+          <w:szCs w:val="24"/>
+        </w:rPr>
+        <w:t xml:space="preserve"> The Leonard’s skipper seems to favor areas of mesic prairie that have open sand or other bare ground between clumps of bunchgrass. Leonard’s skippers were frequently observed nectaring on </w:t>
+      </w:r>
+      <w:r>
+        <w:rPr>
+          <w:rFonts w:ascii="Times New Roman" w:hAnsi="Times New Roman" w:cs="Times New Roman"/>
+          <w:bCs/>
+          <w:sz w:val="24"/>
+          <w:szCs w:val="24"/>
+        </w:rPr>
+        <w:t>b</w:t>
+      </w:r>
+      <w:r>
+        <w:rPr>
+          <w:rFonts w:ascii="Times New Roman" w:hAnsi="Times New Roman" w:cs="Times New Roman"/>
+          <w:bCs/>
+          <w:sz w:val="24"/>
+          <w:szCs w:val="24"/>
+        </w:rPr>
+        <w:t xml:space="preserve">lazing </w:t>
+      </w:r>
+      <w:r>
+        <w:rPr>
+          <w:rFonts w:ascii="Times New Roman" w:hAnsi="Times New Roman" w:cs="Times New Roman"/>
+          <w:bCs/>
+          <w:sz w:val="24"/>
+          <w:szCs w:val="24"/>
+        </w:rPr>
+        <w:t>s</w:t>
+      </w:r>
+      <w:r>
+        <w:rPr>
+          <w:rFonts w:ascii="Times New Roman" w:hAnsi="Times New Roman" w:cs="Times New Roman"/>
+          <w:bCs/>
+          <w:sz w:val="24"/>
+          <w:szCs w:val="24"/>
+        </w:rPr>
+        <w:t>tar (</w:t>
+      </w:r>
       <w:r>
         <w:rPr>
           <w:rFonts w:ascii="Times New Roman" w:hAnsi="Times New Roman" w:cs="Times New Roman"/>
@@ -3409,46 +3146,35 @@
           <w:sz w:val="24"/>
           <w:szCs w:val="24"/>
         </w:rPr>
-        <w:t>pawnee</w:t>
-      </w:r>
-      <w:proofErr w:type="spellEnd"/>
-      <w:r>
-        <w:rPr>
-          <w:rFonts w:ascii="Times New Roman" w:hAnsi="Times New Roman" w:cs="Times New Roman"/>
-          <w:bCs/>
-          <w:sz w:val="24"/>
-          <w:szCs w:val="24"/>
-        </w:rPr>
-        <w:t xml:space="preserve">, which occurs on mesic prairie further to the west and hybridizes with </w:t>
-      </w:r>
-      <w:r>
-        <w:rPr>
-          <w:rFonts w:ascii="Times New Roman" w:hAnsi="Times New Roman" w:cs="Times New Roman"/>
-          <w:bCs/>
-          <w:sz w:val="24"/>
-          <w:szCs w:val="24"/>
-        </w:rPr>
-        <w:t>Leonard’s skipper</w:t>
-      </w:r>
-      <w:r>
-        <w:rPr>
-          <w:rFonts w:ascii="Times New Roman" w:hAnsi="Times New Roman" w:cs="Times New Roman"/>
-          <w:bCs/>
-          <w:sz w:val="24"/>
-          <w:szCs w:val="24"/>
-        </w:rPr>
-        <w:t xml:space="preserve"> </w:t>
-      </w:r>
-      <w:r>
-        <w:rPr>
-          <w:rFonts w:ascii="Times New Roman" w:hAnsi="Times New Roman" w:cs="Times New Roman"/>
-          <w:bCs/>
-          <w:sz w:val="24"/>
-          <w:szCs w:val="24"/>
-        </w:rPr>
-        <w:t>(</w:t>
-      </w:r>
-      <w:proofErr w:type="spellStart"/>
+        <w:t xml:space="preserve">Liatris </w:t>
+      </w:r>
+      <w:r>
+        <w:rPr>
+          <w:rFonts w:ascii="Times New Roman" w:hAnsi="Times New Roman" w:cs="Times New Roman"/>
+          <w:bCs/>
+          <w:sz w:val="24"/>
+          <w:szCs w:val="24"/>
+        </w:rPr>
+        <w:t>spp.) during previous studies within the ASP</w:t>
+      </w:r>
+      <w:r>
+        <w:rPr>
+          <w:rFonts w:ascii="Times New Roman" w:hAnsi="Times New Roman" w:cs="Times New Roman"/>
+          <w:bCs/>
+          <w:sz w:val="24"/>
+          <w:szCs w:val="24"/>
+        </w:rPr>
+        <w:t>,</w:t>
+      </w:r>
+      <w:r>
+        <w:rPr>
+          <w:rFonts w:ascii="Times New Roman" w:hAnsi="Times New Roman" w:cs="Times New Roman"/>
+          <w:bCs/>
+          <w:sz w:val="24"/>
+          <w:szCs w:val="24"/>
+        </w:rPr>
+        <w:t xml:space="preserve"> and this genus is believed to be a preferred nectar source for adult skippers (</w:t>
+      </w:r>
       <w:r>
         <w:rPr>
           <w:rFonts w:ascii="Times New Roman" w:hAnsi="Times New Roman" w:cs="Times New Roman"/>
@@ -3465,262 +3191,8 @@
           <w:sz w:val="24"/>
           <w:szCs w:val="24"/>
         </w:rPr>
-        <w:t>Robert</w:t>
-      </w:r>
-      <w:proofErr w:type="spellEnd"/>
-      <w:r>
-        <w:rPr>
-          <w:rFonts w:ascii="Times New Roman" w:hAnsi="Times New Roman" w:cs="Times New Roman"/>
-          <w:bCs/>
-          <w:sz w:val="24"/>
-          <w:szCs w:val="24"/>
-        </w:rPr>
-        <w:t xml:space="preserve"> Dana, Pers. Communication).</w:t>
-      </w:r>
-      <w:r>
-        <w:rPr>
-          <w:rFonts w:ascii="Times New Roman" w:hAnsi="Times New Roman" w:cs="Times New Roman"/>
-          <w:bCs/>
-          <w:sz w:val="24"/>
-          <w:szCs w:val="24"/>
-        </w:rPr>
-        <w:t xml:space="preserve"> Adults emerge in August, feed on </w:t>
-      </w:r>
-      <w:r>
-        <w:rPr>
-          <w:rFonts w:ascii="Times New Roman" w:hAnsi="Times New Roman" w:cs="Times New Roman"/>
-          <w:bCs/>
-          <w:sz w:val="24"/>
-          <w:szCs w:val="24"/>
-        </w:rPr>
-        <w:t xml:space="preserve">varying </w:t>
-      </w:r>
-      <w:r>
-        <w:rPr>
-          <w:rFonts w:ascii="Times New Roman" w:hAnsi="Times New Roman" w:cs="Times New Roman"/>
-          <w:bCs/>
-          <w:sz w:val="24"/>
-          <w:szCs w:val="24"/>
-        </w:rPr>
-        <w:t xml:space="preserve">nectar sources, and lay eggs </w:t>
-      </w:r>
-      <w:r>
-        <w:rPr>
-          <w:rFonts w:ascii="Times New Roman" w:hAnsi="Times New Roman" w:cs="Times New Roman"/>
-          <w:bCs/>
-          <w:sz w:val="24"/>
-          <w:szCs w:val="24"/>
-        </w:rPr>
-        <w:t>shortly thereafter</w:t>
-      </w:r>
-      <w:r>
-        <w:rPr>
-          <w:rFonts w:ascii="Times New Roman" w:hAnsi="Times New Roman" w:cs="Times New Roman"/>
-          <w:bCs/>
-          <w:sz w:val="24"/>
-          <w:szCs w:val="24"/>
-        </w:rPr>
-        <w:t xml:space="preserve">. Eggs hatch in approximately 10 days, after which the larvae build refugium in the base of bunchgrasses from which they forage until entering diapause for the winter. Definitive information is not available, but larvae likely overwinter in the </w:t>
-      </w:r>
-      <w:r>
-        <w:rPr>
-          <w:rFonts w:ascii="Times New Roman" w:hAnsi="Times New Roman" w:cs="Times New Roman"/>
-          <w:bCs/>
-          <w:sz w:val="24"/>
-          <w:szCs w:val="24"/>
-        </w:rPr>
-        <w:t>tangle of vegetation at the base of</w:t>
-      </w:r>
-      <w:r>
-        <w:rPr>
-          <w:rFonts w:ascii="Times New Roman" w:hAnsi="Times New Roman" w:cs="Times New Roman"/>
-          <w:bCs/>
-          <w:sz w:val="24"/>
-          <w:szCs w:val="24"/>
-        </w:rPr>
-        <w:t xml:space="preserve"> bunchgrass</w:t>
-      </w:r>
-      <w:r>
-        <w:rPr>
-          <w:rFonts w:ascii="Times New Roman" w:hAnsi="Times New Roman" w:cs="Times New Roman"/>
-          <w:bCs/>
-          <w:sz w:val="24"/>
-          <w:szCs w:val="24"/>
-        </w:rPr>
-        <w:t>es</w:t>
-      </w:r>
-      <w:r>
-        <w:rPr>
-          <w:rFonts w:ascii="Times New Roman" w:hAnsi="Times New Roman" w:cs="Times New Roman"/>
-          <w:bCs/>
-          <w:sz w:val="24"/>
-          <w:szCs w:val="24"/>
-        </w:rPr>
-        <w:t xml:space="preserve"> or on the ground under the overhanging grass (</w:t>
-      </w:r>
-      <w:proofErr w:type="spellStart"/>
-      <w:r>
-        <w:rPr>
-          <w:rFonts w:ascii="Times New Roman" w:hAnsi="Times New Roman" w:cs="Times New Roman"/>
-          <w:bCs/>
-          <w:sz w:val="24"/>
-          <w:szCs w:val="24"/>
-        </w:rPr>
-        <w:t>XXX</w:t>
-      </w:r>
-      <w:r>
-        <w:rPr>
-          <w:rFonts w:ascii="Times New Roman" w:hAnsi="Times New Roman" w:cs="Times New Roman"/>
-          <w:bCs/>
-          <w:sz w:val="24"/>
-          <w:szCs w:val="24"/>
-        </w:rPr>
-        <w:t>Robert</w:t>
-      </w:r>
-      <w:proofErr w:type="spellEnd"/>
-      <w:r>
-        <w:rPr>
-          <w:rFonts w:ascii="Times New Roman" w:hAnsi="Times New Roman" w:cs="Times New Roman"/>
-          <w:bCs/>
-          <w:sz w:val="24"/>
-          <w:szCs w:val="24"/>
-        </w:rPr>
-        <w:t xml:space="preserve"> Dana, pers. communication).</w:t>
-      </w:r>
-      <w:r>
-        <w:rPr>
-          <w:rFonts w:ascii="Times New Roman" w:hAnsi="Times New Roman" w:cs="Times New Roman"/>
-          <w:bCs/>
-          <w:sz w:val="24"/>
-          <w:szCs w:val="24"/>
-        </w:rPr>
-        <w:t xml:space="preserve"> The Leonard’s skipper seems to favor areas of mesic prairie that have open sand or other bare ground between clumps of bunchgrass. Leonard’s skippers were frequently observed </w:t>
-      </w:r>
-      <w:proofErr w:type="spellStart"/>
-      <w:r>
-        <w:rPr>
-          <w:rFonts w:ascii="Times New Roman" w:hAnsi="Times New Roman" w:cs="Times New Roman"/>
-          <w:bCs/>
-          <w:sz w:val="24"/>
-          <w:szCs w:val="24"/>
-        </w:rPr>
-        <w:t>nectaring</w:t>
-      </w:r>
-      <w:proofErr w:type="spellEnd"/>
-      <w:r>
-        <w:rPr>
-          <w:rFonts w:ascii="Times New Roman" w:hAnsi="Times New Roman" w:cs="Times New Roman"/>
-          <w:bCs/>
-          <w:sz w:val="24"/>
-          <w:szCs w:val="24"/>
-        </w:rPr>
-        <w:t xml:space="preserve"> on </w:t>
-      </w:r>
-      <w:r>
-        <w:rPr>
-          <w:rFonts w:ascii="Times New Roman" w:hAnsi="Times New Roman" w:cs="Times New Roman"/>
-          <w:bCs/>
-          <w:sz w:val="24"/>
-          <w:szCs w:val="24"/>
-        </w:rPr>
-        <w:t>b</w:t>
-      </w:r>
-      <w:r>
-        <w:rPr>
-          <w:rFonts w:ascii="Times New Roman" w:hAnsi="Times New Roman" w:cs="Times New Roman"/>
-          <w:bCs/>
-          <w:sz w:val="24"/>
-          <w:szCs w:val="24"/>
-        </w:rPr>
-        <w:t xml:space="preserve">lazing </w:t>
-      </w:r>
-      <w:r>
-        <w:rPr>
-          <w:rFonts w:ascii="Times New Roman" w:hAnsi="Times New Roman" w:cs="Times New Roman"/>
-          <w:bCs/>
-          <w:sz w:val="24"/>
-          <w:szCs w:val="24"/>
-        </w:rPr>
-        <w:t>s</w:t>
-      </w:r>
-      <w:r>
-        <w:rPr>
-          <w:rFonts w:ascii="Times New Roman" w:hAnsi="Times New Roman" w:cs="Times New Roman"/>
-          <w:bCs/>
-          <w:sz w:val="24"/>
-          <w:szCs w:val="24"/>
-        </w:rPr>
-        <w:t>tar (</w:t>
-      </w:r>
-      <w:proofErr w:type="spellStart"/>
-      <w:r>
-        <w:rPr>
-          <w:rFonts w:ascii="Times New Roman" w:hAnsi="Times New Roman" w:cs="Times New Roman"/>
-          <w:bCs/>
-          <w:i/>
-          <w:sz w:val="24"/>
-          <w:szCs w:val="24"/>
-        </w:rPr>
-        <w:t>Liatris</w:t>
-      </w:r>
-      <w:proofErr w:type="spellEnd"/>
-      <w:r>
-        <w:rPr>
-          <w:rFonts w:ascii="Times New Roman" w:hAnsi="Times New Roman" w:cs="Times New Roman"/>
-          <w:bCs/>
-          <w:i/>
-          <w:sz w:val="24"/>
-          <w:szCs w:val="24"/>
-        </w:rPr>
-        <w:t xml:space="preserve"> </w:t>
-      </w:r>
-      <w:r>
-        <w:rPr>
-          <w:rFonts w:ascii="Times New Roman" w:hAnsi="Times New Roman" w:cs="Times New Roman"/>
-          <w:bCs/>
-          <w:sz w:val="24"/>
-          <w:szCs w:val="24"/>
-        </w:rPr>
-        <w:t>spp.) during previous studies within the ASP</w:t>
-      </w:r>
-      <w:r>
-        <w:rPr>
-          <w:rFonts w:ascii="Times New Roman" w:hAnsi="Times New Roman" w:cs="Times New Roman"/>
-          <w:bCs/>
-          <w:sz w:val="24"/>
-          <w:szCs w:val="24"/>
-        </w:rPr>
-        <w:t>,</w:t>
-      </w:r>
-      <w:r>
-        <w:rPr>
-          <w:rFonts w:ascii="Times New Roman" w:hAnsi="Times New Roman" w:cs="Times New Roman"/>
-          <w:bCs/>
-          <w:sz w:val="24"/>
-          <w:szCs w:val="24"/>
-        </w:rPr>
-        <w:t xml:space="preserve"> and this genus is believed to be a preferred nectar source for adult skippers (</w:t>
-      </w:r>
-      <w:proofErr w:type="spellStart"/>
-      <w:r>
-        <w:rPr>
-          <w:rFonts w:ascii="Times New Roman" w:hAnsi="Times New Roman" w:cs="Times New Roman"/>
-          <w:bCs/>
-          <w:sz w:val="24"/>
-          <w:szCs w:val="24"/>
-        </w:rPr>
-        <w:t>XXX</w:t>
-      </w:r>
-      <w:r>
-        <w:rPr>
-          <w:rFonts w:ascii="Times New Roman" w:hAnsi="Times New Roman" w:cs="Times New Roman"/>
-          <w:bCs/>
-          <w:sz w:val="24"/>
-          <w:szCs w:val="24"/>
-        </w:rPr>
         <w:t>source</w:t>
       </w:r>
-      <w:proofErr w:type="spellEnd"/>
       <w:r>
         <w:rPr>
           <w:rFonts w:ascii="Times New Roman" w:hAnsi="Times New Roman" w:cs="Times New Roman"/>
@@ -3840,77 +3312,15 @@
         </w:rPr>
         <w:t xml:space="preserve"> (</w:t>
       </w:r>
-      <w:proofErr w:type="spellStart"/>
-      <w:r>
-        <w:rPr>
-          <w:rFonts w:ascii="Times New Roman" w:hAnsi="Times New Roman" w:cs="Times New Roman"/>
-          <w:bCs/>
-          <w:sz w:val="24"/>
-          <w:szCs w:val="24"/>
-        </w:rPr>
-        <w:t>XXXsource</w:t>
-      </w:r>
-      <w:proofErr w:type="spellEnd"/>
-      <w:r>
-        <w:rPr>
-          <w:rFonts w:ascii="Times New Roman" w:hAnsi="Times New Roman" w:cs="Times New Roman"/>
-          <w:bCs/>
-          <w:sz w:val="24"/>
-          <w:szCs w:val="24"/>
-        </w:rPr>
-        <w:t xml:space="preserve">, </w:t>
-      </w:r>
-      <w:proofErr w:type="spellStart"/>
-      <w:r>
-        <w:rPr>
-          <w:rFonts w:ascii="Times New Roman" w:hAnsi="Times New Roman" w:cs="Times New Roman"/>
-          <w:bCs/>
-          <w:sz w:val="24"/>
-          <w:szCs w:val="24"/>
-        </w:rPr>
-        <w:t>prob</w:t>
-      </w:r>
-      <w:proofErr w:type="spellEnd"/>
-      <w:r>
-        <w:rPr>
-          <w:rFonts w:ascii="Times New Roman" w:hAnsi="Times New Roman" w:cs="Times New Roman"/>
-          <w:bCs/>
-          <w:sz w:val="24"/>
-          <w:szCs w:val="24"/>
-        </w:rPr>
-        <w:t xml:space="preserve"> </w:t>
-      </w:r>
-      <w:proofErr w:type="spellStart"/>
-      <w:r>
-        <w:rPr>
-          <w:rFonts w:ascii="Times New Roman" w:hAnsi="Times New Roman" w:cs="Times New Roman"/>
-          <w:bCs/>
-          <w:sz w:val="24"/>
-          <w:szCs w:val="24"/>
-        </w:rPr>
-        <w:t>mn</w:t>
-      </w:r>
-      <w:proofErr w:type="spellEnd"/>
-      <w:r>
-        <w:rPr>
-          <w:rFonts w:ascii="Times New Roman" w:hAnsi="Times New Roman" w:cs="Times New Roman"/>
-          <w:bCs/>
-          <w:sz w:val="24"/>
-          <w:szCs w:val="24"/>
-        </w:rPr>
-        <w:t xml:space="preserve"> </w:t>
-      </w:r>
-      <w:proofErr w:type="spellStart"/>
-      <w:r>
-        <w:rPr>
-          <w:rFonts w:ascii="Times New Roman" w:hAnsi="Times New Roman" w:cs="Times New Roman"/>
-          <w:bCs/>
-          <w:sz w:val="24"/>
-          <w:szCs w:val="24"/>
-        </w:rPr>
-        <w:t>dnr</w:t>
-      </w:r>
-      <w:proofErr w:type="spellEnd"/>
+      <w:r>
+        <w:rPr>
+          <w:rFonts w:ascii="Times New Roman" w:hAnsi="Times New Roman" w:cs="Times New Roman"/>
+          <w:bCs/>
+          <w:sz w:val="24"/>
+          <w:szCs w:val="24"/>
+        </w:rPr>
+        <w:t>XXXsource, prob mn dnr</w:t>
+      </w:r>
       <w:r>
         <w:rPr>
           <w:rFonts w:ascii="Times New Roman" w:hAnsi="Times New Roman" w:cs="Times New Roman"/>
@@ -4214,9 +3624,26 @@
           <w:sz w:val="24"/>
           <w:szCs w:val="24"/>
         </w:rPr>
+        <w:t xml:space="preserve"> nasicus</w:t>
+      </w:r>
+      <w:r>
+        <w:rPr>
+          <w:rFonts w:ascii="Times New Roman" w:hAnsi="Times New Roman" w:cs="Times New Roman"/>
+          <w:bCs/>
+          <w:sz w:val="24"/>
+          <w:szCs w:val="24"/>
+        </w:rPr>
+        <w:t>,</w:t>
+      </w:r>
+      <w:r>
+        <w:rPr>
+          <w:rFonts w:ascii="Times New Roman" w:hAnsi="Times New Roman" w:cs="Times New Roman"/>
+          <w:bCs/>
+          <w:sz w:val="24"/>
+          <w:szCs w:val="24"/>
+        </w:rPr>
         <w:t xml:space="preserve"> </w:t>
       </w:r>
-      <w:proofErr w:type="spellStart"/>
       <w:r>
         <w:rPr>
           <w:rFonts w:ascii="Times New Roman" w:hAnsi="Times New Roman" w:cs="Times New Roman"/>
@@ -4225,9 +3652,106 @@
           <w:sz w:val="24"/>
           <w:szCs w:val="24"/>
         </w:rPr>
-        <w:t>nasicus</w:t>
-      </w:r>
-      <w:proofErr w:type="spellEnd"/>
+        <w:t>P</w:t>
+      </w:r>
+      <w:r>
+        <w:rPr>
+          <w:rFonts w:ascii="Times New Roman" w:hAnsi="Times New Roman" w:cs="Times New Roman"/>
+          <w:bCs/>
+          <w:i/>
+          <w:sz w:val="24"/>
+          <w:szCs w:val="24"/>
+        </w:rPr>
+        <w:t>.</w:t>
+      </w:r>
+      <w:r>
+        <w:rPr>
+          <w:rFonts w:ascii="Times New Roman" w:hAnsi="Times New Roman" w:cs="Times New Roman"/>
+          <w:bCs/>
+          <w:i/>
+          <w:sz w:val="24"/>
+          <w:szCs w:val="24"/>
+        </w:rPr>
+        <w:t xml:space="preserve"> catenifer</w:t>
+      </w:r>
+      <w:r>
+        <w:rPr>
+          <w:rFonts w:ascii="Times New Roman" w:hAnsi="Times New Roman" w:cs="Times New Roman"/>
+          <w:bCs/>
+          <w:sz w:val="24"/>
+          <w:szCs w:val="24"/>
+        </w:rPr>
+        <w:t xml:space="preserve">, </w:t>
+      </w:r>
+      <w:r>
+        <w:rPr>
+          <w:rFonts w:ascii="Times New Roman" w:hAnsi="Times New Roman" w:cs="Times New Roman"/>
+          <w:bCs/>
+          <w:i/>
+          <w:sz w:val="24"/>
+          <w:szCs w:val="24"/>
+        </w:rPr>
+        <w:t>C</w:t>
+      </w:r>
+      <w:r>
+        <w:rPr>
+          <w:rFonts w:ascii="Times New Roman" w:hAnsi="Times New Roman" w:cs="Times New Roman"/>
+          <w:bCs/>
+          <w:i/>
+          <w:sz w:val="24"/>
+          <w:szCs w:val="24"/>
+        </w:rPr>
+        <w:t>.</w:t>
+      </w:r>
+      <w:r>
+        <w:rPr>
+          <w:rFonts w:ascii="Times New Roman" w:hAnsi="Times New Roman" w:cs="Times New Roman"/>
+          <w:bCs/>
+          <w:i/>
+          <w:sz w:val="24"/>
+          <w:szCs w:val="24"/>
+        </w:rPr>
+        <w:t xml:space="preserve"> patruela</w:t>
+      </w:r>
+      <w:r>
+        <w:rPr>
+          <w:rFonts w:ascii="Times New Roman" w:hAnsi="Times New Roman" w:cs="Times New Roman"/>
+          <w:bCs/>
+          <w:sz w:val="24"/>
+          <w:szCs w:val="24"/>
+        </w:rPr>
+        <w:t xml:space="preserve">, </w:t>
+      </w:r>
+      <w:r>
+        <w:rPr>
+          <w:rFonts w:ascii="Times New Roman" w:hAnsi="Times New Roman" w:cs="Times New Roman"/>
+          <w:bCs/>
+          <w:i/>
+          <w:sz w:val="24"/>
+          <w:szCs w:val="24"/>
+        </w:rPr>
+        <w:t>H</w:t>
+      </w:r>
+      <w:r>
+        <w:rPr>
+          <w:rFonts w:ascii="Times New Roman" w:hAnsi="Times New Roman" w:cs="Times New Roman"/>
+          <w:bCs/>
+          <w:i/>
+          <w:sz w:val="24"/>
+          <w:szCs w:val="24"/>
+        </w:rPr>
+        <w:t>. l.</w:t>
+      </w:r>
+      <w:r>
+        <w:rPr>
+          <w:rFonts w:ascii="Times New Roman" w:hAnsi="Times New Roman" w:cs="Times New Roman"/>
+          <w:bCs/>
+          <w:i/>
+          <w:sz w:val="24"/>
+          <w:szCs w:val="24"/>
+        </w:rPr>
+        <w:t xml:space="preserve"> leonardus</w:t>
+      </w:r>
       <w:r>
         <w:rPr>
           <w:rFonts w:ascii="Times New Roman" w:hAnsi="Times New Roman" w:cs="Times New Roman"/>
@@ -4254,7 +3778,7 @@
           <w:sz w:val="24"/>
           <w:szCs w:val="24"/>
         </w:rPr>
-        <w:t>P</w:t>
+        <w:t>C.</w:t>
       </w:r>
       <w:r>
         <w:rPr>
@@ -4264,7 +3788,25 @@
           <w:sz w:val="24"/>
           <w:szCs w:val="24"/>
         </w:rPr>
-        <w:t>.</w:t>
+        <w:t xml:space="preserve"> grammacus</w:t>
+      </w:r>
+      <w:r>
+        <w:rPr>
+          <w:rFonts w:ascii="Times New Roman" w:hAnsi="Times New Roman" w:cs="Times New Roman"/>
+          <w:bCs/>
+          <w:sz w:val="24"/>
+          <w:szCs w:val="24"/>
+        </w:rPr>
+        <w:t xml:space="preserve">, </w:t>
+      </w:r>
+      <w:r>
+        <w:rPr>
+          <w:rFonts w:ascii="Times New Roman" w:hAnsi="Times New Roman" w:cs="Times New Roman"/>
+          <w:bCs/>
+          <w:sz w:val="24"/>
+          <w:szCs w:val="24"/>
+        </w:rPr>
+        <w:t xml:space="preserve">and </w:t>
       </w:r>
       <w:r>
         <w:rPr>
@@ -4274,9 +3816,8 @@
           <w:sz w:val="24"/>
           <w:szCs w:val="24"/>
         </w:rPr>
-        <w:t xml:space="preserve"> </w:t>
-      </w:r>
-      <w:proofErr w:type="spellStart"/>
+        <w:t>P.</w:t>
+      </w:r>
       <w:r>
         <w:rPr>
           <w:rFonts w:ascii="Times New Roman" w:hAnsi="Times New Roman" w:cs="Times New Roman"/>
@@ -4285,211 +3826,8 @@
           <w:sz w:val="24"/>
           <w:szCs w:val="24"/>
         </w:rPr>
-        <w:t>catenifer</w:t>
-      </w:r>
-      <w:proofErr w:type="spellEnd"/>
-      <w:r>
-        <w:rPr>
-          <w:rFonts w:ascii="Times New Roman" w:hAnsi="Times New Roman" w:cs="Times New Roman"/>
-          <w:bCs/>
-          <w:sz w:val="24"/>
-          <w:szCs w:val="24"/>
-        </w:rPr>
-        <w:t xml:space="preserve">, </w:t>
-      </w:r>
-      <w:r>
-        <w:rPr>
-          <w:rFonts w:ascii="Times New Roman" w:hAnsi="Times New Roman" w:cs="Times New Roman"/>
-          <w:bCs/>
-          <w:i/>
-          <w:sz w:val="24"/>
-          <w:szCs w:val="24"/>
-        </w:rPr>
-        <w:t>C</w:t>
-      </w:r>
-      <w:r>
-        <w:rPr>
-          <w:rFonts w:ascii="Times New Roman" w:hAnsi="Times New Roman" w:cs="Times New Roman"/>
-          <w:bCs/>
-          <w:i/>
-          <w:sz w:val="24"/>
-          <w:szCs w:val="24"/>
-        </w:rPr>
-        <w:t>.</w:t>
-      </w:r>
-      <w:r>
-        <w:rPr>
-          <w:rFonts w:ascii="Times New Roman" w:hAnsi="Times New Roman" w:cs="Times New Roman"/>
-          <w:bCs/>
-          <w:i/>
-          <w:sz w:val="24"/>
-          <w:szCs w:val="24"/>
-        </w:rPr>
-        <w:t xml:space="preserve"> </w:t>
-      </w:r>
-      <w:proofErr w:type="spellStart"/>
-      <w:r>
-        <w:rPr>
-          <w:rFonts w:ascii="Times New Roman" w:hAnsi="Times New Roman" w:cs="Times New Roman"/>
-          <w:bCs/>
-          <w:i/>
-          <w:sz w:val="24"/>
-          <w:szCs w:val="24"/>
-        </w:rPr>
-        <w:t>patruela</w:t>
-      </w:r>
-      <w:proofErr w:type="spellEnd"/>
-      <w:r>
-        <w:rPr>
-          <w:rFonts w:ascii="Times New Roman" w:hAnsi="Times New Roman" w:cs="Times New Roman"/>
-          <w:bCs/>
-          <w:sz w:val="24"/>
-          <w:szCs w:val="24"/>
-        </w:rPr>
-        <w:t xml:space="preserve">, </w:t>
-      </w:r>
-      <w:r>
-        <w:rPr>
-          <w:rFonts w:ascii="Times New Roman" w:hAnsi="Times New Roman" w:cs="Times New Roman"/>
-          <w:bCs/>
-          <w:i/>
-          <w:sz w:val="24"/>
-          <w:szCs w:val="24"/>
-        </w:rPr>
-        <w:t>H</w:t>
-      </w:r>
-      <w:r>
-        <w:rPr>
-          <w:rFonts w:ascii="Times New Roman" w:hAnsi="Times New Roman" w:cs="Times New Roman"/>
-          <w:bCs/>
-          <w:i/>
-          <w:sz w:val="24"/>
-          <w:szCs w:val="24"/>
-        </w:rPr>
-        <w:t>. l.</w:t>
-      </w:r>
-      <w:r>
-        <w:rPr>
-          <w:rFonts w:ascii="Times New Roman" w:hAnsi="Times New Roman" w:cs="Times New Roman"/>
-          <w:bCs/>
-          <w:i/>
-          <w:sz w:val="24"/>
-          <w:szCs w:val="24"/>
-        </w:rPr>
-        <w:t xml:space="preserve"> </w:t>
-      </w:r>
-      <w:proofErr w:type="spellStart"/>
-      <w:r>
-        <w:rPr>
-          <w:rFonts w:ascii="Times New Roman" w:hAnsi="Times New Roman" w:cs="Times New Roman"/>
-          <w:bCs/>
-          <w:i/>
-          <w:sz w:val="24"/>
-          <w:szCs w:val="24"/>
-        </w:rPr>
-        <w:t>leonardus</w:t>
-      </w:r>
-      <w:proofErr w:type="spellEnd"/>
-      <w:r>
-        <w:rPr>
-          <w:rFonts w:ascii="Times New Roman" w:hAnsi="Times New Roman" w:cs="Times New Roman"/>
-          <w:bCs/>
-          <w:sz w:val="24"/>
-          <w:szCs w:val="24"/>
-        </w:rPr>
-        <w:t>,</w:t>
-      </w:r>
-      <w:r>
-        <w:rPr>
-          <w:rFonts w:ascii="Times New Roman" w:hAnsi="Times New Roman" w:cs="Times New Roman"/>
-          <w:bCs/>
-          <w:sz w:val="24"/>
-          <w:szCs w:val="24"/>
-        </w:rPr>
-        <w:t xml:space="preserve"> </w:t>
-      </w:r>
-      <w:r>
-        <w:rPr>
-          <w:rFonts w:ascii="Times New Roman" w:hAnsi="Times New Roman" w:cs="Times New Roman"/>
-          <w:bCs/>
-          <w:i/>
-          <w:sz w:val="24"/>
-          <w:szCs w:val="24"/>
-        </w:rPr>
-        <w:t>C.</w:t>
-      </w:r>
-      <w:r>
-        <w:rPr>
-          <w:rFonts w:ascii="Times New Roman" w:hAnsi="Times New Roman" w:cs="Times New Roman"/>
-          <w:bCs/>
-          <w:i/>
-          <w:sz w:val="24"/>
-          <w:szCs w:val="24"/>
-        </w:rPr>
-        <w:t xml:space="preserve"> </w:t>
-      </w:r>
-      <w:proofErr w:type="spellStart"/>
-      <w:r>
-        <w:rPr>
-          <w:rFonts w:ascii="Times New Roman" w:hAnsi="Times New Roman" w:cs="Times New Roman"/>
-          <w:bCs/>
-          <w:i/>
-          <w:sz w:val="24"/>
-          <w:szCs w:val="24"/>
-        </w:rPr>
-        <w:t>grammacus</w:t>
-      </w:r>
-      <w:proofErr w:type="spellEnd"/>
-      <w:r>
-        <w:rPr>
-          <w:rFonts w:ascii="Times New Roman" w:hAnsi="Times New Roman" w:cs="Times New Roman"/>
-          <w:bCs/>
-          <w:sz w:val="24"/>
-          <w:szCs w:val="24"/>
-        </w:rPr>
-        <w:t xml:space="preserve">, </w:t>
-      </w:r>
-      <w:r>
-        <w:rPr>
-          <w:rFonts w:ascii="Times New Roman" w:hAnsi="Times New Roman" w:cs="Times New Roman"/>
-          <w:bCs/>
-          <w:sz w:val="24"/>
-          <w:szCs w:val="24"/>
-        </w:rPr>
-        <w:t xml:space="preserve">and </w:t>
-      </w:r>
-      <w:r>
-        <w:rPr>
-          <w:rFonts w:ascii="Times New Roman" w:hAnsi="Times New Roman" w:cs="Times New Roman"/>
-          <w:bCs/>
-          <w:i/>
-          <w:sz w:val="24"/>
-          <w:szCs w:val="24"/>
-        </w:rPr>
-        <w:t>P.</w:t>
-      </w:r>
-      <w:r>
-        <w:rPr>
-          <w:rFonts w:ascii="Times New Roman" w:hAnsi="Times New Roman" w:cs="Times New Roman"/>
-          <w:bCs/>
-          <w:i/>
-          <w:sz w:val="24"/>
-          <w:szCs w:val="24"/>
-        </w:rPr>
-        <w:t xml:space="preserve"> </w:t>
-      </w:r>
-      <w:proofErr w:type="spellStart"/>
-      <w:r>
-        <w:rPr>
-          <w:rFonts w:ascii="Times New Roman" w:hAnsi="Times New Roman" w:cs="Times New Roman"/>
-          <w:bCs/>
-          <w:i/>
-          <w:sz w:val="24"/>
-          <w:szCs w:val="24"/>
-        </w:rPr>
-        <w:t>erythrophthalmus</w:t>
-      </w:r>
-      <w:proofErr w:type="spellEnd"/>
+        <w:t xml:space="preserve"> erythrophthalmus</w:t>
+      </w:r>
       <w:r>
         <w:rPr>
           <w:rFonts w:ascii="Times New Roman" w:hAnsi="Times New Roman" w:cs="Times New Roman"/>
@@ -5452,19 +4790,8 @@
           <w:sz w:val="24"/>
           <w:szCs w:val="24"/>
         </w:rPr>
-        <w:t xml:space="preserve">dic drawdowns and </w:t>
-      </w:r>
-      <w:proofErr w:type="spellStart"/>
-      <w:r>
-        <w:rPr>
-          <w:rFonts w:ascii="Times New Roman" w:hAnsi="Times New Roman" w:cs="Times New Roman"/>
-          <w:strike/>
-          <w:sz w:val="24"/>
-          <w:szCs w:val="24"/>
-        </w:rPr>
-        <w:t>floodings</w:t>
-      </w:r>
-      <w:proofErr w:type="spellEnd"/>
+        <w:t>dic drawdowns and floodings</w:t>
+      </w:r>
       <w:r>
         <w:rPr>
           <w:rFonts w:ascii="Times New Roman" w:hAnsi="Times New Roman" w:cs="Times New Roman"/>
@@ -5984,25 +5311,7 @@
           <w:sz w:val="24"/>
           <w:szCs w:val="24"/>
         </w:rPr>
-        <w:t xml:space="preserve">XX citation needed? </w:t>
-      </w:r>
-      <w:proofErr w:type="spellStart"/>
-      <w:r>
-        <w:rPr>
-          <w:rFonts w:ascii="Times New Roman" w:hAnsi="Times New Roman" w:cs="Times New Roman"/>
-          <w:sz w:val="24"/>
-          <w:szCs w:val="24"/>
-        </w:rPr>
-        <w:t>Royle</w:t>
-      </w:r>
-      <w:proofErr w:type="spellEnd"/>
-      <w:r>
-        <w:rPr>
-          <w:rFonts w:ascii="Times New Roman" w:hAnsi="Times New Roman" w:cs="Times New Roman"/>
-          <w:sz w:val="24"/>
-          <w:szCs w:val="24"/>
-        </w:rPr>
-        <w:t>, DM, of HC?</w:t>
+        <w:t>XX citation needed? Royle, DM, of HC?</w:t>
       </w:r>
       <w:r>
         <w:rPr>
@@ -6200,18 +5509,8 @@
           <w:sz w:val="24"/>
           <w:szCs w:val="24"/>
         </w:rPr>
-        <w:t xml:space="preserve">:00 h when wind was below 16 </w:t>
-      </w:r>
-      <w:proofErr w:type="spellStart"/>
-      <w:r>
-        <w:rPr>
-          <w:rFonts w:ascii="Times New Roman" w:hAnsi="Times New Roman" w:cs="Times New Roman"/>
-          <w:sz w:val="24"/>
-          <w:szCs w:val="24"/>
-        </w:rPr>
-        <w:t>kph</w:t>
-      </w:r>
-      <w:proofErr w:type="spellEnd"/>
+        <w:t>:00 h when wind was below 16 kph</w:t>
+      </w:r>
       <w:r>
         <w:rPr>
           <w:rFonts w:ascii="Times New Roman" w:hAnsi="Times New Roman" w:cs="Times New Roman"/>
@@ -6579,7 +5878,6 @@
         </w:rPr>
         <w:t>tar (</w:t>
       </w:r>
-      <w:proofErr w:type="spellStart"/>
       <w:r>
         <w:rPr>
           <w:rFonts w:ascii="Times New Roman" w:hAnsi="Times New Roman" w:cs="Times New Roman"/>
@@ -6589,7 +5887,6 @@
         </w:rPr>
         <w:t>Liatris</w:t>
       </w:r>
-      <w:proofErr w:type="spellEnd"/>
       <w:r>
         <w:rPr>
           <w:rFonts w:ascii="Times New Roman" w:hAnsi="Times New Roman" w:cs="Times New Roman"/>
@@ -6968,25 +6265,7 @@
           <w:sz w:val="24"/>
           <w:szCs w:val="24"/>
         </w:rPr>
-        <w:t xml:space="preserve">The </w:t>
-      </w:r>
-      <w:proofErr w:type="spellStart"/>
-      <w:r>
-        <w:rPr>
-          <w:rFonts w:ascii="Times New Roman" w:hAnsi="Times New Roman" w:cs="Times New Roman"/>
-          <w:sz w:val="24"/>
-          <w:szCs w:val="24"/>
-        </w:rPr>
-        <w:t>Gophersnake</w:t>
-      </w:r>
-      <w:proofErr w:type="spellEnd"/>
-      <w:r>
-        <w:rPr>
-          <w:rFonts w:ascii="Times New Roman" w:hAnsi="Times New Roman" w:cs="Times New Roman"/>
-          <w:sz w:val="24"/>
-          <w:szCs w:val="24"/>
-        </w:rPr>
-        <w:t xml:space="preserve"> and Hog-nosed snake</w:t>
+        <w:t>The Gophersnake and Hog-nosed snake</w:t>
       </w:r>
       <w:r>
         <w:rPr>
@@ -7064,9 +6343,18 @@
           <w:sz w:val="24"/>
           <w:szCs w:val="24"/>
         </w:rPr>
-        <w:t xml:space="preserve">H. </w:t>
-      </w:r>
-      <w:proofErr w:type="spellStart"/>
+        <w:t>H. nasicus</w:t>
+      </w:r>
+      <w:r>
+        <w:rPr>
+          <w:rFonts w:ascii="Times New Roman" w:hAnsi="Times New Roman" w:cs="Times New Roman"/>
+          <w:bCs/>
+          <w:strike/>
+          <w:sz w:val="24"/>
+          <w:szCs w:val="24"/>
+        </w:rPr>
+        <w:t xml:space="preserve"> and </w:t>
+      </w:r>
       <w:r>
         <w:rPr>
           <w:rFonts w:ascii="Times New Roman" w:hAnsi="Times New Roman" w:cs="Times New Roman"/>
@@ -7076,9 +6364,8 @@
           <w:sz w:val="24"/>
           <w:szCs w:val="24"/>
         </w:rPr>
-        <w:t>nasicus</w:t>
-      </w:r>
-      <w:proofErr w:type="spellEnd"/>
+        <w:t xml:space="preserve">P. catenifer </w:t>
+      </w:r>
       <w:r>
         <w:rPr>
           <w:rFonts w:ascii="Times New Roman" w:hAnsi="Times New Roman" w:cs="Times New Roman"/>
@@ -7087,82 +6374,26 @@
           <w:sz w:val="24"/>
           <w:szCs w:val="24"/>
         </w:rPr>
-        <w:t xml:space="preserve"> and </w:t>
-      </w:r>
-      <w:r>
-        <w:rPr>
-          <w:rFonts w:ascii="Times New Roman" w:hAnsi="Times New Roman" w:cs="Times New Roman"/>
-          <w:bCs/>
-          <w:i/>
+        <w:t>are omitted from further discussion, unless specifically mentioned</w:t>
+      </w:r>
+      <w:r>
+        <w:rPr>
+          <w:rFonts w:ascii="Times New Roman" w:hAnsi="Times New Roman" w:cs="Times New Roman"/>
+          <w:bCs/>
           <w:strike/>
           <w:sz w:val="24"/>
           <w:szCs w:val="24"/>
         </w:rPr>
-        <w:t xml:space="preserve">P. </w:t>
-      </w:r>
-      <w:proofErr w:type="spellStart"/>
-      <w:r>
-        <w:rPr>
-          <w:rFonts w:ascii="Times New Roman" w:hAnsi="Times New Roman" w:cs="Times New Roman"/>
-          <w:bCs/>
-          <w:i/>
+        <w:t xml:space="preserve">. </w:t>
+      </w:r>
+      <w:r>
+        <w:rPr>
+          <w:rFonts w:ascii="Times New Roman" w:hAnsi="Times New Roman" w:cs="Times New Roman"/>
           <w:strike/>
           <w:sz w:val="24"/>
           <w:szCs w:val="24"/>
         </w:rPr>
-        <w:t>catenifer</w:t>
-      </w:r>
-      <w:proofErr w:type="spellEnd"/>
-      <w:r>
-        <w:rPr>
-          <w:rFonts w:ascii="Times New Roman" w:hAnsi="Times New Roman" w:cs="Times New Roman"/>
-          <w:bCs/>
-          <w:i/>
-          <w:strike/>
-          <w:sz w:val="24"/>
-          <w:szCs w:val="24"/>
-        </w:rPr>
-        <w:t xml:space="preserve"> </w:t>
-      </w:r>
-      <w:r>
-        <w:rPr>
-          <w:rFonts w:ascii="Times New Roman" w:hAnsi="Times New Roman" w:cs="Times New Roman"/>
-          <w:bCs/>
-          <w:strike/>
-          <w:sz w:val="24"/>
-          <w:szCs w:val="24"/>
-        </w:rPr>
-        <w:t>are omitted from further discussion, unless specifically mentioned</w:t>
-      </w:r>
-      <w:r>
-        <w:rPr>
-          <w:rFonts w:ascii="Times New Roman" w:hAnsi="Times New Roman" w:cs="Times New Roman"/>
-          <w:bCs/>
-          <w:strike/>
-          <w:sz w:val="24"/>
-          <w:szCs w:val="24"/>
-        </w:rPr>
-        <w:t xml:space="preserve">. </w:t>
-      </w:r>
-      <w:proofErr w:type="spellStart"/>
-      <w:r>
-        <w:rPr>
-          <w:rFonts w:ascii="Times New Roman" w:hAnsi="Times New Roman" w:cs="Times New Roman"/>
-          <w:strike/>
-          <w:sz w:val="24"/>
-          <w:szCs w:val="24"/>
-        </w:rPr>
-        <w:t>Gophersnakes</w:t>
-      </w:r>
-      <w:proofErr w:type="spellEnd"/>
-      <w:r>
-        <w:rPr>
-          <w:rFonts w:ascii="Times New Roman" w:hAnsi="Times New Roman" w:cs="Times New Roman"/>
-          <w:strike/>
-          <w:sz w:val="24"/>
-          <w:szCs w:val="24"/>
-        </w:rPr>
-        <w:t xml:space="preserve"> were encountered: 2014; </w:t>
+        <w:t xml:space="preserve">Gophersnakes were encountered: 2014; </w:t>
       </w:r>
       <w:r>
         <w:rPr>
@@ -7733,25 +6964,7 @@
           <w:sz w:val="24"/>
           <w:szCs w:val="24"/>
         </w:rPr>
-        <w:t xml:space="preserve">mbers?). The Plains Hog-nosed snake and </w:t>
-      </w:r>
-      <w:proofErr w:type="spellStart"/>
-      <w:r>
-        <w:rPr>
-          <w:rFonts w:ascii="Times New Roman" w:hAnsi="Times New Roman" w:cs="Times New Roman"/>
-          <w:sz w:val="24"/>
-          <w:szCs w:val="24"/>
-        </w:rPr>
-        <w:t>Gophersnake</w:t>
-      </w:r>
-      <w:proofErr w:type="spellEnd"/>
-      <w:r>
-        <w:rPr>
-          <w:rFonts w:ascii="Times New Roman" w:hAnsi="Times New Roman" w:cs="Times New Roman"/>
-          <w:sz w:val="24"/>
-          <w:szCs w:val="24"/>
-        </w:rPr>
-        <w:t xml:space="preserve"> were excluded from analysi</w:t>
+        <w:t>mbers?). The Plains Hog-nosed snake and Gophersnake were excluded from analysi</w:t>
       </w:r>
       <w:r>
         <w:rPr>
@@ -7802,25 +7015,7 @@
           <w:sz w:val="24"/>
           <w:szCs w:val="24"/>
         </w:rPr>
-        <w:t>abundance models, which are particularly useful for modeling field data on rare or cryptic species because they allow for modeling both the parameter of interest (in this case, abundance) and the observation error that is often inherent in field surveys (</w:t>
-      </w:r>
-      <w:proofErr w:type="spellStart"/>
-      <w:r>
-        <w:rPr>
-          <w:rFonts w:ascii="Times New Roman" w:hAnsi="Times New Roman" w:cs="Times New Roman"/>
-          <w:sz w:val="24"/>
-          <w:szCs w:val="24"/>
-        </w:rPr>
-        <w:t>Dail</w:t>
-      </w:r>
-      <w:proofErr w:type="spellEnd"/>
-      <w:r>
-        <w:rPr>
-          <w:rFonts w:ascii="Times New Roman" w:hAnsi="Times New Roman" w:cs="Times New Roman"/>
-          <w:sz w:val="24"/>
-          <w:szCs w:val="24"/>
-        </w:rPr>
-        <w:t xml:space="preserve"> and Madsen 2011, Hostetler and Chandler 2015). Though very similar to its predecessor, the Hostetler variant specifically addresses the excess-zeroes that often result from field surveys of rare species by incorporating the flexibility to model data with negative binomial and zero-inflated Poisson distributions in addition</w:t>
+        <w:t>abundance models, which are particularly useful for modeling field data on rare or cryptic species because they allow for modeling both the parameter of interest (in this case, abundance) and the observation error that is often inherent in field surveys (Dail and Madsen 2011, Hostetler and Chandler 2015). Though very similar to its predecessor, the Hostetler variant specifically addresses the excess-zeroes that often result from field surveys of rare species by incorporating the flexibility to model data with negative binomial and zero-inflated Poisson distributions in addition</w:t>
       </w:r>
       <w:r>
         <w:rPr>
@@ -7958,25 +7153,7 @@
           <w:sz w:val="24"/>
           <w:szCs w:val="24"/>
         </w:rPr>
-        <w:t xml:space="preserve">The models developed by </w:t>
-      </w:r>
-      <w:proofErr w:type="spellStart"/>
-      <w:r>
-        <w:rPr>
-          <w:rFonts w:ascii="Times New Roman" w:hAnsi="Times New Roman" w:cs="Times New Roman"/>
-          <w:sz w:val="24"/>
-          <w:szCs w:val="24"/>
-        </w:rPr>
-        <w:t>Dail</w:t>
-      </w:r>
-      <w:proofErr w:type="spellEnd"/>
-      <w:r>
-        <w:rPr>
-          <w:rFonts w:ascii="Times New Roman" w:hAnsi="Times New Roman" w:cs="Times New Roman"/>
-          <w:sz w:val="24"/>
-          <w:szCs w:val="24"/>
-        </w:rPr>
-        <w:t xml:space="preserve"> and Madsen (2011) and Hostetler and Chandler (2015)</w:t>
+        <w:t>The models developed by Dail and Madsen (2011) and Hostetler and Chandler (2015)</w:t>
       </w:r>
       <w:r>
         <w:rPr>
@@ -8000,25 +7177,7 @@
           <w:sz w:val="24"/>
           <w:szCs w:val="24"/>
         </w:rPr>
-        <w:t xml:space="preserve">proposed by </w:t>
-      </w:r>
-      <w:proofErr w:type="spellStart"/>
-      <w:r>
-        <w:rPr>
-          <w:rFonts w:ascii="Times New Roman" w:hAnsi="Times New Roman" w:cs="Times New Roman"/>
-          <w:sz w:val="24"/>
-          <w:szCs w:val="24"/>
-        </w:rPr>
-        <w:t>Royle</w:t>
-      </w:r>
-      <w:proofErr w:type="spellEnd"/>
-      <w:r>
-        <w:rPr>
-          <w:rFonts w:ascii="Times New Roman" w:hAnsi="Times New Roman" w:cs="Times New Roman"/>
-          <w:sz w:val="24"/>
-          <w:szCs w:val="24"/>
-        </w:rPr>
-        <w:t xml:space="preserve"> (2</w:t>
+        <w:t>proposed by Royle (2</w:t>
       </w:r>
       <w:r>
         <w:rPr>
@@ -8182,8 +7341,6 @@
         </w:rPr>
         <w:t xml:space="preserve">Assuming that </w:t>
       </w:r>
-      <w:proofErr w:type="spellStart"/>
-      <w:proofErr w:type="gramStart"/>
       <w:r>
         <w:rPr>
           <w:rFonts w:ascii="Times New Roman" w:hAnsi="Times New Roman" w:cs="Times New Roman"/>
@@ -8203,8 +7360,6 @@
         </w:rPr>
         <w:t>h,t</w:t>
       </w:r>
-      <w:proofErr w:type="spellEnd"/>
-      <w:proofErr w:type="gramEnd"/>
       <w:r>
         <w:rPr>
           <w:rFonts w:ascii="Times New Roman" w:hAnsi="Times New Roman" w:cs="Times New Roman"/>
@@ -8668,21 +7823,8 @@
               <w:sz w:val="24"/>
               <w:szCs w:val="24"/>
             </w:rPr>
-            <m:t>~</m:t>
+            <m:t>~Pois</m:t>
           </m:r>
-          <w:proofErr w:type="spellStart"/>
-          <m:r>
-            <m:rPr>
-              <m:nor/>
-            </m:rPr>
-            <w:rPr>
-              <w:rFonts w:ascii="Cambria Math" w:hAnsi="Cambria Math" w:cs="Times New Roman"/>
-              <w:sz w:val="24"/>
-              <w:szCs w:val="24"/>
-            </w:rPr>
-            <m:t>Pois</m:t>
-          </m:r>
-          <w:proofErr w:type="spellEnd"/>
           <m:d>
             <m:dPr>
               <m:ctrlPr>
@@ -8802,27 +7944,8 @@
           <w:sz w:val="24"/>
           <w:szCs w:val="24"/>
         </w:rPr>
-        <w:t xml:space="preserve"> is the proportion of unoccupied plots (i.e., the inflated </w:t>
-      </w:r>
-      <w:proofErr w:type="gramStart"/>
-      <w:r>
-        <w:rPr>
-          <w:rFonts w:ascii="Times New Roman" w:eastAsiaTheme="minorEastAsia" w:hAnsi="Times New Roman" w:cs="Times New Roman"/>
-          <w:sz w:val="24"/>
-          <w:szCs w:val="24"/>
-        </w:rPr>
-        <w:t>zeros).</w:t>
-      </w:r>
-      <w:proofErr w:type="gramEnd"/>
-      <w:r>
-        <w:rPr>
-          <w:rFonts w:ascii="Times New Roman" w:eastAsiaTheme="minorEastAsia" w:hAnsi="Times New Roman" w:cs="Times New Roman"/>
-          <w:sz w:val="24"/>
-          <w:szCs w:val="24"/>
-        </w:rPr>
-        <w:t xml:space="preserve"> Plot-level mean abundance is modeled with log-linear regression of plot-level covariates (</w:t>
-      </w:r>
-      <w:proofErr w:type="spellStart"/>
+        <w:t xml:space="preserve"> is the proportion of unoccupied plots (i.e., the inflated zeros). Plot-level mean abundance is modeled with log-linear regression of plot-level covariates (</w:t>
+      </w:r>
       <w:r>
         <w:rPr>
           <w:rFonts w:ascii="Times New Roman" w:eastAsiaTheme="minorEastAsia" w:hAnsi="Times New Roman" w:cs="Times New Roman"/>
@@ -8842,7 +7965,6 @@
         </w:rPr>
         <w:t>h</w:t>
       </w:r>
-      <w:proofErr w:type="spellEnd"/>
       <w:r>
         <w:rPr>
           <w:rFonts w:ascii="Times New Roman" w:eastAsiaTheme="minorEastAsia" w:hAnsi="Times New Roman" w:cs="Times New Roman"/>
@@ -9087,8 +8209,6 @@
         </w:rPr>
         <w:t>Subsequent year abundance is then a combination of the surviving individuals from each plot (</w:t>
       </w:r>
-      <w:proofErr w:type="spellStart"/>
-      <w:proofErr w:type="gramStart"/>
       <w:r>
         <w:rPr>
           <w:rFonts w:ascii="Times New Roman" w:eastAsiaTheme="minorEastAsia" w:hAnsi="Times New Roman" w:cs="Times New Roman"/>
@@ -9108,8 +8228,6 @@
         </w:rPr>
         <w:t>h,t</w:t>
       </w:r>
-      <w:proofErr w:type="spellEnd"/>
-      <w:proofErr w:type="gramEnd"/>
       <w:r>
         <w:rPr>
           <w:rFonts w:ascii="Times New Roman" w:eastAsiaTheme="minorEastAsia" w:hAnsi="Times New Roman" w:cs="Times New Roman"/>
@@ -9118,7 +8236,6 @@
         </w:rPr>
         <w:t>) and recruitment of new individuals into each plot (</w:t>
       </w:r>
-      <w:proofErr w:type="spellStart"/>
       <w:r>
         <w:rPr>
           <w:rFonts w:ascii="Times New Roman" w:eastAsiaTheme="minorEastAsia" w:hAnsi="Times New Roman" w:cs="Times New Roman"/>
@@ -9138,7 +8255,6 @@
         </w:rPr>
         <w:t>h,t</w:t>
       </w:r>
-      <w:proofErr w:type="spellEnd"/>
       <w:r>
         <w:rPr>
           <w:rFonts w:ascii="Times New Roman" w:eastAsiaTheme="minorEastAsia" w:hAnsi="Times New Roman" w:cs="Times New Roman"/>
@@ -9584,7 +8700,6 @@
         </w:rPr>
         <w:t xml:space="preserve">The detection process is a Binomial process based on plot-level abundance, </w:t>
       </w:r>
-      <w:proofErr w:type="spellStart"/>
       <w:r>
         <w:rPr>
           <w:rFonts w:ascii="Times New Roman" w:eastAsiaTheme="minorEastAsia" w:hAnsi="Times New Roman" w:cs="Times New Roman"/>
@@ -9604,7 +8719,6 @@
         </w:rPr>
         <w:t>h,t</w:t>
       </w:r>
-      <w:proofErr w:type="spellEnd"/>
       <w:r>
         <w:rPr>
           <w:rFonts w:ascii="Times New Roman" w:eastAsiaTheme="minorEastAsia" w:hAnsi="Times New Roman" w:cs="Times New Roman"/>
@@ -9613,7 +8727,6 @@
         </w:rPr>
         <w:t>, and the probability of detecting individuals (</w:t>
       </w:r>
-      <w:proofErr w:type="spellStart"/>
       <w:r>
         <w:rPr>
           <w:rFonts w:ascii="Times New Roman" w:eastAsiaTheme="minorEastAsia" w:hAnsi="Times New Roman" w:cs="Times New Roman"/>
@@ -9633,7 +8746,6 @@
         </w:rPr>
         <w:t>h,i,t</w:t>
       </w:r>
-      <w:proofErr w:type="spellEnd"/>
       <w:r>
         <w:rPr>
           <w:rFonts w:ascii="Times New Roman" w:eastAsiaTheme="minorEastAsia" w:hAnsi="Times New Roman" w:cs="Times New Roman"/>
@@ -9642,7 +8754,6 @@
         </w:rPr>
         <w:t>), which is assumed to be affected by survey-specific covariates (</w:t>
       </w:r>
-      <w:proofErr w:type="spellStart"/>
       <w:r>
         <w:rPr>
           <w:rFonts w:ascii="Times New Roman" w:eastAsiaTheme="minorEastAsia" w:hAnsi="Times New Roman" w:cs="Times New Roman"/>
@@ -9662,7 +8773,6 @@
         </w:rPr>
         <w:t>h,i,t</w:t>
       </w:r>
-      <w:proofErr w:type="spellEnd"/>
       <w:r>
         <w:rPr>
           <w:rFonts w:ascii="Times New Roman" w:eastAsiaTheme="minorEastAsia" w:hAnsi="Times New Roman" w:cs="Times New Roman"/>
@@ -9671,7 +8781,6 @@
         </w:rPr>
         <w:t>), and which gives us our counts (</w:t>
       </w:r>
-      <w:proofErr w:type="spellStart"/>
       <w:r>
         <w:rPr>
           <w:rFonts w:ascii="Times New Roman" w:eastAsiaTheme="minorEastAsia" w:hAnsi="Times New Roman" w:cs="Times New Roman"/>
@@ -9691,7 +8800,6 @@
         </w:rPr>
         <w:t>h,i,t</w:t>
       </w:r>
-      <w:proofErr w:type="spellEnd"/>
       <w:r>
         <w:rPr>
           <w:rFonts w:ascii="Times New Roman" w:eastAsiaTheme="minorEastAsia" w:hAnsi="Times New Roman" w:cs="Times New Roman"/>
@@ -10140,7 +9248,6 @@
         </w:rPr>
         <w:t xml:space="preserve"> (</w:t>
       </w:r>
-      <w:proofErr w:type="spellStart"/>
       <w:r>
         <w:rPr>
           <w:rFonts w:ascii="Times New Roman" w:eastAsiaTheme="minorEastAsia" w:hAnsi="Times New Roman" w:cs="Times New Roman"/>
@@ -10160,7 +9267,6 @@
         </w:rPr>
         <w:t>h</w:t>
       </w:r>
-      <w:proofErr w:type="spellEnd"/>
       <w:r>
         <w:rPr>
           <w:rFonts w:ascii="Times New Roman" w:hAnsi="Times New Roman" w:cs="Times New Roman"/>
@@ -10217,43 +9323,7 @@
           <w:sz w:val="24"/>
           <w:szCs w:val="24"/>
         </w:rPr>
-        <w:t xml:space="preserve">. Following the degree of freedom spending approach described by </w:t>
-      </w:r>
-      <w:proofErr w:type="spellStart"/>
-      <w:r>
-        <w:rPr>
-          <w:rFonts w:ascii="Times New Roman" w:hAnsi="Times New Roman" w:cs="Times New Roman"/>
-          <w:sz w:val="24"/>
-          <w:szCs w:val="24"/>
-        </w:rPr>
-        <w:t>Gudice</w:t>
-      </w:r>
-      <w:proofErr w:type="spellEnd"/>
-      <w:r>
-        <w:rPr>
-          <w:rFonts w:ascii="Times New Roman" w:hAnsi="Times New Roman" w:cs="Times New Roman"/>
-          <w:sz w:val="24"/>
-          <w:szCs w:val="24"/>
-        </w:rPr>
-        <w:t xml:space="preserve"> and </w:t>
-      </w:r>
-      <w:proofErr w:type="spellStart"/>
-      <w:r>
-        <w:rPr>
-          <w:rFonts w:ascii="Times New Roman" w:hAnsi="Times New Roman" w:cs="Times New Roman"/>
-          <w:sz w:val="24"/>
-          <w:szCs w:val="24"/>
-        </w:rPr>
-        <w:t>Fieberg</w:t>
-      </w:r>
-      <w:proofErr w:type="spellEnd"/>
-      <w:r>
-        <w:rPr>
-          <w:rFonts w:ascii="Times New Roman" w:hAnsi="Times New Roman" w:cs="Times New Roman"/>
-          <w:sz w:val="24"/>
-          <w:szCs w:val="24"/>
-        </w:rPr>
-        <w:t xml:space="preserve"> (2012XX)</w:t>
+        <w:t>. Following the degree of freedom spending approach described by Gudice and Fieberg (2012XX)</w:t>
       </w:r>
       <w:r>
         <w:rPr>
@@ -10405,25 +9475,7 @@
           <w:sz w:val="24"/>
           <w:szCs w:val="24"/>
         </w:rPr>
-        <w:t>(</w:t>
-      </w:r>
-      <w:proofErr w:type="spellStart"/>
-      <w:r>
-        <w:rPr>
-          <w:rFonts w:ascii="Times New Roman" w:hAnsi="Times New Roman" w:cs="Times New Roman"/>
-          <w:sz w:val="24"/>
-          <w:szCs w:val="24"/>
-        </w:rPr>
-        <w:t>Fondell</w:t>
-      </w:r>
-      <w:proofErr w:type="spellEnd"/>
-      <w:r>
-        <w:rPr>
-          <w:rFonts w:ascii="Times New Roman" w:hAnsi="Times New Roman" w:cs="Times New Roman"/>
-          <w:sz w:val="24"/>
-          <w:szCs w:val="24"/>
-        </w:rPr>
-        <w:t xml:space="preserve"> et al. 2008 in Arnold 2010). </w:t>
+        <w:t xml:space="preserve">(Fondell et al. 2008 in Arnold 2010). </w:t>
       </w:r>
       <w:r>
         <w:rPr>
@@ -10646,8 +9698,6 @@
         </w:rPr>
         <w:t>(</w:t>
       </w:r>
-      <w:proofErr w:type="spellStart"/>
-      <w:proofErr w:type="gramStart"/>
       <w:r>
         <w:rPr>
           <w:rFonts w:ascii="Times New Roman" w:hAnsi="Times New Roman" w:cs="Times New Roman"/>
@@ -10667,8 +9717,6 @@
         </w:rPr>
         <w:t>h,i</w:t>
       </w:r>
-      <w:proofErr w:type="spellEnd"/>
-      <w:proofErr w:type="gramEnd"/>
       <w:r>
         <w:rPr>
           <w:rFonts w:ascii="Times New Roman" w:hAnsi="Times New Roman" w:cs="Times New Roman"/>
@@ -10677,7 +9725,6 @@
         </w:rPr>
         <w:t>) was a function of whether the plot was occupied (</w:t>
       </w:r>
-      <w:proofErr w:type="spellStart"/>
       <w:r>
         <w:rPr>
           <w:rFonts w:ascii="Times New Roman" w:hAnsi="Times New Roman" w:cs="Times New Roman"/>
@@ -10697,7 +9744,6 @@
         </w:rPr>
         <w:t>h</w:t>
       </w:r>
-      <w:proofErr w:type="spellEnd"/>
       <w:r>
         <w:rPr>
           <w:rFonts w:ascii="Times New Roman" w:hAnsi="Times New Roman" w:cs="Times New Roman"/>
@@ -10706,7 +9752,6 @@
         </w:rPr>
         <w:t>) and plot-level habitat covariates (</w:t>
       </w:r>
-      <w:proofErr w:type="spellStart"/>
       <w:r>
         <w:rPr>
           <w:rFonts w:ascii="Times New Roman" w:eastAsiaTheme="minorEastAsia" w:hAnsi="Times New Roman" w:cs="Times New Roman"/>
@@ -10726,7 +9771,6 @@
         </w:rPr>
         <w:t>h</w:t>
       </w:r>
-      <w:proofErr w:type="spellEnd"/>
       <w:r>
         <w:rPr>
           <w:rFonts w:ascii="Times New Roman" w:hAnsi="Times New Roman" w:cs="Times New Roman"/>
@@ -12975,43 +12019,7 @@
           <w:sz w:val="24"/>
           <w:szCs w:val="24"/>
         </w:rPr>
-        <w:t xml:space="preserve">Based on preliminary analyses, we did not fit covariates to detection probability because observations were insufficient for robust modeling (results not shown; see XX at </w:t>
-      </w:r>
-      <w:proofErr w:type="spellStart"/>
-      <w:r>
-        <w:rPr>
-          <w:rFonts w:ascii="Times New Roman" w:hAnsi="Times New Roman" w:cs="Times New Roman"/>
-          <w:sz w:val="24"/>
-          <w:szCs w:val="24"/>
-        </w:rPr>
-        <w:t>doiXX</w:t>
-      </w:r>
-      <w:proofErr w:type="spellEnd"/>
-      <w:r>
-        <w:rPr>
-          <w:rFonts w:ascii="Times New Roman" w:hAnsi="Times New Roman" w:cs="Times New Roman"/>
-          <w:sz w:val="24"/>
-          <w:szCs w:val="24"/>
-        </w:rPr>
-        <w:t xml:space="preserve">). The Bayesian model-based approach was implemented using </w:t>
-      </w:r>
-      <w:proofErr w:type="spellStart"/>
-      <w:r>
-        <w:rPr>
-          <w:rFonts w:ascii="Times New Roman" w:hAnsi="Times New Roman" w:cs="Times New Roman"/>
-          <w:sz w:val="24"/>
-          <w:szCs w:val="24"/>
-        </w:rPr>
-        <w:t>jagsUI</w:t>
-      </w:r>
-      <w:proofErr w:type="spellEnd"/>
-      <w:r>
-        <w:rPr>
-          <w:rFonts w:ascii="Times New Roman" w:hAnsi="Times New Roman" w:cs="Times New Roman"/>
-          <w:sz w:val="24"/>
-          <w:szCs w:val="24"/>
-        </w:rPr>
-        <w:t xml:space="preserve"> (CITE XX) in Program R. We ran the models with 250,000 total iterations, 100 adaptation iterations, 50,000 burn-in iterations, a thinning rate of 10, and 3 chains.</w:t>
+        <w:t>Based on preliminary analyses, we did not fit covariates to detection probability because observations were insufficient for robust modeling (results not shown; see XX at doiXX). The Bayesian model-based approach was implemented using jagsUI (CITE XX) in Program R. We ran the models with 250,000 total iterations, 100 adaptation iterations, 50,000 burn-in iterations, a thinning rate of 10, and 3 chains.</w:t>
       </w:r>
     </w:p>
     <w:p>
@@ -18097,8 +17105,6 @@
           </wp:inline>
         </w:drawing>
       </w:r>
-      <w:bookmarkStart w:id="0" w:name="_GoBack"/>
-      <w:bookmarkEnd w:id="0"/>
     </w:p>
     <w:p>
       <w:pPr>
@@ -18182,25 +17188,7 @@
           <w:sz w:val="24"/>
           <w:szCs w:val="24"/>
         </w:rPr>
-        <w:t xml:space="preserve">lts not shown; see XX at </w:t>
-      </w:r>
-      <w:proofErr w:type="spellStart"/>
-      <w:r>
-        <w:rPr>
-          <w:rFonts w:ascii="Times New Roman" w:hAnsi="Times New Roman" w:cs="Times New Roman"/>
-          <w:sz w:val="24"/>
-          <w:szCs w:val="24"/>
-        </w:rPr>
-        <w:t>doiXX</w:t>
-      </w:r>
-      <w:proofErr w:type="spellEnd"/>
-      <w:r>
-        <w:rPr>
-          <w:rFonts w:ascii="Times New Roman" w:hAnsi="Times New Roman" w:cs="Times New Roman"/>
-          <w:sz w:val="24"/>
-          <w:szCs w:val="24"/>
-        </w:rPr>
-        <w:t>), we selected</w:t>
+        <w:t>lts not shown; see XX at doiXX), we selected</w:t>
       </w:r>
       <w:r>
         <w:rPr>
@@ -18224,25 +17212,7 @@
           <w:sz w:val="24"/>
           <w:szCs w:val="24"/>
         </w:rPr>
-        <w:t xml:space="preserve"> </w:t>
-      </w:r>
-      <w:proofErr w:type="spellStart"/>
-      <w:r>
-        <w:rPr>
-          <w:rFonts w:ascii="Times New Roman" w:hAnsi="Times New Roman" w:cs="Times New Roman"/>
-          <w:sz w:val="24"/>
-          <w:szCs w:val="24"/>
-        </w:rPr>
-        <w:t>liatris</w:t>
-      </w:r>
-      <w:proofErr w:type="spellEnd"/>
-      <w:r>
-        <w:rPr>
-          <w:rFonts w:ascii="Times New Roman" w:hAnsi="Times New Roman" w:cs="Times New Roman"/>
-          <w:sz w:val="24"/>
-          <w:szCs w:val="24"/>
-        </w:rPr>
-        <w:t xml:space="preserve"> stems and pre-survey disturbance </w:t>
+        <w:t xml:space="preserve"> liatris stems and pre-survey disturbance </w:t>
       </w:r>
       <w:r>
         <w:rPr>
@@ -18483,25 +17453,7 @@
           <w:sz w:val="24"/>
           <w:szCs w:val="24"/>
         </w:rPr>
-        <w:t xml:space="preserve">lts not shown; see XX at </w:t>
-      </w:r>
-      <w:proofErr w:type="spellStart"/>
-      <w:r>
-        <w:rPr>
-          <w:rFonts w:ascii="Times New Roman" w:hAnsi="Times New Roman" w:cs="Times New Roman"/>
-          <w:sz w:val="24"/>
-          <w:szCs w:val="24"/>
-        </w:rPr>
-        <w:t>doiXX</w:t>
-      </w:r>
-      <w:proofErr w:type="spellEnd"/>
-      <w:r>
-        <w:rPr>
-          <w:rFonts w:ascii="Times New Roman" w:hAnsi="Times New Roman" w:cs="Times New Roman"/>
-          <w:sz w:val="24"/>
-          <w:szCs w:val="24"/>
-        </w:rPr>
-        <w:t>), we selected</w:t>
+        <w:t>lts not shown; see XX at doiXX), we selected</w:t>
       </w:r>
       <w:r>
         <w:rPr>
@@ -18959,6 +17911,218 @@
           <w:szCs w:val="24"/>
         </w:rPr>
         <w:t xml:space="preserve"> </w:t>
+      </w:r>
+    </w:p>
+    <w:p>
+      <w:pPr>
+        <w:autoSpaceDE w:val="0"/>
+        <w:autoSpaceDN w:val="0"/>
+        <w:spacing w:line="360" w:lineRule="auto"/>
+        <w:rPr>
+          <w:rFonts w:ascii="Times New Roman" w:hAnsi="Times New Roman" w:cs="Times New Roman"/>
+          <w:sz w:val="24"/>
+          <w:szCs w:val="24"/>
+        </w:rPr>
+      </w:pPr>
+      <w:r>
+        <w:rPr>
+          <w:rFonts w:ascii="Times New Roman" w:hAnsi="Times New Roman" w:cs="Times New Roman"/>
+          <w:noProof/>
+          <w:sz w:val="24"/>
+          <w:szCs w:val="24"/>
+        </w:rPr>
+        <w:drawing>
+          <wp:inline distT="0" distB="0" distL="0" distR="0">
+            <wp:extent cx="4050792" cy="2745104"/>
+            <wp:effectExtent l="0" t="0" r="635" b="0"/>
+            <wp:docPr id="2" name="Picture 2"/>
+            <wp:cNvGraphicFramePr>
+              <a:graphicFrameLocks xmlns:a="http://schemas.openxmlformats.org/drawingml/2006/main" noChangeAspect="1"/>
+            </wp:cNvGraphicFramePr>
+            <a:graphic xmlns:a="http://schemas.openxmlformats.org/drawingml/2006/main">
+              <a:graphicData uri="http://schemas.openxmlformats.org/drawingml/2006/picture">
+                <pic:pic xmlns:pic="http://schemas.openxmlformats.org/drawingml/2006/picture">
+                  <pic:nvPicPr>
+                    <pic:cNvPr id="2" name="CIPA_violin_thesis.png"/>
+                    <pic:cNvPicPr/>
+                  </pic:nvPicPr>
+                  <pic:blipFill>
+                    <a:blip r:embed="rId8" cstate="print">
+                      <a:extLst>
+                        <a:ext uri="{28A0092B-C50C-407E-A947-70E740481C1C}">
+                          <a14:useLocalDpi xmlns:a14="http://schemas.microsoft.com/office/drawing/2010/main" val="0"/>
+                        </a:ext>
+                      </a:extLst>
+                    </a:blip>
+                    <a:stretch>
+                      <a:fillRect/>
+                    </a:stretch>
+                  </pic:blipFill>
+                  <pic:spPr>
+                    <a:xfrm>
+                      <a:off x="0" y="0"/>
+                      <a:ext cx="4050792" cy="2745104"/>
+                    </a:xfrm>
+                    <a:prstGeom prst="rect">
+                      <a:avLst/>
+                    </a:prstGeom>
+                  </pic:spPr>
+                </pic:pic>
+              </a:graphicData>
+            </a:graphic>
+          </wp:inline>
+        </w:drawing>
+      </w:r>
+    </w:p>
+    <w:p>
+      <w:pPr>
+        <w:autoSpaceDE w:val="0"/>
+        <w:autoSpaceDN w:val="0"/>
+        <w:spacing w:line="360" w:lineRule="auto"/>
+        <w:rPr>
+          <w:rFonts w:ascii="Times New Roman" w:hAnsi="Times New Roman" w:cs="Times New Roman"/>
+          <w:sz w:val="20"/>
+          <w:szCs w:val="20"/>
+        </w:rPr>
+      </w:pPr>
+      <w:r>
+        <w:rPr>
+          <w:rFonts w:ascii="Times New Roman" w:hAnsi="Times New Roman" w:cs="Times New Roman"/>
+          <w:sz w:val="20"/>
+          <w:szCs w:val="20"/>
+        </w:rPr>
+        <w:t xml:space="preserve">Figure 3XX. </w:t>
+      </w:r>
+      <w:r>
+        <w:rPr>
+          <w:rFonts w:ascii="Times New Roman" w:hAnsi="Times New Roman" w:cs="Times New Roman"/>
+          <w:sz w:val="20"/>
+          <w:szCs w:val="20"/>
+        </w:rPr>
+        <w:t xml:space="preserve">Posteriors of abundance and occupancy effect sizes for canopy and elevation for CIPA. Red circles represent the mean and red lines represent the 85% credible intervals. </w:t>
+      </w:r>
+    </w:p>
+    <w:p>
+      <w:pPr>
+        <w:autoSpaceDE w:val="0"/>
+        <w:autoSpaceDN w:val="0"/>
+        <w:spacing w:line="360" w:lineRule="auto"/>
+        <w:rPr>
+          <w:rFonts w:ascii="Times New Roman" w:hAnsi="Times New Roman" w:cs="Times New Roman"/>
+          <w:sz w:val="24"/>
+          <w:szCs w:val="24"/>
+        </w:rPr>
+      </w:pPr>
+      <w:r>
+        <w:rPr>
+          <w:rFonts w:ascii="Times New Roman" w:hAnsi="Times New Roman" w:cs="Times New Roman"/>
+          <w:noProof/>
+          <w:sz w:val="24"/>
+          <w:szCs w:val="24"/>
+        </w:rPr>
+        <w:drawing>
+          <wp:inline distT="0" distB="0" distL="0" distR="0">
+            <wp:extent cx="4050792" cy="2745104"/>
+            <wp:effectExtent l="0" t="0" r="635" b="0"/>
+            <wp:docPr id="5" name="Picture 5"/>
+            <wp:cNvGraphicFramePr>
+              <a:graphicFrameLocks xmlns:a="http://schemas.openxmlformats.org/drawingml/2006/main" noChangeAspect="1"/>
+            </wp:cNvGraphicFramePr>
+            <a:graphic xmlns:a="http://schemas.openxmlformats.org/drawingml/2006/main">
+              <a:graphicData uri="http://schemas.openxmlformats.org/drawingml/2006/picture">
+                <pic:pic xmlns:pic="http://schemas.openxmlformats.org/drawingml/2006/picture">
+                  <pic:nvPicPr>
+                    <pic:cNvPr id="5" name="HELE_violin_thesis.png"/>
+                    <pic:cNvPicPr/>
+                  </pic:nvPicPr>
+                  <pic:blipFill>
+                    <a:blip r:embed="rId9" cstate="print">
+                      <a:extLst>
+                        <a:ext uri="{28A0092B-C50C-407E-A947-70E740481C1C}">
+                          <a14:useLocalDpi xmlns:a14="http://schemas.microsoft.com/office/drawing/2010/main" val="0"/>
+                        </a:ext>
+                      </a:extLst>
+                    </a:blip>
+                    <a:stretch>
+                      <a:fillRect/>
+                    </a:stretch>
+                  </pic:blipFill>
+                  <pic:spPr>
+                    <a:xfrm>
+                      <a:off x="0" y="0"/>
+                      <a:ext cx="4050792" cy="2745104"/>
+                    </a:xfrm>
+                    <a:prstGeom prst="rect">
+                      <a:avLst/>
+                    </a:prstGeom>
+                  </pic:spPr>
+                </pic:pic>
+              </a:graphicData>
+            </a:graphic>
+          </wp:inline>
+        </w:drawing>
+      </w:r>
+    </w:p>
+    <w:p>
+      <w:pPr>
+        <w:autoSpaceDE w:val="0"/>
+        <w:autoSpaceDN w:val="0"/>
+        <w:spacing w:line="360" w:lineRule="auto"/>
+        <w:rPr>
+          <w:rFonts w:ascii="Times New Roman" w:hAnsi="Times New Roman" w:cs="Times New Roman"/>
+          <w:sz w:val="20"/>
+          <w:szCs w:val="20"/>
+        </w:rPr>
+      </w:pPr>
+      <w:r>
+        <w:rPr>
+          <w:rFonts w:ascii="Times New Roman" w:hAnsi="Times New Roman" w:cs="Times New Roman"/>
+          <w:sz w:val="20"/>
+          <w:szCs w:val="20"/>
+        </w:rPr>
+        <w:t xml:space="preserve">Figure </w:t>
+      </w:r>
+      <w:r>
+        <w:rPr>
+          <w:rFonts w:ascii="Times New Roman" w:hAnsi="Times New Roman" w:cs="Times New Roman"/>
+          <w:sz w:val="20"/>
+          <w:szCs w:val="20"/>
+        </w:rPr>
+        <w:t>4</w:t>
+      </w:r>
+      <w:r>
+        <w:rPr>
+          <w:rFonts w:ascii="Times New Roman" w:hAnsi="Times New Roman" w:cs="Times New Roman"/>
+          <w:sz w:val="20"/>
+          <w:szCs w:val="20"/>
+        </w:rPr>
+        <w:t xml:space="preserve">XX. </w:t>
+      </w:r>
+      <w:r>
+        <w:rPr>
+          <w:rFonts w:ascii="Times New Roman" w:hAnsi="Times New Roman" w:cs="Times New Roman"/>
+          <w:sz w:val="20"/>
+          <w:szCs w:val="20"/>
+        </w:rPr>
+        <w:t xml:space="preserve">Posteriors of abundance and occupancy effect sizes for canopy and elevation for </w:t>
+      </w:r>
+      <w:r>
+        <w:rPr>
+          <w:rFonts w:ascii="Times New Roman" w:hAnsi="Times New Roman" w:cs="Times New Roman"/>
+          <w:sz w:val="20"/>
+          <w:szCs w:val="20"/>
+        </w:rPr>
+        <w:t>HELE</w:t>
+      </w:r>
+      <w:bookmarkStart w:id="0" w:name="_GoBack"/>
+      <w:bookmarkEnd w:id="0"/>
+      <w:r>
+        <w:rPr>
+          <w:rFonts w:ascii="Times New Roman" w:hAnsi="Times New Roman" w:cs="Times New Roman"/>
+          <w:sz w:val="20"/>
+          <w:szCs w:val="20"/>
+        </w:rPr>
+        <w:t xml:space="preserve">. Red circles represent the mean and red lines represent the 85% credible intervals. </w:t>
       </w:r>
     </w:p>
     <w:p>
@@ -18991,6 +18155,7 @@
           <w:sz w:val="24"/>
           <w:szCs w:val="24"/>
         </w:rPr>
+        <w:lastRenderedPageBreak/>
         <w:t>Discussion</w:t>
       </w:r>
     </w:p>
@@ -19084,27 +18249,7 @@
           <w:sz w:val="24"/>
           <w:szCs w:val="24"/>
         </w:rPr>
-        <w:t xml:space="preserve">We similarly found support for our invertebrate models; Leonard’s skipper abundance was negatively correlated with pre-survey disturbance and occupancy was weakly positively correlated with mean plot-level </w:t>
-      </w:r>
-      <w:proofErr w:type="spellStart"/>
-      <w:r>
-        <w:rPr>
-          <w:rFonts w:ascii="Times New Roman" w:hAnsi="Times New Roman" w:cs="Times New Roman"/>
-          <w:bCs/>
-          <w:sz w:val="24"/>
-          <w:szCs w:val="24"/>
-        </w:rPr>
-        <w:t>liatris</w:t>
-      </w:r>
-      <w:proofErr w:type="spellEnd"/>
-      <w:r>
-        <w:rPr>
-          <w:rFonts w:ascii="Times New Roman" w:hAnsi="Times New Roman" w:cs="Times New Roman"/>
-          <w:bCs/>
-          <w:sz w:val="24"/>
-          <w:szCs w:val="24"/>
-        </w:rPr>
-        <w:t xml:space="preserve">. Tiger beetle abundance and occupancy were positively correlated with elevation CV and canopy.  </w:t>
+        <w:t xml:space="preserve">We similarly found support for our invertebrate models; Leonard’s skipper abundance was negatively correlated with pre-survey disturbance and occupancy was weakly positively correlated with mean plot-level liatris. Tiger beetle abundance and occupancy were positively correlated with elevation CV and canopy.  </w:t>
       </w:r>
     </w:p>
     <w:p>
@@ -19168,108 +18313,17 @@
           <w:sz w:val="24"/>
           <w:szCs w:val="24"/>
         </w:rPr>
+        <w:t xml:space="preserve"> Although the benefits of fire and grazing as tools to restore and maintain prairie, savanna, and other upland habitats for native fauna are well-documented (Swengel 1998, Vander Yacht et al. 2016, Davis et al. 2001, Peterson and Reich 2001), the relative costs and benefits in terms of abundance, persistence, and survival vary across taxa and species (Bendel et al. 2018, Davis et al. 200, Swengel 1998). Burning and grazing both have the potential to significantly disrupt the life cycle of our target invertebrate species (Dana, 1991, Swengel 1996, Bendel et al. 2018). On </w:t>
+      </w:r>
+      <w:r>
+        <w:rPr>
+          <w:rFonts w:ascii="Times New Roman" w:hAnsi="Times New Roman" w:cs="Times New Roman"/>
+          <w:bCs/>
+          <w:sz w:val="24"/>
+          <w:szCs w:val="24"/>
+        </w:rPr>
         <w:lastRenderedPageBreak/>
-        <w:t xml:space="preserve"> Although the benefits of fire and grazing as tools to restore and maintain prairie, savanna, and other upland habitats for native fauna are well-documented (</w:t>
-      </w:r>
-      <w:proofErr w:type="spellStart"/>
-      <w:r>
-        <w:rPr>
-          <w:rFonts w:ascii="Times New Roman" w:hAnsi="Times New Roman" w:cs="Times New Roman"/>
-          <w:bCs/>
-          <w:sz w:val="24"/>
-          <w:szCs w:val="24"/>
-        </w:rPr>
-        <w:t>Swengel</w:t>
-      </w:r>
-      <w:proofErr w:type="spellEnd"/>
-      <w:r>
-        <w:rPr>
-          <w:rFonts w:ascii="Times New Roman" w:hAnsi="Times New Roman" w:cs="Times New Roman"/>
-          <w:bCs/>
-          <w:sz w:val="24"/>
-          <w:szCs w:val="24"/>
-        </w:rPr>
-        <w:t xml:space="preserve"> 1998, Vander Yacht et al. 2016, Davis et al. 2001, Peterson and Reich 2001), the relative costs and benefits in terms of abundance, persistence, and survival vary across taxa and species (Bendel et al. 2018, Davis et al. 200, </w:t>
-      </w:r>
-      <w:proofErr w:type="spellStart"/>
-      <w:r>
-        <w:rPr>
-          <w:rFonts w:ascii="Times New Roman" w:hAnsi="Times New Roman" w:cs="Times New Roman"/>
-          <w:bCs/>
-          <w:sz w:val="24"/>
-          <w:szCs w:val="24"/>
-        </w:rPr>
-        <w:t>Swengel</w:t>
-      </w:r>
-      <w:proofErr w:type="spellEnd"/>
-      <w:r>
-        <w:rPr>
-          <w:rFonts w:ascii="Times New Roman" w:hAnsi="Times New Roman" w:cs="Times New Roman"/>
-          <w:bCs/>
-          <w:sz w:val="24"/>
-          <w:szCs w:val="24"/>
-        </w:rPr>
-        <w:t xml:space="preserve"> 1998). Burning and grazing both have the potential to significantly disrupt the life cycle of our target invertebrate species (Dana, 1991, </w:t>
-      </w:r>
-      <w:proofErr w:type="spellStart"/>
-      <w:r>
-        <w:rPr>
-          <w:rFonts w:ascii="Times New Roman" w:hAnsi="Times New Roman" w:cs="Times New Roman"/>
-          <w:bCs/>
-          <w:sz w:val="24"/>
-          <w:szCs w:val="24"/>
-        </w:rPr>
-        <w:t>Swengel</w:t>
-      </w:r>
-      <w:proofErr w:type="spellEnd"/>
-      <w:r>
-        <w:rPr>
-          <w:rFonts w:ascii="Times New Roman" w:hAnsi="Times New Roman" w:cs="Times New Roman"/>
-          <w:bCs/>
-          <w:sz w:val="24"/>
-          <w:szCs w:val="24"/>
-        </w:rPr>
-        <w:t xml:space="preserve"> 1996, Bendel et al. 2018). On an invertebrate metapopulation level, balance between local establishment or re-establishment and local extinction has </w:t>
-      </w:r>
-      <w:proofErr w:type="gramStart"/>
-      <w:r>
-        <w:rPr>
-          <w:rFonts w:ascii="Times New Roman" w:hAnsi="Times New Roman" w:cs="Times New Roman"/>
-          <w:bCs/>
-          <w:sz w:val="24"/>
-          <w:szCs w:val="24"/>
-        </w:rPr>
-        <w:t>probably been</w:t>
-      </w:r>
-      <w:proofErr w:type="gramEnd"/>
-      <w:r>
-        <w:rPr>
-          <w:rFonts w:ascii="Times New Roman" w:hAnsi="Times New Roman" w:cs="Times New Roman"/>
-          <w:bCs/>
-          <w:sz w:val="24"/>
-          <w:szCs w:val="24"/>
-        </w:rPr>
-        <w:t xml:space="preserve"> disrupted by fragmentation (Dana 1991) and careful management of protected tracts to minimize local extinctions is of critical importance (Goodman 1987 in Dana 1991). Habitat management must be carefully and thoughtfully planned to avoid unintended negative consequences for habitat specialist native invertebrate species, which are at increased risk of lasting negative effects on populations (</w:t>
-      </w:r>
-      <w:proofErr w:type="spellStart"/>
-      <w:r>
-        <w:rPr>
-          <w:rFonts w:ascii="Times New Roman" w:hAnsi="Times New Roman" w:cs="Times New Roman"/>
-          <w:bCs/>
-          <w:sz w:val="24"/>
-          <w:szCs w:val="24"/>
-        </w:rPr>
-        <w:t>Swengel</w:t>
-      </w:r>
-      <w:proofErr w:type="spellEnd"/>
-      <w:r>
-        <w:rPr>
-          <w:rFonts w:ascii="Times New Roman" w:hAnsi="Times New Roman" w:cs="Times New Roman"/>
-          <w:bCs/>
-          <w:sz w:val="24"/>
-          <w:szCs w:val="24"/>
-        </w:rPr>
-        <w:t xml:space="preserve"> 1996, Vogel et al. 2010). Within our study system, the Leonard’s skipper was negatively impacted by management disturbance. Unlike the lark sparrow, their life cycle is very likely to be interrupted by commonly used management techniques. Prairie skippers like the Leonard’s are bound to the same location over multiple seasons and development phases. They are vulnerable to spring fire as overwintering pupae (Dana 1991), and grazing cows consume the grass upon which larvae are dependent.  Skippers also inhabit different </w:t>
+        <w:t xml:space="preserve">an invertebrate metapopulation level, balance between local establishment or re-establishment and local extinction has probably been disrupted by fragmentation (Dana 1991) and careful management of protected tracts to minimize local extinctions is of critical importance (Goodman 1987 in Dana 1991). Habitat management must be carefully and thoughtfully planned to avoid unintended negative consequences for habitat specialist native invertebrate species, which are at increased risk of lasting negative effects on populations (Swengel 1996, Vogel et al. 2010). Within our study system, the Leonard’s skipper was negatively impacted by management disturbance. Unlike the lark sparrow, their life cycle is very likely to be interrupted by commonly used management techniques. Prairie skippers like the Leonard’s are bound to the same location over multiple seasons and development phases. They are vulnerable to spring fire as overwintering pupae (Dana 1991), and grazing cows consume the grass upon which larvae are dependent.  Skippers also inhabit different </w:t>
       </w:r>
       <w:r>
         <w:rPr>
@@ -19287,27 +18341,7 @@
           <w:sz w:val="24"/>
           <w:szCs w:val="24"/>
         </w:rPr>
-        <w:t xml:space="preserve"> components at different periods of their life cycle such that females may lay eggs in a desirable habitat in the fall only to have the larvae consumed by grazers or fires in the spring of the following year. In addition, observers noticed that areas with potentially ideal skipper habitat (i.e., understories with bunchgrass, </w:t>
-      </w:r>
-      <w:proofErr w:type="spellStart"/>
-      <w:r>
-        <w:rPr>
-          <w:rFonts w:ascii="Times New Roman" w:hAnsi="Times New Roman" w:cs="Times New Roman"/>
-          <w:bCs/>
-          <w:sz w:val="24"/>
-          <w:szCs w:val="24"/>
-        </w:rPr>
-        <w:t>liatris</w:t>
-      </w:r>
-      <w:proofErr w:type="spellEnd"/>
-      <w:r>
-        <w:rPr>
-          <w:rFonts w:ascii="Times New Roman" w:hAnsi="Times New Roman" w:cs="Times New Roman"/>
-          <w:bCs/>
-          <w:sz w:val="24"/>
-          <w:szCs w:val="24"/>
-        </w:rPr>
-        <w:t xml:space="preserve">, and other nectar sources interspersed by bare ground) that had been previously occupied were devoid of skippers after intensive management activities (burning and grazing). Contrastingly, areas that provided seemingly marginal habitat (thickly grown grass, limited nectar resources, and limited bare ground) but had not been recently altered by management yielded some scattered individuals. </w:t>
+        <w:t xml:space="preserve"> components at different periods of their life cycle such that females may lay eggs in a desirable habitat in the fall only to have the larvae consumed by grazers or fires in the spring of the following year. In addition, observers noticed that areas with potentially ideal skipper habitat (i.e., understories with bunchgrass, liatris, and other nectar sources interspersed by bare ground) that had been previously occupied were devoid of skippers after intensive management activities (burning and grazing). Contrastingly, areas that provided seemingly marginal habitat (thickly grown grass, limited nectar resources, and limited bare ground) but had not been recently altered by management yielded some scattered individuals. </w:t>
       </w:r>
     </w:p>
     <w:p>
@@ -19330,17 +18364,7 @@
           <w:sz w:val="24"/>
           <w:szCs w:val="24"/>
         </w:rPr>
-        <w:t xml:space="preserve">Similarly, canopy cover was associated with abundance of our target species in different ways within the system. Lark sparrow abundance was negatively related to canopy cover, while Northern barrens tiger beetle abundance was positively related. Again, this is unsurprising given the natural history of each species and is one more example of the difficulty associated with managing habitat for multiple species. Manipulation of canopy cover can be relatively </w:t>
-      </w:r>
-      <w:r>
-        <w:rPr>
-          <w:rFonts w:ascii="Times New Roman" w:hAnsi="Times New Roman" w:cs="Times New Roman"/>
-          <w:bCs/>
-          <w:sz w:val="24"/>
-          <w:szCs w:val="24"/>
-        </w:rPr>
-        <w:lastRenderedPageBreak/>
-        <w:t xml:space="preserve">straightforward from a management perspective, but the effects on wildlife are not as easy to define and can be dependent on the individual species and condition of the surrounding landscape (Vander Yacht et al. 2016). </w:t>
+        <w:t xml:space="preserve">Similarly, canopy cover was associated with abundance of our target species in different ways within the system. Lark sparrow abundance was negatively related to canopy cover, while Northern barrens tiger beetle abundance was positively related. Again, this is unsurprising given the natural history of each species and is one more example of the difficulty associated with managing habitat for multiple species. Manipulation of canopy cover can be relatively straightforward from a management perspective, but the effects on wildlife are not as easy to define and can be dependent on the individual species and condition of the surrounding landscape (Vander Yacht et al. 2016). </w:t>
       </w:r>
     </w:p>
     <w:p>
@@ -19363,47 +18387,17 @@
           <w:sz w:val="24"/>
           <w:szCs w:val="24"/>
         </w:rPr>
-        <w:t>These results and observations indicate that management and restoration should be planned at large spatial and temporal scales in order to benefit the multitude of species that depend on rare oak savanna, oak woodland, and prairie habitats, rather than benefitting a select few at the cost of the rest. Historically, disturbance was an integral part of the ASP landscape and many native plant and animal communities are well adapted to it (Henderson et al. 2017, Vander Yacht et al. 2016), but the function of this large-scale system has been compromised by habitat loss and fragmentation. One pressing concern is to better understand how to manage for disturbance-sensitive species within disturbance-dependent ecosystems (</w:t>
-      </w:r>
-      <w:proofErr w:type="spellStart"/>
-      <w:r>
-        <w:rPr>
-          <w:rFonts w:ascii="Times New Roman" w:hAnsi="Times New Roman" w:cs="Times New Roman"/>
-          <w:bCs/>
-          <w:sz w:val="24"/>
-          <w:szCs w:val="24"/>
-        </w:rPr>
-        <w:t>Moranz</w:t>
-      </w:r>
-      <w:proofErr w:type="spellEnd"/>
-      <w:r>
-        <w:rPr>
-          <w:rFonts w:ascii="Times New Roman" w:hAnsi="Times New Roman" w:cs="Times New Roman"/>
-          <w:bCs/>
-          <w:sz w:val="24"/>
-          <w:szCs w:val="24"/>
-        </w:rPr>
-        <w:t xml:space="preserve"> et al. 2014) on a reduced scale. Although restoration planning should be at a large scale to provide a variety of related habitat types on the landscape and should be planned over as long a term as is possible, actual restoration activities may need to be conducted at relatively small scales in order to provide refugium from which populations can recolonize and rebound and to protect relatively isolated populations from accidental extirpation. When possible, a variety of techniques should be considered in the overall management plan to account for species’ differential responses to management (Davis et al. 2000, </w:t>
-      </w:r>
-      <w:proofErr w:type="spellStart"/>
-      <w:r>
-        <w:rPr>
-          <w:rFonts w:ascii="Times New Roman" w:hAnsi="Times New Roman" w:cs="Times New Roman"/>
-          <w:bCs/>
-          <w:sz w:val="24"/>
-          <w:szCs w:val="24"/>
-        </w:rPr>
-        <w:t>Swengel</w:t>
-      </w:r>
-      <w:proofErr w:type="spellEnd"/>
-      <w:r>
-        <w:rPr>
-          <w:rFonts w:ascii="Times New Roman" w:hAnsi="Times New Roman" w:cs="Times New Roman"/>
-          <w:bCs/>
-          <w:sz w:val="24"/>
-          <w:szCs w:val="24"/>
-        </w:rPr>
-        <w:t xml:space="preserve"> 1996). </w:t>
+        <w:t xml:space="preserve">These results and observations indicate that management and restoration should be planned at large spatial and temporal scales in order to benefit the multitude of species that depend on rare </w:t>
+      </w:r>
+      <w:r>
+        <w:rPr>
+          <w:rFonts w:ascii="Times New Roman" w:hAnsi="Times New Roman" w:cs="Times New Roman"/>
+          <w:bCs/>
+          <w:sz w:val="24"/>
+          <w:szCs w:val="24"/>
+        </w:rPr>
+        <w:lastRenderedPageBreak/>
+        <w:t xml:space="preserve">oak savanna, oak woodland, and prairie habitats, rather than benefitting a select few at the cost of the rest. Historically, disturbance was an integral part of the ASP landscape and many native plant and animal communities are well adapted to it (Henderson et al. 2017, Vander Yacht et al. 2016), but the function of this large-scale system has been compromised by habitat loss and fragmentation. One pressing concern is to better understand how to manage for disturbance-sensitive species within disturbance-dependent ecosystems (Moranz et al. 2014) on a reduced scale. Although restoration planning should be at a large scale to provide a variety of related habitat types on the landscape and should be planned over as long a term as is possible, actual restoration activities may need to be conducted at relatively small scales in order to provide refugium from which populations can recolonize and rebound and to protect relatively isolated populations from accidental extirpation. When possible, a variety of techniques should be considered in the overall management plan to account for species’ differential responses to management (Davis et al. 2000, Swengel 1996). </w:t>
       </w:r>
     </w:p>
     <w:p>
@@ -19463,67 +18457,7 @@
           <w:sz w:val="24"/>
           <w:szCs w:val="24"/>
         </w:rPr>
-        <w:t>This study generated a number of potentially beneficial recommendations for the focus and design of future research. Due to low rates of detection for some species, the subsequent analyses were relatively low power for identifying strong wildlife-habitat relationships. Unfortunately, this is part of the challenge in working with rare and cryptic species, even when sampling units are well-matched to the spatial ecology of the target species and surveys are conducted using protocols that maximize detection (</w:t>
-      </w:r>
-      <w:proofErr w:type="spellStart"/>
-      <w:r>
-        <w:rPr>
-          <w:rFonts w:ascii="Times New Roman" w:hAnsi="Times New Roman" w:cs="Times New Roman"/>
-          <w:bCs/>
-          <w:sz w:val="24"/>
-          <w:szCs w:val="24"/>
-        </w:rPr>
-        <w:t>Guillera-Arroita</w:t>
-      </w:r>
-      <w:proofErr w:type="spellEnd"/>
-      <w:r>
-        <w:rPr>
-          <w:rFonts w:ascii="Times New Roman" w:hAnsi="Times New Roman" w:cs="Times New Roman"/>
-          <w:bCs/>
-          <w:sz w:val="24"/>
-          <w:szCs w:val="24"/>
-        </w:rPr>
-        <w:t xml:space="preserve">, </w:t>
-      </w:r>
-      <w:proofErr w:type="spellStart"/>
-      <w:r>
-        <w:rPr>
-          <w:rFonts w:ascii="Times New Roman" w:hAnsi="Times New Roman" w:cs="Times New Roman"/>
-          <w:bCs/>
-          <w:sz w:val="24"/>
-          <w:szCs w:val="24"/>
-        </w:rPr>
-        <w:t>Ridout</w:t>
-      </w:r>
-      <w:proofErr w:type="spellEnd"/>
-      <w:r>
-        <w:rPr>
-          <w:rFonts w:ascii="Times New Roman" w:hAnsi="Times New Roman" w:cs="Times New Roman"/>
-          <w:bCs/>
-          <w:sz w:val="24"/>
-          <w:szCs w:val="24"/>
-        </w:rPr>
-        <w:t xml:space="preserve">, &amp; Morgan, 2010; Mackenzie &amp; </w:t>
-      </w:r>
-      <w:proofErr w:type="spellStart"/>
-      <w:r>
-        <w:rPr>
-          <w:rFonts w:ascii="Times New Roman" w:hAnsi="Times New Roman" w:cs="Times New Roman"/>
-          <w:bCs/>
-          <w:sz w:val="24"/>
-          <w:szCs w:val="24"/>
-        </w:rPr>
-        <w:t>Royle</w:t>
-      </w:r>
-      <w:proofErr w:type="spellEnd"/>
-      <w:r>
-        <w:rPr>
-          <w:rFonts w:ascii="Times New Roman" w:hAnsi="Times New Roman" w:cs="Times New Roman"/>
-          <w:bCs/>
-          <w:sz w:val="24"/>
-          <w:szCs w:val="24"/>
-        </w:rPr>
-        <w:t xml:space="preserve">, 2005 in Specht 2017). An alternative might be the conditional occupancy method described by Specht et al. (2017), which is potentially more effective at low levels of occupancy and detection. It is also possible that the study design could be further refined to match the ecology of the study system and target species. We recommend conducting preliminary research </w:t>
+        <w:t xml:space="preserve">This study generated a number of potentially beneficial recommendations for the focus and design of future research. Due to low rates of detection for some species, the subsequent analyses were relatively low power for identifying strong wildlife-habitat relationships. Unfortunately, this is part of the challenge in working with rare and cryptic species, even when sampling units are well-matched to the spatial ecology of the target species and surveys are conducted using protocols that maximize detection (Guillera-Arroita, Ridout, &amp; Morgan, 2010; Mackenzie &amp; Royle, 2005 in Specht 2017). An alternative might be the conditional occupancy method described by Specht et al. (2017), which is potentially more effective at low levels of occupancy and detection. It is also possible that the study design could be further refined to match the ecology of the study system and target species. We recommend conducting preliminary research into the specific home range sizes for target species before or during the process of experimental design and potentially focusing surveys on species-specific home range sizes rather than one primary plot size. We found that habitat types varied significantly over the 40 acres of a plot, yet the presence of target organisms in a small portion of suitable habitat could have confounded the relationships between occupancy, abundance, and plot-level habitat covariates. Especially for </w:t>
       </w:r>
       <w:r>
         <w:rPr>
@@ -19533,7 +18467,7 @@
           <w:szCs w:val="24"/>
         </w:rPr>
         <w:lastRenderedPageBreak/>
-        <w:t>into the specific home range sizes for target species before or during the process of experimental design and potentially focusing surveys on species-specific home range sizes rather than one primary plot size. We found that habitat types varied significantly over the 40 acres of a plot, yet the presence of target organisms in a small portion of suitable habitat could have confounded the relationships between occupancy, abundance, and plot-level habitat covariates. Especially for extremely rare species such as the Leonard’s skipper, this strategy could produce a more precise picture of specific habitat use.</w:t>
+        <w:t>extremely rare species such as the Leonard’s skipper, this strategy could produce a more precise picture of specific habitat use.</w:t>
       </w:r>
     </w:p>
     <w:p>
@@ -19592,47 +18526,7 @@
           <w:sz w:val="24"/>
           <w:szCs w:val="24"/>
         </w:rPr>
-        <w:t>, etc.), repeating this type of study with a period of years between surveys (or clusters of surveys) may provide a more reasonable study framework from a cost perspective. The cost of field surveys for rare species in terms of effort can be prohibitively high, and it is generally beneficial to allocate effort in a cost-effective manner (</w:t>
-      </w:r>
-      <w:proofErr w:type="spellStart"/>
-      <w:r>
-        <w:rPr>
-          <w:rFonts w:ascii="Times New Roman" w:hAnsi="Times New Roman" w:cs="Times New Roman"/>
-          <w:bCs/>
-          <w:sz w:val="24"/>
-          <w:szCs w:val="24"/>
-        </w:rPr>
-        <w:t>MacKenzie</w:t>
-      </w:r>
-      <w:proofErr w:type="spellEnd"/>
-      <w:r>
-        <w:rPr>
-          <w:rFonts w:ascii="Times New Roman" w:hAnsi="Times New Roman" w:cs="Times New Roman"/>
-          <w:bCs/>
-          <w:sz w:val="24"/>
-          <w:szCs w:val="24"/>
-        </w:rPr>
-        <w:t xml:space="preserve"> and </w:t>
-      </w:r>
-      <w:proofErr w:type="spellStart"/>
-      <w:r>
-        <w:rPr>
-          <w:rFonts w:ascii="Times New Roman" w:hAnsi="Times New Roman" w:cs="Times New Roman"/>
-          <w:bCs/>
-          <w:sz w:val="24"/>
-          <w:szCs w:val="24"/>
-        </w:rPr>
-        <w:t>Royle</w:t>
-      </w:r>
-      <w:proofErr w:type="spellEnd"/>
-      <w:r>
-        <w:rPr>
-          <w:rFonts w:ascii="Times New Roman" w:hAnsi="Times New Roman" w:cs="Times New Roman"/>
-          <w:bCs/>
-          <w:sz w:val="24"/>
-          <w:szCs w:val="24"/>
-        </w:rPr>
-        <w:t xml:space="preserve"> 2005). For studies with multiple target species, it may be practical to conduct surveys on a staggered timeframe based on the management strate</w:t>
+        <w:t>, etc.), repeating this type of study with a period of years between surveys (or clusters of surveys) may provide a more reasonable study framework from a cost perspective. The cost of field surveys for rare species in terms of effort can be prohibitively high, and it is generally beneficial to allocate effort in a cost-effective manner (MacKenzie and Royle 2005). For studies with multiple target species, it may be practical to conduct surveys on a staggered timeframe based on the management strate</w:t>
       </w:r>
       <w:r>
         <w:rPr>
@@ -19915,6 +18809,7 @@
     <w:lsdException w:name="HTML Sample" w:semiHidden="1" w:unhideWhenUsed="1"/>
     <w:lsdException w:name="HTML Typewriter" w:semiHidden="1" w:unhideWhenUsed="1"/>
     <w:lsdException w:name="HTML Variable" w:semiHidden="1" w:unhideWhenUsed="1"/>
+    <w:lsdException w:name="Normal Table" w:semiHidden="1" w:unhideWhenUsed="1"/>
     <w:lsdException w:name="annotation subject" w:semiHidden="1" w:unhideWhenUsed="1"/>
     <w:lsdException w:name="No List" w:semiHidden="1" w:unhideWhenUsed="1"/>
     <w:lsdException w:name="Outline List 1" w:semiHidden="1" w:unhideWhenUsed="1"/>
@@ -19958,8 +18853,10 @@
     <w:lsdException w:name="Table Elegant" w:semiHidden="1" w:unhideWhenUsed="1"/>
     <w:lsdException w:name="Table Professional" w:semiHidden="1" w:unhideWhenUsed="1"/>
     <w:lsdException w:name="Table Subtle 1" w:semiHidden="1" w:unhideWhenUsed="1"/>
+    <w:lsdException w:name="Table Subtle 2" w:semiHidden="1" w:unhideWhenUsed="1"/>
     <w:lsdException w:name="Table Web 1" w:semiHidden="1" w:unhideWhenUsed="1"/>
     <w:lsdException w:name="Table Web 2" w:semiHidden="1" w:unhideWhenUsed="1"/>
+    <w:lsdException w:name="Table Web 3" w:semiHidden="1" w:unhideWhenUsed="1"/>
     <w:lsdException w:name="Balloon Text" w:semiHidden="1" w:unhideWhenUsed="1"/>
     <w:lsdException w:name="Table Grid" w:uiPriority="39"/>
     <w:lsdException w:name="Table Theme" w:semiHidden="1" w:unhideWhenUsed="1"/>

</xml_diff>

<commit_message>
Minor thesis edits. Update 10b_occupancy coef/confint statements
</commit_message>
<xml_diff>
--- a/thesis_doc/Thesis.docx
+++ b/thesis_doc/Thesis.docx
@@ -1,6 +1,6 @@
 
 <file path=word/document.xml><?xml version="1.0" encoding="utf-8"?>
-<w:document xmlns:wpc="http://schemas.microsoft.com/office/word/2010/wordprocessingCanvas" xmlns:mc="http://schemas.openxmlformats.org/markup-compatibility/2006" xmlns:o="urn:schemas-microsoft-com:office:office" xmlns:r="http://schemas.openxmlformats.org/officeDocument/2006/relationships" xmlns:m="http://schemas.openxmlformats.org/officeDocument/2006/math" xmlns:v="urn:schemas-microsoft-com:vml" xmlns:wp14="http://schemas.microsoft.com/office/word/2010/wordprocessingDrawing" xmlns:wp="http://schemas.openxmlformats.org/drawingml/2006/wordprocessingDrawing" xmlns:w10="urn:schemas-microsoft-com:office:word" xmlns:w="http://schemas.openxmlformats.org/wordprocessingml/2006/main" xmlns:w14="http://schemas.microsoft.com/office/word/2010/wordml" xmlns:w15="http://schemas.microsoft.com/office/word/2012/wordml" xmlns:wpg="http://schemas.microsoft.com/office/word/2010/wordprocessingGroup" xmlns:wpi="http://schemas.microsoft.com/office/word/2010/wordprocessingInk" xmlns:wne="http://schemas.microsoft.com/office/word/2006/wordml" xmlns:wps="http://schemas.microsoft.com/office/word/2010/wordprocessingShape" mc:Ignorable="w14 w15 wp14">
+<w:document xmlns:wpc="http://schemas.microsoft.com/office/word/2010/wordprocessingCanvas" xmlns:cx="http://schemas.microsoft.com/office/drawing/2014/chartex" xmlns:cx1="http://schemas.microsoft.com/office/drawing/2015/9/8/chartex" xmlns:mc="http://schemas.openxmlformats.org/markup-compatibility/2006" xmlns:o="urn:schemas-microsoft-com:office:office" xmlns:r="http://schemas.openxmlformats.org/officeDocument/2006/relationships" xmlns:m="http://schemas.openxmlformats.org/officeDocument/2006/math" xmlns:v="urn:schemas-microsoft-com:vml" xmlns:wp14="http://schemas.microsoft.com/office/word/2010/wordprocessingDrawing" xmlns:wp="http://schemas.openxmlformats.org/drawingml/2006/wordprocessingDrawing" xmlns:w10="urn:schemas-microsoft-com:office:word" xmlns:w="http://schemas.openxmlformats.org/wordprocessingml/2006/main" xmlns:w14="http://schemas.microsoft.com/office/word/2010/wordml" xmlns:w15="http://schemas.microsoft.com/office/word/2012/wordml" xmlns:w16se="http://schemas.microsoft.com/office/word/2015/wordml/symex" xmlns:wpg="http://schemas.microsoft.com/office/word/2010/wordprocessingGroup" xmlns:wpi="http://schemas.microsoft.com/office/word/2010/wordprocessingInk" xmlns:wne="http://schemas.microsoft.com/office/word/2006/wordml" xmlns:wps="http://schemas.microsoft.com/office/word/2010/wordprocessingShape" mc:Ignorable="w14 w15 w16se wp14">
   <w:body>
     <w:p>
       <w:pPr>
@@ -88,88 +88,275 @@
           <w:sz w:val="24"/>
           <w:szCs w:val="24"/>
         </w:rPr>
+        <w:t xml:space="preserve"> (Noss et al. 1995)</w:t>
+      </w:r>
+      <w:r>
+        <w:rPr>
+          <w:rFonts w:ascii="Times New Roman" w:hAnsi="Times New Roman" w:cs="Times New Roman"/>
+          <w:bCs/>
+          <w:sz w:val="24"/>
+          <w:szCs w:val="24"/>
+        </w:rPr>
+        <w:t xml:space="preserve">. These fire-dependent ecosystems once covered vast areas of the continent, but </w:t>
+      </w:r>
+      <w:r>
+        <w:rPr>
+          <w:rFonts w:ascii="Times New Roman" w:hAnsi="Times New Roman" w:cs="Times New Roman"/>
+          <w:bCs/>
+          <w:sz w:val="24"/>
+          <w:szCs w:val="24"/>
+        </w:rPr>
+        <w:t>their distribution has</w:t>
+      </w:r>
+      <w:r>
+        <w:rPr>
+          <w:rFonts w:ascii="Times New Roman" w:hAnsi="Times New Roman" w:cs="Times New Roman"/>
+          <w:bCs/>
+          <w:sz w:val="24"/>
+          <w:szCs w:val="24"/>
+        </w:rPr>
+        <w:t xml:space="preserve"> been significantly reduced in the years since European settlement</w:t>
+      </w:r>
+      <w:r>
+        <w:rPr>
+          <w:rFonts w:ascii="Times New Roman" w:hAnsi="Times New Roman" w:cs="Times New Roman"/>
+          <w:bCs/>
+          <w:sz w:val="24"/>
+          <w:szCs w:val="24"/>
+        </w:rPr>
+        <w:t xml:space="preserve"> (Nuzzo, 1986)</w:t>
+      </w:r>
+      <w:r>
+        <w:rPr>
+          <w:rFonts w:ascii="Times New Roman" w:hAnsi="Times New Roman" w:cs="Times New Roman"/>
+          <w:bCs/>
+          <w:sz w:val="24"/>
+          <w:szCs w:val="24"/>
+        </w:rPr>
+        <w:t xml:space="preserve">. </w:t>
+      </w:r>
+      <w:r>
+        <w:rPr>
+          <w:rFonts w:ascii="Times New Roman" w:hAnsi="Times New Roman" w:cs="Times New Roman"/>
+          <w:sz w:val="24"/>
+          <w:szCs w:val="24"/>
+        </w:rPr>
+        <w:t>Once a dominant land cover, oak savanna has been reduced to less than 0.02% of its pre-se</w:t>
+      </w:r>
+      <w:r>
+        <w:rPr>
+          <w:rFonts w:ascii="Times New Roman" w:hAnsi="Times New Roman" w:cs="Times New Roman"/>
+          <w:sz w:val="24"/>
+          <w:szCs w:val="24"/>
+        </w:rPr>
+        <w:t>ttlement extent in the Midwest (Nuzzo</w:t>
+      </w:r>
+      <w:r>
+        <w:rPr>
+          <w:rFonts w:ascii="Times New Roman" w:hAnsi="Times New Roman" w:cs="Times New Roman"/>
+          <w:sz w:val="24"/>
+          <w:szCs w:val="24"/>
+        </w:rPr>
+        <w:t xml:space="preserve"> 1986) and is ranked as globally imperiled. </w:t>
+      </w:r>
+      <w:r>
+        <w:rPr>
+          <w:rFonts w:ascii="Times New Roman" w:hAnsi="Times New Roman" w:cs="Times New Roman"/>
+          <w:sz w:val="24"/>
+          <w:szCs w:val="24"/>
+        </w:rPr>
+        <w:t>In the United States, oak s</w:t>
+      </w:r>
+      <w:r>
+        <w:rPr>
+          <w:rFonts w:ascii="Times New Roman" w:hAnsi="Times New Roman" w:cs="Times New Roman"/>
+          <w:sz w:val="24"/>
+          <w:szCs w:val="24"/>
+        </w:rPr>
+        <w:t>avanna once stretched from the Upper Midwest south to eastern Texas (</w:t>
+      </w:r>
+      <w:r>
+        <w:rPr>
+          <w:rFonts w:ascii="Times New Roman" w:hAnsi="Times New Roman" w:cs="Times New Roman"/>
+          <w:sz w:val="24"/>
+          <w:szCs w:val="24"/>
+        </w:rPr>
+        <w:t xml:space="preserve">Nuzzo 1986, </w:t>
+      </w:r>
+      <w:r>
+        <w:rPr>
+          <w:rFonts w:ascii="Times New Roman" w:hAnsi="Times New Roman" w:cs="Times New Roman"/>
+          <w:sz w:val="24"/>
+          <w:szCs w:val="24"/>
+        </w:rPr>
+        <w:t>XX</w:t>
+      </w:r>
+      <w:r>
+        <w:rPr>
+          <w:rFonts w:ascii="Times New Roman" w:hAnsi="Times New Roman" w:cs="Times New Roman"/>
+          <w:sz w:val="24"/>
+          <w:szCs w:val="24"/>
+        </w:rPr>
+        <w:t xml:space="preserve">that one map) and was an integral part of the transition zone between the mixed deciduous forests of the eastern part of the continent and the Great Plains to the west. </w:t>
+      </w:r>
+      <w:r>
+        <w:rPr>
+          <w:rFonts w:ascii="Times New Roman" w:hAnsi="Times New Roman" w:cs="Times New Roman"/>
+          <w:bCs/>
+          <w:sz w:val="24"/>
+          <w:szCs w:val="24"/>
+        </w:rPr>
+        <w:t xml:space="preserve"> In Minnesota, oak savanna and other upland habitats including mixed oak woodland and brushland once blended with areas of wetland in a broad swath that stretched across the state from the northwest to the southeast, forming a mosaicked transition zone between </w:t>
+      </w:r>
+      <w:r>
+        <w:rPr>
+          <w:rFonts w:ascii="Times New Roman" w:hAnsi="Times New Roman" w:cs="Times New Roman"/>
+          <w:sz w:val="24"/>
+          <w:szCs w:val="24"/>
+        </w:rPr>
+        <w:t xml:space="preserve">the mixed-hardwood, conifer, and peatland areas in the northern part of the state and the tallgrass prairie systems to the west and </w:t>
+      </w:r>
+      <w:r>
+        <w:rPr>
+          <w:rFonts w:ascii="Times New Roman" w:hAnsi="Times New Roman" w:cs="Times New Roman"/>
+          <w:sz w:val="24"/>
+          <w:szCs w:val="24"/>
+        </w:rPr>
+        <w:t>southwest (</w:t>
+      </w:r>
+      <w:r>
+        <w:rPr>
+          <w:rFonts w:ascii="Times New Roman" w:hAnsi="Times New Roman" w:cs="Times New Roman"/>
+          <w:sz w:val="24"/>
+          <w:szCs w:val="24"/>
+        </w:rPr>
+        <w:t>XX</w:t>
+      </w:r>
+      <w:r>
+        <w:rPr>
+          <w:rFonts w:ascii="Times New Roman" w:hAnsi="Times New Roman" w:cs="Times New Roman"/>
+          <w:sz w:val="24"/>
+          <w:szCs w:val="24"/>
+        </w:rPr>
+        <w:t>Marshner 1974, Coffin 1988).</w:t>
+      </w:r>
+      <w:r>
+        <w:rPr>
+          <w:rFonts w:ascii="Times New Roman" w:hAnsi="Times New Roman" w:cs="Times New Roman"/>
+          <w:bCs/>
+          <w:sz w:val="24"/>
+          <w:szCs w:val="24"/>
+        </w:rPr>
+        <w:t xml:space="preserve"> </w:t>
+      </w:r>
+      <w:r>
+        <w:rPr>
+          <w:rFonts w:ascii="Times New Roman" w:hAnsi="Times New Roman" w:cs="Times New Roman"/>
+          <w:sz w:val="24"/>
+          <w:szCs w:val="24"/>
+        </w:rPr>
+        <w:t>The high biodiversity (</w:t>
+      </w:r>
+      <w:r>
+        <w:rPr>
+          <w:rFonts w:ascii="Times New Roman" w:hAnsi="Times New Roman" w:cs="Times New Roman"/>
+          <w:sz w:val="24"/>
+          <w:szCs w:val="24"/>
+        </w:rPr>
+        <w:t>XX</w:t>
+      </w:r>
+      <w:r>
+        <w:rPr>
+          <w:rFonts w:ascii="Times New Roman" w:hAnsi="Times New Roman" w:cs="Times New Roman"/>
+          <w:sz w:val="24"/>
+          <w:szCs w:val="24"/>
+        </w:rPr>
+        <w:t>BIRDS, SGCN) associated with these habitat types is largely due to their function as an ecological transition between broad, disparate biomes</w:t>
+      </w:r>
+      <w:r>
+        <w:rPr>
+          <w:rFonts w:ascii="Times New Roman" w:hAnsi="Times New Roman" w:cs="Times New Roman"/>
+          <w:sz w:val="24"/>
+          <w:szCs w:val="24"/>
+        </w:rPr>
         <w:t xml:space="preserve"> (</w:t>
       </w:r>
-      <w:proofErr w:type="spellStart"/>
-      <w:r>
-        <w:rPr>
-          <w:rFonts w:ascii="Times New Roman" w:hAnsi="Times New Roman" w:cs="Times New Roman"/>
-          <w:bCs/>
-          <w:sz w:val="24"/>
-          <w:szCs w:val="24"/>
-        </w:rPr>
-        <w:t>Noss</w:t>
-      </w:r>
-      <w:proofErr w:type="spellEnd"/>
-      <w:r>
-        <w:rPr>
-          <w:rFonts w:ascii="Times New Roman" w:hAnsi="Times New Roman" w:cs="Times New Roman"/>
-          <w:bCs/>
-          <w:sz w:val="24"/>
-          <w:szCs w:val="24"/>
-        </w:rPr>
-        <w:t xml:space="preserve"> et al. 1995)</w:t>
-      </w:r>
-      <w:r>
-        <w:rPr>
-          <w:rFonts w:ascii="Times New Roman" w:hAnsi="Times New Roman" w:cs="Times New Roman"/>
-          <w:bCs/>
-          <w:sz w:val="24"/>
-          <w:szCs w:val="24"/>
-        </w:rPr>
-        <w:t xml:space="preserve">. These fire-dependent ecosystems once covered vast areas of the continent, but </w:t>
-      </w:r>
-      <w:r>
-        <w:rPr>
-          <w:rFonts w:ascii="Times New Roman" w:hAnsi="Times New Roman" w:cs="Times New Roman"/>
-          <w:bCs/>
-          <w:sz w:val="24"/>
-          <w:szCs w:val="24"/>
-        </w:rPr>
-        <w:t>their distribution has</w:t>
-      </w:r>
-      <w:r>
-        <w:rPr>
-          <w:rFonts w:ascii="Times New Roman" w:hAnsi="Times New Roman" w:cs="Times New Roman"/>
-          <w:bCs/>
-          <w:sz w:val="24"/>
-          <w:szCs w:val="24"/>
-        </w:rPr>
-        <w:t xml:space="preserve"> been significantly reduced in the years since European settlement</w:t>
-      </w:r>
-      <w:r>
-        <w:rPr>
-          <w:rFonts w:ascii="Times New Roman" w:hAnsi="Times New Roman" w:cs="Times New Roman"/>
-          <w:bCs/>
+      <w:r>
+        <w:rPr>
+          <w:rFonts w:ascii="Times New Roman" w:hAnsi="Times New Roman" w:cs="Times New Roman"/>
+          <w:sz w:val="24"/>
+          <w:szCs w:val="24"/>
+        </w:rPr>
+        <w:t>XX</w:t>
+      </w:r>
+      <w:r>
+        <w:rPr>
+          <w:rFonts w:ascii="Times New Roman" w:hAnsi="Times New Roman" w:cs="Times New Roman"/>
+          <w:sz w:val="24"/>
+          <w:szCs w:val="24"/>
+        </w:rPr>
+        <w:t>citation)</w:t>
+      </w:r>
+      <w:r>
+        <w:rPr>
+          <w:rFonts w:ascii="Times New Roman" w:hAnsi="Times New Roman" w:cs="Times New Roman"/>
+          <w:sz w:val="24"/>
+          <w:szCs w:val="24"/>
+        </w:rPr>
+        <w:t xml:space="preserve">.  </w:t>
+      </w:r>
+      <w:r>
+        <w:rPr>
+          <w:rFonts w:ascii="Times New Roman" w:hAnsi="Times New Roman" w:cs="Times New Roman"/>
+          <w:bCs/>
+          <w:sz w:val="24"/>
+          <w:szCs w:val="24"/>
+        </w:rPr>
+        <w:t xml:space="preserve">The original distribution of these habitats in Minnesota was </w:t>
+      </w:r>
+      <w:r>
+        <w:rPr>
+          <w:rFonts w:ascii="Times New Roman" w:hAnsi="Times New Roman" w:cs="Times New Roman"/>
+          <w:sz w:val="24"/>
+          <w:szCs w:val="24"/>
+        </w:rPr>
+        <w:t>largely determined by substrate and precipitation patterns and maintained partly by</w:t>
+      </w:r>
+      <w:r>
+        <w:rPr>
+          <w:rFonts w:ascii="Times New Roman" w:hAnsi="Times New Roman" w:cs="Times New Roman"/>
+          <w:sz w:val="24"/>
+          <w:szCs w:val="24"/>
+        </w:rPr>
+        <w:t xml:space="preserve"> cyclic fire</w:t>
+      </w:r>
+      <w:r>
+        <w:rPr>
+          <w:rFonts w:ascii="Times New Roman" w:hAnsi="Times New Roman" w:cs="Times New Roman"/>
           <w:sz w:val="24"/>
           <w:szCs w:val="24"/>
         </w:rPr>
         <w:t xml:space="preserve"> (</w:t>
       </w:r>
-      <w:proofErr w:type="spellStart"/>
-      <w:r>
-        <w:rPr>
-          <w:rFonts w:ascii="Times New Roman" w:hAnsi="Times New Roman" w:cs="Times New Roman"/>
-          <w:bCs/>
-          <w:sz w:val="24"/>
-          <w:szCs w:val="24"/>
-        </w:rPr>
-        <w:t>Nuzzo</w:t>
-      </w:r>
-      <w:proofErr w:type="spellEnd"/>
-      <w:r>
-        <w:rPr>
-          <w:rFonts w:ascii="Times New Roman" w:hAnsi="Times New Roman" w:cs="Times New Roman"/>
-          <w:bCs/>
-          <w:sz w:val="24"/>
-          <w:szCs w:val="24"/>
-        </w:rPr>
-        <w:t>, 1986)</w:t>
-      </w:r>
-      <w:r>
-        <w:rPr>
-          <w:rFonts w:ascii="Times New Roman" w:hAnsi="Times New Roman" w:cs="Times New Roman"/>
-          <w:bCs/>
+      <w:r>
+        <w:rPr>
+          <w:rFonts w:ascii="Times New Roman" w:hAnsi="Times New Roman" w:cs="Times New Roman"/>
+          <w:sz w:val="24"/>
+          <w:szCs w:val="24"/>
+        </w:rPr>
+        <w:t>XX</w:t>
+      </w:r>
+      <w:r>
+        <w:rPr>
+          <w:rFonts w:ascii="Times New Roman" w:hAnsi="Times New Roman" w:cs="Times New Roman"/>
+          <w:sz w:val="24"/>
+          <w:szCs w:val="24"/>
+        </w:rPr>
+        <w:t xml:space="preserve"> Keen 1986)</w:t>
+      </w:r>
+      <w:r>
+        <w:rPr>
+          <w:rFonts w:ascii="Times New Roman" w:hAnsi="Times New Roman" w:cs="Times New Roman"/>
           <w:sz w:val="24"/>
           <w:szCs w:val="24"/>
         </w:rPr>
@@ -181,303 +368,6 @@
           <w:sz w:val="24"/>
           <w:szCs w:val="24"/>
         </w:rPr>
-        <w:t>Once a dominant land cover, oak savanna has been reduced to less than 0.02% of its pre-se</w:t>
-      </w:r>
-      <w:r>
-        <w:rPr>
-          <w:rFonts w:ascii="Times New Roman" w:hAnsi="Times New Roman" w:cs="Times New Roman"/>
-          <w:sz w:val="24"/>
-          <w:szCs w:val="24"/>
-        </w:rPr>
-        <w:t>ttlement extent in the Midwest (</w:t>
-      </w:r>
-      <w:proofErr w:type="spellStart"/>
-      <w:r>
-        <w:rPr>
-          <w:rFonts w:ascii="Times New Roman" w:hAnsi="Times New Roman" w:cs="Times New Roman"/>
-          <w:sz w:val="24"/>
-          <w:szCs w:val="24"/>
-        </w:rPr>
-        <w:t>Nuzzo</w:t>
-      </w:r>
-      <w:proofErr w:type="spellEnd"/>
-      <w:r>
-        <w:rPr>
-          <w:rFonts w:ascii="Times New Roman" w:hAnsi="Times New Roman" w:cs="Times New Roman"/>
-          <w:sz w:val="24"/>
-          <w:szCs w:val="24"/>
-        </w:rPr>
-        <w:t xml:space="preserve"> 1986) and is ranked as globally imperiled. </w:t>
-      </w:r>
-      <w:r>
-        <w:rPr>
-          <w:rFonts w:ascii="Times New Roman" w:hAnsi="Times New Roman" w:cs="Times New Roman"/>
-          <w:sz w:val="24"/>
-          <w:szCs w:val="24"/>
-        </w:rPr>
-        <w:t>In the United States, oak s</w:t>
-      </w:r>
-      <w:r>
-        <w:rPr>
-          <w:rFonts w:ascii="Times New Roman" w:hAnsi="Times New Roman" w:cs="Times New Roman"/>
-          <w:sz w:val="24"/>
-          <w:szCs w:val="24"/>
-        </w:rPr>
-        <w:t>avanna once stretched from the Upper Midwest south to eastern Texas (</w:t>
-      </w:r>
-      <w:proofErr w:type="spellStart"/>
-      <w:r>
-        <w:rPr>
-          <w:rFonts w:ascii="Times New Roman" w:hAnsi="Times New Roman" w:cs="Times New Roman"/>
-          <w:sz w:val="24"/>
-          <w:szCs w:val="24"/>
-        </w:rPr>
-        <w:t>Nuzzo</w:t>
-      </w:r>
-      <w:proofErr w:type="spellEnd"/>
-      <w:r>
-        <w:rPr>
-          <w:rFonts w:ascii="Times New Roman" w:hAnsi="Times New Roman" w:cs="Times New Roman"/>
-          <w:sz w:val="24"/>
-          <w:szCs w:val="24"/>
-        </w:rPr>
-        <w:t xml:space="preserve"> 1986, </w:t>
-      </w:r>
-      <w:proofErr w:type="spellStart"/>
-      <w:r>
-        <w:rPr>
-          <w:rFonts w:ascii="Times New Roman" w:hAnsi="Times New Roman" w:cs="Times New Roman"/>
-          <w:sz w:val="24"/>
-          <w:szCs w:val="24"/>
-        </w:rPr>
-        <w:t>XX</w:t>
-      </w:r>
-      <w:r>
-        <w:rPr>
-          <w:rFonts w:ascii="Times New Roman" w:hAnsi="Times New Roman" w:cs="Times New Roman"/>
-          <w:sz w:val="24"/>
-          <w:szCs w:val="24"/>
-        </w:rPr>
-        <w:t>that</w:t>
-      </w:r>
-      <w:proofErr w:type="spellEnd"/>
-      <w:r>
-        <w:rPr>
-          <w:rFonts w:ascii="Times New Roman" w:hAnsi="Times New Roman" w:cs="Times New Roman"/>
-          <w:sz w:val="24"/>
-          <w:szCs w:val="24"/>
-        </w:rPr>
-        <w:t xml:space="preserve"> one map) and was an integral part of the transition zone between the mixed deciduous forests of the eastern part of the continent and the Great Plains to the west. </w:t>
-      </w:r>
-      <w:r>
-        <w:rPr>
-          <w:rFonts w:ascii="Times New Roman" w:hAnsi="Times New Roman" w:cs="Times New Roman"/>
-          <w:bCs/>
-          <w:sz w:val="24"/>
-          <w:szCs w:val="24"/>
-        </w:rPr>
-        <w:t xml:space="preserve"> In Minnesota, oak savanna and other upland habitats including mixed oak woodland and </w:t>
-      </w:r>
-      <w:proofErr w:type="spellStart"/>
-      <w:r>
-        <w:rPr>
-          <w:rFonts w:ascii="Times New Roman" w:hAnsi="Times New Roman" w:cs="Times New Roman"/>
-          <w:bCs/>
-          <w:sz w:val="24"/>
-          <w:szCs w:val="24"/>
-        </w:rPr>
-        <w:t>brushland</w:t>
-      </w:r>
-      <w:proofErr w:type="spellEnd"/>
-      <w:r>
-        <w:rPr>
-          <w:rFonts w:ascii="Times New Roman" w:hAnsi="Times New Roman" w:cs="Times New Roman"/>
-          <w:bCs/>
-          <w:sz w:val="24"/>
-          <w:szCs w:val="24"/>
-        </w:rPr>
-        <w:t xml:space="preserve"> once blended with areas of wetland in a broad swath that stretched across the state from the northwest to the southeast, forming a mosaicked transition zone between </w:t>
-      </w:r>
-      <w:r>
-        <w:rPr>
-          <w:rFonts w:ascii="Times New Roman" w:hAnsi="Times New Roman" w:cs="Times New Roman"/>
-          <w:sz w:val="24"/>
-          <w:szCs w:val="24"/>
-        </w:rPr>
-        <w:t xml:space="preserve">the mixed-hardwood, conifer, and peatland areas in the northern part of the state and the tallgrass prairie systems to the west and </w:t>
-      </w:r>
-      <w:r>
-        <w:rPr>
-          <w:rFonts w:ascii="Times New Roman" w:hAnsi="Times New Roman" w:cs="Times New Roman"/>
-          <w:sz w:val="24"/>
-          <w:szCs w:val="24"/>
-        </w:rPr>
-        <w:t>southwest (</w:t>
-      </w:r>
-      <w:proofErr w:type="spellStart"/>
-      <w:r>
-        <w:rPr>
-          <w:rFonts w:ascii="Times New Roman" w:hAnsi="Times New Roman" w:cs="Times New Roman"/>
-          <w:sz w:val="24"/>
-          <w:szCs w:val="24"/>
-        </w:rPr>
-        <w:t>XX</w:t>
-      </w:r>
-      <w:r>
-        <w:rPr>
-          <w:rFonts w:ascii="Times New Roman" w:hAnsi="Times New Roman" w:cs="Times New Roman"/>
-          <w:sz w:val="24"/>
-          <w:szCs w:val="24"/>
-        </w:rPr>
-        <w:t>Marshner</w:t>
-      </w:r>
-      <w:proofErr w:type="spellEnd"/>
-      <w:r>
-        <w:rPr>
-          <w:rFonts w:ascii="Times New Roman" w:hAnsi="Times New Roman" w:cs="Times New Roman"/>
-          <w:sz w:val="24"/>
-          <w:szCs w:val="24"/>
-        </w:rPr>
-        <w:t xml:space="preserve"> 1974, Coffin 1988).</w:t>
-      </w:r>
-      <w:r>
-        <w:rPr>
-          <w:rFonts w:ascii="Times New Roman" w:hAnsi="Times New Roman" w:cs="Times New Roman"/>
-          <w:bCs/>
-          <w:sz w:val="24"/>
-          <w:szCs w:val="24"/>
-        </w:rPr>
-        <w:t xml:space="preserve"> </w:t>
-      </w:r>
-      <w:r>
-        <w:rPr>
-          <w:rFonts w:ascii="Times New Roman" w:hAnsi="Times New Roman" w:cs="Times New Roman"/>
-          <w:sz w:val="24"/>
-          <w:szCs w:val="24"/>
-        </w:rPr>
-        <w:t>The high biodiversity (</w:t>
-      </w:r>
-      <w:r>
-        <w:rPr>
-          <w:rFonts w:ascii="Times New Roman" w:hAnsi="Times New Roman" w:cs="Times New Roman"/>
-          <w:sz w:val="24"/>
-          <w:szCs w:val="24"/>
-        </w:rPr>
-        <w:t>XX</w:t>
-      </w:r>
-      <w:r>
-        <w:rPr>
-          <w:rFonts w:ascii="Times New Roman" w:hAnsi="Times New Roman" w:cs="Times New Roman"/>
-          <w:sz w:val="24"/>
-          <w:szCs w:val="24"/>
-        </w:rPr>
-        <w:t>BIRDS, SGCN) associated with these habitat types is largely due to their function as an ecological transition between broad, disparate biomes</w:t>
-      </w:r>
-      <w:r>
-        <w:rPr>
-          <w:rFonts w:ascii="Times New Roman" w:hAnsi="Times New Roman" w:cs="Times New Roman"/>
-          <w:sz w:val="24"/>
-          <w:szCs w:val="24"/>
-        </w:rPr>
-        <w:t xml:space="preserve"> (</w:t>
-      </w:r>
-      <w:proofErr w:type="spellStart"/>
-      <w:r>
-        <w:rPr>
-          <w:rFonts w:ascii="Times New Roman" w:hAnsi="Times New Roman" w:cs="Times New Roman"/>
-          <w:sz w:val="24"/>
-          <w:szCs w:val="24"/>
-        </w:rPr>
-        <w:t>XX</w:t>
-      </w:r>
-      <w:r>
-        <w:rPr>
-          <w:rFonts w:ascii="Times New Roman" w:hAnsi="Times New Roman" w:cs="Times New Roman"/>
-          <w:sz w:val="24"/>
-          <w:szCs w:val="24"/>
-        </w:rPr>
-        <w:t>citation</w:t>
-      </w:r>
-      <w:proofErr w:type="spellEnd"/>
-      <w:r>
-        <w:rPr>
-          <w:rFonts w:ascii="Times New Roman" w:hAnsi="Times New Roman" w:cs="Times New Roman"/>
-          <w:sz w:val="24"/>
-          <w:szCs w:val="24"/>
-        </w:rPr>
-        <w:t>)</w:t>
-      </w:r>
-      <w:r>
-        <w:rPr>
-          <w:rFonts w:ascii="Times New Roman" w:hAnsi="Times New Roman" w:cs="Times New Roman"/>
-          <w:sz w:val="24"/>
-          <w:szCs w:val="24"/>
-        </w:rPr>
-        <w:t xml:space="preserve">.  </w:t>
-      </w:r>
-      <w:r>
-        <w:rPr>
-          <w:rFonts w:ascii="Times New Roman" w:hAnsi="Times New Roman" w:cs="Times New Roman"/>
-          <w:bCs/>
-          <w:sz w:val="24"/>
-          <w:szCs w:val="24"/>
-        </w:rPr>
-        <w:t xml:space="preserve">The original distribution of these habitats in Minnesota was </w:t>
-      </w:r>
-      <w:r>
-        <w:rPr>
-          <w:rFonts w:ascii="Times New Roman" w:hAnsi="Times New Roman" w:cs="Times New Roman"/>
-          <w:sz w:val="24"/>
-          <w:szCs w:val="24"/>
-        </w:rPr>
-        <w:t>largely determined by substrate and precipitation patterns and maintained partly by</w:t>
-      </w:r>
-      <w:r>
-        <w:rPr>
-          <w:rFonts w:ascii="Times New Roman" w:hAnsi="Times New Roman" w:cs="Times New Roman"/>
-          <w:sz w:val="24"/>
-          <w:szCs w:val="24"/>
-        </w:rPr>
-        <w:t xml:space="preserve"> cyclic fire</w:t>
-      </w:r>
-      <w:r>
-        <w:rPr>
-          <w:rFonts w:ascii="Times New Roman" w:hAnsi="Times New Roman" w:cs="Times New Roman"/>
-          <w:sz w:val="24"/>
-          <w:szCs w:val="24"/>
-        </w:rPr>
-        <w:t xml:space="preserve"> (</w:t>
-      </w:r>
-      <w:r>
-        <w:rPr>
-          <w:rFonts w:ascii="Times New Roman" w:hAnsi="Times New Roman" w:cs="Times New Roman"/>
-          <w:sz w:val="24"/>
-          <w:szCs w:val="24"/>
-        </w:rPr>
-        <w:t>XX</w:t>
-      </w:r>
-      <w:r>
-        <w:rPr>
-          <w:rFonts w:ascii="Times New Roman" w:hAnsi="Times New Roman" w:cs="Times New Roman"/>
-          <w:sz w:val="24"/>
-          <w:szCs w:val="24"/>
-        </w:rPr>
-        <w:t xml:space="preserve"> Keen 1986)</w:t>
-      </w:r>
-      <w:r>
-        <w:rPr>
-          <w:rFonts w:ascii="Times New Roman" w:hAnsi="Times New Roman" w:cs="Times New Roman"/>
-          <w:sz w:val="24"/>
-          <w:szCs w:val="24"/>
-        </w:rPr>
-        <w:t xml:space="preserve">. </w:t>
-      </w:r>
-      <w:r>
-        <w:rPr>
-          <w:rFonts w:ascii="Times New Roman" w:hAnsi="Times New Roman" w:cs="Times New Roman"/>
-          <w:sz w:val="24"/>
-          <w:szCs w:val="24"/>
-        </w:rPr>
         <w:t>In the years since European settlement of the continent,</w:t>
       </w:r>
       <w:r>
@@ -486,25 +376,7 @@
           <w:sz w:val="24"/>
           <w:szCs w:val="24"/>
         </w:rPr>
-        <w:t xml:space="preserve"> human intervention in the form of fire suppression and elimination of non-agricultural grazing have allowed the natural succession of oak savanna and prairie habitats into mixed deciduous woodland and </w:t>
-      </w:r>
-      <w:proofErr w:type="spellStart"/>
-      <w:r>
-        <w:rPr>
-          <w:rFonts w:ascii="Times New Roman" w:hAnsi="Times New Roman" w:cs="Times New Roman"/>
-          <w:sz w:val="24"/>
-          <w:szCs w:val="24"/>
-        </w:rPr>
-        <w:t>brushland</w:t>
-      </w:r>
-      <w:proofErr w:type="spellEnd"/>
-      <w:r>
-        <w:rPr>
-          <w:rFonts w:ascii="Times New Roman" w:hAnsi="Times New Roman" w:cs="Times New Roman"/>
-          <w:sz w:val="24"/>
-          <w:szCs w:val="24"/>
-        </w:rPr>
-        <w:t xml:space="preserve">, while land conversion for agriculture, urban expansion, and timber production have eliminated native habitat and altered the landscape. </w:t>
+        <w:t xml:space="preserve"> human intervention in the form of fire suppression and elimination of non-agricultural grazing have allowed the natural succession of oak savanna and prairie habitats into mixed deciduous woodland and brushland, while land conversion for agriculture, urban expansion, and timber production have eliminated native habitat and altered the landscape. </w:t>
       </w:r>
       <w:r>
         <w:rPr>
@@ -751,7 +623,6 @@
         </w:rPr>
         <w:t xml:space="preserve"> sand dunes formed during periods of extreme drought in the mid-Holocene, between 8000-4000 years before present (</w:t>
       </w:r>
-      <w:proofErr w:type="spellStart"/>
       <w:r>
         <w:rPr>
           <w:rFonts w:ascii="Times New Roman" w:hAnsi="Times New Roman" w:cs="Times New Roman"/>
@@ -766,16 +637,7 @@
           <w:sz w:val="24"/>
           <w:szCs w:val="24"/>
         </w:rPr>
-        <w:t>Keen</w:t>
-      </w:r>
-      <w:proofErr w:type="spellEnd"/>
-      <w:r>
-        <w:rPr>
-          <w:rFonts w:ascii="Times New Roman" w:hAnsi="Times New Roman" w:cs="Times New Roman"/>
-          <w:sz w:val="24"/>
-          <w:szCs w:val="24"/>
-        </w:rPr>
-        <w:t xml:space="preserve"> 1985).  </w:t>
+        <w:t xml:space="preserve">Keen 1985).  </w:t>
       </w:r>
       <w:r>
         <w:rPr>
@@ -1491,7 +1353,6 @@
         </w:rPr>
         <w:t xml:space="preserve"> (</w:t>
       </w:r>
-      <w:proofErr w:type="spellStart"/>
       <w:r>
         <w:rPr>
           <w:rFonts w:ascii="Times New Roman" w:hAnsi="Times New Roman" w:cs="Times New Roman"/>
@@ -1508,17 +1369,7 @@
           <w:sz w:val="24"/>
           <w:szCs w:val="24"/>
         </w:rPr>
-        <w:t>appendix</w:t>
-      </w:r>
-      <w:proofErr w:type="spellEnd"/>
-      <w:r>
-        <w:rPr>
-          <w:rFonts w:ascii="Times New Roman" w:hAnsi="Times New Roman" w:cs="Times New Roman"/>
-          <w:bCs/>
-          <w:sz w:val="24"/>
-          <w:szCs w:val="24"/>
-        </w:rPr>
-        <w:t xml:space="preserve"> x)</w:t>
+        <w:t>appendix x)</w:t>
       </w:r>
       <w:r>
         <w:rPr>
@@ -1648,7 +1499,6 @@
         </w:rPr>
         <w:t xml:space="preserve"> identified by previous research (</w:t>
       </w:r>
-      <w:proofErr w:type="spellStart"/>
       <w:r>
         <w:rPr>
           <w:rFonts w:ascii="Times New Roman" w:hAnsi="Times New Roman" w:cs="Times New Roman"/>
@@ -1665,17 +1515,7 @@
           <w:sz w:val="24"/>
           <w:szCs w:val="24"/>
         </w:rPr>
-        <w:t>Harper</w:t>
-      </w:r>
-      <w:proofErr w:type="spellEnd"/>
-      <w:r>
-        <w:rPr>
-          <w:rFonts w:ascii="Times New Roman" w:hAnsi="Times New Roman" w:cs="Times New Roman"/>
-          <w:bCs/>
-          <w:sz w:val="24"/>
-          <w:szCs w:val="24"/>
-        </w:rPr>
-        <w:t xml:space="preserve"> at al. 2010 and Hoaglund et al. 2012, SWG T-24-R1</w:t>
+        <w:t>Harper at al. 2010 and Hoaglund et al. 2012, SWG T-24-R1</w:t>
       </w:r>
       <w:r>
         <w:rPr>
@@ -1731,7 +1571,6 @@
         </w:rPr>
         <w:t xml:space="preserve"> </w:t>
       </w:r>
-      <w:proofErr w:type="spellStart"/>
       <w:r>
         <w:rPr>
           <w:rFonts w:ascii="Times New Roman" w:hAnsi="Times New Roman" w:cs="Times New Roman"/>
@@ -1740,9 +1579,26 @@
           <w:sz w:val="24"/>
           <w:szCs w:val="24"/>
         </w:rPr>
-        <w:t>Heterodon</w:t>
-      </w:r>
-      <w:proofErr w:type="spellEnd"/>
+        <w:t>Heterodon nasicus</w:t>
+      </w:r>
+      <w:r>
+        <w:rPr>
+          <w:rFonts w:ascii="Times New Roman" w:hAnsi="Times New Roman" w:cs="Times New Roman"/>
+          <w:bCs/>
+          <w:sz w:val="24"/>
+          <w:szCs w:val="24"/>
+        </w:rPr>
+        <w:t xml:space="preserve"> (plains hog-nosed snake),</w:t>
+      </w:r>
+      <w:r>
+        <w:rPr>
+          <w:rFonts w:ascii="Times New Roman" w:hAnsi="Times New Roman" w:cs="Times New Roman"/>
+          <w:bCs/>
+          <w:sz w:val="24"/>
+          <w:szCs w:val="24"/>
+        </w:rPr>
+        <w:t xml:space="preserve"> </w:t>
+      </w:r>
       <w:r>
         <w:rPr>
           <w:rFonts w:ascii="Times New Roman" w:hAnsi="Times New Roman" w:cs="Times New Roman"/>
@@ -1751,9 +1607,53 @@
           <w:sz w:val="24"/>
           <w:szCs w:val="24"/>
         </w:rPr>
+        <w:t>Pituophis catenifer</w:t>
+      </w:r>
+      <w:r>
+        <w:rPr>
+          <w:rFonts w:ascii="Times New Roman" w:hAnsi="Times New Roman" w:cs="Times New Roman"/>
+          <w:bCs/>
+          <w:sz w:val="24"/>
+          <w:szCs w:val="24"/>
+        </w:rPr>
         <w:t xml:space="preserve"> </w:t>
       </w:r>
-      <w:proofErr w:type="spellStart"/>
+      <w:r>
+        <w:rPr>
+          <w:rFonts w:ascii="Times New Roman" w:hAnsi="Times New Roman" w:cs="Times New Roman"/>
+          <w:bCs/>
+          <w:sz w:val="24"/>
+          <w:szCs w:val="24"/>
+        </w:rPr>
+        <w:t>(</w:t>
+      </w:r>
+      <w:r>
+        <w:rPr>
+          <w:rFonts w:ascii="Times New Roman" w:hAnsi="Times New Roman" w:cs="Times New Roman"/>
+          <w:bCs/>
+          <w:sz w:val="24"/>
+          <w:szCs w:val="24"/>
+        </w:rPr>
+        <w:t>g</w:t>
+      </w:r>
+      <w:r>
+        <w:rPr>
+          <w:rFonts w:ascii="Times New Roman" w:hAnsi="Times New Roman" w:cs="Times New Roman"/>
+          <w:bCs/>
+          <w:sz w:val="24"/>
+          <w:szCs w:val="24"/>
+        </w:rPr>
+        <w:t>ophersnake</w:t>
+      </w:r>
+      <w:r>
+        <w:rPr>
+          <w:rFonts w:ascii="Times New Roman" w:hAnsi="Times New Roman" w:cs="Times New Roman"/>
+          <w:bCs/>
+          <w:sz w:val="24"/>
+          <w:szCs w:val="24"/>
+        </w:rPr>
+        <w:t xml:space="preserve">), </w:t>
+      </w:r>
       <w:r>
         <w:rPr>
           <w:rFonts w:ascii="Times New Roman" w:hAnsi="Times New Roman" w:cs="Times New Roman"/>
@@ -1762,17 +1662,7 @@
           <w:sz w:val="24"/>
           <w:szCs w:val="24"/>
         </w:rPr>
-        <w:t>nasicus</w:t>
-      </w:r>
-      <w:proofErr w:type="spellEnd"/>
-      <w:r>
-        <w:rPr>
-          <w:rFonts w:ascii="Times New Roman" w:hAnsi="Times New Roman" w:cs="Times New Roman"/>
-          <w:bCs/>
-          <w:sz w:val="24"/>
-          <w:szCs w:val="24"/>
-        </w:rPr>
-        <w:t xml:space="preserve"> (plains hog-nosed snake),</w:t>
+        <w:t>Cicindela patruela</w:t>
       </w:r>
       <w:r>
         <w:rPr>
@@ -1783,7 +1673,33 @@
         </w:rPr>
         <w:t xml:space="preserve"> </w:t>
       </w:r>
-      <w:proofErr w:type="spellStart"/>
+      <w:r>
+        <w:rPr>
+          <w:rFonts w:ascii="Times New Roman" w:hAnsi="Times New Roman" w:cs="Times New Roman"/>
+          <w:bCs/>
+          <w:sz w:val="24"/>
+          <w:szCs w:val="24"/>
+        </w:rPr>
+        <w:t>(northern b</w:t>
+      </w:r>
+      <w:r>
+        <w:rPr>
+          <w:rFonts w:ascii="Times New Roman" w:hAnsi="Times New Roman" w:cs="Times New Roman"/>
+          <w:bCs/>
+          <w:sz w:val="24"/>
+          <w:szCs w:val="24"/>
+        </w:rPr>
+        <w:t>arrens tiger b</w:t>
+      </w:r>
+      <w:r>
+        <w:rPr>
+          <w:rFonts w:ascii="Times New Roman" w:hAnsi="Times New Roman" w:cs="Times New Roman"/>
+          <w:bCs/>
+          <w:sz w:val="24"/>
+          <w:szCs w:val="24"/>
+        </w:rPr>
+        <w:t xml:space="preserve">eetle), </w:t>
+      </w:r>
       <w:r>
         <w:rPr>
           <w:rFonts w:ascii="Times New Roman" w:hAnsi="Times New Roman" w:cs="Times New Roman"/>
@@ -1792,9 +1708,53 @@
           <w:sz w:val="24"/>
           <w:szCs w:val="24"/>
         </w:rPr>
-        <w:t>Pituophis</w:t>
-      </w:r>
-      <w:proofErr w:type="spellEnd"/>
+        <w:t>Hesperia leonardus leonardus</w:t>
+      </w:r>
+      <w:r>
+        <w:rPr>
+          <w:rFonts w:ascii="Times New Roman" w:hAnsi="Times New Roman" w:cs="Times New Roman"/>
+          <w:bCs/>
+          <w:sz w:val="24"/>
+          <w:szCs w:val="24"/>
+        </w:rPr>
+        <w:t xml:space="preserve"> </w:t>
+      </w:r>
+      <w:r>
+        <w:rPr>
+          <w:rFonts w:ascii="Times New Roman" w:hAnsi="Times New Roman" w:cs="Times New Roman"/>
+          <w:bCs/>
+          <w:sz w:val="24"/>
+          <w:szCs w:val="24"/>
+        </w:rPr>
+        <w:t>(</w:t>
+      </w:r>
+      <w:r>
+        <w:rPr>
+          <w:rFonts w:ascii="Times New Roman" w:hAnsi="Times New Roman" w:cs="Times New Roman"/>
+          <w:bCs/>
+          <w:sz w:val="24"/>
+          <w:szCs w:val="24"/>
+        </w:rPr>
+        <w:t>Leonard’s s</w:t>
+      </w:r>
+      <w:r>
+        <w:rPr>
+          <w:rFonts w:ascii="Times New Roman" w:hAnsi="Times New Roman" w:cs="Times New Roman"/>
+          <w:bCs/>
+          <w:sz w:val="24"/>
+          <w:szCs w:val="24"/>
+        </w:rPr>
+        <w:t>kipper),</w:t>
+      </w:r>
+      <w:r>
+        <w:rPr>
+          <w:rFonts w:ascii="Times New Roman" w:hAnsi="Times New Roman" w:cs="Times New Roman"/>
+          <w:bCs/>
+          <w:sz w:val="24"/>
+          <w:szCs w:val="24"/>
+        </w:rPr>
+        <w:t xml:space="preserve"> </w:t>
+      </w:r>
       <w:r>
         <w:rPr>
           <w:rFonts w:ascii="Times New Roman" w:hAnsi="Times New Roman" w:cs="Times New Roman"/>
@@ -1803,9 +1763,62 @@
           <w:sz w:val="24"/>
           <w:szCs w:val="24"/>
         </w:rPr>
+        <w:t>Chondestes grammacus</w:t>
+      </w:r>
+      <w:r>
+        <w:rPr>
+          <w:rFonts w:ascii="Times New Roman" w:hAnsi="Times New Roman" w:cs="Times New Roman"/>
+          <w:bCs/>
+          <w:sz w:val="24"/>
+          <w:szCs w:val="24"/>
+        </w:rPr>
         <w:t xml:space="preserve"> </w:t>
       </w:r>
-      <w:proofErr w:type="spellStart"/>
+      <w:r>
+        <w:rPr>
+          <w:rFonts w:ascii="Times New Roman" w:hAnsi="Times New Roman" w:cs="Times New Roman"/>
+          <w:bCs/>
+          <w:sz w:val="24"/>
+          <w:szCs w:val="24"/>
+        </w:rPr>
+        <w:t>(l</w:t>
+      </w:r>
+      <w:r>
+        <w:rPr>
+          <w:rFonts w:ascii="Times New Roman" w:hAnsi="Times New Roman" w:cs="Times New Roman"/>
+          <w:bCs/>
+          <w:sz w:val="24"/>
+          <w:szCs w:val="24"/>
+        </w:rPr>
+        <w:t>ark s</w:t>
+      </w:r>
+      <w:r>
+        <w:rPr>
+          <w:rFonts w:ascii="Times New Roman" w:hAnsi="Times New Roman" w:cs="Times New Roman"/>
+          <w:bCs/>
+          <w:sz w:val="24"/>
+          <w:szCs w:val="24"/>
+        </w:rPr>
+        <w:t>parrow</w:t>
+      </w:r>
+      <w:r>
+        <w:rPr>
+          <w:rFonts w:ascii="Times New Roman" w:hAnsi="Times New Roman" w:cs="Times New Roman"/>
+          <w:bCs/>
+          <w:sz w:val="24"/>
+          <w:szCs w:val="24"/>
+        </w:rPr>
+        <w:t>),</w:t>
+      </w:r>
+      <w:r>
+        <w:rPr>
+          <w:rFonts w:ascii="Times New Roman" w:hAnsi="Times New Roman" w:cs="Times New Roman"/>
+          <w:bCs/>
+          <w:sz w:val="24"/>
+          <w:szCs w:val="24"/>
+        </w:rPr>
+        <w:t xml:space="preserve"> and </w:t>
+      </w:r>
       <w:r>
         <w:rPr>
           <w:rFonts w:ascii="Times New Roman" w:hAnsi="Times New Roman" w:cs="Times New Roman"/>
@@ -1814,357 +1827,8 @@
           <w:sz w:val="24"/>
           <w:szCs w:val="24"/>
         </w:rPr>
-        <w:t>catenifer</w:t>
-      </w:r>
-      <w:proofErr w:type="spellEnd"/>
-      <w:r>
-        <w:rPr>
-          <w:rFonts w:ascii="Times New Roman" w:hAnsi="Times New Roman" w:cs="Times New Roman"/>
-          <w:bCs/>
-          <w:sz w:val="24"/>
-          <w:szCs w:val="24"/>
-        </w:rPr>
-        <w:t xml:space="preserve"> </w:t>
-      </w:r>
-      <w:r>
-        <w:rPr>
-          <w:rFonts w:ascii="Times New Roman" w:hAnsi="Times New Roman" w:cs="Times New Roman"/>
-          <w:bCs/>
-          <w:sz w:val="24"/>
-          <w:szCs w:val="24"/>
-        </w:rPr>
-        <w:t>(</w:t>
-      </w:r>
-      <w:proofErr w:type="spellStart"/>
-      <w:r>
-        <w:rPr>
-          <w:rFonts w:ascii="Times New Roman" w:hAnsi="Times New Roman" w:cs="Times New Roman"/>
-          <w:bCs/>
-          <w:sz w:val="24"/>
-          <w:szCs w:val="24"/>
-        </w:rPr>
-        <w:t>g</w:t>
-      </w:r>
-      <w:r>
-        <w:rPr>
-          <w:rFonts w:ascii="Times New Roman" w:hAnsi="Times New Roman" w:cs="Times New Roman"/>
-          <w:bCs/>
-          <w:sz w:val="24"/>
-          <w:szCs w:val="24"/>
-        </w:rPr>
-        <w:t>ophersnake</w:t>
-      </w:r>
-      <w:proofErr w:type="spellEnd"/>
-      <w:r>
-        <w:rPr>
-          <w:rFonts w:ascii="Times New Roman" w:hAnsi="Times New Roman" w:cs="Times New Roman"/>
-          <w:bCs/>
-          <w:sz w:val="24"/>
-          <w:szCs w:val="24"/>
-        </w:rPr>
-        <w:t xml:space="preserve">), </w:t>
-      </w:r>
-      <w:proofErr w:type="spellStart"/>
-      <w:r>
-        <w:rPr>
-          <w:rFonts w:ascii="Times New Roman" w:hAnsi="Times New Roman" w:cs="Times New Roman"/>
-          <w:bCs/>
-          <w:i/>
-          <w:sz w:val="24"/>
-          <w:szCs w:val="24"/>
-        </w:rPr>
-        <w:t>Cicindela</w:t>
-      </w:r>
-      <w:proofErr w:type="spellEnd"/>
-      <w:r>
-        <w:rPr>
-          <w:rFonts w:ascii="Times New Roman" w:hAnsi="Times New Roman" w:cs="Times New Roman"/>
-          <w:bCs/>
-          <w:i/>
-          <w:sz w:val="24"/>
-          <w:szCs w:val="24"/>
-        </w:rPr>
-        <w:t xml:space="preserve"> </w:t>
-      </w:r>
-      <w:proofErr w:type="spellStart"/>
-      <w:r>
-        <w:rPr>
-          <w:rFonts w:ascii="Times New Roman" w:hAnsi="Times New Roman" w:cs="Times New Roman"/>
-          <w:bCs/>
-          <w:i/>
-          <w:sz w:val="24"/>
-          <w:szCs w:val="24"/>
-        </w:rPr>
-        <w:t>patruela</w:t>
-      </w:r>
-      <w:proofErr w:type="spellEnd"/>
-      <w:r>
-        <w:rPr>
-          <w:rFonts w:ascii="Times New Roman" w:hAnsi="Times New Roman" w:cs="Times New Roman"/>
-          <w:bCs/>
-          <w:sz w:val="24"/>
-          <w:szCs w:val="24"/>
-        </w:rPr>
-        <w:t xml:space="preserve"> </w:t>
-      </w:r>
-      <w:r>
-        <w:rPr>
-          <w:rFonts w:ascii="Times New Roman" w:hAnsi="Times New Roman" w:cs="Times New Roman"/>
-          <w:bCs/>
-          <w:sz w:val="24"/>
-          <w:szCs w:val="24"/>
-        </w:rPr>
-        <w:t>(northern b</w:t>
-      </w:r>
-      <w:r>
-        <w:rPr>
-          <w:rFonts w:ascii="Times New Roman" w:hAnsi="Times New Roman" w:cs="Times New Roman"/>
-          <w:bCs/>
-          <w:sz w:val="24"/>
-          <w:szCs w:val="24"/>
-        </w:rPr>
-        <w:t xml:space="preserve">arrens tiger </w:t>
-      </w:r>
-      <w:bookmarkStart w:id="0" w:name="_GoBack"/>
-      <w:r>
-        <w:rPr>
-          <w:rFonts w:ascii="Times New Roman" w:hAnsi="Times New Roman" w:cs="Times New Roman"/>
-          <w:bCs/>
-          <w:sz w:val="24"/>
-          <w:szCs w:val="24"/>
-        </w:rPr>
-        <w:t>b</w:t>
-      </w:r>
-      <w:r>
-        <w:rPr>
-          <w:rFonts w:ascii="Times New Roman" w:hAnsi="Times New Roman" w:cs="Times New Roman"/>
-          <w:bCs/>
-          <w:sz w:val="24"/>
-          <w:szCs w:val="24"/>
-        </w:rPr>
-        <w:t>eetle</w:t>
-      </w:r>
-      <w:bookmarkEnd w:id="0"/>
-      <w:r>
-        <w:rPr>
-          <w:rFonts w:ascii="Times New Roman" w:hAnsi="Times New Roman" w:cs="Times New Roman"/>
-          <w:bCs/>
-          <w:sz w:val="24"/>
-          <w:szCs w:val="24"/>
-        </w:rPr>
-        <w:t xml:space="preserve">), </w:t>
-      </w:r>
-      <w:r>
-        <w:rPr>
-          <w:rFonts w:ascii="Times New Roman" w:hAnsi="Times New Roman" w:cs="Times New Roman"/>
-          <w:bCs/>
-          <w:i/>
-          <w:sz w:val="24"/>
-          <w:szCs w:val="24"/>
-        </w:rPr>
-        <w:t xml:space="preserve">Hesperia </w:t>
-      </w:r>
-      <w:proofErr w:type="spellStart"/>
-      <w:r>
-        <w:rPr>
-          <w:rFonts w:ascii="Times New Roman" w:hAnsi="Times New Roman" w:cs="Times New Roman"/>
-          <w:bCs/>
-          <w:i/>
-          <w:sz w:val="24"/>
-          <w:szCs w:val="24"/>
-        </w:rPr>
-        <w:t>leonardus</w:t>
-      </w:r>
-      <w:proofErr w:type="spellEnd"/>
-      <w:r>
-        <w:rPr>
-          <w:rFonts w:ascii="Times New Roman" w:hAnsi="Times New Roman" w:cs="Times New Roman"/>
-          <w:bCs/>
-          <w:i/>
-          <w:sz w:val="24"/>
-          <w:szCs w:val="24"/>
-        </w:rPr>
-        <w:t xml:space="preserve"> </w:t>
-      </w:r>
-      <w:proofErr w:type="spellStart"/>
-      <w:r>
-        <w:rPr>
-          <w:rFonts w:ascii="Times New Roman" w:hAnsi="Times New Roman" w:cs="Times New Roman"/>
-          <w:bCs/>
-          <w:i/>
-          <w:sz w:val="24"/>
-          <w:szCs w:val="24"/>
-        </w:rPr>
-        <w:t>leonardus</w:t>
-      </w:r>
-      <w:proofErr w:type="spellEnd"/>
-      <w:r>
-        <w:rPr>
-          <w:rFonts w:ascii="Times New Roman" w:hAnsi="Times New Roman" w:cs="Times New Roman"/>
-          <w:bCs/>
-          <w:sz w:val="24"/>
-          <w:szCs w:val="24"/>
-        </w:rPr>
-        <w:t xml:space="preserve"> </w:t>
-      </w:r>
-      <w:r>
-        <w:rPr>
-          <w:rFonts w:ascii="Times New Roman" w:hAnsi="Times New Roman" w:cs="Times New Roman"/>
-          <w:bCs/>
-          <w:sz w:val="24"/>
-          <w:szCs w:val="24"/>
-        </w:rPr>
-        <w:t>(</w:t>
-      </w:r>
-      <w:r>
-        <w:rPr>
-          <w:rFonts w:ascii="Times New Roman" w:hAnsi="Times New Roman" w:cs="Times New Roman"/>
-          <w:bCs/>
-          <w:sz w:val="24"/>
-          <w:szCs w:val="24"/>
-        </w:rPr>
-        <w:t>Leonard’s s</w:t>
-      </w:r>
-      <w:r>
-        <w:rPr>
-          <w:rFonts w:ascii="Times New Roman" w:hAnsi="Times New Roman" w:cs="Times New Roman"/>
-          <w:bCs/>
-          <w:sz w:val="24"/>
-          <w:szCs w:val="24"/>
-        </w:rPr>
-        <w:t>kipper),</w:t>
-      </w:r>
-      <w:r>
-        <w:rPr>
-          <w:rFonts w:ascii="Times New Roman" w:hAnsi="Times New Roman" w:cs="Times New Roman"/>
-          <w:bCs/>
-          <w:sz w:val="24"/>
-          <w:szCs w:val="24"/>
-        </w:rPr>
-        <w:t xml:space="preserve"> </w:t>
-      </w:r>
-      <w:proofErr w:type="spellStart"/>
-      <w:r>
-        <w:rPr>
-          <w:rFonts w:ascii="Times New Roman" w:hAnsi="Times New Roman" w:cs="Times New Roman"/>
-          <w:bCs/>
-          <w:i/>
-          <w:sz w:val="24"/>
-          <w:szCs w:val="24"/>
-        </w:rPr>
-        <w:t>Chondestes</w:t>
-      </w:r>
-      <w:proofErr w:type="spellEnd"/>
-      <w:r>
-        <w:rPr>
-          <w:rFonts w:ascii="Times New Roman" w:hAnsi="Times New Roman" w:cs="Times New Roman"/>
-          <w:bCs/>
-          <w:i/>
-          <w:sz w:val="24"/>
-          <w:szCs w:val="24"/>
-        </w:rPr>
-        <w:t xml:space="preserve"> </w:t>
-      </w:r>
-      <w:proofErr w:type="spellStart"/>
-      <w:r>
-        <w:rPr>
-          <w:rFonts w:ascii="Times New Roman" w:hAnsi="Times New Roman" w:cs="Times New Roman"/>
-          <w:bCs/>
-          <w:i/>
-          <w:sz w:val="24"/>
-          <w:szCs w:val="24"/>
-        </w:rPr>
-        <w:t>grammacus</w:t>
-      </w:r>
-      <w:proofErr w:type="spellEnd"/>
-      <w:r>
-        <w:rPr>
-          <w:rFonts w:ascii="Times New Roman" w:hAnsi="Times New Roman" w:cs="Times New Roman"/>
-          <w:bCs/>
-          <w:sz w:val="24"/>
-          <w:szCs w:val="24"/>
-        </w:rPr>
-        <w:t xml:space="preserve"> </w:t>
-      </w:r>
-      <w:r>
-        <w:rPr>
-          <w:rFonts w:ascii="Times New Roman" w:hAnsi="Times New Roman" w:cs="Times New Roman"/>
-          <w:bCs/>
-          <w:sz w:val="24"/>
-          <w:szCs w:val="24"/>
-        </w:rPr>
-        <w:t>(l</w:t>
-      </w:r>
-      <w:r>
-        <w:rPr>
-          <w:rFonts w:ascii="Times New Roman" w:hAnsi="Times New Roman" w:cs="Times New Roman"/>
-          <w:bCs/>
-          <w:sz w:val="24"/>
-          <w:szCs w:val="24"/>
-        </w:rPr>
-        <w:t>ark s</w:t>
-      </w:r>
-      <w:r>
-        <w:rPr>
-          <w:rFonts w:ascii="Times New Roman" w:hAnsi="Times New Roman" w:cs="Times New Roman"/>
-          <w:bCs/>
-          <w:sz w:val="24"/>
-          <w:szCs w:val="24"/>
-        </w:rPr>
-        <w:t>parrow</w:t>
-      </w:r>
-      <w:r>
-        <w:rPr>
-          <w:rFonts w:ascii="Times New Roman" w:hAnsi="Times New Roman" w:cs="Times New Roman"/>
-          <w:bCs/>
-          <w:sz w:val="24"/>
-          <w:szCs w:val="24"/>
-        </w:rPr>
-        <w:t>),</w:t>
-      </w:r>
-      <w:r>
-        <w:rPr>
-          <w:rFonts w:ascii="Times New Roman" w:hAnsi="Times New Roman" w:cs="Times New Roman"/>
-          <w:bCs/>
-          <w:sz w:val="24"/>
-          <w:szCs w:val="24"/>
-        </w:rPr>
-        <w:t xml:space="preserve"> and </w:t>
-      </w:r>
-      <w:proofErr w:type="spellStart"/>
-      <w:r>
-        <w:rPr>
-          <w:rFonts w:ascii="Times New Roman" w:hAnsi="Times New Roman" w:cs="Times New Roman"/>
-          <w:bCs/>
-          <w:i/>
-          <w:sz w:val="24"/>
-          <w:szCs w:val="24"/>
-        </w:rPr>
-        <w:t>Pipilo</w:t>
-      </w:r>
-      <w:proofErr w:type="spellEnd"/>
-      <w:r>
-        <w:rPr>
-          <w:rFonts w:ascii="Times New Roman" w:hAnsi="Times New Roman" w:cs="Times New Roman"/>
-          <w:bCs/>
-          <w:i/>
-          <w:sz w:val="24"/>
-          <w:szCs w:val="24"/>
-        </w:rPr>
-        <w:t xml:space="preserve"> </w:t>
-      </w:r>
-      <w:proofErr w:type="spellStart"/>
-      <w:r>
-        <w:rPr>
-          <w:rFonts w:ascii="Times New Roman" w:hAnsi="Times New Roman" w:cs="Times New Roman"/>
-          <w:bCs/>
-          <w:i/>
-          <w:sz w:val="24"/>
-          <w:szCs w:val="24"/>
-        </w:rPr>
-        <w:t>erythrophthalmus</w:t>
-      </w:r>
-      <w:proofErr w:type="spellEnd"/>
+        <w:t>Pipilo erythrophthalmus</w:t>
+      </w:r>
       <w:r>
         <w:rPr>
           <w:rFonts w:ascii="Times New Roman" w:hAnsi="Times New Roman" w:cs="Times New Roman"/>
@@ -2511,7 +2175,6 @@
         </w:rPr>
         <w:t xml:space="preserve"> edge-dependent species with a relatively narrow habitat niche, most frequently associated with oak savannas, dry grasslands, or pastures scattered with small trees or shrubs (</w:t>
       </w:r>
-      <w:proofErr w:type="spellStart"/>
       <w:r>
         <w:rPr>
           <w:rFonts w:ascii="Times New Roman" w:hAnsi="Times New Roman" w:cs="Times New Roman"/>
@@ -2528,17 +2191,7 @@
           <w:sz w:val="24"/>
           <w:szCs w:val="24"/>
         </w:rPr>
-        <w:t>Pfannmuller</w:t>
-      </w:r>
-      <w:proofErr w:type="spellEnd"/>
-      <w:r>
-        <w:rPr>
-          <w:rFonts w:ascii="Times New Roman" w:hAnsi="Times New Roman" w:cs="Times New Roman"/>
-          <w:bCs/>
-          <w:sz w:val="24"/>
-          <w:szCs w:val="24"/>
-        </w:rPr>
-        <w:t xml:space="preserve"> et al. 2017). </w:t>
+        <w:t xml:space="preserve">Pfannmuller et al. 2017). </w:t>
       </w:r>
       <w:r>
         <w:rPr>
@@ -2630,7 +2283,6 @@
         </w:rPr>
         <w:t xml:space="preserve"> (</w:t>
       </w:r>
-      <w:proofErr w:type="spellStart"/>
       <w:r>
         <w:rPr>
           <w:rFonts w:ascii="Times New Roman" w:hAnsi="Times New Roman" w:cs="Times New Roman"/>
@@ -2656,17 +2308,7 @@
           <w:sz w:val="24"/>
           <w:szCs w:val="24"/>
         </w:rPr>
-        <w:t>n</w:t>
-      </w:r>
-      <w:proofErr w:type="spellEnd"/>
-      <w:r>
-        <w:rPr>
-          <w:rFonts w:ascii="Times New Roman" w:hAnsi="Times New Roman" w:cs="Times New Roman"/>
-          <w:bCs/>
-          <w:sz w:val="24"/>
-          <w:szCs w:val="24"/>
-        </w:rPr>
-        <w:t>, J. W. and J. R. Parrish 2000</w:t>
+        <w:t>n, J. W. and J. R. Parrish 2000</w:t>
       </w:r>
       <w:r>
         <w:rPr>
@@ -2677,27 +2319,15 @@
         </w:rPr>
         <w:t xml:space="preserve">). </w:t>
       </w:r>
-      <w:proofErr w:type="spellStart"/>
-      <w:r>
-        <w:rPr>
-          <w:rFonts w:ascii="Times New Roman" w:hAnsi="Times New Roman" w:cs="Times New Roman"/>
-          <w:bCs/>
-          <w:sz w:val="24"/>
-          <w:szCs w:val="24"/>
-        </w:rPr>
-        <w:t>Dechant</w:t>
-      </w:r>
-      <w:proofErr w:type="spellEnd"/>
-      <w:r>
-        <w:rPr>
-          <w:rFonts w:ascii="Times New Roman" w:hAnsi="Times New Roman" w:cs="Times New Roman"/>
-          <w:bCs/>
-          <w:sz w:val="24"/>
-          <w:szCs w:val="24"/>
-        </w:rPr>
-        <w:t xml:space="preserve"> et al. (</w:t>
-      </w:r>
-      <w:proofErr w:type="gramStart"/>
+      <w:r>
+        <w:rPr>
+          <w:rFonts w:ascii="Times New Roman" w:hAnsi="Times New Roman" w:cs="Times New Roman"/>
+          <w:bCs/>
+          <w:sz w:val="24"/>
+          <w:szCs w:val="24"/>
+        </w:rPr>
+        <w:t>Dechant et al. (</w:t>
+      </w:r>
       <w:r>
         <w:rPr>
           <w:rFonts w:ascii="Times New Roman" w:hAnsi="Times New Roman" w:cs="Times New Roman"/>
@@ -2716,7 +2346,6 @@
         </w:rPr>
         <w:t>[</w:t>
       </w:r>
-      <w:proofErr w:type="gramEnd"/>
       <w:r>
         <w:rPr>
           <w:rFonts w:ascii="Times New Roman" w:hAnsi="Times New Roman" w:cs="Times New Roman"/>
@@ -2844,25 +2473,14 @@
         </w:rPr>
         <w:t xml:space="preserve"> </w:t>
       </w:r>
-      <w:proofErr w:type="spellStart"/>
-      <w:r>
-        <w:rPr>
-          <w:rFonts w:ascii="Times New Roman" w:hAnsi="Times New Roman" w:cs="Times New Roman"/>
-          <w:bCs/>
-          <w:sz w:val="24"/>
-          <w:szCs w:val="24"/>
-        </w:rPr>
-        <w:t>Pfannmuller</w:t>
-      </w:r>
-      <w:proofErr w:type="spellEnd"/>
-      <w:r>
-        <w:rPr>
-          <w:rFonts w:ascii="Times New Roman" w:hAnsi="Times New Roman" w:cs="Times New Roman"/>
-          <w:bCs/>
-          <w:sz w:val="24"/>
-          <w:szCs w:val="24"/>
-        </w:rPr>
-        <w:t xml:space="preserve"> et al. 2017). </w:t>
+      <w:r>
+        <w:rPr>
+          <w:rFonts w:ascii="Times New Roman" w:hAnsi="Times New Roman" w:cs="Times New Roman"/>
+          <w:bCs/>
+          <w:sz w:val="24"/>
+          <w:szCs w:val="24"/>
+        </w:rPr>
+        <w:t xml:space="preserve">Pfannmuller et al. 2017). </w:t>
       </w:r>
       <w:r>
         <w:rPr>
@@ -3055,7 +2673,6 @@
         </w:rPr>
         <w:t>mainly associated with edge habitat between forested and non-forested areas (</w:t>
       </w:r>
-      <w:proofErr w:type="spellStart"/>
       <w:r>
         <w:rPr>
           <w:rFonts w:ascii="Times New Roman" w:hAnsi="Times New Roman" w:cs="Times New Roman"/>
@@ -3072,17 +2689,7 @@
           <w:sz w:val="24"/>
           <w:szCs w:val="24"/>
         </w:rPr>
-        <w:t>Greenlaw</w:t>
-      </w:r>
-      <w:proofErr w:type="spellEnd"/>
-      <w:r>
-        <w:rPr>
-          <w:rFonts w:ascii="Times New Roman" w:hAnsi="Times New Roman" w:cs="Times New Roman"/>
-          <w:bCs/>
-          <w:sz w:val="24"/>
-          <w:szCs w:val="24"/>
-        </w:rPr>
-        <w:t>, 2015).</w:t>
+        <w:t>Greenlaw, 2015).</w:t>
       </w:r>
       <w:r>
         <w:rPr>
@@ -3282,17 +2889,7 @@
           <w:sz w:val="24"/>
           <w:szCs w:val="24"/>
         </w:rPr>
-        <w:t>The plains hog-nosed snake (Special Concern) is a medium-sized, stout-bodied snake that prefers open, sandy, sparsely-vegetated habitat such as prairie and oak savanna (</w:t>
-      </w:r>
-      <w:proofErr w:type="spellStart"/>
-      <w:r>
-        <w:rPr>
-          <w:rFonts w:ascii="Times New Roman" w:hAnsi="Times New Roman" w:cs="Times New Roman"/>
-          <w:bCs/>
-          <w:sz w:val="24"/>
-          <w:szCs w:val="24"/>
-        </w:rPr>
-        <w:t>cite</w:t>
+        <w:t>The plains hog-nosed snake (Special Concern) is a medium-sized, stout-bodied snake that prefers open, sandy, sparsely-vegetated habitat such as prairie and oak savanna (cite</w:t>
       </w:r>
       <w:r>
         <w:rPr>
@@ -3303,25 +2900,14 @@
         </w:rPr>
         <w:t>XX</w:t>
       </w:r>
-      <w:proofErr w:type="spellEnd"/>
-      <w:r>
-        <w:rPr>
-          <w:rFonts w:ascii="Times New Roman" w:hAnsi="Times New Roman" w:cs="Times New Roman"/>
-          <w:bCs/>
-          <w:sz w:val="24"/>
-          <w:szCs w:val="24"/>
-        </w:rPr>
-        <w:t>). This species overwinters beneath the frost line in mammal tunnels or self-dug burrows. This species is extremely cryptic and can be difficult to locate because of its habit of lying near the entrance to a burrow and quickly retreating when disturbed. Habitat fragmentation and loss are threats to this species, which has a relatively small home range and may have trouble dispersing (</w:t>
-      </w:r>
-      <w:proofErr w:type="spellStart"/>
-      <w:r>
-        <w:rPr>
-          <w:rFonts w:ascii="Times New Roman" w:hAnsi="Times New Roman" w:cs="Times New Roman"/>
-          <w:bCs/>
-          <w:sz w:val="24"/>
-          <w:szCs w:val="24"/>
-        </w:rPr>
-        <w:t>cite</w:t>
+      <w:r>
+        <w:rPr>
+          <w:rFonts w:ascii="Times New Roman" w:hAnsi="Times New Roman" w:cs="Times New Roman"/>
+          <w:bCs/>
+          <w:sz w:val="24"/>
+          <w:szCs w:val="24"/>
+        </w:rPr>
+        <w:t>). This species overwinters beneath the frost line in mammal tunnels or self-dug burrows. This species is extremely cryptic and can be difficult to locate because of its habit of lying near the entrance to a burrow and quickly retreating when disturbed. Habitat fragmentation and loss are threats to this species, which has a relatively small home range and may have trouble dispersing (cite</w:t>
       </w:r>
       <w:r>
         <w:rPr>
@@ -3339,27 +2925,7 @@
           <w:sz w:val="24"/>
           <w:szCs w:val="24"/>
         </w:rPr>
-        <w:t>x</w:t>
-      </w:r>
-      <w:proofErr w:type="spellEnd"/>
-      <w:r>
-        <w:rPr>
-          <w:rFonts w:ascii="Times New Roman" w:hAnsi="Times New Roman" w:cs="Times New Roman"/>
-          <w:bCs/>
-          <w:sz w:val="24"/>
-          <w:szCs w:val="24"/>
-        </w:rPr>
-        <w:t xml:space="preserve"> Ernst and Barbour in MN Rare species guide) (</w:t>
-      </w:r>
-      <w:proofErr w:type="spellStart"/>
-      <w:r>
-        <w:rPr>
-          <w:rFonts w:ascii="Times New Roman" w:hAnsi="Times New Roman" w:cs="Times New Roman"/>
-          <w:bCs/>
-          <w:sz w:val="24"/>
-          <w:szCs w:val="24"/>
-        </w:rPr>
-        <w:t>cite</w:t>
+        <w:t>x Ernst and Barbour in MN Rare species guide) (cite</w:t>
       </w:r>
       <w:r>
         <w:rPr>
@@ -3377,28 +2943,7 @@
           <w:sz w:val="24"/>
           <w:szCs w:val="24"/>
         </w:rPr>
-        <w:t>x</w:t>
-      </w:r>
-      <w:proofErr w:type="spellEnd"/>
-      <w:r>
-        <w:rPr>
-          <w:rFonts w:ascii="Times New Roman" w:hAnsi="Times New Roman" w:cs="Times New Roman"/>
-          <w:bCs/>
-          <w:sz w:val="24"/>
-          <w:szCs w:val="24"/>
-        </w:rPr>
-        <w:t xml:space="preserve"> MN Rare species guide). According to the MN DNR rare species guide, grassland management practices that limit the encroachment of brush can enhance habitat for this species, and increasing habitat connectivity may enhance the viability of known populations. (</w:t>
-      </w:r>
-      <w:proofErr w:type="spellStart"/>
-      <w:proofErr w:type="gramStart"/>
-      <w:r>
-        <w:rPr>
-          <w:rFonts w:ascii="Times New Roman" w:hAnsi="Times New Roman" w:cs="Times New Roman"/>
-          <w:bCs/>
-          <w:sz w:val="24"/>
-          <w:szCs w:val="24"/>
-        </w:rPr>
-        <w:t>cite</w:t>
+        <w:t>x MN Rare species guide). According to the MN DNR rare species guide, grassland management practices that limit the encroachment of brush can enhance habitat for this species, and increasing habitat connectivity may enhance the viability of known populations. (cite</w:t>
       </w:r>
       <w:r>
         <w:rPr>
@@ -3416,18 +2961,7 @@
           <w:sz w:val="24"/>
           <w:szCs w:val="24"/>
         </w:rPr>
-        <w:t>x</w:t>
-      </w:r>
-      <w:proofErr w:type="spellEnd"/>
-      <w:proofErr w:type="gramEnd"/>
-      <w:r>
-        <w:rPr>
-          <w:rFonts w:ascii="Times New Roman" w:hAnsi="Times New Roman" w:cs="Times New Roman"/>
-          <w:bCs/>
-          <w:sz w:val="24"/>
-          <w:szCs w:val="24"/>
-        </w:rPr>
-        <w:t xml:space="preserve"> Rare Species Guide) </w:t>
+        <w:t xml:space="preserve">x Rare Species Guide) </w:t>
       </w:r>
     </w:p>
     <w:p>
@@ -3459,37 +2993,7 @@
           <w:szCs w:val="24"/>
         </w:rPr>
         <w:lastRenderedPageBreak/>
-        <w:t xml:space="preserve">The </w:t>
-      </w:r>
-      <w:proofErr w:type="spellStart"/>
-      <w:r>
-        <w:rPr>
-          <w:rFonts w:ascii="Times New Roman" w:hAnsi="Times New Roman" w:cs="Times New Roman"/>
-          <w:bCs/>
-          <w:sz w:val="24"/>
-          <w:szCs w:val="24"/>
-        </w:rPr>
-        <w:t>gophersnake</w:t>
-      </w:r>
-      <w:proofErr w:type="spellEnd"/>
-      <w:r>
-        <w:rPr>
-          <w:rFonts w:ascii="Times New Roman" w:hAnsi="Times New Roman" w:cs="Times New Roman"/>
-          <w:bCs/>
-          <w:sz w:val="24"/>
-          <w:szCs w:val="24"/>
-        </w:rPr>
-        <w:t xml:space="preserve"> (Special Concern) is a large, heavy-bodied snake that is widely distributed throughout western and central North America, though in Minnesota most records are from counties along the Minnesota, Mississippi, and St. Croix rivers (</w:t>
-      </w:r>
-      <w:proofErr w:type="spellStart"/>
-      <w:r>
-        <w:rPr>
-          <w:rFonts w:ascii="Times New Roman" w:hAnsi="Times New Roman" w:cs="Times New Roman"/>
-          <w:bCs/>
-          <w:sz w:val="24"/>
-          <w:szCs w:val="24"/>
-        </w:rPr>
-        <w:t>cite</w:t>
+        <w:t>The gophersnake (Special Concern) is a large, heavy-bodied snake that is widely distributed throughout western and central North America, though in Minnesota most records are from counties along the Minnesota, Mississippi, and St. Croix rivers (cite</w:t>
       </w:r>
       <w:r>
         <w:rPr>
@@ -3500,35 +3004,14 @@
         </w:rPr>
         <w:t>XX</w:t>
       </w:r>
-      <w:proofErr w:type="spellEnd"/>
-      <w:r>
-        <w:rPr>
-          <w:rFonts w:ascii="Times New Roman" w:hAnsi="Times New Roman" w:cs="Times New Roman"/>
-          <w:bCs/>
-          <w:sz w:val="24"/>
-          <w:szCs w:val="24"/>
-        </w:rPr>
-        <w:t xml:space="preserve">). The </w:t>
-      </w:r>
-      <w:proofErr w:type="spellStart"/>
-      <w:r>
-        <w:rPr>
-          <w:rFonts w:ascii="Times New Roman" w:hAnsi="Times New Roman" w:cs="Times New Roman"/>
-          <w:bCs/>
-          <w:sz w:val="24"/>
-          <w:szCs w:val="24"/>
-        </w:rPr>
-        <w:t>gophersnake</w:t>
-      </w:r>
-      <w:proofErr w:type="spellEnd"/>
-      <w:r>
-        <w:rPr>
-          <w:rFonts w:ascii="Times New Roman" w:hAnsi="Times New Roman" w:cs="Times New Roman"/>
-          <w:bCs/>
-          <w:sz w:val="24"/>
-          <w:szCs w:val="24"/>
-        </w:rPr>
-        <w:t xml:space="preserve"> prefers areas of well-drained, loose, sandy soil. In Minnesota, dry sand prairies and bluff prairies are considered prime habitat. Primary threats include habitat loss, degradation, and fragmentation. We hypothesized that open sand, percent grass, number of gopher mounds, and canopy cover would most affect initial snake abundance, and that temperature at the start of the survey would most affect detection. </w:t>
+      <w:r>
+        <w:rPr>
+          <w:rFonts w:ascii="Times New Roman" w:hAnsi="Times New Roman" w:cs="Times New Roman"/>
+          <w:bCs/>
+          <w:sz w:val="24"/>
+          <w:szCs w:val="24"/>
+        </w:rPr>
+        <w:t xml:space="preserve">). The gophersnake prefers areas of well-drained, loose, sandy soil. In Minnesota, dry sand prairies and bluff prairies are considered prime habitat. Primary threats include habitat loss, degradation, and fragmentation. We hypothesized that open sand, percent grass, number of gopher mounds, and canopy cover would most affect initial snake abundance, and that temperature at the start of the survey would most affect detection. </w:t>
       </w:r>
     </w:p>
     <w:p>
@@ -3550,7 +3033,6 @@
         </w:rPr>
         <w:t>The Leonard’s skipper is a small prairie butterfly that prefers dry, sandy prairie and savanna dominated by native plant species (</w:t>
       </w:r>
-      <w:proofErr w:type="spellStart"/>
       <w:r>
         <w:rPr>
           <w:rFonts w:ascii="Times New Roman" w:hAnsi="Times New Roman" w:cs="Times New Roman"/>
@@ -3569,35 +3051,14 @@
         </w:rPr>
         <w:t>source</w:t>
       </w:r>
-      <w:proofErr w:type="spellEnd"/>
-      <w:r>
-        <w:rPr>
-          <w:rFonts w:ascii="Times New Roman" w:hAnsi="Times New Roman" w:cs="Times New Roman"/>
-          <w:bCs/>
-          <w:sz w:val="24"/>
-          <w:szCs w:val="24"/>
-        </w:rPr>
-        <w:t xml:space="preserve">, </w:t>
-      </w:r>
-      <w:proofErr w:type="spellStart"/>
-      <w:r>
-        <w:rPr>
-          <w:rFonts w:ascii="Times New Roman" w:hAnsi="Times New Roman" w:cs="Times New Roman"/>
-          <w:bCs/>
-          <w:sz w:val="24"/>
-          <w:szCs w:val="24"/>
-        </w:rPr>
-        <w:t>prob</w:t>
-      </w:r>
-      <w:proofErr w:type="spellEnd"/>
-      <w:r>
-        <w:rPr>
-          <w:rFonts w:ascii="Times New Roman" w:hAnsi="Times New Roman" w:cs="Times New Roman"/>
-          <w:bCs/>
-          <w:sz w:val="24"/>
-          <w:szCs w:val="24"/>
-        </w:rPr>
-        <w:t xml:space="preserve"> rare species guide</w:t>
+      <w:r>
+        <w:rPr>
+          <w:rFonts w:ascii="Times New Roman" w:hAnsi="Times New Roman" w:cs="Times New Roman"/>
+          <w:bCs/>
+          <w:sz w:val="24"/>
+          <w:szCs w:val="24"/>
+        </w:rPr>
+        <w:t>, prob rare species guide</w:t>
       </w:r>
       <w:r>
         <w:rPr>
@@ -3661,9 +3122,206 @@
           <w:sz w:val="24"/>
           <w:szCs w:val="24"/>
         </w:rPr>
-        <w:t xml:space="preserve">H. l. </w:t>
-      </w:r>
-      <w:proofErr w:type="spellStart"/>
+        <w:t>H. l. pawnee</w:t>
+      </w:r>
+      <w:r>
+        <w:rPr>
+          <w:rFonts w:ascii="Times New Roman" w:hAnsi="Times New Roman" w:cs="Times New Roman"/>
+          <w:bCs/>
+          <w:sz w:val="24"/>
+          <w:szCs w:val="24"/>
+        </w:rPr>
+        <w:t xml:space="preserve">, which occurs on mesic prairie further to the west and hybridizes with </w:t>
+      </w:r>
+      <w:r>
+        <w:rPr>
+          <w:rFonts w:ascii="Times New Roman" w:hAnsi="Times New Roman" w:cs="Times New Roman"/>
+          <w:bCs/>
+          <w:sz w:val="24"/>
+          <w:szCs w:val="24"/>
+        </w:rPr>
+        <w:t>Leonard’s skipper</w:t>
+      </w:r>
+      <w:r>
+        <w:rPr>
+          <w:rFonts w:ascii="Times New Roman" w:hAnsi="Times New Roman" w:cs="Times New Roman"/>
+          <w:bCs/>
+          <w:sz w:val="24"/>
+          <w:szCs w:val="24"/>
+        </w:rPr>
+        <w:t xml:space="preserve"> </w:t>
+      </w:r>
+      <w:r>
+        <w:rPr>
+          <w:rFonts w:ascii="Times New Roman" w:hAnsi="Times New Roman" w:cs="Times New Roman"/>
+          <w:bCs/>
+          <w:sz w:val="24"/>
+          <w:szCs w:val="24"/>
+        </w:rPr>
+        <w:t>(</w:t>
+      </w:r>
+      <w:r>
+        <w:rPr>
+          <w:rFonts w:ascii="Times New Roman" w:hAnsi="Times New Roman" w:cs="Times New Roman"/>
+          <w:bCs/>
+          <w:sz w:val="24"/>
+          <w:szCs w:val="24"/>
+        </w:rPr>
+        <w:t>XX</w:t>
+      </w:r>
+      <w:r>
+        <w:rPr>
+          <w:rFonts w:ascii="Times New Roman" w:hAnsi="Times New Roman" w:cs="Times New Roman"/>
+          <w:bCs/>
+          <w:sz w:val="24"/>
+          <w:szCs w:val="24"/>
+        </w:rPr>
+        <w:t>Robert Dana, Pers. Communication).</w:t>
+      </w:r>
+      <w:r>
+        <w:rPr>
+          <w:rFonts w:ascii="Times New Roman" w:hAnsi="Times New Roman" w:cs="Times New Roman"/>
+          <w:bCs/>
+          <w:sz w:val="24"/>
+          <w:szCs w:val="24"/>
+        </w:rPr>
+        <w:t xml:space="preserve"> Adults emerge in August, feed on </w:t>
+      </w:r>
+      <w:r>
+        <w:rPr>
+          <w:rFonts w:ascii="Times New Roman" w:hAnsi="Times New Roman" w:cs="Times New Roman"/>
+          <w:bCs/>
+          <w:sz w:val="24"/>
+          <w:szCs w:val="24"/>
+        </w:rPr>
+        <w:t xml:space="preserve">varying </w:t>
+      </w:r>
+      <w:r>
+        <w:rPr>
+          <w:rFonts w:ascii="Times New Roman" w:hAnsi="Times New Roman" w:cs="Times New Roman"/>
+          <w:bCs/>
+          <w:sz w:val="24"/>
+          <w:szCs w:val="24"/>
+        </w:rPr>
+        <w:t xml:space="preserve">nectar sources, and lay eggs </w:t>
+      </w:r>
+      <w:r>
+        <w:rPr>
+          <w:rFonts w:ascii="Times New Roman" w:hAnsi="Times New Roman" w:cs="Times New Roman"/>
+          <w:bCs/>
+          <w:sz w:val="24"/>
+          <w:szCs w:val="24"/>
+        </w:rPr>
+        <w:t>shortly thereafter</w:t>
+      </w:r>
+      <w:r>
+        <w:rPr>
+          <w:rFonts w:ascii="Times New Roman" w:hAnsi="Times New Roman" w:cs="Times New Roman"/>
+          <w:bCs/>
+          <w:sz w:val="24"/>
+          <w:szCs w:val="24"/>
+        </w:rPr>
+        <w:t xml:space="preserve">. Eggs hatch in approximately 10 days, after which the larvae build refugium in the base of bunchgrasses from which they forage until entering diapause for the winter. Definitive information is not available, but larvae likely overwinter in the </w:t>
+      </w:r>
+      <w:r>
+        <w:rPr>
+          <w:rFonts w:ascii="Times New Roman" w:hAnsi="Times New Roman" w:cs="Times New Roman"/>
+          <w:bCs/>
+          <w:sz w:val="24"/>
+          <w:szCs w:val="24"/>
+        </w:rPr>
+        <w:t>tangle of vegetation at the base of</w:t>
+      </w:r>
+      <w:r>
+        <w:rPr>
+          <w:rFonts w:ascii="Times New Roman" w:hAnsi="Times New Roman" w:cs="Times New Roman"/>
+          <w:bCs/>
+          <w:sz w:val="24"/>
+          <w:szCs w:val="24"/>
+        </w:rPr>
+        <w:t xml:space="preserve"> bunchgrass</w:t>
+      </w:r>
+      <w:r>
+        <w:rPr>
+          <w:rFonts w:ascii="Times New Roman" w:hAnsi="Times New Roman" w:cs="Times New Roman"/>
+          <w:bCs/>
+          <w:sz w:val="24"/>
+          <w:szCs w:val="24"/>
+        </w:rPr>
+        <w:t>es</w:t>
+      </w:r>
+      <w:r>
+        <w:rPr>
+          <w:rFonts w:ascii="Times New Roman" w:hAnsi="Times New Roman" w:cs="Times New Roman"/>
+          <w:bCs/>
+          <w:sz w:val="24"/>
+          <w:szCs w:val="24"/>
+        </w:rPr>
+        <w:t xml:space="preserve"> or on the ground under the overhanging grass (</w:t>
+      </w:r>
+      <w:r>
+        <w:rPr>
+          <w:rFonts w:ascii="Times New Roman" w:hAnsi="Times New Roman" w:cs="Times New Roman"/>
+          <w:bCs/>
+          <w:sz w:val="24"/>
+          <w:szCs w:val="24"/>
+        </w:rPr>
+        <w:t>XX</w:t>
+      </w:r>
+      <w:r>
+        <w:rPr>
+          <w:rFonts w:ascii="Times New Roman" w:hAnsi="Times New Roman" w:cs="Times New Roman"/>
+          <w:bCs/>
+          <w:sz w:val="24"/>
+          <w:szCs w:val="24"/>
+        </w:rPr>
+        <w:t>Robert Dana, pers. communication).</w:t>
+      </w:r>
+      <w:r>
+        <w:rPr>
+          <w:rFonts w:ascii="Times New Roman" w:hAnsi="Times New Roman" w:cs="Times New Roman"/>
+          <w:bCs/>
+          <w:sz w:val="24"/>
+          <w:szCs w:val="24"/>
+        </w:rPr>
+        <w:t xml:space="preserve"> The Leonard’s skipper seems to favor areas of mesic prairie that have open sand or other bare ground between clumps of bunchgrass. Leonard’s skippers were frequently observed nectaring on </w:t>
+      </w:r>
+      <w:r>
+        <w:rPr>
+          <w:rFonts w:ascii="Times New Roman" w:hAnsi="Times New Roman" w:cs="Times New Roman"/>
+          <w:bCs/>
+          <w:sz w:val="24"/>
+          <w:szCs w:val="24"/>
+        </w:rPr>
+        <w:t>b</w:t>
+      </w:r>
+      <w:r>
+        <w:rPr>
+          <w:rFonts w:ascii="Times New Roman" w:hAnsi="Times New Roman" w:cs="Times New Roman"/>
+          <w:bCs/>
+          <w:sz w:val="24"/>
+          <w:szCs w:val="24"/>
+        </w:rPr>
+        <w:t xml:space="preserve">lazing </w:t>
+      </w:r>
+      <w:r>
+        <w:rPr>
+          <w:rFonts w:ascii="Times New Roman" w:hAnsi="Times New Roman" w:cs="Times New Roman"/>
+          <w:bCs/>
+          <w:sz w:val="24"/>
+          <w:szCs w:val="24"/>
+        </w:rPr>
+        <w:t>s</w:t>
+      </w:r>
+      <w:r>
+        <w:rPr>
+          <w:rFonts w:ascii="Times New Roman" w:hAnsi="Times New Roman" w:cs="Times New Roman"/>
+          <w:bCs/>
+          <w:sz w:val="24"/>
+          <w:szCs w:val="24"/>
+        </w:rPr>
+        <w:t>tar (</w:t>
+      </w:r>
       <w:r>
         <w:rPr>
           <w:rFonts w:ascii="Times New Roman" w:hAnsi="Times New Roman" w:cs="Times New Roman"/>
@@ -3672,46 +3330,35 @@
           <w:sz w:val="24"/>
           <w:szCs w:val="24"/>
         </w:rPr>
-        <w:t>pawnee</w:t>
-      </w:r>
-      <w:proofErr w:type="spellEnd"/>
-      <w:r>
-        <w:rPr>
-          <w:rFonts w:ascii="Times New Roman" w:hAnsi="Times New Roman" w:cs="Times New Roman"/>
-          <w:bCs/>
-          <w:sz w:val="24"/>
-          <w:szCs w:val="24"/>
-        </w:rPr>
-        <w:t xml:space="preserve">, which occurs on mesic prairie further to the west and hybridizes with </w:t>
-      </w:r>
-      <w:r>
-        <w:rPr>
-          <w:rFonts w:ascii="Times New Roman" w:hAnsi="Times New Roman" w:cs="Times New Roman"/>
-          <w:bCs/>
-          <w:sz w:val="24"/>
-          <w:szCs w:val="24"/>
-        </w:rPr>
-        <w:t>Leonard’s skipper</w:t>
-      </w:r>
-      <w:r>
-        <w:rPr>
-          <w:rFonts w:ascii="Times New Roman" w:hAnsi="Times New Roman" w:cs="Times New Roman"/>
-          <w:bCs/>
-          <w:sz w:val="24"/>
-          <w:szCs w:val="24"/>
-        </w:rPr>
-        <w:t xml:space="preserve"> </w:t>
-      </w:r>
-      <w:r>
-        <w:rPr>
-          <w:rFonts w:ascii="Times New Roman" w:hAnsi="Times New Roman" w:cs="Times New Roman"/>
-          <w:bCs/>
-          <w:sz w:val="24"/>
-          <w:szCs w:val="24"/>
-        </w:rPr>
-        <w:t>(</w:t>
-      </w:r>
-      <w:proofErr w:type="spellStart"/>
+        <w:t xml:space="preserve">Liatris </w:t>
+      </w:r>
+      <w:r>
+        <w:rPr>
+          <w:rFonts w:ascii="Times New Roman" w:hAnsi="Times New Roman" w:cs="Times New Roman"/>
+          <w:bCs/>
+          <w:sz w:val="24"/>
+          <w:szCs w:val="24"/>
+        </w:rPr>
+        <w:t>spp.) during previous studies within the ASP</w:t>
+      </w:r>
+      <w:r>
+        <w:rPr>
+          <w:rFonts w:ascii="Times New Roman" w:hAnsi="Times New Roman" w:cs="Times New Roman"/>
+          <w:bCs/>
+          <w:sz w:val="24"/>
+          <w:szCs w:val="24"/>
+        </w:rPr>
+        <w:t>,</w:t>
+      </w:r>
+      <w:r>
+        <w:rPr>
+          <w:rFonts w:ascii="Times New Roman" w:hAnsi="Times New Roman" w:cs="Times New Roman"/>
+          <w:bCs/>
+          <w:sz w:val="24"/>
+          <w:szCs w:val="24"/>
+        </w:rPr>
+        <w:t xml:space="preserve"> and this genus is believed to be a preferred nectar source for adult skippers (</w:t>
+      </w:r>
       <w:r>
         <w:rPr>
           <w:rFonts w:ascii="Times New Roman" w:hAnsi="Times New Roman" w:cs="Times New Roman"/>
@@ -3728,270 +3375,8 @@
           <w:sz w:val="24"/>
           <w:szCs w:val="24"/>
         </w:rPr>
-        <w:t>Robert</w:t>
-      </w:r>
-      <w:proofErr w:type="spellEnd"/>
-      <w:r>
-        <w:rPr>
-          <w:rFonts w:ascii="Times New Roman" w:hAnsi="Times New Roman" w:cs="Times New Roman"/>
-          <w:bCs/>
-          <w:sz w:val="24"/>
-          <w:szCs w:val="24"/>
-        </w:rPr>
-        <w:t xml:space="preserve"> Dana, Pers. Communication).</w:t>
-      </w:r>
-      <w:r>
-        <w:rPr>
-          <w:rFonts w:ascii="Times New Roman" w:hAnsi="Times New Roman" w:cs="Times New Roman"/>
-          <w:bCs/>
-          <w:sz w:val="24"/>
-          <w:szCs w:val="24"/>
-        </w:rPr>
-        <w:t xml:space="preserve"> Adults emerge in August, feed on </w:t>
-      </w:r>
-      <w:r>
-        <w:rPr>
-          <w:rFonts w:ascii="Times New Roman" w:hAnsi="Times New Roman" w:cs="Times New Roman"/>
-          <w:bCs/>
-          <w:sz w:val="24"/>
-          <w:szCs w:val="24"/>
-        </w:rPr>
-        <w:t xml:space="preserve">varying </w:t>
-      </w:r>
-      <w:r>
-        <w:rPr>
-          <w:rFonts w:ascii="Times New Roman" w:hAnsi="Times New Roman" w:cs="Times New Roman"/>
-          <w:bCs/>
-          <w:sz w:val="24"/>
-          <w:szCs w:val="24"/>
-        </w:rPr>
-        <w:t xml:space="preserve">nectar sources, and lay eggs </w:t>
-      </w:r>
-      <w:r>
-        <w:rPr>
-          <w:rFonts w:ascii="Times New Roman" w:hAnsi="Times New Roman" w:cs="Times New Roman"/>
-          <w:bCs/>
-          <w:sz w:val="24"/>
-          <w:szCs w:val="24"/>
-        </w:rPr>
-        <w:t>shortly thereafter</w:t>
-      </w:r>
-      <w:r>
-        <w:rPr>
-          <w:rFonts w:ascii="Times New Roman" w:hAnsi="Times New Roman" w:cs="Times New Roman"/>
-          <w:bCs/>
-          <w:sz w:val="24"/>
-          <w:szCs w:val="24"/>
-        </w:rPr>
-        <w:t xml:space="preserve">. Eggs hatch in approximately 10 days, after which the larvae build </w:t>
-      </w:r>
-      <w:proofErr w:type="spellStart"/>
-      <w:r>
-        <w:rPr>
-          <w:rFonts w:ascii="Times New Roman" w:hAnsi="Times New Roman" w:cs="Times New Roman"/>
-          <w:bCs/>
-          <w:sz w:val="24"/>
-          <w:szCs w:val="24"/>
-        </w:rPr>
-        <w:t>refugium</w:t>
-      </w:r>
-      <w:proofErr w:type="spellEnd"/>
-      <w:r>
-        <w:rPr>
-          <w:rFonts w:ascii="Times New Roman" w:hAnsi="Times New Roman" w:cs="Times New Roman"/>
-          <w:bCs/>
-          <w:sz w:val="24"/>
-          <w:szCs w:val="24"/>
-        </w:rPr>
-        <w:t xml:space="preserve"> in the base of bunchgrasses from which they forage until entering diapause for the winter. Definitive information is not available, but larvae likely overwinter in the </w:t>
-      </w:r>
-      <w:r>
-        <w:rPr>
-          <w:rFonts w:ascii="Times New Roman" w:hAnsi="Times New Roman" w:cs="Times New Roman"/>
-          <w:bCs/>
-          <w:sz w:val="24"/>
-          <w:szCs w:val="24"/>
-        </w:rPr>
-        <w:t>tangle of vegetation at the base of</w:t>
-      </w:r>
-      <w:r>
-        <w:rPr>
-          <w:rFonts w:ascii="Times New Roman" w:hAnsi="Times New Roman" w:cs="Times New Roman"/>
-          <w:bCs/>
-          <w:sz w:val="24"/>
-          <w:szCs w:val="24"/>
-        </w:rPr>
-        <w:t xml:space="preserve"> bunchgrass</w:t>
-      </w:r>
-      <w:r>
-        <w:rPr>
-          <w:rFonts w:ascii="Times New Roman" w:hAnsi="Times New Roman" w:cs="Times New Roman"/>
-          <w:bCs/>
-          <w:sz w:val="24"/>
-          <w:szCs w:val="24"/>
-        </w:rPr>
-        <w:t>es</w:t>
-      </w:r>
-      <w:r>
-        <w:rPr>
-          <w:rFonts w:ascii="Times New Roman" w:hAnsi="Times New Roman" w:cs="Times New Roman"/>
-          <w:bCs/>
-          <w:sz w:val="24"/>
-          <w:szCs w:val="24"/>
-        </w:rPr>
-        <w:t xml:space="preserve"> or on the ground under the overhanging grass (</w:t>
-      </w:r>
-      <w:proofErr w:type="spellStart"/>
-      <w:r>
-        <w:rPr>
-          <w:rFonts w:ascii="Times New Roman" w:hAnsi="Times New Roman" w:cs="Times New Roman"/>
-          <w:bCs/>
-          <w:sz w:val="24"/>
-          <w:szCs w:val="24"/>
-        </w:rPr>
-        <w:t>XX</w:t>
-      </w:r>
-      <w:r>
-        <w:rPr>
-          <w:rFonts w:ascii="Times New Roman" w:hAnsi="Times New Roman" w:cs="Times New Roman"/>
-          <w:bCs/>
-          <w:sz w:val="24"/>
-          <w:szCs w:val="24"/>
-        </w:rPr>
-        <w:t>Robert</w:t>
-      </w:r>
-      <w:proofErr w:type="spellEnd"/>
-      <w:r>
-        <w:rPr>
-          <w:rFonts w:ascii="Times New Roman" w:hAnsi="Times New Roman" w:cs="Times New Roman"/>
-          <w:bCs/>
-          <w:sz w:val="24"/>
-          <w:szCs w:val="24"/>
-        </w:rPr>
-        <w:t xml:space="preserve"> Dana, pers. communication).</w:t>
-      </w:r>
-      <w:r>
-        <w:rPr>
-          <w:rFonts w:ascii="Times New Roman" w:hAnsi="Times New Roman" w:cs="Times New Roman"/>
-          <w:bCs/>
-          <w:sz w:val="24"/>
-          <w:szCs w:val="24"/>
-        </w:rPr>
-        <w:t xml:space="preserve"> The Leonard’s skipper seems to favor areas of mesic prairie that have open sand or other bare ground between clumps of bunchgrass. Leonard’s skippers were frequently observed </w:t>
-      </w:r>
-      <w:proofErr w:type="spellStart"/>
-      <w:r>
-        <w:rPr>
-          <w:rFonts w:ascii="Times New Roman" w:hAnsi="Times New Roman" w:cs="Times New Roman"/>
-          <w:bCs/>
-          <w:sz w:val="24"/>
-          <w:szCs w:val="24"/>
-        </w:rPr>
-        <w:t>nectaring</w:t>
-      </w:r>
-      <w:proofErr w:type="spellEnd"/>
-      <w:r>
-        <w:rPr>
-          <w:rFonts w:ascii="Times New Roman" w:hAnsi="Times New Roman" w:cs="Times New Roman"/>
-          <w:bCs/>
-          <w:sz w:val="24"/>
-          <w:szCs w:val="24"/>
-        </w:rPr>
-        <w:t xml:space="preserve"> on </w:t>
-      </w:r>
-      <w:r>
-        <w:rPr>
-          <w:rFonts w:ascii="Times New Roman" w:hAnsi="Times New Roman" w:cs="Times New Roman"/>
-          <w:bCs/>
-          <w:sz w:val="24"/>
-          <w:szCs w:val="24"/>
-        </w:rPr>
-        <w:t>b</w:t>
-      </w:r>
-      <w:r>
-        <w:rPr>
-          <w:rFonts w:ascii="Times New Roman" w:hAnsi="Times New Roman" w:cs="Times New Roman"/>
-          <w:bCs/>
-          <w:sz w:val="24"/>
-          <w:szCs w:val="24"/>
-        </w:rPr>
-        <w:t xml:space="preserve">lazing </w:t>
-      </w:r>
-      <w:r>
-        <w:rPr>
-          <w:rFonts w:ascii="Times New Roman" w:hAnsi="Times New Roman" w:cs="Times New Roman"/>
-          <w:bCs/>
-          <w:sz w:val="24"/>
-          <w:szCs w:val="24"/>
-        </w:rPr>
-        <w:t>s</w:t>
-      </w:r>
-      <w:r>
-        <w:rPr>
-          <w:rFonts w:ascii="Times New Roman" w:hAnsi="Times New Roman" w:cs="Times New Roman"/>
-          <w:bCs/>
-          <w:sz w:val="24"/>
-          <w:szCs w:val="24"/>
-        </w:rPr>
-        <w:t>tar (</w:t>
-      </w:r>
-      <w:r>
-        <w:rPr>
-          <w:rFonts w:ascii="Times New Roman" w:hAnsi="Times New Roman" w:cs="Times New Roman"/>
-          <w:bCs/>
-          <w:i/>
-          <w:sz w:val="24"/>
-          <w:szCs w:val="24"/>
-        </w:rPr>
-        <w:t xml:space="preserve">Liatris </w:t>
-      </w:r>
-      <w:r>
-        <w:rPr>
-          <w:rFonts w:ascii="Times New Roman" w:hAnsi="Times New Roman" w:cs="Times New Roman"/>
-          <w:bCs/>
-          <w:sz w:val="24"/>
-          <w:szCs w:val="24"/>
-        </w:rPr>
-        <w:t>spp.) during previous studies within the ASP</w:t>
-      </w:r>
-      <w:r>
-        <w:rPr>
-          <w:rFonts w:ascii="Times New Roman" w:hAnsi="Times New Roman" w:cs="Times New Roman"/>
-          <w:bCs/>
-          <w:sz w:val="24"/>
-          <w:szCs w:val="24"/>
-        </w:rPr>
-        <w:t>,</w:t>
-      </w:r>
-      <w:r>
-        <w:rPr>
-          <w:rFonts w:ascii="Times New Roman" w:hAnsi="Times New Roman" w:cs="Times New Roman"/>
-          <w:bCs/>
-          <w:sz w:val="24"/>
-          <w:szCs w:val="24"/>
-        </w:rPr>
-        <w:t xml:space="preserve"> and this genus is believed to be a preferred nectar source for adult skippers (</w:t>
-      </w:r>
-      <w:proofErr w:type="spellStart"/>
-      <w:r>
-        <w:rPr>
-          <w:rFonts w:ascii="Times New Roman" w:hAnsi="Times New Roman" w:cs="Times New Roman"/>
-          <w:bCs/>
-          <w:sz w:val="24"/>
-          <w:szCs w:val="24"/>
-        </w:rPr>
-        <w:t>XX</w:t>
-      </w:r>
-      <w:r>
-        <w:rPr>
-          <w:rFonts w:ascii="Times New Roman" w:hAnsi="Times New Roman" w:cs="Times New Roman"/>
-          <w:bCs/>
-          <w:sz w:val="24"/>
-          <w:szCs w:val="24"/>
-        </w:rPr>
         <w:t>source</w:t>
       </w:r>
-      <w:proofErr w:type="spellEnd"/>
       <w:r>
         <w:rPr>
           <w:rFonts w:ascii="Times New Roman" w:hAnsi="Times New Roman" w:cs="Times New Roman"/>
@@ -4026,27 +3411,7 @@
           <w:sz w:val="24"/>
           <w:szCs w:val="24"/>
         </w:rPr>
-        <w:t xml:space="preserve">Leonard’s skipper abundance would be positively related to </w:t>
-      </w:r>
-      <w:proofErr w:type="spellStart"/>
-      <w:r>
-        <w:rPr>
-          <w:rFonts w:ascii="Times New Roman" w:hAnsi="Times New Roman" w:cs="Times New Roman"/>
-          <w:bCs/>
-          <w:sz w:val="24"/>
-          <w:szCs w:val="24"/>
-        </w:rPr>
-        <w:t>graminoid</w:t>
-      </w:r>
-      <w:proofErr w:type="spellEnd"/>
-      <w:r>
-        <w:rPr>
-          <w:rFonts w:ascii="Times New Roman" w:hAnsi="Times New Roman" w:cs="Times New Roman"/>
-          <w:bCs/>
-          <w:sz w:val="24"/>
-          <w:szCs w:val="24"/>
-        </w:rPr>
-        <w:t xml:space="preserve"> cover and blazing star abundance </w:t>
+        <w:t xml:space="preserve">Leonard’s skipper abundance would be positively related to graminoid cover and blazing star abundance </w:t>
       </w:r>
       <w:r>
         <w:rPr>
@@ -4131,7 +3496,6 @@
         </w:rPr>
         <w:t xml:space="preserve"> (</w:t>
       </w:r>
-      <w:proofErr w:type="spellStart"/>
       <w:r>
         <w:rPr>
           <w:rFonts w:ascii="Times New Roman" w:hAnsi="Times New Roman" w:cs="Times New Roman"/>
@@ -4148,69 +3512,8 @@
           <w:sz w:val="24"/>
           <w:szCs w:val="24"/>
         </w:rPr>
-        <w:t>source</w:t>
-      </w:r>
-      <w:proofErr w:type="spellEnd"/>
-      <w:r>
-        <w:rPr>
-          <w:rFonts w:ascii="Times New Roman" w:hAnsi="Times New Roman" w:cs="Times New Roman"/>
-          <w:bCs/>
-          <w:sz w:val="24"/>
-          <w:szCs w:val="24"/>
-        </w:rPr>
-        <w:t xml:space="preserve">, </w:t>
-      </w:r>
-      <w:proofErr w:type="spellStart"/>
-      <w:r>
-        <w:rPr>
-          <w:rFonts w:ascii="Times New Roman" w:hAnsi="Times New Roman" w:cs="Times New Roman"/>
-          <w:bCs/>
-          <w:sz w:val="24"/>
-          <w:szCs w:val="24"/>
-        </w:rPr>
-        <w:t>prob</w:t>
-      </w:r>
-      <w:proofErr w:type="spellEnd"/>
-      <w:r>
-        <w:rPr>
-          <w:rFonts w:ascii="Times New Roman" w:hAnsi="Times New Roman" w:cs="Times New Roman"/>
-          <w:bCs/>
-          <w:sz w:val="24"/>
-          <w:szCs w:val="24"/>
-        </w:rPr>
-        <w:t xml:space="preserve"> </w:t>
-      </w:r>
-      <w:proofErr w:type="spellStart"/>
-      <w:r>
-        <w:rPr>
-          <w:rFonts w:ascii="Times New Roman" w:hAnsi="Times New Roman" w:cs="Times New Roman"/>
-          <w:bCs/>
-          <w:sz w:val="24"/>
-          <w:szCs w:val="24"/>
-        </w:rPr>
-        <w:t>mn</w:t>
-      </w:r>
-      <w:proofErr w:type="spellEnd"/>
-      <w:r>
-        <w:rPr>
-          <w:rFonts w:ascii="Times New Roman" w:hAnsi="Times New Roman" w:cs="Times New Roman"/>
-          <w:bCs/>
-          <w:sz w:val="24"/>
-          <w:szCs w:val="24"/>
-        </w:rPr>
-        <w:t xml:space="preserve"> </w:t>
-      </w:r>
-      <w:proofErr w:type="spellStart"/>
-      <w:r>
-        <w:rPr>
-          <w:rFonts w:ascii="Times New Roman" w:hAnsi="Times New Roman" w:cs="Times New Roman"/>
-          <w:bCs/>
-          <w:sz w:val="24"/>
-          <w:szCs w:val="24"/>
-        </w:rPr>
-        <w:t>dnr</w:t>
-      </w:r>
-      <w:proofErr w:type="spellEnd"/>
+        <w:t>source, prob mn dnr</w:t>
+      </w:r>
       <w:r>
         <w:rPr>
           <w:rFonts w:ascii="Times New Roman" w:hAnsi="Times New Roman" w:cs="Times New Roman"/>
@@ -4514,9 +3817,26 @@
           <w:sz w:val="24"/>
           <w:szCs w:val="24"/>
         </w:rPr>
+        <w:t xml:space="preserve"> nasicus</w:t>
+      </w:r>
+      <w:r>
+        <w:rPr>
+          <w:rFonts w:ascii="Times New Roman" w:hAnsi="Times New Roman" w:cs="Times New Roman"/>
+          <w:bCs/>
+          <w:sz w:val="24"/>
+          <w:szCs w:val="24"/>
+        </w:rPr>
+        <w:t>,</w:t>
+      </w:r>
+      <w:r>
+        <w:rPr>
+          <w:rFonts w:ascii="Times New Roman" w:hAnsi="Times New Roman" w:cs="Times New Roman"/>
+          <w:bCs/>
+          <w:sz w:val="24"/>
+          <w:szCs w:val="24"/>
+        </w:rPr>
         <w:t xml:space="preserve"> </w:t>
       </w:r>
-      <w:proofErr w:type="spellStart"/>
       <w:r>
         <w:rPr>
           <w:rFonts w:ascii="Times New Roman" w:hAnsi="Times New Roman" w:cs="Times New Roman"/>
@@ -4525,9 +3845,106 @@
           <w:sz w:val="24"/>
           <w:szCs w:val="24"/>
         </w:rPr>
-        <w:t>nasicus</w:t>
-      </w:r>
-      <w:proofErr w:type="spellEnd"/>
+        <w:t>P</w:t>
+      </w:r>
+      <w:r>
+        <w:rPr>
+          <w:rFonts w:ascii="Times New Roman" w:hAnsi="Times New Roman" w:cs="Times New Roman"/>
+          <w:bCs/>
+          <w:i/>
+          <w:sz w:val="24"/>
+          <w:szCs w:val="24"/>
+        </w:rPr>
+        <w:t>.</w:t>
+      </w:r>
+      <w:r>
+        <w:rPr>
+          <w:rFonts w:ascii="Times New Roman" w:hAnsi="Times New Roman" w:cs="Times New Roman"/>
+          <w:bCs/>
+          <w:i/>
+          <w:sz w:val="24"/>
+          <w:szCs w:val="24"/>
+        </w:rPr>
+        <w:t xml:space="preserve"> catenifer</w:t>
+      </w:r>
+      <w:r>
+        <w:rPr>
+          <w:rFonts w:ascii="Times New Roman" w:hAnsi="Times New Roman" w:cs="Times New Roman"/>
+          <w:bCs/>
+          <w:sz w:val="24"/>
+          <w:szCs w:val="24"/>
+        </w:rPr>
+        <w:t xml:space="preserve">, </w:t>
+      </w:r>
+      <w:r>
+        <w:rPr>
+          <w:rFonts w:ascii="Times New Roman" w:hAnsi="Times New Roman" w:cs="Times New Roman"/>
+          <w:bCs/>
+          <w:i/>
+          <w:sz w:val="24"/>
+          <w:szCs w:val="24"/>
+        </w:rPr>
+        <w:t>C</w:t>
+      </w:r>
+      <w:r>
+        <w:rPr>
+          <w:rFonts w:ascii="Times New Roman" w:hAnsi="Times New Roman" w:cs="Times New Roman"/>
+          <w:bCs/>
+          <w:i/>
+          <w:sz w:val="24"/>
+          <w:szCs w:val="24"/>
+        </w:rPr>
+        <w:t>.</w:t>
+      </w:r>
+      <w:r>
+        <w:rPr>
+          <w:rFonts w:ascii="Times New Roman" w:hAnsi="Times New Roman" w:cs="Times New Roman"/>
+          <w:bCs/>
+          <w:i/>
+          <w:sz w:val="24"/>
+          <w:szCs w:val="24"/>
+        </w:rPr>
+        <w:t xml:space="preserve"> patruela</w:t>
+      </w:r>
+      <w:r>
+        <w:rPr>
+          <w:rFonts w:ascii="Times New Roman" w:hAnsi="Times New Roman" w:cs="Times New Roman"/>
+          <w:bCs/>
+          <w:sz w:val="24"/>
+          <w:szCs w:val="24"/>
+        </w:rPr>
+        <w:t xml:space="preserve">, </w:t>
+      </w:r>
+      <w:r>
+        <w:rPr>
+          <w:rFonts w:ascii="Times New Roman" w:hAnsi="Times New Roman" w:cs="Times New Roman"/>
+          <w:bCs/>
+          <w:i/>
+          <w:sz w:val="24"/>
+          <w:szCs w:val="24"/>
+        </w:rPr>
+        <w:t>H</w:t>
+      </w:r>
+      <w:r>
+        <w:rPr>
+          <w:rFonts w:ascii="Times New Roman" w:hAnsi="Times New Roman" w:cs="Times New Roman"/>
+          <w:bCs/>
+          <w:i/>
+          <w:sz w:val="24"/>
+          <w:szCs w:val="24"/>
+        </w:rPr>
+        <w:t>. l.</w:t>
+      </w:r>
+      <w:r>
+        <w:rPr>
+          <w:rFonts w:ascii="Times New Roman" w:hAnsi="Times New Roman" w:cs="Times New Roman"/>
+          <w:bCs/>
+          <w:i/>
+          <w:sz w:val="24"/>
+          <w:szCs w:val="24"/>
+        </w:rPr>
+        <w:t xml:space="preserve"> leonardus</w:t>
+      </w:r>
       <w:r>
         <w:rPr>
           <w:rFonts w:ascii="Times New Roman" w:hAnsi="Times New Roman" w:cs="Times New Roman"/>
@@ -4554,7 +3971,7 @@
           <w:sz w:val="24"/>
           <w:szCs w:val="24"/>
         </w:rPr>
-        <w:t>P</w:t>
+        <w:t>C.</w:t>
       </w:r>
       <w:r>
         <w:rPr>
@@ -4564,7 +3981,25 @@
           <w:sz w:val="24"/>
           <w:szCs w:val="24"/>
         </w:rPr>
-        <w:t>.</w:t>
+        <w:t xml:space="preserve"> grammacus</w:t>
+      </w:r>
+      <w:r>
+        <w:rPr>
+          <w:rFonts w:ascii="Times New Roman" w:hAnsi="Times New Roman" w:cs="Times New Roman"/>
+          <w:bCs/>
+          <w:sz w:val="24"/>
+          <w:szCs w:val="24"/>
+        </w:rPr>
+        <w:t xml:space="preserve">, </w:t>
+      </w:r>
+      <w:r>
+        <w:rPr>
+          <w:rFonts w:ascii="Times New Roman" w:hAnsi="Times New Roman" w:cs="Times New Roman"/>
+          <w:bCs/>
+          <w:sz w:val="24"/>
+          <w:szCs w:val="24"/>
+        </w:rPr>
+        <w:t xml:space="preserve">and </w:t>
       </w:r>
       <w:r>
         <w:rPr>
@@ -4574,9 +4009,8 @@
           <w:sz w:val="24"/>
           <w:szCs w:val="24"/>
         </w:rPr>
-        <w:t xml:space="preserve"> </w:t>
-      </w:r>
-      <w:proofErr w:type="spellStart"/>
+        <w:t>P.</w:t>
+      </w:r>
       <w:r>
         <w:rPr>
           <w:rFonts w:ascii="Times New Roman" w:hAnsi="Times New Roman" w:cs="Times New Roman"/>
@@ -4585,211 +4019,8 @@
           <w:sz w:val="24"/>
           <w:szCs w:val="24"/>
         </w:rPr>
-        <w:t>catenifer</w:t>
-      </w:r>
-      <w:proofErr w:type="spellEnd"/>
-      <w:r>
-        <w:rPr>
-          <w:rFonts w:ascii="Times New Roman" w:hAnsi="Times New Roman" w:cs="Times New Roman"/>
-          <w:bCs/>
-          <w:sz w:val="24"/>
-          <w:szCs w:val="24"/>
-        </w:rPr>
-        <w:t xml:space="preserve">, </w:t>
-      </w:r>
-      <w:r>
-        <w:rPr>
-          <w:rFonts w:ascii="Times New Roman" w:hAnsi="Times New Roman" w:cs="Times New Roman"/>
-          <w:bCs/>
-          <w:i/>
-          <w:sz w:val="24"/>
-          <w:szCs w:val="24"/>
-        </w:rPr>
-        <w:t>C</w:t>
-      </w:r>
-      <w:r>
-        <w:rPr>
-          <w:rFonts w:ascii="Times New Roman" w:hAnsi="Times New Roman" w:cs="Times New Roman"/>
-          <w:bCs/>
-          <w:i/>
-          <w:sz w:val="24"/>
-          <w:szCs w:val="24"/>
-        </w:rPr>
-        <w:t>.</w:t>
-      </w:r>
-      <w:r>
-        <w:rPr>
-          <w:rFonts w:ascii="Times New Roman" w:hAnsi="Times New Roman" w:cs="Times New Roman"/>
-          <w:bCs/>
-          <w:i/>
-          <w:sz w:val="24"/>
-          <w:szCs w:val="24"/>
-        </w:rPr>
-        <w:t xml:space="preserve"> </w:t>
-      </w:r>
-      <w:proofErr w:type="spellStart"/>
-      <w:r>
-        <w:rPr>
-          <w:rFonts w:ascii="Times New Roman" w:hAnsi="Times New Roman" w:cs="Times New Roman"/>
-          <w:bCs/>
-          <w:i/>
-          <w:sz w:val="24"/>
-          <w:szCs w:val="24"/>
-        </w:rPr>
-        <w:t>patruela</w:t>
-      </w:r>
-      <w:proofErr w:type="spellEnd"/>
-      <w:r>
-        <w:rPr>
-          <w:rFonts w:ascii="Times New Roman" w:hAnsi="Times New Roman" w:cs="Times New Roman"/>
-          <w:bCs/>
-          <w:sz w:val="24"/>
-          <w:szCs w:val="24"/>
-        </w:rPr>
-        <w:t xml:space="preserve">, </w:t>
-      </w:r>
-      <w:r>
-        <w:rPr>
-          <w:rFonts w:ascii="Times New Roman" w:hAnsi="Times New Roman" w:cs="Times New Roman"/>
-          <w:bCs/>
-          <w:i/>
-          <w:sz w:val="24"/>
-          <w:szCs w:val="24"/>
-        </w:rPr>
-        <w:t>H</w:t>
-      </w:r>
-      <w:r>
-        <w:rPr>
-          <w:rFonts w:ascii="Times New Roman" w:hAnsi="Times New Roman" w:cs="Times New Roman"/>
-          <w:bCs/>
-          <w:i/>
-          <w:sz w:val="24"/>
-          <w:szCs w:val="24"/>
-        </w:rPr>
-        <w:t>. l.</w:t>
-      </w:r>
-      <w:r>
-        <w:rPr>
-          <w:rFonts w:ascii="Times New Roman" w:hAnsi="Times New Roman" w:cs="Times New Roman"/>
-          <w:bCs/>
-          <w:i/>
-          <w:sz w:val="24"/>
-          <w:szCs w:val="24"/>
-        </w:rPr>
-        <w:t xml:space="preserve"> </w:t>
-      </w:r>
-      <w:proofErr w:type="spellStart"/>
-      <w:r>
-        <w:rPr>
-          <w:rFonts w:ascii="Times New Roman" w:hAnsi="Times New Roman" w:cs="Times New Roman"/>
-          <w:bCs/>
-          <w:i/>
-          <w:sz w:val="24"/>
-          <w:szCs w:val="24"/>
-        </w:rPr>
-        <w:t>leonardus</w:t>
-      </w:r>
-      <w:proofErr w:type="spellEnd"/>
-      <w:r>
-        <w:rPr>
-          <w:rFonts w:ascii="Times New Roman" w:hAnsi="Times New Roman" w:cs="Times New Roman"/>
-          <w:bCs/>
-          <w:sz w:val="24"/>
-          <w:szCs w:val="24"/>
-        </w:rPr>
-        <w:t>,</w:t>
-      </w:r>
-      <w:r>
-        <w:rPr>
-          <w:rFonts w:ascii="Times New Roman" w:hAnsi="Times New Roman" w:cs="Times New Roman"/>
-          <w:bCs/>
-          <w:sz w:val="24"/>
-          <w:szCs w:val="24"/>
-        </w:rPr>
-        <w:t xml:space="preserve"> </w:t>
-      </w:r>
-      <w:r>
-        <w:rPr>
-          <w:rFonts w:ascii="Times New Roman" w:hAnsi="Times New Roman" w:cs="Times New Roman"/>
-          <w:bCs/>
-          <w:i/>
-          <w:sz w:val="24"/>
-          <w:szCs w:val="24"/>
-        </w:rPr>
-        <w:t>C.</w:t>
-      </w:r>
-      <w:r>
-        <w:rPr>
-          <w:rFonts w:ascii="Times New Roman" w:hAnsi="Times New Roman" w:cs="Times New Roman"/>
-          <w:bCs/>
-          <w:i/>
-          <w:sz w:val="24"/>
-          <w:szCs w:val="24"/>
-        </w:rPr>
-        <w:t xml:space="preserve"> </w:t>
-      </w:r>
-      <w:proofErr w:type="spellStart"/>
-      <w:r>
-        <w:rPr>
-          <w:rFonts w:ascii="Times New Roman" w:hAnsi="Times New Roman" w:cs="Times New Roman"/>
-          <w:bCs/>
-          <w:i/>
-          <w:sz w:val="24"/>
-          <w:szCs w:val="24"/>
-        </w:rPr>
-        <w:t>grammacus</w:t>
-      </w:r>
-      <w:proofErr w:type="spellEnd"/>
-      <w:r>
-        <w:rPr>
-          <w:rFonts w:ascii="Times New Roman" w:hAnsi="Times New Roman" w:cs="Times New Roman"/>
-          <w:bCs/>
-          <w:sz w:val="24"/>
-          <w:szCs w:val="24"/>
-        </w:rPr>
-        <w:t xml:space="preserve">, </w:t>
-      </w:r>
-      <w:r>
-        <w:rPr>
-          <w:rFonts w:ascii="Times New Roman" w:hAnsi="Times New Roman" w:cs="Times New Roman"/>
-          <w:bCs/>
-          <w:sz w:val="24"/>
-          <w:szCs w:val="24"/>
-        </w:rPr>
-        <w:t xml:space="preserve">and </w:t>
-      </w:r>
-      <w:r>
-        <w:rPr>
-          <w:rFonts w:ascii="Times New Roman" w:hAnsi="Times New Roman" w:cs="Times New Roman"/>
-          <w:bCs/>
-          <w:i/>
-          <w:sz w:val="24"/>
-          <w:szCs w:val="24"/>
-        </w:rPr>
-        <w:t>P.</w:t>
-      </w:r>
-      <w:r>
-        <w:rPr>
-          <w:rFonts w:ascii="Times New Roman" w:hAnsi="Times New Roman" w:cs="Times New Roman"/>
-          <w:bCs/>
-          <w:i/>
-          <w:sz w:val="24"/>
-          <w:szCs w:val="24"/>
-        </w:rPr>
-        <w:t xml:space="preserve"> </w:t>
-      </w:r>
-      <w:proofErr w:type="spellStart"/>
-      <w:r>
-        <w:rPr>
-          <w:rFonts w:ascii="Times New Roman" w:hAnsi="Times New Roman" w:cs="Times New Roman"/>
-          <w:bCs/>
-          <w:i/>
-          <w:sz w:val="24"/>
-          <w:szCs w:val="24"/>
-        </w:rPr>
-        <w:t>erythrophthalmus</w:t>
-      </w:r>
-      <w:proofErr w:type="spellEnd"/>
+        <w:t xml:space="preserve"> erythrophthalmus</w:t>
+      </w:r>
       <w:r>
         <w:rPr>
           <w:rFonts w:ascii="Times New Roman" w:hAnsi="Times New Roman" w:cs="Times New Roman"/>
@@ -6201,25 +5432,7 @@
           <w:sz w:val="24"/>
           <w:szCs w:val="24"/>
         </w:rPr>
-        <w:t xml:space="preserve">X citation needed? </w:t>
-      </w:r>
-      <w:proofErr w:type="spellStart"/>
-      <w:r>
-        <w:rPr>
-          <w:rFonts w:ascii="Times New Roman" w:hAnsi="Times New Roman" w:cs="Times New Roman"/>
-          <w:sz w:val="24"/>
-          <w:szCs w:val="24"/>
-        </w:rPr>
-        <w:t>Royle</w:t>
-      </w:r>
-      <w:proofErr w:type="spellEnd"/>
-      <w:r>
-        <w:rPr>
-          <w:rFonts w:ascii="Times New Roman" w:hAnsi="Times New Roman" w:cs="Times New Roman"/>
-          <w:sz w:val="24"/>
-          <w:szCs w:val="24"/>
-        </w:rPr>
-        <w:t>, DM, or</w:t>
+        <w:t>X citation needed? Royle, DM, or</w:t>
       </w:r>
       <w:r>
         <w:rPr>
@@ -6461,18 +5674,8 @@
           <w:sz w:val="24"/>
           <w:szCs w:val="24"/>
         </w:rPr>
-        <w:t xml:space="preserve">:00 h when wind was below 16 </w:t>
-      </w:r>
-      <w:proofErr w:type="spellStart"/>
-      <w:r>
-        <w:rPr>
-          <w:rFonts w:ascii="Times New Roman" w:hAnsi="Times New Roman" w:cs="Times New Roman"/>
-          <w:sz w:val="24"/>
-          <w:szCs w:val="24"/>
-        </w:rPr>
-        <w:t>kph</w:t>
-      </w:r>
-      <w:proofErr w:type="spellEnd"/>
+        <w:t>:00 h when wind was below 16 kph</w:t>
+      </w:r>
       <w:r>
         <w:rPr>
           <w:rFonts w:ascii="Times New Roman" w:hAnsi="Times New Roman" w:cs="Times New Roman"/>
@@ -7219,25 +6422,7 @@
           <w:sz w:val="24"/>
           <w:szCs w:val="24"/>
         </w:rPr>
-        <w:t xml:space="preserve">The </w:t>
-      </w:r>
-      <w:proofErr w:type="spellStart"/>
-      <w:r>
-        <w:rPr>
-          <w:rFonts w:ascii="Times New Roman" w:hAnsi="Times New Roman" w:cs="Times New Roman"/>
-          <w:sz w:val="24"/>
-          <w:szCs w:val="24"/>
-        </w:rPr>
-        <w:t>gophersnake</w:t>
-      </w:r>
-      <w:proofErr w:type="spellEnd"/>
-      <w:r>
-        <w:rPr>
-          <w:rFonts w:ascii="Times New Roman" w:hAnsi="Times New Roman" w:cs="Times New Roman"/>
-          <w:sz w:val="24"/>
-          <w:szCs w:val="24"/>
-        </w:rPr>
-        <w:t xml:space="preserve"> and plains h</w:t>
+        <w:t>The gophersnake and plains h</w:t>
       </w:r>
       <w:r>
         <w:rPr>
@@ -7521,25 +6706,7 @@
           <w:sz w:val="24"/>
           <w:szCs w:val="24"/>
         </w:rPr>
-        <w:t xml:space="preserve">, </w:t>
-      </w:r>
-      <w:proofErr w:type="spellStart"/>
-      <w:r>
-        <w:rPr>
-          <w:rFonts w:ascii="Times New Roman" w:hAnsi="Times New Roman" w:cs="Times New Roman"/>
-          <w:sz w:val="24"/>
-          <w:szCs w:val="24"/>
-        </w:rPr>
-        <w:t>graminoid</w:t>
-      </w:r>
-      <w:proofErr w:type="spellEnd"/>
-      <w:r>
-        <w:rPr>
-          <w:rFonts w:ascii="Times New Roman" w:hAnsi="Times New Roman" w:cs="Times New Roman"/>
-          <w:sz w:val="24"/>
-          <w:szCs w:val="24"/>
-        </w:rPr>
-        <w:t xml:space="preserve"> cover</w:t>
+        <w:t>, graminoid cover</w:t>
       </w:r>
       <w:r>
         <w:rPr>
@@ -7703,25 +6870,7 @@
           <w:sz w:val="24"/>
           <w:szCs w:val="24"/>
         </w:rPr>
-        <w:t xml:space="preserve"> classified </w:t>
-      </w:r>
-      <w:proofErr w:type="spellStart"/>
-      <w:r>
-        <w:rPr>
-          <w:rFonts w:ascii="Times New Roman" w:hAnsi="Times New Roman" w:cs="Times New Roman"/>
-          <w:sz w:val="24"/>
-          <w:szCs w:val="24"/>
-        </w:rPr>
-        <w:t>overstory</w:t>
-      </w:r>
-      <w:proofErr w:type="spellEnd"/>
-      <w:r>
-        <w:rPr>
-          <w:rFonts w:ascii="Times New Roman" w:hAnsi="Times New Roman" w:cs="Times New Roman"/>
-          <w:sz w:val="24"/>
-          <w:szCs w:val="24"/>
-        </w:rPr>
-        <w:t xml:space="preserve"> habitat by</w:t>
+        <w:t xml:space="preserve"> classified overstory habitat by</w:t>
       </w:r>
       <w:r>
         <w:rPr>
@@ -7856,25 +7005,7 @@
           <w:sz w:val="24"/>
           <w:szCs w:val="24"/>
         </w:rPr>
-        <w:t>abundance models, which are particularly useful for modeling field data on rare or cryptic species because they allow for modeling both the parameter of interest (in this case, abundance) and the observation error that is often inherent in field surveys (</w:t>
-      </w:r>
-      <w:proofErr w:type="spellStart"/>
-      <w:r>
-        <w:rPr>
-          <w:rFonts w:ascii="Times New Roman" w:hAnsi="Times New Roman" w:cs="Times New Roman"/>
-          <w:sz w:val="24"/>
-          <w:szCs w:val="24"/>
-        </w:rPr>
-        <w:t>Dail</w:t>
-      </w:r>
-      <w:proofErr w:type="spellEnd"/>
-      <w:r>
-        <w:rPr>
-          <w:rFonts w:ascii="Times New Roman" w:hAnsi="Times New Roman" w:cs="Times New Roman"/>
-          <w:sz w:val="24"/>
-          <w:szCs w:val="24"/>
-        </w:rPr>
-        <w:t xml:space="preserve"> and Madsen 2011, Hostetler and Chandler 2015). Though very similar to its predecessor, the Hostetler variant specifically addresses the excess-zeroes that often result from field surveys of rare species by incorporating the flexibility to model data with negative binomial and zero-inflated Poisson distributions in addition</w:t>
+        <w:t>abundance models, which are particularly useful for modeling field data on rare or cryptic species because they allow for modeling both the parameter of interest (in this case, abundance) and the observation error that is often inherent in field surveys (Dail and Madsen 2011, Hostetler and Chandler 2015). Though very similar to its predecessor, the Hostetler variant specifically addresses the excess-zeroes that often result from field surveys of rare species by incorporating the flexibility to model data with negative binomial and zero-inflated Poisson distributions in addition</w:t>
       </w:r>
       <w:r>
         <w:rPr>
@@ -7898,146 +7029,39 @@
           <w:sz w:val="24"/>
           <w:szCs w:val="24"/>
         </w:rPr>
-        <w:t>from the same location to evaluate three conditionally related elements; initial abundance (</w:t>
-      </w:r>
-      <m:oMath>
-        <m:sSub>
-          <m:sSubPr>
-            <m:ctrlPr>
-              <w:rPr>
-                <w:rFonts w:ascii="Cambria Math" w:hAnsi="Cambria Math" w:cs="Times New Roman"/>
-                <w:i/>
-                <w:sz w:val="24"/>
-                <w:szCs w:val="24"/>
-              </w:rPr>
-            </m:ctrlPr>
-          </m:sSubPr>
-          <m:e>
-            <m:r>
-              <w:rPr>
-                <w:rFonts w:ascii="Cambria Math" w:hAnsi="Cambria Math" w:cs="Times New Roman"/>
-                <w:sz w:val="24"/>
-                <w:szCs w:val="24"/>
-              </w:rPr>
-              <m:t>N</m:t>
-            </m:r>
-          </m:e>
-          <m:sub>
-            <m:r>
-              <w:rPr>
-                <w:rFonts w:ascii="Cambria Math" w:hAnsi="Cambria Math" w:cs="Times New Roman"/>
-                <w:sz w:val="24"/>
-                <w:szCs w:val="24"/>
-              </w:rPr>
-              <m:t>h,1</m:t>
-            </m:r>
-          </m:sub>
-        </m:sSub>
-      </m:oMath>
-      <w:r>
-        <w:rPr>
-          <w:rFonts w:ascii="Times New Roman" w:hAnsi="Times New Roman" w:cs="Times New Roman"/>
-          <w:sz w:val="24"/>
-          <w:szCs w:val="24"/>
-        </w:rPr>
-        <w:t xml:space="preserve">), </w:t>
-      </w:r>
-      <w:r>
-        <w:rPr>
-          <w:rFonts w:ascii="Times New Roman" w:hAnsi="Times New Roman" w:cs="Times New Roman"/>
-          <w:sz w:val="24"/>
-          <w:szCs w:val="24"/>
-        </w:rPr>
-        <w:t>abundance at subsequent time periods (</w:t>
-      </w:r>
-      <m:oMath>
-        <m:sSub>
-          <m:sSubPr>
-            <m:ctrlPr>
-              <w:rPr>
-                <w:rFonts w:ascii="Cambria Math" w:eastAsiaTheme="minorEastAsia" w:hAnsi="Cambria Math" w:cs="Times New Roman"/>
-                <w:i/>
-                <w:sz w:val="24"/>
-                <w:szCs w:val="24"/>
-              </w:rPr>
-            </m:ctrlPr>
-          </m:sSubPr>
-          <m:e>
-            <m:r>
-              <w:rPr>
-                <w:rFonts w:ascii="Cambria Math" w:eastAsiaTheme="minorEastAsia" w:hAnsi="Cambria Math" w:cs="Times New Roman"/>
-                <w:sz w:val="24"/>
-                <w:szCs w:val="24"/>
-              </w:rPr>
-              <m:t>N</m:t>
-            </m:r>
-          </m:e>
-          <m:sub>
-            <m:r>
-              <w:rPr>
-                <w:rFonts w:ascii="Cambria Math" w:eastAsiaTheme="minorEastAsia" w:hAnsi="Cambria Math" w:cs="Times New Roman"/>
-                <w:sz w:val="24"/>
-                <w:szCs w:val="24"/>
-              </w:rPr>
-              <m:t>h,t</m:t>
-            </m:r>
-          </m:sub>
-        </m:sSub>
-      </m:oMath>
-      <w:r>
-        <w:rPr>
-          <w:rFonts w:ascii="Times New Roman" w:hAnsi="Times New Roman" w:cs="Times New Roman"/>
-          <w:sz w:val="24"/>
-          <w:szCs w:val="24"/>
-        </w:rPr>
-        <w:t xml:space="preserve">), and the detection process </w:t>
-      </w:r>
-      <w:r>
-        <w:rPr>
-          <w:rFonts w:ascii="Times New Roman" w:eastAsiaTheme="minorEastAsia" w:hAnsi="Times New Roman" w:cs="Times New Roman"/>
-          <w:sz w:val="24"/>
-          <w:szCs w:val="24"/>
-        </w:rPr>
-        <w:t>(</w:t>
-      </w:r>
-      <w:r>
-        <w:rPr>
-          <w:rFonts w:ascii="Times New Roman" w:eastAsiaTheme="minorEastAsia" w:hAnsi="Times New Roman" w:cs="Times New Roman"/>
-          <w:i/>
-          <w:sz w:val="24"/>
-          <w:szCs w:val="24"/>
-        </w:rPr>
-        <w:t>p</w:t>
-      </w:r>
-      <w:r>
-        <w:rPr>
-          <w:rFonts w:ascii="Times New Roman" w:eastAsiaTheme="minorEastAsia" w:hAnsi="Times New Roman" w:cs="Times New Roman"/>
-          <w:i/>
-          <w:sz w:val="24"/>
-          <w:szCs w:val="24"/>
-          <w:vertAlign w:val="subscript"/>
-        </w:rPr>
-        <w:t>h</w:t>
-      </w:r>
-      <w:proofErr w:type="gramStart"/>
-      <w:r>
-        <w:rPr>
-          <w:rFonts w:ascii="Times New Roman" w:eastAsiaTheme="minorEastAsia" w:hAnsi="Times New Roman" w:cs="Times New Roman"/>
-          <w:i/>
-          <w:sz w:val="24"/>
-          <w:szCs w:val="24"/>
-          <w:vertAlign w:val="subscript"/>
-        </w:rPr>
-        <w:t>,i,t</w:t>
-      </w:r>
-      <w:proofErr w:type="gramEnd"/>
-      <w:r>
-        <w:rPr>
-          <w:rFonts w:ascii="Times New Roman" w:eastAsiaTheme="minorEastAsia" w:hAnsi="Times New Roman" w:cs="Times New Roman"/>
-          <w:sz w:val="24"/>
-          <w:szCs w:val="24"/>
-        </w:rPr>
-        <w:t>)</w:t>
+        <w:t>from the same location to evaluate three conditionally relat</w:t>
+      </w:r>
+      <w:r>
+        <w:rPr>
+          <w:rFonts w:ascii="Times New Roman" w:hAnsi="Times New Roman" w:cs="Times New Roman"/>
+          <w:sz w:val="24"/>
+          <w:szCs w:val="24"/>
+        </w:rPr>
+        <w:t>ed elements; initial abundance</w:t>
+      </w:r>
+      <w:r>
+        <w:rPr>
+          <w:rFonts w:ascii="Times New Roman" w:hAnsi="Times New Roman" w:cs="Times New Roman"/>
+          <w:sz w:val="24"/>
+          <w:szCs w:val="24"/>
+        </w:rPr>
+        <w:t xml:space="preserve">, </w:t>
+      </w:r>
+      <w:r>
+        <w:rPr>
+          <w:rFonts w:ascii="Times New Roman" w:hAnsi="Times New Roman" w:cs="Times New Roman"/>
+          <w:sz w:val="24"/>
+          <w:szCs w:val="24"/>
+        </w:rPr>
+        <w:t xml:space="preserve">abundance at subsequent time </w:t>
+      </w:r>
+      <w:r>
+        <w:rPr>
+          <w:rFonts w:ascii="Times New Roman" w:hAnsi="Times New Roman" w:cs="Times New Roman"/>
+          <w:sz w:val="24"/>
+          <w:szCs w:val="24"/>
+        </w:rPr>
+        <w:t>periods, and the detection process</w:t>
       </w:r>
       <w:r>
         <w:rPr>
@@ -8143,25 +7167,7 @@
           <w:sz w:val="24"/>
           <w:szCs w:val="24"/>
         </w:rPr>
-        <w:t xml:space="preserve">The models developed by </w:t>
-      </w:r>
-      <w:proofErr w:type="spellStart"/>
-      <w:r>
-        <w:rPr>
-          <w:rFonts w:ascii="Times New Roman" w:hAnsi="Times New Roman" w:cs="Times New Roman"/>
-          <w:sz w:val="24"/>
-          <w:szCs w:val="24"/>
-        </w:rPr>
-        <w:t>Dail</w:t>
-      </w:r>
-      <w:proofErr w:type="spellEnd"/>
-      <w:r>
-        <w:rPr>
-          <w:rFonts w:ascii="Times New Roman" w:hAnsi="Times New Roman" w:cs="Times New Roman"/>
-          <w:sz w:val="24"/>
-          <w:szCs w:val="24"/>
-        </w:rPr>
-        <w:t xml:space="preserve"> and Madsen (2011) and Hostetler and Chandler (2015)</w:t>
+        <w:t>The models developed by Dail and Madsen (2011) and Hostetler and Chandler (2015)</w:t>
       </w:r>
       <w:r>
         <w:rPr>
@@ -8185,25 +7191,7 @@
           <w:sz w:val="24"/>
           <w:szCs w:val="24"/>
         </w:rPr>
-        <w:t xml:space="preserve">proposed by </w:t>
-      </w:r>
-      <w:proofErr w:type="spellStart"/>
-      <w:r>
-        <w:rPr>
-          <w:rFonts w:ascii="Times New Roman" w:hAnsi="Times New Roman" w:cs="Times New Roman"/>
-          <w:sz w:val="24"/>
-          <w:szCs w:val="24"/>
-        </w:rPr>
-        <w:t>Royle</w:t>
-      </w:r>
-      <w:proofErr w:type="spellEnd"/>
-      <w:r>
-        <w:rPr>
-          <w:rFonts w:ascii="Times New Roman" w:hAnsi="Times New Roman" w:cs="Times New Roman"/>
-          <w:sz w:val="24"/>
-          <w:szCs w:val="24"/>
-        </w:rPr>
-        <w:t xml:space="preserve"> (2</w:t>
+        <w:t>proposed by Royle (2</w:t>
       </w:r>
       <w:r>
         <w:rPr>
@@ -8251,57 +7239,25 @@
           <w:sz w:val="24"/>
           <w:szCs w:val="24"/>
         </w:rPr>
-        <w:t xml:space="preserve">dynamics between primary survey periods (e.g., years), specifically for </w:t>
-      </w:r>
-      <w:proofErr w:type="spellStart"/>
-      <w:r>
-        <w:rPr>
-          <w:rFonts w:ascii="Times New Roman" w:hAnsi="Times New Roman" w:cs="Times New Roman"/>
-          <w:sz w:val="24"/>
-          <w:szCs w:val="24"/>
-        </w:rPr>
-        <w:t>metapopulation</w:t>
-      </w:r>
-      <w:proofErr w:type="spellEnd"/>
-      <w:r>
-        <w:rPr>
-          <w:rFonts w:ascii="Times New Roman" w:hAnsi="Times New Roman" w:cs="Times New Roman"/>
-          <w:sz w:val="24"/>
-          <w:szCs w:val="24"/>
-        </w:rPr>
-        <w:t xml:space="preserve"> dynamics such as recruitment (</w:t>
-      </w:r>
-      <w:r>
-        <w:rPr>
-          <w:rFonts w:ascii="Times New Roman" w:hAnsi="Times New Roman" w:cs="Times New Roman"/>
-          <w:sz w:val="24"/>
-          <w:szCs w:val="24"/>
-        </w:rPr>
-        <w:t>γ</w:t>
-      </w:r>
-      <w:r>
-        <w:rPr>
-          <w:rFonts w:ascii="Times New Roman" w:hAnsi="Times New Roman" w:cs="Times New Roman"/>
-          <w:sz w:val="24"/>
-          <w:szCs w:val="24"/>
-        </w:rPr>
-        <w:t>) and survival (</w:t>
-      </w:r>
-      <w:r>
-        <w:rPr>
-          <w:rFonts w:ascii="Times New Roman" w:hAnsi="Times New Roman" w:cs="Times New Roman"/>
-          <w:sz w:val="24"/>
-          <w:szCs w:val="24"/>
-        </w:rPr>
-        <w:t>ω</w:t>
-      </w:r>
-      <w:r>
-        <w:rPr>
-          <w:rFonts w:ascii="Times New Roman" w:hAnsi="Times New Roman" w:cs="Times New Roman"/>
-          <w:sz w:val="24"/>
-          <w:szCs w:val="24"/>
-        </w:rPr>
-        <w:t>). We included these dynamics without covariates, b</w:t>
+        <w:t>dynamics between primary survey periods (e.g., years), specifically for metapopulation</w:t>
+      </w:r>
+      <w:r>
+        <w:rPr>
+          <w:rFonts w:ascii="Times New Roman" w:hAnsi="Times New Roman" w:cs="Times New Roman"/>
+          <w:sz w:val="24"/>
+          <w:szCs w:val="24"/>
+        </w:rPr>
+        <w:t xml:space="preserve"> dynamics such as recruitment and survival</w:t>
+      </w:r>
+      <w:bookmarkStart w:id="0" w:name="_GoBack"/>
+      <w:bookmarkEnd w:id="0"/>
+      <w:r>
+        <w:rPr>
+          <w:rFonts w:ascii="Times New Roman" w:hAnsi="Times New Roman" w:cs="Times New Roman"/>
+          <w:sz w:val="24"/>
+          <w:szCs w:val="24"/>
+        </w:rPr>
+        <w:t>. We included these dynamics without covariates, b</w:t>
       </w:r>
       <w:r>
         <w:rPr>
@@ -8317,7 +7273,15 @@
           <w:sz w:val="24"/>
           <w:szCs w:val="24"/>
         </w:rPr>
-        <w:t xml:space="preserve">factors that are </w:t>
+        <w:t>factors that are driving</w:t>
+      </w:r>
+      <w:r>
+        <w:rPr>
+          <w:rFonts w:ascii="Times New Roman" w:hAnsi="Times New Roman" w:cs="Times New Roman"/>
+          <w:sz w:val="24"/>
+          <w:szCs w:val="24"/>
+        </w:rPr>
+        <w:t xml:space="preserve"> </w:t>
       </w:r>
       <w:r>
         <w:rPr>
@@ -8326,15 +7290,7 @@
           <w:szCs w:val="24"/>
         </w:rPr>
         <w:lastRenderedPageBreak/>
-        <w:t>driving</w:t>
-      </w:r>
-      <w:r>
-        <w:rPr>
-          <w:rFonts w:ascii="Times New Roman" w:hAnsi="Times New Roman" w:cs="Times New Roman"/>
-          <w:sz w:val="24"/>
-          <w:szCs w:val="24"/>
-        </w:rPr>
-        <w:t xml:space="preserve"> recruitment and survival directly, it would have been erroneous to assume closure across seasons.</w:t>
+        <w:t>recruitment and survival directly, it would have been erroneous to assume closure across seasons.</w:t>
       </w:r>
       <w:r>
         <w:rPr>
@@ -8374,7 +7330,15 @@
           <w:sz w:val="24"/>
           <w:szCs w:val="24"/>
         </w:rPr>
-        <w:t>include constant detection probability across the study system (unless explained by observation variables), and equal abundance across the study system (unless explained by state variables) (XX confirm and rewrite assumptions).</w:t>
+        <w:t>include constant detection probability across the study system (unless explained by observation variables), and equal abundance across the study system (unles</w:t>
+      </w:r>
+      <w:r>
+        <w:rPr>
+          <w:rFonts w:ascii="Times New Roman" w:hAnsi="Times New Roman" w:cs="Times New Roman"/>
+          <w:sz w:val="24"/>
+          <w:szCs w:val="24"/>
+        </w:rPr>
+        <w:t>s explained by state variables).</w:t>
       </w:r>
     </w:p>
     <w:p>
@@ -9306,20 +8270,8 @@
           <w:szCs w:val="24"/>
           <w:vertAlign w:val="subscript"/>
         </w:rPr>
-        <w:t>h</w:t>
-      </w:r>
-      <w:proofErr w:type="gramStart"/>
-      <w:r>
-        <w:rPr>
-          <w:rFonts w:ascii="Times New Roman" w:eastAsiaTheme="minorEastAsia" w:hAnsi="Times New Roman" w:cs="Times New Roman"/>
-          <w:i/>
-          <w:sz w:val="24"/>
-          <w:szCs w:val="24"/>
-          <w:vertAlign w:val="subscript"/>
-        </w:rPr>
-        <w:t>,t</w:t>
-      </w:r>
-      <w:proofErr w:type="gramEnd"/>
+        <w:t>h,t</w:t>
+      </w:r>
       <w:r>
         <w:rPr>
           <w:rFonts w:ascii="Times New Roman" w:eastAsiaTheme="minorEastAsia" w:hAnsi="Times New Roman" w:cs="Times New Roman"/>
@@ -10412,51 +9364,15 @@
           <w:sz w:val="24"/>
           <w:szCs w:val="24"/>
         </w:rPr>
-        <w:t xml:space="preserve">pending approach described by </w:t>
-      </w:r>
-      <w:proofErr w:type="spellStart"/>
-      <w:r>
-        <w:rPr>
-          <w:rFonts w:ascii="Times New Roman" w:hAnsi="Times New Roman" w:cs="Times New Roman"/>
-          <w:sz w:val="24"/>
-          <w:szCs w:val="24"/>
-        </w:rPr>
-        <w:t>Giu</w:t>
-      </w:r>
-      <w:r>
-        <w:rPr>
-          <w:rFonts w:ascii="Times New Roman" w:hAnsi="Times New Roman" w:cs="Times New Roman"/>
-          <w:sz w:val="24"/>
-          <w:szCs w:val="24"/>
-        </w:rPr>
-        <w:t>dice</w:t>
-      </w:r>
-      <w:proofErr w:type="spellEnd"/>
-      <w:r>
-        <w:rPr>
-          <w:rFonts w:ascii="Times New Roman" w:hAnsi="Times New Roman" w:cs="Times New Roman"/>
-          <w:sz w:val="24"/>
-          <w:szCs w:val="24"/>
-        </w:rPr>
-        <w:t xml:space="preserve"> and </w:t>
-      </w:r>
-      <w:proofErr w:type="spellStart"/>
-      <w:r>
-        <w:rPr>
-          <w:rFonts w:ascii="Times New Roman" w:hAnsi="Times New Roman" w:cs="Times New Roman"/>
-          <w:sz w:val="24"/>
-          <w:szCs w:val="24"/>
-        </w:rPr>
-        <w:t>Fieberg</w:t>
-      </w:r>
-      <w:proofErr w:type="spellEnd"/>
-      <w:r>
-        <w:rPr>
-          <w:rFonts w:ascii="Times New Roman" w:hAnsi="Times New Roman" w:cs="Times New Roman"/>
-          <w:sz w:val="24"/>
-          <w:szCs w:val="24"/>
-        </w:rPr>
-        <w:t xml:space="preserve"> (2012XX)</w:t>
+        <w:t>pending approach described by Giu</w:t>
+      </w:r>
+      <w:r>
+        <w:rPr>
+          <w:rFonts w:ascii="Times New Roman" w:hAnsi="Times New Roman" w:cs="Times New Roman"/>
+          <w:sz w:val="24"/>
+          <w:szCs w:val="24"/>
+        </w:rPr>
+        <w:t>dice and Fieberg (2012XX)</w:t>
       </w:r>
       <w:r>
         <w:rPr>
@@ -10576,25 +9492,7 @@
           <w:sz w:val="24"/>
           <w:szCs w:val="24"/>
         </w:rPr>
-        <w:t xml:space="preserve"> based on </w:t>
-      </w:r>
-      <w:proofErr w:type="spellStart"/>
-      <w:r>
-        <w:rPr>
-          <w:rFonts w:ascii="Times New Roman" w:hAnsi="Times New Roman" w:cs="Times New Roman"/>
-          <w:sz w:val="24"/>
-          <w:szCs w:val="24"/>
-        </w:rPr>
-        <w:t>Akaike</w:t>
-      </w:r>
-      <w:proofErr w:type="spellEnd"/>
-      <w:r>
-        <w:rPr>
-          <w:rFonts w:ascii="Times New Roman" w:hAnsi="Times New Roman" w:cs="Times New Roman"/>
-          <w:sz w:val="24"/>
-          <w:szCs w:val="24"/>
-        </w:rPr>
-        <w:t xml:space="preserve"> information criterion (AIC) and Δ</w:t>
+        <w:t xml:space="preserve"> based on Akaike information criterion (AIC) and Δ</w:t>
       </w:r>
       <w:r>
         <w:rPr>
@@ -10626,25 +9524,7 @@
           <w:sz w:val="24"/>
           <w:szCs w:val="24"/>
         </w:rPr>
-        <w:t>(</w:t>
-      </w:r>
-      <w:proofErr w:type="spellStart"/>
-      <w:r>
-        <w:rPr>
-          <w:rFonts w:ascii="Times New Roman" w:hAnsi="Times New Roman" w:cs="Times New Roman"/>
-          <w:sz w:val="24"/>
-          <w:szCs w:val="24"/>
-        </w:rPr>
-        <w:t>Fondell</w:t>
-      </w:r>
-      <w:proofErr w:type="spellEnd"/>
-      <w:r>
-        <w:rPr>
-          <w:rFonts w:ascii="Times New Roman" w:hAnsi="Times New Roman" w:cs="Times New Roman"/>
-          <w:sz w:val="24"/>
-          <w:szCs w:val="24"/>
-        </w:rPr>
-        <w:t xml:space="preserve"> et al. 2008 in Arnold 2010). </w:t>
+        <w:t xml:space="preserve">(Fondell et al. 2008 in Arnold 2010). </w:t>
       </w:r>
       <w:r>
         <w:rPr>
@@ -13417,25 +12297,7 @@
           <w:sz w:val="24"/>
           <w:szCs w:val="24"/>
         </w:rPr>
-        <w:t xml:space="preserve">Based on preliminary analyses, we did not fit covariates to detection probability because observations were insufficient for robust modeling (results not shown; see XX at </w:t>
-      </w:r>
-      <w:proofErr w:type="spellStart"/>
-      <w:r>
-        <w:rPr>
-          <w:rFonts w:ascii="Times New Roman" w:hAnsi="Times New Roman" w:cs="Times New Roman"/>
-          <w:sz w:val="24"/>
-          <w:szCs w:val="24"/>
-        </w:rPr>
-        <w:t>doiXX</w:t>
-      </w:r>
-      <w:proofErr w:type="spellEnd"/>
-      <w:r>
-        <w:rPr>
-          <w:rFonts w:ascii="Times New Roman" w:hAnsi="Times New Roman" w:cs="Times New Roman"/>
-          <w:sz w:val="24"/>
-          <w:szCs w:val="24"/>
-        </w:rPr>
-        <w:t xml:space="preserve">). The Bayesian model-based approach was implemented using jagsUI (CITE XX) in Program R. We </w:t>
+        <w:t xml:space="preserve">Based on preliminary analyses, we did not fit covariates to detection probability because observations were insufficient for robust modeling (results not shown; see XX at doiXX). The Bayesian model-based approach was implemented using jagsUI (CITE XX) in Program R. We </w:t>
       </w:r>
       <w:r>
         <w:rPr>
@@ -13736,23 +12598,13 @@
         </w:rPr>
         <w:t xml:space="preserve"> abundance models ranked by </w:t>
       </w:r>
-      <w:proofErr w:type="spellStart"/>
       <w:r>
         <w:rPr>
           <w:rFonts w:ascii="Times New Roman" w:hAnsi="Times New Roman" w:cs="Times New Roman"/>
           <w:sz w:val="20"/>
           <w:szCs w:val="20"/>
         </w:rPr>
-        <w:t>Akaike</w:t>
-      </w:r>
-      <w:proofErr w:type="spellEnd"/>
-      <w:r>
-        <w:rPr>
-          <w:rFonts w:ascii="Times New Roman" w:hAnsi="Times New Roman" w:cs="Times New Roman"/>
-          <w:sz w:val="20"/>
-          <w:szCs w:val="20"/>
-        </w:rPr>
-        <w:t xml:space="preserve"> </w:t>
+        <w:t xml:space="preserve">Akaike </w:t>
       </w:r>
       <w:r>
         <w:rPr>
@@ -16937,23 +15789,13 @@
         </w:rPr>
         <w:t xml:space="preserve">owhee abundance models ranked by </w:t>
       </w:r>
-      <w:proofErr w:type="spellStart"/>
       <w:r>
         <w:rPr>
           <w:rFonts w:ascii="Times New Roman" w:hAnsi="Times New Roman" w:cs="Times New Roman"/>
           <w:sz w:val="20"/>
           <w:szCs w:val="20"/>
         </w:rPr>
-        <w:t>Akaike</w:t>
-      </w:r>
-      <w:proofErr w:type="spellEnd"/>
-      <w:r>
-        <w:rPr>
-          <w:rFonts w:ascii="Times New Roman" w:hAnsi="Times New Roman" w:cs="Times New Roman"/>
-          <w:sz w:val="20"/>
-          <w:szCs w:val="20"/>
-        </w:rPr>
-        <w:t xml:space="preserve"> </w:t>
+        <w:t xml:space="preserve">Akaike </w:t>
       </w:r>
       <w:r>
         <w:rPr>
@@ -18955,23 +17797,13 @@
         </w:rPr>
         <w:t xml:space="preserve"> ranked by </w:t>
       </w:r>
-      <w:proofErr w:type="spellStart"/>
       <w:r>
         <w:rPr>
           <w:rFonts w:ascii="Times New Roman" w:hAnsi="Times New Roman" w:cs="Times New Roman"/>
           <w:sz w:val="20"/>
           <w:szCs w:val="20"/>
         </w:rPr>
-        <w:t>Akaike</w:t>
-      </w:r>
-      <w:proofErr w:type="spellEnd"/>
-      <w:r>
-        <w:rPr>
-          <w:rFonts w:ascii="Times New Roman" w:hAnsi="Times New Roman" w:cs="Times New Roman"/>
-          <w:sz w:val="20"/>
-          <w:szCs w:val="20"/>
-        </w:rPr>
-        <w:t xml:space="preserve"> </w:t>
+        <w:t xml:space="preserve">Akaike </w:t>
       </w:r>
       <w:r>
         <w:rPr>
@@ -22163,7 +20995,7 @@
           <w:sz w:val="20"/>
           <w:szCs w:val="20"/>
         </w:rPr>
-        <w:t>Leonard’s skipper</w:t>
+        <w:t xml:space="preserve">Leonard’s skipper occupancy models </w:t>
       </w:r>
       <w:r>
         <w:rPr>
@@ -22171,7 +21003,7 @@
           <w:sz w:val="20"/>
           <w:szCs w:val="20"/>
         </w:rPr>
-        <w:t xml:space="preserve"> occupancy models </w:t>
+        <w:t xml:space="preserve">ranked by </w:t>
       </w:r>
       <w:r>
         <w:rPr>
@@ -22179,25 +21011,7 @@
           <w:sz w:val="20"/>
           <w:szCs w:val="20"/>
         </w:rPr>
-        <w:t xml:space="preserve">ranked by </w:t>
-      </w:r>
-      <w:proofErr w:type="spellStart"/>
-      <w:r>
-        <w:rPr>
-          <w:rFonts w:ascii="Times New Roman" w:hAnsi="Times New Roman" w:cs="Times New Roman"/>
-          <w:sz w:val="20"/>
-          <w:szCs w:val="20"/>
-        </w:rPr>
-        <w:t>Akaike</w:t>
-      </w:r>
-      <w:proofErr w:type="spellEnd"/>
-      <w:r>
-        <w:rPr>
-          <w:rFonts w:ascii="Times New Roman" w:hAnsi="Times New Roman" w:cs="Times New Roman"/>
-          <w:sz w:val="20"/>
-          <w:szCs w:val="20"/>
-        </w:rPr>
-        <w:t xml:space="preserve"> </w:t>
+        <w:t xml:space="preserve">Akaike </w:t>
       </w:r>
       <w:r>
         <w:rPr>
@@ -25894,23 +24708,13 @@
         </w:rPr>
         <w:t xml:space="preserve"> ranked by </w:t>
       </w:r>
-      <w:proofErr w:type="spellStart"/>
       <w:r>
         <w:rPr>
           <w:rFonts w:ascii="Times New Roman" w:hAnsi="Times New Roman" w:cs="Times New Roman"/>
           <w:sz w:val="20"/>
           <w:szCs w:val="20"/>
         </w:rPr>
-        <w:t>Akaike</w:t>
-      </w:r>
-      <w:proofErr w:type="spellEnd"/>
-      <w:r>
-        <w:rPr>
-          <w:rFonts w:ascii="Times New Roman" w:hAnsi="Times New Roman" w:cs="Times New Roman"/>
-          <w:sz w:val="20"/>
-          <w:szCs w:val="20"/>
-        </w:rPr>
-        <w:t xml:space="preserve"> </w:t>
+        <w:t xml:space="preserve">Akaike </w:t>
       </w:r>
       <w:r>
         <w:rPr>
@@ -28014,39 +26818,21 @@
         </w:rPr>
         <w:t xml:space="preserve">ranked by </w:t>
       </w:r>
-      <w:proofErr w:type="spellStart"/>
       <w:r>
         <w:rPr>
           <w:rFonts w:ascii="Times New Roman" w:hAnsi="Times New Roman" w:cs="Times New Roman"/>
           <w:sz w:val="20"/>
           <w:szCs w:val="20"/>
         </w:rPr>
-        <w:t>Akaike</w:t>
-      </w:r>
-      <w:proofErr w:type="spellEnd"/>
+        <w:t xml:space="preserve">Akaike </w:t>
+      </w:r>
       <w:r>
         <w:rPr>
           <w:rFonts w:ascii="Times New Roman" w:hAnsi="Times New Roman" w:cs="Times New Roman"/>
           <w:sz w:val="20"/>
           <w:szCs w:val="20"/>
         </w:rPr>
-        <w:t xml:space="preserve"> </w:t>
-      </w:r>
-      <w:r>
-        <w:rPr>
-          <w:rFonts w:ascii="Times New Roman" w:hAnsi="Times New Roman" w:cs="Times New Roman"/>
-          <w:sz w:val="20"/>
-          <w:szCs w:val="20"/>
-        </w:rPr>
-        <w:t>information criterion</w:t>
-      </w:r>
-      <w:r>
-        <w:rPr>
-          <w:rFonts w:ascii="Times New Roman" w:hAnsi="Times New Roman" w:cs="Times New Roman"/>
-          <w:sz w:val="20"/>
-          <w:szCs w:val="20"/>
-        </w:rPr>
-        <w:t xml:space="preserve"> (AIC). Occupancy</w:t>
+        <w:t>information criterion (AIC). Occupancy</w:t>
       </w:r>
       <w:r>
         <w:rPr>
@@ -31887,67 +30673,7 @@
           <w:sz w:val="24"/>
           <w:szCs w:val="24"/>
         </w:rPr>
-        <w:t>Although the benefits of fire and grazing as tools to restore and maintain prairie, savanna, and other upland habitats for native fauna are well-documented (</w:t>
-      </w:r>
-      <w:proofErr w:type="spellStart"/>
-      <w:r>
-        <w:rPr>
-          <w:rFonts w:ascii="Times New Roman" w:hAnsi="Times New Roman" w:cs="Times New Roman"/>
-          <w:bCs/>
-          <w:sz w:val="24"/>
-          <w:szCs w:val="24"/>
-        </w:rPr>
-        <w:t>Swengel</w:t>
-      </w:r>
-      <w:proofErr w:type="spellEnd"/>
-      <w:r>
-        <w:rPr>
-          <w:rFonts w:ascii="Times New Roman" w:hAnsi="Times New Roman" w:cs="Times New Roman"/>
-          <w:bCs/>
-          <w:sz w:val="24"/>
-          <w:szCs w:val="24"/>
-        </w:rPr>
-        <w:t xml:space="preserve"> 1998, Vander Yacht et al. 2016, Davis et al. 2001, Peterson and Reich 2001), the relative costs and benefits in terms of abundance, persistence, and survival vary across taxa and species (</w:t>
-      </w:r>
-      <w:proofErr w:type="spellStart"/>
-      <w:r>
-        <w:rPr>
-          <w:rFonts w:ascii="Times New Roman" w:hAnsi="Times New Roman" w:cs="Times New Roman"/>
-          <w:bCs/>
-          <w:sz w:val="24"/>
-          <w:szCs w:val="24"/>
-        </w:rPr>
-        <w:t>Bendel</w:t>
-      </w:r>
-      <w:proofErr w:type="spellEnd"/>
-      <w:r>
-        <w:rPr>
-          <w:rFonts w:ascii="Times New Roman" w:hAnsi="Times New Roman" w:cs="Times New Roman"/>
-          <w:bCs/>
-          <w:sz w:val="24"/>
-          <w:szCs w:val="24"/>
-        </w:rPr>
-        <w:t xml:space="preserve"> et al. 2018, Davis et al. 200, </w:t>
-      </w:r>
-      <w:proofErr w:type="spellStart"/>
-      <w:r>
-        <w:rPr>
-          <w:rFonts w:ascii="Times New Roman" w:hAnsi="Times New Roman" w:cs="Times New Roman"/>
-          <w:bCs/>
-          <w:sz w:val="24"/>
-          <w:szCs w:val="24"/>
-        </w:rPr>
-        <w:t>Swengel</w:t>
-      </w:r>
-      <w:proofErr w:type="spellEnd"/>
-      <w:r>
-        <w:rPr>
-          <w:rFonts w:ascii="Times New Roman" w:hAnsi="Times New Roman" w:cs="Times New Roman"/>
-          <w:bCs/>
-          <w:sz w:val="24"/>
-          <w:szCs w:val="24"/>
-        </w:rPr>
-        <w:t xml:space="preserve"> 1998).</w:t>
+        <w:t>Although the benefits of fire and grazing as tools to restore and maintain prairie, savanna, and other upland habitats for native fauna are well-documented (Swengel 1998, Vander Yacht et al. 2016, Davis et al. 2001, Peterson and Reich 2001), the relative costs and benefits in terms of abundance, persistence, and survival vary across taxa and species (Bendel et al. 2018, Davis et al. 200, Swengel 1998).</w:t>
       </w:r>
       <w:r>
         <w:rPr>
@@ -32010,67 +30736,7 @@
           <w:sz w:val="24"/>
           <w:szCs w:val="24"/>
         </w:rPr>
-        <w:t xml:space="preserve">urning and grazing both have the potential to significantly disrupt the life cycle of our target invertebrate species (Dana, 1991, </w:t>
-      </w:r>
-      <w:proofErr w:type="spellStart"/>
-      <w:r>
-        <w:rPr>
-          <w:rFonts w:ascii="Times New Roman" w:hAnsi="Times New Roman" w:cs="Times New Roman"/>
-          <w:bCs/>
-          <w:sz w:val="24"/>
-          <w:szCs w:val="24"/>
-        </w:rPr>
-        <w:t>Swengel</w:t>
-      </w:r>
-      <w:proofErr w:type="spellEnd"/>
-      <w:r>
-        <w:rPr>
-          <w:rFonts w:ascii="Times New Roman" w:hAnsi="Times New Roman" w:cs="Times New Roman"/>
-          <w:bCs/>
-          <w:sz w:val="24"/>
-          <w:szCs w:val="24"/>
-        </w:rPr>
-        <w:t xml:space="preserve"> 1996, </w:t>
-      </w:r>
-      <w:proofErr w:type="spellStart"/>
-      <w:r>
-        <w:rPr>
-          <w:rFonts w:ascii="Times New Roman" w:hAnsi="Times New Roman" w:cs="Times New Roman"/>
-          <w:bCs/>
-          <w:sz w:val="24"/>
-          <w:szCs w:val="24"/>
-        </w:rPr>
-        <w:t>Bendel</w:t>
-      </w:r>
-      <w:proofErr w:type="spellEnd"/>
-      <w:r>
-        <w:rPr>
-          <w:rFonts w:ascii="Times New Roman" w:hAnsi="Times New Roman" w:cs="Times New Roman"/>
-          <w:bCs/>
-          <w:sz w:val="24"/>
-          <w:szCs w:val="24"/>
-        </w:rPr>
-        <w:t xml:space="preserve"> et al. 2018). On an invertebrate </w:t>
-      </w:r>
-      <w:proofErr w:type="spellStart"/>
-      <w:r>
-        <w:rPr>
-          <w:rFonts w:ascii="Times New Roman" w:hAnsi="Times New Roman" w:cs="Times New Roman"/>
-          <w:bCs/>
-          <w:sz w:val="24"/>
-          <w:szCs w:val="24"/>
-        </w:rPr>
-        <w:t>metapopulation</w:t>
-      </w:r>
-      <w:proofErr w:type="spellEnd"/>
-      <w:r>
-        <w:rPr>
-          <w:rFonts w:ascii="Times New Roman" w:hAnsi="Times New Roman" w:cs="Times New Roman"/>
-          <w:bCs/>
-          <w:sz w:val="24"/>
-          <w:szCs w:val="24"/>
-        </w:rPr>
-        <w:t xml:space="preserve"> level, balance between local establishment or re-establi</w:t>
+        <w:t>urning and grazing both have the potential to significantly disrupt the life cycle of our target invertebrate species (Dana, 1991, Swengel 1996, Bendel et al. 2018). On an invertebrate metapopulation level, balance between local establishment or re-establi</w:t>
       </w:r>
       <w:r>
         <w:rPr>
@@ -32088,27 +30754,7 @@
           <w:sz w:val="24"/>
           <w:szCs w:val="24"/>
         </w:rPr>
-        <w:t>disrupted by fragmentation (Dana 1991) and careful management of protected tracts to minimize local extinctions is of critical importance (Goodman 1987 in Dana 1991). Habitat management must be carefully and thoughtfully planned to avoid unintended negative consequences for habitat specialist native invertebrate species, which are at increased risk of lasting negative effects on populations (</w:t>
-      </w:r>
-      <w:proofErr w:type="spellStart"/>
-      <w:r>
-        <w:rPr>
-          <w:rFonts w:ascii="Times New Roman" w:hAnsi="Times New Roman" w:cs="Times New Roman"/>
-          <w:bCs/>
-          <w:sz w:val="24"/>
-          <w:szCs w:val="24"/>
-        </w:rPr>
-        <w:t>Swengel</w:t>
-      </w:r>
-      <w:proofErr w:type="spellEnd"/>
-      <w:r>
-        <w:rPr>
-          <w:rFonts w:ascii="Times New Roman" w:hAnsi="Times New Roman" w:cs="Times New Roman"/>
-          <w:bCs/>
-          <w:sz w:val="24"/>
-          <w:szCs w:val="24"/>
-        </w:rPr>
-        <w:t xml:space="preserve"> 1996, Vogel et al. 2010). Within our study system, the Leonard’s skipper was negatively impacted by management disturbance. </w:t>
+        <w:t xml:space="preserve">disrupted by fragmentation (Dana 1991) and careful management of protected tracts to minimize local extinctions is of critical importance (Goodman 1987 in Dana 1991). Habitat management must be carefully and thoughtfully planned to avoid unintended negative consequences for habitat specialist native invertebrate species, which are at increased risk of lasting negative effects on populations (Swengel 1996, Vogel et al. 2010). Within our study system, the Leonard’s skipper was negatively impacted by management disturbance. </w:t>
       </w:r>
       <w:r>
         <w:rPr>
@@ -32246,27 +30892,7 @@
           <w:sz w:val="24"/>
           <w:szCs w:val="24"/>
         </w:rPr>
-        <w:t>These results and observations indicate that management and restoration should be planned at large spatial and temporal scales in order to benefit the multitude of species that depend on rare oak savanna, oak woodland, and prairie habitats, rather than benefitting a select few at the cost of the rest. Historically, disturbance was an integral part of the ASP landscape and many native plant and animal communities are well adapted to it (Henderson et al. 2017, Vander Yacht et al. 2016), but the function of this large-scale system has been compromised by habitat loss and fragmentation. One pressing concern is to better understand how to manage for disturbance-sensitive species within disturbance-dependent ecosystems (</w:t>
-      </w:r>
-      <w:proofErr w:type="spellStart"/>
-      <w:r>
-        <w:rPr>
-          <w:rFonts w:ascii="Times New Roman" w:hAnsi="Times New Roman" w:cs="Times New Roman"/>
-          <w:bCs/>
-          <w:sz w:val="24"/>
-          <w:szCs w:val="24"/>
-        </w:rPr>
-        <w:t>Moranz</w:t>
-      </w:r>
-      <w:proofErr w:type="spellEnd"/>
-      <w:r>
-        <w:rPr>
-          <w:rFonts w:ascii="Times New Roman" w:hAnsi="Times New Roman" w:cs="Times New Roman"/>
-          <w:bCs/>
-          <w:sz w:val="24"/>
-          <w:szCs w:val="24"/>
-        </w:rPr>
-        <w:t xml:space="preserve"> et al. 2014) on a reduced scale. Although restoration planning should be at a large scale to provide a variety of related habitat types on the landscape and should be planned over as long a term as is possible, actual </w:t>
+        <w:t xml:space="preserve">These results and observations indicate that management and restoration should be planned at large spatial and temporal scales in order to benefit the multitude of species that depend on rare oak savanna, oak woodland, and prairie habitats, rather than benefitting a select few at the cost of the rest. Historically, disturbance was an integral part of the ASP landscape and many native plant and animal communities are well adapted to it (Henderson et al. 2017, Vander Yacht et al. 2016), but the function of this large-scale system has been compromised by habitat loss and fragmentation. One pressing concern is to better understand how to manage for disturbance-sensitive species within disturbance-dependent ecosystems (Moranz et al. 2014) on a reduced scale. Although restoration planning should be at a large scale to provide a variety of related habitat types on the landscape and should be planned over as long a term as is possible, actual </w:t>
       </w:r>
       <w:r>
         <w:rPr>
@@ -32276,47 +30902,7 @@
           <w:szCs w:val="24"/>
         </w:rPr>
         <w:lastRenderedPageBreak/>
-        <w:t xml:space="preserve">restoration activities may need to be conducted at relatively small scales in order to provide </w:t>
-      </w:r>
-      <w:proofErr w:type="spellStart"/>
-      <w:r>
-        <w:rPr>
-          <w:rFonts w:ascii="Times New Roman" w:hAnsi="Times New Roman" w:cs="Times New Roman"/>
-          <w:bCs/>
-          <w:sz w:val="24"/>
-          <w:szCs w:val="24"/>
-        </w:rPr>
-        <w:t>refugium</w:t>
-      </w:r>
-      <w:proofErr w:type="spellEnd"/>
-      <w:r>
-        <w:rPr>
-          <w:rFonts w:ascii="Times New Roman" w:hAnsi="Times New Roman" w:cs="Times New Roman"/>
-          <w:bCs/>
-          <w:sz w:val="24"/>
-          <w:szCs w:val="24"/>
-        </w:rPr>
-        <w:t xml:space="preserve"> from which populations can recolonize and rebound and to protect relatively isolated populations from accidental extirpation. When possible, a variety of techniques should be considered in the overall management plan to account for species’ differential responses to management (Davis et al. 2000, </w:t>
-      </w:r>
-      <w:proofErr w:type="spellStart"/>
-      <w:r>
-        <w:rPr>
-          <w:rFonts w:ascii="Times New Roman" w:hAnsi="Times New Roman" w:cs="Times New Roman"/>
-          <w:bCs/>
-          <w:sz w:val="24"/>
-          <w:szCs w:val="24"/>
-        </w:rPr>
-        <w:t>Swengel</w:t>
-      </w:r>
-      <w:proofErr w:type="spellEnd"/>
-      <w:r>
-        <w:rPr>
-          <w:rFonts w:ascii="Times New Roman" w:hAnsi="Times New Roman" w:cs="Times New Roman"/>
-          <w:bCs/>
-          <w:sz w:val="24"/>
-          <w:szCs w:val="24"/>
-        </w:rPr>
-        <w:t xml:space="preserve"> 1996). </w:t>
+        <w:t xml:space="preserve">restoration activities may need to be conducted at relatively small scales in order to provide refugium from which populations can recolonize and rebound and to protect relatively isolated populations from accidental extirpation. When possible, a variety of techniques should be considered in the overall management plan to account for species’ differential responses to management (Davis et al. 2000, Swengel 1996). </w:t>
       </w:r>
     </w:p>
     <w:p>
@@ -32376,67 +30962,7 @@
           <w:sz w:val="24"/>
           <w:szCs w:val="24"/>
         </w:rPr>
-        <w:t>This study generated a number of potentially beneficial recommendations for the focus and design of future research. Due to low rates of detection for some species, the subsequent analyses were relatively low power for identifying strong wildlife-habitat relationships. Unfortunately, this is part of the challenge in working with rare and cryptic species, even when sampling units are well-matched to the spatial ecology of the target species and surveys are conducted using protocols that maximize detection (</w:t>
-      </w:r>
-      <w:proofErr w:type="spellStart"/>
-      <w:r>
-        <w:rPr>
-          <w:rFonts w:ascii="Times New Roman" w:hAnsi="Times New Roman" w:cs="Times New Roman"/>
-          <w:bCs/>
-          <w:sz w:val="24"/>
-          <w:szCs w:val="24"/>
-        </w:rPr>
-        <w:t>Guillera-Arroita</w:t>
-      </w:r>
-      <w:proofErr w:type="spellEnd"/>
-      <w:r>
-        <w:rPr>
-          <w:rFonts w:ascii="Times New Roman" w:hAnsi="Times New Roman" w:cs="Times New Roman"/>
-          <w:bCs/>
-          <w:sz w:val="24"/>
-          <w:szCs w:val="24"/>
-        </w:rPr>
-        <w:t xml:space="preserve">, </w:t>
-      </w:r>
-      <w:proofErr w:type="spellStart"/>
-      <w:r>
-        <w:rPr>
-          <w:rFonts w:ascii="Times New Roman" w:hAnsi="Times New Roman" w:cs="Times New Roman"/>
-          <w:bCs/>
-          <w:sz w:val="24"/>
-          <w:szCs w:val="24"/>
-        </w:rPr>
-        <w:t>Ridout</w:t>
-      </w:r>
-      <w:proofErr w:type="spellEnd"/>
-      <w:r>
-        <w:rPr>
-          <w:rFonts w:ascii="Times New Roman" w:hAnsi="Times New Roman" w:cs="Times New Roman"/>
-          <w:bCs/>
-          <w:sz w:val="24"/>
-          <w:szCs w:val="24"/>
-        </w:rPr>
-        <w:t xml:space="preserve">, &amp; Morgan, 2010; Mackenzie &amp; </w:t>
-      </w:r>
-      <w:proofErr w:type="spellStart"/>
-      <w:r>
-        <w:rPr>
-          <w:rFonts w:ascii="Times New Roman" w:hAnsi="Times New Roman" w:cs="Times New Roman"/>
-          <w:bCs/>
-          <w:sz w:val="24"/>
-          <w:szCs w:val="24"/>
-        </w:rPr>
-        <w:t>Royle</w:t>
-      </w:r>
-      <w:proofErr w:type="spellEnd"/>
-      <w:r>
-        <w:rPr>
-          <w:rFonts w:ascii="Times New Roman" w:hAnsi="Times New Roman" w:cs="Times New Roman"/>
-          <w:bCs/>
-          <w:sz w:val="24"/>
-          <w:szCs w:val="24"/>
-        </w:rPr>
-        <w:t>, 2005 in Specht 2017). An alternative might be the conditional occupancy method described by Specht et al. (2017), which is potentially more effective at low levels of occupancy and detection. It is also possible that the study design could be further refined to match the ecology of the study system and target species. We recommend conducting preliminary research into the specific home range sizes for target species before or during the process of experimental design and potentially focusing surveys on species-specific home range sizes rather than one primary plot size. We found that habitat types varied significantly over the 40 acres of a plot, yet the presence of target organisms in a small portion of suitable habitat could have confounded the relationships between occupancy, abundance, and plot-level habitat covariates. Especially for extremely rare species suc</w:t>
+        <w:t>This study generated a number of potentially beneficial recommendations for the focus and design of future research. Due to low rates of detection for some species, the subsequent analyses were relatively low power for identifying strong wildlife-habitat relationships. Unfortunately, this is part of the challenge in working with rare and cryptic species, even when sampling units are well-matched to the spatial ecology of the target species and surveys are conducted using protocols that maximize detection (Guillera-Arroita, Ridout, &amp; Morgan, 2010; Mackenzie &amp; Royle, 2005 in Specht 2017). An alternative might be the conditional occupancy method described by Specht et al. (2017), which is potentially more effective at low levels of occupancy and detection. It is also possible that the study design could be further refined to match the ecology of the study system and target species. We recommend conducting preliminary research into the specific home range sizes for target species before or during the process of experimental design and potentially focusing surveys on species-specific home range sizes rather than one primary plot size. We found that habitat types varied significantly over the 40 acres of a plot, yet the presence of target organisms in a small portion of suitable habitat could have confounded the relationships between occupancy, abundance, and plot-level habitat covariates. Especially for extremely rare species suc</w:t>
       </w:r>
       <w:r>
         <w:rPr>
@@ -32505,47 +31031,7 @@
           <w:sz w:val="24"/>
           <w:szCs w:val="24"/>
         </w:rPr>
-        <w:t xml:space="preserve">. A longer time period is likely more appropriate for detecting the types of </w:t>
-      </w:r>
-      <w:proofErr w:type="spellStart"/>
-      <w:r>
-        <w:rPr>
-          <w:rFonts w:ascii="Times New Roman" w:hAnsi="Times New Roman" w:cs="Times New Roman"/>
-          <w:bCs/>
-          <w:sz w:val="24"/>
-          <w:szCs w:val="24"/>
-        </w:rPr>
-        <w:t>metapopulation</w:t>
-      </w:r>
-      <w:proofErr w:type="spellEnd"/>
-      <w:r>
-        <w:rPr>
-          <w:rFonts w:ascii="Times New Roman" w:hAnsi="Times New Roman" w:cs="Times New Roman"/>
-          <w:bCs/>
-          <w:sz w:val="24"/>
-          <w:szCs w:val="24"/>
-        </w:rPr>
-        <w:t xml:space="preserve"> change that are often goals of habitat restoration efforts. In addition to providing a more reasonable timeframe for detecting and describing </w:t>
-      </w:r>
-      <w:proofErr w:type="spellStart"/>
-      <w:r>
-        <w:rPr>
-          <w:rFonts w:ascii="Times New Roman" w:hAnsi="Times New Roman" w:cs="Times New Roman"/>
-          <w:bCs/>
-          <w:sz w:val="24"/>
-          <w:szCs w:val="24"/>
-        </w:rPr>
-        <w:t>metapopulation</w:t>
-      </w:r>
-      <w:proofErr w:type="spellEnd"/>
-      <w:r>
-        <w:rPr>
-          <w:rFonts w:ascii="Times New Roman" w:hAnsi="Times New Roman" w:cs="Times New Roman"/>
-          <w:bCs/>
-          <w:sz w:val="24"/>
-          <w:szCs w:val="24"/>
-        </w:rPr>
-        <w:t xml:space="preserve"> dynamics (e.g., colonization, extinction, </w:t>
+        <w:t xml:space="preserve">. A longer time period is likely more appropriate for detecting the types of metapopulation change that are often goals of habitat restoration efforts. In addition to providing a more reasonable timeframe for detecting and describing metapopulation dynamics (e.g., colonization, extinction, </w:t>
       </w:r>
       <w:r>
         <w:rPr>
@@ -32563,47 +31049,7 @@
           <w:sz w:val="24"/>
           <w:szCs w:val="24"/>
         </w:rPr>
-        <w:t>, etc.), repeating this type of study with a period of years between surveys (or clusters of surveys) may provide a more reasonable study framework from a cost perspective. The cost of field surveys for rare species in terms of effort can be prohibitively high, and it is generally beneficial to allocate effort in a cost-effective manner (</w:t>
-      </w:r>
-      <w:proofErr w:type="spellStart"/>
-      <w:r>
-        <w:rPr>
-          <w:rFonts w:ascii="Times New Roman" w:hAnsi="Times New Roman" w:cs="Times New Roman"/>
-          <w:bCs/>
-          <w:sz w:val="24"/>
-          <w:szCs w:val="24"/>
-        </w:rPr>
-        <w:t>MacKenzie</w:t>
-      </w:r>
-      <w:proofErr w:type="spellEnd"/>
-      <w:r>
-        <w:rPr>
-          <w:rFonts w:ascii="Times New Roman" w:hAnsi="Times New Roman" w:cs="Times New Roman"/>
-          <w:bCs/>
-          <w:sz w:val="24"/>
-          <w:szCs w:val="24"/>
-        </w:rPr>
-        <w:t xml:space="preserve"> and </w:t>
-      </w:r>
-      <w:proofErr w:type="spellStart"/>
-      <w:r>
-        <w:rPr>
-          <w:rFonts w:ascii="Times New Roman" w:hAnsi="Times New Roman" w:cs="Times New Roman"/>
-          <w:bCs/>
-          <w:sz w:val="24"/>
-          <w:szCs w:val="24"/>
-        </w:rPr>
-        <w:t>Royle</w:t>
-      </w:r>
-      <w:proofErr w:type="spellEnd"/>
-      <w:r>
-        <w:rPr>
-          <w:rFonts w:ascii="Times New Roman" w:hAnsi="Times New Roman" w:cs="Times New Roman"/>
-          <w:bCs/>
-          <w:sz w:val="24"/>
-          <w:szCs w:val="24"/>
-        </w:rPr>
-        <w:t xml:space="preserve"> 2005). For studies with multiple target species, it may be practical to conduct surveys on a staggered timeframe based on the management strate</w:t>
+        <w:t>, etc.), repeating this type of study with a period of years between surveys (or clusters of surveys) may provide a more reasonable study framework from a cost perspective. The cost of field surveys for rare species in terms of effort can be prohibitively high, and it is generally beneficial to allocate effort in a cost-effective manner (MacKenzie and Royle 2005). For studies with multiple target species, it may be practical to conduct surveys on a staggered timeframe based on the management strate</w:t>
       </w:r>
       <w:r>
         <w:rPr>
@@ -32667,7 +31113,7 @@
 </file>
 
 <file path=word/numbering.xml><?xml version="1.0" encoding="utf-8"?>
-<w:numbering xmlns:wpc="http://schemas.microsoft.com/office/word/2010/wordprocessingCanvas" xmlns:mc="http://schemas.openxmlformats.org/markup-compatibility/2006" xmlns:o="urn:schemas-microsoft-com:office:office" xmlns:r="http://schemas.openxmlformats.org/officeDocument/2006/relationships" xmlns:m="http://schemas.openxmlformats.org/officeDocument/2006/math" xmlns:v="urn:schemas-microsoft-com:vml" xmlns:wp14="http://schemas.microsoft.com/office/word/2010/wordprocessingDrawing" xmlns:wp="http://schemas.openxmlformats.org/drawingml/2006/wordprocessingDrawing" xmlns:w10="urn:schemas-microsoft-com:office:word" xmlns:w="http://schemas.openxmlformats.org/wordprocessingml/2006/main" xmlns:w14="http://schemas.microsoft.com/office/word/2010/wordml" xmlns:w15="http://schemas.microsoft.com/office/word/2012/wordml" xmlns:wpg="http://schemas.microsoft.com/office/word/2010/wordprocessingGroup" xmlns:wpi="http://schemas.microsoft.com/office/word/2010/wordprocessingInk" xmlns:wne="http://schemas.microsoft.com/office/word/2006/wordml" xmlns:wps="http://schemas.microsoft.com/office/word/2010/wordprocessingShape" mc:Ignorable="w14 w15 wp14">
+<w:numbering xmlns:wpc="http://schemas.microsoft.com/office/word/2010/wordprocessingCanvas" xmlns:cx="http://schemas.microsoft.com/office/drawing/2014/chartex" xmlns:cx1="http://schemas.microsoft.com/office/drawing/2015/9/8/chartex" xmlns:mc="http://schemas.openxmlformats.org/markup-compatibility/2006" xmlns:o="urn:schemas-microsoft-com:office:office" xmlns:r="http://schemas.openxmlformats.org/officeDocument/2006/relationships" xmlns:m="http://schemas.openxmlformats.org/officeDocument/2006/math" xmlns:v="urn:schemas-microsoft-com:vml" xmlns:wp14="http://schemas.microsoft.com/office/word/2010/wordprocessingDrawing" xmlns:wp="http://schemas.openxmlformats.org/drawingml/2006/wordprocessingDrawing" xmlns:w10="urn:schemas-microsoft-com:office:word" xmlns:w="http://schemas.openxmlformats.org/wordprocessingml/2006/main" xmlns:w14="http://schemas.microsoft.com/office/word/2010/wordml" xmlns:w15="http://schemas.microsoft.com/office/word/2012/wordml" xmlns:w16se="http://schemas.microsoft.com/office/word/2015/wordml/symex" xmlns:wpg="http://schemas.microsoft.com/office/word/2010/wordprocessingGroup" xmlns:wpi="http://schemas.microsoft.com/office/word/2010/wordprocessingInk" xmlns:wne="http://schemas.microsoft.com/office/word/2006/wordml" xmlns:wps="http://schemas.microsoft.com/office/word/2010/wordprocessingShape" mc:Ignorable="w14 w15 w16se wp14">
   <w:abstractNum w:abstractNumId="0" w15:restartNumberingAfterBreak="0">
     <w:nsid w:val="0E323CE1"/>
     <w:multiLevelType w:val="hybridMultilevel"/>
@@ -32764,7 +31210,7 @@
 </file>
 
 <file path=word/styles.xml><?xml version="1.0" encoding="utf-8"?>
-<w:styles xmlns:mc="http://schemas.openxmlformats.org/markup-compatibility/2006" xmlns:r="http://schemas.openxmlformats.org/officeDocument/2006/relationships" xmlns:w="http://schemas.openxmlformats.org/wordprocessingml/2006/main" xmlns:w14="http://schemas.microsoft.com/office/word/2010/wordml" xmlns:w15="http://schemas.microsoft.com/office/word/2012/wordml" mc:Ignorable="w14 w15">
+<w:styles xmlns:mc="http://schemas.openxmlformats.org/markup-compatibility/2006" xmlns:r="http://schemas.openxmlformats.org/officeDocument/2006/relationships" xmlns:w="http://schemas.openxmlformats.org/wordprocessingml/2006/main" xmlns:w14="http://schemas.microsoft.com/office/word/2010/wordml" xmlns:w15="http://schemas.microsoft.com/office/word/2012/wordml" xmlns:w16se="http://schemas.microsoft.com/office/word/2015/wordml/symex" mc:Ignorable="w14 w15 w16se">
   <w:docDefaults>
     <w:rPrDefault>
       <w:rPr>

</xml_diff>

<commit_message>
Added reference for Dustin's native prairie community data.
</commit_message>
<xml_diff>
--- a/thesis_doc/Thesis.docx
+++ b/thesis_doc/Thesis.docx
@@ -7488,8 +7488,6 @@
         </w:rPr>
         <w:t xml:space="preserve"> 2004</w:t>
       </w:r>
-      <w:bookmarkStart w:id="0" w:name="_GoBack"/>
-      <w:bookmarkEnd w:id="0"/>
       <w:r>
         <w:rPr>
           <w:rFonts w:ascii="Times New Roman" w:hAnsi="Times New Roman" w:cs="Times New Roman"/>
@@ -31518,23 +31516,29 @@
           <w:szCs w:val="24"/>
         </w:rPr>
       </w:pPr>
-      <w:proofErr w:type="spellStart"/>
-      <w:r>
-        <w:rPr>
-          <w:rFonts w:ascii="Times New Roman" w:hAnsi="Times New Roman" w:cs="Times New Roman"/>
-          <w:sz w:val="24"/>
-          <w:szCs w:val="24"/>
-        </w:rPr>
-        <w:t>Noss</w:t>
-      </w:r>
-      <w:proofErr w:type="spellEnd"/>
-      <w:r>
-        <w:rPr>
-          <w:rFonts w:ascii="Times New Roman" w:hAnsi="Times New Roman" w:cs="Times New Roman"/>
-          <w:sz w:val="24"/>
-          <w:szCs w:val="24"/>
-        </w:rPr>
-        <w:t xml:space="preserve">, R., &amp; Peters, R. 1995. Endangered </w:t>
+      <w:r>
+        <w:rPr>
+          <w:rFonts w:ascii="Times New Roman" w:hAnsi="Times New Roman" w:cs="Times New Roman"/>
+          <w:sz w:val="24"/>
+          <w:szCs w:val="24"/>
+        </w:rPr>
+        <w:t>Minnesota Department of Natural Resources. The conversion of documented prairie native plant communities in Minnesota until 2015: an analys</w:t>
+      </w:r>
+      <w:r>
+        <w:rPr>
+          <w:rFonts w:ascii="Times New Roman" w:hAnsi="Times New Roman" w:cs="Times New Roman"/>
+          <w:sz w:val="24"/>
+          <w:szCs w:val="24"/>
+        </w:rPr>
+        <w:t xml:space="preserve">is of the MNDNR Native Prairie </w:t>
+      </w:r>
+      <w:r>
+        <w:rPr>
+          <w:rFonts w:ascii="Times New Roman" w:hAnsi="Times New Roman" w:cs="Times New Roman"/>
+          <w:sz w:val="24"/>
+          <w:szCs w:val="24"/>
+        </w:rPr>
+        <w:t xml:space="preserve">Communities </w:t>
       </w:r>
       <w:proofErr w:type="gramStart"/>
       <w:r>
@@ -31543,7 +31547,7 @@
           <w:sz w:val="24"/>
           <w:szCs w:val="24"/>
         </w:rPr>
-        <w:t>ecosystems :</w:t>
+        <w:t>layer[</w:t>
       </w:r>
       <w:proofErr w:type="gramEnd"/>
       <w:r>
@@ -31552,43 +31556,17 @@
           <w:sz w:val="24"/>
           <w:szCs w:val="24"/>
         </w:rPr>
-        <w:t xml:space="preserve"> A status report on America's vanishing habitat and wildlife. Washington, D.C.: Defenders of </w:t>
-      </w:r>
-      <w:proofErr w:type="spellStart"/>
-      <w:r>
-        <w:rPr>
-          <w:rFonts w:ascii="Times New Roman" w:hAnsi="Times New Roman" w:cs="Times New Roman"/>
-          <w:sz w:val="24"/>
-          <w:szCs w:val="24"/>
-        </w:rPr>
-        <w:t>Wildlife.Nuzzo</w:t>
-      </w:r>
-      <w:proofErr w:type="spellEnd"/>
-      <w:r>
-        <w:rPr>
-          <w:rFonts w:ascii="Times New Roman" w:hAnsi="Times New Roman" w:cs="Times New Roman"/>
-          <w:sz w:val="24"/>
-          <w:szCs w:val="24"/>
-        </w:rPr>
-        <w:t xml:space="preserve">, V. A. 1986. Extent and status of Midwest oak savanna: </w:t>
-      </w:r>
-      <w:proofErr w:type="spellStart"/>
-      <w:r>
-        <w:rPr>
-          <w:rFonts w:ascii="Times New Roman" w:hAnsi="Times New Roman" w:cs="Times New Roman"/>
-          <w:sz w:val="24"/>
-          <w:szCs w:val="24"/>
-        </w:rPr>
-        <w:t>presettlement</w:t>
-      </w:r>
-      <w:proofErr w:type="spellEnd"/>
-      <w:r>
-        <w:rPr>
-          <w:rFonts w:ascii="Times New Roman" w:hAnsi="Times New Roman" w:cs="Times New Roman"/>
-          <w:sz w:val="24"/>
-          <w:szCs w:val="24"/>
-        </w:rPr>
-        <w:t xml:space="preserve"> and 1985. Natural Areas Journal 6(2):6-36</w:t>
+        <w:t xml:space="preserve">polygon geospatial data]. St. Paul, MN: Minnesota Biological Survey, Minnesota </w:t>
+      </w:r>
+      <w:bookmarkStart w:id="0" w:name="_GoBack"/>
+      <w:bookmarkEnd w:id="0"/>
+      <w:r>
+        <w:rPr>
+          <w:rFonts w:ascii="Times New Roman" w:hAnsi="Times New Roman" w:cs="Times New Roman"/>
+          <w:sz w:val="24"/>
+          <w:szCs w:val="24"/>
+        </w:rPr>
+        <w:t>Department of Natural Resources. “[February 2017, compiled by Dustin Graham].</w:t>
       </w:r>
     </w:p>
     <w:p>
@@ -31611,6 +31589,91 @@
           <w:szCs w:val="24"/>
         </w:rPr>
         <w:lastRenderedPageBreak/>
+        <w:t>Noss</w:t>
+      </w:r>
+      <w:proofErr w:type="spellEnd"/>
+      <w:r>
+        <w:rPr>
+          <w:rFonts w:ascii="Times New Roman" w:hAnsi="Times New Roman" w:cs="Times New Roman"/>
+          <w:sz w:val="24"/>
+          <w:szCs w:val="24"/>
+        </w:rPr>
+        <w:t xml:space="preserve">, R., &amp; Peters, R. 1995. Endangered </w:t>
+      </w:r>
+      <w:proofErr w:type="gramStart"/>
+      <w:r>
+        <w:rPr>
+          <w:rFonts w:ascii="Times New Roman" w:hAnsi="Times New Roman" w:cs="Times New Roman"/>
+          <w:sz w:val="24"/>
+          <w:szCs w:val="24"/>
+        </w:rPr>
+        <w:t>ecosystems :</w:t>
+      </w:r>
+      <w:proofErr w:type="gramEnd"/>
+      <w:r>
+        <w:rPr>
+          <w:rFonts w:ascii="Times New Roman" w:hAnsi="Times New Roman" w:cs="Times New Roman"/>
+          <w:sz w:val="24"/>
+          <w:szCs w:val="24"/>
+        </w:rPr>
+        <w:t xml:space="preserve"> A status report on America's vanishing habitat and wildlife. Washington, D.C.: Defenders of </w:t>
+      </w:r>
+      <w:proofErr w:type="spellStart"/>
+      <w:r>
+        <w:rPr>
+          <w:rFonts w:ascii="Times New Roman" w:hAnsi="Times New Roman" w:cs="Times New Roman"/>
+          <w:sz w:val="24"/>
+          <w:szCs w:val="24"/>
+        </w:rPr>
+        <w:t>Wildlife.Nuzzo</w:t>
+      </w:r>
+      <w:proofErr w:type="spellEnd"/>
+      <w:r>
+        <w:rPr>
+          <w:rFonts w:ascii="Times New Roman" w:hAnsi="Times New Roman" w:cs="Times New Roman"/>
+          <w:sz w:val="24"/>
+          <w:szCs w:val="24"/>
+        </w:rPr>
+        <w:t xml:space="preserve">, V. A. 1986. Extent and status of Midwest oak savanna: </w:t>
+      </w:r>
+      <w:proofErr w:type="spellStart"/>
+      <w:r>
+        <w:rPr>
+          <w:rFonts w:ascii="Times New Roman" w:hAnsi="Times New Roman" w:cs="Times New Roman"/>
+          <w:sz w:val="24"/>
+          <w:szCs w:val="24"/>
+        </w:rPr>
+        <w:t>presettlement</w:t>
+      </w:r>
+      <w:proofErr w:type="spellEnd"/>
+      <w:r>
+        <w:rPr>
+          <w:rFonts w:ascii="Times New Roman" w:hAnsi="Times New Roman" w:cs="Times New Roman"/>
+          <w:sz w:val="24"/>
+          <w:szCs w:val="24"/>
+        </w:rPr>
+        <w:t xml:space="preserve"> and 1985. Natural Areas Journal 6(2):6-36</w:t>
+      </w:r>
+    </w:p>
+    <w:p>
+      <w:pPr>
+        <w:autoSpaceDE w:val="0"/>
+        <w:autoSpaceDN w:val="0"/>
+        <w:spacing w:line="480" w:lineRule="auto"/>
+        <w:outlineLvl w:val="0"/>
+        <w:rPr>
+          <w:rFonts w:ascii="Times New Roman" w:hAnsi="Times New Roman" w:cs="Times New Roman"/>
+          <w:sz w:val="24"/>
+          <w:szCs w:val="24"/>
+        </w:rPr>
+      </w:pPr>
+      <w:proofErr w:type="spellStart"/>
+      <w:r>
+        <w:rPr>
+          <w:rFonts w:ascii="Times New Roman" w:hAnsi="Times New Roman" w:cs="Times New Roman"/>
+          <w:sz w:val="24"/>
+          <w:szCs w:val="24"/>
+        </w:rPr>
         <w:t>Pfannmuller</w:t>
       </w:r>
       <w:proofErr w:type="spellEnd"/>

</xml_diff>

<commit_message>
updates to references with zotero
</commit_message>
<xml_diff>
--- a/thesis_doc/Thesis.docx
+++ b/thesis_doc/Thesis.docx
@@ -79,7 +79,66 @@
           <w:sz w:val="24"/>
           <w:szCs w:val="24"/>
         </w:rPr>
-        <w:t xml:space="preserve"> (Noss et al. 1995)</w:t>
+        <w:t xml:space="preserve"> </w:t>
+      </w:r>
+      <w:r>
+        <w:rPr>
+          <w:rFonts w:ascii="Times New Roman" w:hAnsi="Times New Roman" w:cs="Times New Roman"/>
+          <w:bCs/>
+          <w:sz w:val="24"/>
+          <w:szCs w:val="24"/>
+        </w:rPr>
+        <w:fldChar w:fldCharType="begin"/>
+      </w:r>
+      <w:r>
+        <w:rPr>
+          <w:rFonts w:ascii="Times New Roman" w:hAnsi="Times New Roman" w:cs="Times New Roman"/>
+          <w:bCs/>
+          <w:sz w:val="24"/>
+          <w:szCs w:val="24"/>
+        </w:rPr>
+        <w:instrText xml:space="preserve"> ADDIN ZOTERO_ITEM CSL_CITATION {"citationID":"rdgOOPKH","properties":{"formattedCitation":"(Noss 1995)","plainCitation":"(Noss 1995)","noteIndex":0},"citationItems":[{"id":249,"uris":["http://zotero.org/users/3700149/items/V2UHGNWH"],"uri":["http://zotero.org/users/3700149/items/V2UHGNWH"],"itemData":{"id":249,"type":"book","title":"Endangered ecosystems of the United States :a preliminary assessment of loss and degradation /","publisher":"Washington, D.C. :","abstract":"Noss, R., &amp; Peters, R. (1995). Endangered ecosystems : A status report on America's vanishing habitat and wildlife. Washington, D.C.: Defenders of Wildlife.","URL":"http://hdl.handle.net/2027/mdp.39015086475186","shortTitle":"Endangered ecosystems of the United States","author":[{"family":"Noss","given":"Reed F."}],"issued":{"date-parts":[["1995"]]}}}],"schema":"https://github.com/citation-style-language/schema/raw/master/csl-citation.json"} </w:instrText>
+      </w:r>
+      <w:r>
+        <w:rPr>
+          <w:rFonts w:ascii="Times New Roman" w:hAnsi="Times New Roman" w:cs="Times New Roman"/>
+          <w:bCs/>
+          <w:sz w:val="24"/>
+          <w:szCs w:val="24"/>
+        </w:rPr>
+        <w:fldChar w:fldCharType="separate"/>
+      </w:r>
+      <w:r>
+        <w:rPr>
+          <w:rFonts w:ascii="Times New Roman" w:hAnsi="Times New Roman" w:cs="Times New Roman"/>
+          <w:sz w:val="24"/>
+        </w:rPr>
+        <w:t>(</w:t>
+      </w:r>
+      <w:proofErr w:type="spellStart"/>
+      <w:r>
+        <w:rPr>
+          <w:rFonts w:ascii="Times New Roman" w:hAnsi="Times New Roman" w:cs="Times New Roman"/>
+          <w:sz w:val="24"/>
+        </w:rPr>
+        <w:t>Noss</w:t>
+      </w:r>
+      <w:proofErr w:type="spellEnd"/>
+      <w:r>
+        <w:rPr>
+          <w:rFonts w:ascii="Times New Roman" w:hAnsi="Times New Roman" w:cs="Times New Roman"/>
+          <w:sz w:val="24"/>
+        </w:rPr>
+        <w:t xml:space="preserve"> 1995)</w:t>
+      </w:r>
+      <w:r>
+        <w:rPr>
+          <w:rFonts w:ascii="Times New Roman" w:hAnsi="Times New Roman" w:cs="Times New Roman"/>
+          <w:bCs/>
+          <w:sz w:val="24"/>
+          <w:szCs w:val="24"/>
+        </w:rPr>
+        <w:fldChar w:fldCharType="end"/>
       </w:r>
       <w:r>
         <w:rPr>
@@ -115,7 +174,66 @@
           <w:sz w:val="24"/>
           <w:szCs w:val="24"/>
         </w:rPr>
-        <w:t xml:space="preserve"> (Nuzzo, 1986)</w:t>
+        <w:t xml:space="preserve"> </w:t>
+      </w:r>
+      <w:r>
+        <w:rPr>
+          <w:rFonts w:ascii="Times New Roman" w:hAnsi="Times New Roman" w:cs="Times New Roman"/>
+          <w:bCs/>
+          <w:sz w:val="24"/>
+          <w:szCs w:val="24"/>
+        </w:rPr>
+        <w:fldChar w:fldCharType="begin"/>
+      </w:r>
+      <w:r>
+        <w:rPr>
+          <w:rFonts w:ascii="Times New Roman" w:hAnsi="Times New Roman" w:cs="Times New Roman"/>
+          <w:bCs/>
+          <w:sz w:val="24"/>
+          <w:szCs w:val="24"/>
+        </w:rPr>
+        <w:instrText xml:space="preserve"> ADDIN ZOTERO_ITEM CSL_CITATION {"citationID":"c14Ljubt","properties":{"formattedCitation":"(Nuzzo 1986)","plainCitation":"(Nuzzo 1986)","noteIndex":0},"citationItems":[{"id":280,"uris":["http://zotero.org/users/3700149/items/R5L9I6IA"],"uri":["http://zotero.org/users/3700149/items/R5L9I6IA"],"itemData":{"id":280,"type":"article-journal","title":"Extent and Status of Midwest Oak Savanna: Presettlement and 1985","container-title":"The Natural Areas Journal","volume":"6","issue":"2","author":[{"family":"Nuzzo","given":"Victoria"}],"issued":{"date-parts":[["1986",4]]}}}],"schema":"https://github.com/citation-style-language/schema/raw/master/csl-citation.json"} </w:instrText>
+      </w:r>
+      <w:r>
+        <w:rPr>
+          <w:rFonts w:ascii="Times New Roman" w:hAnsi="Times New Roman" w:cs="Times New Roman"/>
+          <w:bCs/>
+          <w:sz w:val="24"/>
+          <w:szCs w:val="24"/>
+        </w:rPr>
+        <w:fldChar w:fldCharType="separate"/>
+      </w:r>
+      <w:r>
+        <w:rPr>
+          <w:rFonts w:ascii="Times New Roman" w:hAnsi="Times New Roman" w:cs="Times New Roman"/>
+          <w:sz w:val="24"/>
+        </w:rPr>
+        <w:t>(</w:t>
+      </w:r>
+      <w:proofErr w:type="spellStart"/>
+      <w:r>
+        <w:rPr>
+          <w:rFonts w:ascii="Times New Roman" w:hAnsi="Times New Roman" w:cs="Times New Roman"/>
+          <w:sz w:val="24"/>
+        </w:rPr>
+        <w:t>Nuzzo</w:t>
+      </w:r>
+      <w:proofErr w:type="spellEnd"/>
+      <w:r>
+        <w:rPr>
+          <w:rFonts w:ascii="Times New Roman" w:hAnsi="Times New Roman" w:cs="Times New Roman"/>
+          <w:sz w:val="24"/>
+        </w:rPr>
+        <w:t xml:space="preserve"> 1986)</w:t>
+      </w:r>
+      <w:r>
+        <w:rPr>
+          <w:rFonts w:ascii="Times New Roman" w:hAnsi="Times New Roman" w:cs="Times New Roman"/>
+          <w:bCs/>
+          <w:sz w:val="24"/>
+          <w:szCs w:val="24"/>
+        </w:rPr>
+        <w:fldChar w:fldCharType="end"/>
       </w:r>
       <w:r>
         <w:rPr>
@@ -140,30 +258,115 @@
           <w:sz w:val="24"/>
           <w:szCs w:val="24"/>
         </w:rPr>
-        <w:t>ttlement extent in the Midwest (Nuzzo</w:t>
-      </w:r>
-      <w:r>
-        <w:rPr>
-          <w:rFonts w:ascii="Times New Roman" w:hAnsi="Times New Roman" w:cs="Times New Roman"/>
-          <w:sz w:val="24"/>
-          <w:szCs w:val="24"/>
-        </w:rPr>
-        <w:t xml:space="preserve"> 1986) and is ranked as globally imperiled</w:t>
-      </w:r>
-      <w:r>
-        <w:rPr>
-          <w:rFonts w:ascii="Times New Roman" w:hAnsi="Times New Roman" w:cs="Times New Roman"/>
-          <w:sz w:val="24"/>
-          <w:szCs w:val="24"/>
-        </w:rPr>
-        <w:t xml:space="preserve"> (Faber-</w:t>
+        <w:t xml:space="preserve">ttlement extent in the Midwest </w:t>
+      </w:r>
+      <w:r>
+        <w:rPr>
+          <w:rFonts w:ascii="Times New Roman" w:hAnsi="Times New Roman" w:cs="Times New Roman"/>
+          <w:sz w:val="24"/>
+          <w:szCs w:val="24"/>
+        </w:rPr>
+        <w:fldChar w:fldCharType="begin"/>
+      </w:r>
+      <w:r>
+        <w:rPr>
+          <w:rFonts w:ascii="Times New Roman" w:hAnsi="Times New Roman" w:cs="Times New Roman"/>
+          <w:sz w:val="24"/>
+          <w:szCs w:val="24"/>
+        </w:rPr>
+        <w:instrText xml:space="preserve"> ADDIN ZOTERO_ITEM CSL_CITATION {"citationID":"vjtWWnXv","properties":{"formattedCitation":"(Nuzzo 1986)","plainCitation":"(Nuzzo 1986)","noteIndex":0},"citationItems":[{"id":280,"uris":["http://zotero.org/users/3700149/items/R5L9I6IA"],"uri":["http://zotero.org/users/3700149/items/R5L9I6IA"],"itemData":{"id":280,"type":"article-journal","title":"Extent and Status of Midwest Oak Savanna: Presettlement and 1985","container-title":"The Natural Areas Journal","volume":"6","issue":"2","author":[{"family":"Nuzzo","given":"Victoria"}],"issued":{"date-parts":[["1986",4]]}}}],"schema":"https://github.com/citation-style-language/schema/raw/master/csl-citation.json"} </w:instrText>
+      </w:r>
+      <w:r>
+        <w:rPr>
+          <w:rFonts w:ascii="Times New Roman" w:hAnsi="Times New Roman" w:cs="Times New Roman"/>
+          <w:sz w:val="24"/>
+          <w:szCs w:val="24"/>
+        </w:rPr>
+        <w:fldChar w:fldCharType="separate"/>
+      </w:r>
+      <w:r>
+        <w:rPr>
+          <w:rFonts w:ascii="Times New Roman" w:hAnsi="Times New Roman" w:cs="Times New Roman"/>
+          <w:sz w:val="24"/>
+        </w:rPr>
+        <w:t>(</w:t>
       </w:r>
       <w:proofErr w:type="spellStart"/>
       <w:r>
         <w:rPr>
           <w:rFonts w:ascii="Times New Roman" w:hAnsi="Times New Roman" w:cs="Times New Roman"/>
           <w:sz w:val="24"/>
-          <w:szCs w:val="24"/>
+        </w:rPr>
+        <w:t>Nuzzo</w:t>
+      </w:r>
+      <w:proofErr w:type="spellEnd"/>
+      <w:r>
+        <w:rPr>
+          <w:rFonts w:ascii="Times New Roman" w:hAnsi="Times New Roman" w:cs="Times New Roman"/>
+          <w:sz w:val="24"/>
+        </w:rPr>
+        <w:t xml:space="preserve"> 1986)</w:t>
+      </w:r>
+      <w:r>
+        <w:rPr>
+          <w:rFonts w:ascii="Times New Roman" w:hAnsi="Times New Roman" w:cs="Times New Roman"/>
+          <w:sz w:val="24"/>
+          <w:szCs w:val="24"/>
+        </w:rPr>
+        <w:fldChar w:fldCharType="end"/>
+      </w:r>
+      <w:r>
+        <w:rPr>
+          <w:rFonts w:ascii="Times New Roman" w:hAnsi="Times New Roman" w:cs="Times New Roman"/>
+          <w:sz w:val="24"/>
+          <w:szCs w:val="24"/>
+        </w:rPr>
+        <w:t xml:space="preserve"> and is ranked as globally imperiled</w:t>
+      </w:r>
+      <w:r>
+        <w:rPr>
+          <w:rFonts w:ascii="Times New Roman" w:hAnsi="Times New Roman" w:cs="Times New Roman"/>
+          <w:sz w:val="24"/>
+          <w:szCs w:val="24"/>
+        </w:rPr>
+        <w:t xml:space="preserve"> </w:t>
+      </w:r>
+      <w:r>
+        <w:rPr>
+          <w:rFonts w:ascii="Times New Roman" w:hAnsi="Times New Roman" w:cs="Times New Roman"/>
+          <w:sz w:val="24"/>
+          <w:szCs w:val="24"/>
+        </w:rPr>
+        <w:fldChar w:fldCharType="begin"/>
+      </w:r>
+      <w:r>
+        <w:rPr>
+          <w:rFonts w:ascii="Times New Roman" w:hAnsi="Times New Roman" w:cs="Times New Roman"/>
+          <w:sz w:val="24"/>
+          <w:szCs w:val="24"/>
+        </w:rPr>
+        <w:instrText xml:space="preserve"> ADDIN ZOTERO_ITEM CSL_CITATION {"citationID":"7BZKLmlN","properties":{"formattedCitation":"(Faber-Langendoen et al. 2001)","plainCitation":"(Faber-Langendoen et al. 2001)","noteIndex":0},"citationItems":[{"id":285,"uris":["http://zotero.org/users/3700149/items/BAK2U3RJ"],"uri":["http://zotero.org/users/3700149/items/BAK2U3RJ"],"itemData":{"id":285,"type":"book","title":"Plant communities of the Midwest: classification in an ecological context","publisher":"Association for Biodiversity Information in cooperation with the Nature Conservancy","publisher-place":"Arlington VA","source":"Open WorldCat","event-place":"Arlington VA","ISBN":"978-0-9711053-0-0","note":"OCLC: 48016843","shortTitle":"Plant communities of the Midwest","language":"en","author":[{"family":"Faber-Langendoen","given":"Donald"},{"family":"Aaseng","given":"Norman E"},{"literal":"Association for Biodiversity Information"},{"literal":"Nature Conservancy (U.S.)"}],"issued":{"date-parts":[["2001"]]}}}],"schema":"https://github.com/citation-style-language/schema/raw/master/csl-citation.json"} </w:instrText>
+      </w:r>
+      <w:r>
+        <w:rPr>
+          <w:rFonts w:ascii="Times New Roman" w:hAnsi="Times New Roman" w:cs="Times New Roman"/>
+          <w:sz w:val="24"/>
+          <w:szCs w:val="24"/>
+        </w:rPr>
+        <w:fldChar w:fldCharType="separate"/>
+      </w:r>
+      <w:r>
+        <w:rPr>
+          <w:rFonts w:ascii="Times New Roman" w:hAnsi="Times New Roman" w:cs="Times New Roman"/>
+          <w:sz w:val="24"/>
+        </w:rPr>
+        <w:t>(Faber-</w:t>
+      </w:r>
+      <w:proofErr w:type="spellStart"/>
+      <w:r>
+        <w:rPr>
+          <w:rFonts w:ascii="Times New Roman" w:hAnsi="Times New Roman" w:cs="Times New Roman"/>
+          <w:sz w:val="24"/>
         </w:rPr>
         <w:t>Langendoen</w:t>
       </w:r>
@@ -172,9 +375,16 @@
         <w:rPr>
           <w:rFonts w:ascii="Times New Roman" w:hAnsi="Times New Roman" w:cs="Times New Roman"/>
           <w:sz w:val="24"/>
-          <w:szCs w:val="24"/>
-        </w:rPr>
-        <w:t>, 2001)</w:t>
+        </w:rPr>
+        <w:t xml:space="preserve"> et al. 2001)</w:t>
+      </w:r>
+      <w:r>
+        <w:rPr>
+          <w:rFonts w:ascii="Times New Roman" w:hAnsi="Times New Roman" w:cs="Times New Roman"/>
+          <w:sz w:val="24"/>
+          <w:szCs w:val="24"/>
+        </w:rPr>
+        <w:fldChar w:fldCharType="end"/>
       </w:r>
       <w:r>
         <w:rPr>
@@ -200,12 +410,42 @@
         </w:rPr>
         <w:t>avanna once stretched from the Upper Midwest south to eastern Texas (</w:t>
       </w:r>
+      <w:r>
+        <w:rPr>
+          <w:rFonts w:ascii="Times New Roman" w:hAnsi="Times New Roman" w:cs="Times New Roman"/>
+          <w:sz w:val="24"/>
+          <w:szCs w:val="24"/>
+        </w:rPr>
+        <w:fldChar w:fldCharType="begin"/>
+      </w:r>
+      <w:r>
+        <w:rPr>
+          <w:rFonts w:ascii="Times New Roman" w:hAnsi="Times New Roman" w:cs="Times New Roman"/>
+          <w:sz w:val="24"/>
+          <w:szCs w:val="24"/>
+        </w:rPr>
+        <w:instrText xml:space="preserve"> ADDIN ZOTERO_ITEM CSL_CITATION {"citationID":"7iB9UhNL","properties":{"formattedCitation":"(Nuzzo 1986)","plainCitation":"(Nuzzo 1986)","noteIndex":0},"citationItems":[{"id":280,"uris":["http://zotero.org/users/3700149/items/R5L9I6IA"],"uri":["http://zotero.org/users/3700149/items/R5L9I6IA"],"itemData":{"id":280,"type":"article-journal","title":"Extent and Status of Midwest Oak Savanna: Presettlement and 1985","container-title":"The Natural Areas Journal","volume":"6","issue":"2","author":[{"family":"Nuzzo","given":"Victoria"}],"issued":{"date-parts":[["1986",4]]}}}],"schema":"https://github.com/citation-style-language/schema/raw/master/csl-citation.json"} </w:instrText>
+      </w:r>
+      <w:r>
+        <w:rPr>
+          <w:rFonts w:ascii="Times New Roman" w:hAnsi="Times New Roman" w:cs="Times New Roman"/>
+          <w:sz w:val="24"/>
+          <w:szCs w:val="24"/>
+        </w:rPr>
+        <w:fldChar w:fldCharType="separate"/>
+      </w:r>
+      <w:r>
+        <w:rPr>
+          <w:rFonts w:ascii="Times New Roman" w:hAnsi="Times New Roman" w:cs="Times New Roman"/>
+          <w:sz w:val="24"/>
+        </w:rPr>
+        <w:t>(</w:t>
+      </w:r>
       <w:proofErr w:type="spellStart"/>
       <w:r>
         <w:rPr>
           <w:rFonts w:ascii="Times New Roman" w:hAnsi="Times New Roman" w:cs="Times New Roman"/>
           <w:sz w:val="24"/>
-          <w:szCs w:val="24"/>
         </w:rPr>
         <w:t>Nuzzo</w:t>
       </w:r>
@@ -214,7 +454,6 @@
         <w:rPr>
           <w:rFonts w:ascii="Times New Roman" w:hAnsi="Times New Roman" w:cs="Times New Roman"/>
           <w:sz w:val="24"/>
-          <w:szCs w:val="24"/>
         </w:rPr>
         <w:t xml:space="preserve"> 1986</w:t>
       </w:r>
@@ -224,15 +463,62 @@
           <w:sz w:val="24"/>
           <w:szCs w:val="24"/>
         </w:rPr>
-        <w:t>, McPherson 1997</w:t>
-      </w:r>
-      <w:r>
-        <w:rPr>
-          <w:rFonts w:ascii="Times New Roman" w:hAnsi="Times New Roman" w:cs="Times New Roman"/>
-          <w:sz w:val="24"/>
-          <w:szCs w:val="24"/>
-        </w:rPr>
-        <w:t xml:space="preserve">) and was an integral part of the transition zone between the mixed deciduous forests of the eastern part of the continent and the Great Plains to the west. </w:t>
+        <w:fldChar w:fldCharType="end"/>
+      </w:r>
+      <w:r>
+        <w:rPr>
+          <w:rFonts w:ascii="Times New Roman" w:hAnsi="Times New Roman" w:cs="Times New Roman"/>
+          <w:sz w:val="24"/>
+          <w:szCs w:val="24"/>
+        </w:rPr>
+        <w:t xml:space="preserve">, </w:t>
+      </w:r>
+      <w:r>
+        <w:rPr>
+          <w:rFonts w:ascii="Times New Roman" w:hAnsi="Times New Roman" w:cs="Times New Roman"/>
+          <w:sz w:val="24"/>
+          <w:szCs w:val="24"/>
+        </w:rPr>
+        <w:fldChar w:fldCharType="begin"/>
+      </w:r>
+      <w:r>
+        <w:rPr>
+          <w:rFonts w:ascii="Times New Roman" w:hAnsi="Times New Roman" w:cs="Times New Roman"/>
+          <w:sz w:val="24"/>
+          <w:szCs w:val="24"/>
+        </w:rPr>
+        <w:instrText xml:space="preserve"> ADDIN ZOTERO_ITEM CSL_CITATION {"citationID":"IDYQYHCY","properties":{"formattedCitation":"(McPherson 1997)","plainCitation":"(McPherson 1997)","noteIndex":0},"citationItems":[{"id":286,"uris":["http://zotero.org/users/3700149/items/2D8X8PFF"],"uri":["http://zotero.org/users/3700149/items/2D8X8PFF"],"itemData":{"id":286,"type":"book","title":"Ecology and management of North American savannas","author":[{"family":"McPherson","given":"Guy"}],"issued":{"date-parts":[["1997"]]}}}],"schema":"https://github.com/citation-style-language/schema/raw/master/csl-citation.json"} </w:instrText>
+      </w:r>
+      <w:r>
+        <w:rPr>
+          <w:rFonts w:ascii="Times New Roman" w:hAnsi="Times New Roman" w:cs="Times New Roman"/>
+          <w:sz w:val="24"/>
+          <w:szCs w:val="24"/>
+        </w:rPr>
+        <w:fldChar w:fldCharType="separate"/>
+      </w:r>
+      <w:r>
+        <w:rPr>
+          <w:rFonts w:ascii="Times New Roman" w:hAnsi="Times New Roman" w:cs="Times New Roman"/>
+          <w:sz w:val="24"/>
+        </w:rPr>
+        <w:t>McPherson 1997)</w:t>
+      </w:r>
+      <w:r>
+        <w:rPr>
+          <w:rFonts w:ascii="Times New Roman" w:hAnsi="Times New Roman" w:cs="Times New Roman"/>
+          <w:sz w:val="24"/>
+          <w:szCs w:val="24"/>
+        </w:rPr>
+        <w:fldChar w:fldCharType="end"/>
+      </w:r>
+      <w:r>
+        <w:rPr>
+          <w:rFonts w:ascii="Times New Roman" w:hAnsi="Times New Roman" w:cs="Times New Roman"/>
+          <w:sz w:val="24"/>
+          <w:szCs w:val="24"/>
+        </w:rPr>
+        <w:t xml:space="preserve"> and was an integral part of the transition zone between the mixed deciduous forests of the eastern part of the continent and the Great Plains to the west. </w:t>
       </w:r>
       <w:r>
         <w:rPr>
@@ -281,7 +567,49 @@
           <w:sz w:val="24"/>
           <w:szCs w:val="24"/>
         </w:rPr>
-        <w:t>Marshner 1974, Coffin 1988).</w:t>
+        <w:fldChar w:fldCharType="begin"/>
+      </w:r>
+      <w:r>
+        <w:rPr>
+          <w:rFonts w:ascii="Times New Roman" w:hAnsi="Times New Roman" w:cs="Times New Roman"/>
+          <w:sz w:val="24"/>
+          <w:szCs w:val="24"/>
+        </w:rPr>
+        <w:instrText xml:space="preserve"> ADDIN ZOTERO_TEMP </w:instrText>
+      </w:r>
+      <w:r>
+        <w:rPr>
+          <w:rFonts w:ascii="Times New Roman" w:hAnsi="Times New Roman" w:cs="Times New Roman"/>
+          <w:sz w:val="24"/>
+          <w:szCs w:val="24"/>
+        </w:rPr>
+        <w:fldChar w:fldCharType="separate"/>
+      </w:r>
+      <w:r>
+        <w:rPr>
+          <w:rFonts w:ascii="Times New Roman" w:hAnsi="Times New Roman" w:cs="Times New Roman"/>
+          <w:sz w:val="24"/>
+          <w:szCs w:val="24"/>
+        </w:rPr>
+        <w:t>{Citation}</w:t>
+      </w:r>
+      <w:r>
+        <w:rPr>
+          <w:rFonts w:ascii="Times New Roman" w:hAnsi="Times New Roman" w:cs="Times New Roman"/>
+          <w:sz w:val="24"/>
+          <w:szCs w:val="24"/>
+        </w:rPr>
+        <w:fldChar w:fldCharType="end"/>
+      </w:r>
+      <w:bookmarkStart w:id="0" w:name="_GoBack"/>
+      <w:bookmarkEnd w:id="0"/>
+      <w:r>
+        <w:rPr>
+          <w:rFonts w:ascii="Times New Roman" w:hAnsi="Times New Roman" w:cs="Times New Roman"/>
+          <w:sz w:val="24"/>
+          <w:szCs w:val="24"/>
+        </w:rPr>
+        <w:t>, Coffin 1988).</w:t>
       </w:r>
       <w:r>
         <w:rPr>
@@ -31556,17 +31884,7 @@
           <w:sz w:val="24"/>
           <w:szCs w:val="24"/>
         </w:rPr>
-        <w:t xml:space="preserve">polygon geospatial data]. St. Paul, MN: Minnesota Biological Survey, Minnesota </w:t>
-      </w:r>
-      <w:bookmarkStart w:id="0" w:name="_GoBack"/>
-      <w:bookmarkEnd w:id="0"/>
-      <w:r>
-        <w:rPr>
-          <w:rFonts w:ascii="Times New Roman" w:hAnsi="Times New Roman" w:cs="Times New Roman"/>
-          <w:sz w:val="24"/>
-          <w:szCs w:val="24"/>
-        </w:rPr>
-        <w:t>Department of Natural Resources. “[February 2017, compiled by Dustin Graham].</w:t>
+        <w:t>polygon geospatial data]. St. Paul, MN: Minnesota Biological Survey, Minnesota Department of Natural Resources. “[February 2017, compiled by Dustin Graham].</w:t>
       </w:r>
     </w:p>
     <w:p>
@@ -32502,7 +32820,6 @@
   <w:style w:type="character" w:default="1" w:styleId="DefaultParagraphFont">
     <w:name w:val="Default Paragraph Font"/>
     <w:uiPriority w:val="1"/>
-    <w:semiHidden/>
     <w:unhideWhenUsed/>
   </w:style>
   <w:style w:type="table" w:default="1" w:styleId="TableNormal">

</xml_diff>

<commit_message>
Addition of intro chapter file and edits to thesis.doc
</commit_message>
<xml_diff>
--- a/thesis_doc/Thesis.docx
+++ b/thesis_doc/Thesis.docx
@@ -113,23 +113,7 @@
           <w:rFonts w:ascii="Times New Roman" w:hAnsi="Times New Roman" w:cs="Times New Roman"/>
           <w:sz w:val="24"/>
         </w:rPr>
-        <w:t>(</w:t>
-      </w:r>
-      <w:proofErr w:type="spellStart"/>
-      <w:r>
-        <w:rPr>
-          <w:rFonts w:ascii="Times New Roman" w:hAnsi="Times New Roman" w:cs="Times New Roman"/>
-          <w:sz w:val="24"/>
-        </w:rPr>
-        <w:t>Noss</w:t>
-      </w:r>
-      <w:proofErr w:type="spellEnd"/>
-      <w:r>
-        <w:rPr>
-          <w:rFonts w:ascii="Times New Roman" w:hAnsi="Times New Roman" w:cs="Times New Roman"/>
-          <w:sz w:val="24"/>
-        </w:rPr>
-        <w:t xml:space="preserve"> 1995)</w:t>
+        <w:t>(Noss 1995)</w:t>
       </w:r>
       <w:r>
         <w:rPr>
@@ -208,23 +192,7 @@
           <w:rFonts w:ascii="Times New Roman" w:hAnsi="Times New Roman" w:cs="Times New Roman"/>
           <w:sz w:val="24"/>
         </w:rPr>
-        <w:t>(</w:t>
-      </w:r>
-      <w:proofErr w:type="spellStart"/>
-      <w:r>
-        <w:rPr>
-          <w:rFonts w:ascii="Times New Roman" w:hAnsi="Times New Roman" w:cs="Times New Roman"/>
-          <w:sz w:val="24"/>
-        </w:rPr>
-        <w:t>Nuzzo</w:t>
-      </w:r>
-      <w:proofErr w:type="spellEnd"/>
-      <w:r>
-        <w:rPr>
-          <w:rFonts w:ascii="Times New Roman" w:hAnsi="Times New Roman" w:cs="Times New Roman"/>
-          <w:sz w:val="24"/>
-        </w:rPr>
-        <w:t xml:space="preserve"> 1986)</w:t>
+        <w:t>(Nuzzo 1986)</w:t>
       </w:r>
       <w:r>
         <w:rPr>
@@ -289,23 +257,7 @@
           <w:rFonts w:ascii="Times New Roman" w:hAnsi="Times New Roman" w:cs="Times New Roman"/>
           <w:sz w:val="24"/>
         </w:rPr>
-        <w:t>(</w:t>
-      </w:r>
-      <w:proofErr w:type="spellStart"/>
-      <w:r>
-        <w:rPr>
-          <w:rFonts w:ascii="Times New Roman" w:hAnsi="Times New Roman" w:cs="Times New Roman"/>
-          <w:sz w:val="24"/>
-        </w:rPr>
-        <w:t>Nuzzo</w:t>
-      </w:r>
-      <w:proofErr w:type="spellEnd"/>
-      <w:r>
-        <w:rPr>
-          <w:rFonts w:ascii="Times New Roman" w:hAnsi="Times New Roman" w:cs="Times New Roman"/>
-          <w:sz w:val="24"/>
-        </w:rPr>
-        <w:t xml:space="preserve"> 1986)</w:t>
+        <w:t>(Nuzzo 1986)</w:t>
       </w:r>
       <w:r>
         <w:rPr>
@@ -360,23 +312,7 @@
           <w:rFonts w:ascii="Times New Roman" w:hAnsi="Times New Roman" w:cs="Times New Roman"/>
           <w:sz w:val="24"/>
         </w:rPr>
-        <w:t>(Faber-</w:t>
-      </w:r>
-      <w:proofErr w:type="spellStart"/>
-      <w:r>
-        <w:rPr>
-          <w:rFonts w:ascii="Times New Roman" w:hAnsi="Times New Roman" w:cs="Times New Roman"/>
-          <w:sz w:val="24"/>
-        </w:rPr>
-        <w:t>Langendoen</w:t>
-      </w:r>
-      <w:proofErr w:type="spellEnd"/>
-      <w:r>
-        <w:rPr>
-          <w:rFonts w:ascii="Times New Roman" w:hAnsi="Times New Roman" w:cs="Times New Roman"/>
-          <w:sz w:val="24"/>
-        </w:rPr>
-        <w:t xml:space="preserve"> et al. 2001)</w:t>
+        <w:t>(Faber-Langendoen et al. 2001)</w:t>
       </w:r>
       <w:r>
         <w:rPr>
@@ -439,23 +375,7 @@
           <w:rFonts w:ascii="Times New Roman" w:hAnsi="Times New Roman" w:cs="Times New Roman"/>
           <w:sz w:val="24"/>
         </w:rPr>
-        <w:t>(</w:t>
-      </w:r>
-      <w:proofErr w:type="spellStart"/>
-      <w:r>
-        <w:rPr>
-          <w:rFonts w:ascii="Times New Roman" w:hAnsi="Times New Roman" w:cs="Times New Roman"/>
-          <w:sz w:val="24"/>
-        </w:rPr>
-        <w:t>Nuzzo</w:t>
-      </w:r>
-      <w:proofErr w:type="spellEnd"/>
-      <w:r>
-        <w:rPr>
-          <w:rFonts w:ascii="Times New Roman" w:hAnsi="Times New Roman" w:cs="Times New Roman"/>
-          <w:sz w:val="24"/>
-        </w:rPr>
-        <w:t xml:space="preserve"> 1986</w:t>
+        <w:t>(Nuzzo 1986</w:t>
       </w:r>
       <w:r>
         <w:rPr>
@@ -601,8 +521,6 @@
         </w:rPr>
         <w:fldChar w:fldCharType="end"/>
       </w:r>
-      <w:bookmarkStart w:id="0" w:name="_GoBack"/>
-      <w:bookmarkEnd w:id="0"/>
       <w:r>
         <w:rPr>
           <w:rFonts w:ascii="Times New Roman" w:hAnsi="Times New Roman" w:cs="Times New Roman"/>
@@ -1562,6 +1480,7 @@
           <w:bCs/>
           <w:sz w:val="24"/>
           <w:szCs w:val="24"/>
+          <w:highlight w:val="lightGray"/>
         </w:rPr>
       </w:pPr>
       <w:r>
@@ -1858,22 +1777,16 @@
           <w:rFonts w:ascii="Times New Roman" w:hAnsi="Times New Roman" w:cs="Times New Roman"/>
           <w:sz w:val="24"/>
           <w:szCs w:val="24"/>
-        </w:rPr>
-        <w:t xml:space="preserve">Recognizing an opportunity to preserve and restore rare and important habitat features, the MN DNR Divisions of Forestry, Ecological and Water Resources, and Fish and Wildlife reached a joint agreement to restore some areas within Sand Dunes to an approximation of pre-settlement vegetation, and to </w:t>
-      </w:r>
-      <w:r>
-        <w:rPr>
-          <w:rFonts w:ascii="Times New Roman" w:hAnsi="Times New Roman" w:cs="Times New Roman"/>
-          <w:sz w:val="24"/>
-          <w:szCs w:val="24"/>
-        </w:rPr>
-        <w:t>permanently manage for rare plant and animal species and the unique habitats on which they depend (</w:t>
-      </w:r>
-      <w:r>
-        <w:rPr>
-          <w:rFonts w:ascii="Times New Roman" w:hAnsi="Times New Roman" w:cs="Times New Roman"/>
-          <w:sz w:val="24"/>
-          <w:szCs w:val="24"/>
+          <w:highlight w:val="lightGray"/>
+        </w:rPr>
+        <w:t>Recognizing an opportunity to preserve and restore rare and important habitat features, the MN DNR Divisions of Forestry, Ecological and Water Resources, and Fish and Wildlife reached a joint agreement to restore some areas within Sand Dunes to an approximation of pre-settlement vegetation, and to permanently manage for rare plant and animal species and the unique habitats on which they depend (</w:t>
+      </w:r>
+      <w:r>
+        <w:rPr>
+          <w:rFonts w:ascii="Times New Roman" w:hAnsi="Times New Roman" w:cs="Times New Roman"/>
+          <w:sz w:val="24"/>
+          <w:szCs w:val="24"/>
+          <w:highlight w:val="lightGray"/>
         </w:rPr>
         <w:t>XX</w:t>
       </w:r>
@@ -1882,6 +1795,7 @@
           <w:rFonts w:ascii="Times New Roman" w:hAnsi="Times New Roman" w:cs="Times New Roman"/>
           <w:sz w:val="24"/>
           <w:szCs w:val="24"/>
+          <w:highlight w:val="lightGray"/>
         </w:rPr>
         <w:t xml:space="preserve">2013 OP) </w:t>
       </w:r>
@@ -1891,6 +1805,7 @@
           <w:bCs/>
           <w:sz w:val="24"/>
           <w:szCs w:val="24"/>
+          <w:highlight w:val="lightGray"/>
         </w:rPr>
         <w:t>This</w:t>
       </w:r>
@@ -1900,6 +1815,7 @@
           <w:bCs/>
           <w:sz w:val="24"/>
           <w:szCs w:val="24"/>
+          <w:highlight w:val="lightGray"/>
         </w:rPr>
         <w:t xml:space="preserve"> project was </w:t>
       </w:r>
@@ -1909,6 +1825,7 @@
           <w:bCs/>
           <w:sz w:val="24"/>
           <w:szCs w:val="24"/>
+          <w:highlight w:val="lightGray"/>
         </w:rPr>
         <w:t>intended</w:t>
       </w:r>
@@ -1918,6 +1835,7 @@
           <w:bCs/>
           <w:sz w:val="24"/>
           <w:szCs w:val="24"/>
+          <w:highlight w:val="lightGray"/>
         </w:rPr>
         <w:t xml:space="preserve"> to function in conjunction with th</w:t>
       </w:r>
@@ -1927,6 +1845,7 @@
           <w:bCs/>
           <w:sz w:val="24"/>
           <w:szCs w:val="24"/>
+          <w:highlight w:val="lightGray"/>
         </w:rPr>
         <w:t>e 2013 operational plan for Sand Dunes</w:t>
       </w:r>
@@ -1936,6 +1855,7 @@
           <w:bCs/>
           <w:sz w:val="24"/>
           <w:szCs w:val="24"/>
+          <w:highlight w:val="lightGray"/>
         </w:rPr>
         <w:t xml:space="preserve"> (</w:t>
       </w:r>
@@ -1945,6 +1865,7 @@
           <w:bCs/>
           <w:sz w:val="24"/>
           <w:szCs w:val="24"/>
+          <w:highlight w:val="lightGray"/>
         </w:rPr>
         <w:t>XX</w:t>
       </w:r>
@@ -1954,6 +1875,7 @@
           <w:bCs/>
           <w:sz w:val="24"/>
           <w:szCs w:val="24"/>
+          <w:highlight w:val="lightGray"/>
         </w:rPr>
         <w:t xml:space="preserve"> </w:t>
       </w:r>
@@ -1963,6 +1885,7 @@
           <w:bCs/>
           <w:sz w:val="24"/>
           <w:szCs w:val="24"/>
+          <w:highlight w:val="lightGray"/>
         </w:rPr>
         <w:t>appendix x)</w:t>
       </w:r>
@@ -1972,6 +1895,7 @@
           <w:bCs/>
           <w:sz w:val="24"/>
           <w:szCs w:val="24"/>
+          <w:highlight w:val="lightGray"/>
         </w:rPr>
         <w:t xml:space="preserve"> </w:t>
       </w:r>
@@ -1981,6 +1905,7 @@
           <w:bCs/>
           <w:sz w:val="24"/>
           <w:szCs w:val="24"/>
+          <w:highlight w:val="lightGray"/>
         </w:rPr>
         <w:t xml:space="preserve">and to </w:t>
       </w:r>
@@ -1990,6 +1915,7 @@
           <w:bCs/>
           <w:sz w:val="24"/>
           <w:szCs w:val="24"/>
+          <w:highlight w:val="lightGray"/>
         </w:rPr>
         <w:t>inform a process of ongoing management des</w:t>
       </w:r>
@@ -1999,6 +1925,7 @@
           <w:bCs/>
           <w:sz w:val="24"/>
           <w:szCs w:val="24"/>
+          <w:highlight w:val="lightGray"/>
         </w:rPr>
         <w:t>igned to protect and restore Anoka Sand Plain</w:t>
       </w:r>
@@ -2008,6 +1935,7 @@
           <w:bCs/>
           <w:sz w:val="24"/>
           <w:szCs w:val="24"/>
+          <w:highlight w:val="lightGray"/>
         </w:rPr>
         <w:t xml:space="preserve"> habitats for rare native species, s</w:t>
       </w:r>
@@ -2017,6 +1945,7 @@
           <w:bCs/>
           <w:sz w:val="24"/>
           <w:szCs w:val="24"/>
+          <w:highlight w:val="lightGray"/>
         </w:rPr>
         <w:t>pecifically MN Species in Greatest Conservation Need</w:t>
       </w:r>
@@ -2026,6 +1955,7 @@
           <w:bCs/>
           <w:sz w:val="24"/>
           <w:szCs w:val="24"/>
+          <w:highlight w:val="lightGray"/>
         </w:rPr>
         <w:t xml:space="preserve">. </w:t>
       </w:r>
@@ -2046,6 +1976,7 @@
           <w:bCs/>
           <w:sz w:val="24"/>
           <w:szCs w:val="24"/>
+          <w:highlight w:val="lightGray"/>
         </w:rPr>
         <w:t>When</w:t>
       </w:r>
@@ -2055,6 +1986,7 @@
           <w:bCs/>
           <w:sz w:val="24"/>
           <w:szCs w:val="24"/>
+          <w:highlight w:val="lightGray"/>
         </w:rPr>
         <w:t xml:space="preserve"> the operational plan</w:t>
       </w:r>
@@ -2064,6 +1996,7 @@
           <w:bCs/>
           <w:sz w:val="24"/>
           <w:szCs w:val="24"/>
+          <w:highlight w:val="lightGray"/>
         </w:rPr>
         <w:t xml:space="preserve"> was written</w:t>
       </w:r>
@@ -2073,6 +2006,7 @@
           <w:bCs/>
           <w:sz w:val="24"/>
           <w:szCs w:val="24"/>
+          <w:highlight w:val="lightGray"/>
         </w:rPr>
         <w:t>, very little was known about the specific requirements of habitat sp</w:t>
       </w:r>
@@ -2082,6 +2016,7 @@
           <w:bCs/>
           <w:sz w:val="24"/>
           <w:szCs w:val="24"/>
+          <w:highlight w:val="lightGray"/>
         </w:rPr>
         <w:t>ecialist f</w:t>
       </w:r>
@@ -2091,6 +2026,7 @@
           <w:bCs/>
           <w:sz w:val="24"/>
           <w:szCs w:val="24"/>
+          <w:highlight w:val="lightGray"/>
         </w:rPr>
         <w:t>auna within the Anoka Sand Plain</w:t>
       </w:r>
@@ -2100,8 +2036,18 @@
           <w:bCs/>
           <w:sz w:val="24"/>
           <w:szCs w:val="24"/>
-        </w:rPr>
-        <w:t>. To better</w:t>
+          <w:highlight w:val="lightGray"/>
+        </w:rPr>
+        <w:t>.</w:t>
+      </w:r>
+      <w:r>
+        <w:rPr>
+          <w:rFonts w:ascii="Times New Roman" w:hAnsi="Times New Roman" w:cs="Times New Roman"/>
+          <w:bCs/>
+          <w:sz w:val="24"/>
+          <w:szCs w:val="24"/>
+        </w:rPr>
+        <w:t xml:space="preserve"> To better</w:t>
       </w:r>
       <w:r>
         <w:rPr>
@@ -13681,7 +13627,23 @@
           <w:sz w:val="20"/>
           <w:szCs w:val="20"/>
         </w:rPr>
-        <w:t xml:space="preserve"> distributed in all models. Parameter estimates are given with 85% confidence intervals. Bolded parameter estimates are significant at p &lt; 0.15.</w:t>
+        <w:t xml:space="preserve"> distributed in all models. Parameter estimates are given with 85% confidence intervals. Bolded </w:t>
+      </w:r>
+      <w:r>
+        <w:rPr>
+          <w:rFonts w:ascii="Times New Roman" w:hAnsi="Times New Roman" w:cs="Times New Roman"/>
+          <w:sz w:val="20"/>
+          <w:szCs w:val="20"/>
+        </w:rPr>
+        <w:t xml:space="preserve">non-intercept </w:t>
+      </w:r>
+      <w:r>
+        <w:rPr>
+          <w:rFonts w:ascii="Times New Roman" w:hAnsi="Times New Roman" w:cs="Times New Roman"/>
+          <w:sz w:val="20"/>
+          <w:szCs w:val="20"/>
+        </w:rPr>
+        <w:t>parameter estimates are significant at p &lt; 0.15.</w:t>
       </w:r>
     </w:p>
     <w:tbl>
@@ -14173,15 +14135,13 @@
               <w:jc w:val="center"/>
               <w:rPr>
                 <w:rFonts w:ascii="Times New Roman" w:hAnsi="Times New Roman" w:cs="Times New Roman"/>
-                <w:b/>
-                <w:sz w:val="18"/>
-                <w:szCs w:val="18"/>
-              </w:rPr>
-            </w:pPr>
-            <w:r>
-              <w:rPr>
-                <w:rFonts w:ascii="Times New Roman" w:hAnsi="Times New Roman" w:cs="Times New Roman"/>
-                <w:b/>
+                <w:sz w:val="18"/>
+                <w:szCs w:val="18"/>
+              </w:rPr>
+            </w:pPr>
+            <w:r>
+              <w:rPr>
+                <w:rFonts w:ascii="Times New Roman" w:hAnsi="Times New Roman" w:cs="Times New Roman"/>
                 <w:sz w:val="18"/>
                 <w:szCs w:val="18"/>
               </w:rPr>
@@ -14203,7 +14163,6 @@
             <w:r>
               <w:rPr>
                 <w:rFonts w:ascii="Times New Roman" w:hAnsi="Times New Roman" w:cs="Times New Roman"/>
-                <w:b/>
                 <w:sz w:val="18"/>
                 <w:szCs w:val="18"/>
               </w:rPr>
@@ -14279,15 +14238,13 @@
               <w:jc w:val="center"/>
               <w:rPr>
                 <w:rFonts w:ascii="Times New Roman" w:hAnsi="Times New Roman" w:cs="Times New Roman"/>
-                <w:b/>
-                <w:sz w:val="18"/>
-                <w:szCs w:val="18"/>
-              </w:rPr>
-            </w:pPr>
-            <w:r>
-              <w:rPr>
-                <w:rFonts w:ascii="Times New Roman" w:hAnsi="Times New Roman" w:cs="Times New Roman"/>
-                <w:b/>
+                <w:sz w:val="18"/>
+                <w:szCs w:val="18"/>
+              </w:rPr>
+            </w:pPr>
+            <w:r>
+              <w:rPr>
+                <w:rFonts w:ascii="Times New Roman" w:hAnsi="Times New Roman" w:cs="Times New Roman"/>
                 <w:sz w:val="18"/>
                 <w:szCs w:val="18"/>
               </w:rPr>
@@ -14309,7 +14266,6 @@
             <w:r>
               <w:rPr>
                 <w:rFonts w:ascii="Times New Roman" w:hAnsi="Times New Roman" w:cs="Times New Roman"/>
-                <w:b/>
                 <w:sz w:val="18"/>
                 <w:szCs w:val="18"/>
               </w:rPr>
@@ -14512,15 +14468,13 @@
               <w:jc w:val="center"/>
               <w:rPr>
                 <w:rFonts w:ascii="Times New Roman" w:hAnsi="Times New Roman" w:cs="Times New Roman"/>
-                <w:b/>
-                <w:sz w:val="18"/>
-                <w:szCs w:val="18"/>
-              </w:rPr>
-            </w:pPr>
-            <w:r>
-              <w:rPr>
-                <w:rFonts w:ascii="Times New Roman" w:hAnsi="Times New Roman" w:cs="Times New Roman"/>
-                <w:b/>
+                <w:sz w:val="18"/>
+                <w:szCs w:val="18"/>
+              </w:rPr>
+            </w:pPr>
+            <w:r>
+              <w:rPr>
+                <w:rFonts w:ascii="Times New Roman" w:hAnsi="Times New Roman" w:cs="Times New Roman"/>
                 <w:sz w:val="18"/>
                 <w:szCs w:val="18"/>
               </w:rPr>
@@ -14535,15 +14489,13 @@
               <w:jc w:val="center"/>
               <w:rPr>
                 <w:rFonts w:ascii="Times New Roman" w:hAnsi="Times New Roman" w:cs="Times New Roman"/>
-                <w:b/>
-                <w:sz w:val="18"/>
-                <w:szCs w:val="18"/>
-              </w:rPr>
-            </w:pPr>
-            <w:r>
-              <w:rPr>
-                <w:rFonts w:ascii="Times New Roman" w:hAnsi="Times New Roman" w:cs="Times New Roman"/>
-                <w:b/>
+                <w:sz w:val="18"/>
+                <w:szCs w:val="18"/>
+              </w:rPr>
+            </w:pPr>
+            <w:r>
+              <w:rPr>
+                <w:rFonts w:ascii="Times New Roman" w:hAnsi="Times New Roman" w:cs="Times New Roman"/>
                 <w:sz w:val="18"/>
                 <w:szCs w:val="18"/>
               </w:rPr>
@@ -14552,7 +14504,6 @@
             <w:r>
               <w:rPr>
                 <w:rFonts w:ascii="Times New Roman" w:hAnsi="Times New Roman" w:cs="Times New Roman"/>
-                <w:b/>
                 <w:sz w:val="18"/>
                 <w:szCs w:val="18"/>
               </w:rPr>
@@ -14749,15 +14700,13 @@
               <w:jc w:val="center"/>
               <w:rPr>
                 <w:rFonts w:ascii="Times New Roman" w:hAnsi="Times New Roman" w:cs="Times New Roman"/>
-                <w:b/>
-                <w:sz w:val="18"/>
-                <w:szCs w:val="18"/>
-              </w:rPr>
-            </w:pPr>
-            <w:r>
-              <w:rPr>
-                <w:rFonts w:ascii="Times New Roman" w:hAnsi="Times New Roman" w:cs="Times New Roman"/>
-                <w:b/>
+                <w:sz w:val="18"/>
+                <w:szCs w:val="18"/>
+              </w:rPr>
+            </w:pPr>
+            <w:r>
+              <w:rPr>
+                <w:rFonts w:ascii="Times New Roman" w:hAnsi="Times New Roman" w:cs="Times New Roman"/>
                 <w:sz w:val="18"/>
                 <w:szCs w:val="18"/>
               </w:rPr>
@@ -14779,7 +14728,6 @@
             <w:r>
               <w:rPr>
                 <w:rFonts w:ascii="Times New Roman" w:hAnsi="Times New Roman" w:cs="Times New Roman"/>
-                <w:b/>
                 <w:sz w:val="18"/>
                 <w:szCs w:val="18"/>
               </w:rPr>
@@ -14788,7 +14736,6 @@
             <w:r>
               <w:rPr>
                 <w:rFonts w:ascii="Times New Roman" w:hAnsi="Times New Roman" w:cs="Times New Roman"/>
-                <w:b/>
                 <w:sz w:val="18"/>
                 <w:szCs w:val="18"/>
               </w:rPr>
@@ -14989,7 +14936,6 @@
               <w:jc w:val="center"/>
               <w:rPr>
                 <w:rFonts w:ascii="Times New Roman" w:hAnsi="Times New Roman" w:cs="Times New Roman"/>
-                <w:b/>
                 <w:sz w:val="18"/>
                 <w:szCs w:val="18"/>
               </w:rPr>
@@ -15005,7 +14951,6 @@
             <w:r>
               <w:rPr>
                 <w:rFonts w:ascii="Times New Roman" w:hAnsi="Times New Roman" w:cs="Times New Roman"/>
-                <w:b/>
                 <w:sz w:val="18"/>
                 <w:szCs w:val="18"/>
               </w:rPr>
@@ -15027,7 +14972,6 @@
             <w:r>
               <w:rPr>
                 <w:rFonts w:ascii="Times New Roman" w:hAnsi="Times New Roman" w:cs="Times New Roman"/>
-                <w:b/>
                 <w:sz w:val="18"/>
                 <w:szCs w:val="18"/>
               </w:rPr>
@@ -15036,7 +14980,6 @@
             <w:r>
               <w:rPr>
                 <w:rFonts w:ascii="Times New Roman" w:hAnsi="Times New Roman" w:cs="Times New Roman"/>
-                <w:b/>
                 <w:sz w:val="18"/>
                 <w:szCs w:val="18"/>
               </w:rPr>
@@ -15045,7 +14988,6 @@
             <w:r>
               <w:rPr>
                 <w:rFonts w:ascii="Times New Roman" w:hAnsi="Times New Roman" w:cs="Times New Roman"/>
-                <w:b/>
                 <w:sz w:val="18"/>
                 <w:szCs w:val="18"/>
               </w:rPr>
@@ -15257,15 +15199,13 @@
               <w:jc w:val="center"/>
               <w:rPr>
                 <w:rFonts w:ascii="Times New Roman" w:hAnsi="Times New Roman" w:cs="Times New Roman"/>
-                <w:b/>
-                <w:sz w:val="18"/>
-                <w:szCs w:val="18"/>
-              </w:rPr>
-            </w:pPr>
-            <w:r>
-              <w:rPr>
-                <w:rFonts w:ascii="Times New Roman" w:hAnsi="Times New Roman" w:cs="Times New Roman"/>
-                <w:b/>
+                <w:sz w:val="18"/>
+                <w:szCs w:val="18"/>
+              </w:rPr>
+            </w:pPr>
+            <w:r>
+              <w:rPr>
+                <w:rFonts w:ascii="Times New Roman" w:hAnsi="Times New Roman" w:cs="Times New Roman"/>
                 <w:sz w:val="18"/>
                 <w:szCs w:val="18"/>
               </w:rPr>
@@ -15287,7 +15227,6 @@
             <w:r>
               <w:rPr>
                 <w:rFonts w:ascii="Times New Roman" w:hAnsi="Times New Roman" w:cs="Times New Roman"/>
-                <w:b/>
                 <w:sz w:val="18"/>
                 <w:szCs w:val="18"/>
               </w:rPr>
@@ -15296,7 +15235,6 @@
             <w:r>
               <w:rPr>
                 <w:rFonts w:ascii="Times New Roman" w:hAnsi="Times New Roman" w:cs="Times New Roman"/>
-                <w:b/>
                 <w:sz w:val="18"/>
                 <w:szCs w:val="18"/>
               </w:rPr>
@@ -15506,15 +15444,13 @@
               <w:jc w:val="center"/>
               <w:rPr>
                 <w:rFonts w:ascii="Times New Roman" w:hAnsi="Times New Roman" w:cs="Times New Roman"/>
-                <w:b/>
-                <w:sz w:val="18"/>
-                <w:szCs w:val="18"/>
-              </w:rPr>
-            </w:pPr>
-            <w:r>
-              <w:rPr>
-                <w:rFonts w:ascii="Times New Roman" w:hAnsi="Times New Roman" w:cs="Times New Roman"/>
-                <w:b/>
+                <w:sz w:val="18"/>
+                <w:szCs w:val="18"/>
+              </w:rPr>
+            </w:pPr>
+            <w:r>
+              <w:rPr>
+                <w:rFonts w:ascii="Times New Roman" w:hAnsi="Times New Roman" w:cs="Times New Roman"/>
                 <w:sz w:val="18"/>
                 <w:szCs w:val="18"/>
               </w:rPr>
@@ -15536,7 +15472,6 @@
             <w:r>
               <w:rPr>
                 <w:rFonts w:ascii="Times New Roman" w:hAnsi="Times New Roman" w:cs="Times New Roman"/>
-                <w:b/>
                 <w:sz w:val="18"/>
                 <w:szCs w:val="18"/>
               </w:rPr>
@@ -15545,7 +15480,6 @@
             <w:r>
               <w:rPr>
                 <w:rFonts w:ascii="Times New Roman" w:hAnsi="Times New Roman" w:cs="Times New Roman"/>
-                <w:b/>
                 <w:sz w:val="18"/>
                 <w:szCs w:val="18"/>
               </w:rPr>
@@ -15554,7 +15488,6 @@
             <w:r>
               <w:rPr>
                 <w:rFonts w:ascii="Times New Roman" w:hAnsi="Times New Roman" w:cs="Times New Roman"/>
-                <w:b/>
                 <w:sz w:val="18"/>
                 <w:szCs w:val="18"/>
               </w:rPr>
@@ -15721,15 +15654,13 @@
               <w:jc w:val="center"/>
               <w:rPr>
                 <w:rFonts w:ascii="Times New Roman" w:hAnsi="Times New Roman" w:cs="Times New Roman"/>
-                <w:b/>
-                <w:sz w:val="18"/>
-                <w:szCs w:val="18"/>
-              </w:rPr>
-            </w:pPr>
-            <w:r>
-              <w:rPr>
-                <w:rFonts w:ascii="Times New Roman" w:hAnsi="Times New Roman" w:cs="Times New Roman"/>
-                <w:b/>
+                <w:sz w:val="18"/>
+                <w:szCs w:val="18"/>
+              </w:rPr>
+            </w:pPr>
+            <w:r>
+              <w:rPr>
+                <w:rFonts w:ascii="Times New Roman" w:hAnsi="Times New Roman" w:cs="Times New Roman"/>
                 <w:sz w:val="18"/>
                 <w:szCs w:val="18"/>
               </w:rPr>
@@ -15751,7 +15682,6 @@
             <w:r>
               <w:rPr>
                 <w:rFonts w:ascii="Times New Roman" w:hAnsi="Times New Roman" w:cs="Times New Roman"/>
-                <w:b/>
                 <w:sz w:val="18"/>
                 <w:szCs w:val="18"/>
               </w:rPr>
@@ -15918,15 +15848,13 @@
               <w:jc w:val="center"/>
               <w:rPr>
                 <w:rFonts w:ascii="Times New Roman" w:hAnsi="Times New Roman" w:cs="Times New Roman"/>
-                <w:b/>
-                <w:sz w:val="18"/>
-                <w:szCs w:val="18"/>
-              </w:rPr>
-            </w:pPr>
-            <w:r>
-              <w:rPr>
-                <w:rFonts w:ascii="Times New Roman" w:hAnsi="Times New Roman" w:cs="Times New Roman"/>
-                <w:b/>
+                <w:sz w:val="18"/>
+                <w:szCs w:val="18"/>
+              </w:rPr>
+            </w:pPr>
+            <w:r>
+              <w:rPr>
+                <w:rFonts w:ascii="Times New Roman" w:hAnsi="Times New Roman" w:cs="Times New Roman"/>
                 <w:sz w:val="18"/>
                 <w:szCs w:val="18"/>
               </w:rPr>
@@ -15941,15 +15869,13 @@
               <w:jc w:val="center"/>
               <w:rPr>
                 <w:rFonts w:ascii="Times New Roman" w:hAnsi="Times New Roman" w:cs="Times New Roman"/>
-                <w:b/>
-                <w:sz w:val="18"/>
-                <w:szCs w:val="18"/>
-              </w:rPr>
-            </w:pPr>
-            <w:r>
-              <w:rPr>
-                <w:rFonts w:ascii="Times New Roman" w:hAnsi="Times New Roman" w:cs="Times New Roman"/>
-                <w:b/>
+                <w:sz w:val="18"/>
+                <w:szCs w:val="18"/>
+              </w:rPr>
+            </w:pPr>
+            <w:r>
+              <w:rPr>
+                <w:rFonts w:ascii="Times New Roman" w:hAnsi="Times New Roman" w:cs="Times New Roman"/>
                 <w:sz w:val="18"/>
                 <w:szCs w:val="18"/>
               </w:rPr>
@@ -16128,15 +16054,13 @@
               <w:jc w:val="center"/>
               <w:rPr>
                 <w:rFonts w:ascii="Times New Roman" w:hAnsi="Times New Roman" w:cs="Times New Roman"/>
-                <w:b/>
-                <w:sz w:val="18"/>
-                <w:szCs w:val="18"/>
-              </w:rPr>
-            </w:pPr>
-            <w:r>
-              <w:rPr>
-                <w:rFonts w:ascii="Times New Roman" w:hAnsi="Times New Roman" w:cs="Times New Roman"/>
-                <w:b/>
+                <w:sz w:val="18"/>
+                <w:szCs w:val="18"/>
+              </w:rPr>
+            </w:pPr>
+            <w:r>
+              <w:rPr>
+                <w:rFonts w:ascii="Times New Roman" w:hAnsi="Times New Roman" w:cs="Times New Roman"/>
                 <w:sz w:val="18"/>
                 <w:szCs w:val="18"/>
               </w:rPr>
@@ -16158,7 +16082,6 @@
             <w:r>
               <w:rPr>
                 <w:rFonts w:ascii="Times New Roman" w:hAnsi="Times New Roman" w:cs="Times New Roman"/>
-                <w:b/>
                 <w:sz w:val="18"/>
                 <w:szCs w:val="18"/>
               </w:rPr>
@@ -16337,15 +16260,13 @@
               <w:jc w:val="center"/>
               <w:rPr>
                 <w:rFonts w:ascii="Times New Roman" w:hAnsi="Times New Roman" w:cs="Times New Roman"/>
-                <w:b/>
-                <w:sz w:val="18"/>
-                <w:szCs w:val="18"/>
-              </w:rPr>
-            </w:pPr>
-            <w:r>
-              <w:rPr>
-                <w:rFonts w:ascii="Times New Roman" w:hAnsi="Times New Roman" w:cs="Times New Roman"/>
-                <w:b/>
+                <w:sz w:val="18"/>
+                <w:szCs w:val="18"/>
+              </w:rPr>
+            </w:pPr>
+            <w:r>
+              <w:rPr>
+                <w:rFonts w:ascii="Times New Roman" w:hAnsi="Times New Roman" w:cs="Times New Roman"/>
                 <w:sz w:val="18"/>
                 <w:szCs w:val="18"/>
               </w:rPr>
@@ -16360,15 +16281,13 @@
               <w:jc w:val="center"/>
               <w:rPr>
                 <w:rFonts w:ascii="Times New Roman" w:hAnsi="Times New Roman" w:cs="Times New Roman"/>
-                <w:b/>
-                <w:sz w:val="18"/>
-                <w:szCs w:val="18"/>
-              </w:rPr>
-            </w:pPr>
-            <w:r>
-              <w:rPr>
-                <w:rFonts w:ascii="Times New Roman" w:hAnsi="Times New Roman" w:cs="Times New Roman"/>
-                <w:b/>
+                <w:sz w:val="18"/>
+                <w:szCs w:val="18"/>
+              </w:rPr>
+            </w:pPr>
+            <w:r>
+              <w:rPr>
+                <w:rFonts w:ascii="Times New Roman" w:hAnsi="Times New Roman" w:cs="Times New Roman"/>
                 <w:sz w:val="18"/>
                 <w:szCs w:val="18"/>
               </w:rPr>
@@ -17305,15 +17224,13 @@
               <w:jc w:val="center"/>
               <w:rPr>
                 <w:rFonts w:ascii="Times New Roman" w:hAnsi="Times New Roman" w:cs="Times New Roman"/>
-                <w:b/>
-                <w:sz w:val="18"/>
-                <w:szCs w:val="18"/>
-              </w:rPr>
-            </w:pPr>
-            <w:r>
-              <w:rPr>
-                <w:rFonts w:ascii="Times New Roman" w:hAnsi="Times New Roman" w:cs="Times New Roman"/>
-                <w:b/>
+                <w:sz w:val="18"/>
+                <w:szCs w:val="18"/>
+              </w:rPr>
+            </w:pPr>
+            <w:r>
+              <w:rPr>
+                <w:rFonts w:ascii="Times New Roman" w:hAnsi="Times New Roman" w:cs="Times New Roman"/>
                 <w:sz w:val="18"/>
                 <w:szCs w:val="18"/>
               </w:rPr>
@@ -17335,7 +17252,6 @@
             <w:r>
               <w:rPr>
                 <w:rFonts w:ascii="Times New Roman" w:hAnsi="Times New Roman" w:cs="Times New Roman"/>
-                <w:b/>
                 <w:sz w:val="18"/>
                 <w:szCs w:val="18"/>
               </w:rPr>
@@ -17411,15 +17327,13 @@
               <w:jc w:val="center"/>
               <w:rPr>
                 <w:rFonts w:ascii="Times New Roman" w:hAnsi="Times New Roman" w:cs="Times New Roman"/>
-                <w:b/>
-                <w:sz w:val="18"/>
-                <w:szCs w:val="18"/>
-              </w:rPr>
-            </w:pPr>
-            <w:r>
-              <w:rPr>
-                <w:rFonts w:ascii="Times New Roman" w:hAnsi="Times New Roman" w:cs="Times New Roman"/>
-                <w:b/>
+                <w:sz w:val="18"/>
+                <w:szCs w:val="18"/>
+              </w:rPr>
+            </w:pPr>
+            <w:r>
+              <w:rPr>
+                <w:rFonts w:ascii="Times New Roman" w:hAnsi="Times New Roman" w:cs="Times New Roman"/>
                 <w:sz w:val="18"/>
                 <w:szCs w:val="18"/>
               </w:rPr>
@@ -17434,15 +17348,13 @@
               <w:jc w:val="center"/>
               <w:rPr>
                 <w:rFonts w:ascii="Times New Roman" w:hAnsi="Times New Roman" w:cs="Times New Roman"/>
-                <w:b/>
-                <w:sz w:val="18"/>
-                <w:szCs w:val="18"/>
-              </w:rPr>
-            </w:pPr>
-            <w:r>
-              <w:rPr>
-                <w:rFonts w:ascii="Times New Roman" w:hAnsi="Times New Roman" w:cs="Times New Roman"/>
-                <w:b/>
+                <w:sz w:val="18"/>
+                <w:szCs w:val="18"/>
+              </w:rPr>
+            </w:pPr>
+            <w:r>
+              <w:rPr>
+                <w:rFonts w:ascii="Times New Roman" w:hAnsi="Times New Roman" w:cs="Times New Roman"/>
                 <w:sz w:val="18"/>
                 <w:szCs w:val="18"/>
               </w:rPr>
@@ -17672,15 +17584,13 @@
               <w:jc w:val="center"/>
               <w:rPr>
                 <w:rFonts w:ascii="Times New Roman" w:hAnsi="Times New Roman" w:cs="Times New Roman"/>
-                <w:b/>
-                <w:sz w:val="18"/>
-                <w:szCs w:val="18"/>
-              </w:rPr>
-            </w:pPr>
-            <w:r>
-              <w:rPr>
-                <w:rFonts w:ascii="Times New Roman" w:hAnsi="Times New Roman" w:cs="Times New Roman"/>
-                <w:b/>
+                <w:sz w:val="18"/>
+                <w:szCs w:val="18"/>
+              </w:rPr>
+            </w:pPr>
+            <w:r>
+              <w:rPr>
+                <w:rFonts w:ascii="Times New Roman" w:hAnsi="Times New Roman" w:cs="Times New Roman"/>
                 <w:sz w:val="18"/>
                 <w:szCs w:val="18"/>
               </w:rPr>
@@ -17702,7 +17612,6 @@
             <w:r>
               <w:rPr>
                 <w:rFonts w:ascii="Times New Roman" w:hAnsi="Times New Roman" w:cs="Times New Roman"/>
-                <w:b/>
                 <w:sz w:val="18"/>
                 <w:szCs w:val="18"/>
               </w:rPr>
@@ -17769,15 +17678,13 @@
               <w:jc w:val="center"/>
               <w:rPr>
                 <w:rFonts w:ascii="Times New Roman" w:hAnsi="Times New Roman" w:cs="Times New Roman"/>
-                <w:b/>
-                <w:sz w:val="18"/>
-                <w:szCs w:val="18"/>
-              </w:rPr>
-            </w:pPr>
-            <w:r>
-              <w:rPr>
-                <w:rFonts w:ascii="Times New Roman" w:hAnsi="Times New Roman" w:cs="Times New Roman"/>
-                <w:b/>
+                <w:sz w:val="18"/>
+                <w:szCs w:val="18"/>
+              </w:rPr>
+            </w:pPr>
+            <w:r>
+              <w:rPr>
+                <w:rFonts w:ascii="Times New Roman" w:hAnsi="Times New Roman" w:cs="Times New Roman"/>
                 <w:sz w:val="18"/>
                 <w:szCs w:val="18"/>
               </w:rPr>
@@ -17799,7 +17706,6 @@
             <w:r>
               <w:rPr>
                 <w:rFonts w:ascii="Times New Roman" w:hAnsi="Times New Roman" w:cs="Times New Roman"/>
-                <w:b/>
                 <w:sz w:val="18"/>
                 <w:szCs w:val="18"/>
               </w:rPr>
@@ -18022,15 +17928,13 @@
               <w:jc w:val="center"/>
               <w:rPr>
                 <w:rFonts w:ascii="Times New Roman" w:hAnsi="Times New Roman" w:cs="Times New Roman"/>
-                <w:b/>
-                <w:sz w:val="18"/>
-                <w:szCs w:val="18"/>
-              </w:rPr>
-            </w:pPr>
-            <w:r>
-              <w:rPr>
-                <w:rFonts w:ascii="Times New Roman" w:hAnsi="Times New Roman" w:cs="Times New Roman"/>
-                <w:b/>
+                <w:sz w:val="18"/>
+                <w:szCs w:val="18"/>
+              </w:rPr>
+            </w:pPr>
+            <w:r>
+              <w:rPr>
+                <w:rFonts w:ascii="Times New Roman" w:hAnsi="Times New Roman" w:cs="Times New Roman"/>
                 <w:sz w:val="18"/>
                 <w:szCs w:val="18"/>
               </w:rPr>
@@ -18052,7 +17956,6 @@
             <w:r>
               <w:rPr>
                 <w:rFonts w:ascii="Times New Roman" w:hAnsi="Times New Roman" w:cs="Times New Roman"/>
-                <w:b/>
                 <w:sz w:val="18"/>
                 <w:szCs w:val="18"/>
               </w:rPr>
@@ -18125,15 +18028,13 @@
               <w:jc w:val="center"/>
               <w:rPr>
                 <w:rFonts w:ascii="Times New Roman" w:hAnsi="Times New Roman" w:cs="Times New Roman"/>
-                <w:b/>
-                <w:sz w:val="18"/>
-                <w:szCs w:val="18"/>
-              </w:rPr>
-            </w:pPr>
-            <w:r>
-              <w:rPr>
-                <w:rFonts w:ascii="Times New Roman" w:hAnsi="Times New Roman" w:cs="Times New Roman"/>
-                <w:b/>
+                <w:sz w:val="18"/>
+                <w:szCs w:val="18"/>
+              </w:rPr>
+            </w:pPr>
+            <w:r>
+              <w:rPr>
+                <w:rFonts w:ascii="Times New Roman" w:hAnsi="Times New Roman" w:cs="Times New Roman"/>
                 <w:sz w:val="18"/>
                 <w:szCs w:val="18"/>
               </w:rPr>
@@ -18148,15 +18049,13 @@
               <w:jc w:val="center"/>
               <w:rPr>
                 <w:rFonts w:ascii="Times New Roman" w:hAnsi="Times New Roman" w:cs="Times New Roman"/>
-                <w:b/>
-                <w:sz w:val="18"/>
-                <w:szCs w:val="18"/>
-              </w:rPr>
-            </w:pPr>
-            <w:r>
-              <w:rPr>
-                <w:rFonts w:ascii="Times New Roman" w:hAnsi="Times New Roman" w:cs="Times New Roman"/>
-                <w:b/>
+                <w:sz w:val="18"/>
+                <w:szCs w:val="18"/>
+              </w:rPr>
+            </w:pPr>
+            <w:r>
+              <w:rPr>
+                <w:rFonts w:ascii="Times New Roman" w:hAnsi="Times New Roman" w:cs="Times New Roman"/>
                 <w:sz w:val="18"/>
                 <w:szCs w:val="18"/>
               </w:rPr>
@@ -18864,7 +18763,23 @@
           <w:sz w:val="20"/>
           <w:szCs w:val="20"/>
         </w:rPr>
-        <w:t xml:space="preserve"> in all models. Parameter estimates are given with 85% confidence intervals. Bolded parameter estimat</w:t>
+        <w:t xml:space="preserve"> in all models. Parameter estimates are given with 85% confidence intervals. Bolded </w:t>
+      </w:r>
+      <w:r>
+        <w:rPr>
+          <w:rFonts w:ascii="Times New Roman" w:hAnsi="Times New Roman" w:cs="Times New Roman"/>
+          <w:sz w:val="20"/>
+          <w:szCs w:val="20"/>
+        </w:rPr>
+        <w:t xml:space="preserve">non-intercept </w:t>
+      </w:r>
+      <w:r>
+        <w:rPr>
+          <w:rFonts w:ascii="Times New Roman" w:hAnsi="Times New Roman" w:cs="Times New Roman"/>
+          <w:sz w:val="20"/>
+          <w:szCs w:val="20"/>
+        </w:rPr>
+        <w:t>parameter estimat</w:t>
       </w:r>
       <w:r>
         <w:rPr>
@@ -19307,15 +19222,13 @@
               <w:jc w:val="center"/>
               <w:rPr>
                 <w:rFonts w:ascii="Times New Roman" w:hAnsi="Times New Roman" w:cs="Times New Roman"/>
-                <w:b/>
-                <w:sz w:val="18"/>
-                <w:szCs w:val="18"/>
-              </w:rPr>
-            </w:pPr>
-            <w:r>
-              <w:rPr>
-                <w:rFonts w:ascii="Times New Roman" w:hAnsi="Times New Roman" w:cs="Times New Roman"/>
-                <w:b/>
+                <w:sz w:val="18"/>
+                <w:szCs w:val="18"/>
+              </w:rPr>
+            </w:pPr>
+            <w:r>
+              <w:rPr>
+                <w:rFonts w:ascii="Times New Roman" w:hAnsi="Times New Roman" w:cs="Times New Roman"/>
                 <w:sz w:val="18"/>
                 <w:szCs w:val="18"/>
               </w:rPr>
@@ -19330,15 +19243,13 @@
               <w:jc w:val="center"/>
               <w:rPr>
                 <w:rFonts w:ascii="Times New Roman" w:hAnsi="Times New Roman" w:cs="Times New Roman"/>
-                <w:b/>
-                <w:sz w:val="18"/>
-                <w:szCs w:val="18"/>
-              </w:rPr>
-            </w:pPr>
-            <w:r>
-              <w:rPr>
-                <w:rFonts w:ascii="Times New Roman" w:hAnsi="Times New Roman" w:cs="Times New Roman"/>
-                <w:b/>
+                <w:sz w:val="18"/>
+                <w:szCs w:val="18"/>
+              </w:rPr>
+            </w:pPr>
+            <w:r>
+              <w:rPr>
+                <w:rFonts w:ascii="Times New Roman" w:hAnsi="Times New Roman" w:cs="Times New Roman"/>
                 <w:sz w:val="18"/>
                 <w:szCs w:val="18"/>
               </w:rPr>
@@ -19347,7 +19258,6 @@
             <w:r>
               <w:rPr>
                 <w:rFonts w:ascii="Times New Roman" w:hAnsi="Times New Roman" w:cs="Times New Roman"/>
-                <w:b/>
                 <w:sz w:val="18"/>
                 <w:szCs w:val="18"/>
               </w:rPr>
@@ -19356,7 +19266,6 @@
             <w:r>
               <w:rPr>
                 <w:rFonts w:ascii="Times New Roman" w:hAnsi="Times New Roman" w:cs="Times New Roman"/>
-                <w:b/>
                 <w:sz w:val="18"/>
                 <w:szCs w:val="18"/>
               </w:rPr>
@@ -19451,15 +19360,13 @@
               <w:jc w:val="center"/>
               <w:rPr>
                 <w:rFonts w:ascii="Times New Roman" w:hAnsi="Times New Roman" w:cs="Times New Roman"/>
-                <w:b/>
-                <w:sz w:val="18"/>
-                <w:szCs w:val="18"/>
-              </w:rPr>
-            </w:pPr>
-            <w:r>
-              <w:rPr>
-                <w:rFonts w:ascii="Times New Roman" w:hAnsi="Times New Roman" w:cs="Times New Roman"/>
-                <w:b/>
+                <w:sz w:val="18"/>
+                <w:szCs w:val="18"/>
+              </w:rPr>
+            </w:pPr>
+            <w:r>
+              <w:rPr>
+                <w:rFonts w:ascii="Times New Roman" w:hAnsi="Times New Roman" w:cs="Times New Roman"/>
                 <w:sz w:val="18"/>
                 <w:szCs w:val="18"/>
               </w:rPr>
@@ -19474,15 +19381,13 @@
               <w:jc w:val="center"/>
               <w:rPr>
                 <w:rFonts w:ascii="Times New Roman" w:hAnsi="Times New Roman" w:cs="Times New Roman"/>
-                <w:b/>
-                <w:sz w:val="18"/>
-                <w:szCs w:val="18"/>
-              </w:rPr>
-            </w:pPr>
-            <w:r>
-              <w:rPr>
-                <w:rFonts w:ascii="Times New Roman" w:hAnsi="Times New Roman" w:cs="Times New Roman"/>
-                <w:b/>
+                <w:sz w:val="18"/>
+                <w:szCs w:val="18"/>
+              </w:rPr>
+            </w:pPr>
+            <w:r>
+              <w:rPr>
+                <w:rFonts w:ascii="Times New Roman" w:hAnsi="Times New Roman" w:cs="Times New Roman"/>
                 <w:sz w:val="18"/>
                 <w:szCs w:val="18"/>
               </w:rPr>
@@ -19491,7 +19396,6 @@
             <w:r>
               <w:rPr>
                 <w:rFonts w:ascii="Times New Roman" w:hAnsi="Times New Roman" w:cs="Times New Roman"/>
-                <w:b/>
                 <w:sz w:val="18"/>
                 <w:szCs w:val="18"/>
               </w:rPr>
@@ -19500,7 +19404,6 @@
             <w:r>
               <w:rPr>
                 <w:rFonts w:ascii="Times New Roman" w:hAnsi="Times New Roman" w:cs="Times New Roman"/>
-                <w:b/>
                 <w:sz w:val="18"/>
                 <w:szCs w:val="18"/>
               </w:rPr>
@@ -19544,15 +19447,13 @@
               <w:jc w:val="center"/>
               <w:rPr>
                 <w:rFonts w:ascii="Times New Roman" w:hAnsi="Times New Roman" w:cs="Times New Roman"/>
-                <w:b/>
-                <w:sz w:val="18"/>
-                <w:szCs w:val="18"/>
-              </w:rPr>
-            </w:pPr>
-            <w:r>
-              <w:rPr>
-                <w:rFonts w:ascii="Times New Roman" w:hAnsi="Times New Roman" w:cs="Times New Roman"/>
-                <w:b/>
+                <w:sz w:val="18"/>
+                <w:szCs w:val="18"/>
+              </w:rPr>
+            </w:pPr>
+            <w:r>
+              <w:rPr>
+                <w:rFonts w:ascii="Times New Roman" w:hAnsi="Times New Roman" w:cs="Times New Roman"/>
                 <w:sz w:val="18"/>
                 <w:szCs w:val="18"/>
               </w:rPr>
@@ -19567,15 +19468,13 @@
               <w:jc w:val="center"/>
               <w:rPr>
                 <w:rFonts w:ascii="Times New Roman" w:hAnsi="Times New Roman" w:cs="Times New Roman"/>
-                <w:b/>
-                <w:sz w:val="18"/>
-                <w:szCs w:val="18"/>
-              </w:rPr>
-            </w:pPr>
-            <w:r>
-              <w:rPr>
-                <w:rFonts w:ascii="Times New Roman" w:hAnsi="Times New Roman" w:cs="Times New Roman"/>
-                <w:b/>
+                <w:sz w:val="18"/>
+                <w:szCs w:val="18"/>
+              </w:rPr>
+            </w:pPr>
+            <w:r>
+              <w:rPr>
+                <w:rFonts w:ascii="Times New Roman" w:hAnsi="Times New Roman" w:cs="Times New Roman"/>
                 <w:sz w:val="18"/>
                 <w:szCs w:val="18"/>
               </w:rPr>
@@ -19584,7 +19483,6 @@
             <w:r>
               <w:rPr>
                 <w:rFonts w:ascii="Times New Roman" w:hAnsi="Times New Roman" w:cs="Times New Roman"/>
-                <w:b/>
                 <w:sz w:val="18"/>
                 <w:szCs w:val="18"/>
               </w:rPr>
@@ -19593,7 +19491,6 @@
             <w:r>
               <w:rPr>
                 <w:rFonts w:ascii="Times New Roman" w:hAnsi="Times New Roman" w:cs="Times New Roman"/>
-                <w:b/>
                 <w:sz w:val="18"/>
                 <w:szCs w:val="18"/>
               </w:rPr>
@@ -19870,15 +19767,13 @@
               <w:jc w:val="center"/>
               <w:rPr>
                 <w:rFonts w:ascii="Times New Roman" w:hAnsi="Times New Roman" w:cs="Times New Roman"/>
-                <w:b/>
-                <w:sz w:val="18"/>
-                <w:szCs w:val="18"/>
-              </w:rPr>
-            </w:pPr>
-            <w:r>
-              <w:rPr>
-                <w:rFonts w:ascii="Times New Roman" w:hAnsi="Times New Roman" w:cs="Times New Roman"/>
-                <w:b/>
+                <w:sz w:val="18"/>
+                <w:szCs w:val="18"/>
+              </w:rPr>
+            </w:pPr>
+            <w:r>
+              <w:rPr>
+                <w:rFonts w:ascii="Times New Roman" w:hAnsi="Times New Roman" w:cs="Times New Roman"/>
                 <w:sz w:val="18"/>
                 <w:szCs w:val="18"/>
               </w:rPr>
@@ -19894,15 +19789,13 @@
               <w:jc w:val="center"/>
               <w:rPr>
                 <w:rFonts w:ascii="Times New Roman" w:hAnsi="Times New Roman" w:cs="Times New Roman"/>
-                <w:b/>
-                <w:sz w:val="18"/>
-                <w:szCs w:val="18"/>
-              </w:rPr>
-            </w:pPr>
-            <w:r>
-              <w:rPr>
-                <w:rFonts w:ascii="Times New Roman" w:hAnsi="Times New Roman" w:cs="Times New Roman"/>
-                <w:b/>
+                <w:sz w:val="18"/>
+                <w:szCs w:val="18"/>
+              </w:rPr>
+            </w:pPr>
+            <w:r>
+              <w:rPr>
+                <w:rFonts w:ascii="Times New Roman" w:hAnsi="Times New Roman" w:cs="Times New Roman"/>
                 <w:sz w:val="18"/>
                 <w:szCs w:val="18"/>
               </w:rPr>
@@ -19912,7 +19805,6 @@
             <w:r>
               <w:rPr>
                 <w:rFonts w:ascii="Times New Roman" w:hAnsi="Times New Roman" w:cs="Times New Roman"/>
-                <w:b/>
                 <w:sz w:val="18"/>
                 <w:szCs w:val="18"/>
               </w:rPr>
@@ -19921,7 +19813,6 @@
             <w:r>
               <w:rPr>
                 <w:rFonts w:ascii="Times New Roman" w:hAnsi="Times New Roman" w:cs="Times New Roman"/>
-                <w:b/>
                 <w:sz w:val="18"/>
                 <w:szCs w:val="18"/>
               </w:rPr>
@@ -19972,15 +19863,13 @@
               <w:jc w:val="center"/>
               <w:rPr>
                 <w:rFonts w:ascii="Times New Roman" w:hAnsi="Times New Roman" w:cs="Times New Roman"/>
-                <w:b/>
-                <w:sz w:val="18"/>
-                <w:szCs w:val="18"/>
-              </w:rPr>
-            </w:pPr>
-            <w:r>
-              <w:rPr>
-                <w:rFonts w:ascii="Times New Roman" w:hAnsi="Times New Roman" w:cs="Times New Roman"/>
-                <w:b/>
+                <w:sz w:val="18"/>
+                <w:szCs w:val="18"/>
+              </w:rPr>
+            </w:pPr>
+            <w:r>
+              <w:rPr>
+                <w:rFonts w:ascii="Times New Roman" w:hAnsi="Times New Roman" w:cs="Times New Roman"/>
                 <w:sz w:val="18"/>
                 <w:szCs w:val="18"/>
               </w:rPr>
@@ -19996,15 +19885,13 @@
               <w:jc w:val="center"/>
               <w:rPr>
                 <w:rFonts w:ascii="Times New Roman" w:hAnsi="Times New Roman" w:cs="Times New Roman"/>
-                <w:b/>
-                <w:sz w:val="18"/>
-                <w:szCs w:val="18"/>
-              </w:rPr>
-            </w:pPr>
-            <w:r>
-              <w:rPr>
-                <w:rFonts w:ascii="Times New Roman" w:hAnsi="Times New Roman" w:cs="Times New Roman"/>
-                <w:b/>
+                <w:sz w:val="18"/>
+                <w:szCs w:val="18"/>
+              </w:rPr>
+            </w:pPr>
+            <w:r>
+              <w:rPr>
+                <w:rFonts w:ascii="Times New Roman" w:hAnsi="Times New Roman" w:cs="Times New Roman"/>
                 <w:sz w:val="18"/>
                 <w:szCs w:val="18"/>
               </w:rPr>
@@ -20014,7 +19901,6 @@
             <w:r>
               <w:rPr>
                 <w:rFonts w:ascii="Times New Roman" w:hAnsi="Times New Roman" w:cs="Times New Roman"/>
-                <w:b/>
                 <w:sz w:val="18"/>
                 <w:szCs w:val="18"/>
               </w:rPr>
@@ -20023,7 +19909,6 @@
             <w:r>
               <w:rPr>
                 <w:rFonts w:ascii="Times New Roman" w:hAnsi="Times New Roman" w:cs="Times New Roman"/>
-                <w:b/>
                 <w:sz w:val="18"/>
                 <w:szCs w:val="18"/>
               </w:rPr>
@@ -20280,15 +20165,13 @@
               <w:jc w:val="center"/>
               <w:rPr>
                 <w:rFonts w:ascii="Times New Roman" w:hAnsi="Times New Roman" w:cs="Times New Roman"/>
-                <w:b/>
-                <w:sz w:val="18"/>
-                <w:szCs w:val="18"/>
-              </w:rPr>
-            </w:pPr>
-            <w:r>
-              <w:rPr>
-                <w:rFonts w:ascii="Times New Roman" w:hAnsi="Times New Roman" w:cs="Times New Roman"/>
-                <w:b/>
+                <w:sz w:val="18"/>
+                <w:szCs w:val="18"/>
+              </w:rPr>
+            </w:pPr>
+            <w:r>
+              <w:rPr>
+                <w:rFonts w:ascii="Times New Roman" w:hAnsi="Times New Roman" w:cs="Times New Roman"/>
                 <w:sz w:val="18"/>
                 <w:szCs w:val="18"/>
               </w:rPr>
@@ -20303,15 +20186,13 @@
               <w:jc w:val="center"/>
               <w:rPr>
                 <w:rFonts w:ascii="Times New Roman" w:hAnsi="Times New Roman" w:cs="Times New Roman"/>
-                <w:b/>
-                <w:sz w:val="18"/>
-                <w:szCs w:val="18"/>
-              </w:rPr>
-            </w:pPr>
-            <w:r>
-              <w:rPr>
-                <w:rFonts w:ascii="Times New Roman" w:hAnsi="Times New Roman" w:cs="Times New Roman"/>
-                <w:b/>
+                <w:sz w:val="18"/>
+                <w:szCs w:val="18"/>
+              </w:rPr>
+            </w:pPr>
+            <w:r>
+              <w:rPr>
+                <w:rFonts w:ascii="Times New Roman" w:hAnsi="Times New Roman" w:cs="Times New Roman"/>
                 <w:sz w:val="18"/>
                 <w:szCs w:val="18"/>
               </w:rPr>
@@ -20320,7 +20201,6 @@
             <w:r>
               <w:rPr>
                 <w:rFonts w:ascii="Times New Roman" w:hAnsi="Times New Roman" w:cs="Times New Roman"/>
-                <w:b/>
                 <w:sz w:val="18"/>
                 <w:szCs w:val="18"/>
               </w:rPr>
@@ -20329,7 +20209,6 @@
             <w:r>
               <w:rPr>
                 <w:rFonts w:ascii="Times New Roman" w:hAnsi="Times New Roman" w:cs="Times New Roman"/>
-                <w:b/>
                 <w:sz w:val="18"/>
                 <w:szCs w:val="18"/>
               </w:rPr>
@@ -20380,15 +20259,13 @@
               <w:jc w:val="center"/>
               <w:rPr>
                 <w:rFonts w:ascii="Times New Roman" w:hAnsi="Times New Roman" w:cs="Times New Roman"/>
-                <w:b/>
-                <w:sz w:val="18"/>
-                <w:szCs w:val="18"/>
-              </w:rPr>
-            </w:pPr>
-            <w:r>
-              <w:rPr>
-                <w:rFonts w:ascii="Times New Roman" w:hAnsi="Times New Roman" w:cs="Times New Roman"/>
-                <w:b/>
+                <w:sz w:val="18"/>
+                <w:szCs w:val="18"/>
+              </w:rPr>
+            </w:pPr>
+            <w:r>
+              <w:rPr>
+                <w:rFonts w:ascii="Times New Roman" w:hAnsi="Times New Roman" w:cs="Times New Roman"/>
                 <w:sz w:val="18"/>
                 <w:szCs w:val="18"/>
               </w:rPr>
@@ -20403,15 +20280,13 @@
               <w:jc w:val="center"/>
               <w:rPr>
                 <w:rFonts w:ascii="Times New Roman" w:hAnsi="Times New Roman" w:cs="Times New Roman"/>
-                <w:b/>
-                <w:sz w:val="18"/>
-                <w:szCs w:val="18"/>
-              </w:rPr>
-            </w:pPr>
-            <w:r>
-              <w:rPr>
-                <w:rFonts w:ascii="Times New Roman" w:hAnsi="Times New Roman" w:cs="Times New Roman"/>
-                <w:b/>
+                <w:sz w:val="18"/>
+                <w:szCs w:val="18"/>
+              </w:rPr>
+            </w:pPr>
+            <w:r>
+              <w:rPr>
+                <w:rFonts w:ascii="Times New Roman" w:hAnsi="Times New Roman" w:cs="Times New Roman"/>
                 <w:sz w:val="18"/>
                 <w:szCs w:val="18"/>
               </w:rPr>
@@ -20420,7 +20295,6 @@
             <w:r>
               <w:rPr>
                 <w:rFonts w:ascii="Times New Roman" w:hAnsi="Times New Roman" w:cs="Times New Roman"/>
-                <w:b/>
                 <w:sz w:val="18"/>
                 <w:szCs w:val="18"/>
               </w:rPr>
@@ -20429,7 +20303,6 @@
             <w:r>
               <w:rPr>
                 <w:rFonts w:ascii="Times New Roman" w:hAnsi="Times New Roman" w:cs="Times New Roman"/>
-                <w:b/>
                 <w:sz w:val="18"/>
                 <w:szCs w:val="18"/>
               </w:rPr>
@@ -20691,15 +20564,13 @@
               <w:jc w:val="center"/>
               <w:rPr>
                 <w:rFonts w:ascii="Times New Roman" w:hAnsi="Times New Roman" w:cs="Times New Roman"/>
-                <w:b/>
-                <w:sz w:val="18"/>
-                <w:szCs w:val="18"/>
-              </w:rPr>
-            </w:pPr>
-            <w:r>
-              <w:rPr>
-                <w:rFonts w:ascii="Times New Roman" w:hAnsi="Times New Roman" w:cs="Times New Roman"/>
-                <w:b/>
+                <w:sz w:val="18"/>
+                <w:szCs w:val="18"/>
+              </w:rPr>
+            </w:pPr>
+            <w:r>
+              <w:rPr>
+                <w:rFonts w:ascii="Times New Roman" w:hAnsi="Times New Roman" w:cs="Times New Roman"/>
                 <w:sz w:val="18"/>
                 <w:szCs w:val="18"/>
               </w:rPr>
@@ -20708,7 +20579,6 @@
             <w:r>
               <w:rPr>
                 <w:rFonts w:ascii="Times New Roman" w:hAnsi="Times New Roman" w:cs="Times New Roman"/>
-                <w:b/>
                 <w:sz w:val="18"/>
                 <w:szCs w:val="18"/>
               </w:rPr>
@@ -20723,15 +20593,13 @@
               <w:jc w:val="center"/>
               <w:rPr>
                 <w:rFonts w:ascii="Times New Roman" w:hAnsi="Times New Roman" w:cs="Times New Roman"/>
-                <w:b/>
-                <w:sz w:val="18"/>
-                <w:szCs w:val="18"/>
-              </w:rPr>
-            </w:pPr>
-            <w:r>
-              <w:rPr>
-                <w:rFonts w:ascii="Times New Roman" w:hAnsi="Times New Roman" w:cs="Times New Roman"/>
-                <w:b/>
+                <w:sz w:val="18"/>
+                <w:szCs w:val="18"/>
+              </w:rPr>
+            </w:pPr>
+            <w:r>
+              <w:rPr>
+                <w:rFonts w:ascii="Times New Roman" w:hAnsi="Times New Roman" w:cs="Times New Roman"/>
                 <w:sz w:val="18"/>
                 <w:szCs w:val="18"/>
               </w:rPr>
@@ -20740,7 +20608,6 @@
             <w:r>
               <w:rPr>
                 <w:rFonts w:ascii="Times New Roman" w:hAnsi="Times New Roman" w:cs="Times New Roman"/>
-                <w:b/>
                 <w:sz w:val="18"/>
                 <w:szCs w:val="18"/>
               </w:rPr>
@@ -20749,7 +20616,6 @@
             <w:r>
               <w:rPr>
                 <w:rFonts w:ascii="Times New Roman" w:hAnsi="Times New Roman" w:cs="Times New Roman"/>
-                <w:b/>
                 <w:sz w:val="18"/>
                 <w:szCs w:val="18"/>
               </w:rPr>
@@ -20787,15 +20653,13 @@
               <w:jc w:val="center"/>
               <w:rPr>
                 <w:rFonts w:ascii="Times New Roman" w:hAnsi="Times New Roman" w:cs="Times New Roman"/>
-                <w:b/>
-                <w:sz w:val="18"/>
-                <w:szCs w:val="18"/>
-              </w:rPr>
-            </w:pPr>
-            <w:r>
-              <w:rPr>
-                <w:rFonts w:ascii="Times New Roman" w:hAnsi="Times New Roman" w:cs="Times New Roman"/>
-                <w:b/>
+                <w:sz w:val="18"/>
+                <w:szCs w:val="18"/>
+              </w:rPr>
+            </w:pPr>
+            <w:r>
+              <w:rPr>
+                <w:rFonts w:ascii="Times New Roman" w:hAnsi="Times New Roman" w:cs="Times New Roman"/>
                 <w:sz w:val="18"/>
                 <w:szCs w:val="18"/>
               </w:rPr>
@@ -20810,15 +20674,13 @@
               <w:jc w:val="center"/>
               <w:rPr>
                 <w:rFonts w:ascii="Times New Roman" w:hAnsi="Times New Roman" w:cs="Times New Roman"/>
-                <w:b/>
-                <w:sz w:val="18"/>
-                <w:szCs w:val="18"/>
-              </w:rPr>
-            </w:pPr>
-            <w:r>
-              <w:rPr>
-                <w:rFonts w:ascii="Times New Roman" w:hAnsi="Times New Roman" w:cs="Times New Roman"/>
-                <w:b/>
+                <w:sz w:val="18"/>
+                <w:szCs w:val="18"/>
+              </w:rPr>
+            </w:pPr>
+            <w:r>
+              <w:rPr>
+                <w:rFonts w:ascii="Times New Roman" w:hAnsi="Times New Roman" w:cs="Times New Roman"/>
                 <w:sz w:val="18"/>
                 <w:szCs w:val="18"/>
               </w:rPr>
@@ -20827,7 +20689,6 @@
             <w:r>
               <w:rPr>
                 <w:rFonts w:ascii="Times New Roman" w:hAnsi="Times New Roman" w:cs="Times New Roman"/>
-                <w:b/>
                 <w:sz w:val="18"/>
                 <w:szCs w:val="18"/>
               </w:rPr>
@@ -20836,7 +20697,6 @@
             <w:r>
               <w:rPr>
                 <w:rFonts w:ascii="Times New Roman" w:hAnsi="Times New Roman" w:cs="Times New Roman"/>
-                <w:b/>
                 <w:sz w:val="18"/>
                 <w:szCs w:val="18"/>
               </w:rPr>
@@ -21066,15 +20926,13 @@
               <w:jc w:val="center"/>
               <w:rPr>
                 <w:rFonts w:ascii="Times New Roman" w:hAnsi="Times New Roman" w:cs="Times New Roman"/>
-                <w:b/>
-                <w:sz w:val="18"/>
-                <w:szCs w:val="18"/>
-              </w:rPr>
-            </w:pPr>
-            <w:r>
-              <w:rPr>
-                <w:rFonts w:ascii="Times New Roman" w:hAnsi="Times New Roman" w:cs="Times New Roman"/>
-                <w:b/>
+                <w:sz w:val="18"/>
+                <w:szCs w:val="18"/>
+              </w:rPr>
+            </w:pPr>
+            <w:r>
+              <w:rPr>
+                <w:rFonts w:ascii="Times New Roman" w:hAnsi="Times New Roman" w:cs="Times New Roman"/>
                 <w:sz w:val="18"/>
                 <w:szCs w:val="18"/>
               </w:rPr>
@@ -21089,15 +20947,13 @@
               <w:jc w:val="center"/>
               <w:rPr>
                 <w:rFonts w:ascii="Times New Roman" w:hAnsi="Times New Roman" w:cs="Times New Roman"/>
-                <w:b/>
-                <w:sz w:val="18"/>
-                <w:szCs w:val="18"/>
-              </w:rPr>
-            </w:pPr>
-            <w:r>
-              <w:rPr>
-                <w:rFonts w:ascii="Times New Roman" w:hAnsi="Times New Roman" w:cs="Times New Roman"/>
-                <w:b/>
+                <w:sz w:val="18"/>
+                <w:szCs w:val="18"/>
+              </w:rPr>
+            </w:pPr>
+            <w:r>
+              <w:rPr>
+                <w:rFonts w:ascii="Times New Roman" w:hAnsi="Times New Roman" w:cs="Times New Roman"/>
                 <w:sz w:val="18"/>
                 <w:szCs w:val="18"/>
               </w:rPr>
@@ -21135,15 +20991,13 @@
               <w:jc w:val="center"/>
               <w:rPr>
                 <w:rFonts w:ascii="Times New Roman" w:hAnsi="Times New Roman" w:cs="Times New Roman"/>
-                <w:b/>
-                <w:sz w:val="18"/>
-                <w:szCs w:val="18"/>
-              </w:rPr>
-            </w:pPr>
-            <w:r>
-              <w:rPr>
-                <w:rFonts w:ascii="Times New Roman" w:hAnsi="Times New Roman" w:cs="Times New Roman"/>
-                <w:b/>
+                <w:sz w:val="18"/>
+                <w:szCs w:val="18"/>
+              </w:rPr>
+            </w:pPr>
+            <w:r>
+              <w:rPr>
+                <w:rFonts w:ascii="Times New Roman" w:hAnsi="Times New Roman" w:cs="Times New Roman"/>
                 <w:sz w:val="18"/>
                 <w:szCs w:val="18"/>
               </w:rPr>
@@ -21158,15 +21012,13 @@
               <w:jc w:val="center"/>
               <w:rPr>
                 <w:rFonts w:ascii="Times New Roman" w:hAnsi="Times New Roman" w:cs="Times New Roman"/>
-                <w:b/>
-                <w:sz w:val="18"/>
-                <w:szCs w:val="18"/>
-              </w:rPr>
-            </w:pPr>
-            <w:r>
-              <w:rPr>
-                <w:rFonts w:ascii="Times New Roman" w:hAnsi="Times New Roman" w:cs="Times New Roman"/>
-                <w:b/>
+                <w:sz w:val="18"/>
+                <w:szCs w:val="18"/>
+              </w:rPr>
+            </w:pPr>
+            <w:r>
+              <w:rPr>
+                <w:rFonts w:ascii="Times New Roman" w:hAnsi="Times New Roman" w:cs="Times New Roman"/>
                 <w:sz w:val="18"/>
                 <w:szCs w:val="18"/>
               </w:rPr>
@@ -21380,15 +21232,13 @@
               <w:jc w:val="center"/>
               <w:rPr>
                 <w:rFonts w:ascii="Times New Roman" w:hAnsi="Times New Roman" w:cs="Times New Roman"/>
-                <w:b/>
-                <w:sz w:val="18"/>
-                <w:szCs w:val="18"/>
-              </w:rPr>
-            </w:pPr>
-            <w:r>
-              <w:rPr>
-                <w:rFonts w:ascii="Times New Roman" w:hAnsi="Times New Roman" w:cs="Times New Roman"/>
-                <w:b/>
+                <w:sz w:val="18"/>
+                <w:szCs w:val="18"/>
+              </w:rPr>
+            </w:pPr>
+            <w:r>
+              <w:rPr>
+                <w:rFonts w:ascii="Times New Roman" w:hAnsi="Times New Roman" w:cs="Times New Roman"/>
                 <w:sz w:val="18"/>
                 <w:szCs w:val="18"/>
               </w:rPr>
@@ -21403,15 +21253,13 @@
               <w:jc w:val="center"/>
               <w:rPr>
                 <w:rFonts w:ascii="Times New Roman" w:hAnsi="Times New Roman" w:cs="Times New Roman"/>
-                <w:b/>
-                <w:sz w:val="18"/>
-                <w:szCs w:val="18"/>
-              </w:rPr>
-            </w:pPr>
-            <w:r>
-              <w:rPr>
-                <w:rFonts w:ascii="Times New Roman" w:hAnsi="Times New Roman" w:cs="Times New Roman"/>
-                <w:b/>
+                <w:sz w:val="18"/>
+                <w:szCs w:val="18"/>
+              </w:rPr>
+            </w:pPr>
+            <w:r>
+              <w:rPr>
+                <w:rFonts w:ascii="Times New Roman" w:hAnsi="Times New Roman" w:cs="Times New Roman"/>
                 <w:sz w:val="18"/>
                 <w:szCs w:val="18"/>
               </w:rPr>
@@ -21449,15 +21297,13 @@
               <w:jc w:val="center"/>
               <w:rPr>
                 <w:rFonts w:ascii="Times New Roman" w:hAnsi="Times New Roman" w:cs="Times New Roman"/>
-                <w:b/>
-                <w:sz w:val="18"/>
-                <w:szCs w:val="18"/>
-              </w:rPr>
-            </w:pPr>
-            <w:r>
-              <w:rPr>
-                <w:rFonts w:ascii="Times New Roman" w:hAnsi="Times New Roman" w:cs="Times New Roman"/>
-                <w:b/>
+                <w:sz w:val="18"/>
+                <w:szCs w:val="18"/>
+              </w:rPr>
+            </w:pPr>
+            <w:r>
+              <w:rPr>
+                <w:rFonts w:ascii="Times New Roman" w:hAnsi="Times New Roman" w:cs="Times New Roman"/>
                 <w:sz w:val="18"/>
                 <w:szCs w:val="18"/>
               </w:rPr>
@@ -21472,15 +21318,13 @@
               <w:jc w:val="center"/>
               <w:rPr>
                 <w:rFonts w:ascii="Times New Roman" w:hAnsi="Times New Roman" w:cs="Times New Roman"/>
-                <w:b/>
-                <w:sz w:val="18"/>
-                <w:szCs w:val="18"/>
-              </w:rPr>
-            </w:pPr>
-            <w:r>
-              <w:rPr>
-                <w:rFonts w:ascii="Times New Roman" w:hAnsi="Times New Roman" w:cs="Times New Roman"/>
-                <w:b/>
+                <w:sz w:val="18"/>
+                <w:szCs w:val="18"/>
+              </w:rPr>
+            </w:pPr>
+            <w:r>
+              <w:rPr>
+                <w:rFonts w:ascii="Times New Roman" w:hAnsi="Times New Roman" w:cs="Times New Roman"/>
                 <w:sz w:val="18"/>
                 <w:szCs w:val="18"/>
               </w:rPr>
@@ -21722,15 +21566,13 @@
               <w:jc w:val="center"/>
               <w:rPr>
                 <w:rFonts w:ascii="Times New Roman" w:hAnsi="Times New Roman" w:cs="Times New Roman"/>
-                <w:b/>
-                <w:sz w:val="18"/>
-                <w:szCs w:val="18"/>
-              </w:rPr>
-            </w:pPr>
-            <w:r>
-              <w:rPr>
-                <w:rFonts w:ascii="Times New Roman" w:hAnsi="Times New Roman" w:cs="Times New Roman"/>
-                <w:b/>
+                <w:sz w:val="18"/>
+                <w:szCs w:val="18"/>
+              </w:rPr>
+            </w:pPr>
+            <w:r>
+              <w:rPr>
+                <w:rFonts w:ascii="Times New Roman" w:hAnsi="Times New Roman" w:cs="Times New Roman"/>
                 <w:sz w:val="18"/>
                 <w:szCs w:val="18"/>
               </w:rPr>
@@ -21745,15 +21587,13 @@
               <w:jc w:val="center"/>
               <w:rPr>
                 <w:rFonts w:ascii="Times New Roman" w:hAnsi="Times New Roman" w:cs="Times New Roman"/>
-                <w:b/>
-                <w:sz w:val="18"/>
-                <w:szCs w:val="18"/>
-              </w:rPr>
-            </w:pPr>
-            <w:r>
-              <w:rPr>
-                <w:rFonts w:ascii="Times New Roman" w:hAnsi="Times New Roman" w:cs="Times New Roman"/>
-                <w:b/>
+                <w:sz w:val="18"/>
+                <w:szCs w:val="18"/>
+              </w:rPr>
+            </w:pPr>
+            <w:r>
+              <w:rPr>
+                <w:rFonts w:ascii="Times New Roman" w:hAnsi="Times New Roman" w:cs="Times New Roman"/>
                 <w:sz w:val="18"/>
                 <w:szCs w:val="18"/>
               </w:rPr>
@@ -21797,15 +21637,13 @@
               <w:jc w:val="center"/>
               <w:rPr>
                 <w:rFonts w:ascii="Times New Roman" w:hAnsi="Times New Roman" w:cs="Times New Roman"/>
-                <w:b/>
-                <w:sz w:val="18"/>
-                <w:szCs w:val="18"/>
-              </w:rPr>
-            </w:pPr>
-            <w:r>
-              <w:rPr>
-                <w:rFonts w:ascii="Times New Roman" w:hAnsi="Times New Roman" w:cs="Times New Roman"/>
-                <w:b/>
+                <w:sz w:val="18"/>
+                <w:szCs w:val="18"/>
+              </w:rPr>
+            </w:pPr>
+            <w:r>
+              <w:rPr>
+                <w:rFonts w:ascii="Times New Roman" w:hAnsi="Times New Roman" w:cs="Times New Roman"/>
                 <w:sz w:val="18"/>
                 <w:szCs w:val="18"/>
               </w:rPr>
@@ -21820,15 +21658,13 @@
               <w:jc w:val="center"/>
               <w:rPr>
                 <w:rFonts w:ascii="Times New Roman" w:hAnsi="Times New Roman" w:cs="Times New Roman"/>
-                <w:b/>
-                <w:sz w:val="18"/>
-                <w:szCs w:val="18"/>
-              </w:rPr>
-            </w:pPr>
-            <w:r>
-              <w:rPr>
-                <w:rFonts w:ascii="Times New Roman" w:hAnsi="Times New Roman" w:cs="Times New Roman"/>
-                <w:b/>
+                <w:sz w:val="18"/>
+                <w:szCs w:val="18"/>
+              </w:rPr>
+            </w:pPr>
+            <w:r>
+              <w:rPr>
+                <w:rFonts w:ascii="Times New Roman" w:hAnsi="Times New Roman" w:cs="Times New Roman"/>
                 <w:sz w:val="18"/>
                 <w:szCs w:val="18"/>
               </w:rPr>
@@ -22461,15 +22297,13 @@
               <w:jc w:val="center"/>
               <w:rPr>
                 <w:rFonts w:ascii="Times New Roman" w:hAnsi="Times New Roman" w:cs="Times New Roman"/>
-                <w:b/>
-                <w:sz w:val="18"/>
-                <w:szCs w:val="18"/>
-              </w:rPr>
-            </w:pPr>
-            <w:r>
-              <w:rPr>
-                <w:rFonts w:ascii="Times New Roman" w:hAnsi="Times New Roman" w:cs="Times New Roman"/>
-                <w:b/>
+                <w:sz w:val="18"/>
+                <w:szCs w:val="18"/>
+              </w:rPr>
+            </w:pPr>
+            <w:r>
+              <w:rPr>
+                <w:rFonts w:ascii="Times New Roman" w:hAnsi="Times New Roman" w:cs="Times New Roman"/>
                 <w:sz w:val="18"/>
                 <w:szCs w:val="18"/>
               </w:rPr>
@@ -22484,15 +22318,13 @@
               <w:jc w:val="center"/>
               <w:rPr>
                 <w:rFonts w:ascii="Times New Roman" w:hAnsi="Times New Roman" w:cs="Times New Roman"/>
-                <w:b/>
-                <w:sz w:val="18"/>
-                <w:szCs w:val="18"/>
-              </w:rPr>
-            </w:pPr>
-            <w:r>
-              <w:rPr>
-                <w:rFonts w:ascii="Times New Roman" w:hAnsi="Times New Roman" w:cs="Times New Roman"/>
-                <w:b/>
+                <w:sz w:val="18"/>
+                <w:szCs w:val="18"/>
+              </w:rPr>
+            </w:pPr>
+            <w:r>
+              <w:rPr>
+                <w:rFonts w:ascii="Times New Roman" w:hAnsi="Times New Roman" w:cs="Times New Roman"/>
                 <w:sz w:val="18"/>
                 <w:szCs w:val="18"/>
               </w:rPr>
@@ -22501,7 +22333,6 @@
             <w:r>
               <w:rPr>
                 <w:rFonts w:ascii="Times New Roman" w:hAnsi="Times New Roman" w:cs="Times New Roman"/>
-                <w:b/>
                 <w:sz w:val="18"/>
                 <w:szCs w:val="18"/>
               </w:rPr>
@@ -22510,7 +22341,6 @@
             <w:r>
               <w:rPr>
                 <w:rFonts w:ascii="Times New Roman" w:hAnsi="Times New Roman" w:cs="Times New Roman"/>
-                <w:b/>
                 <w:sz w:val="18"/>
                 <w:szCs w:val="18"/>
               </w:rPr>
@@ -22605,15 +22435,13 @@
               <w:jc w:val="center"/>
               <w:rPr>
                 <w:rFonts w:ascii="Times New Roman" w:hAnsi="Times New Roman" w:cs="Times New Roman"/>
-                <w:b/>
-                <w:sz w:val="18"/>
-                <w:szCs w:val="18"/>
-              </w:rPr>
-            </w:pPr>
-            <w:r>
-              <w:rPr>
-                <w:rFonts w:ascii="Times New Roman" w:hAnsi="Times New Roman" w:cs="Times New Roman"/>
-                <w:b/>
+                <w:sz w:val="18"/>
+                <w:szCs w:val="18"/>
+              </w:rPr>
+            </w:pPr>
+            <w:r>
+              <w:rPr>
+                <w:rFonts w:ascii="Times New Roman" w:hAnsi="Times New Roman" w:cs="Times New Roman"/>
                 <w:sz w:val="18"/>
                 <w:szCs w:val="18"/>
               </w:rPr>
@@ -22628,15 +22456,13 @@
               <w:jc w:val="center"/>
               <w:rPr>
                 <w:rFonts w:ascii="Times New Roman" w:hAnsi="Times New Roman" w:cs="Times New Roman"/>
-                <w:b/>
-                <w:sz w:val="18"/>
-                <w:szCs w:val="18"/>
-              </w:rPr>
-            </w:pPr>
-            <w:r>
-              <w:rPr>
-                <w:rFonts w:ascii="Times New Roman" w:hAnsi="Times New Roman" w:cs="Times New Roman"/>
-                <w:b/>
+                <w:sz w:val="18"/>
+                <w:szCs w:val="18"/>
+              </w:rPr>
+            </w:pPr>
+            <w:r>
+              <w:rPr>
+                <w:rFonts w:ascii="Times New Roman" w:hAnsi="Times New Roman" w:cs="Times New Roman"/>
                 <w:sz w:val="18"/>
                 <w:szCs w:val="18"/>
               </w:rPr>
@@ -22645,7 +22471,6 @@
             <w:r>
               <w:rPr>
                 <w:rFonts w:ascii="Times New Roman" w:hAnsi="Times New Roman" w:cs="Times New Roman"/>
-                <w:b/>
                 <w:sz w:val="18"/>
                 <w:szCs w:val="18"/>
               </w:rPr>
@@ -22654,7 +22479,6 @@
             <w:r>
               <w:rPr>
                 <w:rFonts w:ascii="Times New Roman" w:hAnsi="Times New Roman" w:cs="Times New Roman"/>
-                <w:b/>
                 <w:sz w:val="18"/>
                 <w:szCs w:val="18"/>
               </w:rPr>
@@ -22895,15 +22719,13 @@
               <w:jc w:val="center"/>
               <w:rPr>
                 <w:rFonts w:ascii="Times New Roman" w:hAnsi="Times New Roman" w:cs="Times New Roman"/>
-                <w:b/>
-                <w:sz w:val="18"/>
-                <w:szCs w:val="18"/>
-              </w:rPr>
-            </w:pPr>
-            <w:r>
-              <w:rPr>
-                <w:rFonts w:ascii="Times New Roman" w:hAnsi="Times New Roman" w:cs="Times New Roman"/>
-                <w:b/>
+                <w:sz w:val="18"/>
+                <w:szCs w:val="18"/>
+              </w:rPr>
+            </w:pPr>
+            <w:r>
+              <w:rPr>
+                <w:rFonts w:ascii="Times New Roman" w:hAnsi="Times New Roman" w:cs="Times New Roman"/>
                 <w:sz w:val="18"/>
                 <w:szCs w:val="18"/>
               </w:rPr>
@@ -22918,15 +22740,13 @@
               <w:jc w:val="center"/>
               <w:rPr>
                 <w:rFonts w:ascii="Times New Roman" w:hAnsi="Times New Roman" w:cs="Times New Roman"/>
-                <w:b/>
-                <w:sz w:val="18"/>
-                <w:szCs w:val="18"/>
-              </w:rPr>
-            </w:pPr>
-            <w:r>
-              <w:rPr>
-                <w:rFonts w:ascii="Times New Roman" w:hAnsi="Times New Roman" w:cs="Times New Roman"/>
-                <w:b/>
+                <w:sz w:val="18"/>
+                <w:szCs w:val="18"/>
+              </w:rPr>
+            </w:pPr>
+            <w:r>
+              <w:rPr>
+                <w:rFonts w:ascii="Times New Roman" w:hAnsi="Times New Roman" w:cs="Times New Roman"/>
                 <w:sz w:val="18"/>
                 <w:szCs w:val="18"/>
               </w:rPr>
@@ -22935,7 +22755,6 @@
             <w:r>
               <w:rPr>
                 <w:rFonts w:ascii="Times New Roman" w:hAnsi="Times New Roman" w:cs="Times New Roman"/>
-                <w:b/>
                 <w:sz w:val="18"/>
                 <w:szCs w:val="18"/>
               </w:rPr>
@@ -22944,7 +22763,6 @@
             <w:r>
               <w:rPr>
                 <w:rFonts w:ascii="Times New Roman" w:hAnsi="Times New Roman" w:cs="Times New Roman"/>
-                <w:b/>
                 <w:sz w:val="18"/>
                 <w:szCs w:val="18"/>
               </w:rPr>
@@ -23015,15 +22833,13 @@
               <w:jc w:val="center"/>
               <w:rPr>
                 <w:rFonts w:ascii="Times New Roman" w:hAnsi="Times New Roman" w:cs="Times New Roman"/>
-                <w:b/>
-                <w:sz w:val="18"/>
-                <w:szCs w:val="18"/>
-              </w:rPr>
-            </w:pPr>
-            <w:r>
-              <w:rPr>
-                <w:rFonts w:ascii="Times New Roman" w:hAnsi="Times New Roman" w:cs="Times New Roman"/>
-                <w:b/>
+                <w:sz w:val="18"/>
+                <w:szCs w:val="18"/>
+              </w:rPr>
+            </w:pPr>
+            <w:r>
+              <w:rPr>
+                <w:rFonts w:ascii="Times New Roman" w:hAnsi="Times New Roman" w:cs="Times New Roman"/>
                 <w:sz w:val="18"/>
                 <w:szCs w:val="18"/>
               </w:rPr>
@@ -23038,15 +22854,13 @@
               <w:jc w:val="center"/>
               <w:rPr>
                 <w:rFonts w:ascii="Times New Roman" w:hAnsi="Times New Roman" w:cs="Times New Roman"/>
-                <w:b/>
-                <w:sz w:val="18"/>
-                <w:szCs w:val="18"/>
-              </w:rPr>
-            </w:pPr>
-            <w:r>
-              <w:rPr>
-                <w:rFonts w:ascii="Times New Roman" w:hAnsi="Times New Roman" w:cs="Times New Roman"/>
-                <w:b/>
+                <w:sz w:val="18"/>
+                <w:szCs w:val="18"/>
+              </w:rPr>
+            </w:pPr>
+            <w:r>
+              <w:rPr>
+                <w:rFonts w:ascii="Times New Roman" w:hAnsi="Times New Roman" w:cs="Times New Roman"/>
                 <w:sz w:val="18"/>
                 <w:szCs w:val="18"/>
               </w:rPr>
@@ -23055,7 +22869,6 @@
             <w:r>
               <w:rPr>
                 <w:rFonts w:ascii="Times New Roman" w:hAnsi="Times New Roman" w:cs="Times New Roman"/>
-                <w:b/>
                 <w:sz w:val="18"/>
                 <w:szCs w:val="18"/>
               </w:rPr>
@@ -23064,7 +22877,6 @@
             <w:r>
               <w:rPr>
                 <w:rFonts w:ascii="Times New Roman" w:hAnsi="Times New Roman" w:cs="Times New Roman"/>
-                <w:b/>
                 <w:sz w:val="18"/>
                 <w:szCs w:val="18"/>
               </w:rPr>
@@ -23294,15 +23106,13 @@
               <w:jc w:val="center"/>
               <w:rPr>
                 <w:rFonts w:ascii="Times New Roman" w:hAnsi="Times New Roman" w:cs="Times New Roman"/>
-                <w:b/>
-                <w:sz w:val="18"/>
-                <w:szCs w:val="18"/>
-              </w:rPr>
-            </w:pPr>
-            <w:r>
-              <w:rPr>
-                <w:rFonts w:ascii="Times New Roman" w:hAnsi="Times New Roman" w:cs="Times New Roman"/>
-                <w:b/>
+                <w:sz w:val="18"/>
+                <w:szCs w:val="18"/>
+              </w:rPr>
+            </w:pPr>
+            <w:r>
+              <w:rPr>
+                <w:rFonts w:ascii="Times New Roman" w:hAnsi="Times New Roman" w:cs="Times New Roman"/>
                 <w:sz w:val="18"/>
                 <w:szCs w:val="18"/>
               </w:rPr>
@@ -23317,15 +23127,13 @@
               <w:jc w:val="center"/>
               <w:rPr>
                 <w:rFonts w:ascii="Times New Roman" w:hAnsi="Times New Roman" w:cs="Times New Roman"/>
-                <w:b/>
-                <w:sz w:val="18"/>
-                <w:szCs w:val="18"/>
-              </w:rPr>
-            </w:pPr>
-            <w:r>
-              <w:rPr>
-                <w:rFonts w:ascii="Times New Roman" w:hAnsi="Times New Roman" w:cs="Times New Roman"/>
-                <w:b/>
+                <w:sz w:val="18"/>
+                <w:szCs w:val="18"/>
+              </w:rPr>
+            </w:pPr>
+            <w:r>
+              <w:rPr>
+                <w:rFonts w:ascii="Times New Roman" w:hAnsi="Times New Roman" w:cs="Times New Roman"/>
                 <w:sz w:val="18"/>
                 <w:szCs w:val="18"/>
               </w:rPr>
@@ -23334,7 +23142,6 @@
             <w:r>
               <w:rPr>
                 <w:rFonts w:ascii="Times New Roman" w:hAnsi="Times New Roman" w:cs="Times New Roman"/>
-                <w:b/>
                 <w:sz w:val="18"/>
                 <w:szCs w:val="18"/>
               </w:rPr>
@@ -23343,7 +23150,6 @@
             <w:r>
               <w:rPr>
                 <w:rFonts w:ascii="Times New Roman" w:hAnsi="Times New Roman" w:cs="Times New Roman"/>
-                <w:b/>
                 <w:sz w:val="18"/>
                 <w:szCs w:val="18"/>
               </w:rPr>
@@ -23426,15 +23232,13 @@
               <w:jc w:val="center"/>
               <w:rPr>
                 <w:rFonts w:ascii="Times New Roman" w:hAnsi="Times New Roman" w:cs="Times New Roman"/>
-                <w:b/>
-                <w:sz w:val="18"/>
-                <w:szCs w:val="18"/>
-              </w:rPr>
-            </w:pPr>
-            <w:r>
-              <w:rPr>
-                <w:rFonts w:ascii="Times New Roman" w:hAnsi="Times New Roman" w:cs="Times New Roman"/>
-                <w:b/>
+                <w:sz w:val="18"/>
+                <w:szCs w:val="18"/>
+              </w:rPr>
+            </w:pPr>
+            <w:r>
+              <w:rPr>
+                <w:rFonts w:ascii="Times New Roman" w:hAnsi="Times New Roman" w:cs="Times New Roman"/>
                 <w:sz w:val="18"/>
                 <w:szCs w:val="18"/>
               </w:rPr>
@@ -23456,7 +23260,6 @@
             <w:r>
               <w:rPr>
                 <w:rFonts w:ascii="Times New Roman" w:hAnsi="Times New Roman" w:cs="Times New Roman"/>
-                <w:b/>
                 <w:sz w:val="18"/>
                 <w:szCs w:val="18"/>
               </w:rPr>
@@ -23465,7 +23268,6 @@
             <w:r>
               <w:rPr>
                 <w:rFonts w:ascii="Times New Roman" w:hAnsi="Times New Roman" w:cs="Times New Roman"/>
-                <w:b/>
                 <w:sz w:val="18"/>
                 <w:szCs w:val="18"/>
               </w:rPr>
@@ -23474,7 +23276,6 @@
             <w:r>
               <w:rPr>
                 <w:rFonts w:ascii="Times New Roman" w:hAnsi="Times New Roman" w:cs="Times New Roman"/>
-                <w:b/>
                 <w:sz w:val="18"/>
                 <w:szCs w:val="18"/>
               </w:rPr>
@@ -23696,15 +23497,13 @@
               <w:jc w:val="center"/>
               <w:rPr>
                 <w:rFonts w:ascii="Times New Roman" w:hAnsi="Times New Roman" w:cs="Times New Roman"/>
-                <w:b/>
-                <w:sz w:val="18"/>
-                <w:szCs w:val="18"/>
-              </w:rPr>
-            </w:pPr>
-            <w:r>
-              <w:rPr>
-                <w:rFonts w:ascii="Times New Roman" w:hAnsi="Times New Roman" w:cs="Times New Roman"/>
-                <w:b/>
+                <w:sz w:val="18"/>
+                <w:szCs w:val="18"/>
+              </w:rPr>
+            </w:pPr>
+            <w:r>
+              <w:rPr>
+                <w:rFonts w:ascii="Times New Roman" w:hAnsi="Times New Roman" w:cs="Times New Roman"/>
                 <w:sz w:val="18"/>
                 <w:szCs w:val="18"/>
               </w:rPr>
@@ -23719,15 +23518,13 @@
               <w:jc w:val="center"/>
               <w:rPr>
                 <w:rFonts w:ascii="Times New Roman" w:hAnsi="Times New Roman" w:cs="Times New Roman"/>
-                <w:b/>
-                <w:sz w:val="18"/>
-                <w:szCs w:val="18"/>
-              </w:rPr>
-            </w:pPr>
-            <w:r>
-              <w:rPr>
-                <w:rFonts w:ascii="Times New Roman" w:hAnsi="Times New Roman" w:cs="Times New Roman"/>
-                <w:b/>
+                <w:sz w:val="18"/>
+                <w:szCs w:val="18"/>
+              </w:rPr>
+            </w:pPr>
+            <w:r>
+              <w:rPr>
+                <w:rFonts w:ascii="Times New Roman" w:hAnsi="Times New Roman" w:cs="Times New Roman"/>
                 <w:sz w:val="18"/>
                 <w:szCs w:val="18"/>
               </w:rPr>
@@ -23736,7 +23533,6 @@
             <w:r>
               <w:rPr>
                 <w:rFonts w:ascii="Times New Roman" w:hAnsi="Times New Roman" w:cs="Times New Roman"/>
-                <w:b/>
                 <w:sz w:val="18"/>
                 <w:szCs w:val="18"/>
               </w:rPr>
@@ -23745,7 +23541,6 @@
             <w:r>
               <w:rPr>
                 <w:rFonts w:ascii="Times New Roman" w:hAnsi="Times New Roman" w:cs="Times New Roman"/>
-                <w:b/>
                 <w:sz w:val="18"/>
                 <w:szCs w:val="18"/>
               </w:rPr>
@@ -23828,15 +23623,13 @@
               <w:jc w:val="center"/>
               <w:rPr>
                 <w:rFonts w:ascii="Times New Roman" w:hAnsi="Times New Roman" w:cs="Times New Roman"/>
-                <w:b/>
-                <w:sz w:val="18"/>
-                <w:szCs w:val="18"/>
-              </w:rPr>
-            </w:pPr>
-            <w:r>
-              <w:rPr>
-                <w:rFonts w:ascii="Times New Roman" w:hAnsi="Times New Roman" w:cs="Times New Roman"/>
-                <w:b/>
+                <w:sz w:val="18"/>
+                <w:szCs w:val="18"/>
+              </w:rPr>
+            </w:pPr>
+            <w:r>
+              <w:rPr>
+                <w:rFonts w:ascii="Times New Roman" w:hAnsi="Times New Roman" w:cs="Times New Roman"/>
                 <w:sz w:val="18"/>
                 <w:szCs w:val="18"/>
               </w:rPr>
@@ -23851,15 +23644,13 @@
               <w:jc w:val="center"/>
               <w:rPr>
                 <w:rFonts w:ascii="Times New Roman" w:hAnsi="Times New Roman" w:cs="Times New Roman"/>
-                <w:b/>
-                <w:sz w:val="18"/>
-                <w:szCs w:val="18"/>
-              </w:rPr>
-            </w:pPr>
-            <w:r>
-              <w:rPr>
-                <w:rFonts w:ascii="Times New Roman" w:hAnsi="Times New Roman" w:cs="Times New Roman"/>
-                <w:b/>
+                <w:sz w:val="18"/>
+                <w:szCs w:val="18"/>
+              </w:rPr>
+            </w:pPr>
+            <w:r>
+              <w:rPr>
+                <w:rFonts w:ascii="Times New Roman" w:hAnsi="Times New Roman" w:cs="Times New Roman"/>
                 <w:sz w:val="18"/>
                 <w:szCs w:val="18"/>
               </w:rPr>
@@ -23868,7 +23659,6 @@
             <w:r>
               <w:rPr>
                 <w:rFonts w:ascii="Times New Roman" w:hAnsi="Times New Roman" w:cs="Times New Roman"/>
-                <w:b/>
                 <w:sz w:val="18"/>
                 <w:szCs w:val="18"/>
               </w:rPr>
@@ -23877,7 +23667,6 @@
             <w:r>
               <w:rPr>
                 <w:rFonts w:ascii="Times New Roman" w:hAnsi="Times New Roman" w:cs="Times New Roman"/>
-                <w:b/>
                 <w:sz w:val="18"/>
                 <w:szCs w:val="18"/>
               </w:rPr>
@@ -24107,15 +23896,13 @@
               <w:jc w:val="center"/>
               <w:rPr>
                 <w:rFonts w:ascii="Times New Roman" w:hAnsi="Times New Roman" w:cs="Times New Roman"/>
-                <w:b/>
-                <w:sz w:val="18"/>
-                <w:szCs w:val="18"/>
-              </w:rPr>
-            </w:pPr>
-            <w:r>
-              <w:rPr>
-                <w:rFonts w:ascii="Times New Roman" w:hAnsi="Times New Roman" w:cs="Times New Roman"/>
-                <w:b/>
+                <w:sz w:val="18"/>
+                <w:szCs w:val="18"/>
+              </w:rPr>
+            </w:pPr>
+            <w:r>
+              <w:rPr>
+                <w:rFonts w:ascii="Times New Roman" w:hAnsi="Times New Roman" w:cs="Times New Roman"/>
                 <w:sz w:val="18"/>
                 <w:szCs w:val="18"/>
               </w:rPr>
@@ -24130,15 +23917,13 @@
               <w:jc w:val="center"/>
               <w:rPr>
                 <w:rFonts w:ascii="Times New Roman" w:hAnsi="Times New Roman" w:cs="Times New Roman"/>
-                <w:b/>
-                <w:sz w:val="18"/>
-                <w:szCs w:val="18"/>
-              </w:rPr>
-            </w:pPr>
-            <w:r>
-              <w:rPr>
-                <w:rFonts w:ascii="Times New Roman" w:hAnsi="Times New Roman" w:cs="Times New Roman"/>
-                <w:b/>
+                <w:sz w:val="18"/>
+                <w:szCs w:val="18"/>
+              </w:rPr>
+            </w:pPr>
+            <w:r>
+              <w:rPr>
+                <w:rFonts w:ascii="Times New Roman" w:hAnsi="Times New Roman" w:cs="Times New Roman"/>
                 <w:sz w:val="18"/>
                 <w:szCs w:val="18"/>
               </w:rPr>
@@ -24147,7 +23932,6 @@
             <w:r>
               <w:rPr>
                 <w:rFonts w:ascii="Times New Roman" w:hAnsi="Times New Roman" w:cs="Times New Roman"/>
-                <w:b/>
                 <w:sz w:val="18"/>
                 <w:szCs w:val="18"/>
               </w:rPr>
@@ -24156,7 +23940,6 @@
             <w:r>
               <w:rPr>
                 <w:rFonts w:ascii="Times New Roman" w:hAnsi="Times New Roman" w:cs="Times New Roman"/>
-                <w:b/>
                 <w:sz w:val="18"/>
                 <w:szCs w:val="18"/>
               </w:rPr>
@@ -24239,15 +24022,13 @@
               <w:jc w:val="center"/>
               <w:rPr>
                 <w:rFonts w:ascii="Times New Roman" w:hAnsi="Times New Roman" w:cs="Times New Roman"/>
-                <w:b/>
-                <w:sz w:val="18"/>
-                <w:szCs w:val="18"/>
-              </w:rPr>
-            </w:pPr>
-            <w:r>
-              <w:rPr>
-                <w:rFonts w:ascii="Times New Roman" w:hAnsi="Times New Roman" w:cs="Times New Roman"/>
-                <w:b/>
+                <w:sz w:val="18"/>
+                <w:szCs w:val="18"/>
+              </w:rPr>
+            </w:pPr>
+            <w:r>
+              <w:rPr>
+                <w:rFonts w:ascii="Times New Roman" w:hAnsi="Times New Roman" w:cs="Times New Roman"/>
                 <w:sz w:val="18"/>
                 <w:szCs w:val="18"/>
               </w:rPr>
@@ -24262,15 +24043,13 @@
               <w:jc w:val="center"/>
               <w:rPr>
                 <w:rFonts w:ascii="Times New Roman" w:hAnsi="Times New Roman" w:cs="Times New Roman"/>
-                <w:b/>
-                <w:sz w:val="18"/>
-                <w:szCs w:val="18"/>
-              </w:rPr>
-            </w:pPr>
-            <w:r>
-              <w:rPr>
-                <w:rFonts w:ascii="Times New Roman" w:hAnsi="Times New Roman" w:cs="Times New Roman"/>
-                <w:b/>
+                <w:sz w:val="18"/>
+                <w:szCs w:val="18"/>
+              </w:rPr>
+            </w:pPr>
+            <w:r>
+              <w:rPr>
+                <w:rFonts w:ascii="Times New Roman" w:hAnsi="Times New Roman" w:cs="Times New Roman"/>
                 <w:sz w:val="18"/>
                 <w:szCs w:val="18"/>
               </w:rPr>
@@ -24279,7 +24058,6 @@
             <w:r>
               <w:rPr>
                 <w:rFonts w:ascii="Times New Roman" w:hAnsi="Times New Roman" w:cs="Times New Roman"/>
-                <w:b/>
                 <w:sz w:val="18"/>
                 <w:szCs w:val="18"/>
               </w:rPr>
@@ -24288,7 +24066,6 @@
             <w:r>
               <w:rPr>
                 <w:rFonts w:ascii="Times New Roman" w:hAnsi="Times New Roman" w:cs="Times New Roman"/>
-                <w:b/>
                 <w:sz w:val="18"/>
                 <w:szCs w:val="18"/>
               </w:rPr>
@@ -24505,15 +24282,13 @@
               <w:jc w:val="center"/>
               <w:rPr>
                 <w:rFonts w:ascii="Times New Roman" w:hAnsi="Times New Roman" w:cs="Times New Roman"/>
-                <w:b/>
-                <w:sz w:val="18"/>
-                <w:szCs w:val="18"/>
-              </w:rPr>
-            </w:pPr>
-            <w:r>
-              <w:rPr>
-                <w:rFonts w:ascii="Times New Roman" w:hAnsi="Times New Roman" w:cs="Times New Roman"/>
-                <w:b/>
+                <w:sz w:val="18"/>
+                <w:szCs w:val="18"/>
+              </w:rPr>
+            </w:pPr>
+            <w:r>
+              <w:rPr>
+                <w:rFonts w:ascii="Times New Roman" w:hAnsi="Times New Roman" w:cs="Times New Roman"/>
                 <w:sz w:val="18"/>
                 <w:szCs w:val="18"/>
               </w:rPr>
@@ -24535,7 +24310,6 @@
             <w:r>
               <w:rPr>
                 <w:rFonts w:ascii="Times New Roman" w:hAnsi="Times New Roman" w:cs="Times New Roman"/>
-                <w:b/>
                 <w:sz w:val="18"/>
                 <w:szCs w:val="18"/>
               </w:rPr>
@@ -24544,7 +24318,6 @@
             <w:r>
               <w:rPr>
                 <w:rFonts w:ascii="Times New Roman" w:hAnsi="Times New Roman" w:cs="Times New Roman"/>
-                <w:b/>
                 <w:sz w:val="18"/>
                 <w:szCs w:val="18"/>
               </w:rPr>
@@ -24553,7 +24326,6 @@
             <w:r>
               <w:rPr>
                 <w:rFonts w:ascii="Times New Roman" w:hAnsi="Times New Roman" w:cs="Times New Roman"/>
-                <w:b/>
                 <w:sz w:val="18"/>
                 <w:szCs w:val="18"/>
               </w:rPr>
@@ -24562,7 +24334,6 @@
             <w:r>
               <w:rPr>
                 <w:rFonts w:ascii="Times New Roman" w:hAnsi="Times New Roman" w:cs="Times New Roman"/>
-                <w:b/>
                 <w:sz w:val="18"/>
                 <w:szCs w:val="18"/>
               </w:rPr>
@@ -24571,7 +24342,6 @@
             <w:r>
               <w:rPr>
                 <w:rFonts w:ascii="Times New Roman" w:hAnsi="Times New Roman" w:cs="Times New Roman"/>
-                <w:b/>
                 <w:sz w:val="18"/>
                 <w:szCs w:val="18"/>
               </w:rPr>
@@ -24654,15 +24424,13 @@
               <w:jc w:val="center"/>
               <w:rPr>
                 <w:rFonts w:ascii="Times New Roman" w:hAnsi="Times New Roman" w:cs="Times New Roman"/>
-                <w:b/>
-                <w:sz w:val="18"/>
-                <w:szCs w:val="18"/>
-              </w:rPr>
-            </w:pPr>
-            <w:r>
-              <w:rPr>
-                <w:rFonts w:ascii="Times New Roman" w:hAnsi="Times New Roman" w:cs="Times New Roman"/>
-                <w:b/>
+                <w:sz w:val="18"/>
+                <w:szCs w:val="18"/>
+              </w:rPr>
+            </w:pPr>
+            <w:r>
+              <w:rPr>
+                <w:rFonts w:ascii="Times New Roman" w:hAnsi="Times New Roman" w:cs="Times New Roman"/>
                 <w:sz w:val="18"/>
                 <w:szCs w:val="18"/>
               </w:rPr>
@@ -24677,15 +24445,13 @@
               <w:jc w:val="center"/>
               <w:rPr>
                 <w:rFonts w:ascii="Times New Roman" w:hAnsi="Times New Roman" w:cs="Times New Roman"/>
-                <w:b/>
-                <w:sz w:val="18"/>
-                <w:szCs w:val="18"/>
-              </w:rPr>
-            </w:pPr>
-            <w:r>
-              <w:rPr>
-                <w:rFonts w:ascii="Times New Roman" w:hAnsi="Times New Roman" w:cs="Times New Roman"/>
-                <w:b/>
+                <w:sz w:val="18"/>
+                <w:szCs w:val="18"/>
+              </w:rPr>
+            </w:pPr>
+            <w:r>
+              <w:rPr>
+                <w:rFonts w:ascii="Times New Roman" w:hAnsi="Times New Roman" w:cs="Times New Roman"/>
                 <w:sz w:val="18"/>
                 <w:szCs w:val="18"/>
               </w:rPr>
@@ -24694,7 +24460,6 @@
             <w:r>
               <w:rPr>
                 <w:rFonts w:ascii="Times New Roman" w:hAnsi="Times New Roman" w:cs="Times New Roman"/>
-                <w:b/>
                 <w:sz w:val="18"/>
                 <w:szCs w:val="18"/>
               </w:rPr>
@@ -24703,7 +24468,6 @@
             <w:r>
               <w:rPr>
                 <w:rFonts w:ascii="Times New Roman" w:hAnsi="Times New Roman" w:cs="Times New Roman"/>
-                <w:b/>
                 <w:sz w:val="18"/>
                 <w:szCs w:val="18"/>
               </w:rPr>
@@ -24927,15 +24691,13 @@
               <w:jc w:val="center"/>
               <w:rPr>
                 <w:rFonts w:ascii="Times New Roman" w:hAnsi="Times New Roman" w:cs="Times New Roman"/>
-                <w:b/>
-                <w:sz w:val="18"/>
-                <w:szCs w:val="18"/>
-              </w:rPr>
-            </w:pPr>
-            <w:r>
-              <w:rPr>
-                <w:rFonts w:ascii="Times New Roman" w:hAnsi="Times New Roman" w:cs="Times New Roman"/>
-                <w:b/>
+                <w:sz w:val="18"/>
+                <w:szCs w:val="18"/>
+              </w:rPr>
+            </w:pPr>
+            <w:r>
+              <w:rPr>
+                <w:rFonts w:ascii="Times New Roman" w:hAnsi="Times New Roman" w:cs="Times New Roman"/>
                 <w:sz w:val="18"/>
                 <w:szCs w:val="18"/>
               </w:rPr>
@@ -24950,15 +24712,13 @@
               <w:jc w:val="center"/>
               <w:rPr>
                 <w:rFonts w:ascii="Times New Roman" w:hAnsi="Times New Roman" w:cs="Times New Roman"/>
-                <w:b/>
-                <w:sz w:val="18"/>
-                <w:szCs w:val="18"/>
-              </w:rPr>
-            </w:pPr>
-            <w:r>
-              <w:rPr>
-                <w:rFonts w:ascii="Times New Roman" w:hAnsi="Times New Roman" w:cs="Times New Roman"/>
-                <w:b/>
+                <w:sz w:val="18"/>
+                <w:szCs w:val="18"/>
+              </w:rPr>
+            </w:pPr>
+            <w:r>
+              <w:rPr>
+                <w:rFonts w:ascii="Times New Roman" w:hAnsi="Times New Roman" w:cs="Times New Roman"/>
                 <w:sz w:val="18"/>
                 <w:szCs w:val="18"/>
               </w:rPr>
@@ -24967,7 +24727,6 @@
             <w:r>
               <w:rPr>
                 <w:rFonts w:ascii="Times New Roman" w:hAnsi="Times New Roman" w:cs="Times New Roman"/>
-                <w:b/>
                 <w:sz w:val="18"/>
                 <w:szCs w:val="18"/>
               </w:rPr>
@@ -24976,7 +24735,6 @@
             <w:r>
               <w:rPr>
                 <w:rFonts w:ascii="Times New Roman" w:hAnsi="Times New Roman" w:cs="Times New Roman"/>
-                <w:b/>
                 <w:sz w:val="18"/>
                 <w:szCs w:val="18"/>
               </w:rPr>
@@ -25065,15 +24823,13 @@
               <w:jc w:val="center"/>
               <w:rPr>
                 <w:rFonts w:ascii="Times New Roman" w:hAnsi="Times New Roman" w:cs="Times New Roman"/>
-                <w:b/>
-                <w:sz w:val="18"/>
-                <w:szCs w:val="18"/>
-              </w:rPr>
-            </w:pPr>
-            <w:r>
-              <w:rPr>
-                <w:rFonts w:ascii="Times New Roman" w:hAnsi="Times New Roman" w:cs="Times New Roman"/>
-                <w:b/>
+                <w:sz w:val="18"/>
+                <w:szCs w:val="18"/>
+              </w:rPr>
+            </w:pPr>
+            <w:r>
+              <w:rPr>
+                <w:rFonts w:ascii="Times New Roman" w:hAnsi="Times New Roman" w:cs="Times New Roman"/>
                 <w:sz w:val="18"/>
                 <w:szCs w:val="18"/>
               </w:rPr>
@@ -25088,15 +24844,13 @@
               <w:jc w:val="center"/>
               <w:rPr>
                 <w:rFonts w:ascii="Times New Roman" w:hAnsi="Times New Roman" w:cs="Times New Roman"/>
-                <w:b/>
-                <w:sz w:val="18"/>
-                <w:szCs w:val="18"/>
-              </w:rPr>
-            </w:pPr>
-            <w:r>
-              <w:rPr>
-                <w:rFonts w:ascii="Times New Roman" w:hAnsi="Times New Roman" w:cs="Times New Roman"/>
-                <w:b/>
+                <w:sz w:val="18"/>
+                <w:szCs w:val="18"/>
+              </w:rPr>
+            </w:pPr>
+            <w:r>
+              <w:rPr>
+                <w:rFonts w:ascii="Times New Roman" w:hAnsi="Times New Roman" w:cs="Times New Roman"/>
                 <w:sz w:val="18"/>
                 <w:szCs w:val="18"/>
               </w:rPr>
@@ -25105,7 +24859,6 @@
             <w:r>
               <w:rPr>
                 <w:rFonts w:ascii="Times New Roman" w:hAnsi="Times New Roman" w:cs="Times New Roman"/>
-                <w:b/>
                 <w:sz w:val="18"/>
                 <w:szCs w:val="18"/>
               </w:rPr>
@@ -25114,7 +24867,6 @@
             <w:r>
               <w:rPr>
                 <w:rFonts w:ascii="Times New Roman" w:hAnsi="Times New Roman" w:cs="Times New Roman"/>
-                <w:b/>
                 <w:sz w:val="18"/>
                 <w:szCs w:val="18"/>
               </w:rPr>
@@ -26110,7 +25862,23 @@
           <w:sz w:val="20"/>
           <w:szCs w:val="20"/>
         </w:rPr>
-        <w:t xml:space="preserve"> in all models. Parameter estimates are given with 85% confidence intervals. Bolded parameter estimates are significant at p &lt; 0.15.</w:t>
+        <w:t xml:space="preserve"> in all models. Parameter estimates are given with 85% confidence intervals. Bolded </w:t>
+      </w:r>
+      <w:r>
+        <w:rPr>
+          <w:rFonts w:ascii="Times New Roman" w:hAnsi="Times New Roman" w:cs="Times New Roman"/>
+          <w:sz w:val="20"/>
+          <w:szCs w:val="20"/>
+        </w:rPr>
+        <w:t xml:space="preserve">non-intercept </w:t>
+      </w:r>
+      <w:r>
+        <w:rPr>
+          <w:rFonts w:ascii="Times New Roman" w:hAnsi="Times New Roman" w:cs="Times New Roman"/>
+          <w:sz w:val="20"/>
+          <w:szCs w:val="20"/>
+        </w:rPr>
+        <w:t>parameter estimates are significant at p &lt; 0.15.</w:t>
       </w:r>
     </w:p>
     <w:tbl>
@@ -26543,15 +26311,13 @@
               <w:jc w:val="center"/>
               <w:rPr>
                 <w:rFonts w:ascii="Times New Roman" w:hAnsi="Times New Roman" w:cs="Times New Roman"/>
-                <w:b/>
-                <w:sz w:val="18"/>
-                <w:szCs w:val="18"/>
-              </w:rPr>
-            </w:pPr>
-            <w:r>
-              <w:rPr>
-                <w:rFonts w:ascii="Times New Roman" w:hAnsi="Times New Roman" w:cs="Times New Roman"/>
-                <w:b/>
+                <w:sz w:val="18"/>
+                <w:szCs w:val="18"/>
+              </w:rPr>
+            </w:pPr>
+            <w:r>
+              <w:rPr>
+                <w:rFonts w:ascii="Times New Roman" w:hAnsi="Times New Roman" w:cs="Times New Roman"/>
                 <w:sz w:val="18"/>
                 <w:szCs w:val="18"/>
               </w:rPr>
@@ -26566,15 +26332,13 @@
               <w:jc w:val="center"/>
               <w:rPr>
                 <w:rFonts w:ascii="Times New Roman" w:hAnsi="Times New Roman" w:cs="Times New Roman"/>
-                <w:b/>
-                <w:sz w:val="18"/>
-                <w:szCs w:val="18"/>
-              </w:rPr>
-            </w:pPr>
-            <w:r>
-              <w:rPr>
-                <w:rFonts w:ascii="Times New Roman" w:hAnsi="Times New Roman" w:cs="Times New Roman"/>
-                <w:b/>
+                <w:sz w:val="18"/>
+                <w:szCs w:val="18"/>
+              </w:rPr>
+            </w:pPr>
+            <w:r>
+              <w:rPr>
+                <w:rFonts w:ascii="Times New Roman" w:hAnsi="Times New Roman" w:cs="Times New Roman"/>
                 <w:sz w:val="18"/>
                 <w:szCs w:val="18"/>
               </w:rPr>
@@ -26583,7 +26347,6 @@
             <w:r>
               <w:rPr>
                 <w:rFonts w:ascii="Times New Roman" w:hAnsi="Times New Roman" w:cs="Times New Roman"/>
-                <w:b/>
                 <w:sz w:val="18"/>
                 <w:szCs w:val="18"/>
               </w:rPr>
@@ -26592,7 +26355,6 @@
             <w:r>
               <w:rPr>
                 <w:rFonts w:ascii="Times New Roman" w:hAnsi="Times New Roman" w:cs="Times New Roman"/>
-                <w:b/>
                 <w:sz w:val="18"/>
                 <w:szCs w:val="18"/>
               </w:rPr>
@@ -26687,15 +26449,13 @@
               <w:jc w:val="center"/>
               <w:rPr>
                 <w:rFonts w:ascii="Times New Roman" w:hAnsi="Times New Roman" w:cs="Times New Roman"/>
-                <w:b/>
-                <w:sz w:val="18"/>
-                <w:szCs w:val="18"/>
-              </w:rPr>
-            </w:pPr>
-            <w:r>
-              <w:rPr>
-                <w:rFonts w:ascii="Times New Roman" w:hAnsi="Times New Roman" w:cs="Times New Roman"/>
-                <w:b/>
+                <w:sz w:val="18"/>
+                <w:szCs w:val="18"/>
+              </w:rPr>
+            </w:pPr>
+            <w:r>
+              <w:rPr>
+                <w:rFonts w:ascii="Times New Roman" w:hAnsi="Times New Roman" w:cs="Times New Roman"/>
                 <w:sz w:val="18"/>
                 <w:szCs w:val="18"/>
               </w:rPr>
@@ -26710,15 +26470,13 @@
               <w:jc w:val="center"/>
               <w:rPr>
                 <w:rFonts w:ascii="Times New Roman" w:hAnsi="Times New Roman" w:cs="Times New Roman"/>
-                <w:b/>
-                <w:sz w:val="18"/>
-                <w:szCs w:val="18"/>
-              </w:rPr>
-            </w:pPr>
-            <w:r>
-              <w:rPr>
-                <w:rFonts w:ascii="Times New Roman" w:hAnsi="Times New Roman" w:cs="Times New Roman"/>
-                <w:b/>
+                <w:sz w:val="18"/>
+                <w:szCs w:val="18"/>
+              </w:rPr>
+            </w:pPr>
+            <w:r>
+              <w:rPr>
+                <w:rFonts w:ascii="Times New Roman" w:hAnsi="Times New Roman" w:cs="Times New Roman"/>
                 <w:sz w:val="18"/>
                 <w:szCs w:val="18"/>
               </w:rPr>
@@ -26762,15 +26520,13 @@
               <w:jc w:val="center"/>
               <w:rPr>
                 <w:rFonts w:ascii="Times New Roman" w:hAnsi="Times New Roman" w:cs="Times New Roman"/>
-                <w:b/>
-                <w:sz w:val="18"/>
-                <w:szCs w:val="18"/>
-              </w:rPr>
-            </w:pPr>
-            <w:r>
-              <w:rPr>
-                <w:rFonts w:ascii="Times New Roman" w:hAnsi="Times New Roman" w:cs="Times New Roman"/>
-                <w:b/>
+                <w:sz w:val="18"/>
+                <w:szCs w:val="18"/>
+              </w:rPr>
+            </w:pPr>
+            <w:r>
+              <w:rPr>
+                <w:rFonts w:ascii="Times New Roman" w:hAnsi="Times New Roman" w:cs="Times New Roman"/>
                 <w:sz w:val="18"/>
                 <w:szCs w:val="18"/>
               </w:rPr>
@@ -26785,15 +26541,13 @@
               <w:jc w:val="center"/>
               <w:rPr>
                 <w:rFonts w:ascii="Times New Roman" w:hAnsi="Times New Roman" w:cs="Times New Roman"/>
-                <w:b/>
-                <w:sz w:val="18"/>
-                <w:szCs w:val="18"/>
-              </w:rPr>
-            </w:pPr>
-            <w:r>
-              <w:rPr>
-                <w:rFonts w:ascii="Times New Roman" w:hAnsi="Times New Roman" w:cs="Times New Roman"/>
-                <w:b/>
+                <w:sz w:val="18"/>
+                <w:szCs w:val="18"/>
+              </w:rPr>
+            </w:pPr>
+            <w:r>
+              <w:rPr>
+                <w:rFonts w:ascii="Times New Roman" w:hAnsi="Times New Roman" w:cs="Times New Roman"/>
                 <w:sz w:val="18"/>
                 <w:szCs w:val="18"/>
               </w:rPr>
@@ -26802,7 +26556,6 @@
             <w:r>
               <w:rPr>
                 <w:rFonts w:ascii="Times New Roman" w:hAnsi="Times New Roman" w:cs="Times New Roman"/>
-                <w:b/>
                 <w:sz w:val="18"/>
                 <w:szCs w:val="18"/>
               </w:rPr>
@@ -26811,7 +26564,6 @@
             <w:r>
               <w:rPr>
                 <w:rFonts w:ascii="Times New Roman" w:hAnsi="Times New Roman" w:cs="Times New Roman"/>
-                <w:b/>
                 <w:sz w:val="18"/>
                 <w:szCs w:val="18"/>
               </w:rPr>
@@ -26834,15 +26586,13 @@
               <w:jc w:val="center"/>
               <w:rPr>
                 <w:rFonts w:ascii="Times New Roman" w:hAnsi="Times New Roman" w:cs="Times New Roman"/>
-                <w:b/>
-                <w:sz w:val="18"/>
-                <w:szCs w:val="18"/>
-              </w:rPr>
-            </w:pPr>
-            <w:r>
-              <w:rPr>
-                <w:rFonts w:ascii="Times New Roman" w:hAnsi="Times New Roman" w:cs="Times New Roman"/>
-                <w:b/>
+                <w:sz w:val="18"/>
+                <w:szCs w:val="18"/>
+              </w:rPr>
+            </w:pPr>
+            <w:r>
+              <w:rPr>
+                <w:rFonts w:ascii="Times New Roman" w:hAnsi="Times New Roman" w:cs="Times New Roman"/>
                 <w:sz w:val="18"/>
                 <w:szCs w:val="18"/>
               </w:rPr>
@@ -26857,15 +26607,13 @@
               <w:jc w:val="center"/>
               <w:rPr>
                 <w:rFonts w:ascii="Times New Roman" w:hAnsi="Times New Roman" w:cs="Times New Roman"/>
-                <w:b/>
-                <w:sz w:val="18"/>
-                <w:szCs w:val="18"/>
-              </w:rPr>
-            </w:pPr>
-            <w:r>
-              <w:rPr>
-                <w:rFonts w:ascii="Times New Roman" w:hAnsi="Times New Roman" w:cs="Times New Roman"/>
-                <w:b/>
+                <w:sz w:val="18"/>
+                <w:szCs w:val="18"/>
+              </w:rPr>
+            </w:pPr>
+            <w:r>
+              <w:rPr>
+                <w:rFonts w:ascii="Times New Roman" w:hAnsi="Times New Roman" w:cs="Times New Roman"/>
                 <w:sz w:val="18"/>
                 <w:szCs w:val="18"/>
               </w:rPr>
@@ -26874,7 +26622,6 @@
             <w:r>
               <w:rPr>
                 <w:rFonts w:ascii="Times New Roman" w:hAnsi="Times New Roman" w:cs="Times New Roman"/>
-                <w:b/>
                 <w:sz w:val="18"/>
                 <w:szCs w:val="18"/>
               </w:rPr>
@@ -26883,7 +26630,6 @@
             <w:r>
               <w:rPr>
                 <w:rFonts w:ascii="Times New Roman" w:hAnsi="Times New Roman" w:cs="Times New Roman"/>
-                <w:b/>
                 <w:sz w:val="18"/>
                 <w:szCs w:val="18"/>
               </w:rPr>
@@ -26959,15 +26705,13 @@
               <w:jc w:val="center"/>
               <w:rPr>
                 <w:rFonts w:ascii="Times New Roman" w:hAnsi="Times New Roman" w:cs="Times New Roman"/>
-                <w:b/>
-                <w:sz w:val="18"/>
-                <w:szCs w:val="18"/>
-              </w:rPr>
-            </w:pPr>
-            <w:r>
-              <w:rPr>
-                <w:rFonts w:ascii="Times New Roman" w:hAnsi="Times New Roman" w:cs="Times New Roman"/>
-                <w:b/>
+                <w:sz w:val="18"/>
+                <w:szCs w:val="18"/>
+              </w:rPr>
+            </w:pPr>
+            <w:r>
+              <w:rPr>
+                <w:rFonts w:ascii="Times New Roman" w:hAnsi="Times New Roman" w:cs="Times New Roman"/>
                 <w:sz w:val="18"/>
                 <w:szCs w:val="18"/>
               </w:rPr>
@@ -26982,15 +26726,13 @@
               <w:jc w:val="center"/>
               <w:rPr>
                 <w:rFonts w:ascii="Times New Roman" w:hAnsi="Times New Roman" w:cs="Times New Roman"/>
-                <w:b/>
-                <w:sz w:val="18"/>
-                <w:szCs w:val="18"/>
-              </w:rPr>
-            </w:pPr>
-            <w:r>
-              <w:rPr>
-                <w:rFonts w:ascii="Times New Roman" w:hAnsi="Times New Roman" w:cs="Times New Roman"/>
-                <w:b/>
+                <w:sz w:val="18"/>
+                <w:szCs w:val="18"/>
+              </w:rPr>
+            </w:pPr>
+            <w:r>
+              <w:rPr>
+                <w:rFonts w:ascii="Times New Roman" w:hAnsi="Times New Roman" w:cs="Times New Roman"/>
                 <w:sz w:val="18"/>
                 <w:szCs w:val="18"/>
               </w:rPr>
@@ -26999,7 +26741,6 @@
             <w:r>
               <w:rPr>
                 <w:rFonts w:ascii="Times New Roman" w:hAnsi="Times New Roman" w:cs="Times New Roman"/>
-                <w:b/>
                 <w:sz w:val="18"/>
                 <w:szCs w:val="18"/>
               </w:rPr>
@@ -27008,7 +26749,6 @@
             <w:r>
               <w:rPr>
                 <w:rFonts w:ascii="Times New Roman" w:hAnsi="Times New Roman" w:cs="Times New Roman"/>
-                <w:b/>
                 <w:sz w:val="18"/>
                 <w:szCs w:val="18"/>
               </w:rPr>
@@ -27097,15 +26837,13 @@
               <w:jc w:val="center"/>
               <w:rPr>
                 <w:rFonts w:ascii="Times New Roman" w:hAnsi="Times New Roman" w:cs="Times New Roman"/>
-                <w:b/>
-                <w:sz w:val="18"/>
-                <w:szCs w:val="18"/>
-              </w:rPr>
-            </w:pPr>
-            <w:r>
-              <w:rPr>
-                <w:rFonts w:ascii="Times New Roman" w:hAnsi="Times New Roman" w:cs="Times New Roman"/>
-                <w:b/>
+                <w:sz w:val="18"/>
+                <w:szCs w:val="18"/>
+              </w:rPr>
+            </w:pPr>
+            <w:r>
+              <w:rPr>
+                <w:rFonts w:ascii="Times New Roman" w:hAnsi="Times New Roman" w:cs="Times New Roman"/>
                 <w:sz w:val="18"/>
                 <w:szCs w:val="18"/>
               </w:rPr>
@@ -27120,15 +26858,13 @@
               <w:jc w:val="center"/>
               <w:rPr>
                 <w:rFonts w:ascii="Times New Roman" w:hAnsi="Times New Roman" w:cs="Times New Roman"/>
-                <w:b/>
-                <w:sz w:val="18"/>
-                <w:szCs w:val="18"/>
-              </w:rPr>
-            </w:pPr>
-            <w:r>
-              <w:rPr>
-                <w:rFonts w:ascii="Times New Roman" w:hAnsi="Times New Roman" w:cs="Times New Roman"/>
-                <w:b/>
+                <w:sz w:val="18"/>
+                <w:szCs w:val="18"/>
+              </w:rPr>
+            </w:pPr>
+            <w:r>
+              <w:rPr>
+                <w:rFonts w:ascii="Times New Roman" w:hAnsi="Times New Roman" w:cs="Times New Roman"/>
                 <w:sz w:val="18"/>
                 <w:szCs w:val="18"/>
               </w:rPr>
@@ -27179,15 +26915,13 @@
               <w:jc w:val="center"/>
               <w:rPr>
                 <w:rFonts w:ascii="Times New Roman" w:hAnsi="Times New Roman" w:cs="Times New Roman"/>
-                <w:b/>
-                <w:sz w:val="18"/>
-                <w:szCs w:val="18"/>
-              </w:rPr>
-            </w:pPr>
-            <w:r>
-              <w:rPr>
-                <w:rFonts w:ascii="Times New Roman" w:hAnsi="Times New Roman" w:cs="Times New Roman"/>
-                <w:b/>
+                <w:sz w:val="18"/>
+                <w:szCs w:val="18"/>
+              </w:rPr>
+            </w:pPr>
+            <w:r>
+              <w:rPr>
+                <w:rFonts w:ascii="Times New Roman" w:hAnsi="Times New Roman" w:cs="Times New Roman"/>
                 <w:sz w:val="18"/>
                 <w:szCs w:val="18"/>
               </w:rPr>
@@ -27202,15 +26936,13 @@
               <w:jc w:val="center"/>
               <w:rPr>
                 <w:rFonts w:ascii="Times New Roman" w:hAnsi="Times New Roman" w:cs="Times New Roman"/>
-                <w:b/>
-                <w:sz w:val="18"/>
-                <w:szCs w:val="18"/>
-              </w:rPr>
-            </w:pPr>
-            <w:r>
-              <w:rPr>
-                <w:rFonts w:ascii="Times New Roman" w:hAnsi="Times New Roman" w:cs="Times New Roman"/>
-                <w:b/>
+                <w:sz w:val="18"/>
+                <w:szCs w:val="18"/>
+              </w:rPr>
+            </w:pPr>
+            <w:r>
+              <w:rPr>
+                <w:rFonts w:ascii="Times New Roman" w:hAnsi="Times New Roman" w:cs="Times New Roman"/>
                 <w:sz w:val="18"/>
                 <w:szCs w:val="18"/>
               </w:rPr>
@@ -27219,7 +26951,6 @@
             <w:r>
               <w:rPr>
                 <w:rFonts w:ascii="Times New Roman" w:hAnsi="Times New Roman" w:cs="Times New Roman"/>
-                <w:b/>
                 <w:sz w:val="18"/>
                 <w:szCs w:val="18"/>
               </w:rPr>
@@ -27228,7 +26959,6 @@
             <w:r>
               <w:rPr>
                 <w:rFonts w:ascii="Times New Roman" w:hAnsi="Times New Roman" w:cs="Times New Roman"/>
-                <w:b/>
                 <w:sz w:val="18"/>
                 <w:szCs w:val="18"/>
               </w:rPr>
@@ -27248,15 +26978,13 @@
               <w:jc w:val="center"/>
               <w:rPr>
                 <w:rFonts w:ascii="Times New Roman" w:hAnsi="Times New Roman" w:cs="Times New Roman"/>
-                <w:b/>
-                <w:sz w:val="18"/>
-                <w:szCs w:val="18"/>
-              </w:rPr>
-            </w:pPr>
-            <w:r>
-              <w:rPr>
-                <w:rFonts w:ascii="Times New Roman" w:hAnsi="Times New Roman" w:cs="Times New Roman"/>
-                <w:b/>
+                <w:sz w:val="18"/>
+                <w:szCs w:val="18"/>
+              </w:rPr>
+            </w:pPr>
+            <w:r>
+              <w:rPr>
+                <w:rFonts w:ascii="Times New Roman" w:hAnsi="Times New Roman" w:cs="Times New Roman"/>
                 <w:sz w:val="18"/>
                 <w:szCs w:val="18"/>
               </w:rPr>
@@ -27271,15 +26999,13 @@
               <w:jc w:val="center"/>
               <w:rPr>
                 <w:rFonts w:ascii="Times New Roman" w:hAnsi="Times New Roman" w:cs="Times New Roman"/>
-                <w:b/>
-                <w:sz w:val="18"/>
-                <w:szCs w:val="18"/>
-              </w:rPr>
-            </w:pPr>
-            <w:r>
-              <w:rPr>
-                <w:rFonts w:ascii="Times New Roman" w:hAnsi="Times New Roman" w:cs="Times New Roman"/>
-                <w:b/>
+                <w:sz w:val="18"/>
+                <w:szCs w:val="18"/>
+              </w:rPr>
+            </w:pPr>
+            <w:r>
+              <w:rPr>
+                <w:rFonts w:ascii="Times New Roman" w:hAnsi="Times New Roman" w:cs="Times New Roman"/>
                 <w:sz w:val="18"/>
                 <w:szCs w:val="18"/>
               </w:rPr>
@@ -27288,7 +27014,6 @@
             <w:r>
               <w:rPr>
                 <w:rFonts w:ascii="Times New Roman" w:hAnsi="Times New Roman" w:cs="Times New Roman"/>
-                <w:b/>
                 <w:sz w:val="18"/>
                 <w:szCs w:val="18"/>
               </w:rPr>
@@ -27297,7 +27022,6 @@
             <w:r>
               <w:rPr>
                 <w:rFonts w:ascii="Times New Roman" w:hAnsi="Times New Roman" w:cs="Times New Roman"/>
-                <w:b/>
                 <w:sz w:val="18"/>
                 <w:szCs w:val="18"/>
               </w:rPr>
@@ -27370,15 +27094,13 @@
               <w:jc w:val="center"/>
               <w:rPr>
                 <w:rFonts w:ascii="Times New Roman" w:hAnsi="Times New Roman" w:cs="Times New Roman"/>
-                <w:b/>
-                <w:sz w:val="18"/>
-                <w:szCs w:val="18"/>
-              </w:rPr>
-            </w:pPr>
-            <w:r>
-              <w:rPr>
-                <w:rFonts w:ascii="Times New Roman" w:hAnsi="Times New Roman" w:cs="Times New Roman"/>
-                <w:b/>
+                <w:sz w:val="18"/>
+                <w:szCs w:val="18"/>
+              </w:rPr>
+            </w:pPr>
+            <w:r>
+              <w:rPr>
+                <w:rFonts w:ascii="Times New Roman" w:hAnsi="Times New Roman" w:cs="Times New Roman"/>
                 <w:sz w:val="18"/>
                 <w:szCs w:val="18"/>
               </w:rPr>
@@ -27400,7 +27122,6 @@
             <w:r>
               <w:rPr>
                 <w:rFonts w:ascii="Times New Roman" w:hAnsi="Times New Roman" w:cs="Times New Roman"/>
-                <w:b/>
                 <w:sz w:val="18"/>
                 <w:szCs w:val="18"/>
               </w:rPr>
@@ -27409,7 +27130,6 @@
             <w:r>
               <w:rPr>
                 <w:rFonts w:ascii="Times New Roman" w:hAnsi="Times New Roman" w:cs="Times New Roman"/>
-                <w:b/>
                 <w:sz w:val="18"/>
                 <w:szCs w:val="18"/>
               </w:rPr>
@@ -27418,7 +27138,6 @@
             <w:r>
               <w:rPr>
                 <w:rFonts w:ascii="Times New Roman" w:hAnsi="Times New Roman" w:cs="Times New Roman"/>
-                <w:b/>
                 <w:sz w:val="18"/>
                 <w:szCs w:val="18"/>
               </w:rPr>
@@ -27485,15 +27204,13 @@
               <w:jc w:val="center"/>
               <w:rPr>
                 <w:rFonts w:ascii="Times New Roman" w:hAnsi="Times New Roman" w:cs="Times New Roman"/>
-                <w:b/>
-                <w:sz w:val="18"/>
-                <w:szCs w:val="18"/>
-              </w:rPr>
-            </w:pPr>
-            <w:r>
-              <w:rPr>
-                <w:rFonts w:ascii="Times New Roman" w:hAnsi="Times New Roman" w:cs="Times New Roman"/>
-                <w:b/>
+                <w:sz w:val="18"/>
+                <w:szCs w:val="18"/>
+              </w:rPr>
+            </w:pPr>
+            <w:r>
+              <w:rPr>
+                <w:rFonts w:ascii="Times New Roman" w:hAnsi="Times New Roman" w:cs="Times New Roman"/>
                 <w:sz w:val="18"/>
                 <w:szCs w:val="18"/>
               </w:rPr>
@@ -27508,15 +27225,13 @@
               <w:jc w:val="center"/>
               <w:rPr>
                 <w:rFonts w:ascii="Times New Roman" w:hAnsi="Times New Roman" w:cs="Times New Roman"/>
-                <w:b/>
-                <w:sz w:val="18"/>
-                <w:szCs w:val="18"/>
-              </w:rPr>
-            </w:pPr>
-            <w:r>
-              <w:rPr>
-                <w:rFonts w:ascii="Times New Roman" w:hAnsi="Times New Roman" w:cs="Times New Roman"/>
-                <w:b/>
+                <w:sz w:val="18"/>
+                <w:szCs w:val="18"/>
+              </w:rPr>
+            </w:pPr>
+            <w:r>
+              <w:rPr>
+                <w:rFonts w:ascii="Times New Roman" w:hAnsi="Times New Roman" w:cs="Times New Roman"/>
                 <w:sz w:val="18"/>
                 <w:szCs w:val="18"/>
               </w:rPr>
@@ -27567,15 +27282,13 @@
               <w:jc w:val="center"/>
               <w:rPr>
                 <w:rFonts w:ascii="Times New Roman" w:hAnsi="Times New Roman" w:cs="Times New Roman"/>
-                <w:b/>
-                <w:sz w:val="18"/>
-                <w:szCs w:val="18"/>
-              </w:rPr>
-            </w:pPr>
-            <w:r>
-              <w:rPr>
-                <w:rFonts w:ascii="Times New Roman" w:hAnsi="Times New Roman" w:cs="Times New Roman"/>
-                <w:b/>
+                <w:sz w:val="18"/>
+                <w:szCs w:val="18"/>
+              </w:rPr>
+            </w:pPr>
+            <w:r>
+              <w:rPr>
+                <w:rFonts w:ascii="Times New Roman" w:hAnsi="Times New Roman" w:cs="Times New Roman"/>
                 <w:sz w:val="18"/>
                 <w:szCs w:val="18"/>
               </w:rPr>
@@ -27590,15 +27303,13 @@
               <w:jc w:val="center"/>
               <w:rPr>
                 <w:rFonts w:ascii="Times New Roman" w:hAnsi="Times New Roman" w:cs="Times New Roman"/>
-                <w:b/>
-                <w:sz w:val="18"/>
-                <w:szCs w:val="18"/>
-              </w:rPr>
-            </w:pPr>
-            <w:r>
-              <w:rPr>
-                <w:rFonts w:ascii="Times New Roman" w:hAnsi="Times New Roman" w:cs="Times New Roman"/>
-                <w:b/>
+                <w:sz w:val="18"/>
+                <w:szCs w:val="18"/>
+              </w:rPr>
+            </w:pPr>
+            <w:r>
+              <w:rPr>
+                <w:rFonts w:ascii="Times New Roman" w:hAnsi="Times New Roman" w:cs="Times New Roman"/>
                 <w:sz w:val="18"/>
                 <w:szCs w:val="18"/>
               </w:rPr>
@@ -27607,7 +27318,6 @@
             <w:r>
               <w:rPr>
                 <w:rFonts w:ascii="Times New Roman" w:hAnsi="Times New Roman" w:cs="Times New Roman"/>
-                <w:b/>
                 <w:sz w:val="18"/>
                 <w:szCs w:val="18"/>
               </w:rPr>
@@ -27616,7 +27326,6 @@
             <w:r>
               <w:rPr>
                 <w:rFonts w:ascii="Times New Roman" w:hAnsi="Times New Roman" w:cs="Times New Roman"/>
-                <w:b/>
                 <w:sz w:val="18"/>
                 <w:szCs w:val="18"/>
               </w:rPr>
@@ -27636,15 +27345,13 @@
               <w:jc w:val="center"/>
               <w:rPr>
                 <w:rFonts w:ascii="Times New Roman" w:hAnsi="Times New Roman" w:cs="Times New Roman"/>
-                <w:b/>
-                <w:sz w:val="18"/>
-                <w:szCs w:val="18"/>
-              </w:rPr>
-            </w:pPr>
-            <w:r>
-              <w:rPr>
-                <w:rFonts w:ascii="Times New Roman" w:hAnsi="Times New Roman" w:cs="Times New Roman"/>
-                <w:b/>
+                <w:sz w:val="18"/>
+                <w:szCs w:val="18"/>
+              </w:rPr>
+            </w:pPr>
+            <w:r>
+              <w:rPr>
+                <w:rFonts w:ascii="Times New Roman" w:hAnsi="Times New Roman" w:cs="Times New Roman"/>
                 <w:sz w:val="18"/>
                 <w:szCs w:val="18"/>
               </w:rPr>
@@ -27659,15 +27366,13 @@
               <w:jc w:val="center"/>
               <w:rPr>
                 <w:rFonts w:ascii="Times New Roman" w:hAnsi="Times New Roman" w:cs="Times New Roman"/>
-                <w:b/>
-                <w:sz w:val="18"/>
-                <w:szCs w:val="18"/>
-              </w:rPr>
-            </w:pPr>
-            <w:r>
-              <w:rPr>
-                <w:rFonts w:ascii="Times New Roman" w:hAnsi="Times New Roman" w:cs="Times New Roman"/>
-                <w:b/>
+                <w:sz w:val="18"/>
+                <w:szCs w:val="18"/>
+              </w:rPr>
+            </w:pPr>
+            <w:r>
+              <w:rPr>
+                <w:rFonts w:ascii="Times New Roman" w:hAnsi="Times New Roman" w:cs="Times New Roman"/>
                 <w:sz w:val="18"/>
                 <w:szCs w:val="18"/>
               </w:rPr>
@@ -27676,7 +27381,6 @@
             <w:r>
               <w:rPr>
                 <w:rFonts w:ascii="Times New Roman" w:hAnsi="Times New Roman" w:cs="Times New Roman"/>
-                <w:b/>
                 <w:sz w:val="18"/>
                 <w:szCs w:val="18"/>
               </w:rPr>
@@ -27685,7 +27389,6 @@
             <w:r>
               <w:rPr>
                 <w:rFonts w:ascii="Times New Roman" w:hAnsi="Times New Roman" w:cs="Times New Roman"/>
-                <w:b/>
                 <w:sz w:val="18"/>
                 <w:szCs w:val="18"/>
               </w:rPr>
@@ -27764,15 +27467,13 @@
               <w:jc w:val="center"/>
               <w:rPr>
                 <w:rFonts w:ascii="Times New Roman" w:hAnsi="Times New Roman" w:cs="Times New Roman"/>
-                <w:b/>
-                <w:sz w:val="18"/>
-                <w:szCs w:val="18"/>
-              </w:rPr>
-            </w:pPr>
-            <w:r>
-              <w:rPr>
-                <w:rFonts w:ascii="Times New Roman" w:hAnsi="Times New Roman" w:cs="Times New Roman"/>
-                <w:b/>
+                <w:sz w:val="18"/>
+                <w:szCs w:val="18"/>
+              </w:rPr>
+            </w:pPr>
+            <w:r>
+              <w:rPr>
+                <w:rFonts w:ascii="Times New Roman" w:hAnsi="Times New Roman" w:cs="Times New Roman"/>
                 <w:sz w:val="18"/>
                 <w:szCs w:val="18"/>
               </w:rPr>
@@ -27787,15 +27488,13 @@
               <w:jc w:val="center"/>
               <w:rPr>
                 <w:rFonts w:ascii="Times New Roman" w:hAnsi="Times New Roman" w:cs="Times New Roman"/>
-                <w:b/>
-                <w:sz w:val="18"/>
-                <w:szCs w:val="18"/>
-              </w:rPr>
-            </w:pPr>
-            <w:r>
-              <w:rPr>
-                <w:rFonts w:ascii="Times New Roman" w:hAnsi="Times New Roman" w:cs="Times New Roman"/>
-                <w:b/>
+                <w:sz w:val="18"/>
+                <w:szCs w:val="18"/>
+              </w:rPr>
+            </w:pPr>
+            <w:r>
+              <w:rPr>
+                <w:rFonts w:ascii="Times New Roman" w:hAnsi="Times New Roman" w:cs="Times New Roman"/>
                 <w:sz w:val="18"/>
                 <w:szCs w:val="18"/>
               </w:rPr>
@@ -27818,6 +27517,27 @@
               <w:jc w:val="center"/>
               <w:rPr>
                 <w:rFonts w:ascii="Times New Roman" w:hAnsi="Times New Roman" w:cs="Times New Roman"/>
+                <w:sz w:val="18"/>
+                <w:szCs w:val="18"/>
+              </w:rPr>
+            </w:pPr>
+            <w:r>
+              <w:rPr>
+                <w:rFonts w:ascii="Times New Roman" w:hAnsi="Times New Roman" w:cs="Times New Roman"/>
+                <w:sz w:val="18"/>
+                <w:szCs w:val="18"/>
+              </w:rPr>
+              <w:t>0.12</w:t>
+            </w:r>
+          </w:p>
+          <w:p>
+            <w:pPr>
+              <w:autoSpaceDE w:val="0"/>
+              <w:autoSpaceDN w:val="0"/>
+              <w:spacing w:line="480" w:lineRule="auto"/>
+              <w:jc w:val="center"/>
+              <w:rPr>
+                <w:rFonts w:ascii="Times New Roman" w:hAnsi="Times New Roman" w:cs="Times New Roman"/>
                 <w:b/>
                 <w:sz w:val="18"/>
                 <w:szCs w:val="18"/>
@@ -27826,30 +27546,6 @@
             <w:r>
               <w:rPr>
                 <w:rFonts w:ascii="Times New Roman" w:hAnsi="Times New Roman" w:cs="Times New Roman"/>
-                <w:b/>
-                <w:sz w:val="18"/>
-                <w:szCs w:val="18"/>
-              </w:rPr>
-              <w:t>0.12</w:t>
-            </w:r>
-          </w:p>
-          <w:p>
-            <w:pPr>
-              <w:autoSpaceDE w:val="0"/>
-              <w:autoSpaceDN w:val="0"/>
-              <w:spacing w:line="480" w:lineRule="auto"/>
-              <w:jc w:val="center"/>
-              <w:rPr>
-                <w:rFonts w:ascii="Times New Roman" w:hAnsi="Times New Roman" w:cs="Times New Roman"/>
-                <w:b/>
-                <w:sz w:val="18"/>
-                <w:szCs w:val="18"/>
-              </w:rPr>
-            </w:pPr>
-            <w:r>
-              <w:rPr>
-                <w:rFonts w:ascii="Times New Roman" w:hAnsi="Times New Roman" w:cs="Times New Roman"/>
-                <w:b/>
                 <w:sz w:val="18"/>
                 <w:szCs w:val="18"/>
               </w:rPr>
@@ -27872,15 +27568,13 @@
               <w:jc w:val="center"/>
               <w:rPr>
                 <w:rFonts w:ascii="Times New Roman" w:hAnsi="Times New Roman" w:cs="Times New Roman"/>
-                <w:b/>
-                <w:sz w:val="18"/>
-                <w:szCs w:val="18"/>
-              </w:rPr>
-            </w:pPr>
-            <w:r>
-              <w:rPr>
-                <w:rFonts w:ascii="Times New Roman" w:hAnsi="Times New Roman" w:cs="Times New Roman"/>
-                <w:b/>
+                <w:sz w:val="18"/>
+                <w:szCs w:val="18"/>
+              </w:rPr>
+            </w:pPr>
+            <w:r>
+              <w:rPr>
+                <w:rFonts w:ascii="Times New Roman" w:hAnsi="Times New Roman" w:cs="Times New Roman"/>
                 <w:sz w:val="18"/>
                 <w:szCs w:val="18"/>
               </w:rPr>
@@ -27895,15 +27589,13 @@
               <w:jc w:val="center"/>
               <w:rPr>
                 <w:rFonts w:ascii="Times New Roman" w:hAnsi="Times New Roman" w:cs="Times New Roman"/>
-                <w:b/>
-                <w:sz w:val="18"/>
-                <w:szCs w:val="18"/>
-              </w:rPr>
-            </w:pPr>
-            <w:r>
-              <w:rPr>
-                <w:rFonts w:ascii="Times New Roman" w:hAnsi="Times New Roman" w:cs="Times New Roman"/>
-                <w:b/>
+                <w:sz w:val="18"/>
+                <w:szCs w:val="18"/>
+              </w:rPr>
+            </w:pPr>
+            <w:r>
+              <w:rPr>
+                <w:rFonts w:ascii="Times New Roman" w:hAnsi="Times New Roman" w:cs="Times New Roman"/>
                 <w:sz w:val="18"/>
                 <w:szCs w:val="18"/>
               </w:rPr>
@@ -27947,15 +27639,13 @@
               <w:jc w:val="center"/>
               <w:rPr>
                 <w:rFonts w:ascii="Times New Roman" w:hAnsi="Times New Roman" w:cs="Times New Roman"/>
-                <w:b/>
-                <w:sz w:val="18"/>
-                <w:szCs w:val="18"/>
-              </w:rPr>
-            </w:pPr>
-            <w:r>
-              <w:rPr>
-                <w:rFonts w:ascii="Times New Roman" w:hAnsi="Times New Roman" w:cs="Times New Roman"/>
-                <w:b/>
+                <w:sz w:val="18"/>
+                <w:szCs w:val="18"/>
+              </w:rPr>
+            </w:pPr>
+            <w:r>
+              <w:rPr>
+                <w:rFonts w:ascii="Times New Roman" w:hAnsi="Times New Roman" w:cs="Times New Roman"/>
                 <w:sz w:val="18"/>
                 <w:szCs w:val="18"/>
               </w:rPr>
@@ -27970,15 +27660,13 @@
               <w:jc w:val="center"/>
               <w:rPr>
                 <w:rFonts w:ascii="Times New Roman" w:hAnsi="Times New Roman" w:cs="Times New Roman"/>
-                <w:b/>
-                <w:sz w:val="18"/>
-                <w:szCs w:val="18"/>
-              </w:rPr>
-            </w:pPr>
-            <w:r>
-              <w:rPr>
-                <w:rFonts w:ascii="Times New Roman" w:hAnsi="Times New Roman" w:cs="Times New Roman"/>
-                <w:b/>
+                <w:sz w:val="18"/>
+                <w:szCs w:val="18"/>
+              </w:rPr>
+            </w:pPr>
+            <w:r>
+              <w:rPr>
+                <w:rFonts w:ascii="Times New Roman" w:hAnsi="Times New Roman" w:cs="Times New Roman"/>
                 <w:sz w:val="18"/>
                 <w:szCs w:val="18"/>
               </w:rPr>
@@ -28001,15 +27689,13 @@
               <w:jc w:val="center"/>
               <w:rPr>
                 <w:rFonts w:ascii="Times New Roman" w:hAnsi="Times New Roman" w:cs="Times New Roman"/>
-                <w:b/>
-                <w:sz w:val="18"/>
-                <w:szCs w:val="18"/>
-              </w:rPr>
-            </w:pPr>
-            <w:r>
-              <w:rPr>
-                <w:rFonts w:ascii="Times New Roman" w:hAnsi="Times New Roman" w:cs="Times New Roman"/>
-                <w:b/>
+                <w:sz w:val="18"/>
+                <w:szCs w:val="18"/>
+              </w:rPr>
+            </w:pPr>
+            <w:r>
+              <w:rPr>
+                <w:rFonts w:ascii="Times New Roman" w:hAnsi="Times New Roman" w:cs="Times New Roman"/>
                 <w:sz w:val="18"/>
                 <w:szCs w:val="18"/>
               </w:rPr>
@@ -28024,15 +27710,13 @@
               <w:jc w:val="center"/>
               <w:rPr>
                 <w:rFonts w:ascii="Times New Roman" w:hAnsi="Times New Roman" w:cs="Times New Roman"/>
-                <w:b/>
-                <w:sz w:val="18"/>
-                <w:szCs w:val="18"/>
-              </w:rPr>
-            </w:pPr>
-            <w:r>
-              <w:rPr>
-                <w:rFonts w:ascii="Times New Roman" w:hAnsi="Times New Roman" w:cs="Times New Roman"/>
-                <w:b/>
+                <w:sz w:val="18"/>
+                <w:szCs w:val="18"/>
+              </w:rPr>
+            </w:pPr>
+            <w:r>
+              <w:rPr>
+                <w:rFonts w:ascii="Times New Roman" w:hAnsi="Times New Roman" w:cs="Times New Roman"/>
                 <w:sz w:val="18"/>
                 <w:szCs w:val="18"/>
               </w:rPr>
@@ -28172,7 +27856,25 @@
           <w:sz w:val="20"/>
           <w:szCs w:val="20"/>
         </w:rPr>
-        <w:t xml:space="preserve"> in all models. Parameter estimates are given with 85% confidence intervals. Bolded parameter estimates are significant at p &lt; 0.15.</w:t>
+        <w:t xml:space="preserve"> in all models. Parameter estimates are given with 85% confidence intervals. Bolded </w:t>
+      </w:r>
+      <w:r>
+        <w:rPr>
+          <w:rFonts w:ascii="Times New Roman" w:hAnsi="Times New Roman" w:cs="Times New Roman"/>
+          <w:sz w:val="20"/>
+          <w:szCs w:val="20"/>
+        </w:rPr>
+        <w:t xml:space="preserve">non-intercept </w:t>
+      </w:r>
+      <w:bookmarkStart w:id="0" w:name="_GoBack"/>
+      <w:bookmarkEnd w:id="0"/>
+      <w:r>
+        <w:rPr>
+          <w:rFonts w:ascii="Times New Roman" w:hAnsi="Times New Roman" w:cs="Times New Roman"/>
+          <w:sz w:val="20"/>
+          <w:szCs w:val="20"/>
+        </w:rPr>
+        <w:t>parameter estimates are significant at p &lt; 0.15.</w:t>
       </w:r>
     </w:p>
     <w:tbl>
@@ -28613,15 +28315,13 @@
               <w:jc w:val="center"/>
               <w:rPr>
                 <w:rFonts w:ascii="Times New Roman" w:hAnsi="Times New Roman" w:cs="Times New Roman"/>
-                <w:b/>
-                <w:sz w:val="18"/>
-                <w:szCs w:val="18"/>
-              </w:rPr>
-            </w:pPr>
-            <w:r>
-              <w:rPr>
-                <w:rFonts w:ascii="Times New Roman" w:hAnsi="Times New Roman" w:cs="Times New Roman"/>
-                <w:b/>
+                <w:sz w:val="18"/>
+                <w:szCs w:val="18"/>
+              </w:rPr>
+            </w:pPr>
+            <w:r>
+              <w:rPr>
+                <w:rFonts w:ascii="Times New Roman" w:hAnsi="Times New Roman" w:cs="Times New Roman"/>
                 <w:sz w:val="18"/>
                 <w:szCs w:val="18"/>
               </w:rPr>
@@ -28636,15 +28336,13 @@
               <w:jc w:val="center"/>
               <w:rPr>
                 <w:rFonts w:ascii="Times New Roman" w:hAnsi="Times New Roman" w:cs="Times New Roman"/>
-                <w:b/>
-                <w:sz w:val="18"/>
-                <w:szCs w:val="18"/>
-              </w:rPr>
-            </w:pPr>
-            <w:r>
-              <w:rPr>
-                <w:rFonts w:ascii="Times New Roman" w:hAnsi="Times New Roman" w:cs="Times New Roman"/>
-                <w:b/>
+                <w:sz w:val="18"/>
+                <w:szCs w:val="18"/>
+              </w:rPr>
+            </w:pPr>
+            <w:r>
+              <w:rPr>
+                <w:rFonts w:ascii="Times New Roman" w:hAnsi="Times New Roman" w:cs="Times New Roman"/>
                 <w:sz w:val="18"/>
                 <w:szCs w:val="18"/>
               </w:rPr>
@@ -28653,7 +28351,6 @@
             <w:r>
               <w:rPr>
                 <w:rFonts w:ascii="Times New Roman" w:hAnsi="Times New Roman" w:cs="Times New Roman"/>
-                <w:b/>
                 <w:sz w:val="18"/>
                 <w:szCs w:val="18"/>
               </w:rPr>
@@ -28662,7 +28359,6 @@
             <w:r>
               <w:rPr>
                 <w:rFonts w:ascii="Times New Roman" w:hAnsi="Times New Roman" w:cs="Times New Roman"/>
-                <w:b/>
                 <w:sz w:val="18"/>
                 <w:szCs w:val="18"/>
               </w:rPr>
@@ -29042,15 +28738,13 @@
               <w:jc w:val="center"/>
               <w:rPr>
                 <w:rFonts w:ascii="Times New Roman" w:hAnsi="Times New Roman" w:cs="Times New Roman"/>
-                <w:b/>
-                <w:sz w:val="18"/>
-                <w:szCs w:val="18"/>
-              </w:rPr>
-            </w:pPr>
-            <w:r>
-              <w:rPr>
-                <w:rFonts w:ascii="Times New Roman" w:hAnsi="Times New Roman" w:cs="Times New Roman"/>
-                <w:b/>
+                <w:sz w:val="18"/>
+                <w:szCs w:val="18"/>
+              </w:rPr>
+            </w:pPr>
+            <w:r>
+              <w:rPr>
+                <w:rFonts w:ascii="Times New Roman" w:hAnsi="Times New Roman" w:cs="Times New Roman"/>
                 <w:sz w:val="18"/>
                 <w:szCs w:val="18"/>
               </w:rPr>
@@ -29065,15 +28759,13 @@
               <w:jc w:val="center"/>
               <w:rPr>
                 <w:rFonts w:ascii="Times New Roman" w:hAnsi="Times New Roman" w:cs="Times New Roman"/>
-                <w:b/>
-                <w:sz w:val="18"/>
-                <w:szCs w:val="18"/>
-              </w:rPr>
-            </w:pPr>
-            <w:r>
-              <w:rPr>
-                <w:rFonts w:ascii="Times New Roman" w:hAnsi="Times New Roman" w:cs="Times New Roman"/>
-                <w:b/>
+                <w:sz w:val="18"/>
+                <w:szCs w:val="18"/>
+              </w:rPr>
+            </w:pPr>
+            <w:r>
+              <w:rPr>
+                <w:rFonts w:ascii="Times New Roman" w:hAnsi="Times New Roman" w:cs="Times New Roman"/>
                 <w:sz w:val="18"/>
                 <w:szCs w:val="18"/>
               </w:rPr>
@@ -29082,7 +28774,6 @@
             <w:r>
               <w:rPr>
                 <w:rFonts w:ascii="Times New Roman" w:hAnsi="Times New Roman" w:cs="Times New Roman"/>
-                <w:b/>
                 <w:sz w:val="18"/>
                 <w:szCs w:val="18"/>
               </w:rPr>
@@ -29091,7 +28782,6 @@
             <w:r>
               <w:rPr>
                 <w:rFonts w:ascii="Times New Roman" w:hAnsi="Times New Roman" w:cs="Times New Roman"/>
-                <w:b/>
                 <w:sz w:val="18"/>
                 <w:szCs w:val="18"/>
               </w:rPr>
@@ -29453,15 +29143,13 @@
               <w:jc w:val="center"/>
               <w:rPr>
                 <w:rFonts w:ascii="Times New Roman" w:hAnsi="Times New Roman" w:cs="Times New Roman"/>
-                <w:b/>
-                <w:sz w:val="18"/>
-                <w:szCs w:val="18"/>
-              </w:rPr>
-            </w:pPr>
-            <w:r>
-              <w:rPr>
-                <w:rFonts w:ascii="Times New Roman" w:hAnsi="Times New Roman" w:cs="Times New Roman"/>
-                <w:b/>
+                <w:sz w:val="18"/>
+                <w:szCs w:val="18"/>
+              </w:rPr>
+            </w:pPr>
+            <w:r>
+              <w:rPr>
+                <w:rFonts w:ascii="Times New Roman" w:hAnsi="Times New Roman" w:cs="Times New Roman"/>
                 <w:sz w:val="18"/>
                 <w:szCs w:val="18"/>
               </w:rPr>
@@ -29483,7 +29171,6 @@
             <w:r>
               <w:rPr>
                 <w:rFonts w:ascii="Times New Roman" w:hAnsi="Times New Roman" w:cs="Times New Roman"/>
-                <w:b/>
                 <w:sz w:val="18"/>
                 <w:szCs w:val="18"/>
               </w:rPr>
@@ -29492,7 +29179,6 @@
             <w:r>
               <w:rPr>
                 <w:rFonts w:ascii="Times New Roman" w:hAnsi="Times New Roman" w:cs="Times New Roman"/>
-                <w:b/>
                 <w:sz w:val="18"/>
                 <w:szCs w:val="18"/>
               </w:rPr>
@@ -29501,7 +29187,6 @@
             <w:r>
               <w:rPr>
                 <w:rFonts w:ascii="Times New Roman" w:hAnsi="Times New Roman" w:cs="Times New Roman"/>
-                <w:b/>
                 <w:sz w:val="18"/>
                 <w:szCs w:val="18"/>
               </w:rPr>
@@ -29839,15 +29524,13 @@
               <w:jc w:val="center"/>
               <w:rPr>
                 <w:rFonts w:ascii="Times New Roman" w:hAnsi="Times New Roman" w:cs="Times New Roman"/>
-                <w:b/>
-                <w:sz w:val="18"/>
-                <w:szCs w:val="18"/>
-              </w:rPr>
-            </w:pPr>
-            <w:r>
-              <w:rPr>
-                <w:rFonts w:ascii="Times New Roman" w:hAnsi="Times New Roman" w:cs="Times New Roman"/>
-                <w:b/>
+                <w:sz w:val="18"/>
+                <w:szCs w:val="18"/>
+              </w:rPr>
+            </w:pPr>
+            <w:r>
+              <w:rPr>
+                <w:rFonts w:ascii="Times New Roman" w:hAnsi="Times New Roman" w:cs="Times New Roman"/>
                 <w:sz w:val="18"/>
                 <w:szCs w:val="18"/>
               </w:rPr>
@@ -29869,7 +29552,6 @@
             <w:r>
               <w:rPr>
                 <w:rFonts w:ascii="Times New Roman" w:hAnsi="Times New Roman" w:cs="Times New Roman"/>
-                <w:b/>
                 <w:sz w:val="18"/>
                 <w:szCs w:val="18"/>
               </w:rPr>
@@ -29878,7 +29560,6 @@
             <w:r>
               <w:rPr>
                 <w:rFonts w:ascii="Times New Roman" w:hAnsi="Times New Roman" w:cs="Times New Roman"/>
-                <w:b/>
                 <w:sz w:val="18"/>
                 <w:szCs w:val="18"/>
               </w:rPr>
@@ -29887,7 +29568,6 @@
             <w:r>
               <w:rPr>
                 <w:rFonts w:ascii="Times New Roman" w:hAnsi="Times New Roman" w:cs="Times New Roman"/>
-                <w:b/>
                 <w:sz w:val="18"/>
                 <w:szCs w:val="18"/>
               </w:rPr>
@@ -32820,6 +32500,7 @@
   <w:style w:type="character" w:default="1" w:styleId="DefaultParagraphFont">
     <w:name w:val="Default Paragraph Font"/>
     <w:uiPriority w:val="1"/>
+    <w:semiHidden/>
     <w:unhideWhenUsed/>
   </w:style>
   <w:style w:type="table" w:default="1" w:styleId="TableNormal">

</xml_diff>

<commit_message>
Minor edits to intro and results
</commit_message>
<xml_diff>
--- a/thesis_doc/Thesis.docx
+++ b/thesis_doc/Thesis.docx
@@ -53,10 +53,12 @@
     </w:p>
     <w:p>
       <w:pPr>
+        <w:autoSpaceDE w:val="0"/>
+        <w:autoSpaceDN w:val="0"/>
         <w:spacing w:line="480" w:lineRule="auto"/>
-        <w:outlineLvl w:val="0"/>
-        <w:rPr>
-          <w:rFonts w:ascii="Times New Roman" w:hAnsi="Times New Roman" w:cs="Times New Roman"/>
+        <w:rPr>
+          <w:rFonts w:ascii="Times New Roman" w:hAnsi="Times New Roman" w:cs="Times New Roman"/>
+          <w:bCs/>
           <w:sz w:val="24"/>
           <w:szCs w:val="24"/>
         </w:rPr>
@@ -64,28 +66,655 @@
       <w:r>
         <w:rPr>
           <w:rFonts w:ascii="Times New Roman" w:hAnsi="Times New Roman" w:cs="Times New Roman"/>
-          <w:sz w:val="24"/>
-          <w:szCs w:val="24"/>
-        </w:rPr>
-        <w:t xml:space="preserve">The generally flat topography and sand substrate of the subsection are the result of meltwater from the Grantsburg </w:t>
-      </w:r>
-      <w:proofErr w:type="spellStart"/>
-      <w:r>
-        <w:rPr>
-          <w:rFonts w:ascii="Times New Roman" w:hAnsi="Times New Roman" w:cs="Times New Roman"/>
-          <w:sz w:val="24"/>
-          <w:szCs w:val="24"/>
-        </w:rPr>
-        <w:t>sublobe</w:t>
-      </w:r>
-      <w:proofErr w:type="spellEnd"/>
-      <w:r>
-        <w:rPr>
-          <w:rFonts w:ascii="Times New Roman" w:hAnsi="Times New Roman" w:cs="Times New Roman"/>
-          <w:sz w:val="24"/>
-          <w:szCs w:val="24"/>
-        </w:rPr>
-        <w:t xml:space="preserve"> during the last glaciation (), and dunes were formed by prevailing winds during the mid-Holocene (Keen). The substrate and topography resulted in a landscape with few impediments to fire, and subsequent development of unique fire-adapted ecosystems.</w:t>
+          <w:bCs/>
+          <w:sz w:val="24"/>
+          <w:szCs w:val="24"/>
+        </w:rPr>
+        <w:t>Oak savanna and upland prairie are some of the most imperiled habitat types in North America</w:t>
+      </w:r>
+      <w:r>
+        <w:rPr>
+          <w:rFonts w:ascii="Times New Roman" w:hAnsi="Times New Roman" w:cs="Times New Roman"/>
+          <w:bCs/>
+          <w:sz w:val="24"/>
+          <w:szCs w:val="24"/>
+        </w:rPr>
+        <w:t xml:space="preserve"> </w:t>
+      </w:r>
+      <w:r>
+        <w:rPr>
+          <w:rFonts w:ascii="Times New Roman" w:hAnsi="Times New Roman" w:cs="Times New Roman"/>
+          <w:bCs/>
+          <w:sz w:val="24"/>
+          <w:szCs w:val="24"/>
+        </w:rPr>
+        <w:fldChar w:fldCharType="begin"/>
+      </w:r>
+      <w:r>
+        <w:rPr>
+          <w:rFonts w:ascii="Times New Roman" w:hAnsi="Times New Roman" w:cs="Times New Roman"/>
+          <w:bCs/>
+          <w:sz w:val="24"/>
+          <w:szCs w:val="24"/>
+        </w:rPr>
+        <w:instrText xml:space="preserve"> ADDIN ZOTERO_ITEM CSL_CITATION {"citationID":"rdgOOPKH","properties":{"formattedCitation":"(Noss 1995)","plainCitation":"(Noss 1995)","noteIndex":0},"citationItems":[{"id":249,"uris":["http://zotero.org/users/3700149/items/V2UHGNWH"],"uri":["http://zotero.org/users/3700149/items/V2UHGNWH"],"itemData":{"id":249,"type":"book","title":"Endangered ecosystems of the United States :a preliminary assessment of loss and degradation /","publisher":"Washington, D.C. :","abstract":"Noss, R., &amp; Peters, R. (1995). Endangered ecosystems : A status report on America's vanishing habitat and wildlife. Washington, D.C.: Defenders of Wildlife.","URL":"http://hdl.handle.net/2027/mdp.39015086475186","shortTitle":"Endangered ecosystems of the United States","author":[{"family":"Noss","given":"Reed F."}],"issued":{"date-parts":[["1995"]]}}}],"schema":"https://github.com/citation-style-language/schema/raw/master/csl-citation.json"} </w:instrText>
+      </w:r>
+      <w:r>
+        <w:rPr>
+          <w:rFonts w:ascii="Times New Roman" w:hAnsi="Times New Roman" w:cs="Times New Roman"/>
+          <w:bCs/>
+          <w:sz w:val="24"/>
+          <w:szCs w:val="24"/>
+        </w:rPr>
+        <w:fldChar w:fldCharType="separate"/>
+      </w:r>
+      <w:r>
+        <w:rPr>
+          <w:rFonts w:ascii="Times New Roman" w:hAnsi="Times New Roman" w:cs="Times New Roman"/>
+          <w:sz w:val="24"/>
+        </w:rPr>
+        <w:t>(Noss 1995)</w:t>
+      </w:r>
+      <w:r>
+        <w:rPr>
+          <w:rFonts w:ascii="Times New Roman" w:hAnsi="Times New Roman" w:cs="Times New Roman"/>
+          <w:bCs/>
+          <w:sz w:val="24"/>
+          <w:szCs w:val="24"/>
+        </w:rPr>
+        <w:fldChar w:fldCharType="end"/>
+      </w:r>
+      <w:r>
+        <w:rPr>
+          <w:rFonts w:ascii="Times New Roman" w:hAnsi="Times New Roman" w:cs="Times New Roman"/>
+          <w:bCs/>
+          <w:sz w:val="24"/>
+          <w:szCs w:val="24"/>
+        </w:rPr>
+        <w:t xml:space="preserve">. These fire-dependent ecosystems once covered vast areas of the continent, but </w:t>
+      </w:r>
+      <w:r>
+        <w:rPr>
+          <w:rFonts w:ascii="Times New Roman" w:hAnsi="Times New Roman" w:cs="Times New Roman"/>
+          <w:bCs/>
+          <w:sz w:val="24"/>
+          <w:szCs w:val="24"/>
+        </w:rPr>
+        <w:t>their distribution has</w:t>
+      </w:r>
+      <w:r>
+        <w:rPr>
+          <w:rFonts w:ascii="Times New Roman" w:hAnsi="Times New Roman" w:cs="Times New Roman"/>
+          <w:bCs/>
+          <w:sz w:val="24"/>
+          <w:szCs w:val="24"/>
+        </w:rPr>
+        <w:t xml:space="preserve"> been significantly reduced in the years since European settlement</w:t>
+      </w:r>
+      <w:r>
+        <w:rPr>
+          <w:rFonts w:ascii="Times New Roman" w:hAnsi="Times New Roman" w:cs="Times New Roman"/>
+          <w:bCs/>
+          <w:sz w:val="24"/>
+          <w:szCs w:val="24"/>
+        </w:rPr>
+        <w:t xml:space="preserve"> </w:t>
+      </w:r>
+      <w:r>
+        <w:rPr>
+          <w:rFonts w:ascii="Times New Roman" w:hAnsi="Times New Roman" w:cs="Times New Roman"/>
+          <w:bCs/>
+          <w:sz w:val="24"/>
+          <w:szCs w:val="24"/>
+        </w:rPr>
+        <w:fldChar w:fldCharType="begin"/>
+      </w:r>
+      <w:r>
+        <w:rPr>
+          <w:rFonts w:ascii="Times New Roman" w:hAnsi="Times New Roman" w:cs="Times New Roman"/>
+          <w:bCs/>
+          <w:sz w:val="24"/>
+          <w:szCs w:val="24"/>
+        </w:rPr>
+        <w:instrText xml:space="preserve"> ADDIN ZOTERO_ITEM CSL_CITATION {"citationID":"c14Ljubt","properties":{"formattedCitation":"(Nuzzo 1986)","plainCitation":"(Nuzzo 1986)","noteIndex":0},"citationItems":[{"id":280,"uris":["http://zotero.org/users/3700149/items/R5L9I6IA"],"uri":["http://zotero.org/users/3700149/items/R5L9I6IA"],"itemData":{"id":280,"type":"article-journal","title":"Extent and Status of Midwest Oak Savanna: Presettlement and 1985","container-title":"The Natural Areas Journal","volume":"6","issue":"2","author":[{"family":"Nuzzo","given":"Victoria"}],"issued":{"date-parts":[["1986",4]]}}}],"schema":"https://github.com/citation-style-language/schema/raw/master/csl-citation.json"} </w:instrText>
+      </w:r>
+      <w:r>
+        <w:rPr>
+          <w:rFonts w:ascii="Times New Roman" w:hAnsi="Times New Roman" w:cs="Times New Roman"/>
+          <w:bCs/>
+          <w:sz w:val="24"/>
+          <w:szCs w:val="24"/>
+        </w:rPr>
+        <w:fldChar w:fldCharType="separate"/>
+      </w:r>
+      <w:r>
+        <w:rPr>
+          <w:rFonts w:ascii="Times New Roman" w:hAnsi="Times New Roman" w:cs="Times New Roman"/>
+          <w:sz w:val="24"/>
+        </w:rPr>
+        <w:t>(Nuzzo 1986)</w:t>
+      </w:r>
+      <w:r>
+        <w:rPr>
+          <w:rFonts w:ascii="Times New Roman" w:hAnsi="Times New Roman" w:cs="Times New Roman"/>
+          <w:bCs/>
+          <w:sz w:val="24"/>
+          <w:szCs w:val="24"/>
+        </w:rPr>
+        <w:fldChar w:fldCharType="end"/>
+      </w:r>
+      <w:r>
+        <w:rPr>
+          <w:rFonts w:ascii="Times New Roman" w:hAnsi="Times New Roman" w:cs="Times New Roman"/>
+          <w:bCs/>
+          <w:sz w:val="24"/>
+          <w:szCs w:val="24"/>
+        </w:rPr>
+        <w:t xml:space="preserve">. </w:t>
+      </w:r>
+      <w:r>
+        <w:rPr>
+          <w:rFonts w:ascii="Times New Roman" w:hAnsi="Times New Roman" w:cs="Times New Roman"/>
+          <w:sz w:val="24"/>
+          <w:szCs w:val="24"/>
+        </w:rPr>
+        <w:t>Once a dominant land cover, oak savanna has been reduced to less than 0.02% of its pre-se</w:t>
+      </w:r>
+      <w:r>
+        <w:rPr>
+          <w:rFonts w:ascii="Times New Roman" w:hAnsi="Times New Roman" w:cs="Times New Roman"/>
+          <w:sz w:val="24"/>
+          <w:szCs w:val="24"/>
+        </w:rPr>
+        <w:t xml:space="preserve">ttlement extent in the Midwest </w:t>
+      </w:r>
+      <w:r>
+        <w:rPr>
+          <w:rFonts w:ascii="Times New Roman" w:hAnsi="Times New Roman" w:cs="Times New Roman"/>
+          <w:sz w:val="24"/>
+          <w:szCs w:val="24"/>
+        </w:rPr>
+        <w:fldChar w:fldCharType="begin"/>
+      </w:r>
+      <w:r>
+        <w:rPr>
+          <w:rFonts w:ascii="Times New Roman" w:hAnsi="Times New Roman" w:cs="Times New Roman"/>
+          <w:sz w:val="24"/>
+          <w:szCs w:val="24"/>
+        </w:rPr>
+        <w:instrText xml:space="preserve"> ADDIN ZOTERO_ITEM CSL_CITATION {"citationID":"vjtWWnXv","properties":{"formattedCitation":"(Nuzzo 1986)","plainCitation":"(Nuzzo 1986)","noteIndex":0},"citationItems":[{"id":280,"uris":["http://zotero.org/users/3700149/items/R5L9I6IA"],"uri":["http://zotero.org/users/3700149/items/R5L9I6IA"],"itemData":{"id":280,"type":"article-journal","title":"Extent and Status of Midwest Oak Savanna: Presettlement and 1985","container-title":"The Natural Areas Journal","volume":"6","issue":"2","author":[{"family":"Nuzzo","given":"Victoria"}],"issued":{"date-parts":[["1986",4]]}}}],"schema":"https://github.com/citation-style-language/schema/raw/master/csl-citation.json"} </w:instrText>
+      </w:r>
+      <w:r>
+        <w:rPr>
+          <w:rFonts w:ascii="Times New Roman" w:hAnsi="Times New Roman" w:cs="Times New Roman"/>
+          <w:sz w:val="24"/>
+          <w:szCs w:val="24"/>
+        </w:rPr>
+        <w:fldChar w:fldCharType="separate"/>
+      </w:r>
+      <w:r>
+        <w:rPr>
+          <w:rFonts w:ascii="Times New Roman" w:hAnsi="Times New Roman" w:cs="Times New Roman"/>
+          <w:sz w:val="24"/>
+        </w:rPr>
+        <w:t>(Nuzzo 1986)</w:t>
+      </w:r>
+      <w:r>
+        <w:rPr>
+          <w:rFonts w:ascii="Times New Roman" w:hAnsi="Times New Roman" w:cs="Times New Roman"/>
+          <w:sz w:val="24"/>
+          <w:szCs w:val="24"/>
+        </w:rPr>
+        <w:fldChar w:fldCharType="end"/>
+      </w:r>
+      <w:r>
+        <w:rPr>
+          <w:rFonts w:ascii="Times New Roman" w:hAnsi="Times New Roman" w:cs="Times New Roman"/>
+          <w:sz w:val="24"/>
+          <w:szCs w:val="24"/>
+        </w:rPr>
+        <w:t xml:space="preserve"> and is ranked as globally imperiled</w:t>
+      </w:r>
+      <w:r>
+        <w:rPr>
+          <w:rFonts w:ascii="Times New Roman" w:hAnsi="Times New Roman" w:cs="Times New Roman"/>
+          <w:sz w:val="24"/>
+          <w:szCs w:val="24"/>
+        </w:rPr>
+        <w:t xml:space="preserve"> </w:t>
+      </w:r>
+      <w:r>
+        <w:rPr>
+          <w:rFonts w:ascii="Times New Roman" w:hAnsi="Times New Roman" w:cs="Times New Roman"/>
+          <w:sz w:val="24"/>
+          <w:szCs w:val="24"/>
+        </w:rPr>
+        <w:fldChar w:fldCharType="begin"/>
+      </w:r>
+      <w:r>
+        <w:rPr>
+          <w:rFonts w:ascii="Times New Roman" w:hAnsi="Times New Roman" w:cs="Times New Roman"/>
+          <w:sz w:val="24"/>
+          <w:szCs w:val="24"/>
+        </w:rPr>
+        <w:instrText xml:space="preserve"> ADDIN ZOTERO_ITEM CSL_CITATION {"citationID":"7BZKLmlN","properties":{"formattedCitation":"(Faber-Langendoen et al. 2001)","plainCitation":"(Faber-Langendoen et al. 2001)","noteIndex":0},"citationItems":[{"id":285,"uris":["http://zotero.org/users/3700149/items/BAK2U3RJ"],"uri":["http://zotero.org/users/3700149/items/BAK2U3RJ"],"itemData":{"id":285,"type":"book","title":"Plant communities of the Midwest: classification in an ecological context","publisher":"Association for Biodiversity Information in cooperation with the Nature Conservancy","publisher-place":"Arlington VA","source":"Open WorldCat","event-place":"Arlington VA","ISBN":"978-0-9711053-0-0","note":"OCLC: 48016843","shortTitle":"Plant communities of the Midwest","language":"en","author":[{"family":"Faber-Langendoen","given":"Donald"},{"family":"Aaseng","given":"Norman E"},{"literal":"Association for Biodiversity Information"},{"literal":"Nature Conservancy (U.S.)"}],"issued":{"date-parts":[["2001"]]}}}],"schema":"https://github.com/citation-style-language/schema/raw/master/csl-citation.json"} </w:instrText>
+      </w:r>
+      <w:r>
+        <w:rPr>
+          <w:rFonts w:ascii="Times New Roman" w:hAnsi="Times New Roman" w:cs="Times New Roman"/>
+          <w:sz w:val="24"/>
+          <w:szCs w:val="24"/>
+        </w:rPr>
+        <w:fldChar w:fldCharType="separate"/>
+      </w:r>
+      <w:r>
+        <w:rPr>
+          <w:rFonts w:ascii="Times New Roman" w:hAnsi="Times New Roman" w:cs="Times New Roman"/>
+          <w:sz w:val="24"/>
+        </w:rPr>
+        <w:t>(Faber-Langendoen et al. 2001)</w:t>
+      </w:r>
+      <w:r>
+        <w:rPr>
+          <w:rFonts w:ascii="Times New Roman" w:hAnsi="Times New Roman" w:cs="Times New Roman"/>
+          <w:sz w:val="24"/>
+          <w:szCs w:val="24"/>
+        </w:rPr>
+        <w:fldChar w:fldCharType="end"/>
+      </w:r>
+      <w:r>
+        <w:rPr>
+          <w:rFonts w:ascii="Times New Roman" w:hAnsi="Times New Roman" w:cs="Times New Roman"/>
+          <w:sz w:val="24"/>
+          <w:szCs w:val="24"/>
+        </w:rPr>
+        <w:t xml:space="preserve">. </w:t>
+      </w:r>
+      <w:r>
+        <w:rPr>
+          <w:rFonts w:ascii="Times New Roman" w:hAnsi="Times New Roman" w:cs="Times New Roman"/>
+          <w:sz w:val="24"/>
+          <w:szCs w:val="24"/>
+        </w:rPr>
+        <w:t>In the United States, oak s</w:t>
+      </w:r>
+      <w:r>
+        <w:rPr>
+          <w:rFonts w:ascii="Times New Roman" w:hAnsi="Times New Roman" w:cs="Times New Roman"/>
+          <w:sz w:val="24"/>
+          <w:szCs w:val="24"/>
+        </w:rPr>
+        <w:t>avanna once stretched from the Upper Midwest south to eastern Texas (</w:t>
+      </w:r>
+      <w:r>
+        <w:rPr>
+          <w:rFonts w:ascii="Times New Roman" w:hAnsi="Times New Roman" w:cs="Times New Roman"/>
+          <w:sz w:val="24"/>
+          <w:szCs w:val="24"/>
+        </w:rPr>
+        <w:fldChar w:fldCharType="begin"/>
+      </w:r>
+      <w:r>
+        <w:rPr>
+          <w:rFonts w:ascii="Times New Roman" w:hAnsi="Times New Roman" w:cs="Times New Roman"/>
+          <w:sz w:val="24"/>
+          <w:szCs w:val="24"/>
+        </w:rPr>
+        <w:instrText xml:space="preserve"> ADDIN ZOTERO_ITEM CSL_CITATION {"citationID":"7iB9UhNL","properties":{"formattedCitation":"(Nuzzo 1986)","plainCitation":"(Nuzzo 1986)","noteIndex":0},"citationItems":[{"id":280,"uris":["http://zotero.org/users/3700149/items/R5L9I6IA"],"uri":["http://zotero.org/users/3700149/items/R5L9I6IA"],"itemData":{"id":280,"type":"article-journal","title":"Extent and Status of Midwest Oak Savanna: Presettlement and 1985","container-title":"The Natural Areas Journal","volume":"6","issue":"2","author":[{"family":"Nuzzo","given":"Victoria"}],"issued":{"date-parts":[["1986",4]]}}}],"schema":"https://github.com/citation-style-language/schema/raw/master/csl-citation.json"} </w:instrText>
+      </w:r>
+      <w:r>
+        <w:rPr>
+          <w:rFonts w:ascii="Times New Roman" w:hAnsi="Times New Roman" w:cs="Times New Roman"/>
+          <w:sz w:val="24"/>
+          <w:szCs w:val="24"/>
+        </w:rPr>
+        <w:fldChar w:fldCharType="separate"/>
+      </w:r>
+      <w:r>
+        <w:rPr>
+          <w:rFonts w:ascii="Times New Roman" w:hAnsi="Times New Roman" w:cs="Times New Roman"/>
+          <w:sz w:val="24"/>
+        </w:rPr>
+        <w:t>(Nuzzo 1986</w:t>
+      </w:r>
+      <w:r>
+        <w:rPr>
+          <w:rFonts w:ascii="Times New Roman" w:hAnsi="Times New Roman" w:cs="Times New Roman"/>
+          <w:sz w:val="24"/>
+          <w:szCs w:val="24"/>
+        </w:rPr>
+        <w:fldChar w:fldCharType="end"/>
+      </w:r>
+      <w:r>
+        <w:rPr>
+          <w:rFonts w:ascii="Times New Roman" w:hAnsi="Times New Roman" w:cs="Times New Roman"/>
+          <w:sz w:val="24"/>
+          <w:szCs w:val="24"/>
+        </w:rPr>
+        <w:t xml:space="preserve">, </w:t>
+      </w:r>
+      <w:r>
+        <w:rPr>
+          <w:rFonts w:ascii="Times New Roman" w:hAnsi="Times New Roman" w:cs="Times New Roman"/>
+          <w:sz w:val="24"/>
+          <w:szCs w:val="24"/>
+        </w:rPr>
+        <w:fldChar w:fldCharType="begin"/>
+      </w:r>
+      <w:r>
+        <w:rPr>
+          <w:rFonts w:ascii="Times New Roman" w:hAnsi="Times New Roman" w:cs="Times New Roman"/>
+          <w:sz w:val="24"/>
+          <w:szCs w:val="24"/>
+        </w:rPr>
+        <w:instrText xml:space="preserve"> ADDIN ZOTERO_ITEM CSL_CITATION {"citationID":"IDYQYHCY","properties":{"formattedCitation":"(McPherson 1997)","plainCitation":"(McPherson 1997)","noteIndex":0},"citationItems":[{"id":286,"uris":["http://zotero.org/users/3700149/items/2D8X8PFF"],"uri":["http://zotero.org/users/3700149/items/2D8X8PFF"],"itemData":{"id":286,"type":"book","title":"Ecology and management of North American savannas","author":[{"family":"McPherson","given":"Guy"}],"issued":{"date-parts":[["1997"]]}}}],"schema":"https://github.com/citation-style-language/schema/raw/master/csl-citation.json"} </w:instrText>
+      </w:r>
+      <w:r>
+        <w:rPr>
+          <w:rFonts w:ascii="Times New Roman" w:hAnsi="Times New Roman" w:cs="Times New Roman"/>
+          <w:sz w:val="24"/>
+          <w:szCs w:val="24"/>
+        </w:rPr>
+        <w:fldChar w:fldCharType="separate"/>
+      </w:r>
+      <w:r>
+        <w:rPr>
+          <w:rFonts w:ascii="Times New Roman" w:hAnsi="Times New Roman" w:cs="Times New Roman"/>
+          <w:sz w:val="24"/>
+        </w:rPr>
+        <w:t>McPherson 1997)</w:t>
+      </w:r>
+      <w:r>
+        <w:rPr>
+          <w:rFonts w:ascii="Times New Roman" w:hAnsi="Times New Roman" w:cs="Times New Roman"/>
+          <w:sz w:val="24"/>
+          <w:szCs w:val="24"/>
+        </w:rPr>
+        <w:fldChar w:fldCharType="end"/>
+      </w:r>
+      <w:r>
+        <w:rPr>
+          <w:rFonts w:ascii="Times New Roman" w:hAnsi="Times New Roman" w:cs="Times New Roman"/>
+          <w:sz w:val="24"/>
+          <w:szCs w:val="24"/>
+        </w:rPr>
+        <w:t xml:space="preserve"> and was an integral part of the transition zone between the mixed deciduous forests of the eastern part of the continent and the Great Plains to the west. </w:t>
+      </w:r>
+      <w:r>
+        <w:rPr>
+          <w:rFonts w:ascii="Times New Roman" w:hAnsi="Times New Roman" w:cs="Times New Roman"/>
+          <w:bCs/>
+          <w:sz w:val="24"/>
+          <w:szCs w:val="24"/>
+        </w:rPr>
+        <w:t xml:space="preserve"> In Minnesota, oak savanna and other upland habitats including mixed oak woodland and brushland once blended with areas of wetland in a broad swath that stretched across the state from the northwest to the southeast, forming a mosaicked transition zone between </w:t>
+      </w:r>
+      <w:r>
+        <w:rPr>
+          <w:rFonts w:ascii="Times New Roman" w:hAnsi="Times New Roman" w:cs="Times New Roman"/>
+          <w:sz w:val="24"/>
+          <w:szCs w:val="24"/>
+        </w:rPr>
+        <w:t xml:space="preserve">the mixed-hardwood, conifer, and peatland areas in the northern part of the state and the tallgrass prairie systems to the west and </w:t>
+      </w:r>
+      <w:r>
+        <w:rPr>
+          <w:rFonts w:ascii="Times New Roman" w:hAnsi="Times New Roman" w:cs="Times New Roman"/>
+          <w:sz w:val="24"/>
+          <w:szCs w:val="24"/>
+        </w:rPr>
+        <w:t>southwest (</w:t>
+      </w:r>
+      <w:r>
+        <w:rPr>
+          <w:rFonts w:ascii="Times New Roman" w:hAnsi="Times New Roman" w:cs="Times New Roman"/>
+          <w:sz w:val="24"/>
+          <w:szCs w:val="24"/>
+        </w:rPr>
+        <w:t>XX</w:t>
+      </w:r>
+      <w:r>
+        <w:rPr>
+          <w:rFonts w:ascii="Times New Roman" w:hAnsi="Times New Roman" w:cs="Times New Roman"/>
+          <w:sz w:val="24"/>
+          <w:szCs w:val="24"/>
+        </w:rPr>
+        <w:t xml:space="preserve"> </w:t>
+      </w:r>
+      <w:r>
+        <w:rPr>
+          <w:rFonts w:ascii="Times New Roman" w:hAnsi="Times New Roman" w:cs="Times New Roman"/>
+          <w:sz w:val="24"/>
+          <w:szCs w:val="24"/>
+        </w:rPr>
+        <w:fldChar w:fldCharType="begin"/>
+      </w:r>
+      <w:r>
+        <w:rPr>
+          <w:rFonts w:ascii="Times New Roman" w:hAnsi="Times New Roman" w:cs="Times New Roman"/>
+          <w:sz w:val="24"/>
+          <w:szCs w:val="24"/>
+        </w:rPr>
+        <w:instrText xml:space="preserve"> ADDIN ZOTERO_TEMP </w:instrText>
+      </w:r>
+      <w:r>
+        <w:rPr>
+          <w:rFonts w:ascii="Times New Roman" w:hAnsi="Times New Roman" w:cs="Times New Roman"/>
+          <w:sz w:val="24"/>
+          <w:szCs w:val="24"/>
+        </w:rPr>
+        <w:fldChar w:fldCharType="separate"/>
+      </w:r>
+      <w:r>
+        <w:rPr>
+          <w:rFonts w:ascii="Times New Roman" w:hAnsi="Times New Roman" w:cs="Times New Roman"/>
+          <w:sz w:val="24"/>
+          <w:szCs w:val="24"/>
+        </w:rPr>
+        <w:t>{Citation}</w:t>
+      </w:r>
+      <w:r>
+        <w:rPr>
+          <w:rFonts w:ascii="Times New Roman" w:hAnsi="Times New Roman" w:cs="Times New Roman"/>
+          <w:sz w:val="24"/>
+          <w:szCs w:val="24"/>
+        </w:rPr>
+        <w:fldChar w:fldCharType="end"/>
+      </w:r>
+      <w:r>
+        <w:rPr>
+          <w:rFonts w:ascii="Times New Roman" w:hAnsi="Times New Roman" w:cs="Times New Roman"/>
+          <w:sz w:val="24"/>
+          <w:szCs w:val="24"/>
+        </w:rPr>
+        <w:t>, Coffin 1988).</w:t>
+      </w:r>
+      <w:r>
+        <w:rPr>
+          <w:rFonts w:ascii="Times New Roman" w:hAnsi="Times New Roman" w:cs="Times New Roman"/>
+          <w:bCs/>
+          <w:sz w:val="24"/>
+          <w:szCs w:val="24"/>
+        </w:rPr>
+        <w:t xml:space="preserve"> </w:t>
+      </w:r>
+      <w:r>
+        <w:rPr>
+          <w:rFonts w:ascii="Times New Roman" w:hAnsi="Times New Roman" w:cs="Times New Roman"/>
+          <w:sz w:val="24"/>
+          <w:szCs w:val="24"/>
+        </w:rPr>
+        <w:t>The high biodiversity (</w:t>
+      </w:r>
+      <w:r>
+        <w:rPr>
+          <w:rFonts w:ascii="Times New Roman" w:hAnsi="Times New Roman" w:cs="Times New Roman"/>
+          <w:sz w:val="24"/>
+          <w:szCs w:val="24"/>
+        </w:rPr>
+        <w:t>XX</w:t>
+      </w:r>
+      <w:r>
+        <w:rPr>
+          <w:rFonts w:ascii="Times New Roman" w:hAnsi="Times New Roman" w:cs="Times New Roman"/>
+          <w:sz w:val="24"/>
+          <w:szCs w:val="24"/>
+        </w:rPr>
+        <w:t xml:space="preserve"> </w:t>
+      </w:r>
+      <w:r>
+        <w:rPr>
+          <w:rFonts w:ascii="Times New Roman" w:hAnsi="Times New Roman" w:cs="Times New Roman"/>
+          <w:sz w:val="24"/>
+          <w:szCs w:val="24"/>
+        </w:rPr>
+        <w:t>BIRDS, SGCN) associated with these habitat types is largely due to their function as an ecological transition between broad, disparate biomes</w:t>
+      </w:r>
+      <w:r>
+        <w:rPr>
+          <w:rFonts w:ascii="Times New Roman" w:hAnsi="Times New Roman" w:cs="Times New Roman"/>
+          <w:sz w:val="24"/>
+          <w:szCs w:val="24"/>
+        </w:rPr>
+        <w:t xml:space="preserve"> (</w:t>
+      </w:r>
+      <w:r>
+        <w:rPr>
+          <w:rFonts w:ascii="Times New Roman" w:hAnsi="Times New Roman" w:cs="Times New Roman"/>
+          <w:sz w:val="24"/>
+          <w:szCs w:val="24"/>
+        </w:rPr>
+        <w:t>XX</w:t>
+      </w:r>
+      <w:r>
+        <w:rPr>
+          <w:rFonts w:ascii="Times New Roman" w:hAnsi="Times New Roman" w:cs="Times New Roman"/>
+          <w:sz w:val="24"/>
+          <w:szCs w:val="24"/>
+        </w:rPr>
+        <w:t xml:space="preserve"> </w:t>
+      </w:r>
+      <w:r>
+        <w:rPr>
+          <w:rFonts w:ascii="Times New Roman" w:hAnsi="Times New Roman" w:cs="Times New Roman"/>
+          <w:sz w:val="24"/>
+          <w:szCs w:val="24"/>
+        </w:rPr>
+        <w:t>citation)</w:t>
+      </w:r>
+      <w:r>
+        <w:rPr>
+          <w:rFonts w:ascii="Times New Roman" w:hAnsi="Times New Roman" w:cs="Times New Roman"/>
+          <w:sz w:val="24"/>
+          <w:szCs w:val="24"/>
+        </w:rPr>
+        <w:t xml:space="preserve">.  </w:t>
+      </w:r>
+      <w:r>
+        <w:rPr>
+          <w:rFonts w:ascii="Times New Roman" w:hAnsi="Times New Roman" w:cs="Times New Roman"/>
+          <w:bCs/>
+          <w:sz w:val="24"/>
+          <w:szCs w:val="24"/>
+        </w:rPr>
+        <w:t xml:space="preserve">The original distribution of these habitats in Minnesota was </w:t>
+      </w:r>
+      <w:r>
+        <w:rPr>
+          <w:rFonts w:ascii="Times New Roman" w:hAnsi="Times New Roman" w:cs="Times New Roman"/>
+          <w:sz w:val="24"/>
+          <w:szCs w:val="24"/>
+        </w:rPr>
+        <w:t>largely determined by substrate and precipitation patterns and maintained partly by</w:t>
+      </w:r>
+      <w:r>
+        <w:rPr>
+          <w:rFonts w:ascii="Times New Roman" w:hAnsi="Times New Roman" w:cs="Times New Roman"/>
+          <w:sz w:val="24"/>
+          <w:szCs w:val="24"/>
+        </w:rPr>
+        <w:t xml:space="preserve"> cyclic fire</w:t>
+      </w:r>
+      <w:r>
+        <w:rPr>
+          <w:rFonts w:ascii="Times New Roman" w:hAnsi="Times New Roman" w:cs="Times New Roman"/>
+          <w:sz w:val="24"/>
+          <w:szCs w:val="24"/>
+        </w:rPr>
+        <w:t xml:space="preserve"> (</w:t>
+      </w:r>
+      <w:r>
+        <w:rPr>
+          <w:rFonts w:ascii="Times New Roman" w:hAnsi="Times New Roman" w:cs="Times New Roman"/>
+          <w:sz w:val="24"/>
+          <w:szCs w:val="24"/>
+        </w:rPr>
+        <w:t>XX</w:t>
+      </w:r>
+      <w:r>
+        <w:rPr>
+          <w:rFonts w:ascii="Times New Roman" w:hAnsi="Times New Roman" w:cs="Times New Roman"/>
+          <w:sz w:val="24"/>
+          <w:szCs w:val="24"/>
+        </w:rPr>
+        <w:t xml:space="preserve"> Keen 1986)</w:t>
+      </w:r>
+      <w:r>
+        <w:rPr>
+          <w:rFonts w:ascii="Times New Roman" w:hAnsi="Times New Roman" w:cs="Times New Roman"/>
+          <w:sz w:val="24"/>
+          <w:szCs w:val="24"/>
+        </w:rPr>
+        <w:t xml:space="preserve">. </w:t>
+      </w:r>
+      <w:r>
+        <w:rPr>
+          <w:rFonts w:ascii="Times New Roman" w:hAnsi="Times New Roman" w:cs="Times New Roman"/>
+          <w:sz w:val="24"/>
+          <w:szCs w:val="24"/>
+        </w:rPr>
+        <w:t>In the years since European settlement of the continent,</w:t>
+      </w:r>
+      <w:r>
+        <w:rPr>
+          <w:rFonts w:ascii="Times New Roman" w:hAnsi="Times New Roman" w:cs="Times New Roman"/>
+          <w:sz w:val="24"/>
+          <w:szCs w:val="24"/>
+        </w:rPr>
+        <w:t xml:space="preserve"> human intervention in the form of fire suppression and elimination of non-agricultural grazing have allowed the natural succession of oak savanna and prairie habitats into mixed deciduous woodland and brushland, while land conversion for agriculture, urban </w:t>
+      </w:r>
+      <w:r>
+        <w:rPr>
+          <w:rFonts w:ascii="Times New Roman" w:hAnsi="Times New Roman" w:cs="Times New Roman"/>
+          <w:sz w:val="24"/>
+          <w:szCs w:val="24"/>
+        </w:rPr>
+        <w:lastRenderedPageBreak/>
+        <w:t xml:space="preserve">expansion, and timber production have eliminated native habitat and altered the landscape. </w:t>
+      </w:r>
+      <w:r>
+        <w:rPr>
+          <w:rFonts w:ascii="Times New Roman" w:hAnsi="Times New Roman" w:cs="Times New Roman"/>
+          <w:sz w:val="24"/>
+          <w:szCs w:val="24"/>
+        </w:rPr>
+        <w:t>Of an estimated XX hectares of mixed savanna and prairie at the time of the 18XX public land survey, only XX hectares remained when the state was surveyed by the Minnesota Biological Survey</w:t>
+      </w:r>
+      <w:r>
+        <w:rPr>
+          <w:rFonts w:ascii="Times New Roman" w:hAnsi="Times New Roman" w:cs="Times New Roman"/>
+          <w:sz w:val="24"/>
+          <w:szCs w:val="24"/>
+        </w:rPr>
+        <w:t xml:space="preserve"> (MBS)</w:t>
+      </w:r>
+      <w:r>
+        <w:rPr>
+          <w:rFonts w:ascii="Times New Roman" w:hAnsi="Times New Roman" w:cs="Times New Roman"/>
+          <w:sz w:val="24"/>
+          <w:szCs w:val="24"/>
+        </w:rPr>
+        <w:t xml:space="preserve"> between YYYY-YYYY. </w:t>
       </w:r>
     </w:p>
     <w:p>
@@ -95,7 +724,6 @@
         <w:spacing w:line="480" w:lineRule="auto"/>
         <w:rPr>
           <w:rFonts w:ascii="Times New Roman" w:hAnsi="Times New Roman" w:cs="Times New Roman"/>
-          <w:bCs/>
           <w:sz w:val="24"/>
           <w:szCs w:val="24"/>
         </w:rPr>
@@ -103,16 +731,22 @@
       <w:r>
         <w:rPr>
           <w:rFonts w:ascii="Times New Roman" w:hAnsi="Times New Roman" w:cs="Times New Roman"/>
-          <w:bCs/>
-          <w:sz w:val="24"/>
-          <w:szCs w:val="24"/>
-        </w:rPr>
-        <w:t>Oak savanna and upland prairie are some of the most imperiled habitat types in North America</w:t>
-      </w:r>
-      <w:r>
-        <w:rPr>
-          <w:rFonts w:ascii="Times New Roman" w:hAnsi="Times New Roman" w:cs="Times New Roman"/>
-          <w:bCs/>
+          <w:sz w:val="24"/>
+          <w:szCs w:val="24"/>
+        </w:rPr>
+        <w:t>The Anoka Sand P</w:t>
+      </w:r>
+      <w:r>
+        <w:rPr>
+          <w:rFonts w:ascii="Times New Roman" w:hAnsi="Times New Roman" w:cs="Times New Roman"/>
+          <w:sz w:val="24"/>
+          <w:szCs w:val="24"/>
+        </w:rPr>
+        <w:t>lain ecological subsection</w:t>
+      </w:r>
+      <w:r>
+        <w:rPr>
+          <w:rFonts w:ascii="Times New Roman" w:hAnsi="Times New Roman" w:cs="Times New Roman"/>
           <w:sz w:val="24"/>
           <w:szCs w:val="24"/>
         </w:rPr>
@@ -121,77 +755,70 @@
       <w:r>
         <w:rPr>
           <w:rFonts w:ascii="Times New Roman" w:hAnsi="Times New Roman" w:cs="Times New Roman"/>
-          <w:bCs/>
-          <w:sz w:val="24"/>
-          <w:szCs w:val="24"/>
-        </w:rPr>
-        <w:fldChar w:fldCharType="begin"/>
-      </w:r>
-      <w:r>
-        <w:rPr>
-          <w:rFonts w:ascii="Times New Roman" w:hAnsi="Times New Roman" w:cs="Times New Roman"/>
-          <w:bCs/>
-          <w:sz w:val="24"/>
-          <w:szCs w:val="24"/>
-        </w:rPr>
-        <w:instrText xml:space="preserve"> ADDIN ZOTERO_ITEM CSL_CITATION {"citationID":"rdgOOPKH","properties":{"formattedCitation":"(Noss 1995)","plainCitation":"(Noss 1995)","noteIndex":0},"citationItems":[{"id":249,"uris":["http://zotero.org/users/3700149/items/V2UHGNWH"],"uri":["http://zotero.org/users/3700149/items/V2UHGNWH"],"itemData":{"id":249,"type":"book","title":"Endangered ecosystems of the United States :a preliminary assessment of loss and degradation /","publisher":"Washington, D.C. :","abstract":"Noss, R., &amp; Peters, R. (1995). Endangered ecosystems : A status report on America's vanishing habitat and wildlife. Washington, D.C.: Defenders of Wildlife.","URL":"http://hdl.handle.net/2027/mdp.39015086475186","shortTitle":"Endangered ecosystems of the United States","author":[{"family":"Noss","given":"Reed F."}],"issued":{"date-parts":[["1995"]]}}}],"schema":"https://github.com/citation-style-language/schema/raw/master/csl-citation.json"} </w:instrText>
-      </w:r>
-      <w:r>
-        <w:rPr>
-          <w:rFonts w:ascii="Times New Roman" w:hAnsi="Times New Roman" w:cs="Times New Roman"/>
-          <w:bCs/>
-          <w:sz w:val="24"/>
-          <w:szCs w:val="24"/>
-        </w:rPr>
-        <w:fldChar w:fldCharType="separate"/>
-      </w:r>
-      <w:r>
-        <w:rPr>
-          <w:rFonts w:ascii="Times New Roman" w:hAnsi="Times New Roman" w:cs="Times New Roman"/>
-          <w:sz w:val="24"/>
-        </w:rPr>
-        <w:t>(Noss 1995)</w:t>
-      </w:r>
-      <w:r>
-        <w:rPr>
-          <w:rFonts w:ascii="Times New Roman" w:hAnsi="Times New Roman" w:cs="Times New Roman"/>
-          <w:bCs/>
-          <w:sz w:val="24"/>
-          <w:szCs w:val="24"/>
-        </w:rPr>
-        <w:fldChar w:fldCharType="end"/>
-      </w:r>
-      <w:r>
-        <w:rPr>
-          <w:rFonts w:ascii="Times New Roman" w:hAnsi="Times New Roman" w:cs="Times New Roman"/>
-          <w:bCs/>
-          <w:sz w:val="24"/>
-          <w:szCs w:val="24"/>
-        </w:rPr>
-        <w:t xml:space="preserve">. These fire-dependent ecosystems once covered vast areas of the continent, but </w:t>
-      </w:r>
-      <w:r>
-        <w:rPr>
-          <w:rFonts w:ascii="Times New Roman" w:hAnsi="Times New Roman" w:cs="Times New Roman"/>
-          <w:bCs/>
-          <w:sz w:val="24"/>
-          <w:szCs w:val="24"/>
-        </w:rPr>
-        <w:t>their distribution has</w:t>
-      </w:r>
-      <w:r>
-        <w:rPr>
-          <w:rFonts w:ascii="Times New Roman" w:hAnsi="Times New Roman" w:cs="Times New Roman"/>
-          <w:bCs/>
-          <w:sz w:val="24"/>
-          <w:szCs w:val="24"/>
-        </w:rPr>
-        <w:t xml:space="preserve"> been significantly reduced in the years since European settlement</w:t>
-      </w:r>
-      <w:r>
-        <w:rPr>
-          <w:rFonts w:ascii="Times New Roman" w:hAnsi="Times New Roman" w:cs="Times New Roman"/>
-          <w:bCs/>
+          <w:sz w:val="24"/>
+          <w:szCs w:val="24"/>
+        </w:rPr>
+        <w:t xml:space="preserve">of Minnesota </w:t>
+      </w:r>
+      <w:r>
+        <w:rPr>
+          <w:rFonts w:ascii="Times New Roman" w:hAnsi="Times New Roman" w:cs="Times New Roman"/>
+          <w:sz w:val="24"/>
+          <w:szCs w:val="24"/>
+        </w:rPr>
+        <w:t>contains</w:t>
+      </w:r>
+      <w:r>
+        <w:rPr>
+          <w:rFonts w:ascii="Times New Roman" w:hAnsi="Times New Roman" w:cs="Times New Roman"/>
+          <w:sz w:val="24"/>
+          <w:szCs w:val="24"/>
+        </w:rPr>
+        <w:t xml:space="preserve"> some of the last</w:t>
+      </w:r>
+      <w:r>
+        <w:rPr>
+          <w:rFonts w:ascii="Times New Roman" w:hAnsi="Times New Roman" w:cs="Times New Roman"/>
+          <w:sz w:val="24"/>
+          <w:szCs w:val="24"/>
+        </w:rPr>
+        <w:t xml:space="preserve"> remnants of these rare habitats. The </w:t>
+      </w:r>
+      <w:r>
+        <w:rPr>
+          <w:rFonts w:ascii="Times New Roman" w:hAnsi="Times New Roman" w:cs="Times New Roman"/>
+          <w:sz w:val="24"/>
+          <w:szCs w:val="24"/>
+        </w:rPr>
+        <w:t xml:space="preserve">Anoka Sand Plain </w:t>
+      </w:r>
+      <w:r>
+        <w:rPr>
+          <w:rFonts w:ascii="Times New Roman" w:hAnsi="Times New Roman" w:cs="Times New Roman"/>
+          <w:sz w:val="24"/>
+          <w:szCs w:val="24"/>
+        </w:rPr>
+        <w:t xml:space="preserve">covers approximately </w:t>
+      </w:r>
+      <w:r>
+        <w:rPr>
+          <w:rFonts w:ascii="Times New Roman" w:hAnsi="Times New Roman" w:cs="Times New Roman"/>
+          <w:sz w:val="24"/>
+          <w:szCs w:val="24"/>
+        </w:rPr>
+        <w:t>485,6</w:t>
+      </w:r>
+      <w:r>
+        <w:rPr>
+          <w:rFonts w:ascii="Times New Roman" w:hAnsi="Times New Roman" w:cs="Times New Roman"/>
+          <w:sz w:val="24"/>
+          <w:szCs w:val="24"/>
+        </w:rPr>
+        <w:t>00</w:t>
+      </w:r>
+      <w:r>
+        <w:rPr>
+          <w:rFonts w:ascii="Times New Roman" w:hAnsi="Times New Roman" w:cs="Times New Roman"/>
           <w:sz w:val="24"/>
           <w:szCs w:val="24"/>
         </w:rPr>
@@ -200,117 +827,196 @@
       <w:r>
         <w:rPr>
           <w:rFonts w:ascii="Times New Roman" w:hAnsi="Times New Roman" w:cs="Times New Roman"/>
-          <w:bCs/>
-          <w:sz w:val="24"/>
-          <w:szCs w:val="24"/>
-        </w:rPr>
-        <w:fldChar w:fldCharType="begin"/>
-      </w:r>
-      <w:r>
-        <w:rPr>
-          <w:rFonts w:ascii="Times New Roman" w:hAnsi="Times New Roman" w:cs="Times New Roman"/>
-          <w:bCs/>
-          <w:sz w:val="24"/>
-          <w:szCs w:val="24"/>
-        </w:rPr>
-        <w:instrText xml:space="preserve"> ADDIN ZOTERO_ITEM CSL_CITATION {"citationID":"c14Ljubt","properties":{"formattedCitation":"(Nuzzo 1986)","plainCitation":"(Nuzzo 1986)","noteIndex":0},"citationItems":[{"id":280,"uris":["http://zotero.org/users/3700149/items/R5L9I6IA"],"uri":["http://zotero.org/users/3700149/items/R5L9I6IA"],"itemData":{"id":280,"type":"article-journal","title":"Extent and Status of Midwest Oak Savanna: Presettlement and 1985","container-title":"The Natural Areas Journal","volume":"6","issue":"2","author":[{"family":"Nuzzo","given":"Victoria"}],"issued":{"date-parts":[["1986",4]]}}}],"schema":"https://github.com/citation-style-language/schema/raw/master/csl-citation.json"} </w:instrText>
-      </w:r>
-      <w:r>
-        <w:rPr>
-          <w:rFonts w:ascii="Times New Roman" w:hAnsi="Times New Roman" w:cs="Times New Roman"/>
-          <w:bCs/>
-          <w:sz w:val="24"/>
-          <w:szCs w:val="24"/>
-        </w:rPr>
-        <w:fldChar w:fldCharType="separate"/>
-      </w:r>
-      <w:r>
-        <w:rPr>
-          <w:rFonts w:ascii="Times New Roman" w:hAnsi="Times New Roman" w:cs="Times New Roman"/>
-          <w:sz w:val="24"/>
-        </w:rPr>
-        <w:t>(Nuzzo 1986)</w:t>
-      </w:r>
-      <w:r>
-        <w:rPr>
-          <w:rFonts w:ascii="Times New Roman" w:hAnsi="Times New Roman" w:cs="Times New Roman"/>
-          <w:bCs/>
-          <w:sz w:val="24"/>
-          <w:szCs w:val="24"/>
-        </w:rPr>
-        <w:fldChar w:fldCharType="end"/>
-      </w:r>
-      <w:r>
-        <w:rPr>
-          <w:rFonts w:ascii="Times New Roman" w:hAnsi="Times New Roman" w:cs="Times New Roman"/>
-          <w:bCs/>
-          <w:sz w:val="24"/>
-          <w:szCs w:val="24"/>
-        </w:rPr>
-        <w:t xml:space="preserve">. </w:t>
-      </w:r>
-      <w:r>
-        <w:rPr>
-          <w:rFonts w:ascii="Times New Roman" w:hAnsi="Times New Roman" w:cs="Times New Roman"/>
-          <w:sz w:val="24"/>
-          <w:szCs w:val="24"/>
-        </w:rPr>
-        <w:t>Once a dominant land cover, oak savanna has been reduced to less than 0.02% of its pre-se</w:t>
-      </w:r>
-      <w:r>
-        <w:rPr>
-          <w:rFonts w:ascii="Times New Roman" w:hAnsi="Times New Roman" w:cs="Times New Roman"/>
-          <w:sz w:val="24"/>
-          <w:szCs w:val="24"/>
-        </w:rPr>
-        <w:t xml:space="preserve">ttlement extent in the Midwest </w:t>
-      </w:r>
-      <w:r>
-        <w:rPr>
-          <w:rFonts w:ascii="Times New Roman" w:hAnsi="Times New Roman" w:cs="Times New Roman"/>
-          <w:sz w:val="24"/>
-          <w:szCs w:val="24"/>
-        </w:rPr>
-        <w:fldChar w:fldCharType="begin"/>
-      </w:r>
-      <w:r>
-        <w:rPr>
-          <w:rFonts w:ascii="Times New Roman" w:hAnsi="Times New Roman" w:cs="Times New Roman"/>
-          <w:sz w:val="24"/>
-          <w:szCs w:val="24"/>
-        </w:rPr>
-        <w:instrText xml:space="preserve"> ADDIN ZOTERO_ITEM CSL_CITATION {"citationID":"vjtWWnXv","properties":{"formattedCitation":"(Nuzzo 1986)","plainCitation":"(Nuzzo 1986)","noteIndex":0},"citationItems":[{"id":280,"uris":["http://zotero.org/users/3700149/items/R5L9I6IA"],"uri":["http://zotero.org/users/3700149/items/R5L9I6IA"],"itemData":{"id":280,"type":"article-journal","title":"Extent and Status of Midwest Oak Savanna: Presettlement and 1985","container-title":"The Natural Areas Journal","volume":"6","issue":"2","author":[{"family":"Nuzzo","given":"Victoria"}],"issued":{"date-parts":[["1986",4]]}}}],"schema":"https://github.com/citation-style-language/schema/raw/master/csl-citation.json"} </w:instrText>
-      </w:r>
-      <w:r>
-        <w:rPr>
-          <w:rFonts w:ascii="Times New Roman" w:hAnsi="Times New Roman" w:cs="Times New Roman"/>
-          <w:sz w:val="24"/>
-          <w:szCs w:val="24"/>
-        </w:rPr>
-        <w:fldChar w:fldCharType="separate"/>
-      </w:r>
-      <w:r>
-        <w:rPr>
-          <w:rFonts w:ascii="Times New Roman" w:hAnsi="Times New Roman" w:cs="Times New Roman"/>
-          <w:sz w:val="24"/>
-        </w:rPr>
-        <w:t>(Nuzzo 1986)</w:t>
-      </w:r>
-      <w:r>
-        <w:rPr>
-          <w:rFonts w:ascii="Times New Roman" w:hAnsi="Times New Roman" w:cs="Times New Roman"/>
-          <w:sz w:val="24"/>
-          <w:szCs w:val="24"/>
-        </w:rPr>
-        <w:fldChar w:fldCharType="end"/>
-      </w:r>
-      <w:r>
-        <w:rPr>
-          <w:rFonts w:ascii="Times New Roman" w:hAnsi="Times New Roman" w:cs="Times New Roman"/>
-          <w:sz w:val="24"/>
-          <w:szCs w:val="24"/>
-        </w:rPr>
-        <w:t xml:space="preserve"> and is ranked as globally imperiled</w:t>
+          <w:sz w:val="24"/>
+          <w:szCs w:val="24"/>
+        </w:rPr>
+        <w:t>hectares</w:t>
+      </w:r>
+      <w:r>
+        <w:rPr>
+          <w:rFonts w:ascii="Times New Roman" w:hAnsi="Times New Roman" w:cs="Times New Roman"/>
+          <w:sz w:val="24"/>
+          <w:szCs w:val="24"/>
+        </w:rPr>
+        <w:t xml:space="preserve"> in east-central Minnesota</w:t>
+      </w:r>
+      <w:r>
+        <w:rPr>
+          <w:rFonts w:ascii="Times New Roman" w:hAnsi="Times New Roman" w:cs="Times New Roman"/>
+          <w:sz w:val="24"/>
+          <w:szCs w:val="24"/>
+        </w:rPr>
+        <w:t xml:space="preserve"> and encompasses </w:t>
+      </w:r>
+      <w:r>
+        <w:rPr>
+          <w:rFonts w:ascii="Times New Roman" w:hAnsi="Times New Roman" w:cs="Times New Roman"/>
+          <w:sz w:val="24"/>
+          <w:szCs w:val="24"/>
+        </w:rPr>
+        <w:t>all or portions of Anoka, Benton, Chisago, Crow Wing, Isanti, Hennepin, Mille Lacs, Morrison, Ramsey, Sherburne, Stearns, and Wright counties</w:t>
+      </w:r>
+      <w:r>
+        <w:rPr>
+          <w:rFonts w:ascii="Times New Roman" w:hAnsi="Times New Roman" w:cs="Times New Roman"/>
+          <w:sz w:val="24"/>
+          <w:szCs w:val="24"/>
+        </w:rPr>
+        <w:t xml:space="preserve">, including the northern edge of the Twin Cities metropolitan area. It is </w:t>
+      </w:r>
+      <w:r>
+        <w:rPr>
+          <w:rFonts w:ascii="Times New Roman" w:hAnsi="Times New Roman" w:cs="Times New Roman"/>
+          <w:sz w:val="24"/>
+          <w:szCs w:val="24"/>
+        </w:rPr>
+        <w:t xml:space="preserve">largely </w:t>
+      </w:r>
+      <w:r>
+        <w:rPr>
+          <w:rFonts w:ascii="Times New Roman" w:hAnsi="Times New Roman" w:cs="Times New Roman"/>
+          <w:sz w:val="24"/>
+          <w:szCs w:val="24"/>
+        </w:rPr>
+        <w:t>characterized by a broad, flat plain</w:t>
+      </w:r>
+      <w:r>
+        <w:rPr>
+          <w:rFonts w:ascii="Times New Roman" w:hAnsi="Times New Roman" w:cs="Times New Roman"/>
+          <w:sz w:val="24"/>
+          <w:szCs w:val="24"/>
+        </w:rPr>
+        <w:t xml:space="preserve"> of </w:t>
+      </w:r>
+      <w:r>
+        <w:rPr>
+          <w:rFonts w:ascii="Times New Roman" w:hAnsi="Times New Roman" w:cs="Times New Roman"/>
+          <w:sz w:val="24"/>
+          <w:szCs w:val="24"/>
+        </w:rPr>
+        <w:t>glacial</w:t>
+      </w:r>
+      <w:r>
+        <w:rPr>
+          <w:rFonts w:ascii="Times New Roman" w:hAnsi="Times New Roman" w:cs="Times New Roman"/>
+          <w:sz w:val="24"/>
+          <w:szCs w:val="24"/>
+        </w:rPr>
+        <w:t xml:space="preserve"> outwash sands</w:t>
+      </w:r>
+      <w:r>
+        <w:rPr>
+          <w:rFonts w:ascii="Times New Roman" w:hAnsi="Times New Roman" w:cs="Times New Roman"/>
+          <w:sz w:val="24"/>
+          <w:szCs w:val="24"/>
+        </w:rPr>
+        <w:t xml:space="preserve"> and</w:t>
+      </w:r>
+      <w:r>
+        <w:rPr>
+          <w:rFonts w:ascii="Times New Roman" w:hAnsi="Times New Roman" w:cs="Times New Roman"/>
+          <w:sz w:val="24"/>
+          <w:szCs w:val="24"/>
+        </w:rPr>
+        <w:t xml:space="preserve"> is</w:t>
+      </w:r>
+      <w:r>
+        <w:rPr>
+          <w:rFonts w:ascii="Times New Roman" w:hAnsi="Times New Roman" w:cs="Times New Roman"/>
+          <w:sz w:val="24"/>
+          <w:szCs w:val="24"/>
+        </w:rPr>
+        <w:t xml:space="preserve"> bordered on the </w:t>
+      </w:r>
+      <w:r>
+        <w:rPr>
+          <w:rFonts w:ascii="Times New Roman" w:hAnsi="Times New Roman" w:cs="Times New Roman"/>
+          <w:sz w:val="24"/>
+          <w:szCs w:val="24"/>
+        </w:rPr>
+        <w:t>south</w:t>
+      </w:r>
+      <w:r>
+        <w:rPr>
+          <w:rFonts w:ascii="Times New Roman" w:hAnsi="Times New Roman" w:cs="Times New Roman"/>
+          <w:sz w:val="24"/>
+          <w:szCs w:val="24"/>
+        </w:rPr>
+        <w:t xml:space="preserve">western edge by the Mississippi river. </w:t>
+      </w:r>
+      <w:r>
+        <w:rPr>
+          <w:rFonts w:ascii="Times New Roman" w:hAnsi="Times New Roman" w:cs="Times New Roman"/>
+          <w:sz w:val="24"/>
+          <w:szCs w:val="24"/>
+        </w:rPr>
+        <w:t xml:space="preserve">The generally flat topography and sand substrate of the subsection are the result of meltwater from the Grantsburg </w:t>
+      </w:r>
+      <w:proofErr w:type="spellStart"/>
+      <w:r>
+        <w:rPr>
+          <w:rFonts w:ascii="Times New Roman" w:hAnsi="Times New Roman" w:cs="Times New Roman"/>
+          <w:sz w:val="24"/>
+          <w:szCs w:val="24"/>
+        </w:rPr>
+        <w:t>sublobe</w:t>
+      </w:r>
+      <w:proofErr w:type="spellEnd"/>
+      <w:r>
+        <w:rPr>
+          <w:rFonts w:ascii="Times New Roman" w:hAnsi="Times New Roman" w:cs="Times New Roman"/>
+          <w:sz w:val="24"/>
+          <w:szCs w:val="24"/>
+        </w:rPr>
+        <w:t xml:space="preserve"> during the last glaciation (), and dunes were formed by prevailing winds during </w:t>
+      </w:r>
+      <w:r>
+        <w:rPr>
+          <w:rFonts w:ascii="Times New Roman" w:hAnsi="Times New Roman" w:cs="Times New Roman"/>
+          <w:sz w:val="24"/>
+          <w:szCs w:val="24"/>
+        </w:rPr>
+        <w:t xml:space="preserve">periods of extreme drought </w:t>
+      </w:r>
+      <w:r>
+        <w:rPr>
+          <w:rFonts w:ascii="Times New Roman" w:hAnsi="Times New Roman" w:cs="Times New Roman"/>
+          <w:sz w:val="24"/>
+          <w:szCs w:val="24"/>
+        </w:rPr>
+        <w:t>the mid-Holocene</w:t>
+      </w:r>
+      <w:r>
+        <w:rPr>
+          <w:rFonts w:ascii="Times New Roman" w:hAnsi="Times New Roman" w:cs="Times New Roman"/>
+          <w:sz w:val="24"/>
+          <w:szCs w:val="24"/>
+        </w:rPr>
+        <w:t>, between 8000-4000 years before present</w:t>
+      </w:r>
+      <w:r>
+        <w:rPr>
+          <w:rFonts w:ascii="Times New Roman" w:hAnsi="Times New Roman" w:cs="Times New Roman"/>
+          <w:sz w:val="24"/>
+          <w:szCs w:val="24"/>
+        </w:rPr>
+        <w:t xml:space="preserve"> (Keen</w:t>
+      </w:r>
+      <w:r>
+        <w:rPr>
+          <w:rFonts w:ascii="Times New Roman" w:hAnsi="Times New Roman" w:cs="Times New Roman"/>
+          <w:sz w:val="24"/>
+          <w:szCs w:val="24"/>
+        </w:rPr>
+        <w:t xml:space="preserve"> 1985</w:t>
+      </w:r>
+      <w:r>
+        <w:rPr>
+          <w:rFonts w:ascii="Times New Roman" w:hAnsi="Times New Roman" w:cs="Times New Roman"/>
+          <w:sz w:val="24"/>
+          <w:szCs w:val="24"/>
+        </w:rPr>
+        <w:t>). The substrate and topography resulted in a landscape with few impediments to fire, and subsequent development of unique fire-adapted ecosystems.</w:t>
       </w:r>
       <w:r>
         <w:rPr>
@@ -326,181 +1032,39 @@
           <w:sz w:val="24"/>
           <w:szCs w:val="24"/>
         </w:rPr>
-        <w:fldChar w:fldCharType="begin"/>
-      </w:r>
-      <w:r>
-        <w:rPr>
-          <w:rFonts w:ascii="Times New Roman" w:hAnsi="Times New Roman" w:cs="Times New Roman"/>
-          <w:sz w:val="24"/>
-          <w:szCs w:val="24"/>
-        </w:rPr>
-        <w:instrText xml:space="preserve"> ADDIN ZOTERO_ITEM CSL_CITATION {"citationID":"7BZKLmlN","properties":{"formattedCitation":"(Faber-Langendoen et al. 2001)","plainCitation":"(Faber-Langendoen et al. 2001)","noteIndex":0},"citationItems":[{"id":285,"uris":["http://zotero.org/users/3700149/items/BAK2U3RJ"],"uri":["http://zotero.org/users/3700149/items/BAK2U3RJ"],"itemData":{"id":285,"type":"book","title":"Plant communities of the Midwest: classification in an ecological context","publisher":"Association for Biodiversity Information in cooperation with the Nature Conservancy","publisher-place":"Arlington VA","source":"Open WorldCat","event-place":"Arlington VA","ISBN":"978-0-9711053-0-0","note":"OCLC: 48016843","shortTitle":"Plant communities of the Midwest","language":"en","author":[{"family":"Faber-Langendoen","given":"Donald"},{"family":"Aaseng","given":"Norman E"},{"literal":"Association for Biodiversity Information"},{"literal":"Nature Conservancy (U.S.)"}],"issued":{"date-parts":[["2001"]]}}}],"schema":"https://github.com/citation-style-language/schema/raw/master/csl-citation.json"} </w:instrText>
-      </w:r>
-      <w:r>
-        <w:rPr>
-          <w:rFonts w:ascii="Times New Roman" w:hAnsi="Times New Roman" w:cs="Times New Roman"/>
-          <w:sz w:val="24"/>
-          <w:szCs w:val="24"/>
-        </w:rPr>
-        <w:fldChar w:fldCharType="separate"/>
-      </w:r>
-      <w:r>
-        <w:rPr>
-          <w:rFonts w:ascii="Times New Roman" w:hAnsi="Times New Roman" w:cs="Times New Roman"/>
-          <w:sz w:val="24"/>
-        </w:rPr>
-        <w:t>(Faber-Langendoen et al. 2001)</w:t>
-      </w:r>
-      <w:r>
-        <w:rPr>
-          <w:rFonts w:ascii="Times New Roman" w:hAnsi="Times New Roman" w:cs="Times New Roman"/>
-          <w:sz w:val="24"/>
-          <w:szCs w:val="24"/>
-        </w:rPr>
-        <w:fldChar w:fldCharType="end"/>
-      </w:r>
-      <w:r>
-        <w:rPr>
-          <w:rFonts w:ascii="Times New Roman" w:hAnsi="Times New Roman" w:cs="Times New Roman"/>
-          <w:sz w:val="24"/>
-          <w:szCs w:val="24"/>
-        </w:rPr>
-        <w:t xml:space="preserve">. </w:t>
-      </w:r>
-      <w:r>
-        <w:rPr>
-          <w:rFonts w:ascii="Times New Roman" w:hAnsi="Times New Roman" w:cs="Times New Roman"/>
-          <w:sz w:val="24"/>
-          <w:szCs w:val="24"/>
-        </w:rPr>
-        <w:t>In the United States, oak s</w:t>
-      </w:r>
-      <w:r>
-        <w:rPr>
-          <w:rFonts w:ascii="Times New Roman" w:hAnsi="Times New Roman" w:cs="Times New Roman"/>
-          <w:sz w:val="24"/>
-          <w:szCs w:val="24"/>
-        </w:rPr>
-        <w:t>avanna once stretched from the Upper Midwest south to eastern Texas (</w:t>
-      </w:r>
-      <w:r>
-        <w:rPr>
-          <w:rFonts w:ascii="Times New Roman" w:hAnsi="Times New Roman" w:cs="Times New Roman"/>
-          <w:sz w:val="24"/>
-          <w:szCs w:val="24"/>
-        </w:rPr>
-        <w:fldChar w:fldCharType="begin"/>
-      </w:r>
-      <w:r>
-        <w:rPr>
-          <w:rFonts w:ascii="Times New Roman" w:hAnsi="Times New Roman" w:cs="Times New Roman"/>
-          <w:sz w:val="24"/>
-          <w:szCs w:val="24"/>
-        </w:rPr>
-        <w:instrText xml:space="preserve"> ADDIN ZOTERO_ITEM CSL_CITATION {"citationID":"7iB9UhNL","properties":{"formattedCitation":"(Nuzzo 1986)","plainCitation":"(Nuzzo 1986)","noteIndex":0},"citationItems":[{"id":280,"uris":["http://zotero.org/users/3700149/items/R5L9I6IA"],"uri":["http://zotero.org/users/3700149/items/R5L9I6IA"],"itemData":{"id":280,"type":"article-journal","title":"Extent and Status of Midwest Oak Savanna: Presettlement and 1985","container-title":"The Natural Areas Journal","volume":"6","issue":"2","author":[{"family":"Nuzzo","given":"Victoria"}],"issued":{"date-parts":[["1986",4]]}}}],"schema":"https://github.com/citation-style-language/schema/raw/master/csl-citation.json"} </w:instrText>
-      </w:r>
-      <w:r>
-        <w:rPr>
-          <w:rFonts w:ascii="Times New Roman" w:hAnsi="Times New Roman" w:cs="Times New Roman"/>
-          <w:sz w:val="24"/>
-          <w:szCs w:val="24"/>
-        </w:rPr>
-        <w:fldChar w:fldCharType="separate"/>
-      </w:r>
-      <w:r>
-        <w:rPr>
-          <w:rFonts w:ascii="Times New Roman" w:hAnsi="Times New Roman" w:cs="Times New Roman"/>
-          <w:sz w:val="24"/>
-        </w:rPr>
-        <w:t>(Nuzzo 1986</w:t>
-      </w:r>
-      <w:r>
-        <w:rPr>
-          <w:rFonts w:ascii="Times New Roman" w:hAnsi="Times New Roman" w:cs="Times New Roman"/>
-          <w:sz w:val="24"/>
-          <w:szCs w:val="24"/>
-        </w:rPr>
-        <w:fldChar w:fldCharType="end"/>
-      </w:r>
-      <w:r>
-        <w:rPr>
-          <w:rFonts w:ascii="Times New Roman" w:hAnsi="Times New Roman" w:cs="Times New Roman"/>
-          <w:sz w:val="24"/>
-          <w:szCs w:val="24"/>
-        </w:rPr>
-        <w:t xml:space="preserve">, </w:t>
-      </w:r>
-      <w:r>
-        <w:rPr>
-          <w:rFonts w:ascii="Times New Roman" w:hAnsi="Times New Roman" w:cs="Times New Roman"/>
-          <w:sz w:val="24"/>
-          <w:szCs w:val="24"/>
-        </w:rPr>
-        <w:fldChar w:fldCharType="begin"/>
-      </w:r>
-      <w:r>
-        <w:rPr>
-          <w:rFonts w:ascii="Times New Roman" w:hAnsi="Times New Roman" w:cs="Times New Roman"/>
-          <w:sz w:val="24"/>
-          <w:szCs w:val="24"/>
-        </w:rPr>
-        <w:instrText xml:space="preserve"> ADDIN ZOTERO_ITEM CSL_CITATION {"citationID":"IDYQYHCY","properties":{"formattedCitation":"(McPherson 1997)","plainCitation":"(McPherson 1997)","noteIndex":0},"citationItems":[{"id":286,"uris":["http://zotero.org/users/3700149/items/2D8X8PFF"],"uri":["http://zotero.org/users/3700149/items/2D8X8PFF"],"itemData":{"id":286,"type":"book","title":"Ecology and management of North American savannas","author":[{"family":"McPherson","given":"Guy"}],"issued":{"date-parts":[["1997"]]}}}],"schema":"https://github.com/citation-style-language/schema/raw/master/csl-citation.json"} </w:instrText>
-      </w:r>
-      <w:r>
-        <w:rPr>
-          <w:rFonts w:ascii="Times New Roman" w:hAnsi="Times New Roman" w:cs="Times New Roman"/>
-          <w:sz w:val="24"/>
-          <w:szCs w:val="24"/>
-        </w:rPr>
-        <w:fldChar w:fldCharType="separate"/>
-      </w:r>
-      <w:r>
-        <w:rPr>
-          <w:rFonts w:ascii="Times New Roman" w:hAnsi="Times New Roman" w:cs="Times New Roman"/>
-          <w:sz w:val="24"/>
-        </w:rPr>
-        <w:t>McPherson 1997)</w:t>
-      </w:r>
-      <w:r>
-        <w:rPr>
-          <w:rFonts w:ascii="Times New Roman" w:hAnsi="Times New Roman" w:cs="Times New Roman"/>
-          <w:sz w:val="24"/>
-          <w:szCs w:val="24"/>
-        </w:rPr>
-        <w:fldChar w:fldCharType="end"/>
-      </w:r>
-      <w:r>
-        <w:rPr>
-          <w:rFonts w:ascii="Times New Roman" w:hAnsi="Times New Roman" w:cs="Times New Roman"/>
-          <w:sz w:val="24"/>
-          <w:szCs w:val="24"/>
-        </w:rPr>
-        <w:t xml:space="preserve"> and was an integral part of the transition zone between the mixed deciduous forests of the eastern part of the continent and the Great Plains to the west. </w:t>
-      </w:r>
-      <w:r>
-        <w:rPr>
-          <w:rFonts w:ascii="Times New Roman" w:hAnsi="Times New Roman" w:cs="Times New Roman"/>
-          <w:bCs/>
-          <w:sz w:val="24"/>
-          <w:szCs w:val="24"/>
-        </w:rPr>
-        <w:t xml:space="preserve"> In Minnesota, oak savanna and other upland habitats including mixed oak woodland and brushland once blended with areas of wetland in a broad swath that stretched across the state from the northwest to the southeast, forming a mosaicked transition zone between </w:t>
-      </w:r>
-      <w:r>
-        <w:rPr>
-          <w:rFonts w:ascii="Times New Roman" w:hAnsi="Times New Roman" w:cs="Times New Roman"/>
-          <w:sz w:val="24"/>
-          <w:szCs w:val="24"/>
-        </w:rPr>
-        <w:t xml:space="preserve">the mixed-hardwood, conifer, and peatland areas in the northern part of the state and the tallgrass prairie systems to the west and </w:t>
-      </w:r>
-      <w:r>
-        <w:rPr>
-          <w:rFonts w:ascii="Times New Roman" w:hAnsi="Times New Roman" w:cs="Times New Roman"/>
-          <w:sz w:val="24"/>
-          <w:szCs w:val="24"/>
-        </w:rPr>
-        <w:t>southwest (</w:t>
+        <w:t>At the time of the public land survey (mid-1800’s)</w:t>
+      </w:r>
+      <w:r>
+        <w:rPr>
+          <w:rFonts w:ascii="Times New Roman" w:hAnsi="Times New Roman" w:cs="Times New Roman"/>
+          <w:sz w:val="24"/>
+          <w:szCs w:val="24"/>
+        </w:rPr>
+        <w:t>, the predominant vegetation</w:t>
+      </w:r>
+      <w:r>
+        <w:rPr>
+          <w:rFonts w:ascii="Times New Roman" w:hAnsi="Times New Roman" w:cs="Times New Roman"/>
+          <w:sz w:val="24"/>
+          <w:szCs w:val="24"/>
+        </w:rPr>
+        <w:t xml:space="preserve"> of the A</w:t>
+      </w:r>
+      <w:r>
+        <w:rPr>
+          <w:rFonts w:ascii="Times New Roman" w:hAnsi="Times New Roman" w:cs="Times New Roman"/>
+          <w:sz w:val="24"/>
+          <w:szCs w:val="24"/>
+        </w:rPr>
+        <w:t>noka Sand Plain</w:t>
+      </w:r>
+      <w:r>
+        <w:rPr>
+          <w:rFonts w:ascii="Times New Roman" w:hAnsi="Times New Roman" w:cs="Times New Roman"/>
+          <w:sz w:val="24"/>
+          <w:szCs w:val="24"/>
+        </w:rPr>
+        <w:t xml:space="preserve"> was oak savanna and upland prairie, surrounded by varied wetland complexes (</w:t>
       </w:r>
       <w:r>
         <w:rPr>
@@ -516,6 +1080,94 @@
           <w:sz w:val="24"/>
           <w:szCs w:val="24"/>
         </w:rPr>
+        <w:t>MN DNR 2006 subsection profile</w:t>
+      </w:r>
+      <w:r>
+        <w:rPr>
+          <w:rFonts w:ascii="Times New Roman" w:hAnsi="Times New Roman" w:cs="Times New Roman"/>
+          <w:sz w:val="24"/>
+          <w:szCs w:val="24"/>
+        </w:rPr>
+        <w:t>, MN DNR 2010 MN T-13-R-1 final report</w:t>
+      </w:r>
+      <w:r>
+        <w:rPr>
+          <w:rFonts w:ascii="Times New Roman" w:hAnsi="Times New Roman" w:cs="Times New Roman"/>
+          <w:sz w:val="24"/>
+          <w:szCs w:val="24"/>
+        </w:rPr>
+        <w:t>.) The Anoka Sand Plain</w:t>
+      </w:r>
+      <w:r>
+        <w:rPr>
+          <w:rFonts w:ascii="Times New Roman" w:hAnsi="Times New Roman" w:cs="Times New Roman"/>
+          <w:sz w:val="24"/>
+          <w:szCs w:val="24"/>
+        </w:rPr>
+        <w:t xml:space="preserve"> cont</w:t>
+      </w:r>
+      <w:r>
+        <w:rPr>
+          <w:rFonts w:ascii="Times New Roman" w:hAnsi="Times New Roman" w:cs="Times New Roman"/>
+          <w:sz w:val="24"/>
+          <w:szCs w:val="24"/>
+        </w:rPr>
+        <w:t>ains some of the highest quality examples</w:t>
+      </w:r>
+      <w:r>
+        <w:rPr>
+          <w:rFonts w:ascii="Times New Roman" w:hAnsi="Times New Roman" w:cs="Times New Roman"/>
+          <w:sz w:val="24"/>
+          <w:szCs w:val="24"/>
+        </w:rPr>
+        <w:t xml:space="preserve"> of dry oak savanna in Minnesota</w:t>
+      </w:r>
+      <w:r>
+        <w:rPr>
+          <w:rFonts w:ascii="Times New Roman" w:hAnsi="Times New Roman" w:cs="Times New Roman"/>
+          <w:sz w:val="24"/>
+          <w:szCs w:val="24"/>
+        </w:rPr>
+        <w:t>, but urban development is occurring at a rapid rate. As of 2006, population growth in the A</w:t>
+      </w:r>
+      <w:r>
+        <w:rPr>
+          <w:rFonts w:ascii="Times New Roman" w:hAnsi="Times New Roman" w:cs="Times New Roman"/>
+          <w:sz w:val="24"/>
+          <w:szCs w:val="24"/>
+        </w:rPr>
+        <w:t>noka Sand Plain</w:t>
+      </w:r>
+      <w:r>
+        <w:rPr>
+          <w:rFonts w:ascii="Times New Roman" w:hAnsi="Times New Roman" w:cs="Times New Roman"/>
+          <w:sz w:val="24"/>
+          <w:szCs w:val="24"/>
+        </w:rPr>
+        <w:t xml:space="preserve"> was the fastest of any subsection in the state, and more than 90% of the land was in private ownership. </w:t>
+      </w:r>
+      <w:r>
+        <w:rPr>
+          <w:rFonts w:ascii="Times New Roman" w:hAnsi="Times New Roman" w:cs="Times New Roman"/>
+          <w:sz w:val="24"/>
+          <w:szCs w:val="24"/>
+        </w:rPr>
+        <w:t xml:space="preserve">The amount of native habitat in this area </w:t>
+      </w:r>
+      <w:r>
+        <w:rPr>
+          <w:rFonts w:ascii="Times New Roman" w:hAnsi="Times New Roman" w:cs="Times New Roman"/>
+          <w:sz w:val="24"/>
+          <w:szCs w:val="24"/>
+        </w:rPr>
+        <w:t>has continued to</w:t>
+      </w:r>
+      <w:r>
+        <w:rPr>
+          <w:rFonts w:ascii="Times New Roman" w:hAnsi="Times New Roman" w:cs="Times New Roman"/>
+          <w:sz w:val="24"/>
+          <w:szCs w:val="24"/>
+        </w:rPr>
         <w:t xml:space="preserve"> </w:t>
       </w:r>
       <w:r>
@@ -524,52 +1176,51 @@
           <w:sz w:val="24"/>
           <w:szCs w:val="24"/>
         </w:rPr>
-        <w:fldChar w:fldCharType="begin"/>
-      </w:r>
-      <w:r>
-        <w:rPr>
-          <w:rFonts w:ascii="Times New Roman" w:hAnsi="Times New Roman" w:cs="Times New Roman"/>
-          <w:sz w:val="24"/>
-          <w:szCs w:val="24"/>
-        </w:rPr>
-        <w:instrText xml:space="preserve"> ADDIN ZOTERO_TEMP </w:instrText>
-      </w:r>
-      <w:r>
-        <w:rPr>
-          <w:rFonts w:ascii="Times New Roman" w:hAnsi="Times New Roman" w:cs="Times New Roman"/>
-          <w:sz w:val="24"/>
-          <w:szCs w:val="24"/>
-        </w:rPr>
-        <w:fldChar w:fldCharType="separate"/>
-      </w:r>
-      <w:r>
-        <w:rPr>
-          <w:rFonts w:ascii="Times New Roman" w:hAnsi="Times New Roman" w:cs="Times New Roman"/>
-          <w:sz w:val="24"/>
-          <w:szCs w:val="24"/>
-        </w:rPr>
-        <w:t>{Citation}</w:t>
-      </w:r>
-      <w:r>
-        <w:rPr>
-          <w:rFonts w:ascii="Times New Roman" w:hAnsi="Times New Roman" w:cs="Times New Roman"/>
-          <w:sz w:val="24"/>
-          <w:szCs w:val="24"/>
-        </w:rPr>
-        <w:fldChar w:fldCharType="end"/>
-      </w:r>
-      <w:r>
-        <w:rPr>
-          <w:rFonts w:ascii="Times New Roman" w:hAnsi="Times New Roman" w:cs="Times New Roman"/>
-          <w:sz w:val="24"/>
-          <w:szCs w:val="24"/>
-        </w:rPr>
-        <w:t>, Coffin 1988).</w:t>
-      </w:r>
-      <w:r>
-        <w:rPr>
-          <w:rFonts w:ascii="Times New Roman" w:hAnsi="Times New Roman" w:cs="Times New Roman"/>
-          <w:bCs/>
+        <w:t>decline (XX MN DNR Dustin’s mapping)</w:t>
+      </w:r>
+      <w:r>
+        <w:rPr>
+          <w:rFonts w:ascii="Times New Roman" w:hAnsi="Times New Roman" w:cs="Times New Roman"/>
+          <w:sz w:val="24"/>
+          <w:szCs w:val="24"/>
+        </w:rPr>
+        <w:t>, as are many</w:t>
+      </w:r>
+      <w:r>
+        <w:rPr>
+          <w:rFonts w:ascii="Times New Roman" w:hAnsi="Times New Roman" w:cs="Times New Roman"/>
+          <w:sz w:val="24"/>
+          <w:szCs w:val="24"/>
+        </w:rPr>
+        <w:t xml:space="preserve"> rare native animal species</w:t>
+      </w:r>
+      <w:r>
+        <w:rPr>
+          <w:rFonts w:ascii="Times New Roman" w:hAnsi="Times New Roman" w:cs="Times New Roman"/>
+          <w:sz w:val="24"/>
+          <w:szCs w:val="24"/>
+        </w:rPr>
+        <w:t xml:space="preserve"> that depend on </w:t>
+      </w:r>
+      <w:r>
+        <w:rPr>
+          <w:rFonts w:ascii="Times New Roman" w:hAnsi="Times New Roman" w:cs="Times New Roman"/>
+          <w:sz w:val="24"/>
+          <w:szCs w:val="24"/>
+        </w:rPr>
+        <w:t>it</w:t>
+      </w:r>
+      <w:r>
+        <w:rPr>
+          <w:rFonts w:ascii="Times New Roman" w:hAnsi="Times New Roman" w:cs="Times New Roman"/>
+          <w:sz w:val="24"/>
+          <w:szCs w:val="24"/>
+        </w:rPr>
+        <w:t xml:space="preserve"> for survival. The 2006 Minnesota</w:t>
+      </w:r>
+      <w:r>
+        <w:rPr>
+          <w:rFonts w:ascii="Times New Roman" w:hAnsi="Times New Roman" w:cs="Times New Roman"/>
           <w:sz w:val="24"/>
           <w:szCs w:val="24"/>
         </w:rPr>
@@ -581,654 +1232,7 @@
           <w:sz w:val="24"/>
           <w:szCs w:val="24"/>
         </w:rPr>
-        <w:t>The high biodiversity (</w:t>
-      </w:r>
-      <w:r>
-        <w:rPr>
-          <w:rFonts w:ascii="Times New Roman" w:hAnsi="Times New Roman" w:cs="Times New Roman"/>
-          <w:sz w:val="24"/>
-          <w:szCs w:val="24"/>
-        </w:rPr>
-        <w:t>XX</w:t>
-      </w:r>
-      <w:r>
-        <w:rPr>
-          <w:rFonts w:ascii="Times New Roman" w:hAnsi="Times New Roman" w:cs="Times New Roman"/>
-          <w:sz w:val="24"/>
-          <w:szCs w:val="24"/>
-        </w:rPr>
-        <w:t xml:space="preserve"> </w:t>
-      </w:r>
-      <w:r>
-        <w:rPr>
-          <w:rFonts w:ascii="Times New Roman" w:hAnsi="Times New Roman" w:cs="Times New Roman"/>
-          <w:sz w:val="24"/>
-          <w:szCs w:val="24"/>
-        </w:rPr>
-        <w:t>BIRDS, SGCN) associated with these habitat types is largely due to their function as an ecological transition between broad, disparate biomes</w:t>
-      </w:r>
-      <w:r>
-        <w:rPr>
-          <w:rFonts w:ascii="Times New Roman" w:hAnsi="Times New Roman" w:cs="Times New Roman"/>
-          <w:sz w:val="24"/>
-          <w:szCs w:val="24"/>
-        </w:rPr>
-        <w:t xml:space="preserve"> (</w:t>
-      </w:r>
-      <w:r>
-        <w:rPr>
-          <w:rFonts w:ascii="Times New Roman" w:hAnsi="Times New Roman" w:cs="Times New Roman"/>
-          <w:sz w:val="24"/>
-          <w:szCs w:val="24"/>
-        </w:rPr>
-        <w:t>XX</w:t>
-      </w:r>
-      <w:r>
-        <w:rPr>
-          <w:rFonts w:ascii="Times New Roman" w:hAnsi="Times New Roman" w:cs="Times New Roman"/>
-          <w:sz w:val="24"/>
-          <w:szCs w:val="24"/>
-        </w:rPr>
-        <w:t xml:space="preserve"> </w:t>
-      </w:r>
-      <w:r>
-        <w:rPr>
-          <w:rFonts w:ascii="Times New Roman" w:hAnsi="Times New Roman" w:cs="Times New Roman"/>
-          <w:sz w:val="24"/>
-          <w:szCs w:val="24"/>
-        </w:rPr>
-        <w:t>citation)</w:t>
-      </w:r>
-      <w:r>
-        <w:rPr>
-          <w:rFonts w:ascii="Times New Roman" w:hAnsi="Times New Roman" w:cs="Times New Roman"/>
-          <w:sz w:val="24"/>
-          <w:szCs w:val="24"/>
-        </w:rPr>
-        <w:t xml:space="preserve">.  </w:t>
-      </w:r>
-      <w:r>
-        <w:rPr>
-          <w:rFonts w:ascii="Times New Roman" w:hAnsi="Times New Roman" w:cs="Times New Roman"/>
-          <w:bCs/>
-          <w:sz w:val="24"/>
-          <w:szCs w:val="24"/>
-        </w:rPr>
-        <w:t xml:space="preserve">The original </w:t>
-      </w:r>
-      <w:r>
-        <w:rPr>
-          <w:rFonts w:ascii="Times New Roman" w:hAnsi="Times New Roman" w:cs="Times New Roman"/>
-          <w:bCs/>
-          <w:sz w:val="24"/>
-          <w:szCs w:val="24"/>
-        </w:rPr>
         <w:lastRenderedPageBreak/>
-        <w:t xml:space="preserve">distribution of these habitats in Minnesota was </w:t>
-      </w:r>
-      <w:r>
-        <w:rPr>
-          <w:rFonts w:ascii="Times New Roman" w:hAnsi="Times New Roman" w:cs="Times New Roman"/>
-          <w:sz w:val="24"/>
-          <w:szCs w:val="24"/>
-        </w:rPr>
-        <w:t>largely determined by substrate and precipitation patterns and maintained partly by</w:t>
-      </w:r>
-      <w:r>
-        <w:rPr>
-          <w:rFonts w:ascii="Times New Roman" w:hAnsi="Times New Roman" w:cs="Times New Roman"/>
-          <w:sz w:val="24"/>
-          <w:szCs w:val="24"/>
-        </w:rPr>
-        <w:t xml:space="preserve"> cyclic fire</w:t>
-      </w:r>
-      <w:r>
-        <w:rPr>
-          <w:rFonts w:ascii="Times New Roman" w:hAnsi="Times New Roman" w:cs="Times New Roman"/>
-          <w:sz w:val="24"/>
-          <w:szCs w:val="24"/>
-        </w:rPr>
-        <w:t xml:space="preserve"> (</w:t>
-      </w:r>
-      <w:r>
-        <w:rPr>
-          <w:rFonts w:ascii="Times New Roman" w:hAnsi="Times New Roman" w:cs="Times New Roman"/>
-          <w:sz w:val="24"/>
-          <w:szCs w:val="24"/>
-        </w:rPr>
-        <w:t>XX</w:t>
-      </w:r>
-      <w:r>
-        <w:rPr>
-          <w:rFonts w:ascii="Times New Roman" w:hAnsi="Times New Roman" w:cs="Times New Roman"/>
-          <w:sz w:val="24"/>
-          <w:szCs w:val="24"/>
-        </w:rPr>
-        <w:t xml:space="preserve"> Keen 1986)</w:t>
-      </w:r>
-      <w:r>
-        <w:rPr>
-          <w:rFonts w:ascii="Times New Roman" w:hAnsi="Times New Roman" w:cs="Times New Roman"/>
-          <w:sz w:val="24"/>
-          <w:szCs w:val="24"/>
-        </w:rPr>
-        <w:t xml:space="preserve">. </w:t>
-      </w:r>
-      <w:r>
-        <w:rPr>
-          <w:rFonts w:ascii="Times New Roman" w:hAnsi="Times New Roman" w:cs="Times New Roman"/>
-          <w:sz w:val="24"/>
-          <w:szCs w:val="24"/>
-        </w:rPr>
-        <w:t>In the years since European settlement of the continent,</w:t>
-      </w:r>
-      <w:r>
-        <w:rPr>
-          <w:rFonts w:ascii="Times New Roman" w:hAnsi="Times New Roman" w:cs="Times New Roman"/>
-          <w:sz w:val="24"/>
-          <w:szCs w:val="24"/>
-        </w:rPr>
-        <w:t xml:space="preserve"> human intervention in the form of fire suppression and elimination of non-agricultural grazing have allowed the natural succession of oak savanna and prairie habitats into mixed deciduous woodland and brushland, while land conversion for agriculture, urban expansion, and timber production have eliminated native habitat and altered the landscape. </w:t>
-      </w:r>
-      <w:r>
-        <w:rPr>
-          <w:rFonts w:ascii="Times New Roman" w:hAnsi="Times New Roman" w:cs="Times New Roman"/>
-          <w:sz w:val="24"/>
-          <w:szCs w:val="24"/>
-        </w:rPr>
-        <w:t>Of an estimated XX hectares of mixed savanna and prairie at the time of the 18XX public land survey, only XX hectares remained when the state was surveyed by the Minnesota Biological Survey</w:t>
-      </w:r>
-      <w:r>
-        <w:rPr>
-          <w:rFonts w:ascii="Times New Roman" w:hAnsi="Times New Roman" w:cs="Times New Roman"/>
-          <w:sz w:val="24"/>
-          <w:szCs w:val="24"/>
-        </w:rPr>
-        <w:t xml:space="preserve"> (MBS)</w:t>
-      </w:r>
-      <w:r>
-        <w:rPr>
-          <w:rFonts w:ascii="Times New Roman" w:hAnsi="Times New Roman" w:cs="Times New Roman"/>
-          <w:sz w:val="24"/>
-          <w:szCs w:val="24"/>
-        </w:rPr>
-        <w:t xml:space="preserve"> between YYYY-YYYY. </w:t>
-      </w:r>
-    </w:p>
-    <w:p>
-      <w:pPr>
-        <w:autoSpaceDE w:val="0"/>
-        <w:autoSpaceDN w:val="0"/>
-        <w:spacing w:line="480" w:lineRule="auto"/>
-        <w:rPr>
-          <w:rFonts w:ascii="Times New Roman" w:hAnsi="Times New Roman" w:cs="Times New Roman"/>
-          <w:sz w:val="24"/>
-          <w:szCs w:val="24"/>
-        </w:rPr>
-      </w:pPr>
-      <w:r>
-        <w:rPr>
-          <w:rFonts w:ascii="Times New Roman" w:hAnsi="Times New Roman" w:cs="Times New Roman"/>
-          <w:sz w:val="24"/>
-          <w:szCs w:val="24"/>
-        </w:rPr>
-        <w:t>The Anoka Sand P</w:t>
-      </w:r>
-      <w:r>
-        <w:rPr>
-          <w:rFonts w:ascii="Times New Roman" w:hAnsi="Times New Roman" w:cs="Times New Roman"/>
-          <w:sz w:val="24"/>
-          <w:szCs w:val="24"/>
-        </w:rPr>
-        <w:t>lain ecological subsection</w:t>
-      </w:r>
-      <w:r>
-        <w:rPr>
-          <w:rFonts w:ascii="Times New Roman" w:hAnsi="Times New Roman" w:cs="Times New Roman"/>
-          <w:sz w:val="24"/>
-          <w:szCs w:val="24"/>
-        </w:rPr>
-        <w:t xml:space="preserve"> </w:t>
-      </w:r>
-      <w:r>
-        <w:rPr>
-          <w:rFonts w:ascii="Times New Roman" w:hAnsi="Times New Roman" w:cs="Times New Roman"/>
-          <w:sz w:val="24"/>
-          <w:szCs w:val="24"/>
-        </w:rPr>
-        <w:t xml:space="preserve">of Minnesota </w:t>
-      </w:r>
-      <w:r>
-        <w:rPr>
-          <w:rFonts w:ascii="Times New Roman" w:hAnsi="Times New Roman" w:cs="Times New Roman"/>
-          <w:sz w:val="24"/>
-          <w:szCs w:val="24"/>
-        </w:rPr>
-        <w:t>contains</w:t>
-      </w:r>
-      <w:r>
-        <w:rPr>
-          <w:rFonts w:ascii="Times New Roman" w:hAnsi="Times New Roman" w:cs="Times New Roman"/>
-          <w:sz w:val="24"/>
-          <w:szCs w:val="24"/>
-        </w:rPr>
-        <w:t xml:space="preserve"> some of the last</w:t>
-      </w:r>
-      <w:r>
-        <w:rPr>
-          <w:rFonts w:ascii="Times New Roman" w:hAnsi="Times New Roman" w:cs="Times New Roman"/>
-          <w:sz w:val="24"/>
-          <w:szCs w:val="24"/>
-        </w:rPr>
-        <w:t xml:space="preserve"> remnants of these rare habitats. The </w:t>
-      </w:r>
-      <w:r>
-        <w:rPr>
-          <w:rFonts w:ascii="Times New Roman" w:hAnsi="Times New Roman" w:cs="Times New Roman"/>
-          <w:sz w:val="24"/>
-          <w:szCs w:val="24"/>
-        </w:rPr>
-        <w:t xml:space="preserve">Anoka Sand Plain </w:t>
-      </w:r>
-      <w:r>
-        <w:rPr>
-          <w:rFonts w:ascii="Times New Roman" w:hAnsi="Times New Roman" w:cs="Times New Roman"/>
-          <w:sz w:val="24"/>
-          <w:szCs w:val="24"/>
-        </w:rPr>
-        <w:t xml:space="preserve">covers approximately </w:t>
-      </w:r>
-      <w:r>
-        <w:rPr>
-          <w:rFonts w:ascii="Times New Roman" w:hAnsi="Times New Roman" w:cs="Times New Roman"/>
-          <w:sz w:val="24"/>
-          <w:szCs w:val="24"/>
-        </w:rPr>
-        <w:t>485,6</w:t>
-      </w:r>
-      <w:r>
-        <w:rPr>
-          <w:rFonts w:ascii="Times New Roman" w:hAnsi="Times New Roman" w:cs="Times New Roman"/>
-          <w:sz w:val="24"/>
-          <w:szCs w:val="24"/>
-        </w:rPr>
-        <w:t>00</w:t>
-      </w:r>
-      <w:r>
-        <w:rPr>
-          <w:rFonts w:ascii="Times New Roman" w:hAnsi="Times New Roman" w:cs="Times New Roman"/>
-          <w:sz w:val="24"/>
-          <w:szCs w:val="24"/>
-        </w:rPr>
-        <w:t xml:space="preserve"> </w:t>
-      </w:r>
-      <w:r>
-        <w:rPr>
-          <w:rFonts w:ascii="Times New Roman" w:hAnsi="Times New Roman" w:cs="Times New Roman"/>
-          <w:sz w:val="24"/>
-          <w:szCs w:val="24"/>
-        </w:rPr>
-        <w:t>hectares</w:t>
-      </w:r>
-      <w:r>
-        <w:rPr>
-          <w:rFonts w:ascii="Times New Roman" w:hAnsi="Times New Roman" w:cs="Times New Roman"/>
-          <w:sz w:val="24"/>
-          <w:szCs w:val="24"/>
-        </w:rPr>
-        <w:t xml:space="preserve"> in east-central Minnesota</w:t>
-      </w:r>
-      <w:r>
-        <w:rPr>
-          <w:rFonts w:ascii="Times New Roman" w:hAnsi="Times New Roman" w:cs="Times New Roman"/>
-          <w:sz w:val="24"/>
-          <w:szCs w:val="24"/>
-        </w:rPr>
-        <w:t xml:space="preserve"> and encompasses </w:t>
-      </w:r>
-      <w:r>
-        <w:rPr>
-          <w:rFonts w:ascii="Times New Roman" w:hAnsi="Times New Roman" w:cs="Times New Roman"/>
-          <w:sz w:val="24"/>
-          <w:szCs w:val="24"/>
-        </w:rPr>
-        <w:t>all or portions of Anoka, Benton, Chisago, Crow Wing, Isanti, Hennepin, Mille Lacs, Morrison, Ramsey, Sherburne, Stearns, and Wright counties</w:t>
-      </w:r>
-      <w:r>
-        <w:rPr>
-          <w:rFonts w:ascii="Times New Roman" w:hAnsi="Times New Roman" w:cs="Times New Roman"/>
-          <w:sz w:val="24"/>
-          <w:szCs w:val="24"/>
-        </w:rPr>
-        <w:t xml:space="preserve">, including the northern edge of the Twin Cities metropolitan area. It is </w:t>
-      </w:r>
-      <w:r>
-        <w:rPr>
-          <w:rFonts w:ascii="Times New Roman" w:hAnsi="Times New Roman" w:cs="Times New Roman"/>
-          <w:sz w:val="24"/>
-          <w:szCs w:val="24"/>
-        </w:rPr>
-        <w:t xml:space="preserve">largely </w:t>
-      </w:r>
-      <w:r>
-        <w:rPr>
-          <w:rFonts w:ascii="Times New Roman" w:hAnsi="Times New Roman" w:cs="Times New Roman"/>
-          <w:sz w:val="24"/>
-          <w:szCs w:val="24"/>
-        </w:rPr>
-        <w:t>characterized by a broad, flat plain</w:t>
-      </w:r>
-      <w:r>
-        <w:rPr>
-          <w:rFonts w:ascii="Times New Roman" w:hAnsi="Times New Roman" w:cs="Times New Roman"/>
-          <w:sz w:val="24"/>
-          <w:szCs w:val="24"/>
-        </w:rPr>
-        <w:t xml:space="preserve"> of </w:t>
-      </w:r>
-      <w:r>
-        <w:rPr>
-          <w:rFonts w:ascii="Times New Roman" w:hAnsi="Times New Roman" w:cs="Times New Roman"/>
-          <w:sz w:val="24"/>
-          <w:szCs w:val="24"/>
-        </w:rPr>
-        <w:t>glacial</w:t>
-      </w:r>
-      <w:r>
-        <w:rPr>
-          <w:rFonts w:ascii="Times New Roman" w:hAnsi="Times New Roman" w:cs="Times New Roman"/>
-          <w:sz w:val="24"/>
-          <w:szCs w:val="24"/>
-        </w:rPr>
-        <w:t xml:space="preserve"> outwash sands</w:t>
-      </w:r>
-      <w:r>
-        <w:rPr>
-          <w:rFonts w:ascii="Times New Roman" w:hAnsi="Times New Roman" w:cs="Times New Roman"/>
-          <w:sz w:val="24"/>
-          <w:szCs w:val="24"/>
-        </w:rPr>
-        <w:t xml:space="preserve"> and</w:t>
-      </w:r>
-      <w:r>
-        <w:rPr>
-          <w:rFonts w:ascii="Times New Roman" w:hAnsi="Times New Roman" w:cs="Times New Roman"/>
-          <w:sz w:val="24"/>
-          <w:szCs w:val="24"/>
-        </w:rPr>
-        <w:t xml:space="preserve"> is</w:t>
-      </w:r>
-      <w:r>
-        <w:rPr>
-          <w:rFonts w:ascii="Times New Roman" w:hAnsi="Times New Roman" w:cs="Times New Roman"/>
-          <w:sz w:val="24"/>
-          <w:szCs w:val="24"/>
-        </w:rPr>
-        <w:t xml:space="preserve"> bordered on the </w:t>
-      </w:r>
-      <w:r>
-        <w:rPr>
-          <w:rFonts w:ascii="Times New Roman" w:hAnsi="Times New Roman" w:cs="Times New Roman"/>
-          <w:sz w:val="24"/>
-          <w:szCs w:val="24"/>
-        </w:rPr>
-        <w:t>south</w:t>
-      </w:r>
-      <w:r>
-        <w:rPr>
-          <w:rFonts w:ascii="Times New Roman" w:hAnsi="Times New Roman" w:cs="Times New Roman"/>
-          <w:sz w:val="24"/>
-          <w:szCs w:val="24"/>
-        </w:rPr>
-        <w:t xml:space="preserve">western edge by the Mississippi river. </w:t>
-      </w:r>
-      <w:r>
-        <w:rPr>
-          <w:rFonts w:ascii="Times New Roman" w:hAnsi="Times New Roman" w:cs="Times New Roman"/>
-          <w:sz w:val="24"/>
-          <w:szCs w:val="24"/>
-        </w:rPr>
-        <w:t xml:space="preserve">Though mostly flat, the </w:t>
-      </w:r>
-      <w:r>
-        <w:rPr>
-          <w:rFonts w:ascii="Times New Roman" w:hAnsi="Times New Roman" w:cs="Times New Roman"/>
-          <w:sz w:val="24"/>
-          <w:szCs w:val="24"/>
-        </w:rPr>
-        <w:t xml:space="preserve">Anoka Sand Plain </w:t>
-      </w:r>
-      <w:r>
-        <w:rPr>
-          <w:rFonts w:ascii="Times New Roman" w:hAnsi="Times New Roman" w:cs="Times New Roman"/>
-          <w:sz w:val="24"/>
-          <w:szCs w:val="24"/>
-        </w:rPr>
-        <w:t>also harbors</w:t>
-      </w:r>
-      <w:r>
-        <w:rPr>
-          <w:rFonts w:ascii="Times New Roman" w:hAnsi="Times New Roman" w:cs="Times New Roman"/>
-          <w:sz w:val="24"/>
-          <w:szCs w:val="24"/>
-        </w:rPr>
-        <w:t xml:space="preserve"> sand dunes formed during periods of extreme drought in the mid-Holocene, between 8000-4000 years before present (</w:t>
-      </w:r>
-      <w:r>
-        <w:rPr>
-          <w:rFonts w:ascii="Times New Roman" w:hAnsi="Times New Roman" w:cs="Times New Roman"/>
-          <w:sz w:val="24"/>
-          <w:szCs w:val="24"/>
-        </w:rPr>
-        <w:t>XX</w:t>
-      </w:r>
-      <w:r>
-        <w:rPr>
-          <w:rFonts w:ascii="Times New Roman" w:hAnsi="Times New Roman" w:cs="Times New Roman"/>
-          <w:sz w:val="24"/>
-          <w:szCs w:val="24"/>
-        </w:rPr>
-        <w:t xml:space="preserve"> </w:t>
-      </w:r>
-      <w:r>
-        <w:rPr>
-          <w:rFonts w:ascii="Times New Roman" w:hAnsi="Times New Roman" w:cs="Times New Roman"/>
-          <w:sz w:val="24"/>
-          <w:szCs w:val="24"/>
-        </w:rPr>
-        <w:t xml:space="preserve">Keen 1985).  </w:t>
-      </w:r>
-      <w:r>
-        <w:rPr>
-          <w:rFonts w:ascii="Times New Roman" w:hAnsi="Times New Roman" w:cs="Times New Roman"/>
-          <w:sz w:val="24"/>
-          <w:szCs w:val="24"/>
-        </w:rPr>
-        <w:t>At the time of the public land survey (mid-1800’s)</w:t>
-      </w:r>
-      <w:r>
-        <w:rPr>
-          <w:rFonts w:ascii="Times New Roman" w:hAnsi="Times New Roman" w:cs="Times New Roman"/>
-          <w:sz w:val="24"/>
-          <w:szCs w:val="24"/>
-        </w:rPr>
-        <w:t>, the predominant vegetation</w:t>
-      </w:r>
-      <w:r>
-        <w:rPr>
-          <w:rFonts w:ascii="Times New Roman" w:hAnsi="Times New Roman" w:cs="Times New Roman"/>
-          <w:sz w:val="24"/>
-          <w:szCs w:val="24"/>
-        </w:rPr>
-        <w:t xml:space="preserve"> of the A</w:t>
-      </w:r>
-      <w:r>
-        <w:rPr>
-          <w:rFonts w:ascii="Times New Roman" w:hAnsi="Times New Roman" w:cs="Times New Roman"/>
-          <w:sz w:val="24"/>
-          <w:szCs w:val="24"/>
-        </w:rPr>
-        <w:t>noka Sand Plain</w:t>
-      </w:r>
-      <w:r>
-        <w:rPr>
-          <w:rFonts w:ascii="Times New Roman" w:hAnsi="Times New Roman" w:cs="Times New Roman"/>
-          <w:sz w:val="24"/>
-          <w:szCs w:val="24"/>
-        </w:rPr>
-        <w:t xml:space="preserve"> was oak savanna and upland prairie, surrounded by varied wetland complexes (</w:t>
-      </w:r>
-      <w:r>
-        <w:rPr>
-          <w:rFonts w:ascii="Times New Roman" w:hAnsi="Times New Roman" w:cs="Times New Roman"/>
-          <w:sz w:val="24"/>
-          <w:szCs w:val="24"/>
-        </w:rPr>
-        <w:t>XX</w:t>
-      </w:r>
-      <w:r>
-        <w:rPr>
-          <w:rFonts w:ascii="Times New Roman" w:hAnsi="Times New Roman" w:cs="Times New Roman"/>
-          <w:sz w:val="24"/>
-          <w:szCs w:val="24"/>
-        </w:rPr>
-        <w:t>MN DNR 2006 subsection profile</w:t>
-      </w:r>
-      <w:r>
-        <w:rPr>
-          <w:rFonts w:ascii="Times New Roman" w:hAnsi="Times New Roman" w:cs="Times New Roman"/>
-          <w:sz w:val="24"/>
-          <w:szCs w:val="24"/>
-        </w:rPr>
-        <w:t>, MN DNR 2010 MN T-13-R-1 final report</w:t>
-      </w:r>
-      <w:r>
-        <w:rPr>
-          <w:rFonts w:ascii="Times New Roman" w:hAnsi="Times New Roman" w:cs="Times New Roman"/>
-          <w:sz w:val="24"/>
-          <w:szCs w:val="24"/>
-        </w:rPr>
-        <w:t>.) The Anoka Sand Plain</w:t>
-      </w:r>
-      <w:r>
-        <w:rPr>
-          <w:rFonts w:ascii="Times New Roman" w:hAnsi="Times New Roman" w:cs="Times New Roman"/>
-          <w:sz w:val="24"/>
-          <w:szCs w:val="24"/>
-        </w:rPr>
-        <w:t xml:space="preserve"> cont</w:t>
-      </w:r>
-      <w:r>
-        <w:rPr>
-          <w:rFonts w:ascii="Times New Roman" w:hAnsi="Times New Roman" w:cs="Times New Roman"/>
-          <w:sz w:val="24"/>
-          <w:szCs w:val="24"/>
-        </w:rPr>
-        <w:t>ains some of the highest quality examples</w:t>
-      </w:r>
-      <w:r>
-        <w:rPr>
-          <w:rFonts w:ascii="Times New Roman" w:hAnsi="Times New Roman" w:cs="Times New Roman"/>
-          <w:sz w:val="24"/>
-          <w:szCs w:val="24"/>
-        </w:rPr>
-        <w:t xml:space="preserve"> of dry oak savanna in Minnesota</w:t>
-      </w:r>
-      <w:r>
-        <w:rPr>
-          <w:rFonts w:ascii="Times New Roman" w:hAnsi="Times New Roman" w:cs="Times New Roman"/>
-          <w:sz w:val="24"/>
-          <w:szCs w:val="24"/>
-        </w:rPr>
-        <w:t>, but urban development is occurring at a rapid rate. As of 2006, population growth in the A</w:t>
-      </w:r>
-      <w:r>
-        <w:rPr>
-          <w:rFonts w:ascii="Times New Roman" w:hAnsi="Times New Roman" w:cs="Times New Roman"/>
-          <w:sz w:val="24"/>
-          <w:szCs w:val="24"/>
-        </w:rPr>
-        <w:t>noka Sand Plain</w:t>
-      </w:r>
-      <w:r>
-        <w:rPr>
-          <w:rFonts w:ascii="Times New Roman" w:hAnsi="Times New Roman" w:cs="Times New Roman"/>
-          <w:sz w:val="24"/>
-          <w:szCs w:val="24"/>
-        </w:rPr>
-        <w:t xml:space="preserve"> was the fastest of any subsection in the state, and more than 90% of the land was in private </w:t>
-      </w:r>
-      <w:r>
-        <w:rPr>
-          <w:rFonts w:ascii="Times New Roman" w:hAnsi="Times New Roman" w:cs="Times New Roman"/>
-          <w:sz w:val="24"/>
-          <w:szCs w:val="24"/>
-        </w:rPr>
-        <w:lastRenderedPageBreak/>
-        <w:t xml:space="preserve">ownership. </w:t>
-      </w:r>
-      <w:r>
-        <w:rPr>
-          <w:rFonts w:ascii="Times New Roman" w:hAnsi="Times New Roman" w:cs="Times New Roman"/>
-          <w:sz w:val="24"/>
-          <w:szCs w:val="24"/>
-        </w:rPr>
-        <w:t xml:space="preserve">The amount of native habitat in this area is rapidly </w:t>
-      </w:r>
-      <w:r>
-        <w:rPr>
-          <w:rFonts w:ascii="Times New Roman" w:hAnsi="Times New Roman" w:cs="Times New Roman"/>
-          <w:sz w:val="24"/>
-          <w:szCs w:val="24"/>
-        </w:rPr>
-        <w:t>declining, as are many</w:t>
-      </w:r>
-      <w:r>
-        <w:rPr>
-          <w:rFonts w:ascii="Times New Roman" w:hAnsi="Times New Roman" w:cs="Times New Roman"/>
-          <w:sz w:val="24"/>
-          <w:szCs w:val="24"/>
-        </w:rPr>
-        <w:t xml:space="preserve"> rare native animal species</w:t>
-      </w:r>
-      <w:r>
-        <w:rPr>
-          <w:rFonts w:ascii="Times New Roman" w:hAnsi="Times New Roman" w:cs="Times New Roman"/>
-          <w:sz w:val="24"/>
-          <w:szCs w:val="24"/>
-        </w:rPr>
-        <w:t xml:space="preserve"> that depend on </w:t>
-      </w:r>
-      <w:r>
-        <w:rPr>
-          <w:rFonts w:ascii="Times New Roman" w:hAnsi="Times New Roman" w:cs="Times New Roman"/>
-          <w:sz w:val="24"/>
-          <w:szCs w:val="24"/>
-        </w:rPr>
-        <w:t>it</w:t>
-      </w:r>
-      <w:r>
-        <w:rPr>
-          <w:rFonts w:ascii="Times New Roman" w:hAnsi="Times New Roman" w:cs="Times New Roman"/>
-          <w:sz w:val="24"/>
-          <w:szCs w:val="24"/>
-        </w:rPr>
-        <w:t xml:space="preserve"> for survival. The 2006 Minnesota</w:t>
-      </w:r>
-      <w:r>
-        <w:rPr>
-          <w:rFonts w:ascii="Times New Roman" w:hAnsi="Times New Roman" w:cs="Times New Roman"/>
-          <w:sz w:val="24"/>
-          <w:szCs w:val="24"/>
-        </w:rPr>
-        <w:t xml:space="preserve"> </w:t>
-      </w:r>
-      <w:r>
-        <w:rPr>
-          <w:rFonts w:ascii="Times New Roman" w:hAnsi="Times New Roman" w:cs="Times New Roman"/>
-          <w:sz w:val="24"/>
-          <w:szCs w:val="24"/>
-        </w:rPr>
         <w:t>Department of Natural Resources (</w:t>
       </w:r>
       <w:r>
@@ -7730,15 +7734,7 @@
           <w:sz w:val="24"/>
           <w:szCs w:val="24"/>
         </w:rPr>
-        <w:t>subplot center with a densitometer</w:t>
-      </w:r>
-      <w:r>
-        <w:rPr>
-          <w:rFonts w:ascii="Times New Roman" w:hAnsi="Times New Roman" w:cs="Times New Roman"/>
-          <w:sz w:val="24"/>
-          <w:szCs w:val="24"/>
-        </w:rPr>
-        <w:t>.</w:t>
+        <w:t>subplot center with a densitometer.</w:t>
       </w:r>
       <w:r>
         <w:rPr>
@@ -7938,23 +7934,7 @@
           <w:sz w:val="24"/>
           <w:szCs w:val="24"/>
         </w:rPr>
-        <w:t>Based on the natural history or each target species and our knowledge of the study system, we selected habitat covariates (XX MORE</w:t>
-      </w:r>
-      <w:r>
-        <w:rPr>
-          <w:rFonts w:ascii="Times New Roman" w:hAnsi="Times New Roman" w:cs="Times New Roman"/>
-          <w:sz w:val="24"/>
-          <w:szCs w:val="24"/>
-        </w:rPr>
-        <w:t xml:space="preserve"> DESCRIBE PROCESS</w:t>
-      </w:r>
-      <w:r>
-        <w:rPr>
-          <w:rFonts w:ascii="Times New Roman" w:hAnsi="Times New Roman" w:cs="Times New Roman"/>
-          <w:sz w:val="24"/>
-          <w:szCs w:val="24"/>
-        </w:rPr>
-        <w:t xml:space="preserve">) </w:t>
+        <w:t xml:space="preserve">Based on the natural history or each target species and our knowledge of the study system, we selected habitat covariates (XX MORE DESCRIBE PROCESS) </w:t>
       </w:r>
       <w:proofErr w:type="gramStart"/>
       <w:r>
@@ -8203,8 +8183,6 @@
         </w:rPr>
         <w:t>.</w:t>
       </w:r>
-      <w:bookmarkStart w:id="0" w:name="_GoBack"/>
-      <w:bookmarkEnd w:id="0"/>
     </w:p>
     <w:p>
       <w:pPr>
@@ -8273,7 +8251,6 @@
         </w:rPr>
         <w:t>, which are particularly useful for modeling field data on rare or cryptic species because they allow for modeling both the parameter of interest (in this case, abundance) and the observation error that is often inherent in field surveys (</w:t>
       </w:r>
-      <w:proofErr w:type="spellStart"/>
       <w:r>
         <w:rPr>
           <w:rFonts w:ascii="Times New Roman" w:hAnsi="Times New Roman" w:cs="Times New Roman"/>
@@ -8303,15 +8280,7 @@
           <w:rFonts w:ascii="Times New Roman" w:hAnsi="Times New Roman" w:cs="Times New Roman"/>
           <w:sz w:val="24"/>
         </w:rPr>
-        <w:t>Royle</w:t>
-      </w:r>
-      <w:proofErr w:type="spellEnd"/>
-      <w:r>
-        <w:rPr>
-          <w:rFonts w:ascii="Times New Roman" w:hAnsi="Times New Roman" w:cs="Times New Roman"/>
-          <w:sz w:val="24"/>
-        </w:rPr>
-        <w:t xml:space="preserve"> 2004</w:t>
+        <w:t>Royle 2004</w:t>
       </w:r>
       <w:r>
         <w:rPr>
@@ -8437,23 +8406,7 @@
           <w:rFonts w:ascii="Times New Roman" w:hAnsi="Times New Roman" w:cs="Times New Roman"/>
           <w:sz w:val="24"/>
         </w:rPr>
-        <w:t>(</w:t>
-      </w:r>
-      <w:proofErr w:type="spellStart"/>
-      <w:r>
-        <w:rPr>
-          <w:rFonts w:ascii="Times New Roman" w:hAnsi="Times New Roman" w:cs="Times New Roman"/>
-          <w:sz w:val="24"/>
-        </w:rPr>
-        <w:t>Royle</w:t>
-      </w:r>
-      <w:proofErr w:type="spellEnd"/>
-      <w:r>
-        <w:rPr>
-          <w:rFonts w:ascii="Times New Roman" w:hAnsi="Times New Roman" w:cs="Times New Roman"/>
-          <w:sz w:val="24"/>
-        </w:rPr>
-        <w:t xml:space="preserve"> 2004)</w:t>
+        <w:t>(Royle 2004)</w:t>
       </w:r>
       <w:r>
         <w:rPr>
@@ -9425,235 +9378,242 @@
     <w:p>
       <w:pPr>
         <w:spacing w:line="480" w:lineRule="auto"/>
+        <w:jc w:val="right"/>
         <w:rPr>
           <w:rFonts w:ascii="Times New Roman" w:eastAsiaTheme="minorEastAsia" w:hAnsi="Times New Roman" w:cs="Times New Roman"/>
           <w:sz w:val="24"/>
           <w:szCs w:val="24"/>
         </w:rPr>
       </w:pPr>
-      <m:oMathPara>
-        <m:oMath>
-          <m:sSub>
-            <m:sSubPr>
-              <m:ctrlPr>
-                <w:rPr>
-                  <w:rFonts w:ascii="Cambria Math" w:hAnsi="Cambria Math" w:cs="Times New Roman"/>
-                  <w:i/>
-                  <w:sz w:val="24"/>
-                  <w:szCs w:val="24"/>
-                </w:rPr>
-              </m:ctrlPr>
-            </m:sSubPr>
-            <m:e>
-              <m:r>
-                <w:rPr>
-                  <w:rFonts w:ascii="Cambria Math" w:hAnsi="Cambria Math" w:cs="Times New Roman"/>
-                  <w:sz w:val="24"/>
-                  <w:szCs w:val="24"/>
-                </w:rPr>
-                <m:t>N</m:t>
-              </m:r>
-            </m:e>
-            <m:sub>
-              <m:r>
-                <w:rPr>
-                  <w:rFonts w:ascii="Cambria Math" w:hAnsi="Cambria Math" w:cs="Times New Roman"/>
-                  <w:sz w:val="24"/>
-                  <w:szCs w:val="24"/>
-                </w:rPr>
-                <m:t>h,1</m:t>
-              </m:r>
-            </m:sub>
-          </m:sSub>
-          <m:r>
-            <w:rPr>
-              <w:rFonts w:ascii="Cambria Math" w:hAnsi="Cambria Math" w:cs="Times New Roman"/>
-              <w:sz w:val="24"/>
-              <w:szCs w:val="24"/>
-            </w:rPr>
-            <m:t>~</m:t>
-          </m:r>
-          <m:r>
-            <m:rPr>
-              <m:nor/>
-            </m:rPr>
-            <w:rPr>
-              <w:rFonts w:ascii="Cambria Math" w:hAnsi="Cambria Math" w:cs="Times New Roman"/>
-              <w:sz w:val="24"/>
-              <w:szCs w:val="24"/>
-            </w:rPr>
-            <m:t>Pois</m:t>
-          </m:r>
-          <m:d>
-            <m:dPr>
-              <m:ctrlPr>
-                <w:rPr>
-                  <w:rFonts w:ascii="Cambria Math" w:hAnsi="Cambria Math" w:cs="Times New Roman"/>
-                  <w:i/>
-                  <w:sz w:val="24"/>
-                  <w:szCs w:val="24"/>
-                </w:rPr>
-              </m:ctrlPr>
-            </m:dPr>
-            <m:e>
-              <m:r>
-                <w:rPr>
-                  <w:rFonts w:ascii="Cambria Math" w:hAnsi="Cambria Math" w:cs="Times New Roman"/>
-                  <w:sz w:val="24"/>
-                  <w:szCs w:val="24"/>
-                </w:rPr>
-                <m:t>0</m:t>
-              </m:r>
-            </m:e>
-          </m:d>
-          <m:r>
-            <w:rPr>
-              <w:rFonts w:ascii="Cambria Math" w:hAnsi="Cambria Math" w:cs="Times New Roman"/>
-              <w:sz w:val="24"/>
-              <w:szCs w:val="24"/>
-            </w:rPr>
-            <m:t xml:space="preserve"> </m:t>
-          </m:r>
-          <m:r>
-            <m:rPr>
-              <m:nor/>
-            </m:rPr>
-            <w:rPr>
-              <w:rFonts w:ascii="Cambria Math" w:hAnsi="Cambria Math" w:cs="Times New Roman"/>
-              <w:sz w:val="24"/>
-              <w:szCs w:val="24"/>
-            </w:rPr>
-            <m:t>with probability</m:t>
-          </m:r>
-          <m:r>
-            <w:rPr>
-              <w:rFonts w:ascii="Cambria Math" w:hAnsi="Cambria Math" w:cs="Times New Roman"/>
-              <w:sz w:val="24"/>
-              <w:szCs w:val="24"/>
-            </w:rPr>
-            <m:t xml:space="preserve"> ψ </m:t>
-          </m:r>
-          <m:r>
-            <m:rPr>
-              <m:nor/>
-            </m:rPr>
-            <w:rPr>
-              <w:rFonts w:ascii="Cambria Math" w:hAnsi="Cambria Math" w:cs="Times New Roman"/>
-              <w:sz w:val="24"/>
-              <w:szCs w:val="24"/>
-            </w:rPr>
-            <m:t xml:space="preserve">or </m:t>
-          </m:r>
-          <m:sSub>
-            <m:sSubPr>
-              <m:ctrlPr>
-                <w:rPr>
-                  <w:rFonts w:ascii="Cambria Math" w:hAnsi="Cambria Math" w:cs="Times New Roman"/>
-                  <w:i/>
-                  <w:sz w:val="24"/>
-                  <w:szCs w:val="24"/>
-                </w:rPr>
-              </m:ctrlPr>
-            </m:sSubPr>
-            <m:e>
-              <m:r>
-                <w:rPr>
-                  <w:rFonts w:ascii="Cambria Math" w:hAnsi="Cambria Math" w:cs="Times New Roman"/>
-                  <w:sz w:val="24"/>
-                  <w:szCs w:val="24"/>
-                </w:rPr>
-                <m:t>N</m:t>
-              </m:r>
-            </m:e>
-            <m:sub>
-              <m:r>
-                <w:rPr>
-                  <w:rFonts w:ascii="Cambria Math" w:hAnsi="Cambria Math" w:cs="Times New Roman"/>
-                  <w:sz w:val="24"/>
-                  <w:szCs w:val="24"/>
-                </w:rPr>
-                <m:t>h,1</m:t>
-              </m:r>
-            </m:sub>
-          </m:sSub>
-          <m:r>
-            <m:rPr>
-              <m:nor/>
-            </m:rPr>
-            <w:rPr>
-              <w:rFonts w:ascii="Cambria Math" w:hAnsi="Cambria Math" w:cs="Times New Roman"/>
-              <w:sz w:val="24"/>
-              <w:szCs w:val="24"/>
-            </w:rPr>
-            <m:t>~Pois</m:t>
-          </m:r>
-          <m:d>
-            <m:dPr>
-              <m:ctrlPr>
-                <w:rPr>
-                  <w:rFonts w:ascii="Cambria Math" w:hAnsi="Cambria Math" w:cs="Times New Roman"/>
-                  <w:i/>
-                  <w:sz w:val="24"/>
-                  <w:szCs w:val="24"/>
-                </w:rPr>
-              </m:ctrlPr>
-            </m:dPr>
-            <m:e>
-              <m:sSub>
-                <m:sSubPr>
-                  <m:ctrlPr>
-                    <w:rPr>
-                      <w:rFonts w:ascii="Cambria Math" w:hAnsi="Cambria Math" w:cs="Times New Roman"/>
-                      <w:i/>
-                      <w:sz w:val="24"/>
-                      <w:szCs w:val="24"/>
-                    </w:rPr>
-                  </m:ctrlPr>
-                </m:sSubPr>
-                <m:e>
-                  <m:r>
-                    <w:rPr>
-                      <w:rFonts w:ascii="Cambria Math" w:hAnsi="Cambria Math" w:cs="Times New Roman"/>
-                      <w:sz w:val="24"/>
-                      <w:szCs w:val="24"/>
-                    </w:rPr>
-                    <m:t>λ</m:t>
-                  </m:r>
-                </m:e>
-                <m:sub>
-                  <m:r>
-                    <w:rPr>
-                      <w:rFonts w:ascii="Cambria Math" w:hAnsi="Cambria Math" w:cs="Times New Roman"/>
-                      <w:sz w:val="24"/>
-                      <w:szCs w:val="24"/>
-                    </w:rPr>
-                    <m:t>h</m:t>
-                  </m:r>
-                </m:sub>
-              </m:sSub>
-            </m:e>
-          </m:d>
-          <m:r>
-            <m:rPr>
-              <m:nor/>
-            </m:rPr>
-            <w:rPr>
-              <w:rFonts w:ascii="Cambria Math" w:hAnsi="Cambria Math" w:cs="Times New Roman"/>
-              <w:sz w:val="24"/>
-              <w:szCs w:val="24"/>
-            </w:rPr>
-            <m:t xml:space="preserve"> with probability</m:t>
-          </m:r>
-          <m:r>
-            <w:rPr>
-              <w:rFonts w:ascii="Cambria Math" w:hAnsi="Cambria Math" w:cs="Times New Roman"/>
-              <w:sz w:val="24"/>
-              <w:szCs w:val="24"/>
-            </w:rPr>
-            <m:t xml:space="preserve"> 1-ψ</m:t>
-          </m:r>
-        </m:oMath>
-      </m:oMathPara>
+      <m:oMath>
+        <m:sSub>
+          <m:sSubPr>
+            <m:ctrlPr>
+              <w:rPr>
+                <w:rFonts w:ascii="Cambria Math" w:hAnsi="Cambria Math" w:cs="Times New Roman"/>
+                <w:i/>
+                <w:sz w:val="24"/>
+                <w:szCs w:val="24"/>
+              </w:rPr>
+            </m:ctrlPr>
+          </m:sSubPr>
+          <m:e>
+            <m:r>
+              <w:rPr>
+                <w:rFonts w:ascii="Cambria Math" w:hAnsi="Cambria Math" w:cs="Times New Roman"/>
+                <w:sz w:val="24"/>
+                <w:szCs w:val="24"/>
+              </w:rPr>
+              <m:t>N</m:t>
+            </m:r>
+          </m:e>
+          <m:sub>
+            <m:r>
+              <w:rPr>
+                <w:rFonts w:ascii="Cambria Math" w:hAnsi="Cambria Math" w:cs="Times New Roman"/>
+                <w:sz w:val="24"/>
+                <w:szCs w:val="24"/>
+              </w:rPr>
+              <m:t>h,1</m:t>
+            </m:r>
+          </m:sub>
+        </m:sSub>
+        <m:r>
+          <w:rPr>
+            <w:rFonts w:ascii="Cambria Math" w:hAnsi="Cambria Math" w:cs="Times New Roman"/>
+            <w:sz w:val="24"/>
+            <w:szCs w:val="24"/>
+          </w:rPr>
+          <m:t>~</m:t>
+        </m:r>
+        <m:r>
+          <m:rPr>
+            <m:nor/>
+          </m:rPr>
+          <w:rPr>
+            <w:rFonts w:ascii="Cambria Math" w:hAnsi="Cambria Math" w:cs="Times New Roman"/>
+            <w:sz w:val="24"/>
+            <w:szCs w:val="24"/>
+          </w:rPr>
+          <m:t>Pois</m:t>
+        </m:r>
+        <m:d>
+          <m:dPr>
+            <m:ctrlPr>
+              <w:rPr>
+                <w:rFonts w:ascii="Cambria Math" w:hAnsi="Cambria Math" w:cs="Times New Roman"/>
+                <w:i/>
+                <w:sz w:val="24"/>
+                <w:szCs w:val="24"/>
+              </w:rPr>
+            </m:ctrlPr>
+          </m:dPr>
+          <m:e>
+            <m:r>
+              <w:rPr>
+                <w:rFonts w:ascii="Cambria Math" w:hAnsi="Cambria Math" w:cs="Times New Roman"/>
+                <w:sz w:val="24"/>
+                <w:szCs w:val="24"/>
+              </w:rPr>
+              <m:t>0</m:t>
+            </m:r>
+          </m:e>
+        </m:d>
+        <m:r>
+          <w:rPr>
+            <w:rFonts w:ascii="Cambria Math" w:hAnsi="Cambria Math" w:cs="Times New Roman"/>
+            <w:sz w:val="24"/>
+            <w:szCs w:val="24"/>
+          </w:rPr>
+          <m:t xml:space="preserve"> </m:t>
+        </m:r>
+        <m:r>
+          <m:rPr>
+            <m:nor/>
+          </m:rPr>
+          <w:rPr>
+            <w:rFonts w:ascii="Cambria Math" w:hAnsi="Cambria Math" w:cs="Times New Roman"/>
+            <w:sz w:val="24"/>
+            <w:szCs w:val="24"/>
+          </w:rPr>
+          <m:t>with probability</m:t>
+        </m:r>
+        <m:r>
+          <w:rPr>
+            <w:rFonts w:ascii="Cambria Math" w:hAnsi="Cambria Math" w:cs="Times New Roman"/>
+            <w:sz w:val="24"/>
+            <w:szCs w:val="24"/>
+          </w:rPr>
+          <m:t xml:space="preserve"> ψ </m:t>
+        </m:r>
+        <m:r>
+          <m:rPr>
+            <m:nor/>
+          </m:rPr>
+          <w:rPr>
+            <w:rFonts w:ascii="Cambria Math" w:hAnsi="Cambria Math" w:cs="Times New Roman"/>
+            <w:sz w:val="24"/>
+            <w:szCs w:val="24"/>
+          </w:rPr>
+          <m:t xml:space="preserve">or </m:t>
+        </m:r>
+        <m:sSub>
+          <m:sSubPr>
+            <m:ctrlPr>
+              <w:rPr>
+                <w:rFonts w:ascii="Cambria Math" w:hAnsi="Cambria Math" w:cs="Times New Roman"/>
+                <w:i/>
+                <w:sz w:val="24"/>
+                <w:szCs w:val="24"/>
+              </w:rPr>
+            </m:ctrlPr>
+          </m:sSubPr>
+          <m:e>
+            <m:r>
+              <w:rPr>
+                <w:rFonts w:ascii="Cambria Math" w:hAnsi="Cambria Math" w:cs="Times New Roman"/>
+                <w:sz w:val="24"/>
+                <w:szCs w:val="24"/>
+              </w:rPr>
+              <m:t>N</m:t>
+            </m:r>
+          </m:e>
+          <m:sub>
+            <m:r>
+              <w:rPr>
+                <w:rFonts w:ascii="Cambria Math" w:hAnsi="Cambria Math" w:cs="Times New Roman"/>
+                <w:sz w:val="24"/>
+                <w:szCs w:val="24"/>
+              </w:rPr>
+              <m:t>h,1</m:t>
+            </m:r>
+          </m:sub>
+        </m:sSub>
+        <m:r>
+          <m:rPr>
+            <m:nor/>
+          </m:rPr>
+          <w:rPr>
+            <w:rFonts w:ascii="Cambria Math" w:hAnsi="Cambria Math" w:cs="Times New Roman"/>
+            <w:sz w:val="24"/>
+            <w:szCs w:val="24"/>
+          </w:rPr>
+          <m:t>~Pois</m:t>
+        </m:r>
+        <m:d>
+          <m:dPr>
+            <m:ctrlPr>
+              <w:rPr>
+                <w:rFonts w:ascii="Cambria Math" w:hAnsi="Cambria Math" w:cs="Times New Roman"/>
+                <w:i/>
+                <w:sz w:val="24"/>
+                <w:szCs w:val="24"/>
+              </w:rPr>
+            </m:ctrlPr>
+          </m:dPr>
+          <m:e>
+            <m:sSub>
+              <m:sSubPr>
+                <m:ctrlPr>
+                  <w:rPr>
+                    <w:rFonts w:ascii="Cambria Math" w:hAnsi="Cambria Math" w:cs="Times New Roman"/>
+                    <w:i/>
+                    <w:sz w:val="24"/>
+                    <w:szCs w:val="24"/>
+                  </w:rPr>
+                </m:ctrlPr>
+              </m:sSubPr>
+              <m:e>
+                <m:r>
+                  <w:rPr>
+                    <w:rFonts w:ascii="Cambria Math" w:hAnsi="Cambria Math" w:cs="Times New Roman"/>
+                    <w:sz w:val="24"/>
+                    <w:szCs w:val="24"/>
+                  </w:rPr>
+                  <m:t>λ</m:t>
+                </m:r>
+              </m:e>
+              <m:sub>
+                <m:r>
+                  <w:rPr>
+                    <w:rFonts w:ascii="Cambria Math" w:hAnsi="Cambria Math" w:cs="Times New Roman"/>
+                    <w:sz w:val="24"/>
+                    <w:szCs w:val="24"/>
+                  </w:rPr>
+                  <m:t>h</m:t>
+                </m:r>
+              </m:sub>
+            </m:sSub>
+          </m:e>
+        </m:d>
+        <m:r>
+          <m:rPr>
+            <m:nor/>
+          </m:rPr>
+          <w:rPr>
+            <w:rFonts w:ascii="Cambria Math" w:hAnsi="Cambria Math" w:cs="Times New Roman"/>
+            <w:sz w:val="24"/>
+            <w:szCs w:val="24"/>
+          </w:rPr>
+          <m:t xml:space="preserve"> with probability</m:t>
+        </m:r>
+        <m:r>
+          <w:rPr>
+            <w:rFonts w:ascii="Cambria Math" w:hAnsi="Cambria Math" w:cs="Times New Roman"/>
+            <w:sz w:val="24"/>
+            <w:szCs w:val="24"/>
+          </w:rPr>
+          <m:t xml:space="preserve"> 1-ψ</m:t>
+        </m:r>
+      </m:oMath>
+      <w:r>
+        <w:rPr>
+          <w:rFonts w:ascii="Times New Roman" w:eastAsiaTheme="minorEastAsia" w:hAnsi="Times New Roman" w:cs="Times New Roman"/>
+          <w:sz w:val="24"/>
+          <w:szCs w:val="24"/>
+        </w:rPr>
+        <w:t xml:space="preserve">          (eq3)</w:t>
+      </w:r>
     </w:p>
     <w:p>
       <w:pPr>
@@ -9664,6 +9624,7 @@
           <w:szCs w:val="24"/>
         </w:rPr>
       </w:pPr>
+      <w:proofErr w:type="gramStart"/>
       <w:r>
         <w:rPr>
           <w:rFonts w:ascii="Times New Roman" w:eastAsiaTheme="minorEastAsia" w:hAnsi="Times New Roman" w:cs="Times New Roman"/>
@@ -9681,6 +9642,7 @@
         </w:rPr>
         <w:t>here</w:t>
       </w:r>
+      <w:proofErr w:type="gramEnd"/>
       <w:r>
         <w:rPr>
           <w:rFonts w:ascii="Times New Roman" w:eastAsiaTheme="minorEastAsia" w:hAnsi="Times New Roman" w:cs="Times New Roman"/>
@@ -9806,220 +9768,227 @@
     <w:p>
       <w:pPr>
         <w:spacing w:line="480" w:lineRule="auto"/>
+        <w:jc w:val="right"/>
         <w:rPr>
           <w:rFonts w:ascii="Times New Roman" w:eastAsiaTheme="minorEastAsia" w:hAnsi="Times New Roman" w:cs="Times New Roman"/>
           <w:sz w:val="24"/>
           <w:szCs w:val="24"/>
         </w:rPr>
       </w:pPr>
-      <m:oMathPara>
-        <m:oMath>
-          <m:func>
-            <m:funcPr>
-              <m:ctrlPr>
-                <w:rPr>
-                  <w:rFonts w:ascii="Cambria Math" w:eastAsiaTheme="minorEastAsia" w:hAnsi="Cambria Math" w:cs="Times New Roman"/>
-                  <w:sz w:val="24"/>
-                  <w:szCs w:val="24"/>
-                </w:rPr>
-              </m:ctrlPr>
-            </m:funcPr>
-            <m:fName>
-              <m:r>
-                <m:rPr>
-                  <m:sty m:val="p"/>
-                </m:rPr>
-                <w:rPr>
-                  <w:rFonts w:ascii="Cambria Math" w:eastAsiaTheme="minorEastAsia" w:hAnsi="Cambria Math" w:cs="Times New Roman"/>
-                  <w:sz w:val="24"/>
-                  <w:szCs w:val="24"/>
-                </w:rPr>
-                <m:t>log</m:t>
-              </m:r>
-            </m:fName>
-            <m:e>
-              <m:d>
-                <m:dPr>
-                  <m:ctrlPr>
-                    <w:rPr>
-                      <w:rFonts w:ascii="Cambria Math" w:eastAsiaTheme="minorEastAsia" w:hAnsi="Cambria Math" w:cs="Times New Roman"/>
-                      <w:i/>
-                      <w:sz w:val="24"/>
-                      <w:szCs w:val="24"/>
-                    </w:rPr>
-                  </m:ctrlPr>
-                </m:dPr>
-                <m:e>
-                  <m:sSub>
-                    <m:sSubPr>
-                      <m:ctrlPr>
-                        <w:rPr>
-                          <w:rFonts w:ascii="Cambria Math" w:eastAsiaTheme="minorEastAsia" w:hAnsi="Cambria Math" w:cs="Times New Roman"/>
-                          <w:i/>
-                          <w:sz w:val="24"/>
-                          <w:szCs w:val="24"/>
-                        </w:rPr>
-                      </m:ctrlPr>
-                    </m:sSubPr>
-                    <m:e>
-                      <m:r>
-                        <w:rPr>
-                          <w:rFonts w:ascii="Cambria Math" w:eastAsiaTheme="minorEastAsia" w:hAnsi="Cambria Math" w:cs="Times New Roman"/>
-                          <w:sz w:val="24"/>
-                          <w:szCs w:val="24"/>
-                        </w:rPr>
-                        <m:t>λ</m:t>
-                      </m:r>
-                    </m:e>
-                    <m:sub>
-                      <m:r>
-                        <w:rPr>
-                          <w:rFonts w:ascii="Cambria Math" w:eastAsiaTheme="minorEastAsia" w:hAnsi="Cambria Math" w:cs="Times New Roman"/>
-                          <w:sz w:val="24"/>
-                          <w:szCs w:val="24"/>
-                        </w:rPr>
-                        <m:t>h</m:t>
-                      </m:r>
-                    </m:sub>
-                  </m:sSub>
-                </m:e>
-              </m:d>
-            </m:e>
-          </m:func>
-          <m:r>
-            <w:rPr>
-              <w:rFonts w:ascii="Cambria Math" w:eastAsiaTheme="minorEastAsia" w:hAnsi="Cambria Math" w:cs="Times New Roman"/>
-              <w:sz w:val="24"/>
-              <w:szCs w:val="24"/>
-            </w:rPr>
-            <m:t>=</m:t>
-          </m:r>
-          <m:sSubSup>
-            <m:sSubSupPr>
-              <m:ctrlPr>
-                <w:rPr>
-                  <w:rFonts w:ascii="Cambria Math" w:eastAsiaTheme="minorEastAsia" w:hAnsi="Cambria Math" w:cs="Times New Roman"/>
-                  <w:i/>
-                  <w:sz w:val="24"/>
-                  <w:szCs w:val="24"/>
-                </w:rPr>
-              </m:ctrlPr>
-            </m:sSubSupPr>
-            <m:e>
-              <m:r>
-                <w:rPr>
-                  <w:rFonts w:ascii="Cambria Math" w:eastAsiaTheme="minorEastAsia" w:hAnsi="Cambria Math" w:cs="Times New Roman"/>
-                  <w:sz w:val="24"/>
-                  <w:szCs w:val="24"/>
-                </w:rPr>
-                <m:t>β</m:t>
-              </m:r>
-            </m:e>
-            <m:sub>
-              <m:r>
-                <w:rPr>
-                  <w:rFonts w:ascii="Cambria Math" w:eastAsiaTheme="minorEastAsia" w:hAnsi="Cambria Math" w:cs="Times New Roman"/>
-                  <w:sz w:val="24"/>
-                  <w:szCs w:val="24"/>
-                </w:rPr>
-                <m:t>0</m:t>
-              </m:r>
-            </m:sub>
-            <m:sup>
-              <m:r>
-                <w:rPr>
-                  <w:rFonts w:ascii="Cambria Math" w:eastAsiaTheme="minorEastAsia" w:hAnsi="Cambria Math" w:cs="Times New Roman"/>
-                  <w:sz w:val="24"/>
-                  <w:szCs w:val="24"/>
-                </w:rPr>
-                <m:t>λ</m:t>
-              </m:r>
-            </m:sup>
-          </m:sSubSup>
-          <m:r>
-            <w:rPr>
-              <w:rFonts w:ascii="Cambria Math" w:eastAsiaTheme="minorEastAsia" w:hAnsi="Cambria Math" w:cs="Times New Roman"/>
-              <w:sz w:val="24"/>
-              <w:szCs w:val="24"/>
-            </w:rPr>
-            <m:t>+</m:t>
-          </m:r>
-          <m:sSubSup>
-            <m:sSubSupPr>
-              <m:ctrlPr>
-                <w:rPr>
-                  <w:rFonts w:ascii="Cambria Math" w:eastAsiaTheme="minorEastAsia" w:hAnsi="Cambria Math" w:cs="Times New Roman"/>
-                  <w:i/>
-                  <w:sz w:val="24"/>
-                  <w:szCs w:val="24"/>
-                </w:rPr>
-              </m:ctrlPr>
-            </m:sSubSupPr>
-            <m:e>
-              <m:r>
-                <w:rPr>
-                  <w:rFonts w:ascii="Cambria Math" w:eastAsiaTheme="minorEastAsia" w:hAnsi="Cambria Math" w:cs="Times New Roman"/>
-                  <w:sz w:val="24"/>
-                  <w:szCs w:val="24"/>
-                </w:rPr>
-                <m:t>β</m:t>
-              </m:r>
-            </m:e>
-            <m:sub>
-              <m:r>
-                <w:rPr>
-                  <w:rFonts w:ascii="Cambria Math" w:eastAsiaTheme="minorEastAsia" w:hAnsi="Cambria Math" w:cs="Times New Roman"/>
-                  <w:sz w:val="24"/>
-                  <w:szCs w:val="24"/>
-                </w:rPr>
-                <m:t>1</m:t>
-              </m:r>
-            </m:sub>
-            <m:sup>
-              <m:r>
-                <w:rPr>
-                  <w:rFonts w:ascii="Cambria Math" w:eastAsiaTheme="minorEastAsia" w:hAnsi="Cambria Math" w:cs="Times New Roman"/>
-                  <w:sz w:val="24"/>
-                  <w:szCs w:val="24"/>
-                </w:rPr>
-                <m:t>λ</m:t>
-              </m:r>
-            </m:sup>
-          </m:sSubSup>
-          <m:sSub>
-            <m:sSubPr>
-              <m:ctrlPr>
-                <w:rPr>
-                  <w:rFonts w:ascii="Cambria Math" w:eastAsiaTheme="minorEastAsia" w:hAnsi="Cambria Math" w:cs="Times New Roman"/>
-                  <w:i/>
-                  <w:sz w:val="24"/>
-                  <w:szCs w:val="24"/>
-                </w:rPr>
-              </m:ctrlPr>
-            </m:sSubPr>
-            <m:e>
-              <m:r>
-                <w:rPr>
-                  <w:rFonts w:ascii="Cambria Math" w:eastAsiaTheme="minorEastAsia" w:hAnsi="Cambria Math" w:cs="Times New Roman"/>
-                  <w:sz w:val="24"/>
-                  <w:szCs w:val="24"/>
-                </w:rPr>
-                <m:t>x</m:t>
-              </m:r>
-            </m:e>
-            <m:sub>
-              <m:r>
-                <w:rPr>
-                  <w:rFonts w:ascii="Cambria Math" w:eastAsiaTheme="minorEastAsia" w:hAnsi="Cambria Math" w:cs="Times New Roman"/>
-                  <w:sz w:val="24"/>
-                  <w:szCs w:val="24"/>
-                </w:rPr>
-                <m:t>h</m:t>
-              </m:r>
-            </m:sub>
-          </m:sSub>
-        </m:oMath>
-      </m:oMathPara>
+      <m:oMath>
+        <m:func>
+          <m:funcPr>
+            <m:ctrlPr>
+              <w:rPr>
+                <w:rFonts w:ascii="Cambria Math" w:eastAsiaTheme="minorEastAsia" w:hAnsi="Cambria Math" w:cs="Times New Roman"/>
+                <w:sz w:val="24"/>
+                <w:szCs w:val="24"/>
+              </w:rPr>
+            </m:ctrlPr>
+          </m:funcPr>
+          <m:fName>
+            <m:r>
+              <m:rPr>
+                <m:sty m:val="p"/>
+              </m:rPr>
+              <w:rPr>
+                <w:rFonts w:ascii="Cambria Math" w:eastAsiaTheme="minorEastAsia" w:hAnsi="Cambria Math" w:cs="Times New Roman"/>
+                <w:sz w:val="24"/>
+                <w:szCs w:val="24"/>
+              </w:rPr>
+              <m:t>log</m:t>
+            </m:r>
+          </m:fName>
+          <m:e>
+            <m:d>
+              <m:dPr>
+                <m:ctrlPr>
+                  <w:rPr>
+                    <w:rFonts w:ascii="Cambria Math" w:eastAsiaTheme="minorEastAsia" w:hAnsi="Cambria Math" w:cs="Times New Roman"/>
+                    <w:i/>
+                    <w:sz w:val="24"/>
+                    <w:szCs w:val="24"/>
+                  </w:rPr>
+                </m:ctrlPr>
+              </m:dPr>
+              <m:e>
+                <m:sSub>
+                  <m:sSubPr>
+                    <m:ctrlPr>
+                      <w:rPr>
+                        <w:rFonts w:ascii="Cambria Math" w:eastAsiaTheme="minorEastAsia" w:hAnsi="Cambria Math" w:cs="Times New Roman"/>
+                        <w:i/>
+                        <w:sz w:val="24"/>
+                        <w:szCs w:val="24"/>
+                      </w:rPr>
+                    </m:ctrlPr>
+                  </m:sSubPr>
+                  <m:e>
+                    <m:r>
+                      <w:rPr>
+                        <w:rFonts w:ascii="Cambria Math" w:eastAsiaTheme="minorEastAsia" w:hAnsi="Cambria Math" w:cs="Times New Roman"/>
+                        <w:sz w:val="24"/>
+                        <w:szCs w:val="24"/>
+                      </w:rPr>
+                      <m:t>λ</m:t>
+                    </m:r>
+                  </m:e>
+                  <m:sub>
+                    <m:r>
+                      <w:rPr>
+                        <w:rFonts w:ascii="Cambria Math" w:eastAsiaTheme="minorEastAsia" w:hAnsi="Cambria Math" w:cs="Times New Roman"/>
+                        <w:sz w:val="24"/>
+                        <w:szCs w:val="24"/>
+                      </w:rPr>
+                      <m:t>h</m:t>
+                    </m:r>
+                  </m:sub>
+                </m:sSub>
+              </m:e>
+            </m:d>
+          </m:e>
+        </m:func>
+        <m:r>
+          <w:rPr>
+            <w:rFonts w:ascii="Cambria Math" w:eastAsiaTheme="minorEastAsia" w:hAnsi="Cambria Math" w:cs="Times New Roman"/>
+            <w:sz w:val="24"/>
+            <w:szCs w:val="24"/>
+          </w:rPr>
+          <m:t>=</m:t>
+        </m:r>
+        <m:sSubSup>
+          <m:sSubSupPr>
+            <m:ctrlPr>
+              <w:rPr>
+                <w:rFonts w:ascii="Cambria Math" w:eastAsiaTheme="minorEastAsia" w:hAnsi="Cambria Math" w:cs="Times New Roman"/>
+                <w:i/>
+                <w:sz w:val="24"/>
+                <w:szCs w:val="24"/>
+              </w:rPr>
+            </m:ctrlPr>
+          </m:sSubSupPr>
+          <m:e>
+            <m:r>
+              <w:rPr>
+                <w:rFonts w:ascii="Cambria Math" w:eastAsiaTheme="minorEastAsia" w:hAnsi="Cambria Math" w:cs="Times New Roman"/>
+                <w:sz w:val="24"/>
+                <w:szCs w:val="24"/>
+              </w:rPr>
+              <m:t>β</m:t>
+            </m:r>
+          </m:e>
+          <m:sub>
+            <m:r>
+              <w:rPr>
+                <w:rFonts w:ascii="Cambria Math" w:eastAsiaTheme="minorEastAsia" w:hAnsi="Cambria Math" w:cs="Times New Roman"/>
+                <w:sz w:val="24"/>
+                <w:szCs w:val="24"/>
+              </w:rPr>
+              <m:t>0</m:t>
+            </m:r>
+          </m:sub>
+          <m:sup>
+            <m:r>
+              <w:rPr>
+                <w:rFonts w:ascii="Cambria Math" w:eastAsiaTheme="minorEastAsia" w:hAnsi="Cambria Math" w:cs="Times New Roman"/>
+                <w:sz w:val="24"/>
+                <w:szCs w:val="24"/>
+              </w:rPr>
+              <m:t>λ</m:t>
+            </m:r>
+          </m:sup>
+        </m:sSubSup>
+        <m:r>
+          <w:rPr>
+            <w:rFonts w:ascii="Cambria Math" w:eastAsiaTheme="minorEastAsia" w:hAnsi="Cambria Math" w:cs="Times New Roman"/>
+            <w:sz w:val="24"/>
+            <w:szCs w:val="24"/>
+          </w:rPr>
+          <m:t>+</m:t>
+        </m:r>
+        <m:sSubSup>
+          <m:sSubSupPr>
+            <m:ctrlPr>
+              <w:rPr>
+                <w:rFonts w:ascii="Cambria Math" w:eastAsiaTheme="minorEastAsia" w:hAnsi="Cambria Math" w:cs="Times New Roman"/>
+                <w:i/>
+                <w:sz w:val="24"/>
+                <w:szCs w:val="24"/>
+              </w:rPr>
+            </m:ctrlPr>
+          </m:sSubSupPr>
+          <m:e>
+            <m:r>
+              <w:rPr>
+                <w:rFonts w:ascii="Cambria Math" w:eastAsiaTheme="minorEastAsia" w:hAnsi="Cambria Math" w:cs="Times New Roman"/>
+                <w:sz w:val="24"/>
+                <w:szCs w:val="24"/>
+              </w:rPr>
+              <m:t>β</m:t>
+            </m:r>
+          </m:e>
+          <m:sub>
+            <m:r>
+              <w:rPr>
+                <w:rFonts w:ascii="Cambria Math" w:eastAsiaTheme="minorEastAsia" w:hAnsi="Cambria Math" w:cs="Times New Roman"/>
+                <w:sz w:val="24"/>
+                <w:szCs w:val="24"/>
+              </w:rPr>
+              <m:t>1</m:t>
+            </m:r>
+          </m:sub>
+          <m:sup>
+            <m:r>
+              <w:rPr>
+                <w:rFonts w:ascii="Cambria Math" w:eastAsiaTheme="minorEastAsia" w:hAnsi="Cambria Math" w:cs="Times New Roman"/>
+                <w:sz w:val="24"/>
+                <w:szCs w:val="24"/>
+              </w:rPr>
+              <m:t>λ</m:t>
+            </m:r>
+          </m:sup>
+        </m:sSubSup>
+        <m:sSub>
+          <m:sSubPr>
+            <m:ctrlPr>
+              <w:rPr>
+                <w:rFonts w:ascii="Cambria Math" w:eastAsiaTheme="minorEastAsia" w:hAnsi="Cambria Math" w:cs="Times New Roman"/>
+                <w:i/>
+                <w:sz w:val="24"/>
+                <w:szCs w:val="24"/>
+              </w:rPr>
+            </m:ctrlPr>
+          </m:sSubPr>
+          <m:e>
+            <m:r>
+              <w:rPr>
+                <w:rFonts w:ascii="Cambria Math" w:eastAsiaTheme="minorEastAsia" w:hAnsi="Cambria Math" w:cs="Times New Roman"/>
+                <w:sz w:val="24"/>
+                <w:szCs w:val="24"/>
+              </w:rPr>
+              <m:t>x</m:t>
+            </m:r>
+          </m:e>
+          <m:sub>
+            <m:r>
+              <w:rPr>
+                <w:rFonts w:ascii="Cambria Math" w:eastAsiaTheme="minorEastAsia" w:hAnsi="Cambria Math" w:cs="Times New Roman"/>
+                <w:sz w:val="24"/>
+                <w:szCs w:val="24"/>
+              </w:rPr>
+              <m:t>h</m:t>
+            </m:r>
+          </m:sub>
+        </m:sSub>
+      </m:oMath>
+      <w:r>
+        <w:rPr>
+          <w:rFonts w:ascii="Times New Roman" w:eastAsiaTheme="minorEastAsia" w:hAnsi="Times New Roman" w:cs="Times New Roman"/>
+          <w:sz w:val="24"/>
+          <w:szCs w:val="24"/>
+        </w:rPr>
+        <w:t xml:space="preserve">                                                   (eq4)</w:t>
+      </w:r>
     </w:p>
     <w:p>
       <w:pPr>
@@ -14715,6 +14684,14 @@
           <w:sz w:val="24"/>
           <w:szCs w:val="24"/>
         </w:rPr>
+        <w:t xml:space="preserve"> in all models</w:t>
+      </w:r>
+      <w:r>
+        <w:rPr>
+          <w:rFonts w:ascii="Times New Roman" w:hAnsi="Times New Roman" w:cs="Times New Roman"/>
+          <w:sz w:val="24"/>
+          <w:szCs w:val="24"/>
+        </w:rPr>
         <w:t xml:space="preserve"> </w:t>
       </w:r>
       <w:r>
@@ -17710,7 +17687,23 @@
           <w:sz w:val="20"/>
           <w:szCs w:val="20"/>
         </w:rPr>
-        <w:t xml:space="preserve"> mean abundance versus canopy cover (A) </w:t>
+        <w:t xml:space="preserve"> </w:t>
+      </w:r>
+      <w:r>
+        <w:rPr>
+          <w:rFonts w:ascii="Times New Roman" w:hAnsi="Times New Roman" w:cs="Times New Roman"/>
+          <w:sz w:val="20"/>
+          <w:szCs w:val="20"/>
+        </w:rPr>
+        <w:t xml:space="preserve">predicted </w:t>
+      </w:r>
+      <w:r>
+        <w:rPr>
+          <w:rFonts w:ascii="Times New Roman" w:hAnsi="Times New Roman" w:cs="Times New Roman"/>
+          <w:sz w:val="20"/>
+          <w:szCs w:val="20"/>
+        </w:rPr>
+        <w:t xml:space="preserve">mean abundance versus canopy cover (A) </w:t>
       </w:r>
       <w:r>
         <w:rPr>
@@ -17807,7 +17800,7 @@
           <w:sz w:val="24"/>
           <w:szCs w:val="24"/>
         </w:rPr>
-        <w:t>, though results were only marginally significant</w:t>
+        <w:t>, but unaffected by disturbance</w:t>
       </w:r>
       <w:r>
         <w:rPr>
@@ -17895,7 +17888,25 @@
           <w:sz w:val="24"/>
           <w:szCs w:val="24"/>
         </w:rPr>
-        <w:t xml:space="preserve"> (days after May 1) (Table XX)</w:t>
+        <w:t xml:space="preserve"> (days after May 1)</w:t>
+      </w:r>
+      <w:r>
+        <w:rPr>
+          <w:rFonts w:ascii="Times New Roman" w:hAnsi="Times New Roman" w:cs="Times New Roman"/>
+          <w:sz w:val="24"/>
+          <w:szCs w:val="24"/>
+        </w:rPr>
+        <w:t xml:space="preserve"> in all models</w:t>
+      </w:r>
+      <w:bookmarkStart w:id="0" w:name="_GoBack"/>
+      <w:bookmarkEnd w:id="0"/>
+      <w:r>
+        <w:rPr>
+          <w:rFonts w:ascii="Times New Roman" w:hAnsi="Times New Roman" w:cs="Times New Roman"/>
+          <w:sz w:val="24"/>
+          <w:szCs w:val="24"/>
+        </w:rPr>
+        <w:t xml:space="preserve"> (Table XX)</w:t>
       </w:r>
       <w:r>
         <w:rPr>
@@ -19575,7 +19586,39 @@
           <w:sz w:val="20"/>
           <w:szCs w:val="20"/>
         </w:rPr>
-        <w:t xml:space="preserve">owhee mean abundance versus canopy cover (A) and probability of detection versus date (B). Grey bands are 85% confidence intervals. </w:t>
+        <w:t>owhee</w:t>
+      </w:r>
+      <w:r>
+        <w:rPr>
+          <w:rFonts w:ascii="Times New Roman" w:hAnsi="Times New Roman" w:cs="Times New Roman"/>
+          <w:sz w:val="20"/>
+          <w:szCs w:val="20"/>
+        </w:rPr>
+        <w:t xml:space="preserve"> predicted</w:t>
+      </w:r>
+      <w:r>
+        <w:rPr>
+          <w:rFonts w:ascii="Times New Roman" w:hAnsi="Times New Roman" w:cs="Times New Roman"/>
+          <w:sz w:val="20"/>
+          <w:szCs w:val="20"/>
+        </w:rPr>
+        <w:t xml:space="preserve"> mea</w:t>
+      </w:r>
+      <w:r>
+        <w:rPr>
+          <w:rFonts w:ascii="Times New Roman" w:hAnsi="Times New Roman" w:cs="Times New Roman"/>
+          <w:sz w:val="20"/>
+          <w:szCs w:val="20"/>
+        </w:rPr>
+        <w:t>n abundance versus canopy cover.</w:t>
+      </w:r>
+      <w:r>
+        <w:rPr>
+          <w:rFonts w:ascii="Times New Roman" w:hAnsi="Times New Roman" w:cs="Times New Roman"/>
+          <w:sz w:val="20"/>
+          <w:szCs w:val="20"/>
+        </w:rPr>
+        <w:t xml:space="preserve"> Grey bands are 85% confidence intervals. </w:t>
       </w:r>
     </w:p>
     <w:p>
@@ -33757,6 +33800,7 @@
   <w:style w:type="character" w:default="1" w:styleId="DefaultParagraphFont">
     <w:name w:val="Default Paragraph Font"/>
     <w:uiPriority w:val="1"/>
+    <w:semiHidden/>
     <w:unhideWhenUsed/>
   </w:style>
   <w:style w:type="table" w:default="1" w:styleId="TableNormal">

</xml_diff>

<commit_message>
Commit before slashing species accounts in intro
</commit_message>
<xml_diff>
--- a/thesis_doc/Thesis.docx
+++ b/thesis_doc/Thesis.docx
@@ -464,23 +464,7 @@
           <w:rFonts w:ascii="Times New Roman" w:hAnsi="Times New Roman" w:cs="Times New Roman"/>
           <w:sz w:val="24"/>
         </w:rPr>
-        <w:t>(</w:t>
-      </w:r>
-      <w:proofErr w:type="spellStart"/>
-      <w:r>
-        <w:rPr>
-          <w:rFonts w:ascii="Times New Roman" w:hAnsi="Times New Roman" w:cs="Times New Roman"/>
-          <w:sz w:val="24"/>
-        </w:rPr>
-        <w:t>Nuzzo</w:t>
-      </w:r>
-      <w:proofErr w:type="spellEnd"/>
-      <w:r>
-        <w:rPr>
-          <w:rFonts w:ascii="Times New Roman" w:hAnsi="Times New Roman" w:cs="Times New Roman"/>
-          <w:sz w:val="24"/>
-        </w:rPr>
-        <w:t xml:space="preserve"> 1986</w:t>
+        <w:t>(Nuzzo 1986</w:t>
       </w:r>
       <w:r>
         <w:rPr>
@@ -615,23 +599,7 @@
           <w:rFonts w:ascii="Times New Roman" w:hAnsi="Times New Roman" w:cs="Times New Roman"/>
           <w:sz w:val="24"/>
         </w:rPr>
-        <w:t>(</w:t>
-      </w:r>
-      <w:proofErr w:type="spellStart"/>
-      <w:r>
-        <w:rPr>
-          <w:rFonts w:ascii="Times New Roman" w:hAnsi="Times New Roman" w:cs="Times New Roman"/>
-          <w:sz w:val="24"/>
-        </w:rPr>
-        <w:t>Marschner</w:t>
-      </w:r>
-      <w:proofErr w:type="spellEnd"/>
-      <w:r>
-        <w:rPr>
-          <w:rFonts w:ascii="Times New Roman" w:hAnsi="Times New Roman" w:cs="Times New Roman"/>
-          <w:sz w:val="24"/>
-        </w:rPr>
-        <w:t xml:space="preserve"> 1974</w:t>
+        <w:t>(Marschner 1974</w:t>
       </w:r>
       <w:r>
         <w:rPr>
@@ -710,39 +678,7 @@
           <w:rFonts w:ascii="Times New Roman" w:hAnsi="Times New Roman" w:cs="Times New Roman"/>
           <w:sz w:val="24"/>
         </w:rPr>
-        <w:t>(</w:t>
-      </w:r>
-      <w:proofErr w:type="spellStart"/>
-      <w:r>
-        <w:rPr>
-          <w:rFonts w:ascii="Times New Roman" w:hAnsi="Times New Roman" w:cs="Times New Roman"/>
-          <w:sz w:val="24"/>
-        </w:rPr>
-        <w:t>Dey</w:t>
-      </w:r>
-      <w:proofErr w:type="spellEnd"/>
-      <w:r>
-        <w:rPr>
-          <w:rFonts w:ascii="Times New Roman" w:hAnsi="Times New Roman" w:cs="Times New Roman"/>
-          <w:sz w:val="24"/>
-        </w:rPr>
-        <w:t xml:space="preserve"> and </w:t>
-      </w:r>
-      <w:proofErr w:type="spellStart"/>
-      <w:r>
-        <w:rPr>
-          <w:rFonts w:ascii="Times New Roman" w:hAnsi="Times New Roman" w:cs="Times New Roman"/>
-          <w:sz w:val="24"/>
-        </w:rPr>
-        <w:t>Kabrick</w:t>
-      </w:r>
-      <w:proofErr w:type="spellEnd"/>
-      <w:r>
-        <w:rPr>
-          <w:rFonts w:ascii="Times New Roman" w:hAnsi="Times New Roman" w:cs="Times New Roman"/>
-          <w:sz w:val="24"/>
-        </w:rPr>
-        <w:t xml:space="preserve"> 2015)</w:t>
+        <w:t>(Dey and Kabrick 2015)</w:t>
       </w:r>
       <w:r>
         <w:rPr>
@@ -830,23 +766,7 @@
           <w:rFonts w:ascii="Times New Roman" w:hAnsi="Times New Roman" w:cs="Times New Roman"/>
           <w:sz w:val="24"/>
         </w:rPr>
-        <w:t>(</w:t>
-      </w:r>
-      <w:proofErr w:type="spellStart"/>
-      <w:r>
-        <w:rPr>
-          <w:rFonts w:ascii="Times New Roman" w:hAnsi="Times New Roman" w:cs="Times New Roman"/>
-          <w:sz w:val="24"/>
-        </w:rPr>
-        <w:t>Nuzzo</w:t>
-      </w:r>
-      <w:proofErr w:type="spellEnd"/>
-      <w:r>
-        <w:rPr>
-          <w:rFonts w:ascii="Times New Roman" w:hAnsi="Times New Roman" w:cs="Times New Roman"/>
-          <w:sz w:val="24"/>
-        </w:rPr>
-        <w:t xml:space="preserve"> 1986,</w:t>
+        <w:t>(Nuzzo 1986,</w:t>
       </w:r>
       <w:r>
         <w:rPr>
@@ -1474,23 +1394,7 @@
           <w:rFonts w:ascii="Times New Roman" w:hAnsi="Times New Roman" w:cs="Times New Roman"/>
           <w:sz w:val="24"/>
         </w:rPr>
-        <w:t>(</w:t>
-      </w:r>
-      <w:proofErr w:type="spellStart"/>
-      <w:r>
-        <w:rPr>
-          <w:rFonts w:ascii="Times New Roman" w:hAnsi="Times New Roman" w:cs="Times New Roman"/>
-          <w:sz w:val="24"/>
-        </w:rPr>
-        <w:t>Marschner</w:t>
-      </w:r>
-      <w:proofErr w:type="spellEnd"/>
-      <w:r>
-        <w:rPr>
-          <w:rFonts w:ascii="Times New Roman" w:hAnsi="Times New Roman" w:cs="Times New Roman"/>
-          <w:sz w:val="24"/>
-        </w:rPr>
-        <w:t xml:space="preserve"> 1974</w:t>
+        <w:t>(Marschner 1974</w:t>
       </w:r>
       <w:r>
         <w:rPr>
@@ -2544,7 +2448,7 @@
           <w:sz w:val="24"/>
           <w:szCs w:val="24"/>
         </w:rPr>
-        <w:instrText xml:space="preserve"> ADDIN ZOTERO_ITEM CSL_CITATION {"citationID":"jhSg0lXX","properties":{"formattedCitation":"(MN DNR 2013)","plainCitation":"(MN DNR 2013)","noteIndex":0},"citationItems":[{"id":278,"uris":["http://zotero.org/users/3700149/items/EZYRIV92"],"uri":["http://zotero.org/users/3700149/items/EZYRIV92"],"itemData":{"id":278,"type":"article","title":"Operational Plan for Management of Sand Dunes State Forest, Sherburne County, MN.","abstract":"Minnesota Department of Natural Resources, 2013. Operational Plan for Management of Sand Dunes State Forest, Sherburne County, MN. Divisions of Forestry, Ecological and Water Resources &amp; Fish and Wildlife.","author":[{"family":"MN DNR","given":""}],"issued":{"date-parts":[["2013"]]}}}],"schema":"https://github.com/citation-style-language/schema/raw/master/csl-citation.json"} </w:instrText>
+        <w:instrText xml:space="preserve"> ADDIN ZOTERO_ITEM CSL_CITATION {"citationID":"jhSg0lXX","properties":{"formattedCitation":"(MN DNR 2013b)","plainCitation":"(MN DNR 2013b)","noteIndex":0},"citationItems":[{"id":278,"uris":["http://zotero.org/users/3700149/items/EZYRIV92"],"uri":["http://zotero.org/users/3700149/items/EZYRIV92"],"itemData":{"id":278,"type":"article","title":"Operational Plan for Management of Sand Dunes State Forest, Sherburne County, MN.","abstract":"Minnesota Department of Natural Resources, 2013. Operational Plan for Management of Sand Dunes State Forest, Sherburne County, MN. Divisions of Forestry, Ecological and Water Resources &amp; Fish and Wildlife.","author":[{"family":"MN DNR","given":""}],"issued":{"date-parts":[["2013"]]}}}],"schema":"https://github.com/citation-style-language/schema/raw/master/csl-citation.json"} </w:instrText>
       </w:r>
       <w:r>
         <w:rPr>
@@ -2559,7 +2463,7 @@
           <w:rFonts w:ascii="Times New Roman" w:hAnsi="Times New Roman" w:cs="Times New Roman"/>
           <w:sz w:val="24"/>
         </w:rPr>
-        <w:t>(MN DNR 2013)</w:t>
+        <w:t>(MN DNR 2013b)</w:t>
       </w:r>
       <w:r>
         <w:rPr>
@@ -2620,7 +2524,7 @@
           <w:sz w:val="24"/>
           <w:szCs w:val="24"/>
         </w:rPr>
-        <w:t xml:space="preserve">e 2013 operational plan for Sand </w:t>
+        <w:t xml:space="preserve">e 2013 operational plan for </w:t>
       </w:r>
       <w:r>
         <w:rPr>
@@ -2630,7 +2534,7 @@
           <w:szCs w:val="24"/>
         </w:rPr>
         <w:lastRenderedPageBreak/>
-        <w:t>Dunes</w:t>
+        <w:t>Sand Dunes</w:t>
       </w:r>
       <w:r>
         <w:rPr>
@@ -3485,43 +3389,68 @@
           <w:sz w:val="24"/>
           <w:szCs w:val="24"/>
         </w:rPr>
-        <w:t xml:space="preserve"> likely to produce observational data sufficient for robust analysis (SWG Grant proposal)</w:t>
-      </w:r>
-      <w:r>
-        <w:rPr>
-          <w:rFonts w:ascii="Times New Roman" w:hAnsi="Times New Roman" w:cs="Times New Roman"/>
-          <w:bCs/>
-          <w:sz w:val="24"/>
-          <w:szCs w:val="24"/>
-        </w:rPr>
-        <w:t>. Results</w:t>
-      </w:r>
-      <w:r>
-        <w:rPr>
-          <w:rFonts w:ascii="Times New Roman" w:hAnsi="Times New Roman" w:cs="Times New Roman"/>
-          <w:bCs/>
-          <w:sz w:val="24"/>
-          <w:szCs w:val="24"/>
-        </w:rPr>
-        <w:t xml:space="preserve"> from this project will be used to inform restoration of native habitats within the Sand Dunes State Forest and to provide guidance on future adaptive management strategies. </w:t>
-      </w:r>
-      <w:r>
-        <w:rPr>
-          <w:rFonts w:ascii="Times New Roman" w:hAnsi="Times New Roman" w:cs="Times New Roman"/>
-          <w:bCs/>
-          <w:sz w:val="24"/>
-          <w:szCs w:val="24"/>
-        </w:rPr>
-        <w:t xml:space="preserve">Our </w:t>
-      </w:r>
-      <w:r>
-        <w:rPr>
-          <w:rFonts w:ascii="Times New Roman" w:hAnsi="Times New Roman" w:cs="Times New Roman"/>
-          <w:bCs/>
-          <w:sz w:val="24"/>
-          <w:szCs w:val="24"/>
-        </w:rPr>
-        <w:t>b</w:t>
+        <w:t xml:space="preserve"> likely to produce observational data </w:t>
+      </w:r>
+      <w:r>
+        <w:rPr>
+          <w:rFonts w:ascii="Times New Roman" w:hAnsi="Times New Roman" w:cs="Times New Roman"/>
+          <w:bCs/>
+          <w:sz w:val="24"/>
+          <w:szCs w:val="24"/>
+        </w:rPr>
+        <w:t>sufficient for robust analysis</w:t>
+      </w:r>
+      <w:r>
+        <w:rPr>
+          <w:rFonts w:ascii="Times New Roman" w:hAnsi="Times New Roman" w:cs="Times New Roman"/>
+          <w:bCs/>
+          <w:sz w:val="24"/>
+          <w:szCs w:val="24"/>
+        </w:rPr>
+        <w:t xml:space="preserve"> </w:t>
+      </w:r>
+      <w:r>
+        <w:rPr>
+          <w:rFonts w:ascii="Times New Roman" w:hAnsi="Times New Roman" w:cs="Times New Roman"/>
+          <w:bCs/>
+          <w:sz w:val="24"/>
+          <w:szCs w:val="24"/>
+        </w:rPr>
+        <w:fldChar w:fldCharType="begin"/>
+      </w:r>
+      <w:r>
+        <w:rPr>
+          <w:rFonts w:ascii="Times New Roman" w:hAnsi="Times New Roman" w:cs="Times New Roman"/>
+          <w:bCs/>
+          <w:sz w:val="24"/>
+          <w:szCs w:val="24"/>
+        </w:rPr>
+        <w:instrText xml:space="preserve"> ADDIN ZOTERO_ITEM CSL_CITATION {"citationID":"7kuQ1oMa","properties":{"formattedCitation":"(MN DNR 2013a)","plainCitation":"(MN DNR 2013a)","noteIndex":0},"citationItems":[{"id":292,"uris":["http://zotero.org/users/3700149/items/Y9XLA3RM"],"uri":["http://zotero.org/users/3700149/items/Y9XLA3RM"],"itemData":{"id":292,"type":"article","title":"MN DNR. 2013. Occupancy Modeling to Inform the restoration of Oak Savanna, Prairie, and Oak Woodland at Sand Dunes State Forest for SGCN M T-43-R-1. State Wildlife Grant Proposal submitted by the Minnesota Department of Natural Resources.","author":[{"family":"MN DNR","given":""}],"issued":{"date-parts":[["2013"]]}}}],"schema":"https://github.com/citation-style-language/schema/raw/master/csl-citation.json"} </w:instrText>
+      </w:r>
+      <w:r>
+        <w:rPr>
+          <w:rFonts w:ascii="Times New Roman" w:hAnsi="Times New Roman" w:cs="Times New Roman"/>
+          <w:bCs/>
+          <w:sz w:val="24"/>
+          <w:szCs w:val="24"/>
+        </w:rPr>
+        <w:fldChar w:fldCharType="separate"/>
+      </w:r>
+      <w:r>
+        <w:rPr>
+          <w:rFonts w:ascii="Times New Roman" w:hAnsi="Times New Roman" w:cs="Times New Roman"/>
+          <w:sz w:val="24"/>
+        </w:rPr>
+        <w:t>(MN DNR 2013a)</w:t>
+      </w:r>
+      <w:r>
+        <w:rPr>
+          <w:rFonts w:ascii="Times New Roman" w:hAnsi="Times New Roman" w:cs="Times New Roman"/>
+          <w:bCs/>
+          <w:sz w:val="24"/>
+          <w:szCs w:val="24"/>
+        </w:rPr>
+        <w:fldChar w:fldCharType="end"/>
       </w:r>
       <w:bookmarkStart w:id="0" w:name="_GoBack"/>
       <w:bookmarkEnd w:id="0"/>
@@ -3532,7 +3461,34 @@
           <w:sz w:val="24"/>
           <w:szCs w:val="24"/>
         </w:rPr>
-        <w:t>iological</w:t>
+        <w:t>. Results</w:t>
+      </w:r>
+      <w:r>
+        <w:rPr>
+          <w:rFonts w:ascii="Times New Roman" w:hAnsi="Times New Roman" w:cs="Times New Roman"/>
+          <w:bCs/>
+          <w:sz w:val="24"/>
+          <w:szCs w:val="24"/>
+        </w:rPr>
+        <w:t xml:space="preserve"> from this project will be used to inform restoration of native habitats within the Sand Dunes State Forest and to provide guidance on future adaptive management strategies. </w:t>
+      </w:r>
+      <w:r>
+        <w:rPr>
+          <w:rFonts w:ascii="Times New Roman" w:hAnsi="Times New Roman" w:cs="Times New Roman"/>
+          <w:bCs/>
+          <w:sz w:val="24"/>
+          <w:szCs w:val="24"/>
+        </w:rPr>
+        <w:t xml:space="preserve">Our </w:t>
+      </w:r>
+      <w:r>
+        <w:rPr>
+          <w:rFonts w:ascii="Times New Roman" w:hAnsi="Times New Roman" w:cs="Times New Roman"/>
+          <w:bCs/>
+          <w:sz w:val="24"/>
+          <w:szCs w:val="24"/>
+        </w:rPr>
+        <w:t>biological</w:t>
       </w:r>
       <w:r>
         <w:rPr>
@@ -4041,25 +3997,50 @@
           <w:sz w:val="24"/>
           <w:szCs w:val="24"/>
         </w:rPr>
-        <w:t xml:space="preserve"> (</w:t>
-      </w:r>
-      <w:r>
-        <w:rPr>
-          <w:rFonts w:ascii="Times New Roman" w:hAnsi="Times New Roman" w:cs="Times New Roman"/>
-          <w:bCs/>
-          <w:sz w:val="24"/>
-          <w:szCs w:val="24"/>
-        </w:rPr>
-        <w:t>XX</w:t>
-      </w:r>
-      <w:r>
-        <w:rPr>
-          <w:rFonts w:ascii="Times New Roman" w:hAnsi="Times New Roman" w:cs="Times New Roman"/>
-          <w:bCs/>
-          <w:sz w:val="24"/>
-          <w:szCs w:val="24"/>
-        </w:rPr>
-        <w:t>MN Breeding Bird Atlas)</w:t>
+        <w:t xml:space="preserve"> </w:t>
+      </w:r>
+      <w:r>
+        <w:rPr>
+          <w:rFonts w:ascii="Times New Roman" w:hAnsi="Times New Roman" w:cs="Times New Roman"/>
+          <w:bCs/>
+          <w:sz w:val="24"/>
+          <w:szCs w:val="24"/>
+        </w:rPr>
+        <w:fldChar w:fldCharType="begin"/>
+      </w:r>
+      <w:r>
+        <w:rPr>
+          <w:rFonts w:ascii="Times New Roman" w:hAnsi="Times New Roman" w:cs="Times New Roman"/>
+          <w:bCs/>
+          <w:sz w:val="24"/>
+          <w:szCs w:val="24"/>
+        </w:rPr>
+        <w:instrText xml:space="preserve"> ADDIN ZOTERO_ITEM CSL_CITATION {"citationID":"OmFno4Nx","properties":{"formattedCitation":"(Sauer et al. 2015)","plainCitation":"(Sauer et al. 2015)","noteIndex":0},"citationItems":[{"id":291,"uris":["http://zotero.org/users/3700149/items/FS58JRNC"],"uri":["http://zotero.org/users/3700149/items/FS58JRNC"],"itemData":{"id":291,"type":"article","title":"Sauer, J. R., D. K. Niven, J. E. Hines, D. J. Ziolkowski, Jr, K. L. Pardieck, J. E. Fallon, and W. A. Link. 2017. The North American Breeding Bird Survey, Results and Analysis 1966 - 2015. Version 2.07.2017 USGS Patuxent Wildlife Research Center, Laurel, MD","author":[{"family":"Sauer et al.","given":""}],"issued":{"date-parts":[["2015"]]}}}],"schema":"https://github.com/citation-style-language/schema/raw/master/csl-citation.json"} </w:instrText>
+      </w:r>
+      <w:r>
+        <w:rPr>
+          <w:rFonts w:ascii="Times New Roman" w:hAnsi="Times New Roman" w:cs="Times New Roman"/>
+          <w:bCs/>
+          <w:sz w:val="24"/>
+          <w:szCs w:val="24"/>
+        </w:rPr>
+        <w:fldChar w:fldCharType="separate"/>
+      </w:r>
+      <w:r>
+        <w:rPr>
+          <w:rFonts w:ascii="Times New Roman" w:hAnsi="Times New Roman" w:cs="Times New Roman"/>
+          <w:sz w:val="24"/>
+        </w:rPr>
+        <w:t>(Sauer et al. 2015)</w:t>
+      </w:r>
+      <w:r>
+        <w:rPr>
+          <w:rFonts w:ascii="Times New Roman" w:hAnsi="Times New Roman" w:cs="Times New Roman"/>
+          <w:bCs/>
+          <w:sz w:val="24"/>
+          <w:szCs w:val="24"/>
+        </w:rPr>
+        <w:fldChar w:fldCharType="end"/>
       </w:r>
       <w:r>
         <w:rPr>
@@ -4069,15 +4050,6 @@
           <w:szCs w:val="24"/>
         </w:rPr>
         <w:t>.</w:t>
-      </w:r>
-      <w:r>
-        <w:rPr>
-          <w:rFonts w:ascii="Times New Roman" w:hAnsi="Times New Roman" w:cs="Times New Roman"/>
-          <w:bCs/>
-          <w:sz w:val="24"/>
-          <w:szCs w:val="24"/>
-        </w:rPr>
-        <w:t xml:space="preserve"> </w:t>
       </w:r>
     </w:p>
     <w:p>
@@ -34005,25 +33977,39 @@
           <w:sz w:val="24"/>
           <w:szCs w:val="24"/>
         </w:rPr>
-        <w:t xml:space="preserve">Communities </w:t>
-      </w:r>
-      <w:proofErr w:type="gramStart"/>
-      <w:r>
-        <w:rPr>
-          <w:rFonts w:ascii="Times New Roman" w:hAnsi="Times New Roman" w:cs="Times New Roman"/>
-          <w:sz w:val="24"/>
-          <w:szCs w:val="24"/>
-        </w:rPr>
-        <w:t>layer[</w:t>
-      </w:r>
-      <w:proofErr w:type="gramEnd"/>
-      <w:r>
-        <w:rPr>
-          <w:rFonts w:ascii="Times New Roman" w:hAnsi="Times New Roman" w:cs="Times New Roman"/>
-          <w:sz w:val="24"/>
-          <w:szCs w:val="24"/>
-        </w:rPr>
-        <w:t>polygon geospatial data]. St. Paul, MN: Minnesota Biological Survey, Minnesota Department of Natural Resources. “[February 2017, compiled by Dustin Graham].</w:t>
+        <w:t>Communities layer</w:t>
+      </w:r>
+      <w:r>
+        <w:rPr>
+          <w:rFonts w:ascii="Times New Roman" w:hAnsi="Times New Roman" w:cs="Times New Roman"/>
+          <w:sz w:val="24"/>
+          <w:szCs w:val="24"/>
+        </w:rPr>
+        <w:t xml:space="preserve"> </w:t>
+      </w:r>
+      <w:r>
+        <w:rPr>
+          <w:rFonts w:ascii="Times New Roman" w:hAnsi="Times New Roman" w:cs="Times New Roman"/>
+          <w:sz w:val="24"/>
+          <w:szCs w:val="24"/>
+        </w:rPr>
+        <w:t>[polygon geospatial data]. St. Paul, MN: Minnesota Biological Survey, Minnesota De</w:t>
+      </w:r>
+      <w:r>
+        <w:rPr>
+          <w:rFonts w:ascii="Times New Roman" w:hAnsi="Times New Roman" w:cs="Times New Roman"/>
+          <w:sz w:val="24"/>
+          <w:szCs w:val="24"/>
+        </w:rPr>
+        <w:t xml:space="preserve">partment of Natural Resources. </w:t>
+      </w:r>
+      <w:r>
+        <w:rPr>
+          <w:rFonts w:ascii="Times New Roman" w:hAnsi="Times New Roman" w:cs="Times New Roman"/>
+          <w:sz w:val="24"/>
+          <w:szCs w:val="24"/>
+        </w:rPr>
+        <w:t>[February 2017, compiled by Dustin Graham].</w:t>
       </w:r>
     </w:p>
     <w:p>

</xml_diff>

<commit_message>
Addition of model assumption descriptions to statistical methods
</commit_message>
<xml_diff>
--- a/thesis_doc/Thesis.docx
+++ b/thesis_doc/Thesis.docx
@@ -4678,7 +4678,34 @@
           <w:sz w:val="24"/>
           <w:szCs w:val="24"/>
         </w:rPr>
-        <w:t xml:space="preserve">the lark sparrow, eastern towhee, plains hog-nosed snake, </w:t>
+        <w:t>the lark sparrow, eastern towhee,</w:t>
+      </w:r>
+      <w:r>
+        <w:rPr>
+          <w:rFonts w:ascii="Times New Roman" w:hAnsi="Times New Roman" w:cs="Times New Roman"/>
+          <w:bCs/>
+          <w:sz w:val="24"/>
+          <w:szCs w:val="24"/>
+        </w:rPr>
+        <w:t xml:space="preserve"> Leonard’s skipper, northern barrens tiger beetle,</w:t>
+      </w:r>
+      <w:r>
+        <w:rPr>
+          <w:rFonts w:ascii="Times New Roman" w:hAnsi="Times New Roman" w:cs="Times New Roman"/>
+          <w:bCs/>
+          <w:sz w:val="24"/>
+          <w:szCs w:val="24"/>
+        </w:rPr>
+        <w:t xml:space="preserve"> plains hog-nosed snake,</w:t>
+      </w:r>
+      <w:r>
+        <w:rPr>
+          <w:rFonts w:ascii="Times New Roman" w:hAnsi="Times New Roman" w:cs="Times New Roman"/>
+          <w:bCs/>
+          <w:sz w:val="24"/>
+          <w:szCs w:val="24"/>
+        </w:rPr>
+        <w:t xml:space="preserve"> and </w:t>
       </w:r>
       <w:proofErr w:type="spellStart"/>
       <w:r>
@@ -4698,7 +4725,7 @@
           <w:sz w:val="24"/>
           <w:szCs w:val="24"/>
         </w:rPr>
-        <w:t xml:space="preserve">, Leonard’s skipper, and northern barrens tiger beetle </w:t>
+        <w:t xml:space="preserve"> </w:t>
       </w:r>
       <w:r>
         <w:rPr>
@@ -8757,7 +8784,39 @@
           <w:sz w:val="24"/>
           <w:szCs w:val="24"/>
         </w:rPr>
-        <w:t xml:space="preserve"> also evaluate abundance at subsequent time periods. </w:t>
+        <w:t xml:space="preserve"> also </w:t>
+      </w:r>
+      <w:r>
+        <w:rPr>
+          <w:rFonts w:ascii="Times New Roman" w:hAnsi="Times New Roman" w:cs="Times New Roman"/>
+          <w:sz w:val="24"/>
+          <w:szCs w:val="24"/>
+        </w:rPr>
+        <w:t xml:space="preserve">allow for the </w:t>
+      </w:r>
+      <w:r>
+        <w:rPr>
+          <w:rFonts w:ascii="Times New Roman" w:hAnsi="Times New Roman" w:cs="Times New Roman"/>
+          <w:sz w:val="24"/>
+          <w:szCs w:val="24"/>
+        </w:rPr>
+        <w:t>evalua</w:t>
+      </w:r>
+      <w:r>
+        <w:rPr>
+          <w:rFonts w:ascii="Times New Roman" w:hAnsi="Times New Roman" w:cs="Times New Roman"/>
+          <w:sz w:val="24"/>
+          <w:szCs w:val="24"/>
+        </w:rPr>
+        <w:t xml:space="preserve">tion of </w:t>
+      </w:r>
+      <w:r>
+        <w:rPr>
+          <w:rFonts w:ascii="Times New Roman" w:hAnsi="Times New Roman" w:cs="Times New Roman"/>
+          <w:sz w:val="24"/>
+          <w:szCs w:val="24"/>
+        </w:rPr>
+        <w:t xml:space="preserve">abundance at subsequent time periods. </w:t>
       </w:r>
       <w:r>
         <w:rPr>
@@ -8933,71 +8992,81 @@
           <w:sz w:val="24"/>
           <w:szCs w:val="24"/>
         </w:rPr>
-        <w:t xml:space="preserve"> across seasons.</w:t>
-      </w:r>
-      <w:r>
-        <w:rPr>
-          <w:rFonts w:ascii="Times New Roman" w:hAnsi="Times New Roman" w:cs="Times New Roman"/>
-          <w:sz w:val="24"/>
-          <w:szCs w:val="24"/>
-        </w:rPr>
-        <w:t xml:space="preserve"> In addition to population closure within primary survey periods, </w:t>
-      </w:r>
-      <w:r>
-        <w:rPr>
-          <w:rFonts w:ascii="Times New Roman" w:hAnsi="Times New Roman" w:cs="Times New Roman"/>
-          <w:sz w:val="24"/>
-          <w:szCs w:val="24"/>
-        </w:rPr>
-        <w:t xml:space="preserve">other </w:t>
-      </w:r>
-      <w:r>
-        <w:rPr>
-          <w:rFonts w:ascii="Times New Roman" w:hAnsi="Times New Roman" w:cs="Times New Roman"/>
-          <w:sz w:val="24"/>
-          <w:szCs w:val="24"/>
-        </w:rPr>
-        <w:t>important assu</w:t>
-      </w:r>
-      <w:r>
-        <w:rPr>
-          <w:rFonts w:ascii="Times New Roman" w:hAnsi="Times New Roman" w:cs="Times New Roman"/>
-          <w:sz w:val="24"/>
-          <w:szCs w:val="24"/>
-        </w:rPr>
-        <w:t xml:space="preserve">mptions of this class of models </w:t>
-      </w:r>
-      <w:r>
-        <w:rPr>
-          <w:rFonts w:ascii="Times New Roman" w:hAnsi="Times New Roman" w:cs="Times New Roman"/>
-          <w:sz w:val="24"/>
-          <w:szCs w:val="24"/>
-        </w:rPr>
-        <w:t xml:space="preserve">include constant detection probability </w:t>
-      </w:r>
-      <w:r>
-        <w:rPr>
-          <w:rFonts w:ascii="Times New Roman" w:hAnsi="Times New Roman" w:cs="Times New Roman"/>
-          <w:sz w:val="24"/>
-          <w:szCs w:val="24"/>
-        </w:rPr>
-        <w:t>among individuals, sites, and survey occasions</w:t>
-      </w:r>
-      <w:r>
-        <w:rPr>
-          <w:rFonts w:ascii="Times New Roman" w:hAnsi="Times New Roman" w:cs="Times New Roman"/>
-          <w:sz w:val="24"/>
-          <w:szCs w:val="24"/>
-        </w:rPr>
-        <w:t xml:space="preserve"> (unless explained by observation variables), and equal abundance across the study system (unles</w:t>
-      </w:r>
-      <w:r>
-        <w:rPr>
-          <w:rFonts w:ascii="Times New Roman" w:hAnsi="Times New Roman" w:cs="Times New Roman"/>
-          <w:sz w:val="24"/>
-          <w:szCs w:val="24"/>
-        </w:rPr>
-        <w:t>s explained by state variables)</w:t>
+        <w:t xml:space="preserve"> across seasons</w:t>
+      </w:r>
+      <w:r>
+        <w:rPr>
+          <w:rFonts w:ascii="Times New Roman" w:hAnsi="Times New Roman" w:cs="Times New Roman"/>
+          <w:sz w:val="24"/>
+          <w:szCs w:val="24"/>
+        </w:rPr>
+        <w:t xml:space="preserve"> (i.e., </w:t>
+      </w:r>
+      <w:r>
+        <w:rPr>
+          <w:rFonts w:ascii="Times New Roman" w:hAnsi="Times New Roman" w:cs="Times New Roman"/>
+          <w:sz w:val="24"/>
+          <w:szCs w:val="24"/>
+        </w:rPr>
+        <w:t xml:space="preserve">that </w:t>
+      </w:r>
+      <w:r>
+        <w:rPr>
+          <w:rFonts w:ascii="Times New Roman" w:hAnsi="Times New Roman" w:cs="Times New Roman"/>
+          <w:sz w:val="24"/>
+          <w:szCs w:val="24"/>
+        </w:rPr>
+        <w:t xml:space="preserve">abundance </w:t>
+      </w:r>
+      <w:r>
+        <w:rPr>
+          <w:rFonts w:ascii="Times New Roman" w:hAnsi="Times New Roman" w:cs="Times New Roman"/>
+          <w:sz w:val="24"/>
+          <w:szCs w:val="24"/>
+        </w:rPr>
+        <w:t>was</w:t>
+      </w:r>
+      <w:r>
+        <w:rPr>
+          <w:rFonts w:ascii="Times New Roman" w:hAnsi="Times New Roman" w:cs="Times New Roman"/>
+          <w:sz w:val="24"/>
+          <w:szCs w:val="24"/>
+        </w:rPr>
+        <w:t xml:space="preserve"> constant within the system)</w:t>
+      </w:r>
+      <w:r>
+        <w:rPr>
+          <w:rFonts w:ascii="Times New Roman" w:hAnsi="Times New Roman" w:cs="Times New Roman"/>
+          <w:sz w:val="24"/>
+          <w:szCs w:val="24"/>
+        </w:rPr>
+        <w:t xml:space="preserve">, an important assumption of the original N-mixture model described by </w:t>
+      </w:r>
+      <w:proofErr w:type="spellStart"/>
+      <w:r>
+        <w:rPr>
+          <w:rFonts w:ascii="Times New Roman" w:hAnsi="Times New Roman" w:cs="Times New Roman"/>
+          <w:sz w:val="24"/>
+          <w:szCs w:val="24"/>
+        </w:rPr>
+        <w:t>Royle</w:t>
+      </w:r>
+      <w:proofErr w:type="spellEnd"/>
+      <w:r>
+        <w:rPr>
+          <w:rFonts w:ascii="Times New Roman" w:hAnsi="Times New Roman" w:cs="Times New Roman"/>
+          <w:sz w:val="24"/>
+          <w:szCs w:val="24"/>
+        </w:rPr>
+        <w:t xml:space="preserve"> (2004)</w:t>
+      </w:r>
+      <w:r>
+        <w:rPr>
+          <w:rFonts w:ascii="Times New Roman" w:hAnsi="Times New Roman" w:cs="Times New Roman"/>
+          <w:sz w:val="24"/>
+          <w:szCs w:val="24"/>
+        </w:rPr>
+        <w:t>.</w:t>
       </w:r>
       <w:r>
         <w:rPr>
@@ -9013,6 +9082,169 @@
           <w:sz w:val="24"/>
           <w:szCs w:val="24"/>
         </w:rPr>
+        <w:t>This class of model</w:t>
+      </w:r>
+      <w:r>
+        <w:rPr>
+          <w:rFonts w:ascii="Times New Roman" w:hAnsi="Times New Roman" w:cs="Times New Roman"/>
+          <w:sz w:val="24"/>
+          <w:szCs w:val="24"/>
+        </w:rPr>
+        <w:t xml:space="preserve"> also</w:t>
+      </w:r>
+      <w:r>
+        <w:rPr>
+          <w:rFonts w:ascii="Times New Roman" w:hAnsi="Times New Roman" w:cs="Times New Roman"/>
+          <w:sz w:val="24"/>
+          <w:szCs w:val="24"/>
+        </w:rPr>
+        <w:t xml:space="preserve"> includes other important assumptions that warrant further explanation</w:t>
+      </w:r>
+      <w:bookmarkStart w:id="0" w:name="_GoBack"/>
+      <w:bookmarkEnd w:id="0"/>
+      <w:r>
+        <w:rPr>
+          <w:rFonts w:ascii="Times New Roman" w:hAnsi="Times New Roman" w:cs="Times New Roman"/>
+          <w:sz w:val="24"/>
+          <w:szCs w:val="24"/>
+        </w:rPr>
+        <w:t>.</w:t>
+      </w:r>
+      <w:r>
+        <w:rPr>
+          <w:rFonts w:ascii="Times New Roman" w:hAnsi="Times New Roman" w:cs="Times New Roman"/>
+          <w:sz w:val="24"/>
+          <w:szCs w:val="24"/>
+        </w:rPr>
+        <w:t xml:space="preserve"> </w:t>
+      </w:r>
+      <w:r>
+        <w:rPr>
+          <w:rFonts w:ascii="Times New Roman" w:hAnsi="Times New Roman" w:cs="Times New Roman"/>
+          <w:sz w:val="24"/>
+          <w:szCs w:val="24"/>
+        </w:rPr>
+        <w:t>In addition to population closure</w:t>
+      </w:r>
+      <w:r>
+        <w:rPr>
+          <w:rFonts w:ascii="Times New Roman" w:hAnsi="Times New Roman" w:cs="Times New Roman"/>
+          <w:sz w:val="24"/>
+          <w:szCs w:val="24"/>
+        </w:rPr>
+        <w:t xml:space="preserve"> (constant abundance unless variation is explained by state variables)</w:t>
+      </w:r>
+      <w:r>
+        <w:rPr>
+          <w:rFonts w:ascii="Times New Roman" w:hAnsi="Times New Roman" w:cs="Times New Roman"/>
+          <w:sz w:val="24"/>
+          <w:szCs w:val="24"/>
+        </w:rPr>
+        <w:t xml:space="preserve"> within primary survey periods, </w:t>
+      </w:r>
+      <w:r>
+        <w:rPr>
+          <w:rFonts w:ascii="Times New Roman" w:hAnsi="Times New Roman" w:cs="Times New Roman"/>
+          <w:sz w:val="24"/>
+          <w:szCs w:val="24"/>
+        </w:rPr>
+        <w:t>N-mixture</w:t>
+      </w:r>
+      <w:r>
+        <w:rPr>
+          <w:rFonts w:ascii="Times New Roman" w:hAnsi="Times New Roman" w:cs="Times New Roman"/>
+          <w:sz w:val="24"/>
+          <w:szCs w:val="24"/>
+        </w:rPr>
+        <w:t xml:space="preserve"> models </w:t>
+      </w:r>
+      <w:r>
+        <w:rPr>
+          <w:rFonts w:ascii="Times New Roman" w:hAnsi="Times New Roman" w:cs="Times New Roman"/>
+          <w:sz w:val="24"/>
+          <w:szCs w:val="24"/>
+        </w:rPr>
+        <w:t>assume</w:t>
+      </w:r>
+      <w:r>
+        <w:rPr>
+          <w:rFonts w:ascii="Times New Roman" w:hAnsi="Times New Roman" w:cs="Times New Roman"/>
+          <w:sz w:val="24"/>
+          <w:szCs w:val="24"/>
+        </w:rPr>
+        <w:t xml:space="preserve"> constant detection probability </w:t>
+      </w:r>
+      <w:r>
+        <w:rPr>
+          <w:rFonts w:ascii="Times New Roman" w:hAnsi="Times New Roman" w:cs="Times New Roman"/>
+          <w:sz w:val="24"/>
+          <w:szCs w:val="24"/>
+        </w:rPr>
+        <w:t xml:space="preserve">among </w:t>
+      </w:r>
+      <w:r>
+        <w:rPr>
+          <w:rFonts w:ascii="Times New Roman" w:hAnsi="Times New Roman" w:cs="Times New Roman"/>
+          <w:sz w:val="24"/>
+          <w:szCs w:val="24"/>
+        </w:rPr>
+        <w:lastRenderedPageBreak/>
+        <w:t>individuals across all sites</w:t>
+      </w:r>
+      <w:r>
+        <w:rPr>
+          <w:rFonts w:ascii="Times New Roman" w:hAnsi="Times New Roman" w:cs="Times New Roman"/>
+          <w:sz w:val="24"/>
+          <w:szCs w:val="24"/>
+        </w:rPr>
+        <w:t xml:space="preserve"> and survey occasions</w:t>
+      </w:r>
+      <w:r>
+        <w:rPr>
+          <w:rFonts w:ascii="Times New Roman" w:hAnsi="Times New Roman" w:cs="Times New Roman"/>
+          <w:sz w:val="24"/>
+          <w:szCs w:val="24"/>
+        </w:rPr>
+        <w:t xml:space="preserve">, </w:t>
+      </w:r>
+      <w:r>
+        <w:rPr>
+          <w:rFonts w:ascii="Times New Roman" w:hAnsi="Times New Roman" w:cs="Times New Roman"/>
+          <w:sz w:val="24"/>
+          <w:szCs w:val="24"/>
+        </w:rPr>
+        <w:t>unless</w:t>
+      </w:r>
+      <w:r>
+        <w:rPr>
+          <w:rFonts w:ascii="Times New Roman" w:hAnsi="Times New Roman" w:cs="Times New Roman"/>
+          <w:sz w:val="24"/>
+          <w:szCs w:val="24"/>
+        </w:rPr>
+        <w:t xml:space="preserve"> the variation is</w:t>
+      </w:r>
+      <w:r>
+        <w:rPr>
+          <w:rFonts w:ascii="Times New Roman" w:hAnsi="Times New Roman" w:cs="Times New Roman"/>
+          <w:sz w:val="24"/>
+          <w:szCs w:val="24"/>
+        </w:rPr>
+        <w:t xml:space="preserve"> expla</w:t>
+      </w:r>
+      <w:r>
+        <w:rPr>
+          <w:rFonts w:ascii="Times New Roman" w:hAnsi="Times New Roman" w:cs="Times New Roman"/>
+          <w:sz w:val="24"/>
+          <w:szCs w:val="24"/>
+        </w:rPr>
+        <w:t xml:space="preserve">ined by observation variables. Several authors </w:t>
+      </w:r>
+      <w:r>
+        <w:rPr>
+          <w:rFonts w:ascii="Times New Roman" w:hAnsi="Times New Roman" w:cs="Times New Roman"/>
+          <w:sz w:val="24"/>
+          <w:szCs w:val="24"/>
+        </w:rPr>
         <w:fldChar w:fldCharType="begin"/>
       </w:r>
       <w:r>
@@ -9021,7 +9253,7 @@
           <w:sz w:val="24"/>
           <w:szCs w:val="24"/>
         </w:rPr>
-        <w:instrText xml:space="preserve"> ADDIN ZOTERO_ITEM CSL_CITATION {"citationID":"ng9rjRG4","properties":{"formattedCitation":"(Link et al. 2018)","plainCitation":"(Link et al. 2018)","noteIndex":0},"citationItems":[{"id":288,"uris":["http://zotero.org/users/3700149/items/9QFVYHBN"],"uri":["http://zotero.org/users/3700149/items/9QFVYHBN"],"itemData":{"id":288,"type":"article-journal","title":"On the robustness of N-mixture models","container-title":"Ecology","page":"1547-1551","volume":"99","issue":"7","source":"Wiley Online Library","abstract":"N-mixture models provide an appealing alternative to mark–recapture models, in that they allow for estimation of detection probability and population size from count data, without requiring that individual animals be identified. There is, however, a cost to using the N-mixture models: inference is very sensitive to the model's assumptions. We consider the effects of three violations of assumptions that might reasonably be expected in practice: double counting, unmodeled variation in population size over time, and unmodeled variation in detection probability over time. These three examples show that small violations of assumptions can lead to large biases in estimation. The violations of assumptions we consider are not only small qualitatively, but are also small in the sense that they are unlikely to be detected using goodness-of-fit tests. In cases where reliable estimates of population size are needed, we encourage investigators to allocate resources to acquiring additional data, such as recaptures of marked individuals, for estimation of detection probabilities.","DOI":"10.1002/ecy.2362","ISSN":"1939-9170","language":"en","author":[{"family":"Link","given":"William A."},{"family":"Schofield","given":"Matthew R."},{"family":"Barker","given":"Richard J."},{"family":"Sauer","given":"John R."}],"issued":{"date-parts":[["2018",7,1]]}}}],"schema":"https://github.com/citation-style-language/schema/raw/master/csl-citation.json"} </w:instrText>
+        <w:instrText xml:space="preserve"> ADDIN ZOTERO_ITEM CSL_CITATION {"citationID":"oM1gebfY","properties":{"formattedCitation":"(Barker et al. 2018; Link et al. 2018)","plainCitation":"(Barker et al. 2018; Link et al. 2018)","noteIndex":0},"citationItems":[{"id":296,"uris":["http://zotero.org/users/3700149/items/8K9IDWLI"],"uri":["http://zotero.org/users/3700149/items/8K9IDWLI"],"itemData":{"id":296,"type":"article-journal","title":"On the reliability of N-mixture models for count data","container-title":"Biometrics","page":"369-377","volume":"74","issue":"1","source":"Wiley Online Library","abstract":"N-mixture models describe count data replicated in time and across sites in terms of abundance N and detectability p. They are popular because they allow inference about N while controlling for factors that influence p without the need for marking animals. Using a capture–recapture perspective, we show that the loss of information that results from not marking animals is critical, making reliable statistical modeling of N and p problematic using just count data. One cannot reliably fit a model in which the detection probabilities are distinct among repeat visits as this model is overspecified. This makes uncontrolled variation in p problematic. By counter example, we show that even if p is constant after adjusting for covariate effects (the “constant p” assumption) scientifically plausible alternative models in which N (or its expectation) is non-identifiable or does not even exist as a parameter, lead to data that are practically indistinguishable from data generated under an N-mixture model. This is particularly the case for sparse data as is commonly seen in applications. We conclude that under the constant p assumption reliable inference is only possible for relative abundance in the absence of questionable and/or untestable assumptions or with better quality data than seen in typical applications. Relative abundance models for counts can be readily fitted using Poisson regression in standard software such as R and are sufficiently flexible to allow controlling for p through the use covariates while simultaneously modeling variation in relative abundance. If users require estimates of absolute abundance, they should collect auxiliary data that help with estimation of p.","DOI":"10.1111/biom.12734","ISSN":"1541-0420","language":"en","author":[{"family":"Barker","given":"Richard J."},{"family":"Schofield","given":"Matthew R."},{"family":"Link","given":"William A."},{"family":"Sauer","given":"John R."}],"issued":{"date-parts":[["2018",3,1]]}}},{"id":"rQqbHO3o/jjaa73Ix","uris":["http://zotero.org/users/3700149/items/9QFVYHBN"],"uri":["http://zotero.org/users/3700149/items/9QFVYHBN"],"itemData":{"id":"rQqbHO3o/jjaa73Ix","type":"article-journal","title":"On the robustness of N-mixture models","container-title":"Ecology","page":"1547-1551","volume":"99","issue":"7","source":"Wiley Online Library","abstract":"N-mixture models provide an appealing alternative to mark–recapture models, in that they allow for estimation of detection probability and population size from count data, without requiring that individual animals be identified. There is, however, a cost to using the N-mixture models: inference is very sensitive to the model's assumptions. We consider the effects of three violations of assumptions that might reasonably be expected in practice: double counting, unmodeled variation in population size over time, and unmodeled variation in detection probability over time. These three examples show that small violations of assumptions can lead to large biases in estimation. The violations of assumptions we consider are not only small qualitatively, but are also small in the sense that they are unlikely to be detected using goodness-of-fit tests. In cases where reliable estimates of population size are needed, we encourage investigators to allocate resources to acquiring additional data, such as recaptures of marked individuals, for estimation of detection probabilities.","DOI":"10.1002/ecy.2362","ISSN":"1939-9170","language":"en","author":[{"family":"Link","given":"William A."},{"family":"Schofield","given":"Matthew R."},{"family":"Barker","given":"Richard J."},{"family":"Sauer","given":"John R."}],"issued":{"date-parts":[["2018",7,1]]}}}],"schema":"https://github.com/citation-style-language/schema/raw/master/csl-citation.json"} </w:instrText>
       </w:r>
       <w:r>
         <w:rPr>
@@ -9036,6 +9268,141 @@
           <w:rFonts w:ascii="Times New Roman" w:hAnsi="Times New Roman" w:cs="Times New Roman"/>
           <w:sz w:val="24"/>
         </w:rPr>
+        <w:t>(Barker et al. 2018; Link et al. 2018)</w:t>
+      </w:r>
+      <w:r>
+        <w:rPr>
+          <w:rFonts w:ascii="Times New Roman" w:hAnsi="Times New Roman" w:cs="Times New Roman"/>
+          <w:sz w:val="24"/>
+          <w:szCs w:val="24"/>
+        </w:rPr>
+        <w:fldChar w:fldCharType="end"/>
+      </w:r>
+      <w:r>
+        <w:rPr>
+          <w:rFonts w:ascii="Times New Roman" w:hAnsi="Times New Roman" w:cs="Times New Roman"/>
+          <w:sz w:val="24"/>
+          <w:szCs w:val="24"/>
+        </w:rPr>
+        <w:t xml:space="preserve"> have </w:t>
+      </w:r>
+      <w:r>
+        <w:rPr>
+          <w:rFonts w:ascii="Times New Roman" w:hAnsi="Times New Roman" w:cs="Times New Roman"/>
+          <w:sz w:val="24"/>
+          <w:szCs w:val="24"/>
+        </w:rPr>
+        <w:t>highlighted</w:t>
+      </w:r>
+      <w:r>
+        <w:rPr>
+          <w:rFonts w:ascii="Times New Roman" w:hAnsi="Times New Roman" w:cs="Times New Roman"/>
+          <w:sz w:val="24"/>
+          <w:szCs w:val="24"/>
+        </w:rPr>
+        <w:t xml:space="preserve"> the fact that this assumption is likely to be violated in any number of ways during </w:t>
+      </w:r>
+      <w:r>
+        <w:rPr>
+          <w:rFonts w:ascii="Times New Roman" w:hAnsi="Times New Roman" w:cs="Times New Roman"/>
+          <w:sz w:val="24"/>
+          <w:szCs w:val="24"/>
+        </w:rPr>
+        <w:t xml:space="preserve">field surveys </w:t>
+      </w:r>
+      <w:r>
+        <w:rPr>
+          <w:rFonts w:ascii="Times New Roman" w:hAnsi="Times New Roman" w:cs="Times New Roman"/>
+          <w:sz w:val="24"/>
+          <w:szCs w:val="24"/>
+        </w:rPr>
+        <w:t xml:space="preserve">and that resultant </w:t>
+      </w:r>
+      <w:r>
+        <w:rPr>
+          <w:rFonts w:ascii="Times New Roman" w:hAnsi="Times New Roman" w:cs="Times New Roman"/>
+          <w:sz w:val="24"/>
+          <w:szCs w:val="24"/>
+        </w:rPr>
+        <w:t>estimations</w:t>
+      </w:r>
+      <w:r>
+        <w:rPr>
+          <w:rFonts w:ascii="Times New Roman" w:hAnsi="Times New Roman" w:cs="Times New Roman"/>
+          <w:sz w:val="24"/>
+          <w:szCs w:val="24"/>
+        </w:rPr>
+        <w:t xml:space="preserve"> of </w:t>
+      </w:r>
+      <w:r>
+        <w:rPr>
+          <w:rFonts w:ascii="Times New Roman" w:hAnsi="Times New Roman" w:cs="Times New Roman"/>
+          <w:sz w:val="24"/>
+          <w:szCs w:val="24"/>
+        </w:rPr>
+        <w:t>population size</w:t>
+      </w:r>
+      <w:r>
+        <w:rPr>
+          <w:rFonts w:ascii="Times New Roman" w:hAnsi="Times New Roman" w:cs="Times New Roman"/>
+          <w:sz w:val="24"/>
+          <w:szCs w:val="24"/>
+        </w:rPr>
+        <w:t xml:space="preserve"> and detection </w:t>
+      </w:r>
+      <w:r>
+        <w:rPr>
+          <w:rFonts w:ascii="Times New Roman" w:hAnsi="Times New Roman" w:cs="Times New Roman"/>
+          <w:sz w:val="24"/>
+          <w:szCs w:val="24"/>
+        </w:rPr>
+        <w:t xml:space="preserve">probability </w:t>
+      </w:r>
+      <w:r>
+        <w:rPr>
+          <w:rFonts w:ascii="Times New Roman" w:hAnsi="Times New Roman" w:cs="Times New Roman"/>
+          <w:sz w:val="24"/>
+          <w:szCs w:val="24"/>
+        </w:rPr>
+        <w:t>are likely to be biased</w:t>
+      </w:r>
+      <w:r>
+        <w:rPr>
+          <w:rFonts w:ascii="Times New Roman" w:hAnsi="Times New Roman" w:cs="Times New Roman"/>
+          <w:sz w:val="24"/>
+          <w:szCs w:val="24"/>
+        </w:rPr>
+        <w:t xml:space="preserve"> </w:t>
+      </w:r>
+      <w:r>
+        <w:rPr>
+          <w:rFonts w:ascii="Times New Roman" w:hAnsi="Times New Roman" w:cs="Times New Roman"/>
+          <w:sz w:val="24"/>
+          <w:szCs w:val="24"/>
+        </w:rPr>
+        <w:fldChar w:fldCharType="begin"/>
+      </w:r>
+      <w:r>
+        <w:rPr>
+          <w:rFonts w:ascii="Times New Roman" w:hAnsi="Times New Roman" w:cs="Times New Roman"/>
+          <w:sz w:val="24"/>
+          <w:szCs w:val="24"/>
+        </w:rPr>
+        <w:instrText xml:space="preserve"> ADDIN ZOTERO_ITEM CSL_CITATION {"citationID":"vvPD2kW7","properties":{"formattedCitation":"(Link et al. 2018)","plainCitation":"(Link et al. 2018)","noteIndex":0},"citationItems":[{"id":"rQqbHO3o/jjaa73Ix","uris":["http://zotero.org/users/3700149/items/9QFVYHBN"],"uri":["http://zotero.org/users/3700149/items/9QFVYHBN"],"itemData":{"id":"rQqbHO3o/jjaa73Ix","type":"article-journal","title":"On the robustness of N-mixture models","container-title":"Ecology","page":"1547-1551","volume":"99","issue":"7","source":"Wiley Online Library","abstract":"N-mixture models provide an appealing alternative to mark–recapture models, in that they allow for estimation of detection probability and population size from count data, without requiring that individual animals be identified. There is, however, a cost to using the N-mixture models: inference is very sensitive to the model's assumptions. We consider the effects of three violations of assumptions that might reasonably be expected in practice: double counting, unmodeled variation in population size over time, and unmodeled variation in detection probability over time. These three examples show that small violations of assumptions can lead to large biases in estimation. The violations of assumptions we consider are not only small qualitatively, but are also small in the sense that they are unlikely to be detected using goodness-of-fit tests. In cases where reliable estimates of population size are needed, we encourage investigators to allocate resources to acquiring additional data, such as recaptures of marked individuals, for estimation of detection probabilities.","DOI":"10.1002/ecy.2362","ISSN":"1939-9170","language":"en","author":[{"family":"Link","given":"William A."},{"family":"Schofield","given":"Matthew R."},{"family":"Barker","given":"Richard J."},{"family":"Sauer","given":"John R."}],"issued":{"date-parts":[["2018",7,1]]}}}],"schema":"https://github.com/citation-style-language/schema/raw/master/csl-citation.json"} </w:instrText>
+      </w:r>
+      <w:r>
+        <w:rPr>
+          <w:rFonts w:ascii="Times New Roman" w:hAnsi="Times New Roman" w:cs="Times New Roman"/>
+          <w:sz w:val="24"/>
+          <w:szCs w:val="24"/>
+        </w:rPr>
+        <w:fldChar w:fldCharType="separate"/>
+      </w:r>
+      <w:r>
+        <w:rPr>
+          <w:rFonts w:ascii="Times New Roman" w:hAnsi="Times New Roman" w:cs="Times New Roman"/>
+          <w:sz w:val="24"/>
+        </w:rPr>
         <w:t>(Link et al. 2018)</w:t>
       </w:r>
       <w:r>
@@ -9053,11 +9420,178 @@
           <w:szCs w:val="24"/>
         </w:rPr>
         <w:t>.</w:t>
+      </w:r>
+      <w:r>
+        <w:rPr>
+          <w:rFonts w:ascii="Times New Roman" w:hAnsi="Times New Roman" w:cs="Times New Roman"/>
+          <w:sz w:val="24"/>
+          <w:szCs w:val="24"/>
+        </w:rPr>
+        <w:t xml:space="preserve"> </w:t>
+      </w:r>
+      <w:r>
+        <w:rPr>
+          <w:rFonts w:ascii="Times New Roman" w:hAnsi="Times New Roman" w:cs="Times New Roman"/>
+          <w:sz w:val="24"/>
+          <w:szCs w:val="24"/>
+        </w:rPr>
+        <w:t>This modeling structure</w:t>
+      </w:r>
+      <w:r>
+        <w:rPr>
+          <w:rFonts w:ascii="Times New Roman" w:hAnsi="Times New Roman" w:cs="Times New Roman"/>
+          <w:sz w:val="24"/>
+          <w:szCs w:val="24"/>
+        </w:rPr>
+        <w:t xml:space="preserve"> also assume</w:t>
+      </w:r>
+      <w:r>
+        <w:rPr>
+          <w:rFonts w:ascii="Times New Roman" w:hAnsi="Times New Roman" w:cs="Times New Roman"/>
+          <w:sz w:val="24"/>
+          <w:szCs w:val="24"/>
+        </w:rPr>
+        <w:t>s</w:t>
+      </w:r>
+      <w:r>
+        <w:rPr>
+          <w:rFonts w:ascii="Times New Roman" w:hAnsi="Times New Roman" w:cs="Times New Roman"/>
+          <w:sz w:val="24"/>
+          <w:szCs w:val="24"/>
+        </w:rPr>
+        <w:t xml:space="preserve"> that counts are binomial random variables, an assumption that could easily be violated if individuals are counted more than once during a survey</w:t>
+      </w:r>
+      <w:r>
+        <w:rPr>
+          <w:rFonts w:ascii="Times New Roman" w:hAnsi="Times New Roman" w:cs="Times New Roman"/>
+          <w:sz w:val="24"/>
+          <w:szCs w:val="24"/>
+        </w:rPr>
+        <w:t xml:space="preserve"> </w:t>
+      </w:r>
+      <w:r>
+        <w:rPr>
+          <w:rFonts w:ascii="Times New Roman" w:hAnsi="Times New Roman" w:cs="Times New Roman"/>
+          <w:sz w:val="24"/>
+          <w:szCs w:val="24"/>
+        </w:rPr>
+        <w:fldChar w:fldCharType="begin"/>
+      </w:r>
+      <w:r>
+        <w:rPr>
+          <w:rFonts w:ascii="Times New Roman" w:hAnsi="Times New Roman" w:cs="Times New Roman"/>
+          <w:sz w:val="24"/>
+          <w:szCs w:val="24"/>
+        </w:rPr>
+        <w:instrText xml:space="preserve"> ADDIN ZOTERO_ITEM CSL_CITATION {"citationID":"XUupYEL5","properties":{"formattedCitation":"(Link et al. 2018)","plainCitation":"(Link et al. 2018)","noteIndex":0},"citationItems":[{"id":"rQqbHO3o/jjaa73Ix","uris":["http://zotero.org/users/3700149/items/9QFVYHBN"],"uri":["http://zotero.org/users/3700149/items/9QFVYHBN"],"itemData":{"id":"rQqbHO3o/jjaa73Ix","type":"article-journal","title":"On the robustness of N-mixture models","container-title":"Ecology","page":"1547-1551","volume":"99","issue":"7","source":"Wiley Online Library","abstract":"N-mixture models provide an appealing alternative to mark–recapture models, in that they allow for estimation of detection probability and population size from count data, without requiring that individual animals be identified. There is, however, a cost to using the N-mixture models: inference is very sensitive to the model's assumptions. We consider the effects of three violations of assumptions that might reasonably be expected in practice: double counting, unmodeled variation in population size over time, and unmodeled variation in detection probability over time. These three examples show that small violations of assumptions can lead to large biases in estimation. The violations of assumptions we consider are not only small qualitatively, but are also small in the sense that they are unlikely to be detected using goodness-of-fit tests. In cases where reliable estimates of population size are needed, we encourage investigators to allocate resources to acquiring additional data, such as recaptures of marked individuals, for estimation of detection probabilities.","DOI":"10.1002/ecy.2362","ISSN":"1939-9170","language":"en","author":[{"family":"Link","given":"William A."},{"family":"Schofield","given":"Matthew R."},{"family":"Barker","given":"Richard J."},{"family":"Sauer","given":"John R."}],"issued":{"date-parts":[["2018",7,1]]}}}],"schema":"https://github.com/citation-style-language/schema/raw/master/csl-citation.json"} </w:instrText>
+      </w:r>
+      <w:r>
+        <w:rPr>
+          <w:rFonts w:ascii="Times New Roman" w:hAnsi="Times New Roman" w:cs="Times New Roman"/>
+          <w:sz w:val="24"/>
+          <w:szCs w:val="24"/>
+        </w:rPr>
+        <w:fldChar w:fldCharType="separate"/>
+      </w:r>
+      <w:r>
+        <w:rPr>
+          <w:rFonts w:ascii="Times New Roman" w:hAnsi="Times New Roman" w:cs="Times New Roman"/>
+          <w:sz w:val="24"/>
+        </w:rPr>
+        <w:t>(Link et al. 2018)</w:t>
+      </w:r>
+      <w:r>
+        <w:rPr>
+          <w:rFonts w:ascii="Times New Roman" w:hAnsi="Times New Roman" w:cs="Times New Roman"/>
+          <w:sz w:val="24"/>
+          <w:szCs w:val="24"/>
+        </w:rPr>
+        <w:fldChar w:fldCharType="end"/>
+      </w:r>
+      <w:r>
+        <w:rPr>
+          <w:rFonts w:ascii="Times New Roman" w:hAnsi="Times New Roman" w:cs="Times New Roman"/>
+          <w:sz w:val="24"/>
+          <w:szCs w:val="24"/>
+        </w:rPr>
+        <w:t xml:space="preserve">.  </w:t>
+      </w:r>
+      <w:r>
+        <w:rPr>
+          <w:rFonts w:ascii="Times New Roman" w:hAnsi="Times New Roman" w:cs="Times New Roman"/>
+          <w:sz w:val="24"/>
+          <w:szCs w:val="24"/>
+        </w:rPr>
+        <w:t xml:space="preserve">We structured our field survey techniques with these assumptions in mind, </w:t>
+      </w:r>
+      <w:r>
+        <w:rPr>
+          <w:rFonts w:ascii="Times New Roman" w:hAnsi="Times New Roman" w:cs="Times New Roman"/>
+          <w:sz w:val="24"/>
+          <w:szCs w:val="24"/>
+        </w:rPr>
+        <w:t xml:space="preserve">and for species whose specific ecology introduces model violations (both species of invertebrates), we accounted for the violations by using Bayesian methodology in JAGS to modify the original model structure. </w:t>
+      </w:r>
+      <w:r>
+        <w:rPr>
+          <w:rFonts w:ascii="Times New Roman" w:hAnsi="Times New Roman" w:cs="Times New Roman"/>
+          <w:sz w:val="24"/>
+          <w:szCs w:val="24"/>
+        </w:rPr>
+        <w:t xml:space="preserve">Further, although estimations of true population size are arguably at high risk of bias due to assumption violations </w:t>
+      </w:r>
+      <w:r>
+        <w:rPr>
+          <w:rFonts w:ascii="Times New Roman" w:hAnsi="Times New Roman" w:cs="Times New Roman"/>
+          <w:sz w:val="24"/>
+          <w:szCs w:val="24"/>
+        </w:rPr>
+        <w:fldChar w:fldCharType="begin"/>
+      </w:r>
+      <w:r>
+        <w:rPr>
+          <w:rFonts w:ascii="Times New Roman" w:hAnsi="Times New Roman" w:cs="Times New Roman"/>
+          <w:sz w:val="24"/>
+          <w:szCs w:val="24"/>
+        </w:rPr>
+        <w:instrText xml:space="preserve"> ADDIN ZOTERO_ITEM CSL_CITATION {"citationID":"IQpRWsgW","properties":{"formattedCitation":"(Link et al. 2018)","plainCitation":"(Link et al. 2018)","noteIndex":0},"citationItems":[{"id":"rQqbHO3o/jjaa73Ix","uris":["http://zotero.org/users/3700149/items/9QFVYHBN"],"uri":["http://zotero.org/users/3700149/items/9QFVYHBN"],"itemData":{"id":"rQqbHO3o/jjaa73Ix","type":"article-journal","title":"On the robustness of N-mixture models","container-title":"Ecology","page":"1547-1551","volume":"99","issue":"7","source":"Wiley Online Library","abstract":"N-mixture models provide an appealing alternative to mark–recapture models, in that they allow for estimation of detection probability and population size from count data, without requiring that individual animals be identified. There is, however, a cost to using the N-mixture models: inference is very sensitive to the model's assumptions. We consider the effects of three violations of assumptions that might reasonably be expected in practice: double counting, unmodeled variation in population size over time, and unmodeled variation in detection probability over time. These three examples show that small violations of assumptions can lead to large biases in estimation. The violations of assumptions we consider are not only small qualitatively, but are also small in the sense that they are unlikely to be detected using goodness-of-fit tests. In cases where reliable estimates of population size are needed, we encourage investigators to allocate resources to acquiring additional data, such as recaptures of marked individuals, for estimation of detection probabilities.","DOI":"10.1002/ecy.2362","ISSN":"1939-9170","language":"en","author":[{"family":"Link","given":"William A."},{"family":"Schofield","given":"Matthew R."},{"family":"Barker","given":"Richard J."},{"family":"Sauer","given":"John R."}],"issued":{"date-parts":[["2018",7,1]]}}}],"schema":"https://github.com/citation-style-language/schema/raw/master/csl-citation.json"} </w:instrText>
+      </w:r>
+      <w:r>
+        <w:rPr>
+          <w:rFonts w:ascii="Times New Roman" w:hAnsi="Times New Roman" w:cs="Times New Roman"/>
+          <w:sz w:val="24"/>
+          <w:szCs w:val="24"/>
+        </w:rPr>
+        <w:fldChar w:fldCharType="separate"/>
+      </w:r>
+      <w:r>
+        <w:rPr>
+          <w:rFonts w:ascii="Times New Roman" w:hAnsi="Times New Roman" w:cs="Times New Roman"/>
+          <w:sz w:val="24"/>
+        </w:rPr>
+        <w:t>(Link et al. 2018)</w:t>
+      </w:r>
+      <w:r>
+        <w:rPr>
+          <w:rFonts w:ascii="Times New Roman" w:hAnsi="Times New Roman" w:cs="Times New Roman"/>
+          <w:sz w:val="24"/>
+          <w:szCs w:val="24"/>
+        </w:rPr>
+        <w:fldChar w:fldCharType="end"/>
+      </w:r>
+      <w:r>
+        <w:rPr>
+          <w:rFonts w:ascii="Times New Roman" w:hAnsi="Times New Roman" w:cs="Times New Roman"/>
+          <w:sz w:val="24"/>
+          <w:szCs w:val="24"/>
+        </w:rPr>
+        <w:t>, this parameter was not a primary goal of our analysis, as we were focused solely on determining the relationships between abundance and habitat covariates, and were not attempting to describe actual population sizes within our system.</w:t>
       </w:r>
     </w:p>
     <w:p>
       <w:pPr>
         <w:spacing w:line="480" w:lineRule="auto"/>
+        <w:ind w:firstLine="720"/>
         <w:rPr>
           <w:rFonts w:ascii="Times New Roman" w:hAnsi="Times New Roman" w:cs="Times New Roman"/>
           <w:sz w:val="24"/>
@@ -9070,9 +9604,9 @@
           <w:sz w:val="24"/>
           <w:szCs w:val="24"/>
         </w:rPr>
-        <w:lastRenderedPageBreak/>
         <w:t xml:space="preserve">Assuming that </w:t>
       </w:r>
+      <w:proofErr w:type="spellStart"/>
       <w:r>
         <w:rPr>
           <w:rFonts w:ascii="Times New Roman" w:hAnsi="Times New Roman" w:cs="Times New Roman"/>
@@ -9103,6 +9637,7 @@
         </w:rPr>
         <w:t>,t</w:t>
       </w:r>
+      <w:proofErr w:type="spellEnd"/>
       <w:proofErr w:type="gramEnd"/>
       <w:r>
         <w:rPr>
@@ -10980,16 +11515,7 @@
           <w:sz w:val="24"/>
           <w:szCs w:val="24"/>
         </w:rPr>
-        <w:t xml:space="preserve">, </w:t>
-      </w:r>
-      <w:r>
-        <w:rPr>
-          <w:rFonts w:ascii="Times New Roman" w:eastAsiaTheme="minorEastAsia" w:hAnsi="Times New Roman" w:cs="Times New Roman"/>
-          <w:sz w:val="24"/>
-          <w:szCs w:val="24"/>
-        </w:rPr>
-        <w:lastRenderedPageBreak/>
-        <w:t xml:space="preserve">survey replicate </w:t>
+        <w:t xml:space="preserve">, survey replicate </w:t>
       </w:r>
       <w:proofErr w:type="spellStart"/>
       <w:r>
@@ -11688,7 +12214,16 @@
           <w:sz w:val="24"/>
           <w:szCs w:val="24"/>
         </w:rPr>
-        <w:t xml:space="preserve">knowledge of the species of interest and the </w:t>
+        <w:t xml:space="preserve">knowledge of the species of interest </w:t>
+      </w:r>
+      <w:r>
+        <w:rPr>
+          <w:rFonts w:ascii="Times New Roman" w:hAnsi="Times New Roman" w:cs="Times New Roman"/>
+          <w:sz w:val="24"/>
+          <w:szCs w:val="24"/>
+        </w:rPr>
+        <w:lastRenderedPageBreak/>
+        <w:t xml:space="preserve">and the </w:t>
       </w:r>
       <w:r>
         <w:rPr>
@@ -12028,7 +12563,231 @@
           <w:sz w:val="24"/>
           <w:szCs w:val="24"/>
         </w:rPr>
-        <w:t xml:space="preserve">, our specific methodology differed slightly for both of our </w:t>
+        <w:t xml:space="preserve">, our specific methodology differed slightly for both of our invertebrate species (Leonard’s skipper and </w:t>
+      </w:r>
+      <w:r>
+        <w:rPr>
+          <w:rFonts w:ascii="Times New Roman" w:hAnsi="Times New Roman" w:cs="Times New Roman"/>
+          <w:sz w:val="24"/>
+          <w:szCs w:val="24"/>
+        </w:rPr>
+        <w:t>n</w:t>
+      </w:r>
+      <w:r>
+        <w:rPr>
+          <w:rFonts w:ascii="Times New Roman" w:hAnsi="Times New Roman" w:cs="Times New Roman"/>
+          <w:sz w:val="24"/>
+          <w:szCs w:val="24"/>
+        </w:rPr>
+        <w:t xml:space="preserve">orthern </w:t>
+      </w:r>
+      <w:r>
+        <w:rPr>
+          <w:rFonts w:ascii="Times New Roman" w:hAnsi="Times New Roman" w:cs="Times New Roman"/>
+          <w:sz w:val="24"/>
+          <w:szCs w:val="24"/>
+        </w:rPr>
+        <w:t>b</w:t>
+      </w:r>
+      <w:r>
+        <w:rPr>
+          <w:rFonts w:ascii="Times New Roman" w:hAnsi="Times New Roman" w:cs="Times New Roman"/>
+          <w:sz w:val="24"/>
+          <w:szCs w:val="24"/>
+        </w:rPr>
+        <w:t xml:space="preserve">arrens </w:t>
+      </w:r>
+      <w:r>
+        <w:rPr>
+          <w:rFonts w:ascii="Times New Roman" w:hAnsi="Times New Roman" w:cs="Times New Roman"/>
+          <w:sz w:val="24"/>
+          <w:szCs w:val="24"/>
+        </w:rPr>
+        <w:t>t</w:t>
+      </w:r>
+      <w:r>
+        <w:rPr>
+          <w:rFonts w:ascii="Times New Roman" w:hAnsi="Times New Roman" w:cs="Times New Roman"/>
+          <w:sz w:val="24"/>
+          <w:szCs w:val="24"/>
+        </w:rPr>
+        <w:t xml:space="preserve">iger </w:t>
+      </w:r>
+      <w:r>
+        <w:rPr>
+          <w:rFonts w:ascii="Times New Roman" w:hAnsi="Times New Roman" w:cs="Times New Roman"/>
+          <w:sz w:val="24"/>
+          <w:szCs w:val="24"/>
+        </w:rPr>
+        <w:t>b</w:t>
+      </w:r>
+      <w:r>
+        <w:rPr>
+          <w:rFonts w:ascii="Times New Roman" w:hAnsi="Times New Roman" w:cs="Times New Roman"/>
+          <w:sz w:val="24"/>
+          <w:szCs w:val="24"/>
+        </w:rPr>
+        <w:t xml:space="preserve">eetle). </w:t>
+      </w:r>
+      <w:r>
+        <w:rPr>
+          <w:rFonts w:ascii="Times New Roman" w:hAnsi="Times New Roman" w:cs="Times New Roman"/>
+          <w:sz w:val="24"/>
+          <w:szCs w:val="24"/>
+        </w:rPr>
+        <w:t>To</w:t>
+      </w:r>
+      <w:r>
+        <w:rPr>
+          <w:rFonts w:ascii="Times New Roman" w:hAnsi="Times New Roman" w:cs="Times New Roman"/>
+          <w:sz w:val="24"/>
+          <w:szCs w:val="24"/>
+        </w:rPr>
+        <w:t xml:space="preserve"> account for violations of the models’ assumpti</w:t>
+      </w:r>
+      <w:r>
+        <w:rPr>
+          <w:rFonts w:ascii="Times New Roman" w:hAnsi="Times New Roman" w:cs="Times New Roman"/>
+          <w:sz w:val="24"/>
+          <w:szCs w:val="24"/>
+        </w:rPr>
+        <w:t>ons given species ecology and</w:t>
+      </w:r>
+      <w:r>
+        <w:rPr>
+          <w:rFonts w:ascii="Times New Roman" w:hAnsi="Times New Roman" w:cs="Times New Roman"/>
+          <w:sz w:val="24"/>
+          <w:szCs w:val="24"/>
+        </w:rPr>
+        <w:t xml:space="preserve"> our survey techniques, we conducted all subsequent modeling</w:t>
+      </w:r>
+      <w:r>
+        <w:rPr>
+          <w:rFonts w:ascii="Times New Roman" w:hAnsi="Times New Roman" w:cs="Times New Roman"/>
+          <w:sz w:val="24"/>
+          <w:szCs w:val="24"/>
+        </w:rPr>
+        <w:t xml:space="preserve"> for invertebrates</w:t>
+      </w:r>
+      <w:r>
+        <w:rPr>
+          <w:rFonts w:ascii="Times New Roman" w:hAnsi="Times New Roman" w:cs="Times New Roman"/>
+          <w:sz w:val="24"/>
+          <w:szCs w:val="24"/>
+        </w:rPr>
+        <w:t xml:space="preserve"> using a Bayesian </w:t>
+      </w:r>
+      <w:r>
+        <w:rPr>
+          <w:rFonts w:ascii="Times New Roman" w:hAnsi="Times New Roman" w:cs="Times New Roman"/>
+          <w:sz w:val="24"/>
+          <w:szCs w:val="24"/>
+        </w:rPr>
+        <w:t>hierarchical modeling approach</w:t>
+      </w:r>
+      <w:r>
+        <w:rPr>
+          <w:rFonts w:ascii="Times New Roman" w:hAnsi="Times New Roman" w:cs="Times New Roman"/>
+          <w:sz w:val="24"/>
+          <w:szCs w:val="24"/>
+        </w:rPr>
+        <w:t>. Briefly, we modified the model structure to relax model restrictions including the closure assumption and the assumption that detection probability was invariant across the three replications within each survey period. The closure assumption was violated given that invertebrate abundance varies within one growing season</w:t>
+      </w:r>
+      <w:r>
+        <w:rPr>
+          <w:rFonts w:ascii="Times New Roman" w:hAnsi="Times New Roman" w:cs="Times New Roman"/>
+          <w:sz w:val="24"/>
+          <w:szCs w:val="24"/>
+        </w:rPr>
+        <w:t xml:space="preserve"> </w:t>
+      </w:r>
+      <w:r>
+        <w:rPr>
+          <w:rFonts w:ascii="Times New Roman" w:hAnsi="Times New Roman" w:cs="Times New Roman"/>
+          <w:sz w:val="24"/>
+          <w:szCs w:val="24"/>
+        </w:rPr>
+        <w:t>(</w:t>
+      </w:r>
+      <w:r>
+        <w:rPr>
+          <w:rFonts w:ascii="Times New Roman" w:hAnsi="Times New Roman" w:cs="Times New Roman"/>
+          <w:sz w:val="24"/>
+          <w:szCs w:val="24"/>
+        </w:rPr>
+        <w:t>due to</w:t>
+      </w:r>
+      <w:r>
+        <w:rPr>
+          <w:rFonts w:ascii="Times New Roman" w:hAnsi="Times New Roman" w:cs="Times New Roman"/>
+          <w:sz w:val="24"/>
+          <w:szCs w:val="24"/>
+        </w:rPr>
+        <w:t xml:space="preserve"> </w:t>
+      </w:r>
+      <w:r>
+        <w:rPr>
+          <w:rFonts w:ascii="Times New Roman" w:hAnsi="Times New Roman" w:cs="Times New Roman"/>
+          <w:sz w:val="24"/>
+          <w:szCs w:val="24"/>
+        </w:rPr>
+        <w:t>hatching</w:t>
+      </w:r>
+      <w:r>
+        <w:rPr>
+          <w:rFonts w:ascii="Times New Roman" w:hAnsi="Times New Roman" w:cs="Times New Roman"/>
+          <w:sz w:val="24"/>
+          <w:szCs w:val="24"/>
+        </w:rPr>
+        <w:t xml:space="preserve"> and mortality cyc</w:t>
+      </w:r>
+      <w:r>
+        <w:rPr>
+          <w:rFonts w:ascii="Times New Roman" w:hAnsi="Times New Roman" w:cs="Times New Roman"/>
+          <w:sz w:val="24"/>
+          <w:szCs w:val="24"/>
+        </w:rPr>
+        <w:t xml:space="preserve">les), and detection probability needed to </w:t>
+      </w:r>
+      <w:r>
+        <w:rPr>
+          <w:rFonts w:ascii="Times New Roman" w:hAnsi="Times New Roman" w:cs="Times New Roman"/>
+          <w:sz w:val="24"/>
+          <w:szCs w:val="24"/>
+        </w:rPr>
+        <w:t>vary among replicates given the meandering search process that was followed for replicate surveys</w:t>
+      </w:r>
+      <w:r>
+        <w:rPr>
+          <w:rFonts w:ascii="Times New Roman" w:hAnsi="Times New Roman" w:cs="Times New Roman"/>
+          <w:sz w:val="24"/>
+          <w:szCs w:val="24"/>
+        </w:rPr>
+        <w:t xml:space="preserve">. (For both invertebrate species, </w:t>
+      </w:r>
+      <w:r>
+        <w:rPr>
+          <w:rFonts w:ascii="Times New Roman" w:hAnsi="Times New Roman" w:cs="Times New Roman"/>
+          <w:sz w:val="24"/>
+          <w:szCs w:val="24"/>
+        </w:rPr>
+        <w:t>we</w:t>
+      </w:r>
+      <w:r>
+        <w:rPr>
+          <w:rFonts w:ascii="Times New Roman" w:hAnsi="Times New Roman" w:cs="Times New Roman"/>
+          <w:sz w:val="24"/>
+          <w:szCs w:val="24"/>
+        </w:rPr>
+        <w:t xml:space="preserve"> had conducted targeted wandering transects focused on appropriate patches of habitat and made an effort to not repeatedly traverse the same ground.)</w:t>
+      </w:r>
+      <w:r>
+        <w:rPr>
+          <w:rFonts w:ascii="Times New Roman" w:hAnsi="Times New Roman" w:cs="Times New Roman"/>
+          <w:sz w:val="24"/>
+          <w:szCs w:val="24"/>
+        </w:rPr>
+        <w:t xml:space="preserve"> In the model-based approach, we assumed that plot </w:t>
       </w:r>
       <w:r>
         <w:rPr>
@@ -12037,231 +12796,7 @@
           <w:szCs w:val="24"/>
         </w:rPr>
         <w:lastRenderedPageBreak/>
-        <w:t xml:space="preserve">invertebrate species (Leonard’s skipper and </w:t>
-      </w:r>
-      <w:r>
-        <w:rPr>
-          <w:rFonts w:ascii="Times New Roman" w:hAnsi="Times New Roman" w:cs="Times New Roman"/>
-          <w:sz w:val="24"/>
-          <w:szCs w:val="24"/>
-        </w:rPr>
-        <w:t>n</w:t>
-      </w:r>
-      <w:r>
-        <w:rPr>
-          <w:rFonts w:ascii="Times New Roman" w:hAnsi="Times New Roman" w:cs="Times New Roman"/>
-          <w:sz w:val="24"/>
-          <w:szCs w:val="24"/>
-        </w:rPr>
-        <w:t xml:space="preserve">orthern </w:t>
-      </w:r>
-      <w:r>
-        <w:rPr>
-          <w:rFonts w:ascii="Times New Roman" w:hAnsi="Times New Roman" w:cs="Times New Roman"/>
-          <w:sz w:val="24"/>
-          <w:szCs w:val="24"/>
-        </w:rPr>
-        <w:t>b</w:t>
-      </w:r>
-      <w:r>
-        <w:rPr>
-          <w:rFonts w:ascii="Times New Roman" w:hAnsi="Times New Roman" w:cs="Times New Roman"/>
-          <w:sz w:val="24"/>
-          <w:szCs w:val="24"/>
-        </w:rPr>
-        <w:t xml:space="preserve">arrens </w:t>
-      </w:r>
-      <w:r>
-        <w:rPr>
-          <w:rFonts w:ascii="Times New Roman" w:hAnsi="Times New Roman" w:cs="Times New Roman"/>
-          <w:sz w:val="24"/>
-          <w:szCs w:val="24"/>
-        </w:rPr>
-        <w:t>t</w:t>
-      </w:r>
-      <w:r>
-        <w:rPr>
-          <w:rFonts w:ascii="Times New Roman" w:hAnsi="Times New Roman" w:cs="Times New Roman"/>
-          <w:sz w:val="24"/>
-          <w:szCs w:val="24"/>
-        </w:rPr>
-        <w:t xml:space="preserve">iger </w:t>
-      </w:r>
-      <w:r>
-        <w:rPr>
-          <w:rFonts w:ascii="Times New Roman" w:hAnsi="Times New Roman" w:cs="Times New Roman"/>
-          <w:sz w:val="24"/>
-          <w:szCs w:val="24"/>
-        </w:rPr>
-        <w:t>b</w:t>
-      </w:r>
-      <w:r>
-        <w:rPr>
-          <w:rFonts w:ascii="Times New Roman" w:hAnsi="Times New Roman" w:cs="Times New Roman"/>
-          <w:sz w:val="24"/>
-          <w:szCs w:val="24"/>
-        </w:rPr>
-        <w:t xml:space="preserve">eetle). </w:t>
-      </w:r>
-      <w:r>
-        <w:rPr>
-          <w:rFonts w:ascii="Times New Roman" w:hAnsi="Times New Roman" w:cs="Times New Roman"/>
-          <w:sz w:val="24"/>
-          <w:szCs w:val="24"/>
-        </w:rPr>
-        <w:t>To</w:t>
-      </w:r>
-      <w:r>
-        <w:rPr>
-          <w:rFonts w:ascii="Times New Roman" w:hAnsi="Times New Roman" w:cs="Times New Roman"/>
-          <w:sz w:val="24"/>
-          <w:szCs w:val="24"/>
-        </w:rPr>
-        <w:t xml:space="preserve"> account for violations of the models’ assumpti</w:t>
-      </w:r>
-      <w:r>
-        <w:rPr>
-          <w:rFonts w:ascii="Times New Roman" w:hAnsi="Times New Roman" w:cs="Times New Roman"/>
-          <w:sz w:val="24"/>
-          <w:szCs w:val="24"/>
-        </w:rPr>
-        <w:t>ons given species ecology and</w:t>
-      </w:r>
-      <w:r>
-        <w:rPr>
-          <w:rFonts w:ascii="Times New Roman" w:hAnsi="Times New Roman" w:cs="Times New Roman"/>
-          <w:sz w:val="24"/>
-          <w:szCs w:val="24"/>
-        </w:rPr>
-        <w:t xml:space="preserve"> our survey techniques, we conducted all subsequent modeling</w:t>
-      </w:r>
-      <w:r>
-        <w:rPr>
-          <w:rFonts w:ascii="Times New Roman" w:hAnsi="Times New Roman" w:cs="Times New Roman"/>
-          <w:sz w:val="24"/>
-          <w:szCs w:val="24"/>
-        </w:rPr>
-        <w:t xml:space="preserve"> for invertebrates</w:t>
-      </w:r>
-      <w:r>
-        <w:rPr>
-          <w:rFonts w:ascii="Times New Roman" w:hAnsi="Times New Roman" w:cs="Times New Roman"/>
-          <w:sz w:val="24"/>
-          <w:szCs w:val="24"/>
-        </w:rPr>
-        <w:t xml:space="preserve"> using a Bayesian </w:t>
-      </w:r>
-      <w:r>
-        <w:rPr>
-          <w:rFonts w:ascii="Times New Roman" w:hAnsi="Times New Roman" w:cs="Times New Roman"/>
-          <w:sz w:val="24"/>
-          <w:szCs w:val="24"/>
-        </w:rPr>
-        <w:t>hierarchical modeling approach</w:t>
-      </w:r>
-      <w:r>
-        <w:rPr>
-          <w:rFonts w:ascii="Times New Roman" w:hAnsi="Times New Roman" w:cs="Times New Roman"/>
-          <w:sz w:val="24"/>
-          <w:szCs w:val="24"/>
-        </w:rPr>
-        <w:t>. Briefly, we modified the model structure to relax model restrictions including the closure assumption and the assumption that detection probability was invariant across the three replications within each survey period. The closure assumption was violated given that invertebrate abundance varies within one growing season</w:t>
-      </w:r>
-      <w:r>
-        <w:rPr>
-          <w:rFonts w:ascii="Times New Roman" w:hAnsi="Times New Roman" w:cs="Times New Roman"/>
-          <w:sz w:val="24"/>
-          <w:szCs w:val="24"/>
-        </w:rPr>
-        <w:t xml:space="preserve"> </w:t>
-      </w:r>
-      <w:r>
-        <w:rPr>
-          <w:rFonts w:ascii="Times New Roman" w:hAnsi="Times New Roman" w:cs="Times New Roman"/>
-          <w:sz w:val="24"/>
-          <w:szCs w:val="24"/>
-        </w:rPr>
-        <w:t>(</w:t>
-      </w:r>
-      <w:r>
-        <w:rPr>
-          <w:rFonts w:ascii="Times New Roman" w:hAnsi="Times New Roman" w:cs="Times New Roman"/>
-          <w:sz w:val="24"/>
-          <w:szCs w:val="24"/>
-        </w:rPr>
-        <w:t>due to</w:t>
-      </w:r>
-      <w:r>
-        <w:rPr>
-          <w:rFonts w:ascii="Times New Roman" w:hAnsi="Times New Roman" w:cs="Times New Roman"/>
-          <w:sz w:val="24"/>
-          <w:szCs w:val="24"/>
-        </w:rPr>
-        <w:t xml:space="preserve"> </w:t>
-      </w:r>
-      <w:r>
-        <w:rPr>
-          <w:rFonts w:ascii="Times New Roman" w:hAnsi="Times New Roman" w:cs="Times New Roman"/>
-          <w:sz w:val="24"/>
-          <w:szCs w:val="24"/>
-        </w:rPr>
-        <w:t>hatching</w:t>
-      </w:r>
-      <w:r>
-        <w:rPr>
-          <w:rFonts w:ascii="Times New Roman" w:hAnsi="Times New Roman" w:cs="Times New Roman"/>
-          <w:sz w:val="24"/>
-          <w:szCs w:val="24"/>
-        </w:rPr>
-        <w:t xml:space="preserve"> and mortality cyc</w:t>
-      </w:r>
-      <w:r>
-        <w:rPr>
-          <w:rFonts w:ascii="Times New Roman" w:hAnsi="Times New Roman" w:cs="Times New Roman"/>
-          <w:sz w:val="24"/>
-          <w:szCs w:val="24"/>
-        </w:rPr>
-        <w:t xml:space="preserve">les), and detection probability needed to </w:t>
-      </w:r>
-      <w:r>
-        <w:rPr>
-          <w:rFonts w:ascii="Times New Roman" w:hAnsi="Times New Roman" w:cs="Times New Roman"/>
-          <w:sz w:val="24"/>
-          <w:szCs w:val="24"/>
-        </w:rPr>
-        <w:t>vary among replicates given the meandering search process that was followed for replicate surveys</w:t>
-      </w:r>
-      <w:r>
-        <w:rPr>
-          <w:rFonts w:ascii="Times New Roman" w:hAnsi="Times New Roman" w:cs="Times New Roman"/>
-          <w:sz w:val="24"/>
-          <w:szCs w:val="24"/>
-        </w:rPr>
-        <w:t xml:space="preserve">. (For both invertebrate species, </w:t>
-      </w:r>
-      <w:r>
-        <w:rPr>
-          <w:rFonts w:ascii="Times New Roman" w:hAnsi="Times New Roman" w:cs="Times New Roman"/>
-          <w:sz w:val="24"/>
-          <w:szCs w:val="24"/>
-        </w:rPr>
-        <w:t>we</w:t>
-      </w:r>
-      <w:r>
-        <w:rPr>
-          <w:rFonts w:ascii="Times New Roman" w:hAnsi="Times New Roman" w:cs="Times New Roman"/>
-          <w:sz w:val="24"/>
-          <w:szCs w:val="24"/>
-        </w:rPr>
-        <w:t xml:space="preserve"> had conducted targeted wandering transects focused on appropriate patches of habitat and made an effort to not repeatedly traverse the same ground.)</w:t>
-      </w:r>
-      <w:r>
-        <w:rPr>
-          <w:rFonts w:ascii="Times New Roman" w:hAnsi="Times New Roman" w:cs="Times New Roman"/>
-          <w:sz w:val="24"/>
-          <w:szCs w:val="24"/>
-        </w:rPr>
-        <w:t xml:space="preserve"> In the model-based approach, we assumed that plot abundance in each year and survey period </w:t>
+        <w:t xml:space="preserve">abundance in each year and survey period </w:t>
       </w:r>
       <w:r>
         <w:rPr>
@@ -13295,16 +13830,7 @@
           <w:sz w:val="24"/>
           <w:szCs w:val="24"/>
         </w:rPr>
-        <w:t xml:space="preserve"> a function of mean </w:t>
-      </w:r>
-      <w:r>
-        <w:rPr>
-          <w:rFonts w:ascii="Times New Roman" w:eastAsiaTheme="minorEastAsia" w:hAnsi="Times New Roman" w:cs="Times New Roman"/>
-          <w:sz w:val="24"/>
-          <w:szCs w:val="24"/>
-        </w:rPr>
-        <w:lastRenderedPageBreak/>
-        <w:t>plot-level abundance (</w:t>
+        <w:t xml:space="preserve"> a function of mean plot-level abundance (</w:t>
       </w:r>
       <m:oMath>
         <m:sSub>
@@ -14876,16 +15402,7 @@
           <w:sz w:val="24"/>
           <w:szCs w:val="24"/>
         </w:rPr>
-        <w:t xml:space="preserve"> Markov chain Monte Carlo (MCMC) </w:t>
-      </w:r>
-      <w:r>
-        <w:rPr>
-          <w:rFonts w:ascii="Times New Roman" w:hAnsi="Times New Roman" w:cs="Times New Roman"/>
-          <w:sz w:val="24"/>
-          <w:szCs w:val="24"/>
-        </w:rPr>
-        <w:lastRenderedPageBreak/>
-        <w:t>methods in JAGS (), accessed using</w:t>
+        <w:t xml:space="preserve"> Markov chain Monte Carlo (MCMC) methods in JAGS (), accessed using</w:t>
       </w:r>
       <w:r>
         <w:rPr>
@@ -15131,7 +15648,17 @@
           <w:sz w:val="24"/>
           <w:szCs w:val="24"/>
         </w:rPr>
-        <w:t>The eastern towhee exhibits a preference for shrubby, early-successional habitats, so we predicted that their</w:t>
+        <w:t xml:space="preserve">The eastern towhee </w:t>
+      </w:r>
+      <w:r>
+        <w:rPr>
+          <w:rFonts w:ascii="Times New Roman" w:hAnsi="Times New Roman" w:cs="Times New Roman"/>
+          <w:bCs/>
+          <w:sz w:val="24"/>
+          <w:szCs w:val="24"/>
+        </w:rPr>
+        <w:lastRenderedPageBreak/>
+        <w:t>exhibits a preference for shrubby, early-successional habitats, so we predicted that their</w:t>
       </w:r>
       <w:r>
         <w:rPr>
@@ -15400,17 +15927,7 @@
           <w:sz w:val="24"/>
           <w:szCs w:val="24"/>
         </w:rPr>
-        <w:t xml:space="preserve"> We </w:t>
-      </w:r>
-      <w:r>
-        <w:rPr>
-          <w:rFonts w:ascii="Times New Roman" w:hAnsi="Times New Roman" w:cs="Times New Roman"/>
-          <w:bCs/>
-          <w:sz w:val="24"/>
-          <w:szCs w:val="24"/>
-        </w:rPr>
-        <w:lastRenderedPageBreak/>
-        <w:t xml:space="preserve">hypothesized that </w:t>
+        <w:t xml:space="preserve"> We hypothesized that </w:t>
       </w:r>
       <w:r>
         <w:rPr>
@@ -15703,6 +16220,7 @@
           <w:sz w:val="24"/>
           <w:szCs w:val="24"/>
         </w:rPr>
+        <w:lastRenderedPageBreak/>
         <w:t>Results</w:t>
       </w:r>
     </w:p>
@@ -16155,16 +16673,7 @@
           <w:sz w:val="20"/>
           <w:szCs w:val="20"/>
         </w:rPr>
-        <w:t xml:space="preserve">The last column includes a multi-variate model with all </w:t>
-      </w:r>
-      <w:r>
-        <w:rPr>
-          <w:rFonts w:ascii="Times New Roman" w:hAnsi="Times New Roman" w:cs="Times New Roman"/>
-          <w:sz w:val="20"/>
-          <w:szCs w:val="20"/>
-        </w:rPr>
-        <w:lastRenderedPageBreak/>
-        <w:t xml:space="preserve">covariates that were </w:t>
+        <w:t xml:space="preserve">The last column includes a multi-variate model with all covariates that were </w:t>
       </w:r>
       <w:r>
         <w:rPr>
@@ -20958,6 +21467,7 @@
                 <w:sz w:val="18"/>
                 <w:szCs w:val="18"/>
               </w:rPr>
+              <w:lastRenderedPageBreak/>
               <w:t>Survival</w:t>
             </w:r>
           </w:p>
@@ -22371,7 +22881,6 @@
           <w:sz w:val="20"/>
           <w:szCs w:val="20"/>
         </w:rPr>
-        <w:lastRenderedPageBreak/>
         <w:t xml:space="preserve">Figure </w:t>
       </w:r>
       <w:r>
@@ -23364,6 +23873,7 @@
                 <w:sz w:val="18"/>
                 <w:szCs w:val="18"/>
               </w:rPr>
+              <w:lastRenderedPageBreak/>
               <w:t>Disturbance</w:t>
             </w:r>
           </w:p>
@@ -24329,7 +24839,6 @@
           <w:sz w:val="24"/>
           <w:szCs w:val="24"/>
         </w:rPr>
-        <w:lastRenderedPageBreak/>
         <w:drawing>
           <wp:inline distT="0" distB="0" distL="0" distR="0">
             <wp:extent cx="3949194" cy="2595245"/>
@@ -24826,6 +25335,7 @@
           <w:sz w:val="20"/>
           <w:szCs w:val="20"/>
         </w:rPr>
+        <w:lastRenderedPageBreak/>
         <w:t>Table 3</w:t>
       </w:r>
       <w:r>
@@ -32028,15 +32538,7 @@
           <w:sz w:val="20"/>
           <w:szCs w:val="20"/>
         </w:rPr>
-        <w:t>.</w:t>
-      </w:r>
-      <w:r>
-        <w:rPr>
-          <w:rFonts w:ascii="Times New Roman" w:hAnsi="Times New Roman" w:cs="Times New Roman"/>
-          <w:sz w:val="20"/>
-          <w:szCs w:val="20"/>
-        </w:rPr>
-        <w:t xml:space="preserve"> </w:t>
+        <w:t xml:space="preserve">. </w:t>
       </w:r>
       <w:r>
         <w:rPr>
@@ -32129,6 +32631,7 @@
                 <w:sz w:val="18"/>
                 <w:szCs w:val="18"/>
               </w:rPr>
+              <w:lastRenderedPageBreak/>
               <w:t>Single Abundance Models</w:t>
             </w:r>
           </w:p>
@@ -35449,7 +35952,6 @@
                 <w:sz w:val="18"/>
                 <w:szCs w:val="18"/>
               </w:rPr>
-              <w:lastRenderedPageBreak/>
               <w:t>Litter</w:t>
             </w:r>
           </w:p>
@@ -38983,6 +39485,7 @@
           <w:sz w:val="24"/>
           <w:szCs w:val="24"/>
         </w:rPr>
+        <w:lastRenderedPageBreak/>
         <w:drawing>
           <wp:inline distT="0" distB="0" distL="0" distR="0" wp14:anchorId="76EFA580" wp14:editId="62AD094C">
             <wp:extent cx="3649980" cy="3346989"/>
@@ -39179,7 +39682,6 @@
           <w:sz w:val="24"/>
           <w:szCs w:val="24"/>
         </w:rPr>
-        <w:lastRenderedPageBreak/>
         <w:t xml:space="preserve">Tiger beetles were observed </w:t>
       </w:r>
       <w:r>
@@ -39236,23 +39738,7 @@
           <w:sz w:val="24"/>
           <w:szCs w:val="24"/>
         </w:rPr>
-        <w:t xml:space="preserve">(Table </w:t>
-      </w:r>
-      <w:r>
-        <w:rPr>
-          <w:rFonts w:ascii="Times New Roman" w:hAnsi="Times New Roman" w:cs="Times New Roman"/>
-          <w:sz w:val="24"/>
-          <w:szCs w:val="24"/>
-        </w:rPr>
-        <w:t>5</w:t>
-      </w:r>
-      <w:r>
-        <w:rPr>
-          <w:rFonts w:ascii="Times New Roman" w:hAnsi="Times New Roman" w:cs="Times New Roman"/>
-          <w:sz w:val="24"/>
-          <w:szCs w:val="24"/>
-        </w:rPr>
-        <w:t>)</w:t>
+        <w:t>(Table 5)</w:t>
       </w:r>
       <w:r>
         <w:rPr>
@@ -39639,6 +40125,7 @@
                 <w:sz w:val="18"/>
                 <w:szCs w:val="18"/>
               </w:rPr>
+              <w:lastRenderedPageBreak/>
               <w:t>Variable</w:t>
             </w:r>
           </w:p>
@@ -43381,7 +43868,6 @@
                 <w:sz w:val="18"/>
                 <w:szCs w:val="18"/>
               </w:rPr>
-              <w:lastRenderedPageBreak/>
               <w:t>Survival</w:t>
             </w:r>
           </w:p>
@@ -44007,6 +44493,7 @@
           <w:sz w:val="24"/>
           <w:szCs w:val="24"/>
         </w:rPr>
+        <w:lastRenderedPageBreak/>
         <w:drawing>
           <wp:inline distT="0" distB="0" distL="0" distR="0">
             <wp:extent cx="3512820" cy="3221215"/>
@@ -44277,40 +44764,48 @@
           <w:sz w:val="24"/>
           <w:szCs w:val="24"/>
         </w:rPr>
+        <w:t>W</w:t>
+      </w:r>
+      <w:r>
+        <w:rPr>
+          <w:rFonts w:ascii="Times New Roman" w:hAnsi="Times New Roman" w:cs="Times New Roman"/>
+          <w:sz w:val="24"/>
+          <w:szCs w:val="24"/>
+        </w:rPr>
+        <w:t>ith the exception of snakes, which had too little data for analysis, w</w:t>
+      </w:r>
+      <w:r>
+        <w:rPr>
+          <w:rFonts w:ascii="Times New Roman" w:hAnsi="Times New Roman" w:cs="Times New Roman"/>
+          <w:sz w:val="24"/>
+          <w:szCs w:val="24"/>
+        </w:rPr>
+        <w:t xml:space="preserve">e found that species’ predicted abundance and </w:t>
+      </w:r>
+      <w:r>
+        <w:rPr>
+          <w:rFonts w:ascii="Times New Roman" w:hAnsi="Times New Roman" w:cs="Times New Roman"/>
+          <w:sz w:val="24"/>
+          <w:szCs w:val="24"/>
+        </w:rPr>
+        <w:t>occupancy</w:t>
+      </w:r>
+      <w:r>
+        <w:rPr>
+          <w:rFonts w:ascii="Times New Roman" w:hAnsi="Times New Roman" w:cs="Times New Roman"/>
+          <w:sz w:val="24"/>
+          <w:szCs w:val="24"/>
+        </w:rPr>
+        <w:t xml:space="preserve"> probability were affected by habitat features and </w:t>
+      </w:r>
+      <w:r>
+        <w:rPr>
+          <w:rFonts w:ascii="Times New Roman" w:hAnsi="Times New Roman" w:cs="Times New Roman"/>
+          <w:sz w:val="24"/>
+          <w:szCs w:val="24"/>
+        </w:rPr>
         <w:lastRenderedPageBreak/>
-        <w:t>W</w:t>
-      </w:r>
-      <w:r>
-        <w:rPr>
-          <w:rFonts w:ascii="Times New Roman" w:hAnsi="Times New Roman" w:cs="Times New Roman"/>
-          <w:sz w:val="24"/>
-          <w:szCs w:val="24"/>
-        </w:rPr>
-        <w:t>ith the exception of snakes, which had too little data for analysis, w</w:t>
-      </w:r>
-      <w:r>
-        <w:rPr>
-          <w:rFonts w:ascii="Times New Roman" w:hAnsi="Times New Roman" w:cs="Times New Roman"/>
-          <w:sz w:val="24"/>
-          <w:szCs w:val="24"/>
-        </w:rPr>
-        <w:t xml:space="preserve">e found that species’ predicted abundance and </w:t>
-      </w:r>
-      <w:r>
-        <w:rPr>
-          <w:rFonts w:ascii="Times New Roman" w:hAnsi="Times New Roman" w:cs="Times New Roman"/>
-          <w:sz w:val="24"/>
-          <w:szCs w:val="24"/>
-        </w:rPr>
-        <w:t>occupancy</w:t>
-      </w:r>
-      <w:r>
-        <w:rPr>
-          <w:rFonts w:ascii="Times New Roman" w:hAnsi="Times New Roman" w:cs="Times New Roman"/>
-          <w:sz w:val="24"/>
-          <w:szCs w:val="24"/>
-        </w:rPr>
-        <w:t xml:space="preserve"> probability were affected by habitat features and management disturbances, with at least one </w:t>
+        <w:t xml:space="preserve">management disturbances, with at least one </w:t>
       </w:r>
       <w:r>
         <w:rPr>
@@ -44521,7 +45016,7 @@
           <w:sz w:val="24"/>
           <w:szCs w:val="24"/>
         </w:rPr>
-        <w:t xml:space="preserve"> mobile, may have many individuals searching for territory each breeding season, and may be able to directly benefit from multiple management techniques within a relatively short timeframe. Open soil created as a result of burning or grazing may provide foraging opportunities almost immediately, and canopy </w:t>
+        <w:t xml:space="preserve"> mobile, may have many individuals searching for territory each breeding season, and may be able to directly benefit from multiple management techniques within a relatively short timeframe. Open soil created as a result of burning or grazing may provide foraging opportunities almost immediately, and canopy openings created by logging could be considered to be available the same or the next year, depending on when they were logged. Lark sparrows may also avoid negative effects of </w:t>
       </w:r>
       <w:r>
         <w:rPr>
@@ -44531,7 +45026,7 @@
           <w:szCs w:val="24"/>
         </w:rPr>
         <w:lastRenderedPageBreak/>
-        <w:t>openings created by logging could be considered to be available the same or the next year, depending on when they were logged. Lark sparrows may also avoid negative effects of prescribed burning because they often territorialize habitat after early spring burns.</w:t>
+        <w:t>prescribed burning because they often territorialize habitat after early spring burns.</w:t>
       </w:r>
       <w:r>
         <w:rPr>
@@ -44640,17 +45135,7 @@
           <w:sz w:val="24"/>
           <w:szCs w:val="24"/>
         </w:rPr>
-        <w:t xml:space="preserve">, areas that provided </w:t>
-      </w:r>
-      <w:r>
-        <w:rPr>
-          <w:rFonts w:ascii="Times New Roman" w:hAnsi="Times New Roman" w:cs="Times New Roman"/>
-          <w:bCs/>
-          <w:sz w:val="24"/>
-          <w:szCs w:val="24"/>
-        </w:rPr>
-        <w:lastRenderedPageBreak/>
-        <w:t xml:space="preserve">seemingly marginal habitat (thickly grown grass, limited nectar resources, and limited bare ground) but had not been recently altered by management yielded some scattered individuals. </w:t>
+        <w:t xml:space="preserve">, areas that provided seemingly marginal habitat (thickly grown grass, limited nectar resources, and limited bare ground) but had not been recently altered by management yielded some scattered individuals. </w:t>
       </w:r>
     </w:p>
     <w:p>
@@ -44673,6 +45158,7 @@
           <w:sz w:val="24"/>
           <w:szCs w:val="24"/>
         </w:rPr>
+        <w:lastRenderedPageBreak/>
         <w:t>C</w:t>
       </w:r>
       <w:r>
@@ -44851,17 +45337,7 @@
           <w:sz w:val="24"/>
           <w:szCs w:val="24"/>
         </w:rPr>
-        <w:t xml:space="preserve"> from which populations can recolonize and rebound and to protect relatively isolated populations from accidental extirpation. When possible, a variety of techniques should be considered in the overall </w:t>
-      </w:r>
-      <w:r>
-        <w:rPr>
-          <w:rFonts w:ascii="Times New Roman" w:hAnsi="Times New Roman" w:cs="Times New Roman"/>
-          <w:bCs/>
-          <w:sz w:val="24"/>
-          <w:szCs w:val="24"/>
-        </w:rPr>
-        <w:lastRenderedPageBreak/>
-        <w:t xml:space="preserve">management plan to account for species’ differential responses to management (Davis et al. 2000, Swengel 1996). </w:t>
+        <w:t xml:space="preserve"> from which populations can recolonize and rebound and to protect relatively isolated populations from accidental extirpation. When possible, a variety of techniques should be considered in the overall management plan to account for species’ differential responses to management (Davis et al. 2000, Swengel 1996). </w:t>
       </w:r>
     </w:p>
     <w:p>
@@ -44998,8 +45474,17 @@
           <w:sz w:val="24"/>
           <w:szCs w:val="24"/>
         </w:rPr>
+        <w:t xml:space="preserve">We also suggest conducting additional future surveys for target species. Repeating surveys may be especially useful for the study of rare species in restoration systems which may not respond to restoration efforts right away. The goal of this and other restoration projects is long-term habitat </w:t>
+      </w:r>
+      <w:r>
+        <w:rPr>
+          <w:rFonts w:ascii="Times New Roman" w:hAnsi="Times New Roman" w:cs="Times New Roman"/>
+          <w:bCs/>
+          <w:sz w:val="24"/>
+          <w:szCs w:val="24"/>
+        </w:rPr>
         <w:lastRenderedPageBreak/>
-        <w:t>We also suggest conducting additional future surveys for target species. Repeating surveys may be especially useful for the study of rare species in restoration systems which may not respond to restoration efforts right away. The goal of this and other restoration projects is long-term habitat improvement, rather than instantaneous change. Measurable effects may take longer, particularly if species are very rare, are ineffective dispersers, or have low fecundity. Further, it may take a period of years for important habitat changes to take effect</w:t>
+        <w:t>improvement, rather than instantaneous change. Measurable effects may take longer, particularly if species are very rare, are ineffective dispersers, or have low fecundity. Further, it may take a period of years for important habitat changes to take effect</w:t>
       </w:r>
       <w:r>
         <w:rPr>
@@ -45086,8 +45571,6 @@
           <w:szCs w:val="24"/>
         </w:rPr>
       </w:pPr>
-      <w:bookmarkStart w:id="0" w:name="_GoBack"/>
-      <w:bookmarkEnd w:id="0"/>
       <w:r>
         <w:rPr>
           <w:rFonts w:ascii="Times New Roman" w:hAnsi="Times New Roman" w:cs="Times New Roman"/>
@@ -45155,7 +45638,6 @@
           <w:sz w:val="24"/>
           <w:szCs w:val="24"/>
         </w:rPr>
-        <w:lastRenderedPageBreak/>
         <w:t>Bendel</w:t>
       </w:r>
       <w:proofErr w:type="spellEnd"/>
@@ -45222,6 +45704,7 @@
           <w:sz w:val="24"/>
           <w:szCs w:val="24"/>
         </w:rPr>
+        <w:lastRenderedPageBreak/>
         <w:t xml:space="preserve">Dana, R. (1991). Conservation management of the prairie skippers, Hesperia </w:t>
       </w:r>
       <w:proofErr w:type="spellStart"/>
@@ -45613,7 +46096,6 @@
           <w:sz w:val="24"/>
           <w:szCs w:val="24"/>
         </w:rPr>
-        <w:lastRenderedPageBreak/>
         <w:t>Guillera</w:t>
       </w:r>
       <w:r>
@@ -45678,6 +46160,7 @@
           <w:sz w:val="24"/>
           <w:szCs w:val="24"/>
         </w:rPr>
+        <w:lastRenderedPageBreak/>
         <w:t>Harper, L., E.P. Hoaglund, C. E. Smith, and H. Texler. 2010. Rare wildlife and habitat surveys in oak savannas of the Anoka Sand Plain subsection. Final report submitted to the State Wildlife Grants Program. 135 pp.</w:t>
       </w:r>
     </w:p>
@@ -45886,7 +46369,6 @@
           <w:sz w:val="24"/>
           <w:szCs w:val="24"/>
         </w:rPr>
-        <w:lastRenderedPageBreak/>
         <w:t>Minnesota Department of Natural Resources, Division of Ecological Resources. 2008. Rare Species Guide: An online encyclopedia of Minnesota's rare native plants and animals [Web Application]. Minnesota Department of Natural Resources, St. Paul, Minnesota. www.dnr.state.mn.us/rsg. Accessed [Mar 2018].</w:t>
       </w:r>
     </w:p>
@@ -45908,6 +46390,7 @@
           <w:sz w:val="24"/>
           <w:szCs w:val="24"/>
         </w:rPr>
+        <w:lastRenderedPageBreak/>
         <w:t>Minnesota Department of Natural Resources. 2009. An Evaluation of the Ecological Significance of the Sand Dunes State Forest. Division of Ecological Resources, Minnesota Department of Natural Resources.</w:t>
       </w:r>
     </w:p>
@@ -46210,7 +46693,6 @@
           <w:sz w:val="24"/>
           <w:szCs w:val="24"/>
         </w:rPr>
-        <w:lastRenderedPageBreak/>
         <w:t>R development Core Team. R: A Language and Environment for Statistical Computing; 2014. R Foundation for Statistical Computing, Vienna, Austria.</w:t>
       </w:r>
     </w:p>
@@ -46232,6 +46714,7 @@
           <w:sz w:val="24"/>
           <w:szCs w:val="24"/>
         </w:rPr>
+        <w:lastRenderedPageBreak/>
         <w:t xml:space="preserve">Specht, H.M., H.T Reich, F. </w:t>
       </w:r>
       <w:proofErr w:type="spellStart"/>
@@ -46934,7 +47417,6 @@
   <w:style w:type="character" w:default="1" w:styleId="DefaultParagraphFont">
     <w:name w:val="Default Paragraph Font"/>
     <w:uiPriority w:val="1"/>
-    <w:semiHidden/>
     <w:unhideWhenUsed/>
   </w:style>
   <w:style w:type="table" w:default="1" w:styleId="TableNormal">

</xml_diff>

<commit_message>
Add title, update abstract
</commit_message>
<xml_diff>
--- a/thesis_doc/Thesis.docx
+++ b/thesis_doc/Thesis.docx
@@ -98,6 +98,7 @@
         <w:outlineLvl w:val="0"/>
         <w:rPr>
           <w:rFonts w:ascii="Times New Roman" w:hAnsi="Times New Roman" w:cs="Times New Roman"/>
+          <w:caps/>
           <w:sz w:val="24"/>
           <w:szCs w:val="24"/>
         </w:rPr>
@@ -105,10 +106,38 @@
       <w:r>
         <w:rPr>
           <w:rFonts w:ascii="Times New Roman" w:hAnsi="Times New Roman" w:cs="Times New Roman"/>
-          <w:sz w:val="24"/>
-          <w:szCs w:val="24"/>
-        </w:rPr>
-        <w:t>Occupancy and Abundance Modeling to Inform Habitat Restoration within the Anoka Sand Plain Subsection of Minnesota</w:t>
+          <w:caps/>
+          <w:sz w:val="24"/>
+          <w:szCs w:val="24"/>
+        </w:rPr>
+        <w:t>Hierarchical Abundance Modeling</w:t>
+      </w:r>
+      <w:r>
+        <w:rPr>
+          <w:rFonts w:ascii="Times New Roman" w:hAnsi="Times New Roman" w:cs="Times New Roman"/>
+          <w:caps/>
+          <w:sz w:val="24"/>
+          <w:szCs w:val="24"/>
+        </w:rPr>
+        <w:t xml:space="preserve"> to Inform Habitat Restoration </w:t>
+      </w:r>
+      <w:r>
+        <w:rPr>
+          <w:rFonts w:ascii="Times New Roman" w:hAnsi="Times New Roman" w:cs="Times New Roman"/>
+          <w:caps/>
+          <w:sz w:val="24"/>
+          <w:szCs w:val="24"/>
+        </w:rPr>
+        <w:t xml:space="preserve">for Species in Greatest Conservation Need </w:t>
+      </w:r>
+      <w:r>
+        <w:rPr>
+          <w:rFonts w:ascii="Times New Roman" w:hAnsi="Times New Roman" w:cs="Times New Roman"/>
+          <w:caps/>
+          <w:sz w:val="24"/>
+          <w:szCs w:val="24"/>
+        </w:rPr>
+        <w:t>within the Anoka Sand Plain of Minnesota</w:t>
       </w:r>
     </w:p>
     <w:p>
@@ -128,915 +157,6 @@
           <w:szCs w:val="24"/>
         </w:rPr>
         <w:t>Abstract</w:t>
-      </w:r>
-    </w:p>
-    <w:p>
-      <w:pPr>
-        <w:spacing w:line="480" w:lineRule="auto"/>
-        <w:outlineLvl w:val="0"/>
-        <w:rPr>
-          <w:rFonts w:ascii="Times New Roman" w:hAnsi="Times New Roman" w:cs="Times New Roman"/>
-          <w:sz w:val="24"/>
-          <w:szCs w:val="24"/>
-        </w:rPr>
-      </w:pPr>
-      <w:r>
-        <w:rPr>
-          <w:rFonts w:ascii="Times New Roman" w:hAnsi="Times New Roman" w:cs="Times New Roman"/>
-          <w:sz w:val="24"/>
-          <w:szCs w:val="24"/>
-        </w:rPr>
-        <w:t>Oak savanna is imperiled across its entire global range, including the Midwestern United States</w:t>
-      </w:r>
-      <w:r>
-        <w:rPr>
-          <w:rFonts w:ascii="Times New Roman" w:hAnsi="Times New Roman" w:cs="Times New Roman"/>
-          <w:sz w:val="24"/>
-          <w:szCs w:val="24"/>
-        </w:rPr>
-        <w:t xml:space="preserve"> where it was once a dominant land cover. In Minnesota, oak savanna</w:t>
-      </w:r>
-      <w:r>
-        <w:rPr>
-          <w:rFonts w:ascii="Times New Roman" w:hAnsi="Times New Roman" w:cs="Times New Roman"/>
-          <w:sz w:val="24"/>
-          <w:szCs w:val="24"/>
-        </w:rPr>
-        <w:t xml:space="preserve"> has been reduced by land conversion and fire suppression to less than 0.02% of its p</w:t>
-      </w:r>
-      <w:r>
-        <w:rPr>
-          <w:rFonts w:ascii="Times New Roman" w:hAnsi="Times New Roman" w:cs="Times New Roman"/>
-          <w:sz w:val="24"/>
-          <w:szCs w:val="24"/>
-        </w:rPr>
-        <w:t>re-European settlement extent. Sand Dunes State Forest in t</w:t>
-      </w:r>
-      <w:r>
-        <w:rPr>
-          <w:rFonts w:ascii="Times New Roman" w:hAnsi="Times New Roman" w:cs="Times New Roman"/>
-          <w:sz w:val="24"/>
-          <w:szCs w:val="24"/>
-        </w:rPr>
-        <w:t>he Anoka Sand Plain subsection</w:t>
-      </w:r>
-      <w:r>
-        <w:rPr>
-          <w:rFonts w:ascii="Times New Roman" w:hAnsi="Times New Roman" w:cs="Times New Roman"/>
-          <w:sz w:val="24"/>
-          <w:szCs w:val="24"/>
-        </w:rPr>
-        <w:t xml:space="preserve"> of Minnesota contains some of the last high-quality remnants of oak savanna </w:t>
-      </w:r>
-      <w:r>
-        <w:rPr>
-          <w:rFonts w:ascii="Times New Roman" w:hAnsi="Times New Roman" w:cs="Times New Roman"/>
-          <w:sz w:val="24"/>
-          <w:szCs w:val="24"/>
-        </w:rPr>
-        <w:t xml:space="preserve">in the </w:t>
-      </w:r>
-      <w:r>
-        <w:rPr>
-          <w:rFonts w:ascii="Times New Roman" w:hAnsi="Times New Roman" w:cs="Times New Roman"/>
-          <w:sz w:val="24"/>
-          <w:szCs w:val="24"/>
-        </w:rPr>
-        <w:t>state, and efforts are underway to restore</w:t>
-      </w:r>
-      <w:r>
-        <w:rPr>
-          <w:rFonts w:ascii="Times New Roman" w:hAnsi="Times New Roman" w:cs="Times New Roman"/>
-          <w:sz w:val="24"/>
-          <w:szCs w:val="24"/>
-        </w:rPr>
-        <w:t xml:space="preserve"> </w:t>
-      </w:r>
-      <w:r>
-        <w:rPr>
-          <w:rFonts w:ascii="Times New Roman" w:hAnsi="Times New Roman" w:cs="Times New Roman"/>
-          <w:sz w:val="24"/>
-          <w:szCs w:val="24"/>
-        </w:rPr>
-        <w:t>additional</w:t>
-      </w:r>
-      <w:r>
-        <w:rPr>
-          <w:rFonts w:ascii="Times New Roman" w:hAnsi="Times New Roman" w:cs="Times New Roman"/>
-          <w:sz w:val="24"/>
-          <w:szCs w:val="24"/>
-        </w:rPr>
-        <w:t xml:space="preserve"> areas of the state forest to pre-settlements habitat types.</w:t>
-      </w:r>
-      <w:r>
-        <w:rPr>
-          <w:rFonts w:ascii="Times New Roman" w:hAnsi="Times New Roman" w:cs="Times New Roman"/>
-          <w:sz w:val="24"/>
-          <w:szCs w:val="24"/>
-        </w:rPr>
-        <w:t xml:space="preserve"> </w:t>
-      </w:r>
-      <w:r>
-        <w:rPr>
-          <w:rFonts w:ascii="Times New Roman" w:hAnsi="Times New Roman" w:cs="Times New Roman"/>
-          <w:sz w:val="24"/>
-          <w:szCs w:val="24"/>
-        </w:rPr>
-        <w:t>T</w:t>
-      </w:r>
-      <w:r>
-        <w:rPr>
-          <w:rFonts w:ascii="Times New Roman" w:hAnsi="Times New Roman" w:cs="Times New Roman"/>
-          <w:sz w:val="24"/>
-          <w:szCs w:val="24"/>
-        </w:rPr>
-        <w:t>o inform restoration and management within Sand Dunes</w:t>
-      </w:r>
-      <w:r>
-        <w:rPr>
-          <w:rFonts w:ascii="Times New Roman" w:hAnsi="Times New Roman" w:cs="Times New Roman"/>
-          <w:sz w:val="24"/>
-          <w:szCs w:val="24"/>
-        </w:rPr>
-        <w:t>, w</w:t>
-      </w:r>
-      <w:r>
-        <w:rPr>
-          <w:rFonts w:ascii="Times New Roman" w:hAnsi="Times New Roman" w:cs="Times New Roman"/>
-          <w:sz w:val="24"/>
-          <w:szCs w:val="24"/>
-        </w:rPr>
-        <w:t xml:space="preserve">e </w:t>
-      </w:r>
-      <w:r>
-        <w:rPr>
-          <w:rFonts w:ascii="Times New Roman" w:hAnsi="Times New Roman" w:cs="Times New Roman"/>
-          <w:sz w:val="24"/>
-          <w:szCs w:val="24"/>
-        </w:rPr>
-        <w:t>surveyed for</w:t>
-      </w:r>
-      <w:r>
-        <w:rPr>
-          <w:rFonts w:ascii="Times New Roman" w:hAnsi="Times New Roman" w:cs="Times New Roman"/>
-          <w:sz w:val="24"/>
-          <w:szCs w:val="24"/>
-        </w:rPr>
-        <w:t xml:space="preserve"> six wildlife species associated with rare upland habitat types in the area to describe relationships between species and their </w:t>
-      </w:r>
-      <w:r>
-        <w:rPr>
-          <w:rFonts w:ascii="Times New Roman" w:hAnsi="Times New Roman" w:cs="Times New Roman"/>
-          <w:sz w:val="24"/>
-          <w:szCs w:val="24"/>
-        </w:rPr>
-        <w:t xml:space="preserve">habitat. We surveyed for the </w:t>
-      </w:r>
-      <w:r>
-        <w:rPr>
-          <w:rFonts w:ascii="Times New Roman" w:hAnsi="Times New Roman" w:cs="Times New Roman"/>
-          <w:bCs/>
-          <w:sz w:val="24"/>
-          <w:szCs w:val="24"/>
-        </w:rPr>
-        <w:t>l</w:t>
-      </w:r>
-      <w:r>
-        <w:rPr>
-          <w:rFonts w:ascii="Times New Roman" w:hAnsi="Times New Roman" w:cs="Times New Roman"/>
-          <w:bCs/>
-          <w:sz w:val="24"/>
-          <w:szCs w:val="24"/>
-        </w:rPr>
-        <w:t>ark s</w:t>
-      </w:r>
-      <w:r>
-        <w:rPr>
-          <w:rFonts w:ascii="Times New Roman" w:hAnsi="Times New Roman" w:cs="Times New Roman"/>
-          <w:bCs/>
-          <w:sz w:val="24"/>
-          <w:szCs w:val="24"/>
-        </w:rPr>
-        <w:t>parrow</w:t>
-      </w:r>
-      <w:r>
-        <w:rPr>
-          <w:rFonts w:ascii="Times New Roman" w:hAnsi="Times New Roman" w:cs="Times New Roman"/>
-          <w:sz w:val="24"/>
-          <w:szCs w:val="24"/>
-        </w:rPr>
-        <w:t xml:space="preserve"> (</w:t>
-      </w:r>
-      <w:proofErr w:type="spellStart"/>
-      <w:r>
-        <w:rPr>
-          <w:rFonts w:ascii="Times New Roman" w:hAnsi="Times New Roman" w:cs="Times New Roman"/>
-          <w:bCs/>
-          <w:i/>
-          <w:sz w:val="24"/>
-          <w:szCs w:val="24"/>
-        </w:rPr>
-        <w:t>Chondestes</w:t>
-      </w:r>
-      <w:proofErr w:type="spellEnd"/>
-      <w:r>
-        <w:rPr>
-          <w:rFonts w:ascii="Times New Roman" w:hAnsi="Times New Roman" w:cs="Times New Roman"/>
-          <w:bCs/>
-          <w:i/>
-          <w:sz w:val="24"/>
-          <w:szCs w:val="24"/>
-        </w:rPr>
-        <w:t xml:space="preserve"> </w:t>
-      </w:r>
-      <w:proofErr w:type="spellStart"/>
-      <w:r>
-        <w:rPr>
-          <w:rFonts w:ascii="Times New Roman" w:hAnsi="Times New Roman" w:cs="Times New Roman"/>
-          <w:bCs/>
-          <w:i/>
-          <w:sz w:val="24"/>
-          <w:szCs w:val="24"/>
-        </w:rPr>
-        <w:t>grammacus</w:t>
-      </w:r>
-      <w:proofErr w:type="spellEnd"/>
-      <w:r>
-        <w:rPr>
-          <w:rFonts w:ascii="Times New Roman" w:hAnsi="Times New Roman" w:cs="Times New Roman"/>
-          <w:bCs/>
-          <w:i/>
-          <w:sz w:val="24"/>
-          <w:szCs w:val="24"/>
-        </w:rPr>
-        <w:t>)</w:t>
-      </w:r>
-      <w:r>
-        <w:rPr>
-          <w:rFonts w:ascii="Times New Roman" w:hAnsi="Times New Roman" w:cs="Times New Roman"/>
-          <w:bCs/>
-          <w:sz w:val="24"/>
-          <w:szCs w:val="24"/>
-        </w:rPr>
-        <w:t>,</w:t>
-      </w:r>
-      <w:r>
-        <w:rPr>
-          <w:rFonts w:ascii="Times New Roman" w:hAnsi="Times New Roman" w:cs="Times New Roman"/>
-          <w:bCs/>
-          <w:sz w:val="24"/>
-          <w:szCs w:val="24"/>
-        </w:rPr>
-        <w:t xml:space="preserve"> </w:t>
-      </w:r>
-      <w:r>
-        <w:rPr>
-          <w:rFonts w:ascii="Times New Roman" w:hAnsi="Times New Roman" w:cs="Times New Roman"/>
-          <w:bCs/>
-          <w:sz w:val="24"/>
-          <w:szCs w:val="24"/>
-        </w:rPr>
-        <w:t>e</w:t>
-      </w:r>
-      <w:r>
-        <w:rPr>
-          <w:rFonts w:ascii="Times New Roman" w:hAnsi="Times New Roman" w:cs="Times New Roman"/>
-          <w:bCs/>
-          <w:sz w:val="24"/>
-          <w:szCs w:val="24"/>
-        </w:rPr>
-        <w:t>astern t</w:t>
-      </w:r>
-      <w:r>
-        <w:rPr>
-          <w:rFonts w:ascii="Times New Roman" w:hAnsi="Times New Roman" w:cs="Times New Roman"/>
-          <w:bCs/>
-          <w:sz w:val="24"/>
-          <w:szCs w:val="24"/>
-        </w:rPr>
-        <w:t>owhee</w:t>
-      </w:r>
-      <w:r>
-        <w:rPr>
-          <w:rFonts w:ascii="Times New Roman" w:hAnsi="Times New Roman" w:cs="Times New Roman"/>
-          <w:bCs/>
-          <w:sz w:val="24"/>
-          <w:szCs w:val="24"/>
-        </w:rPr>
-        <w:t xml:space="preserve"> </w:t>
-      </w:r>
-      <w:r>
-        <w:rPr>
-          <w:rFonts w:ascii="Times New Roman" w:hAnsi="Times New Roman" w:cs="Times New Roman"/>
-          <w:bCs/>
-          <w:sz w:val="24"/>
-          <w:szCs w:val="24"/>
-        </w:rPr>
-        <w:t>(</w:t>
-      </w:r>
-      <w:proofErr w:type="spellStart"/>
-      <w:r>
-        <w:rPr>
-          <w:rFonts w:ascii="Times New Roman" w:hAnsi="Times New Roman" w:cs="Times New Roman"/>
-          <w:bCs/>
-          <w:i/>
-          <w:sz w:val="24"/>
-          <w:szCs w:val="24"/>
-        </w:rPr>
-        <w:t>Pipilo</w:t>
-      </w:r>
-      <w:proofErr w:type="spellEnd"/>
-      <w:r>
-        <w:rPr>
-          <w:rFonts w:ascii="Times New Roman" w:hAnsi="Times New Roman" w:cs="Times New Roman"/>
-          <w:bCs/>
-          <w:i/>
-          <w:sz w:val="24"/>
-          <w:szCs w:val="24"/>
-        </w:rPr>
-        <w:t xml:space="preserve"> </w:t>
-      </w:r>
-      <w:proofErr w:type="spellStart"/>
-      <w:r>
-        <w:rPr>
-          <w:rFonts w:ascii="Times New Roman" w:hAnsi="Times New Roman" w:cs="Times New Roman"/>
-          <w:bCs/>
-          <w:i/>
-          <w:sz w:val="24"/>
-          <w:szCs w:val="24"/>
-        </w:rPr>
-        <w:t>erythrophthalmus</w:t>
-      </w:r>
-      <w:proofErr w:type="spellEnd"/>
-      <w:r>
-        <w:rPr>
-          <w:rFonts w:ascii="Times New Roman" w:hAnsi="Times New Roman" w:cs="Times New Roman"/>
-          <w:bCs/>
-          <w:i/>
-          <w:sz w:val="24"/>
-          <w:szCs w:val="24"/>
-        </w:rPr>
-        <w:t>)</w:t>
-      </w:r>
-      <w:r>
-        <w:rPr>
-          <w:rFonts w:ascii="Times New Roman" w:hAnsi="Times New Roman" w:cs="Times New Roman"/>
-          <w:bCs/>
-          <w:sz w:val="24"/>
-          <w:szCs w:val="24"/>
-        </w:rPr>
-        <w:t>,</w:t>
-      </w:r>
-      <w:r>
-        <w:rPr>
-          <w:rFonts w:ascii="Times New Roman" w:hAnsi="Times New Roman" w:cs="Times New Roman"/>
-          <w:bCs/>
-          <w:sz w:val="24"/>
-          <w:szCs w:val="24"/>
-        </w:rPr>
-        <w:t xml:space="preserve"> </w:t>
-      </w:r>
-      <w:r>
-        <w:rPr>
-          <w:rFonts w:ascii="Times New Roman" w:hAnsi="Times New Roman" w:cs="Times New Roman"/>
-          <w:bCs/>
-          <w:sz w:val="24"/>
-          <w:szCs w:val="24"/>
-        </w:rPr>
-        <w:t>Leonard’s s</w:t>
-      </w:r>
-      <w:r>
-        <w:rPr>
-          <w:rFonts w:ascii="Times New Roman" w:hAnsi="Times New Roman" w:cs="Times New Roman"/>
-          <w:bCs/>
-          <w:sz w:val="24"/>
-          <w:szCs w:val="24"/>
-        </w:rPr>
-        <w:t>kipper</w:t>
-      </w:r>
-      <w:r>
-        <w:rPr>
-          <w:rFonts w:ascii="Times New Roman" w:hAnsi="Times New Roman" w:cs="Times New Roman"/>
-          <w:bCs/>
-          <w:sz w:val="24"/>
-          <w:szCs w:val="24"/>
-        </w:rPr>
-        <w:t xml:space="preserve"> </w:t>
-      </w:r>
-      <w:r>
-        <w:rPr>
-          <w:rFonts w:ascii="Times New Roman" w:hAnsi="Times New Roman" w:cs="Times New Roman"/>
-          <w:bCs/>
-          <w:sz w:val="24"/>
-          <w:szCs w:val="24"/>
-        </w:rPr>
-        <w:t>(</w:t>
-      </w:r>
-      <w:r>
-        <w:rPr>
-          <w:rFonts w:ascii="Times New Roman" w:hAnsi="Times New Roman" w:cs="Times New Roman"/>
-          <w:bCs/>
-          <w:i/>
-          <w:sz w:val="24"/>
-          <w:szCs w:val="24"/>
-        </w:rPr>
-        <w:t xml:space="preserve">Hesperia </w:t>
-      </w:r>
-      <w:proofErr w:type="spellStart"/>
-      <w:r>
-        <w:rPr>
-          <w:rFonts w:ascii="Times New Roman" w:hAnsi="Times New Roman" w:cs="Times New Roman"/>
-          <w:bCs/>
-          <w:i/>
-          <w:sz w:val="24"/>
-          <w:szCs w:val="24"/>
-        </w:rPr>
-        <w:t>leonardus</w:t>
-      </w:r>
-      <w:proofErr w:type="spellEnd"/>
-      <w:r>
-        <w:rPr>
-          <w:rFonts w:ascii="Times New Roman" w:hAnsi="Times New Roman" w:cs="Times New Roman"/>
-          <w:bCs/>
-          <w:i/>
-          <w:sz w:val="24"/>
-          <w:szCs w:val="24"/>
-        </w:rPr>
-        <w:t xml:space="preserve"> </w:t>
-      </w:r>
-      <w:proofErr w:type="spellStart"/>
-      <w:r>
-        <w:rPr>
-          <w:rFonts w:ascii="Times New Roman" w:hAnsi="Times New Roman" w:cs="Times New Roman"/>
-          <w:bCs/>
-          <w:i/>
-          <w:sz w:val="24"/>
-          <w:szCs w:val="24"/>
-        </w:rPr>
-        <w:t>leonardus</w:t>
-      </w:r>
-      <w:proofErr w:type="spellEnd"/>
-      <w:r>
-        <w:rPr>
-          <w:rFonts w:ascii="Times New Roman" w:hAnsi="Times New Roman" w:cs="Times New Roman"/>
-          <w:bCs/>
-          <w:i/>
-          <w:sz w:val="24"/>
-          <w:szCs w:val="24"/>
-        </w:rPr>
-        <w:t>)</w:t>
-      </w:r>
-      <w:r>
-        <w:rPr>
-          <w:rFonts w:ascii="Times New Roman" w:hAnsi="Times New Roman" w:cs="Times New Roman"/>
-          <w:bCs/>
-          <w:sz w:val="24"/>
-          <w:szCs w:val="24"/>
-        </w:rPr>
-        <w:t>, northern b</w:t>
-      </w:r>
-      <w:r>
-        <w:rPr>
-          <w:rFonts w:ascii="Times New Roman" w:hAnsi="Times New Roman" w:cs="Times New Roman"/>
-          <w:bCs/>
-          <w:sz w:val="24"/>
-          <w:szCs w:val="24"/>
-        </w:rPr>
-        <w:t>arrens tiger b</w:t>
-      </w:r>
-      <w:r>
-        <w:rPr>
-          <w:rFonts w:ascii="Times New Roman" w:hAnsi="Times New Roman" w:cs="Times New Roman"/>
-          <w:bCs/>
-          <w:sz w:val="24"/>
-          <w:szCs w:val="24"/>
-        </w:rPr>
-        <w:t>eetle</w:t>
-      </w:r>
-      <w:r>
-        <w:rPr>
-          <w:rFonts w:ascii="Times New Roman" w:hAnsi="Times New Roman" w:cs="Times New Roman"/>
-          <w:bCs/>
-          <w:sz w:val="24"/>
-          <w:szCs w:val="24"/>
-        </w:rPr>
-        <w:t xml:space="preserve"> (</w:t>
-      </w:r>
-      <w:proofErr w:type="spellStart"/>
-      <w:r>
-        <w:rPr>
-          <w:rFonts w:ascii="Times New Roman" w:hAnsi="Times New Roman" w:cs="Times New Roman"/>
-          <w:bCs/>
-          <w:i/>
-          <w:sz w:val="24"/>
-          <w:szCs w:val="24"/>
-        </w:rPr>
-        <w:t>Cicindela</w:t>
-      </w:r>
-      <w:proofErr w:type="spellEnd"/>
-      <w:r>
-        <w:rPr>
-          <w:rFonts w:ascii="Times New Roman" w:hAnsi="Times New Roman" w:cs="Times New Roman"/>
-          <w:bCs/>
-          <w:i/>
-          <w:sz w:val="24"/>
-          <w:szCs w:val="24"/>
-        </w:rPr>
-        <w:t xml:space="preserve"> </w:t>
-      </w:r>
-      <w:proofErr w:type="spellStart"/>
-      <w:r>
-        <w:rPr>
-          <w:rFonts w:ascii="Times New Roman" w:hAnsi="Times New Roman" w:cs="Times New Roman"/>
-          <w:bCs/>
-          <w:i/>
-          <w:sz w:val="24"/>
-          <w:szCs w:val="24"/>
-        </w:rPr>
-        <w:t>patruela</w:t>
-      </w:r>
-      <w:proofErr w:type="spellEnd"/>
-      <w:r>
-        <w:rPr>
-          <w:rFonts w:ascii="Times New Roman" w:hAnsi="Times New Roman" w:cs="Times New Roman"/>
-          <w:bCs/>
-          <w:i/>
-          <w:sz w:val="24"/>
-          <w:szCs w:val="24"/>
-        </w:rPr>
-        <w:t>)</w:t>
-      </w:r>
-      <w:r>
-        <w:rPr>
-          <w:rFonts w:ascii="Times New Roman" w:hAnsi="Times New Roman" w:cs="Times New Roman"/>
-          <w:bCs/>
-          <w:sz w:val="24"/>
-          <w:szCs w:val="24"/>
-        </w:rPr>
-        <w:t>, plains hog-nosed snake</w:t>
-      </w:r>
-      <w:r>
-        <w:rPr>
-          <w:rFonts w:ascii="Times New Roman" w:hAnsi="Times New Roman" w:cs="Times New Roman"/>
-          <w:bCs/>
-          <w:sz w:val="24"/>
-          <w:szCs w:val="24"/>
-        </w:rPr>
-        <w:t xml:space="preserve"> (</w:t>
-      </w:r>
-      <w:proofErr w:type="spellStart"/>
-      <w:r>
-        <w:rPr>
-          <w:rFonts w:ascii="Times New Roman" w:hAnsi="Times New Roman" w:cs="Times New Roman"/>
-          <w:bCs/>
-          <w:i/>
-          <w:sz w:val="24"/>
-          <w:szCs w:val="24"/>
-        </w:rPr>
-        <w:t>Heterodon</w:t>
-      </w:r>
-      <w:proofErr w:type="spellEnd"/>
-      <w:r>
-        <w:rPr>
-          <w:rFonts w:ascii="Times New Roman" w:hAnsi="Times New Roman" w:cs="Times New Roman"/>
-          <w:bCs/>
-          <w:i/>
-          <w:sz w:val="24"/>
-          <w:szCs w:val="24"/>
-        </w:rPr>
-        <w:t xml:space="preserve"> </w:t>
-      </w:r>
-      <w:proofErr w:type="spellStart"/>
-      <w:r>
-        <w:rPr>
-          <w:rFonts w:ascii="Times New Roman" w:hAnsi="Times New Roman" w:cs="Times New Roman"/>
-          <w:bCs/>
-          <w:i/>
-          <w:sz w:val="24"/>
-          <w:szCs w:val="24"/>
-        </w:rPr>
-        <w:t>nasicus</w:t>
-      </w:r>
-      <w:proofErr w:type="spellEnd"/>
-      <w:r>
-        <w:rPr>
-          <w:rFonts w:ascii="Times New Roman" w:hAnsi="Times New Roman" w:cs="Times New Roman"/>
-          <w:bCs/>
-          <w:i/>
-          <w:sz w:val="24"/>
-          <w:szCs w:val="24"/>
-        </w:rPr>
-        <w:t>)</w:t>
-      </w:r>
-      <w:r>
-        <w:rPr>
-          <w:rFonts w:ascii="Times New Roman" w:hAnsi="Times New Roman" w:cs="Times New Roman"/>
-          <w:bCs/>
-          <w:sz w:val="24"/>
-          <w:szCs w:val="24"/>
-        </w:rPr>
-        <w:t>, and</w:t>
-      </w:r>
-      <w:r>
-        <w:rPr>
-          <w:rFonts w:ascii="Times New Roman" w:hAnsi="Times New Roman" w:cs="Times New Roman"/>
-          <w:bCs/>
-          <w:sz w:val="24"/>
-          <w:szCs w:val="24"/>
-        </w:rPr>
-        <w:t xml:space="preserve"> </w:t>
-      </w:r>
-      <w:proofErr w:type="spellStart"/>
-      <w:r>
-        <w:rPr>
-          <w:rFonts w:ascii="Times New Roman" w:hAnsi="Times New Roman" w:cs="Times New Roman"/>
-          <w:bCs/>
-          <w:sz w:val="24"/>
-          <w:szCs w:val="24"/>
-        </w:rPr>
-        <w:t>g</w:t>
-      </w:r>
-      <w:r>
-        <w:rPr>
-          <w:rFonts w:ascii="Times New Roman" w:hAnsi="Times New Roman" w:cs="Times New Roman"/>
-          <w:bCs/>
-          <w:sz w:val="24"/>
-          <w:szCs w:val="24"/>
-        </w:rPr>
-        <w:t>ophersnake</w:t>
-      </w:r>
-      <w:proofErr w:type="spellEnd"/>
-      <w:r>
-        <w:rPr>
-          <w:rFonts w:ascii="Times New Roman" w:hAnsi="Times New Roman" w:cs="Times New Roman"/>
-          <w:bCs/>
-          <w:sz w:val="24"/>
-          <w:szCs w:val="24"/>
-        </w:rPr>
-        <w:t xml:space="preserve"> (</w:t>
-      </w:r>
-      <w:proofErr w:type="spellStart"/>
-      <w:r>
-        <w:rPr>
-          <w:rFonts w:ascii="Times New Roman" w:hAnsi="Times New Roman" w:cs="Times New Roman"/>
-          <w:bCs/>
-          <w:i/>
-          <w:sz w:val="24"/>
-          <w:szCs w:val="24"/>
-        </w:rPr>
-        <w:t>Pituophis</w:t>
-      </w:r>
-      <w:proofErr w:type="spellEnd"/>
-      <w:r>
-        <w:rPr>
-          <w:rFonts w:ascii="Times New Roman" w:hAnsi="Times New Roman" w:cs="Times New Roman"/>
-          <w:bCs/>
-          <w:i/>
-          <w:sz w:val="24"/>
-          <w:szCs w:val="24"/>
-        </w:rPr>
-        <w:t xml:space="preserve"> </w:t>
-      </w:r>
-      <w:proofErr w:type="spellStart"/>
-      <w:r>
-        <w:rPr>
-          <w:rFonts w:ascii="Times New Roman" w:hAnsi="Times New Roman" w:cs="Times New Roman"/>
-          <w:bCs/>
-          <w:i/>
-          <w:sz w:val="24"/>
-          <w:szCs w:val="24"/>
-        </w:rPr>
-        <w:t>catenifer</w:t>
-      </w:r>
-      <w:proofErr w:type="spellEnd"/>
-      <w:r>
-        <w:rPr>
-          <w:rFonts w:ascii="Times New Roman" w:hAnsi="Times New Roman" w:cs="Times New Roman"/>
-          <w:bCs/>
-          <w:i/>
-          <w:sz w:val="24"/>
-          <w:szCs w:val="24"/>
-        </w:rPr>
-        <w:t>)</w:t>
-      </w:r>
-      <w:r>
-        <w:rPr>
-          <w:rFonts w:ascii="Times New Roman" w:hAnsi="Times New Roman" w:cs="Times New Roman"/>
-          <w:bCs/>
-          <w:sz w:val="24"/>
-          <w:szCs w:val="24"/>
-        </w:rPr>
-        <w:t xml:space="preserve"> between 2014 and 2016, and used N-mixture abundance models to describe relationships between abundance</w:t>
-      </w:r>
-      <w:r>
-        <w:rPr>
-          <w:rFonts w:ascii="Times New Roman" w:hAnsi="Times New Roman" w:cs="Times New Roman"/>
-          <w:bCs/>
-          <w:sz w:val="24"/>
-          <w:szCs w:val="24"/>
-        </w:rPr>
-        <w:t xml:space="preserve"> and occupancy</w:t>
-      </w:r>
-      <w:r>
-        <w:rPr>
-          <w:rFonts w:ascii="Times New Roman" w:hAnsi="Times New Roman" w:cs="Times New Roman"/>
-          <w:bCs/>
-          <w:sz w:val="24"/>
-          <w:szCs w:val="24"/>
-        </w:rPr>
-        <w:t xml:space="preserve"> and </w:t>
-      </w:r>
-      <w:r>
-        <w:rPr>
-          <w:rFonts w:ascii="Times New Roman" w:hAnsi="Times New Roman" w:cs="Times New Roman"/>
-          <w:bCs/>
-          <w:sz w:val="24"/>
-          <w:szCs w:val="24"/>
-        </w:rPr>
-        <w:t xml:space="preserve">habitat charactistics related to management. </w:t>
-      </w:r>
-      <w:r>
-        <w:rPr>
-          <w:rFonts w:ascii="Times New Roman" w:hAnsi="Times New Roman" w:cs="Times New Roman"/>
-          <w:sz w:val="24"/>
-          <w:szCs w:val="24"/>
-        </w:rPr>
-        <w:t xml:space="preserve">We </w:t>
-      </w:r>
-      <w:r>
-        <w:rPr>
-          <w:rFonts w:ascii="Times New Roman" w:hAnsi="Times New Roman" w:cs="Times New Roman"/>
-          <w:sz w:val="24"/>
-          <w:szCs w:val="24"/>
-        </w:rPr>
-        <w:t xml:space="preserve">found that species’ predicted abundance and occupancy probability were affected by habitat features and management </w:t>
-      </w:r>
-      <w:r>
-        <w:rPr>
-          <w:rFonts w:ascii="Times New Roman" w:hAnsi="Times New Roman" w:cs="Times New Roman"/>
-          <w:sz w:val="24"/>
-          <w:szCs w:val="24"/>
-        </w:rPr>
-        <w:lastRenderedPageBreak/>
-        <w:t>disturbances, with at least one variable per species receiving statistical support.</w:t>
-      </w:r>
-      <w:r>
-        <w:rPr>
-          <w:rFonts w:ascii="Times New Roman" w:hAnsi="Times New Roman" w:cs="Times New Roman"/>
-          <w:sz w:val="24"/>
-          <w:szCs w:val="24"/>
-        </w:rPr>
-        <w:t xml:space="preserve"> </w:t>
-      </w:r>
-      <w:r>
-        <w:rPr>
-          <w:rFonts w:ascii="Times New Roman" w:hAnsi="Times New Roman" w:cs="Times New Roman"/>
-          <w:sz w:val="24"/>
-          <w:szCs w:val="24"/>
-        </w:rPr>
-        <w:t xml:space="preserve">Interestingly, </w:t>
-      </w:r>
-      <w:r>
-        <w:rPr>
-          <w:rFonts w:ascii="Times New Roman" w:hAnsi="Times New Roman" w:cs="Times New Roman"/>
-          <w:sz w:val="24"/>
-          <w:szCs w:val="24"/>
-        </w:rPr>
-        <w:t>Leonard’s skipper</w:t>
-      </w:r>
-      <w:r>
-        <w:rPr>
-          <w:rFonts w:ascii="Times New Roman" w:hAnsi="Times New Roman" w:cs="Times New Roman"/>
-          <w:sz w:val="24"/>
-          <w:szCs w:val="24"/>
-        </w:rPr>
-        <w:t xml:space="preserve"> </w:t>
-      </w:r>
-      <w:r>
-        <w:rPr>
-          <w:rFonts w:ascii="Times New Roman" w:hAnsi="Times New Roman" w:cs="Times New Roman"/>
-          <w:sz w:val="24"/>
-          <w:szCs w:val="24"/>
-        </w:rPr>
-        <w:t xml:space="preserve">and </w:t>
-      </w:r>
-      <w:r>
-        <w:rPr>
-          <w:rFonts w:ascii="Times New Roman" w:hAnsi="Times New Roman" w:cs="Times New Roman"/>
-          <w:bCs/>
-          <w:sz w:val="24"/>
-          <w:szCs w:val="24"/>
-        </w:rPr>
-        <w:t>lark sparrow</w:t>
-      </w:r>
-      <w:r>
-        <w:rPr>
-          <w:rFonts w:ascii="Times New Roman" w:hAnsi="Times New Roman" w:cs="Times New Roman"/>
-          <w:bCs/>
-          <w:i/>
-          <w:sz w:val="24"/>
-          <w:szCs w:val="24"/>
-        </w:rPr>
-        <w:t xml:space="preserve"> </w:t>
-      </w:r>
-      <w:r>
-        <w:rPr>
-          <w:rFonts w:ascii="Times New Roman" w:hAnsi="Times New Roman" w:cs="Times New Roman"/>
-          <w:bCs/>
-          <w:sz w:val="24"/>
-          <w:szCs w:val="24"/>
-        </w:rPr>
-        <w:t>exhibited disparate relationships with management disturbance</w:t>
-      </w:r>
-      <w:r>
-        <w:rPr>
-          <w:rFonts w:ascii="Times New Roman" w:hAnsi="Times New Roman" w:cs="Times New Roman"/>
-          <w:bCs/>
-          <w:sz w:val="24"/>
-          <w:szCs w:val="24"/>
-        </w:rPr>
-        <w:t xml:space="preserve">, </w:t>
-      </w:r>
-      <w:r>
-        <w:rPr>
-          <w:rFonts w:ascii="Times New Roman" w:hAnsi="Times New Roman" w:cs="Times New Roman"/>
-          <w:bCs/>
-          <w:sz w:val="24"/>
-          <w:szCs w:val="24"/>
-        </w:rPr>
-        <w:t xml:space="preserve">with lark sparrow responding positively and </w:t>
-      </w:r>
-      <w:r>
-        <w:rPr>
-          <w:rFonts w:ascii="Times New Roman" w:hAnsi="Times New Roman" w:cs="Times New Roman"/>
-          <w:sz w:val="24"/>
-          <w:szCs w:val="24"/>
-        </w:rPr>
-        <w:t>Leonard’s skipper</w:t>
-      </w:r>
-      <w:r>
-        <w:rPr>
-          <w:rFonts w:ascii="Times New Roman" w:hAnsi="Times New Roman" w:cs="Times New Roman"/>
-          <w:sz w:val="24"/>
-          <w:szCs w:val="24"/>
-        </w:rPr>
-        <w:t xml:space="preserve"> responding negatively. Canopy cover also demonstrated contrasting effects on abundance, with northern barrens tiger beetles responding positively and lark sparrow responding negatively. These results highlight the importance of careful </w:t>
-      </w:r>
-      <w:r>
-        <w:rPr>
-          <w:rFonts w:ascii="Times New Roman" w:hAnsi="Times New Roman" w:cs="Times New Roman"/>
-          <w:sz w:val="24"/>
-          <w:szCs w:val="24"/>
-        </w:rPr>
-        <w:t>planning when</w:t>
-      </w:r>
-      <w:r>
-        <w:rPr>
-          <w:rFonts w:ascii="Times New Roman" w:hAnsi="Times New Roman" w:cs="Times New Roman"/>
-          <w:sz w:val="24"/>
-          <w:szCs w:val="24"/>
-        </w:rPr>
-        <w:t xml:space="preserve"> undertaking habitat restoration projects. </w:t>
-      </w:r>
-      <w:r>
-        <w:rPr>
-          <w:rFonts w:ascii="Times New Roman" w:hAnsi="Times New Roman" w:cs="Times New Roman"/>
-          <w:sz w:val="24"/>
-          <w:szCs w:val="24"/>
-        </w:rPr>
-        <w:t>Plans should consider the</w:t>
-      </w:r>
-      <w:r>
-        <w:rPr>
-          <w:rFonts w:ascii="Times New Roman" w:hAnsi="Times New Roman" w:cs="Times New Roman"/>
-          <w:sz w:val="24"/>
-          <w:szCs w:val="24"/>
-        </w:rPr>
-        <w:t xml:space="preserve"> habitat needs of individual species as well as their </w:t>
-      </w:r>
-      <w:r>
-        <w:rPr>
-          <w:rFonts w:ascii="Times New Roman" w:hAnsi="Times New Roman" w:cs="Times New Roman"/>
-          <w:sz w:val="24"/>
-          <w:szCs w:val="24"/>
-        </w:rPr>
-        <w:t>responses to active habitat management</w:t>
-      </w:r>
-      <w:r>
-        <w:rPr>
-          <w:rFonts w:ascii="Times New Roman" w:hAnsi="Times New Roman" w:cs="Times New Roman"/>
-          <w:sz w:val="24"/>
-          <w:szCs w:val="24"/>
-        </w:rPr>
-        <w:t xml:space="preserve"> to achieve balance between maintenance of local populations and restoration on a landscape scale</w:t>
-      </w:r>
-      <w:r>
-        <w:rPr>
-          <w:rFonts w:ascii="Times New Roman" w:hAnsi="Times New Roman" w:cs="Times New Roman"/>
-          <w:sz w:val="24"/>
-          <w:szCs w:val="24"/>
-        </w:rPr>
-        <w:t xml:space="preserve">. </w:t>
       </w:r>
       <w:bookmarkStart w:id="0" w:name="_GoBack"/>
       <w:bookmarkEnd w:id="0"/>
@@ -1051,6 +171,1261 @@
           <w:szCs w:val="24"/>
         </w:rPr>
       </w:pPr>
+      <w:r>
+        <w:rPr>
+          <w:rFonts w:ascii="Times New Roman" w:hAnsi="Times New Roman" w:cs="Times New Roman"/>
+          <w:sz w:val="24"/>
+          <w:szCs w:val="24"/>
+        </w:rPr>
+        <w:t>Oak savanna is imperiled across its entire global range, including the Midwestern United States</w:t>
+      </w:r>
+      <w:r>
+        <w:rPr>
+          <w:rFonts w:ascii="Times New Roman" w:hAnsi="Times New Roman" w:cs="Times New Roman"/>
+          <w:sz w:val="24"/>
+          <w:szCs w:val="24"/>
+        </w:rPr>
+        <w:t>.</w:t>
+      </w:r>
+      <w:r>
+        <w:rPr>
+          <w:rFonts w:ascii="Times New Roman" w:hAnsi="Times New Roman" w:cs="Times New Roman"/>
+          <w:sz w:val="24"/>
+          <w:szCs w:val="24"/>
+        </w:rPr>
+        <w:t xml:space="preserve"> </w:t>
+      </w:r>
+      <w:r>
+        <w:rPr>
+          <w:rFonts w:ascii="Times New Roman" w:hAnsi="Times New Roman" w:cs="Times New Roman"/>
+          <w:sz w:val="24"/>
+          <w:szCs w:val="24"/>
+        </w:rPr>
+        <w:t xml:space="preserve">Sand Dunes State Forest in central Minnesota </w:t>
+      </w:r>
+      <w:r>
+        <w:rPr>
+          <w:rFonts w:ascii="Times New Roman" w:hAnsi="Times New Roman" w:cs="Times New Roman"/>
+          <w:sz w:val="24"/>
+          <w:szCs w:val="24"/>
+        </w:rPr>
+        <w:t xml:space="preserve">contains some of the last high-quality remnants of oak savanna </w:t>
+      </w:r>
+      <w:r>
+        <w:rPr>
+          <w:rFonts w:ascii="Times New Roman" w:hAnsi="Times New Roman" w:cs="Times New Roman"/>
+          <w:sz w:val="24"/>
+          <w:szCs w:val="24"/>
+        </w:rPr>
+        <w:t xml:space="preserve">in the </w:t>
+      </w:r>
+      <w:r>
+        <w:rPr>
+          <w:rFonts w:ascii="Times New Roman" w:hAnsi="Times New Roman" w:cs="Times New Roman"/>
+          <w:sz w:val="24"/>
+          <w:szCs w:val="24"/>
+        </w:rPr>
+        <w:t xml:space="preserve">state, and </w:t>
+      </w:r>
+      <w:r>
+        <w:rPr>
+          <w:rFonts w:ascii="Times New Roman" w:hAnsi="Times New Roman" w:cs="Times New Roman"/>
+          <w:sz w:val="24"/>
+          <w:szCs w:val="24"/>
+        </w:rPr>
+        <w:t>in 2013 the Minnesota Department of Natural Resources initiated a comprehensive effort</w:t>
+      </w:r>
+      <w:r>
+        <w:rPr>
+          <w:rFonts w:ascii="Times New Roman" w:hAnsi="Times New Roman" w:cs="Times New Roman"/>
+          <w:sz w:val="24"/>
+          <w:szCs w:val="24"/>
+        </w:rPr>
+        <w:t xml:space="preserve"> to restore</w:t>
+      </w:r>
+      <w:r>
+        <w:rPr>
+          <w:rFonts w:ascii="Times New Roman" w:hAnsi="Times New Roman" w:cs="Times New Roman"/>
+          <w:sz w:val="24"/>
+          <w:szCs w:val="24"/>
+        </w:rPr>
+        <w:t xml:space="preserve"> </w:t>
+      </w:r>
+      <w:r>
+        <w:rPr>
+          <w:rFonts w:ascii="Times New Roman" w:hAnsi="Times New Roman" w:cs="Times New Roman"/>
+          <w:sz w:val="24"/>
+          <w:szCs w:val="24"/>
+        </w:rPr>
+        <w:t>additional</w:t>
+      </w:r>
+      <w:r>
+        <w:rPr>
+          <w:rFonts w:ascii="Times New Roman" w:hAnsi="Times New Roman" w:cs="Times New Roman"/>
+          <w:sz w:val="24"/>
+          <w:szCs w:val="24"/>
+        </w:rPr>
+        <w:t xml:space="preserve"> areas of the state forest to pre-settlements habitat types.</w:t>
+      </w:r>
+      <w:r>
+        <w:rPr>
+          <w:rFonts w:ascii="Times New Roman" w:hAnsi="Times New Roman" w:cs="Times New Roman"/>
+          <w:sz w:val="24"/>
+          <w:szCs w:val="24"/>
+        </w:rPr>
+        <w:t xml:space="preserve"> </w:t>
+      </w:r>
+      <w:r>
+        <w:rPr>
+          <w:rFonts w:ascii="Times New Roman" w:hAnsi="Times New Roman" w:cs="Times New Roman"/>
+          <w:sz w:val="24"/>
+          <w:szCs w:val="24"/>
+        </w:rPr>
+        <w:t xml:space="preserve">To inform restoration and management within Sand Dunes, </w:t>
+      </w:r>
+      <w:r>
+        <w:rPr>
+          <w:rFonts w:ascii="Times New Roman" w:hAnsi="Times New Roman" w:cs="Times New Roman"/>
+          <w:sz w:val="24"/>
+          <w:szCs w:val="24"/>
+        </w:rPr>
+        <w:t xml:space="preserve">we surveyed for six habitat specialist wildlife species between 2014 and 2016 and used hierarchical abundance models to describe relationships between abundance and occupancy and habitat characteristics related to management. For </w:t>
+      </w:r>
+      <w:proofErr w:type="spellStart"/>
+      <w:r>
+        <w:rPr>
+          <w:rFonts w:ascii="Times New Roman" w:hAnsi="Times New Roman" w:cs="Times New Roman"/>
+          <w:bCs/>
+          <w:sz w:val="24"/>
+          <w:szCs w:val="24"/>
+        </w:rPr>
+        <w:t>g</w:t>
+      </w:r>
+      <w:r>
+        <w:rPr>
+          <w:rFonts w:ascii="Times New Roman" w:hAnsi="Times New Roman" w:cs="Times New Roman"/>
+          <w:bCs/>
+          <w:sz w:val="24"/>
+          <w:szCs w:val="24"/>
+        </w:rPr>
+        <w:t>ophersnake</w:t>
+      </w:r>
+      <w:r>
+        <w:rPr>
+          <w:rFonts w:ascii="Times New Roman" w:hAnsi="Times New Roman" w:cs="Times New Roman"/>
+          <w:bCs/>
+          <w:sz w:val="24"/>
+          <w:szCs w:val="24"/>
+        </w:rPr>
+        <w:t>s</w:t>
+      </w:r>
+      <w:proofErr w:type="spellEnd"/>
+      <w:r>
+        <w:rPr>
+          <w:rFonts w:ascii="Times New Roman" w:hAnsi="Times New Roman" w:cs="Times New Roman"/>
+          <w:bCs/>
+          <w:sz w:val="24"/>
+          <w:szCs w:val="24"/>
+        </w:rPr>
+        <w:t xml:space="preserve"> (</w:t>
+      </w:r>
+      <w:proofErr w:type="spellStart"/>
+      <w:r>
+        <w:rPr>
+          <w:rFonts w:ascii="Times New Roman" w:hAnsi="Times New Roman" w:cs="Times New Roman"/>
+          <w:bCs/>
+          <w:i/>
+          <w:sz w:val="24"/>
+          <w:szCs w:val="24"/>
+        </w:rPr>
+        <w:t>Pituophis</w:t>
+      </w:r>
+      <w:proofErr w:type="spellEnd"/>
+      <w:r>
+        <w:rPr>
+          <w:rFonts w:ascii="Times New Roman" w:hAnsi="Times New Roman" w:cs="Times New Roman"/>
+          <w:bCs/>
+          <w:i/>
+          <w:sz w:val="24"/>
+          <w:szCs w:val="24"/>
+        </w:rPr>
+        <w:t xml:space="preserve"> </w:t>
+      </w:r>
+      <w:proofErr w:type="spellStart"/>
+      <w:r>
+        <w:rPr>
+          <w:rFonts w:ascii="Times New Roman" w:hAnsi="Times New Roman" w:cs="Times New Roman"/>
+          <w:bCs/>
+          <w:i/>
+          <w:sz w:val="24"/>
+          <w:szCs w:val="24"/>
+        </w:rPr>
+        <w:t>catenifer</w:t>
+      </w:r>
+      <w:proofErr w:type="spellEnd"/>
+      <w:r>
+        <w:rPr>
+          <w:rFonts w:ascii="Times New Roman" w:hAnsi="Times New Roman" w:cs="Times New Roman"/>
+          <w:bCs/>
+          <w:i/>
+          <w:sz w:val="24"/>
+          <w:szCs w:val="24"/>
+        </w:rPr>
+        <w:t xml:space="preserve">) </w:t>
+      </w:r>
+      <w:r>
+        <w:rPr>
+          <w:rFonts w:ascii="Times New Roman" w:hAnsi="Times New Roman" w:cs="Times New Roman"/>
+          <w:bCs/>
+          <w:sz w:val="24"/>
+          <w:szCs w:val="24"/>
+        </w:rPr>
+        <w:t>and</w:t>
+      </w:r>
+      <w:r>
+        <w:rPr>
+          <w:rFonts w:ascii="Times New Roman" w:hAnsi="Times New Roman" w:cs="Times New Roman"/>
+          <w:bCs/>
+          <w:i/>
+          <w:sz w:val="24"/>
+          <w:szCs w:val="24"/>
+        </w:rPr>
+        <w:t xml:space="preserve"> </w:t>
+      </w:r>
+      <w:r>
+        <w:rPr>
+          <w:rFonts w:ascii="Times New Roman" w:hAnsi="Times New Roman" w:cs="Times New Roman"/>
+          <w:bCs/>
+          <w:sz w:val="24"/>
+          <w:szCs w:val="24"/>
+        </w:rPr>
+        <w:t>plains hog-nosed snake</w:t>
+      </w:r>
+      <w:r>
+        <w:rPr>
+          <w:rFonts w:ascii="Times New Roman" w:hAnsi="Times New Roman" w:cs="Times New Roman"/>
+          <w:bCs/>
+          <w:sz w:val="24"/>
+          <w:szCs w:val="24"/>
+        </w:rPr>
+        <w:t>s</w:t>
+      </w:r>
+      <w:r>
+        <w:rPr>
+          <w:rFonts w:ascii="Times New Roman" w:hAnsi="Times New Roman" w:cs="Times New Roman"/>
+          <w:bCs/>
+          <w:sz w:val="24"/>
+          <w:szCs w:val="24"/>
+        </w:rPr>
+        <w:t xml:space="preserve"> (</w:t>
+      </w:r>
+      <w:proofErr w:type="spellStart"/>
+      <w:r>
+        <w:rPr>
+          <w:rFonts w:ascii="Times New Roman" w:hAnsi="Times New Roman" w:cs="Times New Roman"/>
+          <w:bCs/>
+          <w:i/>
+          <w:sz w:val="24"/>
+          <w:szCs w:val="24"/>
+        </w:rPr>
+        <w:t>Heterodon</w:t>
+      </w:r>
+      <w:proofErr w:type="spellEnd"/>
+      <w:r>
+        <w:rPr>
+          <w:rFonts w:ascii="Times New Roman" w:hAnsi="Times New Roman" w:cs="Times New Roman"/>
+          <w:bCs/>
+          <w:i/>
+          <w:sz w:val="24"/>
+          <w:szCs w:val="24"/>
+        </w:rPr>
+        <w:t xml:space="preserve"> </w:t>
+      </w:r>
+      <w:proofErr w:type="spellStart"/>
+      <w:r>
+        <w:rPr>
+          <w:rFonts w:ascii="Times New Roman" w:hAnsi="Times New Roman" w:cs="Times New Roman"/>
+          <w:bCs/>
+          <w:i/>
+          <w:sz w:val="24"/>
+          <w:szCs w:val="24"/>
+        </w:rPr>
+        <w:t>nasicus</w:t>
+      </w:r>
+      <w:proofErr w:type="spellEnd"/>
+      <w:r>
+        <w:rPr>
+          <w:rFonts w:ascii="Times New Roman" w:hAnsi="Times New Roman" w:cs="Times New Roman"/>
+          <w:bCs/>
+          <w:i/>
+          <w:sz w:val="24"/>
+          <w:szCs w:val="24"/>
+        </w:rPr>
+        <w:t>)</w:t>
+      </w:r>
+      <w:r>
+        <w:rPr>
+          <w:rFonts w:ascii="Times New Roman" w:hAnsi="Times New Roman" w:cs="Times New Roman"/>
+          <w:bCs/>
+          <w:sz w:val="24"/>
+          <w:szCs w:val="24"/>
+        </w:rPr>
+        <w:t xml:space="preserve"> we obtained insufficient data for statistical analysis, but for remaining species we found that predicted abundances and occupancy probabilities were affected by habitat features and management disturbances. Eastern towhees (</w:t>
+      </w:r>
+      <w:proofErr w:type="spellStart"/>
+      <w:r>
+        <w:rPr>
+          <w:rFonts w:ascii="Times New Roman" w:hAnsi="Times New Roman" w:cs="Times New Roman"/>
+          <w:bCs/>
+          <w:i/>
+          <w:sz w:val="24"/>
+          <w:szCs w:val="24"/>
+        </w:rPr>
+        <w:t>Pipilo</w:t>
+      </w:r>
+      <w:proofErr w:type="spellEnd"/>
+      <w:r>
+        <w:rPr>
+          <w:rFonts w:ascii="Times New Roman" w:hAnsi="Times New Roman" w:cs="Times New Roman"/>
+          <w:bCs/>
+          <w:i/>
+          <w:sz w:val="24"/>
+          <w:szCs w:val="24"/>
+        </w:rPr>
+        <w:t xml:space="preserve"> </w:t>
+      </w:r>
+      <w:proofErr w:type="spellStart"/>
+      <w:r>
+        <w:rPr>
+          <w:rFonts w:ascii="Times New Roman" w:hAnsi="Times New Roman" w:cs="Times New Roman"/>
+          <w:bCs/>
+          <w:i/>
+          <w:sz w:val="24"/>
+          <w:szCs w:val="24"/>
+        </w:rPr>
+        <w:t>erythrophthalmus</w:t>
+      </w:r>
+      <w:proofErr w:type="spellEnd"/>
+      <w:r>
+        <w:rPr>
+          <w:rFonts w:ascii="Times New Roman" w:hAnsi="Times New Roman" w:cs="Times New Roman"/>
+          <w:bCs/>
+          <w:i/>
+          <w:sz w:val="24"/>
+          <w:szCs w:val="24"/>
+        </w:rPr>
+        <w:t xml:space="preserve">) </w:t>
+      </w:r>
+      <w:r>
+        <w:rPr>
+          <w:rFonts w:ascii="Times New Roman" w:hAnsi="Times New Roman" w:cs="Times New Roman"/>
+          <w:bCs/>
+          <w:sz w:val="24"/>
+          <w:szCs w:val="24"/>
+        </w:rPr>
+        <w:t>and lark sparrows</w:t>
+      </w:r>
+      <w:r>
+        <w:rPr>
+          <w:rFonts w:ascii="Times New Roman" w:hAnsi="Times New Roman" w:cs="Times New Roman"/>
+          <w:bCs/>
+          <w:i/>
+          <w:sz w:val="24"/>
+          <w:szCs w:val="24"/>
+        </w:rPr>
+        <w:t xml:space="preserve"> (</w:t>
+      </w:r>
+      <w:proofErr w:type="spellStart"/>
+      <w:r>
+        <w:rPr>
+          <w:rFonts w:ascii="Times New Roman" w:hAnsi="Times New Roman" w:cs="Times New Roman"/>
+          <w:bCs/>
+          <w:i/>
+          <w:sz w:val="24"/>
+          <w:szCs w:val="24"/>
+        </w:rPr>
+        <w:t>Chondestes</w:t>
+      </w:r>
+      <w:proofErr w:type="spellEnd"/>
+      <w:r>
+        <w:rPr>
+          <w:rFonts w:ascii="Times New Roman" w:hAnsi="Times New Roman" w:cs="Times New Roman"/>
+          <w:bCs/>
+          <w:i/>
+          <w:sz w:val="24"/>
+          <w:szCs w:val="24"/>
+        </w:rPr>
+        <w:t xml:space="preserve"> </w:t>
+      </w:r>
+      <w:proofErr w:type="spellStart"/>
+      <w:r>
+        <w:rPr>
+          <w:rFonts w:ascii="Times New Roman" w:hAnsi="Times New Roman" w:cs="Times New Roman"/>
+          <w:bCs/>
+          <w:i/>
+          <w:sz w:val="24"/>
+          <w:szCs w:val="24"/>
+        </w:rPr>
+        <w:t>grammacus</w:t>
+      </w:r>
+      <w:proofErr w:type="spellEnd"/>
+      <w:r>
+        <w:rPr>
+          <w:rFonts w:ascii="Times New Roman" w:hAnsi="Times New Roman" w:cs="Times New Roman"/>
+          <w:bCs/>
+          <w:i/>
+          <w:sz w:val="24"/>
+          <w:szCs w:val="24"/>
+        </w:rPr>
+        <w:t xml:space="preserve">) </w:t>
+      </w:r>
+      <w:r>
+        <w:rPr>
+          <w:rFonts w:ascii="Times New Roman" w:hAnsi="Times New Roman" w:cs="Times New Roman"/>
+          <w:bCs/>
+          <w:sz w:val="24"/>
+          <w:szCs w:val="24"/>
+        </w:rPr>
+        <w:t xml:space="preserve">both declined in abundance with increasing canopy closure, indicating the importance of open partly forested habitats for both species. In addition, lark sparrow </w:t>
+      </w:r>
+      <w:r>
+        <w:rPr>
+          <w:rFonts w:ascii="Times New Roman" w:hAnsi="Times New Roman" w:cs="Times New Roman"/>
+          <w:bCs/>
+          <w:sz w:val="24"/>
+          <w:szCs w:val="24"/>
+        </w:rPr>
+        <w:lastRenderedPageBreak/>
+        <w:t xml:space="preserve">abundance increased with management disturbance and declined with number of woody stems. </w:t>
+      </w:r>
+      <w:r>
+        <w:rPr>
+          <w:rFonts w:ascii="Times New Roman" w:hAnsi="Times New Roman" w:cs="Times New Roman"/>
+          <w:bCs/>
+          <w:sz w:val="24"/>
+          <w:szCs w:val="24"/>
+        </w:rPr>
+        <w:t xml:space="preserve">Leonard’s skippers </w:t>
+      </w:r>
+      <w:r>
+        <w:rPr>
+          <w:rFonts w:ascii="Times New Roman" w:hAnsi="Times New Roman" w:cs="Times New Roman"/>
+          <w:bCs/>
+          <w:sz w:val="24"/>
+          <w:szCs w:val="24"/>
+        </w:rPr>
+        <w:t>(</w:t>
+      </w:r>
+      <w:r>
+        <w:rPr>
+          <w:rFonts w:ascii="Times New Roman" w:hAnsi="Times New Roman" w:cs="Times New Roman"/>
+          <w:bCs/>
+          <w:i/>
+          <w:sz w:val="24"/>
+          <w:szCs w:val="24"/>
+        </w:rPr>
+        <w:t xml:space="preserve">Hesperia </w:t>
+      </w:r>
+      <w:proofErr w:type="spellStart"/>
+      <w:r>
+        <w:rPr>
+          <w:rFonts w:ascii="Times New Roman" w:hAnsi="Times New Roman" w:cs="Times New Roman"/>
+          <w:bCs/>
+          <w:i/>
+          <w:sz w:val="24"/>
+          <w:szCs w:val="24"/>
+        </w:rPr>
+        <w:t>leonardus</w:t>
+      </w:r>
+      <w:proofErr w:type="spellEnd"/>
+      <w:r>
+        <w:rPr>
+          <w:rFonts w:ascii="Times New Roman" w:hAnsi="Times New Roman" w:cs="Times New Roman"/>
+          <w:bCs/>
+          <w:i/>
+          <w:sz w:val="24"/>
+          <w:szCs w:val="24"/>
+        </w:rPr>
+        <w:t xml:space="preserve"> </w:t>
+      </w:r>
+      <w:proofErr w:type="spellStart"/>
+      <w:r>
+        <w:rPr>
+          <w:rFonts w:ascii="Times New Roman" w:hAnsi="Times New Roman" w:cs="Times New Roman"/>
+          <w:bCs/>
+          <w:i/>
+          <w:sz w:val="24"/>
+          <w:szCs w:val="24"/>
+        </w:rPr>
+        <w:t>leonardus</w:t>
+      </w:r>
+      <w:proofErr w:type="spellEnd"/>
+      <w:r>
+        <w:rPr>
+          <w:rFonts w:ascii="Times New Roman" w:hAnsi="Times New Roman" w:cs="Times New Roman"/>
+          <w:bCs/>
+          <w:i/>
+          <w:sz w:val="24"/>
+          <w:szCs w:val="24"/>
+        </w:rPr>
+        <w:t>)</w:t>
+      </w:r>
+      <w:r>
+        <w:rPr>
+          <w:rFonts w:ascii="Times New Roman" w:hAnsi="Times New Roman" w:cs="Times New Roman"/>
+          <w:bCs/>
+          <w:sz w:val="24"/>
+          <w:szCs w:val="24"/>
+        </w:rPr>
+        <w:t xml:space="preserve"> increased in occurrence and abundance with increased abundance of blazing star (</w:t>
+      </w:r>
+      <w:proofErr w:type="spellStart"/>
+      <w:r>
+        <w:rPr>
+          <w:rFonts w:ascii="Times New Roman" w:hAnsi="Times New Roman" w:cs="Times New Roman"/>
+          <w:bCs/>
+          <w:i/>
+          <w:sz w:val="24"/>
+          <w:szCs w:val="24"/>
+        </w:rPr>
+        <w:t>Liatris</w:t>
+      </w:r>
+      <w:proofErr w:type="spellEnd"/>
+      <w:r>
+        <w:rPr>
+          <w:rFonts w:ascii="Times New Roman" w:hAnsi="Times New Roman" w:cs="Times New Roman"/>
+          <w:bCs/>
+          <w:sz w:val="24"/>
+          <w:szCs w:val="24"/>
+        </w:rPr>
+        <w:t xml:space="preserve"> spp.), a preferred food source, and declined in abundance following management disturbance. Finally, norther barrens tiger beetle (</w:t>
+      </w:r>
+      <w:proofErr w:type="spellStart"/>
+      <w:r>
+        <w:rPr>
+          <w:rFonts w:ascii="Times New Roman" w:hAnsi="Times New Roman" w:cs="Times New Roman"/>
+          <w:bCs/>
+          <w:i/>
+          <w:sz w:val="24"/>
+          <w:szCs w:val="24"/>
+        </w:rPr>
+        <w:t>Cicindela</w:t>
+      </w:r>
+      <w:proofErr w:type="spellEnd"/>
+      <w:r>
+        <w:rPr>
+          <w:rFonts w:ascii="Times New Roman" w:hAnsi="Times New Roman" w:cs="Times New Roman"/>
+          <w:bCs/>
+          <w:i/>
+          <w:sz w:val="24"/>
+          <w:szCs w:val="24"/>
+        </w:rPr>
+        <w:t xml:space="preserve"> </w:t>
+      </w:r>
+      <w:proofErr w:type="spellStart"/>
+      <w:r>
+        <w:rPr>
+          <w:rFonts w:ascii="Times New Roman" w:hAnsi="Times New Roman" w:cs="Times New Roman"/>
+          <w:bCs/>
+          <w:i/>
+          <w:sz w:val="24"/>
+          <w:szCs w:val="24"/>
+        </w:rPr>
+        <w:t>patruela</w:t>
+      </w:r>
+      <w:proofErr w:type="spellEnd"/>
+      <w:r>
+        <w:rPr>
+          <w:rFonts w:ascii="Times New Roman" w:hAnsi="Times New Roman" w:cs="Times New Roman"/>
+          <w:bCs/>
+          <w:i/>
+          <w:sz w:val="24"/>
+          <w:szCs w:val="24"/>
+        </w:rPr>
+        <w:t>)</w:t>
+      </w:r>
+      <w:r>
+        <w:rPr>
+          <w:rFonts w:ascii="Times New Roman" w:hAnsi="Times New Roman" w:cs="Times New Roman"/>
+          <w:bCs/>
+          <w:sz w:val="24"/>
+          <w:szCs w:val="24"/>
+        </w:rPr>
+        <w:t xml:space="preserve"> responded positive to canopy closure and topographical relief. It was noteworthy that some of the same habitat variables (e.g. canopy closure, recent disturbance) affected different species in different directions. These results highlight the importance of careful planning when undertaking habitat restoration projects. Plans should consider the habitat nee4ds of individual species as well as their responses to active habitat management to achieve balance between maintenance of local populations and habitat restoration on a landscape scale.</w:t>
+      </w:r>
+    </w:p>
+    <w:p>
+      <w:pPr>
+        <w:spacing w:line="480" w:lineRule="auto"/>
+        <w:outlineLvl w:val="0"/>
+        <w:rPr>
+          <w:rFonts w:ascii="Times New Roman" w:hAnsi="Times New Roman" w:cs="Times New Roman"/>
+          <w:sz w:val="24"/>
+          <w:szCs w:val="24"/>
+        </w:rPr>
+      </w:pPr>
+    </w:p>
+    <w:p>
+      <w:pPr>
+        <w:spacing w:line="480" w:lineRule="auto"/>
+        <w:outlineLvl w:val="0"/>
+        <w:rPr>
+          <w:rFonts w:ascii="Times New Roman" w:hAnsi="Times New Roman" w:cs="Times New Roman"/>
+          <w:sz w:val="24"/>
+          <w:szCs w:val="24"/>
+        </w:rPr>
+      </w:pPr>
+    </w:p>
+    <w:p>
+      <w:pPr>
+        <w:spacing w:line="480" w:lineRule="auto"/>
+        <w:outlineLvl w:val="0"/>
+        <w:rPr>
+          <w:rFonts w:ascii="Times New Roman" w:hAnsi="Times New Roman" w:cs="Times New Roman"/>
+          <w:sz w:val="24"/>
+          <w:szCs w:val="24"/>
+        </w:rPr>
+      </w:pPr>
+    </w:p>
+    <w:p>
+      <w:pPr>
+        <w:spacing w:line="480" w:lineRule="auto"/>
+        <w:outlineLvl w:val="0"/>
+        <w:rPr>
+          <w:rFonts w:ascii="Times New Roman" w:hAnsi="Times New Roman" w:cs="Times New Roman"/>
+          <w:sz w:val="24"/>
+          <w:szCs w:val="24"/>
+        </w:rPr>
+      </w:pPr>
+      <w:proofErr w:type="gramStart"/>
+      <w:r>
+        <w:rPr>
+          <w:rFonts w:ascii="Times New Roman" w:hAnsi="Times New Roman" w:cs="Times New Roman"/>
+          <w:sz w:val="24"/>
+          <w:szCs w:val="24"/>
+        </w:rPr>
+        <w:t>w</w:t>
+      </w:r>
+      <w:r>
+        <w:rPr>
+          <w:rFonts w:ascii="Times New Roman" w:hAnsi="Times New Roman" w:cs="Times New Roman"/>
+          <w:sz w:val="24"/>
+          <w:szCs w:val="24"/>
+        </w:rPr>
+        <w:t>e</w:t>
+      </w:r>
+      <w:proofErr w:type="gramEnd"/>
+      <w:r>
+        <w:rPr>
+          <w:rFonts w:ascii="Times New Roman" w:hAnsi="Times New Roman" w:cs="Times New Roman"/>
+          <w:sz w:val="24"/>
+          <w:szCs w:val="24"/>
+        </w:rPr>
+        <w:t xml:space="preserve"> </w:t>
+      </w:r>
+      <w:r>
+        <w:rPr>
+          <w:rFonts w:ascii="Times New Roman" w:hAnsi="Times New Roman" w:cs="Times New Roman"/>
+          <w:sz w:val="24"/>
+          <w:szCs w:val="24"/>
+        </w:rPr>
+        <w:t>surveyed for</w:t>
+      </w:r>
+      <w:r>
+        <w:rPr>
+          <w:rFonts w:ascii="Times New Roman" w:hAnsi="Times New Roman" w:cs="Times New Roman"/>
+          <w:sz w:val="24"/>
+          <w:szCs w:val="24"/>
+        </w:rPr>
+        <w:t xml:space="preserve"> six wildlife species associated with rare upland habitat types in the area to describe relationships between species and their </w:t>
+      </w:r>
+      <w:r>
+        <w:rPr>
+          <w:rFonts w:ascii="Times New Roman" w:hAnsi="Times New Roman" w:cs="Times New Roman"/>
+          <w:sz w:val="24"/>
+          <w:szCs w:val="24"/>
+        </w:rPr>
+        <w:t xml:space="preserve">habitat. We surveyed for the </w:t>
+      </w:r>
+      <w:r>
+        <w:rPr>
+          <w:rFonts w:ascii="Times New Roman" w:hAnsi="Times New Roman" w:cs="Times New Roman"/>
+          <w:bCs/>
+          <w:sz w:val="24"/>
+          <w:szCs w:val="24"/>
+        </w:rPr>
+        <w:t>l</w:t>
+      </w:r>
+      <w:r>
+        <w:rPr>
+          <w:rFonts w:ascii="Times New Roman" w:hAnsi="Times New Roman" w:cs="Times New Roman"/>
+          <w:bCs/>
+          <w:sz w:val="24"/>
+          <w:szCs w:val="24"/>
+        </w:rPr>
+        <w:t>ark s</w:t>
+      </w:r>
+      <w:r>
+        <w:rPr>
+          <w:rFonts w:ascii="Times New Roman" w:hAnsi="Times New Roman" w:cs="Times New Roman"/>
+          <w:bCs/>
+          <w:sz w:val="24"/>
+          <w:szCs w:val="24"/>
+        </w:rPr>
+        <w:t>parrow</w:t>
+      </w:r>
+      <w:r>
+        <w:rPr>
+          <w:rFonts w:ascii="Times New Roman" w:hAnsi="Times New Roman" w:cs="Times New Roman"/>
+          <w:sz w:val="24"/>
+          <w:szCs w:val="24"/>
+        </w:rPr>
+        <w:t xml:space="preserve"> (</w:t>
+      </w:r>
+      <w:proofErr w:type="spellStart"/>
+      <w:r>
+        <w:rPr>
+          <w:rFonts w:ascii="Times New Roman" w:hAnsi="Times New Roman" w:cs="Times New Roman"/>
+          <w:bCs/>
+          <w:i/>
+          <w:sz w:val="24"/>
+          <w:szCs w:val="24"/>
+        </w:rPr>
+        <w:t>Chondestes</w:t>
+      </w:r>
+      <w:proofErr w:type="spellEnd"/>
+      <w:r>
+        <w:rPr>
+          <w:rFonts w:ascii="Times New Roman" w:hAnsi="Times New Roman" w:cs="Times New Roman"/>
+          <w:bCs/>
+          <w:i/>
+          <w:sz w:val="24"/>
+          <w:szCs w:val="24"/>
+        </w:rPr>
+        <w:t xml:space="preserve"> </w:t>
+      </w:r>
+      <w:proofErr w:type="spellStart"/>
+      <w:r>
+        <w:rPr>
+          <w:rFonts w:ascii="Times New Roman" w:hAnsi="Times New Roman" w:cs="Times New Roman"/>
+          <w:bCs/>
+          <w:i/>
+          <w:sz w:val="24"/>
+          <w:szCs w:val="24"/>
+        </w:rPr>
+        <w:t>grammacus</w:t>
+      </w:r>
+      <w:proofErr w:type="spellEnd"/>
+      <w:r>
+        <w:rPr>
+          <w:rFonts w:ascii="Times New Roman" w:hAnsi="Times New Roman" w:cs="Times New Roman"/>
+          <w:bCs/>
+          <w:i/>
+          <w:sz w:val="24"/>
+          <w:szCs w:val="24"/>
+        </w:rPr>
+        <w:t>)</w:t>
+      </w:r>
+      <w:r>
+        <w:rPr>
+          <w:rFonts w:ascii="Times New Roman" w:hAnsi="Times New Roman" w:cs="Times New Roman"/>
+          <w:bCs/>
+          <w:sz w:val="24"/>
+          <w:szCs w:val="24"/>
+        </w:rPr>
+        <w:t>, e</w:t>
+      </w:r>
+      <w:r>
+        <w:rPr>
+          <w:rFonts w:ascii="Times New Roman" w:hAnsi="Times New Roman" w:cs="Times New Roman"/>
+          <w:bCs/>
+          <w:sz w:val="24"/>
+          <w:szCs w:val="24"/>
+        </w:rPr>
+        <w:t>astern t</w:t>
+      </w:r>
+      <w:r>
+        <w:rPr>
+          <w:rFonts w:ascii="Times New Roman" w:hAnsi="Times New Roman" w:cs="Times New Roman"/>
+          <w:bCs/>
+          <w:sz w:val="24"/>
+          <w:szCs w:val="24"/>
+        </w:rPr>
+        <w:t>owhee</w:t>
+      </w:r>
+      <w:r>
+        <w:rPr>
+          <w:rFonts w:ascii="Times New Roman" w:hAnsi="Times New Roman" w:cs="Times New Roman"/>
+          <w:bCs/>
+          <w:sz w:val="24"/>
+          <w:szCs w:val="24"/>
+        </w:rPr>
+        <w:t xml:space="preserve"> </w:t>
+      </w:r>
+      <w:r>
+        <w:rPr>
+          <w:rFonts w:ascii="Times New Roman" w:hAnsi="Times New Roman" w:cs="Times New Roman"/>
+          <w:bCs/>
+          <w:sz w:val="24"/>
+          <w:szCs w:val="24"/>
+        </w:rPr>
+        <w:t>(</w:t>
+      </w:r>
+      <w:proofErr w:type="spellStart"/>
+      <w:r>
+        <w:rPr>
+          <w:rFonts w:ascii="Times New Roman" w:hAnsi="Times New Roman" w:cs="Times New Roman"/>
+          <w:bCs/>
+          <w:i/>
+          <w:sz w:val="24"/>
+          <w:szCs w:val="24"/>
+        </w:rPr>
+        <w:t>Pipilo</w:t>
+      </w:r>
+      <w:proofErr w:type="spellEnd"/>
+      <w:r>
+        <w:rPr>
+          <w:rFonts w:ascii="Times New Roman" w:hAnsi="Times New Roman" w:cs="Times New Roman"/>
+          <w:bCs/>
+          <w:i/>
+          <w:sz w:val="24"/>
+          <w:szCs w:val="24"/>
+        </w:rPr>
+        <w:t xml:space="preserve"> </w:t>
+      </w:r>
+      <w:proofErr w:type="spellStart"/>
+      <w:r>
+        <w:rPr>
+          <w:rFonts w:ascii="Times New Roman" w:hAnsi="Times New Roman" w:cs="Times New Roman"/>
+          <w:bCs/>
+          <w:i/>
+          <w:sz w:val="24"/>
+          <w:szCs w:val="24"/>
+        </w:rPr>
+        <w:t>erythrophthalmus</w:t>
+      </w:r>
+      <w:proofErr w:type="spellEnd"/>
+      <w:r>
+        <w:rPr>
+          <w:rFonts w:ascii="Times New Roman" w:hAnsi="Times New Roman" w:cs="Times New Roman"/>
+          <w:bCs/>
+          <w:i/>
+          <w:sz w:val="24"/>
+          <w:szCs w:val="24"/>
+        </w:rPr>
+        <w:t>)</w:t>
+      </w:r>
+      <w:r>
+        <w:rPr>
+          <w:rFonts w:ascii="Times New Roman" w:hAnsi="Times New Roman" w:cs="Times New Roman"/>
+          <w:bCs/>
+          <w:sz w:val="24"/>
+          <w:szCs w:val="24"/>
+        </w:rPr>
+        <w:t xml:space="preserve">, </w:t>
+      </w:r>
+      <w:r>
+        <w:rPr>
+          <w:rFonts w:ascii="Times New Roman" w:hAnsi="Times New Roman" w:cs="Times New Roman"/>
+          <w:bCs/>
+          <w:sz w:val="24"/>
+          <w:szCs w:val="24"/>
+        </w:rPr>
+        <w:t>Leonard’s s</w:t>
+      </w:r>
+      <w:r>
+        <w:rPr>
+          <w:rFonts w:ascii="Times New Roman" w:hAnsi="Times New Roman" w:cs="Times New Roman"/>
+          <w:bCs/>
+          <w:sz w:val="24"/>
+          <w:szCs w:val="24"/>
+        </w:rPr>
+        <w:t>kipper</w:t>
+      </w:r>
+      <w:r>
+        <w:rPr>
+          <w:rFonts w:ascii="Times New Roman" w:hAnsi="Times New Roman" w:cs="Times New Roman"/>
+          <w:bCs/>
+          <w:sz w:val="24"/>
+          <w:szCs w:val="24"/>
+        </w:rPr>
+        <w:t xml:space="preserve"> </w:t>
+      </w:r>
+      <w:r>
+        <w:rPr>
+          <w:rFonts w:ascii="Times New Roman" w:hAnsi="Times New Roman" w:cs="Times New Roman"/>
+          <w:bCs/>
+          <w:sz w:val="24"/>
+          <w:szCs w:val="24"/>
+        </w:rPr>
+        <w:t>(</w:t>
+      </w:r>
+      <w:r>
+        <w:rPr>
+          <w:rFonts w:ascii="Times New Roman" w:hAnsi="Times New Roman" w:cs="Times New Roman"/>
+          <w:bCs/>
+          <w:i/>
+          <w:sz w:val="24"/>
+          <w:szCs w:val="24"/>
+        </w:rPr>
+        <w:t xml:space="preserve">Hesperia </w:t>
+      </w:r>
+      <w:proofErr w:type="spellStart"/>
+      <w:r>
+        <w:rPr>
+          <w:rFonts w:ascii="Times New Roman" w:hAnsi="Times New Roman" w:cs="Times New Roman"/>
+          <w:bCs/>
+          <w:i/>
+          <w:sz w:val="24"/>
+          <w:szCs w:val="24"/>
+        </w:rPr>
+        <w:t>leonardus</w:t>
+      </w:r>
+      <w:proofErr w:type="spellEnd"/>
+      <w:r>
+        <w:rPr>
+          <w:rFonts w:ascii="Times New Roman" w:hAnsi="Times New Roman" w:cs="Times New Roman"/>
+          <w:bCs/>
+          <w:i/>
+          <w:sz w:val="24"/>
+          <w:szCs w:val="24"/>
+        </w:rPr>
+        <w:t xml:space="preserve"> </w:t>
+      </w:r>
+      <w:proofErr w:type="spellStart"/>
+      <w:r>
+        <w:rPr>
+          <w:rFonts w:ascii="Times New Roman" w:hAnsi="Times New Roman" w:cs="Times New Roman"/>
+          <w:bCs/>
+          <w:i/>
+          <w:sz w:val="24"/>
+          <w:szCs w:val="24"/>
+        </w:rPr>
+        <w:t>leonardus</w:t>
+      </w:r>
+      <w:proofErr w:type="spellEnd"/>
+      <w:r>
+        <w:rPr>
+          <w:rFonts w:ascii="Times New Roman" w:hAnsi="Times New Roman" w:cs="Times New Roman"/>
+          <w:bCs/>
+          <w:i/>
+          <w:sz w:val="24"/>
+          <w:szCs w:val="24"/>
+        </w:rPr>
+        <w:t>)</w:t>
+      </w:r>
+      <w:r>
+        <w:rPr>
+          <w:rFonts w:ascii="Times New Roman" w:hAnsi="Times New Roman" w:cs="Times New Roman"/>
+          <w:bCs/>
+          <w:sz w:val="24"/>
+          <w:szCs w:val="24"/>
+        </w:rPr>
+        <w:t>, northern b</w:t>
+      </w:r>
+      <w:r>
+        <w:rPr>
+          <w:rFonts w:ascii="Times New Roman" w:hAnsi="Times New Roman" w:cs="Times New Roman"/>
+          <w:bCs/>
+          <w:sz w:val="24"/>
+          <w:szCs w:val="24"/>
+        </w:rPr>
+        <w:t>arrens tiger b</w:t>
+      </w:r>
+      <w:r>
+        <w:rPr>
+          <w:rFonts w:ascii="Times New Roman" w:hAnsi="Times New Roman" w:cs="Times New Roman"/>
+          <w:bCs/>
+          <w:sz w:val="24"/>
+          <w:szCs w:val="24"/>
+        </w:rPr>
+        <w:t>eetle (</w:t>
+      </w:r>
+      <w:proofErr w:type="spellStart"/>
+      <w:r>
+        <w:rPr>
+          <w:rFonts w:ascii="Times New Roman" w:hAnsi="Times New Roman" w:cs="Times New Roman"/>
+          <w:bCs/>
+          <w:i/>
+          <w:sz w:val="24"/>
+          <w:szCs w:val="24"/>
+        </w:rPr>
+        <w:t>Cicindela</w:t>
+      </w:r>
+      <w:proofErr w:type="spellEnd"/>
+      <w:r>
+        <w:rPr>
+          <w:rFonts w:ascii="Times New Roman" w:hAnsi="Times New Roman" w:cs="Times New Roman"/>
+          <w:bCs/>
+          <w:i/>
+          <w:sz w:val="24"/>
+          <w:szCs w:val="24"/>
+        </w:rPr>
+        <w:t xml:space="preserve"> </w:t>
+      </w:r>
+      <w:proofErr w:type="spellStart"/>
+      <w:r>
+        <w:rPr>
+          <w:rFonts w:ascii="Times New Roman" w:hAnsi="Times New Roman" w:cs="Times New Roman"/>
+          <w:bCs/>
+          <w:i/>
+          <w:sz w:val="24"/>
+          <w:szCs w:val="24"/>
+        </w:rPr>
+        <w:t>patruela</w:t>
+      </w:r>
+      <w:proofErr w:type="spellEnd"/>
+      <w:r>
+        <w:rPr>
+          <w:rFonts w:ascii="Times New Roman" w:hAnsi="Times New Roman" w:cs="Times New Roman"/>
+          <w:bCs/>
+          <w:i/>
+          <w:sz w:val="24"/>
+          <w:szCs w:val="24"/>
+        </w:rPr>
+        <w:t>)</w:t>
+      </w:r>
+      <w:r>
+        <w:rPr>
+          <w:rFonts w:ascii="Times New Roman" w:hAnsi="Times New Roman" w:cs="Times New Roman"/>
+          <w:bCs/>
+          <w:sz w:val="24"/>
+          <w:szCs w:val="24"/>
+        </w:rPr>
+        <w:t>, and</w:t>
+      </w:r>
+      <w:r>
+        <w:rPr>
+          <w:rFonts w:ascii="Times New Roman" w:hAnsi="Times New Roman" w:cs="Times New Roman"/>
+          <w:bCs/>
+          <w:sz w:val="24"/>
+          <w:szCs w:val="24"/>
+        </w:rPr>
+        <w:t xml:space="preserve"> </w:t>
+      </w:r>
+      <w:r>
+        <w:rPr>
+          <w:rFonts w:ascii="Times New Roman" w:hAnsi="Times New Roman" w:cs="Times New Roman"/>
+          <w:bCs/>
+          <w:sz w:val="24"/>
+          <w:szCs w:val="24"/>
+        </w:rPr>
+        <w:t>between 2014 and 2016, and used N-mixture abundance models to describe relationships between abundance</w:t>
+      </w:r>
+      <w:r>
+        <w:rPr>
+          <w:rFonts w:ascii="Times New Roman" w:hAnsi="Times New Roman" w:cs="Times New Roman"/>
+          <w:bCs/>
+          <w:sz w:val="24"/>
+          <w:szCs w:val="24"/>
+        </w:rPr>
+        <w:t xml:space="preserve"> and occupancy</w:t>
+      </w:r>
+      <w:r>
+        <w:rPr>
+          <w:rFonts w:ascii="Times New Roman" w:hAnsi="Times New Roman" w:cs="Times New Roman"/>
+          <w:bCs/>
+          <w:sz w:val="24"/>
+          <w:szCs w:val="24"/>
+        </w:rPr>
+        <w:t xml:space="preserve"> and </w:t>
+      </w:r>
+      <w:r>
+        <w:rPr>
+          <w:rFonts w:ascii="Times New Roman" w:hAnsi="Times New Roman" w:cs="Times New Roman"/>
+          <w:bCs/>
+          <w:sz w:val="24"/>
+          <w:szCs w:val="24"/>
+        </w:rPr>
+        <w:t xml:space="preserve">habitat charactistics related to management. </w:t>
+      </w:r>
+      <w:r>
+        <w:rPr>
+          <w:rFonts w:ascii="Times New Roman" w:hAnsi="Times New Roman" w:cs="Times New Roman"/>
+          <w:sz w:val="24"/>
+          <w:szCs w:val="24"/>
+        </w:rPr>
+        <w:t xml:space="preserve">We </w:t>
+      </w:r>
+      <w:r>
+        <w:rPr>
+          <w:rFonts w:ascii="Times New Roman" w:hAnsi="Times New Roman" w:cs="Times New Roman"/>
+          <w:sz w:val="24"/>
+          <w:szCs w:val="24"/>
+        </w:rPr>
+        <w:t xml:space="preserve">found that species’ predicted abundance and occupancy probability were affected by habitat features and management disturbances, with at least one variable per species receiving statistical support. </w:t>
+      </w:r>
+      <w:r>
+        <w:rPr>
+          <w:rFonts w:ascii="Times New Roman" w:hAnsi="Times New Roman" w:cs="Times New Roman"/>
+          <w:sz w:val="24"/>
+          <w:szCs w:val="24"/>
+        </w:rPr>
+        <w:t xml:space="preserve">Interestingly, </w:t>
+      </w:r>
+      <w:r>
+        <w:rPr>
+          <w:rFonts w:ascii="Times New Roman" w:hAnsi="Times New Roman" w:cs="Times New Roman"/>
+          <w:sz w:val="24"/>
+          <w:szCs w:val="24"/>
+        </w:rPr>
+        <w:t>Leonard’s skipper</w:t>
+      </w:r>
+      <w:r>
+        <w:rPr>
+          <w:rFonts w:ascii="Times New Roman" w:hAnsi="Times New Roman" w:cs="Times New Roman"/>
+          <w:sz w:val="24"/>
+          <w:szCs w:val="24"/>
+        </w:rPr>
+        <w:t xml:space="preserve"> </w:t>
+      </w:r>
+      <w:r>
+        <w:rPr>
+          <w:rFonts w:ascii="Times New Roman" w:hAnsi="Times New Roman" w:cs="Times New Roman"/>
+          <w:sz w:val="24"/>
+          <w:szCs w:val="24"/>
+        </w:rPr>
+        <w:t xml:space="preserve">and </w:t>
+      </w:r>
+      <w:r>
+        <w:rPr>
+          <w:rFonts w:ascii="Times New Roman" w:hAnsi="Times New Roman" w:cs="Times New Roman"/>
+          <w:bCs/>
+          <w:sz w:val="24"/>
+          <w:szCs w:val="24"/>
+        </w:rPr>
+        <w:t>lark sparrow</w:t>
+      </w:r>
+      <w:r>
+        <w:rPr>
+          <w:rFonts w:ascii="Times New Roman" w:hAnsi="Times New Roman" w:cs="Times New Roman"/>
+          <w:bCs/>
+          <w:i/>
+          <w:sz w:val="24"/>
+          <w:szCs w:val="24"/>
+        </w:rPr>
+        <w:t xml:space="preserve"> </w:t>
+      </w:r>
+      <w:r>
+        <w:rPr>
+          <w:rFonts w:ascii="Times New Roman" w:hAnsi="Times New Roman" w:cs="Times New Roman"/>
+          <w:bCs/>
+          <w:sz w:val="24"/>
+          <w:szCs w:val="24"/>
+        </w:rPr>
+        <w:t xml:space="preserve">exhibited disparate relationships with </w:t>
+      </w:r>
+      <w:r>
+        <w:rPr>
+          <w:rFonts w:ascii="Times New Roman" w:hAnsi="Times New Roman" w:cs="Times New Roman"/>
+          <w:bCs/>
+          <w:sz w:val="24"/>
+          <w:szCs w:val="24"/>
+        </w:rPr>
+        <w:lastRenderedPageBreak/>
+        <w:t>management disturbance</w:t>
+      </w:r>
+      <w:r>
+        <w:rPr>
+          <w:rFonts w:ascii="Times New Roman" w:hAnsi="Times New Roman" w:cs="Times New Roman"/>
+          <w:bCs/>
+          <w:sz w:val="24"/>
+          <w:szCs w:val="24"/>
+        </w:rPr>
+        <w:t xml:space="preserve">, </w:t>
+      </w:r>
+      <w:r>
+        <w:rPr>
+          <w:rFonts w:ascii="Times New Roman" w:hAnsi="Times New Roman" w:cs="Times New Roman"/>
+          <w:bCs/>
+          <w:sz w:val="24"/>
+          <w:szCs w:val="24"/>
+        </w:rPr>
+        <w:t xml:space="preserve">with lark sparrow responding positively and </w:t>
+      </w:r>
+      <w:r>
+        <w:rPr>
+          <w:rFonts w:ascii="Times New Roman" w:hAnsi="Times New Roman" w:cs="Times New Roman"/>
+          <w:sz w:val="24"/>
+          <w:szCs w:val="24"/>
+        </w:rPr>
+        <w:t>Leonard’s skipper</w:t>
+      </w:r>
+      <w:r>
+        <w:rPr>
+          <w:rFonts w:ascii="Times New Roman" w:hAnsi="Times New Roman" w:cs="Times New Roman"/>
+          <w:sz w:val="24"/>
+          <w:szCs w:val="24"/>
+        </w:rPr>
+        <w:t xml:space="preserve"> responding negatively. Canopy cover also demonstrated contrasting effects on abundance, with northern barrens tiger beetles responding positively and lark sparrow responding negatively. These results highlight the importance of careful </w:t>
+      </w:r>
+      <w:r>
+        <w:rPr>
+          <w:rFonts w:ascii="Times New Roman" w:hAnsi="Times New Roman" w:cs="Times New Roman"/>
+          <w:sz w:val="24"/>
+          <w:szCs w:val="24"/>
+        </w:rPr>
+        <w:t>planning when</w:t>
+      </w:r>
+      <w:r>
+        <w:rPr>
+          <w:rFonts w:ascii="Times New Roman" w:hAnsi="Times New Roman" w:cs="Times New Roman"/>
+          <w:sz w:val="24"/>
+          <w:szCs w:val="24"/>
+        </w:rPr>
+        <w:t xml:space="preserve"> undertaking habitat restoration projects. </w:t>
+      </w:r>
+      <w:r>
+        <w:rPr>
+          <w:rFonts w:ascii="Times New Roman" w:hAnsi="Times New Roman" w:cs="Times New Roman"/>
+          <w:sz w:val="24"/>
+          <w:szCs w:val="24"/>
+        </w:rPr>
+        <w:t>Plans should consider the</w:t>
+      </w:r>
+      <w:r>
+        <w:rPr>
+          <w:rFonts w:ascii="Times New Roman" w:hAnsi="Times New Roman" w:cs="Times New Roman"/>
+          <w:sz w:val="24"/>
+          <w:szCs w:val="24"/>
+        </w:rPr>
+        <w:t xml:space="preserve"> habitat needs of individual species as well as their </w:t>
+      </w:r>
+      <w:r>
+        <w:rPr>
+          <w:rFonts w:ascii="Times New Roman" w:hAnsi="Times New Roman" w:cs="Times New Roman"/>
+          <w:sz w:val="24"/>
+          <w:szCs w:val="24"/>
+        </w:rPr>
+        <w:t>responses to active habitat management</w:t>
+      </w:r>
+      <w:r>
+        <w:rPr>
+          <w:rFonts w:ascii="Times New Roman" w:hAnsi="Times New Roman" w:cs="Times New Roman"/>
+          <w:sz w:val="24"/>
+          <w:szCs w:val="24"/>
+        </w:rPr>
+        <w:t xml:space="preserve"> to achieve balance between maintenance of local populations and restoration on a landscape scale</w:t>
+      </w:r>
+      <w:r>
+        <w:rPr>
+          <w:rFonts w:ascii="Times New Roman" w:hAnsi="Times New Roman" w:cs="Times New Roman"/>
+          <w:sz w:val="24"/>
+          <w:szCs w:val="24"/>
+        </w:rPr>
+        <w:t xml:space="preserve">. </w:t>
+      </w:r>
+    </w:p>
+    <w:p>
+      <w:pPr>
+        <w:spacing w:line="480" w:lineRule="auto"/>
+        <w:outlineLvl w:val="0"/>
+        <w:rPr>
+          <w:rFonts w:ascii="Times New Roman" w:hAnsi="Times New Roman" w:cs="Times New Roman"/>
+          <w:sz w:val="24"/>
+          <w:szCs w:val="24"/>
+        </w:rPr>
+      </w:pPr>
     </w:p>
     <w:p>
       <w:pPr>
@@ -1572,25 +1947,24 @@
           <w:sz w:val="24"/>
           <w:szCs w:val="24"/>
         </w:rPr>
-        <w:t xml:space="preserve"> In Minnesota, oak savanna and other upland habitats including mixed oak woodland and brushland once blended with areas of </w:t>
-      </w:r>
-      <w:r>
-        <w:rPr>
-          <w:rFonts w:ascii="Times New Roman" w:hAnsi="Times New Roman" w:cs="Times New Roman"/>
-          <w:bCs/>
+        <w:t xml:space="preserve"> In Minnesota, oak savanna and other upland habitats including mixed oak woodland and brushland once blended with areas of wetland in a broad swath that stretched across the state from the northwest to the southeast, forming a mosaicked transition zone between </w:t>
+      </w:r>
+      <w:r>
+        <w:rPr>
+          <w:rFonts w:ascii="Times New Roman" w:hAnsi="Times New Roman" w:cs="Times New Roman"/>
+          <w:sz w:val="24"/>
+          <w:szCs w:val="24"/>
+        </w:rPr>
+        <w:t xml:space="preserve">the mixed-hardwood, conifer, and peatland areas in </w:t>
+      </w:r>
+      <w:r>
+        <w:rPr>
+          <w:rFonts w:ascii="Times New Roman" w:hAnsi="Times New Roman" w:cs="Times New Roman"/>
           <w:sz w:val="24"/>
           <w:szCs w:val="24"/>
         </w:rPr>
         <w:lastRenderedPageBreak/>
-        <w:t xml:space="preserve">wetland in a broad swath that stretched across the state from the northwest to the southeast, forming a mosaicked transition zone between </w:t>
-      </w:r>
-      <w:r>
-        <w:rPr>
-          <w:rFonts w:ascii="Times New Roman" w:hAnsi="Times New Roman" w:cs="Times New Roman"/>
-          <w:sz w:val="24"/>
-          <w:szCs w:val="24"/>
-        </w:rPr>
-        <w:t xml:space="preserve">the mixed-hardwood, conifer, and peatland areas in the northern part of the state and the tallgrass prairie systems to the west and </w:t>
+        <w:t xml:space="preserve">the northern part of the state and the tallgrass prairie systems to the west and </w:t>
       </w:r>
       <w:r>
         <w:rPr>
@@ -1915,13 +2289,23 @@
           <w:sz w:val="24"/>
           <w:szCs w:val="24"/>
         </w:rPr>
-        <w:t xml:space="preserve">, only XX hectares </w:t>
-      </w:r>
-      <w:r>
-        <w:rPr>
-          <w:rFonts w:ascii="Times New Roman" w:hAnsi="Times New Roman" w:cs="Times New Roman"/>
-          <w:sz w:val="24"/>
-          <w:szCs w:val="24"/>
+        <w:t xml:space="preserve">, only </w:t>
+      </w:r>
+      <w:r>
+        <w:rPr>
+          <w:rFonts w:ascii="Times New Roman" w:hAnsi="Times New Roman" w:cs="Times New Roman"/>
+          <w:sz w:val="24"/>
+          <w:szCs w:val="24"/>
+          <w:highlight w:val="yellow"/>
+        </w:rPr>
+        <w:t xml:space="preserve">XX hectares </w:t>
+      </w:r>
+      <w:r>
+        <w:rPr>
+          <w:rFonts w:ascii="Times New Roman" w:hAnsi="Times New Roman" w:cs="Times New Roman"/>
+          <w:sz w:val="24"/>
+          <w:szCs w:val="24"/>
+          <w:highlight w:val="yellow"/>
         </w:rPr>
         <w:t>remain</w:t>
       </w:r>
@@ -1930,6 +2314,16 @@
           <w:rFonts w:ascii="Times New Roman" w:hAnsi="Times New Roman" w:cs="Times New Roman"/>
           <w:sz w:val="24"/>
           <w:szCs w:val="24"/>
+          <w:highlight w:val="yellow"/>
+        </w:rPr>
+        <w:t>ed when the Minnesota Biological Survey mapped native habitat in the state between YYYY and YYYY</w:t>
+      </w:r>
+      <w:r>
+        <w:rPr>
+          <w:rFonts w:ascii="Times New Roman" w:hAnsi="Times New Roman" w:cs="Times New Roman"/>
+          <w:sz w:val="24"/>
+          <w:szCs w:val="24"/>
+          <w:highlight w:val="yellow"/>
         </w:rPr>
         <w:t xml:space="preserve"> </w:t>
       </w:r>
@@ -1938,6 +2332,7 @@
           <w:rFonts w:ascii="Times New Roman" w:hAnsi="Times New Roman" w:cs="Times New Roman"/>
           <w:sz w:val="24"/>
           <w:szCs w:val="24"/>
+          <w:highlight w:val="yellow"/>
         </w:rPr>
         <w:t>(XX cite NHIS, MBS).</w:t>
       </w:r>
@@ -1948,6 +2343,22 @@
           <w:szCs w:val="24"/>
         </w:rPr>
         <w:t xml:space="preserve"> </w:t>
+      </w:r>
+      <w:r>
+        <w:rPr>
+          <w:rFonts w:ascii="Times New Roman" w:hAnsi="Times New Roman" w:cs="Times New Roman"/>
+          <w:sz w:val="24"/>
+          <w:szCs w:val="24"/>
+        </w:rPr>
+        <w:t xml:space="preserve">The loss has continued, with an estimated XX ha of oak savanna destroyed by </w:t>
+      </w:r>
+      <w:r>
+        <w:rPr>
+          <w:rFonts w:ascii="Times New Roman" w:hAnsi="Times New Roman" w:cs="Times New Roman"/>
+          <w:sz w:val="24"/>
+          <w:szCs w:val="24"/>
+        </w:rPr>
+        <w:t>conversion to agriculture, urban expansion, and mining between YYYY and 2017.</w:t>
       </w:r>
     </w:p>
     <w:p>
@@ -2249,7 +2660,16 @@
           <w:sz w:val="24"/>
           <w:szCs w:val="24"/>
         </w:rPr>
-        <w:t xml:space="preserve">, and dunes were formed by prevailing winds during </w:t>
+        <w:t xml:space="preserve">, and </w:t>
+      </w:r>
+      <w:r>
+        <w:rPr>
+          <w:rFonts w:ascii="Times New Roman" w:hAnsi="Times New Roman" w:cs="Times New Roman"/>
+          <w:sz w:val="24"/>
+          <w:szCs w:val="24"/>
+        </w:rPr>
+        <w:lastRenderedPageBreak/>
+        <w:t xml:space="preserve">dunes were formed by prevailing winds during </w:t>
       </w:r>
       <w:r>
         <w:rPr>
@@ -2281,16 +2701,7 @@
           <w:sz w:val="24"/>
           <w:szCs w:val="24"/>
         </w:rPr>
-        <w:t>the mid-</w:t>
-      </w:r>
-      <w:r>
-        <w:rPr>
-          <w:rFonts w:ascii="Times New Roman" w:hAnsi="Times New Roman" w:cs="Times New Roman"/>
-          <w:sz w:val="24"/>
-          <w:szCs w:val="24"/>
-        </w:rPr>
-        <w:lastRenderedPageBreak/>
-        <w:t>Holocene</w:t>
+        <w:t>the mid-Holocene</w:t>
       </w:r>
       <w:r>
         <w:rPr>
@@ -3384,7 +3795,17 @@
           <w:sz w:val="24"/>
           <w:szCs w:val="24"/>
         </w:rPr>
-        <w:t>) and Sherburne National Wildlife Refuge (</w:t>
+        <w:t xml:space="preserve">) and </w:t>
+      </w:r>
+      <w:r>
+        <w:rPr>
+          <w:rFonts w:ascii="Times New Roman" w:hAnsi="Times New Roman" w:cs="Times New Roman"/>
+          <w:bCs/>
+          <w:sz w:val="24"/>
+          <w:szCs w:val="24"/>
+        </w:rPr>
+        <w:lastRenderedPageBreak/>
+        <w:t>Sherburne National Wildlife Refuge (</w:t>
       </w:r>
       <w:r>
         <w:rPr>
@@ -3420,17 +3841,7 @@
           <w:sz w:val="24"/>
           <w:szCs w:val="24"/>
         </w:rPr>
-        <w:t xml:space="preserve"> areas </w:t>
-      </w:r>
-      <w:r>
-        <w:rPr>
-          <w:rFonts w:ascii="Times New Roman" w:hAnsi="Times New Roman" w:cs="Times New Roman"/>
-          <w:bCs/>
-          <w:sz w:val="24"/>
-          <w:szCs w:val="24"/>
-        </w:rPr>
-        <w:lastRenderedPageBreak/>
-        <w:t>that have been m</w:t>
+        <w:t xml:space="preserve"> areas that have been m</w:t>
       </w:r>
       <w:r>
         <w:rPr>
@@ -17429,7 +17840,17 @@
           <w:sz w:val="24"/>
           <w:szCs w:val="24"/>
         </w:rPr>
-        <w:t xml:space="preserve">nd between clumps of bunchgrass. Larvae feed on grasses, build </w:t>
+        <w:t xml:space="preserve">nd between </w:t>
+      </w:r>
+      <w:r>
+        <w:rPr>
+          <w:rFonts w:ascii="Times New Roman" w:hAnsi="Times New Roman" w:cs="Times New Roman"/>
+          <w:bCs/>
+          <w:sz w:val="24"/>
+          <w:szCs w:val="24"/>
+        </w:rPr>
+        <w:lastRenderedPageBreak/>
+        <w:t xml:space="preserve">clumps of bunchgrass. Larvae feed on grasses, build </w:t>
       </w:r>
       <w:proofErr w:type="spellStart"/>
       <w:r>
@@ -17494,17 +17915,7 @@
           <w:sz w:val="24"/>
           <w:szCs w:val="24"/>
         </w:rPr>
-        <w:t xml:space="preserve"> likely overwinter in the tangle of vegetation </w:t>
-      </w:r>
-      <w:r>
-        <w:rPr>
-          <w:rFonts w:ascii="Times New Roman" w:hAnsi="Times New Roman" w:cs="Times New Roman"/>
-          <w:bCs/>
-          <w:sz w:val="24"/>
-          <w:szCs w:val="24"/>
-        </w:rPr>
-        <w:lastRenderedPageBreak/>
-        <w:t>at the base of bunchgrasses or on the grou</w:t>
+        <w:t xml:space="preserve"> likely overwinter in the tangle of vegetation at the base of bunchgrasses or on the grou</w:t>
       </w:r>
       <w:r>
         <w:rPr>
@@ -18141,6 +18552,7 @@
           <w:sz w:val="24"/>
           <w:szCs w:val="24"/>
         </w:rPr>
+        <w:lastRenderedPageBreak/>
         <w:t>Lark sparrows were detected</w:t>
       </w:r>
       <w:r>
@@ -18237,16 +18649,7 @@
           <w:sz w:val="24"/>
           <w:szCs w:val="24"/>
         </w:rPr>
-        <w:t xml:space="preserve">lark </w:t>
-      </w:r>
-      <w:r>
-        <w:rPr>
-          <w:rFonts w:ascii="Times New Roman" w:hAnsi="Times New Roman" w:cs="Times New Roman"/>
-          <w:sz w:val="24"/>
-          <w:szCs w:val="24"/>
-        </w:rPr>
-        <w:lastRenderedPageBreak/>
-        <w:t xml:space="preserve">sparrow abundance was </w:t>
+        <w:t xml:space="preserve">lark sparrow abundance was </w:t>
       </w:r>
       <w:r>
         <w:rPr>
@@ -24413,6 +24816,7 @@
                 <w:sz w:val="18"/>
                 <w:szCs w:val="18"/>
               </w:rPr>
+              <w:lastRenderedPageBreak/>
               <w:t>AIC</w:t>
             </w:r>
           </w:p>
@@ -24668,7 +25072,6 @@
           <w:sz w:val="24"/>
           <w:szCs w:val="24"/>
         </w:rPr>
-        <w:lastRenderedPageBreak/>
         <w:drawing>
           <wp:inline distT="0" distB="0" distL="0" distR="0">
             <wp:extent cx="2727119" cy="1768840"/>
@@ -26125,6 +26528,7 @@
                 <w:sz w:val="18"/>
                 <w:szCs w:val="18"/>
               </w:rPr>
+              <w:lastRenderedPageBreak/>
               <w:t>Date</w:t>
             </w:r>
           </w:p>
@@ -26457,7 +26861,6 @@
                 <w:sz w:val="18"/>
                 <w:szCs w:val="18"/>
               </w:rPr>
-              <w:lastRenderedPageBreak/>
               <w:t>Recruitment</w:t>
             </w:r>
           </w:p>
@@ -27276,6 +27679,7 @@
           <w:sz w:val="20"/>
           <w:szCs w:val="20"/>
         </w:rPr>
+        <w:lastRenderedPageBreak/>
         <w:t>Table 3</w:t>
       </w:r>
       <w:r>
@@ -27406,16 +27810,7 @@
           <w:sz w:val="20"/>
           <w:szCs w:val="20"/>
         </w:rPr>
-        <w:t xml:space="preserve"> Parameter estimates for the JAGS </w:t>
-      </w:r>
-      <w:r>
-        <w:rPr>
-          <w:rFonts w:ascii="Times New Roman" w:hAnsi="Times New Roman" w:cs="Times New Roman"/>
-          <w:sz w:val="20"/>
-          <w:szCs w:val="20"/>
-        </w:rPr>
-        <w:lastRenderedPageBreak/>
-        <w:t>model are given with 85% credible intervals</w:t>
+        <w:t xml:space="preserve"> Parameter estimates for the JAGS model are given with 85% credible intervals</w:t>
       </w:r>
       <w:r>
         <w:rPr>
@@ -34598,6 +34993,7 @@
                 <w:sz w:val="18"/>
                 <w:szCs w:val="18"/>
               </w:rPr>
+              <w:lastRenderedPageBreak/>
               <w:t>Single Abundance Models</w:t>
             </w:r>
           </w:p>
@@ -41530,6 +41926,7 @@
           <w:sz w:val="24"/>
           <w:szCs w:val="24"/>
         </w:rPr>
+        <w:lastRenderedPageBreak/>
         <w:drawing>
           <wp:inline distT="0" distB="0" distL="0" distR="0" wp14:anchorId="76EFA580" wp14:editId="62AD094C">
             <wp:extent cx="3649980" cy="3346989"/>
@@ -41590,7 +41987,6 @@
           <w:sz w:val="20"/>
           <w:szCs w:val="20"/>
         </w:rPr>
-        <w:lastRenderedPageBreak/>
         <w:t xml:space="preserve">Figure </w:t>
       </w:r>
       <w:r>
@@ -42118,6 +42514,7 @@
                 <w:sz w:val="18"/>
                 <w:szCs w:val="18"/>
               </w:rPr>
+              <w:lastRenderedPageBreak/>
               <w:t>Single Occupancy Models</w:t>
             </w:r>
           </w:p>
@@ -44427,16 +44824,7 @@
           <w:sz w:val="20"/>
           <w:szCs w:val="20"/>
         </w:rPr>
-        <w:t xml:space="preserve"> in all models. Parameter estimates are given with 85% </w:t>
-      </w:r>
-      <w:r>
-        <w:rPr>
-          <w:rFonts w:ascii="Times New Roman" w:hAnsi="Times New Roman" w:cs="Times New Roman"/>
-          <w:sz w:val="20"/>
-          <w:szCs w:val="20"/>
-        </w:rPr>
-        <w:lastRenderedPageBreak/>
-        <w:t xml:space="preserve">confidence intervals. </w:t>
+        <w:t xml:space="preserve"> in all models. Parameter estimates are given with 85% confidence intervals. </w:t>
       </w:r>
       <w:r>
         <w:rPr>
@@ -46716,6 +47104,7 @@
           <w:sz w:val="24"/>
           <w:szCs w:val="24"/>
         </w:rPr>
+        <w:lastRenderedPageBreak/>
         <w:drawing>
           <wp:inline distT="0" distB="0" distL="0" distR="0">
             <wp:extent cx="3512820" cy="3221215"/>
@@ -46852,7 +47241,6 @@
           <w:sz w:val="24"/>
           <w:szCs w:val="24"/>
         </w:rPr>
-        <w:lastRenderedPageBreak/>
         <w:t>Gophersnakes</w:t>
       </w:r>
       <w:proofErr w:type="spellEnd"/>
@@ -47021,7 +47409,16 @@
           <w:sz w:val="24"/>
           <w:szCs w:val="24"/>
         </w:rPr>
-        <w:t xml:space="preserve"> probability were affected by habitat features and management disturbances, with at least one </w:t>
+        <w:t xml:space="preserve"> probability were affected by habitat features and </w:t>
+      </w:r>
+      <w:r>
+        <w:rPr>
+          <w:rFonts w:ascii="Times New Roman" w:hAnsi="Times New Roman" w:cs="Times New Roman"/>
+          <w:sz w:val="24"/>
+          <w:szCs w:val="24"/>
+        </w:rPr>
+        <w:lastRenderedPageBreak/>
+        <w:t xml:space="preserve">management disturbances, with at least one </w:t>
       </w:r>
       <w:r>
         <w:rPr>
@@ -47187,7 +47584,70 @@
           <w:sz w:val="24"/>
           <w:szCs w:val="24"/>
         </w:rPr>
-        <w:t xml:space="preserve">Although the benefits of fire and grazing as tools to restore and maintain prairie, savanna, and other upland habitats for native fauna are well-documented (Swengel 1998, Vander Yacht et al. 2016, Davis et al. 2001, Peterson and Reich 2001), the </w:t>
+        <w:t>Although the benefits of fire and grazing as tools to restore and maintain prairie, savanna, and other upland habitats for native fauna are well-documented (Swengel 1998, Vander Yacht et al. 2016, Davis et al. 2001, Peterson and Reich 2001), the relative costs and benefits in terms of abundance, persistence, and survival vary across taxa and species (Bendel et al. 2018, Davis et al. 200, Swengel 1998).</w:t>
+      </w:r>
+      <w:r>
+        <w:rPr>
+          <w:rFonts w:ascii="Times New Roman" w:hAnsi="Times New Roman" w:cs="Times New Roman"/>
+          <w:bCs/>
+          <w:sz w:val="24"/>
+          <w:szCs w:val="24"/>
+        </w:rPr>
+        <w:t xml:space="preserve"> For example, within our study system lark sparrow and Leonard’s skipper had disparate associations with management disturbance (logging, burning, and grazing.) La</w:t>
+      </w:r>
+      <w:r>
+        <w:rPr>
+          <w:rFonts w:ascii="Times New Roman" w:hAnsi="Times New Roman" w:cs="Times New Roman"/>
+          <w:bCs/>
+          <w:sz w:val="24"/>
+          <w:szCs w:val="24"/>
+        </w:rPr>
+        <w:t xml:space="preserve">rk sparrow </w:t>
+      </w:r>
+      <w:r>
+        <w:rPr>
+          <w:rFonts w:ascii="Times New Roman" w:hAnsi="Times New Roman" w:cs="Times New Roman"/>
+          <w:bCs/>
+          <w:sz w:val="24"/>
+          <w:szCs w:val="24"/>
+        </w:rPr>
+        <w:t>abundance was positively related to</w:t>
+      </w:r>
+      <w:r>
+        <w:rPr>
+          <w:rFonts w:ascii="Times New Roman" w:hAnsi="Times New Roman" w:cs="Times New Roman"/>
+          <w:bCs/>
+          <w:sz w:val="24"/>
+          <w:szCs w:val="24"/>
+        </w:rPr>
+        <w:t xml:space="preserve"> management activities.</w:t>
+      </w:r>
+      <w:r>
+        <w:rPr>
+          <w:rFonts w:ascii="Times New Roman" w:hAnsi="Times New Roman" w:cs="Times New Roman"/>
+          <w:bCs/>
+          <w:sz w:val="24"/>
+          <w:szCs w:val="24"/>
+        </w:rPr>
+        <w:t xml:space="preserve"> </w:t>
+      </w:r>
+      <w:r>
+        <w:rPr>
+          <w:rFonts w:ascii="Times New Roman" w:hAnsi="Times New Roman" w:cs="Times New Roman"/>
+          <w:bCs/>
+          <w:sz w:val="24"/>
+          <w:szCs w:val="24"/>
+        </w:rPr>
+        <w:t>This may have been because lark sparrows are</w:t>
+      </w:r>
+      <w:r>
+        <w:rPr>
+          <w:rFonts w:ascii="Times New Roman" w:hAnsi="Times New Roman" w:cs="Times New Roman"/>
+          <w:bCs/>
+          <w:sz w:val="24"/>
+          <w:szCs w:val="24"/>
+        </w:rPr>
+        <w:t xml:space="preserve"> mobile, may have many individuals searching for territory each breeding season, and may be able to directly benefit from multiple management techniques within a relatively short timeframe. Open soil created as a result of burning or grazing may provide foraging opportunities almost immediately, and canopy openings created by logging could be considered to be available the same or the next year, depending on when they were logged. Lark sparrows may also avoid negative effects of </w:t>
       </w:r>
       <w:r>
         <w:rPr>
@@ -47197,43 +47657,7 @@
           <w:szCs w:val="24"/>
         </w:rPr>
         <w:lastRenderedPageBreak/>
-        <w:t>relative costs and benefits in terms of abundance, persistence, and survival vary across taxa and species (Bendel et al. 2018, Davis et al. 200, Swengel 1998).</w:t>
-      </w:r>
-      <w:r>
-        <w:rPr>
-          <w:rFonts w:ascii="Times New Roman" w:hAnsi="Times New Roman" w:cs="Times New Roman"/>
-          <w:bCs/>
-          <w:sz w:val="24"/>
-          <w:szCs w:val="24"/>
-        </w:rPr>
-        <w:t xml:space="preserve"> For example, within our study system lark sparrow and Leonard’s skipper had disparate associations with management disturbance (logging, burning, and grazing.) La</w:t>
-      </w:r>
-      <w:r>
-        <w:rPr>
-          <w:rFonts w:ascii="Times New Roman" w:hAnsi="Times New Roman" w:cs="Times New Roman"/>
-          <w:bCs/>
-          <w:sz w:val="24"/>
-          <w:szCs w:val="24"/>
-        </w:rPr>
-        <w:t xml:space="preserve">rk sparrow </w:t>
-      </w:r>
-      <w:r>
-        <w:rPr>
-          <w:rFonts w:ascii="Times New Roman" w:hAnsi="Times New Roman" w:cs="Times New Roman"/>
-          <w:bCs/>
-          <w:sz w:val="24"/>
-          <w:szCs w:val="24"/>
-        </w:rPr>
-        <w:t>abundance was positively related to</w:t>
-      </w:r>
-      <w:r>
-        <w:rPr>
-          <w:rFonts w:ascii="Times New Roman" w:hAnsi="Times New Roman" w:cs="Times New Roman"/>
-          <w:bCs/>
-          <w:sz w:val="24"/>
-          <w:szCs w:val="24"/>
-        </w:rPr>
-        <w:t xml:space="preserve"> management activities.</w:t>
+        <w:t>prescribed burning because they often territorialize habitat after early spring burns.</w:t>
       </w:r>
       <w:r>
         <w:rPr>
@@ -47251,33 +47675,6 @@
           <w:sz w:val="24"/>
           <w:szCs w:val="24"/>
         </w:rPr>
-        <w:t>This may have been because lark sparrows are</w:t>
-      </w:r>
-      <w:r>
-        <w:rPr>
-          <w:rFonts w:ascii="Times New Roman" w:hAnsi="Times New Roman" w:cs="Times New Roman"/>
-          <w:bCs/>
-          <w:sz w:val="24"/>
-          <w:szCs w:val="24"/>
-        </w:rPr>
-        <w:t xml:space="preserve"> mobile, may have many individuals searching for territory each breeding season, and may be able to directly benefit from multiple management techniques within a relatively short timeframe. Open soil created as a result of burning or grazing may provide foraging opportunities almost immediately, and canopy openings created by logging could be considered to be available the same or the next year, depending on when they were logged. Lark sparrows may also avoid negative effects of prescribed burning because they often territorialize habitat after early spring burns.</w:t>
-      </w:r>
-      <w:r>
-        <w:rPr>
-          <w:rFonts w:ascii="Times New Roman" w:hAnsi="Times New Roman" w:cs="Times New Roman"/>
-          <w:bCs/>
-          <w:sz w:val="24"/>
-          <w:szCs w:val="24"/>
-        </w:rPr>
-        <w:t xml:space="preserve"> </w:t>
-      </w:r>
-      <w:r>
-        <w:rPr>
-          <w:rFonts w:ascii="Times New Roman" w:hAnsi="Times New Roman" w:cs="Times New Roman"/>
-          <w:bCs/>
-          <w:sz w:val="24"/>
-          <w:szCs w:val="24"/>
-        </w:rPr>
         <w:t>Conversely</w:t>
       </w:r>
       <w:r>
@@ -47314,17 +47711,7 @@
           <w:sz w:val="24"/>
           <w:szCs w:val="24"/>
         </w:rPr>
-        <w:t xml:space="preserve">disrupted by fragmentation (Dana 1991) and careful management of protected tracts to minimize local extinctions is of critical importance (Goodman 1987 in Dana 1991). Habitat management must be carefully and thoughtfully planned to avoid unintended negative consequences for habitat specialist native invertebrate species, which are at increased risk of lasting negative effects on populations (Swengel 1996, Vogel et al. 2010). Within our study system, the Leonard’s skipper was negatively impacted by management disturbance. Unlike the lark sparrow, their life cycle is very likely to be interrupted by commonly used management techniques. Prairie skippers like the Leonard’s are bound to the same location over multiple seasons and development phases. They are vulnerable to spring fire as overwintering pupae </w:t>
-      </w:r>
-      <w:r>
-        <w:rPr>
-          <w:rFonts w:ascii="Times New Roman" w:hAnsi="Times New Roman" w:cs="Times New Roman"/>
-          <w:bCs/>
-          <w:sz w:val="24"/>
-          <w:szCs w:val="24"/>
-        </w:rPr>
-        <w:lastRenderedPageBreak/>
-        <w:t xml:space="preserve">(Dana 1991), and grazing cows consume the grass upon which larvae are dependent.  Skippers also inhabit different </w:t>
+        <w:t xml:space="preserve">disrupted by fragmentation (Dana 1991) and careful management of protected tracts to minimize local extinctions is of critical importance (Goodman 1987 in Dana 1991). Habitat management must be carefully and thoughtfully planned to avoid unintended negative consequences for habitat specialist native invertebrate species, which are at increased risk of lasting negative effects on populations (Swengel 1996, Vogel et al. 2010). Within our study system, the Leonard’s skipper was negatively impacted by management disturbance. Unlike the lark sparrow, their life cycle is very likely to be interrupted by commonly used management techniques. Prairie skippers like the Leonard’s are bound to the same location over multiple seasons and development phases. They are vulnerable to spring fire as overwintering pupae (Dana 1991), and grazing cows consume the grass upon which larvae are dependent.  Skippers also inhabit different </w:t>
       </w:r>
       <w:r>
         <w:rPr>
@@ -47402,6 +47789,7 @@
           <w:sz w:val="24"/>
           <w:szCs w:val="24"/>
         </w:rPr>
+        <w:lastRenderedPageBreak/>
         <w:t>C</w:t>
       </w:r>
       <w:r>
@@ -47551,17 +47939,7 @@
           <w:sz w:val="24"/>
           <w:szCs w:val="24"/>
         </w:rPr>
-        <w:t xml:space="preserve"> landscape and many native plant and animal communities are well adapted to it (Henderson et al. 2017, Vander Yacht et al. 2016), but the function of this large-scale system has been compromised by habitat loss and </w:t>
-      </w:r>
-      <w:r>
-        <w:rPr>
-          <w:rFonts w:ascii="Times New Roman" w:hAnsi="Times New Roman" w:cs="Times New Roman"/>
-          <w:bCs/>
-          <w:sz w:val="24"/>
-          <w:szCs w:val="24"/>
-        </w:rPr>
-        <w:lastRenderedPageBreak/>
-        <w:t xml:space="preserve">fragmentation. One pressing concern is to better understand how to manage for disturbance-sensitive species within disturbance-dependent ecosystems (Moranz et al. 2014) on a reduced scale. Although restoration planning should be at a large scale to provide a variety of related habitat types on the landscape and should be planned over as long a term as is possible, actual restoration activities may need to be conducted at relatively small scales to provide </w:t>
+        <w:t xml:space="preserve"> landscape and many native plant and animal communities are well adapted to it (Henderson et al. 2017, Vander Yacht et al. 2016), but the function of this large-scale system has been compromised by habitat loss and fragmentation. One pressing concern is to better understand how to manage for disturbance-sensitive species within disturbance-dependent ecosystems (Moranz et al. 2014) on a reduced scale. Although restoration planning should be at a large scale to provide a variety of related habitat types on the landscape and should be planned over as long a term as is possible, actual restoration activities may need to be conducted at relatively small scales to provide </w:t>
       </w:r>
       <w:proofErr w:type="spellStart"/>
       <w:r>
@@ -47686,17 +48064,7 @@
           <w:sz w:val="24"/>
           <w:szCs w:val="24"/>
         </w:rPr>
-        <w:t xml:space="preserve">. It is also possible that the study design could be further refined to match the ecology of the study system and target species. We recommend conducting preliminary research into the specific home range sizes for target species before or during the process of experimental design </w:t>
-      </w:r>
-      <w:r>
-        <w:rPr>
-          <w:rFonts w:ascii="Times New Roman" w:hAnsi="Times New Roman" w:cs="Times New Roman"/>
-          <w:bCs/>
-          <w:sz w:val="24"/>
-          <w:szCs w:val="24"/>
-        </w:rPr>
-        <w:lastRenderedPageBreak/>
-        <w:t>and potentially focusing surveys on species-specific home range sizes rather than one primary plot size. We found that habitat types varied significantly over the 40 acres of a plot, yet the presence of target organisms in a small portion of suitable habitat could have confounded the relationships between occupancy, abundance, and plot-level habitat covariates. Especially for extremely rare species suc</w:t>
+        <w:t>. It is also possible that the study design could be further refined to match the ecology of the study system and target species. We recommend conducting preliminary research into the specific home range sizes for target species before or during the process of experimental design and potentially focusing surveys on species-specific home range sizes rather than one primary plot size. We found that habitat types varied significantly over the 40 acres of a plot, yet the presence of target organisms in a small portion of suitable habitat could have confounded the relationships between occupancy, abundance, and plot-level habitat covariates. Especially for extremely rare species suc</w:t>
       </w:r>
       <w:r>
         <w:rPr>
@@ -47737,7 +48105,17 @@
           <w:sz w:val="24"/>
           <w:szCs w:val="24"/>
         </w:rPr>
-        <w:t>We also suggest conducting additional future surveys for target species. Repeating surveys may be especially useful for the study of rare species in restoration systems which may not respond to restoration efforts right away. The goal of this and other restoration projects is long-term habitat improvement, rather than instantaneous change. Measurable effects may take longer, particularly if species are very rare, are ineffective dispersers, or have low fecundity. Further, it may take a period of years for important habitat changes to take effect</w:t>
+        <w:t xml:space="preserve">We also suggest conducting additional future surveys for target species. Repeating surveys may be especially useful for the study of rare species in restoration systems which may not respond to restoration efforts right away. The goal of this and other restoration projects is long-term habitat </w:t>
+      </w:r>
+      <w:r>
+        <w:rPr>
+          <w:rFonts w:ascii="Times New Roman" w:hAnsi="Times New Roman" w:cs="Times New Roman"/>
+          <w:bCs/>
+          <w:sz w:val="24"/>
+          <w:szCs w:val="24"/>
+        </w:rPr>
+        <w:lastRenderedPageBreak/>
+        <w:t>improvement, rather than instantaneous change. Measurable effects may take longer, particularly if species are very rare, are ineffective dispersers, or have low fecundity. Further, it may take a period of years for important habitat changes to take effect</w:t>
       </w:r>
       <w:r>
         <w:rPr>
@@ -47809,17 +48187,7 @@
           <w:sz w:val="24"/>
           <w:szCs w:val="24"/>
         </w:rPr>
-        <w:t xml:space="preserve">ecology of each target species. This study provides a baseline upon which further </w:t>
-      </w:r>
-      <w:r>
-        <w:rPr>
-          <w:rFonts w:ascii="Times New Roman" w:hAnsi="Times New Roman" w:cs="Times New Roman"/>
-          <w:bCs/>
-          <w:sz w:val="24"/>
-          <w:szCs w:val="24"/>
-        </w:rPr>
-        <w:lastRenderedPageBreak/>
-        <w:t xml:space="preserve">investigation of rare Anoka Sand Plain species population dynamics can be founded, and we hope the information provided here will be useful in further management and restoration efforts </w:t>
+        <w:t xml:space="preserve">ecology of each target species. This study provides a baseline upon which further investigation of rare Anoka Sand Plain species population dynamics can be founded, and we hope the information provided here will be useful in further management and restoration efforts </w:t>
       </w:r>
     </w:p>
     <w:p>
@@ -47967,6 +48335,7 @@
           <w:sz w:val="24"/>
           <w:szCs w:val="24"/>
         </w:rPr>
+        <w:lastRenderedPageBreak/>
         <w:t xml:space="preserve">Dana, R. (1991). Conservation management of the prairie skippers, Hesperia </w:t>
       </w:r>
       <w:proofErr w:type="spellStart"/>
@@ -48170,7 +48539,6 @@
           <w:sz w:val="24"/>
           <w:szCs w:val="24"/>
         </w:rPr>
-        <w:lastRenderedPageBreak/>
         <w:t>Giudice</w:t>
       </w:r>
       <w:proofErr w:type="spellEnd"/>
@@ -48423,6 +48791,7 @@
           <w:sz w:val="24"/>
           <w:szCs w:val="24"/>
         </w:rPr>
+        <w:lastRenderedPageBreak/>
         <w:t>Harper, L., E.P. Hoaglund, C. E. Smith, and H. Texler. 2010. Rare wildlife and habitat surveys in oak savannas of the Anoka Sand Plain subsection. Final report submitted to the State Wildlife Grants Program. 135 pp.</w:t>
       </w:r>
     </w:p>
@@ -48580,7 +48949,6 @@
           <w:sz w:val="24"/>
           <w:szCs w:val="24"/>
         </w:rPr>
-        <w:lastRenderedPageBreak/>
         <w:t>Marshner</w:t>
       </w:r>
       <w:proofErr w:type="spellEnd"/>
@@ -48653,6 +49021,7 @@
           <w:sz w:val="24"/>
           <w:szCs w:val="24"/>
         </w:rPr>
+        <w:lastRenderedPageBreak/>
         <w:t>Minnesota Department of Natural Resources. 2009. An Evaluation of the Ecological Significance of the Sand Dunes State Forest. Division of Ecological Resources, Minnesota Department of Natural Resources.</w:t>
       </w:r>
     </w:p>
@@ -48765,7 +49134,6 @@
           <w:sz w:val="24"/>
           <w:szCs w:val="24"/>
         </w:rPr>
-        <w:lastRenderedPageBreak/>
         <w:t>Noss</w:t>
       </w:r>
       <w:proofErr w:type="spellEnd"/>
@@ -48977,6 +49345,7 @@
           <w:sz w:val="24"/>
           <w:szCs w:val="24"/>
         </w:rPr>
+        <w:lastRenderedPageBreak/>
         <w:t xml:space="preserve">Specht, H.M., H.T Reich, F. </w:t>
       </w:r>
       <w:proofErr w:type="spellStart"/>

</xml_diff>

<commit_message>
Replaced thesis.doc from main folder with thesis.doc from git_test backup folder because our deletion of commits to solve the .ppt situation overwrote my thesis edits.
</commit_message>
<xml_diff>
--- a/thesis_doc/Thesis.docx
+++ b/thesis_doc/Thesis.docx
@@ -83,8 +83,6 @@
           <w:szCs w:val="24"/>
         </w:rPr>
       </w:pPr>
-      <w:bookmarkStart w:id="0" w:name="_GoBack"/>
-      <w:bookmarkEnd w:id="0"/>
     </w:p>
     <w:p>
       <w:pPr>
@@ -258,7 +256,39 @@
           <w:sz w:val="24"/>
           <w:szCs w:val="24"/>
         </w:rPr>
-        <w:t xml:space="preserve"> areas of the state forest to pre-settlements habitat types.</w:t>
+        <w:t xml:space="preserve"> areas of the</w:t>
+      </w:r>
+      <w:r>
+        <w:rPr>
+          <w:rFonts w:ascii="Times New Roman" w:hAnsi="Times New Roman" w:cs="Times New Roman"/>
+          <w:sz w:val="24"/>
+          <w:szCs w:val="24"/>
+        </w:rPr>
+        <w:t xml:space="preserve"> state forest to pre-</w:t>
+      </w:r>
+      <w:r>
+        <w:rPr>
+          <w:rFonts w:ascii="Times New Roman" w:hAnsi="Times New Roman" w:cs="Times New Roman"/>
+          <w:sz w:val="24"/>
+          <w:szCs w:val="24"/>
+        </w:rPr>
+        <w:t xml:space="preserve">European </w:t>
+      </w:r>
+      <w:r>
+        <w:rPr>
+          <w:rFonts w:ascii="Times New Roman" w:hAnsi="Times New Roman" w:cs="Times New Roman"/>
+          <w:sz w:val="24"/>
+          <w:szCs w:val="24"/>
+        </w:rPr>
+        <w:t>settlement</w:t>
+      </w:r>
+      <w:r>
+        <w:rPr>
+          <w:rFonts w:ascii="Times New Roman" w:hAnsi="Times New Roman" w:cs="Times New Roman"/>
+          <w:sz w:val="24"/>
+          <w:szCs w:val="24"/>
+        </w:rPr>
+        <w:t xml:space="preserve"> habitat types.</w:t>
       </w:r>
       <w:r>
         <w:rPr>
@@ -454,7 +484,7 @@
           <w:sz w:val="24"/>
           <w:szCs w:val="24"/>
         </w:rPr>
-        <w:t xml:space="preserve">both declined in abundance with increasing canopy closure, indicating the importance of open partly forested habitats for both species. In addition, lark sparrow </w:t>
+        <w:t xml:space="preserve">both declined in abundance with increasing canopy closure, indicating the importance of open partly forested habitats for both species. In addition, lark </w:t>
       </w:r>
       <w:r>
         <w:rPr>
@@ -464,7 +494,7 @@
           <w:szCs w:val="24"/>
         </w:rPr>
         <w:lastRenderedPageBreak/>
-        <w:t xml:space="preserve">abundance increased with management disturbance and declined with number of woody stems. </w:t>
+        <w:t xml:space="preserve">sparrow abundance increased with management disturbance and declined with number of woody stems. </w:t>
       </w:r>
       <w:r>
         <w:rPr>
@@ -521,8 +551,27 @@
           <w:sz w:val="24"/>
           <w:szCs w:val="24"/>
         </w:rPr>
-        <w:t xml:space="preserve"> spp.), a preferred food source, and declined in abundance following management disturbance. Finally, norther barrens tiger beetle (</w:t>
-      </w:r>
+        <w:t xml:space="preserve"> spp.), a preferred food source, and declined in abundance following management disturbance. Finally, norther</w:t>
+      </w:r>
+      <w:r>
+        <w:rPr>
+          <w:rFonts w:ascii="Times New Roman" w:hAnsi="Times New Roman" w:cs="Times New Roman"/>
+          <w:bCs/>
+          <w:sz w:val="24"/>
+          <w:szCs w:val="24"/>
+        </w:rPr>
+        <w:t>n</w:t>
+      </w:r>
+      <w:r>
+        <w:rPr>
+          <w:rFonts w:ascii="Times New Roman" w:hAnsi="Times New Roman" w:cs="Times New Roman"/>
+          <w:bCs/>
+          <w:sz w:val="24"/>
+          <w:szCs w:val="24"/>
+        </w:rPr>
+        <w:t xml:space="preserve"> barrens tiger beetle (</w:t>
+      </w:r>
+      <w:proofErr w:type="spellStart"/>
       <w:r>
         <w:rPr>
           <w:rFonts w:ascii="Times New Roman" w:hAnsi="Times New Roman" w:cs="Times New Roman"/>
@@ -531,8 +580,9 @@
           <w:sz w:val="24"/>
           <w:szCs w:val="24"/>
         </w:rPr>
-        <w:t>Cicindela patruela</w:t>
-      </w:r>
+        <w:t>Cicindela</w:t>
+      </w:r>
+      <w:proofErr w:type="spellEnd"/>
       <w:r>
         <w:rPr>
           <w:rFonts w:ascii="Times New Roman" w:hAnsi="Times New Roman" w:cs="Times New Roman"/>
@@ -541,8 +591,9 @@
           <w:sz w:val="24"/>
           <w:szCs w:val="24"/>
         </w:rPr>
-        <w:t xml:space="preserve"> patruela</w:t>
-      </w:r>
+        <w:t xml:space="preserve"> </w:t>
+      </w:r>
+      <w:proofErr w:type="spellStart"/>
       <w:r>
         <w:rPr>
           <w:rFonts w:ascii="Times New Roman" w:hAnsi="Times New Roman" w:cs="Times New Roman"/>
@@ -551,6 +602,39 @@
           <w:sz w:val="24"/>
           <w:szCs w:val="24"/>
         </w:rPr>
+        <w:t>patruela</w:t>
+      </w:r>
+      <w:proofErr w:type="spellEnd"/>
+      <w:r>
+        <w:rPr>
+          <w:rFonts w:ascii="Times New Roman" w:hAnsi="Times New Roman" w:cs="Times New Roman"/>
+          <w:bCs/>
+          <w:i/>
+          <w:sz w:val="24"/>
+          <w:szCs w:val="24"/>
+        </w:rPr>
+        <w:t xml:space="preserve"> </w:t>
+      </w:r>
+      <w:proofErr w:type="spellStart"/>
+      <w:r>
+        <w:rPr>
+          <w:rFonts w:ascii="Times New Roman" w:hAnsi="Times New Roman" w:cs="Times New Roman"/>
+          <w:bCs/>
+          <w:i/>
+          <w:sz w:val="24"/>
+          <w:szCs w:val="24"/>
+        </w:rPr>
+        <w:t>patruela</w:t>
+      </w:r>
+      <w:proofErr w:type="spellEnd"/>
+      <w:r>
+        <w:rPr>
+          <w:rFonts w:ascii="Times New Roman" w:hAnsi="Times New Roman" w:cs="Times New Roman"/>
+          <w:bCs/>
+          <w:i/>
+          <w:sz w:val="24"/>
+          <w:szCs w:val="24"/>
+        </w:rPr>
         <w:t>)</w:t>
       </w:r>
       <w:r>
@@ -560,7 +644,43 @@
           <w:sz w:val="24"/>
           <w:szCs w:val="24"/>
         </w:rPr>
-        <w:t xml:space="preserve"> responded positive to canopy closure and topographical relief. It was noteworthy that some of the same habitat variables (e.g. canopy closure, recent disturbance) affected different species in different directions. These results highlight the importance of careful planning when undertaking habitat restoration projects. Plans should consider the habitat nee4ds of individual species as well as their responses to active habitat management to achieve balance between maintenance of local populations and habitat restoration on a landscape scale.</w:t>
+        <w:t xml:space="preserve"> responded positive</w:t>
+      </w:r>
+      <w:r>
+        <w:rPr>
+          <w:rFonts w:ascii="Times New Roman" w:hAnsi="Times New Roman" w:cs="Times New Roman"/>
+          <w:bCs/>
+          <w:sz w:val="24"/>
+          <w:szCs w:val="24"/>
+        </w:rPr>
+        <w:t>ly</w:t>
+      </w:r>
+      <w:r>
+        <w:rPr>
+          <w:rFonts w:ascii="Times New Roman" w:hAnsi="Times New Roman" w:cs="Times New Roman"/>
+          <w:bCs/>
+          <w:sz w:val="24"/>
+          <w:szCs w:val="24"/>
+        </w:rPr>
+        <w:t xml:space="preserve"> to canopy closure and topographical relief. It was noteworthy that some of the same habitat variables (e.g. canopy closure, recent disturbance) affected different species in different directions. These results highlight the importance of careful planning when undertaking habitat restoration projects. Plans should consider the habi</w:t>
+      </w:r>
+      <w:r>
+        <w:rPr>
+          <w:rFonts w:ascii="Times New Roman" w:hAnsi="Times New Roman" w:cs="Times New Roman"/>
+          <w:bCs/>
+          <w:sz w:val="24"/>
+          <w:szCs w:val="24"/>
+        </w:rPr>
+        <w:t>tat nee</w:t>
+      </w:r>
+      <w:r>
+        <w:rPr>
+          <w:rFonts w:ascii="Times New Roman" w:hAnsi="Times New Roman" w:cs="Times New Roman"/>
+          <w:bCs/>
+          <w:sz w:val="24"/>
+          <w:szCs w:val="24"/>
+        </w:rPr>
+        <w:t>ds of individual species as well as their responses to active habitat management to achieve balance between maintenance of local populations and habitat restoration on a landscape scale.</w:t>
       </w:r>
     </w:p>
     <w:p>
@@ -2950,6 +3070,14 @@
           <w:szCs w:val="24"/>
         </w:rPr>
         <w:t>it for survival</w:t>
+      </w:r>
+      <w:r>
+        <w:rPr>
+          <w:rFonts w:ascii="Times New Roman" w:hAnsi="Times New Roman" w:cs="Times New Roman"/>
+          <w:sz w:val="24"/>
+          <w:szCs w:val="24"/>
+        </w:rPr>
+        <w:t>.</w:t>
       </w:r>
     </w:p>
     <w:p>
@@ -8756,7 +8884,15 @@
           <w:sz w:val="24"/>
           <w:szCs w:val="24"/>
         </w:rPr>
-        <w:t>ed before the ground was thawed, and all searches were conducted when</w:t>
+        <w:t>ed before the ground</w:t>
+      </w:r>
+      <w:r>
+        <w:rPr>
+          <w:rFonts w:ascii="Times New Roman" w:hAnsi="Times New Roman" w:cs="Times New Roman"/>
+          <w:sz w:val="24"/>
+          <w:szCs w:val="24"/>
+        </w:rPr>
+        <w:t xml:space="preserve"> thawed, and all searches were conducted when</w:t>
       </w:r>
       <w:r>
         <w:rPr>
@@ -9416,10 +9552,8 @@
     <w:p>
       <w:pPr>
         <w:spacing w:line="480" w:lineRule="auto"/>
-        <w:outlineLvl w:val="0"/>
-        <w:rPr>
-          <w:rFonts w:ascii="Times New Roman" w:hAnsi="Times New Roman" w:cs="Times New Roman"/>
-          <w:b/>
+        <w:rPr>
+          <w:rFonts w:ascii="Times New Roman" w:hAnsi="Times New Roman" w:cs="Times New Roman"/>
           <w:sz w:val="24"/>
           <w:szCs w:val="24"/>
         </w:rPr>
@@ -9427,11 +9561,10 @@
       <w:r>
         <w:rPr>
           <w:rFonts w:ascii="Times New Roman" w:hAnsi="Times New Roman" w:cs="Times New Roman"/>
-          <w:b/>
-          <w:sz w:val="24"/>
-          <w:szCs w:val="24"/>
-        </w:rPr>
-        <w:t>Statistical Analysis</w:t>
+          <w:sz w:val="24"/>
+          <w:szCs w:val="24"/>
+        </w:rPr>
+        <w:t>Hypotheses</w:t>
       </w:r>
     </w:p>
     <w:p>
@@ -10270,13 +10403,22 @@
     <w:p>
       <w:pPr>
         <w:spacing w:line="480" w:lineRule="auto"/>
-        <w:ind w:firstLine="720"/>
-        <w:rPr>
-          <w:rFonts w:ascii="Times New Roman" w:hAnsi="Times New Roman" w:cs="Times New Roman"/>
+        <w:rPr>
+          <w:rFonts w:ascii="Times New Roman" w:hAnsi="Times New Roman" w:cs="Times New Roman"/>
+          <w:b/>
           <w:sz w:val="24"/>
           <w:szCs w:val="24"/>
         </w:rPr>
       </w:pPr>
+      <w:r>
+        <w:rPr>
+          <w:rFonts w:ascii="Times New Roman" w:hAnsi="Times New Roman" w:cs="Times New Roman"/>
+          <w:b/>
+          <w:sz w:val="24"/>
+          <w:szCs w:val="24"/>
+        </w:rPr>
+        <w:t>Statistical Analysis</w:t>
+      </w:r>
     </w:p>
     <w:p>
       <w:pPr>
@@ -18212,7 +18354,23 @@
           <w:sz w:val="24"/>
           <w:szCs w:val="24"/>
         </w:rPr>
-        <w:t xml:space="preserve"> plot </w:t>
+        <w:t xml:space="preserve"> </w:t>
+      </w:r>
+      <w:r>
+        <w:rPr>
+          <w:rFonts w:ascii="Times New Roman" w:hAnsi="Times New Roman" w:cs="Times New Roman"/>
+          <w:sz w:val="24"/>
+          <w:szCs w:val="24"/>
+        </w:rPr>
+        <w:t xml:space="preserve">40-acre </w:t>
+      </w:r>
+      <w:r>
+        <w:rPr>
+          <w:rFonts w:ascii="Times New Roman" w:hAnsi="Times New Roman" w:cs="Times New Roman"/>
+          <w:sz w:val="24"/>
+          <w:szCs w:val="24"/>
+        </w:rPr>
+        <w:t xml:space="preserve">plot </w:t>
       </w:r>
       <w:r>
         <w:rPr>
@@ -18705,7 +18863,31 @@
                 <w:sz w:val="18"/>
                 <w:szCs w:val="18"/>
               </w:rPr>
-              <w:t>Single Abundance Models</w:t>
+              <w:t xml:space="preserve">Single </w:t>
+            </w:r>
+            <w:r>
+              <w:rPr>
+                <w:rFonts w:ascii="Times New Roman" w:eastAsia="Times New Roman" w:hAnsi="Times New Roman" w:cs="Times New Roman"/>
+                <w:b/>
+                <w:bCs/>
+                <w:color w:val="000000"/>
+                <w:sz w:val="18"/>
+                <w:szCs w:val="18"/>
+              </w:rPr>
+              <w:t xml:space="preserve">Variable </w:t>
+            </w:r>
+            <w:bookmarkStart w:id="0" w:name="_GoBack"/>
+            <w:bookmarkEnd w:id="0"/>
+            <w:r>
+              <w:rPr>
+                <w:rFonts w:ascii="Times New Roman" w:eastAsia="Times New Roman" w:hAnsi="Times New Roman" w:cs="Times New Roman"/>
+                <w:b/>
+                <w:bCs/>
+                <w:color w:val="000000"/>
+                <w:sz w:val="18"/>
+                <w:szCs w:val="18"/>
+              </w:rPr>
+              <w:t>Abundance Models</w:t>
             </w:r>
           </w:p>
         </w:tc>
@@ -53933,7 +54115,7 @@
 </file>
 
 <file path=customXml/itemProps1.xml><?xml version="1.0" encoding="utf-8"?>
-<ds:datastoreItem xmlns:ds="http://schemas.openxmlformats.org/officeDocument/2006/customXml" ds:itemID="{828E05F6-2241-4025-87B7-1D96350764BA}">
+<ds:datastoreItem xmlns:ds="http://schemas.openxmlformats.org/officeDocument/2006/customXml" ds:itemID="{AC900B04-89E3-42C2-8C80-130BB5204829}">
   <ds:schemaRefs>
     <ds:schemaRef ds:uri="http://schemas.openxmlformats.org/officeDocument/2006/bibliography"/>
   </ds:schemaRefs>

</xml_diff>

<commit_message>
Modifying intro with oak savanna background info
</commit_message>
<xml_diff>
--- a/thesis_doc/Thesis.docx
+++ b/thesis_doc/Thesis.docx
@@ -2131,7 +2131,23 @@
           <w:sz w:val="24"/>
           <w:szCs w:val="24"/>
         </w:rPr>
-        <w:t xml:space="preserve"> and subsequent development of unique fire-adapted ecosystems.</w:t>
+        <w:t xml:space="preserve"> and subsequent development of unique fire-adapted ecosystems</w:t>
+      </w:r>
+      <w:r>
+        <w:rPr>
+          <w:rFonts w:ascii="Times New Roman" w:hAnsi="Times New Roman" w:cs="Times New Roman"/>
+          <w:sz w:val="24"/>
+          <w:szCs w:val="24"/>
+        </w:rPr>
+        <w:t>, which were maintained in large part by American Indians’ extensive use of fire on the landscape (Wovcha et al. 1995)</w:t>
+      </w:r>
+      <w:r>
+        <w:rPr>
+          <w:rFonts w:ascii="Times New Roman" w:hAnsi="Times New Roman" w:cs="Times New Roman"/>
+          <w:sz w:val="24"/>
+          <w:szCs w:val="24"/>
+        </w:rPr>
+        <w:t>.</w:t>
       </w:r>
       <w:r>
         <w:rPr>
@@ -2160,7 +2176,258 @@
           <w:sz w:val="24"/>
           <w:szCs w:val="24"/>
         </w:rPr>
-        <w:t>Historically, fire dependent native plant communities within the Anoka Sand Plain included both mesi</w:t>
+        <w:t>At the time of the</w:t>
+      </w:r>
+      <w:r>
+        <w:rPr>
+          <w:rFonts w:ascii="Times New Roman" w:hAnsi="Times New Roman" w:cs="Times New Roman"/>
+          <w:sz w:val="24"/>
+          <w:szCs w:val="24"/>
+        </w:rPr>
+        <w:t xml:space="preserve"> public land survey, </w:t>
+      </w:r>
+      <w:r>
+        <w:rPr>
+          <w:rFonts w:ascii="Times New Roman" w:hAnsi="Times New Roman" w:cs="Times New Roman"/>
+          <w:sz w:val="24"/>
+          <w:szCs w:val="24"/>
+        </w:rPr>
+        <w:t>the predominant vegetation of the A</w:t>
+      </w:r>
+      <w:r>
+        <w:rPr>
+          <w:rFonts w:ascii="Times New Roman" w:hAnsi="Times New Roman" w:cs="Times New Roman"/>
+          <w:sz w:val="24"/>
+          <w:szCs w:val="24"/>
+        </w:rPr>
+        <w:t>noka Sand Plain</w:t>
+      </w:r>
+      <w:r>
+        <w:rPr>
+          <w:rFonts w:ascii="Times New Roman" w:hAnsi="Times New Roman" w:cs="Times New Roman"/>
+          <w:sz w:val="24"/>
+          <w:szCs w:val="24"/>
+        </w:rPr>
+        <w:t xml:space="preserve"> was</w:t>
+      </w:r>
+      <w:r>
+        <w:rPr>
+          <w:rFonts w:ascii="Times New Roman" w:hAnsi="Times New Roman" w:cs="Times New Roman"/>
+          <w:sz w:val="24"/>
+          <w:szCs w:val="24"/>
+        </w:rPr>
+        <w:t xml:space="preserve"> oak woodland and </w:t>
+      </w:r>
+      <w:proofErr w:type="spellStart"/>
+      <w:r>
+        <w:rPr>
+          <w:rFonts w:ascii="Times New Roman" w:hAnsi="Times New Roman" w:cs="Times New Roman"/>
+          <w:sz w:val="24"/>
+          <w:szCs w:val="24"/>
+        </w:rPr>
+        <w:t>brushland</w:t>
+      </w:r>
+      <w:proofErr w:type="spellEnd"/>
+      <w:r>
+        <w:rPr>
+          <w:rFonts w:ascii="Times New Roman" w:hAnsi="Times New Roman" w:cs="Times New Roman"/>
+          <w:sz w:val="24"/>
+          <w:szCs w:val="24"/>
+        </w:rPr>
+        <w:t xml:space="preserve"> interspersed with</w:t>
+      </w:r>
+      <w:r>
+        <w:rPr>
+          <w:rFonts w:ascii="Times New Roman" w:hAnsi="Times New Roman" w:cs="Times New Roman"/>
+          <w:sz w:val="24"/>
+          <w:szCs w:val="24"/>
+        </w:rPr>
+        <w:t xml:space="preserve"> </w:t>
+      </w:r>
+      <w:r>
+        <w:rPr>
+          <w:rFonts w:ascii="Times New Roman" w:hAnsi="Times New Roman" w:cs="Times New Roman"/>
+          <w:sz w:val="24"/>
+          <w:szCs w:val="24"/>
+        </w:rPr>
+        <w:t xml:space="preserve">mesic and dry </w:t>
+      </w:r>
+      <w:r>
+        <w:rPr>
+          <w:rFonts w:ascii="Times New Roman" w:hAnsi="Times New Roman" w:cs="Times New Roman"/>
+          <w:sz w:val="24"/>
+          <w:szCs w:val="24"/>
+        </w:rPr>
+        <w:t>oak savanna</w:t>
+      </w:r>
+      <w:r>
+        <w:rPr>
+          <w:rFonts w:ascii="Times New Roman" w:hAnsi="Times New Roman" w:cs="Times New Roman"/>
+          <w:sz w:val="24"/>
+          <w:szCs w:val="24"/>
+        </w:rPr>
+        <w:t>,</w:t>
+      </w:r>
+      <w:r>
+        <w:rPr>
+          <w:rFonts w:ascii="Times New Roman" w:hAnsi="Times New Roman" w:cs="Times New Roman"/>
+          <w:sz w:val="24"/>
+          <w:szCs w:val="24"/>
+        </w:rPr>
+        <w:t xml:space="preserve"> prairie, </w:t>
+      </w:r>
+      <w:r>
+        <w:rPr>
+          <w:rFonts w:ascii="Times New Roman" w:hAnsi="Times New Roman" w:cs="Times New Roman"/>
+          <w:sz w:val="24"/>
+          <w:szCs w:val="24"/>
+        </w:rPr>
+        <w:t xml:space="preserve">and  varied wetland complexes </w:t>
+      </w:r>
+      <w:r>
+        <w:rPr>
+          <w:rFonts w:ascii="Times New Roman" w:hAnsi="Times New Roman" w:cs="Times New Roman"/>
+          <w:sz w:val="24"/>
+          <w:szCs w:val="24"/>
+        </w:rPr>
+        <w:fldChar w:fldCharType="begin"/>
+      </w:r>
+      <w:r>
+        <w:rPr>
+          <w:rFonts w:ascii="Times New Roman" w:hAnsi="Times New Roman" w:cs="Times New Roman"/>
+          <w:sz w:val="24"/>
+          <w:szCs w:val="24"/>
+        </w:rPr>
+        <w:instrText xml:space="preserve"> ADDIN ZOTERO_ITEM CSL_CITATION {"citationID":"Af2DXh06","properties":{"formattedCitation":"(MN DNR 2006; Marschner 1974)","plainCitation":"(MN DNR 2006; Marschner 1974)","noteIndex":0},"citationItems":[{"id":283,"uris":["http://zotero.org/users/3700149/items/224LG8PZ"],"uri":["http://zotero.org/users/3700149/items/224LG8PZ"],"itemData":{"id":283,"type":"article","title":"Minnesota Department of Natural Resources, 2006. Tomorrow’s Habitat for the Wild and Rare: An Action Plan for Minnesota Wildlife, Comprehensive Wildlife Conservation Strategy. Division of Ecological Services, Minnesota Department of Natural Resources.","author":[{"family":"MN DNR","given":""}],"issued":{"date-parts":[["2006"]]}}},{"id":281,"uris":["http://zotero.org/users/3700149/items/JK44QM9H"],"uri":["http://zotero.org/users/3700149/items/JK44QM9H"],"itemData":{"id":281,"type":"article","title":"Marshner, F. J. 1974. The original vegetation of Minnesota, compiled from U.S. General Land Office survey notes (map). 1:500,000. Redrafted from the 1930 original by P.J. Burwell and S.J. Hass under the directin of M.L. Heinselman. St. Paul: North Central Forest Experimental Station, United States Department of Agriculture.","author":[{"family":"Marschner","given":"F. J."}],"issued":{"date-parts":[["1974"]]}}}],"schema":"https://github.com/citation-style-language/schema/raw/master/csl-citation.json"} </w:instrText>
+      </w:r>
+      <w:r>
+        <w:rPr>
+          <w:rFonts w:ascii="Times New Roman" w:hAnsi="Times New Roman" w:cs="Times New Roman"/>
+          <w:sz w:val="24"/>
+          <w:szCs w:val="24"/>
+        </w:rPr>
+        <w:fldChar w:fldCharType="separate"/>
+      </w:r>
+      <w:r>
+        <w:rPr>
+          <w:rFonts w:ascii="Times New Roman" w:hAnsi="Times New Roman" w:cs="Times New Roman"/>
+          <w:sz w:val="24"/>
+        </w:rPr>
+        <w:t>(</w:t>
+      </w:r>
+      <w:proofErr w:type="spellStart"/>
+      <w:r>
+        <w:rPr>
+          <w:rFonts w:ascii="Times New Roman" w:hAnsi="Times New Roman" w:cs="Times New Roman"/>
+          <w:sz w:val="24"/>
+        </w:rPr>
+        <w:t>Marschner</w:t>
+      </w:r>
+      <w:proofErr w:type="spellEnd"/>
+      <w:r>
+        <w:rPr>
+          <w:rFonts w:ascii="Times New Roman" w:hAnsi="Times New Roman" w:cs="Times New Roman"/>
+          <w:sz w:val="24"/>
+        </w:rPr>
+        <w:t xml:space="preserve"> 1974</w:t>
+      </w:r>
+      <w:r>
+        <w:rPr>
+          <w:rFonts w:ascii="Times New Roman" w:hAnsi="Times New Roman" w:cs="Times New Roman"/>
+          <w:sz w:val="24"/>
+        </w:rPr>
+        <w:t>, Wovcha et al. 1995, MN DNR 2006</w:t>
+      </w:r>
+      <w:r>
+        <w:rPr>
+          <w:rFonts w:ascii="Times New Roman" w:hAnsi="Times New Roman" w:cs="Times New Roman"/>
+          <w:sz w:val="24"/>
+        </w:rPr>
+        <w:t>)</w:t>
+      </w:r>
+      <w:r>
+        <w:rPr>
+          <w:rFonts w:ascii="Times New Roman" w:hAnsi="Times New Roman" w:cs="Times New Roman"/>
+          <w:sz w:val="24"/>
+          <w:szCs w:val="24"/>
+        </w:rPr>
+        <w:fldChar w:fldCharType="end"/>
+      </w:r>
+      <w:r>
+        <w:rPr>
+          <w:rFonts w:ascii="Times New Roman" w:hAnsi="Times New Roman" w:cs="Times New Roman"/>
+          <w:sz w:val="24"/>
+          <w:szCs w:val="24"/>
+        </w:rPr>
+        <w:t xml:space="preserve">. </w:t>
+      </w:r>
+      <w:r>
+        <w:rPr>
+          <w:rFonts w:ascii="Times New Roman" w:hAnsi="Times New Roman" w:cs="Times New Roman"/>
+          <w:sz w:val="24"/>
+          <w:szCs w:val="24"/>
+        </w:rPr>
+        <w:t xml:space="preserve">Before the landscape was significantly altered by </w:t>
+      </w:r>
+      <w:bookmarkStart w:id="0" w:name="_GoBack"/>
+      <w:bookmarkEnd w:id="0"/>
+      <w:r>
+        <w:rPr>
+          <w:rFonts w:ascii="Times New Roman" w:hAnsi="Times New Roman" w:cs="Times New Roman"/>
+          <w:sz w:val="24"/>
+          <w:szCs w:val="24"/>
+        </w:rPr>
+        <w:t>Euro-American settlement</w:t>
+      </w:r>
+      <w:r>
+        <w:rPr>
+          <w:rFonts w:ascii="Times New Roman" w:hAnsi="Times New Roman" w:cs="Times New Roman"/>
+          <w:sz w:val="24"/>
+          <w:szCs w:val="24"/>
+        </w:rPr>
+        <w:t xml:space="preserve"> in the form of timber clearing, conversion of land for agriculture, and fire suppression</w:t>
+      </w:r>
+      <w:r>
+        <w:rPr>
+          <w:rFonts w:ascii="Times New Roman" w:hAnsi="Times New Roman" w:cs="Times New Roman"/>
+          <w:sz w:val="24"/>
+          <w:szCs w:val="24"/>
+        </w:rPr>
+        <w:t xml:space="preserve">, </w:t>
+      </w:r>
+      <w:r>
+        <w:rPr>
+          <w:rFonts w:ascii="Times New Roman" w:hAnsi="Times New Roman" w:cs="Times New Roman"/>
+          <w:sz w:val="24"/>
+          <w:szCs w:val="24"/>
+        </w:rPr>
+        <w:t xml:space="preserve">the distribution </w:t>
+      </w:r>
+      <w:proofErr w:type="gramStart"/>
+      <w:r>
+        <w:rPr>
+          <w:rFonts w:ascii="Times New Roman" w:hAnsi="Times New Roman" w:cs="Times New Roman"/>
+          <w:sz w:val="24"/>
+          <w:szCs w:val="24"/>
+        </w:rPr>
+        <w:t xml:space="preserve">of </w:t>
+      </w:r>
+      <w:r>
+        <w:rPr>
+          <w:rFonts w:ascii="Times New Roman" w:hAnsi="Times New Roman" w:cs="Times New Roman"/>
+          <w:sz w:val="24"/>
+          <w:szCs w:val="24"/>
+        </w:rPr>
+        <w:t xml:space="preserve"> within</w:t>
+      </w:r>
+      <w:proofErr w:type="gramEnd"/>
+      <w:r>
+        <w:rPr>
+          <w:rFonts w:ascii="Times New Roman" w:hAnsi="Times New Roman" w:cs="Times New Roman"/>
+          <w:sz w:val="24"/>
+          <w:szCs w:val="24"/>
+        </w:rPr>
+        <w:t xml:space="preserve"> the Anoka Sand Plain included both mesi</w:t>
       </w:r>
       <w:r>
         <w:rPr>
@@ -2544,14 +2811,6 @@
           <w:sz w:val="24"/>
           <w:szCs w:val="24"/>
         </w:rPr>
-        <w:t xml:space="preserve"> (Forbs?)</w:t>
-      </w:r>
-      <w:r>
-        <w:rPr>
-          <w:rFonts w:ascii="Times New Roman" w:hAnsi="Times New Roman" w:cs="Times New Roman"/>
-          <w:sz w:val="24"/>
-          <w:szCs w:val="24"/>
-        </w:rPr>
         <w:t xml:space="preserve"> </w:t>
       </w:r>
       <w:r>
@@ -2592,15 +2851,47 @@
           <w:sz w:val="24"/>
           <w:szCs w:val="24"/>
         </w:rPr>
-        <w:t xml:space="preserve">savannas </w:t>
-      </w:r>
-      <w:r>
-        <w:rPr>
-          <w:rFonts w:ascii="Times New Roman" w:hAnsi="Times New Roman" w:cs="Times New Roman"/>
-          <w:sz w:val="24"/>
-          <w:szCs w:val="24"/>
-        </w:rPr>
-        <w:t xml:space="preserve">contain bur </w:t>
+        <w:t>savannas</w:t>
+      </w:r>
+      <w:r>
+        <w:rPr>
+          <w:rFonts w:ascii="Times New Roman" w:hAnsi="Times New Roman" w:cs="Times New Roman"/>
+          <w:sz w:val="24"/>
+          <w:szCs w:val="24"/>
+        </w:rPr>
+        <w:t xml:space="preserve"> are characterized by a moderate canopy (&lt; 70%, typically </w:t>
+      </w:r>
+      <w:r>
+        <w:rPr>
+          <w:rFonts w:ascii="Times New Roman" w:hAnsi="Times New Roman" w:cs="Times New Roman"/>
+          <w:sz w:val="24"/>
+          <w:szCs w:val="24"/>
+        </w:rPr>
+        <w:t>25-50%</w:t>
+      </w:r>
+      <w:r>
+        <w:rPr>
+          <w:rFonts w:ascii="Times New Roman" w:hAnsi="Times New Roman" w:cs="Times New Roman"/>
+          <w:sz w:val="24"/>
+          <w:szCs w:val="24"/>
+        </w:rPr>
+        <w:t>) of</w:t>
+      </w:r>
+      <w:r>
+        <w:rPr>
+          <w:rFonts w:ascii="Times New Roman" w:hAnsi="Times New Roman" w:cs="Times New Roman"/>
+          <w:sz w:val="24"/>
+          <w:szCs w:val="24"/>
+        </w:rPr>
+        <w:t xml:space="preserve"> </w:t>
+      </w:r>
+      <w:r>
+        <w:rPr>
+          <w:rFonts w:ascii="Times New Roman" w:hAnsi="Times New Roman" w:cs="Times New Roman"/>
+          <w:sz w:val="24"/>
+          <w:szCs w:val="24"/>
+        </w:rPr>
+        <w:t xml:space="preserve">bur </w:t>
       </w:r>
       <w:r>
         <w:rPr>
@@ -2643,6 +2934,7 @@
           <w:sz w:val="24"/>
           <w:szCs w:val="24"/>
         </w:rPr>
+        <w:lastRenderedPageBreak/>
         <w:t>macrocarpa</w:t>
       </w:r>
       <w:proofErr w:type="spellEnd"/>
@@ -2652,7 +2944,23 @@
           <w:sz w:val="24"/>
           <w:szCs w:val="24"/>
         </w:rPr>
-        <w:t>) and northern pin oak (</w:t>
+        <w:t>)</w:t>
+      </w:r>
+      <w:r>
+        <w:rPr>
+          <w:rFonts w:ascii="Times New Roman" w:hAnsi="Times New Roman" w:cs="Times New Roman"/>
+          <w:sz w:val="24"/>
+          <w:szCs w:val="24"/>
+        </w:rPr>
+        <w:t>, with</w:t>
+      </w:r>
+      <w:r>
+        <w:rPr>
+          <w:rFonts w:ascii="Times New Roman" w:hAnsi="Times New Roman" w:cs="Times New Roman"/>
+          <w:sz w:val="24"/>
+          <w:szCs w:val="24"/>
+        </w:rPr>
+        <w:t xml:space="preserve"> northern pin oak (</w:t>
       </w:r>
       <w:proofErr w:type="spellStart"/>
       <w:r>
@@ -2696,15 +3004,47 @@
           <w:sz w:val="24"/>
           <w:szCs w:val="24"/>
         </w:rPr>
-        <w:t xml:space="preserve"> trees</w:t>
-      </w:r>
-      <w:r>
-        <w:rPr>
-          <w:rFonts w:ascii="Times New Roman" w:hAnsi="Times New Roman" w:cs="Times New Roman"/>
-          <w:sz w:val="24"/>
-          <w:szCs w:val="24"/>
-        </w:rPr>
-        <w:t xml:space="preserve">, scattered singly or in small groups. </w:t>
+        <w:t xml:space="preserve"> also usually present.</w:t>
+      </w:r>
+      <w:r>
+        <w:rPr>
+          <w:rFonts w:ascii="Times New Roman" w:hAnsi="Times New Roman" w:cs="Times New Roman"/>
+          <w:sz w:val="24"/>
+          <w:szCs w:val="24"/>
+        </w:rPr>
+        <w:t xml:space="preserve"> </w:t>
+      </w:r>
+      <w:r>
+        <w:rPr>
+          <w:rFonts w:ascii="Times New Roman" w:hAnsi="Times New Roman" w:cs="Times New Roman"/>
+          <w:sz w:val="24"/>
+          <w:szCs w:val="24"/>
+        </w:rPr>
+        <w:t>Trees are generally scattered singly or in small groups, resulting in a</w:t>
+      </w:r>
+      <w:r>
+        <w:rPr>
+          <w:rFonts w:ascii="Times New Roman" w:hAnsi="Times New Roman" w:cs="Times New Roman"/>
+          <w:sz w:val="24"/>
+          <w:szCs w:val="24"/>
+        </w:rPr>
+        <w:t xml:space="preserve">n open, </w:t>
+      </w:r>
+      <w:r>
+        <w:rPr>
+          <w:rFonts w:ascii="Times New Roman" w:hAnsi="Times New Roman" w:cs="Times New Roman"/>
+          <w:sz w:val="24"/>
+          <w:szCs w:val="24"/>
+        </w:rPr>
+        <w:t xml:space="preserve">park-like </w:t>
+      </w:r>
+      <w:r>
+        <w:rPr>
+          <w:rFonts w:ascii="Times New Roman" w:hAnsi="Times New Roman" w:cs="Times New Roman"/>
+          <w:sz w:val="24"/>
+          <w:szCs w:val="24"/>
+        </w:rPr>
+        <w:t xml:space="preserve">setting. </w:t>
       </w:r>
     </w:p>
     <w:p>
@@ -2725,108 +3065,111 @@
           <w:sz w:val="24"/>
           <w:szCs w:val="24"/>
         </w:rPr>
-        <w:t>At the time of the</w:t>
-      </w:r>
-      <w:r>
-        <w:rPr>
-          <w:rFonts w:ascii="Times New Roman" w:hAnsi="Times New Roman" w:cs="Times New Roman"/>
-          <w:sz w:val="24"/>
-          <w:szCs w:val="24"/>
-        </w:rPr>
-        <w:t xml:space="preserve"> public land survey, </w:t>
-      </w:r>
-      <w:r>
-        <w:rPr>
-          <w:rFonts w:ascii="Times New Roman" w:hAnsi="Times New Roman" w:cs="Times New Roman"/>
-          <w:sz w:val="24"/>
-          <w:szCs w:val="24"/>
-        </w:rPr>
-        <w:t>the predominant vegetation</w:t>
-      </w:r>
-      <w:r>
-        <w:rPr>
-          <w:rFonts w:ascii="Times New Roman" w:hAnsi="Times New Roman" w:cs="Times New Roman"/>
-          <w:sz w:val="24"/>
-          <w:szCs w:val="24"/>
-        </w:rPr>
-        <w:t xml:space="preserve"> of the A</w:t>
-      </w:r>
-      <w:r>
-        <w:rPr>
-          <w:rFonts w:ascii="Times New Roman" w:hAnsi="Times New Roman" w:cs="Times New Roman"/>
-          <w:sz w:val="24"/>
-          <w:szCs w:val="24"/>
-        </w:rPr>
-        <w:t>noka Sand Plain</w:t>
-      </w:r>
-      <w:r>
-        <w:rPr>
-          <w:rFonts w:ascii="Times New Roman" w:hAnsi="Times New Roman" w:cs="Times New Roman"/>
-          <w:sz w:val="24"/>
-          <w:szCs w:val="24"/>
-        </w:rPr>
-        <w:t xml:space="preserve"> was oak savanna and upland prairie, surround</w:t>
-      </w:r>
-      <w:r>
-        <w:rPr>
-          <w:rFonts w:ascii="Times New Roman" w:hAnsi="Times New Roman" w:cs="Times New Roman"/>
-          <w:sz w:val="24"/>
-          <w:szCs w:val="24"/>
-        </w:rPr>
-        <w:t xml:space="preserve">ed by varied wetland complexes </w:t>
-      </w:r>
-      <w:r>
-        <w:rPr>
-          <w:rFonts w:ascii="Times New Roman" w:hAnsi="Times New Roman" w:cs="Times New Roman"/>
-          <w:sz w:val="24"/>
-          <w:szCs w:val="24"/>
-        </w:rPr>
-        <w:fldChar w:fldCharType="begin"/>
-      </w:r>
-      <w:r>
-        <w:rPr>
-          <w:rFonts w:ascii="Times New Roman" w:hAnsi="Times New Roman" w:cs="Times New Roman"/>
-          <w:sz w:val="24"/>
-          <w:szCs w:val="24"/>
-        </w:rPr>
-        <w:instrText xml:space="preserve"> ADDIN ZOTERO_ITEM CSL_CITATION {"citationID":"Af2DXh06","properties":{"formattedCitation":"(MN DNR 2006; Marschner 1974)","plainCitation":"(MN DNR 2006; Marschner 1974)","noteIndex":0},"citationItems":[{"id":283,"uris":["http://zotero.org/users/3700149/items/224LG8PZ"],"uri":["http://zotero.org/users/3700149/items/224LG8PZ"],"itemData":{"id":283,"type":"article","title":"Minnesota Department of Natural Resources, 2006. Tomorrow’s Habitat for the Wild and Rare: An Action Plan for Minnesota Wildlife, Comprehensive Wildlife Conservation Strategy. Division of Ecological Services, Minnesota Department of Natural Resources.","author":[{"family":"MN DNR","given":""}],"issued":{"date-parts":[["2006"]]}}},{"id":281,"uris":["http://zotero.org/users/3700149/items/JK44QM9H"],"uri":["http://zotero.org/users/3700149/items/JK44QM9H"],"itemData":{"id":281,"type":"article","title":"Marshner, F. J. 1974. The original vegetation of Minnesota, compiled from U.S. General Land Office survey notes (map). 1:500,000. Redrafted from the 1930 original by P.J. Burwell and S.J. Hass under the directin of M.L. Heinselman. St. Paul: North Central Forest Experimental Station, United States Department of Agriculture.","author":[{"family":"Marschner","given":"F. J."}],"issued":{"date-parts":[["1974"]]}}}],"schema":"https://github.com/citation-style-language/schema/raw/master/csl-citation.json"} </w:instrText>
-      </w:r>
-      <w:r>
-        <w:rPr>
-          <w:rFonts w:ascii="Times New Roman" w:hAnsi="Times New Roman" w:cs="Times New Roman"/>
-          <w:sz w:val="24"/>
-          <w:szCs w:val="24"/>
-        </w:rPr>
-        <w:fldChar w:fldCharType="separate"/>
-      </w:r>
-      <w:r>
-        <w:rPr>
-          <w:rFonts w:ascii="Times New Roman" w:hAnsi="Times New Roman" w:cs="Times New Roman"/>
-          <w:sz w:val="24"/>
-        </w:rPr>
-        <w:t>(Marschner 1974</w:t>
-      </w:r>
-      <w:r>
-        <w:rPr>
-          <w:rFonts w:ascii="Times New Roman" w:hAnsi="Times New Roman" w:cs="Times New Roman"/>
-          <w:sz w:val="24"/>
-        </w:rPr>
-        <w:t>, MN DNR 2006</w:t>
-      </w:r>
-      <w:r>
-        <w:rPr>
-          <w:rFonts w:ascii="Times New Roman" w:hAnsi="Times New Roman" w:cs="Times New Roman"/>
-          <w:sz w:val="24"/>
-        </w:rPr>
-        <w:t>)</w:t>
-      </w:r>
-      <w:r>
-        <w:rPr>
-          <w:rFonts w:ascii="Times New Roman" w:hAnsi="Times New Roman" w:cs="Times New Roman"/>
-          <w:sz w:val="24"/>
-          <w:szCs w:val="24"/>
-        </w:rPr>
-        <w:fldChar w:fldCharType="end"/>
+        <w:t>T</w:t>
+      </w:r>
+      <w:r>
+        <w:rPr>
+          <w:rFonts w:ascii="Times New Roman" w:hAnsi="Times New Roman" w:cs="Times New Roman"/>
+          <w:sz w:val="24"/>
+          <w:szCs w:val="24"/>
+        </w:rPr>
+        <w:t>he</w:t>
+      </w:r>
+      <w:r>
+        <w:rPr>
+          <w:rFonts w:ascii="Times New Roman" w:hAnsi="Times New Roman" w:cs="Times New Roman"/>
+          <w:sz w:val="24"/>
+          <w:szCs w:val="24"/>
+        </w:rPr>
+        <w:t>re are no remaining examples of</w:t>
+      </w:r>
+      <w:r>
+        <w:rPr>
+          <w:rFonts w:ascii="Times New Roman" w:hAnsi="Times New Roman" w:cs="Times New Roman"/>
+          <w:sz w:val="24"/>
+          <w:szCs w:val="24"/>
+        </w:rPr>
+        <w:t xml:space="preserve"> mesic </w:t>
+      </w:r>
+      <w:r>
+        <w:rPr>
+          <w:rFonts w:ascii="Times New Roman" w:hAnsi="Times New Roman" w:cs="Times New Roman"/>
+          <w:sz w:val="24"/>
+          <w:szCs w:val="24"/>
+        </w:rPr>
+        <w:t>oak savanna in the Anoka Sand Plain,</w:t>
+      </w:r>
+      <w:r>
+        <w:rPr>
+          <w:rFonts w:ascii="Times New Roman" w:hAnsi="Times New Roman" w:cs="Times New Roman"/>
+          <w:sz w:val="24"/>
+          <w:szCs w:val="24"/>
+        </w:rPr>
+        <w:t xml:space="preserve"> probably due to its suitability as farmland,</w:t>
+      </w:r>
+      <w:r>
+        <w:rPr>
+          <w:rFonts w:ascii="Times New Roman" w:hAnsi="Times New Roman" w:cs="Times New Roman"/>
+          <w:sz w:val="24"/>
+          <w:szCs w:val="24"/>
+        </w:rPr>
+        <w:t xml:space="preserve"> </w:t>
+      </w:r>
+      <w:r>
+        <w:rPr>
+          <w:rFonts w:ascii="Times New Roman" w:hAnsi="Times New Roman" w:cs="Times New Roman"/>
+          <w:sz w:val="24"/>
+          <w:szCs w:val="24"/>
+        </w:rPr>
+        <w:t xml:space="preserve">but </w:t>
+      </w:r>
+      <w:r>
+        <w:rPr>
+          <w:rFonts w:ascii="Times New Roman" w:hAnsi="Times New Roman" w:cs="Times New Roman"/>
+          <w:sz w:val="24"/>
+          <w:szCs w:val="24"/>
+        </w:rPr>
+        <w:t>t</w:t>
+      </w:r>
+      <w:r>
+        <w:rPr>
+          <w:rFonts w:ascii="Times New Roman" w:hAnsi="Times New Roman" w:cs="Times New Roman"/>
+          <w:sz w:val="24"/>
+          <w:szCs w:val="24"/>
+        </w:rPr>
+        <w:t xml:space="preserve">he </w:t>
+      </w:r>
+      <w:r>
+        <w:rPr>
+          <w:rFonts w:ascii="Times New Roman" w:hAnsi="Times New Roman" w:cs="Times New Roman"/>
+          <w:sz w:val="24"/>
+          <w:szCs w:val="24"/>
+        </w:rPr>
+        <w:t>subsection</w:t>
+      </w:r>
+      <w:r>
+        <w:rPr>
+          <w:rFonts w:ascii="Times New Roman" w:hAnsi="Times New Roman" w:cs="Times New Roman"/>
+          <w:sz w:val="24"/>
+          <w:szCs w:val="24"/>
+        </w:rPr>
+        <w:t xml:space="preserve"> cont</w:t>
+      </w:r>
+      <w:r>
+        <w:rPr>
+          <w:rFonts w:ascii="Times New Roman" w:hAnsi="Times New Roman" w:cs="Times New Roman"/>
+          <w:sz w:val="24"/>
+          <w:szCs w:val="24"/>
+        </w:rPr>
+        <w:t>ains some of the highest quality examples</w:t>
+      </w:r>
+      <w:r>
+        <w:rPr>
+          <w:rFonts w:ascii="Times New Roman" w:hAnsi="Times New Roman" w:cs="Times New Roman"/>
+          <w:sz w:val="24"/>
+          <w:szCs w:val="24"/>
+        </w:rPr>
+        <w:t xml:space="preserve"> of dry oak savanna in Minnesota</w:t>
       </w:r>
       <w:r>
         <w:rPr>
@@ -2842,146 +3185,15 @@
           <w:sz w:val="24"/>
           <w:szCs w:val="24"/>
         </w:rPr>
-        <w:t xml:space="preserve"> T</w:t>
-      </w:r>
-      <w:r>
-        <w:rPr>
-          <w:rFonts w:ascii="Times New Roman" w:hAnsi="Times New Roman" w:cs="Times New Roman"/>
-          <w:sz w:val="24"/>
-          <w:szCs w:val="24"/>
-        </w:rPr>
-        <w:t>he</w:t>
-      </w:r>
-      <w:r>
-        <w:rPr>
-          <w:rFonts w:ascii="Times New Roman" w:hAnsi="Times New Roman" w:cs="Times New Roman"/>
-          <w:sz w:val="24"/>
-          <w:szCs w:val="24"/>
-        </w:rPr>
-        <w:t>re are no remaining examples of</w:t>
-      </w:r>
-      <w:r>
-        <w:rPr>
-          <w:rFonts w:ascii="Times New Roman" w:hAnsi="Times New Roman" w:cs="Times New Roman"/>
-          <w:sz w:val="24"/>
-          <w:szCs w:val="24"/>
-        </w:rPr>
-        <w:t xml:space="preserve"> mesic </w:t>
-      </w:r>
-      <w:r>
-        <w:rPr>
-          <w:rFonts w:ascii="Times New Roman" w:hAnsi="Times New Roman" w:cs="Times New Roman"/>
-          <w:sz w:val="24"/>
-          <w:szCs w:val="24"/>
-        </w:rPr>
-        <w:t>oak savanna in the Anoka Sand Plain,</w:t>
-      </w:r>
-      <w:r>
-        <w:rPr>
-          <w:rFonts w:ascii="Times New Roman" w:hAnsi="Times New Roman" w:cs="Times New Roman"/>
-          <w:sz w:val="24"/>
-          <w:szCs w:val="24"/>
-        </w:rPr>
-        <w:t xml:space="preserve"> probably due to its suitability as farmland,</w:t>
-      </w:r>
-      <w:r>
-        <w:rPr>
-          <w:rFonts w:ascii="Times New Roman" w:hAnsi="Times New Roman" w:cs="Times New Roman"/>
-          <w:sz w:val="24"/>
-          <w:szCs w:val="24"/>
-        </w:rPr>
-        <w:t xml:space="preserve"> </w:t>
-      </w:r>
-      <w:r>
-        <w:rPr>
-          <w:rFonts w:ascii="Times New Roman" w:hAnsi="Times New Roman" w:cs="Times New Roman"/>
-          <w:sz w:val="24"/>
-          <w:szCs w:val="24"/>
-        </w:rPr>
-        <w:t xml:space="preserve">but </w:t>
-      </w:r>
-      <w:r>
-        <w:rPr>
-          <w:rFonts w:ascii="Times New Roman" w:hAnsi="Times New Roman" w:cs="Times New Roman"/>
-          <w:sz w:val="24"/>
-          <w:szCs w:val="24"/>
-        </w:rPr>
-        <w:t>t</w:t>
-      </w:r>
-      <w:r>
-        <w:rPr>
-          <w:rFonts w:ascii="Times New Roman" w:hAnsi="Times New Roman" w:cs="Times New Roman"/>
-          <w:sz w:val="24"/>
-          <w:szCs w:val="24"/>
-        </w:rPr>
-        <w:t xml:space="preserve">he </w:t>
-      </w:r>
-      <w:r>
-        <w:rPr>
-          <w:rFonts w:ascii="Times New Roman" w:hAnsi="Times New Roman" w:cs="Times New Roman"/>
-          <w:sz w:val="24"/>
-          <w:szCs w:val="24"/>
-        </w:rPr>
-        <w:t>subsection</w:t>
-      </w:r>
-      <w:r>
-        <w:rPr>
-          <w:rFonts w:ascii="Times New Roman" w:hAnsi="Times New Roman" w:cs="Times New Roman"/>
-          <w:sz w:val="24"/>
-          <w:szCs w:val="24"/>
-        </w:rPr>
-        <w:t xml:space="preserve"> cont</w:t>
-      </w:r>
-      <w:r>
-        <w:rPr>
-          <w:rFonts w:ascii="Times New Roman" w:hAnsi="Times New Roman" w:cs="Times New Roman"/>
-          <w:sz w:val="24"/>
-          <w:szCs w:val="24"/>
-        </w:rPr>
-        <w:t>ains some of the highest quality examples</w:t>
-      </w:r>
-      <w:r>
-        <w:rPr>
-          <w:rFonts w:ascii="Times New Roman" w:hAnsi="Times New Roman" w:cs="Times New Roman"/>
-          <w:sz w:val="24"/>
-          <w:szCs w:val="24"/>
-        </w:rPr>
-        <w:t xml:space="preserve"> of dry oak savanna in Minnesota</w:t>
-      </w:r>
-      <w:r>
-        <w:rPr>
-          <w:rFonts w:ascii="Times New Roman" w:hAnsi="Times New Roman" w:cs="Times New Roman"/>
-          <w:sz w:val="24"/>
-          <w:szCs w:val="24"/>
-        </w:rPr>
-        <w:t>.</w:t>
-      </w:r>
-      <w:r>
-        <w:rPr>
-          <w:rFonts w:ascii="Times New Roman" w:hAnsi="Times New Roman" w:cs="Times New Roman"/>
-          <w:sz w:val="24"/>
-          <w:szCs w:val="24"/>
-        </w:rPr>
         <w:t xml:space="preserve">    XX </w:t>
       </w:r>
-      <w:bookmarkStart w:id="0" w:name="_GoBack"/>
-      <w:bookmarkEnd w:id="0"/>
-      <w:r>
-        <w:rPr>
-          <w:rFonts w:ascii="Times New Roman" w:hAnsi="Times New Roman" w:cs="Times New Roman"/>
-          <w:sz w:val="24"/>
-          <w:szCs w:val="24"/>
-        </w:rPr>
-        <w:t xml:space="preserve">but destruction continues to </w:t>
-      </w:r>
-      <w:r>
-        <w:rPr>
-          <w:rFonts w:ascii="Times New Roman" w:hAnsi="Times New Roman" w:cs="Times New Roman"/>
-          <w:sz w:val="24"/>
-          <w:szCs w:val="24"/>
-        </w:rPr>
-        <w:lastRenderedPageBreak/>
-        <w:t>threaten its persistence</w:t>
+      <w:r>
+        <w:rPr>
+          <w:rFonts w:ascii="Times New Roman" w:hAnsi="Times New Roman" w:cs="Times New Roman"/>
+          <w:sz w:val="24"/>
+          <w:szCs w:val="24"/>
+        </w:rPr>
+        <w:t>but destruction continues to threaten its persistence</w:t>
       </w:r>
       <w:r>
         <w:rPr>
@@ -3773,7 +3985,16 @@
           <w:sz w:val="24"/>
           <w:szCs w:val="24"/>
         </w:rPr>
-        <w:t>Recognizing an opportunity to preserve and restore rare and important habitat features, the MN DNR Divisions of Forestry, Ecological and Water Resources, and Fish and Wildlife reached a joint agreement</w:t>
+        <w:t xml:space="preserve">Recognizing an opportunity to preserve and restore rare and important habitat </w:t>
+      </w:r>
+      <w:r>
+        <w:rPr>
+          <w:rFonts w:ascii="Times New Roman" w:hAnsi="Times New Roman" w:cs="Times New Roman"/>
+          <w:sz w:val="24"/>
+          <w:szCs w:val="24"/>
+        </w:rPr>
+        <w:lastRenderedPageBreak/>
+        <w:t>features, the MN DNR Divisions of Forestry, Ecological and Water Resources, and Fish and Wildlife reached a joint agreement</w:t>
       </w:r>
       <w:r>
         <w:rPr>
@@ -3913,7 +4134,6 @@
           <w:sz w:val="24"/>
           <w:szCs w:val="24"/>
         </w:rPr>
-        <w:lastRenderedPageBreak/>
         <w:fldChar w:fldCharType="begin"/>
       </w:r>
       <w:r>
@@ -5007,6 +5227,7 @@
           <w:sz w:val="24"/>
           <w:szCs w:val="24"/>
         </w:rPr>
+        <w:lastRenderedPageBreak/>
         <w:t>The lark sparrow</w:t>
       </w:r>
       <w:r>
@@ -5237,17 +5458,7 @@
           <w:sz w:val="24"/>
           <w:szCs w:val="24"/>
         </w:rPr>
-        <w:t xml:space="preserve">although no studies have presented definitive </w:t>
-      </w:r>
-      <w:r>
-        <w:rPr>
-          <w:rFonts w:ascii="Times New Roman" w:hAnsi="Times New Roman" w:cs="Times New Roman"/>
-          <w:bCs/>
-          <w:sz w:val="24"/>
-          <w:szCs w:val="24"/>
-        </w:rPr>
-        <w:lastRenderedPageBreak/>
-        <w:t>conclusions and population decline has not been ubiquitous across the species’ entire range</w:t>
+        <w:t>although no studies have presented definitive conclusions and population decline has not been ubiquitous across the species’ entire range</w:t>
       </w:r>
       <w:r>
         <w:rPr>
@@ -5922,7 +6133,17 @@
           <w:sz w:val="24"/>
           <w:szCs w:val="24"/>
         </w:rPr>
-        <w:t>According to the MN DNR rare species guide, grassland management practices that limit the encroachment of brush can enhance habitat for this species, and increasing habitat connectivity may enhance the</w:t>
+        <w:t xml:space="preserve">According to the MN DNR rare species guide, grassland </w:t>
+      </w:r>
+      <w:r>
+        <w:rPr>
+          <w:rFonts w:ascii="Times New Roman" w:hAnsi="Times New Roman" w:cs="Times New Roman"/>
+          <w:bCs/>
+          <w:sz w:val="24"/>
+          <w:szCs w:val="24"/>
+        </w:rPr>
+        <w:lastRenderedPageBreak/>
+        <w:t>management practices that limit the encroachment of brush can enhance habitat for this species, and increasing habitat connectivity may enhance the</w:t>
       </w:r>
       <w:r>
         <w:rPr>
@@ -6080,17 +6301,7 @@
           <w:sz w:val="24"/>
           <w:szCs w:val="24"/>
         </w:rPr>
-        <w:t>The gophersnake prefers areas of well-</w:t>
-      </w:r>
-      <w:r>
-        <w:rPr>
-          <w:rFonts w:ascii="Times New Roman" w:hAnsi="Times New Roman" w:cs="Times New Roman"/>
-          <w:bCs/>
-          <w:sz w:val="24"/>
-          <w:szCs w:val="24"/>
-        </w:rPr>
-        <w:lastRenderedPageBreak/>
-        <w:t xml:space="preserve">drained, loose, sandy soil. In Minnesota, dry sand prairies and bluff prairies are considered prime habitat. </w:t>
+        <w:t xml:space="preserve">The gophersnake prefers areas of well-drained, loose, sandy soil. In Minnesota, dry sand prairies and bluff prairies are considered prime habitat. </w:t>
       </w:r>
     </w:p>
     <w:p>
@@ -6575,7 +6786,16 @@
           <w:sz w:val="24"/>
           <w:szCs w:val="24"/>
         </w:rPr>
-        <w:t>National Climatic Data Center 2017).</w:t>
+        <w:t xml:space="preserve">National Climatic Data </w:t>
+      </w:r>
+      <w:r>
+        <w:rPr>
+          <w:rFonts w:ascii="Times New Roman" w:hAnsi="Times New Roman" w:cs="Times New Roman"/>
+          <w:sz w:val="24"/>
+          <w:szCs w:val="24"/>
+        </w:rPr>
+        <w:lastRenderedPageBreak/>
+        <w:t>Center 2017).</w:t>
       </w:r>
       <w:r>
         <w:rPr>
@@ -6828,16 +7048,7 @@
           <w:sz w:val="24"/>
           <w:szCs w:val="24"/>
         </w:rPr>
-        <w:t xml:space="preserve">Sand Dunes contains rare </w:t>
-      </w:r>
-      <w:r>
-        <w:rPr>
-          <w:rFonts w:ascii="Times New Roman" w:hAnsi="Times New Roman" w:cs="Times New Roman"/>
-          <w:sz w:val="24"/>
-          <w:szCs w:val="24"/>
-        </w:rPr>
-        <w:lastRenderedPageBreak/>
-        <w:t>geologically and ecologically significant features, as well as diverse native plant communities and rare plant and animal species</w:t>
+        <w:t>Sand Dunes contains rare geologically and ecologically significant features, as well as diverse native plant communities and rare plant and animal species</w:t>
       </w:r>
       <w:r>
         <w:rPr>
@@ -7350,6 +7561,7 @@
           <w:sz w:val="24"/>
           <w:szCs w:val="24"/>
         </w:rPr>
+        <w:lastRenderedPageBreak/>
         <w:t>We used</w:t>
       </w:r>
       <w:r>
@@ -7574,16 +7786,7 @@
           <w:sz w:val="24"/>
           <w:szCs w:val="24"/>
         </w:rPr>
-        <w:t xml:space="preserve">. Nine plots were non-randomly placed in Sand Dunes Immediate </w:t>
-      </w:r>
-      <w:r>
-        <w:rPr>
-          <w:rFonts w:ascii="Times New Roman" w:hAnsi="Times New Roman" w:cs="Times New Roman"/>
-          <w:sz w:val="24"/>
-          <w:szCs w:val="24"/>
-        </w:rPr>
-        <w:lastRenderedPageBreak/>
-        <w:t xml:space="preserve">Conversion Areas, </w:t>
+        <w:t xml:space="preserve">. Nine plots were non-randomly placed in Sand Dunes Immediate Conversion Areas, </w:t>
       </w:r>
       <w:r>
         <w:rPr>
@@ -8140,6 +8343,7 @@
           <w:sz w:val="24"/>
           <w:szCs w:val="24"/>
         </w:rPr>
+        <w:lastRenderedPageBreak/>
         <w:t>We conducted concurrent po</w:t>
       </w:r>
       <w:r>
@@ -8367,16 +8571,7 @@
           <w:sz w:val="24"/>
           <w:szCs w:val="24"/>
         </w:rPr>
-        <w:t xml:space="preserve">twice during the breeding season (May 20 – June 30) in two consecutive years of the study </w:t>
-      </w:r>
-      <w:r>
-        <w:rPr>
-          <w:rFonts w:ascii="Times New Roman" w:hAnsi="Times New Roman" w:cs="Times New Roman"/>
-          <w:sz w:val="24"/>
-          <w:szCs w:val="24"/>
-        </w:rPr>
-        <w:lastRenderedPageBreak/>
-        <w:t>(2015-2016). Each survey was a 9</w:t>
+        <w:t>twice during the breeding season (May 20 – June 30) in two consecutive years of the study (2015-2016). Each survey was a 9</w:t>
       </w:r>
       <w:r>
         <w:rPr>
@@ -8815,6 +9010,7 @@
           <w:sz w:val="24"/>
           <w:szCs w:val="24"/>
         </w:rPr>
+        <w:lastRenderedPageBreak/>
         <w:t xml:space="preserve">Surveys for Leonard’s </w:t>
       </w:r>
       <w:r>
@@ -8951,7 +9147,6 @@
           <w:sz w:val="24"/>
           <w:szCs w:val="24"/>
         </w:rPr>
-        <w:lastRenderedPageBreak/>
         <w:t>Surveys – Northern barrens tiger beetles</w:t>
       </w:r>
     </w:p>
@@ -9498,6 +9693,7 @@
           <w:sz w:val="24"/>
           <w:szCs w:val="24"/>
         </w:rPr>
+        <w:lastRenderedPageBreak/>
         <w:t>Habitat Characteristics</w:t>
       </w:r>
     </w:p>
@@ -9663,16 +9859,7 @@
           <w:sz w:val="24"/>
           <w:szCs w:val="24"/>
         </w:rPr>
-        <w:t xml:space="preserve">Understory </w:t>
-      </w:r>
-      <w:r>
-        <w:rPr>
-          <w:rFonts w:ascii="Times New Roman" w:hAnsi="Times New Roman" w:cs="Times New Roman"/>
-          <w:sz w:val="24"/>
-          <w:szCs w:val="24"/>
-        </w:rPr>
-        <w:lastRenderedPageBreak/>
-        <w:t>v</w:t>
+        <w:t>Understory v</w:t>
       </w:r>
       <w:r>
         <w:rPr>
@@ -10254,7 +10441,17 @@
           <w:sz w:val="24"/>
           <w:szCs w:val="24"/>
         </w:rPr>
-        <w:t xml:space="preserve">Dechant et al. (2002) </w:t>
+        <w:t xml:space="preserve">Dechant et </w:t>
+      </w:r>
+      <w:r>
+        <w:rPr>
+          <w:rFonts w:ascii="Times New Roman" w:hAnsi="Times New Roman" w:cs="Times New Roman"/>
+          <w:bCs/>
+          <w:sz w:val="24"/>
+          <w:szCs w:val="24"/>
+        </w:rPr>
+        <w:lastRenderedPageBreak/>
+        <w:t xml:space="preserve">al. (2002) </w:t>
       </w:r>
       <w:r>
         <w:rPr>
@@ -10343,7 +10540,440 @@
           <w:sz w:val="24"/>
           <w:szCs w:val="24"/>
         </w:rPr>
-        <w:t xml:space="preserve">rsely related with </w:t>
+        <w:t xml:space="preserve">rsely related with canopy cover and </w:t>
+      </w:r>
+      <w:r>
+        <w:rPr>
+          <w:rFonts w:ascii="Times New Roman" w:hAnsi="Times New Roman" w:cs="Times New Roman"/>
+          <w:bCs/>
+          <w:sz w:val="24"/>
+          <w:szCs w:val="24"/>
+        </w:rPr>
+        <w:t xml:space="preserve">positively related to management activities that retain open savanna conditions (e.g., burning, </w:t>
+      </w:r>
+      <w:r>
+        <w:rPr>
+          <w:rFonts w:ascii="Times New Roman" w:hAnsi="Times New Roman" w:cs="Times New Roman"/>
+          <w:bCs/>
+          <w:sz w:val="24"/>
+          <w:szCs w:val="24"/>
+        </w:rPr>
+        <w:t xml:space="preserve">grazing, or forest management). For both bird species, we hypothesized that detection probability </w:t>
+      </w:r>
+      <w:r>
+        <w:rPr>
+          <w:rFonts w:ascii="Times New Roman" w:hAnsi="Times New Roman" w:cs="Times New Roman"/>
+          <w:bCs/>
+          <w:sz w:val="24"/>
+          <w:szCs w:val="24"/>
+        </w:rPr>
+        <w:t>would be affected by</w:t>
+      </w:r>
+      <w:r>
+        <w:rPr>
+          <w:rFonts w:ascii="Times New Roman" w:hAnsi="Times New Roman" w:cs="Times New Roman"/>
+          <w:bCs/>
+          <w:sz w:val="24"/>
+          <w:szCs w:val="24"/>
+        </w:rPr>
+        <w:t xml:space="preserve"> date and minutes from sunrise. </w:t>
+      </w:r>
+      <w:r>
+        <w:rPr>
+          <w:rFonts w:ascii="Times New Roman" w:hAnsi="Times New Roman" w:cs="Times New Roman"/>
+          <w:bCs/>
+          <w:sz w:val="24"/>
+          <w:szCs w:val="24"/>
+        </w:rPr>
+        <w:t>Leonard’s skipper</w:t>
+      </w:r>
+      <w:r>
+        <w:rPr>
+          <w:rFonts w:ascii="Times New Roman" w:hAnsi="Times New Roman" w:cs="Times New Roman"/>
+          <w:bCs/>
+          <w:sz w:val="24"/>
+          <w:szCs w:val="24"/>
+        </w:rPr>
+        <w:t>s seem</w:t>
+      </w:r>
+      <w:r>
+        <w:rPr>
+          <w:rFonts w:ascii="Times New Roman" w:hAnsi="Times New Roman" w:cs="Times New Roman"/>
+          <w:bCs/>
+          <w:sz w:val="24"/>
+          <w:szCs w:val="24"/>
+        </w:rPr>
+        <w:t xml:space="preserve"> to favor areas of mesic prairie that have open sand or other bare grou</w:t>
+      </w:r>
+      <w:r>
+        <w:rPr>
+          <w:rFonts w:ascii="Times New Roman" w:hAnsi="Times New Roman" w:cs="Times New Roman"/>
+          <w:bCs/>
+          <w:sz w:val="24"/>
+          <w:szCs w:val="24"/>
+        </w:rPr>
+        <w:t xml:space="preserve">nd between clumps of bunchgrass. Larvae feed on grasses, build refugia in the base of bunchgrasses, and </w:t>
+      </w:r>
+      <w:r>
+        <w:rPr>
+          <w:rFonts w:ascii="Times New Roman" w:hAnsi="Times New Roman" w:cs="Times New Roman"/>
+          <w:bCs/>
+          <w:sz w:val="24"/>
+          <w:szCs w:val="24"/>
+        </w:rPr>
+        <w:t>likely overwinter in the tangle of vegetation at the base of bunchgrasses or on the grou</w:t>
+      </w:r>
+      <w:r>
+        <w:rPr>
+          <w:rFonts w:ascii="Times New Roman" w:hAnsi="Times New Roman" w:cs="Times New Roman"/>
+          <w:bCs/>
+          <w:sz w:val="24"/>
+          <w:szCs w:val="24"/>
+        </w:rPr>
+        <w:t>nd under the overhanging grass (</w:t>
+      </w:r>
+      <w:r>
+        <w:rPr>
+          <w:rFonts w:ascii="Times New Roman" w:hAnsi="Times New Roman" w:cs="Times New Roman"/>
+          <w:bCs/>
+          <w:sz w:val="24"/>
+          <w:szCs w:val="24"/>
+        </w:rPr>
+        <w:t>Robert Dana,</w:t>
+      </w:r>
+      <w:r>
+        <w:rPr>
+          <w:rFonts w:ascii="Times New Roman" w:hAnsi="Times New Roman" w:cs="Times New Roman"/>
+          <w:bCs/>
+          <w:sz w:val="24"/>
+          <w:szCs w:val="24"/>
+        </w:rPr>
+        <w:t xml:space="preserve"> MN DNR,</w:t>
+      </w:r>
+      <w:r>
+        <w:rPr>
+          <w:rFonts w:ascii="Times New Roman" w:hAnsi="Times New Roman" w:cs="Times New Roman"/>
+          <w:bCs/>
+          <w:sz w:val="24"/>
+          <w:szCs w:val="24"/>
+        </w:rPr>
+        <w:t xml:space="preserve"> pers. comm</w:t>
+      </w:r>
+      <w:r>
+        <w:rPr>
+          <w:rFonts w:ascii="Times New Roman" w:hAnsi="Times New Roman" w:cs="Times New Roman"/>
+          <w:bCs/>
+          <w:sz w:val="24"/>
+          <w:szCs w:val="24"/>
+        </w:rPr>
+        <w:t>.</w:t>
+      </w:r>
+      <w:r>
+        <w:rPr>
+          <w:rFonts w:ascii="Times New Roman" w:hAnsi="Times New Roman" w:cs="Times New Roman"/>
+          <w:bCs/>
+          <w:sz w:val="24"/>
+          <w:szCs w:val="24"/>
+        </w:rPr>
+        <w:t>)</w:t>
+      </w:r>
+      <w:r>
+        <w:rPr>
+          <w:rFonts w:ascii="Times New Roman" w:hAnsi="Times New Roman" w:cs="Times New Roman"/>
+          <w:bCs/>
+          <w:sz w:val="24"/>
+          <w:szCs w:val="24"/>
+        </w:rPr>
+        <w:t xml:space="preserve">, which may make them susceptible to destruction during prescribed burning </w:t>
+      </w:r>
+      <w:r>
+        <w:rPr>
+          <w:rFonts w:ascii="Times New Roman" w:hAnsi="Times New Roman" w:cs="Times New Roman"/>
+          <w:bCs/>
+          <w:sz w:val="24"/>
+          <w:szCs w:val="24"/>
+        </w:rPr>
+        <w:fldChar w:fldCharType="begin"/>
+      </w:r>
+      <w:r>
+        <w:rPr>
+          <w:rFonts w:ascii="Times New Roman" w:hAnsi="Times New Roman" w:cs="Times New Roman"/>
+          <w:bCs/>
+          <w:sz w:val="24"/>
+          <w:szCs w:val="24"/>
+        </w:rPr>
+        <w:instrText xml:space="preserve"> ADDIN ZOTERO_ITEM CSL_CITATION {"citationID":"GFabteh2","properties":{"formattedCitation":"({\\i{}Dana, R. (1991). Conservation Management of the Prairie Skippers, Hesperia Dacotae and Hesperia Ottoe\\uc0\\u8239{}: Basic Biology and Threat of Mortality during Prescribed Burning in Spring (Station Bulletin (University of Minnesota. Agricultural Experiment Station)\\uc0\\u8239{}; 594). St. Paul, Minn.: Minnesota Agricultural Experiment Station, University of Minnesota.}, n.d.)","plainCitation":"(Dana, R. (1991). Conservation Management of the Prairie Skippers, Hesperia Dacotae and Hesperia Ottoe : Basic Biology and Threat of Mortality during Prescribed Burning in Spring (Station Bulletin (University of Minnesota. Agricultural Experiment Station) ; 594). St. Paul, Minn.: Minnesota Agricultural Experiment Station, University of Minnesota., n.d.)","noteIndex":0},"citationItems":[{"id":267,"uris":["http://zotero.org/users/3700149/items/CXTTKK5X"],"uri":["http://zotero.org/users/3700149/items/CXTTKK5X"],"itemData":{"id":267,"type":"book","title":"Dana, R. (1991). Conservation management of the prairie skippers, Hesperia dacotae and Hesperia ottoe : Basic biology and threat of mortality during prescribed burning in spring (Station bulletin (University of Minnesota. Agricultural Experiment Station) ; 594). St. Paul, Minn.: Minnesota Agricultural Experiment Station, University of Minnesota."}}],"schema":"https://github.com/citation-style-language/schema/raw/master/csl-citation.json"} </w:instrText>
+      </w:r>
+      <w:r>
+        <w:rPr>
+          <w:rFonts w:ascii="Times New Roman" w:hAnsi="Times New Roman" w:cs="Times New Roman"/>
+          <w:bCs/>
+          <w:sz w:val="24"/>
+          <w:szCs w:val="24"/>
+        </w:rPr>
+        <w:fldChar w:fldCharType="separate"/>
+      </w:r>
+      <w:r>
+        <w:rPr>
+          <w:rFonts w:ascii="Times New Roman" w:hAnsi="Times New Roman" w:cs="Times New Roman"/>
+          <w:sz w:val="24"/>
+          <w:szCs w:val="24"/>
+        </w:rPr>
+        <w:t>(</w:t>
+      </w:r>
+      <w:r>
+        <w:rPr>
+          <w:rFonts w:ascii="Times New Roman" w:hAnsi="Times New Roman" w:cs="Times New Roman"/>
+          <w:iCs/>
+          <w:sz w:val="24"/>
+          <w:szCs w:val="24"/>
+        </w:rPr>
+        <w:t xml:space="preserve">Dana, R. </w:t>
+      </w:r>
+      <w:r>
+        <w:rPr>
+          <w:rFonts w:ascii="Times New Roman" w:hAnsi="Times New Roman" w:cs="Times New Roman"/>
+          <w:iCs/>
+          <w:sz w:val="24"/>
+          <w:szCs w:val="24"/>
+        </w:rPr>
+        <w:t>1991).</w:t>
+      </w:r>
+      <w:r>
+        <w:rPr>
+          <w:rFonts w:ascii="Times New Roman" w:hAnsi="Times New Roman" w:cs="Times New Roman"/>
+          <w:bCs/>
+          <w:sz w:val="24"/>
+          <w:szCs w:val="24"/>
+        </w:rPr>
+        <w:fldChar w:fldCharType="end"/>
+      </w:r>
+      <w:r>
+        <w:rPr>
+          <w:rFonts w:ascii="Times New Roman" w:hAnsi="Times New Roman" w:cs="Times New Roman"/>
+          <w:bCs/>
+          <w:sz w:val="24"/>
+          <w:szCs w:val="24"/>
+        </w:rPr>
+        <w:t xml:space="preserve"> Leonard’s skippers were frequently observed nectaring on blazing star (</w:t>
+      </w:r>
+      <w:r>
+        <w:rPr>
+          <w:rFonts w:ascii="Times New Roman" w:hAnsi="Times New Roman" w:cs="Times New Roman"/>
+          <w:bCs/>
+          <w:i/>
+          <w:sz w:val="24"/>
+          <w:szCs w:val="24"/>
+        </w:rPr>
+        <w:t xml:space="preserve">Liatris </w:t>
+      </w:r>
+      <w:r>
+        <w:rPr>
+          <w:rFonts w:ascii="Times New Roman" w:hAnsi="Times New Roman" w:cs="Times New Roman"/>
+          <w:bCs/>
+          <w:sz w:val="24"/>
+          <w:szCs w:val="24"/>
+        </w:rPr>
+        <w:t xml:space="preserve">spp.) during previous studies within the </w:t>
+      </w:r>
+      <w:r>
+        <w:rPr>
+          <w:rFonts w:ascii="Times New Roman" w:hAnsi="Times New Roman" w:cs="Times New Roman"/>
+          <w:bCs/>
+          <w:sz w:val="24"/>
+          <w:szCs w:val="24"/>
+        </w:rPr>
+        <w:t>Anoka Sand Plain</w:t>
+      </w:r>
+      <w:r>
+        <w:rPr>
+          <w:rFonts w:ascii="Times New Roman" w:hAnsi="Times New Roman" w:cs="Times New Roman"/>
+          <w:bCs/>
+          <w:sz w:val="24"/>
+          <w:szCs w:val="24"/>
+        </w:rPr>
+        <w:t xml:space="preserve">, and </w:t>
+      </w:r>
+      <w:r>
+        <w:rPr>
+          <w:rFonts w:ascii="Times New Roman" w:hAnsi="Times New Roman" w:cs="Times New Roman"/>
+          <w:bCs/>
+          <w:i/>
+          <w:sz w:val="24"/>
+          <w:szCs w:val="24"/>
+        </w:rPr>
+        <w:t>Liatris</w:t>
+      </w:r>
+      <w:r>
+        <w:rPr>
+          <w:rFonts w:ascii="Times New Roman" w:hAnsi="Times New Roman" w:cs="Times New Roman"/>
+          <w:bCs/>
+          <w:sz w:val="24"/>
+          <w:szCs w:val="24"/>
+        </w:rPr>
+        <w:t xml:space="preserve"> </w:t>
+      </w:r>
+      <w:r>
+        <w:rPr>
+          <w:rFonts w:ascii="Times New Roman" w:hAnsi="Times New Roman" w:cs="Times New Roman"/>
+          <w:bCs/>
+          <w:sz w:val="24"/>
+          <w:szCs w:val="24"/>
+        </w:rPr>
+        <w:t xml:space="preserve">is believed to be a preferred nectar source </w:t>
+      </w:r>
+      <w:r>
+        <w:rPr>
+          <w:rFonts w:ascii="Times New Roman" w:hAnsi="Times New Roman" w:cs="Times New Roman"/>
+          <w:bCs/>
+          <w:sz w:val="24"/>
+          <w:szCs w:val="24"/>
+        </w:rPr>
+        <w:fldChar w:fldCharType="begin"/>
+      </w:r>
+      <w:r>
+        <w:rPr>
+          <w:rFonts w:ascii="Times New Roman" w:hAnsi="Times New Roman" w:cs="Times New Roman"/>
+          <w:bCs/>
+          <w:sz w:val="24"/>
+          <w:szCs w:val="24"/>
+        </w:rPr>
+        <w:instrText xml:space="preserve"> ADDIN ZOTERO_ITEM CSL_CITATION {"citationID":"OIrB4F7a","properties":{"formattedCitation":"(MN DNR 2009)","plainCitation":"(MN DNR 2009)","noteIndex":0},"citationItems":[{"id":279,"uris":["http://zotero.org/users/3700149/items/SJZYFBK6"],"uri":["http://zotero.org/users/3700149/items/SJZYFBK6"],"itemData":{"id":279,"type":"article","title":"An Evaluation of the Ecological Significance of the Sand Dunes State Forest.","author":[{"family":"MN DNR","given":""}],"issued":{"date-parts":[["2009"]]}}}],"schema":"https://github.com/citation-style-language/schema/raw/master/csl-citation.json"} </w:instrText>
+      </w:r>
+      <w:r>
+        <w:rPr>
+          <w:rFonts w:ascii="Times New Roman" w:hAnsi="Times New Roman" w:cs="Times New Roman"/>
+          <w:bCs/>
+          <w:sz w:val="24"/>
+          <w:szCs w:val="24"/>
+        </w:rPr>
+        <w:fldChar w:fldCharType="separate"/>
+      </w:r>
+      <w:r>
+        <w:rPr>
+          <w:rFonts w:ascii="Times New Roman" w:hAnsi="Times New Roman" w:cs="Times New Roman"/>
+          <w:sz w:val="24"/>
+        </w:rPr>
+        <w:t>(MN DNR 2009)</w:t>
+      </w:r>
+      <w:r>
+        <w:rPr>
+          <w:rFonts w:ascii="Times New Roman" w:hAnsi="Times New Roman" w:cs="Times New Roman"/>
+          <w:bCs/>
+          <w:sz w:val="24"/>
+          <w:szCs w:val="24"/>
+        </w:rPr>
+        <w:fldChar w:fldCharType="end"/>
+      </w:r>
+      <w:r>
+        <w:rPr>
+          <w:rFonts w:ascii="Times New Roman" w:hAnsi="Times New Roman" w:cs="Times New Roman"/>
+          <w:bCs/>
+          <w:sz w:val="24"/>
+          <w:szCs w:val="24"/>
+        </w:rPr>
+        <w:t xml:space="preserve">. We therefore hypothesized that </w:t>
+      </w:r>
+      <w:r>
+        <w:rPr>
+          <w:rFonts w:ascii="Times New Roman" w:hAnsi="Times New Roman" w:cs="Times New Roman"/>
+          <w:bCs/>
+          <w:sz w:val="24"/>
+          <w:szCs w:val="24"/>
+        </w:rPr>
+        <w:t xml:space="preserve">Leonard’s skipper abundance would be positively related to graminoid cover and </w:t>
+      </w:r>
+      <w:r>
+        <w:rPr>
+          <w:rFonts w:ascii="Times New Roman" w:hAnsi="Times New Roman" w:cs="Times New Roman"/>
+          <w:bCs/>
+          <w:i/>
+          <w:sz w:val="24"/>
+          <w:szCs w:val="24"/>
+        </w:rPr>
+        <w:t>Liatris</w:t>
+      </w:r>
+      <w:r>
+        <w:rPr>
+          <w:rFonts w:ascii="Times New Roman" w:hAnsi="Times New Roman" w:cs="Times New Roman"/>
+          <w:bCs/>
+          <w:sz w:val="24"/>
+          <w:szCs w:val="24"/>
+        </w:rPr>
+        <w:t xml:space="preserve"> abundance and negatively related to canopy cover, litter dept</w:t>
+      </w:r>
+      <w:r>
+        <w:rPr>
+          <w:rFonts w:ascii="Times New Roman" w:hAnsi="Times New Roman" w:cs="Times New Roman"/>
+          <w:bCs/>
+          <w:sz w:val="24"/>
+          <w:szCs w:val="24"/>
+        </w:rPr>
+        <w:t xml:space="preserve">h, and management disturbances, and that detection would be positively affected by </w:t>
+      </w:r>
+      <w:r>
+        <w:rPr>
+          <w:rFonts w:ascii="Times New Roman" w:hAnsi="Times New Roman" w:cs="Times New Roman"/>
+          <w:bCs/>
+          <w:i/>
+          <w:sz w:val="24"/>
+          <w:szCs w:val="24"/>
+        </w:rPr>
+        <w:t>Liatris</w:t>
+      </w:r>
+      <w:r>
+        <w:rPr>
+          <w:rFonts w:ascii="Times New Roman" w:hAnsi="Times New Roman" w:cs="Times New Roman"/>
+          <w:bCs/>
+          <w:sz w:val="24"/>
+          <w:szCs w:val="24"/>
+        </w:rPr>
+        <w:t xml:space="preserve"> and negatively affected by wind speed. Northern barrens tiger beetles are chase and ambush predators known to inhabit oak savanna, pine barrens, and light to medium density forest or forest edges with available open sandy areas. </w:t>
+      </w:r>
+      <w:r>
+        <w:rPr>
+          <w:rFonts w:ascii="Times New Roman" w:hAnsi="Times New Roman" w:cs="Times New Roman"/>
+          <w:bCs/>
+          <w:sz w:val="24"/>
+          <w:szCs w:val="24"/>
+        </w:rPr>
+        <w:t xml:space="preserve">Anecdotally, observers have noted that tiger beetles seem to be found most frequently in areas of Sand Dunes and Sherburne that </w:t>
+      </w:r>
+      <w:r>
+        <w:rPr>
+          <w:rFonts w:ascii="Times New Roman" w:hAnsi="Times New Roman" w:cs="Times New Roman"/>
+          <w:bCs/>
+          <w:sz w:val="24"/>
+          <w:szCs w:val="24"/>
+        </w:rPr>
+        <w:t>have rolling topography (Christopher Smith, MN Department of Transportation, pers. comm.)</w:t>
+      </w:r>
+      <w:r>
+        <w:rPr>
+          <w:rFonts w:ascii="Times New Roman" w:hAnsi="Times New Roman" w:cs="Times New Roman"/>
+          <w:bCs/>
+          <w:sz w:val="24"/>
+          <w:szCs w:val="24"/>
+        </w:rPr>
+        <w:t>.</w:t>
+      </w:r>
+      <w:r>
+        <w:rPr>
+          <w:rFonts w:ascii="Times New Roman" w:hAnsi="Times New Roman" w:cs="Times New Roman"/>
+          <w:bCs/>
+          <w:sz w:val="24"/>
+          <w:szCs w:val="24"/>
+        </w:rPr>
+        <w:t xml:space="preserve"> We therefore hypothesized that </w:t>
+      </w:r>
+      <w:r>
+        <w:rPr>
+          <w:rFonts w:ascii="Times New Roman" w:hAnsi="Times New Roman" w:cs="Times New Roman"/>
+          <w:bCs/>
+          <w:sz w:val="24"/>
+          <w:szCs w:val="24"/>
+        </w:rPr>
+        <w:t xml:space="preserve">tiger </w:t>
       </w:r>
       <w:r>
         <w:rPr>
@@ -10353,269 +10983,70 @@
           <w:szCs w:val="24"/>
         </w:rPr>
         <w:lastRenderedPageBreak/>
-        <w:t xml:space="preserve">canopy cover and </w:t>
-      </w:r>
-      <w:r>
-        <w:rPr>
-          <w:rFonts w:ascii="Times New Roman" w:hAnsi="Times New Roman" w:cs="Times New Roman"/>
-          <w:bCs/>
-          <w:sz w:val="24"/>
-          <w:szCs w:val="24"/>
-        </w:rPr>
-        <w:t xml:space="preserve">positively related to management activities that retain open savanna conditions (e.g., burning, </w:t>
-      </w:r>
-      <w:r>
-        <w:rPr>
-          <w:rFonts w:ascii="Times New Roman" w:hAnsi="Times New Roman" w:cs="Times New Roman"/>
-          <w:bCs/>
-          <w:sz w:val="24"/>
-          <w:szCs w:val="24"/>
-        </w:rPr>
-        <w:t xml:space="preserve">grazing, or forest management). For both bird species, we hypothesized that detection probability </w:t>
-      </w:r>
-      <w:r>
-        <w:rPr>
-          <w:rFonts w:ascii="Times New Roman" w:hAnsi="Times New Roman" w:cs="Times New Roman"/>
-          <w:bCs/>
-          <w:sz w:val="24"/>
-          <w:szCs w:val="24"/>
-        </w:rPr>
-        <w:t>would be affected by</w:t>
-      </w:r>
-      <w:r>
-        <w:rPr>
-          <w:rFonts w:ascii="Times New Roman" w:hAnsi="Times New Roman" w:cs="Times New Roman"/>
-          <w:bCs/>
-          <w:sz w:val="24"/>
-          <w:szCs w:val="24"/>
-        </w:rPr>
-        <w:t xml:space="preserve"> date and minutes from sunrise. </w:t>
-      </w:r>
-      <w:r>
-        <w:rPr>
-          <w:rFonts w:ascii="Times New Roman" w:hAnsi="Times New Roman" w:cs="Times New Roman"/>
-          <w:bCs/>
-          <w:sz w:val="24"/>
-          <w:szCs w:val="24"/>
-        </w:rPr>
-        <w:t>Leonard’s skipper</w:t>
-      </w:r>
-      <w:r>
-        <w:rPr>
-          <w:rFonts w:ascii="Times New Roman" w:hAnsi="Times New Roman" w:cs="Times New Roman"/>
-          <w:bCs/>
-          <w:sz w:val="24"/>
-          <w:szCs w:val="24"/>
-        </w:rPr>
-        <w:t>s seem</w:t>
-      </w:r>
-      <w:r>
-        <w:rPr>
-          <w:rFonts w:ascii="Times New Roman" w:hAnsi="Times New Roman" w:cs="Times New Roman"/>
-          <w:bCs/>
-          <w:sz w:val="24"/>
-          <w:szCs w:val="24"/>
-        </w:rPr>
-        <w:t xml:space="preserve"> to favor areas of mesic prairie that have open sand or other bare grou</w:t>
-      </w:r>
-      <w:r>
-        <w:rPr>
-          <w:rFonts w:ascii="Times New Roman" w:hAnsi="Times New Roman" w:cs="Times New Roman"/>
-          <w:bCs/>
-          <w:sz w:val="24"/>
-          <w:szCs w:val="24"/>
-        </w:rPr>
-        <w:t xml:space="preserve">nd between clumps of bunchgrass. Larvae feed on grasses, build refugia in the base of bunchgrasses, and </w:t>
-      </w:r>
-      <w:r>
-        <w:rPr>
-          <w:rFonts w:ascii="Times New Roman" w:hAnsi="Times New Roman" w:cs="Times New Roman"/>
-          <w:bCs/>
-          <w:sz w:val="24"/>
-          <w:szCs w:val="24"/>
-        </w:rPr>
-        <w:t>likely overwinter in the tangle of vegetation at the base of bunchgrasses or on the grou</w:t>
-      </w:r>
-      <w:r>
-        <w:rPr>
-          <w:rFonts w:ascii="Times New Roman" w:hAnsi="Times New Roman" w:cs="Times New Roman"/>
-          <w:bCs/>
-          <w:sz w:val="24"/>
-          <w:szCs w:val="24"/>
-        </w:rPr>
-        <w:t>nd under the overhanging grass (</w:t>
-      </w:r>
-      <w:r>
-        <w:rPr>
-          <w:rFonts w:ascii="Times New Roman" w:hAnsi="Times New Roman" w:cs="Times New Roman"/>
-          <w:bCs/>
-          <w:sz w:val="24"/>
-          <w:szCs w:val="24"/>
-        </w:rPr>
-        <w:t>Robert Dana,</w:t>
-      </w:r>
-      <w:r>
-        <w:rPr>
-          <w:rFonts w:ascii="Times New Roman" w:hAnsi="Times New Roman" w:cs="Times New Roman"/>
-          <w:bCs/>
-          <w:sz w:val="24"/>
-          <w:szCs w:val="24"/>
-        </w:rPr>
-        <w:t xml:space="preserve"> MN DNR,</w:t>
-      </w:r>
-      <w:r>
-        <w:rPr>
-          <w:rFonts w:ascii="Times New Roman" w:hAnsi="Times New Roman" w:cs="Times New Roman"/>
-          <w:bCs/>
-          <w:sz w:val="24"/>
-          <w:szCs w:val="24"/>
-        </w:rPr>
-        <w:t xml:space="preserve"> pers. comm</w:t>
-      </w:r>
-      <w:r>
-        <w:rPr>
-          <w:rFonts w:ascii="Times New Roman" w:hAnsi="Times New Roman" w:cs="Times New Roman"/>
-          <w:bCs/>
-          <w:sz w:val="24"/>
-          <w:szCs w:val="24"/>
-        </w:rPr>
-        <w:t>.</w:t>
-      </w:r>
-      <w:r>
-        <w:rPr>
-          <w:rFonts w:ascii="Times New Roman" w:hAnsi="Times New Roman" w:cs="Times New Roman"/>
-          <w:bCs/>
-          <w:sz w:val="24"/>
-          <w:szCs w:val="24"/>
-        </w:rPr>
-        <w:t>)</w:t>
-      </w:r>
-      <w:r>
-        <w:rPr>
-          <w:rFonts w:ascii="Times New Roman" w:hAnsi="Times New Roman" w:cs="Times New Roman"/>
-          <w:bCs/>
-          <w:sz w:val="24"/>
-          <w:szCs w:val="24"/>
-        </w:rPr>
-        <w:t xml:space="preserve">, which may make them susceptible to destruction during prescribed burning </w:t>
-      </w:r>
-      <w:r>
-        <w:rPr>
-          <w:rFonts w:ascii="Times New Roman" w:hAnsi="Times New Roman" w:cs="Times New Roman"/>
-          <w:bCs/>
-          <w:sz w:val="24"/>
-          <w:szCs w:val="24"/>
-        </w:rPr>
-        <w:fldChar w:fldCharType="begin"/>
-      </w:r>
-      <w:r>
-        <w:rPr>
-          <w:rFonts w:ascii="Times New Roman" w:hAnsi="Times New Roman" w:cs="Times New Roman"/>
-          <w:bCs/>
-          <w:sz w:val="24"/>
-          <w:szCs w:val="24"/>
-        </w:rPr>
-        <w:instrText xml:space="preserve"> ADDIN ZOTERO_ITEM CSL_CITATION {"citationID":"GFabteh2","properties":{"formattedCitation":"({\\i{}Dana, R. (1991). Conservation Management of the Prairie Skippers, Hesperia Dacotae and Hesperia Ottoe\\uc0\\u8239{}: Basic Biology and Threat of Mortality during Prescribed Burning in Spring (Station Bulletin (University of Minnesota. Agricultural Experiment Station)\\uc0\\u8239{}; 594). St. Paul, Minn.: Minnesota Agricultural Experiment Station, University of Minnesota.}, n.d.)","plainCitation":"(Dana, R. (1991). Conservation Management of the Prairie Skippers, Hesperia Dacotae and Hesperia Ottoe : Basic Biology and Threat of Mortality during Prescribed Burning in Spring (Station Bulletin (University of Minnesota. Agricultural Experiment Station) ; 594). St. Paul, Minn.: Minnesota Agricultural Experiment Station, University of Minnesota., n.d.)","noteIndex":0},"citationItems":[{"id":267,"uris":["http://zotero.org/users/3700149/items/CXTTKK5X"],"uri":["http://zotero.org/users/3700149/items/CXTTKK5X"],"itemData":{"id":267,"type":"book","title":"Dana, R. (1991). Conservation management of the prairie skippers, Hesperia dacotae and Hesperia ottoe : Basic biology and threat of mortality during prescribed burning in spring (Station bulletin (University of Minnesota. Agricultural Experiment Station) ; 594). St. Paul, Minn.: Minnesota Agricultural Experiment Station, University of Minnesota."}}],"schema":"https://github.com/citation-style-language/schema/raw/master/csl-citation.json"} </w:instrText>
-      </w:r>
-      <w:r>
-        <w:rPr>
-          <w:rFonts w:ascii="Times New Roman" w:hAnsi="Times New Roman" w:cs="Times New Roman"/>
-          <w:bCs/>
-          <w:sz w:val="24"/>
-          <w:szCs w:val="24"/>
-        </w:rPr>
-        <w:fldChar w:fldCharType="separate"/>
-      </w:r>
-      <w:r>
-        <w:rPr>
-          <w:rFonts w:ascii="Times New Roman" w:hAnsi="Times New Roman" w:cs="Times New Roman"/>
-          <w:sz w:val="24"/>
-          <w:szCs w:val="24"/>
-        </w:rPr>
-        <w:t>(</w:t>
-      </w:r>
-      <w:r>
-        <w:rPr>
-          <w:rFonts w:ascii="Times New Roman" w:hAnsi="Times New Roman" w:cs="Times New Roman"/>
-          <w:iCs/>
-          <w:sz w:val="24"/>
-          <w:szCs w:val="24"/>
-        </w:rPr>
-        <w:t xml:space="preserve">Dana, R. </w:t>
-      </w:r>
-      <w:r>
-        <w:rPr>
-          <w:rFonts w:ascii="Times New Roman" w:hAnsi="Times New Roman" w:cs="Times New Roman"/>
-          <w:iCs/>
-          <w:sz w:val="24"/>
-          <w:szCs w:val="24"/>
-        </w:rPr>
-        <w:t>1991).</w:t>
-      </w:r>
-      <w:r>
-        <w:rPr>
-          <w:rFonts w:ascii="Times New Roman" w:hAnsi="Times New Roman" w:cs="Times New Roman"/>
-          <w:bCs/>
-          <w:sz w:val="24"/>
-          <w:szCs w:val="24"/>
-        </w:rPr>
-        <w:fldChar w:fldCharType="end"/>
-      </w:r>
-      <w:r>
-        <w:rPr>
-          <w:rFonts w:ascii="Times New Roman" w:hAnsi="Times New Roman" w:cs="Times New Roman"/>
-          <w:bCs/>
-          <w:sz w:val="24"/>
-          <w:szCs w:val="24"/>
-        </w:rPr>
-        <w:t xml:space="preserve"> Leonard’s skippers were frequently observed nectaring on blazing star (</w:t>
-      </w:r>
-      <w:r>
-        <w:rPr>
-          <w:rFonts w:ascii="Times New Roman" w:hAnsi="Times New Roman" w:cs="Times New Roman"/>
-          <w:bCs/>
-          <w:i/>
-          <w:sz w:val="24"/>
-          <w:szCs w:val="24"/>
-        </w:rPr>
-        <w:t xml:space="preserve">Liatris </w:t>
-      </w:r>
-      <w:r>
-        <w:rPr>
-          <w:rFonts w:ascii="Times New Roman" w:hAnsi="Times New Roman" w:cs="Times New Roman"/>
-          <w:bCs/>
-          <w:sz w:val="24"/>
-          <w:szCs w:val="24"/>
-        </w:rPr>
-        <w:t xml:space="preserve">spp.) during previous studies within the </w:t>
-      </w:r>
-      <w:r>
-        <w:rPr>
-          <w:rFonts w:ascii="Times New Roman" w:hAnsi="Times New Roman" w:cs="Times New Roman"/>
-          <w:bCs/>
-          <w:sz w:val="24"/>
-          <w:szCs w:val="24"/>
-        </w:rPr>
-        <w:t>Anoka Sand Plain</w:t>
-      </w:r>
-      <w:r>
-        <w:rPr>
-          <w:rFonts w:ascii="Times New Roman" w:hAnsi="Times New Roman" w:cs="Times New Roman"/>
-          <w:bCs/>
-          <w:sz w:val="24"/>
-          <w:szCs w:val="24"/>
-        </w:rPr>
-        <w:t xml:space="preserve">, and </w:t>
-      </w:r>
-      <w:r>
-        <w:rPr>
-          <w:rFonts w:ascii="Times New Roman" w:hAnsi="Times New Roman" w:cs="Times New Roman"/>
-          <w:bCs/>
-          <w:i/>
-          <w:sz w:val="24"/>
-          <w:szCs w:val="24"/>
-        </w:rPr>
-        <w:t>Liatris</w:t>
+        <w:t xml:space="preserve">beetle abundance would be positively related to </w:t>
+      </w:r>
+      <w:r>
+        <w:rPr>
+          <w:rFonts w:ascii="Times New Roman" w:hAnsi="Times New Roman" w:cs="Times New Roman"/>
+          <w:bCs/>
+          <w:sz w:val="24"/>
+          <w:szCs w:val="24"/>
+        </w:rPr>
+        <w:t>variation in elevation</w:t>
+      </w:r>
+      <w:r>
+        <w:rPr>
+          <w:rFonts w:ascii="Times New Roman" w:hAnsi="Times New Roman" w:cs="Times New Roman"/>
+          <w:bCs/>
+          <w:sz w:val="24"/>
+          <w:szCs w:val="24"/>
+        </w:rPr>
+        <w:t xml:space="preserve"> and negatively related </w:t>
+      </w:r>
+      <w:r>
+        <w:rPr>
+          <w:rFonts w:ascii="Times New Roman" w:hAnsi="Times New Roman" w:cs="Times New Roman"/>
+          <w:bCs/>
+          <w:sz w:val="24"/>
+          <w:szCs w:val="24"/>
+        </w:rPr>
+        <w:t>to</w:t>
+      </w:r>
+      <w:r>
+        <w:rPr>
+          <w:rFonts w:ascii="Times New Roman" w:hAnsi="Times New Roman" w:cs="Times New Roman"/>
+          <w:bCs/>
+          <w:sz w:val="24"/>
+          <w:szCs w:val="24"/>
+        </w:rPr>
+        <w:t xml:space="preserve"> canopy cover and litter depth</w:t>
+      </w:r>
+      <w:r>
+        <w:rPr>
+          <w:rFonts w:ascii="Times New Roman" w:hAnsi="Times New Roman" w:cs="Times New Roman"/>
+          <w:bCs/>
+          <w:sz w:val="24"/>
+          <w:szCs w:val="24"/>
+        </w:rPr>
+        <w:t>, and that detection would be positively aff</w:t>
+      </w:r>
+      <w:r>
+        <w:rPr>
+          <w:rFonts w:ascii="Times New Roman" w:hAnsi="Times New Roman" w:cs="Times New Roman"/>
+          <w:bCs/>
+          <w:sz w:val="24"/>
+          <w:szCs w:val="24"/>
+        </w:rPr>
+        <w:t>ected by</w:t>
+      </w:r>
+      <w:r>
+        <w:rPr>
+          <w:rFonts w:ascii="Times New Roman" w:hAnsi="Times New Roman" w:cs="Times New Roman"/>
+          <w:bCs/>
+          <w:sz w:val="24"/>
+          <w:szCs w:val="24"/>
+        </w:rPr>
+        <w:t xml:space="preserve"> date and temperature.</w:t>
       </w:r>
       <w:r>
         <w:rPr>
@@ -10633,240 +11064,6 @@
           <w:sz w:val="24"/>
           <w:szCs w:val="24"/>
         </w:rPr>
-        <w:t xml:space="preserve">is believed to be a preferred nectar source </w:t>
-      </w:r>
-      <w:r>
-        <w:rPr>
-          <w:rFonts w:ascii="Times New Roman" w:hAnsi="Times New Roman" w:cs="Times New Roman"/>
-          <w:bCs/>
-          <w:sz w:val="24"/>
-          <w:szCs w:val="24"/>
-        </w:rPr>
-        <w:fldChar w:fldCharType="begin"/>
-      </w:r>
-      <w:r>
-        <w:rPr>
-          <w:rFonts w:ascii="Times New Roman" w:hAnsi="Times New Roman" w:cs="Times New Roman"/>
-          <w:bCs/>
-          <w:sz w:val="24"/>
-          <w:szCs w:val="24"/>
-        </w:rPr>
-        <w:instrText xml:space="preserve"> ADDIN ZOTERO_ITEM CSL_CITATION {"citationID":"OIrB4F7a","properties":{"formattedCitation":"(MN DNR 2009)","plainCitation":"(MN DNR 2009)","noteIndex":0},"citationItems":[{"id":279,"uris":["http://zotero.org/users/3700149/items/SJZYFBK6"],"uri":["http://zotero.org/users/3700149/items/SJZYFBK6"],"itemData":{"id":279,"type":"article","title":"An Evaluation of the Ecological Significance of the Sand Dunes State Forest.","author":[{"family":"MN DNR","given":""}],"issued":{"date-parts":[["2009"]]}}}],"schema":"https://github.com/citation-style-language/schema/raw/master/csl-citation.json"} </w:instrText>
-      </w:r>
-      <w:r>
-        <w:rPr>
-          <w:rFonts w:ascii="Times New Roman" w:hAnsi="Times New Roman" w:cs="Times New Roman"/>
-          <w:bCs/>
-          <w:sz w:val="24"/>
-          <w:szCs w:val="24"/>
-        </w:rPr>
-        <w:fldChar w:fldCharType="separate"/>
-      </w:r>
-      <w:r>
-        <w:rPr>
-          <w:rFonts w:ascii="Times New Roman" w:hAnsi="Times New Roman" w:cs="Times New Roman"/>
-          <w:sz w:val="24"/>
-        </w:rPr>
-        <w:t>(MN DNR 2009)</w:t>
-      </w:r>
-      <w:r>
-        <w:rPr>
-          <w:rFonts w:ascii="Times New Roman" w:hAnsi="Times New Roman" w:cs="Times New Roman"/>
-          <w:bCs/>
-          <w:sz w:val="24"/>
-          <w:szCs w:val="24"/>
-        </w:rPr>
-        <w:fldChar w:fldCharType="end"/>
-      </w:r>
-      <w:r>
-        <w:rPr>
-          <w:rFonts w:ascii="Times New Roman" w:hAnsi="Times New Roman" w:cs="Times New Roman"/>
-          <w:bCs/>
-          <w:sz w:val="24"/>
-          <w:szCs w:val="24"/>
-        </w:rPr>
-        <w:t xml:space="preserve">. We therefore hypothesized that </w:t>
-      </w:r>
-      <w:r>
-        <w:rPr>
-          <w:rFonts w:ascii="Times New Roman" w:hAnsi="Times New Roman" w:cs="Times New Roman"/>
-          <w:bCs/>
-          <w:sz w:val="24"/>
-          <w:szCs w:val="24"/>
-        </w:rPr>
-        <w:t xml:space="preserve">Leonard’s skipper abundance would be positively related to graminoid cover and </w:t>
-      </w:r>
-      <w:r>
-        <w:rPr>
-          <w:rFonts w:ascii="Times New Roman" w:hAnsi="Times New Roman" w:cs="Times New Roman"/>
-          <w:bCs/>
-          <w:i/>
-          <w:sz w:val="24"/>
-          <w:szCs w:val="24"/>
-        </w:rPr>
-        <w:t>Liatris</w:t>
-      </w:r>
-      <w:r>
-        <w:rPr>
-          <w:rFonts w:ascii="Times New Roman" w:hAnsi="Times New Roman" w:cs="Times New Roman"/>
-          <w:bCs/>
-          <w:sz w:val="24"/>
-          <w:szCs w:val="24"/>
-        </w:rPr>
-        <w:t xml:space="preserve"> abundance and negatively related to canopy cover, litter dept</w:t>
-      </w:r>
-      <w:r>
-        <w:rPr>
-          <w:rFonts w:ascii="Times New Roman" w:hAnsi="Times New Roman" w:cs="Times New Roman"/>
-          <w:bCs/>
-          <w:sz w:val="24"/>
-          <w:szCs w:val="24"/>
-        </w:rPr>
-        <w:t xml:space="preserve">h, and management disturbances, and that detection would be positively affected by </w:t>
-      </w:r>
-      <w:r>
-        <w:rPr>
-          <w:rFonts w:ascii="Times New Roman" w:hAnsi="Times New Roman" w:cs="Times New Roman"/>
-          <w:bCs/>
-          <w:i/>
-          <w:sz w:val="24"/>
-          <w:szCs w:val="24"/>
-        </w:rPr>
-        <w:t>Liatris</w:t>
-      </w:r>
-      <w:r>
-        <w:rPr>
-          <w:rFonts w:ascii="Times New Roman" w:hAnsi="Times New Roman" w:cs="Times New Roman"/>
-          <w:bCs/>
-          <w:sz w:val="24"/>
-          <w:szCs w:val="24"/>
-        </w:rPr>
-        <w:t xml:space="preserve"> and negatively affected by wind speed. Northern barrens tiger beetles are chase and ambush predators known to inhabit oak savanna, pine barrens, and light to medium density forest or forest edges with available open sandy areas. </w:t>
-      </w:r>
-      <w:r>
-        <w:rPr>
-          <w:rFonts w:ascii="Times New Roman" w:hAnsi="Times New Roman" w:cs="Times New Roman"/>
-          <w:bCs/>
-          <w:sz w:val="24"/>
-          <w:szCs w:val="24"/>
-        </w:rPr>
-        <w:t xml:space="preserve">Anecdotally, observers have noted that tiger beetles seem to be found most frequently in areas of Sand Dunes and Sherburne that </w:t>
-      </w:r>
-      <w:r>
-        <w:rPr>
-          <w:rFonts w:ascii="Times New Roman" w:hAnsi="Times New Roman" w:cs="Times New Roman"/>
-          <w:bCs/>
-          <w:sz w:val="24"/>
-          <w:szCs w:val="24"/>
-        </w:rPr>
-        <w:t>have rolling topography (Christopher Smith, MN Department of Transportation, pers. comm.)</w:t>
-      </w:r>
-      <w:r>
-        <w:rPr>
-          <w:rFonts w:ascii="Times New Roman" w:hAnsi="Times New Roman" w:cs="Times New Roman"/>
-          <w:bCs/>
-          <w:sz w:val="24"/>
-          <w:szCs w:val="24"/>
-        </w:rPr>
-        <w:t>.</w:t>
-      </w:r>
-      <w:r>
-        <w:rPr>
-          <w:rFonts w:ascii="Times New Roman" w:hAnsi="Times New Roman" w:cs="Times New Roman"/>
-          <w:bCs/>
-          <w:sz w:val="24"/>
-          <w:szCs w:val="24"/>
-        </w:rPr>
-        <w:t xml:space="preserve"> We therefore hypothesized that </w:t>
-      </w:r>
-      <w:r>
-        <w:rPr>
-          <w:rFonts w:ascii="Times New Roman" w:hAnsi="Times New Roman" w:cs="Times New Roman"/>
-          <w:bCs/>
-          <w:sz w:val="24"/>
-          <w:szCs w:val="24"/>
-        </w:rPr>
-        <w:t xml:space="preserve">tiger beetle abundance would be positively related to </w:t>
-      </w:r>
-      <w:r>
-        <w:rPr>
-          <w:rFonts w:ascii="Times New Roman" w:hAnsi="Times New Roman" w:cs="Times New Roman"/>
-          <w:bCs/>
-          <w:sz w:val="24"/>
-          <w:szCs w:val="24"/>
-        </w:rPr>
-        <w:t>variation in elevation</w:t>
-      </w:r>
-      <w:r>
-        <w:rPr>
-          <w:rFonts w:ascii="Times New Roman" w:hAnsi="Times New Roman" w:cs="Times New Roman"/>
-          <w:bCs/>
-          <w:sz w:val="24"/>
-          <w:szCs w:val="24"/>
-        </w:rPr>
-        <w:t xml:space="preserve"> and negatively related </w:t>
-      </w:r>
-      <w:r>
-        <w:rPr>
-          <w:rFonts w:ascii="Times New Roman" w:hAnsi="Times New Roman" w:cs="Times New Roman"/>
-          <w:bCs/>
-          <w:sz w:val="24"/>
-          <w:szCs w:val="24"/>
-        </w:rPr>
-        <w:t>to</w:t>
-      </w:r>
-      <w:r>
-        <w:rPr>
-          <w:rFonts w:ascii="Times New Roman" w:hAnsi="Times New Roman" w:cs="Times New Roman"/>
-          <w:bCs/>
-          <w:sz w:val="24"/>
-          <w:szCs w:val="24"/>
-        </w:rPr>
-        <w:t xml:space="preserve"> canopy cover and litter depth</w:t>
-      </w:r>
-      <w:r>
-        <w:rPr>
-          <w:rFonts w:ascii="Times New Roman" w:hAnsi="Times New Roman" w:cs="Times New Roman"/>
-          <w:bCs/>
-          <w:sz w:val="24"/>
-          <w:szCs w:val="24"/>
-        </w:rPr>
-        <w:t>, and that detection would be positively aff</w:t>
-      </w:r>
-      <w:r>
-        <w:rPr>
-          <w:rFonts w:ascii="Times New Roman" w:hAnsi="Times New Roman" w:cs="Times New Roman"/>
-          <w:bCs/>
-          <w:sz w:val="24"/>
-          <w:szCs w:val="24"/>
-        </w:rPr>
-        <w:t>ected by</w:t>
-      </w:r>
-      <w:r>
-        <w:rPr>
-          <w:rFonts w:ascii="Times New Roman" w:hAnsi="Times New Roman" w:cs="Times New Roman"/>
-          <w:bCs/>
-          <w:sz w:val="24"/>
-          <w:szCs w:val="24"/>
-        </w:rPr>
-        <w:t xml:space="preserve"> date and temperature.</w:t>
-      </w:r>
-      <w:r>
-        <w:rPr>
-          <w:rFonts w:ascii="Times New Roman" w:hAnsi="Times New Roman" w:cs="Times New Roman"/>
-          <w:bCs/>
-          <w:sz w:val="24"/>
-          <w:szCs w:val="24"/>
-        </w:rPr>
-        <w:t xml:space="preserve"> </w:t>
-      </w:r>
-      <w:r>
-        <w:rPr>
-          <w:rFonts w:ascii="Times New Roman" w:hAnsi="Times New Roman" w:cs="Times New Roman"/>
-          <w:bCs/>
-          <w:sz w:val="24"/>
-          <w:szCs w:val="24"/>
-        </w:rPr>
         <w:t>Both the plains hog-nosed snake and gophersnake prefer sparsely-vegetated areas of sandy, well drained soils.</w:t>
       </w:r>
       <w:r>
@@ -10885,17 +11082,7 @@
           <w:sz w:val="24"/>
           <w:szCs w:val="24"/>
         </w:rPr>
-        <w:t xml:space="preserve">both snake species would be negatively related </w:t>
-      </w:r>
-      <w:r>
-        <w:rPr>
-          <w:rFonts w:ascii="Times New Roman" w:hAnsi="Times New Roman" w:cs="Times New Roman"/>
-          <w:bCs/>
-          <w:sz w:val="24"/>
-          <w:szCs w:val="24"/>
-        </w:rPr>
-        <w:lastRenderedPageBreak/>
-        <w:t>to</w:t>
+        <w:t>both snake species would be negatively related to</w:t>
       </w:r>
       <w:r>
         <w:rPr>
@@ -11466,7 +11653,16 @@
           <w:sz w:val="24"/>
           <w:szCs w:val="24"/>
         </w:rPr>
-        <w:t>population size to change</w:t>
+        <w:t xml:space="preserve">population </w:t>
+      </w:r>
+      <w:r>
+        <w:rPr>
+          <w:rFonts w:ascii="Times New Roman" w:hAnsi="Times New Roman" w:cs="Times New Roman"/>
+          <w:sz w:val="24"/>
+          <w:szCs w:val="24"/>
+        </w:rPr>
+        <w:lastRenderedPageBreak/>
+        <w:t>size to change</w:t>
       </w:r>
       <w:r>
         <w:rPr>
@@ -11586,16 +11782,7 @@
           <w:sz w:val="24"/>
           <w:szCs w:val="24"/>
         </w:rPr>
-        <w:t xml:space="preserve">population </w:t>
-      </w:r>
-      <w:r>
-        <w:rPr>
-          <w:rFonts w:ascii="Times New Roman" w:hAnsi="Times New Roman" w:cs="Times New Roman"/>
-          <w:sz w:val="24"/>
-          <w:szCs w:val="24"/>
-        </w:rPr>
-        <w:lastRenderedPageBreak/>
-        <w:t>establishment at a previously unoccupied site</w:t>
+        <w:t>population establishment at a previously unoccupied site</w:t>
       </w:r>
       <w:r>
         <w:rPr>
@@ -12190,6 +12377,7 @@
           <w:sz w:val="24"/>
           <w:szCs w:val="24"/>
         </w:rPr>
+        <w:lastRenderedPageBreak/>
         <w:t xml:space="preserve">Assuming that </w:t>
       </w:r>
       <w:r>
@@ -14367,7 +14555,16 @@
           <w:sz w:val="24"/>
           <w:szCs w:val="24"/>
         </w:rPr>
-        <w:t xml:space="preserve">can be functions of plot or occasion-specific covariates, but for our study we treated them as simple constants. </w:t>
+        <w:t xml:space="preserve">can be </w:t>
+      </w:r>
+      <w:r>
+        <w:rPr>
+          <w:rFonts w:ascii="Times New Roman" w:eastAsiaTheme="minorEastAsia" w:hAnsi="Times New Roman" w:cs="Times New Roman"/>
+          <w:sz w:val="24"/>
+          <w:szCs w:val="24"/>
+        </w:rPr>
+        <w:lastRenderedPageBreak/>
+        <w:t xml:space="preserve">functions of plot or occasion-specific covariates, but for our study we treated them as simple constants. </w:t>
       </w:r>
       <w:r>
         <w:rPr>
@@ -14802,7 +14999,6 @@
             <w:sz w:val="24"/>
             <w:szCs w:val="24"/>
           </w:rPr>
-          <w:lastRenderedPageBreak/>
           <m:t>logit</m:t>
         </m:r>
         <m:d>
@@ -15527,6 +15723,7 @@
           <w:sz w:val="24"/>
           <w:szCs w:val="24"/>
         </w:rPr>
+        <w:lastRenderedPageBreak/>
         <w:t xml:space="preserve">supplementary material of Hostetler and Chandler (2015). </w:t>
       </w:r>
       <w:r>
@@ -15655,7 +15852,6 @@
           <w:sz w:val="24"/>
           <w:szCs w:val="24"/>
         </w:rPr>
-        <w:lastRenderedPageBreak/>
         <w:t>n</w:t>
       </w:r>
       <w:r>
@@ -17209,16 +17405,7 @@
           <w:sz w:val="24"/>
           <w:szCs w:val="24"/>
         </w:rPr>
-        <w:t xml:space="preserve">that we identified during preliminary analyses using R </w:t>
-      </w:r>
-      <w:r>
-        <w:rPr>
-          <w:rFonts w:ascii="Times New Roman" w:eastAsiaTheme="minorEastAsia" w:hAnsi="Times New Roman" w:cs="Times New Roman"/>
-          <w:sz w:val="24"/>
-          <w:szCs w:val="24"/>
-        </w:rPr>
-        <w:lastRenderedPageBreak/>
-        <w:t>package unmar</w:t>
+        <w:t>that we identified during preliminary analyses using R package unmar</w:t>
       </w:r>
       <w:r>
         <w:rPr>
@@ -18528,6 +18715,7 @@
           <w:sz w:val="24"/>
           <w:szCs w:val="24"/>
         </w:rPr>
+        <w:lastRenderedPageBreak/>
         <w:t xml:space="preserve">Based on preliminary analyses, we did not fit covariates to detection probability because observations were </w:t>
       </w:r>
       <w:r>
@@ -18672,16 +18860,7 @@
           <w:sz w:val="24"/>
           <w:szCs w:val="24"/>
         </w:rPr>
-        <w:t xml:space="preserve">60,000 estimates of each retained variable in the posterior </w:t>
-      </w:r>
-      <w:r>
-        <w:rPr>
-          <w:rFonts w:ascii="Times New Roman" w:hAnsi="Times New Roman" w:cs="Times New Roman"/>
-          <w:sz w:val="24"/>
-          <w:szCs w:val="24"/>
-        </w:rPr>
-        <w:lastRenderedPageBreak/>
-        <w:t>distribution</w:t>
+        <w:t>60,000 estimates of each retained variable in the posterior distribution</w:t>
       </w:r>
       <w:r>
         <w:rPr>
@@ -19485,6 +19664,7 @@
                 <w:sz w:val="18"/>
                 <w:szCs w:val="18"/>
               </w:rPr>
+              <w:lastRenderedPageBreak/>
               <w:t>Variable</w:t>
             </w:r>
           </w:p>
@@ -25594,6 +25774,7 @@
           <w:sz w:val="24"/>
           <w:szCs w:val="24"/>
         </w:rPr>
+        <w:lastRenderedPageBreak/>
         <w:t>Eastern Towhee</w:t>
       </w:r>
     </w:p>
@@ -25947,7 +26128,6 @@
           <w:sz w:val="20"/>
           <w:szCs w:val="20"/>
         </w:rPr>
-        <w:lastRenderedPageBreak/>
         <w:t>Table 2</w:t>
       </w:r>
       <w:r>
@@ -27500,6 +27680,7 @@
           <w:sz w:val="24"/>
           <w:szCs w:val="24"/>
         </w:rPr>
+        <w:lastRenderedPageBreak/>
         <w:drawing>
           <wp:inline distT="0" distB="0" distL="0" distR="0">
             <wp:extent cx="3949194" cy="2595245"/>
@@ -27666,7 +27847,6 @@
           <w:sz w:val="24"/>
           <w:szCs w:val="24"/>
         </w:rPr>
-        <w:lastRenderedPageBreak/>
         <w:t>Leona</w:t>
       </w:r>
       <w:r>
@@ -38495,6 +38675,7 @@
                 <w:sz w:val="18"/>
                 <w:szCs w:val="18"/>
               </w:rPr>
+              <w:lastRenderedPageBreak/>
               <w:t>Detection Model</w:t>
             </w:r>
           </w:p>
@@ -41731,7 +41912,6 @@
                 <w:sz w:val="18"/>
                 <w:szCs w:val="18"/>
               </w:rPr>
-              <w:lastRenderedPageBreak/>
               <w:t>Intercept</w:t>
             </w:r>
           </w:p>
@@ -43504,6 +43684,7 @@
           <w:sz w:val="24"/>
           <w:szCs w:val="24"/>
         </w:rPr>
+        <w:lastRenderedPageBreak/>
         <w:drawing>
           <wp:inline distT="0" distB="0" distL="0" distR="0" wp14:anchorId="76EFA580" wp14:editId="62AD094C">
             <wp:extent cx="3649980" cy="3346989"/>
@@ -43769,16 +43950,7 @@
           <w:sz w:val="24"/>
           <w:szCs w:val="24"/>
         </w:rPr>
-        <w:t xml:space="preserve">Initial plot occupancy for tiger beetles </w:t>
-      </w:r>
-      <w:r>
-        <w:rPr>
-          <w:rFonts w:ascii="Times New Roman" w:hAnsi="Times New Roman" w:cs="Times New Roman"/>
-          <w:sz w:val="24"/>
-          <w:szCs w:val="24"/>
-        </w:rPr>
-        <w:lastRenderedPageBreak/>
-        <w:t xml:space="preserve">was positively affected by both elevation </w:t>
+        <w:t xml:space="preserve">Initial plot occupancy for tiger beetles was positively affected by both elevation </w:t>
       </w:r>
       <w:r>
         <w:rPr>
@@ -44149,6 +44321,7 @@
                 <w:sz w:val="18"/>
                 <w:szCs w:val="18"/>
               </w:rPr>
+              <w:lastRenderedPageBreak/>
               <w:t>Single Occupancy Models</w:t>
             </w:r>
           </w:p>
@@ -47483,7 +47656,6 @@
                 <w:sz w:val="18"/>
                 <w:szCs w:val="18"/>
               </w:rPr>
-              <w:lastRenderedPageBreak/>
               <w:t>Recruitment</w:t>
             </w:r>
           </w:p>
@@ -49042,6 +49214,7 @@
                 <w:sz w:val="18"/>
                 <w:szCs w:val="18"/>
               </w:rPr>
+              <w:lastRenderedPageBreak/>
               <w:t>Abundance</w:t>
             </w:r>
           </w:p>
@@ -51080,7 +51253,6 @@
           <w:sz w:val="20"/>
           <w:szCs w:val="20"/>
         </w:rPr>
-        <w:lastRenderedPageBreak/>
         <w:t xml:space="preserve">Figure </w:t>
       </w:r>
       <w:r>
@@ -51234,6 +51406,7 @@
           <w:sz w:val="24"/>
           <w:szCs w:val="24"/>
         </w:rPr>
+        <w:lastRenderedPageBreak/>
         <w:t xml:space="preserve">Given the </w:t>
       </w:r>
       <w:r>
@@ -51578,17 +51751,323 @@
           <w:sz w:val="24"/>
           <w:szCs w:val="24"/>
         </w:rPr>
+        <w:t xml:space="preserve">Our results illuminate the complicated nature of wildlife habitat interactions and highlight the difficulty encountered when designing projects to restore and manage habitat for the benefit of the </w:t>
+      </w:r>
+      <w:r>
+        <w:rPr>
+          <w:rFonts w:ascii="Times New Roman" w:hAnsi="Times New Roman" w:cs="Times New Roman"/>
+          <w:bCs/>
+          <w:sz w:val="24"/>
+          <w:szCs w:val="24"/>
+        </w:rPr>
+        <w:t>multiple species</w:t>
+      </w:r>
+      <w:r>
+        <w:rPr>
+          <w:rFonts w:ascii="Times New Roman" w:hAnsi="Times New Roman" w:cs="Times New Roman"/>
+          <w:bCs/>
+          <w:sz w:val="24"/>
+          <w:szCs w:val="24"/>
+        </w:rPr>
+        <w:t xml:space="preserve">. </w:t>
+      </w:r>
+      <w:r>
+        <w:rPr>
+          <w:rFonts w:ascii="Times New Roman" w:hAnsi="Times New Roman" w:cs="Times New Roman"/>
+          <w:bCs/>
+          <w:sz w:val="24"/>
+          <w:szCs w:val="24"/>
+        </w:rPr>
+        <w:t>Although the benefits of fire and grazing as tools to restore and maintain prairie, savanna, and other upland habitats for native fauna are well-documented (Swengel 1998, Vander Yach</w:t>
+      </w:r>
+      <w:r>
+        <w:rPr>
+          <w:rFonts w:ascii="Times New Roman" w:hAnsi="Times New Roman" w:cs="Times New Roman"/>
+          <w:bCs/>
+          <w:sz w:val="24"/>
+          <w:szCs w:val="24"/>
+        </w:rPr>
+        <w:t>t et al. 2016, Davis et al. 2000</w:t>
+      </w:r>
+      <w:r>
+        <w:rPr>
+          <w:rFonts w:ascii="Times New Roman" w:hAnsi="Times New Roman" w:cs="Times New Roman"/>
+          <w:bCs/>
+          <w:sz w:val="24"/>
+          <w:szCs w:val="24"/>
+        </w:rPr>
+        <w:t>, Peterson and Reich 2001), the relative costs and benefits in terms of abundance, persistence, and survival vary across taxa and species (Bendel et al. 2018, Davis et al. 200</w:t>
+      </w:r>
+      <w:r>
+        <w:rPr>
+          <w:rFonts w:ascii="Times New Roman" w:hAnsi="Times New Roman" w:cs="Times New Roman"/>
+          <w:bCs/>
+          <w:sz w:val="24"/>
+          <w:szCs w:val="24"/>
+        </w:rPr>
+        <w:t>0</w:t>
+      </w:r>
+      <w:r>
+        <w:rPr>
+          <w:rFonts w:ascii="Times New Roman" w:hAnsi="Times New Roman" w:cs="Times New Roman"/>
+          <w:bCs/>
+          <w:sz w:val="24"/>
+          <w:szCs w:val="24"/>
+        </w:rPr>
+        <w:t>, Swengel 1998).</w:t>
+      </w:r>
+      <w:r>
+        <w:rPr>
+          <w:rFonts w:ascii="Times New Roman" w:hAnsi="Times New Roman" w:cs="Times New Roman"/>
+          <w:bCs/>
+          <w:sz w:val="24"/>
+          <w:szCs w:val="24"/>
+        </w:rPr>
+        <w:t xml:space="preserve"> For example, within our study system lark sparrow and Leonard’s skipper had disparate associations with management disturbance (logging, </w:t>
+      </w:r>
+      <w:r>
+        <w:rPr>
+          <w:rFonts w:ascii="Times New Roman" w:hAnsi="Times New Roman" w:cs="Times New Roman"/>
+          <w:bCs/>
+          <w:sz w:val="24"/>
+          <w:szCs w:val="24"/>
+        </w:rPr>
         <w:lastRenderedPageBreak/>
-        <w:t xml:space="preserve">Our results illuminate the complicated nature of wildlife habitat interactions and highlight the difficulty encountered when designing projects to restore and manage habitat for the benefit of the </w:t>
-      </w:r>
-      <w:r>
-        <w:rPr>
-          <w:rFonts w:ascii="Times New Roman" w:hAnsi="Times New Roman" w:cs="Times New Roman"/>
-          <w:bCs/>
-          <w:sz w:val="24"/>
-          <w:szCs w:val="24"/>
-        </w:rPr>
-        <w:t>multiple species</w:t>
+        <w:t>burning, and grazing</w:t>
+      </w:r>
+      <w:r>
+        <w:rPr>
+          <w:rFonts w:ascii="Times New Roman" w:hAnsi="Times New Roman" w:cs="Times New Roman"/>
+          <w:bCs/>
+          <w:sz w:val="24"/>
+          <w:szCs w:val="24"/>
+        </w:rPr>
+        <w:t>)</w:t>
+      </w:r>
+      <w:r>
+        <w:rPr>
+          <w:rFonts w:ascii="Times New Roman" w:hAnsi="Times New Roman" w:cs="Times New Roman"/>
+          <w:bCs/>
+          <w:sz w:val="24"/>
+          <w:szCs w:val="24"/>
+        </w:rPr>
+        <w:t>, with l</w:t>
+      </w:r>
+      <w:r>
+        <w:rPr>
+          <w:rFonts w:ascii="Times New Roman" w:hAnsi="Times New Roman" w:cs="Times New Roman"/>
+          <w:bCs/>
+          <w:sz w:val="24"/>
+          <w:szCs w:val="24"/>
+        </w:rPr>
+        <w:t>a</w:t>
+      </w:r>
+      <w:r>
+        <w:rPr>
+          <w:rFonts w:ascii="Times New Roman" w:hAnsi="Times New Roman" w:cs="Times New Roman"/>
+          <w:bCs/>
+          <w:sz w:val="24"/>
+          <w:szCs w:val="24"/>
+        </w:rPr>
+        <w:t>rk sparrow</w:t>
+      </w:r>
+      <w:r>
+        <w:rPr>
+          <w:rFonts w:ascii="Times New Roman" w:hAnsi="Times New Roman" w:cs="Times New Roman"/>
+          <w:bCs/>
+          <w:sz w:val="24"/>
+          <w:szCs w:val="24"/>
+        </w:rPr>
+        <w:t>s</w:t>
+      </w:r>
+      <w:r>
+        <w:rPr>
+          <w:rFonts w:ascii="Times New Roman" w:hAnsi="Times New Roman" w:cs="Times New Roman"/>
+          <w:bCs/>
+          <w:sz w:val="24"/>
+          <w:szCs w:val="24"/>
+        </w:rPr>
+        <w:t xml:space="preserve"> </w:t>
+      </w:r>
+      <w:r>
+        <w:rPr>
+          <w:rFonts w:ascii="Times New Roman" w:hAnsi="Times New Roman" w:cs="Times New Roman"/>
+          <w:bCs/>
+          <w:sz w:val="24"/>
+          <w:szCs w:val="24"/>
+        </w:rPr>
+        <w:t xml:space="preserve">responding positively to these activities, but Leonard’s skipper responding negatively. </w:t>
+      </w:r>
+      <w:r>
+        <w:rPr>
+          <w:rFonts w:ascii="Times New Roman" w:hAnsi="Times New Roman" w:cs="Times New Roman"/>
+          <w:bCs/>
+          <w:sz w:val="24"/>
+          <w:szCs w:val="24"/>
+        </w:rPr>
+        <w:t>This may have been because lark sparrows are</w:t>
+      </w:r>
+      <w:r>
+        <w:rPr>
+          <w:rFonts w:ascii="Times New Roman" w:hAnsi="Times New Roman" w:cs="Times New Roman"/>
+          <w:bCs/>
+          <w:sz w:val="24"/>
+          <w:szCs w:val="24"/>
+        </w:rPr>
+        <w:t xml:space="preserve"> highly mobile and able to respond directly to habitat changes within a relatively short timeframe. </w:t>
+      </w:r>
+      <w:r>
+        <w:rPr>
+          <w:rFonts w:ascii="Times New Roman" w:hAnsi="Times New Roman" w:cs="Times New Roman"/>
+          <w:bCs/>
+          <w:sz w:val="24"/>
+          <w:szCs w:val="24"/>
+        </w:rPr>
+        <w:t xml:space="preserve">Open soil created as a result of burning or grazing may provide foraging opportunities almost immediately, and canopy openings created by logging could be available the same or the next year, depending on when they were logged. Lark sparrows may also avoid negative effects of prescribed burning because they often </w:t>
+      </w:r>
+      <w:r>
+        <w:rPr>
+          <w:rFonts w:ascii="Times New Roman" w:hAnsi="Times New Roman" w:cs="Times New Roman"/>
+          <w:bCs/>
+          <w:sz w:val="24"/>
+          <w:szCs w:val="24"/>
+        </w:rPr>
+        <w:t>establish territories</w:t>
+      </w:r>
+      <w:r>
+        <w:rPr>
+          <w:rFonts w:ascii="Times New Roman" w:hAnsi="Times New Roman" w:cs="Times New Roman"/>
+          <w:bCs/>
+          <w:sz w:val="24"/>
+          <w:szCs w:val="24"/>
+        </w:rPr>
+        <w:t xml:space="preserve"> after early spring burns.</w:t>
+      </w:r>
+      <w:r>
+        <w:rPr>
+          <w:rFonts w:ascii="Times New Roman" w:hAnsi="Times New Roman" w:cs="Times New Roman"/>
+          <w:bCs/>
+          <w:sz w:val="24"/>
+          <w:szCs w:val="24"/>
+        </w:rPr>
+        <w:t xml:space="preserve"> </w:t>
+      </w:r>
+      <w:r>
+        <w:rPr>
+          <w:rFonts w:ascii="Times New Roman" w:hAnsi="Times New Roman" w:cs="Times New Roman"/>
+          <w:bCs/>
+          <w:sz w:val="24"/>
+          <w:szCs w:val="24"/>
+        </w:rPr>
+        <w:t>Conversely</w:t>
+      </w:r>
+      <w:r>
+        <w:rPr>
+          <w:rFonts w:ascii="Times New Roman" w:hAnsi="Times New Roman" w:cs="Times New Roman"/>
+          <w:bCs/>
+          <w:sz w:val="24"/>
+          <w:szCs w:val="24"/>
+        </w:rPr>
+        <w:t>, b</w:t>
+      </w:r>
+      <w:r>
+        <w:rPr>
+          <w:rFonts w:ascii="Times New Roman" w:hAnsi="Times New Roman" w:cs="Times New Roman"/>
+          <w:bCs/>
+          <w:sz w:val="24"/>
+          <w:szCs w:val="24"/>
+        </w:rPr>
+        <w:t>urning and grazing both have the potential to significant</w:t>
+      </w:r>
+      <w:r>
+        <w:rPr>
+          <w:rFonts w:ascii="Times New Roman" w:hAnsi="Times New Roman" w:cs="Times New Roman"/>
+          <w:bCs/>
+          <w:sz w:val="24"/>
+          <w:szCs w:val="24"/>
+        </w:rPr>
+        <w:t>ly disrupt the life cycle of</w:t>
+      </w:r>
+      <w:r>
+        <w:rPr>
+          <w:rFonts w:ascii="Times New Roman" w:hAnsi="Times New Roman" w:cs="Times New Roman"/>
+          <w:bCs/>
+          <w:sz w:val="24"/>
+          <w:szCs w:val="24"/>
+        </w:rPr>
+        <w:t xml:space="preserve"> </w:t>
+      </w:r>
+      <w:r>
+        <w:rPr>
+          <w:rFonts w:ascii="Times New Roman" w:hAnsi="Times New Roman" w:cs="Times New Roman"/>
+          <w:bCs/>
+          <w:sz w:val="24"/>
+          <w:szCs w:val="24"/>
+        </w:rPr>
+        <w:t xml:space="preserve">the Leonard’s skipper </w:t>
+      </w:r>
+      <w:r>
+        <w:rPr>
+          <w:rFonts w:ascii="Times New Roman" w:hAnsi="Times New Roman" w:cs="Times New Roman"/>
+          <w:bCs/>
+          <w:sz w:val="24"/>
+          <w:szCs w:val="24"/>
+        </w:rPr>
+        <w:t>(Dana, 1991, Swengel 1996, Bendel et al. 2018). On an invertebrate metapopulation level, balance between local establishment or re-establi</w:t>
+      </w:r>
+      <w:r>
+        <w:rPr>
+          <w:rFonts w:ascii="Times New Roman" w:hAnsi="Times New Roman" w:cs="Times New Roman"/>
+          <w:bCs/>
+          <w:sz w:val="24"/>
+          <w:szCs w:val="24"/>
+        </w:rPr>
+        <w:t xml:space="preserve">shment and local extinction may be </w:t>
+      </w:r>
+      <w:r>
+        <w:rPr>
+          <w:rFonts w:ascii="Times New Roman" w:hAnsi="Times New Roman" w:cs="Times New Roman"/>
+          <w:bCs/>
+          <w:sz w:val="24"/>
+          <w:szCs w:val="24"/>
+        </w:rPr>
+        <w:t xml:space="preserve">disrupted by fragmentation (Dana 1991) and protected tracts </w:t>
+      </w:r>
+      <w:r>
+        <w:rPr>
+          <w:rFonts w:ascii="Times New Roman" w:hAnsi="Times New Roman" w:cs="Times New Roman"/>
+          <w:bCs/>
+          <w:sz w:val="24"/>
+          <w:szCs w:val="24"/>
+        </w:rPr>
+        <w:t xml:space="preserve">must be intentionally managed </w:t>
+      </w:r>
+      <w:r>
+        <w:rPr>
+          <w:rFonts w:ascii="Times New Roman" w:hAnsi="Times New Roman" w:cs="Times New Roman"/>
+          <w:bCs/>
+          <w:sz w:val="24"/>
+          <w:szCs w:val="24"/>
+        </w:rPr>
+        <w:t xml:space="preserve">to minimize </w:t>
+      </w:r>
+      <w:r>
+        <w:rPr>
+          <w:rFonts w:ascii="Times New Roman" w:hAnsi="Times New Roman" w:cs="Times New Roman"/>
+          <w:bCs/>
+          <w:sz w:val="24"/>
+          <w:szCs w:val="24"/>
+        </w:rPr>
+        <w:t>the chance of local extinctions</w:t>
+      </w:r>
+      <w:r>
+        <w:rPr>
+          <w:rFonts w:ascii="Times New Roman" w:hAnsi="Times New Roman" w:cs="Times New Roman"/>
+          <w:bCs/>
+          <w:sz w:val="24"/>
+          <w:szCs w:val="24"/>
+        </w:rPr>
+        <w:t xml:space="preserve"> (Goodman 1987)</w:t>
       </w:r>
       <w:r>
         <w:rPr>
@@ -51606,295 +52085,7 @@
           <w:sz w:val="24"/>
           <w:szCs w:val="24"/>
         </w:rPr>
-        <w:t>Although the benefits of fire and grazing as tools to restore and maintain prairie, savanna, and other upland habitats for native fauna are well-documented (Swengel 1998, Vander Yach</w:t>
-      </w:r>
-      <w:r>
-        <w:rPr>
-          <w:rFonts w:ascii="Times New Roman" w:hAnsi="Times New Roman" w:cs="Times New Roman"/>
-          <w:bCs/>
-          <w:sz w:val="24"/>
-          <w:szCs w:val="24"/>
-        </w:rPr>
-        <w:t>t et al. 2016, Davis et al. 2000</w:t>
-      </w:r>
-      <w:r>
-        <w:rPr>
-          <w:rFonts w:ascii="Times New Roman" w:hAnsi="Times New Roman" w:cs="Times New Roman"/>
-          <w:bCs/>
-          <w:sz w:val="24"/>
-          <w:szCs w:val="24"/>
-        </w:rPr>
-        <w:t>, Peterson and Reich 2001), the relative costs and benefits in terms of abundance, persistence, and survival vary across taxa and species (Bendel et al. 2018, Davis et al. 200</w:t>
-      </w:r>
-      <w:r>
-        <w:rPr>
-          <w:rFonts w:ascii="Times New Roman" w:hAnsi="Times New Roman" w:cs="Times New Roman"/>
-          <w:bCs/>
-          <w:sz w:val="24"/>
-          <w:szCs w:val="24"/>
-        </w:rPr>
-        <w:t>0</w:t>
-      </w:r>
-      <w:r>
-        <w:rPr>
-          <w:rFonts w:ascii="Times New Roman" w:hAnsi="Times New Roman" w:cs="Times New Roman"/>
-          <w:bCs/>
-          <w:sz w:val="24"/>
-          <w:szCs w:val="24"/>
-        </w:rPr>
-        <w:t>, Swengel 1998).</w:t>
-      </w:r>
-      <w:r>
-        <w:rPr>
-          <w:rFonts w:ascii="Times New Roman" w:hAnsi="Times New Roman" w:cs="Times New Roman"/>
-          <w:bCs/>
-          <w:sz w:val="24"/>
-          <w:szCs w:val="24"/>
-        </w:rPr>
-        <w:t xml:space="preserve"> For example, within our study system lark sparrow and Leonard’s skipper had disparate associations with management disturbance (logging, </w:t>
-      </w:r>
-      <w:r>
-        <w:rPr>
-          <w:rFonts w:ascii="Times New Roman" w:hAnsi="Times New Roman" w:cs="Times New Roman"/>
-          <w:bCs/>
-          <w:sz w:val="24"/>
-          <w:szCs w:val="24"/>
-        </w:rPr>
-        <w:t>burning, and grazing</w:t>
-      </w:r>
-      <w:r>
-        <w:rPr>
-          <w:rFonts w:ascii="Times New Roman" w:hAnsi="Times New Roman" w:cs="Times New Roman"/>
-          <w:bCs/>
-          <w:sz w:val="24"/>
-          <w:szCs w:val="24"/>
-        </w:rPr>
-        <w:t>)</w:t>
-      </w:r>
-      <w:r>
-        <w:rPr>
-          <w:rFonts w:ascii="Times New Roman" w:hAnsi="Times New Roman" w:cs="Times New Roman"/>
-          <w:bCs/>
-          <w:sz w:val="24"/>
-          <w:szCs w:val="24"/>
-        </w:rPr>
-        <w:t>, with l</w:t>
-      </w:r>
-      <w:r>
-        <w:rPr>
-          <w:rFonts w:ascii="Times New Roman" w:hAnsi="Times New Roman" w:cs="Times New Roman"/>
-          <w:bCs/>
-          <w:sz w:val="24"/>
-          <w:szCs w:val="24"/>
-        </w:rPr>
-        <w:t>a</w:t>
-      </w:r>
-      <w:r>
-        <w:rPr>
-          <w:rFonts w:ascii="Times New Roman" w:hAnsi="Times New Roman" w:cs="Times New Roman"/>
-          <w:bCs/>
-          <w:sz w:val="24"/>
-          <w:szCs w:val="24"/>
-        </w:rPr>
-        <w:t>rk sparrow</w:t>
-      </w:r>
-      <w:r>
-        <w:rPr>
-          <w:rFonts w:ascii="Times New Roman" w:hAnsi="Times New Roman" w:cs="Times New Roman"/>
-          <w:bCs/>
-          <w:sz w:val="24"/>
-          <w:szCs w:val="24"/>
-        </w:rPr>
-        <w:t>s</w:t>
-      </w:r>
-      <w:r>
-        <w:rPr>
-          <w:rFonts w:ascii="Times New Roman" w:hAnsi="Times New Roman" w:cs="Times New Roman"/>
-          <w:bCs/>
-          <w:sz w:val="24"/>
-          <w:szCs w:val="24"/>
-        </w:rPr>
-        <w:t xml:space="preserve"> </w:t>
-      </w:r>
-      <w:r>
-        <w:rPr>
-          <w:rFonts w:ascii="Times New Roman" w:hAnsi="Times New Roman" w:cs="Times New Roman"/>
-          <w:bCs/>
-          <w:sz w:val="24"/>
-          <w:szCs w:val="24"/>
-        </w:rPr>
-        <w:t xml:space="preserve">responding positively to these activities, but Leonard’s skipper responding negatively. </w:t>
-      </w:r>
-      <w:r>
-        <w:rPr>
-          <w:rFonts w:ascii="Times New Roman" w:hAnsi="Times New Roman" w:cs="Times New Roman"/>
-          <w:bCs/>
-          <w:sz w:val="24"/>
-          <w:szCs w:val="24"/>
-        </w:rPr>
-        <w:t>This may have been because lark sparrows are</w:t>
-      </w:r>
-      <w:r>
-        <w:rPr>
-          <w:rFonts w:ascii="Times New Roman" w:hAnsi="Times New Roman" w:cs="Times New Roman"/>
-          <w:bCs/>
-          <w:sz w:val="24"/>
-          <w:szCs w:val="24"/>
-        </w:rPr>
-        <w:t xml:space="preserve"> highly mobile and able to respond directly to habitat changes within a relatively short timeframe. </w:t>
-      </w:r>
-      <w:r>
-        <w:rPr>
-          <w:rFonts w:ascii="Times New Roman" w:hAnsi="Times New Roman" w:cs="Times New Roman"/>
-          <w:bCs/>
-          <w:sz w:val="24"/>
-          <w:szCs w:val="24"/>
-        </w:rPr>
-        <w:t xml:space="preserve">Open soil created as a result of burning or grazing may provide foraging opportunities almost immediately, and canopy openings created by logging could be available the same or the next year, depending on when they were logged. Lark sparrows may also avoid negative effects of prescribed burning because they often </w:t>
-      </w:r>
-      <w:r>
-        <w:rPr>
-          <w:rFonts w:ascii="Times New Roman" w:hAnsi="Times New Roman" w:cs="Times New Roman"/>
-          <w:bCs/>
-          <w:sz w:val="24"/>
-          <w:szCs w:val="24"/>
-        </w:rPr>
-        <w:t>establish territories</w:t>
-      </w:r>
-      <w:r>
-        <w:rPr>
-          <w:rFonts w:ascii="Times New Roman" w:hAnsi="Times New Roman" w:cs="Times New Roman"/>
-          <w:bCs/>
-          <w:sz w:val="24"/>
-          <w:szCs w:val="24"/>
-        </w:rPr>
-        <w:t xml:space="preserve"> after early spring burns.</w:t>
-      </w:r>
-      <w:r>
-        <w:rPr>
-          <w:rFonts w:ascii="Times New Roman" w:hAnsi="Times New Roman" w:cs="Times New Roman"/>
-          <w:bCs/>
-          <w:sz w:val="24"/>
-          <w:szCs w:val="24"/>
-        </w:rPr>
-        <w:t xml:space="preserve"> </w:t>
-      </w:r>
-      <w:r>
-        <w:rPr>
-          <w:rFonts w:ascii="Times New Roman" w:hAnsi="Times New Roman" w:cs="Times New Roman"/>
-          <w:bCs/>
-          <w:sz w:val="24"/>
-          <w:szCs w:val="24"/>
-        </w:rPr>
-        <w:t>Conversely</w:t>
-      </w:r>
-      <w:r>
-        <w:rPr>
-          <w:rFonts w:ascii="Times New Roman" w:hAnsi="Times New Roman" w:cs="Times New Roman"/>
-          <w:bCs/>
-          <w:sz w:val="24"/>
-          <w:szCs w:val="24"/>
-        </w:rPr>
-        <w:t>, b</w:t>
-      </w:r>
-      <w:r>
-        <w:rPr>
-          <w:rFonts w:ascii="Times New Roman" w:hAnsi="Times New Roman" w:cs="Times New Roman"/>
-          <w:bCs/>
-          <w:sz w:val="24"/>
-          <w:szCs w:val="24"/>
-        </w:rPr>
-        <w:t>urning and grazing both have the potential to significant</w:t>
-      </w:r>
-      <w:r>
-        <w:rPr>
-          <w:rFonts w:ascii="Times New Roman" w:hAnsi="Times New Roman" w:cs="Times New Roman"/>
-          <w:bCs/>
-          <w:sz w:val="24"/>
-          <w:szCs w:val="24"/>
-        </w:rPr>
-        <w:t>ly disrupt the life cycle of</w:t>
-      </w:r>
-      <w:r>
-        <w:rPr>
-          <w:rFonts w:ascii="Times New Roman" w:hAnsi="Times New Roman" w:cs="Times New Roman"/>
-          <w:bCs/>
-          <w:sz w:val="24"/>
-          <w:szCs w:val="24"/>
-        </w:rPr>
-        <w:t xml:space="preserve"> </w:t>
-      </w:r>
-      <w:r>
-        <w:rPr>
-          <w:rFonts w:ascii="Times New Roman" w:hAnsi="Times New Roman" w:cs="Times New Roman"/>
-          <w:bCs/>
-          <w:sz w:val="24"/>
-          <w:szCs w:val="24"/>
-        </w:rPr>
-        <w:t xml:space="preserve">the Leonard’s skipper </w:t>
-      </w:r>
-      <w:r>
-        <w:rPr>
-          <w:rFonts w:ascii="Times New Roman" w:hAnsi="Times New Roman" w:cs="Times New Roman"/>
-          <w:bCs/>
-          <w:sz w:val="24"/>
-          <w:szCs w:val="24"/>
-        </w:rPr>
-        <w:t>(Dana, 1991, Swengel 1996, Bendel et al. 2018). On an invertebrate metapopulation level, balance between local establishment or re-establi</w:t>
-      </w:r>
-      <w:r>
-        <w:rPr>
-          <w:rFonts w:ascii="Times New Roman" w:hAnsi="Times New Roman" w:cs="Times New Roman"/>
-          <w:bCs/>
-          <w:sz w:val="24"/>
-          <w:szCs w:val="24"/>
-        </w:rPr>
-        <w:t xml:space="preserve">shment and local extinction may be </w:t>
-      </w:r>
-      <w:r>
-        <w:rPr>
-          <w:rFonts w:ascii="Times New Roman" w:hAnsi="Times New Roman" w:cs="Times New Roman"/>
-          <w:bCs/>
-          <w:sz w:val="24"/>
-          <w:szCs w:val="24"/>
-        </w:rPr>
-        <w:t xml:space="preserve">disrupted by fragmentation (Dana 1991) and protected tracts </w:t>
-      </w:r>
-      <w:r>
-        <w:rPr>
-          <w:rFonts w:ascii="Times New Roman" w:hAnsi="Times New Roman" w:cs="Times New Roman"/>
-          <w:bCs/>
-          <w:sz w:val="24"/>
-          <w:szCs w:val="24"/>
-        </w:rPr>
-        <w:t xml:space="preserve">must be intentionally managed </w:t>
-      </w:r>
-      <w:r>
-        <w:rPr>
-          <w:rFonts w:ascii="Times New Roman" w:hAnsi="Times New Roman" w:cs="Times New Roman"/>
-          <w:bCs/>
-          <w:sz w:val="24"/>
-          <w:szCs w:val="24"/>
-        </w:rPr>
-        <w:t xml:space="preserve">to minimize </w:t>
-      </w:r>
-      <w:r>
-        <w:rPr>
-          <w:rFonts w:ascii="Times New Roman" w:hAnsi="Times New Roman" w:cs="Times New Roman"/>
-          <w:bCs/>
-          <w:sz w:val="24"/>
-          <w:szCs w:val="24"/>
-        </w:rPr>
-        <w:t>the chance of local extinctions</w:t>
-      </w:r>
-      <w:r>
-        <w:rPr>
-          <w:rFonts w:ascii="Times New Roman" w:hAnsi="Times New Roman" w:cs="Times New Roman"/>
-          <w:bCs/>
-          <w:sz w:val="24"/>
-          <w:szCs w:val="24"/>
-        </w:rPr>
-        <w:t xml:space="preserve"> (Goodman 1987)</w:t>
+        <w:t>Habitat management must be carefully and thoughtfully planned to avoid unintended negative consequences for habitat specialist native invertebrate species, which are at increased risk of lasting negative effects on populations (Swengel 1996, Vogel et al. 2010). Within our study system, the Leonard’s skipper was negatively impacted by management disturbance. Unlike the lark sparrow, their life cycle is very likely to be interrupted by commonly used management techniques</w:t>
       </w:r>
       <w:r>
         <w:rPr>
@@ -51912,7 +52103,43 @@
           <w:sz w:val="24"/>
           <w:szCs w:val="24"/>
         </w:rPr>
-        <w:t xml:space="preserve">Habitat management must be carefully and thoughtfully planned to avoid unintended negative consequences for habitat specialist native invertebrate species, which are at increased risk of lasting negative effects on populations (Swengel 1996, Vogel et al. 2010). Within our study system, the Leonard’s skipper was </w:t>
+        <w:t xml:space="preserve">Prairie skippers like the Leonard’s are bound to the same location over multiple seasons and development phases. They are vulnerable to spring fire as overwintering pupae (Dana 1991), and grazing cows consume the grass upon which larvae are dependent.  Skippers also inhabit different </w:t>
+      </w:r>
+      <w:r>
+        <w:rPr>
+          <w:rFonts w:ascii="Times New Roman" w:hAnsi="Times New Roman" w:cs="Times New Roman"/>
+          <w:bCs/>
+          <w:sz w:val="24"/>
+          <w:szCs w:val="24"/>
+        </w:rPr>
+        <w:t>habitat</w:t>
+      </w:r>
+      <w:r>
+        <w:rPr>
+          <w:rFonts w:ascii="Times New Roman" w:hAnsi="Times New Roman" w:cs="Times New Roman"/>
+          <w:bCs/>
+          <w:sz w:val="24"/>
+          <w:szCs w:val="24"/>
+        </w:rPr>
+        <w:t xml:space="preserve"> components at different periods of their life cycle such that females may lay eggs in a desirable habitat in the fall only to have the larvae consumed by grazers or fires in the spring of the following year. In addition, </w:t>
+      </w:r>
+      <w:r>
+        <w:rPr>
+          <w:rFonts w:ascii="Times New Roman" w:hAnsi="Times New Roman" w:cs="Times New Roman"/>
+          <w:bCs/>
+          <w:sz w:val="24"/>
+          <w:szCs w:val="24"/>
+        </w:rPr>
+        <w:t>we</w:t>
+      </w:r>
+      <w:r>
+        <w:rPr>
+          <w:rFonts w:ascii="Times New Roman" w:hAnsi="Times New Roman" w:cs="Times New Roman"/>
+          <w:bCs/>
+          <w:sz w:val="24"/>
+          <w:szCs w:val="24"/>
+        </w:rPr>
+        <w:t xml:space="preserve"> noticed that areas with potentially ideal skipper habitat (i.e., understories with </w:t>
       </w:r>
       <w:r>
         <w:rPr>
@@ -51922,61 +52149,7 @@
           <w:szCs w:val="24"/>
         </w:rPr>
         <w:lastRenderedPageBreak/>
-        <w:t>negatively impacted by management disturbance. Unlike the lark sparrow, their life cycle is very likely to be interrupted by commonly used management techniques</w:t>
-      </w:r>
-      <w:r>
-        <w:rPr>
-          <w:rFonts w:ascii="Times New Roman" w:hAnsi="Times New Roman" w:cs="Times New Roman"/>
-          <w:bCs/>
-          <w:sz w:val="24"/>
-          <w:szCs w:val="24"/>
-        </w:rPr>
-        <w:t xml:space="preserve">. </w:t>
-      </w:r>
-      <w:r>
-        <w:rPr>
-          <w:rFonts w:ascii="Times New Roman" w:hAnsi="Times New Roman" w:cs="Times New Roman"/>
-          <w:bCs/>
-          <w:sz w:val="24"/>
-          <w:szCs w:val="24"/>
-        </w:rPr>
-        <w:t xml:space="preserve">Prairie skippers like the Leonard’s are bound to the same location over multiple seasons and development phases. They are vulnerable to spring fire as overwintering pupae (Dana 1991), and grazing cows consume the grass upon which larvae are dependent.  Skippers also inhabit different </w:t>
-      </w:r>
-      <w:r>
-        <w:rPr>
-          <w:rFonts w:ascii="Times New Roman" w:hAnsi="Times New Roman" w:cs="Times New Roman"/>
-          <w:bCs/>
-          <w:sz w:val="24"/>
-          <w:szCs w:val="24"/>
-        </w:rPr>
-        <w:t>habitat</w:t>
-      </w:r>
-      <w:r>
-        <w:rPr>
-          <w:rFonts w:ascii="Times New Roman" w:hAnsi="Times New Roman" w:cs="Times New Roman"/>
-          <w:bCs/>
-          <w:sz w:val="24"/>
-          <w:szCs w:val="24"/>
-        </w:rPr>
-        <w:t xml:space="preserve"> components at different periods of their life cycle such that females may lay eggs in a desirable habitat in the fall only to have the larvae consumed by grazers or fires in the spring of the following year. In addition, </w:t>
-      </w:r>
-      <w:r>
-        <w:rPr>
-          <w:rFonts w:ascii="Times New Roman" w:hAnsi="Times New Roman" w:cs="Times New Roman"/>
-          <w:bCs/>
-          <w:sz w:val="24"/>
-          <w:szCs w:val="24"/>
-        </w:rPr>
-        <w:t>we</w:t>
-      </w:r>
-      <w:r>
-        <w:rPr>
-          <w:rFonts w:ascii="Times New Roman" w:hAnsi="Times New Roman" w:cs="Times New Roman"/>
-          <w:bCs/>
-          <w:sz w:val="24"/>
-          <w:szCs w:val="24"/>
-        </w:rPr>
-        <w:t xml:space="preserve"> noticed that areas with potentially ideal skipper habitat (i.e., understories with bunchgrass, </w:t>
+        <w:t xml:space="preserve">bunchgrass, </w:t>
       </w:r>
       <w:r>
         <w:rPr>
@@ -52167,7 +52340,25 @@
           <w:sz w:val="24"/>
           <w:szCs w:val="24"/>
         </w:rPr>
-        <w:t xml:space="preserve"> results and observations indicate that management and restoration should be planned at large spatial and temporal scales to benefit the multitude of species that depend on rare oak savanna, </w:t>
+        <w:t xml:space="preserve"> results and observations indicate that management and restoration should be planned at large spatial and temporal scales to benefit the multitude of species that depend on rare oak savanna, oak woodland, and prairie habitats, rather than benefitting a select few at the cost of the rest. Historically, disturbance was an integral part of the </w:t>
+      </w:r>
+      <w:r>
+        <w:rPr>
+          <w:rFonts w:ascii="Times New Roman" w:hAnsi="Times New Roman" w:cs="Times New Roman"/>
+          <w:bCs/>
+          <w:sz w:val="24"/>
+          <w:szCs w:val="24"/>
+        </w:rPr>
+        <w:t>Anoka Sand Plain</w:t>
+      </w:r>
+      <w:r>
+        <w:rPr>
+          <w:rFonts w:ascii="Times New Roman" w:hAnsi="Times New Roman" w:cs="Times New Roman"/>
+          <w:bCs/>
+          <w:sz w:val="24"/>
+          <w:szCs w:val="24"/>
+        </w:rPr>
+        <w:t xml:space="preserve"> landscape and many native plant and animal communities are well adapted to it (Henderson et al. 2017, Vander Yacht et al. 2016), but the function of this large-scale system has been compromised by habitat loss and fragmentation. One pressing concern is to better understand how to manage for disturbance-sensitive species within disturbance-dependent ecosystems (Moranz et al. 2014) on a reduced scale. Although restoration planning should be at a large scale to provide a variety of related habitat types on the landscape and should be planned over as long a term as is possible, actual </w:t>
       </w:r>
       <w:r>
         <w:rPr>
@@ -52177,25 +52368,7 @@
           <w:szCs w:val="24"/>
         </w:rPr>
         <w:lastRenderedPageBreak/>
-        <w:t xml:space="preserve">oak woodland, and prairie habitats, rather than benefitting a select few at the cost of the rest. Historically, disturbance was an integral part of the </w:t>
-      </w:r>
-      <w:r>
-        <w:rPr>
-          <w:rFonts w:ascii="Times New Roman" w:hAnsi="Times New Roman" w:cs="Times New Roman"/>
-          <w:bCs/>
-          <w:sz w:val="24"/>
-          <w:szCs w:val="24"/>
-        </w:rPr>
-        <w:t>Anoka Sand Plain</w:t>
-      </w:r>
-      <w:r>
-        <w:rPr>
-          <w:rFonts w:ascii="Times New Roman" w:hAnsi="Times New Roman" w:cs="Times New Roman"/>
-          <w:bCs/>
-          <w:sz w:val="24"/>
-          <w:szCs w:val="24"/>
-        </w:rPr>
-        <w:t xml:space="preserve"> landscape and many native plant and animal communities are well adapted to it (Henderson et al. 2017, Vander Yacht et al. 2016), but the function of this large-scale system has been compromised by habitat loss and fragmentation. One pressing concern is to better understand how to manage for disturbance-sensitive species within disturbance-dependent ecosystems (Moranz et al. 2014) on a reduced scale. Although restoration planning should be at a large scale to provide a variety of related habitat types on the landscape and should be planned over as long a term as is possible, actual restoration activities may need to be conducted at relatively</w:t>
+        <w:t>restoration activities may need to be conducted at relatively</w:t>
       </w:r>
       <w:r>
         <w:rPr>
@@ -52390,7 +52563,16 @@
           <w:sz w:val="24"/>
           <w:szCs w:val="24"/>
         </w:rPr>
-        <w:t xml:space="preserve">, although it would have required many more potential sample </w:t>
+        <w:t>, although it would have required many more potential sample sites than used in our study</w:t>
+      </w:r>
+      <w:r>
+        <w:rPr>
+          <w:rFonts w:ascii="Times New Roman" w:hAnsi="Times New Roman" w:cs="Times New Roman"/>
+          <w:bCs/>
+          <w:sz w:val="24"/>
+          <w:szCs w:val="24"/>
+        </w:rPr>
+        <w:t xml:space="preserve">. It is also possible that the study design could be further refined to match the ecology of the study system and target species. We recommend conducting preliminary research into the specific home range sizes for target species before or during the process of experimental design and potentially focusing surveys on species-specific home range sizes rather than one primary plot size. We found that habitat types varied significantly over the 40 acres of a plot, yet the presence of target organisms in a small portion of suitable habitat could have confounded the relationships between occupancy, abundance, and plot-level habitat </w:t>
       </w:r>
       <w:r>
         <w:rPr>
@@ -52400,16 +52582,7 @@
           <w:szCs w:val="24"/>
         </w:rPr>
         <w:lastRenderedPageBreak/>
-        <w:t>sites than used in our study</w:t>
-      </w:r>
-      <w:r>
-        <w:rPr>
-          <w:rFonts w:ascii="Times New Roman" w:hAnsi="Times New Roman" w:cs="Times New Roman"/>
-          <w:bCs/>
-          <w:sz w:val="24"/>
-          <w:szCs w:val="24"/>
-        </w:rPr>
-        <w:t>. It is also possible that the study design could be further refined to match the ecology of the study system and target species. We recommend conducting preliminary research into the specific home range sizes for target species before or during the process of experimental design and potentially focusing surveys on species-specific home range sizes rather than one primary plot size. We found that habitat types varied significantly over the 40 acres of a plot, yet the presence of target organisms in a small portion of suitable habitat could have confounded the relationships between occupancy, abundance, and plot-level habitat covariates. Especially for extremely rare species suc</w:t>
+        <w:t>covariates. Especially for extremely rare species suc</w:t>
       </w:r>
       <w:r>
         <w:rPr>
@@ -52504,17 +52677,7 @@
           <w:sz w:val="24"/>
           <w:szCs w:val="24"/>
         </w:rPr>
-        <w:t xml:space="preserve">), repeating this type of study with a period of years between surveys (or clusters of surveys) may provide a more reasonable study framework from a cost perspective. The cost of field surveys for rare species in terms of effort can be prohibitively high, and it is generally beneficial to allocate effort in a cost-effective manner (MacKenzie and Royle 2005). For studies with multiple target species, it may be practical to </w:t>
-      </w:r>
-      <w:r>
-        <w:rPr>
-          <w:rFonts w:ascii="Times New Roman" w:hAnsi="Times New Roman" w:cs="Times New Roman"/>
-          <w:bCs/>
-          <w:sz w:val="24"/>
-          <w:szCs w:val="24"/>
-        </w:rPr>
-        <w:lastRenderedPageBreak/>
-        <w:t>conduct surveys on a staggered timeframe based on the management strate</w:t>
+        <w:t>), repeating this type of study with a period of years between surveys (or clusters of surveys) may provide a more reasonable study framework from a cost perspective. The cost of field surveys for rare species in terms of effort can be prohibitively high, and it is generally beneficial to allocate effort in a cost-effective manner (MacKenzie and Royle 2005). For studies with multiple target species, it may be practical to conduct surveys on a staggered timeframe based on the management strate</w:t>
       </w:r>
       <w:r>
         <w:rPr>
@@ -52593,6 +52756,7 @@
           <w:sz w:val="24"/>
           <w:szCs w:val="24"/>
         </w:rPr>
+        <w:lastRenderedPageBreak/>
         <w:t xml:space="preserve">Arnold, T. W. 2010. Uninformative </w:t>
       </w:r>
       <w:r>
@@ -52806,7 +52970,15 @@
           <w:sz w:val="24"/>
           <w:szCs w:val="24"/>
         </w:rPr>
-        <w:t xml:space="preserve">Dana, R. (1991). Conservation management of the prairie skippers, </w:t>
+        <w:t>Dana, R. 1991</w:t>
+      </w:r>
+      <w:r>
+        <w:rPr>
+          <w:rFonts w:ascii="Times New Roman" w:hAnsi="Times New Roman" w:cs="Times New Roman"/>
+          <w:sz w:val="24"/>
+          <w:szCs w:val="24"/>
+        </w:rPr>
+        <w:t xml:space="preserve">. Conservation management of the prairie skippers, </w:t>
       </w:r>
       <w:r>
         <w:rPr>
@@ -52878,7 +53050,6 @@
           <w:sz w:val="24"/>
           <w:szCs w:val="24"/>
         </w:rPr>
-        <w:lastRenderedPageBreak/>
         <w:t>Davis, M. A., Peterson, D</w:t>
       </w:r>
       <w:r>
@@ -52939,6 +53110,7 @@
           <w:sz w:val="24"/>
           <w:szCs w:val="24"/>
         </w:rPr>
+        <w:lastRenderedPageBreak/>
         <w:t>Fondell, T. F., D. A. Miller, J. B. Grand, and R. M. Anthony. 2008. Survival of dusky Canada goose goslings in relation to weather and annual nest success. Journal of Wildlife Management 72:1614-1621.</w:t>
       </w:r>
     </w:p>
@@ -53194,7 +53366,6 @@
           <w:sz w:val="24"/>
           <w:szCs w:val="24"/>
         </w:rPr>
-        <w:lastRenderedPageBreak/>
         <w:t>Harper, L., E.P. Hoaglund, C. E. Smith, and H. Texler. 2010. Rare wildlife and habitat surveys in oak savannas of the Anoka Sand Plain subsection. Final report submitted to the State Wildlife Grants Program. 135 pp.</w:t>
       </w:r>
     </w:p>
@@ -53239,6 +53410,7 @@
           <w:sz w:val="24"/>
           <w:szCs w:val="24"/>
         </w:rPr>
+        <w:lastRenderedPageBreak/>
         <w:t>Mackenzie, D. I., and J.A. Royle. 2005. Designing occupancy studies: General advice and allocating survey effort. Journal of Applied Ecology, 42, 1105–1114</w:t>
       </w:r>
     </w:p>
@@ -53366,7 +53538,6 @@
           <w:sz w:val="24"/>
           <w:szCs w:val="24"/>
         </w:rPr>
-        <w:lastRenderedPageBreak/>
         <w:t>Minnesota Department of Natural Resources. 2009. An Evaluation of the Ecological Significance of the Sand Dunes State Forest. Division of Ecological Resources, Minnesota Department of Natural Resources.</w:t>
       </w:r>
     </w:p>
@@ -53411,6 +53582,7 @@
           <w:sz w:val="24"/>
           <w:szCs w:val="24"/>
         </w:rPr>
+        <w:lastRenderedPageBreak/>
         <w:t>Minnesota Department of Natural Resources.</w:t>
       </w:r>
       <w:r>
@@ -53585,7 +53757,6 @@
           <w:sz w:val="24"/>
           <w:szCs w:val="24"/>
         </w:rPr>
-        <w:lastRenderedPageBreak/>
         <w:t>R development Core Team. R: A Language and Environment for Statistical Computing; 2014. R Foundation for Statistical Computing, Vienna, Austria.</w:t>
       </w:r>
     </w:p>
@@ -53684,6 +53855,7 @@
           <w:sz w:val="24"/>
           <w:szCs w:val="24"/>
         </w:rPr>
+        <w:lastRenderedPageBreak/>
         <w:t>Swengel, A. 1998. Effects of management on butterfly abundance in tallgrass prairie and pine barrens. Biological Conservation, 83(1), 77-89.</w:t>
       </w:r>
     </w:p>
@@ -53723,6 +53895,36 @@
           <w:szCs w:val="24"/>
         </w:rPr>
         <w:t>2016. Avian occupancy response to oak woodland and savanna restoration. Journal of Wildlife Management, 80(6), 1091-1105.</w:t>
+      </w:r>
+    </w:p>
+    <w:p>
+      <w:pPr>
+        <w:autoSpaceDE w:val="0"/>
+        <w:autoSpaceDN w:val="0"/>
+        <w:spacing w:line="480" w:lineRule="auto"/>
+        <w:ind w:left="720" w:hanging="720"/>
+        <w:outlineLvl w:val="0"/>
+        <w:rPr>
+          <w:rFonts w:ascii="Times New Roman" w:hAnsi="Times New Roman" w:cs="Times New Roman"/>
+          <w:sz w:val="24"/>
+          <w:szCs w:val="24"/>
+        </w:rPr>
+      </w:pPr>
+      <w:r>
+        <w:rPr>
+          <w:rFonts w:ascii="Times New Roman" w:hAnsi="Times New Roman" w:cs="Times New Roman"/>
+          <w:sz w:val="24"/>
+          <w:szCs w:val="24"/>
+        </w:rPr>
+        <w:t xml:space="preserve">Wovcha, D.S., B.C. Delaney, </w:t>
+      </w:r>
+      <w:r>
+        <w:rPr>
+          <w:rFonts w:ascii="Times New Roman" w:hAnsi="Times New Roman" w:cs="Times New Roman"/>
+          <w:sz w:val="24"/>
+          <w:szCs w:val="24"/>
+        </w:rPr>
+        <w:t>and G.E. Nordquist. 1995. Minnesota’s St. Croix River Valley and Anoka Sandplain, a Guide to Native Habitats. University of Minnesota Press, St. Paul, USA.</w:t>
       </w:r>
     </w:p>
     <w:sectPr>
@@ -54626,7 +54828,7 @@
 </file>
 
 <file path=customXml/itemProps1.xml><?xml version="1.0" encoding="utf-8"?>
-<ds:datastoreItem xmlns:ds="http://schemas.openxmlformats.org/officeDocument/2006/customXml" ds:itemID="{F295D684-9941-4A76-BF88-97D702F8B753}">
+<ds:datastoreItem xmlns:ds="http://schemas.openxmlformats.org/officeDocument/2006/customXml" ds:itemID="{B4873A4F-ED46-4182-A6D2-E4C1C6EF081B}">
   <ds:schemaRefs>
     <ds:schemaRef ds:uri="http://schemas.openxmlformats.org/officeDocument/2006/bibliography"/>
   </ds:schemaRefs>

</xml_diff>